<commit_message>
Updating instructions sheet with server and moveit config info
</commit_message>
<xml_diff>
--- a/Resources for VR Study Creation - readme.docx
+++ b/Resources for VR Study Creation - readme.docx
@@ -138,15 +138,7 @@
         </w:numPr>
       </w:pPr>
       <w:r>
-        <w:t xml:space="preserve">When you put on your headset, you’ll get a prompt asking you to confirm data transfer and then another prompt asking to allow your computer’s specific RSA fingerprint. You need to accept both. If the second prompt doesn’t appear, unplug and </w:t>
-      </w:r>
-      <w:proofErr w:type="spellStart"/>
-      <w:r>
-        <w:t>replug</w:t>
-      </w:r>
-      <w:proofErr w:type="spellEnd"/>
-      <w:r>
-        <w:t xml:space="preserve"> it in</w:t>
+        <w:t>When you put on your headset, you’ll get a prompt asking you to confirm data transfer and then another prompt asking to allow your computer’s specific RSA fingerprint. You need to accept both. If the second prompt doesn’t appear, unplug and replug it in</w:t>
       </w:r>
     </w:p>
     <w:p>
@@ -248,26 +240,10 @@
         <w:t>Theoretically, it also allows you</w:t>
       </w:r>
       <w:r>
-        <w:t xml:space="preserve"> to download an .</w:t>
-      </w:r>
-      <w:proofErr w:type="spellStart"/>
-      <w:r>
-        <w:t>apk</w:t>
-      </w:r>
-      <w:proofErr w:type="spellEnd"/>
-      <w:r>
-        <w:t xml:space="preserve"> directly to your headset.</w:t>
-      </w:r>
-      <w:r>
-        <w:t xml:space="preserve"> I’ve had better luck with </w:t>
-      </w:r>
-      <w:proofErr w:type="spellStart"/>
-      <w:r>
-        <w:t>SideQuest</w:t>
-      </w:r>
-      <w:proofErr w:type="spellEnd"/>
-      <w:r>
-        <w:t>.</w:t>
+        <w:t xml:space="preserve"> to download an .apk directly to your headset.</w:t>
+      </w:r>
+      <w:r>
+        <w:t xml:space="preserve"> I’ve had better luck with SideQuest.</w:t>
       </w:r>
     </w:p>
     <w:p>
@@ -279,32 +255,11 @@
         </w:numPr>
       </w:pPr>
       <w:r>
-        <w:t xml:space="preserve">Downloading an </w:t>
-      </w:r>
-      <w:proofErr w:type="gramStart"/>
-      <w:r>
-        <w:t>already-existing</w:t>
-      </w:r>
-      <w:proofErr w:type="gramEnd"/>
-      <w:r>
-        <w:t xml:space="preserve"> .</w:t>
-      </w:r>
-      <w:proofErr w:type="spellStart"/>
-      <w:r>
-        <w:t>apk</w:t>
-      </w:r>
-      <w:proofErr w:type="spellEnd"/>
-      <w:r>
-        <w:t xml:space="preserve"> onto your headset</w:t>
-      </w:r>
-      <w:r>
-        <w:t xml:space="preserve"> using </w:t>
-      </w:r>
-      <w:proofErr w:type="spellStart"/>
-      <w:r>
-        <w:t>SideQuest</w:t>
-      </w:r>
-      <w:proofErr w:type="spellEnd"/>
+        <w:t>Downloading an already-existing .apk onto your headset</w:t>
+      </w:r>
+      <w:r>
+        <w:t xml:space="preserve"> using SideQuest</w:t>
+      </w:r>
     </w:p>
     <w:p>
       <w:pPr>
@@ -318,65 +273,25 @@
         <w:t xml:space="preserve">Unity will let you </w:t>
       </w:r>
       <w:r>
-        <w:t xml:space="preserve">launch a new </w:t>
-      </w:r>
-      <w:proofErr w:type="spellStart"/>
-      <w:r>
-        <w:t>apk</w:t>
-      </w:r>
-      <w:proofErr w:type="spellEnd"/>
-      <w:r>
-        <w:t xml:space="preserve"> straight from the editor by choosing “build + run” under your Build Settings</w:t>
+        <w:t>launch a new apk straight from the editor by choosing “build + run” under your Build Settings</w:t>
       </w:r>
       <w:r>
         <w:t xml:space="preserve">, but </w:t>
       </w:r>
       <w:r>
-        <w:t xml:space="preserve">once your APK is built, you don’t need to rebuild it </w:t>
-      </w:r>
-      <w:proofErr w:type="gramStart"/>
-      <w:r>
-        <w:t>in order to</w:t>
-      </w:r>
-      <w:proofErr w:type="gramEnd"/>
-      <w:r>
-        <w:t xml:space="preserve"> launch it on your Oculus. If it’s already downloaded, go to your list of existing apps. The default is to display only Unity apps, so click on the dropdown in the upper right corner from inside your headset and it should give you other options. Scroll all the way down to “Unknown Sources” and then you should be able to see your app. It might give you a warning about unverified sources; you built this yourself so just skip it.</w:t>
-      </w:r>
-    </w:p>
-    <w:p>
-      <w:pPr>
-        <w:pStyle w:val="ListParagraph"/>
-        <w:numPr>
-          <w:ilvl w:val="2"/>
-          <w:numId w:val="1"/>
-        </w:numPr>
-      </w:pPr>
-      <w:r>
-        <w:t xml:space="preserve">This allows you to play or restart an </w:t>
-      </w:r>
-      <w:proofErr w:type="spellStart"/>
-      <w:r>
-        <w:t>apk</w:t>
-      </w:r>
-      <w:proofErr w:type="spellEnd"/>
-      <w:r>
-        <w:t xml:space="preserve"> you’ve already installed. If you have the .</w:t>
-      </w:r>
-      <w:proofErr w:type="spellStart"/>
-      <w:r>
-        <w:t>apk</w:t>
-      </w:r>
-      <w:proofErr w:type="spellEnd"/>
-      <w:r>
-        <w:t xml:space="preserve"> but have not loaded it to your Oculus for some reason, open </w:t>
-      </w:r>
-      <w:proofErr w:type="spellStart"/>
-      <w:r>
-        <w:t>SideQuest</w:t>
-      </w:r>
-      <w:proofErr w:type="spellEnd"/>
-      <w:r>
-        <w:t xml:space="preserve"> and click the “upload” icon (it’s closer to the middle of the bar of icons on the top right). It’ll let you know if there have been any errors in uploading or if your </w:t>
+        <w:t>once your APK is built, you don’t need to rebuild it in order to launch it on your Oculus. If it’s already downloaded, go to your list of existing apps. The default is to display only Unity apps, so click on the dropdown in the upper right corner from inside your headset and it should give you other options. Scroll all the way down to “Unknown Sources” and then you should be able to see your app. It might give you a warning about unverified sources; you built this yourself so just skip it.</w:t>
+      </w:r>
+    </w:p>
+    <w:p>
+      <w:pPr>
+        <w:pStyle w:val="ListParagraph"/>
+        <w:numPr>
+          <w:ilvl w:val="2"/>
+          <w:numId w:val="1"/>
+        </w:numPr>
+      </w:pPr>
+      <w:r>
+        <w:t xml:space="preserve">This allows you to play or restart an apk you’ve already installed. If you have the .apk but have not loaded it to your Oculus for some reason, open SideQuest and click the “upload” icon (it’s closer to the middle of the bar of icons on the top right). It’ll let you know if there have been any errors in uploading or if your </w:t>
       </w:r>
       <w:r>
         <w:lastRenderedPageBreak/>
@@ -424,20 +339,7 @@
         </w:numPr>
       </w:pPr>
       <w:r>
-        <w:t xml:space="preserve">ROS command to create URDF from </w:t>
-      </w:r>
-      <w:proofErr w:type="gramStart"/>
-      <w:r>
-        <w:t>a .</w:t>
-      </w:r>
-      <w:proofErr w:type="spellStart"/>
-      <w:r>
-        <w:t>xacro</w:t>
-      </w:r>
-      <w:proofErr w:type="spellEnd"/>
-      <w:proofErr w:type="gramEnd"/>
-      <w:r>
-        <w:t xml:space="preserve"> in the Melodic distribution:</w:t>
+        <w:t>ROS command to create URDF from a .xacro in the Melodic distribution:</w:t>
       </w:r>
     </w:p>
     <w:p>
@@ -446,102 +348,31 @@
         <w:ind w:left="2160"/>
       </w:pPr>
       <w:r>
-        <w:t>“</w:t>
-      </w:r>
-      <w:proofErr w:type="spellStart"/>
-      <w:r>
-        <w:t>rosrun</w:t>
-      </w:r>
-      <w:proofErr w:type="spellEnd"/>
-      <w:r>
-        <w:t xml:space="preserve"> </w:t>
-      </w:r>
-      <w:proofErr w:type="spellStart"/>
-      <w:r>
-        <w:t>xacro</w:t>
-      </w:r>
-      <w:proofErr w:type="spellEnd"/>
-      <w:r>
-        <w:t xml:space="preserve"> </w:t>
-      </w:r>
-      <w:proofErr w:type="spellStart"/>
-      <w:r>
-        <w:t>xacro</w:t>
-      </w:r>
-      <w:proofErr w:type="spellEnd"/>
-      <w:r>
-        <w:t xml:space="preserve"> [</w:t>
-      </w:r>
-      <w:proofErr w:type="spellStart"/>
-      <w:proofErr w:type="gramStart"/>
-      <w:r>
-        <w:t>name.xacro</w:t>
-      </w:r>
-      <w:proofErr w:type="spellEnd"/>
-      <w:proofErr w:type="gramEnd"/>
-      <w:r>
-        <w:t>] &gt; [</w:t>
-      </w:r>
-      <w:proofErr w:type="spellStart"/>
-      <w:r>
-        <w:t>name.urdf</w:t>
-      </w:r>
-      <w:proofErr w:type="spellEnd"/>
-      <w:r>
-        <w:t>]”</w:t>
-      </w:r>
-    </w:p>
-    <w:p>
-      <w:pPr>
-        <w:pStyle w:val="ListParagraph"/>
-        <w:numPr>
-          <w:ilvl w:val="2"/>
-          <w:numId w:val="1"/>
-        </w:numPr>
-      </w:pPr>
-      <w:r>
-        <w:t>You can use “</w:t>
-      </w:r>
-      <w:proofErr w:type="spellStart"/>
-      <w:r>
-        <w:t>check_urdf</w:t>
-      </w:r>
-      <w:proofErr w:type="spellEnd"/>
-      <w:r>
-        <w:t>” as a command afterwards to make sure it ran</w:t>
-      </w:r>
-    </w:p>
-    <w:p>
-      <w:pPr>
-        <w:pStyle w:val="ListParagraph"/>
-        <w:numPr>
-          <w:ilvl w:val="2"/>
-          <w:numId w:val="1"/>
-        </w:numPr>
-      </w:pPr>
-      <w:r>
-        <w:t xml:space="preserve">Biggest problem I’ve found if it doesn’t run: $ROS_PACKAGE_PATH doesn’t include the directory with your </w:t>
-      </w:r>
-      <w:proofErr w:type="spellStart"/>
-      <w:r>
-        <w:t>xacro</w:t>
-      </w:r>
-      <w:proofErr w:type="spellEnd"/>
-      <w:r>
-        <w:t xml:space="preserve"> file. (Some of </w:t>
-      </w:r>
-      <w:proofErr w:type="gramStart"/>
-      <w:r>
-        <w:t>the .</w:t>
-      </w:r>
-      <w:proofErr w:type="spellStart"/>
-      <w:r>
-        <w:t>xacro</w:t>
-      </w:r>
-      <w:proofErr w:type="spellEnd"/>
-      <w:proofErr w:type="gramEnd"/>
-      <w:r>
-        <w:t xml:space="preserve"> files have “find &lt;pkg&gt; in the first handful of lines; if the &lt;pkg&gt; path isn’t in the $ROS_PACKAGE_PATH, add it </w:t>
+        <w:t>“rosrun xacro xacro [name.xacro] &gt; [name.urdf]”</w:t>
+      </w:r>
+    </w:p>
+    <w:p>
+      <w:pPr>
+        <w:pStyle w:val="ListParagraph"/>
+        <w:numPr>
+          <w:ilvl w:val="2"/>
+          <w:numId w:val="1"/>
+        </w:numPr>
+      </w:pPr>
+      <w:r>
+        <w:t>You can use “check_urdf” as a command afterwards to make sure it ran</w:t>
+      </w:r>
+    </w:p>
+    <w:p>
+      <w:pPr>
+        <w:pStyle w:val="ListParagraph"/>
+        <w:numPr>
+          <w:ilvl w:val="2"/>
+          <w:numId w:val="1"/>
+        </w:numPr>
+      </w:pPr>
+      <w:r>
+        <w:t xml:space="preserve">Biggest problem I’ve found if it doesn’t run: $ROS_PACKAGE_PATH doesn’t include the directory with your xacro file. (Some of the .xacro files have “find &lt;pkg&gt; in the first handful of lines; if the &lt;pkg&gt; path isn’t in the $ROS_PACKAGE_PATH, add it </w:t>
       </w:r>
     </w:p>
     <w:p>
@@ -553,21 +384,11 @@
         </w:numPr>
       </w:pPr>
       <w:r>
-        <w:t>export ROS_PACKAGE_PATH=$ROS_PACKAGE_PATH:/home/&lt;</w:t>
-      </w:r>
-      <w:proofErr w:type="spellStart"/>
-      <w:r>
-        <w:t>usr</w:t>
-      </w:r>
-      <w:proofErr w:type="spellEnd"/>
-      <w:r>
-        <w:t>&gt;/ &lt;</w:t>
-      </w:r>
-      <w:proofErr w:type="spellStart"/>
-      <w:r>
-        <w:t>path_most_of_the_way_to_your_urdfs</w:t>
-      </w:r>
-      <w:proofErr w:type="spellEnd"/>
+        <w:t>export ROS_PACKAGE_PATH=$ROS_PACKAGE_PATH:/home/&lt;usr&gt;/ &lt;path_</w:t>
+      </w:r>
+      <w:r>
+        <w:t>to_your_urdf_directory</w:t>
+      </w:r>
       <w:r>
         <w:t>&gt;</w:t>
       </w:r>
@@ -581,15 +402,7 @@
         </w:numPr>
       </w:pPr>
       <w:r>
-        <w:t xml:space="preserve">Second biggest problem: not using the correct </w:t>
-      </w:r>
-      <w:proofErr w:type="spellStart"/>
-      <w:r>
-        <w:t>xacro</w:t>
-      </w:r>
-      <w:proofErr w:type="spellEnd"/>
-      <w:r>
-        <w:t xml:space="preserve"> file. Some are subfiles referenced by others; you want the top-most one.</w:t>
+        <w:t>Second biggest problem: not using the correct xacro file. Some are subfiles referenced by others; you want the top-most one.</w:t>
       </w:r>
     </w:p>
     <w:p>
@@ -646,35 +459,19 @@
         </w:numPr>
       </w:pPr>
       <w:r>
-        <w:t>I’ve gotten a world AABB error when the URDF is initialized too far from the world origin. Not 100% sure why this might be (“AABB” is a super descriptive error message</w:t>
-      </w:r>
-      <w:proofErr w:type="gramStart"/>
-      <w:r>
-        <w:t>), but</w:t>
-      </w:r>
-      <w:proofErr w:type="gramEnd"/>
-      <w:r>
-        <w:t xml:space="preserve"> come back to that/keep it in mind.</w:t>
-      </w:r>
-    </w:p>
-    <w:p>
-      <w:pPr>
-        <w:pStyle w:val="ListParagraph"/>
-        <w:numPr>
-          <w:ilvl w:val="2"/>
-          <w:numId w:val="1"/>
-        </w:numPr>
-      </w:pPr>
-      <w:r>
-        <w:t xml:space="preserve">You probably want to make your root link immovable in </w:t>
-      </w:r>
-      <w:proofErr w:type="gramStart"/>
-      <w:r>
-        <w:t>space</w:t>
-      </w:r>
-      <w:proofErr w:type="gramEnd"/>
-      <w:r>
-        <w:t xml:space="preserve"> so it doesn’t fall with gravity.</w:t>
+        <w:t>I’ve gotten a world AABB error when the URDF is initialized too far from the world origin. Not 100% sure why this might be (“AABB” is a super descriptive error message), but come back to that/keep it in mind.</w:t>
+      </w:r>
+    </w:p>
+    <w:p>
+      <w:pPr>
+        <w:pStyle w:val="ListParagraph"/>
+        <w:numPr>
+          <w:ilvl w:val="2"/>
+          <w:numId w:val="1"/>
+        </w:numPr>
+      </w:pPr>
+      <w:r>
+        <w:t>You probably want to make your root link immovable in space so it doesn’t fall with gravity.</w:t>
       </w:r>
     </w:p>
     <w:p>
@@ -766,26 +563,63 @@
       <w:pPr>
         <w:pStyle w:val="ListParagraph"/>
         <w:numPr>
+          <w:ilvl w:val="1"/>
+          <w:numId w:val="1"/>
+        </w:numPr>
+      </w:pPr>
+      <w:r>
+        <w:lastRenderedPageBreak/>
+        <w:t>Current server setup is done via Go, modified from Jack Kolb’s starter script (see ServerScripts folder. Must be on the same wifi network as the server workstation in order to access.)</w:t>
+      </w:r>
+    </w:p>
+    <w:p>
+      <w:pPr>
+        <w:pStyle w:val="ListParagraph"/>
+        <w:ind w:left="1440"/>
+      </w:pPr>
+      <w:r>
+        <w:t>&gt; go run .</w:t>
+      </w:r>
+      <w:r>
+        <w:t xml:space="preserve">     (or go run main.go)</w:t>
+      </w:r>
+    </w:p>
+    <w:p>
+      <w:pPr>
+        <w:pStyle w:val="ListParagraph"/>
+        <w:numPr>
+          <w:ilvl w:val="1"/>
+          <w:numId w:val="1"/>
+        </w:numPr>
+      </w:pPr>
+      <w:r>
+        <w:t>Jack has a tutorial on using python to generate servers, with a link at the bottom for how to include JSONS:</w:t>
+      </w:r>
+      <w:r>
+        <w:t xml:space="preserve"> (</w:t>
+      </w:r>
+      <w:hyperlink r:id="rId9" w:history="1">
+        <w:r>
+          <w:rPr>
+            <w:rStyle w:val="Hyperlink"/>
+          </w:rPr>
+          <w:t>https://kolb.dev/flask</w:t>
+        </w:r>
+      </w:hyperlink>
+      <w:r>
+        <w:t>)</w:t>
+      </w:r>
+    </w:p>
+    <w:p>
+      <w:pPr>
+        <w:pStyle w:val="ListParagraph"/>
+        <w:numPr>
           <w:ilvl w:val="0"/>
           <w:numId w:val="1"/>
         </w:numPr>
       </w:pPr>
-      <w:proofErr w:type="spellStart"/>
-      <w:r>
-        <w:lastRenderedPageBreak/>
-        <w:t>MoveIt</w:t>
-      </w:r>
-      <w:proofErr w:type="spellEnd"/>
-      <w:r>
-        <w:t>/</w:t>
-      </w:r>
-      <w:proofErr w:type="spellStart"/>
-      <w:r>
-        <w:t>FastIK</w:t>
-      </w:r>
-      <w:proofErr w:type="spellEnd"/>
-      <w:r>
-        <w:t>:</w:t>
+      <w:r>
+        <w:t>MoveIt:</w:t>
       </w:r>
     </w:p>
     <w:p>
@@ -797,9 +631,86 @@
         </w:numPr>
       </w:pPr>
       <w:r>
+        <w:t xml:space="preserve">Important note: sourcing the setup.bash file in the melodic moveit workspace will overwrite the $ROS_PACKAGE_PATH so that it cannot see your urdf file. Even if you successfully exported/created it earlier. Run this line of code manually </w:t>
+      </w:r>
+      <w:r>
+        <w:t>right before you launch the moveit setup assistant:</w:t>
+      </w:r>
+    </w:p>
+    <w:p>
+      <w:pPr>
+        <w:pStyle w:val="ListParagraph"/>
+        <w:ind w:left="1440"/>
+      </w:pPr>
+      <w:r>
+        <w:t>&gt; export ROS_PACKAGE_PATH=$ROS_PACKAGE_PATH:/home/&lt;usr&gt;/&lt;path_to_urdf_directory&gt;</w:t>
+      </w:r>
+    </w:p>
+    <w:p>
+      <w:pPr>
+        <w:pStyle w:val="ListParagraph"/>
+        <w:ind w:left="1440"/>
+      </w:pPr>
+      <w:r>
+        <w:t>&gt; roslaunch moveit_setup_assistant setup_assistant.launch</w:t>
+      </w:r>
+    </w:p>
+    <w:p>
+      <w:pPr>
+        <w:pStyle w:val="ListParagraph"/>
+        <w:numPr>
+          <w:ilvl w:val="1"/>
+          <w:numId w:val="1"/>
+        </w:numPr>
+      </w:pPr>
+      <w:r>
+        <w:t xml:space="preserve">You can follow the tutorial to set up your config file here: </w:t>
+      </w:r>
+      <w:hyperlink r:id="rId10" w:history="1">
+        <w:r>
+          <w:rPr>
+            <w:rStyle w:val="Hyperlink"/>
+          </w:rPr>
+          <w:t>https://d</w:t>
+        </w:r>
+        <w:r>
+          <w:rPr>
+            <w:rStyle w:val="Hyperlink"/>
+          </w:rPr>
+          <w:t>o</w:t>
+        </w:r>
+        <w:r>
+          <w:rPr>
+            <w:rStyle w:val="Hyperlink"/>
+          </w:rPr>
+          <w:t>cs.ros.org/en/melodic/api/moveit_tutorials/html/doc/setup_assistant/setup_assistant_tutorial.html</w:t>
+        </w:r>
+      </w:hyperlink>
+    </w:p>
+    <w:p>
+      <w:pPr>
+        <w:pStyle w:val="ListParagraph"/>
+        <w:numPr>
+          <w:ilvl w:val="0"/>
+          <w:numId w:val="1"/>
+        </w:numPr>
+      </w:pPr>
+      <w:r>
+        <w:t>FastIK:</w:t>
+      </w:r>
+    </w:p>
+    <w:p>
+      <w:pPr>
+        <w:pStyle w:val="ListParagraph"/>
+        <w:numPr>
+          <w:ilvl w:val="1"/>
+          <w:numId w:val="1"/>
+        </w:numPr>
+      </w:pPr>
+      <w:r>
         <w:t xml:space="preserve">Installation is a pain. I followed the tutorial here: </w:t>
       </w:r>
-      <w:hyperlink r:id="rId9" w:history="1">
+      <w:hyperlink r:id="rId11" w:history="1">
         <w:r>
           <w:rPr>
             <w:rStyle w:val="Hyperlink"/>
@@ -810,7 +721,7 @@
       <w:r>
         <w:t xml:space="preserve"> using the git package here (</w:t>
       </w:r>
-      <w:hyperlink r:id="rId10" w:history="1">
+      <w:hyperlink r:id="rId12" w:history="1">
         <w:r>
           <w:rPr>
             <w:rStyle w:val="Hyperlink"/>
@@ -821,21 +732,8 @@
       <w:r>
         <w:t xml:space="preserve">) to install the </w:t>
       </w:r>
-      <w:proofErr w:type="spellStart"/>
-      <w:r>
-        <w:t>OpenRave</w:t>
-      </w:r>
-      <w:proofErr w:type="spellEnd"/>
-      <w:r>
-        <w:t xml:space="preserve"> software package. (I think the tutorial has been updated in the last week so you can go straight to </w:t>
-      </w:r>
-      <w:proofErr w:type="gramStart"/>
-      <w:r>
-        <w:t>docker</w:t>
-      </w:r>
-      <w:proofErr w:type="gramEnd"/>
-      <w:r>
-        <w:t xml:space="preserve"> and it’ll take care of the installation for you)</w:t>
+      <w:r>
+        <w:t>OpenRave software package. (I think the tutorial has been updated in the last week so you can go straight to docker and it’ll take care of the installation for you)</w:t>
       </w:r>
     </w:p>
     <w:p>
@@ -847,15 +745,7 @@
         </w:numPr>
       </w:pPr>
       <w:r>
-        <w:t xml:space="preserve">Download </w:t>
-      </w:r>
-      <w:proofErr w:type="spellStart"/>
-      <w:r>
-        <w:t>collada_urdf</w:t>
-      </w:r>
-      <w:proofErr w:type="spellEnd"/>
-      <w:r>
-        <w:t xml:space="preserve">: </w:t>
+        <w:t xml:space="preserve">Download collada_urdf: </w:t>
       </w:r>
     </w:p>
     <w:p>
@@ -864,37 +754,8 @@
         <w:ind w:left="1440"/>
       </w:pPr>
       <w:r>
-        <w:t xml:space="preserve">&gt; </w:t>
-      </w:r>
-      <w:proofErr w:type="spellStart"/>
-      <w:r>
-        <w:t>sudo</w:t>
-      </w:r>
-      <w:proofErr w:type="spellEnd"/>
-      <w:r>
-        <w:t xml:space="preserve"> apt-get install </w:t>
-      </w:r>
-      <w:proofErr w:type="spellStart"/>
-      <w:r>
-        <w:t>ros</w:t>
-      </w:r>
-      <w:proofErr w:type="spellEnd"/>
-      <w:r>
-        <w:t>-melodic-</w:t>
-      </w:r>
-      <w:proofErr w:type="spellStart"/>
-      <w:r>
-        <w:t>collada</w:t>
-      </w:r>
-      <w:proofErr w:type="spellEnd"/>
-      <w:r>
-        <w:t>-</w:t>
-      </w:r>
-      <w:proofErr w:type="spellStart"/>
-      <w:r>
-        <w:t>urdf</w:t>
-      </w:r>
-      <w:proofErr w:type="spellEnd"/>
+        <w:t>&gt; sudo apt-get install ros-melodic-collada-urdf</w:t>
+      </w:r>
     </w:p>
     <w:p>
       <w:pPr>
@@ -905,23 +766,7 @@
         </w:numPr>
       </w:pPr>
       <w:r>
-        <w:t xml:space="preserve">Once again, check your $ROS_PACKAGE_PATH variable to make sure it can find your </w:t>
-      </w:r>
-      <w:proofErr w:type="spellStart"/>
-      <w:r>
-        <w:t>urdfs</w:t>
-      </w:r>
-      <w:proofErr w:type="spellEnd"/>
-      <w:r>
-        <w:t xml:space="preserve"> before you turn them into .</w:t>
-      </w:r>
-      <w:proofErr w:type="spellStart"/>
-      <w:r>
-        <w:t>dae</w:t>
-      </w:r>
-      <w:proofErr w:type="spellEnd"/>
-      <w:r>
-        <w:t xml:space="preserve"> files with this command:</w:t>
+        <w:t>Once again, check your $ROS_PACKAGE_PATH variable to make sure it can find your urdfs before you turn them into .dae files with this command:</w:t>
       </w:r>
     </w:p>
     <w:p>
@@ -930,50 +775,26 @@
         <w:ind w:left="1440"/>
       </w:pPr>
       <w:r>
-        <w:t xml:space="preserve">&gt; </w:t>
-      </w:r>
-      <w:proofErr w:type="spellStart"/>
-      <w:r>
-        <w:t>rosrun</w:t>
-      </w:r>
-      <w:proofErr w:type="spellEnd"/>
-      <w:r>
-        <w:t xml:space="preserve"> </w:t>
-      </w:r>
-      <w:proofErr w:type="spellStart"/>
-      <w:r>
-        <w:t>collada_urdf</w:t>
-      </w:r>
-      <w:proofErr w:type="spellEnd"/>
-      <w:r>
-        <w:t xml:space="preserve"> </w:t>
-      </w:r>
-      <w:proofErr w:type="spellStart"/>
-      <w:r>
-        <w:t>urdf_to_collada</w:t>
-      </w:r>
-      <w:proofErr w:type="spellEnd"/>
-      <w:r>
-        <w:t xml:space="preserve"> “$MYROBOT_NAME</w:t>
-      </w:r>
-      <w:proofErr w:type="gramStart"/>
-      <w:r>
-        <w:t>”.</w:t>
-      </w:r>
-      <w:proofErr w:type="spellStart"/>
-      <w:r>
-        <w:t>urdf</w:t>
-      </w:r>
-      <w:proofErr w:type="spellEnd"/>
-      <w:proofErr w:type="gramEnd"/>
-      <w:r>
-        <w:t xml:space="preserve"> “$MYROBOT_NAME”.</w:t>
-      </w:r>
-      <w:proofErr w:type="spellStart"/>
-      <w:r>
-        <w:t>dae</w:t>
-      </w:r>
-      <w:proofErr w:type="spellEnd"/>
+        <w:t>&gt; rosrun collada_urdf urdf_to_collada “$MYROBOT_NAME”.urdf “$MYROBOT_NAME”.dae</w:t>
+      </w:r>
+    </w:p>
+    <w:p>
+      <w:pPr>
+        <w:pStyle w:val="ListParagraph"/>
+        <w:numPr>
+          <w:ilvl w:val="0"/>
+          <w:numId w:val="1"/>
+        </w:numPr>
+      </w:pPr>
+      <w:r>
+        <w:t xml:space="preserve">Communication between </w:t>
+      </w:r>
+    </w:p>
+    <w:p>
+      <w:pPr>
+        <w:pStyle w:val="ListParagraph"/>
+        <w:ind w:left="1440"/>
+      </w:pPr>
     </w:p>
     <w:p>
       <w:r>
@@ -985,7 +806,7 @@
         <w:lastRenderedPageBreak/>
         <w:t xml:space="preserve">Weird plugin bugs: </w:t>
       </w:r>
-      <w:hyperlink r:id="rId11" w:history="1">
+      <w:hyperlink r:id="rId13" w:history="1">
         <w:r>
           <w:rPr>
             <w:rStyle w:val="Hyperlink"/>

</xml_diff>

<commit_message>
Updating readme with info on using log files to animate URDF
</commit_message>
<xml_diff>
--- a/Resources for VR Study Creation - readme.docx
+++ b/Resources for VR Study Creation - readme.docx
@@ -662,6 +662,11 @@
           <w:ilvl w:val="1"/>
           <w:numId w:val="1"/>
         </w:numPr>
+        <w:rPr>
+          <w:rStyle w:val="Hyperlink"/>
+          <w:color w:val="auto"/>
+          <w:u w:val="none"/>
+        </w:rPr>
       </w:pPr>
       <w:r>
         <w:t xml:space="preserve">You can follow the tutorial to set up your config file here: </w:t>
@@ -671,21 +676,240 @@
           <w:rPr>
             <w:rStyle w:val="Hyperlink"/>
           </w:rPr>
-          <w:t>https://d</w:t>
-        </w:r>
-        <w:r>
-          <w:rPr>
-            <w:rStyle w:val="Hyperlink"/>
-          </w:rPr>
-          <w:t>o</w:t>
-        </w:r>
-        <w:r>
-          <w:rPr>
-            <w:rStyle w:val="Hyperlink"/>
-          </w:rPr>
-          <w:t>cs.ros.org/en/melodic/api/moveit_tutorials/html/doc/setup_assistant/setup_assistant_tutorial.html</w:t>
+          <w:t>https://docs.ros.org/en/melodic/api/moveit_tutorials/html/doc/setup_assistant/setup_assistant_tutorial.html</w:t>
         </w:r>
       </w:hyperlink>
+      <w:r>
+        <w:rPr>
+          <w:rStyle w:val="Hyperlink"/>
+          <w:u w:val="none"/>
+        </w:rPr>
+        <w:t xml:space="preserve"> </w:t>
+      </w:r>
+    </w:p>
+    <w:p>
+      <w:pPr>
+        <w:pStyle w:val="ListParagraph"/>
+        <w:ind w:left="1440"/>
+        <w:rPr>
+          <w:rStyle w:val="Hyperlink"/>
+          <w:color w:val="auto"/>
+          <w:u w:val="none"/>
+        </w:rPr>
+      </w:pPr>
+      <w:r>
+        <w:rPr>
+          <w:rStyle w:val="Hyperlink"/>
+          <w:color w:val="auto"/>
+          <w:u w:val="none"/>
+        </w:rPr>
+        <w:t>Note</w:t>
+      </w:r>
+      <w:r>
+        <w:rPr>
+          <w:rStyle w:val="Hyperlink"/>
+          <w:color w:val="auto"/>
+          <w:u w:val="none"/>
+        </w:rPr>
+        <w:t xml:space="preserve"> that you will want to look at the default start pose in Unity (after you press “play” and the joints settle) and put the joint angles into one of the poses you save in your config file. This will allow you to make plans that start from the URDF’s natural start pose, rather than having an abrupt jump at the beginning (position control) or getting the robot stuck against one of its joint limits (velocity control)</w:t>
+      </w:r>
+    </w:p>
+    <w:p>
+      <w:pPr>
+        <w:pStyle w:val="ListParagraph"/>
+        <w:numPr>
+          <w:ilvl w:val="1"/>
+          <w:numId w:val="1"/>
+        </w:numPr>
+        <w:rPr>
+          <w:rStyle w:val="Hyperlink"/>
+          <w:color w:val="auto"/>
+          <w:u w:val="none"/>
+        </w:rPr>
+      </w:pPr>
+      <w:r>
+        <w:rPr>
+          <w:rStyle w:val="Hyperlink"/>
+          <w:color w:val="auto"/>
+          <w:u w:val="none"/>
+        </w:rPr>
+        <w:t>Once you have your chosen start</w:t>
+      </w:r>
+      <w:r>
+        <w:rPr>
+          <w:rStyle w:val="Hyperlink"/>
+          <w:color w:val="auto"/>
+          <w:u w:val="none"/>
+        </w:rPr>
+        <w:t xml:space="preserve"> (default)</w:t>
+      </w:r>
+      <w:r>
+        <w:rPr>
+          <w:rStyle w:val="Hyperlink"/>
+          <w:color w:val="auto"/>
+          <w:u w:val="none"/>
+        </w:rPr>
+        <w:t xml:space="preserve"> and end pose, press “plan” in the “MotionPlanning/Planning” tab at the bottom left of the RViz screen. You can export the positions of the joints for your planned path by saving the joint positions to a “test.bag” rosbag and then a “test.yaml” file with the following command</w:t>
+      </w:r>
+      <w:r>
+        <w:rPr>
+          <w:rStyle w:val="Hyperlink"/>
+          <w:color w:val="auto"/>
+          <w:u w:val="none"/>
+        </w:rPr>
+        <w:t>s</w:t>
+      </w:r>
+      <w:r>
+        <w:rPr>
+          <w:rStyle w:val="Hyperlink"/>
+          <w:color w:val="auto"/>
+          <w:u w:val="none"/>
+        </w:rPr>
+        <w:t xml:space="preserve">: </w:t>
+      </w:r>
+      <w:r>
+        <w:rPr>
+          <w:rStyle w:val="Hyperlink"/>
+          <w:color w:val="auto"/>
+          <w:u w:val="none"/>
+        </w:rPr>
+        <w:br/>
+        <w:t xml:space="preserve">&gt; </w:t>
+      </w:r>
+      <w:r>
+        <w:rPr>
+          <w:rStyle w:val="Hyperlink"/>
+          <w:color w:val="auto"/>
+          <w:u w:val="none"/>
+        </w:rPr>
+        <w:t>rosbag record --duration=10 --output-name=test.bag /move_group/display_planned_path</w:t>
+      </w:r>
+      <w:r>
+        <w:rPr>
+          <w:rStyle w:val="Hyperlink"/>
+          <w:color w:val="auto"/>
+          <w:u w:val="none"/>
+        </w:rPr>
+        <w:br/>
+        <w:t xml:space="preserve">&gt; </w:t>
+      </w:r>
+      <w:r>
+        <w:rPr>
+          <w:rStyle w:val="Hyperlink"/>
+          <w:color w:val="auto"/>
+          <w:u w:val="none"/>
+        </w:rPr>
+        <w:t xml:space="preserve"> time ros_readbagfile.py test.bag /move_group/display_planned_path | tee test.yaml</w:t>
+      </w:r>
+      <w:r>
+        <w:rPr>
+          <w:rStyle w:val="Hyperlink"/>
+          <w:color w:val="auto"/>
+          <w:u w:val="none"/>
+        </w:rPr>
+        <w:br/>
+        <w:t xml:space="preserve">&gt; </w:t>
+      </w:r>
+      <w:r>
+        <w:rPr>
+          <w:rStyle w:val="Hyperlink"/>
+          <w:color w:val="auto"/>
+          <w:u w:val="none"/>
+        </w:rPr>
+        <w:t>awk '/positions/ {print}' test.yaml &gt; positions.txt</w:t>
+      </w:r>
+    </w:p>
+    <w:p>
+      <w:pPr>
+        <w:pStyle w:val="ListParagraph"/>
+        <w:numPr>
+          <w:ilvl w:val="1"/>
+          <w:numId w:val="1"/>
+        </w:numPr>
+        <w:rPr>
+          <w:rStyle w:val="Hyperlink"/>
+          <w:color w:val="auto"/>
+          <w:u w:val="none"/>
+        </w:rPr>
+      </w:pPr>
+      <w:r>
+        <w:rPr>
+          <w:rStyle w:val="Hyperlink"/>
+          <w:color w:val="auto"/>
+          <w:u w:val="none"/>
+        </w:rPr>
+        <w:t xml:space="preserve">Convert positions.txt into a csv file, with brackets and headers removed. </w:t>
+      </w:r>
+      <w:r>
+        <w:rPr>
+          <w:rStyle w:val="Hyperlink"/>
+          <w:color w:val="auto"/>
+          <w:u w:val="none"/>
+        </w:rPr>
+        <w:t xml:space="preserve">Scale the </w:t>
+      </w:r>
+      <w:r>
+        <w:rPr>
+          <w:rStyle w:val="Hyperlink"/>
+          <w:color w:val="auto"/>
+          <w:u w:val="none"/>
+        </w:rPr>
+        <w:t xml:space="preserve">positions to be in degrees instead of radians. Save as corrected_positions.csv. The controller code in Unity (ControllerFromLogFile.cs) will import the sequence of positions and transmit them to the robot every 0.2 seconds. </w:t>
+      </w:r>
+      <w:r>
+        <w:rPr>
+          <w:rStyle w:val="Hyperlink"/>
+          <w:color w:val="auto"/>
+          <w:u w:val="none"/>
+        </w:rPr>
+        <w:t>This can be manually visualized by dragging the “target” slider under the xDrive of each individual link while running the code in Unity.</w:t>
+      </w:r>
+      <w:r>
+        <w:rPr>
+          <w:rStyle w:val="Hyperlink"/>
+          <w:color w:val="auto"/>
+          <w:u w:val="none"/>
+        </w:rPr>
+        <w:t xml:space="preserve"> </w:t>
+      </w:r>
+    </w:p>
+    <w:p>
+      <w:pPr>
+        <w:pStyle w:val="ListParagraph"/>
+        <w:numPr>
+          <w:ilvl w:val="1"/>
+          <w:numId w:val="1"/>
+        </w:numPr>
+        <w:rPr>
+          <w:rStyle w:val="Hyperlink"/>
+          <w:color w:val="auto"/>
+          <w:u w:val="none"/>
+        </w:rPr>
+      </w:pPr>
+      <w:r>
+        <w:rPr>
+          <w:rStyle w:val="Hyperlink"/>
+          <w:color w:val="auto"/>
+          <w:u w:val="none"/>
+        </w:rPr>
+        <w:t xml:space="preserve">You can do the same with velocities if you want. The default URDF controller in Unity uses velocities, but even after </w:t>
+      </w:r>
+      <w:r>
+        <w:rPr>
+          <w:rStyle w:val="Hyperlink"/>
+          <w:color w:val="auto"/>
+          <w:u w:val="none"/>
+        </w:rPr>
+        <w:t xml:space="preserve">scaling my velocities to be in deg/sec instead of rad/sec, I didn’t see much motion when I tried to </w:t>
+      </w:r>
+      <w:r>
+        <w:rPr>
+          <w:rStyle w:val="Hyperlink"/>
+          <w:color w:val="auto"/>
+          <w:u w:val="none"/>
+        </w:rPr>
+        <w:t>upload “targetVelocity” values instead of “target” [position] values with my code.</w:t>
+      </w:r>
     </w:p>
     <w:p>
       <w:pPr>
@@ -730,7 +954,11 @@
         </w:r>
       </w:hyperlink>
       <w:r>
-        <w:t xml:space="preserve">) to install the </w:t>
+        <w:t xml:space="preserve">) to </w:t>
+      </w:r>
+      <w:r>
+        <w:lastRenderedPageBreak/>
+        <w:t xml:space="preserve">install the </w:t>
       </w:r>
       <w:r>
         <w:t>OpenRave software package. (I think the tutorial has been updated in the last week so you can go straight to docker and it’ll take care of the installation for you)</w:t>

</xml_diff>

<commit_message>
Updating readme file to include instructions on where to put the animation csv file for running the Unity project on Windows
</commit_message>
<xml_diff>
--- a/Resources for VR Study Creation - readme.docx
+++ b/Resources for VR Study Creation - readme.docx
@@ -138,7 +138,15 @@
         </w:numPr>
       </w:pPr>
       <w:r>
-        <w:t>When you put on your headset, you’ll get a prompt asking you to confirm data transfer and then another prompt asking to allow your computer’s specific RSA fingerprint. You need to accept both. If the second prompt doesn’t appear, unplug and replug it in</w:t>
+        <w:t xml:space="preserve">When you put on your headset, you’ll get a prompt asking you to confirm data transfer and then another prompt asking to allow your computer’s specific RSA fingerprint. You need to accept both. If the second prompt doesn’t appear, unplug and </w:t>
+      </w:r>
+      <w:proofErr w:type="spellStart"/>
+      <w:r>
+        <w:t>replug</w:t>
+      </w:r>
+      <w:proofErr w:type="spellEnd"/>
+      <w:r>
+        <w:t xml:space="preserve"> it in</w:t>
       </w:r>
     </w:p>
     <w:p>
@@ -240,10 +248,26 @@
         <w:t>Theoretically, it also allows you</w:t>
       </w:r>
       <w:r>
-        <w:t xml:space="preserve"> to download an .apk directly to your headset.</w:t>
-      </w:r>
-      <w:r>
-        <w:t xml:space="preserve"> I’ve had better luck with SideQuest.</w:t>
+        <w:t xml:space="preserve"> to download an .</w:t>
+      </w:r>
+      <w:proofErr w:type="spellStart"/>
+      <w:r>
+        <w:t>apk</w:t>
+      </w:r>
+      <w:proofErr w:type="spellEnd"/>
+      <w:r>
+        <w:t xml:space="preserve"> directly to your headset.</w:t>
+      </w:r>
+      <w:r>
+        <w:t xml:space="preserve"> I’ve had better luck with </w:t>
+      </w:r>
+      <w:proofErr w:type="spellStart"/>
+      <w:r>
+        <w:t>SideQuest</w:t>
+      </w:r>
+      <w:proofErr w:type="spellEnd"/>
+      <w:r>
+        <w:t>.</w:t>
       </w:r>
     </w:p>
     <w:p>
@@ -255,11 +279,32 @@
         </w:numPr>
       </w:pPr>
       <w:r>
-        <w:t>Downloading an already-existing .apk onto your headset</w:t>
-      </w:r>
-      <w:r>
-        <w:t xml:space="preserve"> using SideQuest</w:t>
-      </w:r>
+        <w:t xml:space="preserve">Downloading an </w:t>
+      </w:r>
+      <w:proofErr w:type="gramStart"/>
+      <w:r>
+        <w:t>already-existing</w:t>
+      </w:r>
+      <w:proofErr w:type="gramEnd"/>
+      <w:r>
+        <w:t xml:space="preserve"> .</w:t>
+      </w:r>
+      <w:proofErr w:type="spellStart"/>
+      <w:r>
+        <w:t>apk</w:t>
+      </w:r>
+      <w:proofErr w:type="spellEnd"/>
+      <w:r>
+        <w:t xml:space="preserve"> onto your headset</w:t>
+      </w:r>
+      <w:r>
+        <w:t xml:space="preserve"> using </w:t>
+      </w:r>
+      <w:proofErr w:type="spellStart"/>
+      <w:r>
+        <w:t>SideQuest</w:t>
+      </w:r>
+      <w:proofErr w:type="spellEnd"/>
     </w:p>
     <w:p>
       <w:pPr>
@@ -273,13 +318,29 @@
         <w:t xml:space="preserve">Unity will let you </w:t>
       </w:r>
       <w:r>
-        <w:t>launch a new apk straight from the editor by choosing “build + run” under your Build Settings</w:t>
+        <w:t xml:space="preserve">launch a new </w:t>
+      </w:r>
+      <w:proofErr w:type="spellStart"/>
+      <w:r>
+        <w:t>apk</w:t>
+      </w:r>
+      <w:proofErr w:type="spellEnd"/>
+      <w:r>
+        <w:t xml:space="preserve"> straight from the editor by choosing “build + run” under your Build Settings</w:t>
       </w:r>
       <w:r>
         <w:t xml:space="preserve">, but </w:t>
       </w:r>
       <w:r>
-        <w:t>once your APK is built, you don’t need to rebuild it in order to launch it on your Oculus. If it’s already downloaded, go to your list of existing apps. The default is to display only Unity apps, so click on the dropdown in the upper right corner from inside your headset and it should give you other options. Scroll all the way down to “Unknown Sources” and then you should be able to see your app. It might give you a warning about unverified sources; you built this yourself so just skip it.</w:t>
+        <w:t xml:space="preserve">once your APK is built, you don’t need to rebuild it </w:t>
+      </w:r>
+      <w:proofErr w:type="gramStart"/>
+      <w:r>
+        <w:t>in order to</w:t>
+      </w:r>
+      <w:proofErr w:type="gramEnd"/>
+      <w:r>
+        <w:t xml:space="preserve"> launch it on your Oculus. If it’s already downloaded, go to your list of existing apps. The default is to display only Unity apps, so click on the dropdown in the upper right corner from inside your headset and it should give you other options. Scroll all the way down to “Unknown Sources” and then you should be able to see your app. It might give you a warning about unverified sources; you built this yourself so just skip it.</w:t>
       </w:r>
     </w:p>
     <w:p>
@@ -291,11 +352,43 @@
         </w:numPr>
       </w:pPr>
       <w:r>
-        <w:t xml:space="preserve">This allows you to play or restart an apk you’ve already installed. If you have the .apk but have not loaded it to your Oculus for some reason, open SideQuest and click the “upload” icon (it’s closer to the middle of the bar of icons on the top right). It’ll let you know if there have been any errors in uploading or if your </w:t>
+        <w:t xml:space="preserve">This allows you to play or restart an </w:t>
+      </w:r>
+      <w:proofErr w:type="spellStart"/>
+      <w:r>
+        <w:t>apk</w:t>
+      </w:r>
+      <w:proofErr w:type="spellEnd"/>
+      <w:r>
+        <w:t xml:space="preserve"> you’ve already installed. If you have the .</w:t>
+      </w:r>
+      <w:proofErr w:type="spellStart"/>
+      <w:r>
+        <w:t>apk</w:t>
+      </w:r>
+      <w:proofErr w:type="spellEnd"/>
+      <w:r>
+        <w:t xml:space="preserve"> but have not loaded it to your Oculus for some reason, open </w:t>
+      </w:r>
+      <w:proofErr w:type="spellStart"/>
+      <w:r>
+        <w:t>SideQuest</w:t>
+      </w:r>
+      <w:proofErr w:type="spellEnd"/>
+      <w:r>
+        <w:t xml:space="preserve"> and click the “upload” icon (it’s closer to the middle of the bar of icons on the top right). It’ll let you know if there have been any errors in uploading or if your </w:t>
       </w:r>
       <w:r>
         <w:lastRenderedPageBreak/>
-        <w:t>Oculus can’t be found and you need to unplug and click through some dialogue boxes again.</w:t>
+        <w:t xml:space="preserve">Oculus can’t be </w:t>
+      </w:r>
+      <w:proofErr w:type="gramStart"/>
+      <w:r>
+        <w:t>found</w:t>
+      </w:r>
+      <w:proofErr w:type="gramEnd"/>
+      <w:r>
+        <w:t xml:space="preserve"> and you need to unplug and click through some dialogue boxes again.</w:t>
       </w:r>
     </w:p>
     <w:p>
@@ -339,7 +432,20 @@
         </w:numPr>
       </w:pPr>
       <w:r>
-        <w:t>ROS command to create URDF from a .xacro in the Melodic distribution:</w:t>
+        <w:t xml:space="preserve">ROS command to create URDF from </w:t>
+      </w:r>
+      <w:proofErr w:type="gramStart"/>
+      <w:r>
+        <w:t>a .</w:t>
+      </w:r>
+      <w:proofErr w:type="spellStart"/>
+      <w:r>
+        <w:t>xacro</w:t>
+      </w:r>
+      <w:proofErr w:type="spellEnd"/>
+      <w:proofErr w:type="gramEnd"/>
+      <w:r>
+        <w:t xml:space="preserve"> in the Melodic distribution:</w:t>
       </w:r>
     </w:p>
     <w:p>
@@ -348,7 +454,49 @@
         <w:ind w:left="2160"/>
       </w:pPr>
       <w:r>
-        <w:t>“rosrun xacro xacro [name.xacro] &gt; [name.urdf]”</w:t>
+        <w:t>“</w:t>
+      </w:r>
+      <w:proofErr w:type="spellStart"/>
+      <w:r>
+        <w:t>rosrun</w:t>
+      </w:r>
+      <w:proofErr w:type="spellEnd"/>
+      <w:r>
+        <w:t xml:space="preserve"> </w:t>
+      </w:r>
+      <w:proofErr w:type="spellStart"/>
+      <w:r>
+        <w:t>xacro</w:t>
+      </w:r>
+      <w:proofErr w:type="spellEnd"/>
+      <w:r>
+        <w:t xml:space="preserve"> </w:t>
+      </w:r>
+      <w:proofErr w:type="spellStart"/>
+      <w:r>
+        <w:t>xacro</w:t>
+      </w:r>
+      <w:proofErr w:type="spellEnd"/>
+      <w:r>
+        <w:t xml:space="preserve"> [</w:t>
+      </w:r>
+      <w:proofErr w:type="spellStart"/>
+      <w:proofErr w:type="gramStart"/>
+      <w:r>
+        <w:t>name.xacro</w:t>
+      </w:r>
+      <w:proofErr w:type="spellEnd"/>
+      <w:proofErr w:type="gramEnd"/>
+      <w:r>
+        <w:t>] &gt; [</w:t>
+      </w:r>
+      <w:proofErr w:type="spellStart"/>
+      <w:r>
+        <w:t>name.urdf</w:t>
+      </w:r>
+      <w:proofErr w:type="spellEnd"/>
+      <w:r>
+        <w:t>]”</w:t>
       </w:r>
     </w:p>
     <w:p>
@@ -360,7 +508,15 @@
         </w:numPr>
       </w:pPr>
       <w:r>
-        <w:t>You can use “check_urdf” as a command afterwards to make sure it ran</w:t>
+        <w:t>You can use “</w:t>
+      </w:r>
+      <w:proofErr w:type="spellStart"/>
+      <w:r>
+        <w:t>check_urdf</w:t>
+      </w:r>
+      <w:proofErr w:type="spellEnd"/>
+      <w:r>
+        <w:t>” as a command afterwards to make sure it ran</w:t>
       </w:r>
     </w:p>
     <w:p>
@@ -372,7 +528,28 @@
         </w:numPr>
       </w:pPr>
       <w:r>
-        <w:t xml:space="preserve">Biggest problem I’ve found if it doesn’t run: $ROS_PACKAGE_PATH doesn’t include the directory with your xacro file. (Some of the .xacro files have “find &lt;pkg&gt; in the first handful of lines; if the &lt;pkg&gt; path isn’t in the $ROS_PACKAGE_PATH, add it </w:t>
+        <w:t xml:space="preserve">Biggest problem I’ve found if it doesn’t run: $ROS_PACKAGE_PATH doesn’t include the directory with your </w:t>
+      </w:r>
+      <w:proofErr w:type="spellStart"/>
+      <w:r>
+        <w:t>xacro</w:t>
+      </w:r>
+      <w:proofErr w:type="spellEnd"/>
+      <w:r>
+        <w:t xml:space="preserve"> file. (Some of </w:t>
+      </w:r>
+      <w:proofErr w:type="gramStart"/>
+      <w:r>
+        <w:t>the .</w:t>
+      </w:r>
+      <w:proofErr w:type="spellStart"/>
+      <w:r>
+        <w:t>xacro</w:t>
+      </w:r>
+      <w:proofErr w:type="spellEnd"/>
+      <w:proofErr w:type="gramEnd"/>
+      <w:r>
+        <w:t xml:space="preserve"> files have “find &lt;pkg&gt; in the first handful of lines; if the &lt;pkg&gt; path isn’t in the $ROS_PACKAGE_PATH, add it </w:t>
       </w:r>
     </w:p>
     <w:p>
@@ -384,11 +561,24 @@
         </w:numPr>
       </w:pPr>
       <w:r>
-        <w:t>export ROS_PACKAGE_PATH=$ROS_PACKAGE_PATH:/home/&lt;usr&gt;/ &lt;path_</w:t>
+        <w:t>export ROS_PACKAGE_PATH=$ROS_PACKAGE_PATH:/home/&lt;</w:t>
+      </w:r>
+      <w:proofErr w:type="spellStart"/>
+      <w:r>
+        <w:t>usr</w:t>
+      </w:r>
+      <w:proofErr w:type="spellEnd"/>
+      <w:r>
+        <w:t>&gt;/ &lt;</w:t>
+      </w:r>
+      <w:proofErr w:type="spellStart"/>
+      <w:r>
+        <w:t>path_</w:t>
       </w:r>
       <w:r>
         <w:t>to_your_urdf_directory</w:t>
       </w:r>
+      <w:proofErr w:type="spellEnd"/>
       <w:r>
         <w:t>&gt;</w:t>
       </w:r>
@@ -402,7 +592,15 @@
         </w:numPr>
       </w:pPr>
       <w:r>
-        <w:t>Second biggest problem: not using the correct xacro file. Some are subfiles referenced by others; you want the top-most one.</w:t>
+        <w:t xml:space="preserve">Second biggest problem: not using the correct </w:t>
+      </w:r>
+      <w:proofErr w:type="spellStart"/>
+      <w:r>
+        <w:t>xacro</w:t>
+      </w:r>
+      <w:proofErr w:type="spellEnd"/>
+      <w:r>
+        <w:t xml:space="preserve"> file. Some are subfiles referenced by others; you want the top-most one.</w:t>
       </w:r>
     </w:p>
     <w:p>
@@ -459,7 +657,15 @@
         </w:numPr>
       </w:pPr>
       <w:r>
-        <w:t>I’ve gotten a world AABB error when the URDF is initialized too far from the world origin. Not 100% sure why this might be (“AABB” is a super descriptive error message), but come back to that/keep it in mind.</w:t>
+        <w:t>I’ve gotten a world AABB error when the URDF is initialized too far from the world origin. Not 100% sure why this might be (“AABB” is a super descriptive error message</w:t>
+      </w:r>
+      <w:proofErr w:type="gramStart"/>
+      <w:r>
+        <w:t>), but</w:t>
+      </w:r>
+      <w:proofErr w:type="gramEnd"/>
+      <w:r>
+        <w:t xml:space="preserve"> come back to that/keep it in mind.</w:t>
       </w:r>
     </w:p>
     <w:p>
@@ -471,7 +677,15 @@
         </w:numPr>
       </w:pPr>
       <w:r>
-        <w:t>You probably want to make your root link immovable in space so it doesn’t fall with gravity.</w:t>
+        <w:t xml:space="preserve">You probably want to make your root link immovable in </w:t>
+      </w:r>
+      <w:proofErr w:type="gramStart"/>
+      <w:r>
+        <w:t>space</w:t>
+      </w:r>
+      <w:proofErr w:type="gramEnd"/>
+      <w:r>
+        <w:t xml:space="preserve"> so it doesn’t fall with gravity.</w:t>
       </w:r>
     </w:p>
     <w:p>
@@ -569,7 +783,31 @@
       </w:pPr>
       <w:r>
         <w:lastRenderedPageBreak/>
-        <w:t>Current server setup is done via Go, modified from Jack Kolb’s starter script (see ServerScripts folder. Must be on the same wifi network as the server workstation in order to access.)</w:t>
+        <w:t xml:space="preserve">Current server setup is done via Go, modified from Jack Kolb’s starter script (see </w:t>
+      </w:r>
+      <w:proofErr w:type="spellStart"/>
+      <w:r>
+        <w:t>ServerScripts</w:t>
+      </w:r>
+      <w:proofErr w:type="spellEnd"/>
+      <w:r>
+        <w:t xml:space="preserve"> folder. Must be on the same </w:t>
+      </w:r>
+      <w:proofErr w:type="spellStart"/>
+      <w:r>
+        <w:t>wifi</w:t>
+      </w:r>
+      <w:proofErr w:type="spellEnd"/>
+      <w:r>
+        <w:t xml:space="preserve"> network as the server workstation </w:t>
+      </w:r>
+      <w:proofErr w:type="gramStart"/>
+      <w:r>
+        <w:t>in order to</w:t>
+      </w:r>
+      <w:proofErr w:type="gramEnd"/>
+      <w:r>
+        <w:t xml:space="preserve"> access.)</w:t>
       </w:r>
     </w:p>
     <w:p>
@@ -578,10 +816,25 @@
         <w:ind w:left="1440"/>
       </w:pPr>
       <w:r>
-        <w:t>&gt; go run .</w:t>
-      </w:r>
-      <w:r>
-        <w:t xml:space="preserve">     (or go run main.go)</w:t>
+        <w:t xml:space="preserve">&gt; go </w:t>
+      </w:r>
+      <w:proofErr w:type="gramStart"/>
+      <w:r>
+        <w:t>run .</w:t>
+      </w:r>
+      <w:proofErr w:type="gramEnd"/>
+      <w:r>
+        <w:t xml:space="preserve">     (or go run </w:t>
+      </w:r>
+      <w:proofErr w:type="spellStart"/>
+      <w:proofErr w:type="gramStart"/>
+      <w:r>
+        <w:t>main.go</w:t>
+      </w:r>
+      <w:proofErr w:type="spellEnd"/>
+      <w:proofErr w:type="gramEnd"/>
+      <w:r>
+        <w:t>)</w:t>
       </w:r>
     </w:p>
     <w:p>
@@ -618,8 +871,13 @@
           <w:numId w:val="1"/>
         </w:numPr>
       </w:pPr>
-      <w:r>
-        <w:t>MoveIt:</w:t>
+      <w:proofErr w:type="spellStart"/>
+      <w:r>
+        <w:t>MoveIt</w:t>
+      </w:r>
+      <w:proofErr w:type="spellEnd"/>
+      <w:r>
+        <w:t>:</w:t>
       </w:r>
     </w:p>
     <w:p>
@@ -631,10 +889,42 @@
         </w:numPr>
       </w:pPr>
       <w:r>
-        <w:t xml:space="preserve">Important note: sourcing the setup.bash file in the melodic moveit workspace will overwrite the $ROS_PACKAGE_PATH so that it cannot see your urdf file. Even if you successfully exported/created it earlier. Run this line of code manually </w:t>
-      </w:r>
-      <w:r>
-        <w:t>right before you launch the moveit setup assistant:</w:t>
+        <w:t xml:space="preserve">Important note: sourcing the </w:t>
+      </w:r>
+      <w:proofErr w:type="spellStart"/>
+      <w:r>
+        <w:t>setup.bash</w:t>
+      </w:r>
+      <w:proofErr w:type="spellEnd"/>
+      <w:r>
+        <w:t xml:space="preserve"> file in the melodic </w:t>
+      </w:r>
+      <w:proofErr w:type="spellStart"/>
+      <w:r>
+        <w:t>moveit</w:t>
+      </w:r>
+      <w:proofErr w:type="spellEnd"/>
+      <w:r>
+        <w:t xml:space="preserve"> workspace will overwrite the $ROS_PACKAGE_PATH so that it cannot see your </w:t>
+      </w:r>
+      <w:proofErr w:type="spellStart"/>
+      <w:r>
+        <w:t>urdf</w:t>
+      </w:r>
+      <w:proofErr w:type="spellEnd"/>
+      <w:r>
+        <w:t xml:space="preserve"> file. Even if you successfully exported/created it earlier. Run this line of code manually </w:t>
+      </w:r>
+      <w:r>
+        <w:t xml:space="preserve">right before you launch the </w:t>
+      </w:r>
+      <w:proofErr w:type="spellStart"/>
+      <w:r>
+        <w:t>moveit</w:t>
+      </w:r>
+      <w:proofErr w:type="spellEnd"/>
+      <w:r>
+        <w:t xml:space="preserve"> setup assistant:</w:t>
       </w:r>
     </w:p>
     <w:p>
@@ -652,8 +942,34 @@
         <w:ind w:left="1440"/>
       </w:pPr>
       <w:r>
-        <w:t>&gt; roslaunch moveit_setup_assistant setup_assistant.launch</w:t>
-      </w:r>
+        <w:t xml:space="preserve">&gt; </w:t>
+      </w:r>
+      <w:proofErr w:type="spellStart"/>
+      <w:r>
+        <w:t>roslaunch</w:t>
+      </w:r>
+      <w:proofErr w:type="spellEnd"/>
+      <w:r>
+        <w:t xml:space="preserve"> </w:t>
+      </w:r>
+      <w:proofErr w:type="spellStart"/>
+      <w:r>
+        <w:t>moveit_setup_assistant</w:t>
+      </w:r>
+      <w:proofErr w:type="spellEnd"/>
+      <w:r>
+        <w:t xml:space="preserve"> </w:t>
+      </w:r>
+      <w:proofErr w:type="spellStart"/>
+      <w:r>
+        <w:t>setup_</w:t>
+      </w:r>
+      <w:proofErr w:type="gramStart"/>
+      <w:r>
+        <w:t>assistant.launch</w:t>
+      </w:r>
+      <w:proofErr w:type="spellEnd"/>
+      <w:proofErr w:type="gramEnd"/>
     </w:p>
     <w:p>
       <w:pPr>
@@ -711,7 +1027,33 @@
           <w:color w:val="auto"/>
           <w:u w:val="none"/>
         </w:rPr>
-        <w:t xml:space="preserve"> that you will want to look at the default start pose in Unity (after you press “play” and the joints settle) and put the joint angles into one of the poses you save in your config file. This will allow you to make plans that start from the URDF’s natural start pose, rather than having an abrupt jump at the beginning (position control) or getting the robot stuck against one of its joint limits (velocity control)</w:t>
+        <w:t xml:space="preserve"> that you will want to look at the default start pose in Unity (after you press “play</w:t>
+      </w:r>
+      <w:proofErr w:type="gramStart"/>
+      <w:r>
+        <w:rPr>
+          <w:rStyle w:val="Hyperlink"/>
+          <w:color w:val="auto"/>
+          <w:u w:val="none"/>
+        </w:rPr>
+        <w:t>”</w:t>
+      </w:r>
+      <w:proofErr w:type="gramEnd"/>
+      <w:r>
+        <w:rPr>
+          <w:rStyle w:val="Hyperlink"/>
+          <w:color w:val="auto"/>
+          <w:u w:val="none"/>
+        </w:rPr>
+        <w:t xml:space="preserve"> and the joints settle) and put the joint angles into one of the poses you save in your config file. This will allow you to make plans that start from the URDF’s natural start pose, rather than having an abrupt jump at the beginning (position control) or getting the robot stuck against one of its joint limits (velocity control)</w:t>
+      </w:r>
+      <w:r>
+        <w:rPr>
+          <w:rStyle w:val="Hyperlink"/>
+          <w:color w:val="auto"/>
+          <w:u w:val="none"/>
+        </w:rPr>
+        <w:t>. Doing this also allowed me to both plan and execute your chosen path (originally, Execution would fail because the robot start state wasn’t considered valid).</w:t>
       </w:r>
     </w:p>
     <w:p>
@@ -749,7 +1091,99 @@
           <w:color w:val="auto"/>
           <w:u w:val="none"/>
         </w:rPr>
-        <w:t xml:space="preserve"> and end pose, press “plan” in the “MotionPlanning/Planning” tab at the bottom left of the RViz screen. You can export the positions of the joints for your planned path by saving the joint positions to a “test.bag” rosbag and then a “test.yaml” file with the following command</w:t>
+        <w:t xml:space="preserve"> and end pose, press “plan” in the “</w:t>
+      </w:r>
+      <w:proofErr w:type="spellStart"/>
+      <w:r>
+        <w:rPr>
+          <w:rStyle w:val="Hyperlink"/>
+          <w:color w:val="auto"/>
+          <w:u w:val="none"/>
+        </w:rPr>
+        <w:t>MotionPlanning</w:t>
+      </w:r>
+      <w:proofErr w:type="spellEnd"/>
+      <w:r>
+        <w:rPr>
+          <w:rStyle w:val="Hyperlink"/>
+          <w:color w:val="auto"/>
+          <w:u w:val="none"/>
+        </w:rPr>
+        <w:t xml:space="preserve">/Planning” tab at the bottom left of the </w:t>
+      </w:r>
+      <w:proofErr w:type="spellStart"/>
+      <w:r>
+        <w:rPr>
+          <w:rStyle w:val="Hyperlink"/>
+          <w:color w:val="auto"/>
+          <w:u w:val="none"/>
+        </w:rPr>
+        <w:t>RViz</w:t>
+      </w:r>
+      <w:proofErr w:type="spellEnd"/>
+      <w:r>
+        <w:rPr>
+          <w:rStyle w:val="Hyperlink"/>
+          <w:color w:val="auto"/>
+          <w:u w:val="none"/>
+        </w:rPr>
+        <w:t xml:space="preserve"> screen. You can export the positions of the joints for your planned path by saving the joint positions to a “</w:t>
+      </w:r>
+      <w:proofErr w:type="spellStart"/>
+      <w:r>
+        <w:rPr>
+          <w:rStyle w:val="Hyperlink"/>
+          <w:color w:val="auto"/>
+          <w:u w:val="none"/>
+        </w:rPr>
+        <w:t>test.bag</w:t>
+      </w:r>
+      <w:proofErr w:type="spellEnd"/>
+      <w:r>
+        <w:rPr>
+          <w:rStyle w:val="Hyperlink"/>
+          <w:color w:val="auto"/>
+          <w:u w:val="none"/>
+        </w:rPr>
+        <w:t xml:space="preserve">” </w:t>
+      </w:r>
+      <w:proofErr w:type="spellStart"/>
+      <w:r>
+        <w:rPr>
+          <w:rStyle w:val="Hyperlink"/>
+          <w:color w:val="auto"/>
+          <w:u w:val="none"/>
+        </w:rPr>
+        <w:t>rosbag</w:t>
+      </w:r>
+      <w:proofErr w:type="spellEnd"/>
+      <w:r>
+        <w:rPr>
+          <w:rStyle w:val="Hyperlink"/>
+          <w:color w:val="auto"/>
+          <w:u w:val="none"/>
+        </w:rPr>
+        <w:t xml:space="preserve"> and then a “</w:t>
+      </w:r>
+      <w:proofErr w:type="spellStart"/>
+      <w:proofErr w:type="gramStart"/>
+      <w:r>
+        <w:rPr>
+          <w:rStyle w:val="Hyperlink"/>
+          <w:color w:val="auto"/>
+          <w:u w:val="none"/>
+        </w:rPr>
+        <w:t>test.yaml</w:t>
+      </w:r>
+      <w:proofErr w:type="spellEnd"/>
+      <w:proofErr w:type="gramEnd"/>
+      <w:r>
+        <w:rPr>
+          <w:rStyle w:val="Hyperlink"/>
+          <w:color w:val="auto"/>
+          <w:u w:val="none"/>
+        </w:rPr>
+        <w:t>” file with the following command</w:t>
       </w:r>
       <w:r>
         <w:rPr>
@@ -776,14 +1210,70 @@
         <w:br/>
         <w:t xml:space="preserve">&gt; </w:t>
       </w:r>
-      <w:r>
-        <w:rPr>
-          <w:rStyle w:val="Hyperlink"/>
-          <w:color w:val="auto"/>
-          <w:u w:val="none"/>
-        </w:rPr>
-        <w:t>rosbag record --duration=10 --output-name=test.bag /move_group/display_planned_path</w:t>
-      </w:r>
+      <w:proofErr w:type="spellStart"/>
+      <w:r>
+        <w:rPr>
+          <w:rStyle w:val="Hyperlink"/>
+          <w:color w:val="auto"/>
+          <w:u w:val="none"/>
+        </w:rPr>
+        <w:t>rosbag</w:t>
+      </w:r>
+      <w:proofErr w:type="spellEnd"/>
+      <w:r>
+        <w:rPr>
+          <w:rStyle w:val="Hyperlink"/>
+          <w:color w:val="auto"/>
+          <w:u w:val="none"/>
+        </w:rPr>
+        <w:t xml:space="preserve"> record --duration=10 --output-name=</w:t>
+      </w:r>
+      <w:proofErr w:type="spellStart"/>
+      <w:r>
+        <w:rPr>
+          <w:rStyle w:val="Hyperlink"/>
+          <w:color w:val="auto"/>
+          <w:u w:val="none"/>
+        </w:rPr>
+        <w:t>test.bag</w:t>
+      </w:r>
+      <w:proofErr w:type="spellEnd"/>
+      <w:r>
+        <w:rPr>
+          <w:rStyle w:val="Hyperlink"/>
+          <w:color w:val="auto"/>
+          <w:u w:val="none"/>
+        </w:rPr>
+        <w:t xml:space="preserve"> /</w:t>
+      </w:r>
+      <w:proofErr w:type="spellStart"/>
+      <w:r>
+        <w:rPr>
+          <w:rStyle w:val="Hyperlink"/>
+          <w:color w:val="auto"/>
+          <w:u w:val="none"/>
+        </w:rPr>
+        <w:t>move_group</w:t>
+      </w:r>
+      <w:proofErr w:type="spellEnd"/>
+      <w:r>
+        <w:rPr>
+          <w:rStyle w:val="Hyperlink"/>
+          <w:color w:val="auto"/>
+          <w:u w:val="none"/>
+        </w:rPr>
+        <w:t>/</w:t>
+      </w:r>
+      <w:proofErr w:type="spellStart"/>
+      <w:r>
+        <w:rPr>
+          <w:rStyle w:val="Hyperlink"/>
+          <w:color w:val="auto"/>
+          <w:u w:val="none"/>
+        </w:rPr>
+        <w:t>display_planned_path</w:t>
+      </w:r>
+      <w:proofErr w:type="spellEnd"/>
       <w:r>
         <w:rPr>
           <w:rStyle w:val="Hyperlink"/>
@@ -799,8 +1289,72 @@
           <w:color w:val="auto"/>
           <w:u w:val="none"/>
         </w:rPr>
-        <w:t xml:space="preserve"> time ros_readbagfile.py test.bag /move_group/display_planned_path | tee test.yaml</w:t>
-      </w:r>
+        <w:t xml:space="preserve"> time ros_readbagfile.py </w:t>
+      </w:r>
+      <w:proofErr w:type="spellStart"/>
+      <w:r>
+        <w:rPr>
+          <w:rStyle w:val="Hyperlink"/>
+          <w:color w:val="auto"/>
+          <w:u w:val="none"/>
+        </w:rPr>
+        <w:t>test.bag</w:t>
+      </w:r>
+      <w:proofErr w:type="spellEnd"/>
+      <w:r>
+        <w:rPr>
+          <w:rStyle w:val="Hyperlink"/>
+          <w:color w:val="auto"/>
+          <w:u w:val="none"/>
+        </w:rPr>
+        <w:t xml:space="preserve"> /</w:t>
+      </w:r>
+      <w:proofErr w:type="spellStart"/>
+      <w:r>
+        <w:rPr>
+          <w:rStyle w:val="Hyperlink"/>
+          <w:color w:val="auto"/>
+          <w:u w:val="none"/>
+        </w:rPr>
+        <w:t>move_group</w:t>
+      </w:r>
+      <w:proofErr w:type="spellEnd"/>
+      <w:r>
+        <w:rPr>
+          <w:rStyle w:val="Hyperlink"/>
+          <w:color w:val="auto"/>
+          <w:u w:val="none"/>
+        </w:rPr>
+        <w:t>/</w:t>
+      </w:r>
+      <w:proofErr w:type="spellStart"/>
+      <w:r>
+        <w:rPr>
+          <w:rStyle w:val="Hyperlink"/>
+          <w:color w:val="auto"/>
+          <w:u w:val="none"/>
+        </w:rPr>
+        <w:t>display_planned_path</w:t>
+      </w:r>
+      <w:proofErr w:type="spellEnd"/>
+      <w:r>
+        <w:rPr>
+          <w:rStyle w:val="Hyperlink"/>
+          <w:color w:val="auto"/>
+          <w:u w:val="none"/>
+        </w:rPr>
+        <w:t xml:space="preserve"> | tee </w:t>
+      </w:r>
+      <w:proofErr w:type="spellStart"/>
+      <w:r>
+        <w:rPr>
+          <w:rStyle w:val="Hyperlink"/>
+          <w:color w:val="auto"/>
+          <w:u w:val="none"/>
+        </w:rPr>
+        <w:t>test.yaml</w:t>
+      </w:r>
+      <w:proofErr w:type="spellEnd"/>
       <w:r>
         <w:rPr>
           <w:rStyle w:val="Hyperlink"/>
@@ -816,7 +1370,25 @@
           <w:color w:val="auto"/>
           <w:u w:val="none"/>
         </w:rPr>
-        <w:t>awk '/positions/ {print}' test.yaml &gt; positions.txt</w:t>
+        <w:t xml:space="preserve">awk '/positions/ {print}' </w:t>
+      </w:r>
+      <w:proofErr w:type="spellStart"/>
+      <w:r>
+        <w:rPr>
+          <w:rStyle w:val="Hyperlink"/>
+          <w:color w:val="auto"/>
+          <w:u w:val="none"/>
+        </w:rPr>
+        <w:t>test.yaml</w:t>
+      </w:r>
+      <w:proofErr w:type="spellEnd"/>
+      <w:r>
+        <w:rPr>
+          <w:rStyle w:val="Hyperlink"/>
+          <w:color w:val="auto"/>
+          <w:u w:val="none"/>
+        </w:rPr>
+        <w:t xml:space="preserve"> &gt; positions.txt</w:t>
       </w:r>
     </w:p>
     <w:p>
@@ -854,15 +1426,67 @@
           <w:color w:val="auto"/>
           <w:u w:val="none"/>
         </w:rPr>
-        <w:t xml:space="preserve">positions to be in degrees instead of radians. Save as corrected_positions.csv. The controller code in Unity (ControllerFromLogFile.cs) will import the sequence of positions and transmit them to the robot every 0.2 seconds. </w:t>
-      </w:r>
-      <w:r>
-        <w:rPr>
-          <w:rStyle w:val="Hyperlink"/>
-          <w:color w:val="auto"/>
-          <w:u w:val="none"/>
-        </w:rPr>
-        <w:t>This can be manually visualized by dragging the “target” slider under the xDrive of each individual link while running the code in Unity.</w:t>
+        <w:t>positions to be in degrees instead of radians</w:t>
+      </w:r>
+      <w:r>
+        <w:rPr>
+          <w:rStyle w:val="Hyperlink"/>
+          <w:color w:val="auto"/>
+          <w:u w:val="none"/>
+        </w:rPr>
+        <w:t xml:space="preserve"> for rotational joints</w:t>
+      </w:r>
+      <w:r>
+        <w:rPr>
+          <w:rStyle w:val="Hyperlink"/>
+          <w:color w:val="auto"/>
+          <w:u w:val="none"/>
+        </w:rPr>
+        <w:t>. Save as corrected_positions.csv. The controller code in Unity (</w:t>
+      </w:r>
+      <w:proofErr w:type="spellStart"/>
+      <w:r>
+        <w:rPr>
+          <w:rStyle w:val="Hyperlink"/>
+          <w:color w:val="auto"/>
+          <w:u w:val="none"/>
+        </w:rPr>
+        <w:t>ControllerFromLogFile.cs</w:t>
+      </w:r>
+      <w:proofErr w:type="spellEnd"/>
+      <w:r>
+        <w:rPr>
+          <w:rStyle w:val="Hyperlink"/>
+          <w:color w:val="auto"/>
+          <w:u w:val="none"/>
+        </w:rPr>
+        <w:t xml:space="preserve">) will import the sequence of positions and transmit them to the robot every 0.2 seconds. </w:t>
+      </w:r>
+      <w:r>
+        <w:rPr>
+          <w:rStyle w:val="Hyperlink"/>
+          <w:color w:val="auto"/>
+          <w:u w:val="none"/>
+        </w:rPr>
+        <w:t xml:space="preserve">This can be manually visualized by dragging the “target” slider under the </w:t>
+      </w:r>
+      <w:proofErr w:type="spellStart"/>
+      <w:r>
+        <w:rPr>
+          <w:rStyle w:val="Hyperlink"/>
+          <w:color w:val="auto"/>
+          <w:u w:val="none"/>
+        </w:rPr>
+        <w:t>xDrive</w:t>
+      </w:r>
+      <w:proofErr w:type="spellEnd"/>
+      <w:r>
+        <w:rPr>
+          <w:rStyle w:val="Hyperlink"/>
+          <w:color w:val="auto"/>
+          <w:u w:val="none"/>
+        </w:rPr>
+        <w:t xml:space="preserve"> of each individual link while running the code in Unity.</w:t>
       </w:r>
       <w:r>
         <w:rPr>
@@ -908,7 +1532,140 @@
           <w:color w:val="auto"/>
           <w:u w:val="none"/>
         </w:rPr>
-        <w:t>upload “targetVelocity” values instead of “target” [position] values with my code.</w:t>
+        <w:t>upload “</w:t>
+      </w:r>
+      <w:proofErr w:type="spellStart"/>
+      <w:r>
+        <w:rPr>
+          <w:rStyle w:val="Hyperlink"/>
+          <w:color w:val="auto"/>
+          <w:u w:val="none"/>
+        </w:rPr>
+        <w:t>targetVelocity</w:t>
+      </w:r>
+      <w:proofErr w:type="spellEnd"/>
+      <w:r>
+        <w:rPr>
+          <w:rStyle w:val="Hyperlink"/>
+          <w:color w:val="auto"/>
+          <w:u w:val="none"/>
+        </w:rPr>
+        <w:t>” values instead of “target” [position] values with my code.</w:t>
+      </w:r>
+    </w:p>
+    <w:p>
+      <w:pPr>
+        <w:pStyle w:val="ListParagraph"/>
+        <w:numPr>
+          <w:ilvl w:val="1"/>
+          <w:numId w:val="1"/>
+        </w:numPr>
+        <w:rPr>
+          <w:rStyle w:val="Hyperlink"/>
+          <w:color w:val="auto"/>
+          <w:u w:val="none"/>
+        </w:rPr>
+      </w:pPr>
+      <w:r>
+        <w:rPr>
+          <w:rStyle w:val="Hyperlink"/>
+          <w:color w:val="auto"/>
+          <w:u w:val="none"/>
+        </w:rPr>
+        <w:t>Move the “corrected_positions.csv” file to “</w:t>
+      </w:r>
+      <w:r>
+        <w:rPr>
+          <w:rStyle w:val="Hyperlink"/>
+          <w:color w:val="auto"/>
+          <w:u w:val="none"/>
+        </w:rPr>
+        <w:t>C:\Users\</w:t>
+      </w:r>
+      <w:r>
+        <w:rPr>
+          <w:rStyle w:val="Hyperlink"/>
+          <w:color w:val="auto"/>
+          <w:u w:val="none"/>
+        </w:rPr>
+        <w:t>&lt;username&gt;</w:t>
+      </w:r>
+      <w:r>
+        <w:rPr>
+          <w:rStyle w:val="Hyperlink"/>
+          <w:color w:val="auto"/>
+          <w:u w:val="none"/>
+        </w:rPr>
+        <w:t>\AppData\LocalLow\DefaultCompany\NonAnthroHandsUserStud</w:t>
+      </w:r>
+      <w:r>
+        <w:rPr>
+          <w:rStyle w:val="Hyperlink"/>
+          <w:color w:val="auto"/>
+          <w:u w:val="none"/>
+        </w:rPr>
+        <w:lastRenderedPageBreak/>
+        <w:t>y</w:t>
+      </w:r>
+      <w:r>
+        <w:rPr>
+          <w:rStyle w:val="Hyperlink"/>
+          <w:color w:val="auto"/>
+          <w:u w:val="none"/>
+        </w:rPr>
+        <w:t>” for testing in Unity using the editor, and “</w:t>
+      </w:r>
+      <w:r>
+        <w:rPr>
+          <w:rStyle w:val="Hyperlink"/>
+          <w:color w:val="auto"/>
+          <w:u w:val="none"/>
+        </w:rPr>
+        <w:t>Quest/Android/data/</w:t>
+      </w:r>
+      <w:proofErr w:type="spellStart"/>
+      <w:r>
+        <w:rPr>
+          <w:rStyle w:val="Hyperlink"/>
+          <w:color w:val="auto"/>
+          <w:u w:val="none"/>
+        </w:rPr>
+        <w:t>NonAnthroHandsStudy</w:t>
+      </w:r>
+      <w:proofErr w:type="spellEnd"/>
+      <w:r>
+        <w:rPr>
+          <w:rStyle w:val="Hyperlink"/>
+          <w:color w:val="auto"/>
+          <w:u w:val="none"/>
+        </w:rPr>
+        <w:t>/files</w:t>
+      </w:r>
+      <w:r>
+        <w:rPr>
+          <w:rStyle w:val="Hyperlink"/>
+          <w:color w:val="auto"/>
+          <w:u w:val="none"/>
+        </w:rPr>
+        <w:t xml:space="preserve">” </w:t>
+      </w:r>
+      <w:proofErr w:type="gramStart"/>
+      <w:r>
+        <w:rPr>
+          <w:rStyle w:val="Hyperlink"/>
+          <w:color w:val="auto"/>
+          <w:u w:val="none"/>
+        </w:rPr>
+        <w:t>in order to</w:t>
+      </w:r>
+      <w:proofErr w:type="gramEnd"/>
+      <w:r>
+        <w:rPr>
+          <w:rStyle w:val="Hyperlink"/>
+          <w:color w:val="auto"/>
+          <w:u w:val="none"/>
+        </w:rPr>
+        <w:t xml:space="preserve"> enable the app to work on the Oculus</w:t>
       </w:r>
     </w:p>
     <w:p>
@@ -918,9 +1675,23 @@
           <w:ilvl w:val="0"/>
           <w:numId w:val="1"/>
         </w:numPr>
-      </w:pPr>
-      <w:r>
-        <w:t>FastIK:</w:t>
+        <w:rPr>
+          <w:color w:val="808080" w:themeColor="background1" w:themeShade="80"/>
+        </w:rPr>
+      </w:pPr>
+      <w:proofErr w:type="spellStart"/>
+      <w:r>
+        <w:rPr>
+          <w:color w:val="808080" w:themeColor="background1" w:themeShade="80"/>
+        </w:rPr>
+        <w:t>FastIK</w:t>
+      </w:r>
+      <w:proofErr w:type="spellEnd"/>
+      <w:r>
+        <w:rPr>
+          <w:color w:val="808080" w:themeColor="background1" w:themeShade="80"/>
+        </w:rPr>
+        <w:t>:</w:t>
       </w:r>
     </w:p>
     <w:p>
@@ -930,38 +1701,73 @@
           <w:ilvl w:val="1"/>
           <w:numId w:val="1"/>
         </w:numPr>
-      </w:pPr>
-      <w:r>
+        <w:rPr>
+          <w:color w:val="808080" w:themeColor="background1" w:themeShade="80"/>
+        </w:rPr>
+      </w:pPr>
+      <w:r>
+        <w:rPr>
+          <w:color w:val="808080" w:themeColor="background1" w:themeShade="80"/>
+        </w:rPr>
         <w:t xml:space="preserve">Installation is a pain. I followed the tutorial here: </w:t>
       </w:r>
       <w:hyperlink r:id="rId11" w:history="1">
         <w:r>
           <w:rPr>
             <w:rStyle w:val="Hyperlink"/>
+            <w:color w:val="808080" w:themeColor="background1" w:themeShade="80"/>
           </w:rPr>
           <w:t>http://docs.ros.org/en/melodic/api/moveit_tutorials/html/doc/ikfast/ikfast_tutorial.html</w:t>
         </w:r>
       </w:hyperlink>
       <w:r>
+        <w:rPr>
+          <w:color w:val="808080" w:themeColor="background1" w:themeShade="80"/>
+        </w:rPr>
         <w:t xml:space="preserve"> using the git package here (</w:t>
       </w:r>
       <w:hyperlink r:id="rId12" w:history="1">
         <w:r>
           <w:rPr>
             <w:rStyle w:val="Hyperlink"/>
+            <w:color w:val="808080" w:themeColor="background1" w:themeShade="80"/>
           </w:rPr>
           <w:t>https://github.com/crigroup/openrave-installation</w:t>
         </w:r>
       </w:hyperlink>
       <w:r>
-        <w:t xml:space="preserve">) to </w:t>
-      </w:r>
-      <w:r>
-        <w:lastRenderedPageBreak/>
-        <w:t xml:space="preserve">install the </w:t>
-      </w:r>
-      <w:r>
-        <w:t>OpenRave software package. (I think the tutorial has been updated in the last week so you can go straight to docker and it’ll take care of the installation for you)</w:t>
+        <w:rPr>
+          <w:color w:val="808080" w:themeColor="background1" w:themeShade="80"/>
+        </w:rPr>
+        <w:t xml:space="preserve">) to install the </w:t>
+      </w:r>
+      <w:proofErr w:type="spellStart"/>
+      <w:r>
+        <w:rPr>
+          <w:color w:val="808080" w:themeColor="background1" w:themeShade="80"/>
+        </w:rPr>
+        <w:t>OpenRave</w:t>
+      </w:r>
+      <w:proofErr w:type="spellEnd"/>
+      <w:r>
+        <w:rPr>
+          <w:color w:val="808080" w:themeColor="background1" w:themeShade="80"/>
+        </w:rPr>
+        <w:t xml:space="preserve"> software package. (I think the tutorial has been updated in the last week so you can go straight to </w:t>
+      </w:r>
+      <w:proofErr w:type="gramStart"/>
+      <w:r>
+        <w:rPr>
+          <w:color w:val="808080" w:themeColor="background1" w:themeShade="80"/>
+        </w:rPr>
+        <w:t>docker</w:t>
+      </w:r>
+      <w:proofErr w:type="gramEnd"/>
+      <w:r>
+        <w:rPr>
+          <w:color w:val="808080" w:themeColor="background1" w:themeShade="80"/>
+        </w:rPr>
+        <w:t xml:space="preserve"> and it’ll take care of the installation for you)</w:t>
       </w:r>
     </w:p>
     <w:p>
@@ -971,19 +1777,95 @@
           <w:ilvl w:val="1"/>
           <w:numId w:val="1"/>
         </w:numPr>
-      </w:pPr>
-      <w:r>
-        <w:t xml:space="preserve">Download collada_urdf: </w:t>
+        <w:rPr>
+          <w:color w:val="808080" w:themeColor="background1" w:themeShade="80"/>
+        </w:rPr>
+      </w:pPr>
+      <w:r>
+        <w:rPr>
+          <w:color w:val="808080" w:themeColor="background1" w:themeShade="80"/>
+        </w:rPr>
+        <w:t xml:space="preserve">Download </w:t>
+      </w:r>
+      <w:proofErr w:type="spellStart"/>
+      <w:r>
+        <w:rPr>
+          <w:color w:val="808080" w:themeColor="background1" w:themeShade="80"/>
+        </w:rPr>
+        <w:t>collada_urdf</w:t>
+      </w:r>
+      <w:proofErr w:type="spellEnd"/>
+      <w:r>
+        <w:rPr>
+          <w:color w:val="808080" w:themeColor="background1" w:themeShade="80"/>
+        </w:rPr>
+        <w:t xml:space="preserve">: </w:t>
       </w:r>
     </w:p>
     <w:p>
       <w:pPr>
         <w:pStyle w:val="ListParagraph"/>
         <w:ind w:left="1440"/>
-      </w:pPr>
-      <w:r>
-        <w:t>&gt; sudo apt-get install ros-melodic-collada-urdf</w:t>
-      </w:r>
+        <w:rPr>
+          <w:color w:val="808080" w:themeColor="background1" w:themeShade="80"/>
+        </w:rPr>
+      </w:pPr>
+      <w:r>
+        <w:rPr>
+          <w:color w:val="808080" w:themeColor="background1" w:themeShade="80"/>
+        </w:rPr>
+        <w:t xml:space="preserve">&gt; </w:t>
+      </w:r>
+      <w:proofErr w:type="spellStart"/>
+      <w:r>
+        <w:rPr>
+          <w:color w:val="808080" w:themeColor="background1" w:themeShade="80"/>
+        </w:rPr>
+        <w:t>sudo</w:t>
+      </w:r>
+      <w:proofErr w:type="spellEnd"/>
+      <w:r>
+        <w:rPr>
+          <w:color w:val="808080" w:themeColor="background1" w:themeShade="80"/>
+        </w:rPr>
+        <w:t xml:space="preserve"> apt-get install </w:t>
+      </w:r>
+      <w:proofErr w:type="spellStart"/>
+      <w:r>
+        <w:rPr>
+          <w:color w:val="808080" w:themeColor="background1" w:themeShade="80"/>
+        </w:rPr>
+        <w:t>ros</w:t>
+      </w:r>
+      <w:proofErr w:type="spellEnd"/>
+      <w:r>
+        <w:rPr>
+          <w:color w:val="808080" w:themeColor="background1" w:themeShade="80"/>
+        </w:rPr>
+        <w:t>-melodic-</w:t>
+      </w:r>
+      <w:proofErr w:type="spellStart"/>
+      <w:r>
+        <w:rPr>
+          <w:color w:val="808080" w:themeColor="background1" w:themeShade="80"/>
+        </w:rPr>
+        <w:t>collada</w:t>
+      </w:r>
+      <w:proofErr w:type="spellEnd"/>
+      <w:r>
+        <w:rPr>
+          <w:color w:val="808080" w:themeColor="background1" w:themeShade="80"/>
+        </w:rPr>
+        <w:t>-</w:t>
+      </w:r>
+      <w:proofErr w:type="spellStart"/>
+      <w:r>
+        <w:rPr>
+          <w:color w:val="808080" w:themeColor="background1" w:themeShade="80"/>
+        </w:rPr>
+        <w:t>urdf</w:t>
+      </w:r>
+      <w:proofErr w:type="spellEnd"/>
     </w:p>
     <w:p>
       <w:pPr>
@@ -992,19 +1874,131 @@
           <w:ilvl w:val="1"/>
           <w:numId w:val="1"/>
         </w:numPr>
-      </w:pPr>
-      <w:r>
-        <w:t>Once again, check your $ROS_PACKAGE_PATH variable to make sure it can find your urdfs before you turn them into .dae files with this command:</w:t>
+        <w:rPr>
+          <w:color w:val="808080" w:themeColor="background1" w:themeShade="80"/>
+        </w:rPr>
+      </w:pPr>
+      <w:r>
+        <w:rPr>
+          <w:color w:val="808080" w:themeColor="background1" w:themeShade="80"/>
+        </w:rPr>
+        <w:t xml:space="preserve">Once again, check your $ROS_PACKAGE_PATH variable to make sure it can find your </w:t>
+      </w:r>
+      <w:proofErr w:type="spellStart"/>
+      <w:r>
+        <w:rPr>
+          <w:color w:val="808080" w:themeColor="background1" w:themeShade="80"/>
+        </w:rPr>
+        <w:t>urdfs</w:t>
+      </w:r>
+      <w:proofErr w:type="spellEnd"/>
+      <w:r>
+        <w:rPr>
+          <w:color w:val="808080" w:themeColor="background1" w:themeShade="80"/>
+        </w:rPr>
+        <w:t xml:space="preserve"> before you turn them into .</w:t>
+      </w:r>
+      <w:proofErr w:type="spellStart"/>
+      <w:r>
+        <w:rPr>
+          <w:color w:val="808080" w:themeColor="background1" w:themeShade="80"/>
+        </w:rPr>
+        <w:t>dae</w:t>
+      </w:r>
+      <w:proofErr w:type="spellEnd"/>
+      <w:r>
+        <w:rPr>
+          <w:color w:val="808080" w:themeColor="background1" w:themeShade="80"/>
+        </w:rPr>
+        <w:t xml:space="preserve"> files with this command:</w:t>
       </w:r>
     </w:p>
     <w:p>
       <w:pPr>
         <w:pStyle w:val="ListParagraph"/>
         <w:ind w:left="1440"/>
-      </w:pPr>
-      <w:r>
-        <w:t>&gt; rosrun collada_urdf urdf_to_collada “$MYROBOT_NAME”.urdf “$MYROBOT_NAME”.dae</w:t>
-      </w:r>
+        <w:rPr>
+          <w:color w:val="808080" w:themeColor="background1" w:themeShade="80"/>
+        </w:rPr>
+      </w:pPr>
+      <w:r>
+        <w:rPr>
+          <w:color w:val="808080" w:themeColor="background1" w:themeShade="80"/>
+        </w:rPr>
+        <w:t xml:space="preserve">&gt; </w:t>
+      </w:r>
+      <w:proofErr w:type="spellStart"/>
+      <w:r>
+        <w:rPr>
+          <w:color w:val="808080" w:themeColor="background1" w:themeShade="80"/>
+        </w:rPr>
+        <w:t>rosrun</w:t>
+      </w:r>
+      <w:proofErr w:type="spellEnd"/>
+      <w:r>
+        <w:rPr>
+          <w:color w:val="808080" w:themeColor="background1" w:themeShade="80"/>
+        </w:rPr>
+        <w:t xml:space="preserve"> </w:t>
+      </w:r>
+      <w:proofErr w:type="spellStart"/>
+      <w:r>
+        <w:rPr>
+          <w:color w:val="808080" w:themeColor="background1" w:themeShade="80"/>
+        </w:rPr>
+        <w:t>collada_urdf</w:t>
+      </w:r>
+      <w:proofErr w:type="spellEnd"/>
+      <w:r>
+        <w:rPr>
+          <w:color w:val="808080" w:themeColor="background1" w:themeShade="80"/>
+        </w:rPr>
+        <w:t xml:space="preserve"> </w:t>
+      </w:r>
+      <w:proofErr w:type="spellStart"/>
+      <w:r>
+        <w:rPr>
+          <w:color w:val="808080" w:themeColor="background1" w:themeShade="80"/>
+        </w:rPr>
+        <w:t>urdf_to_collada</w:t>
+      </w:r>
+      <w:proofErr w:type="spellEnd"/>
+      <w:r>
+        <w:rPr>
+          <w:color w:val="808080" w:themeColor="background1" w:themeShade="80"/>
+        </w:rPr>
+        <w:t xml:space="preserve"> “$MYROBOT_NAME</w:t>
+      </w:r>
+      <w:proofErr w:type="gramStart"/>
+      <w:r>
+        <w:rPr>
+          <w:color w:val="808080" w:themeColor="background1" w:themeShade="80"/>
+        </w:rPr>
+        <w:t>”.</w:t>
+      </w:r>
+      <w:proofErr w:type="spellStart"/>
+      <w:r>
+        <w:rPr>
+          <w:color w:val="808080" w:themeColor="background1" w:themeShade="80"/>
+        </w:rPr>
+        <w:t>urdf</w:t>
+      </w:r>
+      <w:proofErr w:type="spellEnd"/>
+      <w:proofErr w:type="gramEnd"/>
+      <w:r>
+        <w:rPr>
+          <w:color w:val="808080" w:themeColor="background1" w:themeShade="80"/>
+        </w:rPr>
+        <w:t xml:space="preserve"> “$MYROBOT_NAME”.</w:t>
+      </w:r>
+      <w:proofErr w:type="spellStart"/>
+      <w:r>
+        <w:rPr>
+          <w:color w:val="808080" w:themeColor="background1" w:themeShade="80"/>
+        </w:rPr>
+        <w:t>dae</w:t>
+      </w:r>
+      <w:proofErr w:type="spellEnd"/>
     </w:p>
     <w:p>
       <w:pPr>

</xml_diff>

<commit_message>
Updating Readme: miscellaneous DTW and real-time logging info
</commit_message>
<xml_diff>
--- a/Resources for VR Study Creation - readme.docx
+++ b/Resources for VR Study Creation - readme.docx
@@ -138,15 +138,7 @@
         </w:numPr>
       </w:pPr>
       <w:r>
-        <w:t xml:space="preserve">When you put on your headset, you’ll get a prompt asking you to confirm data transfer and then another prompt asking to allow your computer’s specific RSA fingerprint. You need to accept both. If the second prompt doesn’t appear, unplug and </w:t>
-      </w:r>
-      <w:proofErr w:type="spellStart"/>
-      <w:r>
-        <w:t>replug</w:t>
-      </w:r>
-      <w:proofErr w:type="spellEnd"/>
-      <w:r>
-        <w:t xml:space="preserve"> it in</w:t>
+        <w:t>When you put on your headset, you’ll get a prompt asking you to confirm data transfer and then another prompt asking to allow your computer’s specific RSA fingerprint. You need to accept both. If the second prompt doesn’t appear, unplug and replug it in</w:t>
       </w:r>
     </w:p>
     <w:p>
@@ -248,26 +240,10 @@
         <w:t>Theoretically, it also allows you</w:t>
       </w:r>
       <w:r>
-        <w:t xml:space="preserve"> to download an .</w:t>
-      </w:r>
-      <w:proofErr w:type="spellStart"/>
-      <w:r>
-        <w:t>apk</w:t>
-      </w:r>
-      <w:proofErr w:type="spellEnd"/>
-      <w:r>
-        <w:t xml:space="preserve"> directly to your headset.</w:t>
-      </w:r>
-      <w:r>
-        <w:t xml:space="preserve"> I’ve had better luck with </w:t>
-      </w:r>
-      <w:proofErr w:type="spellStart"/>
-      <w:r>
-        <w:t>SideQuest</w:t>
-      </w:r>
-      <w:proofErr w:type="spellEnd"/>
-      <w:r>
-        <w:t>.</w:t>
+        <w:t xml:space="preserve"> to download an .apk directly to your headset.</w:t>
+      </w:r>
+      <w:r>
+        <w:t xml:space="preserve"> I’ve had better luck with SideQuest.</w:t>
       </w:r>
     </w:p>
     <w:p>
@@ -279,32 +255,11 @@
         </w:numPr>
       </w:pPr>
       <w:r>
-        <w:t xml:space="preserve">Downloading an </w:t>
-      </w:r>
-      <w:proofErr w:type="gramStart"/>
-      <w:r>
-        <w:t>already-existing</w:t>
-      </w:r>
-      <w:proofErr w:type="gramEnd"/>
-      <w:r>
-        <w:t xml:space="preserve"> .</w:t>
-      </w:r>
-      <w:proofErr w:type="spellStart"/>
-      <w:r>
-        <w:t>apk</w:t>
-      </w:r>
-      <w:proofErr w:type="spellEnd"/>
-      <w:r>
-        <w:t xml:space="preserve"> onto your headset</w:t>
-      </w:r>
-      <w:r>
-        <w:t xml:space="preserve"> using </w:t>
-      </w:r>
-      <w:proofErr w:type="spellStart"/>
-      <w:r>
-        <w:t>SideQuest</w:t>
-      </w:r>
-      <w:proofErr w:type="spellEnd"/>
+        <w:t>Downloading an already-existing .apk onto your headset</w:t>
+      </w:r>
+      <w:r>
+        <w:t xml:space="preserve"> using SideQuest</w:t>
+      </w:r>
     </w:p>
     <w:p>
       <w:pPr>
@@ -318,29 +273,13 @@
         <w:t xml:space="preserve">Unity will let you </w:t>
       </w:r>
       <w:r>
-        <w:t xml:space="preserve">launch a new </w:t>
-      </w:r>
-      <w:proofErr w:type="spellStart"/>
-      <w:r>
-        <w:t>apk</w:t>
-      </w:r>
-      <w:proofErr w:type="spellEnd"/>
-      <w:r>
-        <w:t xml:space="preserve"> straight from the editor by choosing “build + run” under your Build Settings</w:t>
+        <w:t>launch a new apk straight from the editor by choosing “build + run” under your Build Settings</w:t>
       </w:r>
       <w:r>
         <w:t xml:space="preserve">, but </w:t>
       </w:r>
       <w:r>
-        <w:t xml:space="preserve">once your APK is built, you don’t need to rebuild it </w:t>
-      </w:r>
-      <w:proofErr w:type="gramStart"/>
-      <w:r>
-        <w:t>in order to</w:t>
-      </w:r>
-      <w:proofErr w:type="gramEnd"/>
-      <w:r>
-        <w:t xml:space="preserve"> launch it on your Oculus. If it’s already downloaded, go to your list of existing apps. The default is to display only Unity apps, so click on the dropdown in the upper right corner from inside your headset and it should give you other options. Scroll all the way down to “Unknown Sources” and then you should be able to see your app. It might give you a warning about unverified sources; you built this yourself so just skip it.</w:t>
+        <w:t>once your APK is built, you don’t need to rebuild it in order to launch it on your Oculus. If it’s already downloaded, go to your list of existing apps. The default is to display only Unity apps, so click on the dropdown in the upper right corner from inside your headset and it should give you other options. Scroll all the way down to “Unknown Sources” and then you should be able to see your app. It might give you a warning about unverified sources; you built this yourself so just skip it.</w:t>
       </w:r>
     </w:p>
     <w:p>
@@ -352,43 +291,11 @@
         </w:numPr>
       </w:pPr>
       <w:r>
-        <w:t xml:space="preserve">This allows you to play or restart an </w:t>
-      </w:r>
-      <w:proofErr w:type="spellStart"/>
-      <w:r>
-        <w:t>apk</w:t>
-      </w:r>
-      <w:proofErr w:type="spellEnd"/>
-      <w:r>
-        <w:t xml:space="preserve"> you’ve already installed. If you have the .</w:t>
-      </w:r>
-      <w:proofErr w:type="spellStart"/>
-      <w:r>
-        <w:t>apk</w:t>
-      </w:r>
-      <w:proofErr w:type="spellEnd"/>
-      <w:r>
-        <w:t xml:space="preserve"> but have not loaded it to your Oculus for some reason, open </w:t>
-      </w:r>
-      <w:proofErr w:type="spellStart"/>
-      <w:r>
-        <w:t>SideQuest</w:t>
-      </w:r>
-      <w:proofErr w:type="spellEnd"/>
-      <w:r>
-        <w:t xml:space="preserve"> and click the “upload” icon (it’s closer to the middle of the bar of icons on the top right). It’ll let you know if there have been any errors in uploading or if your </w:t>
+        <w:t xml:space="preserve">This allows you to play or restart an apk you’ve already installed. If you have the .apk but have not loaded it to your Oculus for some reason, open SideQuest and click the “upload” icon (it’s closer to the middle of the bar of icons on the top right). It’ll let you know if there have been any errors in uploading or if your </w:t>
       </w:r>
       <w:r>
         <w:lastRenderedPageBreak/>
-        <w:t xml:space="preserve">Oculus can’t be </w:t>
-      </w:r>
-      <w:proofErr w:type="gramStart"/>
-      <w:r>
-        <w:t>found</w:t>
-      </w:r>
-      <w:proofErr w:type="gramEnd"/>
-      <w:r>
-        <w:t xml:space="preserve"> and you need to unplug and click through some dialogue boxes again.</w:t>
+        <w:t>Oculus can’t be found and you need to unplug and click through some dialogue boxes again.</w:t>
       </w:r>
     </w:p>
     <w:p>
@@ -432,20 +339,7 @@
         </w:numPr>
       </w:pPr>
       <w:r>
-        <w:t xml:space="preserve">ROS command to create URDF from </w:t>
-      </w:r>
-      <w:proofErr w:type="gramStart"/>
-      <w:r>
-        <w:t>a .</w:t>
-      </w:r>
-      <w:proofErr w:type="spellStart"/>
-      <w:r>
-        <w:t>xacro</w:t>
-      </w:r>
-      <w:proofErr w:type="spellEnd"/>
-      <w:proofErr w:type="gramEnd"/>
-      <w:r>
-        <w:t xml:space="preserve"> in the Melodic distribution:</w:t>
+        <w:t>ROS command to create URDF from a .xacro in the Melodic distribution:</w:t>
       </w:r>
     </w:p>
     <w:p>
@@ -454,49 +348,7 @@
         <w:ind w:left="2160"/>
       </w:pPr>
       <w:r>
-        <w:t>“</w:t>
-      </w:r>
-      <w:proofErr w:type="spellStart"/>
-      <w:r>
-        <w:t>rosrun</w:t>
-      </w:r>
-      <w:proofErr w:type="spellEnd"/>
-      <w:r>
-        <w:t xml:space="preserve"> </w:t>
-      </w:r>
-      <w:proofErr w:type="spellStart"/>
-      <w:r>
-        <w:t>xacro</w:t>
-      </w:r>
-      <w:proofErr w:type="spellEnd"/>
-      <w:r>
-        <w:t xml:space="preserve"> </w:t>
-      </w:r>
-      <w:proofErr w:type="spellStart"/>
-      <w:r>
-        <w:t>xacro</w:t>
-      </w:r>
-      <w:proofErr w:type="spellEnd"/>
-      <w:r>
-        <w:t xml:space="preserve"> [</w:t>
-      </w:r>
-      <w:proofErr w:type="spellStart"/>
-      <w:proofErr w:type="gramStart"/>
-      <w:r>
-        <w:t>name.xacro</w:t>
-      </w:r>
-      <w:proofErr w:type="spellEnd"/>
-      <w:proofErr w:type="gramEnd"/>
-      <w:r>
-        <w:t>] &gt; [</w:t>
-      </w:r>
-      <w:proofErr w:type="spellStart"/>
-      <w:r>
-        <w:t>name.urdf</w:t>
-      </w:r>
-      <w:proofErr w:type="spellEnd"/>
-      <w:r>
-        <w:t>]”</w:t>
+        <w:t>“rosrun xacro xacro [name.xacro] &gt; [name.urdf]”</w:t>
       </w:r>
     </w:p>
     <w:p>
@@ -508,15 +360,7 @@
         </w:numPr>
       </w:pPr>
       <w:r>
-        <w:t>You can use “</w:t>
-      </w:r>
-      <w:proofErr w:type="spellStart"/>
-      <w:r>
-        <w:t>check_urdf</w:t>
-      </w:r>
-      <w:proofErr w:type="spellEnd"/>
-      <w:r>
-        <w:t>” as a command afterwards to make sure it ran</w:t>
+        <w:t>You can use “check_urdf” as a command afterwards to make sure it ran</w:t>
       </w:r>
     </w:p>
     <w:p>
@@ -528,28 +372,7 @@
         </w:numPr>
       </w:pPr>
       <w:r>
-        <w:t xml:space="preserve">Biggest problem I’ve found if it doesn’t run: $ROS_PACKAGE_PATH doesn’t include the directory with your </w:t>
-      </w:r>
-      <w:proofErr w:type="spellStart"/>
-      <w:r>
-        <w:t>xacro</w:t>
-      </w:r>
-      <w:proofErr w:type="spellEnd"/>
-      <w:r>
-        <w:t xml:space="preserve"> file. (Some of </w:t>
-      </w:r>
-      <w:proofErr w:type="gramStart"/>
-      <w:r>
-        <w:t>the .</w:t>
-      </w:r>
-      <w:proofErr w:type="spellStart"/>
-      <w:r>
-        <w:t>xacro</w:t>
-      </w:r>
-      <w:proofErr w:type="spellEnd"/>
-      <w:proofErr w:type="gramEnd"/>
-      <w:r>
-        <w:t xml:space="preserve"> files have “find &lt;pkg&gt; in the first handful of lines; if the &lt;pkg&gt; path isn’t in the $ROS_PACKAGE_PATH, add it </w:t>
+        <w:t xml:space="preserve">Biggest problem I’ve found if it doesn’t run: $ROS_PACKAGE_PATH doesn’t include the directory with your xacro file. (Some of the .xacro files have “find &lt;pkg&gt; in the first handful of lines; if the &lt;pkg&gt; path isn’t in the $ROS_PACKAGE_PATH, add it </w:t>
       </w:r>
     </w:p>
     <w:p>
@@ -561,24 +384,11 @@
         </w:numPr>
       </w:pPr>
       <w:r>
-        <w:t>export ROS_PACKAGE_PATH=$ROS_PACKAGE_PATH:/home/&lt;</w:t>
-      </w:r>
-      <w:proofErr w:type="spellStart"/>
-      <w:r>
-        <w:t>usr</w:t>
-      </w:r>
-      <w:proofErr w:type="spellEnd"/>
-      <w:r>
-        <w:t>&gt;/ &lt;</w:t>
-      </w:r>
-      <w:proofErr w:type="spellStart"/>
-      <w:r>
-        <w:t>path_</w:t>
+        <w:t>export ROS_PACKAGE_PATH=$ROS_PACKAGE_PATH:/home/&lt;usr&gt;/ &lt;path_</w:t>
       </w:r>
       <w:r>
         <w:t>to_your_urdf_directory</w:t>
       </w:r>
-      <w:proofErr w:type="spellEnd"/>
       <w:r>
         <w:t>&gt;</w:t>
       </w:r>
@@ -592,15 +402,7 @@
         </w:numPr>
       </w:pPr>
       <w:r>
-        <w:t xml:space="preserve">Second biggest problem: not using the correct </w:t>
-      </w:r>
-      <w:proofErr w:type="spellStart"/>
-      <w:r>
-        <w:t>xacro</w:t>
-      </w:r>
-      <w:proofErr w:type="spellEnd"/>
-      <w:r>
-        <w:t xml:space="preserve"> file. Some are subfiles referenced by others; you want the top-most one.</w:t>
+        <w:t>Second biggest problem: not using the correct xacro file. Some are subfiles referenced by others; you want the top-most one.</w:t>
       </w:r>
     </w:p>
     <w:p>
@@ -657,15 +459,7 @@
         </w:numPr>
       </w:pPr>
       <w:r>
-        <w:t>I’ve gotten a world AABB error when the URDF is initialized too far from the world origin. Not 100% sure why this might be (“AABB” is a super descriptive error message</w:t>
-      </w:r>
-      <w:proofErr w:type="gramStart"/>
-      <w:r>
-        <w:t>), but</w:t>
-      </w:r>
-      <w:proofErr w:type="gramEnd"/>
-      <w:r>
-        <w:t xml:space="preserve"> come back to that/keep it in mind.</w:t>
+        <w:t>I’ve gotten a world AABB error when the URDF is initialized too far from the world origin. Not 100% sure why this might be (“AABB” is a super descriptive error message), but come back to that/keep it in mind.</w:t>
       </w:r>
     </w:p>
     <w:p>
@@ -677,15 +471,7 @@
         </w:numPr>
       </w:pPr>
       <w:r>
-        <w:t xml:space="preserve">You probably want to make your root link immovable in </w:t>
-      </w:r>
-      <w:proofErr w:type="gramStart"/>
-      <w:r>
-        <w:t>space</w:t>
-      </w:r>
-      <w:proofErr w:type="gramEnd"/>
-      <w:r>
-        <w:t xml:space="preserve"> so it doesn’t fall with gravity.</w:t>
+        <w:t>You probably want to make your root link immovable in space so it doesn’t fall with gravity.</w:t>
       </w:r>
     </w:p>
     <w:p>
@@ -770,7 +556,20 @@
         </w:numPr>
       </w:pPr>
       <w:r>
-        <w:t>Transmit info to/from a server using JSONs:</w:t>
+        <w:lastRenderedPageBreak/>
+        <w:t xml:space="preserve">I had intended to transmit info via server, as Jack did for the RoboVR Hackathon in October. Instead, I’m doing asynchronous transfer of info via .csv log files. If you need real-time info transfer, there is theoretically a ROS# communication pathway you can set up with Unity (see “Simulating Robots in Unity” from a Google search) but if that doesn’t work, I know we’ve at least got Jack’s method functioning once. </w:t>
+      </w:r>
+    </w:p>
+    <w:p>
+      <w:pPr>
+        <w:pStyle w:val="ListParagraph"/>
+        <w:ind w:left="1080"/>
+      </w:pPr>
+      <w:r>
+        <w:t>To t</w:t>
+      </w:r>
+      <w:r>
+        <w:t>ransmit info to/from a server using JSONs:</w:t>
       </w:r>
     </w:p>
     <w:p>
@@ -782,32 +581,7 @@
         </w:numPr>
       </w:pPr>
       <w:r>
-        <w:lastRenderedPageBreak/>
-        <w:t xml:space="preserve">Current server setup is done via Go, modified from Jack Kolb’s starter script (see </w:t>
-      </w:r>
-      <w:proofErr w:type="spellStart"/>
-      <w:r>
-        <w:t>ServerScripts</w:t>
-      </w:r>
-      <w:proofErr w:type="spellEnd"/>
-      <w:r>
-        <w:t xml:space="preserve"> folder. Must be on the same </w:t>
-      </w:r>
-      <w:proofErr w:type="spellStart"/>
-      <w:r>
-        <w:t>wifi</w:t>
-      </w:r>
-      <w:proofErr w:type="spellEnd"/>
-      <w:r>
-        <w:t xml:space="preserve"> network as the server workstation </w:t>
-      </w:r>
-      <w:proofErr w:type="gramStart"/>
-      <w:r>
-        <w:t>in order to</w:t>
-      </w:r>
-      <w:proofErr w:type="gramEnd"/>
-      <w:r>
-        <w:t xml:space="preserve"> access.)</w:t>
+        <w:t>Current server setup is done via Go, modified from Jack Kolb’s starter script (see ServerScripts folder. Must be on the same wifi network as the server workstation in order to access.)</w:t>
       </w:r>
     </w:p>
     <w:p>
@@ -816,25 +590,10 @@
         <w:ind w:left="1440"/>
       </w:pPr>
       <w:r>
-        <w:t xml:space="preserve">&gt; go </w:t>
-      </w:r>
-      <w:proofErr w:type="gramStart"/>
-      <w:r>
-        <w:t>run .</w:t>
-      </w:r>
-      <w:proofErr w:type="gramEnd"/>
-      <w:r>
-        <w:t xml:space="preserve">     (or go run </w:t>
-      </w:r>
-      <w:proofErr w:type="spellStart"/>
-      <w:proofErr w:type="gramStart"/>
-      <w:r>
-        <w:t>main.go</w:t>
-      </w:r>
-      <w:proofErr w:type="spellEnd"/>
-      <w:proofErr w:type="gramEnd"/>
-      <w:r>
-        <w:t>)</w:t>
+        <w:t>&gt; go run .</w:t>
+      </w:r>
+      <w:r>
+        <w:t xml:space="preserve">     (or go run main.go)</w:t>
       </w:r>
     </w:p>
     <w:p>
@@ -871,13 +630,8 @@
           <w:numId w:val="1"/>
         </w:numPr>
       </w:pPr>
-      <w:proofErr w:type="spellStart"/>
-      <w:r>
-        <w:t>MoveIt</w:t>
-      </w:r>
-      <w:proofErr w:type="spellEnd"/>
-      <w:r>
-        <w:t>:</w:t>
+      <w:r>
+        <w:t>MoveIt:</w:t>
       </w:r>
     </w:p>
     <w:p>
@@ -889,42 +643,10 @@
         </w:numPr>
       </w:pPr>
       <w:r>
-        <w:t xml:space="preserve">Important note: sourcing the </w:t>
-      </w:r>
-      <w:proofErr w:type="spellStart"/>
-      <w:r>
-        <w:t>setup.bash</w:t>
-      </w:r>
-      <w:proofErr w:type="spellEnd"/>
-      <w:r>
-        <w:t xml:space="preserve"> file in the melodic </w:t>
-      </w:r>
-      <w:proofErr w:type="spellStart"/>
-      <w:r>
-        <w:t>moveit</w:t>
-      </w:r>
-      <w:proofErr w:type="spellEnd"/>
-      <w:r>
-        <w:t xml:space="preserve"> workspace will overwrite the $ROS_PACKAGE_PATH so that it cannot see your </w:t>
-      </w:r>
-      <w:proofErr w:type="spellStart"/>
-      <w:r>
-        <w:t>urdf</w:t>
-      </w:r>
-      <w:proofErr w:type="spellEnd"/>
-      <w:r>
-        <w:t xml:space="preserve"> file. Even if you successfully exported/created it earlier. Run this line of code manually </w:t>
-      </w:r>
-      <w:r>
-        <w:t xml:space="preserve">right before you launch the </w:t>
-      </w:r>
-      <w:proofErr w:type="spellStart"/>
-      <w:r>
-        <w:t>moveit</w:t>
-      </w:r>
-      <w:proofErr w:type="spellEnd"/>
-      <w:r>
-        <w:t xml:space="preserve"> setup assistant:</w:t>
+        <w:t xml:space="preserve">Important note: sourcing the setup.bash file in the melodic moveit workspace will overwrite the $ROS_PACKAGE_PATH so that it cannot see your urdf file. Even if you successfully exported/created it earlier. Run this line of code manually </w:t>
+      </w:r>
+      <w:r>
+        <w:t>right before you launch the moveit setup assistant:</w:t>
       </w:r>
     </w:p>
     <w:p>
@@ -942,34 +664,8 @@
         <w:ind w:left="1440"/>
       </w:pPr>
       <w:r>
-        <w:t xml:space="preserve">&gt; </w:t>
-      </w:r>
-      <w:proofErr w:type="spellStart"/>
-      <w:r>
-        <w:t>roslaunch</w:t>
-      </w:r>
-      <w:proofErr w:type="spellEnd"/>
-      <w:r>
-        <w:t xml:space="preserve"> </w:t>
-      </w:r>
-      <w:proofErr w:type="spellStart"/>
-      <w:r>
-        <w:t>moveit_setup_assistant</w:t>
-      </w:r>
-      <w:proofErr w:type="spellEnd"/>
-      <w:r>
-        <w:t xml:space="preserve"> </w:t>
-      </w:r>
-      <w:proofErr w:type="spellStart"/>
-      <w:r>
-        <w:t>setup_</w:t>
-      </w:r>
-      <w:proofErr w:type="gramStart"/>
-      <w:r>
-        <w:t>assistant.launch</w:t>
-      </w:r>
-      <w:proofErr w:type="spellEnd"/>
-      <w:proofErr w:type="gramEnd"/>
+        <w:t>&gt; roslaunch moveit_setup_assistant setup_assistant.launch</w:t>
+      </w:r>
     </w:p>
     <w:p>
       <w:pPr>
@@ -1027,25 +723,7 @@
           <w:color w:val="auto"/>
           <w:u w:val="none"/>
         </w:rPr>
-        <w:t xml:space="preserve"> that you will want to look at the default start pose in Unity (after you press “play</w:t>
-      </w:r>
-      <w:proofErr w:type="gramStart"/>
-      <w:r>
-        <w:rPr>
-          <w:rStyle w:val="Hyperlink"/>
-          <w:color w:val="auto"/>
-          <w:u w:val="none"/>
-        </w:rPr>
-        <w:t>”</w:t>
-      </w:r>
-      <w:proofErr w:type="gramEnd"/>
-      <w:r>
-        <w:rPr>
-          <w:rStyle w:val="Hyperlink"/>
-          <w:color w:val="auto"/>
-          <w:u w:val="none"/>
-        </w:rPr>
-        <w:t xml:space="preserve"> and the joints settle) and put the joint angles into one of the poses you save in your config file. This will allow you to make plans that start from the URDF’s natural start pose, rather than having an abrupt jump at the beginning (position control) or getting the robot stuck against one of its joint limits (velocity control)</w:t>
+        <w:t xml:space="preserve"> that you will want to look at the default start pose in Unity (after you press “play” and the joints settle) and put the joint angles into one of the poses you save in your config file. This will allow you to make plans that start from the URDF’s natural start pose, rather than having an abrupt jump at the beginning (position control) or getting the robot stuck against one of its joint limits (velocity control)</w:t>
       </w:r>
       <w:r>
         <w:rPr>
@@ -1091,99 +769,7 @@
           <w:color w:val="auto"/>
           <w:u w:val="none"/>
         </w:rPr>
-        <w:t xml:space="preserve"> and end pose, press “plan” in the “</w:t>
-      </w:r>
-      <w:proofErr w:type="spellStart"/>
-      <w:r>
-        <w:rPr>
-          <w:rStyle w:val="Hyperlink"/>
-          <w:color w:val="auto"/>
-          <w:u w:val="none"/>
-        </w:rPr>
-        <w:t>MotionPlanning</w:t>
-      </w:r>
-      <w:proofErr w:type="spellEnd"/>
-      <w:r>
-        <w:rPr>
-          <w:rStyle w:val="Hyperlink"/>
-          <w:color w:val="auto"/>
-          <w:u w:val="none"/>
-        </w:rPr>
-        <w:t xml:space="preserve">/Planning” tab at the bottom left of the </w:t>
-      </w:r>
-      <w:proofErr w:type="spellStart"/>
-      <w:r>
-        <w:rPr>
-          <w:rStyle w:val="Hyperlink"/>
-          <w:color w:val="auto"/>
-          <w:u w:val="none"/>
-        </w:rPr>
-        <w:t>RViz</w:t>
-      </w:r>
-      <w:proofErr w:type="spellEnd"/>
-      <w:r>
-        <w:rPr>
-          <w:rStyle w:val="Hyperlink"/>
-          <w:color w:val="auto"/>
-          <w:u w:val="none"/>
-        </w:rPr>
-        <w:t xml:space="preserve"> screen. You can export the positions of the joints for your planned path by saving the joint positions to a “</w:t>
-      </w:r>
-      <w:proofErr w:type="spellStart"/>
-      <w:r>
-        <w:rPr>
-          <w:rStyle w:val="Hyperlink"/>
-          <w:color w:val="auto"/>
-          <w:u w:val="none"/>
-        </w:rPr>
-        <w:t>test.bag</w:t>
-      </w:r>
-      <w:proofErr w:type="spellEnd"/>
-      <w:r>
-        <w:rPr>
-          <w:rStyle w:val="Hyperlink"/>
-          <w:color w:val="auto"/>
-          <w:u w:val="none"/>
-        </w:rPr>
-        <w:t xml:space="preserve">” </w:t>
-      </w:r>
-      <w:proofErr w:type="spellStart"/>
-      <w:r>
-        <w:rPr>
-          <w:rStyle w:val="Hyperlink"/>
-          <w:color w:val="auto"/>
-          <w:u w:val="none"/>
-        </w:rPr>
-        <w:t>rosbag</w:t>
-      </w:r>
-      <w:proofErr w:type="spellEnd"/>
-      <w:r>
-        <w:rPr>
-          <w:rStyle w:val="Hyperlink"/>
-          <w:color w:val="auto"/>
-          <w:u w:val="none"/>
-        </w:rPr>
-        <w:t xml:space="preserve"> and then a “</w:t>
-      </w:r>
-      <w:proofErr w:type="spellStart"/>
-      <w:proofErr w:type="gramStart"/>
-      <w:r>
-        <w:rPr>
-          <w:rStyle w:val="Hyperlink"/>
-          <w:color w:val="auto"/>
-          <w:u w:val="none"/>
-        </w:rPr>
-        <w:t>test.yaml</w:t>
-      </w:r>
-      <w:proofErr w:type="spellEnd"/>
-      <w:proofErr w:type="gramEnd"/>
-      <w:r>
-        <w:rPr>
-          <w:rStyle w:val="Hyperlink"/>
-          <w:color w:val="auto"/>
-          <w:u w:val="none"/>
-        </w:rPr>
-        <w:t>” file with the following command</w:t>
+        <w:t xml:space="preserve"> and end pose, press “plan” in the “MotionPlanning/Planning” tab at the bottom left of the RViz screen. You can export the positions of the joints for your planned path by saving the joint positions to a “test.bag” rosbag and then a “test.yaml” file with the following command</w:t>
       </w:r>
       <w:r>
         <w:rPr>
@@ -1210,70 +796,14 @@
         <w:br/>
         <w:t xml:space="preserve">&gt; </w:t>
       </w:r>
-      <w:proofErr w:type="spellStart"/>
-      <w:r>
-        <w:rPr>
-          <w:rStyle w:val="Hyperlink"/>
-          <w:color w:val="auto"/>
-          <w:u w:val="none"/>
-        </w:rPr>
-        <w:t>rosbag</w:t>
-      </w:r>
-      <w:proofErr w:type="spellEnd"/>
-      <w:r>
-        <w:rPr>
-          <w:rStyle w:val="Hyperlink"/>
-          <w:color w:val="auto"/>
-          <w:u w:val="none"/>
-        </w:rPr>
-        <w:t xml:space="preserve"> record --duration=10 --output-name=</w:t>
-      </w:r>
-      <w:proofErr w:type="spellStart"/>
-      <w:r>
-        <w:rPr>
-          <w:rStyle w:val="Hyperlink"/>
-          <w:color w:val="auto"/>
-          <w:u w:val="none"/>
-        </w:rPr>
-        <w:t>test.bag</w:t>
-      </w:r>
-      <w:proofErr w:type="spellEnd"/>
-      <w:r>
-        <w:rPr>
-          <w:rStyle w:val="Hyperlink"/>
-          <w:color w:val="auto"/>
-          <w:u w:val="none"/>
-        </w:rPr>
-        <w:t xml:space="preserve"> /</w:t>
-      </w:r>
-      <w:proofErr w:type="spellStart"/>
-      <w:r>
-        <w:rPr>
-          <w:rStyle w:val="Hyperlink"/>
-          <w:color w:val="auto"/>
-          <w:u w:val="none"/>
-        </w:rPr>
-        <w:t>move_group</w:t>
-      </w:r>
-      <w:proofErr w:type="spellEnd"/>
-      <w:r>
-        <w:rPr>
-          <w:rStyle w:val="Hyperlink"/>
-          <w:color w:val="auto"/>
-          <w:u w:val="none"/>
-        </w:rPr>
-        <w:t>/</w:t>
-      </w:r>
-      <w:proofErr w:type="spellStart"/>
-      <w:r>
-        <w:rPr>
-          <w:rStyle w:val="Hyperlink"/>
-          <w:color w:val="auto"/>
-          <w:u w:val="none"/>
-        </w:rPr>
-        <w:t>display_planned_path</w:t>
-      </w:r>
-      <w:proofErr w:type="spellEnd"/>
+      <w:r>
+        <w:rPr>
+          <w:rStyle w:val="Hyperlink"/>
+          <w:color w:val="auto"/>
+          <w:u w:val="none"/>
+        </w:rPr>
+        <w:t>rosbag record --duration=10 --output-name=test.bag /move_group/display_planned_path</w:t>
+      </w:r>
       <w:r>
         <w:rPr>
           <w:rStyle w:val="Hyperlink"/>
@@ -1289,72 +819,8 @@
           <w:color w:val="auto"/>
           <w:u w:val="none"/>
         </w:rPr>
-        <w:t xml:space="preserve"> time ros_readbagfile.py </w:t>
-      </w:r>
-      <w:proofErr w:type="spellStart"/>
-      <w:r>
-        <w:rPr>
-          <w:rStyle w:val="Hyperlink"/>
-          <w:color w:val="auto"/>
-          <w:u w:val="none"/>
-        </w:rPr>
-        <w:t>test.bag</w:t>
-      </w:r>
-      <w:proofErr w:type="spellEnd"/>
-      <w:r>
-        <w:rPr>
-          <w:rStyle w:val="Hyperlink"/>
-          <w:color w:val="auto"/>
-          <w:u w:val="none"/>
-        </w:rPr>
-        <w:t xml:space="preserve"> /</w:t>
-      </w:r>
-      <w:proofErr w:type="spellStart"/>
-      <w:r>
-        <w:rPr>
-          <w:rStyle w:val="Hyperlink"/>
-          <w:color w:val="auto"/>
-          <w:u w:val="none"/>
-        </w:rPr>
-        <w:t>move_group</w:t>
-      </w:r>
-      <w:proofErr w:type="spellEnd"/>
-      <w:r>
-        <w:rPr>
-          <w:rStyle w:val="Hyperlink"/>
-          <w:color w:val="auto"/>
-          <w:u w:val="none"/>
-        </w:rPr>
-        <w:t>/</w:t>
-      </w:r>
-      <w:proofErr w:type="spellStart"/>
-      <w:r>
-        <w:rPr>
-          <w:rStyle w:val="Hyperlink"/>
-          <w:color w:val="auto"/>
-          <w:u w:val="none"/>
-        </w:rPr>
-        <w:t>display_planned_path</w:t>
-      </w:r>
-      <w:proofErr w:type="spellEnd"/>
-      <w:r>
-        <w:rPr>
-          <w:rStyle w:val="Hyperlink"/>
-          <w:color w:val="auto"/>
-          <w:u w:val="none"/>
-        </w:rPr>
-        <w:t xml:space="preserve"> | tee </w:t>
-      </w:r>
-      <w:proofErr w:type="spellStart"/>
-      <w:r>
-        <w:rPr>
-          <w:rStyle w:val="Hyperlink"/>
-          <w:color w:val="auto"/>
-          <w:u w:val="none"/>
-        </w:rPr>
-        <w:t>test.yaml</w:t>
-      </w:r>
-      <w:proofErr w:type="spellEnd"/>
+        <w:t xml:space="preserve"> time ros_readbagfile.py test.bag /move_group/display_planned_path | tee test.yaml</w:t>
+      </w:r>
       <w:r>
         <w:rPr>
           <w:rStyle w:val="Hyperlink"/>
@@ -1370,25 +836,7 @@
           <w:color w:val="auto"/>
           <w:u w:val="none"/>
         </w:rPr>
-        <w:t xml:space="preserve">awk '/positions/ {print}' </w:t>
-      </w:r>
-      <w:proofErr w:type="spellStart"/>
-      <w:r>
-        <w:rPr>
-          <w:rStyle w:val="Hyperlink"/>
-          <w:color w:val="auto"/>
-          <w:u w:val="none"/>
-        </w:rPr>
-        <w:t>test.yaml</w:t>
-      </w:r>
-      <w:proofErr w:type="spellEnd"/>
-      <w:r>
-        <w:rPr>
-          <w:rStyle w:val="Hyperlink"/>
-          <w:color w:val="auto"/>
-          <w:u w:val="none"/>
-        </w:rPr>
-        <w:t xml:space="preserve"> &gt; positions.txt</w:t>
+        <w:t>awk '/positions/ {print}' test.yaml &gt; positions.txt</w:t>
       </w:r>
     </w:p>
     <w:p>
@@ -1442,51 +890,15 @@
           <w:color w:val="auto"/>
           <w:u w:val="none"/>
         </w:rPr>
-        <w:t>. Save as corrected_positions.csv. The controller code in Unity (</w:t>
-      </w:r>
-      <w:proofErr w:type="spellStart"/>
-      <w:r>
-        <w:rPr>
-          <w:rStyle w:val="Hyperlink"/>
-          <w:color w:val="auto"/>
-          <w:u w:val="none"/>
-        </w:rPr>
-        <w:t>ControllerFromLogFile.cs</w:t>
-      </w:r>
-      <w:proofErr w:type="spellEnd"/>
-      <w:r>
-        <w:rPr>
-          <w:rStyle w:val="Hyperlink"/>
-          <w:color w:val="auto"/>
-          <w:u w:val="none"/>
-        </w:rPr>
-        <w:t xml:space="preserve">) will import the sequence of positions and transmit them to the robot every 0.2 seconds. </w:t>
-      </w:r>
-      <w:r>
-        <w:rPr>
-          <w:rStyle w:val="Hyperlink"/>
-          <w:color w:val="auto"/>
-          <w:u w:val="none"/>
-        </w:rPr>
-        <w:t xml:space="preserve">This can be manually visualized by dragging the “target” slider under the </w:t>
-      </w:r>
-      <w:proofErr w:type="spellStart"/>
-      <w:r>
-        <w:rPr>
-          <w:rStyle w:val="Hyperlink"/>
-          <w:color w:val="auto"/>
-          <w:u w:val="none"/>
-        </w:rPr>
-        <w:t>xDrive</w:t>
-      </w:r>
-      <w:proofErr w:type="spellEnd"/>
-      <w:r>
-        <w:rPr>
-          <w:rStyle w:val="Hyperlink"/>
-          <w:color w:val="auto"/>
-          <w:u w:val="none"/>
-        </w:rPr>
-        <w:t xml:space="preserve"> of each individual link while running the code in Unity.</w:t>
+        <w:t xml:space="preserve">. Save as corrected_positions.csv. The controller code in Unity (ControllerFromLogFile.cs) will import the sequence of positions and transmit them to the robot every 0.2 seconds. </w:t>
+      </w:r>
+      <w:r>
+        <w:rPr>
+          <w:rStyle w:val="Hyperlink"/>
+          <w:color w:val="auto"/>
+          <w:u w:val="none"/>
+        </w:rPr>
+        <w:t>This can be manually visualized by dragging the “target” slider under the xDrive of each individual link while running the code in Unity.</w:t>
       </w:r>
       <w:r>
         <w:rPr>
@@ -1516,6 +928,7 @@
           <w:color w:val="auto"/>
           <w:u w:val="none"/>
         </w:rPr>
+        <w:lastRenderedPageBreak/>
         <w:t xml:space="preserve">You can do the same with velocities if you want. The default URDF controller in Unity uses velocities, but even after </w:t>
       </w:r>
       <w:r>
@@ -1532,25 +945,7 @@
           <w:color w:val="auto"/>
           <w:u w:val="none"/>
         </w:rPr>
-        <w:t>upload “</w:t>
-      </w:r>
-      <w:proofErr w:type="spellStart"/>
-      <w:r>
-        <w:rPr>
-          <w:rStyle w:val="Hyperlink"/>
-          <w:color w:val="auto"/>
-          <w:u w:val="none"/>
-        </w:rPr>
-        <w:t>targetVelocity</w:t>
-      </w:r>
-      <w:proofErr w:type="spellEnd"/>
-      <w:r>
-        <w:rPr>
-          <w:rStyle w:val="Hyperlink"/>
-          <w:color w:val="auto"/>
-          <w:u w:val="none"/>
-        </w:rPr>
-        <w:t>” values instead of “target” [position] values with my code.</w:t>
+        <w:t>upload “targetVelocity” values instead of “target” [position] values with my code.</w:t>
       </w:r>
     </w:p>
     <w:p>
@@ -1596,50 +991,7 @@
           <w:color w:val="auto"/>
           <w:u w:val="none"/>
         </w:rPr>
-        <w:t>\AppData\LocalLow\DefaultCompany\NonAnthroHandsUserStud</w:t>
-      </w:r>
-      <w:r>
-        <w:rPr>
-          <w:rStyle w:val="Hyperlink"/>
-          <w:color w:val="auto"/>
-          <w:u w:val="none"/>
-        </w:rPr>
-        <w:lastRenderedPageBreak/>
-        <w:t>y</w:t>
-      </w:r>
-      <w:r>
-        <w:rPr>
-          <w:rStyle w:val="Hyperlink"/>
-          <w:color w:val="auto"/>
-          <w:u w:val="none"/>
-        </w:rPr>
-        <w:t>” for testing in Unity using the editor, and “</w:t>
-      </w:r>
-      <w:r>
-        <w:rPr>
-          <w:rStyle w:val="Hyperlink"/>
-          <w:color w:val="auto"/>
-          <w:u w:val="none"/>
-        </w:rPr>
-        <w:t>Quest/Android/data/</w:t>
-      </w:r>
-      <w:proofErr w:type="spellStart"/>
-      <w:r>
-        <w:rPr>
-          <w:rStyle w:val="Hyperlink"/>
-          <w:color w:val="auto"/>
-          <w:u w:val="none"/>
-        </w:rPr>
-        <w:t>NonAnthroHandsStudy</w:t>
-      </w:r>
-      <w:proofErr w:type="spellEnd"/>
-      <w:r>
-        <w:rPr>
-          <w:rStyle w:val="Hyperlink"/>
-          <w:color w:val="auto"/>
-          <w:u w:val="none"/>
-        </w:rPr>
-        <w:t>/files</w:t>
+        <w:t>\AppData\LocalLow\DefaultCompany\NonAnthroHandsUserStudy</w:t>
       </w:r>
       <w:r>
         <w:rPr>
@@ -1649,23 +1001,101 @@
         </w:rPr>
         <w:t xml:space="preserve">” </w:t>
       </w:r>
-      <w:proofErr w:type="gramStart"/>
-      <w:r>
-        <w:rPr>
-          <w:rStyle w:val="Hyperlink"/>
-          <w:color w:val="auto"/>
-          <w:u w:val="none"/>
-        </w:rPr>
-        <w:t>in order to</w:t>
-      </w:r>
-      <w:proofErr w:type="gramEnd"/>
-      <w:r>
-        <w:rPr>
-          <w:rStyle w:val="Hyperlink"/>
-          <w:color w:val="auto"/>
-          <w:u w:val="none"/>
-        </w:rPr>
-        <w:t xml:space="preserve"> enable the app to work on the Oculus</w:t>
+      <w:r>
+        <w:rPr>
+          <w:rStyle w:val="Hyperlink"/>
+          <w:color w:val="auto"/>
+          <w:u w:val="none"/>
+        </w:rPr>
+        <w:t>if you need</w:t>
+      </w:r>
+      <w:r>
+        <w:rPr>
+          <w:rStyle w:val="Hyperlink"/>
+          <w:color w:val="auto"/>
+          <w:u w:val="none"/>
+        </w:rPr>
+        <w:t xml:space="preserve"> Unity </w:t>
+      </w:r>
+      <w:r>
+        <w:rPr>
+          <w:rStyle w:val="Hyperlink"/>
+          <w:color w:val="auto"/>
+          <w:u w:val="none"/>
+        </w:rPr>
+        <w:t>to be able to read the file during Play</w:t>
+      </w:r>
+      <w:r>
+        <w:rPr>
+          <w:rStyle w:val="Hyperlink"/>
+          <w:color w:val="auto"/>
+          <w:u w:val="none"/>
+        </w:rPr>
+        <w:t xml:space="preserve">, and </w:t>
+      </w:r>
+      <w:r>
+        <w:rPr>
+          <w:rStyle w:val="Hyperlink"/>
+          <w:color w:val="auto"/>
+          <w:u w:val="none"/>
+        </w:rPr>
+        <w:t xml:space="preserve">place a copy in </w:t>
+      </w:r>
+      <w:r>
+        <w:rPr>
+          <w:rStyle w:val="Hyperlink"/>
+          <w:color w:val="auto"/>
+          <w:u w:val="none"/>
+        </w:rPr>
+        <w:t>“</w:t>
+      </w:r>
+      <w:r>
+        <w:rPr>
+          <w:rStyle w:val="Hyperlink"/>
+          <w:color w:val="auto"/>
+          <w:u w:val="none"/>
+        </w:rPr>
+        <w:t>Quest/Android/data/NonAnthroHandsStudy/files</w:t>
+      </w:r>
+      <w:r>
+        <w:rPr>
+          <w:rStyle w:val="Hyperlink"/>
+          <w:color w:val="auto"/>
+          <w:u w:val="none"/>
+        </w:rPr>
+        <w:t xml:space="preserve">” </w:t>
+      </w:r>
+      <w:r>
+        <w:rPr>
+          <w:rStyle w:val="Hyperlink"/>
+          <w:color w:val="auto"/>
+          <w:u w:val="none"/>
+        </w:rPr>
+        <w:t xml:space="preserve">for the </w:t>
+      </w:r>
+      <w:r>
+        <w:rPr>
+          <w:rStyle w:val="Hyperlink"/>
+          <w:color w:val="auto"/>
+          <w:u w:val="none"/>
+        </w:rPr>
+        <w:t xml:space="preserve">app to </w:t>
+      </w:r>
+      <w:r>
+        <w:rPr>
+          <w:rStyle w:val="Hyperlink"/>
+          <w:color w:val="auto"/>
+          <w:u w:val="none"/>
+        </w:rPr>
+        <w:t xml:space="preserve">access when deployed </w:t>
+      </w:r>
+      <w:r>
+        <w:rPr>
+          <w:rStyle w:val="Hyperlink"/>
+          <w:color w:val="auto"/>
+          <w:u w:val="none"/>
+        </w:rPr>
+        <w:t>on the Oculus</w:t>
       </w:r>
     </w:p>
     <w:p>
@@ -1679,19 +1109,11 @@
           <w:color w:val="808080" w:themeColor="background1" w:themeShade="80"/>
         </w:rPr>
       </w:pPr>
-      <w:proofErr w:type="spellStart"/>
       <w:r>
         <w:rPr>
           <w:color w:val="808080" w:themeColor="background1" w:themeShade="80"/>
         </w:rPr>
-        <w:t>FastIK</w:t>
-      </w:r>
-      <w:proofErr w:type="spellEnd"/>
-      <w:r>
-        <w:rPr>
-          <w:color w:val="808080" w:themeColor="background1" w:themeShade="80"/>
-        </w:rPr>
-        <w:t>:</w:t>
+        <w:t>FastIK:</w:t>
       </w:r>
     </w:p>
     <w:p>
@@ -1741,33 +1163,44 @@
         </w:rPr>
         <w:t xml:space="preserve">) to install the </w:t>
       </w:r>
-      <w:proofErr w:type="spellStart"/>
       <w:r>
         <w:rPr>
           <w:color w:val="808080" w:themeColor="background1" w:themeShade="80"/>
         </w:rPr>
-        <w:t>OpenRave</w:t>
-      </w:r>
-      <w:proofErr w:type="spellEnd"/>
-      <w:r>
+        <w:t>OpenRave software package. (I think the tutorial has been updated in the last week so you can go straight to docker and it’ll take care of the installation for you)</w:t>
+      </w:r>
+    </w:p>
+    <w:p>
+      <w:pPr>
+        <w:pStyle w:val="ListParagraph"/>
+        <w:numPr>
+          <w:ilvl w:val="1"/>
+          <w:numId w:val="1"/>
+        </w:numPr>
         <w:rPr>
           <w:color w:val="808080" w:themeColor="background1" w:themeShade="80"/>
         </w:rPr>
-        <w:t xml:space="preserve"> software package. (I think the tutorial has been updated in the last week so you can go straight to </w:t>
-      </w:r>
-      <w:proofErr w:type="gramStart"/>
+      </w:pPr>
       <w:r>
         <w:rPr>
           <w:color w:val="808080" w:themeColor="background1" w:themeShade="80"/>
         </w:rPr>
-        <w:t>docker</w:t>
-      </w:r>
-      <w:proofErr w:type="gramEnd"/>
-      <w:r>
+        <w:t xml:space="preserve">Download collada_urdf: </w:t>
+      </w:r>
+    </w:p>
+    <w:p>
+      <w:pPr>
+        <w:pStyle w:val="ListParagraph"/>
+        <w:ind w:left="1440"/>
         <w:rPr>
           <w:color w:val="808080" w:themeColor="background1" w:themeShade="80"/>
         </w:rPr>
-        <w:t xml:space="preserve"> and it’ll take care of the installation for you)</w:t>
+      </w:pPr>
+      <w:r>
+        <w:rPr>
+          <w:color w:val="808080" w:themeColor="background1" w:themeShade="80"/>
+        </w:rPr>
+        <w:t>&gt; sudo apt-get install ros-melodic-collada-urdf</w:t>
       </w:r>
     </w:p>
     <w:p>
@@ -1785,87 +1218,47 @@
         <w:rPr>
           <w:color w:val="808080" w:themeColor="background1" w:themeShade="80"/>
         </w:rPr>
-        <w:t xml:space="preserve">Download </w:t>
-      </w:r>
-      <w:proofErr w:type="spellStart"/>
-      <w:r>
+        <w:t>Once again, check your $ROS_PACKAGE_PATH variable to make sure it can find your urdfs before you turn them into .dae files with this command:</w:t>
+      </w:r>
+    </w:p>
+    <w:p>
+      <w:pPr>
+        <w:pStyle w:val="ListParagraph"/>
+        <w:ind w:left="1440"/>
         <w:rPr>
           <w:color w:val="808080" w:themeColor="background1" w:themeShade="80"/>
         </w:rPr>
-        <w:t>collada_urdf</w:t>
-      </w:r>
-      <w:proofErr w:type="spellEnd"/>
+      </w:pPr>
       <w:r>
         <w:rPr>
           <w:color w:val="808080" w:themeColor="background1" w:themeShade="80"/>
         </w:rPr>
-        <w:t xml:space="preserve">: </w:t>
-      </w:r>
-    </w:p>
-    <w:p>
-      <w:pPr>
-        <w:pStyle w:val="ListParagraph"/>
-        <w:ind w:left="1440"/>
-        <w:rPr>
-          <w:color w:val="808080" w:themeColor="background1" w:themeShade="80"/>
-        </w:rPr>
-      </w:pPr>
-      <w:r>
-        <w:rPr>
-          <w:color w:val="808080" w:themeColor="background1" w:themeShade="80"/>
-        </w:rPr>
-        <w:t xml:space="preserve">&gt; </w:t>
-      </w:r>
-      <w:proofErr w:type="spellStart"/>
-      <w:r>
-        <w:rPr>
-          <w:color w:val="808080" w:themeColor="background1" w:themeShade="80"/>
-        </w:rPr>
-        <w:t>sudo</w:t>
-      </w:r>
-      <w:proofErr w:type="spellEnd"/>
-      <w:r>
-        <w:rPr>
-          <w:color w:val="808080" w:themeColor="background1" w:themeShade="80"/>
-        </w:rPr>
-        <w:t xml:space="preserve"> apt-get install </w:t>
-      </w:r>
-      <w:proofErr w:type="spellStart"/>
-      <w:r>
-        <w:rPr>
-          <w:color w:val="808080" w:themeColor="background1" w:themeShade="80"/>
-        </w:rPr>
-        <w:t>ros</w:t>
-      </w:r>
-      <w:proofErr w:type="spellEnd"/>
-      <w:r>
-        <w:rPr>
-          <w:color w:val="808080" w:themeColor="background1" w:themeShade="80"/>
-        </w:rPr>
-        <w:t>-melodic-</w:t>
-      </w:r>
-      <w:proofErr w:type="spellStart"/>
-      <w:r>
-        <w:rPr>
-          <w:color w:val="808080" w:themeColor="background1" w:themeShade="80"/>
-        </w:rPr>
-        <w:t>collada</w:t>
-      </w:r>
-      <w:proofErr w:type="spellEnd"/>
-      <w:r>
-        <w:rPr>
-          <w:color w:val="808080" w:themeColor="background1" w:themeShade="80"/>
-        </w:rPr>
-        <w:t>-</w:t>
-      </w:r>
-      <w:proofErr w:type="spellStart"/>
-      <w:r>
-        <w:rPr>
-          <w:color w:val="808080" w:themeColor="background1" w:themeShade="80"/>
-        </w:rPr>
-        <w:t>urdf</w:t>
-      </w:r>
-      <w:proofErr w:type="spellEnd"/>
+        <w:t>&gt; rosrun collada_urdf urdf_to_collada “$MYROBOT_NAME”.urdf “$MYROBOT_NAME”.dae</w:t>
+      </w:r>
+    </w:p>
+    <w:p>
+      <w:pPr>
+        <w:pStyle w:val="ListParagraph"/>
+        <w:numPr>
+          <w:ilvl w:val="0"/>
+          <w:numId w:val="1"/>
+        </w:numPr>
+      </w:pPr>
+      <w:r>
+        <w:t xml:space="preserve">Communication between </w:t>
+      </w:r>
+    </w:p>
+    <w:p>
+      <w:pPr>
+        <w:pStyle w:val="ListParagraph"/>
+        <w:numPr>
+          <w:ilvl w:val="0"/>
+          <w:numId w:val="1"/>
+        </w:numPr>
+      </w:pPr>
+      <w:r>
+        <w:t>Dynamic time warping:</w:t>
+      </w:r>
     </w:p>
     <w:p>
       <w:pPr>
@@ -1874,131 +1267,30 @@
           <w:ilvl w:val="1"/>
           <w:numId w:val="1"/>
         </w:numPr>
-        <w:rPr>
-          <w:color w:val="808080" w:themeColor="background1" w:themeShade="80"/>
-        </w:rPr>
-      </w:pPr>
-      <w:r>
-        <w:rPr>
-          <w:color w:val="808080" w:themeColor="background1" w:themeShade="80"/>
-        </w:rPr>
-        <w:t xml:space="preserve">Once again, check your $ROS_PACKAGE_PATH variable to make sure it can find your </w:t>
-      </w:r>
-      <w:proofErr w:type="spellStart"/>
-      <w:r>
-        <w:rPr>
-          <w:color w:val="808080" w:themeColor="background1" w:themeShade="80"/>
-        </w:rPr>
-        <w:t>urdfs</w:t>
-      </w:r>
-      <w:proofErr w:type="spellEnd"/>
-      <w:r>
-        <w:rPr>
-          <w:color w:val="808080" w:themeColor="background1" w:themeShade="80"/>
-        </w:rPr>
-        <w:t xml:space="preserve"> before you turn them into .</w:t>
-      </w:r>
-      <w:proofErr w:type="spellStart"/>
-      <w:r>
-        <w:rPr>
-          <w:color w:val="808080" w:themeColor="background1" w:themeShade="80"/>
-        </w:rPr>
-        <w:t>dae</w:t>
-      </w:r>
-      <w:proofErr w:type="spellEnd"/>
-      <w:r>
-        <w:rPr>
-          <w:color w:val="808080" w:themeColor="background1" w:themeShade="80"/>
-        </w:rPr>
-        <w:t xml:space="preserve"> files with this command:</w:t>
-      </w:r>
-    </w:p>
-    <w:p>
-      <w:pPr>
-        <w:pStyle w:val="ListParagraph"/>
-        <w:ind w:left="1440"/>
-        <w:rPr>
-          <w:color w:val="808080" w:themeColor="background1" w:themeShade="80"/>
-        </w:rPr>
-      </w:pPr>
-      <w:r>
-        <w:rPr>
-          <w:color w:val="808080" w:themeColor="background1" w:themeShade="80"/>
-        </w:rPr>
-        <w:t xml:space="preserve">&gt; </w:t>
-      </w:r>
-      <w:proofErr w:type="spellStart"/>
-      <w:r>
-        <w:rPr>
-          <w:color w:val="808080" w:themeColor="background1" w:themeShade="80"/>
-        </w:rPr>
-        <w:t>rosrun</w:t>
-      </w:r>
-      <w:proofErr w:type="spellEnd"/>
-      <w:r>
-        <w:rPr>
-          <w:color w:val="808080" w:themeColor="background1" w:themeShade="80"/>
-        </w:rPr>
-        <w:t xml:space="preserve"> </w:t>
-      </w:r>
-      <w:proofErr w:type="spellStart"/>
-      <w:r>
-        <w:rPr>
-          <w:color w:val="808080" w:themeColor="background1" w:themeShade="80"/>
-        </w:rPr>
-        <w:t>collada_urdf</w:t>
-      </w:r>
-      <w:proofErr w:type="spellEnd"/>
-      <w:r>
-        <w:rPr>
-          <w:color w:val="808080" w:themeColor="background1" w:themeShade="80"/>
-        </w:rPr>
-        <w:t xml:space="preserve"> </w:t>
-      </w:r>
-      <w:proofErr w:type="spellStart"/>
-      <w:r>
-        <w:rPr>
-          <w:color w:val="808080" w:themeColor="background1" w:themeShade="80"/>
-        </w:rPr>
-        <w:t>urdf_to_collada</w:t>
-      </w:r>
-      <w:proofErr w:type="spellEnd"/>
-      <w:r>
-        <w:rPr>
-          <w:color w:val="808080" w:themeColor="background1" w:themeShade="80"/>
-        </w:rPr>
-        <w:t xml:space="preserve"> “$MYROBOT_NAME</w:t>
-      </w:r>
-      <w:proofErr w:type="gramStart"/>
-      <w:r>
-        <w:rPr>
-          <w:color w:val="808080" w:themeColor="background1" w:themeShade="80"/>
-        </w:rPr>
-        <w:t>”.</w:t>
-      </w:r>
-      <w:proofErr w:type="spellStart"/>
-      <w:r>
-        <w:rPr>
-          <w:color w:val="808080" w:themeColor="background1" w:themeShade="80"/>
-        </w:rPr>
-        <w:t>urdf</w:t>
-      </w:r>
-      <w:proofErr w:type="spellEnd"/>
-      <w:proofErr w:type="gramEnd"/>
-      <w:r>
-        <w:rPr>
-          <w:color w:val="808080" w:themeColor="background1" w:themeShade="80"/>
-        </w:rPr>
-        <w:t xml:space="preserve"> “$MYROBOT_NAME”.</w:t>
-      </w:r>
-      <w:proofErr w:type="spellStart"/>
-      <w:r>
-        <w:rPr>
-          <w:color w:val="808080" w:themeColor="background1" w:themeShade="80"/>
-        </w:rPr>
-        <w:t>dae</w:t>
-      </w:r>
-      <w:proofErr w:type="spellEnd"/>
+      </w:pPr>
+      <w:r>
+        <w:t xml:space="preserve">I followed this tutorial, with its relevant github: </w:t>
+      </w:r>
+      <w:hyperlink r:id="rId13" w:history="1">
+        <w:r>
+          <w:rPr>
+            <w:rStyle w:val="Hyperlink"/>
+          </w:rPr>
+          <w:t>https://www.kdnuggets.com/2022/05/dynamic-time-warping-algorithm-time-series-explained.html</w:t>
+        </w:r>
+      </w:hyperlink>
+    </w:p>
+    <w:p>
+      <w:pPr>
+        <w:pStyle w:val="ListParagraph"/>
+        <w:numPr>
+          <w:ilvl w:val="1"/>
+          <w:numId w:val="1"/>
+        </w:numPr>
+      </w:pPr>
+      <w:r>
+        <w:t>Note that if you have extra data at the front or back end, your DTW will have weird mappings there. It’s good practice to truncate all recordings that do not contain actual data.</w:t>
+      </w:r>
     </w:p>
     <w:p>
       <w:pPr>
@@ -2008,9 +1300,6 @@
           <w:numId w:val="1"/>
         </w:numPr>
       </w:pPr>
-      <w:r>
-        <w:t xml:space="preserve">Communication between </w:t>
-      </w:r>
     </w:p>
     <w:p>
       <w:pPr>
@@ -2028,7 +1317,7 @@
         <w:lastRenderedPageBreak/>
         <w:t xml:space="preserve">Weird plugin bugs: </w:t>
       </w:r>
-      <w:hyperlink r:id="rId13" w:history="1">
+      <w:hyperlink r:id="rId14" w:history="1">
         <w:r>
           <w:rPr>
             <w:rStyle w:val="Hyperlink"/>

</xml_diff>

<commit_message>
Updating Readme: debug tip for Unity
</commit_message>
<xml_diff>
--- a/Resources for VR Study Creation - readme.docx
+++ b/Resources for VR Study Creation - readme.docx
@@ -551,12 +551,24 @@
       <w:pPr>
         <w:pStyle w:val="ListParagraph"/>
         <w:numPr>
+          <w:ilvl w:val="1"/>
+          <w:numId w:val="1"/>
+        </w:numPr>
+      </w:pPr>
+      <w:r>
+        <w:lastRenderedPageBreak/>
+        <w:t>Note: if anything breaks in your project, you’ll likely get crazy random motion from the robot. Backtrack and try again. I’ve had this behavior when I tried to call or access a Game Object in the project that was not available or active—even when it wasn’t the robot Game Object, but like a TextMeshPro Debug Report or something.</w:t>
+      </w:r>
+    </w:p>
+    <w:p>
+      <w:pPr>
+        <w:pStyle w:val="ListParagraph"/>
+        <w:numPr>
           <w:ilvl w:val="0"/>
           <w:numId w:val="1"/>
         </w:numPr>
       </w:pPr>
       <w:r>
-        <w:lastRenderedPageBreak/>
         <w:t xml:space="preserve">I had intended to transmit info via server, as Jack did for the RoboVR Hackathon in October. Instead, I’m doing asynchronous transfer of info via .csv log files. If you need real-time info transfer, there is theoretically a ROS# communication pathway you can set up with Unity (see “Simulating Robots in Unity” from a Google search) but if that doesn’t work, I know we’ve at least got Jack’s method functioning once. </w:t>
       </w:r>
     </w:p>
@@ -890,7 +902,16 @@
           <w:color w:val="auto"/>
           <w:u w:val="none"/>
         </w:rPr>
-        <w:t xml:space="preserve">. Save as corrected_positions.csv. The controller code in Unity (ControllerFromLogFile.cs) will import the sequence of positions and transmit them to the robot every 0.2 seconds. </w:t>
+        <w:t xml:space="preserve">. Save as </w:t>
+      </w:r>
+      <w:r>
+        <w:rPr>
+          <w:rStyle w:val="Hyperlink"/>
+          <w:color w:val="auto"/>
+          <w:u w:val="none"/>
+        </w:rPr>
+        <w:lastRenderedPageBreak/>
+        <w:t xml:space="preserve">corrected_positions.csv. The controller code in Unity (ControllerFromLogFile.cs) will import the sequence of positions and transmit them to the robot every 0.2 seconds. </w:t>
       </w:r>
       <w:r>
         <w:rPr>
@@ -928,7 +949,6 @@
           <w:color w:val="auto"/>
           <w:u w:val="none"/>
         </w:rPr>
-        <w:lastRenderedPageBreak/>
         <w:t xml:space="preserve">You can do the same with velocities if you want. The default URDF controller in Unity uses velocities, but even after </w:t>
       </w:r>
       <w:r>

</xml_diff>

<commit_message>
Adding info on useful MoveIt commands
</commit_message>
<xml_diff>
--- a/Resources for VR Study Creation - readme.docx
+++ b/Resources for VR Study Creation - readme.docx
@@ -255,7 +255,15 @@
         </w:numPr>
       </w:pPr>
       <w:r>
-        <w:t>Downloading an already-existing .apk onto your headset</w:t>
+        <w:t xml:space="preserve">Downloading an </w:t>
+      </w:r>
+      <w:proofErr w:type="gramStart"/>
+      <w:r>
+        <w:t>already-existing</w:t>
+      </w:r>
+      <w:proofErr w:type="gramEnd"/>
+      <w:r>
+        <w:t xml:space="preserve"> .apk onto your headset</w:t>
       </w:r>
       <w:r>
         <w:t xml:space="preserve"> using SideQuest</w:t>
@@ -279,7 +287,15 @@
         <w:t xml:space="preserve">, but </w:t>
       </w:r>
       <w:r>
-        <w:t>once your APK is built, you don’t need to rebuild it in order to launch it on your Oculus. If it’s already downloaded, go to your list of existing apps. The default is to display only Unity apps, so click on the dropdown in the upper right corner from inside your headset and it should give you other options. Scroll all the way down to “Unknown Sources” and then you should be able to see your app. It might give you a warning about unverified sources; you built this yourself so just skip it.</w:t>
+        <w:t xml:space="preserve">once your APK is built, you don’t need to rebuild it </w:t>
+      </w:r>
+      <w:proofErr w:type="gramStart"/>
+      <w:r>
+        <w:t>in order to</w:t>
+      </w:r>
+      <w:proofErr w:type="gramEnd"/>
+      <w:r>
+        <w:t xml:space="preserve"> launch it on your Oculus. If it’s already downloaded, go to your list of existing apps. The default is to display only Unity apps, so click on the dropdown in the upper right corner from inside your headset and it should give you other options. Scroll all the way down to “Unknown Sources” and then you should be able to see your app. It might give you a warning about unverified sources; you built this yourself so just skip it.</w:t>
       </w:r>
     </w:p>
     <w:p>
@@ -339,7 +355,15 @@
         </w:numPr>
       </w:pPr>
       <w:r>
-        <w:t>ROS command to create URDF from a .xacro in the Melodic distribution:</w:t>
+        <w:t xml:space="preserve">ROS command to create URDF from </w:t>
+      </w:r>
+      <w:proofErr w:type="gramStart"/>
+      <w:r>
+        <w:t>a .xacro</w:t>
+      </w:r>
+      <w:proofErr w:type="gramEnd"/>
+      <w:r>
+        <w:t xml:space="preserve"> in the Melodic distribution:</w:t>
       </w:r>
     </w:p>
     <w:p>
@@ -348,7 +372,15 @@
         <w:ind w:left="2160"/>
       </w:pPr>
       <w:r>
-        <w:t>“rosrun xacro xacro [name.xacro] &gt; [name.urdf]”</w:t>
+        <w:t>“rosrun xacro xacro [</w:t>
+      </w:r>
+      <w:proofErr w:type="gramStart"/>
+      <w:r>
+        <w:t>name.xacro</w:t>
+      </w:r>
+      <w:proofErr w:type="gramEnd"/>
+      <w:r>
+        <w:t>] &gt; [name.urdf]”</w:t>
       </w:r>
     </w:p>
     <w:p>
@@ -372,7 +404,15 @@
         </w:numPr>
       </w:pPr>
       <w:r>
-        <w:t xml:space="preserve">Biggest problem I’ve found if it doesn’t run: $ROS_PACKAGE_PATH doesn’t include the directory with your xacro file. (Some of the .xacro files have “find &lt;pkg&gt; in the first handful of lines; if the &lt;pkg&gt; path isn’t in the $ROS_PACKAGE_PATH, add it </w:t>
+        <w:t xml:space="preserve">Biggest problem I’ve found if it doesn’t run: $ROS_PACKAGE_PATH doesn’t include the directory with your xacro file. (Some of </w:t>
+      </w:r>
+      <w:proofErr w:type="gramStart"/>
+      <w:r>
+        <w:t>the .xacro</w:t>
+      </w:r>
+      <w:proofErr w:type="gramEnd"/>
+      <w:r>
+        <w:t xml:space="preserve"> files have “find &lt;pkg&gt; in the first handful of lines; if the &lt;pkg&gt; path isn’t in the $ROS_PACKAGE_PATH, add it </w:t>
       </w:r>
     </w:p>
     <w:p>
@@ -459,7 +499,15 @@
         </w:numPr>
       </w:pPr>
       <w:r>
-        <w:t>I’ve gotten a world AABB error when the URDF is initialized too far from the world origin. Not 100% sure why this might be (“AABB” is a super descriptive error message), but come back to that/keep it in mind.</w:t>
+        <w:t>I’ve gotten a world AABB error when the URDF is initialized too far from the world origin. Not 100% sure why this might be (“AABB” is a super descriptive error message</w:t>
+      </w:r>
+      <w:proofErr w:type="gramStart"/>
+      <w:r>
+        <w:t>), but</w:t>
+      </w:r>
+      <w:proofErr w:type="gramEnd"/>
+      <w:r>
+        <w:t xml:space="preserve"> come back to that/keep it in mind.</w:t>
       </w:r>
     </w:p>
     <w:p>
@@ -471,7 +519,15 @@
         </w:numPr>
       </w:pPr>
       <w:r>
-        <w:t>You probably want to make your root link immovable in space so it doesn’t fall with gravity.</w:t>
+        <w:t xml:space="preserve">You probably want to make your root link immovable in </w:t>
+      </w:r>
+      <w:proofErr w:type="gramStart"/>
+      <w:r>
+        <w:t>space</w:t>
+      </w:r>
+      <w:proofErr w:type="gramEnd"/>
+      <w:r>
+        <w:t xml:space="preserve"> so it doesn’t fall with gravity.</w:t>
       </w:r>
     </w:p>
     <w:p>
@@ -593,7 +649,15 @@
         </w:numPr>
       </w:pPr>
       <w:r>
-        <w:t>Current server setup is done via Go, modified from Jack Kolb’s starter script (see ServerScripts folder. Must be on the same wifi network as the server workstation in order to access.)</w:t>
+        <w:t xml:space="preserve">Current server setup is done via Go, modified from Jack Kolb’s starter script (see ServerScripts folder. Must be on the same wifi network as the server workstation </w:t>
+      </w:r>
+      <w:proofErr w:type="gramStart"/>
+      <w:r>
+        <w:t>in order to</w:t>
+      </w:r>
+      <w:proofErr w:type="gramEnd"/>
+      <w:r>
+        <w:t xml:space="preserve"> access.)</w:t>
       </w:r>
     </w:p>
     <w:p>
@@ -602,10 +666,23 @@
         <w:ind w:left="1440"/>
       </w:pPr>
       <w:r>
-        <w:t>&gt; go run .</w:t>
-      </w:r>
-      <w:r>
-        <w:t xml:space="preserve">     (or go run main.go)</w:t>
+        <w:t xml:space="preserve">&gt; go </w:t>
+      </w:r>
+      <w:proofErr w:type="gramStart"/>
+      <w:r>
+        <w:t>run .</w:t>
+      </w:r>
+      <w:proofErr w:type="gramEnd"/>
+      <w:r>
+        <w:t xml:space="preserve">     (or go run </w:t>
+      </w:r>
+      <w:proofErr w:type="gramStart"/>
+      <w:r>
+        <w:t>main.go</w:t>
+      </w:r>
+      <w:proofErr w:type="gramEnd"/>
+      <w:r>
+        <w:t>)</w:t>
       </w:r>
     </w:p>
     <w:p>
@@ -676,8 +753,13 @@
         <w:ind w:left="1440"/>
       </w:pPr>
       <w:r>
-        <w:t>&gt; roslaunch moveit_setup_assistant setup_assistant.launch</w:t>
-      </w:r>
+        <w:t>&gt; roslaunch moveit_setup_assistant setup_</w:t>
+      </w:r>
+      <w:proofErr w:type="gramStart"/>
+      <w:r>
+        <w:t>assistant.launch</w:t>
+      </w:r>
+      <w:proofErr w:type="gramEnd"/>
     </w:p>
     <w:p>
       <w:pPr>
@@ -714,36 +796,188 @@
     <w:p>
       <w:pPr>
         <w:pStyle w:val="ListParagraph"/>
+        <w:ind w:left="1080" w:firstLine="360"/>
+        <w:rPr>
+          <w:rStyle w:val="Hyperlink"/>
+          <w:color w:val="000000" w:themeColor="text1"/>
+          <w:u w:val="none"/>
+        </w:rPr>
+      </w:pPr>
+      <w:r>
+        <w:rPr>
+          <w:rStyle w:val="Hyperlink"/>
+          <w:color w:val="000000" w:themeColor="text1"/>
+          <w:u w:val="none"/>
+        </w:rPr>
+        <w:t xml:space="preserve">- </w:t>
+      </w:r>
+      <w:r>
+        <w:rPr>
+          <w:rStyle w:val="Hyperlink"/>
+          <w:color w:val="000000" w:themeColor="text1"/>
+          <w:u w:val="none"/>
+        </w:rPr>
+        <w:t>Key command</w:t>
+      </w:r>
+      <w:r>
+        <w:rPr>
+          <w:rStyle w:val="Hyperlink"/>
+          <w:color w:val="000000" w:themeColor="text1"/>
+          <w:u w:val="none"/>
+        </w:rPr>
+        <w:t xml:space="preserve"> to launch the set-up assistant to create the config file: </w:t>
+      </w:r>
+    </w:p>
+    <w:p>
+      <w:pPr>
+        <w:pStyle w:val="ListParagraph"/>
+        <w:ind w:left="1080" w:firstLine="360"/>
+        <w:rPr>
+          <w:rStyle w:val="Hyperlink"/>
+          <w:color w:val="000000" w:themeColor="text1"/>
+          <w:u w:val="none"/>
+        </w:rPr>
+      </w:pPr>
+      <w:r>
+        <w:rPr>
+          <w:rStyle w:val="Hyperlink"/>
+          <w:color w:val="000000" w:themeColor="text1"/>
+          <w:u w:val="none"/>
+        </w:rPr>
+        <w:t xml:space="preserve">&gt; </w:t>
+      </w:r>
+      <w:r>
+        <w:rPr>
+          <w:rStyle w:val="Hyperlink"/>
+          <w:color w:val="000000" w:themeColor="text1"/>
+          <w:u w:val="none"/>
+        </w:rPr>
+        <w:t>roslaunch moveit_setup_assistant setup_</w:t>
+      </w:r>
+      <w:proofErr w:type="gramStart"/>
+      <w:r>
+        <w:rPr>
+          <w:rStyle w:val="Hyperlink"/>
+          <w:color w:val="000000" w:themeColor="text1"/>
+          <w:u w:val="none"/>
+        </w:rPr>
+        <w:t>assistant.launch</w:t>
+      </w:r>
+      <w:proofErr w:type="gramEnd"/>
+    </w:p>
+    <w:p>
+      <w:pPr>
+        <w:pStyle w:val="ListParagraph"/>
+        <w:numPr>
+          <w:ilvl w:val="2"/>
+          <w:numId w:val="1"/>
+        </w:numPr>
+        <w:rPr>
+          <w:rStyle w:val="Hyperlink"/>
+          <w:color w:val="auto"/>
+          <w:u w:val="none"/>
+        </w:rPr>
+      </w:pPr>
+      <w:r>
+        <w:rPr>
+          <w:rStyle w:val="Hyperlink"/>
+          <w:color w:val="auto"/>
+          <w:u w:val="none"/>
+        </w:rPr>
+        <w:t>Note</w:t>
+      </w:r>
+      <w:r>
+        <w:rPr>
+          <w:rStyle w:val="Hyperlink"/>
+          <w:color w:val="auto"/>
+          <w:u w:val="none"/>
+        </w:rPr>
+        <w:t xml:space="preserve"> that you will want to look at the default start pose in Unity (after you press “play</w:t>
+      </w:r>
+      <w:proofErr w:type="gramStart"/>
+      <w:r>
+        <w:rPr>
+          <w:rStyle w:val="Hyperlink"/>
+          <w:color w:val="auto"/>
+          <w:u w:val="none"/>
+        </w:rPr>
+        <w:t>”</w:t>
+      </w:r>
+      <w:proofErr w:type="gramEnd"/>
+      <w:r>
+        <w:rPr>
+          <w:rStyle w:val="Hyperlink"/>
+          <w:color w:val="auto"/>
+          <w:u w:val="none"/>
+        </w:rPr>
+        <w:t xml:space="preserve"> and the joints settle) and put the joint angles into one of the poses you save in your config file. This will allow you to make plans that start from the URDF’s natural start pose, rather than having an abrupt jump at the beginning (position control) or getting the robot stuck against one of its joint limits (velocity control). Doing this also allowed me to both plan and execute your chosen path (originally, Execution would fail because the robot start state wasn’t considered valid).</w:t>
+      </w:r>
+    </w:p>
+    <w:p>
+      <w:pPr>
+        <w:pStyle w:val="ListParagraph"/>
+        <w:numPr>
+          <w:ilvl w:val="1"/>
+          <w:numId w:val="1"/>
+        </w:numPr>
+        <w:rPr>
+          <w:rStyle w:val="Hyperlink"/>
+          <w:color w:val="000000" w:themeColor="text1"/>
+          <w:u w:val="none"/>
+        </w:rPr>
+      </w:pPr>
+      <w:r>
+        <w:rPr>
+          <w:rStyle w:val="Hyperlink"/>
+          <w:color w:val="000000" w:themeColor="text1"/>
+          <w:u w:val="none"/>
+        </w:rPr>
+        <w:t>Command that opens MoveIt for generating paths between poses:</w:t>
+      </w:r>
+    </w:p>
+    <w:p>
+      <w:pPr>
+        <w:pStyle w:val="ListParagraph"/>
         <w:ind w:left="1440"/>
         <w:rPr>
           <w:rStyle w:val="Hyperlink"/>
-          <w:color w:val="auto"/>
-          <w:u w:val="none"/>
-        </w:rPr>
-      </w:pPr>
-      <w:r>
-        <w:rPr>
-          <w:rStyle w:val="Hyperlink"/>
-          <w:color w:val="auto"/>
-          <w:u w:val="none"/>
-        </w:rPr>
-        <w:t>Note</w:t>
-      </w:r>
-      <w:r>
-        <w:rPr>
-          <w:rStyle w:val="Hyperlink"/>
-          <w:color w:val="auto"/>
-          <w:u w:val="none"/>
-        </w:rPr>
-        <w:t xml:space="preserve"> that you will want to look at the default start pose in Unity (after you press “play” and the joints settle) and put the joint angles into one of the poses you save in your config file. This will allow you to make plans that start from the URDF’s natural start pose, rather than having an abrupt jump at the beginning (position control) or getting the robot stuck against one of its joint limits (velocity control)</w:t>
-      </w:r>
-      <w:r>
-        <w:rPr>
-          <w:rStyle w:val="Hyperlink"/>
-          <w:color w:val="auto"/>
-          <w:u w:val="none"/>
-        </w:rPr>
-        <w:t>. Doing this also allowed me to both plan and execute your chosen path (originally, Execution would fail because the robot start state wasn’t considered valid).</w:t>
+          <w:color w:val="000000" w:themeColor="text1"/>
+          <w:u w:val="none"/>
+        </w:rPr>
+      </w:pPr>
+      <w:r>
+        <w:rPr>
+          <w:rStyle w:val="Hyperlink"/>
+          <w:color w:val="000000" w:themeColor="text1"/>
+          <w:u w:val="none"/>
+        </w:rPr>
+        <w:t xml:space="preserve">&gt; </w:t>
+      </w:r>
+      <w:r>
+        <w:rPr>
+          <w:rStyle w:val="Hyperlink"/>
+          <w:color w:val="000000" w:themeColor="text1"/>
+          <w:u w:val="none"/>
+        </w:rPr>
+        <w:t xml:space="preserve">roslaunch kinova_moveit_config </w:t>
+      </w:r>
+      <w:proofErr w:type="gramStart"/>
+      <w:r>
+        <w:rPr>
+          <w:rStyle w:val="Hyperlink"/>
+          <w:color w:val="000000" w:themeColor="text1"/>
+          <w:u w:val="none"/>
+        </w:rPr>
+        <w:t>demo.launch</w:t>
+      </w:r>
+      <w:proofErr w:type="gramEnd"/>
+      <w:r>
+        <w:rPr>
+          <w:rStyle w:val="Hyperlink"/>
+          <w:color w:val="000000" w:themeColor="text1"/>
+          <w:u w:val="none"/>
+        </w:rPr>
+        <w:t xml:space="preserve"> rvis_tutorial:=true</w:t>
       </w:r>
     </w:p>
     <w:p>
@@ -781,7 +1015,25 @@
           <w:color w:val="auto"/>
           <w:u w:val="none"/>
         </w:rPr>
-        <w:t xml:space="preserve"> and end pose, press “plan” in the “MotionPlanning/Planning” tab at the bottom left of the RViz screen. You can export the positions of the joints for your planned path by saving the joint positions to a “test.bag” rosbag and then a “test.yaml” file with the following command</w:t>
+        <w:t xml:space="preserve"> and end pose, press “plan” in the “MotionPlanning/Planning” tab at the bottom left of the RViz screen. You can export the positions of the joints for your planned path by saving the joint positions to a “test.bag” rosbag and then a “</w:t>
+      </w:r>
+      <w:proofErr w:type="gramStart"/>
+      <w:r>
+        <w:rPr>
+          <w:rStyle w:val="Hyperlink"/>
+          <w:color w:val="auto"/>
+          <w:u w:val="none"/>
+        </w:rPr>
+        <w:t>test.yaml</w:t>
+      </w:r>
+      <w:proofErr w:type="gramEnd"/>
+      <w:r>
+        <w:rPr>
+          <w:rStyle w:val="Hyperlink"/>
+          <w:color w:val="auto"/>
+          <w:u w:val="none"/>
+        </w:rPr>
+        <w:t>” file with the following command</w:t>
       </w:r>
       <w:r>
         <w:rPr>
@@ -814,7 +1066,16 @@
           <w:color w:val="auto"/>
           <w:u w:val="none"/>
         </w:rPr>
-        <w:t>rosbag record --duration=10 --output-name=test.bag /move_group/display_planned_path</w:t>
+        <w:t xml:space="preserve">rosbag record --duration=10 --output-name=test.bag </w:t>
+      </w:r>
+      <w:r>
+        <w:rPr>
+          <w:rStyle w:val="Hyperlink"/>
+          <w:color w:val="auto"/>
+          <w:u w:val="none"/>
+        </w:rPr>
+        <w:lastRenderedPageBreak/>
+        <w:t>/move_group/display_planned_path</w:t>
       </w:r>
       <w:r>
         <w:rPr>
@@ -902,16 +1163,7 @@
           <w:color w:val="auto"/>
           <w:u w:val="none"/>
         </w:rPr>
-        <w:t xml:space="preserve">. Save as </w:t>
-      </w:r>
-      <w:r>
-        <w:rPr>
-          <w:rStyle w:val="Hyperlink"/>
-          <w:color w:val="auto"/>
-          <w:u w:val="none"/>
-        </w:rPr>
-        <w:lastRenderedPageBreak/>
-        <w:t xml:space="preserve">corrected_positions.csv. The controller code in Unity (ControllerFromLogFile.cs) will import the sequence of positions and transmit them to the robot every 0.2 seconds. </w:t>
+        <w:t xml:space="preserve">. Save as corrected_positions.csv. The controller code in Unity (ControllerFromLogFile.cs) will import the sequence of positions and transmit them to the robot every 0.2 seconds. </w:t>
       </w:r>
       <w:r>
         <w:rPr>
@@ -1075,7 +1327,15 @@
           <w:color w:val="auto"/>
           <w:u w:val="none"/>
         </w:rPr>
-        <w:t>Quest/Android/data/NonAnthroHandsStudy/files</w:t>
+        <w:t>C:</w:t>
+      </w:r>
+      <w:r>
+        <w:rPr>
+          <w:rStyle w:val="Hyperlink"/>
+          <w:color w:val="auto"/>
+          <w:u w:val="none"/>
+        </w:rPr>
+        <w:t>\Quest 2\Internal shared storage\Android\data\com.DefaultCompany.NonAnthroHandsUserStudy\files</w:t>
       </w:r>
       <w:r>
         <w:rPr>
@@ -1187,7 +1447,21 @@
         <w:rPr>
           <w:color w:val="808080" w:themeColor="background1" w:themeShade="80"/>
         </w:rPr>
-        <w:t>OpenRave software package. (I think the tutorial has been updated in the last week so you can go straight to docker and it’ll take care of the installation for you)</w:t>
+        <w:t xml:space="preserve">OpenRave software package. (I think the tutorial has been updated in the last week so you can go straight to </w:t>
+      </w:r>
+      <w:proofErr w:type="gramStart"/>
+      <w:r>
+        <w:rPr>
+          <w:color w:val="808080" w:themeColor="background1" w:themeShade="80"/>
+        </w:rPr>
+        <w:t>docker</w:t>
+      </w:r>
+      <w:proofErr w:type="gramEnd"/>
+      <w:r>
+        <w:rPr>
+          <w:color w:val="808080" w:themeColor="background1" w:themeShade="80"/>
+        </w:rPr>
+        <w:t xml:space="preserve"> and it’ll take care of the installation for you)</w:t>
       </w:r>
     </w:p>
     <w:p>
@@ -1253,7 +1527,21 @@
         <w:rPr>
           <w:color w:val="808080" w:themeColor="background1" w:themeShade="80"/>
         </w:rPr>
-        <w:t>&gt; rosrun collada_urdf urdf_to_collada “$MYROBOT_NAME”.urdf “$MYROBOT_NAME”.dae</w:t>
+        <w:t>&gt; rosrun collada_urdf urdf_to_collada “$MYROBOT_NAME</w:t>
+      </w:r>
+      <w:proofErr w:type="gramStart"/>
+      <w:r>
+        <w:rPr>
+          <w:color w:val="808080" w:themeColor="background1" w:themeShade="80"/>
+        </w:rPr>
+        <w:t>”.urdf</w:t>
+      </w:r>
+      <w:proofErr w:type="gramEnd"/>
+      <w:r>
+        <w:rPr>
+          <w:color w:val="808080" w:themeColor="background1" w:themeShade="80"/>
+        </w:rPr>
+        <w:t xml:space="preserve"> “$MYROBOT_NAME”.dae</w:t>
       </w:r>
     </w:p>
     <w:p>

</xml_diff>

<commit_message>
Adding my specific path info for ease of future access
</commit_message>
<xml_diff>
--- a/Resources for VR Study Creation - readme.docx
+++ b/Resources for VR Study Creation - readme.docx
@@ -138,7 +138,15 @@
         </w:numPr>
       </w:pPr>
       <w:r>
-        <w:t>When you put on your headset, you’ll get a prompt asking you to confirm data transfer and then another prompt asking to allow your computer’s specific RSA fingerprint. You need to accept both. If the second prompt doesn’t appear, unplug and replug it in</w:t>
+        <w:t xml:space="preserve">When you put on your headset, you’ll get a prompt asking you to confirm data transfer and then another prompt asking to allow your computer’s specific RSA fingerprint. You need to accept both. If the second prompt doesn’t appear, unplug and </w:t>
+      </w:r>
+      <w:proofErr w:type="spellStart"/>
+      <w:r>
+        <w:t>replug</w:t>
+      </w:r>
+      <w:proofErr w:type="spellEnd"/>
+      <w:r>
+        <w:t xml:space="preserve"> it in</w:t>
       </w:r>
     </w:p>
     <w:p>
@@ -240,10 +248,26 @@
         <w:t>Theoretically, it also allows you</w:t>
       </w:r>
       <w:r>
-        <w:t xml:space="preserve"> to download an .apk directly to your headset.</w:t>
-      </w:r>
-      <w:r>
-        <w:t xml:space="preserve"> I’ve had better luck with SideQuest.</w:t>
+        <w:t xml:space="preserve"> to download an .</w:t>
+      </w:r>
+      <w:proofErr w:type="spellStart"/>
+      <w:r>
+        <w:t>apk</w:t>
+      </w:r>
+      <w:proofErr w:type="spellEnd"/>
+      <w:r>
+        <w:t xml:space="preserve"> directly to your headset.</w:t>
+      </w:r>
+      <w:r>
+        <w:t xml:space="preserve"> I’ve had better luck with </w:t>
+      </w:r>
+      <w:proofErr w:type="spellStart"/>
+      <w:r>
+        <w:t>SideQuest</w:t>
+      </w:r>
+      <w:proofErr w:type="spellEnd"/>
+      <w:r>
+        <w:t>.</w:t>
       </w:r>
     </w:p>
     <w:p>
@@ -263,11 +287,24 @@
       </w:r>
       <w:proofErr w:type="gramEnd"/>
       <w:r>
-        <w:t xml:space="preserve"> .apk onto your headset</w:t>
-      </w:r>
-      <w:r>
-        <w:t xml:space="preserve"> using SideQuest</w:t>
-      </w:r>
+        <w:t xml:space="preserve"> .</w:t>
+      </w:r>
+      <w:proofErr w:type="spellStart"/>
+      <w:r>
+        <w:t>apk</w:t>
+      </w:r>
+      <w:proofErr w:type="spellEnd"/>
+      <w:r>
+        <w:t xml:space="preserve"> onto your headset</w:t>
+      </w:r>
+      <w:r>
+        <w:t xml:space="preserve"> using </w:t>
+      </w:r>
+      <w:proofErr w:type="spellStart"/>
+      <w:r>
+        <w:t>SideQuest</w:t>
+      </w:r>
+      <w:proofErr w:type="spellEnd"/>
     </w:p>
     <w:p>
       <w:pPr>
@@ -281,7 +318,15 @@
         <w:t xml:space="preserve">Unity will let you </w:t>
       </w:r>
       <w:r>
-        <w:t>launch a new apk straight from the editor by choosing “build + run” under your Build Settings</w:t>
+        <w:t xml:space="preserve">launch a new </w:t>
+      </w:r>
+      <w:proofErr w:type="spellStart"/>
+      <w:r>
+        <w:t>apk</w:t>
+      </w:r>
+      <w:proofErr w:type="spellEnd"/>
+      <w:r>
+        <w:t xml:space="preserve"> straight from the editor by choosing “build + run” under your Build Settings</w:t>
       </w:r>
       <w:r>
         <w:t xml:space="preserve">, but </w:t>
@@ -307,7 +352,31 @@
         </w:numPr>
       </w:pPr>
       <w:r>
-        <w:t xml:space="preserve">This allows you to play or restart an apk you’ve already installed. If you have the .apk but have not loaded it to your Oculus for some reason, open SideQuest and click the “upload” icon (it’s closer to the middle of the bar of icons on the top right). It’ll let you know if there have been any errors in uploading or if your </w:t>
+        <w:t xml:space="preserve">This allows you to play or restart an </w:t>
+      </w:r>
+      <w:proofErr w:type="spellStart"/>
+      <w:r>
+        <w:t>apk</w:t>
+      </w:r>
+      <w:proofErr w:type="spellEnd"/>
+      <w:r>
+        <w:t xml:space="preserve"> you’ve already installed. If you have the .</w:t>
+      </w:r>
+      <w:proofErr w:type="spellStart"/>
+      <w:r>
+        <w:t>apk</w:t>
+      </w:r>
+      <w:proofErr w:type="spellEnd"/>
+      <w:r>
+        <w:t xml:space="preserve"> but have not loaded it to your Oculus for some reason, open </w:t>
+      </w:r>
+      <w:proofErr w:type="spellStart"/>
+      <w:r>
+        <w:t>SideQuest</w:t>
+      </w:r>
+      <w:proofErr w:type="spellEnd"/>
+      <w:r>
+        <w:t xml:space="preserve"> and click the “upload” icon (it’s closer to the middle of the bar of icons on the top right). It’ll let you know if there have been any errors in uploading or if your </w:t>
       </w:r>
       <w:r>
         <w:lastRenderedPageBreak/>
@@ -359,8 +428,13 @@
       </w:r>
       <w:proofErr w:type="gramStart"/>
       <w:r>
-        <w:t>a .xacro</w:t>
-      </w:r>
+        <w:t>a .</w:t>
+      </w:r>
+      <w:proofErr w:type="spellStart"/>
+      <w:r>
+        <w:t>xacro</w:t>
+      </w:r>
+      <w:proofErr w:type="spellEnd"/>
       <w:proofErr w:type="gramEnd"/>
       <w:r>
         <w:t xml:space="preserve"> in the Melodic distribution:</w:t>
@@ -372,15 +446,49 @@
         <w:ind w:left="2160"/>
       </w:pPr>
       <w:r>
-        <w:t>“rosrun xacro xacro [</w:t>
-      </w:r>
+        <w:t>“</w:t>
+      </w:r>
+      <w:proofErr w:type="spellStart"/>
+      <w:r>
+        <w:t>rosrun</w:t>
+      </w:r>
+      <w:proofErr w:type="spellEnd"/>
+      <w:r>
+        <w:t xml:space="preserve"> </w:t>
+      </w:r>
+      <w:proofErr w:type="spellStart"/>
+      <w:r>
+        <w:t>xacro</w:t>
+      </w:r>
+      <w:proofErr w:type="spellEnd"/>
+      <w:r>
+        <w:t xml:space="preserve"> </w:t>
+      </w:r>
+      <w:proofErr w:type="spellStart"/>
+      <w:r>
+        <w:t>xacro</w:t>
+      </w:r>
+      <w:proofErr w:type="spellEnd"/>
+      <w:r>
+        <w:t xml:space="preserve"> [</w:t>
+      </w:r>
+      <w:proofErr w:type="spellStart"/>
       <w:proofErr w:type="gramStart"/>
       <w:r>
         <w:t>name.xacro</w:t>
       </w:r>
+      <w:proofErr w:type="spellEnd"/>
       <w:proofErr w:type="gramEnd"/>
       <w:r>
-        <w:t>] &gt; [name.urdf]”</w:t>
+        <w:t>] &gt; [</w:t>
+      </w:r>
+      <w:proofErr w:type="spellStart"/>
+      <w:r>
+        <w:t>name.urdf</w:t>
+      </w:r>
+      <w:proofErr w:type="spellEnd"/>
+      <w:r>
+        <w:t>]”</w:t>
       </w:r>
     </w:p>
     <w:p>
@@ -392,7 +500,15 @@
         </w:numPr>
       </w:pPr>
       <w:r>
-        <w:t>You can use “check_urdf” as a command afterwards to make sure it ran</w:t>
+        <w:t>You can use “</w:t>
+      </w:r>
+      <w:proofErr w:type="spellStart"/>
+      <w:r>
+        <w:t>check_urdf</w:t>
+      </w:r>
+      <w:proofErr w:type="spellEnd"/>
+      <w:r>
+        <w:t>” as a command afterwards to make sure it ran</w:t>
       </w:r>
     </w:p>
     <w:p>
@@ -404,12 +520,25 @@
         </w:numPr>
       </w:pPr>
       <w:r>
-        <w:t xml:space="preserve">Biggest problem I’ve found if it doesn’t run: $ROS_PACKAGE_PATH doesn’t include the directory with your xacro file. (Some of </w:t>
+        <w:t xml:space="preserve">Biggest problem I’ve found if it doesn’t run: $ROS_PACKAGE_PATH doesn’t include the directory with your </w:t>
+      </w:r>
+      <w:proofErr w:type="spellStart"/>
+      <w:r>
+        <w:t>xacro</w:t>
+      </w:r>
+      <w:proofErr w:type="spellEnd"/>
+      <w:r>
+        <w:t xml:space="preserve"> file. (Some of </w:t>
       </w:r>
       <w:proofErr w:type="gramStart"/>
       <w:r>
-        <w:t>the .xacro</w:t>
-      </w:r>
+        <w:t>the .</w:t>
+      </w:r>
+      <w:proofErr w:type="spellStart"/>
+      <w:r>
+        <w:t>xacro</w:t>
+      </w:r>
+      <w:proofErr w:type="spellEnd"/>
       <w:proofErr w:type="gramEnd"/>
       <w:r>
         <w:t xml:space="preserve"> files have “find &lt;pkg&gt; in the first handful of lines; if the &lt;pkg&gt; path isn’t in the $ROS_PACKAGE_PATH, add it </w:t>
@@ -424,11 +553,24 @@
         </w:numPr>
       </w:pPr>
       <w:r>
-        <w:t>export ROS_PACKAGE_PATH=$ROS_PACKAGE_PATH:/home/&lt;usr&gt;/ &lt;path_</w:t>
+        <w:t>export ROS_PACKAGE_PATH=$ROS_PACKAGE_PATH:/home/&lt;</w:t>
+      </w:r>
+      <w:proofErr w:type="spellStart"/>
+      <w:r>
+        <w:t>usr</w:t>
+      </w:r>
+      <w:proofErr w:type="spellEnd"/>
+      <w:r>
+        <w:t>&gt;/ &lt;</w:t>
+      </w:r>
+      <w:proofErr w:type="spellStart"/>
+      <w:r>
+        <w:t>path_</w:t>
       </w:r>
       <w:r>
         <w:t>to_your_urdf_directory</w:t>
       </w:r>
+      <w:proofErr w:type="spellEnd"/>
       <w:r>
         <w:t>&gt;</w:t>
       </w:r>
@@ -442,7 +584,15 @@
         </w:numPr>
       </w:pPr>
       <w:r>
-        <w:t>Second biggest problem: not using the correct xacro file. Some are subfiles referenced by others; you want the top-most one.</w:t>
+        <w:t xml:space="preserve">Second biggest problem: not using the correct </w:t>
+      </w:r>
+      <w:proofErr w:type="spellStart"/>
+      <w:r>
+        <w:t>xacro</w:t>
+      </w:r>
+      <w:proofErr w:type="spellEnd"/>
+      <w:r>
+        <w:t xml:space="preserve"> file. Some are subfiles referenced by others; you want the top-most one.</w:t>
       </w:r>
     </w:p>
     <w:p>
@@ -613,7 +763,15 @@
       </w:pPr>
       <w:r>
         <w:lastRenderedPageBreak/>
-        <w:t>Note: if anything breaks in your project, you’ll likely get crazy random motion from the robot. Backtrack and try again. I’ve had this behavior when I tried to call or access a Game Object in the project that was not available or active—even when it wasn’t the robot Game Object, but like a TextMeshPro Debug Report or something.</w:t>
+        <w:t xml:space="preserve">Note: if anything breaks in your project, you’ll likely get crazy random motion from the robot. Backtrack and try again. I’ve had this behavior when I tried to call or access a Game Object in the project that was not available or active—even when it wasn’t the robot Game Object, but like a </w:t>
+      </w:r>
+      <w:proofErr w:type="spellStart"/>
+      <w:r>
+        <w:t>TextMeshPro</w:t>
+      </w:r>
+      <w:proofErr w:type="spellEnd"/>
+      <w:r>
+        <w:t xml:space="preserve"> Debug Report or something.</w:t>
       </w:r>
     </w:p>
     <w:p>
@@ -625,7 +783,15 @@
         </w:numPr>
       </w:pPr>
       <w:r>
-        <w:t xml:space="preserve">I had intended to transmit info via server, as Jack did for the RoboVR Hackathon in October. Instead, I’m doing asynchronous transfer of info via .csv log files. If you need real-time info transfer, there is theoretically a ROS# communication pathway you can set up with Unity (see “Simulating Robots in Unity” from a Google search) but if that doesn’t work, I know we’ve at least got Jack’s method functioning once. </w:t>
+        <w:t xml:space="preserve">I had intended to transmit info via server, as Jack did for the </w:t>
+      </w:r>
+      <w:proofErr w:type="spellStart"/>
+      <w:r>
+        <w:t>RoboVR</w:t>
+      </w:r>
+      <w:proofErr w:type="spellEnd"/>
+      <w:r>
+        <w:t xml:space="preserve"> Hackathon in October. Instead, I’m doing asynchronous transfer of info via .csv log files. If you need real-time info transfer, there is theoretically a ROS# communication pathway you can set up with Unity (see “Simulating Robots in Unity” from a Google search) but if that doesn’t work, I know we’ve at least got Jack’s method functioning once. </w:t>
       </w:r>
     </w:p>
     <w:p>
@@ -649,7 +815,23 @@
         </w:numPr>
       </w:pPr>
       <w:r>
-        <w:t xml:space="preserve">Current server setup is done via Go, modified from Jack Kolb’s starter script (see ServerScripts folder. Must be on the same wifi network as the server workstation </w:t>
+        <w:t xml:space="preserve">Current server setup is done via Go, modified from Jack Kolb’s starter script (see </w:t>
+      </w:r>
+      <w:proofErr w:type="spellStart"/>
+      <w:r>
+        <w:t>ServerScripts</w:t>
+      </w:r>
+      <w:proofErr w:type="spellEnd"/>
+      <w:r>
+        <w:t xml:space="preserve"> folder. Must be on the same </w:t>
+      </w:r>
+      <w:proofErr w:type="spellStart"/>
+      <w:r>
+        <w:t>wifi</w:t>
+      </w:r>
+      <w:proofErr w:type="spellEnd"/>
+      <w:r>
+        <w:t xml:space="preserve"> network as the server workstation </w:t>
       </w:r>
       <w:proofErr w:type="gramStart"/>
       <w:r>
@@ -676,10 +858,12 @@
       <w:r>
         <w:t xml:space="preserve">     (or go run </w:t>
       </w:r>
+      <w:proofErr w:type="spellStart"/>
       <w:proofErr w:type="gramStart"/>
       <w:r>
         <w:t>main.go</w:t>
       </w:r>
+      <w:proofErr w:type="spellEnd"/>
       <w:proofErr w:type="gramEnd"/>
       <w:r>
         <w:t>)</w:t>
@@ -719,8 +903,13 @@
           <w:numId w:val="1"/>
         </w:numPr>
       </w:pPr>
-      <w:r>
-        <w:t>MoveIt:</w:t>
+      <w:proofErr w:type="spellStart"/>
+      <w:r>
+        <w:t>MoveIt</w:t>
+      </w:r>
+      <w:proofErr w:type="spellEnd"/>
+      <w:r>
+        <w:t>:</w:t>
       </w:r>
     </w:p>
     <w:p>
@@ -732,10 +921,42 @@
         </w:numPr>
       </w:pPr>
       <w:r>
-        <w:t xml:space="preserve">Important note: sourcing the setup.bash file in the melodic moveit workspace will overwrite the $ROS_PACKAGE_PATH so that it cannot see your urdf file. Even if you successfully exported/created it earlier. Run this line of code manually </w:t>
-      </w:r>
-      <w:r>
-        <w:t>right before you launch the moveit setup assistant:</w:t>
+        <w:t xml:space="preserve">Important note: sourcing the </w:t>
+      </w:r>
+      <w:proofErr w:type="spellStart"/>
+      <w:r>
+        <w:t>setup.bash</w:t>
+      </w:r>
+      <w:proofErr w:type="spellEnd"/>
+      <w:r>
+        <w:t xml:space="preserve"> file in the melodic </w:t>
+      </w:r>
+      <w:proofErr w:type="spellStart"/>
+      <w:r>
+        <w:t>moveit</w:t>
+      </w:r>
+      <w:proofErr w:type="spellEnd"/>
+      <w:r>
+        <w:t xml:space="preserve"> workspace will overwrite the $ROS_PACKAGE_PATH so that it cannot see your </w:t>
+      </w:r>
+      <w:proofErr w:type="spellStart"/>
+      <w:r>
+        <w:t>urdf</w:t>
+      </w:r>
+      <w:proofErr w:type="spellEnd"/>
+      <w:r>
+        <w:t xml:space="preserve"> file. Even if you successfully exported/created it earlier. Run this line of code manually </w:t>
+      </w:r>
+      <w:r>
+        <w:t xml:space="preserve">right before you launch the </w:t>
+      </w:r>
+      <w:proofErr w:type="spellStart"/>
+      <w:r>
+        <w:t>moveit</w:t>
+      </w:r>
+      <w:proofErr w:type="spellEnd"/>
+      <w:r>
+        <w:t xml:space="preserve"> setup assistant:</w:t>
       </w:r>
     </w:p>
     <w:p>
@@ -744,7 +965,18 @@
         <w:ind w:left="1440"/>
       </w:pPr>
       <w:r>
-        <w:t>&gt; export ROS_PACKAGE_PATH=$ROS_PACKAGE_PATH:/home/&lt;usr&gt;/&lt;path_to_urdf_directory&gt;</w:t>
+        <w:t>&gt; export ROS_PACKAGE_PATH=$ROS_PACKAGE_PATH:</w:t>
+      </w:r>
+      <w:commentRangeStart w:id="0"/>
+      <w:r>
+        <w:t>/home/&lt;usr&gt;/&lt;path_to_urdf_directory&gt;</w:t>
+      </w:r>
+      <w:commentRangeEnd w:id="0"/>
+      <w:r>
+        <w:rPr>
+          <w:rStyle w:val="CommentReference"/>
+        </w:rPr>
+        <w:commentReference w:id="0"/>
       </w:r>
     </w:p>
     <w:p>
@@ -753,12 +985,33 @@
         <w:ind w:left="1440"/>
       </w:pPr>
       <w:r>
-        <w:t>&gt; roslaunch moveit_setup_assistant setup_</w:t>
+        <w:t xml:space="preserve">&gt; </w:t>
+      </w:r>
+      <w:proofErr w:type="spellStart"/>
+      <w:r>
+        <w:t>roslaunch</w:t>
+      </w:r>
+      <w:proofErr w:type="spellEnd"/>
+      <w:r>
+        <w:t xml:space="preserve"> </w:t>
+      </w:r>
+      <w:proofErr w:type="spellStart"/>
+      <w:r>
+        <w:t>moveit_setup_assistant</w:t>
+      </w:r>
+      <w:proofErr w:type="spellEnd"/>
+      <w:r>
+        <w:t xml:space="preserve"> </w:t>
+      </w:r>
+      <w:proofErr w:type="spellStart"/>
+      <w:r>
+        <w:t>setup_</w:t>
       </w:r>
       <w:proofErr w:type="gramStart"/>
       <w:r>
         <w:t>assistant.launch</w:t>
       </w:r>
+      <w:proofErr w:type="spellEnd"/>
       <w:proofErr w:type="gramEnd"/>
     </w:p>
     <w:p>
@@ -777,7 +1030,7 @@
       <w:r>
         <w:t xml:space="preserve">You can follow the tutorial to set up your config file here: </w:t>
       </w:r>
-      <w:hyperlink r:id="rId10" w:history="1">
+      <w:hyperlink r:id="rId14" w:history="1">
         <w:r>
           <w:rPr>
             <w:rStyle w:val="Hyperlink"/>
@@ -846,13 +1099,50 @@
         </w:rPr>
         <w:t xml:space="preserve">&gt; </w:t>
       </w:r>
+      <w:proofErr w:type="spellStart"/>
       <w:r>
         <w:rPr>
           <w:rStyle w:val="Hyperlink"/>
           <w:color w:val="000000" w:themeColor="text1"/>
           <w:u w:val="none"/>
         </w:rPr>
-        <w:t>roslaunch moveit_setup_assistant setup_</w:t>
+        <w:t>roslaunch</w:t>
+      </w:r>
+      <w:proofErr w:type="spellEnd"/>
+      <w:r>
+        <w:rPr>
+          <w:rStyle w:val="Hyperlink"/>
+          <w:color w:val="000000" w:themeColor="text1"/>
+          <w:u w:val="none"/>
+        </w:rPr>
+        <w:t xml:space="preserve"> </w:t>
+      </w:r>
+      <w:proofErr w:type="spellStart"/>
+      <w:r>
+        <w:rPr>
+          <w:rStyle w:val="Hyperlink"/>
+          <w:color w:val="000000" w:themeColor="text1"/>
+          <w:u w:val="none"/>
+        </w:rPr>
+        <w:t>moveit_setup_assistant</w:t>
+      </w:r>
+      <w:proofErr w:type="spellEnd"/>
+      <w:r>
+        <w:rPr>
+          <w:rStyle w:val="Hyperlink"/>
+          <w:color w:val="000000" w:themeColor="text1"/>
+          <w:u w:val="none"/>
+        </w:rPr>
+        <w:t xml:space="preserve"> </w:t>
+      </w:r>
+      <w:proofErr w:type="spellStart"/>
+      <w:r>
+        <w:rPr>
+          <w:rStyle w:val="Hyperlink"/>
+          <w:color w:val="000000" w:themeColor="text1"/>
+          <w:u w:val="none"/>
+        </w:rPr>
+        <w:t>setup_</w:t>
       </w:r>
       <w:proofErr w:type="gramStart"/>
       <w:r>
@@ -863,6 +1153,7 @@
         </w:rPr>
         <w:t>assistant.launch</w:t>
       </w:r>
+      <w:proofErr w:type="spellEnd"/>
       <w:proofErr w:type="gramEnd"/>
     </w:p>
     <w:p>
@@ -932,7 +1223,25 @@
           <w:color w:val="000000" w:themeColor="text1"/>
           <w:u w:val="none"/>
         </w:rPr>
-        <w:t>Command that opens MoveIt for generating paths between poses:</w:t>
+        <w:t xml:space="preserve">Command that opens </w:t>
+      </w:r>
+      <w:proofErr w:type="spellStart"/>
+      <w:r>
+        <w:rPr>
+          <w:rStyle w:val="Hyperlink"/>
+          <w:color w:val="000000" w:themeColor="text1"/>
+          <w:u w:val="none"/>
+        </w:rPr>
+        <w:t>MoveIt</w:t>
+      </w:r>
+      <w:proofErr w:type="spellEnd"/>
+      <w:r>
+        <w:rPr>
+          <w:rStyle w:val="Hyperlink"/>
+          <w:color w:val="000000" w:themeColor="text1"/>
+          <w:u w:val="none"/>
+        </w:rPr>
+        <w:t xml:space="preserve"> for generating paths between poses:</w:t>
       </w:r>
     </w:p>
     <w:p>
@@ -953,14 +1262,43 @@
         </w:rPr>
         <w:t xml:space="preserve">&gt; </w:t>
       </w:r>
+      <w:proofErr w:type="spellStart"/>
       <w:r>
         <w:rPr>
           <w:rStyle w:val="Hyperlink"/>
           <w:color w:val="000000" w:themeColor="text1"/>
           <w:u w:val="none"/>
         </w:rPr>
-        <w:t xml:space="preserve">roslaunch kinova_moveit_config </w:t>
-      </w:r>
+        <w:t>roslaunch</w:t>
+      </w:r>
+      <w:proofErr w:type="spellEnd"/>
+      <w:r>
+        <w:rPr>
+          <w:rStyle w:val="Hyperlink"/>
+          <w:color w:val="000000" w:themeColor="text1"/>
+          <w:u w:val="none"/>
+        </w:rPr>
+        <w:t xml:space="preserve"> </w:t>
+      </w:r>
+      <w:proofErr w:type="spellStart"/>
+      <w:r>
+        <w:rPr>
+          <w:rStyle w:val="Hyperlink"/>
+          <w:color w:val="000000" w:themeColor="text1"/>
+          <w:u w:val="none"/>
+        </w:rPr>
+        <w:t>kinova_moveit_config</w:t>
+      </w:r>
+      <w:proofErr w:type="spellEnd"/>
+      <w:r>
+        <w:rPr>
+          <w:rStyle w:val="Hyperlink"/>
+          <w:color w:val="000000" w:themeColor="text1"/>
+          <w:u w:val="none"/>
+        </w:rPr>
+        <w:t xml:space="preserve"> </w:t>
+      </w:r>
+      <w:proofErr w:type="spellStart"/>
       <w:proofErr w:type="gramStart"/>
       <w:r>
         <w:rPr>
@@ -970,6 +1308,7 @@
         </w:rPr>
         <w:t>demo.launch</w:t>
       </w:r>
+      <w:proofErr w:type="spellEnd"/>
       <w:proofErr w:type="gramEnd"/>
       <w:r>
         <w:rPr>
@@ -977,7 +1316,25 @@
           <w:color w:val="000000" w:themeColor="text1"/>
           <w:u w:val="none"/>
         </w:rPr>
-        <w:t xml:space="preserve"> rvis_tutorial:=true</w:t>
+        <w:t xml:space="preserve"> </w:t>
+      </w:r>
+      <w:proofErr w:type="spellStart"/>
+      <w:r>
+        <w:rPr>
+          <w:rStyle w:val="Hyperlink"/>
+          <w:color w:val="000000" w:themeColor="text1"/>
+          <w:u w:val="none"/>
+        </w:rPr>
+        <w:t>rvis_tutorial</w:t>
+      </w:r>
+      <w:proofErr w:type="spellEnd"/>
+      <w:r>
+        <w:rPr>
+          <w:rStyle w:val="Hyperlink"/>
+          <w:color w:val="000000" w:themeColor="text1"/>
+          <w:u w:val="none"/>
+        </w:rPr>
+        <w:t>:=true</w:t>
       </w:r>
     </w:p>
     <w:p>
@@ -1015,8 +1372,81 @@
           <w:color w:val="auto"/>
           <w:u w:val="none"/>
         </w:rPr>
-        <w:t xml:space="preserve"> and end pose, press “plan” in the “MotionPlanning/Planning” tab at the bottom left of the RViz screen. You can export the positions of the joints for your planned path by saving the joint positions to a “test.bag” rosbag and then a “</w:t>
-      </w:r>
+        <w:t xml:space="preserve"> and end pose, press “plan” in the “</w:t>
+      </w:r>
+      <w:proofErr w:type="spellStart"/>
+      <w:r>
+        <w:rPr>
+          <w:rStyle w:val="Hyperlink"/>
+          <w:color w:val="auto"/>
+          <w:u w:val="none"/>
+        </w:rPr>
+        <w:t>MotionPlanning</w:t>
+      </w:r>
+      <w:proofErr w:type="spellEnd"/>
+      <w:r>
+        <w:rPr>
+          <w:rStyle w:val="Hyperlink"/>
+          <w:color w:val="auto"/>
+          <w:u w:val="none"/>
+        </w:rPr>
+        <w:t xml:space="preserve">/Planning” tab at the bottom left of the </w:t>
+      </w:r>
+      <w:proofErr w:type="spellStart"/>
+      <w:r>
+        <w:rPr>
+          <w:rStyle w:val="Hyperlink"/>
+          <w:color w:val="auto"/>
+          <w:u w:val="none"/>
+        </w:rPr>
+        <w:t>RViz</w:t>
+      </w:r>
+      <w:proofErr w:type="spellEnd"/>
+      <w:r>
+        <w:rPr>
+          <w:rStyle w:val="Hyperlink"/>
+          <w:color w:val="auto"/>
+          <w:u w:val="none"/>
+        </w:rPr>
+        <w:t xml:space="preserve"> screen. You can export the positions of the joints for your planned path by saving the joint positions to a “</w:t>
+      </w:r>
+      <w:proofErr w:type="spellStart"/>
+      <w:r>
+        <w:rPr>
+          <w:rStyle w:val="Hyperlink"/>
+          <w:color w:val="auto"/>
+          <w:u w:val="none"/>
+        </w:rPr>
+        <w:t>test.bag</w:t>
+      </w:r>
+      <w:proofErr w:type="spellEnd"/>
+      <w:r>
+        <w:rPr>
+          <w:rStyle w:val="Hyperlink"/>
+          <w:color w:val="auto"/>
+          <w:u w:val="none"/>
+        </w:rPr>
+        <w:t xml:space="preserve">” </w:t>
+      </w:r>
+      <w:proofErr w:type="spellStart"/>
+      <w:r>
+        <w:rPr>
+          <w:rStyle w:val="Hyperlink"/>
+          <w:color w:val="auto"/>
+          <w:u w:val="none"/>
+        </w:rPr>
+        <w:t>rosbag</w:t>
+      </w:r>
+      <w:proofErr w:type="spellEnd"/>
+      <w:r>
+        <w:rPr>
+          <w:rStyle w:val="Hyperlink"/>
+          <w:color w:val="auto"/>
+          <w:u w:val="none"/>
+        </w:rPr>
+        <w:t xml:space="preserve"> and then a “</w:t>
+      </w:r>
+      <w:proofErr w:type="spellStart"/>
       <w:proofErr w:type="gramStart"/>
       <w:r>
         <w:rPr>
@@ -1026,6 +1456,7 @@
         </w:rPr>
         <w:t>test.yaml</w:t>
       </w:r>
+      <w:proofErr w:type="spellEnd"/>
       <w:proofErr w:type="gramEnd"/>
       <w:r>
         <w:rPr>
@@ -1060,13 +1491,41 @@
         <w:br/>
         <w:t xml:space="preserve">&gt; </w:t>
       </w:r>
-      <w:r>
-        <w:rPr>
-          <w:rStyle w:val="Hyperlink"/>
-          <w:color w:val="auto"/>
-          <w:u w:val="none"/>
-        </w:rPr>
-        <w:t xml:space="preserve">rosbag record --duration=10 --output-name=test.bag </w:t>
+      <w:proofErr w:type="spellStart"/>
+      <w:r>
+        <w:rPr>
+          <w:rStyle w:val="Hyperlink"/>
+          <w:color w:val="auto"/>
+          <w:u w:val="none"/>
+        </w:rPr>
+        <w:t>rosbag</w:t>
+      </w:r>
+      <w:proofErr w:type="spellEnd"/>
+      <w:r>
+        <w:rPr>
+          <w:rStyle w:val="Hyperlink"/>
+          <w:color w:val="auto"/>
+          <w:u w:val="none"/>
+        </w:rPr>
+        <w:t xml:space="preserve"> record --duration=10 --output-name=</w:t>
+      </w:r>
+      <w:proofErr w:type="spellStart"/>
+      <w:r>
+        <w:rPr>
+          <w:rStyle w:val="Hyperlink"/>
+          <w:color w:val="auto"/>
+          <w:u w:val="none"/>
+        </w:rPr>
+        <w:t>test.bag</w:t>
+      </w:r>
+      <w:proofErr w:type="spellEnd"/>
+      <w:r>
+        <w:rPr>
+          <w:rStyle w:val="Hyperlink"/>
+          <w:color w:val="auto"/>
+          <w:u w:val="none"/>
+        </w:rPr>
+        <w:t xml:space="preserve"> </w:t>
       </w:r>
       <w:r>
         <w:rPr>
@@ -1075,8 +1534,36 @@
           <w:u w:val="none"/>
         </w:rPr>
         <w:lastRenderedPageBreak/>
-        <w:t>/move_group/display_planned_path</w:t>
-      </w:r>
+        <w:t>/</w:t>
+      </w:r>
+      <w:proofErr w:type="spellStart"/>
+      <w:r>
+        <w:rPr>
+          <w:rStyle w:val="Hyperlink"/>
+          <w:color w:val="auto"/>
+          <w:u w:val="none"/>
+        </w:rPr>
+        <w:t>move_group</w:t>
+      </w:r>
+      <w:proofErr w:type="spellEnd"/>
+      <w:r>
+        <w:rPr>
+          <w:rStyle w:val="Hyperlink"/>
+          <w:color w:val="auto"/>
+          <w:u w:val="none"/>
+        </w:rPr>
+        <w:t>/</w:t>
+      </w:r>
+      <w:proofErr w:type="spellStart"/>
+      <w:r>
+        <w:rPr>
+          <w:rStyle w:val="Hyperlink"/>
+          <w:color w:val="auto"/>
+          <w:u w:val="none"/>
+        </w:rPr>
+        <w:t>display_planned_path</w:t>
+      </w:r>
+      <w:proofErr w:type="spellEnd"/>
       <w:r>
         <w:rPr>
           <w:rStyle w:val="Hyperlink"/>
@@ -1092,8 +1579,72 @@
           <w:color w:val="auto"/>
           <w:u w:val="none"/>
         </w:rPr>
-        <w:t xml:space="preserve"> time ros_readbagfile.py test.bag /move_group/display_planned_path | tee test.yaml</w:t>
-      </w:r>
+        <w:t xml:space="preserve"> time ros_readbagfile.py </w:t>
+      </w:r>
+      <w:proofErr w:type="spellStart"/>
+      <w:r>
+        <w:rPr>
+          <w:rStyle w:val="Hyperlink"/>
+          <w:color w:val="auto"/>
+          <w:u w:val="none"/>
+        </w:rPr>
+        <w:t>test.bag</w:t>
+      </w:r>
+      <w:proofErr w:type="spellEnd"/>
+      <w:r>
+        <w:rPr>
+          <w:rStyle w:val="Hyperlink"/>
+          <w:color w:val="auto"/>
+          <w:u w:val="none"/>
+        </w:rPr>
+        <w:t xml:space="preserve"> /</w:t>
+      </w:r>
+      <w:proofErr w:type="spellStart"/>
+      <w:r>
+        <w:rPr>
+          <w:rStyle w:val="Hyperlink"/>
+          <w:color w:val="auto"/>
+          <w:u w:val="none"/>
+        </w:rPr>
+        <w:t>move_group</w:t>
+      </w:r>
+      <w:proofErr w:type="spellEnd"/>
+      <w:r>
+        <w:rPr>
+          <w:rStyle w:val="Hyperlink"/>
+          <w:color w:val="auto"/>
+          <w:u w:val="none"/>
+        </w:rPr>
+        <w:t>/</w:t>
+      </w:r>
+      <w:proofErr w:type="spellStart"/>
+      <w:r>
+        <w:rPr>
+          <w:rStyle w:val="Hyperlink"/>
+          <w:color w:val="auto"/>
+          <w:u w:val="none"/>
+        </w:rPr>
+        <w:t>display_planned_path</w:t>
+      </w:r>
+      <w:proofErr w:type="spellEnd"/>
+      <w:r>
+        <w:rPr>
+          <w:rStyle w:val="Hyperlink"/>
+          <w:color w:val="auto"/>
+          <w:u w:val="none"/>
+        </w:rPr>
+        <w:t xml:space="preserve"> | tee </w:t>
+      </w:r>
+      <w:proofErr w:type="spellStart"/>
+      <w:r>
+        <w:rPr>
+          <w:rStyle w:val="Hyperlink"/>
+          <w:color w:val="auto"/>
+          <w:u w:val="none"/>
+        </w:rPr>
+        <w:t>test.yaml</w:t>
+      </w:r>
+      <w:proofErr w:type="spellEnd"/>
       <w:r>
         <w:rPr>
           <w:rStyle w:val="Hyperlink"/>
@@ -1109,7 +1660,25 @@
           <w:color w:val="auto"/>
           <w:u w:val="none"/>
         </w:rPr>
-        <w:t>awk '/positions/ {print}' test.yaml &gt; positions.txt</w:t>
+        <w:t xml:space="preserve">awk '/positions/ {print}' </w:t>
+      </w:r>
+      <w:proofErr w:type="spellStart"/>
+      <w:r>
+        <w:rPr>
+          <w:rStyle w:val="Hyperlink"/>
+          <w:color w:val="auto"/>
+          <w:u w:val="none"/>
+        </w:rPr>
+        <w:t>test.yaml</w:t>
+      </w:r>
+      <w:proofErr w:type="spellEnd"/>
+      <w:r>
+        <w:rPr>
+          <w:rStyle w:val="Hyperlink"/>
+          <w:color w:val="auto"/>
+          <w:u w:val="none"/>
+        </w:rPr>
+        <w:t xml:space="preserve"> &gt; positions.txt</w:t>
       </w:r>
     </w:p>
     <w:p>
@@ -1163,15 +1732,51 @@
           <w:color w:val="auto"/>
           <w:u w:val="none"/>
         </w:rPr>
-        <w:t xml:space="preserve">. Save as corrected_positions.csv. The controller code in Unity (ControllerFromLogFile.cs) will import the sequence of positions and transmit them to the robot every 0.2 seconds. </w:t>
-      </w:r>
-      <w:r>
-        <w:rPr>
-          <w:rStyle w:val="Hyperlink"/>
-          <w:color w:val="auto"/>
-          <w:u w:val="none"/>
-        </w:rPr>
-        <w:t>This can be manually visualized by dragging the “target” slider under the xDrive of each individual link while running the code in Unity.</w:t>
+        <w:t>. Save as corrected_positions.csv. The controller code in Unity (</w:t>
+      </w:r>
+      <w:proofErr w:type="spellStart"/>
+      <w:r>
+        <w:rPr>
+          <w:rStyle w:val="Hyperlink"/>
+          <w:color w:val="auto"/>
+          <w:u w:val="none"/>
+        </w:rPr>
+        <w:t>ControllerFromLogFile.cs</w:t>
+      </w:r>
+      <w:proofErr w:type="spellEnd"/>
+      <w:r>
+        <w:rPr>
+          <w:rStyle w:val="Hyperlink"/>
+          <w:color w:val="auto"/>
+          <w:u w:val="none"/>
+        </w:rPr>
+        <w:t xml:space="preserve">) will import the sequence of positions and transmit them to the robot every 0.2 seconds. </w:t>
+      </w:r>
+      <w:r>
+        <w:rPr>
+          <w:rStyle w:val="Hyperlink"/>
+          <w:color w:val="auto"/>
+          <w:u w:val="none"/>
+        </w:rPr>
+        <w:t xml:space="preserve">This can be manually visualized by dragging the “target” slider under the </w:t>
+      </w:r>
+      <w:proofErr w:type="spellStart"/>
+      <w:r>
+        <w:rPr>
+          <w:rStyle w:val="Hyperlink"/>
+          <w:color w:val="auto"/>
+          <w:u w:val="none"/>
+        </w:rPr>
+        <w:t>xDrive</w:t>
+      </w:r>
+      <w:proofErr w:type="spellEnd"/>
+      <w:r>
+        <w:rPr>
+          <w:rStyle w:val="Hyperlink"/>
+          <w:color w:val="auto"/>
+          <w:u w:val="none"/>
+        </w:rPr>
+        <w:t xml:space="preserve"> of each individual link while running the code in Unity.</w:t>
       </w:r>
       <w:r>
         <w:rPr>
@@ -1217,7 +1822,25 @@
           <w:color w:val="auto"/>
           <w:u w:val="none"/>
         </w:rPr>
-        <w:t>upload “targetVelocity” values instead of “target” [position] values with my code.</w:t>
+        <w:t>upload “</w:t>
+      </w:r>
+      <w:proofErr w:type="spellStart"/>
+      <w:r>
+        <w:rPr>
+          <w:rStyle w:val="Hyperlink"/>
+          <w:color w:val="auto"/>
+          <w:u w:val="none"/>
+        </w:rPr>
+        <w:t>targetVelocity</w:t>
+      </w:r>
+      <w:proofErr w:type="spellEnd"/>
+      <w:r>
+        <w:rPr>
+          <w:rStyle w:val="Hyperlink"/>
+          <w:color w:val="auto"/>
+          <w:u w:val="none"/>
+        </w:rPr>
+        <w:t>” values instead of “target” [position] values with my code.</w:t>
       </w:r>
     </w:p>
     <w:p>
@@ -1389,11 +2012,19 @@
           <w:color w:val="808080" w:themeColor="background1" w:themeShade="80"/>
         </w:rPr>
       </w:pPr>
-      <w:r>
-        <w:rPr>
-          <w:color w:val="808080" w:themeColor="background1" w:themeShade="80"/>
-        </w:rPr>
-        <w:t>FastIK:</w:t>
+      <w:proofErr w:type="spellStart"/>
+      <w:r>
+        <w:rPr>
+          <w:color w:val="808080" w:themeColor="background1" w:themeShade="80"/>
+        </w:rPr>
+        <w:t>FastIK</w:t>
+      </w:r>
+      <w:proofErr w:type="spellEnd"/>
+      <w:r>
+        <w:rPr>
+          <w:color w:val="808080" w:themeColor="background1" w:themeShade="80"/>
+        </w:rPr>
+        <w:t>:</w:t>
       </w:r>
     </w:p>
     <w:p>
@@ -1413,7 +2044,7 @@
         </w:rPr>
         <w:t xml:space="preserve">Installation is a pain. I followed the tutorial here: </w:t>
       </w:r>
-      <w:hyperlink r:id="rId11" w:history="1">
+      <w:hyperlink r:id="rId15" w:history="1">
         <w:r>
           <w:rPr>
             <w:rStyle w:val="Hyperlink"/>
@@ -1428,7 +2059,7 @@
         </w:rPr>
         <w:t xml:space="preserve"> using the git package here (</w:t>
       </w:r>
-      <w:hyperlink r:id="rId12" w:history="1">
+      <w:hyperlink r:id="rId16" w:history="1">
         <w:r>
           <w:rPr>
             <w:rStyle w:val="Hyperlink"/>
@@ -1443,11 +2074,19 @@
         </w:rPr>
         <w:t xml:space="preserve">) to install the </w:t>
       </w:r>
-      <w:r>
-        <w:rPr>
-          <w:color w:val="808080" w:themeColor="background1" w:themeShade="80"/>
-        </w:rPr>
-        <w:t xml:space="preserve">OpenRave software package. (I think the tutorial has been updated in the last week so you can go straight to </w:t>
+      <w:proofErr w:type="spellStart"/>
+      <w:r>
+        <w:rPr>
+          <w:color w:val="808080" w:themeColor="background1" w:themeShade="80"/>
+        </w:rPr>
+        <w:t>OpenRave</w:t>
+      </w:r>
+      <w:proofErr w:type="spellEnd"/>
+      <w:r>
+        <w:rPr>
+          <w:color w:val="808080" w:themeColor="background1" w:themeShade="80"/>
+        </w:rPr>
+        <w:t xml:space="preserve"> software package. (I think the tutorial has been updated in the last week so you can go straight to </w:t>
       </w:r>
       <w:proofErr w:type="gramStart"/>
       <w:r>
@@ -1479,7 +2118,21 @@
         <w:rPr>
           <w:color w:val="808080" w:themeColor="background1" w:themeShade="80"/>
         </w:rPr>
-        <w:t xml:space="preserve">Download collada_urdf: </w:t>
+        <w:t xml:space="preserve">Download </w:t>
+      </w:r>
+      <w:proofErr w:type="spellStart"/>
+      <w:r>
+        <w:rPr>
+          <w:color w:val="808080" w:themeColor="background1" w:themeShade="80"/>
+        </w:rPr>
+        <w:t>collada_urdf</w:t>
+      </w:r>
+      <w:proofErr w:type="spellEnd"/>
+      <w:r>
+        <w:rPr>
+          <w:color w:val="808080" w:themeColor="background1" w:themeShade="80"/>
+        </w:rPr>
+        <w:t xml:space="preserve">: </w:t>
       </w:r>
     </w:p>
     <w:p>
@@ -1494,8 +2147,58 @@
         <w:rPr>
           <w:color w:val="808080" w:themeColor="background1" w:themeShade="80"/>
         </w:rPr>
-        <w:t>&gt; sudo apt-get install ros-melodic-collada-urdf</w:t>
-      </w:r>
+        <w:t xml:space="preserve">&gt; </w:t>
+      </w:r>
+      <w:proofErr w:type="spellStart"/>
+      <w:r>
+        <w:rPr>
+          <w:color w:val="808080" w:themeColor="background1" w:themeShade="80"/>
+        </w:rPr>
+        <w:t>sudo</w:t>
+      </w:r>
+      <w:proofErr w:type="spellEnd"/>
+      <w:r>
+        <w:rPr>
+          <w:color w:val="808080" w:themeColor="background1" w:themeShade="80"/>
+        </w:rPr>
+        <w:t xml:space="preserve"> apt-get install </w:t>
+      </w:r>
+      <w:proofErr w:type="spellStart"/>
+      <w:r>
+        <w:rPr>
+          <w:color w:val="808080" w:themeColor="background1" w:themeShade="80"/>
+        </w:rPr>
+        <w:t>ros</w:t>
+      </w:r>
+      <w:proofErr w:type="spellEnd"/>
+      <w:r>
+        <w:rPr>
+          <w:color w:val="808080" w:themeColor="background1" w:themeShade="80"/>
+        </w:rPr>
+        <w:t>-melodic-</w:t>
+      </w:r>
+      <w:proofErr w:type="spellStart"/>
+      <w:r>
+        <w:rPr>
+          <w:color w:val="808080" w:themeColor="background1" w:themeShade="80"/>
+        </w:rPr>
+        <w:t>collada</w:t>
+      </w:r>
+      <w:proofErr w:type="spellEnd"/>
+      <w:r>
+        <w:rPr>
+          <w:color w:val="808080" w:themeColor="background1" w:themeShade="80"/>
+        </w:rPr>
+        <w:t>-</w:t>
+      </w:r>
+      <w:proofErr w:type="spellStart"/>
+      <w:r>
+        <w:rPr>
+          <w:color w:val="808080" w:themeColor="background1" w:themeShade="80"/>
+        </w:rPr>
+        <w:t>urdf</w:t>
+      </w:r>
+      <w:proofErr w:type="spellEnd"/>
     </w:p>
     <w:p>
       <w:pPr>
@@ -1512,7 +2215,35 @@
         <w:rPr>
           <w:color w:val="808080" w:themeColor="background1" w:themeShade="80"/>
         </w:rPr>
-        <w:t>Once again, check your $ROS_PACKAGE_PATH variable to make sure it can find your urdfs before you turn them into .dae files with this command:</w:t>
+        <w:t xml:space="preserve">Once again, check your $ROS_PACKAGE_PATH variable to make sure it can find your </w:t>
+      </w:r>
+      <w:proofErr w:type="spellStart"/>
+      <w:r>
+        <w:rPr>
+          <w:color w:val="808080" w:themeColor="background1" w:themeShade="80"/>
+        </w:rPr>
+        <w:t>urdfs</w:t>
+      </w:r>
+      <w:proofErr w:type="spellEnd"/>
+      <w:r>
+        <w:rPr>
+          <w:color w:val="808080" w:themeColor="background1" w:themeShade="80"/>
+        </w:rPr>
+        <w:t xml:space="preserve"> before you turn them into .</w:t>
+      </w:r>
+      <w:proofErr w:type="spellStart"/>
+      <w:r>
+        <w:rPr>
+          <w:color w:val="808080" w:themeColor="background1" w:themeShade="80"/>
+        </w:rPr>
+        <w:t>dae</w:t>
+      </w:r>
+      <w:proofErr w:type="spellEnd"/>
+      <w:r>
+        <w:rPr>
+          <w:color w:val="808080" w:themeColor="background1" w:themeShade="80"/>
+        </w:rPr>
+        <w:t xml:space="preserve"> files with this command:</w:t>
       </w:r>
     </w:p>
     <w:p>
@@ -1527,22 +2258,80 @@
         <w:rPr>
           <w:color w:val="808080" w:themeColor="background1" w:themeShade="80"/>
         </w:rPr>
-        <w:t>&gt; rosrun collada_urdf urdf_to_collada “$MYROBOT_NAME</w:t>
+        <w:t xml:space="preserve">&gt; </w:t>
+      </w:r>
+      <w:proofErr w:type="spellStart"/>
+      <w:r>
+        <w:rPr>
+          <w:color w:val="808080" w:themeColor="background1" w:themeShade="80"/>
+        </w:rPr>
+        <w:t>rosrun</w:t>
+      </w:r>
+      <w:proofErr w:type="spellEnd"/>
+      <w:r>
+        <w:rPr>
+          <w:color w:val="808080" w:themeColor="background1" w:themeShade="80"/>
+        </w:rPr>
+        <w:t xml:space="preserve"> </w:t>
+      </w:r>
+      <w:proofErr w:type="spellStart"/>
+      <w:r>
+        <w:rPr>
+          <w:color w:val="808080" w:themeColor="background1" w:themeShade="80"/>
+        </w:rPr>
+        <w:t>collada_urdf</w:t>
+      </w:r>
+      <w:proofErr w:type="spellEnd"/>
+      <w:r>
+        <w:rPr>
+          <w:color w:val="808080" w:themeColor="background1" w:themeShade="80"/>
+        </w:rPr>
+        <w:t xml:space="preserve"> </w:t>
+      </w:r>
+      <w:proofErr w:type="spellStart"/>
+      <w:r>
+        <w:rPr>
+          <w:color w:val="808080" w:themeColor="background1" w:themeShade="80"/>
+        </w:rPr>
+        <w:t>urdf_to_collada</w:t>
+      </w:r>
+      <w:proofErr w:type="spellEnd"/>
+      <w:r>
+        <w:rPr>
+          <w:color w:val="808080" w:themeColor="background1" w:themeShade="80"/>
+        </w:rPr>
+        <w:t xml:space="preserve"> “$MYROBOT_NAME</w:t>
       </w:r>
       <w:proofErr w:type="gramStart"/>
       <w:r>
         <w:rPr>
           <w:color w:val="808080" w:themeColor="background1" w:themeShade="80"/>
         </w:rPr>
-        <w:t>”.urdf</w:t>
-      </w:r>
+        <w:t>”.</w:t>
+      </w:r>
+      <w:proofErr w:type="spellStart"/>
+      <w:r>
+        <w:rPr>
+          <w:color w:val="808080" w:themeColor="background1" w:themeShade="80"/>
+        </w:rPr>
+        <w:t>urdf</w:t>
+      </w:r>
+      <w:proofErr w:type="spellEnd"/>
       <w:proofErr w:type="gramEnd"/>
       <w:r>
         <w:rPr>
           <w:color w:val="808080" w:themeColor="background1" w:themeShade="80"/>
         </w:rPr>
-        <w:t xml:space="preserve"> “$MYROBOT_NAME”.dae</w:t>
-      </w:r>
+        <w:t xml:space="preserve"> “$MYROBOT_NAME”.</w:t>
+      </w:r>
+      <w:proofErr w:type="spellStart"/>
+      <w:r>
+        <w:rPr>
+          <w:color w:val="808080" w:themeColor="background1" w:themeShade="80"/>
+        </w:rPr>
+        <w:t>dae</w:t>
+      </w:r>
+      <w:proofErr w:type="spellEnd"/>
     </w:p>
     <w:p>
       <w:pPr>
@@ -1577,9 +2366,17 @@
         </w:numPr>
       </w:pPr>
       <w:r>
-        <w:t xml:space="preserve">I followed this tutorial, with its relevant github: </w:t>
-      </w:r>
-      <w:hyperlink r:id="rId13" w:history="1">
+        <w:t xml:space="preserve">I followed this tutorial, with its relevant </w:t>
+      </w:r>
+      <w:proofErr w:type="spellStart"/>
+      <w:r>
+        <w:t>github</w:t>
+      </w:r>
+      <w:proofErr w:type="spellEnd"/>
+      <w:r>
+        <w:t xml:space="preserve">: </w:t>
+      </w:r>
+      <w:hyperlink r:id="rId17" w:history="1">
         <w:r>
           <w:rPr>
             <w:rStyle w:val="Hyperlink"/>
@@ -1625,7 +2422,7 @@
         <w:lastRenderedPageBreak/>
         <w:t xml:space="preserve">Weird plugin bugs: </w:t>
       </w:r>
-      <w:hyperlink r:id="rId14" w:history="1">
+      <w:hyperlink r:id="rId18" w:history="1">
         <w:r>
           <w:rPr>
             <w:rStyle w:val="Hyperlink"/>
@@ -1643,6 +2440,45 @@
     </w:sectPr>
   </w:body>
 </w:document>
+</file>
+
+<file path=word/comments.xml><?xml version="1.0" encoding="utf-8"?>
+<w:comments xmlns:wpc="http://schemas.microsoft.com/office/word/2010/wordprocessingCanvas" xmlns:cx="http://schemas.microsoft.com/office/drawing/2014/chartex" xmlns:cx1="http://schemas.microsoft.com/office/drawing/2015/9/8/chartex" xmlns:cx2="http://schemas.microsoft.com/office/drawing/2015/10/21/chartex" xmlns:cx3="http://schemas.microsoft.com/office/drawing/2016/5/9/chartex" xmlns:cx4="http://schemas.microsoft.com/office/drawing/2016/5/10/chartex" xmlns:cx5="http://schemas.microsoft.com/office/drawing/2016/5/11/chartex" xmlns:cx6="http://schemas.microsoft.com/office/drawing/2016/5/12/chartex" xmlns:cx7="http://schemas.microsoft.com/office/drawing/2016/5/13/chartex" xmlns:cx8="http://schemas.microsoft.com/office/drawing/2016/5/14/chartex" xmlns:mc="http://schemas.openxmlformats.org/markup-compatibility/2006" xmlns:aink="http://schemas.microsoft.com/office/drawing/2016/ink" xmlns:am3d="http://schemas.microsoft.com/office/drawing/2017/model3d" xmlns:o="urn:schemas-microsoft-com:office:office" xmlns:oel="http://schemas.microsoft.com/office/2019/extlst" xmlns:r="http://schemas.openxmlformats.org/officeDocument/2006/relationships" xmlns:m="http://schemas.openxmlformats.org/officeDocument/2006/math" xmlns:v="urn:schemas-microsoft-com:vml" xmlns:wp14="http://schemas.microsoft.com/office/word/2010/wordprocessingDrawing" xmlns:wp="http://schemas.openxmlformats.org/drawingml/2006/wordprocessingDrawing" xmlns:w10="urn:schemas-microsoft-com:office:word" xmlns:w="http://schemas.openxmlformats.org/wordprocessingml/2006/main" xmlns:w14="http://schemas.microsoft.com/office/word/2010/wordml" xmlns:w15="http://schemas.microsoft.com/office/word/2012/wordml" xmlns:w16cex="http://schemas.microsoft.com/office/word/2018/wordml/cex" xmlns:w16cid="http://schemas.microsoft.com/office/word/2016/wordml/cid" xmlns:w16="http://schemas.microsoft.com/office/word/2018/wordml" xmlns:w16sdtdh="http://schemas.microsoft.com/office/word/2020/wordml/sdtdatahash" xmlns:w16se="http://schemas.microsoft.com/office/word/2015/wordml/symex" xmlns:wpg="http://schemas.microsoft.com/office/word/2010/wordprocessingGroup" xmlns:wpi="http://schemas.microsoft.com/office/word/2010/wordprocessingInk" xmlns:wne="http://schemas.microsoft.com/office/word/2006/wordml" xmlns:wps="http://schemas.microsoft.com/office/word/2010/wordprocessingShape" mc:Ignorable="w14 w15 w16se w16cid w16 w16cex w16sdtdh wp14">
+  <w:comment w:id="0" w:author="Jennifer Molnar" w:date="2022-07-20T15:58:00Z" w:initials="JM">
+    <w:p>
+      <w:pPr>
+        <w:pStyle w:val="CommentText"/>
+      </w:pPr>
+      <w:r>
+        <w:rPr>
+          <w:rStyle w:val="CommentReference"/>
+        </w:rPr>
+        <w:annotationRef/>
+      </w:r>
+      <w:r>
+        <w:t>In my case: /home/jmolnar/Documents/Projects/vrctf-main/VR\ Capture\ the\ Flag/Assets/URDF</w:t>
+      </w:r>
+    </w:p>
+  </w:comment>
+</w:comments>
+</file>
+
+<file path=word/commentsExtended.xml><?xml version="1.0" encoding="utf-8"?>
+<w15:commentsEx xmlns:wpc="http://schemas.microsoft.com/office/word/2010/wordprocessingCanvas" xmlns:cx="http://schemas.microsoft.com/office/drawing/2014/chartex" xmlns:cx1="http://schemas.microsoft.com/office/drawing/2015/9/8/chartex" xmlns:cx2="http://schemas.microsoft.com/office/drawing/2015/10/21/chartex" xmlns:cx3="http://schemas.microsoft.com/office/drawing/2016/5/9/chartex" xmlns:cx4="http://schemas.microsoft.com/office/drawing/2016/5/10/chartex" xmlns:cx5="http://schemas.microsoft.com/office/drawing/2016/5/11/chartex" xmlns:cx6="http://schemas.microsoft.com/office/drawing/2016/5/12/chartex" xmlns:cx7="http://schemas.microsoft.com/office/drawing/2016/5/13/chartex" xmlns:cx8="http://schemas.microsoft.com/office/drawing/2016/5/14/chartex" xmlns:mc="http://schemas.openxmlformats.org/markup-compatibility/2006" xmlns:aink="http://schemas.microsoft.com/office/drawing/2016/ink" xmlns:am3d="http://schemas.microsoft.com/office/drawing/2017/model3d" xmlns:o="urn:schemas-microsoft-com:office:office" xmlns:oel="http://schemas.microsoft.com/office/2019/extlst" xmlns:r="http://schemas.openxmlformats.org/officeDocument/2006/relationships" xmlns:m="http://schemas.openxmlformats.org/officeDocument/2006/math" xmlns:v="urn:schemas-microsoft-com:vml" xmlns:wp14="http://schemas.microsoft.com/office/word/2010/wordprocessingDrawing" xmlns:wp="http://schemas.openxmlformats.org/drawingml/2006/wordprocessingDrawing" xmlns:w10="urn:schemas-microsoft-com:office:word" xmlns:w="http://schemas.openxmlformats.org/wordprocessingml/2006/main" xmlns:w14="http://schemas.microsoft.com/office/word/2010/wordml" xmlns:w15="http://schemas.microsoft.com/office/word/2012/wordml" xmlns:w16cex="http://schemas.microsoft.com/office/word/2018/wordml/cex" xmlns:w16cid="http://schemas.microsoft.com/office/word/2016/wordml/cid" xmlns:w16="http://schemas.microsoft.com/office/word/2018/wordml" xmlns:w16sdtdh="http://schemas.microsoft.com/office/word/2020/wordml/sdtdatahash" xmlns:w16se="http://schemas.microsoft.com/office/word/2015/wordml/symex" xmlns:wpg="http://schemas.microsoft.com/office/word/2010/wordprocessingGroup" xmlns:wpi="http://schemas.microsoft.com/office/word/2010/wordprocessingInk" xmlns:wne="http://schemas.microsoft.com/office/word/2006/wordml" xmlns:wps="http://schemas.microsoft.com/office/word/2010/wordprocessingShape" mc:Ignorable="w14 w15 w16se w16cid w16 w16cex w16sdtdh wp14">
+  <w15:commentEx w15:paraId="02E5C26F" w15:done="0"/>
+</w15:commentsEx>
+</file>
+
+<file path=word/commentsExtensible.xml><?xml version="1.0" encoding="utf-8"?>
+<w16cex:commentsExtensible xmlns:wpc="http://schemas.microsoft.com/office/word/2010/wordprocessingCanvas" xmlns:cx="http://schemas.microsoft.com/office/drawing/2014/chartex" xmlns:cx1="http://schemas.microsoft.com/office/drawing/2015/9/8/chartex" xmlns:cx2="http://schemas.microsoft.com/office/drawing/2015/10/21/chartex" xmlns:cx3="http://schemas.microsoft.com/office/drawing/2016/5/9/chartex" xmlns:cx4="http://schemas.microsoft.com/office/drawing/2016/5/10/chartex" xmlns:cx5="http://schemas.microsoft.com/office/drawing/2016/5/11/chartex" xmlns:cx6="http://schemas.microsoft.com/office/drawing/2016/5/12/chartex" xmlns:cx7="http://schemas.microsoft.com/office/drawing/2016/5/13/chartex" xmlns:cx8="http://schemas.microsoft.com/office/drawing/2016/5/14/chartex" xmlns:mc="http://schemas.openxmlformats.org/markup-compatibility/2006" xmlns:aink="http://schemas.microsoft.com/office/drawing/2016/ink" xmlns:am3d="http://schemas.microsoft.com/office/drawing/2017/model3d" xmlns:o="urn:schemas-microsoft-com:office:office" xmlns:oel="http://schemas.microsoft.com/office/2019/extlst" xmlns:r="http://schemas.openxmlformats.org/officeDocument/2006/relationships" xmlns:m="http://schemas.openxmlformats.org/officeDocument/2006/math" xmlns:v="urn:schemas-microsoft-com:vml" xmlns:wp14="http://schemas.microsoft.com/office/word/2010/wordprocessingDrawing" xmlns:wp="http://schemas.openxmlformats.org/drawingml/2006/wordprocessingDrawing" xmlns:w10="urn:schemas-microsoft-com:office:word" xmlns:w="http://schemas.openxmlformats.org/wordprocessingml/2006/main" xmlns:w14="http://schemas.microsoft.com/office/word/2010/wordml" xmlns:w15="http://schemas.microsoft.com/office/word/2012/wordml" xmlns:w16cex="http://schemas.microsoft.com/office/word/2018/wordml/cex" xmlns:w16cid="http://schemas.microsoft.com/office/word/2016/wordml/cid" xmlns:w16="http://schemas.microsoft.com/office/word/2018/wordml" xmlns:w16sdtdh="http://schemas.microsoft.com/office/word/2020/wordml/sdtdatahash" xmlns:w16se="http://schemas.microsoft.com/office/word/2015/wordml/symex" xmlns:wpg="http://schemas.microsoft.com/office/word/2010/wordprocessingGroup" xmlns:wpi="http://schemas.microsoft.com/office/word/2010/wordprocessingInk" xmlns:wne="http://schemas.microsoft.com/office/word/2006/wordml" xmlns:wps="http://schemas.microsoft.com/office/word/2010/wordprocessingShape" mc:Ignorable="w14 w15 w16se w16cid w16 w16cex w16sdtdh wp14">
+  <w16cex:commentExtensible w16cex:durableId="2682A4A2" w16cex:dateUtc="2022-07-20T19:58:00Z"/>
+</w16cex:commentsExtensible>
+</file>
+
+<file path=word/commentsIds.xml><?xml version="1.0" encoding="utf-8"?>
+<w16cid:commentsIds xmlns:wpc="http://schemas.microsoft.com/office/word/2010/wordprocessingCanvas" xmlns:cx="http://schemas.microsoft.com/office/drawing/2014/chartex" xmlns:cx1="http://schemas.microsoft.com/office/drawing/2015/9/8/chartex" xmlns:cx2="http://schemas.microsoft.com/office/drawing/2015/10/21/chartex" xmlns:cx3="http://schemas.microsoft.com/office/drawing/2016/5/9/chartex" xmlns:cx4="http://schemas.microsoft.com/office/drawing/2016/5/10/chartex" xmlns:cx5="http://schemas.microsoft.com/office/drawing/2016/5/11/chartex" xmlns:cx6="http://schemas.microsoft.com/office/drawing/2016/5/12/chartex" xmlns:cx7="http://schemas.microsoft.com/office/drawing/2016/5/13/chartex" xmlns:cx8="http://schemas.microsoft.com/office/drawing/2016/5/14/chartex" xmlns:mc="http://schemas.openxmlformats.org/markup-compatibility/2006" xmlns:aink="http://schemas.microsoft.com/office/drawing/2016/ink" xmlns:am3d="http://schemas.microsoft.com/office/drawing/2017/model3d" xmlns:o="urn:schemas-microsoft-com:office:office" xmlns:oel="http://schemas.microsoft.com/office/2019/extlst" xmlns:r="http://schemas.openxmlformats.org/officeDocument/2006/relationships" xmlns:m="http://schemas.openxmlformats.org/officeDocument/2006/math" xmlns:v="urn:schemas-microsoft-com:vml" xmlns:wp14="http://schemas.microsoft.com/office/word/2010/wordprocessingDrawing" xmlns:wp="http://schemas.openxmlformats.org/drawingml/2006/wordprocessingDrawing" xmlns:w10="urn:schemas-microsoft-com:office:word" xmlns:w="http://schemas.openxmlformats.org/wordprocessingml/2006/main" xmlns:w14="http://schemas.microsoft.com/office/word/2010/wordml" xmlns:w15="http://schemas.microsoft.com/office/word/2012/wordml" xmlns:w16cex="http://schemas.microsoft.com/office/word/2018/wordml/cex" xmlns:w16cid="http://schemas.microsoft.com/office/word/2016/wordml/cid" xmlns:w16="http://schemas.microsoft.com/office/word/2018/wordml" xmlns:w16sdtdh="http://schemas.microsoft.com/office/word/2020/wordml/sdtdatahash" xmlns:w16se="http://schemas.microsoft.com/office/word/2015/wordml/symex" xmlns:wpg="http://schemas.microsoft.com/office/word/2010/wordprocessingGroup" xmlns:wpi="http://schemas.microsoft.com/office/word/2010/wordprocessingInk" xmlns:wne="http://schemas.microsoft.com/office/word/2006/wordml" xmlns:wps="http://schemas.microsoft.com/office/word/2010/wordprocessingShape" mc:Ignorable="w14 w15 w16se w16cid w16 w16cex w16sdtdh wp14">
+  <w16cid:commentId w16cid:paraId="02E5C26F" w16cid:durableId="2682A4A2"/>
+</w16cid:commentsIds>
 </file>
 
 <file path=word/numbering.xml><?xml version="1.0" encoding="utf-8"?>
@@ -1740,6 +2576,14 @@
     <w:abstractNumId w:val="0"/>
   </w:num>
 </w:numbering>
+</file>
+
+<file path=word/people.xml><?xml version="1.0" encoding="utf-8"?>
+<w15:people xmlns:wpc="http://schemas.microsoft.com/office/word/2010/wordprocessingCanvas" xmlns:cx="http://schemas.microsoft.com/office/drawing/2014/chartex" xmlns:cx1="http://schemas.microsoft.com/office/drawing/2015/9/8/chartex" xmlns:cx2="http://schemas.microsoft.com/office/drawing/2015/10/21/chartex" xmlns:cx3="http://schemas.microsoft.com/office/drawing/2016/5/9/chartex" xmlns:cx4="http://schemas.microsoft.com/office/drawing/2016/5/10/chartex" xmlns:cx5="http://schemas.microsoft.com/office/drawing/2016/5/11/chartex" xmlns:cx6="http://schemas.microsoft.com/office/drawing/2016/5/12/chartex" xmlns:cx7="http://schemas.microsoft.com/office/drawing/2016/5/13/chartex" xmlns:cx8="http://schemas.microsoft.com/office/drawing/2016/5/14/chartex" xmlns:mc="http://schemas.openxmlformats.org/markup-compatibility/2006" xmlns:aink="http://schemas.microsoft.com/office/drawing/2016/ink" xmlns:am3d="http://schemas.microsoft.com/office/drawing/2017/model3d" xmlns:o="urn:schemas-microsoft-com:office:office" xmlns:oel="http://schemas.microsoft.com/office/2019/extlst" xmlns:r="http://schemas.openxmlformats.org/officeDocument/2006/relationships" xmlns:m="http://schemas.openxmlformats.org/officeDocument/2006/math" xmlns:v="urn:schemas-microsoft-com:vml" xmlns:wp14="http://schemas.microsoft.com/office/word/2010/wordprocessingDrawing" xmlns:wp="http://schemas.openxmlformats.org/drawingml/2006/wordprocessingDrawing" xmlns:w10="urn:schemas-microsoft-com:office:word" xmlns:w="http://schemas.openxmlformats.org/wordprocessingml/2006/main" xmlns:w14="http://schemas.microsoft.com/office/word/2010/wordml" xmlns:w15="http://schemas.microsoft.com/office/word/2012/wordml" xmlns:w16cex="http://schemas.microsoft.com/office/word/2018/wordml/cex" xmlns:w16cid="http://schemas.microsoft.com/office/word/2016/wordml/cid" xmlns:w16="http://schemas.microsoft.com/office/word/2018/wordml" xmlns:w16sdtdh="http://schemas.microsoft.com/office/word/2020/wordml/sdtdatahash" xmlns:w16se="http://schemas.microsoft.com/office/word/2015/wordml/symex" xmlns:wpg="http://schemas.microsoft.com/office/word/2010/wordprocessingGroup" xmlns:wpi="http://schemas.microsoft.com/office/word/2010/wordprocessingInk" xmlns:wne="http://schemas.microsoft.com/office/word/2006/wordml" xmlns:wps="http://schemas.microsoft.com/office/word/2010/wordprocessingShape" mc:Ignorable="w14 w15 w16se w16cid w16 w16cex w16sdtdh wp14">
+  <w15:person w15:author="Jennifer Molnar">
+    <w15:presenceInfo w15:providerId="Windows Live" w15:userId="30c9f2caf29860ce"/>
+  </w15:person>
+</w15:people>
 </file>
 
 <file path=word/styles.xml><?xml version="1.0" encoding="utf-8"?>
@@ -2214,6 +3058,72 @@
       <w:u w:val="single"/>
     </w:rPr>
   </w:style>
+  <w:style w:type="character" w:styleId="CommentReference">
+    <w:name w:val="annotation reference"/>
+    <w:basedOn w:val="DefaultParagraphFont"/>
+    <w:uiPriority w:val="99"/>
+    <w:semiHidden/>
+    <w:unhideWhenUsed/>
+    <w:rsid w:val="00B30E15"/>
+    <w:rPr>
+      <w:sz w:val="16"/>
+      <w:szCs w:val="16"/>
+    </w:rPr>
+  </w:style>
+  <w:style w:type="paragraph" w:styleId="CommentText">
+    <w:name w:val="annotation text"/>
+    <w:basedOn w:val="Normal"/>
+    <w:link w:val="CommentTextChar"/>
+    <w:uiPriority w:val="99"/>
+    <w:unhideWhenUsed/>
+    <w:rsid w:val="00B30E15"/>
+    <w:pPr>
+      <w:spacing w:line="240" w:lineRule="auto"/>
+    </w:pPr>
+    <w:rPr>
+      <w:sz w:val="20"/>
+      <w:szCs w:val="20"/>
+    </w:rPr>
+  </w:style>
+  <w:style w:type="character" w:customStyle="1" w:styleId="CommentTextChar">
+    <w:name w:val="Comment Text Char"/>
+    <w:basedOn w:val="DefaultParagraphFont"/>
+    <w:link w:val="CommentText"/>
+    <w:uiPriority w:val="99"/>
+    <w:rsid w:val="00B30E15"/>
+    <w:rPr>
+      <w:sz w:val="20"/>
+      <w:szCs w:val="20"/>
+    </w:rPr>
+  </w:style>
+  <w:style w:type="paragraph" w:styleId="CommentSubject">
+    <w:name w:val="annotation subject"/>
+    <w:basedOn w:val="CommentText"/>
+    <w:next w:val="CommentText"/>
+    <w:link w:val="CommentSubjectChar"/>
+    <w:uiPriority w:val="99"/>
+    <w:semiHidden/>
+    <w:unhideWhenUsed/>
+    <w:rsid w:val="00B30E15"/>
+    <w:rPr>
+      <w:b/>
+      <w:bCs/>
+    </w:rPr>
+  </w:style>
+  <w:style w:type="character" w:customStyle="1" w:styleId="CommentSubjectChar">
+    <w:name w:val="Comment Subject Char"/>
+    <w:basedOn w:val="CommentTextChar"/>
+    <w:link w:val="CommentSubject"/>
+    <w:uiPriority w:val="99"/>
+    <w:semiHidden/>
+    <w:rsid w:val="00B30E15"/>
+    <w:rPr>
+      <w:b/>
+      <w:bCs/>
+      <w:sz w:val="20"/>
+      <w:szCs w:val="20"/>
+    </w:rPr>
+  </w:style>
 </w:styles>
 </file>
 

</xml_diff>

<commit_message>
Correcting bagfile reading instructions
</commit_message>
<xml_diff>
--- a/Resources for VR Study Creation - readme.docx
+++ b/Resources for VR Study Creation - readme.docx
@@ -279,15 +279,7 @@
         </w:numPr>
       </w:pPr>
       <w:r>
-        <w:t xml:space="preserve">Downloading an </w:t>
-      </w:r>
-      <w:proofErr w:type="gramStart"/>
-      <w:r>
-        <w:t>already-existing</w:t>
-      </w:r>
-      <w:proofErr w:type="gramEnd"/>
-      <w:r>
-        <w:t xml:space="preserve"> .</w:t>
+        <w:t>Downloading an already-existing .</w:t>
       </w:r>
       <w:proofErr w:type="spellStart"/>
       <w:r>
@@ -332,15 +324,7 @@
         <w:t xml:space="preserve">, but </w:t>
       </w:r>
       <w:r>
-        <w:t xml:space="preserve">once your APK is built, you don’t need to rebuild it </w:t>
-      </w:r>
-      <w:proofErr w:type="gramStart"/>
-      <w:r>
-        <w:t>in order to</w:t>
-      </w:r>
-      <w:proofErr w:type="gramEnd"/>
-      <w:r>
-        <w:t xml:space="preserve"> launch it on your Oculus. If it’s already downloaded, go to your list of existing apps. The default is to display only Unity apps, so click on the dropdown in the upper right corner from inside your headset and it should give you other options. Scroll all the way down to “Unknown Sources” and then you should be able to see your app. It might give you a warning about unverified sources; you built this yourself so just skip it.</w:t>
+        <w:t>once your APK is built, you don’t need to rebuild it in order to launch it on your Oculus. If it’s already downloaded, go to your list of existing apps. The default is to display only Unity apps, so click on the dropdown in the upper right corner from inside your headset and it should give you other options. Scroll all the way down to “Unknown Sources” and then you should be able to see your app. It might give you a warning about unverified sources; you built this yourself so just skip it.</w:t>
       </w:r>
     </w:p>
     <w:p>
@@ -424,18 +408,13 @@
         </w:numPr>
       </w:pPr>
       <w:r>
-        <w:t xml:space="preserve">ROS command to create URDF from </w:t>
-      </w:r>
-      <w:proofErr w:type="gramStart"/>
-      <w:r>
-        <w:t>a .</w:t>
+        <w:t>ROS command to create URDF from a .</w:t>
       </w:r>
       <w:proofErr w:type="spellStart"/>
       <w:r>
         <w:t>xacro</w:t>
       </w:r>
       <w:proofErr w:type="spellEnd"/>
-      <w:proofErr w:type="gramEnd"/>
       <w:r>
         <w:t xml:space="preserve"> in the Melodic distribution:</w:t>
       </w:r>
@@ -473,12 +452,10 @@
         <w:t xml:space="preserve"> [</w:t>
       </w:r>
       <w:proofErr w:type="spellStart"/>
-      <w:proofErr w:type="gramStart"/>
       <w:r>
         <w:t>name.xacro</w:t>
       </w:r>
       <w:proofErr w:type="spellEnd"/>
-      <w:proofErr w:type="gramEnd"/>
       <w:r>
         <w:t>] &gt; [</w:t>
       </w:r>
@@ -528,18 +505,13 @@
       </w:r>
       <w:proofErr w:type="spellEnd"/>
       <w:r>
-        <w:t xml:space="preserve"> file. (Some of </w:t>
-      </w:r>
-      <w:proofErr w:type="gramStart"/>
-      <w:r>
-        <w:t>the .</w:t>
+        <w:t xml:space="preserve"> file. (Some of the .</w:t>
       </w:r>
       <w:proofErr w:type="spellStart"/>
       <w:r>
         <w:t>xacro</w:t>
       </w:r>
       <w:proofErr w:type="spellEnd"/>
-      <w:proofErr w:type="gramEnd"/>
       <w:r>
         <w:t xml:space="preserve"> files have “find &lt;pkg&gt; in the first handful of lines; if the &lt;pkg&gt; path isn’t in the $ROS_PACKAGE_PATH, add it </w:t>
       </w:r>
@@ -649,15 +621,7 @@
         </w:numPr>
       </w:pPr>
       <w:r>
-        <w:t>I’ve gotten a world AABB error when the URDF is initialized too far from the world origin. Not 100% sure why this might be (“AABB” is a super descriptive error message</w:t>
-      </w:r>
-      <w:proofErr w:type="gramStart"/>
-      <w:r>
-        <w:t>), but</w:t>
-      </w:r>
-      <w:proofErr w:type="gramEnd"/>
-      <w:r>
-        <w:t xml:space="preserve"> come back to that/keep it in mind.</w:t>
+        <w:t>I’ve gotten a world AABB error when the URDF is initialized too far from the world origin. Not 100% sure why this might be (“AABB” is a super descriptive error message), but come back to that/keep it in mind.</w:t>
       </w:r>
     </w:p>
     <w:p>
@@ -669,15 +633,7 @@
         </w:numPr>
       </w:pPr>
       <w:r>
-        <w:t xml:space="preserve">You probably want to make your root link immovable in </w:t>
-      </w:r>
-      <w:proofErr w:type="gramStart"/>
-      <w:r>
-        <w:t>space</w:t>
-      </w:r>
-      <w:proofErr w:type="gramEnd"/>
-      <w:r>
-        <w:t xml:space="preserve"> so it doesn’t fall with gravity.</w:t>
+        <w:t>You probably want to make your root link immovable in space so it doesn’t fall with gravity.</w:t>
       </w:r>
     </w:p>
     <w:p>
@@ -831,15 +787,7 @@
       </w:r>
       <w:proofErr w:type="spellEnd"/>
       <w:r>
-        <w:t xml:space="preserve"> network as the server workstation </w:t>
-      </w:r>
-      <w:proofErr w:type="gramStart"/>
-      <w:r>
-        <w:t>in order to</w:t>
-      </w:r>
-      <w:proofErr w:type="gramEnd"/>
-      <w:r>
-        <w:t xml:space="preserve"> access.)</w:t>
+        <w:t xml:space="preserve"> network as the server workstation in order to access.)</w:t>
       </w:r>
     </w:p>
     <w:p>
@@ -848,23 +796,16 @@
         <w:ind w:left="1440"/>
       </w:pPr>
       <w:r>
-        <w:t xml:space="preserve">&gt; go </w:t>
-      </w:r>
-      <w:proofErr w:type="gramStart"/>
-      <w:r>
-        <w:t>run .</w:t>
-      </w:r>
-      <w:proofErr w:type="gramEnd"/>
+        <w:t>&gt; go run .</w:t>
+      </w:r>
       <w:r>
         <w:t xml:space="preserve">     (or go run </w:t>
       </w:r>
       <w:proofErr w:type="spellStart"/>
-      <w:proofErr w:type="gramStart"/>
       <w:r>
         <w:t>main.go</w:t>
       </w:r>
       <w:proofErr w:type="spellEnd"/>
-      <w:proofErr w:type="gramEnd"/>
       <w:r>
         <w:t>)</w:t>
       </w:r>
@@ -1005,14 +946,9 @@
       </w:r>
       <w:proofErr w:type="spellStart"/>
       <w:r>
-        <w:t>setup_</w:t>
-      </w:r>
-      <w:proofErr w:type="gramStart"/>
-      <w:r>
-        <w:t>assistant.launch</w:t>
-      </w:r>
-      <w:proofErr w:type="spellEnd"/>
-      <w:proofErr w:type="gramEnd"/>
+        <w:t>setup_assistant.launch</w:t>
+      </w:r>
+      <w:proofErr w:type="spellEnd"/>
     </w:p>
     <w:p>
       <w:pPr>
@@ -1142,66 +1078,169 @@
           <w:color w:val="000000" w:themeColor="text1"/>
           <w:u w:val="none"/>
         </w:rPr>
-        <w:t>setup_</w:t>
-      </w:r>
-      <w:proofErr w:type="gramStart"/>
-      <w:r>
+        <w:t>setup_assistant.launch</w:t>
+      </w:r>
+      <w:proofErr w:type="spellEnd"/>
+    </w:p>
+    <w:p>
+      <w:pPr>
+        <w:pStyle w:val="ListParagraph"/>
+        <w:numPr>
+          <w:ilvl w:val="2"/>
+          <w:numId w:val="1"/>
+        </w:numPr>
+        <w:rPr>
+          <w:rStyle w:val="Hyperlink"/>
+          <w:color w:val="auto"/>
+          <w:u w:val="none"/>
+        </w:rPr>
+      </w:pPr>
+      <w:r>
+        <w:rPr>
+          <w:rStyle w:val="Hyperlink"/>
+          <w:color w:val="auto"/>
+          <w:u w:val="none"/>
+        </w:rPr>
+        <w:t>Note</w:t>
+      </w:r>
+      <w:r>
+        <w:rPr>
+          <w:rStyle w:val="Hyperlink"/>
+          <w:color w:val="auto"/>
+          <w:u w:val="none"/>
+        </w:rPr>
+        <w:t xml:space="preserve"> that you will want to look at the default start pose in Unity (after you press “play” and the joints settle) and put the joint angles into one of the poses you save in your config file. This will allow you to make plans that start from the URDF’s natural start pose, rather than having an abrupt jump at the beginning (position control) or getting the robot stuck against one of its joint limits (velocity control). Doing this also allowed me to both plan and execute your chosen path (originally, Execution would fail because the robot start state wasn’t considered valid).</w:t>
+      </w:r>
+    </w:p>
+    <w:p>
+      <w:pPr>
+        <w:pStyle w:val="ListParagraph"/>
+        <w:numPr>
+          <w:ilvl w:val="1"/>
+          <w:numId w:val="1"/>
+        </w:numPr>
         <w:rPr>
           <w:rStyle w:val="Hyperlink"/>
           <w:color w:val="000000" w:themeColor="text1"/>
           <w:u w:val="none"/>
         </w:rPr>
-        <w:t>assistant.launch</w:t>
-      </w:r>
-      <w:proofErr w:type="spellEnd"/>
-      <w:proofErr w:type="gramEnd"/>
-    </w:p>
-    <w:p>
-      <w:pPr>
-        <w:pStyle w:val="ListParagraph"/>
-        <w:numPr>
-          <w:ilvl w:val="2"/>
-          <w:numId w:val="1"/>
-        </w:numPr>
-        <w:rPr>
-          <w:rStyle w:val="Hyperlink"/>
-          <w:color w:val="auto"/>
-          <w:u w:val="none"/>
-        </w:rPr>
-      </w:pPr>
-      <w:r>
-        <w:rPr>
-          <w:rStyle w:val="Hyperlink"/>
-          <w:color w:val="auto"/>
-          <w:u w:val="none"/>
-        </w:rPr>
-        <w:t>Note</w:t>
-      </w:r>
-      <w:r>
-        <w:rPr>
-          <w:rStyle w:val="Hyperlink"/>
-          <w:color w:val="auto"/>
-          <w:u w:val="none"/>
-        </w:rPr>
-        <w:t xml:space="preserve"> that you will want to look at the default start pose in Unity (after you press “play</w:t>
-      </w:r>
-      <w:proofErr w:type="gramStart"/>
-      <w:r>
-        <w:rPr>
-          <w:rStyle w:val="Hyperlink"/>
-          <w:color w:val="auto"/>
-          <w:u w:val="none"/>
-        </w:rPr>
-        <w:t>”</w:t>
-      </w:r>
-      <w:proofErr w:type="gramEnd"/>
-      <w:r>
-        <w:rPr>
-          <w:rStyle w:val="Hyperlink"/>
-          <w:color w:val="auto"/>
-          <w:u w:val="none"/>
-        </w:rPr>
-        <w:t xml:space="preserve"> and the joints settle) and put the joint angles into one of the poses you save in your config file. This will allow you to make plans that start from the URDF’s natural start pose, rather than having an abrupt jump at the beginning (position control) or getting the robot stuck against one of its joint limits (velocity control). Doing this also allowed me to both plan and execute your chosen path (originally, Execution would fail because the robot start state wasn’t considered valid).</w:t>
+      </w:pPr>
+      <w:r>
+        <w:rPr>
+          <w:rStyle w:val="Hyperlink"/>
+          <w:color w:val="000000" w:themeColor="text1"/>
+          <w:u w:val="none"/>
+        </w:rPr>
+        <w:t xml:space="preserve">Command that opens </w:t>
+      </w:r>
+      <w:proofErr w:type="spellStart"/>
+      <w:r>
+        <w:rPr>
+          <w:rStyle w:val="Hyperlink"/>
+          <w:color w:val="000000" w:themeColor="text1"/>
+          <w:u w:val="none"/>
+        </w:rPr>
+        <w:t>MoveIt</w:t>
+      </w:r>
+      <w:proofErr w:type="spellEnd"/>
+      <w:r>
+        <w:rPr>
+          <w:rStyle w:val="Hyperlink"/>
+          <w:color w:val="000000" w:themeColor="text1"/>
+          <w:u w:val="none"/>
+        </w:rPr>
+        <w:t xml:space="preserve"> for generating paths between poses:</w:t>
+      </w:r>
+    </w:p>
+    <w:p>
+      <w:pPr>
+        <w:pStyle w:val="ListParagraph"/>
+        <w:ind w:left="1440"/>
+        <w:rPr>
+          <w:rStyle w:val="Hyperlink"/>
+          <w:color w:val="000000" w:themeColor="text1"/>
+          <w:u w:val="none"/>
+        </w:rPr>
+      </w:pPr>
+      <w:r>
+        <w:rPr>
+          <w:rStyle w:val="Hyperlink"/>
+          <w:color w:val="000000" w:themeColor="text1"/>
+          <w:u w:val="none"/>
+        </w:rPr>
+        <w:t xml:space="preserve">&gt; </w:t>
+      </w:r>
+      <w:proofErr w:type="spellStart"/>
+      <w:r>
+        <w:rPr>
+          <w:rStyle w:val="Hyperlink"/>
+          <w:color w:val="000000" w:themeColor="text1"/>
+          <w:u w:val="none"/>
+        </w:rPr>
+        <w:t>roslaunch</w:t>
+      </w:r>
+      <w:proofErr w:type="spellEnd"/>
+      <w:r>
+        <w:rPr>
+          <w:rStyle w:val="Hyperlink"/>
+          <w:color w:val="000000" w:themeColor="text1"/>
+          <w:u w:val="none"/>
+        </w:rPr>
+        <w:t xml:space="preserve"> </w:t>
+      </w:r>
+      <w:proofErr w:type="spellStart"/>
+      <w:r>
+        <w:rPr>
+          <w:rStyle w:val="Hyperlink"/>
+          <w:color w:val="000000" w:themeColor="text1"/>
+          <w:u w:val="none"/>
+        </w:rPr>
+        <w:t>kinova_moveit_config</w:t>
+      </w:r>
+      <w:proofErr w:type="spellEnd"/>
+      <w:r>
+        <w:rPr>
+          <w:rStyle w:val="Hyperlink"/>
+          <w:color w:val="000000" w:themeColor="text1"/>
+          <w:u w:val="none"/>
+        </w:rPr>
+        <w:t xml:space="preserve"> </w:t>
+      </w:r>
+      <w:proofErr w:type="spellStart"/>
+      <w:r>
+        <w:rPr>
+          <w:rStyle w:val="Hyperlink"/>
+          <w:color w:val="000000" w:themeColor="text1"/>
+          <w:u w:val="none"/>
+        </w:rPr>
+        <w:t>demo.launch</w:t>
+      </w:r>
+      <w:proofErr w:type="spellEnd"/>
+      <w:r>
+        <w:rPr>
+          <w:rStyle w:val="Hyperlink"/>
+          <w:color w:val="000000" w:themeColor="text1"/>
+          <w:u w:val="none"/>
+        </w:rPr>
+        <w:t xml:space="preserve"> </w:t>
+      </w:r>
+      <w:proofErr w:type="spellStart"/>
+      <w:r>
+        <w:rPr>
+          <w:rStyle w:val="Hyperlink"/>
+          <w:color w:val="000000" w:themeColor="text1"/>
+          <w:u w:val="none"/>
+        </w:rPr>
+        <w:t>rvis_tutorial</w:t>
+      </w:r>
+      <w:proofErr w:type="spellEnd"/>
+      <w:r>
+        <w:rPr>
+          <w:rStyle w:val="Hyperlink"/>
+          <w:color w:val="000000" w:themeColor="text1"/>
+          <w:u w:val="none"/>
+        </w:rPr>
+        <w:t>:=true</w:t>
       </w:r>
     </w:p>
     <w:p>
@@ -1213,35 +1252,373 @@
         </w:numPr>
         <w:rPr>
           <w:rStyle w:val="Hyperlink"/>
-          <w:color w:val="000000" w:themeColor="text1"/>
-          <w:u w:val="none"/>
-        </w:rPr>
-      </w:pPr>
-      <w:r>
-        <w:rPr>
-          <w:rStyle w:val="Hyperlink"/>
-          <w:color w:val="000000" w:themeColor="text1"/>
-          <w:u w:val="none"/>
-        </w:rPr>
-        <w:t xml:space="preserve">Command that opens </w:t>
-      </w:r>
-      <w:proofErr w:type="spellStart"/>
-      <w:r>
-        <w:rPr>
-          <w:rStyle w:val="Hyperlink"/>
-          <w:color w:val="000000" w:themeColor="text1"/>
-          <w:u w:val="none"/>
-        </w:rPr>
-        <w:t>MoveIt</w:t>
-      </w:r>
-      <w:proofErr w:type="spellEnd"/>
-      <w:r>
-        <w:rPr>
-          <w:rStyle w:val="Hyperlink"/>
-          <w:color w:val="000000" w:themeColor="text1"/>
-          <w:u w:val="none"/>
-        </w:rPr>
-        <w:t xml:space="preserve"> for generating paths between poses:</w:t>
+          <w:i/>
+          <w:iCs/>
+          <w:color w:val="auto"/>
+          <w:u w:val="none"/>
+        </w:rPr>
+      </w:pPr>
+      <w:r>
+        <w:rPr>
+          <w:rStyle w:val="Hyperlink"/>
+          <w:color w:val="auto"/>
+          <w:u w:val="none"/>
+        </w:rPr>
+        <w:t>Once you have your chosen start</w:t>
+      </w:r>
+      <w:r>
+        <w:rPr>
+          <w:rStyle w:val="Hyperlink"/>
+          <w:color w:val="auto"/>
+          <w:u w:val="none"/>
+        </w:rPr>
+        <w:t xml:space="preserve"> (default)</w:t>
+      </w:r>
+      <w:r>
+        <w:rPr>
+          <w:rStyle w:val="Hyperlink"/>
+          <w:color w:val="auto"/>
+          <w:u w:val="none"/>
+        </w:rPr>
+        <w:t xml:space="preserve"> and end pose, press “plan” in the “</w:t>
+      </w:r>
+      <w:proofErr w:type="spellStart"/>
+      <w:r>
+        <w:rPr>
+          <w:rStyle w:val="Hyperlink"/>
+          <w:color w:val="auto"/>
+          <w:u w:val="none"/>
+        </w:rPr>
+        <w:t>MotionPlanning</w:t>
+      </w:r>
+      <w:proofErr w:type="spellEnd"/>
+      <w:r>
+        <w:rPr>
+          <w:rStyle w:val="Hyperlink"/>
+          <w:color w:val="auto"/>
+          <w:u w:val="none"/>
+        </w:rPr>
+        <w:t xml:space="preserve">/Planning” tab at the bottom left of the </w:t>
+      </w:r>
+      <w:proofErr w:type="spellStart"/>
+      <w:r>
+        <w:rPr>
+          <w:rStyle w:val="Hyperlink"/>
+          <w:color w:val="auto"/>
+          <w:u w:val="none"/>
+        </w:rPr>
+        <w:t>RViz</w:t>
+      </w:r>
+      <w:proofErr w:type="spellEnd"/>
+      <w:r>
+        <w:rPr>
+          <w:rStyle w:val="Hyperlink"/>
+          <w:color w:val="auto"/>
+          <w:u w:val="none"/>
+        </w:rPr>
+        <w:t xml:space="preserve"> screen. You can export the positions of the joints for your planned path by saving the joint positions to a “</w:t>
+      </w:r>
+      <w:proofErr w:type="spellStart"/>
+      <w:r>
+        <w:rPr>
+          <w:rStyle w:val="Hyperlink"/>
+          <w:color w:val="auto"/>
+          <w:u w:val="none"/>
+        </w:rPr>
+        <w:t>test.bag</w:t>
+      </w:r>
+      <w:proofErr w:type="spellEnd"/>
+      <w:r>
+        <w:rPr>
+          <w:rStyle w:val="Hyperlink"/>
+          <w:color w:val="auto"/>
+          <w:u w:val="none"/>
+        </w:rPr>
+        <w:t xml:space="preserve">” </w:t>
+      </w:r>
+      <w:proofErr w:type="spellStart"/>
+      <w:r>
+        <w:rPr>
+          <w:rStyle w:val="Hyperlink"/>
+          <w:color w:val="auto"/>
+          <w:u w:val="none"/>
+        </w:rPr>
+        <w:t>rosbag</w:t>
+      </w:r>
+      <w:proofErr w:type="spellEnd"/>
+      <w:r>
+        <w:rPr>
+          <w:rStyle w:val="Hyperlink"/>
+          <w:color w:val="auto"/>
+          <w:u w:val="none"/>
+        </w:rPr>
+        <w:t xml:space="preserve"> and then a “</w:t>
+      </w:r>
+      <w:proofErr w:type="spellStart"/>
+      <w:r>
+        <w:rPr>
+          <w:rStyle w:val="Hyperlink"/>
+          <w:color w:val="auto"/>
+          <w:u w:val="none"/>
+        </w:rPr>
+        <w:t>test.yaml</w:t>
+      </w:r>
+      <w:proofErr w:type="spellEnd"/>
+      <w:r>
+        <w:rPr>
+          <w:rStyle w:val="Hyperlink"/>
+          <w:color w:val="auto"/>
+          <w:u w:val="none"/>
+        </w:rPr>
+        <w:t>” file with the following command</w:t>
+      </w:r>
+      <w:r>
+        <w:rPr>
+          <w:rStyle w:val="Hyperlink"/>
+          <w:color w:val="auto"/>
+          <w:u w:val="none"/>
+        </w:rPr>
+        <w:t>s</w:t>
+      </w:r>
+      <w:r>
+        <w:rPr>
+          <w:rStyle w:val="Hyperlink"/>
+          <w:color w:val="auto"/>
+          <w:u w:val="none"/>
+        </w:rPr>
+        <w:t xml:space="preserve">: </w:t>
+      </w:r>
+      <w:r>
+        <w:rPr>
+          <w:rStyle w:val="Hyperlink"/>
+          <w:color w:val="auto"/>
+          <w:u w:val="none"/>
+        </w:rPr>
+        <w:br/>
+      </w:r>
+      <w:r>
+        <w:rPr>
+          <w:rStyle w:val="Hyperlink"/>
+          <w:color w:val="auto"/>
+          <w:u w:val="none"/>
+        </w:rPr>
+        <w:lastRenderedPageBreak/>
+        <w:t xml:space="preserve">&gt; </w:t>
+      </w:r>
+      <w:proofErr w:type="spellStart"/>
+      <w:r>
+        <w:rPr>
+          <w:rStyle w:val="Hyperlink"/>
+          <w:color w:val="auto"/>
+          <w:u w:val="none"/>
+        </w:rPr>
+        <w:t>rosbag</w:t>
+      </w:r>
+      <w:proofErr w:type="spellEnd"/>
+      <w:r>
+        <w:rPr>
+          <w:rStyle w:val="Hyperlink"/>
+          <w:color w:val="auto"/>
+          <w:u w:val="none"/>
+        </w:rPr>
+        <w:t xml:space="preserve"> record --duration=10 --output-name=</w:t>
+      </w:r>
+      <w:proofErr w:type="spellStart"/>
+      <w:r>
+        <w:rPr>
+          <w:rStyle w:val="Hyperlink"/>
+          <w:color w:val="auto"/>
+          <w:u w:val="none"/>
+        </w:rPr>
+        <w:t>test.bag</w:t>
+      </w:r>
+      <w:proofErr w:type="spellEnd"/>
+      <w:r>
+        <w:rPr>
+          <w:rStyle w:val="Hyperlink"/>
+          <w:color w:val="auto"/>
+          <w:u w:val="none"/>
+        </w:rPr>
+        <w:t xml:space="preserve"> /</w:t>
+      </w:r>
+      <w:proofErr w:type="spellStart"/>
+      <w:r>
+        <w:rPr>
+          <w:rStyle w:val="Hyperlink"/>
+          <w:color w:val="auto"/>
+          <w:u w:val="none"/>
+        </w:rPr>
+        <w:t>move_group</w:t>
+      </w:r>
+      <w:proofErr w:type="spellEnd"/>
+      <w:r>
+        <w:rPr>
+          <w:rStyle w:val="Hyperlink"/>
+          <w:color w:val="auto"/>
+          <w:u w:val="none"/>
+        </w:rPr>
+        <w:t>/</w:t>
+      </w:r>
+      <w:proofErr w:type="spellStart"/>
+      <w:r>
+        <w:rPr>
+          <w:rStyle w:val="Hyperlink"/>
+          <w:color w:val="auto"/>
+          <w:u w:val="none"/>
+        </w:rPr>
+        <w:t>display_planned_path</w:t>
+      </w:r>
+      <w:proofErr w:type="spellEnd"/>
+    </w:p>
+    <w:p>
+      <w:pPr>
+        <w:pStyle w:val="ListParagraph"/>
+        <w:ind w:left="1080" w:firstLine="360"/>
+        <w:rPr>
+          <w:rStyle w:val="Hyperlink"/>
+          <w:i/>
+          <w:iCs/>
+          <w:color w:val="808080" w:themeColor="background1" w:themeShade="80"/>
+          <w:u w:val="none"/>
+        </w:rPr>
+      </w:pPr>
+      <w:r>
+        <w:rPr>
+          <w:rStyle w:val="Hyperlink"/>
+          <w:i/>
+          <w:iCs/>
+          <w:color w:val="808080" w:themeColor="background1" w:themeShade="80"/>
+          <w:u w:val="none"/>
+        </w:rPr>
+        <w:t xml:space="preserve">&gt; </w:t>
+      </w:r>
+      <w:proofErr w:type="spellStart"/>
+      <w:r>
+        <w:rPr>
+          <w:rStyle w:val="Hyperlink"/>
+          <w:i/>
+          <w:iCs/>
+          <w:color w:val="808080" w:themeColor="background1" w:themeShade="80"/>
+          <w:u w:val="none"/>
+        </w:rPr>
+        <w:t>rostopic</w:t>
+      </w:r>
+      <w:proofErr w:type="spellEnd"/>
+      <w:r>
+        <w:rPr>
+          <w:rStyle w:val="Hyperlink"/>
+          <w:i/>
+          <w:iCs/>
+          <w:color w:val="808080" w:themeColor="background1" w:themeShade="80"/>
+          <w:u w:val="none"/>
+        </w:rPr>
+        <w:t xml:space="preserve"> echo -b </w:t>
+      </w:r>
+      <w:proofErr w:type="spellStart"/>
+      <w:r>
+        <w:rPr>
+          <w:rStyle w:val="Hyperlink"/>
+          <w:i/>
+          <w:iCs/>
+          <w:color w:val="808080" w:themeColor="background1" w:themeShade="80"/>
+          <w:u w:val="none"/>
+        </w:rPr>
+        <w:t>bag_name.bag</w:t>
+      </w:r>
+      <w:proofErr w:type="spellEnd"/>
+      <w:r>
+        <w:rPr>
+          <w:rStyle w:val="Hyperlink"/>
+          <w:i/>
+          <w:iCs/>
+          <w:color w:val="808080" w:themeColor="background1" w:themeShade="80"/>
+          <w:u w:val="none"/>
+        </w:rPr>
+        <w:t xml:space="preserve"> -p</w:t>
+      </w:r>
+      <w:r>
+        <w:rPr>
+          <w:rStyle w:val="Hyperlink"/>
+          <w:i/>
+          <w:iCs/>
+          <w:color w:val="808080" w:themeColor="background1" w:themeShade="80"/>
+          <w:u w:val="none"/>
+        </w:rPr>
+        <w:t xml:space="preserve"> </w:t>
+      </w:r>
+      <w:r>
+        <w:rPr>
+          <w:rStyle w:val="Hyperlink"/>
+          <w:i/>
+          <w:iCs/>
+          <w:color w:val="808080" w:themeColor="background1" w:themeShade="80"/>
+          <w:u w:val="none"/>
+        </w:rPr>
+        <w:t>/</w:t>
+      </w:r>
+      <w:proofErr w:type="spellStart"/>
+      <w:r>
+        <w:rPr>
+          <w:rStyle w:val="Hyperlink"/>
+          <w:i/>
+          <w:iCs/>
+          <w:color w:val="808080" w:themeColor="background1" w:themeShade="80"/>
+          <w:u w:val="none"/>
+        </w:rPr>
+        <w:t>move_group</w:t>
+      </w:r>
+      <w:proofErr w:type="spellEnd"/>
+      <w:r>
+        <w:rPr>
+          <w:rStyle w:val="Hyperlink"/>
+          <w:i/>
+          <w:iCs/>
+          <w:color w:val="808080" w:themeColor="background1" w:themeShade="80"/>
+          <w:u w:val="none"/>
+        </w:rPr>
+        <w:t>/</w:t>
+      </w:r>
+      <w:proofErr w:type="spellStart"/>
+      <w:r>
+        <w:rPr>
+          <w:rStyle w:val="Hyperlink"/>
+          <w:i/>
+          <w:iCs/>
+          <w:color w:val="808080" w:themeColor="background1" w:themeShade="80"/>
+          <w:u w:val="none"/>
+        </w:rPr>
+        <w:t>display_planned_path</w:t>
+      </w:r>
+      <w:proofErr w:type="spellEnd"/>
+      <w:r>
+        <w:rPr>
+          <w:rStyle w:val="Hyperlink"/>
+          <w:i/>
+          <w:iCs/>
+          <w:color w:val="808080" w:themeColor="background1" w:themeShade="80"/>
+          <w:u w:val="none"/>
+        </w:rPr>
+        <w:t xml:space="preserve"> &gt; </w:t>
+      </w:r>
+      <w:r>
+        <w:rPr>
+          <w:rStyle w:val="Hyperlink"/>
+          <w:i/>
+          <w:iCs/>
+          <w:color w:val="808080" w:themeColor="background1" w:themeShade="80"/>
+          <w:u w:val="none"/>
+        </w:rPr>
+        <w:t>test</w:t>
+      </w:r>
+      <w:r>
+        <w:rPr>
+          <w:rStyle w:val="Hyperlink"/>
+          <w:i/>
+          <w:iCs/>
+          <w:color w:val="808080" w:themeColor="background1" w:themeShade="80"/>
+          <w:u w:val="none"/>
+        </w:rPr>
+        <w:t>.csv</w:t>
       </w:r>
     </w:p>
     <w:p>
@@ -1250,92 +1627,285 @@
         <w:ind w:left="1440"/>
         <w:rPr>
           <w:rStyle w:val="Hyperlink"/>
-          <w:color w:val="000000" w:themeColor="text1"/>
-          <w:u w:val="none"/>
-        </w:rPr>
-      </w:pPr>
-      <w:r>
-        <w:rPr>
-          <w:rStyle w:val="Hyperlink"/>
-          <w:color w:val="000000" w:themeColor="text1"/>
-          <w:u w:val="none"/>
-        </w:rPr>
-        <w:t xml:space="preserve">&gt; </w:t>
-      </w:r>
-      <w:proofErr w:type="spellStart"/>
-      <w:r>
-        <w:rPr>
-          <w:rStyle w:val="Hyperlink"/>
-          <w:color w:val="000000" w:themeColor="text1"/>
-          <w:u w:val="none"/>
-        </w:rPr>
-        <w:t>roslaunch</w:t>
-      </w:r>
-      <w:proofErr w:type="spellEnd"/>
-      <w:r>
-        <w:rPr>
-          <w:rStyle w:val="Hyperlink"/>
-          <w:color w:val="000000" w:themeColor="text1"/>
+          <w:i/>
+          <w:iCs/>
+          <w:color w:val="808080" w:themeColor="background1" w:themeShade="80"/>
+          <w:u w:val="none"/>
+        </w:rPr>
+      </w:pPr>
+      <w:r>
+        <w:rPr>
+          <w:rStyle w:val="Hyperlink"/>
+          <w:i/>
+          <w:iCs/>
+          <w:color w:val="808080" w:themeColor="background1" w:themeShade="80"/>
+          <w:u w:val="none"/>
+        </w:rPr>
+        <w:t>(above is deprecated; does not capture all information)</w:t>
+      </w:r>
+      <w:r>
+        <w:rPr>
+          <w:rStyle w:val="Hyperlink"/>
+          <w:color w:val="auto"/>
+          <w:u w:val="none"/>
+        </w:rPr>
+        <w:br/>
+        <w:t xml:space="preserve">&gt;  time ros_readbagfile.py </w:t>
+      </w:r>
+      <w:proofErr w:type="spellStart"/>
+      <w:r>
+        <w:rPr>
+          <w:rStyle w:val="Hyperlink"/>
+          <w:color w:val="auto"/>
+          <w:u w:val="none"/>
+        </w:rPr>
+        <w:t>test.bag</w:t>
+      </w:r>
+      <w:proofErr w:type="spellEnd"/>
+      <w:r>
+        <w:rPr>
+          <w:rStyle w:val="Hyperlink"/>
+          <w:color w:val="auto"/>
+          <w:u w:val="none"/>
+        </w:rPr>
+        <w:t xml:space="preserve"> /</w:t>
+      </w:r>
+      <w:proofErr w:type="spellStart"/>
+      <w:r>
+        <w:rPr>
+          <w:rStyle w:val="Hyperlink"/>
+          <w:color w:val="auto"/>
+          <w:u w:val="none"/>
+        </w:rPr>
+        <w:t>move_group</w:t>
+      </w:r>
+      <w:proofErr w:type="spellEnd"/>
+      <w:r>
+        <w:rPr>
+          <w:rStyle w:val="Hyperlink"/>
+          <w:color w:val="auto"/>
+          <w:u w:val="none"/>
+        </w:rPr>
+        <w:t>/</w:t>
+      </w:r>
+      <w:proofErr w:type="spellStart"/>
+      <w:r>
+        <w:rPr>
+          <w:rStyle w:val="Hyperlink"/>
+          <w:color w:val="auto"/>
+          <w:u w:val="none"/>
+        </w:rPr>
+        <w:t>display_planned_path</w:t>
+      </w:r>
+      <w:proofErr w:type="spellEnd"/>
+      <w:r>
+        <w:rPr>
+          <w:rStyle w:val="Hyperlink"/>
+          <w:color w:val="auto"/>
+          <w:u w:val="none"/>
+        </w:rPr>
+        <w:t xml:space="preserve"> | tee </w:t>
+      </w:r>
+      <w:proofErr w:type="spellStart"/>
+      <w:r>
+        <w:rPr>
+          <w:rStyle w:val="Hyperlink"/>
+          <w:color w:val="auto"/>
+          <w:u w:val="none"/>
+        </w:rPr>
+        <w:t>test.yaml</w:t>
+      </w:r>
+      <w:proofErr w:type="spellEnd"/>
+    </w:p>
+    <w:p>
+      <w:pPr>
+        <w:pStyle w:val="ListParagraph"/>
+        <w:ind w:left="1440"/>
+        <w:rPr>
+          <w:rStyle w:val="Hyperlink"/>
+          <w:i/>
+          <w:iCs/>
+          <w:color w:val="auto"/>
+          <w:u w:val="none"/>
+        </w:rPr>
+      </w:pPr>
+      <w:r>
+        <w:rPr>
+          <w:rStyle w:val="Hyperlink"/>
+          <w:color w:val="auto"/>
+          <w:u w:val="none"/>
+        </w:rPr>
+        <w:t xml:space="preserve">&gt; awk '/positions/ {print}' </w:t>
+      </w:r>
+      <w:proofErr w:type="spellStart"/>
+      <w:r>
+        <w:rPr>
+          <w:rStyle w:val="Hyperlink"/>
+          <w:color w:val="auto"/>
+          <w:u w:val="none"/>
+        </w:rPr>
+        <w:t>test.yaml</w:t>
+      </w:r>
+      <w:proofErr w:type="spellEnd"/>
+      <w:r>
+        <w:rPr>
+          <w:rStyle w:val="Hyperlink"/>
+          <w:color w:val="auto"/>
+          <w:u w:val="none"/>
+        </w:rPr>
+        <w:t xml:space="preserve"> &gt; positions.txt</w:t>
+      </w:r>
+    </w:p>
+    <w:p>
+      <w:pPr>
+        <w:pStyle w:val="ListParagraph"/>
+        <w:ind w:left="1440"/>
+        <w:rPr>
+          <w:rStyle w:val="Hyperlink"/>
+          <w:i/>
+          <w:iCs/>
+          <w:color w:val="auto"/>
+          <w:u w:val="none"/>
+        </w:rPr>
+      </w:pPr>
+      <w:r>
+        <w:rPr>
+          <w:rStyle w:val="Hyperlink"/>
+          <w:color w:val="auto"/>
+          <w:u w:val="none"/>
+        </w:rPr>
+        <w:t>(above requires installation of ros_readbagfile.py</w:t>
+      </w:r>
+      <w:r>
+        <w:rPr>
+          <w:rStyle w:val="Hyperlink"/>
+          <w:color w:val="auto"/>
+          <w:u w:val="none"/>
+        </w:rPr>
+        <w:t xml:space="preserve">; see </w:t>
+      </w:r>
+      <w:hyperlink r:id="rId15" w:history="1">
+        <w:r>
+          <w:rPr>
+            <w:rStyle w:val="Hyperlink"/>
+          </w:rPr>
+          <w:t>http://wiki.ros.org/ROS/Tutorials/reading%20msgs%20from%20a%20bag%20file</w:t>
+        </w:r>
+      </w:hyperlink>
+      <w:r>
+        <w:rPr>
+          <w:rStyle w:val="Hyperlink"/>
+          <w:color w:val="auto"/>
+          <w:u w:val="none"/>
+        </w:rPr>
+        <w:t>)</w:t>
+      </w:r>
+    </w:p>
+    <w:p>
+      <w:pPr>
+        <w:pStyle w:val="ListParagraph"/>
+        <w:numPr>
+          <w:ilvl w:val="1"/>
+          <w:numId w:val="1"/>
+        </w:numPr>
+        <w:rPr>
+          <w:rStyle w:val="Hyperlink"/>
+          <w:color w:val="auto"/>
+          <w:u w:val="none"/>
+        </w:rPr>
+      </w:pPr>
+      <w:r>
+        <w:rPr>
+          <w:rStyle w:val="Hyperlink"/>
+          <w:color w:val="auto"/>
+          <w:u w:val="none"/>
+        </w:rPr>
+        <w:t xml:space="preserve">Convert positions.txt into a csv file, with brackets and headers removed. </w:t>
+      </w:r>
+      <w:r>
+        <w:rPr>
+          <w:rStyle w:val="Hyperlink"/>
+          <w:color w:val="auto"/>
+          <w:u w:val="none"/>
+        </w:rPr>
+        <w:t xml:space="preserve">Scale the </w:t>
+      </w:r>
+      <w:r>
+        <w:rPr>
+          <w:rStyle w:val="Hyperlink"/>
+          <w:color w:val="auto"/>
+          <w:u w:val="none"/>
+        </w:rPr>
+        <w:t>positions to be in degrees instead of radians</w:t>
+      </w:r>
+      <w:r>
+        <w:rPr>
+          <w:rStyle w:val="Hyperlink"/>
+          <w:color w:val="auto"/>
+          <w:u w:val="none"/>
+        </w:rPr>
+        <w:t xml:space="preserve"> for rotational joints</w:t>
+      </w:r>
+      <w:r>
+        <w:rPr>
+          <w:rStyle w:val="Hyperlink"/>
+          <w:color w:val="auto"/>
+          <w:u w:val="none"/>
+        </w:rPr>
+        <w:t>. Save as corrected_positions.csv. The controller code in Unity (</w:t>
+      </w:r>
+      <w:proofErr w:type="spellStart"/>
+      <w:r>
+        <w:rPr>
+          <w:rStyle w:val="Hyperlink"/>
+          <w:color w:val="auto"/>
+          <w:u w:val="none"/>
+        </w:rPr>
+        <w:t>ControllerFromLogFile.cs</w:t>
+      </w:r>
+      <w:proofErr w:type="spellEnd"/>
+      <w:r>
+        <w:rPr>
+          <w:rStyle w:val="Hyperlink"/>
+          <w:color w:val="auto"/>
+          <w:u w:val="none"/>
+        </w:rPr>
+        <w:t xml:space="preserve">) will import the sequence of positions and transmit them to the robot every 0.2 seconds. </w:t>
+      </w:r>
+      <w:r>
+        <w:rPr>
+          <w:rStyle w:val="Hyperlink"/>
+          <w:color w:val="auto"/>
+          <w:u w:val="none"/>
+        </w:rPr>
+        <w:t xml:space="preserve">This can be manually visualized by dragging the “target” slider under the </w:t>
+      </w:r>
+      <w:proofErr w:type="spellStart"/>
+      <w:r>
+        <w:rPr>
+          <w:rStyle w:val="Hyperlink"/>
+          <w:color w:val="auto"/>
+          <w:u w:val="none"/>
+        </w:rPr>
+        <w:t>xDrive</w:t>
+      </w:r>
+      <w:proofErr w:type="spellEnd"/>
+      <w:r>
+        <w:rPr>
+          <w:rStyle w:val="Hyperlink"/>
+          <w:color w:val="auto"/>
+          <w:u w:val="none"/>
+        </w:rPr>
+        <w:t xml:space="preserve"> of each individual link while running the code in Unity.</w:t>
+      </w:r>
+      <w:r>
+        <w:rPr>
+          <w:rStyle w:val="Hyperlink"/>
+          <w:color w:val="auto"/>
           <w:u w:val="none"/>
         </w:rPr>
         <w:t xml:space="preserve"> </w:t>
       </w:r>
-      <w:proofErr w:type="spellStart"/>
-      <w:r>
-        <w:rPr>
-          <w:rStyle w:val="Hyperlink"/>
-          <w:color w:val="000000" w:themeColor="text1"/>
-          <w:u w:val="none"/>
-        </w:rPr>
-        <w:t>kinova_moveit_config</w:t>
-      </w:r>
-      <w:proofErr w:type="spellEnd"/>
-      <w:r>
-        <w:rPr>
-          <w:rStyle w:val="Hyperlink"/>
-          <w:color w:val="000000" w:themeColor="text1"/>
-          <w:u w:val="none"/>
-        </w:rPr>
-        <w:t xml:space="preserve"> </w:t>
-      </w:r>
-      <w:proofErr w:type="spellStart"/>
-      <w:proofErr w:type="gramStart"/>
-      <w:r>
-        <w:rPr>
-          <w:rStyle w:val="Hyperlink"/>
-          <w:color w:val="000000" w:themeColor="text1"/>
-          <w:u w:val="none"/>
-        </w:rPr>
-        <w:t>demo.launch</w:t>
-      </w:r>
-      <w:proofErr w:type="spellEnd"/>
-      <w:proofErr w:type="gramEnd"/>
-      <w:r>
-        <w:rPr>
-          <w:rStyle w:val="Hyperlink"/>
-          <w:color w:val="000000" w:themeColor="text1"/>
-          <w:u w:val="none"/>
-        </w:rPr>
-        <w:t xml:space="preserve"> </w:t>
-      </w:r>
-      <w:proofErr w:type="spellStart"/>
-      <w:r>
-        <w:rPr>
-          <w:rStyle w:val="Hyperlink"/>
-          <w:color w:val="000000" w:themeColor="text1"/>
-          <w:u w:val="none"/>
-        </w:rPr>
-        <w:t>rvis_tutorial</w:t>
-      </w:r>
-      <w:proofErr w:type="spellEnd"/>
-      <w:r>
-        <w:rPr>
-          <w:rStyle w:val="Hyperlink"/>
-          <w:color w:val="000000" w:themeColor="text1"/>
-          <w:u w:val="none"/>
-        </w:rPr>
-        <w:t>:=true</w:t>
-      </w:r>
     </w:p>
     <w:p>
       <w:pPr>
@@ -1356,70 +1926,88 @@
           <w:color w:val="auto"/>
           <w:u w:val="none"/>
         </w:rPr>
-        <w:t>Once you have your chosen start</w:t>
-      </w:r>
-      <w:r>
-        <w:rPr>
-          <w:rStyle w:val="Hyperlink"/>
-          <w:color w:val="auto"/>
-          <w:u w:val="none"/>
-        </w:rPr>
-        <w:t xml:space="preserve"> (default)</w:t>
-      </w:r>
-      <w:r>
-        <w:rPr>
-          <w:rStyle w:val="Hyperlink"/>
-          <w:color w:val="auto"/>
-          <w:u w:val="none"/>
-        </w:rPr>
-        <w:t xml:space="preserve"> and end pose, press “plan” in the “</w:t>
-      </w:r>
-      <w:proofErr w:type="spellStart"/>
-      <w:r>
-        <w:rPr>
-          <w:rStyle w:val="Hyperlink"/>
-          <w:color w:val="auto"/>
-          <w:u w:val="none"/>
-        </w:rPr>
-        <w:t>MotionPlanning</w:t>
-      </w:r>
-      <w:proofErr w:type="spellEnd"/>
-      <w:r>
-        <w:rPr>
-          <w:rStyle w:val="Hyperlink"/>
-          <w:color w:val="auto"/>
-          <w:u w:val="none"/>
-        </w:rPr>
-        <w:t xml:space="preserve">/Planning” tab at the bottom left of the </w:t>
-      </w:r>
-      <w:proofErr w:type="spellStart"/>
-      <w:r>
-        <w:rPr>
-          <w:rStyle w:val="Hyperlink"/>
-          <w:color w:val="auto"/>
-          <w:u w:val="none"/>
-        </w:rPr>
-        <w:t>RViz</w:t>
-      </w:r>
-      <w:proofErr w:type="spellEnd"/>
-      <w:r>
-        <w:rPr>
-          <w:rStyle w:val="Hyperlink"/>
-          <w:color w:val="auto"/>
-          <w:u w:val="none"/>
-        </w:rPr>
-        <w:t xml:space="preserve"> screen. You can export the positions of the joints for your planned path by saving the joint positions to a “</w:t>
-      </w:r>
-      <w:proofErr w:type="spellStart"/>
-      <w:r>
-        <w:rPr>
-          <w:rStyle w:val="Hyperlink"/>
-          <w:color w:val="auto"/>
-          <w:u w:val="none"/>
-        </w:rPr>
-        <w:t>test.bag</w:t>
-      </w:r>
-      <w:proofErr w:type="spellEnd"/>
+        <w:t xml:space="preserve">You can do the same with velocities if you want. The default URDF controller in Unity uses velocities, but even after </w:t>
+      </w:r>
+      <w:r>
+        <w:rPr>
+          <w:rStyle w:val="Hyperlink"/>
+          <w:color w:val="auto"/>
+          <w:u w:val="none"/>
+        </w:rPr>
+        <w:t xml:space="preserve">scaling my velocities to be in deg/sec instead of rad/sec, I didn’t see much motion when I tried to </w:t>
+      </w:r>
+      <w:r>
+        <w:rPr>
+          <w:rStyle w:val="Hyperlink"/>
+          <w:color w:val="auto"/>
+          <w:u w:val="none"/>
+        </w:rPr>
+        <w:t>upload “</w:t>
+      </w:r>
+      <w:proofErr w:type="spellStart"/>
+      <w:r>
+        <w:rPr>
+          <w:rStyle w:val="Hyperlink"/>
+          <w:color w:val="auto"/>
+          <w:u w:val="none"/>
+        </w:rPr>
+        <w:t>targetVelocity</w:t>
+      </w:r>
+      <w:proofErr w:type="spellEnd"/>
+      <w:r>
+        <w:rPr>
+          <w:rStyle w:val="Hyperlink"/>
+          <w:color w:val="auto"/>
+          <w:u w:val="none"/>
+        </w:rPr>
+        <w:t>” values instead of “target” [position] values with my code.</w:t>
+      </w:r>
+    </w:p>
+    <w:p>
+      <w:pPr>
+        <w:pStyle w:val="ListParagraph"/>
+        <w:numPr>
+          <w:ilvl w:val="1"/>
+          <w:numId w:val="1"/>
+        </w:numPr>
+        <w:rPr>
+          <w:rStyle w:val="Hyperlink"/>
+          <w:color w:val="auto"/>
+          <w:u w:val="none"/>
+        </w:rPr>
+      </w:pPr>
+      <w:r>
+        <w:rPr>
+          <w:rStyle w:val="Hyperlink"/>
+          <w:color w:val="auto"/>
+          <w:u w:val="none"/>
+        </w:rPr>
+        <w:t>Move the “corrected_positions.csv” file to “</w:t>
+      </w:r>
+      <w:r>
+        <w:rPr>
+          <w:rStyle w:val="Hyperlink"/>
+          <w:color w:val="auto"/>
+          <w:u w:val="none"/>
+        </w:rPr>
+        <w:t>C:\Users\</w:t>
+      </w:r>
+      <w:r>
+        <w:rPr>
+          <w:rStyle w:val="Hyperlink"/>
+          <w:color w:val="auto"/>
+          <w:u w:val="none"/>
+        </w:rPr>
+        <w:t>&lt;username&gt;</w:t>
+      </w:r>
+      <w:r>
+        <w:rPr>
+          <w:rStyle w:val="Hyperlink"/>
+          <w:color w:val="auto"/>
+          <w:u w:val="none"/>
+        </w:rPr>
+        <w:t>\AppData\LocalLow\DefaultCompany\NonAnthroHandsUserStudy</w:t>
+      </w:r>
       <w:r>
         <w:rPr>
           <w:rStyle w:val="Hyperlink"/>
@@ -1428,257 +2016,135 @@
         </w:rPr>
         <w:t xml:space="preserve">” </w:t>
       </w:r>
-      <w:proofErr w:type="spellStart"/>
-      <w:r>
-        <w:rPr>
-          <w:rStyle w:val="Hyperlink"/>
-          <w:color w:val="auto"/>
-          <w:u w:val="none"/>
-        </w:rPr>
-        <w:t>rosbag</w:t>
-      </w:r>
-      <w:proofErr w:type="spellEnd"/>
-      <w:r>
-        <w:rPr>
-          <w:rStyle w:val="Hyperlink"/>
-          <w:color w:val="auto"/>
-          <w:u w:val="none"/>
-        </w:rPr>
-        <w:t xml:space="preserve"> and then a “</w:t>
-      </w:r>
-      <w:proofErr w:type="spellStart"/>
-      <w:proofErr w:type="gramStart"/>
-      <w:r>
-        <w:rPr>
-          <w:rStyle w:val="Hyperlink"/>
-          <w:color w:val="auto"/>
-          <w:u w:val="none"/>
-        </w:rPr>
-        <w:t>test.yaml</w:t>
-      </w:r>
-      <w:proofErr w:type="spellEnd"/>
-      <w:proofErr w:type="gramEnd"/>
-      <w:r>
-        <w:rPr>
-          <w:rStyle w:val="Hyperlink"/>
-          <w:color w:val="auto"/>
-          <w:u w:val="none"/>
-        </w:rPr>
-        <w:t>” file with the following command</w:t>
-      </w:r>
-      <w:r>
-        <w:rPr>
-          <w:rStyle w:val="Hyperlink"/>
-          <w:color w:val="auto"/>
-          <w:u w:val="none"/>
-        </w:rPr>
-        <w:t>s</w:t>
-      </w:r>
-      <w:r>
-        <w:rPr>
-          <w:rStyle w:val="Hyperlink"/>
-          <w:color w:val="auto"/>
-          <w:u w:val="none"/>
-        </w:rPr>
-        <w:t xml:space="preserve">: </w:t>
-      </w:r>
-      <w:r>
-        <w:rPr>
-          <w:rStyle w:val="Hyperlink"/>
-          <w:color w:val="auto"/>
-          <w:u w:val="none"/>
-        </w:rPr>
-        <w:br/>
-        <w:t xml:space="preserve">&gt; </w:t>
-      </w:r>
-      <w:proofErr w:type="spellStart"/>
-      <w:r>
-        <w:rPr>
-          <w:rStyle w:val="Hyperlink"/>
-          <w:color w:val="auto"/>
-          <w:u w:val="none"/>
-        </w:rPr>
-        <w:t>rosbag</w:t>
-      </w:r>
-      <w:proofErr w:type="spellEnd"/>
-      <w:r>
-        <w:rPr>
-          <w:rStyle w:val="Hyperlink"/>
-          <w:color w:val="auto"/>
-          <w:u w:val="none"/>
-        </w:rPr>
-        <w:t xml:space="preserve"> record --duration=10 --output-name=</w:t>
-      </w:r>
-      <w:proofErr w:type="spellStart"/>
-      <w:r>
-        <w:rPr>
-          <w:rStyle w:val="Hyperlink"/>
-          <w:color w:val="auto"/>
-          <w:u w:val="none"/>
-        </w:rPr>
-        <w:t>test.bag</w:t>
-      </w:r>
-      <w:proofErr w:type="spellEnd"/>
-      <w:r>
-        <w:rPr>
-          <w:rStyle w:val="Hyperlink"/>
-          <w:color w:val="auto"/>
-          <w:u w:val="none"/>
-        </w:rPr>
-        <w:t xml:space="preserve"> </w:t>
-      </w:r>
-      <w:r>
-        <w:rPr>
-          <w:rStyle w:val="Hyperlink"/>
-          <w:color w:val="auto"/>
-          <w:u w:val="none"/>
-        </w:rPr>
-        <w:lastRenderedPageBreak/>
-        <w:t>/</w:t>
-      </w:r>
-      <w:proofErr w:type="spellStart"/>
-      <w:r>
-        <w:rPr>
-          <w:rStyle w:val="Hyperlink"/>
-          <w:color w:val="auto"/>
-          <w:u w:val="none"/>
-        </w:rPr>
-        <w:t>move_group</w:t>
-      </w:r>
-      <w:proofErr w:type="spellEnd"/>
-      <w:r>
-        <w:rPr>
-          <w:rStyle w:val="Hyperlink"/>
-          <w:color w:val="auto"/>
-          <w:u w:val="none"/>
-        </w:rPr>
-        <w:t>/</w:t>
-      </w:r>
-      <w:proofErr w:type="spellStart"/>
-      <w:r>
-        <w:rPr>
-          <w:rStyle w:val="Hyperlink"/>
-          <w:color w:val="auto"/>
-          <w:u w:val="none"/>
-        </w:rPr>
-        <w:t>display_planned_path</w:t>
-      </w:r>
-      <w:proofErr w:type="spellEnd"/>
-      <w:r>
-        <w:rPr>
-          <w:rStyle w:val="Hyperlink"/>
-          <w:color w:val="auto"/>
-          <w:u w:val="none"/>
-        </w:rPr>
-        <w:br/>
-        <w:t xml:space="preserve">&gt; </w:t>
-      </w:r>
-      <w:r>
-        <w:rPr>
-          <w:rStyle w:val="Hyperlink"/>
-          <w:color w:val="auto"/>
-          <w:u w:val="none"/>
-        </w:rPr>
-        <w:t xml:space="preserve"> time ros_readbagfile.py </w:t>
-      </w:r>
-      <w:proofErr w:type="spellStart"/>
-      <w:r>
-        <w:rPr>
-          <w:rStyle w:val="Hyperlink"/>
-          <w:color w:val="auto"/>
-          <w:u w:val="none"/>
-        </w:rPr>
-        <w:t>test.bag</w:t>
-      </w:r>
-      <w:proofErr w:type="spellEnd"/>
-      <w:r>
-        <w:rPr>
-          <w:rStyle w:val="Hyperlink"/>
-          <w:color w:val="auto"/>
-          <w:u w:val="none"/>
-        </w:rPr>
-        <w:t xml:space="preserve"> /</w:t>
-      </w:r>
-      <w:proofErr w:type="spellStart"/>
-      <w:r>
-        <w:rPr>
-          <w:rStyle w:val="Hyperlink"/>
-          <w:color w:val="auto"/>
-          <w:u w:val="none"/>
-        </w:rPr>
-        <w:t>move_group</w:t>
-      </w:r>
-      <w:proofErr w:type="spellEnd"/>
-      <w:r>
-        <w:rPr>
-          <w:rStyle w:val="Hyperlink"/>
-          <w:color w:val="auto"/>
-          <w:u w:val="none"/>
-        </w:rPr>
-        <w:t>/</w:t>
-      </w:r>
-      <w:proofErr w:type="spellStart"/>
-      <w:r>
-        <w:rPr>
-          <w:rStyle w:val="Hyperlink"/>
-          <w:color w:val="auto"/>
-          <w:u w:val="none"/>
-        </w:rPr>
-        <w:t>display_planned_path</w:t>
-      </w:r>
-      <w:proofErr w:type="spellEnd"/>
-      <w:r>
-        <w:rPr>
-          <w:rStyle w:val="Hyperlink"/>
-          <w:color w:val="auto"/>
-          <w:u w:val="none"/>
-        </w:rPr>
-        <w:t xml:space="preserve"> | tee </w:t>
-      </w:r>
-      <w:proofErr w:type="spellStart"/>
-      <w:r>
-        <w:rPr>
-          <w:rStyle w:val="Hyperlink"/>
-          <w:color w:val="auto"/>
-          <w:u w:val="none"/>
-        </w:rPr>
-        <w:t>test.yaml</w:t>
-      </w:r>
-      <w:proofErr w:type="spellEnd"/>
-      <w:r>
-        <w:rPr>
-          <w:rStyle w:val="Hyperlink"/>
-          <w:color w:val="auto"/>
-          <w:u w:val="none"/>
-        </w:rPr>
-        <w:br/>
-        <w:t xml:space="preserve">&gt; </w:t>
-      </w:r>
-      <w:r>
-        <w:rPr>
-          <w:rStyle w:val="Hyperlink"/>
-          <w:color w:val="auto"/>
-          <w:u w:val="none"/>
-        </w:rPr>
-        <w:t xml:space="preserve">awk '/positions/ {print}' </w:t>
-      </w:r>
-      <w:proofErr w:type="spellStart"/>
-      <w:r>
-        <w:rPr>
-          <w:rStyle w:val="Hyperlink"/>
-          <w:color w:val="auto"/>
-          <w:u w:val="none"/>
-        </w:rPr>
-        <w:t>test.yaml</w:t>
-      </w:r>
-      <w:proofErr w:type="spellEnd"/>
-      <w:r>
-        <w:rPr>
-          <w:rStyle w:val="Hyperlink"/>
-          <w:color w:val="auto"/>
-          <w:u w:val="none"/>
-        </w:rPr>
-        <w:t xml:space="preserve"> &gt; positions.txt</w:t>
+      <w:r>
+        <w:rPr>
+          <w:rStyle w:val="Hyperlink"/>
+          <w:color w:val="auto"/>
+          <w:u w:val="none"/>
+        </w:rPr>
+        <w:t>if you need</w:t>
+      </w:r>
+      <w:r>
+        <w:rPr>
+          <w:rStyle w:val="Hyperlink"/>
+          <w:color w:val="auto"/>
+          <w:u w:val="none"/>
+        </w:rPr>
+        <w:t xml:space="preserve"> Unity </w:t>
+      </w:r>
+      <w:r>
+        <w:rPr>
+          <w:rStyle w:val="Hyperlink"/>
+          <w:color w:val="auto"/>
+          <w:u w:val="none"/>
+        </w:rPr>
+        <w:t>to be able to read the file during Play</w:t>
+      </w:r>
+      <w:r>
+        <w:rPr>
+          <w:rStyle w:val="Hyperlink"/>
+          <w:color w:val="auto"/>
+          <w:u w:val="none"/>
+        </w:rPr>
+        <w:t xml:space="preserve">, and </w:t>
+      </w:r>
+      <w:r>
+        <w:rPr>
+          <w:rStyle w:val="Hyperlink"/>
+          <w:color w:val="auto"/>
+          <w:u w:val="none"/>
+        </w:rPr>
+        <w:t xml:space="preserve">place a copy in </w:t>
+      </w:r>
+      <w:r>
+        <w:rPr>
+          <w:rStyle w:val="Hyperlink"/>
+          <w:color w:val="auto"/>
+          <w:u w:val="none"/>
+        </w:rPr>
+        <w:t>“</w:t>
+      </w:r>
+      <w:r>
+        <w:rPr>
+          <w:rStyle w:val="Hyperlink"/>
+          <w:color w:val="auto"/>
+          <w:u w:val="none"/>
+        </w:rPr>
+        <w:t>C:</w:t>
+      </w:r>
+      <w:r>
+        <w:rPr>
+          <w:rStyle w:val="Hyperlink"/>
+          <w:color w:val="auto"/>
+          <w:u w:val="none"/>
+        </w:rPr>
+        <w:t>\Quest 2\Internal shared storage\Android\data\com.DefaultCompany.NonAnthroHandsUserStudy\files</w:t>
+      </w:r>
+      <w:r>
+        <w:rPr>
+          <w:rStyle w:val="Hyperlink"/>
+          <w:color w:val="auto"/>
+          <w:u w:val="none"/>
+        </w:rPr>
+        <w:t xml:space="preserve">” </w:t>
+      </w:r>
+      <w:r>
+        <w:rPr>
+          <w:rStyle w:val="Hyperlink"/>
+          <w:color w:val="auto"/>
+          <w:u w:val="none"/>
+        </w:rPr>
+        <w:t xml:space="preserve">for the </w:t>
+      </w:r>
+      <w:r>
+        <w:rPr>
+          <w:rStyle w:val="Hyperlink"/>
+          <w:color w:val="auto"/>
+          <w:u w:val="none"/>
+        </w:rPr>
+        <w:t xml:space="preserve">app to </w:t>
+      </w:r>
+      <w:r>
+        <w:rPr>
+          <w:rStyle w:val="Hyperlink"/>
+          <w:color w:val="auto"/>
+          <w:u w:val="none"/>
+        </w:rPr>
+        <w:t xml:space="preserve">access when deployed </w:t>
+      </w:r>
+      <w:r>
+        <w:rPr>
+          <w:rStyle w:val="Hyperlink"/>
+          <w:color w:val="auto"/>
+          <w:u w:val="none"/>
+        </w:rPr>
+        <w:t>on the Oculus</w:t>
+      </w:r>
+    </w:p>
+    <w:p>
+      <w:pPr>
+        <w:pStyle w:val="ListParagraph"/>
+        <w:numPr>
+          <w:ilvl w:val="0"/>
+          <w:numId w:val="1"/>
+        </w:numPr>
+        <w:rPr>
+          <w:color w:val="808080" w:themeColor="background1" w:themeShade="80"/>
+        </w:rPr>
+      </w:pPr>
+      <w:proofErr w:type="spellStart"/>
+      <w:r>
+        <w:rPr>
+          <w:color w:val="808080" w:themeColor="background1" w:themeShade="80"/>
+        </w:rPr>
+        <w:t>FastIK</w:t>
+      </w:r>
+      <w:proofErr w:type="spellEnd"/>
+      <w:r>
+        <w:rPr>
+          <w:color w:val="808080" w:themeColor="background1" w:themeShade="80"/>
+        </w:rPr>
+        <w:t>:</w:t>
       </w:r>
     </w:p>
     <w:p>
@@ -1689,352 +2155,6 @@
           <w:numId w:val="1"/>
         </w:numPr>
         <w:rPr>
-          <w:rStyle w:val="Hyperlink"/>
-          <w:color w:val="auto"/>
-          <w:u w:val="none"/>
-        </w:rPr>
-      </w:pPr>
-      <w:r>
-        <w:rPr>
-          <w:rStyle w:val="Hyperlink"/>
-          <w:color w:val="auto"/>
-          <w:u w:val="none"/>
-        </w:rPr>
-        <w:t xml:space="preserve">Convert positions.txt into a csv file, with brackets and headers removed. </w:t>
-      </w:r>
-      <w:r>
-        <w:rPr>
-          <w:rStyle w:val="Hyperlink"/>
-          <w:color w:val="auto"/>
-          <w:u w:val="none"/>
-        </w:rPr>
-        <w:t xml:space="preserve">Scale the </w:t>
-      </w:r>
-      <w:r>
-        <w:rPr>
-          <w:rStyle w:val="Hyperlink"/>
-          <w:color w:val="auto"/>
-          <w:u w:val="none"/>
-        </w:rPr>
-        <w:t>positions to be in degrees instead of radians</w:t>
-      </w:r>
-      <w:r>
-        <w:rPr>
-          <w:rStyle w:val="Hyperlink"/>
-          <w:color w:val="auto"/>
-          <w:u w:val="none"/>
-        </w:rPr>
-        <w:t xml:space="preserve"> for rotational joints</w:t>
-      </w:r>
-      <w:r>
-        <w:rPr>
-          <w:rStyle w:val="Hyperlink"/>
-          <w:color w:val="auto"/>
-          <w:u w:val="none"/>
-        </w:rPr>
-        <w:t>. Save as corrected_positions.csv. The controller code in Unity (</w:t>
-      </w:r>
-      <w:proofErr w:type="spellStart"/>
-      <w:r>
-        <w:rPr>
-          <w:rStyle w:val="Hyperlink"/>
-          <w:color w:val="auto"/>
-          <w:u w:val="none"/>
-        </w:rPr>
-        <w:t>ControllerFromLogFile.cs</w:t>
-      </w:r>
-      <w:proofErr w:type="spellEnd"/>
-      <w:r>
-        <w:rPr>
-          <w:rStyle w:val="Hyperlink"/>
-          <w:color w:val="auto"/>
-          <w:u w:val="none"/>
-        </w:rPr>
-        <w:t xml:space="preserve">) will import the sequence of positions and transmit them to the robot every 0.2 seconds. </w:t>
-      </w:r>
-      <w:r>
-        <w:rPr>
-          <w:rStyle w:val="Hyperlink"/>
-          <w:color w:val="auto"/>
-          <w:u w:val="none"/>
-        </w:rPr>
-        <w:t xml:space="preserve">This can be manually visualized by dragging the “target” slider under the </w:t>
-      </w:r>
-      <w:proofErr w:type="spellStart"/>
-      <w:r>
-        <w:rPr>
-          <w:rStyle w:val="Hyperlink"/>
-          <w:color w:val="auto"/>
-          <w:u w:val="none"/>
-        </w:rPr>
-        <w:t>xDrive</w:t>
-      </w:r>
-      <w:proofErr w:type="spellEnd"/>
-      <w:r>
-        <w:rPr>
-          <w:rStyle w:val="Hyperlink"/>
-          <w:color w:val="auto"/>
-          <w:u w:val="none"/>
-        </w:rPr>
-        <w:t xml:space="preserve"> of each individual link while running the code in Unity.</w:t>
-      </w:r>
-      <w:r>
-        <w:rPr>
-          <w:rStyle w:val="Hyperlink"/>
-          <w:color w:val="auto"/>
-          <w:u w:val="none"/>
-        </w:rPr>
-        <w:t xml:space="preserve"> </w:t>
-      </w:r>
-    </w:p>
-    <w:p>
-      <w:pPr>
-        <w:pStyle w:val="ListParagraph"/>
-        <w:numPr>
-          <w:ilvl w:val="1"/>
-          <w:numId w:val="1"/>
-        </w:numPr>
-        <w:rPr>
-          <w:rStyle w:val="Hyperlink"/>
-          <w:color w:val="auto"/>
-          <w:u w:val="none"/>
-        </w:rPr>
-      </w:pPr>
-      <w:r>
-        <w:rPr>
-          <w:rStyle w:val="Hyperlink"/>
-          <w:color w:val="auto"/>
-          <w:u w:val="none"/>
-        </w:rPr>
-        <w:t xml:space="preserve">You can do the same with velocities if you want. The default URDF controller in Unity uses velocities, but even after </w:t>
-      </w:r>
-      <w:r>
-        <w:rPr>
-          <w:rStyle w:val="Hyperlink"/>
-          <w:color w:val="auto"/>
-          <w:u w:val="none"/>
-        </w:rPr>
-        <w:t xml:space="preserve">scaling my velocities to be in deg/sec instead of rad/sec, I didn’t see much motion when I tried to </w:t>
-      </w:r>
-      <w:r>
-        <w:rPr>
-          <w:rStyle w:val="Hyperlink"/>
-          <w:color w:val="auto"/>
-          <w:u w:val="none"/>
-        </w:rPr>
-        <w:t>upload “</w:t>
-      </w:r>
-      <w:proofErr w:type="spellStart"/>
-      <w:r>
-        <w:rPr>
-          <w:rStyle w:val="Hyperlink"/>
-          <w:color w:val="auto"/>
-          <w:u w:val="none"/>
-        </w:rPr>
-        <w:t>targetVelocity</w:t>
-      </w:r>
-      <w:proofErr w:type="spellEnd"/>
-      <w:r>
-        <w:rPr>
-          <w:rStyle w:val="Hyperlink"/>
-          <w:color w:val="auto"/>
-          <w:u w:val="none"/>
-        </w:rPr>
-        <w:t>” values instead of “target” [position] values with my code.</w:t>
-      </w:r>
-    </w:p>
-    <w:p>
-      <w:pPr>
-        <w:pStyle w:val="ListParagraph"/>
-        <w:numPr>
-          <w:ilvl w:val="1"/>
-          <w:numId w:val="1"/>
-        </w:numPr>
-        <w:rPr>
-          <w:rStyle w:val="Hyperlink"/>
-          <w:color w:val="auto"/>
-          <w:u w:val="none"/>
-        </w:rPr>
-      </w:pPr>
-      <w:r>
-        <w:rPr>
-          <w:rStyle w:val="Hyperlink"/>
-          <w:color w:val="auto"/>
-          <w:u w:val="none"/>
-        </w:rPr>
-        <w:t>Move the “corrected_positions.csv” file to “</w:t>
-      </w:r>
-      <w:r>
-        <w:rPr>
-          <w:rStyle w:val="Hyperlink"/>
-          <w:color w:val="auto"/>
-          <w:u w:val="none"/>
-        </w:rPr>
-        <w:t>C:\Users\</w:t>
-      </w:r>
-      <w:r>
-        <w:rPr>
-          <w:rStyle w:val="Hyperlink"/>
-          <w:color w:val="auto"/>
-          <w:u w:val="none"/>
-        </w:rPr>
-        <w:t>&lt;username&gt;</w:t>
-      </w:r>
-      <w:r>
-        <w:rPr>
-          <w:rStyle w:val="Hyperlink"/>
-          <w:color w:val="auto"/>
-          <w:u w:val="none"/>
-        </w:rPr>
-        <w:t>\AppData\LocalLow\DefaultCompany\NonAnthroHandsUserStudy</w:t>
-      </w:r>
-      <w:r>
-        <w:rPr>
-          <w:rStyle w:val="Hyperlink"/>
-          <w:color w:val="auto"/>
-          <w:u w:val="none"/>
-        </w:rPr>
-        <w:t xml:space="preserve">” </w:t>
-      </w:r>
-      <w:r>
-        <w:rPr>
-          <w:rStyle w:val="Hyperlink"/>
-          <w:color w:val="auto"/>
-          <w:u w:val="none"/>
-        </w:rPr>
-        <w:t>if you need</w:t>
-      </w:r>
-      <w:r>
-        <w:rPr>
-          <w:rStyle w:val="Hyperlink"/>
-          <w:color w:val="auto"/>
-          <w:u w:val="none"/>
-        </w:rPr>
-        <w:t xml:space="preserve"> Unity </w:t>
-      </w:r>
-      <w:r>
-        <w:rPr>
-          <w:rStyle w:val="Hyperlink"/>
-          <w:color w:val="auto"/>
-          <w:u w:val="none"/>
-        </w:rPr>
-        <w:t>to be able to read the file during Play</w:t>
-      </w:r>
-      <w:r>
-        <w:rPr>
-          <w:rStyle w:val="Hyperlink"/>
-          <w:color w:val="auto"/>
-          <w:u w:val="none"/>
-        </w:rPr>
-        <w:t xml:space="preserve">, and </w:t>
-      </w:r>
-      <w:r>
-        <w:rPr>
-          <w:rStyle w:val="Hyperlink"/>
-          <w:color w:val="auto"/>
-          <w:u w:val="none"/>
-        </w:rPr>
-        <w:t xml:space="preserve">place a copy in </w:t>
-      </w:r>
-      <w:r>
-        <w:rPr>
-          <w:rStyle w:val="Hyperlink"/>
-          <w:color w:val="auto"/>
-          <w:u w:val="none"/>
-        </w:rPr>
-        <w:t>“</w:t>
-      </w:r>
-      <w:r>
-        <w:rPr>
-          <w:rStyle w:val="Hyperlink"/>
-          <w:color w:val="auto"/>
-          <w:u w:val="none"/>
-        </w:rPr>
-        <w:t>C:</w:t>
-      </w:r>
-      <w:r>
-        <w:rPr>
-          <w:rStyle w:val="Hyperlink"/>
-          <w:color w:val="auto"/>
-          <w:u w:val="none"/>
-        </w:rPr>
-        <w:t>\Quest 2\Internal shared storage\Android\data\com.DefaultCompany.NonAnthroHandsUserStudy\files</w:t>
-      </w:r>
-      <w:r>
-        <w:rPr>
-          <w:rStyle w:val="Hyperlink"/>
-          <w:color w:val="auto"/>
-          <w:u w:val="none"/>
-        </w:rPr>
-        <w:t xml:space="preserve">” </w:t>
-      </w:r>
-      <w:r>
-        <w:rPr>
-          <w:rStyle w:val="Hyperlink"/>
-          <w:color w:val="auto"/>
-          <w:u w:val="none"/>
-        </w:rPr>
-        <w:t xml:space="preserve">for the </w:t>
-      </w:r>
-      <w:r>
-        <w:rPr>
-          <w:rStyle w:val="Hyperlink"/>
-          <w:color w:val="auto"/>
-          <w:u w:val="none"/>
-        </w:rPr>
-        <w:t xml:space="preserve">app to </w:t>
-      </w:r>
-      <w:r>
-        <w:rPr>
-          <w:rStyle w:val="Hyperlink"/>
-          <w:color w:val="auto"/>
-          <w:u w:val="none"/>
-        </w:rPr>
-        <w:t xml:space="preserve">access when deployed </w:t>
-      </w:r>
-      <w:r>
-        <w:rPr>
-          <w:rStyle w:val="Hyperlink"/>
-          <w:color w:val="auto"/>
-          <w:u w:val="none"/>
-        </w:rPr>
-        <w:t>on the Oculus</w:t>
-      </w:r>
-    </w:p>
-    <w:p>
-      <w:pPr>
-        <w:pStyle w:val="ListParagraph"/>
-        <w:numPr>
-          <w:ilvl w:val="0"/>
-          <w:numId w:val="1"/>
-        </w:numPr>
-        <w:rPr>
-          <w:color w:val="808080" w:themeColor="background1" w:themeShade="80"/>
-        </w:rPr>
-      </w:pPr>
-      <w:proofErr w:type="spellStart"/>
-      <w:r>
-        <w:rPr>
-          <w:color w:val="808080" w:themeColor="background1" w:themeShade="80"/>
-        </w:rPr>
-        <w:t>FastIK</w:t>
-      </w:r>
-      <w:proofErr w:type="spellEnd"/>
-      <w:r>
-        <w:rPr>
-          <w:color w:val="808080" w:themeColor="background1" w:themeShade="80"/>
-        </w:rPr>
-        <w:t>:</w:t>
-      </w:r>
-    </w:p>
-    <w:p>
-      <w:pPr>
-        <w:pStyle w:val="ListParagraph"/>
-        <w:numPr>
-          <w:ilvl w:val="1"/>
-          <w:numId w:val="1"/>
-        </w:numPr>
-        <w:rPr>
           <w:color w:val="808080" w:themeColor="background1" w:themeShade="80"/>
         </w:rPr>
       </w:pPr>
@@ -2044,7 +2164,7 @@
         </w:rPr>
         <w:t xml:space="preserve">Installation is a pain. I followed the tutorial here: </w:t>
       </w:r>
-      <w:hyperlink r:id="rId15" w:history="1">
+      <w:hyperlink r:id="rId16" w:history="1">
         <w:r>
           <w:rPr>
             <w:rStyle w:val="Hyperlink"/>
@@ -2059,7 +2179,7 @@
         </w:rPr>
         <w:t xml:space="preserve"> using the git package here (</w:t>
       </w:r>
-      <w:hyperlink r:id="rId16" w:history="1">
+      <w:hyperlink r:id="rId17" w:history="1">
         <w:r>
           <w:rPr>
             <w:rStyle w:val="Hyperlink"/>
@@ -2086,21 +2206,7 @@
         <w:rPr>
           <w:color w:val="808080" w:themeColor="background1" w:themeShade="80"/>
         </w:rPr>
-        <w:t xml:space="preserve"> software package. (I think the tutorial has been updated in the last week so you can go straight to </w:t>
-      </w:r>
-      <w:proofErr w:type="gramStart"/>
-      <w:r>
-        <w:rPr>
-          <w:color w:val="808080" w:themeColor="background1" w:themeShade="80"/>
-        </w:rPr>
-        <w:t>docker</w:t>
-      </w:r>
-      <w:proofErr w:type="gramEnd"/>
-      <w:r>
-        <w:rPr>
-          <w:color w:val="808080" w:themeColor="background1" w:themeShade="80"/>
-        </w:rPr>
-        <w:t xml:space="preserve"> and it’ll take care of the installation for you)</w:t>
+        <w:t xml:space="preserve"> software package. (I think the tutorial has been updated in the last week so you can go straight to docker and it’ll take care of the installation for you)</w:t>
       </w:r>
     </w:p>
     <w:p>
@@ -2300,14 +2406,7 @@
         <w:rPr>
           <w:color w:val="808080" w:themeColor="background1" w:themeShade="80"/>
         </w:rPr>
-        <w:t xml:space="preserve"> “$MYROBOT_NAME</w:t>
-      </w:r>
-      <w:proofErr w:type="gramStart"/>
-      <w:r>
-        <w:rPr>
-          <w:color w:val="808080" w:themeColor="background1" w:themeShade="80"/>
-        </w:rPr>
-        <w:t>”.</w:t>
+        <w:t xml:space="preserve"> “$MYROBOT_NAME”.</w:t>
       </w:r>
       <w:proofErr w:type="spellStart"/>
       <w:r>
@@ -2317,7 +2416,6 @@
         <w:t>urdf</w:t>
       </w:r>
       <w:proofErr w:type="spellEnd"/>
-      <w:proofErr w:type="gramEnd"/>
       <w:r>
         <w:rPr>
           <w:color w:val="808080" w:themeColor="background1" w:themeShade="80"/>
@@ -2376,7 +2474,7 @@
       <w:r>
         <w:t xml:space="preserve">: </w:t>
       </w:r>
-      <w:hyperlink r:id="rId17" w:history="1">
+      <w:hyperlink r:id="rId18" w:history="1">
         <w:r>
           <w:rPr>
             <w:rStyle w:val="Hyperlink"/>
@@ -2422,7 +2520,7 @@
         <w:lastRenderedPageBreak/>
         <w:t xml:space="preserve">Weird plugin bugs: </w:t>
       </w:r>
-      <w:hyperlink r:id="rId18" w:history="1">
+      <w:hyperlink r:id="rId19" w:history="1">
         <w:r>
           <w:rPr>
             <w:rStyle w:val="Hyperlink"/>

</xml_diff>

<commit_message>
Updating comms and DTW/GPR sections with references to python scripts
</commit_message>
<xml_diff>
--- a/Resources for VR Study Creation - readme.docx
+++ b/Resources for VR Study Creation - readme.docx
@@ -138,15 +138,7 @@
         </w:numPr>
       </w:pPr>
       <w:r>
-        <w:t xml:space="preserve">When you put on your headset, you’ll get a prompt asking you to confirm data transfer and then another prompt asking to allow your computer’s specific RSA fingerprint. You need to accept both. If the second prompt doesn’t appear, unplug and </w:t>
-      </w:r>
-      <w:proofErr w:type="spellStart"/>
-      <w:r>
-        <w:t>replug</w:t>
-      </w:r>
-      <w:proofErr w:type="spellEnd"/>
-      <w:r>
-        <w:t xml:space="preserve"> it in</w:t>
+        <w:t>When you put on your headset, you’ll get a prompt asking you to confirm data transfer and then another prompt asking to allow your computer’s specific RSA fingerprint. You need to accept both. If the second prompt doesn’t appear, unplug and replug it in</w:t>
       </w:r>
     </w:p>
     <w:p>
@@ -248,26 +240,10 @@
         <w:t>Theoretically, it also allows you</w:t>
       </w:r>
       <w:r>
-        <w:t xml:space="preserve"> to download an .</w:t>
-      </w:r>
-      <w:proofErr w:type="spellStart"/>
-      <w:r>
-        <w:t>apk</w:t>
-      </w:r>
-      <w:proofErr w:type="spellEnd"/>
-      <w:r>
-        <w:t xml:space="preserve"> directly to your headset.</w:t>
-      </w:r>
-      <w:r>
-        <w:t xml:space="preserve"> I’ve had better luck with </w:t>
-      </w:r>
-      <w:proofErr w:type="spellStart"/>
-      <w:r>
-        <w:t>SideQuest</w:t>
-      </w:r>
-      <w:proofErr w:type="spellEnd"/>
-      <w:r>
-        <w:t>.</w:t>
+        <w:t xml:space="preserve"> to download an .apk directly to your headset.</w:t>
+      </w:r>
+      <w:r>
+        <w:t xml:space="preserve"> I’ve had better luck with SideQuest.</w:t>
       </w:r>
     </w:p>
     <w:p>
@@ -279,24 +255,11 @@
         </w:numPr>
       </w:pPr>
       <w:r>
-        <w:t>Downloading an already-existing .</w:t>
-      </w:r>
-      <w:proofErr w:type="spellStart"/>
-      <w:r>
-        <w:t>apk</w:t>
-      </w:r>
-      <w:proofErr w:type="spellEnd"/>
-      <w:r>
-        <w:t xml:space="preserve"> onto your headset</w:t>
-      </w:r>
-      <w:r>
-        <w:t xml:space="preserve"> using </w:t>
-      </w:r>
-      <w:proofErr w:type="spellStart"/>
-      <w:r>
-        <w:t>SideQuest</w:t>
-      </w:r>
-      <w:proofErr w:type="spellEnd"/>
+        <w:t>Downloading an already-existing .apk onto your headset</w:t>
+      </w:r>
+      <w:r>
+        <w:t xml:space="preserve"> using SideQuest</w:t>
+      </w:r>
     </w:p>
     <w:p>
       <w:pPr>
@@ -310,15 +273,7 @@
         <w:t xml:space="preserve">Unity will let you </w:t>
       </w:r>
       <w:r>
-        <w:t xml:space="preserve">launch a new </w:t>
-      </w:r>
-      <w:proofErr w:type="spellStart"/>
-      <w:r>
-        <w:t>apk</w:t>
-      </w:r>
-      <w:proofErr w:type="spellEnd"/>
-      <w:r>
-        <w:t xml:space="preserve"> straight from the editor by choosing “build + run” under your Build Settings</w:t>
+        <w:t>launch a new apk straight from the editor by choosing “build + run” under your Build Settings</w:t>
       </w:r>
       <w:r>
         <w:t xml:space="preserve">, but </w:t>
@@ -336,31 +291,7 @@
         </w:numPr>
       </w:pPr>
       <w:r>
-        <w:t xml:space="preserve">This allows you to play or restart an </w:t>
-      </w:r>
-      <w:proofErr w:type="spellStart"/>
-      <w:r>
-        <w:t>apk</w:t>
-      </w:r>
-      <w:proofErr w:type="spellEnd"/>
-      <w:r>
-        <w:t xml:space="preserve"> you’ve already installed. If you have the .</w:t>
-      </w:r>
-      <w:proofErr w:type="spellStart"/>
-      <w:r>
-        <w:t>apk</w:t>
-      </w:r>
-      <w:proofErr w:type="spellEnd"/>
-      <w:r>
-        <w:t xml:space="preserve"> but have not loaded it to your Oculus for some reason, open </w:t>
-      </w:r>
-      <w:proofErr w:type="spellStart"/>
-      <w:r>
-        <w:t>SideQuest</w:t>
-      </w:r>
-      <w:proofErr w:type="spellEnd"/>
-      <w:r>
-        <w:t xml:space="preserve"> and click the “upload” icon (it’s closer to the middle of the bar of icons on the top right). It’ll let you know if there have been any errors in uploading or if your </w:t>
+        <w:t xml:space="preserve">This allows you to play or restart an apk you’ve already installed. If you have the .apk but have not loaded it to your Oculus for some reason, open SideQuest and click the “upload” icon (it’s closer to the middle of the bar of icons on the top right). It’ll let you know if there have been any errors in uploading or if your </w:t>
       </w:r>
       <w:r>
         <w:lastRenderedPageBreak/>
@@ -408,15 +339,7 @@
         </w:numPr>
       </w:pPr>
       <w:r>
-        <w:t>ROS command to create URDF from a .</w:t>
-      </w:r>
-      <w:proofErr w:type="spellStart"/>
-      <w:r>
-        <w:t>xacro</w:t>
-      </w:r>
-      <w:proofErr w:type="spellEnd"/>
-      <w:r>
-        <w:t xml:space="preserve"> in the Melodic distribution:</w:t>
+        <w:t>ROS command to create URDF from a .xacro in the Melodic distribution:</w:t>
       </w:r>
     </w:p>
     <w:p>
@@ -425,47 +348,7 @@
         <w:ind w:left="2160"/>
       </w:pPr>
       <w:r>
-        <w:t>“</w:t>
-      </w:r>
-      <w:proofErr w:type="spellStart"/>
-      <w:r>
-        <w:t>rosrun</w:t>
-      </w:r>
-      <w:proofErr w:type="spellEnd"/>
-      <w:r>
-        <w:t xml:space="preserve"> </w:t>
-      </w:r>
-      <w:proofErr w:type="spellStart"/>
-      <w:r>
-        <w:t>xacro</w:t>
-      </w:r>
-      <w:proofErr w:type="spellEnd"/>
-      <w:r>
-        <w:t xml:space="preserve"> </w:t>
-      </w:r>
-      <w:proofErr w:type="spellStart"/>
-      <w:r>
-        <w:t>xacro</w:t>
-      </w:r>
-      <w:proofErr w:type="spellEnd"/>
-      <w:r>
-        <w:t xml:space="preserve"> [</w:t>
-      </w:r>
-      <w:proofErr w:type="spellStart"/>
-      <w:r>
-        <w:t>name.xacro</w:t>
-      </w:r>
-      <w:proofErr w:type="spellEnd"/>
-      <w:r>
-        <w:t>] &gt; [</w:t>
-      </w:r>
-      <w:proofErr w:type="spellStart"/>
-      <w:r>
-        <w:t>name.urdf</w:t>
-      </w:r>
-      <w:proofErr w:type="spellEnd"/>
-      <w:r>
-        <w:t>]”</w:t>
+        <w:t>“rosrun xacro xacro [name.xacro] &gt; [name.urdf]”</w:t>
       </w:r>
     </w:p>
     <w:p>
@@ -477,15 +360,7 @@
         </w:numPr>
       </w:pPr>
       <w:r>
-        <w:t>You can use “</w:t>
-      </w:r>
-      <w:proofErr w:type="spellStart"/>
-      <w:r>
-        <w:t>check_urdf</w:t>
-      </w:r>
-      <w:proofErr w:type="spellEnd"/>
-      <w:r>
-        <w:t>” as a command afterwards to make sure it ran</w:t>
+        <w:t>You can use “check_urdf” as a command afterwards to make sure it ran</w:t>
       </w:r>
     </w:p>
     <w:p>
@@ -497,23 +372,7 @@
         </w:numPr>
       </w:pPr>
       <w:r>
-        <w:t xml:space="preserve">Biggest problem I’ve found if it doesn’t run: $ROS_PACKAGE_PATH doesn’t include the directory with your </w:t>
-      </w:r>
-      <w:proofErr w:type="spellStart"/>
-      <w:r>
-        <w:t>xacro</w:t>
-      </w:r>
-      <w:proofErr w:type="spellEnd"/>
-      <w:r>
-        <w:t xml:space="preserve"> file. (Some of the .</w:t>
-      </w:r>
-      <w:proofErr w:type="spellStart"/>
-      <w:r>
-        <w:t>xacro</w:t>
-      </w:r>
-      <w:proofErr w:type="spellEnd"/>
-      <w:r>
-        <w:t xml:space="preserve"> files have “find &lt;pkg&gt; in the first handful of lines; if the &lt;pkg&gt; path isn’t in the $ROS_PACKAGE_PATH, add it </w:t>
+        <w:t xml:space="preserve">Biggest problem I’ve found if it doesn’t run: $ROS_PACKAGE_PATH doesn’t include the directory with your xacro file. (Some of the .xacro files have “find &lt;pkg&gt; in the first handful of lines; if the &lt;pkg&gt; path isn’t in the $ROS_PACKAGE_PATH, add it </w:t>
       </w:r>
     </w:p>
     <w:p>
@@ -525,24 +384,11 @@
         </w:numPr>
       </w:pPr>
       <w:r>
-        <w:t>export ROS_PACKAGE_PATH=$ROS_PACKAGE_PATH:/home/&lt;</w:t>
-      </w:r>
-      <w:proofErr w:type="spellStart"/>
-      <w:r>
-        <w:t>usr</w:t>
-      </w:r>
-      <w:proofErr w:type="spellEnd"/>
-      <w:r>
-        <w:t>&gt;/ &lt;</w:t>
-      </w:r>
-      <w:proofErr w:type="spellStart"/>
-      <w:r>
-        <w:t>path_</w:t>
+        <w:t>export ROS_PACKAGE_PATH=$ROS_PACKAGE_PATH:/home/&lt;usr&gt;/ &lt;path_</w:t>
       </w:r>
       <w:r>
         <w:t>to_your_urdf_directory</w:t>
       </w:r>
-      <w:proofErr w:type="spellEnd"/>
       <w:r>
         <w:t>&gt;</w:t>
       </w:r>
@@ -556,15 +402,7 @@
         </w:numPr>
       </w:pPr>
       <w:r>
-        <w:t xml:space="preserve">Second biggest problem: not using the correct </w:t>
-      </w:r>
-      <w:proofErr w:type="spellStart"/>
-      <w:r>
-        <w:t>xacro</w:t>
-      </w:r>
-      <w:proofErr w:type="spellEnd"/>
-      <w:r>
-        <w:t xml:space="preserve"> file. Some are subfiles referenced by others; you want the top-most one.</w:t>
+        <w:t>Second biggest problem: not using the correct xacro file. Some are subfiles referenced by others; you want the top-most one.</w:t>
       </w:r>
     </w:p>
     <w:p>
@@ -719,15 +557,7 @@
       </w:pPr>
       <w:r>
         <w:lastRenderedPageBreak/>
-        <w:t xml:space="preserve">Note: if anything breaks in your project, you’ll likely get crazy random motion from the robot. Backtrack and try again. I’ve had this behavior when I tried to call or access a Game Object in the project that was not available or active—even when it wasn’t the robot Game Object, but like a </w:t>
-      </w:r>
-      <w:proofErr w:type="spellStart"/>
-      <w:r>
-        <w:t>TextMeshPro</w:t>
-      </w:r>
-      <w:proofErr w:type="spellEnd"/>
-      <w:r>
-        <w:t xml:space="preserve"> Debug Report or something.</w:t>
+        <w:t>Note: if anything breaks in your project, you’ll likely get crazy random motion from the robot. Backtrack and try again. I’ve had this behavior when I tried to call or access a Game Object in the project that was not available or active—even when it wasn’t the robot Game Object, but like a TextMeshPro Debug Report or something.</w:t>
       </w:r>
     </w:p>
     <w:p>
@@ -739,15 +569,7 @@
         </w:numPr>
       </w:pPr>
       <w:r>
-        <w:t xml:space="preserve">I had intended to transmit info via server, as Jack did for the </w:t>
-      </w:r>
-      <w:proofErr w:type="spellStart"/>
-      <w:r>
-        <w:t>RoboVR</w:t>
-      </w:r>
-      <w:proofErr w:type="spellEnd"/>
-      <w:r>
-        <w:t xml:space="preserve"> Hackathon in October. Instead, I’m doing asynchronous transfer of info via .csv log files. If you need real-time info transfer, there is theoretically a ROS# communication pathway you can set up with Unity (see “Simulating Robots in Unity” from a Google search) but if that doesn’t work, I know we’ve at least got Jack’s method functioning once. </w:t>
+        <w:t xml:space="preserve">I had intended to transmit info via server, as Jack did for the RoboVR Hackathon in October. Instead, I’m doing asynchronous transfer of info via .csv log files. If you need real-time info transfer, there is theoretically a ROS# communication pathway you can set up with Unity (see “Simulating Robots in Unity” from a Google search) but if that doesn’t work, I know we’ve at least got Jack’s method functioning once. </w:t>
       </w:r>
     </w:p>
     <w:p>
@@ -771,23 +593,7 @@
         </w:numPr>
       </w:pPr>
       <w:r>
-        <w:t xml:space="preserve">Current server setup is done via Go, modified from Jack Kolb’s starter script (see </w:t>
-      </w:r>
-      <w:proofErr w:type="spellStart"/>
-      <w:r>
-        <w:t>ServerScripts</w:t>
-      </w:r>
-      <w:proofErr w:type="spellEnd"/>
-      <w:r>
-        <w:t xml:space="preserve"> folder. Must be on the same </w:t>
-      </w:r>
-      <w:proofErr w:type="spellStart"/>
-      <w:r>
-        <w:t>wifi</w:t>
-      </w:r>
-      <w:proofErr w:type="spellEnd"/>
-      <w:r>
-        <w:t xml:space="preserve"> network as the server workstation in order to access.)</w:t>
+        <w:t>Current server setup is done via Go, modified from Jack Kolb’s starter script (see ServerScripts folder. Must be on the same wifi network as the server workstation in order to access.)</w:t>
       </w:r>
     </w:p>
     <w:p>
@@ -799,15 +605,7 @@
         <w:t>&gt; go run .</w:t>
       </w:r>
       <w:r>
-        <w:t xml:space="preserve">     (or go run </w:t>
-      </w:r>
-      <w:proofErr w:type="spellStart"/>
-      <w:r>
-        <w:t>main.go</w:t>
-      </w:r>
-      <w:proofErr w:type="spellEnd"/>
-      <w:r>
-        <w:t>)</w:t>
+        <w:t xml:space="preserve">     (or go run main.go)</w:t>
       </w:r>
     </w:p>
     <w:p>
@@ -844,13 +642,8 @@
           <w:numId w:val="1"/>
         </w:numPr>
       </w:pPr>
-      <w:proofErr w:type="spellStart"/>
-      <w:r>
-        <w:t>MoveIt</w:t>
-      </w:r>
-      <w:proofErr w:type="spellEnd"/>
-      <w:r>
-        <w:t>:</w:t>
+      <w:r>
+        <w:t>MoveIt:</w:t>
       </w:r>
     </w:p>
     <w:p>
@@ -862,42 +655,10 @@
         </w:numPr>
       </w:pPr>
       <w:r>
-        <w:t xml:space="preserve">Important note: sourcing the </w:t>
-      </w:r>
-      <w:proofErr w:type="spellStart"/>
-      <w:r>
-        <w:t>setup.bash</w:t>
-      </w:r>
-      <w:proofErr w:type="spellEnd"/>
-      <w:r>
-        <w:t xml:space="preserve"> file in the melodic </w:t>
-      </w:r>
-      <w:proofErr w:type="spellStart"/>
-      <w:r>
-        <w:t>moveit</w:t>
-      </w:r>
-      <w:proofErr w:type="spellEnd"/>
-      <w:r>
-        <w:t xml:space="preserve"> workspace will overwrite the $ROS_PACKAGE_PATH so that it cannot see your </w:t>
-      </w:r>
-      <w:proofErr w:type="spellStart"/>
-      <w:r>
-        <w:t>urdf</w:t>
-      </w:r>
-      <w:proofErr w:type="spellEnd"/>
-      <w:r>
-        <w:t xml:space="preserve"> file. Even if you successfully exported/created it earlier. Run this line of code manually </w:t>
-      </w:r>
-      <w:r>
-        <w:t xml:space="preserve">right before you launch the </w:t>
-      </w:r>
-      <w:proofErr w:type="spellStart"/>
-      <w:r>
-        <w:t>moveit</w:t>
-      </w:r>
-      <w:proofErr w:type="spellEnd"/>
-      <w:r>
-        <w:t xml:space="preserve"> setup assistant:</w:t>
+        <w:t xml:space="preserve">Important note: sourcing the setup.bash file in the melodic moveit workspace will overwrite the $ROS_PACKAGE_PATH so that it cannot see your urdf file. Even if you successfully exported/created it earlier. Run this line of code manually </w:t>
+      </w:r>
+      <w:r>
+        <w:t>right before you launch the moveit setup assistant:</w:t>
       </w:r>
     </w:p>
     <w:p>
@@ -926,29 +687,8 @@
         <w:ind w:left="1440"/>
       </w:pPr>
       <w:r>
-        <w:t xml:space="preserve">&gt; </w:t>
-      </w:r>
-      <w:proofErr w:type="spellStart"/>
-      <w:r>
-        <w:t>roslaunch</w:t>
-      </w:r>
-      <w:proofErr w:type="spellEnd"/>
-      <w:r>
-        <w:t xml:space="preserve"> </w:t>
-      </w:r>
-      <w:proofErr w:type="spellStart"/>
-      <w:r>
-        <w:t>moveit_setup_assistant</w:t>
-      </w:r>
-      <w:proofErr w:type="spellEnd"/>
-      <w:r>
-        <w:t xml:space="preserve"> </w:t>
-      </w:r>
-      <w:proofErr w:type="spellStart"/>
-      <w:r>
-        <w:t>setup_assistant.launch</w:t>
-      </w:r>
-      <w:proofErr w:type="spellEnd"/>
+        <w:t>&gt; roslaunch moveit_setup_assistant setup_assistant.launch</w:t>
+      </w:r>
     </w:p>
     <w:p>
       <w:pPr>
@@ -1035,212 +775,92 @@
         </w:rPr>
         <w:t xml:space="preserve">&gt; </w:t>
       </w:r>
-      <w:proofErr w:type="spellStart"/>
       <w:r>
         <w:rPr>
           <w:rStyle w:val="Hyperlink"/>
           <w:color w:val="000000" w:themeColor="text1"/>
           <w:u w:val="none"/>
         </w:rPr>
-        <w:t>roslaunch</w:t>
-      </w:r>
-      <w:proofErr w:type="spellEnd"/>
-      <w:r>
+        <w:t>roslaunch moveit_setup_assistant setup_assistant.launch</w:t>
+      </w:r>
+    </w:p>
+    <w:p>
+      <w:pPr>
+        <w:pStyle w:val="ListParagraph"/>
+        <w:numPr>
+          <w:ilvl w:val="2"/>
+          <w:numId w:val="1"/>
+        </w:numPr>
+        <w:rPr>
+          <w:rStyle w:val="Hyperlink"/>
+          <w:color w:val="auto"/>
+          <w:u w:val="none"/>
+        </w:rPr>
+      </w:pPr>
+      <w:r>
+        <w:rPr>
+          <w:rStyle w:val="Hyperlink"/>
+          <w:color w:val="auto"/>
+          <w:u w:val="none"/>
+        </w:rPr>
+        <w:t>Note</w:t>
+      </w:r>
+      <w:r>
+        <w:rPr>
+          <w:rStyle w:val="Hyperlink"/>
+          <w:color w:val="auto"/>
+          <w:u w:val="none"/>
+        </w:rPr>
+        <w:t xml:space="preserve"> that you will want to look at the default start pose in Unity (after you press “play” and the joints settle) and put the joint angles into one of the poses you save in your config file. This will allow you to make plans that start from the URDF’s natural start pose, rather than having an abrupt jump at the beginning (position control) or getting the robot stuck against one of its joint limits (velocity control). Doing this also allowed me to both plan and execute your chosen path (originally, Execution would fail because the robot start state wasn’t considered valid).</w:t>
+      </w:r>
+    </w:p>
+    <w:p>
+      <w:pPr>
+        <w:pStyle w:val="ListParagraph"/>
+        <w:numPr>
+          <w:ilvl w:val="1"/>
+          <w:numId w:val="1"/>
+        </w:numPr>
         <w:rPr>
           <w:rStyle w:val="Hyperlink"/>
           <w:color w:val="000000" w:themeColor="text1"/>
           <w:u w:val="none"/>
         </w:rPr>
-        <w:t xml:space="preserve"> </w:t>
-      </w:r>
-      <w:proofErr w:type="spellStart"/>
+      </w:pPr>
       <w:r>
         <w:rPr>
           <w:rStyle w:val="Hyperlink"/>
           <w:color w:val="000000" w:themeColor="text1"/>
           <w:u w:val="none"/>
         </w:rPr>
-        <w:t>moveit_setup_assistant</w:t>
-      </w:r>
-      <w:proofErr w:type="spellEnd"/>
-      <w:r>
+        <w:t>Command that opens MoveIt for generating paths between poses:</w:t>
+      </w:r>
+    </w:p>
+    <w:p>
+      <w:pPr>
+        <w:pStyle w:val="ListParagraph"/>
+        <w:ind w:left="1440"/>
         <w:rPr>
           <w:rStyle w:val="Hyperlink"/>
           <w:color w:val="000000" w:themeColor="text1"/>
           <w:u w:val="none"/>
         </w:rPr>
-        <w:t xml:space="preserve"> </w:t>
-      </w:r>
-      <w:proofErr w:type="spellStart"/>
+      </w:pPr>
       <w:r>
         <w:rPr>
           <w:rStyle w:val="Hyperlink"/>
           <w:color w:val="000000" w:themeColor="text1"/>
           <w:u w:val="none"/>
         </w:rPr>
-        <w:t>setup_assistant.launch</w:t>
-      </w:r>
-      <w:proofErr w:type="spellEnd"/>
-    </w:p>
-    <w:p>
-      <w:pPr>
-        <w:pStyle w:val="ListParagraph"/>
-        <w:numPr>
-          <w:ilvl w:val="2"/>
-          <w:numId w:val="1"/>
-        </w:numPr>
-        <w:rPr>
-          <w:rStyle w:val="Hyperlink"/>
-          <w:color w:val="auto"/>
-          <w:u w:val="none"/>
-        </w:rPr>
-      </w:pPr>
-      <w:r>
-        <w:rPr>
-          <w:rStyle w:val="Hyperlink"/>
-          <w:color w:val="auto"/>
-          <w:u w:val="none"/>
-        </w:rPr>
-        <w:t>Note</w:t>
-      </w:r>
-      <w:r>
-        <w:rPr>
-          <w:rStyle w:val="Hyperlink"/>
-          <w:color w:val="auto"/>
-          <w:u w:val="none"/>
-        </w:rPr>
-        <w:t xml:space="preserve"> that you will want to look at the default start pose in Unity (after you press “play” and the joints settle) and put the joint angles into one of the poses you save in your config file. This will allow you to make plans that start from the URDF’s natural start pose, rather than having an abrupt jump at the beginning (position control) or getting the robot stuck against one of its joint limits (velocity control). Doing this also allowed me to both plan and execute your chosen path (originally, Execution would fail because the robot start state wasn’t considered valid).</w:t>
-      </w:r>
-    </w:p>
-    <w:p>
-      <w:pPr>
-        <w:pStyle w:val="ListParagraph"/>
-        <w:numPr>
-          <w:ilvl w:val="1"/>
-          <w:numId w:val="1"/>
-        </w:numPr>
+        <w:t xml:space="preserve">&gt; </w:t>
+      </w:r>
+      <w:r>
         <w:rPr>
           <w:rStyle w:val="Hyperlink"/>
           <w:color w:val="000000" w:themeColor="text1"/>
           <w:u w:val="none"/>
         </w:rPr>
-      </w:pPr>
-      <w:r>
-        <w:rPr>
-          <w:rStyle w:val="Hyperlink"/>
-          <w:color w:val="000000" w:themeColor="text1"/>
-          <w:u w:val="none"/>
-        </w:rPr>
-        <w:t xml:space="preserve">Command that opens </w:t>
-      </w:r>
-      <w:proofErr w:type="spellStart"/>
-      <w:r>
-        <w:rPr>
-          <w:rStyle w:val="Hyperlink"/>
-          <w:color w:val="000000" w:themeColor="text1"/>
-          <w:u w:val="none"/>
-        </w:rPr>
-        <w:t>MoveIt</w:t>
-      </w:r>
-      <w:proofErr w:type="spellEnd"/>
-      <w:r>
-        <w:rPr>
-          <w:rStyle w:val="Hyperlink"/>
-          <w:color w:val="000000" w:themeColor="text1"/>
-          <w:u w:val="none"/>
-        </w:rPr>
-        <w:t xml:space="preserve"> for generating paths between poses:</w:t>
-      </w:r>
-    </w:p>
-    <w:p>
-      <w:pPr>
-        <w:pStyle w:val="ListParagraph"/>
-        <w:ind w:left="1440"/>
-        <w:rPr>
-          <w:rStyle w:val="Hyperlink"/>
-          <w:color w:val="000000" w:themeColor="text1"/>
-          <w:u w:val="none"/>
-        </w:rPr>
-      </w:pPr>
-      <w:r>
-        <w:rPr>
-          <w:rStyle w:val="Hyperlink"/>
-          <w:color w:val="000000" w:themeColor="text1"/>
-          <w:u w:val="none"/>
-        </w:rPr>
-        <w:t xml:space="preserve">&gt; </w:t>
-      </w:r>
-      <w:proofErr w:type="spellStart"/>
-      <w:r>
-        <w:rPr>
-          <w:rStyle w:val="Hyperlink"/>
-          <w:color w:val="000000" w:themeColor="text1"/>
-          <w:u w:val="none"/>
-        </w:rPr>
-        <w:t>roslaunch</w:t>
-      </w:r>
-      <w:proofErr w:type="spellEnd"/>
-      <w:r>
-        <w:rPr>
-          <w:rStyle w:val="Hyperlink"/>
-          <w:color w:val="000000" w:themeColor="text1"/>
-          <w:u w:val="none"/>
-        </w:rPr>
-        <w:t xml:space="preserve"> </w:t>
-      </w:r>
-      <w:proofErr w:type="spellStart"/>
-      <w:r>
-        <w:rPr>
-          <w:rStyle w:val="Hyperlink"/>
-          <w:color w:val="000000" w:themeColor="text1"/>
-          <w:u w:val="none"/>
-        </w:rPr>
-        <w:t>kinova_moveit_config</w:t>
-      </w:r>
-      <w:proofErr w:type="spellEnd"/>
-      <w:r>
-        <w:rPr>
-          <w:rStyle w:val="Hyperlink"/>
-          <w:color w:val="000000" w:themeColor="text1"/>
-          <w:u w:val="none"/>
-        </w:rPr>
-        <w:t xml:space="preserve"> </w:t>
-      </w:r>
-      <w:proofErr w:type="spellStart"/>
-      <w:r>
-        <w:rPr>
-          <w:rStyle w:val="Hyperlink"/>
-          <w:color w:val="000000" w:themeColor="text1"/>
-          <w:u w:val="none"/>
-        </w:rPr>
-        <w:t>demo.launch</w:t>
-      </w:r>
-      <w:proofErr w:type="spellEnd"/>
-      <w:r>
-        <w:rPr>
-          <w:rStyle w:val="Hyperlink"/>
-          <w:color w:val="000000" w:themeColor="text1"/>
-          <w:u w:val="none"/>
-        </w:rPr>
-        <w:t xml:space="preserve"> </w:t>
-      </w:r>
-      <w:proofErr w:type="spellStart"/>
-      <w:r>
-        <w:rPr>
-          <w:rStyle w:val="Hyperlink"/>
-          <w:color w:val="000000" w:themeColor="text1"/>
-          <w:u w:val="none"/>
-        </w:rPr>
-        <w:t>rvis_tutorial</w:t>
-      </w:r>
-      <w:proofErr w:type="spellEnd"/>
-      <w:r>
-        <w:rPr>
-          <w:rStyle w:val="Hyperlink"/>
-          <w:color w:val="000000" w:themeColor="text1"/>
-          <w:u w:val="none"/>
-        </w:rPr>
-        <w:t>:=true</w:t>
+        <w:t>roslaunch kinova_moveit_config demo.launch rvis_tutorial:=true</w:t>
       </w:r>
     </w:p>
     <w:p>
@@ -1280,97 +900,7 @@
           <w:color w:val="auto"/>
           <w:u w:val="none"/>
         </w:rPr>
-        <w:t xml:space="preserve"> and end pose, press “plan” in the “</w:t>
-      </w:r>
-      <w:proofErr w:type="spellStart"/>
-      <w:r>
-        <w:rPr>
-          <w:rStyle w:val="Hyperlink"/>
-          <w:color w:val="auto"/>
-          <w:u w:val="none"/>
-        </w:rPr>
-        <w:t>MotionPlanning</w:t>
-      </w:r>
-      <w:proofErr w:type="spellEnd"/>
-      <w:r>
-        <w:rPr>
-          <w:rStyle w:val="Hyperlink"/>
-          <w:color w:val="auto"/>
-          <w:u w:val="none"/>
-        </w:rPr>
-        <w:t xml:space="preserve">/Planning” tab at the bottom left of the </w:t>
-      </w:r>
-      <w:proofErr w:type="spellStart"/>
-      <w:r>
-        <w:rPr>
-          <w:rStyle w:val="Hyperlink"/>
-          <w:color w:val="auto"/>
-          <w:u w:val="none"/>
-        </w:rPr>
-        <w:t>RViz</w:t>
-      </w:r>
-      <w:proofErr w:type="spellEnd"/>
-      <w:r>
-        <w:rPr>
-          <w:rStyle w:val="Hyperlink"/>
-          <w:color w:val="auto"/>
-          <w:u w:val="none"/>
-        </w:rPr>
-        <w:t xml:space="preserve"> screen. You can export the positions of the joints for your planned path by saving the joint positions to a “</w:t>
-      </w:r>
-      <w:proofErr w:type="spellStart"/>
-      <w:r>
-        <w:rPr>
-          <w:rStyle w:val="Hyperlink"/>
-          <w:color w:val="auto"/>
-          <w:u w:val="none"/>
-        </w:rPr>
-        <w:t>test.bag</w:t>
-      </w:r>
-      <w:proofErr w:type="spellEnd"/>
-      <w:r>
-        <w:rPr>
-          <w:rStyle w:val="Hyperlink"/>
-          <w:color w:val="auto"/>
-          <w:u w:val="none"/>
-        </w:rPr>
-        <w:t xml:space="preserve">” </w:t>
-      </w:r>
-      <w:proofErr w:type="spellStart"/>
-      <w:r>
-        <w:rPr>
-          <w:rStyle w:val="Hyperlink"/>
-          <w:color w:val="auto"/>
-          <w:u w:val="none"/>
-        </w:rPr>
-        <w:t>rosbag</w:t>
-      </w:r>
-      <w:proofErr w:type="spellEnd"/>
-      <w:r>
-        <w:rPr>
-          <w:rStyle w:val="Hyperlink"/>
-          <w:color w:val="auto"/>
-          <w:u w:val="none"/>
-        </w:rPr>
-        <w:t xml:space="preserve"> and then a “</w:t>
-      </w:r>
-      <w:proofErr w:type="spellStart"/>
-      <w:r>
-        <w:rPr>
-          <w:rStyle w:val="Hyperlink"/>
-          <w:color w:val="auto"/>
-          <w:u w:val="none"/>
-        </w:rPr>
-        <w:t>test.yaml</w:t>
-      </w:r>
-      <w:proofErr w:type="spellEnd"/>
-      <w:r>
-        <w:rPr>
-          <w:rStyle w:val="Hyperlink"/>
-          <w:color w:val="auto"/>
-          <w:u w:val="none"/>
-        </w:rPr>
-        <w:t>” file with the following command</w:t>
+        <w:t xml:space="preserve"> and end pose, press “plan” in the “MotionPlanning/Planning” tab at the bottom left of the RViz screen. You can export the positions of the joints for your planned path by saving the joint positions to a “test.bag” rosbag and then a “test.yaml” file with the following command</w:t>
       </w:r>
       <w:r>
         <w:rPr>
@@ -1405,70 +935,14 @@
         <w:lastRenderedPageBreak/>
         <w:t xml:space="preserve">&gt; </w:t>
       </w:r>
-      <w:proofErr w:type="spellStart"/>
-      <w:r>
-        <w:rPr>
-          <w:rStyle w:val="Hyperlink"/>
-          <w:color w:val="auto"/>
-          <w:u w:val="none"/>
-        </w:rPr>
-        <w:t>rosbag</w:t>
-      </w:r>
-      <w:proofErr w:type="spellEnd"/>
-      <w:r>
-        <w:rPr>
-          <w:rStyle w:val="Hyperlink"/>
-          <w:color w:val="auto"/>
-          <w:u w:val="none"/>
-        </w:rPr>
-        <w:t xml:space="preserve"> record --duration=10 --output-name=</w:t>
-      </w:r>
-      <w:proofErr w:type="spellStart"/>
-      <w:r>
-        <w:rPr>
-          <w:rStyle w:val="Hyperlink"/>
-          <w:color w:val="auto"/>
-          <w:u w:val="none"/>
-        </w:rPr>
-        <w:t>test.bag</w:t>
-      </w:r>
-      <w:proofErr w:type="spellEnd"/>
-      <w:r>
-        <w:rPr>
-          <w:rStyle w:val="Hyperlink"/>
-          <w:color w:val="auto"/>
-          <w:u w:val="none"/>
-        </w:rPr>
-        <w:t xml:space="preserve"> /</w:t>
-      </w:r>
-      <w:proofErr w:type="spellStart"/>
-      <w:r>
-        <w:rPr>
-          <w:rStyle w:val="Hyperlink"/>
-          <w:color w:val="auto"/>
-          <w:u w:val="none"/>
-        </w:rPr>
-        <w:t>move_group</w:t>
-      </w:r>
-      <w:proofErr w:type="spellEnd"/>
-      <w:r>
-        <w:rPr>
-          <w:rStyle w:val="Hyperlink"/>
-          <w:color w:val="auto"/>
-          <w:u w:val="none"/>
-        </w:rPr>
-        <w:t>/</w:t>
-      </w:r>
-      <w:proofErr w:type="spellStart"/>
-      <w:r>
-        <w:rPr>
-          <w:rStyle w:val="Hyperlink"/>
-          <w:color w:val="auto"/>
-          <w:u w:val="none"/>
-        </w:rPr>
-        <w:t>display_planned_path</w:t>
-      </w:r>
-      <w:proofErr w:type="spellEnd"/>
+      <w:r>
+        <w:rPr>
+          <w:rStyle w:val="Hyperlink"/>
+          <w:color w:val="auto"/>
+          <w:u w:val="none"/>
+        </w:rPr>
+        <w:t>rosbag record --duration=10 --output-name=test.bag /move_group/display_planned_path</w:t>
+      </w:r>
     </w:p>
     <w:p>
       <w:pPr>
@@ -1490,9 +964,8 @@
           <w:color w:val="808080" w:themeColor="background1" w:themeShade="80"/>
           <w:u w:val="none"/>
         </w:rPr>
-        <w:t xml:space="preserve">&gt; </w:t>
-      </w:r>
-      <w:proofErr w:type="spellStart"/>
+        <w:t>&gt; rostopic echo -b bag_name.bag -p</w:t>
+      </w:r>
       <w:r>
         <w:rPr>
           <w:rStyle w:val="Hyperlink"/>
@@ -1501,9 +974,8 @@
           <w:color w:val="808080" w:themeColor="background1" w:themeShade="80"/>
           <w:u w:val="none"/>
         </w:rPr>
-        <w:t>rostopic</w:t>
-      </w:r>
-      <w:proofErr w:type="spellEnd"/>
+        <w:t xml:space="preserve"> </w:t>
+      </w:r>
       <w:r>
         <w:rPr>
           <w:rStyle w:val="Hyperlink"/>
@@ -1512,9 +984,8 @@
           <w:color w:val="808080" w:themeColor="background1" w:themeShade="80"/>
           <w:u w:val="none"/>
         </w:rPr>
-        <w:t xml:space="preserve"> echo -b </w:t>
-      </w:r>
-      <w:proofErr w:type="spellStart"/>
+        <w:t>/move_group/display_planned_path</w:t>
+      </w:r>
       <w:r>
         <w:rPr>
           <w:rStyle w:val="Hyperlink"/>
@@ -1523,9 +994,8 @@
           <w:color w:val="808080" w:themeColor="background1" w:themeShade="80"/>
           <w:u w:val="none"/>
         </w:rPr>
-        <w:t>bag_name.bag</w:t>
-      </w:r>
-      <w:proofErr w:type="spellEnd"/>
+        <w:t xml:space="preserve"> &gt; </w:t>
+      </w:r>
       <w:r>
         <w:rPr>
           <w:rStyle w:val="Hyperlink"/>
@@ -1534,7 +1004,7 @@
           <w:color w:val="808080" w:themeColor="background1" w:themeShade="80"/>
           <w:u w:val="none"/>
         </w:rPr>
-        <w:t xml:space="preserve"> -p</w:t>
+        <w:t>test</w:t>
       </w:r>
       <w:r>
         <w:rPr>
@@ -1544,9 +1014,13 @@
           <w:color w:val="808080" w:themeColor="background1" w:themeShade="80"/>
           <w:u w:val="none"/>
         </w:rPr>
-        <w:t xml:space="preserve"> </w:t>
-      </w:r>
-      <w:r>
+        <w:t>.csv</w:t>
+      </w:r>
+    </w:p>
+    <w:p>
+      <w:pPr>
+        <w:pStyle w:val="ListParagraph"/>
+        <w:ind w:left="1440"/>
         <w:rPr>
           <w:rStyle w:val="Hyperlink"/>
           <w:i/>
@@ -1554,9 +1028,7 @@
           <w:color w:val="808080" w:themeColor="background1" w:themeShade="80"/>
           <w:u w:val="none"/>
         </w:rPr>
-        <w:t>/</w:t>
-      </w:r>
-      <w:proofErr w:type="spellStart"/>
+      </w:pPr>
       <w:r>
         <w:rPr>
           <w:rStyle w:val="Hyperlink"/>
@@ -1565,195 +1037,37 @@
           <w:color w:val="808080" w:themeColor="background1" w:themeShade="80"/>
           <w:u w:val="none"/>
         </w:rPr>
-        <w:t>move_group</w:t>
-      </w:r>
-      <w:proofErr w:type="spellEnd"/>
-      <w:r>
+        <w:t>(above is deprecated; does not capture all information)</w:t>
+      </w:r>
+      <w:r>
+        <w:rPr>
+          <w:rStyle w:val="Hyperlink"/>
+          <w:color w:val="auto"/>
+          <w:u w:val="none"/>
+        </w:rPr>
+        <w:br/>
+        <w:t>&gt;  time ros_readbagfile.py test.bag /move_group/display_planned_path | tee test.yaml</w:t>
+      </w:r>
+    </w:p>
+    <w:p>
+      <w:pPr>
+        <w:pStyle w:val="ListParagraph"/>
+        <w:ind w:left="1440"/>
         <w:rPr>
           <w:rStyle w:val="Hyperlink"/>
           <w:i/>
           <w:iCs/>
-          <w:color w:val="808080" w:themeColor="background1" w:themeShade="80"/>
-          <w:u w:val="none"/>
-        </w:rPr>
-        <w:t>/</w:t>
-      </w:r>
-      <w:proofErr w:type="spellStart"/>
-      <w:r>
-        <w:rPr>
-          <w:rStyle w:val="Hyperlink"/>
-          <w:i/>
-          <w:iCs/>
-          <w:color w:val="808080" w:themeColor="background1" w:themeShade="80"/>
-          <w:u w:val="none"/>
-        </w:rPr>
-        <w:t>display_planned_path</w:t>
-      </w:r>
-      <w:proofErr w:type="spellEnd"/>
-      <w:r>
-        <w:rPr>
-          <w:rStyle w:val="Hyperlink"/>
-          <w:i/>
-          <w:iCs/>
-          <w:color w:val="808080" w:themeColor="background1" w:themeShade="80"/>
-          <w:u w:val="none"/>
-        </w:rPr>
-        <w:t xml:space="preserve"> &gt; </w:t>
-      </w:r>
-      <w:r>
-        <w:rPr>
-          <w:rStyle w:val="Hyperlink"/>
-          <w:i/>
-          <w:iCs/>
-          <w:color w:val="808080" w:themeColor="background1" w:themeShade="80"/>
-          <w:u w:val="none"/>
-        </w:rPr>
-        <w:t>test</w:t>
-      </w:r>
-      <w:r>
-        <w:rPr>
-          <w:rStyle w:val="Hyperlink"/>
-          <w:i/>
-          <w:iCs/>
-          <w:color w:val="808080" w:themeColor="background1" w:themeShade="80"/>
-          <w:u w:val="none"/>
-        </w:rPr>
-        <w:t>.csv</w:t>
-      </w:r>
-    </w:p>
-    <w:p>
-      <w:pPr>
-        <w:pStyle w:val="ListParagraph"/>
-        <w:ind w:left="1440"/>
-        <w:rPr>
-          <w:rStyle w:val="Hyperlink"/>
-          <w:i/>
-          <w:iCs/>
-          <w:color w:val="808080" w:themeColor="background1" w:themeShade="80"/>
-          <w:u w:val="none"/>
-        </w:rPr>
-      </w:pPr>
-      <w:r>
-        <w:rPr>
-          <w:rStyle w:val="Hyperlink"/>
-          <w:i/>
-          <w:iCs/>
-          <w:color w:val="808080" w:themeColor="background1" w:themeShade="80"/>
-          <w:u w:val="none"/>
-        </w:rPr>
-        <w:t>(above is deprecated; does not capture all information)</w:t>
-      </w:r>
-      <w:r>
-        <w:rPr>
-          <w:rStyle w:val="Hyperlink"/>
-          <w:color w:val="auto"/>
-          <w:u w:val="none"/>
-        </w:rPr>
-        <w:br/>
-        <w:t xml:space="preserve">&gt;  time ros_readbagfile.py </w:t>
-      </w:r>
-      <w:proofErr w:type="spellStart"/>
-      <w:r>
-        <w:rPr>
-          <w:rStyle w:val="Hyperlink"/>
-          <w:color w:val="auto"/>
-          <w:u w:val="none"/>
-        </w:rPr>
-        <w:t>test.bag</w:t>
-      </w:r>
-      <w:proofErr w:type="spellEnd"/>
-      <w:r>
-        <w:rPr>
-          <w:rStyle w:val="Hyperlink"/>
-          <w:color w:val="auto"/>
-          <w:u w:val="none"/>
-        </w:rPr>
-        <w:t xml:space="preserve"> /</w:t>
-      </w:r>
-      <w:proofErr w:type="spellStart"/>
-      <w:r>
-        <w:rPr>
-          <w:rStyle w:val="Hyperlink"/>
-          <w:color w:val="auto"/>
-          <w:u w:val="none"/>
-        </w:rPr>
-        <w:t>move_group</w:t>
-      </w:r>
-      <w:proofErr w:type="spellEnd"/>
-      <w:r>
-        <w:rPr>
-          <w:rStyle w:val="Hyperlink"/>
-          <w:color w:val="auto"/>
-          <w:u w:val="none"/>
-        </w:rPr>
-        <w:t>/</w:t>
-      </w:r>
-      <w:proofErr w:type="spellStart"/>
-      <w:r>
-        <w:rPr>
-          <w:rStyle w:val="Hyperlink"/>
-          <w:color w:val="auto"/>
-          <w:u w:val="none"/>
-        </w:rPr>
-        <w:t>display_planned_path</w:t>
-      </w:r>
-      <w:proofErr w:type="spellEnd"/>
-      <w:r>
-        <w:rPr>
-          <w:rStyle w:val="Hyperlink"/>
-          <w:color w:val="auto"/>
-          <w:u w:val="none"/>
-        </w:rPr>
-        <w:t xml:space="preserve"> | tee </w:t>
-      </w:r>
-      <w:proofErr w:type="spellStart"/>
-      <w:r>
-        <w:rPr>
-          <w:rStyle w:val="Hyperlink"/>
-          <w:color w:val="auto"/>
-          <w:u w:val="none"/>
-        </w:rPr>
-        <w:t>test.yaml</w:t>
-      </w:r>
-      <w:proofErr w:type="spellEnd"/>
-    </w:p>
-    <w:p>
-      <w:pPr>
-        <w:pStyle w:val="ListParagraph"/>
-        <w:ind w:left="1440"/>
-        <w:rPr>
-          <w:rStyle w:val="Hyperlink"/>
-          <w:i/>
-          <w:iCs/>
-          <w:color w:val="auto"/>
-          <w:u w:val="none"/>
-        </w:rPr>
-      </w:pPr>
-      <w:r>
-        <w:rPr>
-          <w:rStyle w:val="Hyperlink"/>
-          <w:color w:val="auto"/>
-          <w:u w:val="none"/>
-        </w:rPr>
-        <w:t xml:space="preserve">&gt; awk '/positions/ {print}' </w:t>
-      </w:r>
-      <w:proofErr w:type="spellStart"/>
-      <w:r>
-        <w:rPr>
-          <w:rStyle w:val="Hyperlink"/>
-          <w:color w:val="auto"/>
-          <w:u w:val="none"/>
-        </w:rPr>
-        <w:t>test.yaml</w:t>
-      </w:r>
-      <w:proofErr w:type="spellEnd"/>
-      <w:r>
-        <w:rPr>
-          <w:rStyle w:val="Hyperlink"/>
-          <w:color w:val="auto"/>
-          <w:u w:val="none"/>
-        </w:rPr>
-        <w:t xml:space="preserve"> &gt; positions.txt</w:t>
+          <w:color w:val="auto"/>
+          <w:u w:val="none"/>
+        </w:rPr>
+      </w:pPr>
+      <w:r>
+        <w:rPr>
+          <w:rStyle w:val="Hyperlink"/>
+          <w:color w:val="auto"/>
+          <w:u w:val="none"/>
+        </w:rPr>
+        <w:t>&gt; awk '/positions/ {print}' test.yaml &gt; positions.txt</w:t>
       </w:r>
     </w:p>
     <w:p>
@@ -1852,51 +1166,23 @@
           <w:color w:val="auto"/>
           <w:u w:val="none"/>
         </w:rPr>
-        <w:t>. Save as corrected_positions.csv. The controller code in Unity (</w:t>
-      </w:r>
-      <w:proofErr w:type="spellStart"/>
-      <w:r>
-        <w:rPr>
-          <w:rStyle w:val="Hyperlink"/>
-          <w:color w:val="auto"/>
-          <w:u w:val="none"/>
-        </w:rPr>
-        <w:t>ControllerFromLogFile.cs</w:t>
-      </w:r>
-      <w:proofErr w:type="spellEnd"/>
-      <w:r>
-        <w:rPr>
-          <w:rStyle w:val="Hyperlink"/>
-          <w:color w:val="auto"/>
-          <w:u w:val="none"/>
-        </w:rPr>
-        <w:t xml:space="preserve">) will import the sequence of positions and transmit them to the robot every 0.2 seconds. </w:t>
-      </w:r>
-      <w:r>
-        <w:rPr>
-          <w:rStyle w:val="Hyperlink"/>
-          <w:color w:val="auto"/>
-          <w:u w:val="none"/>
-        </w:rPr>
-        <w:t xml:space="preserve">This can be manually visualized by dragging the “target” slider under the </w:t>
-      </w:r>
-      <w:proofErr w:type="spellStart"/>
-      <w:r>
-        <w:rPr>
-          <w:rStyle w:val="Hyperlink"/>
-          <w:color w:val="auto"/>
-          <w:u w:val="none"/>
-        </w:rPr>
-        <w:t>xDrive</w:t>
-      </w:r>
-      <w:proofErr w:type="spellEnd"/>
-      <w:r>
-        <w:rPr>
-          <w:rStyle w:val="Hyperlink"/>
-          <w:color w:val="auto"/>
-          <w:u w:val="none"/>
-        </w:rPr>
-        <w:t xml:space="preserve"> of each individual link while running the code in Unity.</w:t>
+        <w:t xml:space="preserve"> (one column per joint, all joints rotational for most URDFs)</w:t>
+      </w:r>
+      <w:r>
+        <w:rPr>
+          <w:rStyle w:val="Hyperlink"/>
+          <w:color w:val="auto"/>
+          <w:u w:val="none"/>
+        </w:rPr>
+        <w:t xml:space="preserve">. Save as corrected_positions.csv. The controller code in Unity (ControllerFromLogFile.cs) will import the sequence of positions and transmit them to the robot every 0.2 seconds. </w:t>
+      </w:r>
+      <w:r>
+        <w:rPr>
+          <w:rStyle w:val="Hyperlink"/>
+          <w:color w:val="auto"/>
+          <w:u w:val="none"/>
+        </w:rPr>
+        <w:t>This can be manually visualized by dragging the “target” slider under the xDrive of each individual link while running the code in Unity.</w:t>
       </w:r>
       <w:r>
         <w:rPr>
@@ -1942,25 +1228,7 @@
           <w:color w:val="auto"/>
           <w:u w:val="none"/>
         </w:rPr>
-        <w:t>upload “</w:t>
-      </w:r>
-      <w:proofErr w:type="spellStart"/>
-      <w:r>
-        <w:rPr>
-          <w:rStyle w:val="Hyperlink"/>
-          <w:color w:val="auto"/>
-          <w:u w:val="none"/>
-        </w:rPr>
-        <w:t>targetVelocity</w:t>
-      </w:r>
-      <w:proofErr w:type="spellEnd"/>
-      <w:r>
-        <w:rPr>
-          <w:rStyle w:val="Hyperlink"/>
-          <w:color w:val="auto"/>
-          <w:u w:val="none"/>
-        </w:rPr>
-        <w:t>” values instead of “target” [position] values with my code.</w:t>
+        <w:t>upload “targetVelocity” values instead of “target” [position] values with my code.</w:t>
       </w:r>
     </w:p>
     <w:p>
@@ -2132,19 +1400,11 @@
           <w:color w:val="808080" w:themeColor="background1" w:themeShade="80"/>
         </w:rPr>
       </w:pPr>
-      <w:proofErr w:type="spellStart"/>
       <w:r>
         <w:rPr>
           <w:color w:val="808080" w:themeColor="background1" w:themeShade="80"/>
         </w:rPr>
-        <w:t>FastIK</w:t>
-      </w:r>
-      <w:proofErr w:type="spellEnd"/>
-      <w:r>
-        <w:rPr>
-          <w:color w:val="808080" w:themeColor="background1" w:themeShade="80"/>
-        </w:rPr>
-        <w:t>:</w:t>
+        <w:t>FastIK:</w:t>
       </w:r>
     </w:p>
     <w:p>
@@ -2194,19 +1454,44 @@
         </w:rPr>
         <w:t xml:space="preserve">) to install the </w:t>
       </w:r>
-      <w:proofErr w:type="spellStart"/>
       <w:r>
         <w:rPr>
           <w:color w:val="808080" w:themeColor="background1" w:themeShade="80"/>
         </w:rPr>
-        <w:t>OpenRave</w:t>
-      </w:r>
-      <w:proofErr w:type="spellEnd"/>
-      <w:r>
+        <w:t>OpenRave software package. (I think the tutorial has been updated in the last week so you can go straight to docker and it’ll take care of the installation for you)</w:t>
+      </w:r>
+    </w:p>
+    <w:p>
+      <w:pPr>
+        <w:pStyle w:val="ListParagraph"/>
+        <w:numPr>
+          <w:ilvl w:val="1"/>
+          <w:numId w:val="1"/>
+        </w:numPr>
         <w:rPr>
           <w:color w:val="808080" w:themeColor="background1" w:themeShade="80"/>
         </w:rPr>
-        <w:t xml:space="preserve"> software package. (I think the tutorial has been updated in the last week so you can go straight to docker and it’ll take care of the installation for you)</w:t>
+      </w:pPr>
+      <w:r>
+        <w:rPr>
+          <w:color w:val="808080" w:themeColor="background1" w:themeShade="80"/>
+        </w:rPr>
+        <w:t xml:space="preserve">Download collada_urdf: </w:t>
+      </w:r>
+    </w:p>
+    <w:p>
+      <w:pPr>
+        <w:pStyle w:val="ListParagraph"/>
+        <w:ind w:left="1440"/>
+        <w:rPr>
+          <w:color w:val="808080" w:themeColor="background1" w:themeShade="80"/>
+        </w:rPr>
+      </w:pPr>
+      <w:r>
+        <w:rPr>
+          <w:color w:val="808080" w:themeColor="background1" w:themeShade="80"/>
+        </w:rPr>
+        <w:t>&gt; sudo apt-get install ros-melodic-collada-urdf</w:t>
       </w:r>
     </w:p>
     <w:p>
@@ -2224,87 +1509,50 @@
         <w:rPr>
           <w:color w:val="808080" w:themeColor="background1" w:themeShade="80"/>
         </w:rPr>
-        <w:t xml:space="preserve">Download </w:t>
-      </w:r>
-      <w:proofErr w:type="spellStart"/>
-      <w:r>
+        <w:t>Once again, check your $ROS_PACKAGE_PATH variable to make sure it can find your urdfs before you turn them into .dae files with this command:</w:t>
+      </w:r>
+    </w:p>
+    <w:p>
+      <w:pPr>
+        <w:pStyle w:val="ListParagraph"/>
+        <w:ind w:left="1440"/>
         <w:rPr>
           <w:color w:val="808080" w:themeColor="background1" w:themeShade="80"/>
         </w:rPr>
-        <w:t>collada_urdf</w:t>
-      </w:r>
-      <w:proofErr w:type="spellEnd"/>
+      </w:pPr>
       <w:r>
         <w:rPr>
           <w:color w:val="808080" w:themeColor="background1" w:themeShade="80"/>
         </w:rPr>
-        <w:t xml:space="preserve">: </w:t>
-      </w:r>
-    </w:p>
-    <w:p>
-      <w:pPr>
-        <w:pStyle w:val="ListParagraph"/>
-        <w:ind w:left="1440"/>
-        <w:rPr>
-          <w:color w:val="808080" w:themeColor="background1" w:themeShade="80"/>
-        </w:rPr>
-      </w:pPr>
-      <w:r>
-        <w:rPr>
-          <w:color w:val="808080" w:themeColor="background1" w:themeShade="80"/>
-        </w:rPr>
-        <w:t xml:space="preserve">&gt; </w:t>
-      </w:r>
-      <w:proofErr w:type="spellStart"/>
-      <w:r>
-        <w:rPr>
-          <w:color w:val="808080" w:themeColor="background1" w:themeShade="80"/>
-        </w:rPr>
-        <w:t>sudo</w:t>
-      </w:r>
-      <w:proofErr w:type="spellEnd"/>
-      <w:r>
-        <w:rPr>
-          <w:color w:val="808080" w:themeColor="background1" w:themeShade="80"/>
-        </w:rPr>
-        <w:t xml:space="preserve"> apt-get install </w:t>
-      </w:r>
-      <w:proofErr w:type="spellStart"/>
-      <w:r>
-        <w:rPr>
-          <w:color w:val="808080" w:themeColor="background1" w:themeShade="80"/>
-        </w:rPr>
-        <w:t>ros</w:t>
-      </w:r>
-      <w:proofErr w:type="spellEnd"/>
-      <w:r>
-        <w:rPr>
-          <w:color w:val="808080" w:themeColor="background1" w:themeShade="80"/>
-        </w:rPr>
-        <w:t>-melodic-</w:t>
-      </w:r>
-      <w:proofErr w:type="spellStart"/>
-      <w:r>
-        <w:rPr>
-          <w:color w:val="808080" w:themeColor="background1" w:themeShade="80"/>
-        </w:rPr>
-        <w:t>collada</w:t>
-      </w:r>
-      <w:proofErr w:type="spellEnd"/>
-      <w:r>
-        <w:rPr>
-          <w:color w:val="808080" w:themeColor="background1" w:themeShade="80"/>
-        </w:rPr>
-        <w:t>-</w:t>
-      </w:r>
-      <w:proofErr w:type="spellStart"/>
-      <w:r>
-        <w:rPr>
-          <w:color w:val="808080" w:themeColor="background1" w:themeShade="80"/>
-        </w:rPr>
-        <w:t>urdf</w:t>
-      </w:r>
-      <w:proofErr w:type="spellEnd"/>
+        <w:t>&gt; rosrun collada_urdf urdf_to_collada “$MYROBOT_NAME”.urdf “$MYROBOT_NAME”.dae</w:t>
+      </w:r>
+    </w:p>
+    <w:p>
+      <w:pPr>
+        <w:pStyle w:val="ListParagraph"/>
+        <w:numPr>
+          <w:ilvl w:val="0"/>
+          <w:numId w:val="1"/>
+        </w:numPr>
+      </w:pPr>
+      <w:r>
+        <w:t xml:space="preserve">Communication between </w:t>
+      </w:r>
+      <w:r>
+        <w:t>the Oculus and MoveIt is done via .csv logfiles in the “persistent data path directory” (specific paths for deployment on Oculus and testing on Windows are mentioned above). Properly-labeled CSV files will be read by the Oculus from that directory, and labeled CSV files with joint variables, hand pose and end-effector pose are saved into that directory as well.</w:t>
+      </w:r>
+    </w:p>
+    <w:p>
+      <w:pPr>
+        <w:pStyle w:val="ListParagraph"/>
+        <w:numPr>
+          <w:ilvl w:val="0"/>
+          <w:numId w:val="1"/>
+        </w:numPr>
+      </w:pPr>
+      <w:r>
+        <w:t>Dynamic time warping:</w:t>
+      </w:r>
     </w:p>
     <w:p>
       <w:pPr>
@@ -2313,166 +1561,10 @@
           <w:ilvl w:val="1"/>
           <w:numId w:val="1"/>
         </w:numPr>
-        <w:rPr>
-          <w:color w:val="808080" w:themeColor="background1" w:themeShade="80"/>
-        </w:rPr>
-      </w:pPr>
-      <w:r>
-        <w:rPr>
-          <w:color w:val="808080" w:themeColor="background1" w:themeShade="80"/>
-        </w:rPr>
-        <w:t xml:space="preserve">Once again, check your $ROS_PACKAGE_PATH variable to make sure it can find your </w:t>
-      </w:r>
-      <w:proofErr w:type="spellStart"/>
-      <w:r>
-        <w:rPr>
-          <w:color w:val="808080" w:themeColor="background1" w:themeShade="80"/>
-        </w:rPr>
-        <w:t>urdfs</w:t>
-      </w:r>
-      <w:proofErr w:type="spellEnd"/>
-      <w:r>
-        <w:rPr>
-          <w:color w:val="808080" w:themeColor="background1" w:themeShade="80"/>
-        </w:rPr>
-        <w:t xml:space="preserve"> before you turn them into .</w:t>
-      </w:r>
-      <w:proofErr w:type="spellStart"/>
-      <w:r>
-        <w:rPr>
-          <w:color w:val="808080" w:themeColor="background1" w:themeShade="80"/>
-        </w:rPr>
-        <w:t>dae</w:t>
-      </w:r>
-      <w:proofErr w:type="spellEnd"/>
-      <w:r>
-        <w:rPr>
-          <w:color w:val="808080" w:themeColor="background1" w:themeShade="80"/>
-        </w:rPr>
-        <w:t xml:space="preserve"> files with this command:</w:t>
-      </w:r>
-    </w:p>
-    <w:p>
-      <w:pPr>
-        <w:pStyle w:val="ListParagraph"/>
-        <w:ind w:left="1440"/>
-        <w:rPr>
-          <w:color w:val="808080" w:themeColor="background1" w:themeShade="80"/>
-        </w:rPr>
-      </w:pPr>
-      <w:r>
-        <w:rPr>
-          <w:color w:val="808080" w:themeColor="background1" w:themeShade="80"/>
-        </w:rPr>
-        <w:t xml:space="preserve">&gt; </w:t>
-      </w:r>
-      <w:proofErr w:type="spellStart"/>
-      <w:r>
-        <w:rPr>
-          <w:color w:val="808080" w:themeColor="background1" w:themeShade="80"/>
-        </w:rPr>
-        <w:t>rosrun</w:t>
-      </w:r>
-      <w:proofErr w:type="spellEnd"/>
-      <w:r>
-        <w:rPr>
-          <w:color w:val="808080" w:themeColor="background1" w:themeShade="80"/>
-        </w:rPr>
-        <w:t xml:space="preserve"> </w:t>
-      </w:r>
-      <w:proofErr w:type="spellStart"/>
-      <w:r>
-        <w:rPr>
-          <w:color w:val="808080" w:themeColor="background1" w:themeShade="80"/>
-        </w:rPr>
-        <w:t>collada_urdf</w:t>
-      </w:r>
-      <w:proofErr w:type="spellEnd"/>
-      <w:r>
-        <w:rPr>
-          <w:color w:val="808080" w:themeColor="background1" w:themeShade="80"/>
-        </w:rPr>
-        <w:t xml:space="preserve"> </w:t>
-      </w:r>
-      <w:proofErr w:type="spellStart"/>
-      <w:r>
-        <w:rPr>
-          <w:color w:val="808080" w:themeColor="background1" w:themeShade="80"/>
-        </w:rPr>
-        <w:t>urdf_to_collada</w:t>
-      </w:r>
-      <w:proofErr w:type="spellEnd"/>
-      <w:r>
-        <w:rPr>
-          <w:color w:val="808080" w:themeColor="background1" w:themeShade="80"/>
-        </w:rPr>
-        <w:t xml:space="preserve"> “$MYROBOT_NAME”.</w:t>
-      </w:r>
-      <w:proofErr w:type="spellStart"/>
-      <w:r>
-        <w:rPr>
-          <w:color w:val="808080" w:themeColor="background1" w:themeShade="80"/>
-        </w:rPr>
-        <w:t>urdf</w:t>
-      </w:r>
-      <w:proofErr w:type="spellEnd"/>
-      <w:r>
-        <w:rPr>
-          <w:color w:val="808080" w:themeColor="background1" w:themeShade="80"/>
-        </w:rPr>
-        <w:t xml:space="preserve"> “$MYROBOT_NAME”.</w:t>
-      </w:r>
-      <w:proofErr w:type="spellStart"/>
-      <w:r>
-        <w:rPr>
-          <w:color w:val="808080" w:themeColor="background1" w:themeShade="80"/>
-        </w:rPr>
-        <w:t>dae</w:t>
-      </w:r>
-      <w:proofErr w:type="spellEnd"/>
-    </w:p>
-    <w:p>
-      <w:pPr>
-        <w:pStyle w:val="ListParagraph"/>
-        <w:numPr>
-          <w:ilvl w:val="0"/>
-          <w:numId w:val="1"/>
-        </w:numPr>
-      </w:pPr>
-      <w:r>
-        <w:t xml:space="preserve">Communication between </w:t>
-      </w:r>
-    </w:p>
-    <w:p>
-      <w:pPr>
-        <w:pStyle w:val="ListParagraph"/>
-        <w:numPr>
-          <w:ilvl w:val="0"/>
-          <w:numId w:val="1"/>
-        </w:numPr>
-      </w:pPr>
-      <w:r>
-        <w:t>Dynamic time warping:</w:t>
-      </w:r>
-    </w:p>
-    <w:p>
-      <w:pPr>
-        <w:pStyle w:val="ListParagraph"/>
-        <w:numPr>
-          <w:ilvl w:val="1"/>
-          <w:numId w:val="1"/>
-        </w:numPr>
-      </w:pPr>
-      <w:r>
-        <w:t xml:space="preserve">I followed this tutorial, with its relevant </w:t>
-      </w:r>
-      <w:proofErr w:type="spellStart"/>
-      <w:r>
-        <w:t>github</w:t>
-      </w:r>
-      <w:proofErr w:type="spellEnd"/>
-      <w:r>
-        <w:t xml:space="preserve">: </w:t>
+      </w:pPr>
+      <w:r>
+        <w:lastRenderedPageBreak/>
+        <w:t xml:space="preserve">I followed this tutorial, with its relevant github: </w:t>
       </w:r>
       <w:hyperlink r:id="rId18" w:history="1">
         <w:r>
@@ -2482,6 +1574,22 @@
           <w:t>https://www.kdnuggets.com/2022/05/dynamic-time-warping-algorithm-time-series-explained.html</w:t>
         </w:r>
       </w:hyperlink>
+      <w:r>
+        <w:rPr>
+          <w:rStyle w:val="Hyperlink"/>
+          <w:color w:val="auto"/>
+          <w:u w:val="none"/>
+        </w:rPr>
+        <w:t xml:space="preserve"> .</w:t>
+      </w:r>
+      <w:r>
+        <w:rPr>
+          <w:rStyle w:val="Hyperlink"/>
+          <w:color w:val="auto"/>
+          <w:u w:val="none"/>
+        </w:rPr>
+        <w:t xml:space="preserve"> Look for NAH_DTW.ipynb in the github</w:t>
+      </w:r>
     </w:p>
     <w:p>
       <w:pPr>
@@ -2503,6 +1611,12 @@
           <w:numId w:val="1"/>
         </w:numPr>
       </w:pPr>
+      <w:r>
+        <w:t>GPR</w:t>
+      </w:r>
+      <w:r>
+        <w:t>: look for GPR_for_user_data.ipynb in the github</w:t>
+      </w:r>
     </w:p>
     <w:p>
       <w:pPr>

</xml_diff>

<commit_message>
Changed a part of the Unity controller to avoid radians-to-degrees translation. Returning position csvs to original format
</commit_message>
<xml_diff>
--- a/Resources for VR Study Creation - readme.docx
+++ b/Resources for VR Study Creation - readme.docx
@@ -1142,39 +1142,15 @@
           <w:color w:val="auto"/>
           <w:u w:val="none"/>
         </w:rPr>
-        <w:t xml:space="preserve">Scale the </w:t>
-      </w:r>
-      <w:r>
-        <w:rPr>
-          <w:rStyle w:val="Hyperlink"/>
-          <w:color w:val="auto"/>
-          <w:u w:val="none"/>
-        </w:rPr>
-        <w:t>positions to be in degrees instead of radians</w:t>
-      </w:r>
-      <w:r>
-        <w:rPr>
-          <w:rStyle w:val="Hyperlink"/>
-          <w:color w:val="auto"/>
-          <w:u w:val="none"/>
-        </w:rPr>
-        <w:t xml:space="preserve"> for rotational joints</w:t>
-      </w:r>
-      <w:r>
-        <w:rPr>
-          <w:rStyle w:val="Hyperlink"/>
-          <w:color w:val="auto"/>
-          <w:u w:val="none"/>
-        </w:rPr>
-        <w:t xml:space="preserve"> (one column per joint, all joints rotational for most URDFs)</w:t>
-      </w:r>
-      <w:r>
-        <w:rPr>
-          <w:rStyle w:val="Hyperlink"/>
-          <w:color w:val="auto"/>
-          <w:u w:val="none"/>
-        </w:rPr>
-        <w:t xml:space="preserve">. Save as corrected_positions.csv. The controller code in Unity (ControllerFromLogFile.cs) will import the sequence of positions and transmit them to the robot every 0.2 seconds. </w:t>
+        <w:t xml:space="preserve">Save as “corrected_positions.csv”. </w:t>
+      </w:r>
+      <w:r>
+        <w:rPr>
+          <w:rStyle w:val="Hyperlink"/>
+          <w:color w:val="auto"/>
+          <w:u w:val="none"/>
+        </w:rPr>
+        <w:t xml:space="preserve">The controller code in Unity (ControllerFromLogFile.cs) will import the sequence of positions and transmit them to the robot every 0.2 seconds. </w:t>
       </w:r>
       <w:r>
         <w:rPr>
@@ -1563,7 +1539,6 @@
         </w:numPr>
       </w:pPr>
       <w:r>
-        <w:lastRenderedPageBreak/>
         <w:t xml:space="preserve">I followed this tutorial, with its relevant github: </w:t>
       </w:r>
       <w:hyperlink r:id="rId18" w:history="1">
@@ -1600,6 +1575,7 @@
         </w:numPr>
       </w:pPr>
       <w:r>
+        <w:lastRenderedPageBreak/>
         <w:t>Note that if you have extra data at the front or back end, your DTW will have weird mappings there. It’s good practice to truncate all recordings that do not contain actual data.</w:t>
       </w:r>
     </w:p>

</xml_diff>

<commit_message>
Updating debug info for Rviz and MoveIt setups
</commit_message>
<xml_diff>
--- a/Resources for VR Study Creation - readme.docx
+++ b/Resources for VR Study Creation - readme.docx
@@ -138,7 +138,15 @@
         </w:numPr>
       </w:pPr>
       <w:r>
-        <w:t>When you put on your headset, you’ll get a prompt asking you to confirm data transfer and then another prompt asking to allow your computer’s specific RSA fingerprint. You need to accept both. If the second prompt doesn’t appear, unplug and replug it in</w:t>
+        <w:t xml:space="preserve">When you put on your headset, you’ll get a prompt asking you to confirm data transfer and then another prompt asking to allow your computer’s specific RSA fingerprint. You need to accept both. If the second prompt doesn’t appear, unplug and </w:t>
+      </w:r>
+      <w:proofErr w:type="spellStart"/>
+      <w:r>
+        <w:t>replug</w:t>
+      </w:r>
+      <w:proofErr w:type="spellEnd"/>
+      <w:r>
+        <w:t xml:space="preserve"> it in</w:t>
       </w:r>
     </w:p>
     <w:p>
@@ -240,10 +248,26 @@
         <w:t>Theoretically, it also allows you</w:t>
       </w:r>
       <w:r>
-        <w:t xml:space="preserve"> to download an .apk directly to your headset.</w:t>
-      </w:r>
-      <w:r>
-        <w:t xml:space="preserve"> I’ve had better luck with SideQuest.</w:t>
+        <w:t xml:space="preserve"> to download an .</w:t>
+      </w:r>
+      <w:proofErr w:type="spellStart"/>
+      <w:r>
+        <w:t>apk</w:t>
+      </w:r>
+      <w:proofErr w:type="spellEnd"/>
+      <w:r>
+        <w:t xml:space="preserve"> directly to your headset.</w:t>
+      </w:r>
+      <w:r>
+        <w:t xml:space="preserve"> I’ve had better luck with </w:t>
+      </w:r>
+      <w:proofErr w:type="spellStart"/>
+      <w:r>
+        <w:t>SideQuest</w:t>
+      </w:r>
+      <w:proofErr w:type="spellEnd"/>
+      <w:r>
+        <w:t>.</w:t>
       </w:r>
     </w:p>
     <w:p>
@@ -255,11 +279,24 @@
         </w:numPr>
       </w:pPr>
       <w:r>
-        <w:t>Downloading an already-existing .apk onto your headset</w:t>
-      </w:r>
-      <w:r>
-        <w:t xml:space="preserve"> using SideQuest</w:t>
-      </w:r>
+        <w:t>Downloading an already-existing .</w:t>
+      </w:r>
+      <w:proofErr w:type="spellStart"/>
+      <w:r>
+        <w:t>apk</w:t>
+      </w:r>
+      <w:proofErr w:type="spellEnd"/>
+      <w:r>
+        <w:t xml:space="preserve"> onto your headset</w:t>
+      </w:r>
+      <w:r>
+        <w:t xml:space="preserve"> using </w:t>
+      </w:r>
+      <w:proofErr w:type="spellStart"/>
+      <w:r>
+        <w:t>SideQuest</w:t>
+      </w:r>
+      <w:proofErr w:type="spellEnd"/>
     </w:p>
     <w:p>
       <w:pPr>
@@ -273,7 +310,15 @@
         <w:t xml:space="preserve">Unity will let you </w:t>
       </w:r>
       <w:r>
-        <w:t>launch a new apk straight from the editor by choosing “build + run” under your Build Settings</w:t>
+        <w:t xml:space="preserve">launch a new </w:t>
+      </w:r>
+      <w:proofErr w:type="spellStart"/>
+      <w:r>
+        <w:t>apk</w:t>
+      </w:r>
+      <w:proofErr w:type="spellEnd"/>
+      <w:r>
+        <w:t xml:space="preserve"> straight from the editor by choosing “build + run” under your Build Settings</w:t>
       </w:r>
       <w:r>
         <w:t xml:space="preserve">, but </w:t>
@@ -291,7 +336,31 @@
         </w:numPr>
       </w:pPr>
       <w:r>
-        <w:t xml:space="preserve">This allows you to play or restart an apk you’ve already installed. If you have the .apk but have not loaded it to your Oculus for some reason, open SideQuest and click the “upload” icon (it’s closer to the middle of the bar of icons on the top right). It’ll let you know if there have been any errors in uploading or if your </w:t>
+        <w:t xml:space="preserve">This allows you to play or restart an </w:t>
+      </w:r>
+      <w:proofErr w:type="spellStart"/>
+      <w:r>
+        <w:t>apk</w:t>
+      </w:r>
+      <w:proofErr w:type="spellEnd"/>
+      <w:r>
+        <w:t xml:space="preserve"> you’ve already installed. If you have the .</w:t>
+      </w:r>
+      <w:proofErr w:type="spellStart"/>
+      <w:r>
+        <w:t>apk</w:t>
+      </w:r>
+      <w:proofErr w:type="spellEnd"/>
+      <w:r>
+        <w:t xml:space="preserve"> but have not loaded it to your Oculus for some reason, open </w:t>
+      </w:r>
+      <w:proofErr w:type="spellStart"/>
+      <w:r>
+        <w:t>SideQuest</w:t>
+      </w:r>
+      <w:proofErr w:type="spellEnd"/>
+      <w:r>
+        <w:t xml:space="preserve"> and click the “upload” icon (it’s closer to the middle of the bar of icons on the top right). It’ll let you know if there have been any errors in uploading or if your </w:t>
       </w:r>
       <w:r>
         <w:lastRenderedPageBreak/>
@@ -339,16 +408,112 @@
         </w:numPr>
       </w:pPr>
       <w:r>
-        <w:t>ROS command to create URDF from a .xacro in the Melodic distribution:</w:t>
+        <w:t>ROS command to create URDF from a .</w:t>
+      </w:r>
+      <w:proofErr w:type="spellStart"/>
+      <w:r>
+        <w:t>xacro</w:t>
+      </w:r>
+      <w:proofErr w:type="spellEnd"/>
+      <w:r>
+        <w:t xml:space="preserve"> in the Melodic distribution:</w:t>
       </w:r>
     </w:p>
     <w:p>
       <w:pPr>
         <w:pStyle w:val="ListParagraph"/>
         <w:ind w:left="2160"/>
-      </w:pPr>
-      <w:r>
-        <w:t>“rosrun xacro xacro [name.xacro] &gt; [name.urdf]”</w:t>
+        <w:rPr>
+          <w:b/>
+          <w:bCs/>
+        </w:rPr>
+      </w:pPr>
+      <w:r>
+        <w:rPr>
+          <w:b/>
+          <w:bCs/>
+        </w:rPr>
+        <w:t>“</w:t>
+      </w:r>
+      <w:proofErr w:type="spellStart"/>
+      <w:r>
+        <w:rPr>
+          <w:b/>
+          <w:bCs/>
+        </w:rPr>
+        <w:t>rosrun</w:t>
+      </w:r>
+      <w:proofErr w:type="spellEnd"/>
+      <w:r>
+        <w:rPr>
+          <w:b/>
+          <w:bCs/>
+        </w:rPr>
+        <w:t xml:space="preserve"> </w:t>
+      </w:r>
+      <w:proofErr w:type="spellStart"/>
+      <w:r>
+        <w:rPr>
+          <w:b/>
+          <w:bCs/>
+        </w:rPr>
+        <w:t>xacro</w:t>
+      </w:r>
+      <w:proofErr w:type="spellEnd"/>
+      <w:r>
+        <w:rPr>
+          <w:b/>
+          <w:bCs/>
+        </w:rPr>
+        <w:t xml:space="preserve"> </w:t>
+      </w:r>
+      <w:proofErr w:type="spellStart"/>
+      <w:r>
+        <w:rPr>
+          <w:b/>
+          <w:bCs/>
+        </w:rPr>
+        <w:t>xacro</w:t>
+      </w:r>
+      <w:proofErr w:type="spellEnd"/>
+      <w:r>
+        <w:rPr>
+          <w:b/>
+          <w:bCs/>
+        </w:rPr>
+        <w:t xml:space="preserve"> [</w:t>
+      </w:r>
+      <w:proofErr w:type="spellStart"/>
+      <w:r>
+        <w:rPr>
+          <w:b/>
+          <w:bCs/>
+        </w:rPr>
+        <w:t>name.xacro</w:t>
+      </w:r>
+      <w:proofErr w:type="spellEnd"/>
+      <w:r>
+        <w:rPr>
+          <w:b/>
+          <w:bCs/>
+        </w:rPr>
+        <w:t>] &gt; [</w:t>
+      </w:r>
+      <w:proofErr w:type="spellStart"/>
+      <w:r>
+        <w:rPr>
+          <w:b/>
+          <w:bCs/>
+        </w:rPr>
+        <w:t>name.urdf</w:t>
+      </w:r>
+      <w:proofErr w:type="spellEnd"/>
+      <w:r>
+        <w:rPr>
+          <w:b/>
+          <w:bCs/>
+        </w:rPr>
+        <w:t>]”</w:t>
       </w:r>
     </w:p>
     <w:p>
@@ -360,7 +525,15 @@
         </w:numPr>
       </w:pPr>
       <w:r>
-        <w:t>You can use “check_urdf” as a command afterwards to make sure it ran</w:t>
+        <w:t>You can use “</w:t>
+      </w:r>
+      <w:proofErr w:type="spellStart"/>
+      <w:r>
+        <w:t>check_urdf</w:t>
+      </w:r>
+      <w:proofErr w:type="spellEnd"/>
+      <w:r>
+        <w:t>” as a command afterwards to make sure it ran</w:t>
       </w:r>
     </w:p>
     <w:p>
@@ -370,9 +543,43 @@
           <w:ilvl w:val="2"/>
           <w:numId w:val="1"/>
         </w:numPr>
-      </w:pPr>
-      <w:r>
-        <w:t xml:space="preserve">Biggest problem I’ve found if it doesn’t run: $ROS_PACKAGE_PATH doesn’t include the directory with your xacro file. (Some of the .xacro files have “find &lt;pkg&gt; in the first handful of lines; if the &lt;pkg&gt; path isn’t in the $ROS_PACKAGE_PATH, add it </w:t>
+        <w:rPr>
+          <w:highlight w:val="yellow"/>
+        </w:rPr>
+      </w:pPr>
+      <w:r>
+        <w:rPr>
+          <w:highlight w:val="yellow"/>
+        </w:rPr>
+        <w:t xml:space="preserve">Biggest problem I’ve found if it doesn’t run: $ROS_PACKAGE_PATH doesn’t include the directory with your </w:t>
+      </w:r>
+      <w:proofErr w:type="spellStart"/>
+      <w:r>
+        <w:rPr>
+          <w:highlight w:val="yellow"/>
+        </w:rPr>
+        <w:t>xacro</w:t>
+      </w:r>
+      <w:proofErr w:type="spellEnd"/>
+      <w:r>
+        <w:rPr>
+          <w:highlight w:val="yellow"/>
+        </w:rPr>
+        <w:t xml:space="preserve"> file. (Some of the .</w:t>
+      </w:r>
+      <w:proofErr w:type="spellStart"/>
+      <w:r>
+        <w:rPr>
+          <w:highlight w:val="yellow"/>
+        </w:rPr>
+        <w:t>xacro</w:t>
+      </w:r>
+      <w:proofErr w:type="spellEnd"/>
+      <w:r>
+        <w:rPr>
+          <w:highlight w:val="yellow"/>
+        </w:rPr>
+        <w:t xml:space="preserve"> files have “find &lt;pkg&gt; in the first handful of lines; if the &lt;pkg&gt; path isn’t in the $ROS_PACKAGE_PATH, add it </w:t>
       </w:r>
     </w:p>
     <w:p>
@@ -382,14 +589,62 @@
           <w:ilvl w:val="3"/>
           <w:numId w:val="1"/>
         </w:numPr>
-      </w:pPr>
-      <w:r>
-        <w:t>export ROS_PACKAGE_PATH=$ROS_PACKAGE_PATH:/home/&lt;usr&gt;/ &lt;path_</w:t>
-      </w:r>
-      <w:r>
+        <w:rPr>
+          <w:b/>
+          <w:bCs/>
+          <w:highlight w:val="yellow"/>
+        </w:rPr>
+      </w:pPr>
+      <w:r>
+        <w:rPr>
+          <w:b/>
+          <w:bCs/>
+          <w:highlight w:val="yellow"/>
+        </w:rPr>
+        <w:t>export ROS_PACKAGE_PATH=$ROS_PACKAGE_PATH:/home/&lt;</w:t>
+      </w:r>
+      <w:proofErr w:type="spellStart"/>
+      <w:r>
+        <w:rPr>
+          <w:b/>
+          <w:bCs/>
+          <w:highlight w:val="yellow"/>
+        </w:rPr>
+        <w:t>usr</w:t>
+      </w:r>
+      <w:proofErr w:type="spellEnd"/>
+      <w:r>
+        <w:rPr>
+          <w:b/>
+          <w:bCs/>
+          <w:highlight w:val="yellow"/>
+        </w:rPr>
+        <w:t>&gt;/ &lt;</w:t>
+      </w:r>
+      <w:proofErr w:type="spellStart"/>
+      <w:r>
+        <w:rPr>
+          <w:b/>
+          <w:bCs/>
+          <w:highlight w:val="yellow"/>
+        </w:rPr>
+        <w:t>path_</w:t>
+      </w:r>
+      <w:r>
+        <w:rPr>
+          <w:b/>
+          <w:bCs/>
+          <w:highlight w:val="yellow"/>
+        </w:rPr>
         <w:t>to_your_urdf_directory</w:t>
       </w:r>
-      <w:r>
+      <w:proofErr w:type="spellEnd"/>
+      <w:r>
+        <w:rPr>
+          <w:b/>
+          <w:bCs/>
+          <w:highlight w:val="yellow"/>
+        </w:rPr>
         <w:t>&gt;</w:t>
       </w:r>
     </w:p>
@@ -402,7 +657,15 @@
         </w:numPr>
       </w:pPr>
       <w:r>
-        <w:t>Second biggest problem: not using the correct xacro file. Some are subfiles referenced by others; you want the top-most one.</w:t>
+        <w:t xml:space="preserve">Second biggest problem: not using the correct </w:t>
+      </w:r>
+      <w:proofErr w:type="spellStart"/>
+      <w:r>
+        <w:t>xacro</w:t>
+      </w:r>
+      <w:proofErr w:type="spellEnd"/>
+      <w:r>
+        <w:t xml:space="preserve"> file. Some are subfiles referenced by others; you want the top-most one.</w:t>
       </w:r>
     </w:p>
     <w:p>
@@ -557,7 +820,15 @@
       </w:pPr>
       <w:r>
         <w:lastRenderedPageBreak/>
-        <w:t>Note: if anything breaks in your project, you’ll likely get crazy random motion from the robot. Backtrack and try again. I’ve had this behavior when I tried to call or access a Game Object in the project that was not available or active—even when it wasn’t the robot Game Object, but like a TextMeshPro Debug Report or something.</w:t>
+        <w:t xml:space="preserve">Note: if anything breaks in your project, you’ll likely get crazy random motion from the robot. Backtrack and try again. I’ve had this behavior when I tried to call or access a Game Object in the project that was not available or active—even when it wasn’t the robot Game Object, but like a </w:t>
+      </w:r>
+      <w:proofErr w:type="spellStart"/>
+      <w:r>
+        <w:t>TextMeshPro</w:t>
+      </w:r>
+      <w:proofErr w:type="spellEnd"/>
+      <w:r>
+        <w:t xml:space="preserve"> Debug Report or something.</w:t>
       </w:r>
     </w:p>
     <w:p>
@@ -569,7 +840,15 @@
         </w:numPr>
       </w:pPr>
       <w:r>
-        <w:t xml:space="preserve">I had intended to transmit info via server, as Jack did for the RoboVR Hackathon in October. Instead, I’m doing asynchronous transfer of info via .csv log files. If you need real-time info transfer, there is theoretically a ROS# communication pathway you can set up with Unity (see “Simulating Robots in Unity” from a Google search) but if that doesn’t work, I know we’ve at least got Jack’s method functioning once. </w:t>
+        <w:t xml:space="preserve">I had intended to transmit info via server, as Jack did for the </w:t>
+      </w:r>
+      <w:proofErr w:type="spellStart"/>
+      <w:r>
+        <w:t>RoboVR</w:t>
+      </w:r>
+      <w:proofErr w:type="spellEnd"/>
+      <w:r>
+        <w:t xml:space="preserve"> Hackathon in October. Instead, I’m doing asynchronous transfer of info via .csv log files. If you need real-time info transfer, there is theoretically a ROS# communication pathway you can set up with Unity (see “Simulating Robots in Unity” from a Google search) but if that doesn’t work, I know we’ve at least got Jack’s method functioning once. </w:t>
       </w:r>
     </w:p>
     <w:p>
@@ -593,19 +872,63 @@
         </w:numPr>
       </w:pPr>
       <w:r>
-        <w:t>Current server setup is done via Go, modified from Jack Kolb’s starter script (see ServerScripts folder. Must be on the same wifi network as the server workstation in order to access.)</w:t>
+        <w:t xml:space="preserve">Current server setup is done via Go, modified from Jack Kolb’s starter script (see </w:t>
+      </w:r>
+      <w:proofErr w:type="spellStart"/>
+      <w:r>
+        <w:t>ServerScripts</w:t>
+      </w:r>
+      <w:proofErr w:type="spellEnd"/>
+      <w:r>
+        <w:t xml:space="preserve"> folder. Must be on the same </w:t>
+      </w:r>
+      <w:proofErr w:type="spellStart"/>
+      <w:r>
+        <w:t>wifi</w:t>
+      </w:r>
+      <w:proofErr w:type="spellEnd"/>
+      <w:r>
+        <w:t xml:space="preserve"> network as the server workstation in order to access.)</w:t>
       </w:r>
     </w:p>
     <w:p>
       <w:pPr>
         <w:pStyle w:val="ListParagraph"/>
         <w:ind w:left="1440"/>
-      </w:pPr>
-      <w:r>
+        <w:rPr>
+          <w:b/>
+          <w:bCs/>
+        </w:rPr>
+      </w:pPr>
+      <w:r>
+        <w:rPr>
+          <w:b/>
+          <w:bCs/>
+        </w:rPr>
         <w:t>&gt; go run .</w:t>
       </w:r>
       <w:r>
-        <w:t xml:space="preserve">     (or go run main.go)</w:t>
+        <w:rPr>
+          <w:b/>
+          <w:bCs/>
+        </w:rPr>
+        <w:t xml:space="preserve">     (or go run </w:t>
+      </w:r>
+      <w:proofErr w:type="spellStart"/>
+      <w:r>
+        <w:rPr>
+          <w:b/>
+          <w:bCs/>
+        </w:rPr>
+        <w:t>main.go</w:t>
+      </w:r>
+      <w:proofErr w:type="spellEnd"/>
+      <w:r>
+        <w:rPr>
+          <w:b/>
+          <w:bCs/>
+        </w:rPr>
+        <w:t>)</w:t>
       </w:r>
     </w:p>
     <w:p>
@@ -642,8 +965,13 @@
           <w:numId w:val="1"/>
         </w:numPr>
       </w:pPr>
-      <w:r>
-        <w:t>MoveIt:</w:t>
+      <w:proofErr w:type="spellStart"/>
+      <w:r>
+        <w:t>MoveIt</w:t>
+      </w:r>
+      <w:proofErr w:type="spellEnd"/>
+      <w:r>
+        <w:t>:</w:t>
       </w:r>
     </w:p>
     <w:p>
@@ -653,30 +981,109 @@
           <w:ilvl w:val="1"/>
           <w:numId w:val="1"/>
         </w:numPr>
-      </w:pPr>
-      <w:r>
-        <w:t xml:space="preserve">Important note: sourcing the setup.bash file in the melodic moveit workspace will overwrite the $ROS_PACKAGE_PATH so that it cannot see your urdf file. Even if you successfully exported/created it earlier. Run this line of code manually </w:t>
-      </w:r>
-      <w:r>
-        <w:t>right before you launch the moveit setup assistant:</w:t>
+        <w:rPr>
+          <w:highlight w:val="yellow"/>
+        </w:rPr>
+      </w:pPr>
+      <w:r>
+        <w:rPr>
+          <w:highlight w:val="yellow"/>
+        </w:rPr>
+        <w:t xml:space="preserve">Important note: sourcing the </w:t>
+      </w:r>
+      <w:proofErr w:type="spellStart"/>
+      <w:r>
+        <w:rPr>
+          <w:highlight w:val="yellow"/>
+        </w:rPr>
+        <w:t>setup.bash</w:t>
+      </w:r>
+      <w:proofErr w:type="spellEnd"/>
+      <w:r>
+        <w:rPr>
+          <w:highlight w:val="yellow"/>
+        </w:rPr>
+        <w:t xml:space="preserve"> file in the melodic </w:t>
+      </w:r>
+      <w:proofErr w:type="spellStart"/>
+      <w:r>
+        <w:rPr>
+          <w:highlight w:val="yellow"/>
+        </w:rPr>
+        <w:t>moveit</w:t>
+      </w:r>
+      <w:proofErr w:type="spellEnd"/>
+      <w:r>
+        <w:rPr>
+          <w:highlight w:val="yellow"/>
+        </w:rPr>
+        <w:t xml:space="preserve"> workspace will overwrite the $ROS_PACKAGE_PATH so that it cannot see your </w:t>
+      </w:r>
+      <w:proofErr w:type="spellStart"/>
+      <w:r>
+        <w:rPr>
+          <w:highlight w:val="yellow"/>
+        </w:rPr>
+        <w:t>urdf</w:t>
+      </w:r>
+      <w:proofErr w:type="spellEnd"/>
+      <w:r>
+        <w:rPr>
+          <w:highlight w:val="yellow"/>
+        </w:rPr>
+        <w:t xml:space="preserve"> file. Even if you successfully exported/created it earlier. Run this line of code manually </w:t>
+      </w:r>
+      <w:r>
+        <w:rPr>
+          <w:highlight w:val="yellow"/>
+        </w:rPr>
+        <w:t xml:space="preserve">right before you launch the </w:t>
+      </w:r>
+      <w:proofErr w:type="spellStart"/>
+      <w:r>
+        <w:rPr>
+          <w:highlight w:val="yellow"/>
+        </w:rPr>
+        <w:t>moveit</w:t>
+      </w:r>
+      <w:proofErr w:type="spellEnd"/>
+      <w:r>
+        <w:rPr>
+          <w:highlight w:val="yellow"/>
+        </w:rPr>
+        <w:t xml:space="preserve"> setup assistant:</w:t>
       </w:r>
     </w:p>
     <w:p>
       <w:pPr>
         <w:pStyle w:val="ListParagraph"/>
         <w:ind w:left="1440"/>
-      </w:pPr>
-      <w:r>
+        <w:rPr>
+          <w:b/>
+          <w:bCs/>
+        </w:rPr>
+      </w:pPr>
+      <w:r>
+        <w:rPr>
+          <w:b/>
+          <w:bCs/>
+        </w:rPr>
         <w:t>&gt; export ROS_PACKAGE_PATH=$ROS_PACKAGE_PATH:</w:t>
       </w:r>
       <w:commentRangeStart w:id="0"/>
       <w:r>
+        <w:rPr>
+          <w:b/>
+          <w:bCs/>
+        </w:rPr>
         <w:t>/home/&lt;usr&gt;/&lt;path_to_urdf_directory&gt;</w:t>
       </w:r>
       <w:commentRangeEnd w:id="0"/>
       <w:r>
         <w:rPr>
           <w:rStyle w:val="CommentReference"/>
+          <w:b/>
+          <w:bCs/>
         </w:rPr>
         <w:commentReference w:id="0"/>
       </w:r>
@@ -685,10 +1092,59 @@
       <w:pPr>
         <w:pStyle w:val="ListParagraph"/>
         <w:ind w:left="1440"/>
-      </w:pPr>
-      <w:r>
-        <w:t>&gt; roslaunch moveit_setup_assistant setup_assistant.launch</w:t>
-      </w:r>
+        <w:rPr>
+          <w:b/>
+          <w:bCs/>
+        </w:rPr>
+      </w:pPr>
+      <w:r>
+        <w:rPr>
+          <w:b/>
+          <w:bCs/>
+        </w:rPr>
+        <w:t xml:space="preserve">&gt; </w:t>
+      </w:r>
+      <w:proofErr w:type="spellStart"/>
+      <w:r>
+        <w:rPr>
+          <w:b/>
+          <w:bCs/>
+        </w:rPr>
+        <w:t>roslaunch</w:t>
+      </w:r>
+      <w:proofErr w:type="spellEnd"/>
+      <w:r>
+        <w:rPr>
+          <w:b/>
+          <w:bCs/>
+        </w:rPr>
+        <w:t xml:space="preserve"> </w:t>
+      </w:r>
+      <w:proofErr w:type="spellStart"/>
+      <w:r>
+        <w:rPr>
+          <w:b/>
+          <w:bCs/>
+        </w:rPr>
+        <w:t>moveit_setup_assistant</w:t>
+      </w:r>
+      <w:proofErr w:type="spellEnd"/>
+      <w:r>
+        <w:rPr>
+          <w:b/>
+          <w:bCs/>
+        </w:rPr>
+        <w:t xml:space="preserve"> </w:t>
+      </w:r>
+      <w:proofErr w:type="spellStart"/>
+      <w:r>
+        <w:rPr>
+          <w:b/>
+          <w:bCs/>
+        </w:rPr>
+        <w:t>setup_assistant.launch</w:t>
+      </w:r>
+      <w:proofErr w:type="spellEnd"/>
     </w:p>
     <w:p>
       <w:pPr>
@@ -763,6 +1219,8 @@
         <w:ind w:left="1080" w:firstLine="360"/>
         <w:rPr>
           <w:rStyle w:val="Hyperlink"/>
+          <w:b/>
+          <w:bCs/>
           <w:color w:val="000000" w:themeColor="text1"/>
           <w:u w:val="none"/>
         </w:rPr>
@@ -770,19 +1228,69 @@
       <w:r>
         <w:rPr>
           <w:rStyle w:val="Hyperlink"/>
+          <w:b/>
+          <w:bCs/>
           <w:color w:val="000000" w:themeColor="text1"/>
           <w:u w:val="none"/>
         </w:rPr>
         <w:t xml:space="preserve">&gt; </w:t>
       </w:r>
-      <w:r>
-        <w:rPr>
-          <w:rStyle w:val="Hyperlink"/>
+      <w:proofErr w:type="spellStart"/>
+      <w:r>
+        <w:rPr>
+          <w:rStyle w:val="Hyperlink"/>
+          <w:b/>
+          <w:bCs/>
           <w:color w:val="000000" w:themeColor="text1"/>
           <w:u w:val="none"/>
         </w:rPr>
-        <w:t>roslaunch moveit_setup_assistant setup_assistant.launch</w:t>
-      </w:r>
+        <w:t>roslaunch</w:t>
+      </w:r>
+      <w:proofErr w:type="spellEnd"/>
+      <w:r>
+        <w:rPr>
+          <w:rStyle w:val="Hyperlink"/>
+          <w:b/>
+          <w:bCs/>
+          <w:color w:val="000000" w:themeColor="text1"/>
+          <w:u w:val="none"/>
+        </w:rPr>
+        <w:t xml:space="preserve"> </w:t>
+      </w:r>
+      <w:proofErr w:type="spellStart"/>
+      <w:r>
+        <w:rPr>
+          <w:rStyle w:val="Hyperlink"/>
+          <w:b/>
+          <w:bCs/>
+          <w:color w:val="000000" w:themeColor="text1"/>
+          <w:u w:val="none"/>
+        </w:rPr>
+        <w:t>moveit_setup_assistant</w:t>
+      </w:r>
+      <w:proofErr w:type="spellEnd"/>
+      <w:r>
+        <w:rPr>
+          <w:rStyle w:val="Hyperlink"/>
+          <w:b/>
+          <w:bCs/>
+          <w:color w:val="000000" w:themeColor="text1"/>
+          <w:u w:val="none"/>
+        </w:rPr>
+        <w:t xml:space="preserve"> </w:t>
+      </w:r>
+      <w:proofErr w:type="spellStart"/>
+      <w:r>
+        <w:rPr>
+          <w:rStyle w:val="Hyperlink"/>
+          <w:b/>
+          <w:bCs/>
+          <w:color w:val="000000" w:themeColor="text1"/>
+          <w:u w:val="none"/>
+        </w:rPr>
+        <w:t>setup_assistant.launch</w:t>
+      </w:r>
+      <w:proofErr w:type="spellEnd"/>
     </w:p>
     <w:p>
       <w:pPr>
@@ -833,7 +1341,25 @@
           <w:color w:val="000000" w:themeColor="text1"/>
           <w:u w:val="none"/>
         </w:rPr>
-        <w:t>Command that opens MoveIt for generating paths between poses:</w:t>
+        <w:t xml:space="preserve">Command that opens </w:t>
+      </w:r>
+      <w:proofErr w:type="spellStart"/>
+      <w:r>
+        <w:rPr>
+          <w:rStyle w:val="Hyperlink"/>
+          <w:color w:val="000000" w:themeColor="text1"/>
+          <w:u w:val="none"/>
+        </w:rPr>
+        <w:t>MoveIt</w:t>
+      </w:r>
+      <w:proofErr w:type="spellEnd"/>
+      <w:r>
+        <w:rPr>
+          <w:rStyle w:val="Hyperlink"/>
+          <w:color w:val="000000" w:themeColor="text1"/>
+          <w:u w:val="none"/>
+        </w:rPr>
+        <w:t xml:space="preserve"> for generating paths between poses:</w:t>
       </w:r>
     </w:p>
     <w:p>
@@ -842,6 +1368,8 @@
         <w:ind w:left="1440"/>
         <w:rPr>
           <w:rStyle w:val="Hyperlink"/>
+          <w:b/>
+          <w:bCs/>
           <w:color w:val="000000" w:themeColor="text1"/>
           <w:u w:val="none"/>
         </w:rPr>
@@ -849,18 +1377,100 @@
       <w:r>
         <w:rPr>
           <w:rStyle w:val="Hyperlink"/>
+          <w:b/>
+          <w:bCs/>
           <w:color w:val="000000" w:themeColor="text1"/>
           <w:u w:val="none"/>
         </w:rPr>
         <w:t xml:space="preserve">&gt; </w:t>
       </w:r>
-      <w:r>
-        <w:rPr>
-          <w:rStyle w:val="Hyperlink"/>
+      <w:proofErr w:type="spellStart"/>
+      <w:r>
+        <w:rPr>
+          <w:rStyle w:val="Hyperlink"/>
+          <w:b/>
+          <w:bCs/>
           <w:color w:val="000000" w:themeColor="text1"/>
           <w:u w:val="none"/>
         </w:rPr>
-        <w:t>roslaunch kinova_moveit_config demo.launch rvis_tutorial:=true</w:t>
+        <w:t>roslaunch</w:t>
+      </w:r>
+      <w:proofErr w:type="spellEnd"/>
+      <w:r>
+        <w:rPr>
+          <w:rStyle w:val="Hyperlink"/>
+          <w:b/>
+          <w:bCs/>
+          <w:color w:val="000000" w:themeColor="text1"/>
+          <w:u w:val="none"/>
+        </w:rPr>
+        <w:t xml:space="preserve"> </w:t>
+      </w:r>
+      <w:proofErr w:type="spellStart"/>
+      <w:r>
+        <w:rPr>
+          <w:rStyle w:val="Hyperlink"/>
+          <w:b/>
+          <w:bCs/>
+          <w:color w:val="000000" w:themeColor="text1"/>
+          <w:u w:val="none"/>
+        </w:rPr>
+        <w:t>kinova_moveit_config</w:t>
+      </w:r>
+      <w:proofErr w:type="spellEnd"/>
+      <w:r>
+        <w:rPr>
+          <w:rStyle w:val="Hyperlink"/>
+          <w:b/>
+          <w:bCs/>
+          <w:color w:val="000000" w:themeColor="text1"/>
+          <w:u w:val="none"/>
+        </w:rPr>
+        <w:t xml:space="preserve"> </w:t>
+      </w:r>
+      <w:proofErr w:type="spellStart"/>
+      <w:r>
+        <w:rPr>
+          <w:rStyle w:val="Hyperlink"/>
+          <w:b/>
+          <w:bCs/>
+          <w:color w:val="000000" w:themeColor="text1"/>
+          <w:u w:val="none"/>
+        </w:rPr>
+        <w:t>demo.launch</w:t>
+      </w:r>
+      <w:proofErr w:type="spellEnd"/>
+      <w:r>
+        <w:rPr>
+          <w:rStyle w:val="Hyperlink"/>
+          <w:b/>
+          <w:bCs/>
+          <w:color w:val="000000" w:themeColor="text1"/>
+          <w:u w:val="none"/>
+        </w:rPr>
+        <w:t xml:space="preserve"> </w:t>
+      </w:r>
+      <w:proofErr w:type="spellStart"/>
+      <w:r>
+        <w:rPr>
+          <w:rStyle w:val="Hyperlink"/>
+          <w:b/>
+          <w:bCs/>
+          <w:color w:val="000000" w:themeColor="text1"/>
+          <w:u w:val="none"/>
+        </w:rPr>
+        <w:t>rvis_tutorial</w:t>
+      </w:r>
+      <w:proofErr w:type="spellEnd"/>
+      <w:r>
+        <w:rPr>
+          <w:rStyle w:val="Hyperlink"/>
+          <w:b/>
+          <w:bCs/>
+          <w:color w:val="000000" w:themeColor="text1"/>
+          <w:u w:val="none"/>
+        </w:rPr>
+        <w:t>:=true</w:t>
       </w:r>
     </w:p>
     <w:p>
@@ -872,6 +1482,8 @@
         </w:numPr>
         <w:rPr>
           <w:rStyle w:val="Hyperlink"/>
+          <w:b/>
+          <w:bCs/>
           <w:i/>
           <w:iCs/>
           <w:color w:val="auto"/>
@@ -900,7 +1512,97 @@
           <w:color w:val="auto"/>
           <w:u w:val="none"/>
         </w:rPr>
-        <w:t xml:space="preserve"> and end pose, press “plan” in the “MotionPlanning/Planning” tab at the bottom left of the RViz screen. You can export the positions of the joints for your planned path by saving the joint positions to a “test.bag” rosbag and then a “test.yaml” file with the following command</w:t>
+        <w:t xml:space="preserve"> and end pose, press “plan” in the “</w:t>
+      </w:r>
+      <w:proofErr w:type="spellStart"/>
+      <w:r>
+        <w:rPr>
+          <w:rStyle w:val="Hyperlink"/>
+          <w:color w:val="auto"/>
+          <w:u w:val="none"/>
+        </w:rPr>
+        <w:t>MotionPlanning</w:t>
+      </w:r>
+      <w:proofErr w:type="spellEnd"/>
+      <w:r>
+        <w:rPr>
+          <w:rStyle w:val="Hyperlink"/>
+          <w:color w:val="auto"/>
+          <w:u w:val="none"/>
+        </w:rPr>
+        <w:t xml:space="preserve">/Planning” tab at the bottom left of the </w:t>
+      </w:r>
+      <w:proofErr w:type="spellStart"/>
+      <w:r>
+        <w:rPr>
+          <w:rStyle w:val="Hyperlink"/>
+          <w:color w:val="auto"/>
+          <w:u w:val="none"/>
+        </w:rPr>
+        <w:t>RViz</w:t>
+      </w:r>
+      <w:proofErr w:type="spellEnd"/>
+      <w:r>
+        <w:rPr>
+          <w:rStyle w:val="Hyperlink"/>
+          <w:color w:val="auto"/>
+          <w:u w:val="none"/>
+        </w:rPr>
+        <w:t xml:space="preserve"> screen. You can export the positions of the joints for your planned path by saving the joint positions to a “</w:t>
+      </w:r>
+      <w:proofErr w:type="spellStart"/>
+      <w:r>
+        <w:rPr>
+          <w:rStyle w:val="Hyperlink"/>
+          <w:color w:val="auto"/>
+          <w:u w:val="none"/>
+        </w:rPr>
+        <w:t>test.bag</w:t>
+      </w:r>
+      <w:proofErr w:type="spellEnd"/>
+      <w:r>
+        <w:rPr>
+          <w:rStyle w:val="Hyperlink"/>
+          <w:color w:val="auto"/>
+          <w:u w:val="none"/>
+        </w:rPr>
+        <w:t xml:space="preserve">” </w:t>
+      </w:r>
+      <w:proofErr w:type="spellStart"/>
+      <w:r>
+        <w:rPr>
+          <w:rStyle w:val="Hyperlink"/>
+          <w:color w:val="auto"/>
+          <w:u w:val="none"/>
+        </w:rPr>
+        <w:t>rosbag</w:t>
+      </w:r>
+      <w:proofErr w:type="spellEnd"/>
+      <w:r>
+        <w:rPr>
+          <w:rStyle w:val="Hyperlink"/>
+          <w:color w:val="auto"/>
+          <w:u w:val="none"/>
+        </w:rPr>
+        <w:t xml:space="preserve"> and then a “</w:t>
+      </w:r>
+      <w:proofErr w:type="spellStart"/>
+      <w:r>
+        <w:rPr>
+          <w:rStyle w:val="Hyperlink"/>
+          <w:color w:val="auto"/>
+          <w:u w:val="none"/>
+        </w:rPr>
+        <w:t>test.yaml</w:t>
+      </w:r>
+      <w:proofErr w:type="spellEnd"/>
+      <w:r>
+        <w:rPr>
+          <w:rStyle w:val="Hyperlink"/>
+          <w:color w:val="auto"/>
+          <w:u w:val="none"/>
+        </w:rPr>
+        <w:t>” file with the following command</w:t>
       </w:r>
       <w:r>
         <w:rPr>
@@ -929,20 +1631,92 @@
       <w:r>
         <w:rPr>
           <w:rStyle w:val="Hyperlink"/>
+          <w:b/>
+          <w:bCs/>
           <w:color w:val="auto"/>
           <w:u w:val="none"/>
         </w:rPr>
         <w:lastRenderedPageBreak/>
         <w:t xml:space="preserve">&gt; </w:t>
       </w:r>
-      <w:r>
-        <w:rPr>
-          <w:rStyle w:val="Hyperlink"/>
-          <w:color w:val="auto"/>
-          <w:u w:val="none"/>
-        </w:rPr>
-        <w:t>rosbag record --duration=10 --output-name=test.bag /move_group/display_planned_path</w:t>
-      </w:r>
+      <w:proofErr w:type="spellStart"/>
+      <w:r>
+        <w:rPr>
+          <w:rStyle w:val="Hyperlink"/>
+          <w:b/>
+          <w:bCs/>
+          <w:color w:val="auto"/>
+          <w:u w:val="none"/>
+        </w:rPr>
+        <w:t>rosbag</w:t>
+      </w:r>
+      <w:proofErr w:type="spellEnd"/>
+      <w:r>
+        <w:rPr>
+          <w:rStyle w:val="Hyperlink"/>
+          <w:b/>
+          <w:bCs/>
+          <w:color w:val="auto"/>
+          <w:u w:val="none"/>
+        </w:rPr>
+        <w:t xml:space="preserve"> record --duration=10 --output-name=</w:t>
+      </w:r>
+      <w:proofErr w:type="spellStart"/>
+      <w:r>
+        <w:rPr>
+          <w:rStyle w:val="Hyperlink"/>
+          <w:b/>
+          <w:bCs/>
+          <w:color w:val="auto"/>
+          <w:u w:val="none"/>
+        </w:rPr>
+        <w:t>test.bag</w:t>
+      </w:r>
+      <w:proofErr w:type="spellEnd"/>
+      <w:r>
+        <w:rPr>
+          <w:rStyle w:val="Hyperlink"/>
+          <w:b/>
+          <w:bCs/>
+          <w:color w:val="auto"/>
+          <w:u w:val="none"/>
+        </w:rPr>
+        <w:t xml:space="preserve"> /</w:t>
+      </w:r>
+      <w:proofErr w:type="spellStart"/>
+      <w:r>
+        <w:rPr>
+          <w:rStyle w:val="Hyperlink"/>
+          <w:b/>
+          <w:bCs/>
+          <w:color w:val="auto"/>
+          <w:u w:val="none"/>
+        </w:rPr>
+        <w:t>move_group</w:t>
+      </w:r>
+      <w:proofErr w:type="spellEnd"/>
+      <w:r>
+        <w:rPr>
+          <w:rStyle w:val="Hyperlink"/>
+          <w:b/>
+          <w:bCs/>
+          <w:color w:val="auto"/>
+          <w:u w:val="none"/>
+        </w:rPr>
+        <w:t>/</w:t>
+      </w:r>
+      <w:proofErr w:type="spellStart"/>
+      <w:r>
+        <w:rPr>
+          <w:rStyle w:val="Hyperlink"/>
+          <w:b/>
+          <w:bCs/>
+          <w:color w:val="auto"/>
+          <w:u w:val="none"/>
+        </w:rPr>
+        <w:t>display_planned_path</w:t>
+      </w:r>
+      <w:proofErr w:type="spellEnd"/>
     </w:p>
     <w:p>
       <w:pPr>
@@ -950,6 +1724,8 @@
         <w:ind w:left="1080" w:firstLine="360"/>
         <w:rPr>
           <w:rStyle w:val="Hyperlink"/>
+          <w:b/>
+          <w:bCs/>
           <w:i/>
           <w:iCs/>
           <w:color w:val="808080" w:themeColor="background1" w:themeShade="80"/>
@@ -959,115 +1735,288 @@
       <w:r>
         <w:rPr>
           <w:rStyle w:val="Hyperlink"/>
+          <w:b/>
+          <w:bCs/>
           <w:i/>
           <w:iCs/>
           <w:color w:val="808080" w:themeColor="background1" w:themeShade="80"/>
           <w:u w:val="none"/>
         </w:rPr>
-        <w:t>&gt; rostopic echo -b bag_name.bag -p</w:t>
-      </w:r>
-      <w:r>
-        <w:rPr>
-          <w:rStyle w:val="Hyperlink"/>
+        <w:t xml:space="preserve">&gt; </w:t>
+      </w:r>
+      <w:proofErr w:type="spellStart"/>
+      <w:r>
+        <w:rPr>
+          <w:rStyle w:val="Hyperlink"/>
+          <w:b/>
+          <w:bCs/>
           <w:i/>
           <w:iCs/>
           <w:color w:val="808080" w:themeColor="background1" w:themeShade="80"/>
           <w:u w:val="none"/>
         </w:rPr>
-        <w:t xml:space="preserve"> </w:t>
-      </w:r>
-      <w:r>
-        <w:rPr>
-          <w:rStyle w:val="Hyperlink"/>
+        <w:t>rostopic</w:t>
+      </w:r>
+      <w:proofErr w:type="spellEnd"/>
+      <w:r>
+        <w:rPr>
+          <w:rStyle w:val="Hyperlink"/>
+          <w:b/>
+          <w:bCs/>
           <w:i/>
           <w:iCs/>
           <w:color w:val="808080" w:themeColor="background1" w:themeShade="80"/>
           <w:u w:val="none"/>
         </w:rPr>
-        <w:t>/move_group/display_planned_path</w:t>
-      </w:r>
-      <w:r>
-        <w:rPr>
-          <w:rStyle w:val="Hyperlink"/>
+        <w:t xml:space="preserve"> echo -b </w:t>
+      </w:r>
+      <w:proofErr w:type="spellStart"/>
+      <w:r>
+        <w:rPr>
+          <w:rStyle w:val="Hyperlink"/>
+          <w:b/>
+          <w:bCs/>
           <w:i/>
           <w:iCs/>
           <w:color w:val="808080" w:themeColor="background1" w:themeShade="80"/>
           <w:u w:val="none"/>
         </w:rPr>
-        <w:t xml:space="preserve"> &gt; </w:t>
-      </w:r>
-      <w:r>
-        <w:rPr>
-          <w:rStyle w:val="Hyperlink"/>
+        <w:t>bag_name.bag</w:t>
+      </w:r>
+      <w:proofErr w:type="spellEnd"/>
+      <w:r>
+        <w:rPr>
+          <w:rStyle w:val="Hyperlink"/>
+          <w:b/>
+          <w:bCs/>
           <w:i/>
           <w:iCs/>
           <w:color w:val="808080" w:themeColor="background1" w:themeShade="80"/>
           <w:u w:val="none"/>
         </w:rPr>
-        <w:t>test</w:t>
-      </w:r>
-      <w:r>
-        <w:rPr>
-          <w:rStyle w:val="Hyperlink"/>
+        <w:t xml:space="preserve"> -p /</w:t>
+      </w:r>
+      <w:proofErr w:type="spellStart"/>
+      <w:r>
+        <w:rPr>
+          <w:rStyle w:val="Hyperlink"/>
+          <w:b/>
+          <w:bCs/>
           <w:i/>
           <w:iCs/>
           <w:color w:val="808080" w:themeColor="background1" w:themeShade="80"/>
           <w:u w:val="none"/>
         </w:rPr>
-        <w:t>.csv</w:t>
-      </w:r>
-    </w:p>
-    <w:p>
-      <w:pPr>
-        <w:pStyle w:val="ListParagraph"/>
-        <w:ind w:left="1440"/>
-        <w:rPr>
-          <w:rStyle w:val="Hyperlink"/>
+        <w:t>move_group</w:t>
+      </w:r>
+      <w:proofErr w:type="spellEnd"/>
+      <w:r>
+        <w:rPr>
+          <w:rStyle w:val="Hyperlink"/>
+          <w:b/>
+          <w:bCs/>
           <w:i/>
           <w:iCs/>
           <w:color w:val="808080" w:themeColor="background1" w:themeShade="80"/>
           <w:u w:val="none"/>
         </w:rPr>
-      </w:pPr>
-      <w:r>
-        <w:rPr>
-          <w:rStyle w:val="Hyperlink"/>
+        <w:t>/</w:t>
+      </w:r>
+      <w:proofErr w:type="spellStart"/>
+      <w:r>
+        <w:rPr>
+          <w:rStyle w:val="Hyperlink"/>
+          <w:b/>
+          <w:bCs/>
           <w:i/>
           <w:iCs/>
           <w:color w:val="808080" w:themeColor="background1" w:themeShade="80"/>
           <w:u w:val="none"/>
         </w:rPr>
-        <w:t>(above is deprecated; does not capture all information)</w:t>
-      </w:r>
-      <w:r>
-        <w:rPr>
-          <w:rStyle w:val="Hyperlink"/>
-          <w:color w:val="auto"/>
-          <w:u w:val="none"/>
-        </w:rPr>
-        <w:br/>
-        <w:t>&gt;  time ros_readbagfile.py test.bag /move_group/display_planned_path | tee test.yaml</w:t>
-      </w:r>
-    </w:p>
-    <w:p>
-      <w:pPr>
-        <w:pStyle w:val="ListParagraph"/>
-        <w:ind w:left="1440"/>
-        <w:rPr>
-          <w:rStyle w:val="Hyperlink"/>
+        <w:t>display_planned_path</w:t>
+      </w:r>
+      <w:proofErr w:type="spellEnd"/>
+      <w:r>
+        <w:rPr>
+          <w:rStyle w:val="Hyperlink"/>
+          <w:b/>
+          <w:bCs/>
           <w:i/>
           <w:iCs/>
-          <w:color w:val="auto"/>
-          <w:u w:val="none"/>
-        </w:rPr>
-      </w:pPr>
-      <w:r>
-        <w:rPr>
-          <w:rStyle w:val="Hyperlink"/>
-          <w:color w:val="auto"/>
-          <w:u w:val="none"/>
-        </w:rPr>
-        <w:t>&gt; awk '/positions/ {print}' test.yaml &gt; positions.txt</w:t>
+          <w:color w:val="808080" w:themeColor="background1" w:themeShade="80"/>
+          <w:u w:val="none"/>
+        </w:rPr>
+        <w:t xml:space="preserve"> &gt; test.csv</w:t>
+      </w:r>
+    </w:p>
+    <w:p>
+      <w:pPr>
+        <w:pStyle w:val="ListParagraph"/>
+        <w:ind w:left="1440"/>
+        <w:rPr>
+          <w:rStyle w:val="Hyperlink"/>
+          <w:b/>
+          <w:bCs/>
+          <w:i/>
+          <w:iCs/>
+          <w:color w:val="808080" w:themeColor="background1" w:themeShade="80"/>
+          <w:u w:val="none"/>
+        </w:rPr>
+      </w:pPr>
+      <w:r>
+        <w:rPr>
+          <w:rStyle w:val="Hyperlink"/>
+          <w:b/>
+          <w:bCs/>
+          <w:i/>
+          <w:iCs/>
+          <w:color w:val="808080" w:themeColor="background1" w:themeShade="80"/>
+          <w:u w:val="none"/>
+        </w:rPr>
+        <w:t>(above is deprecated; does not capture all information)</w:t>
+      </w:r>
+      <w:r>
+        <w:rPr>
+          <w:rStyle w:val="Hyperlink"/>
+          <w:color w:val="auto"/>
+          <w:u w:val="none"/>
+        </w:rPr>
+        <w:br/>
+      </w:r>
+      <w:r>
+        <w:rPr>
+          <w:rStyle w:val="Hyperlink"/>
+          <w:b/>
+          <w:bCs/>
+          <w:color w:val="auto"/>
+          <w:u w:val="none"/>
+        </w:rPr>
+        <w:t xml:space="preserve">&gt;  time ros_readbagfile.py </w:t>
+      </w:r>
+      <w:proofErr w:type="spellStart"/>
+      <w:r>
+        <w:rPr>
+          <w:rStyle w:val="Hyperlink"/>
+          <w:b/>
+          <w:bCs/>
+          <w:color w:val="auto"/>
+          <w:u w:val="none"/>
+        </w:rPr>
+        <w:t>test.bag</w:t>
+      </w:r>
+      <w:proofErr w:type="spellEnd"/>
+      <w:r>
+        <w:rPr>
+          <w:rStyle w:val="Hyperlink"/>
+          <w:b/>
+          <w:bCs/>
+          <w:color w:val="auto"/>
+          <w:u w:val="none"/>
+        </w:rPr>
+        <w:t xml:space="preserve"> /</w:t>
+      </w:r>
+      <w:proofErr w:type="spellStart"/>
+      <w:r>
+        <w:rPr>
+          <w:rStyle w:val="Hyperlink"/>
+          <w:b/>
+          <w:bCs/>
+          <w:color w:val="auto"/>
+          <w:u w:val="none"/>
+        </w:rPr>
+        <w:t>move_group</w:t>
+      </w:r>
+      <w:proofErr w:type="spellEnd"/>
+      <w:r>
+        <w:rPr>
+          <w:rStyle w:val="Hyperlink"/>
+          <w:b/>
+          <w:bCs/>
+          <w:color w:val="auto"/>
+          <w:u w:val="none"/>
+        </w:rPr>
+        <w:t>/</w:t>
+      </w:r>
+      <w:proofErr w:type="spellStart"/>
+      <w:r>
+        <w:rPr>
+          <w:rStyle w:val="Hyperlink"/>
+          <w:b/>
+          <w:bCs/>
+          <w:color w:val="auto"/>
+          <w:u w:val="none"/>
+        </w:rPr>
+        <w:t>display_planned_path</w:t>
+      </w:r>
+      <w:proofErr w:type="spellEnd"/>
+      <w:r>
+        <w:rPr>
+          <w:rStyle w:val="Hyperlink"/>
+          <w:b/>
+          <w:bCs/>
+          <w:color w:val="auto"/>
+          <w:u w:val="none"/>
+        </w:rPr>
+        <w:t xml:space="preserve"> | tee </w:t>
+      </w:r>
+      <w:proofErr w:type="spellStart"/>
+      <w:r>
+        <w:rPr>
+          <w:rStyle w:val="Hyperlink"/>
+          <w:b/>
+          <w:bCs/>
+          <w:color w:val="auto"/>
+          <w:u w:val="none"/>
+        </w:rPr>
+        <w:t>test.yaml</w:t>
+      </w:r>
+      <w:proofErr w:type="spellEnd"/>
+    </w:p>
+    <w:p>
+      <w:pPr>
+        <w:pStyle w:val="ListParagraph"/>
+        <w:ind w:left="1440"/>
+        <w:rPr>
+          <w:rStyle w:val="Hyperlink"/>
+          <w:b/>
+          <w:bCs/>
+          <w:i/>
+          <w:iCs/>
+          <w:color w:val="auto"/>
+          <w:u w:val="none"/>
+        </w:rPr>
+      </w:pPr>
+      <w:r>
+        <w:rPr>
+          <w:rStyle w:val="Hyperlink"/>
+          <w:b/>
+          <w:bCs/>
+          <w:color w:val="auto"/>
+          <w:u w:val="none"/>
+        </w:rPr>
+        <w:t xml:space="preserve">&gt; awk '/positions/ {print}' </w:t>
+      </w:r>
+      <w:proofErr w:type="spellStart"/>
+      <w:r>
+        <w:rPr>
+          <w:rStyle w:val="Hyperlink"/>
+          <w:b/>
+          <w:bCs/>
+          <w:color w:val="auto"/>
+          <w:u w:val="none"/>
+        </w:rPr>
+        <w:t>test.yaml</w:t>
+      </w:r>
+      <w:proofErr w:type="spellEnd"/>
+      <w:r>
+        <w:rPr>
+          <w:rStyle w:val="Hyperlink"/>
+          <w:b/>
+          <w:bCs/>
+          <w:color w:val="auto"/>
+          <w:u w:val="none"/>
+        </w:rPr>
+        <w:t xml:space="preserve"> &gt; positions.txt</w:t>
       </w:r>
     </w:p>
     <w:p>
@@ -1150,15 +2099,51 @@
           <w:color w:val="auto"/>
           <w:u w:val="none"/>
         </w:rPr>
-        <w:t xml:space="preserve">The controller code in Unity (ControllerFromLogFile.cs) will import the sequence of positions and transmit them to the robot every 0.2 seconds. </w:t>
-      </w:r>
-      <w:r>
-        <w:rPr>
-          <w:rStyle w:val="Hyperlink"/>
-          <w:color w:val="auto"/>
-          <w:u w:val="none"/>
-        </w:rPr>
-        <w:t>This can be manually visualized by dragging the “target” slider under the xDrive of each individual link while running the code in Unity.</w:t>
+        <w:t>The controller code in Unity (</w:t>
+      </w:r>
+      <w:proofErr w:type="spellStart"/>
+      <w:r>
+        <w:rPr>
+          <w:rStyle w:val="Hyperlink"/>
+          <w:color w:val="auto"/>
+          <w:u w:val="none"/>
+        </w:rPr>
+        <w:t>ControllerFromLogFile.cs</w:t>
+      </w:r>
+      <w:proofErr w:type="spellEnd"/>
+      <w:r>
+        <w:rPr>
+          <w:rStyle w:val="Hyperlink"/>
+          <w:color w:val="auto"/>
+          <w:u w:val="none"/>
+        </w:rPr>
+        <w:t xml:space="preserve">) will import the sequence of positions and transmit them to the robot every 0.2 seconds. </w:t>
+      </w:r>
+      <w:r>
+        <w:rPr>
+          <w:rStyle w:val="Hyperlink"/>
+          <w:color w:val="auto"/>
+          <w:u w:val="none"/>
+        </w:rPr>
+        <w:t xml:space="preserve">This can be manually visualized by dragging the “target” slider under the </w:t>
+      </w:r>
+      <w:proofErr w:type="spellStart"/>
+      <w:r>
+        <w:rPr>
+          <w:rStyle w:val="Hyperlink"/>
+          <w:color w:val="auto"/>
+          <w:u w:val="none"/>
+        </w:rPr>
+        <w:t>xDrive</w:t>
+      </w:r>
+      <w:proofErr w:type="spellEnd"/>
+      <w:r>
+        <w:rPr>
+          <w:rStyle w:val="Hyperlink"/>
+          <w:color w:val="auto"/>
+          <w:u w:val="none"/>
+        </w:rPr>
+        <w:t xml:space="preserve"> of each individual link while running the code in Unity.</w:t>
       </w:r>
       <w:r>
         <w:rPr>
@@ -1204,7 +2189,25 @@
           <w:color w:val="auto"/>
           <w:u w:val="none"/>
         </w:rPr>
-        <w:t>upload “targetVelocity” values instead of “target” [position] values with my code.</w:t>
+        <w:t>upload “</w:t>
+      </w:r>
+      <w:proofErr w:type="spellStart"/>
+      <w:r>
+        <w:rPr>
+          <w:rStyle w:val="Hyperlink"/>
+          <w:color w:val="auto"/>
+          <w:u w:val="none"/>
+        </w:rPr>
+        <w:t>targetVelocity</w:t>
+      </w:r>
+      <w:proofErr w:type="spellEnd"/>
+      <w:r>
+        <w:rPr>
+          <w:rStyle w:val="Hyperlink"/>
+          <w:color w:val="auto"/>
+          <w:u w:val="none"/>
+        </w:rPr>
+        <w:t>” values instead of “target” [position] values with my code.</w:t>
       </w:r>
     </w:p>
     <w:p>
@@ -1226,39 +2229,25 @@
           <w:color w:val="auto"/>
           <w:u w:val="none"/>
         </w:rPr>
-        <w:t>Move the “corrected_positions.csv” file to “</w:t>
-      </w:r>
-      <w:r>
-        <w:rPr>
-          <w:rStyle w:val="Hyperlink"/>
-          <w:color w:val="auto"/>
-          <w:u w:val="none"/>
-        </w:rPr>
-        <w:t>C:\Users\</w:t>
-      </w:r>
-      <w:r>
-        <w:rPr>
-          <w:rStyle w:val="Hyperlink"/>
-          <w:color w:val="auto"/>
-          <w:u w:val="none"/>
-        </w:rPr>
-        <w:t>&lt;username&gt;</w:t>
-      </w:r>
-      <w:r>
-        <w:rPr>
-          <w:rStyle w:val="Hyperlink"/>
-          <w:color w:val="auto"/>
-          <w:u w:val="none"/>
-        </w:rPr>
-        <w:t>\AppData\LocalLow\DefaultCompany\NonAnthroHandsUserStudy</w:t>
-      </w:r>
-      <w:r>
-        <w:rPr>
-          <w:rStyle w:val="Hyperlink"/>
-          <w:color w:val="auto"/>
-          <w:u w:val="none"/>
-        </w:rPr>
-        <w:t xml:space="preserve">” </w:t>
+        <w:t xml:space="preserve">Move the “corrected_positions.csv” file to </w:t>
+      </w:r>
+      <w:r>
+        <w:rPr>
+          <w:rStyle w:val="Hyperlink"/>
+          <w:i/>
+          <w:iCs/>
+          <w:color w:val="auto"/>
+          <w:u w:val="none"/>
+        </w:rPr>
+        <w:t>“C:\Users\&lt;username&gt;\AppData\LocalLow\DefaultCompany\NonAnthroHandsUserStudy”</w:t>
+      </w:r>
+      <w:r>
+        <w:rPr>
+          <w:rStyle w:val="Hyperlink"/>
+          <w:color w:val="auto"/>
+          <w:u w:val="none"/>
+        </w:rPr>
+        <w:t xml:space="preserve"> </w:t>
       </w:r>
       <w:r>
         <w:rPr>
@@ -1303,6 +2292,8 @@
       <w:r>
         <w:rPr>
           <w:rStyle w:val="Hyperlink"/>
+          <w:i/>
+          <w:iCs/>
           <w:color w:val="auto"/>
           <w:u w:val="none"/>
         </w:rPr>
@@ -1311,26 +2302,30 @@
       <w:r>
         <w:rPr>
           <w:rStyle w:val="Hyperlink"/>
-          <w:color w:val="auto"/>
-          <w:u w:val="none"/>
-        </w:rPr>
-        <w:t>C:</w:t>
-      </w:r>
-      <w:r>
-        <w:rPr>
-          <w:rStyle w:val="Hyperlink"/>
-          <w:color w:val="auto"/>
-          <w:u w:val="none"/>
-        </w:rPr>
-        <w:t>\Quest 2\Internal shared storage\Android\data\com.DefaultCompany.NonAnthroHandsUserStudy\files</w:t>
-      </w:r>
-      <w:r>
-        <w:rPr>
-          <w:rStyle w:val="Hyperlink"/>
-          <w:color w:val="auto"/>
-          <w:u w:val="none"/>
-        </w:rPr>
-        <w:t xml:space="preserve">” </w:t>
+          <w:i/>
+          <w:iCs/>
+          <w:color w:val="auto"/>
+          <w:u w:val="none"/>
+        </w:rPr>
+        <w:t>C:\Quest 2\Internal shared storage\Android\data\com.DefaultCompany.NonAnthroHandsUserStudy\files</w:t>
+      </w:r>
+      <w:r>
+        <w:rPr>
+          <w:rStyle w:val="Hyperlink"/>
+          <w:i/>
+          <w:iCs/>
+          <w:color w:val="auto"/>
+          <w:u w:val="none"/>
+        </w:rPr>
+        <w:t>”</w:t>
+      </w:r>
+      <w:r>
+        <w:rPr>
+          <w:rStyle w:val="Hyperlink"/>
+          <w:color w:val="auto"/>
+          <w:u w:val="none"/>
+        </w:rPr>
+        <w:t xml:space="preserve"> </w:t>
       </w:r>
       <w:r>
         <w:rPr>
@@ -1376,11 +2371,19 @@
           <w:color w:val="808080" w:themeColor="background1" w:themeShade="80"/>
         </w:rPr>
       </w:pPr>
-      <w:r>
-        <w:rPr>
-          <w:color w:val="808080" w:themeColor="background1" w:themeShade="80"/>
-        </w:rPr>
-        <w:t>FastIK:</w:t>
+      <w:proofErr w:type="spellStart"/>
+      <w:r>
+        <w:rPr>
+          <w:color w:val="808080" w:themeColor="background1" w:themeShade="80"/>
+        </w:rPr>
+        <w:t>FastIK</w:t>
+      </w:r>
+      <w:proofErr w:type="spellEnd"/>
+      <w:r>
+        <w:rPr>
+          <w:color w:val="808080" w:themeColor="background1" w:themeShade="80"/>
+        </w:rPr>
+        <w:t>:</w:t>
       </w:r>
     </w:p>
     <w:p>
@@ -1430,11 +2433,19 @@
         </w:rPr>
         <w:t xml:space="preserve">) to install the </w:t>
       </w:r>
-      <w:r>
-        <w:rPr>
-          <w:color w:val="808080" w:themeColor="background1" w:themeShade="80"/>
-        </w:rPr>
-        <w:t>OpenRave software package. (I think the tutorial has been updated in the last week so you can go straight to docker and it’ll take care of the installation for you)</w:t>
+      <w:proofErr w:type="spellStart"/>
+      <w:r>
+        <w:rPr>
+          <w:color w:val="808080" w:themeColor="background1" w:themeShade="80"/>
+        </w:rPr>
+        <w:t>OpenRave</w:t>
+      </w:r>
+      <w:proofErr w:type="spellEnd"/>
+      <w:r>
+        <w:rPr>
+          <w:color w:val="808080" w:themeColor="background1" w:themeShade="80"/>
+        </w:rPr>
+        <w:t xml:space="preserve"> software package. (I think the tutorial has been updated in the last week so you can go straight to docker and it’ll take care of the installation for you)</w:t>
       </w:r>
     </w:p>
     <w:p>
@@ -1452,7 +2463,21 @@
         <w:rPr>
           <w:color w:val="808080" w:themeColor="background1" w:themeShade="80"/>
         </w:rPr>
-        <w:t xml:space="preserve">Download collada_urdf: </w:t>
+        <w:t xml:space="preserve">Download </w:t>
+      </w:r>
+      <w:proofErr w:type="spellStart"/>
+      <w:r>
+        <w:rPr>
+          <w:color w:val="808080" w:themeColor="background1" w:themeShade="80"/>
+        </w:rPr>
+        <w:t>collada_urdf</w:t>
+      </w:r>
+      <w:proofErr w:type="spellEnd"/>
+      <w:r>
+        <w:rPr>
+          <w:color w:val="808080" w:themeColor="background1" w:themeShade="80"/>
+        </w:rPr>
+        <w:t xml:space="preserve">: </w:t>
       </w:r>
     </w:p>
     <w:p>
@@ -1467,8 +2492,58 @@
         <w:rPr>
           <w:color w:val="808080" w:themeColor="background1" w:themeShade="80"/>
         </w:rPr>
-        <w:t>&gt; sudo apt-get install ros-melodic-collada-urdf</w:t>
-      </w:r>
+        <w:t xml:space="preserve">&gt; </w:t>
+      </w:r>
+      <w:proofErr w:type="spellStart"/>
+      <w:r>
+        <w:rPr>
+          <w:color w:val="808080" w:themeColor="background1" w:themeShade="80"/>
+        </w:rPr>
+        <w:t>sudo</w:t>
+      </w:r>
+      <w:proofErr w:type="spellEnd"/>
+      <w:r>
+        <w:rPr>
+          <w:color w:val="808080" w:themeColor="background1" w:themeShade="80"/>
+        </w:rPr>
+        <w:t xml:space="preserve"> apt-get install </w:t>
+      </w:r>
+      <w:proofErr w:type="spellStart"/>
+      <w:r>
+        <w:rPr>
+          <w:color w:val="808080" w:themeColor="background1" w:themeShade="80"/>
+        </w:rPr>
+        <w:t>ros</w:t>
+      </w:r>
+      <w:proofErr w:type="spellEnd"/>
+      <w:r>
+        <w:rPr>
+          <w:color w:val="808080" w:themeColor="background1" w:themeShade="80"/>
+        </w:rPr>
+        <w:t>-melodic-</w:t>
+      </w:r>
+      <w:proofErr w:type="spellStart"/>
+      <w:r>
+        <w:rPr>
+          <w:color w:val="808080" w:themeColor="background1" w:themeShade="80"/>
+        </w:rPr>
+        <w:t>collada</w:t>
+      </w:r>
+      <w:proofErr w:type="spellEnd"/>
+      <w:r>
+        <w:rPr>
+          <w:color w:val="808080" w:themeColor="background1" w:themeShade="80"/>
+        </w:rPr>
+        <w:t>-</w:t>
+      </w:r>
+      <w:proofErr w:type="spellStart"/>
+      <w:r>
+        <w:rPr>
+          <w:color w:val="808080" w:themeColor="background1" w:themeShade="80"/>
+        </w:rPr>
+        <w:t>urdf</w:t>
+      </w:r>
+      <w:proofErr w:type="spellEnd"/>
     </w:p>
     <w:p>
       <w:pPr>
@@ -1485,7 +2560,35 @@
         <w:rPr>
           <w:color w:val="808080" w:themeColor="background1" w:themeShade="80"/>
         </w:rPr>
-        <w:t>Once again, check your $ROS_PACKAGE_PATH variable to make sure it can find your urdfs before you turn them into .dae files with this command:</w:t>
+        <w:t xml:space="preserve">Once again, check your $ROS_PACKAGE_PATH variable to make sure it can find your </w:t>
+      </w:r>
+      <w:proofErr w:type="spellStart"/>
+      <w:r>
+        <w:rPr>
+          <w:color w:val="808080" w:themeColor="background1" w:themeShade="80"/>
+        </w:rPr>
+        <w:t>urdfs</w:t>
+      </w:r>
+      <w:proofErr w:type="spellEnd"/>
+      <w:r>
+        <w:rPr>
+          <w:color w:val="808080" w:themeColor="background1" w:themeShade="80"/>
+        </w:rPr>
+        <w:t xml:space="preserve"> before you turn them into .</w:t>
+      </w:r>
+      <w:proofErr w:type="spellStart"/>
+      <w:r>
+        <w:rPr>
+          <w:color w:val="808080" w:themeColor="background1" w:themeShade="80"/>
+        </w:rPr>
+        <w:t>dae</w:t>
+      </w:r>
+      <w:proofErr w:type="spellEnd"/>
+      <w:r>
+        <w:rPr>
+          <w:color w:val="808080" w:themeColor="background1" w:themeShade="80"/>
+        </w:rPr>
+        <w:t xml:space="preserve"> files with this command:</w:t>
       </w:r>
     </w:p>
     <w:p>
@@ -1500,8 +2603,72 @@
         <w:rPr>
           <w:color w:val="808080" w:themeColor="background1" w:themeShade="80"/>
         </w:rPr>
-        <w:t>&gt; rosrun collada_urdf urdf_to_collada “$MYROBOT_NAME”.urdf “$MYROBOT_NAME”.dae</w:t>
-      </w:r>
+        <w:t xml:space="preserve">&gt; </w:t>
+      </w:r>
+      <w:proofErr w:type="spellStart"/>
+      <w:r>
+        <w:rPr>
+          <w:color w:val="808080" w:themeColor="background1" w:themeShade="80"/>
+        </w:rPr>
+        <w:t>rosrun</w:t>
+      </w:r>
+      <w:proofErr w:type="spellEnd"/>
+      <w:r>
+        <w:rPr>
+          <w:color w:val="808080" w:themeColor="background1" w:themeShade="80"/>
+        </w:rPr>
+        <w:t xml:space="preserve"> </w:t>
+      </w:r>
+      <w:proofErr w:type="spellStart"/>
+      <w:r>
+        <w:rPr>
+          <w:color w:val="808080" w:themeColor="background1" w:themeShade="80"/>
+        </w:rPr>
+        <w:t>collada_urdf</w:t>
+      </w:r>
+      <w:proofErr w:type="spellEnd"/>
+      <w:r>
+        <w:rPr>
+          <w:color w:val="808080" w:themeColor="background1" w:themeShade="80"/>
+        </w:rPr>
+        <w:t xml:space="preserve"> </w:t>
+      </w:r>
+      <w:proofErr w:type="spellStart"/>
+      <w:r>
+        <w:rPr>
+          <w:color w:val="808080" w:themeColor="background1" w:themeShade="80"/>
+        </w:rPr>
+        <w:t>urdf_to_collada</w:t>
+      </w:r>
+      <w:proofErr w:type="spellEnd"/>
+      <w:r>
+        <w:rPr>
+          <w:color w:val="808080" w:themeColor="background1" w:themeShade="80"/>
+        </w:rPr>
+        <w:t xml:space="preserve"> “$MYROBOT_NAME”.</w:t>
+      </w:r>
+      <w:proofErr w:type="spellStart"/>
+      <w:r>
+        <w:rPr>
+          <w:color w:val="808080" w:themeColor="background1" w:themeShade="80"/>
+        </w:rPr>
+        <w:t>urdf</w:t>
+      </w:r>
+      <w:proofErr w:type="spellEnd"/>
+      <w:r>
+        <w:rPr>
+          <w:color w:val="808080" w:themeColor="background1" w:themeShade="80"/>
+        </w:rPr>
+        <w:t xml:space="preserve"> “$MYROBOT_NAME”.</w:t>
+      </w:r>
+      <w:proofErr w:type="spellStart"/>
+      <w:r>
+        <w:rPr>
+          <w:color w:val="808080" w:themeColor="background1" w:themeShade="80"/>
+        </w:rPr>
+        <w:t>dae</w:t>
+      </w:r>
+      <w:proofErr w:type="spellEnd"/>
     </w:p>
     <w:p>
       <w:pPr>
@@ -1515,7 +2682,15 @@
         <w:t xml:space="preserve">Communication between </w:t>
       </w:r>
       <w:r>
-        <w:t>the Oculus and MoveIt is done via .csv logfiles in the “persistent data path directory” (specific paths for deployment on Oculus and testing on Windows are mentioned above). Properly-labeled CSV files will be read by the Oculus from that directory, and labeled CSV files with joint variables, hand pose and end-effector pose are saved into that directory as well.</w:t>
+        <w:t xml:space="preserve">the Oculus and </w:t>
+      </w:r>
+      <w:proofErr w:type="spellStart"/>
+      <w:r>
+        <w:t>MoveIt</w:t>
+      </w:r>
+      <w:proofErr w:type="spellEnd"/>
+      <w:r>
+        <w:t xml:space="preserve"> is done via .csv logfiles in the “persistent data path directory” (specific paths for deployment on Oculus and testing on Windows are mentioned above). Properly-labeled CSV files will be read by the Oculus from that directory, and labeled CSV files with joint variables, hand pose and end-effector pose are saved into that directory as well.</w:t>
       </w:r>
     </w:p>
     <w:p>
@@ -1539,14 +2714,29 @@
         </w:numPr>
       </w:pPr>
       <w:r>
-        <w:t xml:space="preserve">I followed this tutorial, with its relevant github: </w:t>
+        <w:t xml:space="preserve">I followed this tutorial, with its relevant </w:t>
+      </w:r>
+      <w:proofErr w:type="spellStart"/>
+      <w:r>
+        <w:t>github</w:t>
+      </w:r>
+      <w:proofErr w:type="spellEnd"/>
+      <w:r>
+        <w:t xml:space="preserve">: </w:t>
       </w:r>
       <w:hyperlink r:id="rId18" w:history="1">
         <w:r>
           <w:rPr>
             <w:rStyle w:val="Hyperlink"/>
           </w:rPr>
-          <w:t>https://www.kdnuggets.com/2022/05/dynamic-time-warping-algorithm-time-series-explained.html</w:t>
+          <w:t>https://www.kdnuggets.com/2022/05/dynamic-time-warping-algorithm-time-series-</w:t>
+        </w:r>
+        <w:r>
+          <w:rPr>
+            <w:rStyle w:val="Hyperlink"/>
+          </w:rPr>
+          <w:lastRenderedPageBreak/>
+          <w:t>explained.html</w:t>
         </w:r>
       </w:hyperlink>
       <w:r>
@@ -1563,7 +2753,77 @@
           <w:color w:val="auto"/>
           <w:u w:val="none"/>
         </w:rPr>
-        <w:t xml:space="preserve"> Look for NAH_DTW.ipynb in the github</w:t>
+        <w:t xml:space="preserve"> Look for </w:t>
+      </w:r>
+      <w:proofErr w:type="spellStart"/>
+      <w:r>
+        <w:rPr>
+          <w:rStyle w:val="Hyperlink"/>
+          <w:color w:val="auto"/>
+          <w:u w:val="none"/>
+        </w:rPr>
+        <w:t>NAH_DTW</w:t>
+      </w:r>
+      <w:r>
+        <w:rPr>
+          <w:rStyle w:val="Hyperlink"/>
+          <w:color w:val="auto"/>
+          <w:u w:val="none"/>
+        </w:rPr>
+        <w:t>_for_JA</w:t>
+      </w:r>
+      <w:r>
+        <w:rPr>
+          <w:rStyle w:val="Hyperlink"/>
+          <w:color w:val="auto"/>
+          <w:u w:val="none"/>
+        </w:rPr>
+        <w:t>.ipynb</w:t>
+      </w:r>
+      <w:proofErr w:type="spellEnd"/>
+      <w:r>
+        <w:rPr>
+          <w:rStyle w:val="Hyperlink"/>
+          <w:color w:val="auto"/>
+          <w:u w:val="none"/>
+        </w:rPr>
+        <w:t xml:space="preserve"> in the </w:t>
+      </w:r>
+      <w:proofErr w:type="spellStart"/>
+      <w:r>
+        <w:rPr>
+          <w:rStyle w:val="Hyperlink"/>
+          <w:color w:val="auto"/>
+          <w:u w:val="none"/>
+        </w:rPr>
+        <w:t>github</w:t>
+      </w:r>
+      <w:proofErr w:type="spellEnd"/>
+      <w:r>
+        <w:rPr>
+          <w:rStyle w:val="Hyperlink"/>
+          <w:color w:val="auto"/>
+          <w:u w:val="none"/>
+        </w:rPr>
+        <w:t xml:space="preserve">. (I made two files, one for end-effector DTW alignment and one that includes alignment for joint positions. I realized that it’s better to make mappings to the joint angles, since that’s how Unity will control the robot, rather than generating end-effector poses that you have to put back into </w:t>
+      </w:r>
+      <w:proofErr w:type="spellStart"/>
+      <w:r>
+        <w:rPr>
+          <w:rStyle w:val="Hyperlink"/>
+          <w:color w:val="auto"/>
+          <w:u w:val="none"/>
+        </w:rPr>
+        <w:t>MoveIt</w:t>
+      </w:r>
+      <w:proofErr w:type="spellEnd"/>
+      <w:r>
+        <w:rPr>
+          <w:rStyle w:val="Hyperlink"/>
+          <w:color w:val="auto"/>
+          <w:u w:val="none"/>
+        </w:rPr>
+        <w:t xml:space="preserve"> (and which leave an unresolved DOF mismatch for some URDFs).)</w:t>
       </w:r>
     </w:p>
     <w:p>
@@ -1575,7 +2835,6 @@
         </w:numPr>
       </w:pPr>
       <w:r>
-        <w:lastRenderedPageBreak/>
         <w:t>Note that if you have extra data at the front or back end, your DTW will have weird mappings there. It’s good practice to truncate all recordings that do not contain actual data.</w:t>
       </w:r>
     </w:p>
@@ -1591,8 +2850,21 @@
         <w:t>GPR</w:t>
       </w:r>
       <w:r>
-        <w:t>: look for GPR_for_user_data.ipynb in the github</w:t>
-      </w:r>
+        <w:t xml:space="preserve">: look for </w:t>
+      </w:r>
+      <w:proofErr w:type="spellStart"/>
+      <w:r>
+        <w:t>GPR_for_user_data.ipynb</w:t>
+      </w:r>
+      <w:proofErr w:type="spellEnd"/>
+      <w:r>
+        <w:t xml:space="preserve"> in the </w:t>
+      </w:r>
+      <w:proofErr w:type="spellStart"/>
+      <w:r>
+        <w:t>github</w:t>
+      </w:r>
+      <w:proofErr w:type="spellEnd"/>
     </w:p>
     <w:p>
       <w:pPr>

</xml_diff>

<commit_message>
Small update on quaternion vs Euler angle usage in Unity and for GPR
</commit_message>
<xml_diff>
--- a/Resources for VR Study Creation - readme.docx
+++ b/Resources for VR Study Creation - readme.docx
@@ -138,15 +138,7 @@
         </w:numPr>
       </w:pPr>
       <w:r>
-        <w:t xml:space="preserve">When you put on your headset, you’ll get a prompt asking you to confirm data transfer and then another prompt asking to allow your computer’s specific RSA fingerprint. You need to accept both. If the second prompt doesn’t appear, unplug and </w:t>
-      </w:r>
-      <w:proofErr w:type="spellStart"/>
-      <w:r>
-        <w:t>replug</w:t>
-      </w:r>
-      <w:proofErr w:type="spellEnd"/>
-      <w:r>
-        <w:t xml:space="preserve"> it in</w:t>
+        <w:t>When you put on your headset, you’ll get a prompt asking you to confirm data transfer and then another prompt asking to allow your computer’s specific RSA fingerprint. You need to accept both. If the second prompt doesn’t appear, unplug and replug it in</w:t>
       </w:r>
     </w:p>
     <w:p>
@@ -248,26 +240,10 @@
         <w:t>Theoretically, it also allows you</w:t>
       </w:r>
       <w:r>
-        <w:t xml:space="preserve"> to download an .</w:t>
-      </w:r>
-      <w:proofErr w:type="spellStart"/>
-      <w:r>
-        <w:t>apk</w:t>
-      </w:r>
-      <w:proofErr w:type="spellEnd"/>
-      <w:r>
-        <w:t xml:space="preserve"> directly to your headset.</w:t>
-      </w:r>
-      <w:r>
-        <w:t xml:space="preserve"> I’ve had better luck with </w:t>
-      </w:r>
-      <w:proofErr w:type="spellStart"/>
-      <w:r>
-        <w:t>SideQuest</w:t>
-      </w:r>
-      <w:proofErr w:type="spellEnd"/>
-      <w:r>
-        <w:t>.</w:t>
+        <w:t xml:space="preserve"> to download an .apk directly to your headset.</w:t>
+      </w:r>
+      <w:r>
+        <w:t xml:space="preserve"> I’ve had better luck with SideQuest.</w:t>
       </w:r>
     </w:p>
     <w:p>
@@ -279,24 +255,11 @@
         </w:numPr>
       </w:pPr>
       <w:r>
-        <w:t>Downloading an already-existing .</w:t>
-      </w:r>
-      <w:proofErr w:type="spellStart"/>
-      <w:r>
-        <w:t>apk</w:t>
-      </w:r>
-      <w:proofErr w:type="spellEnd"/>
-      <w:r>
-        <w:t xml:space="preserve"> onto your headset</w:t>
-      </w:r>
-      <w:r>
-        <w:t xml:space="preserve"> using </w:t>
-      </w:r>
-      <w:proofErr w:type="spellStart"/>
-      <w:r>
-        <w:t>SideQuest</w:t>
-      </w:r>
-      <w:proofErr w:type="spellEnd"/>
+        <w:t>Downloading an already-existing .apk onto your headset</w:t>
+      </w:r>
+      <w:r>
+        <w:t xml:space="preserve"> using SideQuest</w:t>
+      </w:r>
     </w:p>
     <w:p>
       <w:pPr>
@@ -310,15 +273,7 @@
         <w:t xml:space="preserve">Unity will let you </w:t>
       </w:r>
       <w:r>
-        <w:t xml:space="preserve">launch a new </w:t>
-      </w:r>
-      <w:proofErr w:type="spellStart"/>
-      <w:r>
-        <w:t>apk</w:t>
-      </w:r>
-      <w:proofErr w:type="spellEnd"/>
-      <w:r>
-        <w:t xml:space="preserve"> straight from the editor by choosing “build + run” under your Build Settings</w:t>
+        <w:t>launch a new apk straight from the editor by choosing “build + run” under your Build Settings</w:t>
       </w:r>
       <w:r>
         <w:t xml:space="preserve">, but </w:t>
@@ -336,31 +291,7 @@
         </w:numPr>
       </w:pPr>
       <w:r>
-        <w:t xml:space="preserve">This allows you to play or restart an </w:t>
-      </w:r>
-      <w:proofErr w:type="spellStart"/>
-      <w:r>
-        <w:t>apk</w:t>
-      </w:r>
-      <w:proofErr w:type="spellEnd"/>
-      <w:r>
-        <w:t xml:space="preserve"> you’ve already installed. If you have the .</w:t>
-      </w:r>
-      <w:proofErr w:type="spellStart"/>
-      <w:r>
-        <w:t>apk</w:t>
-      </w:r>
-      <w:proofErr w:type="spellEnd"/>
-      <w:r>
-        <w:t xml:space="preserve"> but have not loaded it to your Oculus for some reason, open </w:t>
-      </w:r>
-      <w:proofErr w:type="spellStart"/>
-      <w:r>
-        <w:t>SideQuest</w:t>
-      </w:r>
-      <w:proofErr w:type="spellEnd"/>
-      <w:r>
-        <w:t xml:space="preserve"> and click the “upload” icon (it’s closer to the middle of the bar of icons on the top right). It’ll let you know if there have been any errors in uploading or if your </w:t>
+        <w:t xml:space="preserve">This allows you to play or restart an apk you’ve already installed. If you have the .apk but have not loaded it to your Oculus for some reason, open SideQuest and click the “upload” icon (it’s closer to the middle of the bar of icons on the top right). It’ll let you know if there have been any errors in uploading or if your </w:t>
       </w:r>
       <w:r>
         <w:lastRenderedPageBreak/>
@@ -408,15 +339,7 @@
         </w:numPr>
       </w:pPr>
       <w:r>
-        <w:t>ROS command to create URDF from a .</w:t>
-      </w:r>
-      <w:proofErr w:type="spellStart"/>
-      <w:r>
-        <w:t>xacro</w:t>
-      </w:r>
-      <w:proofErr w:type="spellEnd"/>
-      <w:r>
-        <w:t xml:space="preserve"> in the Melodic distribution:</w:t>
+        <w:t>ROS command to create URDF from a .xacro in the Melodic distribution:</w:t>
       </w:r>
     </w:p>
     <w:p>
@@ -433,87 +356,7 @@
           <w:b/>
           <w:bCs/>
         </w:rPr>
-        <w:t>“</w:t>
-      </w:r>
-      <w:proofErr w:type="spellStart"/>
-      <w:r>
-        <w:rPr>
-          <w:b/>
-          <w:bCs/>
-        </w:rPr>
-        <w:t>rosrun</w:t>
-      </w:r>
-      <w:proofErr w:type="spellEnd"/>
-      <w:r>
-        <w:rPr>
-          <w:b/>
-          <w:bCs/>
-        </w:rPr>
-        <w:t xml:space="preserve"> </w:t>
-      </w:r>
-      <w:proofErr w:type="spellStart"/>
-      <w:r>
-        <w:rPr>
-          <w:b/>
-          <w:bCs/>
-        </w:rPr>
-        <w:t>xacro</w:t>
-      </w:r>
-      <w:proofErr w:type="spellEnd"/>
-      <w:r>
-        <w:rPr>
-          <w:b/>
-          <w:bCs/>
-        </w:rPr>
-        <w:t xml:space="preserve"> </w:t>
-      </w:r>
-      <w:proofErr w:type="spellStart"/>
-      <w:r>
-        <w:rPr>
-          <w:b/>
-          <w:bCs/>
-        </w:rPr>
-        <w:t>xacro</w:t>
-      </w:r>
-      <w:proofErr w:type="spellEnd"/>
-      <w:r>
-        <w:rPr>
-          <w:b/>
-          <w:bCs/>
-        </w:rPr>
-        <w:t xml:space="preserve"> [</w:t>
-      </w:r>
-      <w:proofErr w:type="spellStart"/>
-      <w:r>
-        <w:rPr>
-          <w:b/>
-          <w:bCs/>
-        </w:rPr>
-        <w:t>name.xacro</w:t>
-      </w:r>
-      <w:proofErr w:type="spellEnd"/>
-      <w:r>
-        <w:rPr>
-          <w:b/>
-          <w:bCs/>
-        </w:rPr>
-        <w:t>] &gt; [</w:t>
-      </w:r>
-      <w:proofErr w:type="spellStart"/>
-      <w:r>
-        <w:rPr>
-          <w:b/>
-          <w:bCs/>
-        </w:rPr>
-        <w:t>name.urdf</w:t>
-      </w:r>
-      <w:proofErr w:type="spellEnd"/>
-      <w:r>
-        <w:rPr>
-          <w:b/>
-          <w:bCs/>
-        </w:rPr>
-        <w:t>]”</w:t>
+        <w:t>“rosrun xacro xacro [name.xacro] &gt; [name.urdf]”</w:t>
       </w:r>
     </w:p>
     <w:p>
@@ -525,15 +368,7 @@
         </w:numPr>
       </w:pPr>
       <w:r>
-        <w:t>You can use “</w:t>
-      </w:r>
-      <w:proofErr w:type="spellStart"/>
-      <w:r>
-        <w:t>check_urdf</w:t>
-      </w:r>
-      <w:proofErr w:type="spellEnd"/>
-      <w:r>
-        <w:t>” as a command afterwards to make sure it ran</w:t>
+        <w:t>You can use “check_urdf” as a command afterwards to make sure it ran</w:t>
       </w:r>
     </w:p>
     <w:p>
@@ -551,35 +386,7 @@
         <w:rPr>
           <w:highlight w:val="yellow"/>
         </w:rPr>
-        <w:t xml:space="preserve">Biggest problem I’ve found if it doesn’t run: $ROS_PACKAGE_PATH doesn’t include the directory with your </w:t>
-      </w:r>
-      <w:proofErr w:type="spellStart"/>
-      <w:r>
-        <w:rPr>
-          <w:highlight w:val="yellow"/>
-        </w:rPr>
-        <w:t>xacro</w:t>
-      </w:r>
-      <w:proofErr w:type="spellEnd"/>
-      <w:r>
-        <w:rPr>
-          <w:highlight w:val="yellow"/>
-        </w:rPr>
-        <w:t xml:space="preserve"> file. (Some of the .</w:t>
-      </w:r>
-      <w:proofErr w:type="spellStart"/>
-      <w:r>
-        <w:rPr>
-          <w:highlight w:val="yellow"/>
-        </w:rPr>
-        <w:t>xacro</w:t>
-      </w:r>
-      <w:proofErr w:type="spellEnd"/>
-      <w:r>
-        <w:rPr>
-          <w:highlight w:val="yellow"/>
-        </w:rPr>
-        <w:t xml:space="preserve"> files have “find &lt;pkg&gt; in the first handful of lines; if the &lt;pkg&gt; path isn’t in the $ROS_PACKAGE_PATH, add it </w:t>
+        <w:t xml:space="preserve">Biggest problem I’ve found if it doesn’t run: $ROS_PACKAGE_PATH doesn’t include the directory with your xacro file. (Some of the .xacro files have “find &lt;pkg&gt; in the first handful of lines; if the &lt;pkg&gt; path isn’t in the $ROS_PACKAGE_PATH, add it </w:t>
       </w:r>
     </w:p>
     <w:p>
@@ -601,50 +408,22 @@
           <w:bCs/>
           <w:highlight w:val="yellow"/>
         </w:rPr>
-        <w:t>export ROS_PACKAGE_PATH=$ROS_PACKAGE_PATH:/home/&lt;</w:t>
-      </w:r>
-      <w:proofErr w:type="spellStart"/>
+        <w:t>export ROS_PACKAGE_PATH=$ROS_PACKAGE_PATH:/home/&lt;usr&gt;/ &lt;path_</w:t>
+      </w:r>
       <w:r>
         <w:rPr>
           <w:b/>
           <w:bCs/>
           <w:highlight w:val="yellow"/>
         </w:rPr>
-        <w:t>usr</w:t>
-      </w:r>
-      <w:proofErr w:type="spellEnd"/>
+        <w:t>to_your_urdf_directory</w:t>
+      </w:r>
       <w:r>
         <w:rPr>
           <w:b/>
           <w:bCs/>
           <w:highlight w:val="yellow"/>
         </w:rPr>
-        <w:t>&gt;/ &lt;</w:t>
-      </w:r>
-      <w:proofErr w:type="spellStart"/>
-      <w:r>
-        <w:rPr>
-          <w:b/>
-          <w:bCs/>
-          <w:highlight w:val="yellow"/>
-        </w:rPr>
-        <w:t>path_</w:t>
-      </w:r>
-      <w:r>
-        <w:rPr>
-          <w:b/>
-          <w:bCs/>
-          <w:highlight w:val="yellow"/>
-        </w:rPr>
-        <w:t>to_your_urdf_directory</w:t>
-      </w:r>
-      <w:proofErr w:type="spellEnd"/>
-      <w:r>
-        <w:rPr>
-          <w:b/>
-          <w:bCs/>
-          <w:highlight w:val="yellow"/>
-        </w:rPr>
         <w:t>&gt;</w:t>
       </w:r>
     </w:p>
@@ -657,15 +436,7 @@
         </w:numPr>
       </w:pPr>
       <w:r>
-        <w:t xml:space="preserve">Second biggest problem: not using the correct </w:t>
-      </w:r>
-      <w:proofErr w:type="spellStart"/>
-      <w:r>
-        <w:t>xacro</w:t>
-      </w:r>
-      <w:proofErr w:type="spellEnd"/>
-      <w:r>
-        <w:t xml:space="preserve"> file. Some are subfiles referenced by others; you want the top-most one.</w:t>
+        <w:t>Second biggest problem: not using the correct xacro file. Some are subfiles referenced by others; you want the top-most one.</w:t>
       </w:r>
     </w:p>
     <w:p>
@@ -820,15 +591,7 @@
       </w:pPr>
       <w:r>
         <w:lastRenderedPageBreak/>
-        <w:t xml:space="preserve">Note: if anything breaks in your project, you’ll likely get crazy random motion from the robot. Backtrack and try again. I’ve had this behavior when I tried to call or access a Game Object in the project that was not available or active—even when it wasn’t the robot Game Object, but like a </w:t>
-      </w:r>
-      <w:proofErr w:type="spellStart"/>
-      <w:r>
-        <w:t>TextMeshPro</w:t>
-      </w:r>
-      <w:proofErr w:type="spellEnd"/>
-      <w:r>
-        <w:t xml:space="preserve"> Debug Report or something.</w:t>
+        <w:t>Note: if anything breaks in your project, you’ll likely get crazy random motion from the robot. Backtrack and try again. I’ve had this behavior when I tried to call or access a Game Object in the project that was not available or active—even when it wasn’t the robot Game Object, but like a TextMeshPro Debug Report or something.</w:t>
       </w:r>
     </w:p>
     <w:p>
@@ -840,15 +603,7 @@
         </w:numPr>
       </w:pPr>
       <w:r>
-        <w:t xml:space="preserve">I had intended to transmit info via server, as Jack did for the </w:t>
-      </w:r>
-      <w:proofErr w:type="spellStart"/>
-      <w:r>
-        <w:t>RoboVR</w:t>
-      </w:r>
-      <w:proofErr w:type="spellEnd"/>
-      <w:r>
-        <w:t xml:space="preserve"> Hackathon in October. Instead, I’m doing asynchronous transfer of info via .csv log files. If you need real-time info transfer, there is theoretically a ROS# communication pathway you can set up with Unity (see “Simulating Robots in Unity” from a Google search) but if that doesn’t work, I know we’ve at least got Jack’s method functioning once. </w:t>
+        <w:t xml:space="preserve">I had intended to transmit info via server, as Jack did for the RoboVR Hackathon in October. Instead, I’m doing asynchronous transfer of info via .csv log files. If you need real-time info transfer, there is theoretically a ROS# communication pathway you can set up with Unity (see “Simulating Robots in Unity” from a Google search) but if that doesn’t work, I know we’ve at least got Jack’s method functioning once. </w:t>
       </w:r>
     </w:p>
     <w:p>
@@ -872,23 +627,7 @@
         </w:numPr>
       </w:pPr>
       <w:r>
-        <w:t xml:space="preserve">Current server setup is done via Go, modified from Jack Kolb’s starter script (see </w:t>
-      </w:r>
-      <w:proofErr w:type="spellStart"/>
-      <w:r>
-        <w:t>ServerScripts</w:t>
-      </w:r>
-      <w:proofErr w:type="spellEnd"/>
-      <w:r>
-        <w:t xml:space="preserve"> folder. Must be on the same </w:t>
-      </w:r>
-      <w:proofErr w:type="spellStart"/>
-      <w:r>
-        <w:t>wifi</w:t>
-      </w:r>
-      <w:proofErr w:type="spellEnd"/>
-      <w:r>
-        <w:t xml:space="preserve"> network as the server workstation in order to access.)</w:t>
+        <w:t>Current server setup is done via Go, modified from Jack Kolb’s starter script (see ServerScripts folder. Must be on the same wifi network as the server workstation in order to access.)</w:t>
       </w:r>
     </w:p>
     <w:p>
@@ -912,23 +651,7 @@
           <w:b/>
           <w:bCs/>
         </w:rPr>
-        <w:t xml:space="preserve">     (or go run </w:t>
-      </w:r>
-      <w:proofErr w:type="spellStart"/>
-      <w:r>
-        <w:rPr>
-          <w:b/>
-          <w:bCs/>
-        </w:rPr>
-        <w:t>main.go</w:t>
-      </w:r>
-      <w:proofErr w:type="spellEnd"/>
-      <w:r>
-        <w:rPr>
-          <w:b/>
-          <w:bCs/>
-        </w:rPr>
-        <w:t>)</w:t>
+        <w:t xml:space="preserve">     (or go run main.go)</w:t>
       </w:r>
     </w:p>
     <w:p>
@@ -965,13 +688,8 @@
           <w:numId w:val="1"/>
         </w:numPr>
       </w:pPr>
-      <w:proofErr w:type="spellStart"/>
-      <w:r>
-        <w:t>MoveIt</w:t>
-      </w:r>
-      <w:proofErr w:type="spellEnd"/>
-      <w:r>
-        <w:t>:</w:t>
+      <w:r>
+        <w:t>MoveIt:</w:t>
       </w:r>
     </w:p>
     <w:p>
@@ -989,69 +707,13 @@
         <w:rPr>
           <w:highlight w:val="yellow"/>
         </w:rPr>
-        <w:t xml:space="preserve">Important note: sourcing the </w:t>
-      </w:r>
-      <w:proofErr w:type="spellStart"/>
+        <w:t xml:space="preserve">Important note: sourcing the setup.bash file in the melodic moveit workspace will overwrite the $ROS_PACKAGE_PATH so that it cannot see your urdf file. Even if you successfully exported/created it earlier. Run this line of code manually </w:t>
+      </w:r>
       <w:r>
         <w:rPr>
           <w:highlight w:val="yellow"/>
         </w:rPr>
-        <w:t>setup.bash</w:t>
-      </w:r>
-      <w:proofErr w:type="spellEnd"/>
-      <w:r>
-        <w:rPr>
-          <w:highlight w:val="yellow"/>
-        </w:rPr>
-        <w:t xml:space="preserve"> file in the melodic </w:t>
-      </w:r>
-      <w:proofErr w:type="spellStart"/>
-      <w:r>
-        <w:rPr>
-          <w:highlight w:val="yellow"/>
-        </w:rPr>
-        <w:t>moveit</w:t>
-      </w:r>
-      <w:proofErr w:type="spellEnd"/>
-      <w:r>
-        <w:rPr>
-          <w:highlight w:val="yellow"/>
-        </w:rPr>
-        <w:t xml:space="preserve"> workspace will overwrite the $ROS_PACKAGE_PATH so that it cannot see your </w:t>
-      </w:r>
-      <w:proofErr w:type="spellStart"/>
-      <w:r>
-        <w:rPr>
-          <w:highlight w:val="yellow"/>
-        </w:rPr>
-        <w:t>urdf</w:t>
-      </w:r>
-      <w:proofErr w:type="spellEnd"/>
-      <w:r>
-        <w:rPr>
-          <w:highlight w:val="yellow"/>
-        </w:rPr>
-        <w:t xml:space="preserve"> file. Even if you successfully exported/created it earlier. Run this line of code manually </w:t>
-      </w:r>
-      <w:r>
-        <w:rPr>
-          <w:highlight w:val="yellow"/>
-        </w:rPr>
-        <w:t xml:space="preserve">right before you launch the </w:t>
-      </w:r>
-      <w:proofErr w:type="spellStart"/>
-      <w:r>
-        <w:rPr>
-          <w:highlight w:val="yellow"/>
-        </w:rPr>
-        <w:t>moveit</w:t>
-      </w:r>
-      <w:proofErr w:type="spellEnd"/>
-      <w:r>
-        <w:rPr>
-          <w:highlight w:val="yellow"/>
-        </w:rPr>
-        <w:t xml:space="preserve"> setup assistant:</w:t>
+        <w:t>right before you launch the moveit setup assistant:</w:t>
       </w:r>
     </w:p>
     <w:p>
@@ -1102,49 +764,8 @@
           <w:b/>
           <w:bCs/>
         </w:rPr>
-        <w:t xml:space="preserve">&gt; </w:t>
-      </w:r>
-      <w:proofErr w:type="spellStart"/>
-      <w:r>
-        <w:rPr>
-          <w:b/>
-          <w:bCs/>
-        </w:rPr>
-        <w:t>roslaunch</w:t>
-      </w:r>
-      <w:proofErr w:type="spellEnd"/>
-      <w:r>
-        <w:rPr>
-          <w:b/>
-          <w:bCs/>
-        </w:rPr>
-        <w:t xml:space="preserve"> </w:t>
-      </w:r>
-      <w:proofErr w:type="spellStart"/>
-      <w:r>
-        <w:rPr>
-          <w:b/>
-          <w:bCs/>
-        </w:rPr>
-        <w:t>moveit_setup_assistant</w:t>
-      </w:r>
-      <w:proofErr w:type="spellEnd"/>
-      <w:r>
-        <w:rPr>
-          <w:b/>
-          <w:bCs/>
-        </w:rPr>
-        <w:t xml:space="preserve"> </w:t>
-      </w:r>
-      <w:proofErr w:type="spellStart"/>
-      <w:r>
-        <w:rPr>
-          <w:b/>
-          <w:bCs/>
-        </w:rPr>
-        <w:t>setup_assistant.launch</w:t>
-      </w:r>
-      <w:proofErr w:type="spellEnd"/>
+        <w:t>&gt; roslaunch moveit_setup_assistant setup_assistant.launch</w:t>
+      </w:r>
     </w:p>
     <w:p>
       <w:pPr>
@@ -1233,10 +854,65 @@
           <w:color w:val="000000" w:themeColor="text1"/>
           <w:u w:val="none"/>
         </w:rPr>
-        <w:t xml:space="preserve">&gt; </w:t>
-      </w:r>
-      <w:proofErr w:type="spellStart"/>
-      <w:r>
+        <w:t>&gt; roslaunch moveit_setup_assistant setup_assistant.launch</w:t>
+      </w:r>
+    </w:p>
+    <w:p>
+      <w:pPr>
+        <w:pStyle w:val="ListParagraph"/>
+        <w:numPr>
+          <w:ilvl w:val="2"/>
+          <w:numId w:val="1"/>
+        </w:numPr>
+        <w:rPr>
+          <w:rStyle w:val="Hyperlink"/>
+          <w:color w:val="auto"/>
+          <w:u w:val="none"/>
+        </w:rPr>
+      </w:pPr>
+      <w:r>
+        <w:rPr>
+          <w:rStyle w:val="Hyperlink"/>
+          <w:color w:val="auto"/>
+          <w:u w:val="none"/>
+        </w:rPr>
+        <w:t>Note</w:t>
+      </w:r>
+      <w:r>
+        <w:rPr>
+          <w:rStyle w:val="Hyperlink"/>
+          <w:color w:val="auto"/>
+          <w:u w:val="none"/>
+        </w:rPr>
+        <w:t xml:space="preserve"> that you will want to look at the default start pose in Unity (after you press “play” and the joints settle) and put the joint angles into one of the poses you save in your config file. This will allow you to make plans that start from the URDF’s natural start pose, rather than having an abrupt jump at the beginning (position control) or getting the robot stuck against one of its joint limits (velocity control). Doing this also allowed me to both plan and execute your chosen path (originally, Execution would fail because the robot start state wasn’t considered valid).</w:t>
+      </w:r>
+    </w:p>
+    <w:p>
+      <w:pPr>
+        <w:pStyle w:val="ListParagraph"/>
+        <w:numPr>
+          <w:ilvl w:val="1"/>
+          <w:numId w:val="1"/>
+        </w:numPr>
+        <w:rPr>
+          <w:rStyle w:val="Hyperlink"/>
+          <w:color w:val="000000" w:themeColor="text1"/>
+          <w:u w:val="none"/>
+        </w:rPr>
+      </w:pPr>
+      <w:r>
+        <w:rPr>
+          <w:rStyle w:val="Hyperlink"/>
+          <w:color w:val="000000" w:themeColor="text1"/>
+          <w:u w:val="none"/>
+        </w:rPr>
+        <w:t>Command that opens MoveIt for generating paths between poses:</w:t>
+      </w:r>
+    </w:p>
+    <w:p>
+      <w:pPr>
+        <w:pStyle w:val="ListParagraph"/>
+        <w:ind w:left="1440"/>
         <w:rPr>
           <w:rStyle w:val="Hyperlink"/>
           <w:b/>
@@ -1244,9 +920,7 @@
           <w:color w:val="000000" w:themeColor="text1"/>
           <w:u w:val="none"/>
         </w:rPr>
-        <w:t>roslaunch</w:t>
-      </w:r>
-      <w:proofErr w:type="spellEnd"/>
+      </w:pPr>
       <w:r>
         <w:rPr>
           <w:rStyle w:val="Hyperlink"/>
@@ -1255,222 +929,7 @@
           <w:color w:val="000000" w:themeColor="text1"/>
           <w:u w:val="none"/>
         </w:rPr>
-        <w:t xml:space="preserve"> </w:t>
-      </w:r>
-      <w:proofErr w:type="spellStart"/>
-      <w:r>
-        <w:rPr>
-          <w:rStyle w:val="Hyperlink"/>
-          <w:b/>
-          <w:bCs/>
-          <w:color w:val="000000" w:themeColor="text1"/>
-          <w:u w:val="none"/>
-        </w:rPr>
-        <w:t>moveit_setup_assistant</w:t>
-      </w:r>
-      <w:proofErr w:type="spellEnd"/>
-      <w:r>
-        <w:rPr>
-          <w:rStyle w:val="Hyperlink"/>
-          <w:b/>
-          <w:bCs/>
-          <w:color w:val="000000" w:themeColor="text1"/>
-          <w:u w:val="none"/>
-        </w:rPr>
-        <w:t xml:space="preserve"> </w:t>
-      </w:r>
-      <w:proofErr w:type="spellStart"/>
-      <w:r>
-        <w:rPr>
-          <w:rStyle w:val="Hyperlink"/>
-          <w:b/>
-          <w:bCs/>
-          <w:color w:val="000000" w:themeColor="text1"/>
-          <w:u w:val="none"/>
-        </w:rPr>
-        <w:t>setup_assistant.launch</w:t>
-      </w:r>
-      <w:proofErr w:type="spellEnd"/>
-    </w:p>
-    <w:p>
-      <w:pPr>
-        <w:pStyle w:val="ListParagraph"/>
-        <w:numPr>
-          <w:ilvl w:val="2"/>
-          <w:numId w:val="1"/>
-        </w:numPr>
-        <w:rPr>
-          <w:rStyle w:val="Hyperlink"/>
-          <w:color w:val="auto"/>
-          <w:u w:val="none"/>
-        </w:rPr>
-      </w:pPr>
-      <w:r>
-        <w:rPr>
-          <w:rStyle w:val="Hyperlink"/>
-          <w:color w:val="auto"/>
-          <w:u w:val="none"/>
-        </w:rPr>
-        <w:t>Note</w:t>
-      </w:r>
-      <w:r>
-        <w:rPr>
-          <w:rStyle w:val="Hyperlink"/>
-          <w:color w:val="auto"/>
-          <w:u w:val="none"/>
-        </w:rPr>
-        <w:t xml:space="preserve"> that you will want to look at the default start pose in Unity (after you press “play” and the joints settle) and put the joint angles into one of the poses you save in your config file. This will allow you to make plans that start from the URDF’s natural start pose, rather than having an abrupt jump at the beginning (position control) or getting the robot stuck against one of its joint limits (velocity control). Doing this also allowed me to both plan and execute your chosen path (originally, Execution would fail because the robot start state wasn’t considered valid).</w:t>
-      </w:r>
-    </w:p>
-    <w:p>
-      <w:pPr>
-        <w:pStyle w:val="ListParagraph"/>
-        <w:numPr>
-          <w:ilvl w:val="1"/>
-          <w:numId w:val="1"/>
-        </w:numPr>
-        <w:rPr>
-          <w:rStyle w:val="Hyperlink"/>
-          <w:color w:val="000000" w:themeColor="text1"/>
-          <w:u w:val="none"/>
-        </w:rPr>
-      </w:pPr>
-      <w:r>
-        <w:rPr>
-          <w:rStyle w:val="Hyperlink"/>
-          <w:color w:val="000000" w:themeColor="text1"/>
-          <w:u w:val="none"/>
-        </w:rPr>
-        <w:t xml:space="preserve">Command that opens </w:t>
-      </w:r>
-      <w:proofErr w:type="spellStart"/>
-      <w:r>
-        <w:rPr>
-          <w:rStyle w:val="Hyperlink"/>
-          <w:color w:val="000000" w:themeColor="text1"/>
-          <w:u w:val="none"/>
-        </w:rPr>
-        <w:t>MoveIt</w:t>
-      </w:r>
-      <w:proofErr w:type="spellEnd"/>
-      <w:r>
-        <w:rPr>
-          <w:rStyle w:val="Hyperlink"/>
-          <w:color w:val="000000" w:themeColor="text1"/>
-          <w:u w:val="none"/>
-        </w:rPr>
-        <w:t xml:space="preserve"> for generating paths between poses:</w:t>
-      </w:r>
-    </w:p>
-    <w:p>
-      <w:pPr>
-        <w:pStyle w:val="ListParagraph"/>
-        <w:ind w:left="1440"/>
-        <w:rPr>
-          <w:rStyle w:val="Hyperlink"/>
-          <w:b/>
-          <w:bCs/>
-          <w:color w:val="000000" w:themeColor="text1"/>
-          <w:u w:val="none"/>
-        </w:rPr>
-      </w:pPr>
-      <w:r>
-        <w:rPr>
-          <w:rStyle w:val="Hyperlink"/>
-          <w:b/>
-          <w:bCs/>
-          <w:color w:val="000000" w:themeColor="text1"/>
-          <w:u w:val="none"/>
-        </w:rPr>
-        <w:t xml:space="preserve">&gt; </w:t>
-      </w:r>
-      <w:proofErr w:type="spellStart"/>
-      <w:r>
-        <w:rPr>
-          <w:rStyle w:val="Hyperlink"/>
-          <w:b/>
-          <w:bCs/>
-          <w:color w:val="000000" w:themeColor="text1"/>
-          <w:u w:val="none"/>
-        </w:rPr>
-        <w:t>roslaunch</w:t>
-      </w:r>
-      <w:proofErr w:type="spellEnd"/>
-      <w:r>
-        <w:rPr>
-          <w:rStyle w:val="Hyperlink"/>
-          <w:b/>
-          <w:bCs/>
-          <w:color w:val="000000" w:themeColor="text1"/>
-          <w:u w:val="none"/>
-        </w:rPr>
-        <w:t xml:space="preserve"> </w:t>
-      </w:r>
-      <w:proofErr w:type="spellStart"/>
-      <w:r>
-        <w:rPr>
-          <w:rStyle w:val="Hyperlink"/>
-          <w:b/>
-          <w:bCs/>
-          <w:color w:val="000000" w:themeColor="text1"/>
-          <w:u w:val="none"/>
-        </w:rPr>
-        <w:t>kinova_moveit_config</w:t>
-      </w:r>
-      <w:proofErr w:type="spellEnd"/>
-      <w:r>
-        <w:rPr>
-          <w:rStyle w:val="Hyperlink"/>
-          <w:b/>
-          <w:bCs/>
-          <w:color w:val="000000" w:themeColor="text1"/>
-          <w:u w:val="none"/>
-        </w:rPr>
-        <w:t xml:space="preserve"> </w:t>
-      </w:r>
-      <w:proofErr w:type="spellStart"/>
-      <w:r>
-        <w:rPr>
-          <w:rStyle w:val="Hyperlink"/>
-          <w:b/>
-          <w:bCs/>
-          <w:color w:val="000000" w:themeColor="text1"/>
-          <w:u w:val="none"/>
-        </w:rPr>
-        <w:t>demo.launch</w:t>
-      </w:r>
-      <w:proofErr w:type="spellEnd"/>
-      <w:r>
-        <w:rPr>
-          <w:rStyle w:val="Hyperlink"/>
-          <w:b/>
-          <w:bCs/>
-          <w:color w:val="000000" w:themeColor="text1"/>
-          <w:u w:val="none"/>
-        </w:rPr>
-        <w:t xml:space="preserve"> </w:t>
-      </w:r>
-      <w:proofErr w:type="spellStart"/>
-      <w:r>
-        <w:rPr>
-          <w:rStyle w:val="Hyperlink"/>
-          <w:b/>
-          <w:bCs/>
-          <w:color w:val="000000" w:themeColor="text1"/>
-          <w:u w:val="none"/>
-        </w:rPr>
-        <w:t>rvis_tutorial</w:t>
-      </w:r>
-      <w:proofErr w:type="spellEnd"/>
-      <w:r>
-        <w:rPr>
-          <w:rStyle w:val="Hyperlink"/>
-          <w:b/>
-          <w:bCs/>
-          <w:color w:val="000000" w:themeColor="text1"/>
-          <w:u w:val="none"/>
-        </w:rPr>
-        <w:t>:=true</w:t>
+        <w:t>&gt; roslaunch kinova_moveit_config demo.launch rvis_tutorial:=true</w:t>
       </w:r>
     </w:p>
     <w:p>
@@ -1512,97 +971,7 @@
           <w:color w:val="auto"/>
           <w:u w:val="none"/>
         </w:rPr>
-        <w:t xml:space="preserve"> and end pose, press “plan” in the “</w:t>
-      </w:r>
-      <w:proofErr w:type="spellStart"/>
-      <w:r>
-        <w:rPr>
-          <w:rStyle w:val="Hyperlink"/>
-          <w:color w:val="auto"/>
-          <w:u w:val="none"/>
-        </w:rPr>
-        <w:t>MotionPlanning</w:t>
-      </w:r>
-      <w:proofErr w:type="spellEnd"/>
-      <w:r>
-        <w:rPr>
-          <w:rStyle w:val="Hyperlink"/>
-          <w:color w:val="auto"/>
-          <w:u w:val="none"/>
-        </w:rPr>
-        <w:t xml:space="preserve">/Planning” tab at the bottom left of the </w:t>
-      </w:r>
-      <w:proofErr w:type="spellStart"/>
-      <w:r>
-        <w:rPr>
-          <w:rStyle w:val="Hyperlink"/>
-          <w:color w:val="auto"/>
-          <w:u w:val="none"/>
-        </w:rPr>
-        <w:t>RViz</w:t>
-      </w:r>
-      <w:proofErr w:type="spellEnd"/>
-      <w:r>
-        <w:rPr>
-          <w:rStyle w:val="Hyperlink"/>
-          <w:color w:val="auto"/>
-          <w:u w:val="none"/>
-        </w:rPr>
-        <w:t xml:space="preserve"> screen. You can export the positions of the joints for your planned path by saving the joint positions to a “</w:t>
-      </w:r>
-      <w:proofErr w:type="spellStart"/>
-      <w:r>
-        <w:rPr>
-          <w:rStyle w:val="Hyperlink"/>
-          <w:color w:val="auto"/>
-          <w:u w:val="none"/>
-        </w:rPr>
-        <w:t>test.bag</w:t>
-      </w:r>
-      <w:proofErr w:type="spellEnd"/>
-      <w:r>
-        <w:rPr>
-          <w:rStyle w:val="Hyperlink"/>
-          <w:color w:val="auto"/>
-          <w:u w:val="none"/>
-        </w:rPr>
-        <w:t xml:space="preserve">” </w:t>
-      </w:r>
-      <w:proofErr w:type="spellStart"/>
-      <w:r>
-        <w:rPr>
-          <w:rStyle w:val="Hyperlink"/>
-          <w:color w:val="auto"/>
-          <w:u w:val="none"/>
-        </w:rPr>
-        <w:t>rosbag</w:t>
-      </w:r>
-      <w:proofErr w:type="spellEnd"/>
-      <w:r>
-        <w:rPr>
-          <w:rStyle w:val="Hyperlink"/>
-          <w:color w:val="auto"/>
-          <w:u w:val="none"/>
-        </w:rPr>
-        <w:t xml:space="preserve"> and then a “</w:t>
-      </w:r>
-      <w:proofErr w:type="spellStart"/>
-      <w:r>
-        <w:rPr>
-          <w:rStyle w:val="Hyperlink"/>
-          <w:color w:val="auto"/>
-          <w:u w:val="none"/>
-        </w:rPr>
-        <w:t>test.yaml</w:t>
-      </w:r>
-      <w:proofErr w:type="spellEnd"/>
-      <w:r>
-        <w:rPr>
-          <w:rStyle w:val="Hyperlink"/>
-          <w:color w:val="auto"/>
-          <w:u w:val="none"/>
-        </w:rPr>
-        <w:t>” file with the following command</w:t>
+        <w:t xml:space="preserve"> and end pose, press “plan” in the “MotionPlanning/Planning” tab at the bottom left of the RViz screen. You can export the positions of the joints for your planned path by saving the joint positions to a “test.bag” rosbag and then a “test.yaml” file with the following command</w:t>
       </w:r>
       <w:r>
         <w:rPr>
@@ -1637,86 +1006,8 @@
           <w:u w:val="none"/>
         </w:rPr>
         <w:lastRenderedPageBreak/>
-        <w:t xml:space="preserve">&gt; </w:t>
-      </w:r>
-      <w:proofErr w:type="spellStart"/>
-      <w:r>
-        <w:rPr>
-          <w:rStyle w:val="Hyperlink"/>
-          <w:b/>
-          <w:bCs/>
-          <w:color w:val="auto"/>
-          <w:u w:val="none"/>
-        </w:rPr>
-        <w:t>rosbag</w:t>
-      </w:r>
-      <w:proofErr w:type="spellEnd"/>
-      <w:r>
-        <w:rPr>
-          <w:rStyle w:val="Hyperlink"/>
-          <w:b/>
-          <w:bCs/>
-          <w:color w:val="auto"/>
-          <w:u w:val="none"/>
-        </w:rPr>
-        <w:t xml:space="preserve"> record --duration=10 --output-name=</w:t>
-      </w:r>
-      <w:proofErr w:type="spellStart"/>
-      <w:r>
-        <w:rPr>
-          <w:rStyle w:val="Hyperlink"/>
-          <w:b/>
-          <w:bCs/>
-          <w:color w:val="auto"/>
-          <w:u w:val="none"/>
-        </w:rPr>
-        <w:t>test.bag</w:t>
-      </w:r>
-      <w:proofErr w:type="spellEnd"/>
-      <w:r>
-        <w:rPr>
-          <w:rStyle w:val="Hyperlink"/>
-          <w:b/>
-          <w:bCs/>
-          <w:color w:val="auto"/>
-          <w:u w:val="none"/>
-        </w:rPr>
-        <w:t xml:space="preserve"> /</w:t>
-      </w:r>
-      <w:proofErr w:type="spellStart"/>
-      <w:r>
-        <w:rPr>
-          <w:rStyle w:val="Hyperlink"/>
-          <w:b/>
-          <w:bCs/>
-          <w:color w:val="auto"/>
-          <w:u w:val="none"/>
-        </w:rPr>
-        <w:t>move_group</w:t>
-      </w:r>
-      <w:proofErr w:type="spellEnd"/>
-      <w:r>
-        <w:rPr>
-          <w:rStyle w:val="Hyperlink"/>
-          <w:b/>
-          <w:bCs/>
-          <w:color w:val="auto"/>
-          <w:u w:val="none"/>
-        </w:rPr>
-        <w:t>/</w:t>
-      </w:r>
-      <w:proofErr w:type="spellStart"/>
-      <w:r>
-        <w:rPr>
-          <w:rStyle w:val="Hyperlink"/>
-          <w:b/>
-          <w:bCs/>
-          <w:color w:val="auto"/>
-          <w:u w:val="none"/>
-        </w:rPr>
-        <w:t>display_planned_path</w:t>
-      </w:r>
-      <w:proofErr w:type="spellEnd"/>
+        <w:t>&gt; rosbag record --duration=10 --output-name=test.bag /move_group/display_planned_path</w:t>
+      </w:r>
     </w:p>
     <w:p>
       <w:pPr>
@@ -1742,10 +1033,13 @@
           <w:color w:val="808080" w:themeColor="background1" w:themeShade="80"/>
           <w:u w:val="none"/>
         </w:rPr>
-        <w:t xml:space="preserve">&gt; </w:t>
-      </w:r>
-      <w:proofErr w:type="spellStart"/>
-      <w:r>
+        <w:t>&gt; rostopic echo -b bag_name.bag -p /move_group/display_planned_path &gt; test.csv</w:t>
+      </w:r>
+    </w:p>
+    <w:p>
+      <w:pPr>
+        <w:pStyle w:val="ListParagraph"/>
+        <w:ind w:left="1440"/>
         <w:rPr>
           <w:rStyle w:val="Hyperlink"/>
           <w:b/>
@@ -1755,9 +1049,7 @@
           <w:color w:val="808080" w:themeColor="background1" w:themeShade="80"/>
           <w:u w:val="none"/>
         </w:rPr>
-        <w:t>rostopic</w:t>
-      </w:r>
-      <w:proofErr w:type="spellEnd"/>
+      </w:pPr>
       <w:r>
         <w:rPr>
           <w:rStyle w:val="Hyperlink"/>
@@ -1768,255 +1060,50 @@
           <w:color w:val="808080" w:themeColor="background1" w:themeShade="80"/>
           <w:u w:val="none"/>
         </w:rPr>
-        <w:t xml:space="preserve"> echo -b </w:t>
-      </w:r>
-      <w:proofErr w:type="spellStart"/>
-      <w:r>
+        <w:t>(above is deprecated; does not capture all information)</w:t>
+      </w:r>
+      <w:r>
+        <w:rPr>
+          <w:rStyle w:val="Hyperlink"/>
+          <w:color w:val="auto"/>
+          <w:u w:val="none"/>
+        </w:rPr>
+        <w:br/>
+      </w:r>
+      <w:r>
+        <w:rPr>
+          <w:rStyle w:val="Hyperlink"/>
+          <w:b/>
+          <w:bCs/>
+          <w:color w:val="auto"/>
+          <w:u w:val="none"/>
+        </w:rPr>
+        <w:t>&gt;  time ros_readbagfile.py test.bag /move_group/display_planned_path | tee test.yaml</w:t>
+      </w:r>
+    </w:p>
+    <w:p>
+      <w:pPr>
+        <w:pStyle w:val="ListParagraph"/>
+        <w:ind w:left="1440"/>
         <w:rPr>
           <w:rStyle w:val="Hyperlink"/>
           <w:b/>
           <w:bCs/>
           <w:i/>
           <w:iCs/>
-          <w:color w:val="808080" w:themeColor="background1" w:themeShade="80"/>
-          <w:u w:val="none"/>
-        </w:rPr>
-        <w:t>bag_name.bag</w:t>
-      </w:r>
-      <w:proofErr w:type="spellEnd"/>
+          <w:color w:val="auto"/>
+          <w:u w:val="none"/>
+        </w:rPr>
+      </w:pPr>
       <w:r>
         <w:rPr>
           <w:rStyle w:val="Hyperlink"/>
           <w:b/>
           <w:bCs/>
-          <w:i/>
-          <w:iCs/>
-          <w:color w:val="808080" w:themeColor="background1" w:themeShade="80"/>
-          <w:u w:val="none"/>
-        </w:rPr>
-        <w:t xml:space="preserve"> -p /</w:t>
-      </w:r>
-      <w:proofErr w:type="spellStart"/>
-      <w:r>
-        <w:rPr>
-          <w:rStyle w:val="Hyperlink"/>
-          <w:b/>
-          <w:bCs/>
-          <w:i/>
-          <w:iCs/>
-          <w:color w:val="808080" w:themeColor="background1" w:themeShade="80"/>
-          <w:u w:val="none"/>
-        </w:rPr>
-        <w:t>move_group</w:t>
-      </w:r>
-      <w:proofErr w:type="spellEnd"/>
-      <w:r>
-        <w:rPr>
-          <w:rStyle w:val="Hyperlink"/>
-          <w:b/>
-          <w:bCs/>
-          <w:i/>
-          <w:iCs/>
-          <w:color w:val="808080" w:themeColor="background1" w:themeShade="80"/>
-          <w:u w:val="none"/>
-        </w:rPr>
-        <w:t>/</w:t>
-      </w:r>
-      <w:proofErr w:type="spellStart"/>
-      <w:r>
-        <w:rPr>
-          <w:rStyle w:val="Hyperlink"/>
-          <w:b/>
-          <w:bCs/>
-          <w:i/>
-          <w:iCs/>
-          <w:color w:val="808080" w:themeColor="background1" w:themeShade="80"/>
-          <w:u w:val="none"/>
-        </w:rPr>
-        <w:t>display_planned_path</w:t>
-      </w:r>
-      <w:proofErr w:type="spellEnd"/>
-      <w:r>
-        <w:rPr>
-          <w:rStyle w:val="Hyperlink"/>
-          <w:b/>
-          <w:bCs/>
-          <w:i/>
-          <w:iCs/>
-          <w:color w:val="808080" w:themeColor="background1" w:themeShade="80"/>
-          <w:u w:val="none"/>
-        </w:rPr>
-        <w:t xml:space="preserve"> &gt; test.csv</w:t>
-      </w:r>
-    </w:p>
-    <w:p>
-      <w:pPr>
-        <w:pStyle w:val="ListParagraph"/>
-        <w:ind w:left="1440"/>
-        <w:rPr>
-          <w:rStyle w:val="Hyperlink"/>
-          <w:b/>
-          <w:bCs/>
-          <w:i/>
-          <w:iCs/>
-          <w:color w:val="808080" w:themeColor="background1" w:themeShade="80"/>
-          <w:u w:val="none"/>
-        </w:rPr>
-      </w:pPr>
-      <w:r>
-        <w:rPr>
-          <w:rStyle w:val="Hyperlink"/>
-          <w:b/>
-          <w:bCs/>
-          <w:i/>
-          <w:iCs/>
-          <w:color w:val="808080" w:themeColor="background1" w:themeShade="80"/>
-          <w:u w:val="none"/>
-        </w:rPr>
-        <w:t>(above is deprecated; does not capture all information)</w:t>
-      </w:r>
-      <w:r>
-        <w:rPr>
-          <w:rStyle w:val="Hyperlink"/>
-          <w:color w:val="auto"/>
-          <w:u w:val="none"/>
-        </w:rPr>
-        <w:br/>
-      </w:r>
-      <w:r>
-        <w:rPr>
-          <w:rStyle w:val="Hyperlink"/>
-          <w:b/>
-          <w:bCs/>
-          <w:color w:val="auto"/>
-          <w:u w:val="none"/>
-        </w:rPr>
-        <w:t xml:space="preserve">&gt;  time ros_readbagfile.py </w:t>
-      </w:r>
-      <w:proofErr w:type="spellStart"/>
-      <w:r>
-        <w:rPr>
-          <w:rStyle w:val="Hyperlink"/>
-          <w:b/>
-          <w:bCs/>
-          <w:color w:val="auto"/>
-          <w:u w:val="none"/>
-        </w:rPr>
-        <w:t>test.bag</w:t>
-      </w:r>
-      <w:proofErr w:type="spellEnd"/>
-      <w:r>
-        <w:rPr>
-          <w:rStyle w:val="Hyperlink"/>
-          <w:b/>
-          <w:bCs/>
-          <w:color w:val="auto"/>
-          <w:u w:val="none"/>
-        </w:rPr>
-        <w:t xml:space="preserve"> /</w:t>
-      </w:r>
-      <w:proofErr w:type="spellStart"/>
-      <w:r>
-        <w:rPr>
-          <w:rStyle w:val="Hyperlink"/>
-          <w:b/>
-          <w:bCs/>
-          <w:color w:val="auto"/>
-          <w:u w:val="none"/>
-        </w:rPr>
-        <w:t>move_group</w:t>
-      </w:r>
-      <w:proofErr w:type="spellEnd"/>
-      <w:r>
-        <w:rPr>
-          <w:rStyle w:val="Hyperlink"/>
-          <w:b/>
-          <w:bCs/>
-          <w:color w:val="auto"/>
-          <w:u w:val="none"/>
-        </w:rPr>
-        <w:t>/</w:t>
-      </w:r>
-      <w:proofErr w:type="spellStart"/>
-      <w:r>
-        <w:rPr>
-          <w:rStyle w:val="Hyperlink"/>
-          <w:b/>
-          <w:bCs/>
-          <w:color w:val="auto"/>
-          <w:u w:val="none"/>
-        </w:rPr>
-        <w:t>display_planned_path</w:t>
-      </w:r>
-      <w:proofErr w:type="spellEnd"/>
-      <w:r>
-        <w:rPr>
-          <w:rStyle w:val="Hyperlink"/>
-          <w:b/>
-          <w:bCs/>
-          <w:color w:val="auto"/>
-          <w:u w:val="none"/>
-        </w:rPr>
-        <w:t xml:space="preserve"> | tee </w:t>
-      </w:r>
-      <w:proofErr w:type="spellStart"/>
-      <w:r>
-        <w:rPr>
-          <w:rStyle w:val="Hyperlink"/>
-          <w:b/>
-          <w:bCs/>
-          <w:color w:val="auto"/>
-          <w:u w:val="none"/>
-        </w:rPr>
-        <w:t>test.yaml</w:t>
-      </w:r>
-      <w:proofErr w:type="spellEnd"/>
-    </w:p>
-    <w:p>
-      <w:pPr>
-        <w:pStyle w:val="ListParagraph"/>
-        <w:ind w:left="1440"/>
-        <w:rPr>
-          <w:rStyle w:val="Hyperlink"/>
-          <w:b/>
-          <w:bCs/>
-          <w:i/>
-          <w:iCs/>
-          <w:color w:val="auto"/>
-          <w:u w:val="none"/>
-        </w:rPr>
-      </w:pPr>
-      <w:r>
-        <w:rPr>
-          <w:rStyle w:val="Hyperlink"/>
-          <w:b/>
-          <w:bCs/>
-          <w:color w:val="auto"/>
-          <w:u w:val="none"/>
-        </w:rPr>
-        <w:t xml:space="preserve">&gt; awk '/positions/ {print}' </w:t>
-      </w:r>
-      <w:proofErr w:type="spellStart"/>
-      <w:r>
-        <w:rPr>
-          <w:rStyle w:val="Hyperlink"/>
-          <w:b/>
-          <w:bCs/>
-          <w:color w:val="auto"/>
-          <w:u w:val="none"/>
-        </w:rPr>
-        <w:t>test.yaml</w:t>
-      </w:r>
-      <w:proofErr w:type="spellEnd"/>
-      <w:r>
-        <w:rPr>
-          <w:rStyle w:val="Hyperlink"/>
-          <w:b/>
-          <w:bCs/>
-          <w:color w:val="auto"/>
-          <w:u w:val="none"/>
-        </w:rPr>
-        <w:t xml:space="preserve"> &gt; positions.txt</w:t>
+          <w:color w:val="auto"/>
+          <w:u w:val="none"/>
+        </w:rPr>
+        <w:t>&gt; awk '/positions/ {print}' test.yaml &gt; positions.txt</w:t>
       </w:r>
     </w:p>
     <w:p>
@@ -2099,51 +1186,15 @@
           <w:color w:val="auto"/>
           <w:u w:val="none"/>
         </w:rPr>
-        <w:t>The controller code in Unity (</w:t>
-      </w:r>
-      <w:proofErr w:type="spellStart"/>
-      <w:r>
-        <w:rPr>
-          <w:rStyle w:val="Hyperlink"/>
-          <w:color w:val="auto"/>
-          <w:u w:val="none"/>
-        </w:rPr>
-        <w:t>ControllerFromLogFile.cs</w:t>
-      </w:r>
-      <w:proofErr w:type="spellEnd"/>
-      <w:r>
-        <w:rPr>
-          <w:rStyle w:val="Hyperlink"/>
-          <w:color w:val="auto"/>
-          <w:u w:val="none"/>
-        </w:rPr>
-        <w:t xml:space="preserve">) will import the sequence of positions and transmit them to the robot every 0.2 seconds. </w:t>
-      </w:r>
-      <w:r>
-        <w:rPr>
-          <w:rStyle w:val="Hyperlink"/>
-          <w:color w:val="auto"/>
-          <w:u w:val="none"/>
-        </w:rPr>
-        <w:t xml:space="preserve">This can be manually visualized by dragging the “target” slider under the </w:t>
-      </w:r>
-      <w:proofErr w:type="spellStart"/>
-      <w:r>
-        <w:rPr>
-          <w:rStyle w:val="Hyperlink"/>
-          <w:color w:val="auto"/>
-          <w:u w:val="none"/>
-        </w:rPr>
-        <w:t>xDrive</w:t>
-      </w:r>
-      <w:proofErr w:type="spellEnd"/>
-      <w:r>
-        <w:rPr>
-          <w:rStyle w:val="Hyperlink"/>
-          <w:color w:val="auto"/>
-          <w:u w:val="none"/>
-        </w:rPr>
-        <w:t xml:space="preserve"> of each individual link while running the code in Unity.</w:t>
+        <w:t xml:space="preserve">The controller code in Unity (ControllerFromLogFile.cs) will import the sequence of positions and transmit them to the robot every 0.2 seconds. </w:t>
+      </w:r>
+      <w:r>
+        <w:rPr>
+          <w:rStyle w:val="Hyperlink"/>
+          <w:color w:val="auto"/>
+          <w:u w:val="none"/>
+        </w:rPr>
+        <w:t>This can be manually visualized by dragging the “target” slider under the xDrive of each individual link while running the code in Unity.</w:t>
       </w:r>
       <w:r>
         <w:rPr>
@@ -2189,25 +1240,7 @@
           <w:color w:val="auto"/>
           <w:u w:val="none"/>
         </w:rPr>
-        <w:t>upload “</w:t>
-      </w:r>
-      <w:proofErr w:type="spellStart"/>
-      <w:r>
-        <w:rPr>
-          <w:rStyle w:val="Hyperlink"/>
-          <w:color w:val="auto"/>
-          <w:u w:val="none"/>
-        </w:rPr>
-        <w:t>targetVelocity</w:t>
-      </w:r>
-      <w:proofErr w:type="spellEnd"/>
-      <w:r>
-        <w:rPr>
-          <w:rStyle w:val="Hyperlink"/>
-          <w:color w:val="auto"/>
-          <w:u w:val="none"/>
-        </w:rPr>
-        <w:t>” values instead of “target” [position] values with my code.</w:t>
+        <w:t>upload “targetVelocity” values instead of “target” [position] values with my code.</w:t>
       </w:r>
     </w:p>
     <w:p>
@@ -2371,19 +1404,11 @@
           <w:color w:val="808080" w:themeColor="background1" w:themeShade="80"/>
         </w:rPr>
       </w:pPr>
-      <w:proofErr w:type="spellStart"/>
       <w:r>
         <w:rPr>
           <w:color w:val="808080" w:themeColor="background1" w:themeShade="80"/>
         </w:rPr>
-        <w:t>FastIK</w:t>
-      </w:r>
-      <w:proofErr w:type="spellEnd"/>
-      <w:r>
-        <w:rPr>
-          <w:color w:val="808080" w:themeColor="background1" w:themeShade="80"/>
-        </w:rPr>
-        <w:t>:</w:t>
+        <w:t>FastIK:</w:t>
       </w:r>
     </w:p>
     <w:p>
@@ -2433,19 +1458,44 @@
         </w:rPr>
         <w:t xml:space="preserve">) to install the </w:t>
       </w:r>
-      <w:proofErr w:type="spellStart"/>
       <w:r>
         <w:rPr>
           <w:color w:val="808080" w:themeColor="background1" w:themeShade="80"/>
         </w:rPr>
-        <w:t>OpenRave</w:t>
-      </w:r>
-      <w:proofErr w:type="spellEnd"/>
-      <w:r>
+        <w:t>OpenRave software package. (I think the tutorial has been updated in the last week so you can go straight to docker and it’ll take care of the installation for you)</w:t>
+      </w:r>
+    </w:p>
+    <w:p>
+      <w:pPr>
+        <w:pStyle w:val="ListParagraph"/>
+        <w:numPr>
+          <w:ilvl w:val="1"/>
+          <w:numId w:val="1"/>
+        </w:numPr>
         <w:rPr>
           <w:color w:val="808080" w:themeColor="background1" w:themeShade="80"/>
         </w:rPr>
-        <w:t xml:space="preserve"> software package. (I think the tutorial has been updated in the last week so you can go straight to docker and it’ll take care of the installation for you)</w:t>
+      </w:pPr>
+      <w:r>
+        <w:rPr>
+          <w:color w:val="808080" w:themeColor="background1" w:themeShade="80"/>
+        </w:rPr>
+        <w:t xml:space="preserve">Download collada_urdf: </w:t>
+      </w:r>
+    </w:p>
+    <w:p>
+      <w:pPr>
+        <w:pStyle w:val="ListParagraph"/>
+        <w:ind w:left="1440"/>
+        <w:rPr>
+          <w:color w:val="808080" w:themeColor="background1" w:themeShade="80"/>
+        </w:rPr>
+      </w:pPr>
+      <w:r>
+        <w:rPr>
+          <w:color w:val="808080" w:themeColor="background1" w:themeShade="80"/>
+        </w:rPr>
+        <w:t>&gt; sudo apt-get install ros-melodic-collada-urdf</w:t>
       </w:r>
     </w:p>
     <w:p>
@@ -2463,87 +1513,50 @@
         <w:rPr>
           <w:color w:val="808080" w:themeColor="background1" w:themeShade="80"/>
         </w:rPr>
-        <w:t xml:space="preserve">Download </w:t>
-      </w:r>
-      <w:proofErr w:type="spellStart"/>
-      <w:r>
+        <w:t>Once again, check your $ROS_PACKAGE_PATH variable to make sure it can find your urdfs before you turn them into .dae files with this command:</w:t>
+      </w:r>
+    </w:p>
+    <w:p>
+      <w:pPr>
+        <w:pStyle w:val="ListParagraph"/>
+        <w:ind w:left="1440"/>
         <w:rPr>
           <w:color w:val="808080" w:themeColor="background1" w:themeShade="80"/>
         </w:rPr>
-        <w:t>collada_urdf</w:t>
-      </w:r>
-      <w:proofErr w:type="spellEnd"/>
+      </w:pPr>
       <w:r>
         <w:rPr>
           <w:color w:val="808080" w:themeColor="background1" w:themeShade="80"/>
         </w:rPr>
-        <w:t xml:space="preserve">: </w:t>
-      </w:r>
-    </w:p>
-    <w:p>
-      <w:pPr>
-        <w:pStyle w:val="ListParagraph"/>
-        <w:ind w:left="1440"/>
-        <w:rPr>
-          <w:color w:val="808080" w:themeColor="background1" w:themeShade="80"/>
-        </w:rPr>
-      </w:pPr>
-      <w:r>
-        <w:rPr>
-          <w:color w:val="808080" w:themeColor="background1" w:themeShade="80"/>
-        </w:rPr>
-        <w:t xml:space="preserve">&gt; </w:t>
-      </w:r>
-      <w:proofErr w:type="spellStart"/>
-      <w:r>
-        <w:rPr>
-          <w:color w:val="808080" w:themeColor="background1" w:themeShade="80"/>
-        </w:rPr>
-        <w:t>sudo</w:t>
-      </w:r>
-      <w:proofErr w:type="spellEnd"/>
-      <w:r>
-        <w:rPr>
-          <w:color w:val="808080" w:themeColor="background1" w:themeShade="80"/>
-        </w:rPr>
-        <w:t xml:space="preserve"> apt-get install </w:t>
-      </w:r>
-      <w:proofErr w:type="spellStart"/>
-      <w:r>
-        <w:rPr>
-          <w:color w:val="808080" w:themeColor="background1" w:themeShade="80"/>
-        </w:rPr>
-        <w:t>ros</w:t>
-      </w:r>
-      <w:proofErr w:type="spellEnd"/>
-      <w:r>
-        <w:rPr>
-          <w:color w:val="808080" w:themeColor="background1" w:themeShade="80"/>
-        </w:rPr>
-        <w:t>-melodic-</w:t>
-      </w:r>
-      <w:proofErr w:type="spellStart"/>
-      <w:r>
-        <w:rPr>
-          <w:color w:val="808080" w:themeColor="background1" w:themeShade="80"/>
-        </w:rPr>
-        <w:t>collada</w:t>
-      </w:r>
-      <w:proofErr w:type="spellEnd"/>
-      <w:r>
-        <w:rPr>
-          <w:color w:val="808080" w:themeColor="background1" w:themeShade="80"/>
-        </w:rPr>
-        <w:t>-</w:t>
-      </w:r>
-      <w:proofErr w:type="spellStart"/>
-      <w:r>
-        <w:rPr>
-          <w:color w:val="808080" w:themeColor="background1" w:themeShade="80"/>
-        </w:rPr>
-        <w:t>urdf</w:t>
-      </w:r>
-      <w:proofErr w:type="spellEnd"/>
+        <w:t>&gt; rosrun collada_urdf urdf_to_collada “$MYROBOT_NAME”.urdf “$MYROBOT_NAME”.dae</w:t>
+      </w:r>
+    </w:p>
+    <w:p>
+      <w:pPr>
+        <w:pStyle w:val="ListParagraph"/>
+        <w:numPr>
+          <w:ilvl w:val="0"/>
+          <w:numId w:val="1"/>
+        </w:numPr>
+      </w:pPr>
+      <w:r>
+        <w:t xml:space="preserve">Communication between </w:t>
+      </w:r>
+      <w:r>
+        <w:t>the Oculus and MoveIt is done via .csv logfiles in the “persistent data path directory” (specific paths for deployment on Oculus and testing on Windows are mentioned above). Properly-labeled CSV files will be read by the Oculus from that directory, and labeled CSV files with joint variables, hand pose and end-effector pose are saved into that directory as well.</w:t>
+      </w:r>
+    </w:p>
+    <w:p>
+      <w:pPr>
+        <w:pStyle w:val="ListParagraph"/>
+        <w:numPr>
+          <w:ilvl w:val="0"/>
+          <w:numId w:val="1"/>
+        </w:numPr>
+      </w:pPr>
+      <w:r>
+        <w:t>Dynamic time warping:</w:t>
+      </w:r>
     </w:p>
     <w:p>
       <w:pPr>
@@ -2552,177 +1565,9 @@
           <w:ilvl w:val="1"/>
           <w:numId w:val="1"/>
         </w:numPr>
-        <w:rPr>
-          <w:color w:val="808080" w:themeColor="background1" w:themeShade="80"/>
-        </w:rPr>
-      </w:pPr>
-      <w:r>
-        <w:rPr>
-          <w:color w:val="808080" w:themeColor="background1" w:themeShade="80"/>
-        </w:rPr>
-        <w:t xml:space="preserve">Once again, check your $ROS_PACKAGE_PATH variable to make sure it can find your </w:t>
-      </w:r>
-      <w:proofErr w:type="spellStart"/>
-      <w:r>
-        <w:rPr>
-          <w:color w:val="808080" w:themeColor="background1" w:themeShade="80"/>
-        </w:rPr>
-        <w:t>urdfs</w:t>
-      </w:r>
-      <w:proofErr w:type="spellEnd"/>
-      <w:r>
-        <w:rPr>
-          <w:color w:val="808080" w:themeColor="background1" w:themeShade="80"/>
-        </w:rPr>
-        <w:t xml:space="preserve"> before you turn them into .</w:t>
-      </w:r>
-      <w:proofErr w:type="spellStart"/>
-      <w:r>
-        <w:rPr>
-          <w:color w:val="808080" w:themeColor="background1" w:themeShade="80"/>
-        </w:rPr>
-        <w:t>dae</w:t>
-      </w:r>
-      <w:proofErr w:type="spellEnd"/>
-      <w:r>
-        <w:rPr>
-          <w:color w:val="808080" w:themeColor="background1" w:themeShade="80"/>
-        </w:rPr>
-        <w:t xml:space="preserve"> files with this command:</w:t>
-      </w:r>
-    </w:p>
-    <w:p>
-      <w:pPr>
-        <w:pStyle w:val="ListParagraph"/>
-        <w:ind w:left="1440"/>
-        <w:rPr>
-          <w:color w:val="808080" w:themeColor="background1" w:themeShade="80"/>
-        </w:rPr>
-      </w:pPr>
-      <w:r>
-        <w:rPr>
-          <w:color w:val="808080" w:themeColor="background1" w:themeShade="80"/>
-        </w:rPr>
-        <w:t xml:space="preserve">&gt; </w:t>
-      </w:r>
-      <w:proofErr w:type="spellStart"/>
-      <w:r>
-        <w:rPr>
-          <w:color w:val="808080" w:themeColor="background1" w:themeShade="80"/>
-        </w:rPr>
-        <w:t>rosrun</w:t>
-      </w:r>
-      <w:proofErr w:type="spellEnd"/>
-      <w:r>
-        <w:rPr>
-          <w:color w:val="808080" w:themeColor="background1" w:themeShade="80"/>
-        </w:rPr>
-        <w:t xml:space="preserve"> </w:t>
-      </w:r>
-      <w:proofErr w:type="spellStart"/>
-      <w:r>
-        <w:rPr>
-          <w:color w:val="808080" w:themeColor="background1" w:themeShade="80"/>
-        </w:rPr>
-        <w:t>collada_urdf</w:t>
-      </w:r>
-      <w:proofErr w:type="spellEnd"/>
-      <w:r>
-        <w:rPr>
-          <w:color w:val="808080" w:themeColor="background1" w:themeShade="80"/>
-        </w:rPr>
-        <w:t xml:space="preserve"> </w:t>
-      </w:r>
-      <w:proofErr w:type="spellStart"/>
-      <w:r>
-        <w:rPr>
-          <w:color w:val="808080" w:themeColor="background1" w:themeShade="80"/>
-        </w:rPr>
-        <w:t>urdf_to_collada</w:t>
-      </w:r>
-      <w:proofErr w:type="spellEnd"/>
-      <w:r>
-        <w:rPr>
-          <w:color w:val="808080" w:themeColor="background1" w:themeShade="80"/>
-        </w:rPr>
-        <w:t xml:space="preserve"> “$MYROBOT_NAME”.</w:t>
-      </w:r>
-      <w:proofErr w:type="spellStart"/>
-      <w:r>
-        <w:rPr>
-          <w:color w:val="808080" w:themeColor="background1" w:themeShade="80"/>
-        </w:rPr>
-        <w:t>urdf</w:t>
-      </w:r>
-      <w:proofErr w:type="spellEnd"/>
-      <w:r>
-        <w:rPr>
-          <w:color w:val="808080" w:themeColor="background1" w:themeShade="80"/>
-        </w:rPr>
-        <w:t xml:space="preserve"> “$MYROBOT_NAME”.</w:t>
-      </w:r>
-      <w:proofErr w:type="spellStart"/>
-      <w:r>
-        <w:rPr>
-          <w:color w:val="808080" w:themeColor="background1" w:themeShade="80"/>
-        </w:rPr>
-        <w:t>dae</w:t>
-      </w:r>
-      <w:proofErr w:type="spellEnd"/>
-    </w:p>
-    <w:p>
-      <w:pPr>
-        <w:pStyle w:val="ListParagraph"/>
-        <w:numPr>
-          <w:ilvl w:val="0"/>
-          <w:numId w:val="1"/>
-        </w:numPr>
-      </w:pPr>
-      <w:r>
-        <w:t xml:space="preserve">Communication between </w:t>
-      </w:r>
-      <w:r>
-        <w:t xml:space="preserve">the Oculus and </w:t>
-      </w:r>
-      <w:proofErr w:type="spellStart"/>
-      <w:r>
-        <w:t>MoveIt</w:t>
-      </w:r>
-      <w:proofErr w:type="spellEnd"/>
-      <w:r>
-        <w:t xml:space="preserve"> is done via .csv logfiles in the “persistent data path directory” (specific paths for deployment on Oculus and testing on Windows are mentioned above). Properly-labeled CSV files will be read by the Oculus from that directory, and labeled CSV files with joint variables, hand pose and end-effector pose are saved into that directory as well.</w:t>
-      </w:r>
-    </w:p>
-    <w:p>
-      <w:pPr>
-        <w:pStyle w:val="ListParagraph"/>
-        <w:numPr>
-          <w:ilvl w:val="0"/>
-          <w:numId w:val="1"/>
-        </w:numPr>
-      </w:pPr>
-      <w:r>
-        <w:t>Dynamic time warping:</w:t>
-      </w:r>
-    </w:p>
-    <w:p>
-      <w:pPr>
-        <w:pStyle w:val="ListParagraph"/>
-        <w:numPr>
-          <w:ilvl w:val="1"/>
-          <w:numId w:val="1"/>
-        </w:numPr>
-      </w:pPr>
-      <w:r>
-        <w:t xml:space="preserve">I followed this tutorial, with its relevant </w:t>
-      </w:r>
-      <w:proofErr w:type="spellStart"/>
-      <w:r>
-        <w:t>github</w:t>
-      </w:r>
-      <w:proofErr w:type="spellEnd"/>
-      <w:r>
-        <w:t xml:space="preserve">: </w:t>
+      </w:pPr>
+      <w:r>
+        <w:t xml:space="preserve">I followed this tutorial, with its relevant github: </w:t>
       </w:r>
       <w:hyperlink r:id="rId18" w:history="1">
         <w:r>
@@ -2753,16 +1598,7 @@
           <w:color w:val="auto"/>
           <w:u w:val="none"/>
         </w:rPr>
-        <w:t xml:space="preserve"> Look for </w:t>
-      </w:r>
-      <w:proofErr w:type="spellStart"/>
-      <w:r>
-        <w:rPr>
-          <w:rStyle w:val="Hyperlink"/>
-          <w:color w:val="auto"/>
-          <w:u w:val="none"/>
-        </w:rPr>
-        <w:t>NAH_DTW</w:t>
+        <w:t xml:space="preserve"> Look for NAH_DTW</w:t>
       </w:r>
       <w:r>
         <w:rPr>
@@ -2778,52 +1614,15 @@
           <w:color w:val="auto"/>
           <w:u w:val="none"/>
         </w:rPr>
-        <w:t>.ipynb</w:t>
-      </w:r>
-      <w:proofErr w:type="spellEnd"/>
-      <w:r>
-        <w:rPr>
-          <w:rStyle w:val="Hyperlink"/>
-          <w:color w:val="auto"/>
-          <w:u w:val="none"/>
-        </w:rPr>
-        <w:t xml:space="preserve"> in the </w:t>
-      </w:r>
-      <w:proofErr w:type="spellStart"/>
-      <w:r>
-        <w:rPr>
-          <w:rStyle w:val="Hyperlink"/>
-          <w:color w:val="auto"/>
-          <w:u w:val="none"/>
-        </w:rPr>
-        <w:t>github</w:t>
-      </w:r>
-      <w:proofErr w:type="spellEnd"/>
-      <w:r>
-        <w:rPr>
-          <w:rStyle w:val="Hyperlink"/>
-          <w:color w:val="auto"/>
-          <w:u w:val="none"/>
-        </w:rPr>
-        <w:t xml:space="preserve">. (I made two files, one for end-effector DTW alignment and one that includes alignment for joint positions. I realized that it’s better to make mappings to the joint angles, since that’s how Unity will control the robot, rather than generating end-effector poses that you have to put back into </w:t>
-      </w:r>
-      <w:proofErr w:type="spellStart"/>
-      <w:r>
-        <w:rPr>
-          <w:rStyle w:val="Hyperlink"/>
-          <w:color w:val="auto"/>
-          <w:u w:val="none"/>
-        </w:rPr>
-        <w:t>MoveIt</w:t>
-      </w:r>
-      <w:proofErr w:type="spellEnd"/>
-      <w:r>
-        <w:rPr>
-          <w:rStyle w:val="Hyperlink"/>
-          <w:color w:val="auto"/>
-          <w:u w:val="none"/>
-        </w:rPr>
-        <w:t xml:space="preserve"> (and which leave an unresolved DOF mismatch for some URDFs).)</w:t>
+        <w:t>.ipynb in the github</w:t>
+      </w:r>
+      <w:r>
+        <w:rPr>
+          <w:rStyle w:val="Hyperlink"/>
+          <w:color w:val="auto"/>
+          <w:u w:val="none"/>
+        </w:rPr>
+        <w:t>. (I made two files, one for end-effector DTW alignment and one that includes alignment for joint positions. I realized that it’s better to make mappings to the joint angles, since that’s how Unity will control the robot, rather than generating end-effector poses that you have to put back into MoveIt (and which leave an unresolved DOF mismatch for some URDFs).)</w:t>
       </w:r>
     </w:p>
     <w:p>
@@ -2850,21 +1649,56 @@
         <w:t>GPR</w:t>
       </w:r>
       <w:r>
-        <w:t xml:space="preserve">: look for </w:t>
-      </w:r>
-      <w:proofErr w:type="spellStart"/>
-      <w:r>
-        <w:t>GPR_for_user_data.ipynb</w:t>
-      </w:r>
-      <w:proofErr w:type="spellEnd"/>
-      <w:r>
-        <w:t xml:space="preserve"> in the </w:t>
-      </w:r>
-      <w:proofErr w:type="spellStart"/>
-      <w:r>
-        <w:t>github</w:t>
-      </w:r>
-      <w:proofErr w:type="spellEnd"/>
+        <w:t>: look for GPR_for_</w:t>
+      </w:r>
+      <w:r>
+        <w:t>joint_angles</w:t>
+      </w:r>
+      <w:r>
+        <w:t>.ipynb in the github</w:t>
+      </w:r>
+    </w:p>
+    <w:p>
+      <w:pPr>
+        <w:pStyle w:val="ListParagraph"/>
+        <w:numPr>
+          <w:ilvl w:val="1"/>
+          <w:numId w:val="1"/>
+        </w:numPr>
+      </w:pPr>
+      <w:r>
+        <w:t xml:space="preserve">Note that Unity stores Transform rotations as quaternions, but controls them via Euler angle rotations. This is why the control script in the Unity requires a 180/pi factor to be multiplied against the same rotation values it just exported into the log file in order to animate the URDF. But it also means that there are ugly discontinuities in the </w:t>
+      </w:r>
+      <w:r>
+        <w:t xml:space="preserve">rotation </w:t>
+      </w:r>
+      <w:r>
+        <w:t xml:space="preserve">data </w:t>
+      </w:r>
+      <w:r>
+        <w:t xml:space="preserve">that we need to resolve before doing GPR </w:t>
+      </w:r>
+      <w:r>
+        <w:t>(why? Didn’t you just say we were storing quaternions?</w:t>
+      </w:r>
+      <w:r>
+        <w:t xml:space="preserve"> Where do the discontinuities come from?</w:t>
+      </w:r>
+      <w:r>
+        <w:t>)</w:t>
+      </w:r>
+      <w:r>
+        <w:t>.</w:t>
+      </w:r>
+    </w:p>
+    <w:p>
+      <w:pPr>
+        <w:pStyle w:val="ListParagraph"/>
+        <w:numPr>
+          <w:ilvl w:val="0"/>
+          <w:numId w:val="1"/>
+        </w:numPr>
+      </w:pPr>
     </w:p>
     <w:p>
       <w:pPr>

</xml_diff>

<commit_message>
Updating MoveIt section to produce multiple-waypoint trajectories
</commit_message>
<xml_diff>
--- a/Resources for VR Study Creation - readme.docx
+++ b/Resources for VR Study Creation - readme.docx
@@ -138,7 +138,15 @@
         </w:numPr>
       </w:pPr>
       <w:r>
-        <w:t>When you put on your headset, you’ll get a prompt asking you to confirm data transfer and then another prompt asking to allow your computer’s specific RSA fingerprint. You need to accept both. If the second prompt doesn’t appear, unplug and replug it in</w:t>
+        <w:t xml:space="preserve">When you put on your headset, you’ll get a prompt asking you to confirm data transfer and then another prompt asking to allow your computer’s specific RSA fingerprint. You need to accept both. If the second prompt doesn’t appear, unplug and </w:t>
+      </w:r>
+      <w:proofErr w:type="spellStart"/>
+      <w:r>
+        <w:t>replug</w:t>
+      </w:r>
+      <w:proofErr w:type="spellEnd"/>
+      <w:r>
+        <w:t xml:space="preserve"> it in</w:t>
       </w:r>
     </w:p>
     <w:p>
@@ -240,10 +248,26 @@
         <w:t>Theoretically, it also allows you</w:t>
       </w:r>
       <w:r>
-        <w:t xml:space="preserve"> to download an .apk directly to your headset.</w:t>
-      </w:r>
-      <w:r>
-        <w:t xml:space="preserve"> I’ve had better luck with SideQuest.</w:t>
+        <w:t xml:space="preserve"> to download an .</w:t>
+      </w:r>
+      <w:proofErr w:type="spellStart"/>
+      <w:r>
+        <w:t>apk</w:t>
+      </w:r>
+      <w:proofErr w:type="spellEnd"/>
+      <w:r>
+        <w:t xml:space="preserve"> directly to your headset.</w:t>
+      </w:r>
+      <w:r>
+        <w:t xml:space="preserve"> I’ve had better luck with </w:t>
+      </w:r>
+      <w:proofErr w:type="spellStart"/>
+      <w:r>
+        <w:t>SideQuest</w:t>
+      </w:r>
+      <w:proofErr w:type="spellEnd"/>
+      <w:r>
+        <w:t>.</w:t>
       </w:r>
     </w:p>
     <w:p>
@@ -255,11 +279,32 @@
         </w:numPr>
       </w:pPr>
       <w:r>
-        <w:t>Downloading an already-existing .apk onto your headset</w:t>
-      </w:r>
-      <w:r>
-        <w:t xml:space="preserve"> using SideQuest</w:t>
-      </w:r>
+        <w:t xml:space="preserve">Downloading an </w:t>
+      </w:r>
+      <w:proofErr w:type="gramStart"/>
+      <w:r>
+        <w:t>already-existing</w:t>
+      </w:r>
+      <w:proofErr w:type="gramEnd"/>
+      <w:r>
+        <w:t xml:space="preserve"> .</w:t>
+      </w:r>
+      <w:proofErr w:type="spellStart"/>
+      <w:r>
+        <w:t>apk</w:t>
+      </w:r>
+      <w:proofErr w:type="spellEnd"/>
+      <w:r>
+        <w:t xml:space="preserve"> onto your headset</w:t>
+      </w:r>
+      <w:r>
+        <w:t xml:space="preserve"> using </w:t>
+      </w:r>
+      <w:proofErr w:type="spellStart"/>
+      <w:r>
+        <w:t>SideQuest</w:t>
+      </w:r>
+      <w:proofErr w:type="spellEnd"/>
     </w:p>
     <w:p>
       <w:pPr>
@@ -273,13 +318,29 @@
         <w:t xml:space="preserve">Unity will let you </w:t>
       </w:r>
       <w:r>
-        <w:t>launch a new apk straight from the editor by choosing “build + run” under your Build Settings</w:t>
+        <w:t xml:space="preserve">launch a new </w:t>
+      </w:r>
+      <w:proofErr w:type="spellStart"/>
+      <w:r>
+        <w:t>apk</w:t>
+      </w:r>
+      <w:proofErr w:type="spellEnd"/>
+      <w:r>
+        <w:t xml:space="preserve"> straight from the editor by choosing “build + run” under your Build Settings</w:t>
       </w:r>
       <w:r>
         <w:t xml:space="preserve">, but </w:t>
       </w:r>
       <w:r>
-        <w:t>once your APK is built, you don’t need to rebuild it in order to launch it on your Oculus. If it’s already downloaded, go to your list of existing apps. The default is to display only Unity apps, so click on the dropdown in the upper right corner from inside your headset and it should give you other options. Scroll all the way down to “Unknown Sources” and then you should be able to see your app. It might give you a warning about unverified sources; you built this yourself so just skip it.</w:t>
+        <w:t xml:space="preserve">once your APK is built, you don’t need to rebuild it </w:t>
+      </w:r>
+      <w:proofErr w:type="gramStart"/>
+      <w:r>
+        <w:t>in order to</w:t>
+      </w:r>
+      <w:proofErr w:type="gramEnd"/>
+      <w:r>
+        <w:t xml:space="preserve"> launch it on your Oculus. If it’s already downloaded, go to your list of existing apps. The default is to display only Unity apps, so click on the dropdown in the upper right corner from inside your headset and it should give you other options. Scroll all the way down to “Unknown Sources” and then you should be able to see your app. It might give you a warning about unverified sources; you built this yourself so just skip it.</w:t>
       </w:r>
     </w:p>
     <w:p>
@@ -291,7 +352,31 @@
         </w:numPr>
       </w:pPr>
       <w:r>
-        <w:t xml:space="preserve">This allows you to play or restart an apk you’ve already installed. If you have the .apk but have not loaded it to your Oculus for some reason, open SideQuest and click the “upload” icon (it’s closer to the middle of the bar of icons on the top right). It’ll let you know if there have been any errors in uploading or if your </w:t>
+        <w:t xml:space="preserve">This allows you to play or restart an </w:t>
+      </w:r>
+      <w:proofErr w:type="spellStart"/>
+      <w:r>
+        <w:t>apk</w:t>
+      </w:r>
+      <w:proofErr w:type="spellEnd"/>
+      <w:r>
+        <w:t xml:space="preserve"> you’ve already installed. If you have the .</w:t>
+      </w:r>
+      <w:proofErr w:type="spellStart"/>
+      <w:r>
+        <w:t>apk</w:t>
+      </w:r>
+      <w:proofErr w:type="spellEnd"/>
+      <w:r>
+        <w:t xml:space="preserve"> but have not loaded it to your Oculus for some reason, open </w:t>
+      </w:r>
+      <w:proofErr w:type="spellStart"/>
+      <w:r>
+        <w:t>SideQuest</w:t>
+      </w:r>
+      <w:proofErr w:type="spellEnd"/>
+      <w:r>
+        <w:t xml:space="preserve"> and click the “upload” icon (it’s closer to the middle of the bar of icons on the top right). It’ll let you know if there have been any errors in uploading or if your </w:t>
       </w:r>
       <w:r>
         <w:lastRenderedPageBreak/>
@@ -339,7 +424,20 @@
         </w:numPr>
       </w:pPr>
       <w:r>
-        <w:t>ROS command to create URDF from a .xacro in the Melodic distribution:</w:t>
+        <w:t xml:space="preserve">ROS command to create URDF from </w:t>
+      </w:r>
+      <w:proofErr w:type="gramStart"/>
+      <w:r>
+        <w:t>a .</w:t>
+      </w:r>
+      <w:proofErr w:type="spellStart"/>
+      <w:r>
+        <w:t>xacro</w:t>
+      </w:r>
+      <w:proofErr w:type="spellEnd"/>
+      <w:proofErr w:type="gramEnd"/>
+      <w:r>
+        <w:t xml:space="preserve"> in the Melodic distribution:</w:t>
       </w:r>
     </w:p>
     <w:p>
@@ -356,7 +454,89 @@
           <w:b/>
           <w:bCs/>
         </w:rPr>
-        <w:t>“rosrun xacro xacro [name.xacro] &gt; [name.urdf]”</w:t>
+        <w:t>“</w:t>
+      </w:r>
+      <w:proofErr w:type="spellStart"/>
+      <w:r>
+        <w:rPr>
+          <w:b/>
+          <w:bCs/>
+        </w:rPr>
+        <w:t>rosrun</w:t>
+      </w:r>
+      <w:proofErr w:type="spellEnd"/>
+      <w:r>
+        <w:rPr>
+          <w:b/>
+          <w:bCs/>
+        </w:rPr>
+        <w:t xml:space="preserve"> </w:t>
+      </w:r>
+      <w:proofErr w:type="spellStart"/>
+      <w:r>
+        <w:rPr>
+          <w:b/>
+          <w:bCs/>
+        </w:rPr>
+        <w:t>xacro</w:t>
+      </w:r>
+      <w:proofErr w:type="spellEnd"/>
+      <w:r>
+        <w:rPr>
+          <w:b/>
+          <w:bCs/>
+        </w:rPr>
+        <w:t xml:space="preserve"> </w:t>
+      </w:r>
+      <w:proofErr w:type="spellStart"/>
+      <w:r>
+        <w:rPr>
+          <w:b/>
+          <w:bCs/>
+        </w:rPr>
+        <w:t>xacro</w:t>
+      </w:r>
+      <w:proofErr w:type="spellEnd"/>
+      <w:r>
+        <w:rPr>
+          <w:b/>
+          <w:bCs/>
+        </w:rPr>
+        <w:t xml:space="preserve"> [</w:t>
+      </w:r>
+      <w:proofErr w:type="spellStart"/>
+      <w:proofErr w:type="gramStart"/>
+      <w:r>
+        <w:rPr>
+          <w:b/>
+          <w:bCs/>
+        </w:rPr>
+        <w:t>name.xacro</w:t>
+      </w:r>
+      <w:proofErr w:type="spellEnd"/>
+      <w:proofErr w:type="gramEnd"/>
+      <w:r>
+        <w:rPr>
+          <w:b/>
+          <w:bCs/>
+        </w:rPr>
+        <w:t>] &gt; [</w:t>
+      </w:r>
+      <w:proofErr w:type="spellStart"/>
+      <w:r>
+        <w:rPr>
+          <w:b/>
+          <w:bCs/>
+        </w:rPr>
+        <w:t>name.urdf</w:t>
+      </w:r>
+      <w:proofErr w:type="spellEnd"/>
+      <w:r>
+        <w:rPr>
+          <w:b/>
+          <w:bCs/>
+        </w:rPr>
+        <w:t>]”</w:t>
       </w:r>
     </w:p>
     <w:p>
@@ -368,7 +548,15 @@
         </w:numPr>
       </w:pPr>
       <w:r>
-        <w:t>You can use “check_urdf” as a command afterwards to make sure it ran</w:t>
+        <w:t>You can use “</w:t>
+      </w:r>
+      <w:proofErr w:type="spellStart"/>
+      <w:r>
+        <w:t>check_urdf</w:t>
+      </w:r>
+      <w:proofErr w:type="spellEnd"/>
+      <w:r>
+        <w:t>” as a command afterwards to make sure it ran</w:t>
       </w:r>
     </w:p>
     <w:p>
@@ -386,7 +574,43 @@
         <w:rPr>
           <w:highlight w:val="yellow"/>
         </w:rPr>
-        <w:t xml:space="preserve">Biggest problem I’ve found if it doesn’t run: $ROS_PACKAGE_PATH doesn’t include the directory with your xacro file. (Some of the .xacro files have “find &lt;pkg&gt; in the first handful of lines; if the &lt;pkg&gt; path isn’t in the $ROS_PACKAGE_PATH, add it </w:t>
+        <w:t xml:space="preserve">Biggest problem I’ve found if it doesn’t run: $ROS_PACKAGE_PATH doesn’t include the directory with your </w:t>
+      </w:r>
+      <w:proofErr w:type="spellStart"/>
+      <w:r>
+        <w:rPr>
+          <w:highlight w:val="yellow"/>
+        </w:rPr>
+        <w:t>xacro</w:t>
+      </w:r>
+      <w:proofErr w:type="spellEnd"/>
+      <w:r>
+        <w:rPr>
+          <w:highlight w:val="yellow"/>
+        </w:rPr>
+        <w:t xml:space="preserve"> file. (Some of </w:t>
+      </w:r>
+      <w:proofErr w:type="gramStart"/>
+      <w:r>
+        <w:rPr>
+          <w:highlight w:val="yellow"/>
+        </w:rPr>
+        <w:t>the .</w:t>
+      </w:r>
+      <w:proofErr w:type="spellStart"/>
+      <w:r>
+        <w:rPr>
+          <w:highlight w:val="yellow"/>
+        </w:rPr>
+        <w:t>xacro</w:t>
+      </w:r>
+      <w:proofErr w:type="spellEnd"/>
+      <w:proofErr w:type="gramEnd"/>
+      <w:r>
+        <w:rPr>
+          <w:highlight w:val="yellow"/>
+        </w:rPr>
+        <w:t xml:space="preserve"> files have “find &lt;pkg&gt; in the first handful of lines; if the &lt;pkg&gt; path isn’t in the $ROS_PACKAGE_PATH, add it </w:t>
       </w:r>
     </w:p>
     <w:p>
@@ -408,16 +632,44 @@
           <w:bCs/>
           <w:highlight w:val="yellow"/>
         </w:rPr>
-        <w:t>export ROS_PACKAGE_PATH=$ROS_PACKAGE_PATH:/home/&lt;usr&gt;/ &lt;path_</w:t>
-      </w:r>
+        <w:t>export ROS_PACKAGE_PATH=$ROS_PACKAGE_PATH:/home/&lt;</w:t>
+      </w:r>
+      <w:proofErr w:type="spellStart"/>
       <w:r>
         <w:rPr>
           <w:b/>
           <w:bCs/>
           <w:highlight w:val="yellow"/>
         </w:rPr>
+        <w:t>usr</w:t>
+      </w:r>
+      <w:proofErr w:type="spellEnd"/>
+      <w:r>
+        <w:rPr>
+          <w:b/>
+          <w:bCs/>
+          <w:highlight w:val="yellow"/>
+        </w:rPr>
+        <w:t>&gt;/ &lt;</w:t>
+      </w:r>
+      <w:proofErr w:type="spellStart"/>
+      <w:r>
+        <w:rPr>
+          <w:b/>
+          <w:bCs/>
+          <w:highlight w:val="yellow"/>
+        </w:rPr>
+        <w:t>path_</w:t>
+      </w:r>
+      <w:r>
+        <w:rPr>
+          <w:b/>
+          <w:bCs/>
+          <w:highlight w:val="yellow"/>
+        </w:rPr>
         <w:t>to_your_urdf_directory</w:t>
       </w:r>
+      <w:proofErr w:type="spellEnd"/>
       <w:r>
         <w:rPr>
           <w:b/>
@@ -436,7 +688,15 @@
         </w:numPr>
       </w:pPr>
       <w:r>
-        <w:t>Second biggest problem: not using the correct xacro file. Some are subfiles referenced by others; you want the top-most one.</w:t>
+        <w:t xml:space="preserve">Second biggest problem: not using the correct </w:t>
+      </w:r>
+      <w:proofErr w:type="spellStart"/>
+      <w:r>
+        <w:t>xacro</w:t>
+      </w:r>
+      <w:proofErr w:type="spellEnd"/>
+      <w:r>
+        <w:t xml:space="preserve"> file. Some are subfiles referenced by others; you want the top-most one.</w:t>
       </w:r>
     </w:p>
     <w:p>
@@ -493,7 +753,15 @@
         </w:numPr>
       </w:pPr>
       <w:r>
-        <w:t>I’ve gotten a world AABB error when the URDF is initialized too far from the world origin. Not 100% sure why this might be (“AABB” is a super descriptive error message), but come back to that/keep it in mind.</w:t>
+        <w:t>I’ve gotten a world AABB error when the URDF is initialized too far from the world origin. Not 100% sure why this might be (“AABB” is a super descriptive error message</w:t>
+      </w:r>
+      <w:proofErr w:type="gramStart"/>
+      <w:r>
+        <w:t>), but</w:t>
+      </w:r>
+      <w:proofErr w:type="gramEnd"/>
+      <w:r>
+        <w:t xml:space="preserve"> come back to that/keep it in mind.</w:t>
       </w:r>
     </w:p>
     <w:p>
@@ -505,7 +773,15 @@
         </w:numPr>
       </w:pPr>
       <w:r>
-        <w:t>You probably want to make your root link immovable in space so it doesn’t fall with gravity.</w:t>
+        <w:t xml:space="preserve">You probably want to make your root link immovable in </w:t>
+      </w:r>
+      <w:proofErr w:type="gramStart"/>
+      <w:r>
+        <w:t>space</w:t>
+      </w:r>
+      <w:proofErr w:type="gramEnd"/>
+      <w:r>
+        <w:t xml:space="preserve"> so it doesn’t fall with gravity.</w:t>
       </w:r>
     </w:p>
     <w:p>
@@ -591,7 +867,15 @@
       </w:pPr>
       <w:r>
         <w:lastRenderedPageBreak/>
-        <w:t>Note: if anything breaks in your project, you’ll likely get crazy random motion from the robot. Backtrack and try again. I’ve had this behavior when I tried to call or access a Game Object in the project that was not available or active—even when it wasn’t the robot Game Object, but like a TextMeshPro Debug Report or something.</w:t>
+        <w:t xml:space="preserve">Note: if anything breaks in your project, you’ll likely get crazy random motion from the robot. Backtrack and try again. I’ve had this behavior when I tried to call or access a Game Object in the project that was not available or active—even when it wasn’t the robot Game Object, but like a </w:t>
+      </w:r>
+      <w:proofErr w:type="spellStart"/>
+      <w:r>
+        <w:t>TextMeshPro</w:t>
+      </w:r>
+      <w:proofErr w:type="spellEnd"/>
+      <w:r>
+        <w:t xml:space="preserve"> Debug Report or something.</w:t>
       </w:r>
     </w:p>
     <w:p>
@@ -603,7 +887,15 @@
         </w:numPr>
       </w:pPr>
       <w:r>
-        <w:t xml:space="preserve">I had intended to transmit info via server, as Jack did for the RoboVR Hackathon in October. Instead, I’m doing asynchronous transfer of info via .csv log files. If you need real-time info transfer, there is theoretically a ROS# communication pathway you can set up with Unity (see “Simulating Robots in Unity” from a Google search) but if that doesn’t work, I know we’ve at least got Jack’s method functioning once. </w:t>
+        <w:t xml:space="preserve">I had intended to transmit info via server, as Jack did for the </w:t>
+      </w:r>
+      <w:proofErr w:type="spellStart"/>
+      <w:r>
+        <w:t>RoboVR</w:t>
+      </w:r>
+      <w:proofErr w:type="spellEnd"/>
+      <w:r>
+        <w:t xml:space="preserve"> Hackathon in October. Instead, I’m doing asynchronous transfer of info via .csv log files. If you need real-time info transfer, there is theoretically a ROS# communication pathway you can set up with Unity (see “Simulating Robots in Unity” from a Google search) but if that doesn’t work, I know we’ve at least got Jack’s method functioning once. </w:t>
       </w:r>
     </w:p>
     <w:p>
@@ -627,7 +919,31 @@
         </w:numPr>
       </w:pPr>
       <w:r>
-        <w:t>Current server setup is done via Go, modified from Jack Kolb’s starter script (see ServerScripts folder. Must be on the same wifi network as the server workstation in order to access.)</w:t>
+        <w:t xml:space="preserve">Current server setup is done via Go, modified from Jack Kolb’s starter script (see </w:t>
+      </w:r>
+      <w:proofErr w:type="spellStart"/>
+      <w:r>
+        <w:t>ServerScripts</w:t>
+      </w:r>
+      <w:proofErr w:type="spellEnd"/>
+      <w:r>
+        <w:t xml:space="preserve"> folder. Must be on the same </w:t>
+      </w:r>
+      <w:proofErr w:type="spellStart"/>
+      <w:r>
+        <w:t>wifi</w:t>
+      </w:r>
+      <w:proofErr w:type="spellEnd"/>
+      <w:r>
+        <w:t xml:space="preserve"> network as the server workstation </w:t>
+      </w:r>
+      <w:proofErr w:type="gramStart"/>
+      <w:r>
+        <w:t>in order to</w:t>
+      </w:r>
+      <w:proofErr w:type="gramEnd"/>
+      <w:r>
+        <w:t xml:space="preserve"> access.)</w:t>
       </w:r>
     </w:p>
     <w:p>
@@ -644,14 +960,41 @@
           <w:b/>
           <w:bCs/>
         </w:rPr>
-        <w:t>&gt; go run .</w:t>
-      </w:r>
-      <w:r>
-        <w:rPr>
-          <w:b/>
-          <w:bCs/>
-        </w:rPr>
-        <w:t xml:space="preserve">     (or go run main.go)</w:t>
+        <w:t xml:space="preserve">&gt; go </w:t>
+      </w:r>
+      <w:proofErr w:type="gramStart"/>
+      <w:r>
+        <w:rPr>
+          <w:b/>
+          <w:bCs/>
+        </w:rPr>
+        <w:t>run .</w:t>
+      </w:r>
+      <w:proofErr w:type="gramEnd"/>
+      <w:r>
+        <w:rPr>
+          <w:b/>
+          <w:bCs/>
+        </w:rPr>
+        <w:t xml:space="preserve">     (or go run </w:t>
+      </w:r>
+      <w:proofErr w:type="spellStart"/>
+      <w:proofErr w:type="gramStart"/>
+      <w:r>
+        <w:rPr>
+          <w:b/>
+          <w:bCs/>
+        </w:rPr>
+        <w:t>main.go</w:t>
+      </w:r>
+      <w:proofErr w:type="spellEnd"/>
+      <w:proofErr w:type="gramEnd"/>
+      <w:r>
+        <w:rPr>
+          <w:b/>
+          <w:bCs/>
+        </w:rPr>
+        <w:t>)</w:t>
       </w:r>
     </w:p>
     <w:p>
@@ -688,8 +1031,13 @@
           <w:numId w:val="1"/>
         </w:numPr>
       </w:pPr>
-      <w:r>
-        <w:t>MoveIt:</w:t>
+      <w:proofErr w:type="spellStart"/>
+      <w:r>
+        <w:t>MoveIt</w:t>
+      </w:r>
+      <w:proofErr w:type="spellEnd"/>
+      <w:r>
+        <w:t>:</w:t>
       </w:r>
     </w:p>
     <w:p>
@@ -707,13 +1055,69 @@
         <w:rPr>
           <w:highlight w:val="yellow"/>
         </w:rPr>
-        <w:t xml:space="preserve">Important note: sourcing the setup.bash file in the melodic moveit workspace will overwrite the $ROS_PACKAGE_PATH so that it cannot see your urdf file. Even if you successfully exported/created it earlier. Run this line of code manually </w:t>
-      </w:r>
+        <w:t xml:space="preserve">Important note: sourcing the </w:t>
+      </w:r>
+      <w:proofErr w:type="spellStart"/>
       <w:r>
         <w:rPr>
           <w:highlight w:val="yellow"/>
         </w:rPr>
-        <w:t>right before you launch the moveit setup assistant:</w:t>
+        <w:t>setup.bash</w:t>
+      </w:r>
+      <w:proofErr w:type="spellEnd"/>
+      <w:r>
+        <w:rPr>
+          <w:highlight w:val="yellow"/>
+        </w:rPr>
+        <w:t xml:space="preserve"> file in the melodic </w:t>
+      </w:r>
+      <w:proofErr w:type="spellStart"/>
+      <w:r>
+        <w:rPr>
+          <w:highlight w:val="yellow"/>
+        </w:rPr>
+        <w:t>moveit</w:t>
+      </w:r>
+      <w:proofErr w:type="spellEnd"/>
+      <w:r>
+        <w:rPr>
+          <w:highlight w:val="yellow"/>
+        </w:rPr>
+        <w:t xml:space="preserve"> workspace will overwrite the $ROS_PACKAGE_PATH so that it cannot see your </w:t>
+      </w:r>
+      <w:proofErr w:type="spellStart"/>
+      <w:r>
+        <w:rPr>
+          <w:highlight w:val="yellow"/>
+        </w:rPr>
+        <w:t>urdf</w:t>
+      </w:r>
+      <w:proofErr w:type="spellEnd"/>
+      <w:r>
+        <w:rPr>
+          <w:highlight w:val="yellow"/>
+        </w:rPr>
+        <w:t xml:space="preserve"> file. Even if you successfully exported/created it earlier. Run this line of code manually </w:t>
+      </w:r>
+      <w:r>
+        <w:rPr>
+          <w:highlight w:val="yellow"/>
+        </w:rPr>
+        <w:t xml:space="preserve">right before you launch the </w:t>
+      </w:r>
+      <w:proofErr w:type="spellStart"/>
+      <w:r>
+        <w:rPr>
+          <w:highlight w:val="yellow"/>
+        </w:rPr>
+        <w:t>moveit</w:t>
+      </w:r>
+      <w:proofErr w:type="spellEnd"/>
+      <w:r>
+        <w:rPr>
+          <w:highlight w:val="yellow"/>
+        </w:rPr>
+        <w:t xml:space="preserve"> setup assistant:</w:t>
       </w:r>
     </w:p>
     <w:p>
@@ -764,8 +1168,58 @@
           <w:b/>
           <w:bCs/>
         </w:rPr>
-        <w:t>&gt; roslaunch moveit_setup_assistant setup_assistant.launch</w:t>
-      </w:r>
+        <w:t xml:space="preserve">&gt; </w:t>
+      </w:r>
+      <w:proofErr w:type="spellStart"/>
+      <w:r>
+        <w:rPr>
+          <w:b/>
+          <w:bCs/>
+        </w:rPr>
+        <w:t>roslaunch</w:t>
+      </w:r>
+      <w:proofErr w:type="spellEnd"/>
+      <w:r>
+        <w:rPr>
+          <w:b/>
+          <w:bCs/>
+        </w:rPr>
+        <w:t xml:space="preserve"> </w:t>
+      </w:r>
+      <w:proofErr w:type="spellStart"/>
+      <w:r>
+        <w:rPr>
+          <w:b/>
+          <w:bCs/>
+        </w:rPr>
+        <w:t>moveit_setup_assistant</w:t>
+      </w:r>
+      <w:proofErr w:type="spellEnd"/>
+      <w:r>
+        <w:rPr>
+          <w:b/>
+          <w:bCs/>
+        </w:rPr>
+        <w:t xml:space="preserve"> </w:t>
+      </w:r>
+      <w:proofErr w:type="spellStart"/>
+      <w:r>
+        <w:rPr>
+          <w:b/>
+          <w:bCs/>
+        </w:rPr>
+        <w:t>setup_</w:t>
+      </w:r>
+      <w:proofErr w:type="gramStart"/>
+      <w:r>
+        <w:rPr>
+          <w:b/>
+          <w:bCs/>
+        </w:rPr>
+        <w:t>assistant.launch</w:t>
+      </w:r>
+      <w:proofErr w:type="spellEnd"/>
+      <w:proofErr w:type="gramEnd"/>
     </w:p>
     <w:p>
       <w:pPr>
@@ -798,6 +1252,22 @@
         </w:rPr>
         <w:t xml:space="preserve"> </w:t>
       </w:r>
+      <w:r>
+        <w:rPr>
+          <w:rStyle w:val="Hyperlink"/>
+          <w:color w:val="auto"/>
+          <w:u w:val="none"/>
+        </w:rPr>
+        <w:t>Don’t</w:t>
+      </w:r>
+      <w:r>
+        <w:rPr>
+          <w:rStyle w:val="Hyperlink"/>
+          <w:color w:val="auto"/>
+          <w:u w:val="none"/>
+        </w:rPr>
+        <w:t xml:space="preserve"> forget to save your configuration in a catkin workspace, under a folder you can reference later.</w:t>
+      </w:r>
     </w:p>
     <w:p>
       <w:pPr>
@@ -854,8 +1324,76 @@
           <w:color w:val="000000" w:themeColor="text1"/>
           <w:u w:val="none"/>
         </w:rPr>
-        <w:t>&gt; roslaunch moveit_setup_assistant setup_assistant.launch</w:t>
-      </w:r>
+        <w:t xml:space="preserve">&gt; </w:t>
+      </w:r>
+      <w:proofErr w:type="spellStart"/>
+      <w:r>
+        <w:rPr>
+          <w:rStyle w:val="Hyperlink"/>
+          <w:b/>
+          <w:bCs/>
+          <w:color w:val="000000" w:themeColor="text1"/>
+          <w:u w:val="none"/>
+        </w:rPr>
+        <w:t>roslaunch</w:t>
+      </w:r>
+      <w:proofErr w:type="spellEnd"/>
+      <w:r>
+        <w:rPr>
+          <w:rStyle w:val="Hyperlink"/>
+          <w:b/>
+          <w:bCs/>
+          <w:color w:val="000000" w:themeColor="text1"/>
+          <w:u w:val="none"/>
+        </w:rPr>
+        <w:t xml:space="preserve"> </w:t>
+      </w:r>
+      <w:proofErr w:type="spellStart"/>
+      <w:r>
+        <w:rPr>
+          <w:rStyle w:val="Hyperlink"/>
+          <w:b/>
+          <w:bCs/>
+          <w:color w:val="000000" w:themeColor="text1"/>
+          <w:u w:val="none"/>
+        </w:rPr>
+        <w:t>moveit_setup_assistant</w:t>
+      </w:r>
+      <w:proofErr w:type="spellEnd"/>
+      <w:r>
+        <w:rPr>
+          <w:rStyle w:val="Hyperlink"/>
+          <w:b/>
+          <w:bCs/>
+          <w:color w:val="000000" w:themeColor="text1"/>
+          <w:u w:val="none"/>
+        </w:rPr>
+        <w:t xml:space="preserve"> </w:t>
+      </w:r>
+      <w:proofErr w:type="spellStart"/>
+      <w:r>
+        <w:rPr>
+          <w:rStyle w:val="Hyperlink"/>
+          <w:b/>
+          <w:bCs/>
+          <w:color w:val="000000" w:themeColor="text1"/>
+          <w:u w:val="none"/>
+        </w:rPr>
+        <w:t>setup_</w:t>
+      </w:r>
+      <w:proofErr w:type="gramStart"/>
+      <w:r>
+        <w:rPr>
+          <w:rStyle w:val="Hyperlink"/>
+          <w:b/>
+          <w:bCs/>
+          <w:color w:val="000000" w:themeColor="text1"/>
+          <w:u w:val="none"/>
+        </w:rPr>
+        <w:t>assistant.launch</w:t>
+      </w:r>
+      <w:proofErr w:type="spellEnd"/>
+      <w:proofErr w:type="gramEnd"/>
     </w:p>
     <w:p>
       <w:pPr>
@@ -884,7 +1422,25 @@
           <w:color w:val="auto"/>
           <w:u w:val="none"/>
         </w:rPr>
-        <w:t xml:space="preserve"> that you will want to look at the default start pose in Unity (after you press “play” and the joints settle) and put the joint angles into one of the poses you save in your config file. This will allow you to make plans that start from the URDF’s natural start pose, rather than having an abrupt jump at the beginning (position control) or getting the robot stuck against one of its joint limits (velocity control). Doing this also allowed me to both plan and execute your chosen path (originally, Execution would fail because the robot start state wasn’t considered valid).</w:t>
+        <w:t xml:space="preserve"> that you will want to look at the default start pose in Unity (after you press “play</w:t>
+      </w:r>
+      <w:proofErr w:type="gramStart"/>
+      <w:r>
+        <w:rPr>
+          <w:rStyle w:val="Hyperlink"/>
+          <w:color w:val="auto"/>
+          <w:u w:val="none"/>
+        </w:rPr>
+        <w:t>”</w:t>
+      </w:r>
+      <w:proofErr w:type="gramEnd"/>
+      <w:r>
+        <w:rPr>
+          <w:rStyle w:val="Hyperlink"/>
+          <w:color w:val="auto"/>
+          <w:u w:val="none"/>
+        </w:rPr>
+        <w:t xml:space="preserve"> and the joints settle) and put the joint angles into one of the poses you save in your config file. This will allow you to make plans that start from the URDF’s natural start pose, rather than having an abrupt jump at the beginning (position control) or getting the robot stuck against one of its joint limits (velocity control). Doing this also allowed me to both plan and execute your chosen path (originally, Execution would fail because the robot start state wasn’t considered valid).</w:t>
       </w:r>
     </w:p>
     <w:p>
@@ -906,7 +1462,25 @@
           <w:color w:val="000000" w:themeColor="text1"/>
           <w:u w:val="none"/>
         </w:rPr>
-        <w:t>Command that opens MoveIt for generating paths between poses:</w:t>
+        <w:t xml:space="preserve">Command that opens </w:t>
+      </w:r>
+      <w:proofErr w:type="spellStart"/>
+      <w:r>
+        <w:rPr>
+          <w:rStyle w:val="Hyperlink"/>
+          <w:color w:val="000000" w:themeColor="text1"/>
+          <w:u w:val="none"/>
+        </w:rPr>
+        <w:t>MoveIt</w:t>
+      </w:r>
+      <w:proofErr w:type="spellEnd"/>
+      <w:r>
+        <w:rPr>
+          <w:rStyle w:val="Hyperlink"/>
+          <w:color w:val="000000" w:themeColor="text1"/>
+          <w:u w:val="none"/>
+        </w:rPr>
+        <w:t xml:space="preserve"> for generating paths between poses:</w:t>
       </w:r>
     </w:p>
     <w:p>
@@ -929,7 +1503,97 @@
           <w:color w:val="000000" w:themeColor="text1"/>
           <w:u w:val="none"/>
         </w:rPr>
-        <w:t>&gt; roslaunch kinova_moveit_config demo.launch rvis_tutorial:=true</w:t>
+        <w:t xml:space="preserve">&gt; </w:t>
+      </w:r>
+      <w:proofErr w:type="spellStart"/>
+      <w:r>
+        <w:rPr>
+          <w:rStyle w:val="Hyperlink"/>
+          <w:b/>
+          <w:bCs/>
+          <w:color w:val="000000" w:themeColor="text1"/>
+          <w:u w:val="none"/>
+        </w:rPr>
+        <w:t>roslaunch</w:t>
+      </w:r>
+      <w:proofErr w:type="spellEnd"/>
+      <w:r>
+        <w:rPr>
+          <w:rStyle w:val="Hyperlink"/>
+          <w:b/>
+          <w:bCs/>
+          <w:color w:val="000000" w:themeColor="text1"/>
+          <w:u w:val="none"/>
+        </w:rPr>
+        <w:t xml:space="preserve"> </w:t>
+      </w:r>
+      <w:proofErr w:type="spellStart"/>
+      <w:r>
+        <w:rPr>
+          <w:rStyle w:val="Hyperlink"/>
+          <w:b/>
+          <w:bCs/>
+          <w:color w:val="000000" w:themeColor="text1"/>
+          <w:u w:val="none"/>
+        </w:rPr>
+        <w:t>kinova_moveit_config</w:t>
+      </w:r>
+      <w:proofErr w:type="spellEnd"/>
+      <w:r>
+        <w:rPr>
+          <w:rStyle w:val="Hyperlink"/>
+          <w:b/>
+          <w:bCs/>
+          <w:color w:val="000000" w:themeColor="text1"/>
+          <w:u w:val="none"/>
+        </w:rPr>
+        <w:t xml:space="preserve"> </w:t>
+      </w:r>
+      <w:proofErr w:type="spellStart"/>
+      <w:proofErr w:type="gramStart"/>
+      <w:r>
+        <w:rPr>
+          <w:rStyle w:val="Hyperlink"/>
+          <w:b/>
+          <w:bCs/>
+          <w:color w:val="000000" w:themeColor="text1"/>
+          <w:u w:val="none"/>
+        </w:rPr>
+        <w:t>demo.launch</w:t>
+      </w:r>
+      <w:proofErr w:type="spellEnd"/>
+      <w:proofErr w:type="gramEnd"/>
+      <w:r>
+        <w:rPr>
+          <w:rStyle w:val="Hyperlink"/>
+          <w:b/>
+          <w:bCs/>
+          <w:color w:val="000000" w:themeColor="text1"/>
+          <w:u w:val="none"/>
+        </w:rPr>
+        <w:t xml:space="preserve"> </w:t>
+      </w:r>
+      <w:proofErr w:type="spellStart"/>
+      <w:r>
+        <w:rPr>
+          <w:rStyle w:val="Hyperlink"/>
+          <w:b/>
+          <w:bCs/>
+          <w:color w:val="000000" w:themeColor="text1"/>
+          <w:u w:val="none"/>
+        </w:rPr>
+        <w:t>rvis_tutorial</w:t>
+      </w:r>
+      <w:proofErr w:type="spellEnd"/>
+      <w:r>
+        <w:rPr>
+          <w:rStyle w:val="Hyperlink"/>
+          <w:b/>
+          <w:bCs/>
+          <w:color w:val="000000" w:themeColor="text1"/>
+          <w:u w:val="none"/>
+        </w:rPr>
+        <w:t>:=true</w:t>
       </w:r>
     </w:p>
     <w:p>
@@ -971,7 +1635,99 @@
           <w:color w:val="auto"/>
           <w:u w:val="none"/>
         </w:rPr>
-        <w:t xml:space="preserve"> and end pose, press “plan” in the “MotionPlanning/Planning” tab at the bottom left of the RViz screen. You can export the positions of the joints for your planned path by saving the joint positions to a “test.bag” rosbag and then a “test.yaml” file with the following command</w:t>
+        <w:t xml:space="preserve"> and end pose, press “plan” in the “</w:t>
+      </w:r>
+      <w:proofErr w:type="spellStart"/>
+      <w:r>
+        <w:rPr>
+          <w:rStyle w:val="Hyperlink"/>
+          <w:color w:val="auto"/>
+          <w:u w:val="none"/>
+        </w:rPr>
+        <w:t>MotionPlanning</w:t>
+      </w:r>
+      <w:proofErr w:type="spellEnd"/>
+      <w:r>
+        <w:rPr>
+          <w:rStyle w:val="Hyperlink"/>
+          <w:color w:val="auto"/>
+          <w:u w:val="none"/>
+        </w:rPr>
+        <w:t xml:space="preserve">/Planning” tab at the bottom left of the </w:t>
+      </w:r>
+      <w:proofErr w:type="spellStart"/>
+      <w:r>
+        <w:rPr>
+          <w:rStyle w:val="Hyperlink"/>
+          <w:color w:val="auto"/>
+          <w:u w:val="none"/>
+        </w:rPr>
+        <w:t>RViz</w:t>
+      </w:r>
+      <w:proofErr w:type="spellEnd"/>
+      <w:r>
+        <w:rPr>
+          <w:rStyle w:val="Hyperlink"/>
+          <w:color w:val="auto"/>
+          <w:u w:val="none"/>
+        </w:rPr>
+        <w:t xml:space="preserve"> screen. You can export the positions of the joints for your planned path by saving the joint positions to a “</w:t>
+      </w:r>
+      <w:proofErr w:type="spellStart"/>
+      <w:r>
+        <w:rPr>
+          <w:rStyle w:val="Hyperlink"/>
+          <w:color w:val="auto"/>
+          <w:u w:val="none"/>
+        </w:rPr>
+        <w:t>test.bag</w:t>
+      </w:r>
+      <w:proofErr w:type="spellEnd"/>
+      <w:r>
+        <w:rPr>
+          <w:rStyle w:val="Hyperlink"/>
+          <w:color w:val="auto"/>
+          <w:u w:val="none"/>
+        </w:rPr>
+        <w:t xml:space="preserve">” </w:t>
+      </w:r>
+      <w:proofErr w:type="spellStart"/>
+      <w:r>
+        <w:rPr>
+          <w:rStyle w:val="Hyperlink"/>
+          <w:color w:val="auto"/>
+          <w:u w:val="none"/>
+        </w:rPr>
+        <w:t>rosbag</w:t>
+      </w:r>
+      <w:proofErr w:type="spellEnd"/>
+      <w:r>
+        <w:rPr>
+          <w:rStyle w:val="Hyperlink"/>
+          <w:color w:val="auto"/>
+          <w:u w:val="none"/>
+        </w:rPr>
+        <w:t xml:space="preserve"> and then a “</w:t>
+      </w:r>
+      <w:proofErr w:type="spellStart"/>
+      <w:proofErr w:type="gramStart"/>
+      <w:r>
+        <w:rPr>
+          <w:rStyle w:val="Hyperlink"/>
+          <w:color w:val="auto"/>
+          <w:u w:val="none"/>
+        </w:rPr>
+        <w:t>test.yaml</w:t>
+      </w:r>
+      <w:proofErr w:type="spellEnd"/>
+      <w:proofErr w:type="gramEnd"/>
+      <w:r>
+        <w:rPr>
+          <w:rStyle w:val="Hyperlink"/>
+          <w:color w:val="auto"/>
+          <w:u w:val="none"/>
+        </w:rPr>
+        <w:t>” file with the following command</w:t>
       </w:r>
       <w:r>
         <w:rPr>
@@ -1006,8 +1762,86 @@
           <w:u w:val="none"/>
         </w:rPr>
         <w:lastRenderedPageBreak/>
-        <w:t>&gt; rosbag record --duration=10 --output-name=test.bag /move_group/display_planned_path</w:t>
-      </w:r>
+        <w:t xml:space="preserve">&gt; </w:t>
+      </w:r>
+      <w:proofErr w:type="spellStart"/>
+      <w:r>
+        <w:rPr>
+          <w:rStyle w:val="Hyperlink"/>
+          <w:b/>
+          <w:bCs/>
+          <w:color w:val="auto"/>
+          <w:u w:val="none"/>
+        </w:rPr>
+        <w:t>rosbag</w:t>
+      </w:r>
+      <w:proofErr w:type="spellEnd"/>
+      <w:r>
+        <w:rPr>
+          <w:rStyle w:val="Hyperlink"/>
+          <w:b/>
+          <w:bCs/>
+          <w:color w:val="auto"/>
+          <w:u w:val="none"/>
+        </w:rPr>
+        <w:t xml:space="preserve"> record --duration=10 --output-name=</w:t>
+      </w:r>
+      <w:proofErr w:type="spellStart"/>
+      <w:r>
+        <w:rPr>
+          <w:rStyle w:val="Hyperlink"/>
+          <w:b/>
+          <w:bCs/>
+          <w:color w:val="auto"/>
+          <w:u w:val="none"/>
+        </w:rPr>
+        <w:t>test.bag</w:t>
+      </w:r>
+      <w:proofErr w:type="spellEnd"/>
+      <w:r>
+        <w:rPr>
+          <w:rStyle w:val="Hyperlink"/>
+          <w:b/>
+          <w:bCs/>
+          <w:color w:val="auto"/>
+          <w:u w:val="none"/>
+        </w:rPr>
+        <w:t xml:space="preserve"> /</w:t>
+      </w:r>
+      <w:proofErr w:type="spellStart"/>
+      <w:r>
+        <w:rPr>
+          <w:rStyle w:val="Hyperlink"/>
+          <w:b/>
+          <w:bCs/>
+          <w:color w:val="auto"/>
+          <w:u w:val="none"/>
+        </w:rPr>
+        <w:t>move_group</w:t>
+      </w:r>
+      <w:proofErr w:type="spellEnd"/>
+      <w:r>
+        <w:rPr>
+          <w:rStyle w:val="Hyperlink"/>
+          <w:b/>
+          <w:bCs/>
+          <w:color w:val="auto"/>
+          <w:u w:val="none"/>
+        </w:rPr>
+        <w:t>/</w:t>
+      </w:r>
+      <w:proofErr w:type="spellStart"/>
+      <w:r>
+        <w:rPr>
+          <w:rStyle w:val="Hyperlink"/>
+          <w:b/>
+          <w:bCs/>
+          <w:color w:val="auto"/>
+          <w:u w:val="none"/>
+        </w:rPr>
+        <w:t>display_planned_path</w:t>
+      </w:r>
+      <w:proofErr w:type="spellEnd"/>
     </w:p>
     <w:p>
       <w:pPr>
@@ -1033,13 +1867,10 @@
           <w:color w:val="808080" w:themeColor="background1" w:themeShade="80"/>
           <w:u w:val="none"/>
         </w:rPr>
-        <w:t>&gt; rostopic echo -b bag_name.bag -p /move_group/display_planned_path &gt; test.csv</w:t>
-      </w:r>
-    </w:p>
-    <w:p>
-      <w:pPr>
-        <w:pStyle w:val="ListParagraph"/>
-        <w:ind w:left="1440"/>
+        <w:t xml:space="preserve">&gt; </w:t>
+      </w:r>
+      <w:proofErr w:type="spellStart"/>
+      <w:r>
         <w:rPr>
           <w:rStyle w:val="Hyperlink"/>
           <w:b/>
@@ -1049,7 +1880,9 @@
           <w:color w:val="808080" w:themeColor="background1" w:themeShade="80"/>
           <w:u w:val="none"/>
         </w:rPr>
-      </w:pPr>
+        <w:t>rostopic</w:t>
+      </w:r>
+      <w:proofErr w:type="spellEnd"/>
       <w:r>
         <w:rPr>
           <w:rStyle w:val="Hyperlink"/>
@@ -1060,71 +1893,308 @@
           <w:color w:val="808080" w:themeColor="background1" w:themeShade="80"/>
           <w:u w:val="none"/>
         </w:rPr>
-        <w:t>(above is deprecated; does not capture all information)</w:t>
-      </w:r>
-      <w:r>
-        <w:rPr>
-          <w:rStyle w:val="Hyperlink"/>
-          <w:color w:val="auto"/>
-          <w:u w:val="none"/>
-        </w:rPr>
-        <w:br/>
-      </w:r>
-      <w:r>
-        <w:rPr>
-          <w:rStyle w:val="Hyperlink"/>
-          <w:b/>
-          <w:bCs/>
-          <w:color w:val="auto"/>
-          <w:u w:val="none"/>
-        </w:rPr>
-        <w:t>&gt;  time ros_readbagfile.py test.bag /move_group/display_planned_path | tee test.yaml</w:t>
-      </w:r>
-    </w:p>
-    <w:p>
-      <w:pPr>
-        <w:pStyle w:val="ListParagraph"/>
-        <w:ind w:left="1440"/>
+        <w:t xml:space="preserve"> echo -b </w:t>
+      </w:r>
+      <w:proofErr w:type="spellStart"/>
+      <w:r>
         <w:rPr>
           <w:rStyle w:val="Hyperlink"/>
           <w:b/>
           <w:bCs/>
           <w:i/>
           <w:iCs/>
-          <w:color w:val="auto"/>
-          <w:u w:val="none"/>
-        </w:rPr>
-      </w:pPr>
-      <w:r>
-        <w:rPr>
-          <w:rStyle w:val="Hyperlink"/>
-          <w:b/>
-          <w:bCs/>
-          <w:color w:val="auto"/>
-          <w:u w:val="none"/>
-        </w:rPr>
-        <w:t>&gt; awk '/positions/ {print}' test.yaml &gt; positions.txt</w:t>
-      </w:r>
-    </w:p>
-    <w:p>
-      <w:pPr>
-        <w:pStyle w:val="ListParagraph"/>
-        <w:ind w:left="1440"/>
-        <w:rPr>
-          <w:rStyle w:val="Hyperlink"/>
+          <w:color w:val="808080" w:themeColor="background1" w:themeShade="80"/>
+          <w:u w:val="none"/>
+        </w:rPr>
+        <w:t>bag_name.bag</w:t>
+      </w:r>
+      <w:proofErr w:type="spellEnd"/>
+      <w:r>
+        <w:rPr>
+          <w:rStyle w:val="Hyperlink"/>
+          <w:b/>
+          <w:bCs/>
           <w:i/>
           <w:iCs/>
-          <w:color w:val="auto"/>
-          <w:u w:val="none"/>
-        </w:rPr>
-      </w:pPr>
-      <w:r>
-        <w:rPr>
-          <w:rStyle w:val="Hyperlink"/>
-          <w:color w:val="auto"/>
-          <w:u w:val="none"/>
-        </w:rPr>
-        <w:t>(above requires installation of ros_readbagfile.py</w:t>
+          <w:color w:val="808080" w:themeColor="background1" w:themeShade="80"/>
+          <w:u w:val="none"/>
+        </w:rPr>
+        <w:t xml:space="preserve"> -p /</w:t>
+      </w:r>
+      <w:proofErr w:type="spellStart"/>
+      <w:r>
+        <w:rPr>
+          <w:rStyle w:val="Hyperlink"/>
+          <w:b/>
+          <w:bCs/>
+          <w:i/>
+          <w:iCs/>
+          <w:color w:val="808080" w:themeColor="background1" w:themeShade="80"/>
+          <w:u w:val="none"/>
+        </w:rPr>
+        <w:t>move_group</w:t>
+      </w:r>
+      <w:proofErr w:type="spellEnd"/>
+      <w:r>
+        <w:rPr>
+          <w:rStyle w:val="Hyperlink"/>
+          <w:b/>
+          <w:bCs/>
+          <w:i/>
+          <w:iCs/>
+          <w:color w:val="808080" w:themeColor="background1" w:themeShade="80"/>
+          <w:u w:val="none"/>
+        </w:rPr>
+        <w:t>/</w:t>
+      </w:r>
+      <w:proofErr w:type="spellStart"/>
+      <w:r>
+        <w:rPr>
+          <w:rStyle w:val="Hyperlink"/>
+          <w:b/>
+          <w:bCs/>
+          <w:i/>
+          <w:iCs/>
+          <w:color w:val="808080" w:themeColor="background1" w:themeShade="80"/>
+          <w:u w:val="none"/>
+        </w:rPr>
+        <w:t>display_planned_path</w:t>
+      </w:r>
+      <w:proofErr w:type="spellEnd"/>
+      <w:r>
+        <w:rPr>
+          <w:rStyle w:val="Hyperlink"/>
+          <w:b/>
+          <w:bCs/>
+          <w:i/>
+          <w:iCs/>
+          <w:color w:val="808080" w:themeColor="background1" w:themeShade="80"/>
+          <w:u w:val="none"/>
+        </w:rPr>
+        <w:t xml:space="preserve"> &gt; test.csv</w:t>
+      </w:r>
+    </w:p>
+    <w:p>
+      <w:pPr>
+        <w:pStyle w:val="ListParagraph"/>
+        <w:ind w:left="1440"/>
+        <w:rPr>
+          <w:rStyle w:val="Hyperlink"/>
+          <w:b/>
+          <w:bCs/>
+          <w:i/>
+          <w:iCs/>
+          <w:color w:val="808080" w:themeColor="background1" w:themeShade="80"/>
+          <w:u w:val="none"/>
+        </w:rPr>
+      </w:pPr>
+      <w:r>
+        <w:rPr>
+          <w:rStyle w:val="Hyperlink"/>
+          <w:b/>
+          <w:bCs/>
+          <w:i/>
+          <w:iCs/>
+          <w:color w:val="808080" w:themeColor="background1" w:themeShade="80"/>
+          <w:u w:val="none"/>
+        </w:rPr>
+        <w:t>(above is deprecated; does not capture all information)</w:t>
+      </w:r>
+      <w:r>
+        <w:rPr>
+          <w:rStyle w:val="Hyperlink"/>
+          <w:color w:val="auto"/>
+          <w:u w:val="none"/>
+        </w:rPr>
+        <w:br/>
+      </w:r>
+      <w:proofErr w:type="gramStart"/>
+      <w:r>
+        <w:rPr>
+          <w:rStyle w:val="Hyperlink"/>
+          <w:b/>
+          <w:bCs/>
+          <w:color w:val="auto"/>
+          <w:u w:val="none"/>
+        </w:rPr>
+        <w:t>&gt;  time</w:t>
+      </w:r>
+      <w:proofErr w:type="gramEnd"/>
+      <w:r>
+        <w:rPr>
+          <w:rStyle w:val="Hyperlink"/>
+          <w:b/>
+          <w:bCs/>
+          <w:color w:val="auto"/>
+          <w:u w:val="none"/>
+        </w:rPr>
+        <w:t xml:space="preserve"> ros_readbagfile.py </w:t>
+      </w:r>
+      <w:proofErr w:type="spellStart"/>
+      <w:r>
+        <w:rPr>
+          <w:rStyle w:val="Hyperlink"/>
+          <w:b/>
+          <w:bCs/>
+          <w:color w:val="auto"/>
+          <w:u w:val="none"/>
+        </w:rPr>
+        <w:t>test.bag</w:t>
+      </w:r>
+      <w:proofErr w:type="spellEnd"/>
+      <w:r>
+        <w:rPr>
+          <w:rStyle w:val="Hyperlink"/>
+          <w:b/>
+          <w:bCs/>
+          <w:color w:val="auto"/>
+          <w:u w:val="none"/>
+        </w:rPr>
+        <w:t xml:space="preserve"> /</w:t>
+      </w:r>
+      <w:proofErr w:type="spellStart"/>
+      <w:r>
+        <w:rPr>
+          <w:rStyle w:val="Hyperlink"/>
+          <w:b/>
+          <w:bCs/>
+          <w:color w:val="auto"/>
+          <w:u w:val="none"/>
+        </w:rPr>
+        <w:t>move_group</w:t>
+      </w:r>
+      <w:proofErr w:type="spellEnd"/>
+      <w:r>
+        <w:rPr>
+          <w:rStyle w:val="Hyperlink"/>
+          <w:b/>
+          <w:bCs/>
+          <w:color w:val="auto"/>
+          <w:u w:val="none"/>
+        </w:rPr>
+        <w:t>/</w:t>
+      </w:r>
+      <w:proofErr w:type="spellStart"/>
+      <w:r>
+        <w:rPr>
+          <w:rStyle w:val="Hyperlink"/>
+          <w:b/>
+          <w:bCs/>
+          <w:color w:val="auto"/>
+          <w:u w:val="none"/>
+        </w:rPr>
+        <w:t>display_planned_path</w:t>
+      </w:r>
+      <w:proofErr w:type="spellEnd"/>
+      <w:r>
+        <w:rPr>
+          <w:rStyle w:val="Hyperlink"/>
+          <w:b/>
+          <w:bCs/>
+          <w:color w:val="auto"/>
+          <w:u w:val="none"/>
+        </w:rPr>
+        <w:t xml:space="preserve"> | tee </w:t>
+      </w:r>
+      <w:proofErr w:type="spellStart"/>
+      <w:r>
+        <w:rPr>
+          <w:rStyle w:val="Hyperlink"/>
+          <w:b/>
+          <w:bCs/>
+          <w:color w:val="auto"/>
+          <w:u w:val="none"/>
+        </w:rPr>
+        <w:t>test.yaml</w:t>
+      </w:r>
+      <w:proofErr w:type="spellEnd"/>
+    </w:p>
+    <w:p>
+      <w:pPr>
+        <w:pStyle w:val="ListParagraph"/>
+        <w:ind w:left="1440"/>
+        <w:rPr>
+          <w:rStyle w:val="Hyperlink"/>
+          <w:b/>
+          <w:bCs/>
+          <w:i/>
+          <w:iCs/>
+          <w:color w:val="auto"/>
+          <w:u w:val="none"/>
+        </w:rPr>
+      </w:pPr>
+      <w:r>
+        <w:rPr>
+          <w:rStyle w:val="Hyperlink"/>
+          <w:b/>
+          <w:bCs/>
+          <w:color w:val="auto"/>
+          <w:u w:val="none"/>
+        </w:rPr>
+        <w:t xml:space="preserve">&gt; awk '/positions/ {print}' </w:t>
+      </w:r>
+      <w:proofErr w:type="spellStart"/>
+      <w:proofErr w:type="gramStart"/>
+      <w:r>
+        <w:rPr>
+          <w:rStyle w:val="Hyperlink"/>
+          <w:b/>
+          <w:bCs/>
+          <w:color w:val="auto"/>
+          <w:u w:val="none"/>
+        </w:rPr>
+        <w:t>test.yaml</w:t>
+      </w:r>
+      <w:proofErr w:type="spellEnd"/>
+      <w:proofErr w:type="gramEnd"/>
+      <w:r>
+        <w:rPr>
+          <w:rStyle w:val="Hyperlink"/>
+          <w:b/>
+          <w:bCs/>
+          <w:color w:val="auto"/>
+          <w:u w:val="none"/>
+        </w:rPr>
+        <w:t xml:space="preserve"> &gt; positions.txt</w:t>
+      </w:r>
+    </w:p>
+    <w:p>
+      <w:pPr>
+        <w:pStyle w:val="ListParagraph"/>
+        <w:ind w:left="1440"/>
+        <w:rPr>
+          <w:rStyle w:val="Hyperlink"/>
+          <w:i/>
+          <w:iCs/>
+          <w:color w:val="auto"/>
+          <w:u w:val="none"/>
+        </w:rPr>
+      </w:pPr>
+      <w:r>
+        <w:rPr>
+          <w:rStyle w:val="Hyperlink"/>
+          <w:color w:val="auto"/>
+          <w:u w:val="none"/>
+        </w:rPr>
+        <w:t>(</w:t>
+      </w:r>
+      <w:proofErr w:type="gramStart"/>
+      <w:r>
+        <w:rPr>
+          <w:rStyle w:val="Hyperlink"/>
+          <w:color w:val="auto"/>
+          <w:u w:val="none"/>
+        </w:rPr>
+        <w:t>above</w:t>
+      </w:r>
+      <w:proofErr w:type="gramEnd"/>
+      <w:r>
+        <w:rPr>
+          <w:rStyle w:val="Hyperlink"/>
+          <w:color w:val="auto"/>
+          <w:u w:val="none"/>
+        </w:rPr>
+        <w:t xml:space="preserve"> requires installation of ros_readbagfile.py</w:t>
       </w:r>
       <w:r>
         <w:rPr>
@@ -1186,15 +2256,51 @@
           <w:color w:val="auto"/>
           <w:u w:val="none"/>
         </w:rPr>
-        <w:t xml:space="preserve">The controller code in Unity (ControllerFromLogFile.cs) will import the sequence of positions and transmit them to the robot every 0.2 seconds. </w:t>
-      </w:r>
-      <w:r>
-        <w:rPr>
-          <w:rStyle w:val="Hyperlink"/>
-          <w:color w:val="auto"/>
-          <w:u w:val="none"/>
-        </w:rPr>
-        <w:t>This can be manually visualized by dragging the “target” slider under the xDrive of each individual link while running the code in Unity.</w:t>
+        <w:t>The controller code in Unity (</w:t>
+      </w:r>
+      <w:proofErr w:type="spellStart"/>
+      <w:r>
+        <w:rPr>
+          <w:rStyle w:val="Hyperlink"/>
+          <w:color w:val="auto"/>
+          <w:u w:val="none"/>
+        </w:rPr>
+        <w:t>ControllerFromLogFile.cs</w:t>
+      </w:r>
+      <w:proofErr w:type="spellEnd"/>
+      <w:r>
+        <w:rPr>
+          <w:rStyle w:val="Hyperlink"/>
+          <w:color w:val="auto"/>
+          <w:u w:val="none"/>
+        </w:rPr>
+        <w:t xml:space="preserve">) will import the sequence of positions and transmit them to the robot every 0.2 seconds. </w:t>
+      </w:r>
+      <w:r>
+        <w:rPr>
+          <w:rStyle w:val="Hyperlink"/>
+          <w:color w:val="auto"/>
+          <w:u w:val="none"/>
+        </w:rPr>
+        <w:t xml:space="preserve">This can be manually visualized by dragging the “target” slider under the </w:t>
+      </w:r>
+      <w:proofErr w:type="spellStart"/>
+      <w:r>
+        <w:rPr>
+          <w:rStyle w:val="Hyperlink"/>
+          <w:color w:val="auto"/>
+          <w:u w:val="none"/>
+        </w:rPr>
+        <w:t>xDrive</w:t>
+      </w:r>
+      <w:proofErr w:type="spellEnd"/>
+      <w:r>
+        <w:rPr>
+          <w:rStyle w:val="Hyperlink"/>
+          <w:color w:val="auto"/>
+          <w:u w:val="none"/>
+        </w:rPr>
+        <w:t xml:space="preserve"> of each individual link while running the code in Unity.</w:t>
       </w:r>
       <w:r>
         <w:rPr>
@@ -1240,7 +2346,25 @@
           <w:color w:val="auto"/>
           <w:u w:val="none"/>
         </w:rPr>
-        <w:t>upload “targetVelocity” values instead of “target” [position] values with my code.</w:t>
+        <w:t>upload “</w:t>
+      </w:r>
+      <w:proofErr w:type="spellStart"/>
+      <w:r>
+        <w:rPr>
+          <w:rStyle w:val="Hyperlink"/>
+          <w:color w:val="auto"/>
+          <w:u w:val="none"/>
+        </w:rPr>
+        <w:t>targetVelocity</w:t>
+      </w:r>
+      <w:proofErr w:type="spellEnd"/>
+      <w:r>
+        <w:rPr>
+          <w:rStyle w:val="Hyperlink"/>
+          <w:color w:val="auto"/>
+          <w:u w:val="none"/>
+        </w:rPr>
+        <w:t>” values instead of “target” [position] values with my code.</w:t>
       </w:r>
     </w:p>
     <w:p>
@@ -1397,18 +2521,646 @@
       <w:pPr>
         <w:pStyle w:val="ListParagraph"/>
         <w:numPr>
+          <w:ilvl w:val="1"/>
+          <w:numId w:val="1"/>
+        </w:numPr>
+        <w:rPr>
+          <w:rStyle w:val="Hyperlink"/>
+          <w:color w:val="A6A6A6" w:themeColor="background1" w:themeShade="A6"/>
+        </w:rPr>
+      </w:pPr>
+      <w:r>
+        <w:rPr>
+          <w:rStyle w:val="Hyperlink"/>
+          <w:color w:val="A6A6A6" w:themeColor="background1" w:themeShade="A6"/>
+        </w:rPr>
+        <w:t xml:space="preserve">Using </w:t>
+      </w:r>
+      <w:proofErr w:type="spellStart"/>
+      <w:r>
+        <w:rPr>
+          <w:rStyle w:val="Hyperlink"/>
+          <w:color w:val="A6A6A6" w:themeColor="background1" w:themeShade="A6"/>
+        </w:rPr>
+        <w:t>MoveIt</w:t>
+      </w:r>
+      <w:proofErr w:type="spellEnd"/>
+      <w:r>
+        <w:rPr>
+          <w:rStyle w:val="Hyperlink"/>
+          <w:color w:val="A6A6A6" w:themeColor="background1" w:themeShade="A6"/>
+        </w:rPr>
+        <w:t xml:space="preserve"> to create a trajectory that spans multiple waypoints:</w:t>
+      </w:r>
+    </w:p>
+    <w:p>
+      <w:pPr>
+        <w:pStyle w:val="ListParagraph"/>
+        <w:ind w:left="1440"/>
+        <w:rPr>
+          <w:rStyle w:val="Hyperlink"/>
+          <w:color w:val="A6A6A6" w:themeColor="background1" w:themeShade="A6"/>
+        </w:rPr>
+      </w:pPr>
+      <w:r>
+        <w:rPr>
+          <w:rStyle w:val="Hyperlink"/>
+          <w:b/>
+          <w:bCs/>
+          <w:color w:val="A6A6A6" w:themeColor="background1" w:themeShade="A6"/>
+          <w:u w:val="none"/>
+        </w:rPr>
+        <w:t xml:space="preserve">DEPRECATED: </w:t>
+      </w:r>
+      <w:r>
+        <w:rPr>
+          <w:rStyle w:val="Hyperlink"/>
+          <w:color w:val="A6A6A6" w:themeColor="background1" w:themeShade="A6"/>
+          <w:u w:val="none"/>
+        </w:rPr>
+        <w:t xml:space="preserve">It’s easier to </w:t>
+      </w:r>
+      <w:r>
+        <w:rPr>
+          <w:rStyle w:val="Hyperlink"/>
+          <w:color w:val="A6A6A6" w:themeColor="background1" w:themeShade="A6"/>
+          <w:u w:val="none"/>
+        </w:rPr>
+        <w:t>systematically insert joint angle drive targets into Unity than to collect thousands of waypoints</w:t>
+      </w:r>
+      <w:r>
+        <w:rPr>
+          <w:rStyle w:val="Hyperlink"/>
+          <w:color w:val="A6A6A6" w:themeColor="background1" w:themeShade="A6"/>
+          <w:u w:val="none"/>
+        </w:rPr>
+        <w:t xml:space="preserve"> from </w:t>
+      </w:r>
+      <w:proofErr w:type="spellStart"/>
+      <w:r>
+        <w:rPr>
+          <w:rStyle w:val="Hyperlink"/>
+          <w:color w:val="A6A6A6" w:themeColor="background1" w:themeShade="A6"/>
+          <w:u w:val="none"/>
+        </w:rPr>
+        <w:t>MoveIt</w:t>
+      </w:r>
+      <w:proofErr w:type="spellEnd"/>
+      <w:r>
+        <w:rPr>
+          <w:rStyle w:val="Hyperlink"/>
+          <w:color w:val="A6A6A6" w:themeColor="background1" w:themeShade="A6"/>
+          <w:u w:val="none"/>
+        </w:rPr>
+        <w:t xml:space="preserve"> for a </w:t>
+      </w:r>
+      <w:proofErr w:type="gramStart"/>
+      <w:r>
+        <w:rPr>
+          <w:rStyle w:val="Hyperlink"/>
+          <w:color w:val="A6A6A6" w:themeColor="background1" w:themeShade="A6"/>
+          <w:u w:val="none"/>
+        </w:rPr>
+        <w:t>csv-driven</w:t>
+      </w:r>
+      <w:proofErr w:type="gramEnd"/>
+      <w:r>
+        <w:rPr>
+          <w:rStyle w:val="Hyperlink"/>
+          <w:color w:val="A6A6A6" w:themeColor="background1" w:themeShade="A6"/>
+          <w:u w:val="none"/>
+        </w:rPr>
+        <w:t xml:space="preserve"> URDF trajectory</w:t>
+      </w:r>
+    </w:p>
+    <w:p>
+      <w:pPr>
+        <w:pStyle w:val="ListParagraph"/>
+        <w:numPr>
+          <w:ilvl w:val="2"/>
+          <w:numId w:val="1"/>
+        </w:numPr>
+        <w:rPr>
+          <w:rStyle w:val="Hyperlink"/>
+          <w:color w:val="A6A6A6" w:themeColor="background1" w:themeShade="A6"/>
+          <w:u w:val="none"/>
+        </w:rPr>
+      </w:pPr>
+      <w:r>
+        <w:rPr>
+          <w:rStyle w:val="Hyperlink"/>
+          <w:color w:val="A6A6A6" w:themeColor="background1" w:themeShade="A6"/>
+          <w:u w:val="none"/>
+        </w:rPr>
+        <w:t>Don’t forget to export your up-to-date ROS_PACKAGE_PATH with the path to your config folder as well as your URDF.</w:t>
+      </w:r>
+      <w:r>
+        <w:rPr>
+          <w:rStyle w:val="Hyperlink"/>
+          <w:color w:val="A6A6A6" w:themeColor="background1" w:themeShade="A6"/>
+          <w:u w:val="none"/>
+        </w:rPr>
+        <w:t xml:space="preserve"> This should be the config folder where you saved all miscellaneous files after completing your URDF setup in the </w:t>
+      </w:r>
+      <w:proofErr w:type="spellStart"/>
+      <w:r>
+        <w:rPr>
+          <w:rStyle w:val="Hyperlink"/>
+          <w:color w:val="A6A6A6" w:themeColor="background1" w:themeShade="A6"/>
+          <w:u w:val="none"/>
+        </w:rPr>
+        <w:t>MoveIt</w:t>
+      </w:r>
+      <w:proofErr w:type="spellEnd"/>
+      <w:r>
+        <w:rPr>
+          <w:rStyle w:val="Hyperlink"/>
+          <w:color w:val="A6A6A6" w:themeColor="background1" w:themeShade="A6"/>
+          <w:u w:val="none"/>
+        </w:rPr>
+        <w:t xml:space="preserve"> </w:t>
+      </w:r>
+      <w:proofErr w:type="spellStart"/>
+      <w:r>
+        <w:rPr>
+          <w:rStyle w:val="Hyperlink"/>
+          <w:color w:val="A6A6A6" w:themeColor="background1" w:themeShade="A6"/>
+          <w:u w:val="none"/>
+        </w:rPr>
+        <w:t>SetUp</w:t>
+      </w:r>
+      <w:proofErr w:type="spellEnd"/>
+      <w:r>
+        <w:rPr>
+          <w:rStyle w:val="Hyperlink"/>
+          <w:color w:val="A6A6A6" w:themeColor="background1" w:themeShade="A6"/>
+          <w:u w:val="none"/>
+        </w:rPr>
+        <w:t xml:space="preserve"> Assistant.</w:t>
+      </w:r>
+    </w:p>
+    <w:p>
+      <w:pPr>
+        <w:pStyle w:val="ListParagraph"/>
+        <w:numPr>
+          <w:ilvl w:val="2"/>
+          <w:numId w:val="1"/>
+        </w:numPr>
+        <w:rPr>
+          <w:rStyle w:val="Hyperlink"/>
+          <w:b/>
+          <w:bCs/>
+          <w:color w:val="A6A6A6" w:themeColor="background1" w:themeShade="A6"/>
+          <w:u w:val="none"/>
+        </w:rPr>
+      </w:pPr>
+      <w:r>
+        <w:rPr>
+          <w:rStyle w:val="Hyperlink"/>
+          <w:color w:val="A6A6A6" w:themeColor="background1" w:themeShade="A6"/>
+          <w:u w:val="none"/>
+        </w:rPr>
+        <w:t xml:space="preserve">Launch </w:t>
+      </w:r>
+      <w:proofErr w:type="spellStart"/>
+      <w:r>
+        <w:rPr>
+          <w:rStyle w:val="Hyperlink"/>
+          <w:color w:val="A6A6A6" w:themeColor="background1" w:themeShade="A6"/>
+          <w:u w:val="none"/>
+        </w:rPr>
+        <w:t>Rviz</w:t>
+      </w:r>
+      <w:proofErr w:type="spellEnd"/>
+      <w:r>
+        <w:rPr>
+          <w:rStyle w:val="Hyperlink"/>
+          <w:color w:val="A6A6A6" w:themeColor="background1" w:themeShade="A6"/>
+          <w:u w:val="none"/>
+        </w:rPr>
+        <w:t xml:space="preserve"> in one terminal window: </w:t>
+      </w:r>
+    </w:p>
+    <w:p>
+      <w:pPr>
+        <w:pStyle w:val="ListParagraph"/>
+        <w:ind w:left="2160"/>
+        <w:rPr>
+          <w:rStyle w:val="Hyperlink"/>
+          <w:b/>
+          <w:bCs/>
+          <w:color w:val="A6A6A6" w:themeColor="background1" w:themeShade="A6"/>
+          <w:u w:val="none"/>
+        </w:rPr>
+      </w:pPr>
+      <w:r>
+        <w:rPr>
+          <w:rStyle w:val="Hyperlink"/>
+          <w:b/>
+          <w:bCs/>
+          <w:color w:val="A6A6A6" w:themeColor="background1" w:themeShade="A6"/>
+          <w:u w:val="none"/>
+        </w:rPr>
+        <w:t xml:space="preserve">&gt; </w:t>
+      </w:r>
+      <w:proofErr w:type="spellStart"/>
+      <w:r>
+        <w:rPr>
+          <w:rStyle w:val="Hyperlink"/>
+          <w:b/>
+          <w:bCs/>
+          <w:color w:val="A6A6A6" w:themeColor="background1" w:themeShade="A6"/>
+          <w:u w:val="none"/>
+        </w:rPr>
+        <w:t>roslaunch</w:t>
+      </w:r>
+      <w:proofErr w:type="spellEnd"/>
+      <w:r>
+        <w:rPr>
+          <w:rStyle w:val="Hyperlink"/>
+          <w:b/>
+          <w:bCs/>
+          <w:color w:val="A6A6A6" w:themeColor="background1" w:themeShade="A6"/>
+          <w:u w:val="none"/>
+        </w:rPr>
+        <w:t xml:space="preserve"> </w:t>
+      </w:r>
+      <w:r>
+        <w:rPr>
+          <w:rStyle w:val="Hyperlink"/>
+          <w:b/>
+          <w:bCs/>
+          <w:color w:val="A6A6A6" w:themeColor="background1" w:themeShade="A6"/>
+          <w:u w:val="none"/>
+        </w:rPr>
+        <w:t>[</w:t>
+      </w:r>
+      <w:proofErr w:type="spellStart"/>
+      <w:r>
+        <w:rPr>
+          <w:rStyle w:val="Hyperlink"/>
+          <w:b/>
+          <w:bCs/>
+          <w:color w:val="A6A6A6" w:themeColor="background1" w:themeShade="A6"/>
+          <w:u w:val="none"/>
+        </w:rPr>
+        <w:t>kinova_</w:t>
+      </w:r>
+      <w:proofErr w:type="gramStart"/>
+      <w:r>
+        <w:rPr>
+          <w:rStyle w:val="Hyperlink"/>
+          <w:b/>
+          <w:bCs/>
+          <w:color w:val="A6A6A6" w:themeColor="background1" w:themeShade="A6"/>
+          <w:u w:val="none"/>
+        </w:rPr>
+        <w:t>moveit</w:t>
+      </w:r>
+      <w:proofErr w:type="spellEnd"/>
+      <w:r>
+        <w:rPr>
+          <w:rStyle w:val="Hyperlink"/>
+          <w:b/>
+          <w:bCs/>
+          <w:color w:val="A6A6A6" w:themeColor="background1" w:themeShade="A6"/>
+          <w:u w:val="none"/>
+        </w:rPr>
+        <w:t>]</w:t>
+      </w:r>
+      <w:r>
+        <w:rPr>
+          <w:rStyle w:val="Hyperlink"/>
+          <w:b/>
+          <w:bCs/>
+          <w:color w:val="A6A6A6" w:themeColor="background1" w:themeShade="A6"/>
+          <w:u w:val="none"/>
+        </w:rPr>
+        <w:t>_</w:t>
+      </w:r>
+      <w:proofErr w:type="gramEnd"/>
+      <w:r>
+        <w:rPr>
+          <w:rStyle w:val="Hyperlink"/>
+          <w:b/>
+          <w:bCs/>
+          <w:color w:val="A6A6A6" w:themeColor="background1" w:themeShade="A6"/>
+          <w:u w:val="none"/>
+        </w:rPr>
+        <w:t xml:space="preserve">config </w:t>
+      </w:r>
+      <w:proofErr w:type="spellStart"/>
+      <w:r>
+        <w:rPr>
+          <w:rStyle w:val="Hyperlink"/>
+          <w:b/>
+          <w:bCs/>
+          <w:color w:val="A6A6A6" w:themeColor="background1" w:themeShade="A6"/>
+          <w:u w:val="none"/>
+        </w:rPr>
+        <w:t>demo.launch</w:t>
+      </w:r>
+      <w:proofErr w:type="spellEnd"/>
+      <w:r>
+        <w:rPr>
+          <w:rStyle w:val="Hyperlink"/>
+          <w:b/>
+          <w:bCs/>
+          <w:color w:val="A6A6A6" w:themeColor="background1" w:themeShade="A6"/>
+          <w:u w:val="none"/>
+        </w:rPr>
+        <w:t xml:space="preserve"> </w:t>
+      </w:r>
+      <w:proofErr w:type="spellStart"/>
+      <w:r>
+        <w:rPr>
+          <w:rStyle w:val="Hyperlink"/>
+          <w:b/>
+          <w:bCs/>
+          <w:color w:val="A6A6A6" w:themeColor="background1" w:themeShade="A6"/>
+          <w:u w:val="none"/>
+        </w:rPr>
+        <w:t>rvis_tutorial</w:t>
+      </w:r>
+      <w:proofErr w:type="spellEnd"/>
+      <w:r>
+        <w:rPr>
+          <w:rStyle w:val="Hyperlink"/>
+          <w:b/>
+          <w:bCs/>
+          <w:color w:val="A6A6A6" w:themeColor="background1" w:themeShade="A6"/>
+          <w:u w:val="none"/>
+        </w:rPr>
+        <w:t>:=true</w:t>
+      </w:r>
+    </w:p>
+    <w:p>
+      <w:pPr>
+        <w:pStyle w:val="ListParagraph"/>
+        <w:numPr>
+          <w:ilvl w:val="2"/>
+          <w:numId w:val="1"/>
+        </w:numPr>
+        <w:rPr>
+          <w:rStyle w:val="Hyperlink"/>
+          <w:b/>
+          <w:bCs/>
+          <w:color w:val="A6A6A6" w:themeColor="background1" w:themeShade="A6"/>
+          <w:u w:val="none"/>
+        </w:rPr>
+      </w:pPr>
+      <w:r>
+        <w:rPr>
+          <w:rStyle w:val="Hyperlink"/>
+          <w:color w:val="A6A6A6" w:themeColor="background1" w:themeShade="A6"/>
+          <w:u w:val="none"/>
+        </w:rPr>
+        <w:t>Launch the trajectory planner in another:</w:t>
+      </w:r>
+    </w:p>
+    <w:p>
+      <w:pPr>
+        <w:pStyle w:val="ListParagraph"/>
+        <w:ind w:left="2160"/>
+        <w:rPr>
+          <w:rStyle w:val="Hyperlink"/>
+          <w:b/>
+          <w:bCs/>
+          <w:color w:val="A6A6A6" w:themeColor="background1" w:themeShade="A6"/>
+          <w:u w:val="none"/>
+        </w:rPr>
+      </w:pPr>
+      <w:r>
+        <w:rPr>
+          <w:rStyle w:val="Hyperlink"/>
+          <w:b/>
+          <w:bCs/>
+          <w:color w:val="A6A6A6" w:themeColor="background1" w:themeShade="A6"/>
+          <w:u w:val="none"/>
+        </w:rPr>
+        <w:t xml:space="preserve">&gt; </w:t>
+      </w:r>
+      <w:proofErr w:type="spellStart"/>
+      <w:r>
+        <w:rPr>
+          <w:rStyle w:val="Hyperlink"/>
+          <w:b/>
+          <w:bCs/>
+          <w:color w:val="A6A6A6" w:themeColor="background1" w:themeShade="A6"/>
+          <w:u w:val="none"/>
+        </w:rPr>
+        <w:t>rosrun</w:t>
+      </w:r>
+      <w:proofErr w:type="spellEnd"/>
+      <w:r>
+        <w:rPr>
+          <w:rStyle w:val="Hyperlink"/>
+          <w:b/>
+          <w:bCs/>
+          <w:color w:val="A6A6A6" w:themeColor="background1" w:themeShade="A6"/>
+          <w:u w:val="none"/>
+        </w:rPr>
+        <w:t xml:space="preserve"> [</w:t>
+      </w:r>
+      <w:proofErr w:type="spellStart"/>
+      <w:r>
+        <w:rPr>
+          <w:rStyle w:val="Hyperlink"/>
+          <w:b/>
+          <w:bCs/>
+          <w:color w:val="A6A6A6" w:themeColor="background1" w:themeShade="A6"/>
+          <w:u w:val="none"/>
+        </w:rPr>
+        <w:t>kinova_</w:t>
+      </w:r>
+      <w:proofErr w:type="gramStart"/>
+      <w:r>
+        <w:rPr>
+          <w:rStyle w:val="Hyperlink"/>
+          <w:b/>
+          <w:bCs/>
+          <w:color w:val="A6A6A6" w:themeColor="background1" w:themeShade="A6"/>
+          <w:u w:val="none"/>
+        </w:rPr>
+        <w:t>moveit</w:t>
+      </w:r>
+      <w:proofErr w:type="spellEnd"/>
+      <w:r>
+        <w:rPr>
+          <w:rStyle w:val="Hyperlink"/>
+          <w:b/>
+          <w:bCs/>
+          <w:color w:val="A6A6A6" w:themeColor="background1" w:themeShade="A6"/>
+          <w:u w:val="none"/>
+        </w:rPr>
+        <w:t>]_</w:t>
+      </w:r>
+      <w:proofErr w:type="gramEnd"/>
+      <w:r>
+        <w:rPr>
+          <w:rStyle w:val="Hyperlink"/>
+          <w:b/>
+          <w:bCs/>
+          <w:color w:val="A6A6A6" w:themeColor="background1" w:themeShade="A6"/>
+          <w:u w:val="none"/>
+        </w:rPr>
+        <w:t>config move_group_grid_search.py</w:t>
+      </w:r>
+    </w:p>
+    <w:p>
+      <w:pPr>
+        <w:pStyle w:val="ListParagraph"/>
+        <w:numPr>
+          <w:ilvl w:val="3"/>
+          <w:numId w:val="1"/>
+        </w:numPr>
+        <w:rPr>
+          <w:rStyle w:val="Hyperlink"/>
+          <w:color w:val="A6A6A6" w:themeColor="background1" w:themeShade="A6"/>
+          <w:u w:val="none"/>
+        </w:rPr>
+      </w:pPr>
+      <w:r>
+        <w:rPr>
+          <w:rStyle w:val="Hyperlink"/>
+          <w:color w:val="A6A6A6" w:themeColor="background1" w:themeShade="A6"/>
+          <w:u w:val="none"/>
+        </w:rPr>
+        <w:t xml:space="preserve">You can change the joint angle combinations and order in the move_group_python_interface.py, under the </w:t>
+      </w:r>
+      <w:proofErr w:type="spellStart"/>
+      <w:r>
+        <w:rPr>
+          <w:rStyle w:val="Hyperlink"/>
+          <w:color w:val="A6A6A6" w:themeColor="background1" w:themeShade="A6"/>
+          <w:u w:val="none"/>
+        </w:rPr>
+        <w:t>go_to_joint_</w:t>
+      </w:r>
+      <w:proofErr w:type="gramStart"/>
+      <w:r>
+        <w:rPr>
+          <w:rStyle w:val="Hyperlink"/>
+          <w:color w:val="A6A6A6" w:themeColor="background1" w:themeShade="A6"/>
+          <w:u w:val="none"/>
+        </w:rPr>
+        <w:t>state</w:t>
+      </w:r>
+      <w:proofErr w:type="spellEnd"/>
+      <w:r>
+        <w:rPr>
+          <w:rStyle w:val="Hyperlink"/>
+          <w:color w:val="A6A6A6" w:themeColor="background1" w:themeShade="A6"/>
+          <w:u w:val="none"/>
+        </w:rPr>
+        <w:t>(</w:t>
+      </w:r>
+      <w:proofErr w:type="gramEnd"/>
+      <w:r>
+        <w:rPr>
+          <w:rStyle w:val="Hyperlink"/>
+          <w:color w:val="A6A6A6" w:themeColor="background1" w:themeShade="A6"/>
+          <w:u w:val="none"/>
+        </w:rPr>
+        <w:t xml:space="preserve">) function. Comment out all other tutorial functions under the </w:t>
+      </w:r>
+      <w:proofErr w:type="gramStart"/>
+      <w:r>
+        <w:rPr>
+          <w:rStyle w:val="Hyperlink"/>
+          <w:color w:val="A6A6A6" w:themeColor="background1" w:themeShade="A6"/>
+          <w:u w:val="none"/>
+        </w:rPr>
+        <w:t>main(</w:t>
+      </w:r>
+      <w:proofErr w:type="gramEnd"/>
+      <w:r>
+        <w:rPr>
+          <w:rStyle w:val="Hyperlink"/>
+          <w:color w:val="A6A6A6" w:themeColor="background1" w:themeShade="A6"/>
+          <w:u w:val="none"/>
+        </w:rPr>
+        <w:t xml:space="preserve">) function. I found that three joint angles per </w:t>
+      </w:r>
+      <w:proofErr w:type="spellStart"/>
+      <w:r>
+        <w:rPr>
+          <w:rStyle w:val="Hyperlink"/>
+          <w:color w:val="A6A6A6" w:themeColor="background1" w:themeShade="A6"/>
+          <w:u w:val="none"/>
+        </w:rPr>
+        <w:t>dof</w:t>
+      </w:r>
+      <w:proofErr w:type="spellEnd"/>
+      <w:r>
+        <w:rPr>
+          <w:rStyle w:val="Hyperlink"/>
+          <w:color w:val="A6A6A6" w:themeColor="background1" w:themeShade="A6"/>
+          <w:u w:val="none"/>
+        </w:rPr>
+        <w:t xml:space="preserve"> (pi/3, pi, and 5pi/3) was few enough that even with 3^6 combinations, all motions can be run in a reasonable time frame, and the selected joint angles also avoid hitting joint limits near 360deg and 0deg. Grab the output angles by doing the usual </w:t>
+      </w:r>
+      <w:proofErr w:type="spellStart"/>
+      <w:r>
+        <w:rPr>
+          <w:rStyle w:val="Hyperlink"/>
+          <w:color w:val="A6A6A6" w:themeColor="background1" w:themeShade="A6"/>
+          <w:u w:val="none"/>
+        </w:rPr>
+        <w:t>rosbag</w:t>
+      </w:r>
+      <w:proofErr w:type="spellEnd"/>
+      <w:r>
+        <w:rPr>
+          <w:rStyle w:val="Hyperlink"/>
+          <w:color w:val="A6A6A6" w:themeColor="background1" w:themeShade="A6"/>
+          <w:u w:val="none"/>
+        </w:rPr>
+        <w:t xml:space="preserve"> command on the /</w:t>
+      </w:r>
+      <w:proofErr w:type="spellStart"/>
+      <w:r>
+        <w:rPr>
+          <w:rStyle w:val="Hyperlink"/>
+          <w:color w:val="A6A6A6" w:themeColor="background1" w:themeShade="A6"/>
+          <w:u w:val="none"/>
+        </w:rPr>
+        <w:t>joint_states</w:t>
+      </w:r>
+      <w:proofErr w:type="spellEnd"/>
+      <w:r>
+        <w:rPr>
+          <w:rStyle w:val="Hyperlink"/>
+          <w:color w:val="A6A6A6" w:themeColor="background1" w:themeShade="A6"/>
+          <w:u w:val="none"/>
+        </w:rPr>
+        <w:t xml:space="preserve"> topic.</w:t>
+      </w:r>
+    </w:p>
+    <w:p>
+      <w:pPr>
+        <w:pStyle w:val="ListParagraph"/>
+        <w:numPr>
           <w:ilvl w:val="0"/>
           <w:numId w:val="1"/>
         </w:numPr>
         <w:rPr>
-          <w:color w:val="808080" w:themeColor="background1" w:themeShade="80"/>
-        </w:rPr>
-      </w:pPr>
-      <w:r>
-        <w:rPr>
-          <w:color w:val="808080" w:themeColor="background1" w:themeShade="80"/>
-        </w:rPr>
-        <w:t>FastIK:</w:t>
+          <w:color w:val="A6A6A6" w:themeColor="background1" w:themeShade="A6"/>
+        </w:rPr>
+      </w:pPr>
+      <w:proofErr w:type="spellStart"/>
+      <w:r>
+        <w:rPr>
+          <w:color w:val="A6A6A6" w:themeColor="background1" w:themeShade="A6"/>
+        </w:rPr>
+        <w:t>FastIK</w:t>
+      </w:r>
+      <w:proofErr w:type="spellEnd"/>
+      <w:r>
+        <w:rPr>
+          <w:color w:val="A6A6A6" w:themeColor="background1" w:themeShade="A6"/>
+        </w:rPr>
+        <w:t>:</w:t>
       </w:r>
     </w:p>
     <w:p>
@@ -1419,27 +3171,28 @@
           <w:numId w:val="1"/>
         </w:numPr>
         <w:rPr>
-          <w:color w:val="808080" w:themeColor="background1" w:themeShade="80"/>
-        </w:rPr>
-      </w:pPr>
-      <w:r>
-        <w:rPr>
-          <w:color w:val="808080" w:themeColor="background1" w:themeShade="80"/>
-        </w:rPr>
+          <w:color w:val="A6A6A6" w:themeColor="background1" w:themeShade="A6"/>
+        </w:rPr>
+      </w:pPr>
+      <w:r>
+        <w:rPr>
+          <w:color w:val="A6A6A6" w:themeColor="background1" w:themeShade="A6"/>
+        </w:rPr>
+        <w:lastRenderedPageBreak/>
         <w:t xml:space="preserve">Installation is a pain. I followed the tutorial here: </w:t>
       </w:r>
       <w:hyperlink r:id="rId16" w:history="1">
         <w:r>
           <w:rPr>
             <w:rStyle w:val="Hyperlink"/>
-            <w:color w:val="808080" w:themeColor="background1" w:themeShade="80"/>
+            <w:color w:val="A6A6A6" w:themeColor="background1" w:themeShade="A6"/>
           </w:rPr>
           <w:t>http://docs.ros.org/en/melodic/api/moveit_tutorials/html/doc/ikfast/ikfast_tutorial.html</w:t>
         </w:r>
       </w:hyperlink>
       <w:r>
         <w:rPr>
-          <w:color w:val="808080" w:themeColor="background1" w:themeShade="80"/>
+          <w:color w:val="A6A6A6" w:themeColor="background1" w:themeShade="A6"/>
         </w:rPr>
         <w:t xml:space="preserve"> using the git package here (</w:t>
       </w:r>
@@ -1447,22 +3200,44 @@
         <w:r>
           <w:rPr>
             <w:rStyle w:val="Hyperlink"/>
-            <w:color w:val="808080" w:themeColor="background1" w:themeShade="80"/>
+            <w:color w:val="A6A6A6" w:themeColor="background1" w:themeShade="A6"/>
           </w:rPr>
           <w:t>https://github.com/crigroup/openrave-installation</w:t>
         </w:r>
       </w:hyperlink>
       <w:r>
         <w:rPr>
-          <w:color w:val="808080" w:themeColor="background1" w:themeShade="80"/>
+          <w:color w:val="A6A6A6" w:themeColor="background1" w:themeShade="A6"/>
         </w:rPr>
         <w:t xml:space="preserve">) to install the </w:t>
       </w:r>
-      <w:r>
-        <w:rPr>
-          <w:color w:val="808080" w:themeColor="background1" w:themeShade="80"/>
-        </w:rPr>
-        <w:t>OpenRave software package. (I think the tutorial has been updated in the last week so you can go straight to docker and it’ll take care of the installation for you)</w:t>
+      <w:proofErr w:type="spellStart"/>
+      <w:r>
+        <w:rPr>
+          <w:color w:val="A6A6A6" w:themeColor="background1" w:themeShade="A6"/>
+        </w:rPr>
+        <w:t>OpenRave</w:t>
+      </w:r>
+      <w:proofErr w:type="spellEnd"/>
+      <w:r>
+        <w:rPr>
+          <w:color w:val="A6A6A6" w:themeColor="background1" w:themeShade="A6"/>
+        </w:rPr>
+        <w:t xml:space="preserve"> software package. (I think the tutorial has been updated in the last week so you can go straight to </w:t>
+      </w:r>
+      <w:proofErr w:type="gramStart"/>
+      <w:r>
+        <w:rPr>
+          <w:color w:val="A6A6A6" w:themeColor="background1" w:themeShade="A6"/>
+        </w:rPr>
+        <w:t>docker</w:t>
+      </w:r>
+      <w:proofErr w:type="gramEnd"/>
+      <w:r>
+        <w:rPr>
+          <w:color w:val="A6A6A6" w:themeColor="background1" w:themeShade="A6"/>
+        </w:rPr>
+        <w:t xml:space="preserve"> and it’ll take care of the installation for you)</w:t>
       </w:r>
     </w:p>
     <w:p>
@@ -1473,14 +3248,28 @@
           <w:numId w:val="1"/>
         </w:numPr>
         <w:rPr>
-          <w:color w:val="808080" w:themeColor="background1" w:themeShade="80"/>
-        </w:rPr>
-      </w:pPr>
-      <w:r>
-        <w:rPr>
-          <w:color w:val="808080" w:themeColor="background1" w:themeShade="80"/>
-        </w:rPr>
-        <w:t xml:space="preserve">Download collada_urdf: </w:t>
+          <w:color w:val="A6A6A6" w:themeColor="background1" w:themeShade="A6"/>
+        </w:rPr>
+      </w:pPr>
+      <w:r>
+        <w:rPr>
+          <w:color w:val="A6A6A6" w:themeColor="background1" w:themeShade="A6"/>
+        </w:rPr>
+        <w:t xml:space="preserve">Download </w:t>
+      </w:r>
+      <w:proofErr w:type="spellStart"/>
+      <w:r>
+        <w:rPr>
+          <w:color w:val="A6A6A6" w:themeColor="background1" w:themeShade="A6"/>
+        </w:rPr>
+        <w:t>collada_urdf</w:t>
+      </w:r>
+      <w:proofErr w:type="spellEnd"/>
+      <w:r>
+        <w:rPr>
+          <w:color w:val="A6A6A6" w:themeColor="background1" w:themeShade="A6"/>
+        </w:rPr>
+        <w:t xml:space="preserve">: </w:t>
       </w:r>
     </w:p>
     <w:p>
@@ -1488,15 +3277,65 @@
         <w:pStyle w:val="ListParagraph"/>
         <w:ind w:left="1440"/>
         <w:rPr>
-          <w:color w:val="808080" w:themeColor="background1" w:themeShade="80"/>
-        </w:rPr>
-      </w:pPr>
-      <w:r>
-        <w:rPr>
-          <w:color w:val="808080" w:themeColor="background1" w:themeShade="80"/>
-        </w:rPr>
-        <w:t>&gt; sudo apt-get install ros-melodic-collada-urdf</w:t>
-      </w:r>
+          <w:color w:val="A6A6A6" w:themeColor="background1" w:themeShade="A6"/>
+        </w:rPr>
+      </w:pPr>
+      <w:r>
+        <w:rPr>
+          <w:color w:val="A6A6A6" w:themeColor="background1" w:themeShade="A6"/>
+        </w:rPr>
+        <w:t xml:space="preserve">&gt; </w:t>
+      </w:r>
+      <w:proofErr w:type="spellStart"/>
+      <w:r>
+        <w:rPr>
+          <w:color w:val="A6A6A6" w:themeColor="background1" w:themeShade="A6"/>
+        </w:rPr>
+        <w:t>sudo</w:t>
+      </w:r>
+      <w:proofErr w:type="spellEnd"/>
+      <w:r>
+        <w:rPr>
+          <w:color w:val="A6A6A6" w:themeColor="background1" w:themeShade="A6"/>
+        </w:rPr>
+        <w:t xml:space="preserve"> apt-get install </w:t>
+      </w:r>
+      <w:proofErr w:type="spellStart"/>
+      <w:r>
+        <w:rPr>
+          <w:color w:val="A6A6A6" w:themeColor="background1" w:themeShade="A6"/>
+        </w:rPr>
+        <w:t>ros</w:t>
+      </w:r>
+      <w:proofErr w:type="spellEnd"/>
+      <w:r>
+        <w:rPr>
+          <w:color w:val="A6A6A6" w:themeColor="background1" w:themeShade="A6"/>
+        </w:rPr>
+        <w:t>-melodic-</w:t>
+      </w:r>
+      <w:proofErr w:type="spellStart"/>
+      <w:r>
+        <w:rPr>
+          <w:color w:val="A6A6A6" w:themeColor="background1" w:themeShade="A6"/>
+        </w:rPr>
+        <w:t>collada</w:t>
+      </w:r>
+      <w:proofErr w:type="spellEnd"/>
+      <w:r>
+        <w:rPr>
+          <w:color w:val="A6A6A6" w:themeColor="background1" w:themeShade="A6"/>
+        </w:rPr>
+        <w:t>-</w:t>
+      </w:r>
+      <w:proofErr w:type="spellStart"/>
+      <w:r>
+        <w:rPr>
+          <w:color w:val="A6A6A6" w:themeColor="background1" w:themeShade="A6"/>
+        </w:rPr>
+        <w:t>urdf</w:t>
+      </w:r>
+      <w:proofErr w:type="spellEnd"/>
     </w:p>
     <w:p>
       <w:pPr>
@@ -1506,14 +3345,42 @@
           <w:numId w:val="1"/>
         </w:numPr>
         <w:rPr>
-          <w:color w:val="808080" w:themeColor="background1" w:themeShade="80"/>
-        </w:rPr>
-      </w:pPr>
-      <w:r>
-        <w:rPr>
-          <w:color w:val="808080" w:themeColor="background1" w:themeShade="80"/>
-        </w:rPr>
-        <w:t>Once again, check your $ROS_PACKAGE_PATH variable to make sure it can find your urdfs before you turn them into .dae files with this command:</w:t>
+          <w:color w:val="A6A6A6" w:themeColor="background1" w:themeShade="A6"/>
+        </w:rPr>
+      </w:pPr>
+      <w:r>
+        <w:rPr>
+          <w:color w:val="A6A6A6" w:themeColor="background1" w:themeShade="A6"/>
+        </w:rPr>
+        <w:t xml:space="preserve">Once again, check your $ROS_PACKAGE_PATH variable to make sure it can find your </w:t>
+      </w:r>
+      <w:proofErr w:type="spellStart"/>
+      <w:r>
+        <w:rPr>
+          <w:color w:val="A6A6A6" w:themeColor="background1" w:themeShade="A6"/>
+        </w:rPr>
+        <w:t>urdfs</w:t>
+      </w:r>
+      <w:proofErr w:type="spellEnd"/>
+      <w:r>
+        <w:rPr>
+          <w:color w:val="A6A6A6" w:themeColor="background1" w:themeShade="A6"/>
+        </w:rPr>
+        <w:t xml:space="preserve"> before you turn them into .</w:t>
+      </w:r>
+      <w:proofErr w:type="spellStart"/>
+      <w:r>
+        <w:rPr>
+          <w:color w:val="A6A6A6" w:themeColor="background1" w:themeShade="A6"/>
+        </w:rPr>
+        <w:t>dae</w:t>
+      </w:r>
+      <w:proofErr w:type="spellEnd"/>
+      <w:r>
+        <w:rPr>
+          <w:color w:val="A6A6A6" w:themeColor="background1" w:themeShade="A6"/>
+        </w:rPr>
+        <w:t xml:space="preserve"> files with this command:</w:t>
       </w:r>
     </w:p>
     <w:p>
@@ -1521,15 +3388,87 @@
         <w:pStyle w:val="ListParagraph"/>
         <w:ind w:left="1440"/>
         <w:rPr>
-          <w:color w:val="808080" w:themeColor="background1" w:themeShade="80"/>
-        </w:rPr>
-      </w:pPr>
-      <w:r>
-        <w:rPr>
-          <w:color w:val="808080" w:themeColor="background1" w:themeShade="80"/>
-        </w:rPr>
-        <w:t>&gt; rosrun collada_urdf urdf_to_collada “$MYROBOT_NAME”.urdf “$MYROBOT_NAME”.dae</w:t>
-      </w:r>
+          <w:color w:val="A6A6A6" w:themeColor="background1" w:themeShade="A6"/>
+        </w:rPr>
+      </w:pPr>
+      <w:r>
+        <w:rPr>
+          <w:color w:val="A6A6A6" w:themeColor="background1" w:themeShade="A6"/>
+        </w:rPr>
+        <w:t xml:space="preserve">&gt; </w:t>
+      </w:r>
+      <w:proofErr w:type="spellStart"/>
+      <w:r>
+        <w:rPr>
+          <w:color w:val="A6A6A6" w:themeColor="background1" w:themeShade="A6"/>
+        </w:rPr>
+        <w:t>rosrun</w:t>
+      </w:r>
+      <w:proofErr w:type="spellEnd"/>
+      <w:r>
+        <w:rPr>
+          <w:color w:val="A6A6A6" w:themeColor="background1" w:themeShade="A6"/>
+        </w:rPr>
+        <w:t xml:space="preserve"> </w:t>
+      </w:r>
+      <w:proofErr w:type="spellStart"/>
+      <w:r>
+        <w:rPr>
+          <w:color w:val="A6A6A6" w:themeColor="background1" w:themeShade="A6"/>
+        </w:rPr>
+        <w:t>collada_urdf</w:t>
+      </w:r>
+      <w:proofErr w:type="spellEnd"/>
+      <w:r>
+        <w:rPr>
+          <w:color w:val="A6A6A6" w:themeColor="background1" w:themeShade="A6"/>
+        </w:rPr>
+        <w:t xml:space="preserve"> </w:t>
+      </w:r>
+      <w:proofErr w:type="spellStart"/>
+      <w:r>
+        <w:rPr>
+          <w:color w:val="A6A6A6" w:themeColor="background1" w:themeShade="A6"/>
+        </w:rPr>
+        <w:t>urdf_to_collada</w:t>
+      </w:r>
+      <w:proofErr w:type="spellEnd"/>
+      <w:r>
+        <w:rPr>
+          <w:color w:val="A6A6A6" w:themeColor="background1" w:themeShade="A6"/>
+        </w:rPr>
+        <w:t xml:space="preserve"> “$MYROBOT_NAME</w:t>
+      </w:r>
+      <w:proofErr w:type="gramStart"/>
+      <w:r>
+        <w:rPr>
+          <w:color w:val="A6A6A6" w:themeColor="background1" w:themeShade="A6"/>
+        </w:rPr>
+        <w:t>”.</w:t>
+      </w:r>
+      <w:proofErr w:type="spellStart"/>
+      <w:r>
+        <w:rPr>
+          <w:color w:val="A6A6A6" w:themeColor="background1" w:themeShade="A6"/>
+        </w:rPr>
+        <w:t>urdf</w:t>
+      </w:r>
+      <w:proofErr w:type="spellEnd"/>
+      <w:proofErr w:type="gramEnd"/>
+      <w:r>
+        <w:rPr>
+          <w:color w:val="A6A6A6" w:themeColor="background1" w:themeShade="A6"/>
+        </w:rPr>
+        <w:t xml:space="preserve"> “$MYROBOT_NAME”.</w:t>
+      </w:r>
+      <w:proofErr w:type="spellStart"/>
+      <w:r>
+        <w:rPr>
+          <w:color w:val="A6A6A6" w:themeColor="background1" w:themeShade="A6"/>
+        </w:rPr>
+        <w:t>dae</w:t>
+      </w:r>
+      <w:proofErr w:type="spellEnd"/>
     </w:p>
     <w:p>
       <w:pPr>
@@ -1543,7 +3482,23 @@
         <w:t xml:space="preserve">Communication between </w:t>
       </w:r>
       <w:r>
-        <w:t>the Oculus and MoveIt is done via .csv logfiles in the “persistent data path directory” (specific paths for deployment on Oculus and testing on Windows are mentioned above). Properly-labeled CSV files will be read by the Oculus from that directory, and labeled CSV files with joint variables, hand pose and end-effector pose are saved into that directory as well.</w:t>
+        <w:t xml:space="preserve">the Oculus and </w:t>
+      </w:r>
+      <w:proofErr w:type="spellStart"/>
+      <w:r>
+        <w:t>MoveIt</w:t>
+      </w:r>
+      <w:proofErr w:type="spellEnd"/>
+      <w:r>
+        <w:t xml:space="preserve"> is done via .csv logfiles in the “persistent data path directory” (specific paths for deployment on Oculus and testing on Windows are mentioned above). </w:t>
+      </w:r>
+      <w:proofErr w:type="gramStart"/>
+      <w:r>
+        <w:t>Properly-labeled</w:t>
+      </w:r>
+      <w:proofErr w:type="gramEnd"/>
+      <w:r>
+        <w:t xml:space="preserve"> CSV files will be read by the Oculus from that directory, and labeled CSV files with joint variables, hand pose and end-effector pose are saved into that directory as well.</w:t>
       </w:r>
     </w:p>
     <w:p>
@@ -1567,21 +3522,22 @@
         </w:numPr>
       </w:pPr>
       <w:r>
-        <w:t xml:space="preserve">I followed this tutorial, with its relevant github: </w:t>
+        <w:t xml:space="preserve">I followed this tutorial, with its relevant </w:t>
+      </w:r>
+      <w:proofErr w:type="spellStart"/>
+      <w:r>
+        <w:t>github</w:t>
+      </w:r>
+      <w:proofErr w:type="spellEnd"/>
+      <w:r>
+        <w:t xml:space="preserve">: </w:t>
       </w:r>
       <w:hyperlink r:id="rId18" w:history="1">
         <w:r>
           <w:rPr>
             <w:rStyle w:val="Hyperlink"/>
           </w:rPr>
-          <w:t>https://www.kdnuggets.com/2022/05/dynamic-time-warping-algorithm-time-series-</w:t>
-        </w:r>
-        <w:r>
-          <w:rPr>
-            <w:rStyle w:val="Hyperlink"/>
-          </w:rPr>
-          <w:lastRenderedPageBreak/>
-          <w:t>explained.html</w:t>
+          <w:t>https://www.kdnuggets.com/2022/05/dynamic-time-warping-algorithm-time-series-explained.html</w:t>
         </w:r>
       </w:hyperlink>
       <w:r>
@@ -1598,31 +3554,105 @@
           <w:color w:val="auto"/>
           <w:u w:val="none"/>
         </w:rPr>
-        <w:t xml:space="preserve"> Look for NAH_DTW</w:t>
-      </w:r>
-      <w:r>
-        <w:rPr>
-          <w:rStyle w:val="Hyperlink"/>
-          <w:color w:val="auto"/>
-          <w:u w:val="none"/>
-        </w:rPr>
-        <w:t>_for_JA</w:t>
-      </w:r>
-      <w:r>
-        <w:rPr>
-          <w:rStyle w:val="Hyperlink"/>
-          <w:color w:val="auto"/>
-          <w:u w:val="none"/>
-        </w:rPr>
-        <w:t>.ipynb in the github</w:t>
-      </w:r>
-      <w:r>
-        <w:rPr>
-          <w:rStyle w:val="Hyperlink"/>
-          <w:color w:val="auto"/>
-          <w:u w:val="none"/>
-        </w:rPr>
-        <w:t>. (I made two files, one for end-effector DTW alignment and one that includes alignment for joint positions. I realized that it’s better to make mappings to the joint angles, since that’s how Unity will control the robot, rather than generating end-effector poses that you have to put back into MoveIt (and which leave an unresolved DOF mismatch for some URDFs).)</w:t>
+        <w:t xml:space="preserve"> Look for </w:t>
+      </w:r>
+      <w:proofErr w:type="spellStart"/>
+      <w:r>
+        <w:rPr>
+          <w:rStyle w:val="Hyperlink"/>
+          <w:color w:val="auto"/>
+          <w:u w:val="none"/>
+        </w:rPr>
+        <w:t>NAH_DTW</w:t>
+      </w:r>
+      <w:r>
+        <w:rPr>
+          <w:rStyle w:val="Hyperlink"/>
+          <w:color w:val="auto"/>
+          <w:u w:val="none"/>
+        </w:rPr>
+        <w:t>_for_</w:t>
+      </w:r>
+      <w:proofErr w:type="gramStart"/>
+      <w:r>
+        <w:rPr>
+          <w:rStyle w:val="Hyperlink"/>
+          <w:color w:val="auto"/>
+          <w:u w:val="none"/>
+        </w:rPr>
+        <w:t>JA</w:t>
+      </w:r>
+      <w:r>
+        <w:rPr>
+          <w:rStyle w:val="Hyperlink"/>
+          <w:color w:val="auto"/>
+          <w:u w:val="none"/>
+        </w:rPr>
+        <w:t>.ipynb</w:t>
+      </w:r>
+      <w:proofErr w:type="spellEnd"/>
+      <w:proofErr w:type="gramEnd"/>
+      <w:r>
+        <w:rPr>
+          <w:rStyle w:val="Hyperlink"/>
+          <w:color w:val="auto"/>
+          <w:u w:val="none"/>
+        </w:rPr>
+        <w:t xml:space="preserve"> in the </w:t>
+      </w:r>
+      <w:proofErr w:type="spellStart"/>
+      <w:r>
+        <w:rPr>
+          <w:rStyle w:val="Hyperlink"/>
+          <w:color w:val="auto"/>
+          <w:u w:val="none"/>
+        </w:rPr>
+        <w:t>github</w:t>
+      </w:r>
+      <w:proofErr w:type="spellEnd"/>
+      <w:r>
+        <w:rPr>
+          <w:rStyle w:val="Hyperlink"/>
+          <w:color w:val="auto"/>
+          <w:u w:val="none"/>
+        </w:rPr>
+        <w:t xml:space="preserve">. (I made two files, one for end-effector DTW alignment and one that includes alignment for joint positions. I realized that it’s better to make mappings to the joint angles, since that’s how Unity will control the robot, rather than generating end-effector poses that you </w:t>
+      </w:r>
+      <w:proofErr w:type="gramStart"/>
+      <w:r>
+        <w:rPr>
+          <w:rStyle w:val="Hyperlink"/>
+          <w:color w:val="auto"/>
+          <w:u w:val="none"/>
+        </w:rPr>
+        <w:t>have to</w:t>
+      </w:r>
+      <w:proofErr w:type="gramEnd"/>
+      <w:r>
+        <w:rPr>
+          <w:rStyle w:val="Hyperlink"/>
+          <w:color w:val="auto"/>
+          <w:u w:val="none"/>
+        </w:rPr>
+        <w:t xml:space="preserve"> put back into </w:t>
+      </w:r>
+      <w:proofErr w:type="spellStart"/>
+      <w:r>
+        <w:rPr>
+          <w:rStyle w:val="Hyperlink"/>
+          <w:color w:val="auto"/>
+          <w:u w:val="none"/>
+        </w:rPr>
+        <w:t>MoveIt</w:t>
+      </w:r>
+      <w:proofErr w:type="spellEnd"/>
+      <w:r>
+        <w:rPr>
+          <w:rStyle w:val="Hyperlink"/>
+          <w:color w:val="auto"/>
+          <w:u w:val="none"/>
+        </w:rPr>
+        <w:t xml:space="preserve"> (and which leave an unresolved DOF mismatch for some URDFs).)</w:t>
       </w:r>
     </w:p>
     <w:p>
@@ -1649,14 +3679,32 @@
         <w:t>GPR</w:t>
       </w:r>
       <w:r>
-        <w:t>: look for GPR_for_</w:t>
-      </w:r>
-      <w:r>
-        <w:t>joint_angles</w:t>
-      </w:r>
-      <w:r>
-        <w:t>.ipynb in the github</w:t>
-      </w:r>
+        <w:t xml:space="preserve">: look for </w:t>
+      </w:r>
+      <w:proofErr w:type="spellStart"/>
+      <w:r>
+        <w:t>GPR_for_</w:t>
+      </w:r>
+      <w:r>
+        <w:t>joint_</w:t>
+      </w:r>
+      <w:proofErr w:type="gramStart"/>
+      <w:r>
+        <w:t>angles</w:t>
+      </w:r>
+      <w:r>
+        <w:t>.ipynb</w:t>
+      </w:r>
+      <w:proofErr w:type="spellEnd"/>
+      <w:proofErr w:type="gramEnd"/>
+      <w:r>
+        <w:t xml:space="preserve"> in the </w:t>
+      </w:r>
+      <w:proofErr w:type="spellStart"/>
+      <w:r>
+        <w:t>github</w:t>
+      </w:r>
+      <w:proofErr w:type="spellEnd"/>
     </w:p>
     <w:p>
       <w:pPr>
@@ -1667,7 +3715,23 @@
         </w:numPr>
       </w:pPr>
       <w:r>
-        <w:t xml:space="preserve">Note that Unity stores Transform rotations as quaternions, but controls them via Euler angle rotations. This is why the control script in the Unity requires a 180/pi factor to be multiplied against the same rotation values it just exported into the log file in order to animate the URDF. But it also means that there are ugly discontinuities in the </w:t>
+        <w:t xml:space="preserve">Note that Unity stores Transform rotations as </w:t>
+      </w:r>
+      <w:proofErr w:type="gramStart"/>
+      <w:r>
+        <w:t>quaternions, but</w:t>
+      </w:r>
+      <w:proofErr w:type="gramEnd"/>
+      <w:r>
+        <w:t xml:space="preserve"> controls them via Euler angle rotations. </w:t>
+      </w:r>
+      <w:proofErr w:type="gramStart"/>
+      <w:r>
+        <w:t>This is why</w:t>
+      </w:r>
+      <w:proofErr w:type="gramEnd"/>
+      <w:r>
+        <w:t xml:space="preserve"> the control script in the Unity requires a 180/pi factor to be multiplied against the same rotation values it just exported into the log file in order to animate the URDF. But it also means that there are ugly discontinuities in the </w:t>
       </w:r>
       <w:r>
         <w:t xml:space="preserve">rotation </w:t>

</xml_diff>

<commit_message>
Updating information on persistent data paths
</commit_message>
<xml_diff>
--- a/Resources for VR Study Creation - readme.docx
+++ b/Resources for VR Study Creation - readme.docx
@@ -138,7 +138,15 @@
         </w:numPr>
       </w:pPr>
       <w:r>
-        <w:t>When you put on your headset, you’ll get a prompt asking you to confirm data transfer and then another prompt asking to allow your computer’s specific RSA fingerprint. You need to accept both. If the second prompt doesn’t appear, unplug and replug it in</w:t>
+        <w:t xml:space="preserve">When you put on your headset, you’ll get a prompt asking you to confirm data transfer and then another prompt asking to allow your computer’s specific RSA fingerprint. You need to accept both. If the second prompt doesn’t appear, unplug and </w:t>
+      </w:r>
+      <w:proofErr w:type="spellStart"/>
+      <w:r>
+        <w:t>replug</w:t>
+      </w:r>
+      <w:proofErr w:type="spellEnd"/>
+      <w:r>
+        <w:t xml:space="preserve"> it in</w:t>
       </w:r>
     </w:p>
     <w:p>
@@ -240,10 +248,26 @@
         <w:t>Theoretically, it also allows you</w:t>
       </w:r>
       <w:r>
-        <w:t xml:space="preserve"> to download an .apk directly to your headset.</w:t>
-      </w:r>
-      <w:r>
-        <w:t xml:space="preserve"> I’ve had better luck with SideQuest.</w:t>
+        <w:t xml:space="preserve"> to download an .</w:t>
+      </w:r>
+      <w:proofErr w:type="spellStart"/>
+      <w:r>
+        <w:t>apk</w:t>
+      </w:r>
+      <w:proofErr w:type="spellEnd"/>
+      <w:r>
+        <w:t xml:space="preserve"> directly to your headset.</w:t>
+      </w:r>
+      <w:r>
+        <w:t xml:space="preserve"> I’ve had better luck with </w:t>
+      </w:r>
+      <w:proofErr w:type="spellStart"/>
+      <w:r>
+        <w:t>SideQuest</w:t>
+      </w:r>
+      <w:proofErr w:type="spellEnd"/>
+      <w:r>
+        <w:t>.</w:t>
       </w:r>
     </w:p>
     <w:p>
@@ -255,11 +279,24 @@
         </w:numPr>
       </w:pPr>
       <w:r>
-        <w:t>Downloading an already-existing .apk onto your headset</w:t>
-      </w:r>
-      <w:r>
-        <w:t xml:space="preserve"> using SideQuest</w:t>
-      </w:r>
+        <w:t>Downloading an already-existing .</w:t>
+      </w:r>
+      <w:proofErr w:type="spellStart"/>
+      <w:r>
+        <w:t>apk</w:t>
+      </w:r>
+      <w:proofErr w:type="spellEnd"/>
+      <w:r>
+        <w:t xml:space="preserve"> onto your headset</w:t>
+      </w:r>
+      <w:r>
+        <w:t xml:space="preserve"> using </w:t>
+      </w:r>
+      <w:proofErr w:type="spellStart"/>
+      <w:r>
+        <w:t>SideQuest</w:t>
+      </w:r>
+      <w:proofErr w:type="spellEnd"/>
     </w:p>
     <w:p>
       <w:pPr>
@@ -273,7 +310,15 @@
         <w:t xml:space="preserve">Unity will let you </w:t>
       </w:r>
       <w:r>
-        <w:t>launch a new apk straight from the editor by choosing “build + run” under your Build Settings</w:t>
+        <w:t xml:space="preserve">launch a new </w:t>
+      </w:r>
+      <w:proofErr w:type="spellStart"/>
+      <w:r>
+        <w:t>apk</w:t>
+      </w:r>
+      <w:proofErr w:type="spellEnd"/>
+      <w:r>
+        <w:t xml:space="preserve"> straight from the editor by choosing “build + run” under your Build Settings</w:t>
       </w:r>
       <w:r>
         <w:t xml:space="preserve">, but </w:t>
@@ -291,7 +336,31 @@
         </w:numPr>
       </w:pPr>
       <w:r>
-        <w:t xml:space="preserve">This allows you to play or restart an apk you’ve already installed. If you have the .apk but have not loaded it to your Oculus for some reason, open SideQuest and click the “upload” icon (it’s closer to the middle of the bar of icons on the top right). It’ll let you know if there have been any errors in uploading or if your </w:t>
+        <w:t xml:space="preserve">This allows you to play or restart an </w:t>
+      </w:r>
+      <w:proofErr w:type="spellStart"/>
+      <w:r>
+        <w:t>apk</w:t>
+      </w:r>
+      <w:proofErr w:type="spellEnd"/>
+      <w:r>
+        <w:t xml:space="preserve"> you’ve already installed. If you have the .</w:t>
+      </w:r>
+      <w:proofErr w:type="spellStart"/>
+      <w:r>
+        <w:t>apk</w:t>
+      </w:r>
+      <w:proofErr w:type="spellEnd"/>
+      <w:r>
+        <w:t xml:space="preserve"> but have not loaded it to your Oculus for some reason, open </w:t>
+      </w:r>
+      <w:proofErr w:type="spellStart"/>
+      <w:r>
+        <w:t>SideQuest</w:t>
+      </w:r>
+      <w:proofErr w:type="spellEnd"/>
+      <w:r>
+        <w:t xml:space="preserve"> and click the “upload” icon (it’s closer to the middle of the bar of icons on the top right). It’ll let you know if there have been any errors in uploading or if your </w:t>
       </w:r>
       <w:r>
         <w:lastRenderedPageBreak/>
@@ -345,7 +414,15 @@
         </w:numPr>
       </w:pPr>
       <w:r>
-        <w:t>ROS command to create URDF from a .xacro in the Melodic distribution:</w:t>
+        <w:t>ROS command to create URDF from a .</w:t>
+      </w:r>
+      <w:proofErr w:type="spellStart"/>
+      <w:r>
+        <w:t>xacro</w:t>
+      </w:r>
+      <w:proofErr w:type="spellEnd"/>
+      <w:r>
+        <w:t xml:space="preserve"> in the Melodic distribution:</w:t>
       </w:r>
     </w:p>
     <w:p>
@@ -362,7 +439,87 @@
           <w:b/>
           <w:bCs/>
         </w:rPr>
-        <w:t>“rosrun xacro xacro [name.xacro] &gt; [name.urdf]”</w:t>
+        <w:t>“</w:t>
+      </w:r>
+      <w:proofErr w:type="spellStart"/>
+      <w:r>
+        <w:rPr>
+          <w:b/>
+          <w:bCs/>
+        </w:rPr>
+        <w:t>rosrun</w:t>
+      </w:r>
+      <w:proofErr w:type="spellEnd"/>
+      <w:r>
+        <w:rPr>
+          <w:b/>
+          <w:bCs/>
+        </w:rPr>
+        <w:t xml:space="preserve"> </w:t>
+      </w:r>
+      <w:proofErr w:type="spellStart"/>
+      <w:r>
+        <w:rPr>
+          <w:b/>
+          <w:bCs/>
+        </w:rPr>
+        <w:t>xacro</w:t>
+      </w:r>
+      <w:proofErr w:type="spellEnd"/>
+      <w:r>
+        <w:rPr>
+          <w:b/>
+          <w:bCs/>
+        </w:rPr>
+        <w:t xml:space="preserve"> </w:t>
+      </w:r>
+      <w:proofErr w:type="spellStart"/>
+      <w:r>
+        <w:rPr>
+          <w:b/>
+          <w:bCs/>
+        </w:rPr>
+        <w:t>xacro</w:t>
+      </w:r>
+      <w:proofErr w:type="spellEnd"/>
+      <w:r>
+        <w:rPr>
+          <w:b/>
+          <w:bCs/>
+        </w:rPr>
+        <w:t xml:space="preserve"> [</w:t>
+      </w:r>
+      <w:proofErr w:type="spellStart"/>
+      <w:r>
+        <w:rPr>
+          <w:b/>
+          <w:bCs/>
+        </w:rPr>
+        <w:t>name.xacro</w:t>
+      </w:r>
+      <w:proofErr w:type="spellEnd"/>
+      <w:r>
+        <w:rPr>
+          <w:b/>
+          <w:bCs/>
+        </w:rPr>
+        <w:t>] &gt; [</w:t>
+      </w:r>
+      <w:proofErr w:type="spellStart"/>
+      <w:r>
+        <w:rPr>
+          <w:b/>
+          <w:bCs/>
+        </w:rPr>
+        <w:t>name.urdf</w:t>
+      </w:r>
+      <w:proofErr w:type="spellEnd"/>
+      <w:r>
+        <w:rPr>
+          <w:b/>
+          <w:bCs/>
+        </w:rPr>
+        <w:t>]”</w:t>
       </w:r>
     </w:p>
     <w:p>
@@ -374,7 +531,15 @@
         </w:numPr>
       </w:pPr>
       <w:r>
-        <w:t>You can use “check_urdf” as a command afterwards to make sure it ran</w:t>
+        <w:t>You can use “</w:t>
+      </w:r>
+      <w:proofErr w:type="spellStart"/>
+      <w:r>
+        <w:t>check_urdf</w:t>
+      </w:r>
+      <w:proofErr w:type="spellEnd"/>
+      <w:r>
+        <w:t>” as a command afterwards to make sure it ran</w:t>
       </w:r>
     </w:p>
     <w:p>
@@ -392,7 +557,35 @@
         <w:rPr>
           <w:highlight w:val="yellow"/>
         </w:rPr>
-        <w:t xml:space="preserve">Biggest problem I’ve found if it doesn’t run: $ROS_PACKAGE_PATH doesn’t include the directory with your xacro file. (Some of the .xacro files have “find &lt;pkg&gt; in the first handful of lines; if the &lt;pkg&gt; path isn’t in the $ROS_PACKAGE_PATH, add it </w:t>
+        <w:t xml:space="preserve">Biggest problem I’ve found if it doesn’t run: $ROS_PACKAGE_PATH doesn’t include the directory with your </w:t>
+      </w:r>
+      <w:proofErr w:type="spellStart"/>
+      <w:r>
+        <w:rPr>
+          <w:highlight w:val="yellow"/>
+        </w:rPr>
+        <w:t>xacro</w:t>
+      </w:r>
+      <w:proofErr w:type="spellEnd"/>
+      <w:r>
+        <w:rPr>
+          <w:highlight w:val="yellow"/>
+        </w:rPr>
+        <w:t xml:space="preserve"> file. (Some of the .</w:t>
+      </w:r>
+      <w:proofErr w:type="spellStart"/>
+      <w:r>
+        <w:rPr>
+          <w:highlight w:val="yellow"/>
+        </w:rPr>
+        <w:t>xacro</w:t>
+      </w:r>
+      <w:proofErr w:type="spellEnd"/>
+      <w:r>
+        <w:rPr>
+          <w:highlight w:val="yellow"/>
+        </w:rPr>
+        <w:t xml:space="preserve"> files have “find &lt;pkg&gt; in the first handful of lines; if the &lt;pkg&gt; path isn’t in the $ROS_PACKAGE_PATH, add it </w:t>
       </w:r>
     </w:p>
     <w:p>
@@ -414,16 +607,44 @@
           <w:bCs/>
           <w:highlight w:val="yellow"/>
         </w:rPr>
-        <w:t>export ROS_PACKAGE_PATH=$ROS_PACKAGE_PATH:/home/&lt;usr&gt;/ &lt;path_</w:t>
-      </w:r>
+        <w:t>export ROS_PACKAGE_PATH=$ROS_PACKAGE_PATH:/home/&lt;</w:t>
+      </w:r>
+      <w:proofErr w:type="spellStart"/>
       <w:r>
         <w:rPr>
           <w:b/>
           <w:bCs/>
           <w:highlight w:val="yellow"/>
         </w:rPr>
+        <w:t>usr</w:t>
+      </w:r>
+      <w:proofErr w:type="spellEnd"/>
+      <w:r>
+        <w:rPr>
+          <w:b/>
+          <w:bCs/>
+          <w:highlight w:val="yellow"/>
+        </w:rPr>
+        <w:t>&gt;/ &lt;</w:t>
+      </w:r>
+      <w:proofErr w:type="spellStart"/>
+      <w:r>
+        <w:rPr>
+          <w:b/>
+          <w:bCs/>
+          <w:highlight w:val="yellow"/>
+        </w:rPr>
+        <w:t>path_</w:t>
+      </w:r>
+      <w:r>
+        <w:rPr>
+          <w:b/>
+          <w:bCs/>
+          <w:highlight w:val="yellow"/>
+        </w:rPr>
         <w:t>to_your_urdf_directory</w:t>
       </w:r>
+      <w:proofErr w:type="spellEnd"/>
       <w:r>
         <w:rPr>
           <w:b/>
@@ -442,7 +663,15 @@
         </w:numPr>
       </w:pPr>
       <w:r>
-        <w:t>Second biggest problem: not using the correct xacro file. Some are subfiles referenced by others; you want the top-most one.</w:t>
+        <w:t xml:space="preserve">Second biggest problem: not using the correct </w:t>
+      </w:r>
+      <w:proofErr w:type="spellStart"/>
+      <w:r>
+        <w:t>xacro</w:t>
+      </w:r>
+      <w:proofErr w:type="spellEnd"/>
+      <w:r>
+        <w:t xml:space="preserve"> file. Some are subfiles referenced by others; you want the top-most one.</w:t>
       </w:r>
     </w:p>
     <w:p>
@@ -546,6 +775,7 @@
       <w:r>
         <w:t xml:space="preserve">uilt-in </w:t>
       </w:r>
+      <w:proofErr w:type="spellStart"/>
       <w:r>
         <w:t>C</w:t>
       </w:r>
@@ -553,7 +783,11 @@
         <w:t>ontroller</w:t>
       </w:r>
       <w:r>
-        <w:t>.cs script</w:t>
+        <w:t>.cs</w:t>
+      </w:r>
+      <w:proofErr w:type="spellEnd"/>
+      <w:r>
+        <w:t xml:space="preserve"> script</w:t>
       </w:r>
       <w:r>
         <w:t xml:space="preserve"> can be enabled after importing. Here are the recommended parameters </w:t>
@@ -621,7 +855,15 @@
         </w:numPr>
       </w:pPr>
       <w:r>
-        <w:t xml:space="preserve">There are multiple versions of the Controller.cs file: </w:t>
+        <w:t xml:space="preserve">There are multiple versions of the </w:t>
+      </w:r>
+      <w:proofErr w:type="spellStart"/>
+      <w:r>
+        <w:t>Controller.cs</w:t>
+      </w:r>
+      <w:proofErr w:type="spellEnd"/>
+      <w:r>
+        <w:t xml:space="preserve"> file: </w:t>
       </w:r>
     </w:p>
     <w:p>
@@ -632,8 +874,13 @@
           <w:numId w:val="1"/>
         </w:numPr>
       </w:pPr>
-      <w:r>
-        <w:t>Controller.cs: default, auto-generated, permits control using keyboard keys</w:t>
+      <w:proofErr w:type="spellStart"/>
+      <w:r>
+        <w:t>Controller.cs</w:t>
+      </w:r>
+      <w:proofErr w:type="spellEnd"/>
+      <w:r>
+        <w:t>: default, auto-generated, permits control using keyboard keys</w:t>
       </w:r>
     </w:p>
     <w:p>
@@ -644,9 +891,14 @@
           <w:numId w:val="1"/>
         </w:numPr>
       </w:pPr>
+      <w:proofErr w:type="spellStart"/>
       <w:r>
         <w:lastRenderedPageBreak/>
-        <w:t>ControllerWithOculus.cs: modified script controls URDF using Oculus joystick and buttons</w:t>
+        <w:t>ControllerWithOculus.cs</w:t>
+      </w:r>
+      <w:proofErr w:type="spellEnd"/>
+      <w:r>
+        <w:t>: modified script controls URDF using Oculus joystick and buttons</w:t>
       </w:r>
     </w:p>
     <w:p>
@@ -657,11 +909,32 @@
           <w:numId w:val="1"/>
         </w:numPr>
       </w:pPr>
-      <w:r>
-        <w:t>ControllerFromLogFile.cs: reads in a csv file generated by MoveIt and moves the URDF to follow the trajectory thus documented</w:t>
-      </w:r>
-      <w:r>
-        <w:t xml:space="preserve">. For information on how to use MoveIt to generate </w:t>
+      <w:proofErr w:type="spellStart"/>
+      <w:r>
+        <w:t>ControllerFromLogFile.cs</w:t>
+      </w:r>
+      <w:proofErr w:type="spellEnd"/>
+      <w:r>
+        <w:t xml:space="preserve">: reads in a csv file generated by </w:t>
+      </w:r>
+      <w:proofErr w:type="spellStart"/>
+      <w:r>
+        <w:t>MoveIt</w:t>
+      </w:r>
+      <w:proofErr w:type="spellEnd"/>
+      <w:r>
+        <w:t xml:space="preserve"> and moves the URDF to follow the trajectory thus documented</w:t>
+      </w:r>
+      <w:r>
+        <w:t xml:space="preserve">. For information on how to use </w:t>
+      </w:r>
+      <w:proofErr w:type="spellStart"/>
+      <w:r>
+        <w:t>MoveIt</w:t>
+      </w:r>
+      <w:proofErr w:type="spellEnd"/>
+      <w:r>
+        <w:t xml:space="preserve"> to generate </w:t>
       </w:r>
       <w:r>
         <w:t xml:space="preserve">csv files, see </w:t>
@@ -733,8 +1006,21 @@
           <w:numId w:val="1"/>
         </w:numPr>
       </w:pPr>
-      <w:r>
-        <w:t xml:space="preserve">ControllerFullExploration.cs: Instead of using a pre-planned MoveIt path to generate moment-by-moment full-body </w:t>
+      <w:proofErr w:type="spellStart"/>
+      <w:r>
+        <w:t>ControllerFullExploration.cs</w:t>
+      </w:r>
+      <w:proofErr w:type="spellEnd"/>
+      <w:r>
+        <w:t xml:space="preserve">: Instead of using a pre-planned </w:t>
+      </w:r>
+      <w:proofErr w:type="spellStart"/>
+      <w:r>
+        <w:t>MoveIt</w:t>
+      </w:r>
+      <w:proofErr w:type="spellEnd"/>
+      <w:r>
+        <w:t xml:space="preserve"> path to generate moment-by-moment full-body </w:t>
       </w:r>
       <w:r>
         <w:t>poses</w:t>
@@ -755,7 +1041,15 @@
         </w:numPr>
       </w:pPr>
       <w:r>
-        <w:t>Note: if anything breaks in your project, you’ll likely get crazy random motion from the robot. Backtrack and try again. I’ve had this behavior when I tried to call or access a Game Object in the project that was not available or active—even when it wasn’t the robot Game Object, but like a TextMeshPro Debug Report or something.</w:t>
+        <w:t xml:space="preserve">Note: if anything breaks in your project, you’ll likely get crazy random motion from the robot. Backtrack and try again. I’ve had this behavior when I tried to call or access a Game Object in the project that was not available or active—even when it wasn’t the robot Game Object, but like a </w:t>
+      </w:r>
+      <w:proofErr w:type="spellStart"/>
+      <w:r>
+        <w:t>TextMeshPro</w:t>
+      </w:r>
+      <w:proofErr w:type="spellEnd"/>
+      <w:r>
+        <w:t xml:space="preserve"> Debug Report or something.</w:t>
       </w:r>
     </w:p>
     <w:p>
@@ -785,8 +1079,13 @@
         </w:numPr>
       </w:pPr>
       <w:r>
-        <w:t>The PosPotRecorder.cs</w:t>
-      </w:r>
+        <w:t xml:space="preserve">The </w:t>
+      </w:r>
+      <w:proofErr w:type="spellStart"/>
+      <w:r>
+        <w:t>PosPotRecorder.cs</w:t>
+      </w:r>
+      <w:proofErr w:type="spellEnd"/>
       <w:r>
         <w:t xml:space="preserve"> file </w:t>
       </w:r>
@@ -794,10 +1093,50 @@
         <w:t xml:space="preserve">can be inserted as many times as necessary into the Hierarchy within the Scene. (I </w:t>
       </w:r>
       <w:r>
-        <w:t xml:space="preserve">attach it underneath every HandAnchor or EndEffector that I might want to record pose info for, but it </w:t>
-      </w:r>
-      <w:r>
-        <w:t xml:space="preserve">has a public input field where you can drag the Transform or GameObject of your choice, so all the scripts could technically live under one GameObject if you wanted). It will record the Transform information (position and rotation about X/Y/Z axes) into a csv which is labeled according to the GameObject name. </w:t>
+        <w:t xml:space="preserve">attach it underneath every </w:t>
+      </w:r>
+      <w:proofErr w:type="spellStart"/>
+      <w:r>
+        <w:t>HandAnchor</w:t>
+      </w:r>
+      <w:proofErr w:type="spellEnd"/>
+      <w:r>
+        <w:t xml:space="preserve"> or </w:t>
+      </w:r>
+      <w:proofErr w:type="spellStart"/>
+      <w:r>
+        <w:t>EndEffector</w:t>
+      </w:r>
+      <w:proofErr w:type="spellEnd"/>
+      <w:r>
+        <w:t xml:space="preserve"> that I might want to record pose info for, but it </w:t>
+      </w:r>
+      <w:r>
+        <w:t xml:space="preserve">has a public input field where you can drag the Transform or </w:t>
+      </w:r>
+      <w:proofErr w:type="spellStart"/>
+      <w:r>
+        <w:t>GameObject</w:t>
+      </w:r>
+      <w:proofErr w:type="spellEnd"/>
+      <w:r>
+        <w:t xml:space="preserve"> of your choice, so all the scripts could technically live under one </w:t>
+      </w:r>
+      <w:proofErr w:type="spellStart"/>
+      <w:r>
+        <w:t>GameObject</w:t>
+      </w:r>
+      <w:proofErr w:type="spellEnd"/>
+      <w:r>
+        <w:t xml:space="preserve"> if you wanted). It will record the Transform information (position and rotation about X/Y/Z axes) into a csv which is labeled according to the </w:t>
+      </w:r>
+      <w:proofErr w:type="spellStart"/>
+      <w:r>
+        <w:t>GameObject</w:t>
+      </w:r>
+      <w:proofErr w:type="spellEnd"/>
+      <w:r>
+        <w:t xml:space="preserve"> name. </w:t>
       </w:r>
     </w:p>
     <w:p>
@@ -818,7 +1157,15 @@
         <w:t xml:space="preserve">Transform information will be stored </w:t>
       </w:r>
       <w:r>
-        <w:t xml:space="preserve">as a weird mixture of Euler angle and quaternion: Unity stores Transform data as quaternions in radians, but handles translations and rotations along the X/Y/Z axes and by degrees. Since MoveIt also uses radians, the Controller scripts are designed to transform inputs from the csv files by a factor of 180/pi in order to </w:t>
+        <w:t xml:space="preserve">as a weird mixture of Euler angle and quaternion: Unity stores Transform data as quaternions in radians, but handles translations and rotations along the X/Y/Z axes and by degrees. Since </w:t>
+      </w:r>
+      <w:proofErr w:type="spellStart"/>
+      <w:r>
+        <w:t>MoveIt</w:t>
+      </w:r>
+      <w:proofErr w:type="spellEnd"/>
+      <w:r>
+        <w:t xml:space="preserve"> also uses radians, the Controller scripts are designed to transform inputs from the csv files by a factor of 180/pi in order to </w:t>
       </w:r>
       <w:r>
         <w:t xml:space="preserve">create the desired range of motion. However, this may be resulting in discontinuities in logged data. </w:t>
@@ -839,7 +1186,23 @@
         </w:numPr>
       </w:pPr>
       <w:r>
-        <w:t xml:space="preserve">The JointRecorder.cs file generates files similarly to the PosPotRecorder, but instead of recording position and orientation information, it stores the joint angles for each of the numerically-labeled joints in the URDF. </w:t>
+        <w:t xml:space="preserve">The </w:t>
+      </w:r>
+      <w:proofErr w:type="spellStart"/>
+      <w:r>
+        <w:t>JointRecorder.cs</w:t>
+      </w:r>
+      <w:proofErr w:type="spellEnd"/>
+      <w:r>
+        <w:t xml:space="preserve"> file generates files similarly to the </w:t>
+      </w:r>
+      <w:proofErr w:type="spellStart"/>
+      <w:r>
+        <w:t>PosPotRecorder</w:t>
+      </w:r>
+      <w:proofErr w:type="spellEnd"/>
+      <w:r>
+        <w:t xml:space="preserve">, but instead of recording position and orientation information, it stores the joint angles for each of the numerically-labeled joints in the URDF. </w:t>
       </w:r>
     </w:p>
     <w:p>
@@ -863,14 +1226,54 @@
         <w:t xml:space="preserve"> at the end of a run</w:t>
       </w:r>
       <w:r>
-        <w:t xml:space="preserve">, the &lt;urdf_name&gt;_JointMotion_&lt;run_num&gt;.csv file is opened </w:t>
-      </w:r>
-      <w:r>
-        <w:t xml:space="preserve">immediately upon launch and values are stored in it throughout the run. This means that at the end of your data collection, you will have one opened but empty JointMotion.csv file that needs to be deleted. It also means that if you relaunch the apk freshly for any testing purposes, it will immediately overwrite the </w:t>
+        <w:t>, the &lt;</w:t>
+      </w:r>
+      <w:proofErr w:type="spellStart"/>
+      <w:r>
+        <w:t>urdf_name</w:t>
+      </w:r>
+      <w:proofErr w:type="spellEnd"/>
+      <w:r>
+        <w:t>&gt;_</w:t>
+      </w:r>
+      <w:proofErr w:type="spellStart"/>
+      <w:r>
+        <w:t>JointMotion</w:t>
+      </w:r>
+      <w:proofErr w:type="spellEnd"/>
+      <w:r>
+        <w:t>_&lt;</w:t>
+      </w:r>
+      <w:proofErr w:type="spellStart"/>
+      <w:r>
+        <w:t>run_num</w:t>
+      </w:r>
+      <w:proofErr w:type="spellEnd"/>
+      <w:r>
+        <w:t xml:space="preserve">&gt;.csv file is opened </w:t>
+      </w:r>
+      <w:r>
+        <w:t xml:space="preserve">immediately upon launch and values are stored in it throughout the run. This means that at the end of your data collection, you will have one opened but empty JointMotion.csv file that needs to be deleted. It also means that if you relaunch the </w:t>
+      </w:r>
+      <w:proofErr w:type="spellStart"/>
+      <w:r>
+        <w:t>apk</w:t>
+      </w:r>
+      <w:proofErr w:type="spellEnd"/>
+      <w:r>
+        <w:t xml:space="preserve"> freshly for any testing purposes, it will immediately overwrite the </w:t>
       </w:r>
       <w:r>
         <w:lastRenderedPageBreak/>
-        <w:t>&lt;urdf&gt;_JointMotion_1.csv file if it exists.</w:t>
+        <w:t>&lt;</w:t>
+      </w:r>
+      <w:proofErr w:type="spellStart"/>
+      <w:r>
+        <w:t>urdf</w:t>
+      </w:r>
+      <w:proofErr w:type="spellEnd"/>
+      <w:r>
+        <w:t>&gt;_JointMotion_1.csv file if it exists.</w:t>
       </w:r>
       <w:r>
         <w:t xml:space="preserve"> There are probably tidier ways of writing this but for now, just be careful.</w:t>
@@ -903,7 +1306,21 @@
         <w:rPr>
           <w:color w:val="A6A6A6" w:themeColor="background1" w:themeShade="A6"/>
         </w:rPr>
-        <w:t xml:space="preserve"> via server, as Jack did for the RoboVR Hackathon in October. Instead, I’m doing asynchronous transfer of info via .csv log files. If you need real-time info transfer, there is theoretically a ROS# communication pathway you can set up with Unity (see “Simulating Robots in Unity” from a Google search) but if that doesn’t work, I know we’ve at least got Jack’s method functioning once. </w:t>
+        <w:t xml:space="preserve"> via server, as Jack did for the </w:t>
+      </w:r>
+      <w:proofErr w:type="spellStart"/>
+      <w:r>
+        <w:rPr>
+          <w:color w:val="A6A6A6" w:themeColor="background1" w:themeShade="A6"/>
+        </w:rPr>
+        <w:t>RoboVR</w:t>
+      </w:r>
+      <w:proofErr w:type="spellEnd"/>
+      <w:r>
+        <w:rPr>
+          <w:color w:val="A6A6A6" w:themeColor="background1" w:themeShade="A6"/>
+        </w:rPr>
+        <w:t xml:space="preserve"> Hackathon in October. Instead, I’m doing asynchronous transfer of info via .csv log files. If you need real-time info transfer, there is theoretically a ROS# communication pathway you can set up with Unity (see “Simulating Robots in Unity” from a Google search) but if that doesn’t work, I know we’ve at least got Jack’s method functioning once. </w:t>
       </w:r>
     </w:p>
     <w:p>
@@ -942,7 +1359,35 @@
         <w:rPr>
           <w:color w:val="A6A6A6" w:themeColor="background1" w:themeShade="A6"/>
         </w:rPr>
-        <w:t>Current server setup is done via Go, modified from Jack Kolb’s starter script (see ServerScripts folder. Must be on the same wifi network as the server workstation in order to access.)</w:t>
+        <w:t xml:space="preserve">Current server setup is done via Go, modified from Jack Kolb’s starter script (see </w:t>
+      </w:r>
+      <w:proofErr w:type="spellStart"/>
+      <w:r>
+        <w:rPr>
+          <w:color w:val="A6A6A6" w:themeColor="background1" w:themeShade="A6"/>
+        </w:rPr>
+        <w:t>ServerScripts</w:t>
+      </w:r>
+      <w:proofErr w:type="spellEnd"/>
+      <w:r>
+        <w:rPr>
+          <w:color w:val="A6A6A6" w:themeColor="background1" w:themeShade="A6"/>
+        </w:rPr>
+        <w:t xml:space="preserve"> folder. Must be on the same </w:t>
+      </w:r>
+      <w:proofErr w:type="spellStart"/>
+      <w:r>
+        <w:rPr>
+          <w:color w:val="A6A6A6" w:themeColor="background1" w:themeShade="A6"/>
+        </w:rPr>
+        <w:t>wifi</w:t>
+      </w:r>
+      <w:proofErr w:type="spellEnd"/>
+      <w:r>
+        <w:rPr>
+          <w:color w:val="A6A6A6" w:themeColor="background1" w:themeShade="A6"/>
+        </w:rPr>
+        <w:t xml:space="preserve"> network as the server workstation in order to access.)</w:t>
       </w:r>
     </w:p>
     <w:p>
@@ -969,7 +1414,25 @@
           <w:bCs/>
           <w:color w:val="A6A6A6" w:themeColor="background1" w:themeShade="A6"/>
         </w:rPr>
-        <w:t xml:space="preserve">     (or go run main.go)</w:t>
+        <w:t xml:space="preserve">     (or go run </w:t>
+      </w:r>
+      <w:proofErr w:type="spellStart"/>
+      <w:r>
+        <w:rPr>
+          <w:b/>
+          <w:bCs/>
+          <w:color w:val="A6A6A6" w:themeColor="background1" w:themeShade="A6"/>
+        </w:rPr>
+        <w:t>main.go</w:t>
+      </w:r>
+      <w:proofErr w:type="spellEnd"/>
+      <w:r>
+        <w:rPr>
+          <w:b/>
+          <w:bCs/>
+          <w:color w:val="A6A6A6" w:themeColor="background1" w:themeShade="A6"/>
+        </w:rPr>
+        <w:t>)</w:t>
       </w:r>
     </w:p>
     <w:p>
@@ -1018,6 +1481,68 @@
           <w:ilvl w:val="0"/>
           <w:numId w:val="1"/>
         </w:numPr>
+      </w:pPr>
+      <w:r>
+        <w:t xml:space="preserve">Communication between the Oculus and </w:t>
+      </w:r>
+      <w:proofErr w:type="spellStart"/>
+      <w:r>
+        <w:t>MoveIt</w:t>
+      </w:r>
+      <w:proofErr w:type="spellEnd"/>
+      <w:r>
+        <w:t xml:space="preserve"> is done via .csv logfiles in the “persistent data path directory” (specific paths for deployment on Oculus and testing on Windows are mentioned </w:t>
+      </w:r>
+      <w:r>
+        <w:t>below</w:t>
+      </w:r>
+      <w:r>
+        <w:t>). Properly-labeled CSV files will be read by the Oculus from that directory, and labeled CSV files with joint variables, hand pose and end-effector pose are saved into that directory as well.</w:t>
+      </w:r>
+    </w:p>
+    <w:p>
+      <w:pPr>
+        <w:pStyle w:val="ListParagraph"/>
+        <w:numPr>
+          <w:ilvl w:val="1"/>
+          <w:numId w:val="1"/>
+        </w:numPr>
+      </w:pPr>
+      <w:r>
+        <w:t xml:space="preserve">Persistent data path for Windows (my machine only): </w:t>
+      </w:r>
+      <w:r>
+        <w:t>C:\Users\jmoln\AppData\LocalLow\DefaultCompany\NonAnthroHandsUserStudy</w:t>
+      </w:r>
+    </w:p>
+    <w:p>
+      <w:pPr>
+        <w:pStyle w:val="ListParagraph"/>
+        <w:numPr>
+          <w:ilvl w:val="1"/>
+          <w:numId w:val="1"/>
+        </w:numPr>
+      </w:pPr>
+      <w:r>
+        <w:t xml:space="preserve">Persistent data path for Oculus: </w:t>
+      </w:r>
+    </w:p>
+    <w:p>
+      <w:pPr>
+        <w:pStyle w:val="ListParagraph"/>
+        <w:ind w:left="1440"/>
+      </w:pPr>
+      <w:r>
+        <w:t>This PC\Quest 2\Internal shared storage\Android\data\com.DefaultCompany.NonAnthroHandsUserStudy\files</w:t>
+      </w:r>
+    </w:p>
+    <w:p>
+      <w:pPr>
+        <w:pStyle w:val="ListParagraph"/>
+        <w:numPr>
+          <w:ilvl w:val="0"/>
+          <w:numId w:val="1"/>
+        </w:numPr>
         <w:rPr>
           <w:u w:val="single"/>
         </w:rPr>
@@ -1029,12 +1554,14 @@
         </w:rPr>
         <w:t xml:space="preserve">Using </w:t>
       </w:r>
+      <w:proofErr w:type="spellStart"/>
       <w:r>
         <w:rPr>
           <w:u w:val="single"/>
         </w:rPr>
         <w:t>MoveIt</w:t>
       </w:r>
+      <w:proofErr w:type="spellEnd"/>
       <w:r>
         <w:rPr>
           <w:u w:val="single"/>
@@ -1064,13 +1591,69 @@
         <w:rPr>
           <w:highlight w:val="yellow"/>
         </w:rPr>
-        <w:t xml:space="preserve">Important note: sourcing the setup.bash file in the melodic moveit workspace will overwrite the $ROS_PACKAGE_PATH so that it cannot see your urdf file. Even if you successfully exported/created it earlier. Run this line of code manually </w:t>
-      </w:r>
+        <w:t xml:space="preserve">Important note: sourcing the </w:t>
+      </w:r>
+      <w:proofErr w:type="spellStart"/>
       <w:r>
         <w:rPr>
           <w:highlight w:val="yellow"/>
         </w:rPr>
-        <w:t>right before you launch the moveit setup assistant:</w:t>
+        <w:t>setup.bash</w:t>
+      </w:r>
+      <w:proofErr w:type="spellEnd"/>
+      <w:r>
+        <w:rPr>
+          <w:highlight w:val="yellow"/>
+        </w:rPr>
+        <w:t xml:space="preserve"> file in the melodic </w:t>
+      </w:r>
+      <w:proofErr w:type="spellStart"/>
+      <w:r>
+        <w:rPr>
+          <w:highlight w:val="yellow"/>
+        </w:rPr>
+        <w:t>moveit</w:t>
+      </w:r>
+      <w:proofErr w:type="spellEnd"/>
+      <w:r>
+        <w:rPr>
+          <w:highlight w:val="yellow"/>
+        </w:rPr>
+        <w:t xml:space="preserve"> workspace will overwrite the $ROS_PACKAGE_PATH so that it cannot see your </w:t>
+      </w:r>
+      <w:proofErr w:type="spellStart"/>
+      <w:r>
+        <w:rPr>
+          <w:highlight w:val="yellow"/>
+        </w:rPr>
+        <w:t>urdf</w:t>
+      </w:r>
+      <w:proofErr w:type="spellEnd"/>
+      <w:r>
+        <w:rPr>
+          <w:highlight w:val="yellow"/>
+        </w:rPr>
+        <w:t xml:space="preserve"> file. Even if you successfully exported/created it earlier. Run this line of code manually </w:t>
+      </w:r>
+      <w:r>
+        <w:rPr>
+          <w:highlight w:val="yellow"/>
+        </w:rPr>
+        <w:t xml:space="preserve">right before you launch the </w:t>
+      </w:r>
+      <w:proofErr w:type="spellStart"/>
+      <w:r>
+        <w:rPr>
+          <w:highlight w:val="yellow"/>
+        </w:rPr>
+        <w:t>moveit</w:t>
+      </w:r>
+      <w:proofErr w:type="spellEnd"/>
+      <w:r>
+        <w:rPr>
+          <w:highlight w:val="yellow"/>
+        </w:rPr>
+        <w:t xml:space="preserve"> setup assistant:</w:t>
       </w:r>
     </w:p>
     <w:p>
@@ -1121,8 +1704,49 @@
           <w:b/>
           <w:bCs/>
         </w:rPr>
-        <w:t>&gt; roslaunch moveit_setup_assistant setup_assistant.launch</w:t>
-      </w:r>
+        <w:t xml:space="preserve">&gt; </w:t>
+      </w:r>
+      <w:proofErr w:type="spellStart"/>
+      <w:r>
+        <w:rPr>
+          <w:b/>
+          <w:bCs/>
+        </w:rPr>
+        <w:t>roslaunch</w:t>
+      </w:r>
+      <w:proofErr w:type="spellEnd"/>
+      <w:r>
+        <w:rPr>
+          <w:b/>
+          <w:bCs/>
+        </w:rPr>
+        <w:t xml:space="preserve"> </w:t>
+      </w:r>
+      <w:proofErr w:type="spellStart"/>
+      <w:r>
+        <w:rPr>
+          <w:b/>
+          <w:bCs/>
+        </w:rPr>
+        <w:t>moveit_setup_assistant</w:t>
+      </w:r>
+      <w:proofErr w:type="spellEnd"/>
+      <w:r>
+        <w:rPr>
+          <w:b/>
+          <w:bCs/>
+        </w:rPr>
+        <w:t xml:space="preserve"> </w:t>
+      </w:r>
+      <w:proofErr w:type="spellStart"/>
+      <w:r>
+        <w:rPr>
+          <w:b/>
+          <w:bCs/>
+        </w:rPr>
+        <w:t>setup_assistant.launch</w:t>
+      </w:r>
+      <w:proofErr w:type="spellEnd"/>
     </w:p>
     <w:p>
       <w:pPr>
@@ -1227,8 +1851,64 @@
           <w:color w:val="000000" w:themeColor="text1"/>
           <w:u w:val="none"/>
         </w:rPr>
-        <w:t>&gt; roslaunch moveit_setup_assistant setup_assistant.launch</w:t>
-      </w:r>
+        <w:t xml:space="preserve">&gt; </w:t>
+      </w:r>
+      <w:proofErr w:type="spellStart"/>
+      <w:r>
+        <w:rPr>
+          <w:rStyle w:val="Hyperlink"/>
+          <w:b/>
+          <w:bCs/>
+          <w:color w:val="000000" w:themeColor="text1"/>
+          <w:u w:val="none"/>
+        </w:rPr>
+        <w:t>roslaunch</w:t>
+      </w:r>
+      <w:proofErr w:type="spellEnd"/>
+      <w:r>
+        <w:rPr>
+          <w:rStyle w:val="Hyperlink"/>
+          <w:b/>
+          <w:bCs/>
+          <w:color w:val="000000" w:themeColor="text1"/>
+          <w:u w:val="none"/>
+        </w:rPr>
+        <w:t xml:space="preserve"> </w:t>
+      </w:r>
+      <w:proofErr w:type="spellStart"/>
+      <w:r>
+        <w:rPr>
+          <w:rStyle w:val="Hyperlink"/>
+          <w:b/>
+          <w:bCs/>
+          <w:color w:val="000000" w:themeColor="text1"/>
+          <w:u w:val="none"/>
+        </w:rPr>
+        <w:t>moveit_setup_assistant</w:t>
+      </w:r>
+      <w:proofErr w:type="spellEnd"/>
+      <w:r>
+        <w:rPr>
+          <w:rStyle w:val="Hyperlink"/>
+          <w:b/>
+          <w:bCs/>
+          <w:color w:val="000000" w:themeColor="text1"/>
+          <w:u w:val="none"/>
+        </w:rPr>
+        <w:t xml:space="preserve"> </w:t>
+      </w:r>
+      <w:proofErr w:type="spellStart"/>
+      <w:r>
+        <w:rPr>
+          <w:rStyle w:val="Hyperlink"/>
+          <w:b/>
+          <w:bCs/>
+          <w:color w:val="000000" w:themeColor="text1"/>
+          <w:u w:val="none"/>
+        </w:rPr>
+        <w:t>setup_assistant.launch</w:t>
+      </w:r>
+      <w:proofErr w:type="spellEnd"/>
     </w:p>
     <w:p>
       <w:pPr>
@@ -1257,7 +1937,16 @@
           <w:color w:val="auto"/>
           <w:u w:val="none"/>
         </w:rPr>
-        <w:t xml:space="preserve"> that you will want to look at the default start pose in Unity (after you press “play” and the joints settle) and put the joint angles into one of the poses you save in your config file. This will allow you to make plans that start from the URDF’s natural start pose, rather than having an abrupt jump at the beginning (position control) or getting the robot stuck against one of its joint limits (velocity control). Doing this also allowed me to both plan and execute your chosen path (originally, Execution would fail because the robot start state wasn’t considered valid).</w:t>
+        <w:t xml:space="preserve"> that you will want to look at the default start pose in Unity (after you press “play” and the joints settle) and put the joint angles into one of the poses you save in your config file. This will allow you to make plans that start from the URDF’s natural start pose, rather than having an abrupt jump at the beginning (position control) or getting the robot stuck against one of its joint limits </w:t>
+      </w:r>
+      <w:r>
+        <w:rPr>
+          <w:rStyle w:val="Hyperlink"/>
+          <w:color w:val="auto"/>
+          <w:u w:val="none"/>
+        </w:rPr>
+        <w:lastRenderedPageBreak/>
+        <w:t>(velocity control). Doing this also allowed me to both plan and execute your chosen path (originally, Execution would fail because the robot start state wasn’t considered valid).</w:t>
       </w:r>
     </w:p>
     <w:p>
@@ -1279,7 +1968,25 @@
           <w:color w:val="000000" w:themeColor="text1"/>
           <w:u w:val="none"/>
         </w:rPr>
-        <w:t>Command that opens MoveIt for generating paths between poses:</w:t>
+        <w:t xml:space="preserve">Command that opens </w:t>
+      </w:r>
+      <w:proofErr w:type="spellStart"/>
+      <w:r>
+        <w:rPr>
+          <w:rStyle w:val="Hyperlink"/>
+          <w:color w:val="000000" w:themeColor="text1"/>
+          <w:u w:val="none"/>
+        </w:rPr>
+        <w:t>MoveIt</w:t>
+      </w:r>
+      <w:proofErr w:type="spellEnd"/>
+      <w:r>
+        <w:rPr>
+          <w:rStyle w:val="Hyperlink"/>
+          <w:color w:val="000000" w:themeColor="text1"/>
+          <w:u w:val="none"/>
+        </w:rPr>
+        <w:t xml:space="preserve"> for generating paths between poses:</w:t>
       </w:r>
     </w:p>
     <w:p>
@@ -1300,7 +2007,95 @@
           <w:color w:val="000000" w:themeColor="text1"/>
           <w:u w:val="none"/>
         </w:rPr>
-        <w:t>&gt; roslaunch kinova_moveit_config demo.launch rvis_tutorial:=true</w:t>
+        <w:t xml:space="preserve">&gt; </w:t>
+      </w:r>
+      <w:proofErr w:type="spellStart"/>
+      <w:r>
+        <w:rPr>
+          <w:rStyle w:val="Hyperlink"/>
+          <w:b/>
+          <w:bCs/>
+          <w:color w:val="000000" w:themeColor="text1"/>
+          <w:u w:val="none"/>
+        </w:rPr>
+        <w:t>roslaunch</w:t>
+      </w:r>
+      <w:proofErr w:type="spellEnd"/>
+      <w:r>
+        <w:rPr>
+          <w:rStyle w:val="Hyperlink"/>
+          <w:b/>
+          <w:bCs/>
+          <w:color w:val="000000" w:themeColor="text1"/>
+          <w:u w:val="none"/>
+        </w:rPr>
+        <w:t xml:space="preserve"> </w:t>
+      </w:r>
+      <w:proofErr w:type="spellStart"/>
+      <w:r>
+        <w:rPr>
+          <w:rStyle w:val="Hyperlink"/>
+          <w:b/>
+          <w:bCs/>
+          <w:color w:val="000000" w:themeColor="text1"/>
+          <w:u w:val="none"/>
+        </w:rPr>
+        <w:t>kinova_moveit_config</w:t>
+      </w:r>
+      <w:proofErr w:type="spellEnd"/>
+      <w:r>
+        <w:rPr>
+          <w:rStyle w:val="Hyperlink"/>
+          <w:b/>
+          <w:bCs/>
+          <w:color w:val="000000" w:themeColor="text1"/>
+          <w:u w:val="none"/>
+        </w:rPr>
+        <w:t xml:space="preserve"> </w:t>
+      </w:r>
+      <w:proofErr w:type="spellStart"/>
+      <w:r>
+        <w:rPr>
+          <w:rStyle w:val="Hyperlink"/>
+          <w:b/>
+          <w:bCs/>
+          <w:color w:val="000000" w:themeColor="text1"/>
+          <w:u w:val="none"/>
+        </w:rPr>
+        <w:t>demo.launch</w:t>
+      </w:r>
+      <w:proofErr w:type="spellEnd"/>
+      <w:r>
+        <w:rPr>
+          <w:rStyle w:val="Hyperlink"/>
+          <w:b/>
+          <w:bCs/>
+          <w:color w:val="000000" w:themeColor="text1"/>
+          <w:u w:val="none"/>
+        </w:rPr>
+        <w:t xml:space="preserve"> </w:t>
+      </w:r>
+      <w:proofErr w:type="spellStart"/>
+      <w:r>
+        <w:rPr>
+          <w:rStyle w:val="Hyperlink"/>
+          <w:b/>
+          <w:bCs/>
+          <w:color w:val="000000" w:themeColor="text1"/>
+          <w:u w:val="none"/>
+        </w:rPr>
+        <w:t>rvis_tutorial</w:t>
+      </w:r>
+      <w:proofErr w:type="spellEnd"/>
+      <w:r>
+        <w:rPr>
+          <w:rStyle w:val="Hyperlink"/>
+          <w:b/>
+          <w:bCs/>
+          <w:color w:val="000000" w:themeColor="text1"/>
+          <w:u w:val="none"/>
+        </w:rPr>
+        <w:t>:=true</w:t>
       </w:r>
     </w:p>
     <w:p>
@@ -1350,7 +2145,97 @@
           <w:color w:val="auto"/>
           <w:u w:val="none"/>
         </w:rPr>
-        <w:t xml:space="preserve"> and end pose, press “plan” in the “MotionPlanning/Planning” tab at the bottom left of the RViz screen. You can export the positions of the joints for your planned path by saving the joint positions to a “test.bag” rosbag and then a “test.yaml” file with the following command</w:t>
+        <w:t xml:space="preserve"> and end pose, press “plan” in the “</w:t>
+      </w:r>
+      <w:proofErr w:type="spellStart"/>
+      <w:r>
+        <w:rPr>
+          <w:rStyle w:val="Hyperlink"/>
+          <w:color w:val="auto"/>
+          <w:u w:val="none"/>
+        </w:rPr>
+        <w:t>MotionPlanning</w:t>
+      </w:r>
+      <w:proofErr w:type="spellEnd"/>
+      <w:r>
+        <w:rPr>
+          <w:rStyle w:val="Hyperlink"/>
+          <w:color w:val="auto"/>
+          <w:u w:val="none"/>
+        </w:rPr>
+        <w:t xml:space="preserve">/Planning” tab at the bottom left of the </w:t>
+      </w:r>
+      <w:proofErr w:type="spellStart"/>
+      <w:r>
+        <w:rPr>
+          <w:rStyle w:val="Hyperlink"/>
+          <w:color w:val="auto"/>
+          <w:u w:val="none"/>
+        </w:rPr>
+        <w:t>RViz</w:t>
+      </w:r>
+      <w:proofErr w:type="spellEnd"/>
+      <w:r>
+        <w:rPr>
+          <w:rStyle w:val="Hyperlink"/>
+          <w:color w:val="auto"/>
+          <w:u w:val="none"/>
+        </w:rPr>
+        <w:t xml:space="preserve"> screen. You can export the positions of the joints for your planned path by saving the joint positions to a “</w:t>
+      </w:r>
+      <w:proofErr w:type="spellStart"/>
+      <w:r>
+        <w:rPr>
+          <w:rStyle w:val="Hyperlink"/>
+          <w:color w:val="auto"/>
+          <w:u w:val="none"/>
+        </w:rPr>
+        <w:t>test.bag</w:t>
+      </w:r>
+      <w:proofErr w:type="spellEnd"/>
+      <w:r>
+        <w:rPr>
+          <w:rStyle w:val="Hyperlink"/>
+          <w:color w:val="auto"/>
+          <w:u w:val="none"/>
+        </w:rPr>
+        <w:t xml:space="preserve">” </w:t>
+      </w:r>
+      <w:proofErr w:type="spellStart"/>
+      <w:r>
+        <w:rPr>
+          <w:rStyle w:val="Hyperlink"/>
+          <w:color w:val="auto"/>
+          <w:u w:val="none"/>
+        </w:rPr>
+        <w:t>rosbag</w:t>
+      </w:r>
+      <w:proofErr w:type="spellEnd"/>
+      <w:r>
+        <w:rPr>
+          <w:rStyle w:val="Hyperlink"/>
+          <w:color w:val="auto"/>
+          <w:u w:val="none"/>
+        </w:rPr>
+        <w:t xml:space="preserve"> and then a “</w:t>
+      </w:r>
+      <w:proofErr w:type="spellStart"/>
+      <w:r>
+        <w:rPr>
+          <w:rStyle w:val="Hyperlink"/>
+          <w:color w:val="auto"/>
+          <w:u w:val="none"/>
+        </w:rPr>
+        <w:t>test.yaml</w:t>
+      </w:r>
+      <w:proofErr w:type="spellEnd"/>
+      <w:r>
+        <w:rPr>
+          <w:rStyle w:val="Hyperlink"/>
+          <w:color w:val="auto"/>
+          <w:u w:val="none"/>
+        </w:rPr>
+        <w:t>” file with the following command</w:t>
       </w:r>
       <w:r>
         <w:rPr>
@@ -1384,9 +2269,86 @@
           <w:color w:val="auto"/>
           <w:u w:val="none"/>
         </w:rPr>
-        <w:lastRenderedPageBreak/>
-        <w:t>&gt; rosbag record --duration=10 --output-name=test.bag /move_group/display_planned_path</w:t>
-      </w:r>
+        <w:t xml:space="preserve">&gt; </w:t>
+      </w:r>
+      <w:proofErr w:type="spellStart"/>
+      <w:r>
+        <w:rPr>
+          <w:rStyle w:val="Hyperlink"/>
+          <w:b/>
+          <w:bCs/>
+          <w:color w:val="auto"/>
+          <w:u w:val="none"/>
+        </w:rPr>
+        <w:t>rosbag</w:t>
+      </w:r>
+      <w:proofErr w:type="spellEnd"/>
+      <w:r>
+        <w:rPr>
+          <w:rStyle w:val="Hyperlink"/>
+          <w:b/>
+          <w:bCs/>
+          <w:color w:val="auto"/>
+          <w:u w:val="none"/>
+        </w:rPr>
+        <w:t xml:space="preserve"> record --duration=10 --output-name=</w:t>
+      </w:r>
+      <w:proofErr w:type="spellStart"/>
+      <w:r>
+        <w:rPr>
+          <w:rStyle w:val="Hyperlink"/>
+          <w:b/>
+          <w:bCs/>
+          <w:color w:val="auto"/>
+          <w:u w:val="none"/>
+        </w:rPr>
+        <w:t>test.bag</w:t>
+      </w:r>
+      <w:proofErr w:type="spellEnd"/>
+      <w:r>
+        <w:rPr>
+          <w:rStyle w:val="Hyperlink"/>
+          <w:b/>
+          <w:bCs/>
+          <w:color w:val="auto"/>
+          <w:u w:val="none"/>
+        </w:rPr>
+        <w:t xml:space="preserve"> /</w:t>
+      </w:r>
+      <w:proofErr w:type="spellStart"/>
+      <w:r>
+        <w:rPr>
+          <w:rStyle w:val="Hyperlink"/>
+          <w:b/>
+          <w:bCs/>
+          <w:color w:val="auto"/>
+          <w:u w:val="none"/>
+        </w:rPr>
+        <w:t>move_group</w:t>
+      </w:r>
+      <w:proofErr w:type="spellEnd"/>
+      <w:r>
+        <w:rPr>
+          <w:rStyle w:val="Hyperlink"/>
+          <w:b/>
+          <w:bCs/>
+          <w:color w:val="auto"/>
+          <w:u w:val="none"/>
+        </w:rPr>
+        <w:t>/</w:t>
+      </w:r>
+      <w:proofErr w:type="spellStart"/>
+      <w:r>
+        <w:rPr>
+          <w:rStyle w:val="Hyperlink"/>
+          <w:b/>
+          <w:bCs/>
+          <w:color w:val="auto"/>
+          <w:u w:val="none"/>
+        </w:rPr>
+        <w:t>display_planned_path</w:t>
+      </w:r>
+      <w:proofErr w:type="spellEnd"/>
     </w:p>
     <w:p>
       <w:pPr>
@@ -1412,13 +2374,10 @@
           <w:color w:val="808080" w:themeColor="background1" w:themeShade="80"/>
           <w:u w:val="none"/>
         </w:rPr>
-        <w:t>&gt; rostopic echo -b bag_name.bag -p /move_group/display_planned_path &gt; test.csv</w:t>
-      </w:r>
-    </w:p>
-    <w:p>
-      <w:pPr>
-        <w:pStyle w:val="ListParagraph"/>
-        <w:ind w:left="1440"/>
+        <w:t xml:space="preserve">&gt; </w:t>
+      </w:r>
+      <w:proofErr w:type="spellStart"/>
+      <w:r>
         <w:rPr>
           <w:rStyle w:val="Hyperlink"/>
           <w:b/>
@@ -1428,7 +2387,9 @@
           <w:color w:val="808080" w:themeColor="background1" w:themeShade="80"/>
           <w:u w:val="none"/>
         </w:rPr>
-      </w:pPr>
+        <w:t>rostopic</w:t>
+      </w:r>
+      <w:proofErr w:type="spellEnd"/>
       <w:r>
         <w:rPr>
           <w:rStyle w:val="Hyperlink"/>
@@ -1439,50 +2400,255 @@
           <w:color w:val="808080" w:themeColor="background1" w:themeShade="80"/>
           <w:u w:val="none"/>
         </w:rPr>
-        <w:t>(above is deprecated; does not capture all information)</w:t>
-      </w:r>
-      <w:r>
-        <w:rPr>
-          <w:rStyle w:val="Hyperlink"/>
-          <w:color w:val="auto"/>
-          <w:u w:val="none"/>
-        </w:rPr>
-        <w:br/>
-      </w:r>
-      <w:r>
-        <w:rPr>
-          <w:rStyle w:val="Hyperlink"/>
-          <w:b/>
-          <w:bCs/>
-          <w:color w:val="auto"/>
-          <w:u w:val="none"/>
-        </w:rPr>
-        <w:t>&gt;  time ros_readbagfile.py test.bag /move_group/display_planned_path | tee test.yaml</w:t>
-      </w:r>
-    </w:p>
-    <w:p>
-      <w:pPr>
-        <w:pStyle w:val="ListParagraph"/>
-        <w:ind w:left="1440"/>
+        <w:t xml:space="preserve"> echo -b </w:t>
+      </w:r>
+      <w:proofErr w:type="spellStart"/>
+      <w:r>
         <w:rPr>
           <w:rStyle w:val="Hyperlink"/>
           <w:b/>
           <w:bCs/>
           <w:i/>
           <w:iCs/>
-          <w:color w:val="auto"/>
-          <w:u w:val="none"/>
-        </w:rPr>
-      </w:pPr>
-      <w:r>
-        <w:rPr>
-          <w:rStyle w:val="Hyperlink"/>
-          <w:b/>
-          <w:bCs/>
-          <w:color w:val="auto"/>
-          <w:u w:val="none"/>
-        </w:rPr>
-        <w:t>&gt; awk '/positions/ {print}' test.yaml &gt; positions.txt</w:t>
+          <w:color w:val="808080" w:themeColor="background1" w:themeShade="80"/>
+          <w:u w:val="none"/>
+        </w:rPr>
+        <w:t>bag_name.bag</w:t>
+      </w:r>
+      <w:proofErr w:type="spellEnd"/>
+      <w:r>
+        <w:rPr>
+          <w:rStyle w:val="Hyperlink"/>
+          <w:b/>
+          <w:bCs/>
+          <w:i/>
+          <w:iCs/>
+          <w:color w:val="808080" w:themeColor="background1" w:themeShade="80"/>
+          <w:u w:val="none"/>
+        </w:rPr>
+        <w:t xml:space="preserve"> -p /</w:t>
+      </w:r>
+      <w:proofErr w:type="spellStart"/>
+      <w:r>
+        <w:rPr>
+          <w:rStyle w:val="Hyperlink"/>
+          <w:b/>
+          <w:bCs/>
+          <w:i/>
+          <w:iCs/>
+          <w:color w:val="808080" w:themeColor="background1" w:themeShade="80"/>
+          <w:u w:val="none"/>
+        </w:rPr>
+        <w:t>move_group</w:t>
+      </w:r>
+      <w:proofErr w:type="spellEnd"/>
+      <w:r>
+        <w:rPr>
+          <w:rStyle w:val="Hyperlink"/>
+          <w:b/>
+          <w:bCs/>
+          <w:i/>
+          <w:iCs/>
+          <w:color w:val="808080" w:themeColor="background1" w:themeShade="80"/>
+          <w:u w:val="none"/>
+        </w:rPr>
+        <w:t>/</w:t>
+      </w:r>
+      <w:proofErr w:type="spellStart"/>
+      <w:r>
+        <w:rPr>
+          <w:rStyle w:val="Hyperlink"/>
+          <w:b/>
+          <w:bCs/>
+          <w:i/>
+          <w:iCs/>
+          <w:color w:val="808080" w:themeColor="background1" w:themeShade="80"/>
+          <w:u w:val="none"/>
+        </w:rPr>
+        <w:t>display_planned_path</w:t>
+      </w:r>
+      <w:proofErr w:type="spellEnd"/>
+      <w:r>
+        <w:rPr>
+          <w:rStyle w:val="Hyperlink"/>
+          <w:b/>
+          <w:bCs/>
+          <w:i/>
+          <w:iCs/>
+          <w:color w:val="808080" w:themeColor="background1" w:themeShade="80"/>
+          <w:u w:val="none"/>
+        </w:rPr>
+        <w:t xml:space="preserve"> &gt; test.csv</w:t>
+      </w:r>
+    </w:p>
+    <w:p>
+      <w:pPr>
+        <w:pStyle w:val="ListParagraph"/>
+        <w:ind w:left="1440"/>
+        <w:rPr>
+          <w:rStyle w:val="Hyperlink"/>
+          <w:b/>
+          <w:bCs/>
+          <w:i/>
+          <w:iCs/>
+          <w:color w:val="808080" w:themeColor="background1" w:themeShade="80"/>
+          <w:u w:val="none"/>
+        </w:rPr>
+      </w:pPr>
+      <w:r>
+        <w:rPr>
+          <w:rStyle w:val="Hyperlink"/>
+          <w:b/>
+          <w:bCs/>
+          <w:i/>
+          <w:iCs/>
+          <w:color w:val="808080" w:themeColor="background1" w:themeShade="80"/>
+          <w:u w:val="none"/>
+        </w:rPr>
+        <w:t>(above is deprecated; does not capture all information)</w:t>
+      </w:r>
+      <w:r>
+        <w:rPr>
+          <w:rStyle w:val="Hyperlink"/>
+          <w:color w:val="auto"/>
+          <w:u w:val="none"/>
+        </w:rPr>
+        <w:br/>
+      </w:r>
+      <w:r>
+        <w:rPr>
+          <w:rStyle w:val="Hyperlink"/>
+          <w:b/>
+          <w:bCs/>
+          <w:color w:val="auto"/>
+          <w:u w:val="none"/>
+        </w:rPr>
+        <w:t xml:space="preserve">&gt;  time ros_readbagfile.py </w:t>
+      </w:r>
+      <w:proofErr w:type="spellStart"/>
+      <w:r>
+        <w:rPr>
+          <w:rStyle w:val="Hyperlink"/>
+          <w:b/>
+          <w:bCs/>
+          <w:color w:val="auto"/>
+          <w:u w:val="none"/>
+        </w:rPr>
+        <w:t>test.bag</w:t>
+      </w:r>
+      <w:proofErr w:type="spellEnd"/>
+      <w:r>
+        <w:rPr>
+          <w:rStyle w:val="Hyperlink"/>
+          <w:b/>
+          <w:bCs/>
+          <w:color w:val="auto"/>
+          <w:u w:val="none"/>
+        </w:rPr>
+        <w:t xml:space="preserve"> /</w:t>
+      </w:r>
+      <w:proofErr w:type="spellStart"/>
+      <w:r>
+        <w:rPr>
+          <w:rStyle w:val="Hyperlink"/>
+          <w:b/>
+          <w:bCs/>
+          <w:color w:val="auto"/>
+          <w:u w:val="none"/>
+        </w:rPr>
+        <w:t>move_group</w:t>
+      </w:r>
+      <w:proofErr w:type="spellEnd"/>
+      <w:r>
+        <w:rPr>
+          <w:rStyle w:val="Hyperlink"/>
+          <w:b/>
+          <w:bCs/>
+          <w:color w:val="auto"/>
+          <w:u w:val="none"/>
+        </w:rPr>
+        <w:t>/</w:t>
+      </w:r>
+      <w:proofErr w:type="spellStart"/>
+      <w:r>
+        <w:rPr>
+          <w:rStyle w:val="Hyperlink"/>
+          <w:b/>
+          <w:bCs/>
+          <w:color w:val="auto"/>
+          <w:u w:val="none"/>
+        </w:rPr>
+        <w:t>display_planned_path</w:t>
+      </w:r>
+      <w:proofErr w:type="spellEnd"/>
+      <w:r>
+        <w:rPr>
+          <w:rStyle w:val="Hyperlink"/>
+          <w:b/>
+          <w:bCs/>
+          <w:color w:val="auto"/>
+          <w:u w:val="none"/>
+        </w:rPr>
+        <w:t xml:space="preserve"> | tee </w:t>
+      </w:r>
+      <w:proofErr w:type="spellStart"/>
+      <w:r>
+        <w:rPr>
+          <w:rStyle w:val="Hyperlink"/>
+          <w:b/>
+          <w:bCs/>
+          <w:color w:val="auto"/>
+          <w:u w:val="none"/>
+        </w:rPr>
+        <w:t>test.yaml</w:t>
+      </w:r>
+      <w:proofErr w:type="spellEnd"/>
+    </w:p>
+    <w:p>
+      <w:pPr>
+        <w:pStyle w:val="ListParagraph"/>
+        <w:ind w:left="1440"/>
+        <w:rPr>
+          <w:rStyle w:val="Hyperlink"/>
+          <w:b/>
+          <w:bCs/>
+          <w:i/>
+          <w:iCs/>
+          <w:color w:val="auto"/>
+          <w:u w:val="none"/>
+        </w:rPr>
+      </w:pPr>
+      <w:r>
+        <w:rPr>
+          <w:rStyle w:val="Hyperlink"/>
+          <w:b/>
+          <w:bCs/>
+          <w:color w:val="auto"/>
+          <w:u w:val="none"/>
+        </w:rPr>
+        <w:t xml:space="preserve">&gt; awk '/positions/ {print}' </w:t>
+      </w:r>
+      <w:proofErr w:type="spellStart"/>
+      <w:r>
+        <w:rPr>
+          <w:rStyle w:val="Hyperlink"/>
+          <w:b/>
+          <w:bCs/>
+          <w:color w:val="auto"/>
+          <w:u w:val="none"/>
+        </w:rPr>
+        <w:t>test.yaml</w:t>
+      </w:r>
+      <w:proofErr w:type="spellEnd"/>
+      <w:r>
+        <w:rPr>
+          <w:rStyle w:val="Hyperlink"/>
+          <w:b/>
+          <w:bCs/>
+          <w:color w:val="auto"/>
+          <w:u w:val="none"/>
+        </w:rPr>
+        <w:t xml:space="preserve"> &gt; positions.txt</w:t>
       </w:r>
     </w:p>
     <w:p>
@@ -1565,15 +2731,51 @@
           <w:color w:val="auto"/>
           <w:u w:val="none"/>
         </w:rPr>
-        <w:t xml:space="preserve">The controller code in Unity (ControllerFromLogFile.cs) will import the sequence of positions and transmit them to the robot every 0.2 seconds. </w:t>
-      </w:r>
-      <w:r>
-        <w:rPr>
-          <w:rStyle w:val="Hyperlink"/>
-          <w:color w:val="auto"/>
-          <w:u w:val="none"/>
-        </w:rPr>
-        <w:t>This can be manually visualized by dragging the “target” slider under the xDrive of each individual link while running the code in Unity.</w:t>
+        <w:t>The controller code in Unity (</w:t>
+      </w:r>
+      <w:proofErr w:type="spellStart"/>
+      <w:r>
+        <w:rPr>
+          <w:rStyle w:val="Hyperlink"/>
+          <w:color w:val="auto"/>
+          <w:u w:val="none"/>
+        </w:rPr>
+        <w:t>ControllerFromLogFile.cs</w:t>
+      </w:r>
+      <w:proofErr w:type="spellEnd"/>
+      <w:r>
+        <w:rPr>
+          <w:rStyle w:val="Hyperlink"/>
+          <w:color w:val="auto"/>
+          <w:u w:val="none"/>
+        </w:rPr>
+        <w:t xml:space="preserve">) will import the sequence of positions and transmit them to the robot every 0.2 seconds. </w:t>
+      </w:r>
+      <w:r>
+        <w:rPr>
+          <w:rStyle w:val="Hyperlink"/>
+          <w:color w:val="auto"/>
+          <w:u w:val="none"/>
+        </w:rPr>
+        <w:t xml:space="preserve">This can be manually visualized by dragging the “target” slider under the </w:t>
+      </w:r>
+      <w:proofErr w:type="spellStart"/>
+      <w:r>
+        <w:rPr>
+          <w:rStyle w:val="Hyperlink"/>
+          <w:color w:val="auto"/>
+          <w:u w:val="none"/>
+        </w:rPr>
+        <w:t>xDrive</w:t>
+      </w:r>
+      <w:proofErr w:type="spellEnd"/>
+      <w:r>
+        <w:rPr>
+          <w:rStyle w:val="Hyperlink"/>
+          <w:color w:val="auto"/>
+          <w:u w:val="none"/>
+        </w:rPr>
+        <w:t xml:space="preserve"> of each individual link while running the code in Unity.</w:t>
       </w:r>
       <w:r>
         <w:rPr>
@@ -1619,7 +2821,25 @@
           <w:color w:val="auto"/>
           <w:u w:val="none"/>
         </w:rPr>
-        <w:t>upload “targetVelocity” values instead of “target” [position] values with my code.</w:t>
+        <w:t>upload “</w:t>
+      </w:r>
+      <w:proofErr w:type="spellStart"/>
+      <w:r>
+        <w:rPr>
+          <w:rStyle w:val="Hyperlink"/>
+          <w:color w:val="auto"/>
+          <w:u w:val="none"/>
+        </w:rPr>
+        <w:t>targetVelocity</w:t>
+      </w:r>
+      <w:proofErr w:type="spellEnd"/>
+      <w:r>
+        <w:rPr>
+          <w:rStyle w:val="Hyperlink"/>
+          <w:color w:val="auto"/>
+          <w:u w:val="none"/>
+        </w:rPr>
+        <w:t>” values instead of “target” [position] values with my code.</w:t>
       </w:r>
     </w:p>
     <w:p>
@@ -1789,7 +3009,23 @@
           <w:rStyle w:val="Hyperlink"/>
           <w:color w:val="A6A6A6" w:themeColor="background1" w:themeShade="A6"/>
         </w:rPr>
-        <w:t>Using MoveIt to create a trajectory that spans multiple waypoints:</w:t>
+        <w:t xml:space="preserve">Using </w:t>
+      </w:r>
+      <w:proofErr w:type="spellStart"/>
+      <w:r>
+        <w:rPr>
+          <w:rStyle w:val="Hyperlink"/>
+          <w:color w:val="A6A6A6" w:themeColor="background1" w:themeShade="A6"/>
+        </w:rPr>
+        <w:t>MoveIt</w:t>
+      </w:r>
+      <w:proofErr w:type="spellEnd"/>
+      <w:r>
+        <w:rPr>
+          <w:rStyle w:val="Hyperlink"/>
+          <w:color w:val="A6A6A6" w:themeColor="background1" w:themeShade="A6"/>
+        </w:rPr>
+        <w:t xml:space="preserve"> to create a trajectory that spans multiple waypoints:</w:t>
       </w:r>
     </w:p>
     <w:p>
@@ -1833,7 +3069,25 @@
           <w:color w:val="A6A6A6" w:themeColor="background1" w:themeShade="A6"/>
           <w:u w:val="none"/>
         </w:rPr>
-        <w:t xml:space="preserve"> from MoveIt for a csv-driven URDF trajectory</w:t>
+        <w:t xml:space="preserve"> from </w:t>
+      </w:r>
+      <w:proofErr w:type="spellStart"/>
+      <w:r>
+        <w:rPr>
+          <w:rStyle w:val="Hyperlink"/>
+          <w:color w:val="A6A6A6" w:themeColor="background1" w:themeShade="A6"/>
+          <w:u w:val="none"/>
+        </w:rPr>
+        <w:t>MoveIt</w:t>
+      </w:r>
+      <w:proofErr w:type="spellEnd"/>
+      <w:r>
+        <w:rPr>
+          <w:rStyle w:val="Hyperlink"/>
+          <w:color w:val="A6A6A6" w:themeColor="background1" w:themeShade="A6"/>
+          <w:u w:val="none"/>
+        </w:rPr>
+        <w:t xml:space="preserve"> for a csv-driven URDF trajectory</w:t>
       </w:r>
     </w:p>
     <w:p>
@@ -1863,7 +3117,43 @@
           <w:color w:val="A6A6A6" w:themeColor="background1" w:themeShade="A6"/>
           <w:u w:val="none"/>
         </w:rPr>
-        <w:t xml:space="preserve"> This should be the config folder where you saved all miscellaneous files after completing your URDF setup in the MoveIt SetUp Assistant.</w:t>
+        <w:t xml:space="preserve"> This should be the config folder where you saved all miscellaneous files after completing your URDF setup in the </w:t>
+      </w:r>
+      <w:proofErr w:type="spellStart"/>
+      <w:r>
+        <w:rPr>
+          <w:rStyle w:val="Hyperlink"/>
+          <w:color w:val="A6A6A6" w:themeColor="background1" w:themeShade="A6"/>
+          <w:u w:val="none"/>
+        </w:rPr>
+        <w:t>MoveIt</w:t>
+      </w:r>
+      <w:proofErr w:type="spellEnd"/>
+      <w:r>
+        <w:rPr>
+          <w:rStyle w:val="Hyperlink"/>
+          <w:color w:val="A6A6A6" w:themeColor="background1" w:themeShade="A6"/>
+          <w:u w:val="none"/>
+        </w:rPr>
+        <w:t xml:space="preserve"> </w:t>
+      </w:r>
+      <w:proofErr w:type="spellStart"/>
+      <w:r>
+        <w:rPr>
+          <w:rStyle w:val="Hyperlink"/>
+          <w:color w:val="A6A6A6" w:themeColor="background1" w:themeShade="A6"/>
+          <w:u w:val="none"/>
+        </w:rPr>
+        <w:t>SetUp</w:t>
+      </w:r>
+      <w:proofErr w:type="spellEnd"/>
+      <w:r>
+        <w:rPr>
+          <w:rStyle w:val="Hyperlink"/>
+          <w:color w:val="A6A6A6" w:themeColor="background1" w:themeShade="A6"/>
+          <w:u w:val="none"/>
+        </w:rPr>
+        <w:t xml:space="preserve"> Assistant.</w:t>
       </w:r>
     </w:p>
     <w:p>
@@ -1887,7 +3177,25 @@
           <w:color w:val="A6A6A6" w:themeColor="background1" w:themeShade="A6"/>
           <w:u w:val="none"/>
         </w:rPr>
-        <w:t xml:space="preserve">Launch Rviz in one terminal window: </w:t>
+        <w:t xml:space="preserve">Launch </w:t>
+      </w:r>
+      <w:proofErr w:type="spellStart"/>
+      <w:r>
+        <w:rPr>
+          <w:rStyle w:val="Hyperlink"/>
+          <w:color w:val="A6A6A6" w:themeColor="background1" w:themeShade="A6"/>
+          <w:u w:val="none"/>
+        </w:rPr>
+        <w:t>Rviz</w:t>
+      </w:r>
+      <w:proofErr w:type="spellEnd"/>
+      <w:r>
+        <w:rPr>
+          <w:rStyle w:val="Hyperlink"/>
+          <w:color w:val="A6A6A6" w:themeColor="background1" w:themeShade="A6"/>
+          <w:u w:val="none"/>
+        </w:rPr>
+        <w:t xml:space="preserve"> in one terminal window: </w:t>
       </w:r>
     </w:p>
     <w:p>
@@ -1910,7 +3218,29 @@
           <w:color w:val="A6A6A6" w:themeColor="background1" w:themeShade="A6"/>
           <w:u w:val="none"/>
         </w:rPr>
-        <w:t xml:space="preserve">&gt; roslaunch </w:t>
+        <w:t xml:space="preserve">&gt; </w:t>
+      </w:r>
+      <w:proofErr w:type="spellStart"/>
+      <w:r>
+        <w:rPr>
+          <w:rStyle w:val="Hyperlink"/>
+          <w:b/>
+          <w:bCs/>
+          <w:color w:val="A6A6A6" w:themeColor="background1" w:themeShade="A6"/>
+          <w:u w:val="none"/>
+        </w:rPr>
+        <w:t>roslaunch</w:t>
+      </w:r>
+      <w:proofErr w:type="spellEnd"/>
+      <w:r>
+        <w:rPr>
+          <w:rStyle w:val="Hyperlink"/>
+          <w:b/>
+          <w:bCs/>
+          <w:color w:val="A6A6A6" w:themeColor="background1" w:themeShade="A6"/>
+          <w:u w:val="none"/>
+        </w:rPr>
+        <w:t xml:space="preserve"> </w:t>
       </w:r>
       <w:r>
         <w:rPr>
@@ -1922,6 +3252,7 @@
         </w:rPr>
         <w:t>[</w:t>
       </w:r>
+      <w:proofErr w:type="spellStart"/>
       <w:r>
         <w:rPr>
           <w:rStyle w:val="Hyperlink"/>
@@ -1932,6 +3263,7 @@
         </w:rPr>
         <w:t>kinova_moveit</w:t>
       </w:r>
+      <w:proofErr w:type="spellEnd"/>
       <w:r>
         <w:rPr>
           <w:rStyle w:val="Hyperlink"/>
@@ -1950,7 +3282,51 @@
           <w:color w:val="A6A6A6" w:themeColor="background1" w:themeShade="A6"/>
           <w:u w:val="none"/>
         </w:rPr>
-        <w:t>_config demo.launch rvis_tutorial:=true</w:t>
+        <w:t xml:space="preserve">_config </w:t>
+      </w:r>
+      <w:proofErr w:type="spellStart"/>
+      <w:r>
+        <w:rPr>
+          <w:rStyle w:val="Hyperlink"/>
+          <w:b/>
+          <w:bCs/>
+          <w:color w:val="A6A6A6" w:themeColor="background1" w:themeShade="A6"/>
+          <w:u w:val="none"/>
+        </w:rPr>
+        <w:t>demo.launch</w:t>
+      </w:r>
+      <w:proofErr w:type="spellEnd"/>
+      <w:r>
+        <w:rPr>
+          <w:rStyle w:val="Hyperlink"/>
+          <w:b/>
+          <w:bCs/>
+          <w:color w:val="A6A6A6" w:themeColor="background1" w:themeShade="A6"/>
+          <w:u w:val="none"/>
+        </w:rPr>
+        <w:t xml:space="preserve"> </w:t>
+      </w:r>
+      <w:proofErr w:type="spellStart"/>
+      <w:r>
+        <w:rPr>
+          <w:rStyle w:val="Hyperlink"/>
+          <w:b/>
+          <w:bCs/>
+          <w:color w:val="A6A6A6" w:themeColor="background1" w:themeShade="A6"/>
+          <w:u w:val="none"/>
+        </w:rPr>
+        <w:t>rvis_tutorial</w:t>
+      </w:r>
+      <w:proofErr w:type="spellEnd"/>
+      <w:r>
+        <w:rPr>
+          <w:rStyle w:val="Hyperlink"/>
+          <w:b/>
+          <w:bCs/>
+          <w:color w:val="A6A6A6" w:themeColor="background1" w:themeShade="A6"/>
+          <w:u w:val="none"/>
+        </w:rPr>
+        <w:t>:=true</w:t>
       </w:r>
     </w:p>
     <w:p>
@@ -1997,7 +3373,51 @@
           <w:color w:val="A6A6A6" w:themeColor="background1" w:themeShade="A6"/>
           <w:u w:val="none"/>
         </w:rPr>
-        <w:t>&gt; rosrun [kinova_moveit]_config move_group_grid_search.py</w:t>
+        <w:t xml:space="preserve">&gt; </w:t>
+      </w:r>
+      <w:proofErr w:type="spellStart"/>
+      <w:r>
+        <w:rPr>
+          <w:rStyle w:val="Hyperlink"/>
+          <w:b/>
+          <w:bCs/>
+          <w:color w:val="A6A6A6" w:themeColor="background1" w:themeShade="A6"/>
+          <w:u w:val="none"/>
+        </w:rPr>
+        <w:t>rosrun</w:t>
+      </w:r>
+      <w:proofErr w:type="spellEnd"/>
+      <w:r>
+        <w:rPr>
+          <w:rStyle w:val="Hyperlink"/>
+          <w:b/>
+          <w:bCs/>
+          <w:color w:val="A6A6A6" w:themeColor="background1" w:themeShade="A6"/>
+          <w:u w:val="none"/>
+        </w:rPr>
+        <w:t xml:space="preserve"> [</w:t>
+      </w:r>
+      <w:proofErr w:type="spellStart"/>
+      <w:r>
+        <w:rPr>
+          <w:rStyle w:val="Hyperlink"/>
+          <w:b/>
+          <w:bCs/>
+          <w:color w:val="A6A6A6" w:themeColor="background1" w:themeShade="A6"/>
+          <w:u w:val="none"/>
+        </w:rPr>
+        <w:t>kinova_moveit</w:t>
+      </w:r>
+      <w:proofErr w:type="spellEnd"/>
+      <w:r>
+        <w:rPr>
+          <w:rStyle w:val="Hyperlink"/>
+          <w:b/>
+          <w:bCs/>
+          <w:color w:val="A6A6A6" w:themeColor="background1" w:themeShade="A6"/>
+          <w:u w:val="none"/>
+        </w:rPr>
+        <w:t>]_config move_group_grid_search.py</w:t>
       </w:r>
     </w:p>
     <w:p>
@@ -2019,7 +3439,80 @@
           <w:color w:val="A6A6A6" w:themeColor="background1" w:themeShade="A6"/>
           <w:u w:val="none"/>
         </w:rPr>
-        <w:t>You can change the joint angle combinations and order in the move_group_python_interface.py, under the go_to_joint_state() function. Comment out all other tutorial functions under the main() function. I found that three joint angles per dof (pi/3, pi, and 5pi/3) was few enough that even with 3^6 combinations, all motions can be run in a reasonable time frame, and the selected joint angles also avoid hitting joint limits near 360deg and 0deg. Grab the output angles by doing the usual rosbag command on the /joint_states topic.</w:t>
+        <w:lastRenderedPageBreak/>
+        <w:t xml:space="preserve">You can change the joint angle combinations and order in the move_group_python_interface.py, under the </w:t>
+      </w:r>
+      <w:proofErr w:type="spellStart"/>
+      <w:r>
+        <w:rPr>
+          <w:rStyle w:val="Hyperlink"/>
+          <w:color w:val="A6A6A6" w:themeColor="background1" w:themeShade="A6"/>
+          <w:u w:val="none"/>
+        </w:rPr>
+        <w:t>go_to_joint_state</w:t>
+      </w:r>
+      <w:proofErr w:type="spellEnd"/>
+      <w:r>
+        <w:rPr>
+          <w:rStyle w:val="Hyperlink"/>
+          <w:color w:val="A6A6A6" w:themeColor="background1" w:themeShade="A6"/>
+          <w:u w:val="none"/>
+        </w:rPr>
+        <w:t xml:space="preserve">() function. Comment out all other tutorial functions under the main() function. I found that three joint angles per </w:t>
+      </w:r>
+      <w:proofErr w:type="spellStart"/>
+      <w:r>
+        <w:rPr>
+          <w:rStyle w:val="Hyperlink"/>
+          <w:color w:val="A6A6A6" w:themeColor="background1" w:themeShade="A6"/>
+          <w:u w:val="none"/>
+        </w:rPr>
+        <w:t>dof</w:t>
+      </w:r>
+      <w:proofErr w:type="spellEnd"/>
+      <w:r>
+        <w:rPr>
+          <w:rStyle w:val="Hyperlink"/>
+          <w:color w:val="A6A6A6" w:themeColor="background1" w:themeShade="A6"/>
+          <w:u w:val="none"/>
+        </w:rPr>
+        <w:t xml:space="preserve"> (pi/3, pi, and 5pi/3) was few enough that even with 3^6 combinations, all motions can be run in a reasonable time frame, and the selected joint angles also avoid hitting joint limits near 360deg and 0deg. Grab the output angles by doing the usual </w:t>
+      </w:r>
+      <w:proofErr w:type="spellStart"/>
+      <w:r>
+        <w:rPr>
+          <w:rStyle w:val="Hyperlink"/>
+          <w:color w:val="A6A6A6" w:themeColor="background1" w:themeShade="A6"/>
+          <w:u w:val="none"/>
+        </w:rPr>
+        <w:t>rosbag</w:t>
+      </w:r>
+      <w:proofErr w:type="spellEnd"/>
+      <w:r>
+        <w:rPr>
+          <w:rStyle w:val="Hyperlink"/>
+          <w:color w:val="A6A6A6" w:themeColor="background1" w:themeShade="A6"/>
+          <w:u w:val="none"/>
+        </w:rPr>
+        <w:t xml:space="preserve"> command on the /</w:t>
+      </w:r>
+      <w:proofErr w:type="spellStart"/>
+      <w:r>
+        <w:rPr>
+          <w:rStyle w:val="Hyperlink"/>
+          <w:color w:val="A6A6A6" w:themeColor="background1" w:themeShade="A6"/>
+          <w:u w:val="none"/>
+        </w:rPr>
+        <w:t>joint_states</w:t>
+      </w:r>
+      <w:proofErr w:type="spellEnd"/>
+      <w:r>
+        <w:rPr>
+          <w:rStyle w:val="Hyperlink"/>
+          <w:color w:val="A6A6A6" w:themeColor="background1" w:themeShade="A6"/>
+          <w:u w:val="none"/>
+        </w:rPr>
+        <w:t xml:space="preserve"> topic.</w:t>
       </w:r>
     </w:p>
     <w:p>
@@ -2033,11 +3526,19 @@
           <w:color w:val="A6A6A6" w:themeColor="background1" w:themeShade="A6"/>
         </w:rPr>
       </w:pPr>
-      <w:r>
-        <w:rPr>
-          <w:color w:val="A6A6A6" w:themeColor="background1" w:themeShade="A6"/>
-        </w:rPr>
-        <w:t>FastIK:</w:t>
+      <w:proofErr w:type="spellStart"/>
+      <w:r>
+        <w:rPr>
+          <w:color w:val="A6A6A6" w:themeColor="background1" w:themeShade="A6"/>
+        </w:rPr>
+        <w:t>FastIK</w:t>
+      </w:r>
+      <w:proofErr w:type="spellEnd"/>
+      <w:r>
+        <w:rPr>
+          <w:color w:val="A6A6A6" w:themeColor="background1" w:themeShade="A6"/>
+        </w:rPr>
+        <w:t>:</w:t>
       </w:r>
     </w:p>
     <w:p>
@@ -2055,7 +3556,6 @@
         <w:rPr>
           <w:color w:val="A6A6A6" w:themeColor="background1" w:themeShade="A6"/>
         </w:rPr>
-        <w:lastRenderedPageBreak/>
         <w:t xml:space="preserve">Installation is a pain. I followed the tutorial here: </w:t>
       </w:r>
       <w:hyperlink r:id="rId17" w:history="1">
@@ -2088,11 +3588,19 @@
         </w:rPr>
         <w:t xml:space="preserve">) to install the </w:t>
       </w:r>
-      <w:r>
-        <w:rPr>
-          <w:color w:val="A6A6A6" w:themeColor="background1" w:themeShade="A6"/>
-        </w:rPr>
-        <w:t>OpenRave software package. (I think the tutorial has been updated in the last week so you can go straight to docker and it’ll take care of the installation for you)</w:t>
+      <w:proofErr w:type="spellStart"/>
+      <w:r>
+        <w:rPr>
+          <w:color w:val="A6A6A6" w:themeColor="background1" w:themeShade="A6"/>
+        </w:rPr>
+        <w:t>OpenRave</w:t>
+      </w:r>
+      <w:proofErr w:type="spellEnd"/>
+      <w:r>
+        <w:rPr>
+          <w:color w:val="A6A6A6" w:themeColor="background1" w:themeShade="A6"/>
+        </w:rPr>
+        <w:t xml:space="preserve"> software package. (I think the tutorial has been updated in the last week so you can go straight to docker and it’ll take care of the installation for you)</w:t>
       </w:r>
     </w:p>
     <w:p>
@@ -2110,7 +3618,21 @@
         <w:rPr>
           <w:color w:val="A6A6A6" w:themeColor="background1" w:themeShade="A6"/>
         </w:rPr>
-        <w:t xml:space="preserve">Download collada_urdf: </w:t>
+        <w:t xml:space="preserve">Download </w:t>
+      </w:r>
+      <w:proofErr w:type="spellStart"/>
+      <w:r>
+        <w:rPr>
+          <w:color w:val="A6A6A6" w:themeColor="background1" w:themeShade="A6"/>
+        </w:rPr>
+        <w:t>collada_urdf</w:t>
+      </w:r>
+      <w:proofErr w:type="spellEnd"/>
+      <w:r>
+        <w:rPr>
+          <w:color w:val="A6A6A6" w:themeColor="background1" w:themeShade="A6"/>
+        </w:rPr>
+        <w:t xml:space="preserve">: </w:t>
       </w:r>
     </w:p>
     <w:p>
@@ -2125,8 +3647,58 @@
         <w:rPr>
           <w:color w:val="A6A6A6" w:themeColor="background1" w:themeShade="A6"/>
         </w:rPr>
-        <w:t>&gt; sudo apt-get install ros-melodic-collada-urdf</w:t>
-      </w:r>
+        <w:t xml:space="preserve">&gt; </w:t>
+      </w:r>
+      <w:proofErr w:type="spellStart"/>
+      <w:r>
+        <w:rPr>
+          <w:color w:val="A6A6A6" w:themeColor="background1" w:themeShade="A6"/>
+        </w:rPr>
+        <w:t>sudo</w:t>
+      </w:r>
+      <w:proofErr w:type="spellEnd"/>
+      <w:r>
+        <w:rPr>
+          <w:color w:val="A6A6A6" w:themeColor="background1" w:themeShade="A6"/>
+        </w:rPr>
+        <w:t xml:space="preserve"> apt-get install </w:t>
+      </w:r>
+      <w:proofErr w:type="spellStart"/>
+      <w:r>
+        <w:rPr>
+          <w:color w:val="A6A6A6" w:themeColor="background1" w:themeShade="A6"/>
+        </w:rPr>
+        <w:t>ros</w:t>
+      </w:r>
+      <w:proofErr w:type="spellEnd"/>
+      <w:r>
+        <w:rPr>
+          <w:color w:val="A6A6A6" w:themeColor="background1" w:themeShade="A6"/>
+        </w:rPr>
+        <w:t>-melodic-</w:t>
+      </w:r>
+      <w:proofErr w:type="spellStart"/>
+      <w:r>
+        <w:rPr>
+          <w:color w:val="A6A6A6" w:themeColor="background1" w:themeShade="A6"/>
+        </w:rPr>
+        <w:t>collada</w:t>
+      </w:r>
+      <w:proofErr w:type="spellEnd"/>
+      <w:r>
+        <w:rPr>
+          <w:color w:val="A6A6A6" w:themeColor="background1" w:themeShade="A6"/>
+        </w:rPr>
+        <w:t>-</w:t>
+      </w:r>
+      <w:proofErr w:type="spellStart"/>
+      <w:r>
+        <w:rPr>
+          <w:color w:val="A6A6A6" w:themeColor="background1" w:themeShade="A6"/>
+        </w:rPr>
+        <w:t>urdf</w:t>
+      </w:r>
+      <w:proofErr w:type="spellEnd"/>
     </w:p>
     <w:p>
       <w:pPr>
@@ -2143,7 +3715,35 @@
         <w:rPr>
           <w:color w:val="A6A6A6" w:themeColor="background1" w:themeShade="A6"/>
         </w:rPr>
-        <w:t>Once again, check your $ROS_PACKAGE_PATH variable to make sure it can find your urdfs before you turn them into .dae files with this command:</w:t>
+        <w:t xml:space="preserve">Once again, check your $ROS_PACKAGE_PATH variable to make sure it can find your </w:t>
+      </w:r>
+      <w:proofErr w:type="spellStart"/>
+      <w:r>
+        <w:rPr>
+          <w:color w:val="A6A6A6" w:themeColor="background1" w:themeShade="A6"/>
+        </w:rPr>
+        <w:t>urdfs</w:t>
+      </w:r>
+      <w:proofErr w:type="spellEnd"/>
+      <w:r>
+        <w:rPr>
+          <w:color w:val="A6A6A6" w:themeColor="background1" w:themeShade="A6"/>
+        </w:rPr>
+        <w:t xml:space="preserve"> before you turn them into .</w:t>
+      </w:r>
+      <w:proofErr w:type="spellStart"/>
+      <w:r>
+        <w:rPr>
+          <w:color w:val="A6A6A6" w:themeColor="background1" w:themeShade="A6"/>
+        </w:rPr>
+        <w:t>dae</w:t>
+      </w:r>
+      <w:proofErr w:type="spellEnd"/>
+      <w:r>
+        <w:rPr>
+          <w:color w:val="A6A6A6" w:themeColor="background1" w:themeShade="A6"/>
+        </w:rPr>
+        <w:t xml:space="preserve"> files with this command:</w:t>
       </w:r>
     </w:p>
     <w:p>
@@ -2158,8 +3758,72 @@
         <w:rPr>
           <w:color w:val="A6A6A6" w:themeColor="background1" w:themeShade="A6"/>
         </w:rPr>
-        <w:t>&gt; rosrun collada_urdf urdf_to_collada “$MYROBOT_NAME”.urdf “$MYROBOT_NAME”.dae</w:t>
-      </w:r>
+        <w:t xml:space="preserve">&gt; </w:t>
+      </w:r>
+      <w:proofErr w:type="spellStart"/>
+      <w:r>
+        <w:rPr>
+          <w:color w:val="A6A6A6" w:themeColor="background1" w:themeShade="A6"/>
+        </w:rPr>
+        <w:t>rosrun</w:t>
+      </w:r>
+      <w:proofErr w:type="spellEnd"/>
+      <w:r>
+        <w:rPr>
+          <w:color w:val="A6A6A6" w:themeColor="background1" w:themeShade="A6"/>
+        </w:rPr>
+        <w:t xml:space="preserve"> </w:t>
+      </w:r>
+      <w:proofErr w:type="spellStart"/>
+      <w:r>
+        <w:rPr>
+          <w:color w:val="A6A6A6" w:themeColor="background1" w:themeShade="A6"/>
+        </w:rPr>
+        <w:t>collada_urdf</w:t>
+      </w:r>
+      <w:proofErr w:type="spellEnd"/>
+      <w:r>
+        <w:rPr>
+          <w:color w:val="A6A6A6" w:themeColor="background1" w:themeShade="A6"/>
+        </w:rPr>
+        <w:t xml:space="preserve"> </w:t>
+      </w:r>
+      <w:proofErr w:type="spellStart"/>
+      <w:r>
+        <w:rPr>
+          <w:color w:val="A6A6A6" w:themeColor="background1" w:themeShade="A6"/>
+        </w:rPr>
+        <w:t>urdf_to_collada</w:t>
+      </w:r>
+      <w:proofErr w:type="spellEnd"/>
+      <w:r>
+        <w:rPr>
+          <w:color w:val="A6A6A6" w:themeColor="background1" w:themeShade="A6"/>
+        </w:rPr>
+        <w:t xml:space="preserve"> “$MYROBOT_NAME”.</w:t>
+      </w:r>
+      <w:proofErr w:type="spellStart"/>
+      <w:r>
+        <w:rPr>
+          <w:color w:val="A6A6A6" w:themeColor="background1" w:themeShade="A6"/>
+        </w:rPr>
+        <w:t>urdf</w:t>
+      </w:r>
+      <w:proofErr w:type="spellEnd"/>
+      <w:r>
+        <w:rPr>
+          <w:color w:val="A6A6A6" w:themeColor="background1" w:themeShade="A6"/>
+        </w:rPr>
+        <w:t xml:space="preserve"> “$MYROBOT_NAME”.</w:t>
+      </w:r>
+      <w:proofErr w:type="spellStart"/>
+      <w:r>
+        <w:rPr>
+          <w:color w:val="A6A6A6" w:themeColor="background1" w:themeShade="A6"/>
+        </w:rPr>
+        <w:t>dae</w:t>
+      </w:r>
+      <w:proofErr w:type="spellEnd"/>
     </w:p>
     <w:p>
       <w:pPr>
@@ -2170,21 +3834,6 @@
         </w:numPr>
       </w:pPr>
       <w:r>
-        <w:t xml:space="preserve">Communication between </w:t>
-      </w:r>
-      <w:r>
-        <w:t>the Oculus and MoveIt is done via .csv logfiles in the “persistent data path directory” (specific paths for deployment on Oculus and testing on Windows are mentioned above). Properly-labeled CSV files will be read by the Oculus from that directory, and labeled CSV files with joint variables, hand pose and end-effector pose are saved into that directory as well.</w:t>
-      </w:r>
-    </w:p>
-    <w:p>
-      <w:pPr>
-        <w:pStyle w:val="ListParagraph"/>
-        <w:numPr>
-          <w:ilvl w:val="0"/>
-          <w:numId w:val="1"/>
-        </w:numPr>
-      </w:pPr>
-      <w:r>
         <w:t>Dynamic time warping:</w:t>
       </w:r>
     </w:p>
@@ -2197,7 +3846,15 @@
         </w:numPr>
       </w:pPr>
       <w:r>
-        <w:t xml:space="preserve">I followed this tutorial, with its relevant github: </w:t>
+        <w:t xml:space="preserve">I followed this tutorial, with its relevant </w:t>
+      </w:r>
+      <w:proofErr w:type="spellStart"/>
+      <w:r>
+        <w:t>github</w:t>
+      </w:r>
+      <w:proofErr w:type="spellEnd"/>
+      <w:r>
+        <w:t xml:space="preserve">: </w:t>
       </w:r>
       <w:hyperlink r:id="rId19" w:history="1">
         <w:r>
@@ -2221,7 +3878,16 @@
           <w:color w:val="auto"/>
           <w:u w:val="none"/>
         </w:rPr>
-        <w:t xml:space="preserve"> Look for NAH_DTW</w:t>
+        <w:t xml:space="preserve"> Look for </w:t>
+      </w:r>
+      <w:proofErr w:type="spellStart"/>
+      <w:r>
+        <w:rPr>
+          <w:rStyle w:val="Hyperlink"/>
+          <w:color w:val="auto"/>
+          <w:u w:val="none"/>
+        </w:rPr>
+        <w:t>NAH_DTW</w:t>
       </w:r>
       <w:r>
         <w:rPr>
@@ -2237,15 +3903,52 @@
           <w:color w:val="auto"/>
           <w:u w:val="none"/>
         </w:rPr>
-        <w:t>.ipynb in the github</w:t>
-      </w:r>
-      <w:r>
-        <w:rPr>
-          <w:rStyle w:val="Hyperlink"/>
-          <w:color w:val="auto"/>
-          <w:u w:val="none"/>
-        </w:rPr>
-        <w:t>. (I made two files, one for end-effector DTW alignment and one that includes alignment for joint positions. I realized that it’s better to make mappings to the joint angles, since that’s how Unity will control the robot, rather than generating end-effector poses that you have to put back into MoveIt (and which leave an unresolved DOF mismatch for some URDFs).)</w:t>
+        <w:t>.ipynb</w:t>
+      </w:r>
+      <w:proofErr w:type="spellEnd"/>
+      <w:r>
+        <w:rPr>
+          <w:rStyle w:val="Hyperlink"/>
+          <w:color w:val="auto"/>
+          <w:u w:val="none"/>
+        </w:rPr>
+        <w:t xml:space="preserve"> in the </w:t>
+      </w:r>
+      <w:proofErr w:type="spellStart"/>
+      <w:r>
+        <w:rPr>
+          <w:rStyle w:val="Hyperlink"/>
+          <w:color w:val="auto"/>
+          <w:u w:val="none"/>
+        </w:rPr>
+        <w:t>github</w:t>
+      </w:r>
+      <w:proofErr w:type="spellEnd"/>
+      <w:r>
+        <w:rPr>
+          <w:rStyle w:val="Hyperlink"/>
+          <w:color w:val="auto"/>
+          <w:u w:val="none"/>
+        </w:rPr>
+        <w:t xml:space="preserve">. (I made two files, one for end-effector DTW alignment and one that includes alignment for joint positions. I realized that it’s better to make mappings to the joint angles, since that’s how Unity will control the robot, rather than generating end-effector poses that you have to put back into </w:t>
+      </w:r>
+      <w:proofErr w:type="spellStart"/>
+      <w:r>
+        <w:rPr>
+          <w:rStyle w:val="Hyperlink"/>
+          <w:color w:val="auto"/>
+          <w:u w:val="none"/>
+        </w:rPr>
+        <w:t>MoveIt</w:t>
+      </w:r>
+      <w:proofErr w:type="spellEnd"/>
+      <w:r>
+        <w:rPr>
+          <w:rStyle w:val="Hyperlink"/>
+          <w:color w:val="auto"/>
+          <w:u w:val="none"/>
+        </w:rPr>
+        <w:t xml:space="preserve"> (and which leave an unresolved DOF mismatch for some URDFs).)</w:t>
       </w:r>
     </w:p>
     <w:p>
@@ -2272,14 +3975,27 @@
         <w:t>GPR</w:t>
       </w:r>
       <w:r>
-        <w:t>: look for GPR_for_</w:t>
+        <w:t xml:space="preserve">: look for </w:t>
+      </w:r>
+      <w:proofErr w:type="spellStart"/>
+      <w:r>
+        <w:t>GPR_for_</w:t>
       </w:r>
       <w:r>
         <w:t>joint_angles</w:t>
       </w:r>
       <w:r>
-        <w:t>.ipynb in the github</w:t>
-      </w:r>
+        <w:t>.ipynb</w:t>
+      </w:r>
+      <w:proofErr w:type="spellEnd"/>
+      <w:r>
+        <w:t xml:space="preserve"> in the </w:t>
+      </w:r>
+      <w:proofErr w:type="spellStart"/>
+      <w:r>
+        <w:t>github</w:t>
+      </w:r>
+      <w:proofErr w:type="spellEnd"/>
     </w:p>
     <w:p>
       <w:pPr>

</xml_diff>

<commit_message>
"Updating data files to include unaligned joint data for Non-DTW-aligned GPR processing"
</commit_message>
<xml_diff>
--- a/Resources for VR Study Creation - readme.docx
+++ b/Resources for VR Study Creation - readme.docx
@@ -138,15 +138,7 @@
         </w:numPr>
       </w:pPr>
       <w:r>
-        <w:t xml:space="preserve">When you put on your headset, you’ll get a prompt asking you to confirm data transfer and then another prompt asking to allow your computer’s specific RSA fingerprint. You need to accept both. If the second prompt doesn’t appear, unplug and </w:t>
-      </w:r>
-      <w:proofErr w:type="spellStart"/>
-      <w:r>
-        <w:t>replug</w:t>
-      </w:r>
-      <w:proofErr w:type="spellEnd"/>
-      <w:r>
-        <w:t xml:space="preserve"> it in</w:t>
+        <w:t>When you put on your headset, you’ll get a prompt asking you to confirm data transfer and then another prompt asking to allow your computer’s specific RSA fingerprint. You need to accept both. If the second prompt doesn’t appear, unplug and replug it in</w:t>
       </w:r>
     </w:p>
     <w:p>
@@ -248,26 +240,10 @@
         <w:t>Theoretically, it also allows you</w:t>
       </w:r>
       <w:r>
-        <w:t xml:space="preserve"> to download an .</w:t>
-      </w:r>
-      <w:proofErr w:type="spellStart"/>
-      <w:r>
-        <w:t>apk</w:t>
-      </w:r>
-      <w:proofErr w:type="spellEnd"/>
-      <w:r>
-        <w:t xml:space="preserve"> directly to your headset.</w:t>
-      </w:r>
-      <w:r>
-        <w:t xml:space="preserve"> I’ve had better luck with </w:t>
-      </w:r>
-      <w:proofErr w:type="spellStart"/>
-      <w:r>
-        <w:t>SideQuest</w:t>
-      </w:r>
-      <w:proofErr w:type="spellEnd"/>
-      <w:r>
-        <w:t>.</w:t>
+        <w:t xml:space="preserve"> to download an .apk directly to your headset.</w:t>
+      </w:r>
+      <w:r>
+        <w:t xml:space="preserve"> I’ve had better luck with SideQuest.</w:t>
       </w:r>
     </w:p>
     <w:p>
@@ -279,24 +255,11 @@
         </w:numPr>
       </w:pPr>
       <w:r>
-        <w:t>Downloading an already-existing .</w:t>
-      </w:r>
-      <w:proofErr w:type="spellStart"/>
-      <w:r>
-        <w:t>apk</w:t>
-      </w:r>
-      <w:proofErr w:type="spellEnd"/>
-      <w:r>
-        <w:t xml:space="preserve"> onto your headset</w:t>
-      </w:r>
-      <w:r>
-        <w:t xml:space="preserve"> using </w:t>
-      </w:r>
-      <w:proofErr w:type="spellStart"/>
-      <w:r>
-        <w:t>SideQuest</w:t>
-      </w:r>
-      <w:proofErr w:type="spellEnd"/>
+        <w:t>Downloading an already-existing .apk onto your headset</w:t>
+      </w:r>
+      <w:r>
+        <w:t xml:space="preserve"> using SideQuest</w:t>
+      </w:r>
     </w:p>
     <w:p>
       <w:pPr>
@@ -310,15 +273,7 @@
         <w:t xml:space="preserve">Unity will let you </w:t>
       </w:r>
       <w:r>
-        <w:t xml:space="preserve">launch a new </w:t>
-      </w:r>
-      <w:proofErr w:type="spellStart"/>
-      <w:r>
-        <w:t>apk</w:t>
-      </w:r>
-      <w:proofErr w:type="spellEnd"/>
-      <w:r>
-        <w:t xml:space="preserve"> straight from the editor by choosing “build + run” under your Build Settings</w:t>
+        <w:t>launch a new apk straight from the editor by choosing “build + run” under your Build Settings</w:t>
       </w:r>
       <w:r>
         <w:t xml:space="preserve">, but </w:t>
@@ -336,31 +291,7 @@
         </w:numPr>
       </w:pPr>
       <w:r>
-        <w:t xml:space="preserve">This allows you to play or restart an </w:t>
-      </w:r>
-      <w:proofErr w:type="spellStart"/>
-      <w:r>
-        <w:t>apk</w:t>
-      </w:r>
-      <w:proofErr w:type="spellEnd"/>
-      <w:r>
-        <w:t xml:space="preserve"> you’ve already installed. If you have the .</w:t>
-      </w:r>
-      <w:proofErr w:type="spellStart"/>
-      <w:r>
-        <w:t>apk</w:t>
-      </w:r>
-      <w:proofErr w:type="spellEnd"/>
-      <w:r>
-        <w:t xml:space="preserve"> but have not loaded it to your Oculus for some reason, open </w:t>
-      </w:r>
-      <w:proofErr w:type="spellStart"/>
-      <w:r>
-        <w:t>SideQuest</w:t>
-      </w:r>
-      <w:proofErr w:type="spellEnd"/>
-      <w:r>
-        <w:t xml:space="preserve"> and click the “upload” icon (it’s closer to the middle of the bar of icons on the top right). It’ll let you know if there have been any errors in uploading or if your </w:t>
+        <w:t xml:space="preserve">This allows you to play or restart an apk you’ve already installed. If you have the .apk but have not loaded it to your Oculus for some reason, open SideQuest and click the “upload” icon (it’s closer to the middle of the bar of icons on the top right). It’ll let you know if there have been any errors in uploading or if your </w:t>
       </w:r>
       <w:r>
         <w:lastRenderedPageBreak/>
@@ -414,15 +345,7 @@
         </w:numPr>
       </w:pPr>
       <w:r>
-        <w:t>ROS command to create URDF from a .</w:t>
-      </w:r>
-      <w:proofErr w:type="spellStart"/>
-      <w:r>
-        <w:t>xacro</w:t>
-      </w:r>
-      <w:proofErr w:type="spellEnd"/>
-      <w:r>
-        <w:t xml:space="preserve"> in the Melodic distribution:</w:t>
+        <w:t>ROS command to create URDF from a .xacro in the Melodic distribution:</w:t>
       </w:r>
     </w:p>
     <w:p>
@@ -439,87 +362,7 @@
           <w:b/>
           <w:bCs/>
         </w:rPr>
-        <w:t>“</w:t>
-      </w:r>
-      <w:proofErr w:type="spellStart"/>
-      <w:r>
-        <w:rPr>
-          <w:b/>
-          <w:bCs/>
-        </w:rPr>
-        <w:t>rosrun</w:t>
-      </w:r>
-      <w:proofErr w:type="spellEnd"/>
-      <w:r>
-        <w:rPr>
-          <w:b/>
-          <w:bCs/>
-        </w:rPr>
-        <w:t xml:space="preserve"> </w:t>
-      </w:r>
-      <w:proofErr w:type="spellStart"/>
-      <w:r>
-        <w:rPr>
-          <w:b/>
-          <w:bCs/>
-        </w:rPr>
-        <w:t>xacro</w:t>
-      </w:r>
-      <w:proofErr w:type="spellEnd"/>
-      <w:r>
-        <w:rPr>
-          <w:b/>
-          <w:bCs/>
-        </w:rPr>
-        <w:t xml:space="preserve"> </w:t>
-      </w:r>
-      <w:proofErr w:type="spellStart"/>
-      <w:r>
-        <w:rPr>
-          <w:b/>
-          <w:bCs/>
-        </w:rPr>
-        <w:t>xacro</w:t>
-      </w:r>
-      <w:proofErr w:type="spellEnd"/>
-      <w:r>
-        <w:rPr>
-          <w:b/>
-          <w:bCs/>
-        </w:rPr>
-        <w:t xml:space="preserve"> [</w:t>
-      </w:r>
-      <w:proofErr w:type="spellStart"/>
-      <w:r>
-        <w:rPr>
-          <w:b/>
-          <w:bCs/>
-        </w:rPr>
-        <w:t>name.xacro</w:t>
-      </w:r>
-      <w:proofErr w:type="spellEnd"/>
-      <w:r>
-        <w:rPr>
-          <w:b/>
-          <w:bCs/>
-        </w:rPr>
-        <w:t>] &gt; [</w:t>
-      </w:r>
-      <w:proofErr w:type="spellStart"/>
-      <w:r>
-        <w:rPr>
-          <w:b/>
-          <w:bCs/>
-        </w:rPr>
-        <w:t>name.urdf</w:t>
-      </w:r>
-      <w:proofErr w:type="spellEnd"/>
-      <w:r>
-        <w:rPr>
-          <w:b/>
-          <w:bCs/>
-        </w:rPr>
-        <w:t>]”</w:t>
+        <w:t>“rosrun xacro xacro [name.xacro] &gt; [name.urdf]”</w:t>
       </w:r>
     </w:p>
     <w:p>
@@ -531,15 +374,7 @@
         </w:numPr>
       </w:pPr>
       <w:r>
-        <w:t>You can use “</w:t>
-      </w:r>
-      <w:proofErr w:type="spellStart"/>
-      <w:r>
-        <w:t>check_urdf</w:t>
-      </w:r>
-      <w:proofErr w:type="spellEnd"/>
-      <w:r>
-        <w:t>” as a command afterwards to make sure it ran</w:t>
+        <w:t>You can use “check_urdf” as a command afterwards to make sure it ran</w:t>
       </w:r>
     </w:p>
     <w:p>
@@ -557,100 +392,44 @@
         <w:rPr>
           <w:highlight w:val="yellow"/>
         </w:rPr>
-        <w:t xml:space="preserve">Biggest problem I’ve found if it doesn’t run: $ROS_PACKAGE_PATH doesn’t include the directory with your </w:t>
-      </w:r>
-      <w:proofErr w:type="spellStart"/>
-      <w:r>
-        <w:rPr>
+        <w:t xml:space="preserve">Biggest problem I’ve found if it doesn’t run: $ROS_PACKAGE_PATH doesn’t include the directory with your xacro file. (Some of the .xacro files have “find &lt;pkg&gt; in the first handful of lines; if the &lt;pkg&gt; path isn’t in the $ROS_PACKAGE_PATH, add it </w:t>
+      </w:r>
+    </w:p>
+    <w:p>
+      <w:pPr>
+        <w:pStyle w:val="ListParagraph"/>
+        <w:numPr>
+          <w:ilvl w:val="3"/>
+          <w:numId w:val="1"/>
+        </w:numPr>
+        <w:rPr>
+          <w:b/>
+          <w:bCs/>
           <w:highlight w:val="yellow"/>
         </w:rPr>
-        <w:t>xacro</w:t>
-      </w:r>
-      <w:proofErr w:type="spellEnd"/>
-      <w:r>
-        <w:rPr>
+      </w:pPr>
+      <w:r>
+        <w:rPr>
+          <w:b/>
+          <w:bCs/>
           <w:highlight w:val="yellow"/>
         </w:rPr>
-        <w:t xml:space="preserve"> file. (Some of the .</w:t>
-      </w:r>
-      <w:proofErr w:type="spellStart"/>
-      <w:r>
-        <w:rPr>
+        <w:t>export ROS_PACKAGE_PATH=$ROS_PACKAGE_PATH:/home/&lt;usr&gt;/ &lt;path_</w:t>
+      </w:r>
+      <w:r>
+        <w:rPr>
+          <w:b/>
+          <w:bCs/>
           <w:highlight w:val="yellow"/>
         </w:rPr>
-        <w:t>xacro</w:t>
-      </w:r>
-      <w:proofErr w:type="spellEnd"/>
-      <w:r>
-        <w:rPr>
+        <w:t>to_your_urdf_directory</w:t>
+      </w:r>
+      <w:r>
+        <w:rPr>
+          <w:b/>
+          <w:bCs/>
           <w:highlight w:val="yellow"/>
         </w:rPr>
-        <w:t xml:space="preserve"> files have “find &lt;pkg&gt; in the first handful of lines; if the &lt;pkg&gt; path isn’t in the $ROS_PACKAGE_PATH, add it </w:t>
-      </w:r>
-    </w:p>
-    <w:p>
-      <w:pPr>
-        <w:pStyle w:val="ListParagraph"/>
-        <w:numPr>
-          <w:ilvl w:val="3"/>
-          <w:numId w:val="1"/>
-        </w:numPr>
-        <w:rPr>
-          <w:b/>
-          <w:bCs/>
-          <w:highlight w:val="yellow"/>
-        </w:rPr>
-      </w:pPr>
-      <w:r>
-        <w:rPr>
-          <w:b/>
-          <w:bCs/>
-          <w:highlight w:val="yellow"/>
-        </w:rPr>
-        <w:t>export ROS_PACKAGE_PATH=$ROS_PACKAGE_PATH:/home/&lt;</w:t>
-      </w:r>
-      <w:proofErr w:type="spellStart"/>
-      <w:r>
-        <w:rPr>
-          <w:b/>
-          <w:bCs/>
-          <w:highlight w:val="yellow"/>
-        </w:rPr>
-        <w:t>usr</w:t>
-      </w:r>
-      <w:proofErr w:type="spellEnd"/>
-      <w:r>
-        <w:rPr>
-          <w:b/>
-          <w:bCs/>
-          <w:highlight w:val="yellow"/>
-        </w:rPr>
-        <w:t>&gt;/ &lt;</w:t>
-      </w:r>
-      <w:proofErr w:type="spellStart"/>
-      <w:r>
-        <w:rPr>
-          <w:b/>
-          <w:bCs/>
-          <w:highlight w:val="yellow"/>
-        </w:rPr>
-        <w:t>path_</w:t>
-      </w:r>
-      <w:r>
-        <w:rPr>
-          <w:b/>
-          <w:bCs/>
-          <w:highlight w:val="yellow"/>
-        </w:rPr>
-        <w:t>to_your_urdf_directory</w:t>
-      </w:r>
-      <w:proofErr w:type="spellEnd"/>
-      <w:r>
-        <w:rPr>
-          <w:b/>
-          <w:bCs/>
-          <w:highlight w:val="yellow"/>
-        </w:rPr>
         <w:t>&gt;</w:t>
       </w:r>
     </w:p>
@@ -663,15 +442,7 @@
         </w:numPr>
       </w:pPr>
       <w:r>
-        <w:t xml:space="preserve">Second biggest problem: not using the correct </w:t>
-      </w:r>
-      <w:proofErr w:type="spellStart"/>
-      <w:r>
-        <w:t>xacro</w:t>
-      </w:r>
-      <w:proofErr w:type="spellEnd"/>
-      <w:r>
-        <w:t xml:space="preserve"> file. Some are subfiles referenced by others; you want the top-most one.</w:t>
+        <w:t>Second biggest problem: not using the correct xacro file. Some are subfiles referenced by others; you want the top-most one.</w:t>
       </w:r>
     </w:p>
     <w:p>
@@ -775,7 +546,6 @@
       <w:r>
         <w:t xml:space="preserve">uilt-in </w:t>
       </w:r>
-      <w:proofErr w:type="spellStart"/>
       <w:r>
         <w:t>C</w:t>
       </w:r>
@@ -783,11 +553,7 @@
         <w:t>ontroller</w:t>
       </w:r>
       <w:r>
-        <w:t>.cs</w:t>
-      </w:r>
-      <w:proofErr w:type="spellEnd"/>
-      <w:r>
-        <w:t xml:space="preserve"> script</w:t>
+        <w:t>.cs script</w:t>
       </w:r>
       <w:r>
         <w:t xml:space="preserve"> can be enabled after importing. Here are the recommended parameters </w:t>
@@ -855,15 +621,7 @@
         </w:numPr>
       </w:pPr>
       <w:r>
-        <w:t xml:space="preserve">There are multiple versions of the </w:t>
-      </w:r>
-      <w:proofErr w:type="spellStart"/>
-      <w:r>
-        <w:t>Controller.cs</w:t>
-      </w:r>
-      <w:proofErr w:type="spellEnd"/>
-      <w:r>
-        <w:t xml:space="preserve"> file: </w:t>
+        <w:t xml:space="preserve">There are multiple versions of the Controller.cs file: </w:t>
       </w:r>
     </w:p>
     <w:p>
@@ -874,13 +632,8 @@
           <w:numId w:val="1"/>
         </w:numPr>
       </w:pPr>
-      <w:proofErr w:type="spellStart"/>
-      <w:r>
-        <w:t>Controller.cs</w:t>
-      </w:r>
-      <w:proofErr w:type="spellEnd"/>
-      <w:r>
-        <w:t>: default, auto-generated, permits control using keyboard keys</w:t>
+      <w:r>
+        <w:t>Controller.cs: default, auto-generated, permits control using keyboard keys</w:t>
       </w:r>
     </w:p>
     <w:p>
@@ -891,14 +644,9 @@
           <w:numId w:val="1"/>
         </w:numPr>
       </w:pPr>
-      <w:proofErr w:type="spellStart"/>
       <w:r>
         <w:lastRenderedPageBreak/>
-        <w:t>ControllerWithOculus.cs</w:t>
-      </w:r>
-      <w:proofErr w:type="spellEnd"/>
-      <w:r>
-        <w:t>: modified script controls URDF using Oculus joystick and buttons</w:t>
+        <w:t>ControllerWithOculus.cs: modified script controls URDF using Oculus joystick and buttons</w:t>
       </w:r>
     </w:p>
     <w:p>
@@ -909,32 +657,11 @@
           <w:numId w:val="1"/>
         </w:numPr>
       </w:pPr>
-      <w:proofErr w:type="spellStart"/>
-      <w:r>
-        <w:t>ControllerFromLogFile.cs</w:t>
-      </w:r>
-      <w:proofErr w:type="spellEnd"/>
-      <w:r>
-        <w:t xml:space="preserve">: reads in a csv file generated by </w:t>
-      </w:r>
-      <w:proofErr w:type="spellStart"/>
-      <w:r>
-        <w:t>MoveIt</w:t>
-      </w:r>
-      <w:proofErr w:type="spellEnd"/>
-      <w:r>
-        <w:t xml:space="preserve"> and moves the URDF to follow the trajectory thus documented</w:t>
-      </w:r>
-      <w:r>
-        <w:t xml:space="preserve">. For information on how to use </w:t>
-      </w:r>
-      <w:proofErr w:type="spellStart"/>
-      <w:r>
-        <w:t>MoveIt</w:t>
-      </w:r>
-      <w:proofErr w:type="spellEnd"/>
-      <w:r>
-        <w:t xml:space="preserve"> to generate </w:t>
+      <w:r>
+        <w:t>ControllerFromLogFile.cs: reads in a csv file generated by MoveIt and moves the URDF to follow the trajectory thus documented</w:t>
+      </w:r>
+      <w:r>
+        <w:t xml:space="preserve">. For information on how to use MoveIt to generate </w:t>
       </w:r>
       <w:r>
         <w:t xml:space="preserve">csv files, see </w:t>
@@ -1006,21 +733,8 @@
           <w:numId w:val="1"/>
         </w:numPr>
       </w:pPr>
-      <w:proofErr w:type="spellStart"/>
-      <w:r>
-        <w:t>ControllerFullExploration.cs</w:t>
-      </w:r>
-      <w:proofErr w:type="spellEnd"/>
-      <w:r>
-        <w:t xml:space="preserve">: Instead of using a pre-planned </w:t>
-      </w:r>
-      <w:proofErr w:type="spellStart"/>
-      <w:r>
-        <w:t>MoveIt</w:t>
-      </w:r>
-      <w:proofErr w:type="spellEnd"/>
-      <w:r>
-        <w:t xml:space="preserve"> path to generate moment-by-moment full-body </w:t>
+      <w:r>
+        <w:t xml:space="preserve">ControllerFullExploration.cs: Instead of using a pre-planned MoveIt path to generate moment-by-moment full-body </w:t>
       </w:r>
       <w:r>
         <w:t>poses</w:t>
@@ -1041,15 +755,7 @@
         </w:numPr>
       </w:pPr>
       <w:r>
-        <w:t xml:space="preserve">Note: if anything breaks in your project, you’ll likely get crazy random motion from the robot. Backtrack and try again. I’ve had this behavior when I tried to call or access a Game Object in the project that was not available or active—even when it wasn’t the robot Game Object, but like a </w:t>
-      </w:r>
-      <w:proofErr w:type="spellStart"/>
-      <w:r>
-        <w:t>TextMeshPro</w:t>
-      </w:r>
-      <w:proofErr w:type="spellEnd"/>
-      <w:r>
-        <w:t xml:space="preserve"> Debug Report or something.</w:t>
+        <w:t>Note: if anything breaks in your project, you’ll likely get crazy random motion from the robot. Backtrack and try again. I’ve had this behavior when I tried to call or access a Game Object in the project that was not available or active—even when it wasn’t the robot Game Object, but like a TextMeshPro Debug Report or something.</w:t>
       </w:r>
     </w:p>
     <w:p>
@@ -1079,13 +785,8 @@
         </w:numPr>
       </w:pPr>
       <w:r>
-        <w:t xml:space="preserve">The </w:t>
-      </w:r>
-      <w:proofErr w:type="spellStart"/>
-      <w:r>
-        <w:t>PosPotRecorder.cs</w:t>
-      </w:r>
-      <w:proofErr w:type="spellEnd"/>
+        <w:t>The PosPotRecorder.cs</w:t>
+      </w:r>
       <w:r>
         <w:t xml:space="preserve"> file </w:t>
       </w:r>
@@ -1093,50 +794,10 @@
         <w:t xml:space="preserve">can be inserted as many times as necessary into the Hierarchy within the Scene. (I </w:t>
       </w:r>
       <w:r>
-        <w:t xml:space="preserve">attach it underneath every </w:t>
-      </w:r>
-      <w:proofErr w:type="spellStart"/>
-      <w:r>
-        <w:t>HandAnchor</w:t>
-      </w:r>
-      <w:proofErr w:type="spellEnd"/>
-      <w:r>
-        <w:t xml:space="preserve"> or </w:t>
-      </w:r>
-      <w:proofErr w:type="spellStart"/>
-      <w:r>
-        <w:t>EndEffector</w:t>
-      </w:r>
-      <w:proofErr w:type="spellEnd"/>
-      <w:r>
-        <w:t xml:space="preserve"> that I might want to record pose info for, but it </w:t>
-      </w:r>
-      <w:r>
-        <w:t xml:space="preserve">has a public input field where you can drag the Transform or </w:t>
-      </w:r>
-      <w:proofErr w:type="spellStart"/>
-      <w:r>
-        <w:t>GameObject</w:t>
-      </w:r>
-      <w:proofErr w:type="spellEnd"/>
-      <w:r>
-        <w:t xml:space="preserve"> of your choice, so all the scripts could technically live under one </w:t>
-      </w:r>
-      <w:proofErr w:type="spellStart"/>
-      <w:r>
-        <w:t>GameObject</w:t>
-      </w:r>
-      <w:proofErr w:type="spellEnd"/>
-      <w:r>
-        <w:t xml:space="preserve"> if you wanted). It will record the Transform information (position and rotation about X/Y/Z axes) into a csv which is labeled according to the </w:t>
-      </w:r>
-      <w:proofErr w:type="spellStart"/>
-      <w:r>
-        <w:t>GameObject</w:t>
-      </w:r>
-      <w:proofErr w:type="spellEnd"/>
-      <w:r>
-        <w:t xml:space="preserve"> name. </w:t>
+        <w:t xml:space="preserve">attach it underneath every HandAnchor or EndEffector that I might want to record pose info for, but it </w:t>
+      </w:r>
+      <w:r>
+        <w:t xml:space="preserve">has a public input field where you can drag the Transform or GameObject of your choice, so all the scripts could technically live under one GameObject if you wanted). It will record the Transform information (position and rotation about X/Y/Z axes) into a csv which is labeled according to the GameObject name. </w:t>
       </w:r>
     </w:p>
     <w:p>
@@ -1157,15 +818,7 @@
         <w:t xml:space="preserve">Transform information will be stored </w:t>
       </w:r>
       <w:r>
-        <w:t xml:space="preserve">as a weird mixture of Euler angle and quaternion: Unity stores Transform data as quaternions in radians, but handles translations and rotations along the X/Y/Z axes and by degrees. Since </w:t>
-      </w:r>
-      <w:proofErr w:type="spellStart"/>
-      <w:r>
-        <w:t>MoveIt</w:t>
-      </w:r>
-      <w:proofErr w:type="spellEnd"/>
-      <w:r>
-        <w:t xml:space="preserve"> also uses radians, the Controller scripts are designed to transform inputs from the csv files by a factor of 180/pi in order to </w:t>
+        <w:t xml:space="preserve">as a weird mixture of Euler angle and quaternion: Unity stores Transform data as quaternions in radians, but handles translations and rotations along the X/Y/Z axes and by degrees. Since MoveIt also uses radians, the Controller scripts are designed to transform inputs from the csv files by a factor of 180/pi in order to </w:t>
       </w:r>
       <w:r>
         <w:t xml:space="preserve">create the desired range of motion. However, this may be resulting in discontinuities in logged data. </w:t>
@@ -1186,23 +839,7 @@
         </w:numPr>
       </w:pPr>
       <w:r>
-        <w:t xml:space="preserve">The </w:t>
-      </w:r>
-      <w:proofErr w:type="spellStart"/>
-      <w:r>
-        <w:t>JointRecorder.cs</w:t>
-      </w:r>
-      <w:proofErr w:type="spellEnd"/>
-      <w:r>
-        <w:t xml:space="preserve"> file generates files similarly to the </w:t>
-      </w:r>
-      <w:proofErr w:type="spellStart"/>
-      <w:r>
-        <w:t>PosPotRecorder</w:t>
-      </w:r>
-      <w:proofErr w:type="spellEnd"/>
-      <w:r>
-        <w:t xml:space="preserve">, but instead of recording position and orientation information, it stores the joint angles for each of the numerically-labeled joints in the URDF. </w:t>
+        <w:t xml:space="preserve">The JointRecorder.cs file generates files similarly to the PosPotRecorder, but instead of recording position and orientation information, it stores the joint angles for each of the numerically-labeled joints in the URDF. </w:t>
       </w:r>
     </w:p>
     <w:p>
@@ -1226,54 +863,14 @@
         <w:t xml:space="preserve"> at the end of a run</w:t>
       </w:r>
       <w:r>
-        <w:t>, the &lt;</w:t>
-      </w:r>
-      <w:proofErr w:type="spellStart"/>
-      <w:r>
-        <w:t>urdf_name</w:t>
-      </w:r>
-      <w:proofErr w:type="spellEnd"/>
-      <w:r>
-        <w:t>&gt;_</w:t>
-      </w:r>
-      <w:proofErr w:type="spellStart"/>
-      <w:r>
-        <w:t>JointMotion</w:t>
-      </w:r>
-      <w:proofErr w:type="spellEnd"/>
-      <w:r>
-        <w:t>_&lt;</w:t>
-      </w:r>
-      <w:proofErr w:type="spellStart"/>
-      <w:r>
-        <w:t>run_num</w:t>
-      </w:r>
-      <w:proofErr w:type="spellEnd"/>
-      <w:r>
-        <w:t xml:space="preserve">&gt;.csv file is opened </w:t>
-      </w:r>
-      <w:r>
-        <w:t xml:space="preserve">immediately upon launch and values are stored in it throughout the run. This means that at the end of your data collection, you will have one opened but empty JointMotion.csv file that needs to be deleted. It also means that if you relaunch the </w:t>
-      </w:r>
-      <w:proofErr w:type="spellStart"/>
-      <w:r>
-        <w:t>apk</w:t>
-      </w:r>
-      <w:proofErr w:type="spellEnd"/>
-      <w:r>
-        <w:t xml:space="preserve"> freshly for any testing purposes, it will immediately overwrite the </w:t>
+        <w:t xml:space="preserve">, the &lt;urdf_name&gt;_JointMotion_&lt;run_num&gt;.csv file is opened </w:t>
+      </w:r>
+      <w:r>
+        <w:t xml:space="preserve">immediately upon launch and values are stored in it throughout the run. This means that at the end of your data collection, you will have one opened but empty JointMotion.csv file that needs to be deleted. It also means that if you relaunch the apk freshly for any testing purposes, it will immediately overwrite the </w:t>
       </w:r>
       <w:r>
         <w:lastRenderedPageBreak/>
-        <w:t>&lt;</w:t>
-      </w:r>
-      <w:proofErr w:type="spellStart"/>
-      <w:r>
-        <w:t>urdf</w:t>
-      </w:r>
-      <w:proofErr w:type="spellEnd"/>
-      <w:r>
-        <w:t>&gt;_JointMotion_1.csv file if it exists.</w:t>
+        <w:t>&lt;urdf&gt;_JointMotion_1.csv file if it exists.</w:t>
       </w:r>
       <w:r>
         <w:t xml:space="preserve"> There are probably tidier ways of writing this but for now, just be careful.</w:t>
@@ -1306,21 +903,7 @@
         <w:rPr>
           <w:color w:val="A6A6A6" w:themeColor="background1" w:themeShade="A6"/>
         </w:rPr>
-        <w:t xml:space="preserve"> via server, as Jack did for the </w:t>
-      </w:r>
-      <w:proofErr w:type="spellStart"/>
-      <w:r>
-        <w:rPr>
-          <w:color w:val="A6A6A6" w:themeColor="background1" w:themeShade="A6"/>
-        </w:rPr>
-        <w:t>RoboVR</w:t>
-      </w:r>
-      <w:proofErr w:type="spellEnd"/>
-      <w:r>
-        <w:rPr>
-          <w:color w:val="A6A6A6" w:themeColor="background1" w:themeShade="A6"/>
-        </w:rPr>
-        <w:t xml:space="preserve"> Hackathon in October. Instead, I’m doing asynchronous transfer of info via .csv log files. If you need real-time info transfer, there is theoretically a ROS# communication pathway you can set up with Unity (see “Simulating Robots in Unity” from a Google search) but if that doesn’t work, I know we’ve at least got Jack’s method functioning once. </w:t>
+        <w:t xml:space="preserve"> via server, as Jack did for the RoboVR Hackathon in October. Instead, I’m doing asynchronous transfer of info via .csv log files. If you need real-time info transfer, there is theoretically a ROS# communication pathway you can set up with Unity (see “Simulating Robots in Unity” from a Google search) but if that doesn’t work, I know we’ve at least got Jack’s method functioning once. </w:t>
       </w:r>
     </w:p>
     <w:p>
@@ -1359,35 +942,7 @@
         <w:rPr>
           <w:color w:val="A6A6A6" w:themeColor="background1" w:themeShade="A6"/>
         </w:rPr>
-        <w:t xml:space="preserve">Current server setup is done via Go, modified from Jack Kolb’s starter script (see </w:t>
-      </w:r>
-      <w:proofErr w:type="spellStart"/>
-      <w:r>
-        <w:rPr>
-          <w:color w:val="A6A6A6" w:themeColor="background1" w:themeShade="A6"/>
-        </w:rPr>
-        <w:t>ServerScripts</w:t>
-      </w:r>
-      <w:proofErr w:type="spellEnd"/>
-      <w:r>
-        <w:rPr>
-          <w:color w:val="A6A6A6" w:themeColor="background1" w:themeShade="A6"/>
-        </w:rPr>
-        <w:t xml:space="preserve"> folder. Must be on the same </w:t>
-      </w:r>
-      <w:proofErr w:type="spellStart"/>
-      <w:r>
-        <w:rPr>
-          <w:color w:val="A6A6A6" w:themeColor="background1" w:themeShade="A6"/>
-        </w:rPr>
-        <w:t>wifi</w:t>
-      </w:r>
-      <w:proofErr w:type="spellEnd"/>
-      <w:r>
-        <w:rPr>
-          <w:color w:val="A6A6A6" w:themeColor="background1" w:themeShade="A6"/>
-        </w:rPr>
-        <w:t xml:space="preserve"> network as the server workstation in order to access.)</w:t>
+        <w:t>Current server setup is done via Go, modified from Jack Kolb’s starter script (see ServerScripts folder. Must be on the same wifi network as the server workstation in order to access.)</w:t>
       </w:r>
     </w:p>
     <w:p>
@@ -1414,25 +969,7 @@
           <w:bCs/>
           <w:color w:val="A6A6A6" w:themeColor="background1" w:themeShade="A6"/>
         </w:rPr>
-        <w:t xml:space="preserve">     (or go run </w:t>
-      </w:r>
-      <w:proofErr w:type="spellStart"/>
-      <w:r>
-        <w:rPr>
-          <w:b/>
-          <w:bCs/>
-          <w:color w:val="A6A6A6" w:themeColor="background1" w:themeShade="A6"/>
-        </w:rPr>
-        <w:t>main.go</w:t>
-      </w:r>
-      <w:proofErr w:type="spellEnd"/>
-      <w:r>
-        <w:rPr>
-          <w:b/>
-          <w:bCs/>
-          <w:color w:val="A6A6A6" w:themeColor="background1" w:themeShade="A6"/>
-        </w:rPr>
-        <w:t>)</w:t>
+        <w:t xml:space="preserve">     (or go run main.go)</w:t>
       </w:r>
     </w:p>
     <w:p>
@@ -1483,22 +1020,118 @@
         </w:numPr>
       </w:pPr>
       <w:r>
-        <w:t xml:space="preserve">Communication between the Oculus and </w:t>
-      </w:r>
-      <w:proofErr w:type="spellStart"/>
-      <w:r>
+        <w:t xml:space="preserve">Communication between the Oculus and MoveIt is done via .csv logfiles in the “persistent data path directory” (specific paths for deployment on Oculus and testing on Windows are mentioned </w:t>
+      </w:r>
+      <w:r>
+        <w:t>below</w:t>
+      </w:r>
+      <w:r>
+        <w:t>). Properly-labeled CSV files will be read by the Oculus from that directory, and labeled CSV files with joint variables, hand pose and end-effector pose are saved into that directory as well.</w:t>
+      </w:r>
+    </w:p>
+    <w:p>
+      <w:pPr>
+        <w:pStyle w:val="ListParagraph"/>
+        <w:numPr>
+          <w:ilvl w:val="1"/>
+          <w:numId w:val="1"/>
+        </w:numPr>
+      </w:pPr>
+      <w:r>
+        <w:t xml:space="preserve">Persistent data path for Windows (my machine only): </w:t>
+      </w:r>
+      <w:r>
+        <w:t>C:\Users\jmoln\AppData\LocalLow\DefaultCompany\NonAnthroHandsUserStudy</w:t>
+      </w:r>
+    </w:p>
+    <w:p>
+      <w:pPr>
+        <w:pStyle w:val="ListParagraph"/>
+        <w:numPr>
+          <w:ilvl w:val="1"/>
+          <w:numId w:val="1"/>
+        </w:numPr>
+      </w:pPr>
+      <w:r>
+        <w:t xml:space="preserve">Persistent data path for Oculus: </w:t>
+      </w:r>
+    </w:p>
+    <w:p>
+      <w:pPr>
+        <w:pStyle w:val="ListParagraph"/>
+        <w:ind w:left="1440"/>
+      </w:pPr>
+      <w:r>
+        <w:t>This PC\Quest 2\Internal shared storage\Android\data\com.DefaultCompany.NonAnthroHandsUserStudy\files</w:t>
+      </w:r>
+    </w:p>
+    <w:p>
+      <w:pPr>
+        <w:pStyle w:val="ListParagraph"/>
+        <w:numPr>
+          <w:ilvl w:val="0"/>
+          <w:numId w:val="1"/>
+        </w:numPr>
+        <w:rPr>
+          <w:u w:val="single"/>
+        </w:rPr>
+      </w:pPr>
+      <w:bookmarkStart w:id="0" w:name="_Ref112339869"/>
+      <w:r>
+        <w:rPr>
+          <w:u w:val="single"/>
+        </w:rPr>
+        <w:t xml:space="preserve">Using </w:t>
+      </w:r>
+      <w:r>
+        <w:rPr>
+          <w:u w:val="single"/>
+        </w:rPr>
         <w:t>MoveIt</w:t>
       </w:r>
-      <w:proofErr w:type="spellEnd"/>
-      <w:r>
-        <w:t xml:space="preserve"> is done via .csv logfiles in the “persistent data path directory” (specific paths for deployment on Oculus and testing on Windows are mentioned </w:t>
-      </w:r>
-      <w:r>
-        <w:t>below</w:t>
-      </w:r>
-      <w:r>
-        <w:t>). Properly-labeled CSV files will be read by the Oculus from that directory, and labeled CSV files with joint variables, hand pose and end-effector pose are saved into that directory as well.</w:t>
-      </w:r>
+      <w:r>
+        <w:rPr>
+          <w:u w:val="single"/>
+        </w:rPr>
+        <w:t xml:space="preserve"> to identify joint limits</w:t>
+      </w:r>
+      <w:r>
+        <w:rPr>
+          <w:u w:val="single"/>
+        </w:rPr>
+        <w:t xml:space="preserve">, </w:t>
+      </w:r>
+      <w:r>
+        <w:rPr>
+          <w:u w:val="single"/>
+        </w:rPr>
+        <w:t xml:space="preserve">generate </w:t>
+      </w:r>
+      <w:r>
+        <w:rPr>
+          <w:u w:val="single"/>
+        </w:rPr>
+        <w:t xml:space="preserve">sample </w:t>
+      </w:r>
+      <w:r>
+        <w:rPr>
+          <w:u w:val="single"/>
+        </w:rPr>
+        <w:t>trajectories</w:t>
+      </w:r>
+      <w:r>
+        <w:rPr>
+          <w:u w:val="single"/>
+        </w:rPr>
+        <w:t>, and generate IK-based joint commands when end-effector movement is pre-specified</w:t>
+      </w:r>
+      <w:r>
+        <w:rPr>
+          <w:u w:val="single"/>
+        </w:rPr>
+        <w:t>:</w:t>
+      </w:r>
+      <w:bookmarkEnd w:id="0"/>
     </w:p>
     <w:p>
       <w:pPr>
@@ -1507,153 +1140,55 @@
           <w:ilvl w:val="1"/>
           <w:numId w:val="1"/>
         </w:numPr>
-      </w:pPr>
-      <w:r>
-        <w:t xml:space="preserve">Persistent data path for Windows (my machine only): </w:t>
-      </w:r>
-      <w:r>
-        <w:t>C:\Users\jmoln\AppData\LocalLow\DefaultCompany\NonAnthroHandsUserStudy</w:t>
-      </w:r>
-    </w:p>
-    <w:p>
-      <w:pPr>
-        <w:pStyle w:val="ListParagraph"/>
-        <w:numPr>
-          <w:ilvl w:val="1"/>
-          <w:numId w:val="1"/>
-        </w:numPr>
-      </w:pPr>
-      <w:r>
-        <w:t xml:space="preserve">Persistent data path for Oculus: </w:t>
+        <w:rPr>
+          <w:highlight w:val="yellow"/>
+        </w:rPr>
+      </w:pPr>
+      <w:r>
+        <w:rPr>
+          <w:highlight w:val="yellow"/>
+        </w:rPr>
+        <w:t xml:space="preserve">Important note: sourcing the setup.bash file in the melodic moveit workspace will overwrite the $ROS_PACKAGE_PATH so that it cannot see your urdf file. Even if you successfully exported/created it earlier. Run this line of code manually </w:t>
+      </w:r>
+      <w:r>
+        <w:rPr>
+          <w:highlight w:val="yellow"/>
+        </w:rPr>
+        <w:t>right before you launch the moveit setup assistant:</w:t>
       </w:r>
     </w:p>
     <w:p>
       <w:pPr>
         <w:pStyle w:val="ListParagraph"/>
         <w:ind w:left="1440"/>
-      </w:pPr>
-      <w:r>
-        <w:t>This PC\Quest 2\Internal shared storage\Android\data\com.DefaultCompany.NonAnthroHandsUserStudy\files</w:t>
-      </w:r>
-    </w:p>
-    <w:p>
-      <w:pPr>
-        <w:pStyle w:val="ListParagraph"/>
-        <w:numPr>
-          <w:ilvl w:val="0"/>
-          <w:numId w:val="1"/>
-        </w:numPr>
-        <w:rPr>
-          <w:u w:val="single"/>
-        </w:rPr>
-      </w:pPr>
-      <w:bookmarkStart w:id="0" w:name="_Ref112339869"/>
-      <w:r>
-        <w:rPr>
-          <w:u w:val="single"/>
-        </w:rPr>
-        <w:t xml:space="preserve">Using </w:t>
-      </w:r>
-      <w:proofErr w:type="spellStart"/>
-      <w:r>
-        <w:rPr>
-          <w:u w:val="single"/>
-        </w:rPr>
-        <w:t>MoveIt</w:t>
-      </w:r>
-      <w:proofErr w:type="spellEnd"/>
-      <w:r>
-        <w:rPr>
-          <w:u w:val="single"/>
-        </w:rPr>
-        <w:t xml:space="preserve"> to identify joint limits and generate sample trajectories</w:t>
-      </w:r>
-      <w:r>
-        <w:rPr>
-          <w:u w:val="single"/>
-        </w:rPr>
-        <w:t>:</w:t>
-      </w:r>
-      <w:bookmarkEnd w:id="0"/>
-    </w:p>
-    <w:p>
-      <w:pPr>
-        <w:pStyle w:val="ListParagraph"/>
-        <w:numPr>
-          <w:ilvl w:val="1"/>
-          <w:numId w:val="1"/>
-        </w:numPr>
-        <w:rPr>
-          <w:highlight w:val="yellow"/>
-        </w:rPr>
-      </w:pPr>
-      <w:r>
-        <w:rPr>
-          <w:highlight w:val="yellow"/>
-        </w:rPr>
-        <w:t xml:space="preserve">Important note: sourcing the </w:t>
-      </w:r>
-      <w:proofErr w:type="spellStart"/>
-      <w:r>
-        <w:rPr>
-          <w:highlight w:val="yellow"/>
-        </w:rPr>
-        <w:t>setup.bash</w:t>
-      </w:r>
-      <w:proofErr w:type="spellEnd"/>
-      <w:r>
-        <w:rPr>
-          <w:highlight w:val="yellow"/>
-        </w:rPr>
-        <w:t xml:space="preserve"> file in the melodic </w:t>
-      </w:r>
-      <w:proofErr w:type="spellStart"/>
-      <w:r>
-        <w:rPr>
-          <w:highlight w:val="yellow"/>
-        </w:rPr>
-        <w:t>moveit</w:t>
-      </w:r>
-      <w:proofErr w:type="spellEnd"/>
-      <w:r>
-        <w:rPr>
-          <w:highlight w:val="yellow"/>
-        </w:rPr>
-        <w:t xml:space="preserve"> workspace will overwrite the $ROS_PACKAGE_PATH so that it cannot see your </w:t>
-      </w:r>
-      <w:proofErr w:type="spellStart"/>
-      <w:r>
-        <w:rPr>
-          <w:highlight w:val="yellow"/>
-        </w:rPr>
-        <w:t>urdf</w:t>
-      </w:r>
-      <w:proofErr w:type="spellEnd"/>
-      <w:r>
-        <w:rPr>
-          <w:highlight w:val="yellow"/>
-        </w:rPr>
-        <w:t xml:space="preserve"> file. Even if you successfully exported/created it earlier. Run this line of code manually </w:t>
-      </w:r>
-      <w:r>
-        <w:rPr>
-          <w:highlight w:val="yellow"/>
-        </w:rPr>
-        <w:t xml:space="preserve">right before you launch the </w:t>
-      </w:r>
-      <w:proofErr w:type="spellStart"/>
-      <w:r>
-        <w:rPr>
-          <w:highlight w:val="yellow"/>
-        </w:rPr>
-        <w:t>moveit</w:t>
-      </w:r>
-      <w:proofErr w:type="spellEnd"/>
-      <w:r>
-        <w:rPr>
-          <w:highlight w:val="yellow"/>
-        </w:rPr>
-        <w:t xml:space="preserve"> setup assistant:</w:t>
+        <w:rPr>
+          <w:b/>
+          <w:bCs/>
+        </w:rPr>
+      </w:pPr>
+      <w:r>
+        <w:rPr>
+          <w:b/>
+          <w:bCs/>
+        </w:rPr>
+        <w:t>&gt; export ROS_PACKAGE_PATH=$ROS_PACKAGE_PATH:</w:t>
+      </w:r>
+      <w:commentRangeStart w:id="1"/>
+      <w:r>
+        <w:rPr>
+          <w:b/>
+          <w:bCs/>
+        </w:rPr>
+        <w:t>/home/&lt;usr&gt;/&lt;path_to_urdf_directory&gt;</w:t>
+      </w:r>
+      <w:commentRangeEnd w:id="1"/>
+      <w:r>
+        <w:rPr>
+          <w:rStyle w:val="CommentReference"/>
+          <w:b/>
+          <w:bCs/>
+        </w:rPr>
+        <w:commentReference w:id="1"/>
       </w:r>
     </w:p>
     <w:p>
@@ -1670,83 +1205,8 @@
           <w:b/>
           <w:bCs/>
         </w:rPr>
-        <w:t>&gt; export ROS_PACKAGE_PATH=$ROS_PACKAGE_PATH:</w:t>
-      </w:r>
-      <w:commentRangeStart w:id="1"/>
-      <w:r>
-        <w:rPr>
-          <w:b/>
-          <w:bCs/>
-        </w:rPr>
-        <w:t>/home/&lt;usr&gt;/&lt;path_to_urdf_directory&gt;</w:t>
-      </w:r>
-      <w:commentRangeEnd w:id="1"/>
-      <w:r>
-        <w:rPr>
-          <w:rStyle w:val="CommentReference"/>
-          <w:b/>
-          <w:bCs/>
-        </w:rPr>
-        <w:commentReference w:id="1"/>
-      </w:r>
-    </w:p>
-    <w:p>
-      <w:pPr>
-        <w:pStyle w:val="ListParagraph"/>
-        <w:ind w:left="1440"/>
-        <w:rPr>
-          <w:b/>
-          <w:bCs/>
-        </w:rPr>
-      </w:pPr>
-      <w:r>
-        <w:rPr>
-          <w:b/>
-          <w:bCs/>
-        </w:rPr>
-        <w:t xml:space="preserve">&gt; </w:t>
-      </w:r>
-      <w:proofErr w:type="spellStart"/>
-      <w:r>
-        <w:rPr>
-          <w:b/>
-          <w:bCs/>
-        </w:rPr>
-        <w:t>roslaunch</w:t>
-      </w:r>
-      <w:proofErr w:type="spellEnd"/>
-      <w:r>
-        <w:rPr>
-          <w:b/>
-          <w:bCs/>
-        </w:rPr>
-        <w:t xml:space="preserve"> </w:t>
-      </w:r>
-      <w:proofErr w:type="spellStart"/>
-      <w:r>
-        <w:rPr>
-          <w:b/>
-          <w:bCs/>
-        </w:rPr>
-        <w:t>moveit_setup_assistant</w:t>
-      </w:r>
-      <w:proofErr w:type="spellEnd"/>
-      <w:r>
-        <w:rPr>
-          <w:b/>
-          <w:bCs/>
-        </w:rPr>
-        <w:t xml:space="preserve"> </w:t>
-      </w:r>
-      <w:proofErr w:type="spellStart"/>
-      <w:r>
-        <w:rPr>
-          <w:b/>
-          <w:bCs/>
-        </w:rPr>
-        <w:t>setup_assistant.launch</w:t>
-      </w:r>
-      <w:proofErr w:type="spellEnd"/>
+        <w:t>&gt; roslaunch moveit_setup_assistant setup_assistant.launch</w:t>
+      </w:r>
     </w:p>
     <w:p>
       <w:pPr>
@@ -1851,42 +1311,80 @@
           <w:color w:val="000000" w:themeColor="text1"/>
           <w:u w:val="none"/>
         </w:rPr>
-        <w:t xml:space="preserve">&gt; </w:t>
-      </w:r>
-      <w:proofErr w:type="spellStart"/>
-      <w:r>
-        <w:rPr>
-          <w:rStyle w:val="Hyperlink"/>
-          <w:b/>
-          <w:bCs/>
+        <w:t>&gt; roslaunch moveit_setup_assistant setup_assistant.launch</w:t>
+      </w:r>
+    </w:p>
+    <w:p>
+      <w:pPr>
+        <w:pStyle w:val="ListParagraph"/>
+        <w:numPr>
+          <w:ilvl w:val="2"/>
+          <w:numId w:val="1"/>
+        </w:numPr>
+        <w:rPr>
+          <w:rStyle w:val="Hyperlink"/>
+          <w:color w:val="auto"/>
+          <w:u w:val="none"/>
+        </w:rPr>
+      </w:pPr>
+      <w:r>
+        <w:rPr>
+          <w:rStyle w:val="Hyperlink"/>
+          <w:color w:val="auto"/>
+          <w:u w:val="none"/>
+        </w:rPr>
+        <w:t>Note</w:t>
+      </w:r>
+      <w:r>
+        <w:rPr>
+          <w:rStyle w:val="Hyperlink"/>
+          <w:color w:val="auto"/>
+          <w:u w:val="none"/>
+        </w:rPr>
+        <w:t xml:space="preserve"> that you will want to look at the default start pose in Unity (after you press “play” and the joints settle) and put the joint angles into one of the poses you save in your config file. This will allow you to make plans that start from the URDF’s natural start pose, rather than having an abrupt jump at the beginning </w:t>
+      </w:r>
+      <w:r>
+        <w:rPr>
+          <w:rStyle w:val="Hyperlink"/>
+          <w:color w:val="auto"/>
+          <w:u w:val="none"/>
+        </w:rPr>
+        <w:lastRenderedPageBreak/>
+        <w:t>(position control) or getting the robot stuck against one of its joint limits (velocity control). Doing this also allowed me to both plan and execute your chosen path (originally, Execution would fail because the robot start state wasn’t considered valid).</w:t>
+      </w:r>
+    </w:p>
+    <w:p>
+      <w:pPr>
+        <w:pStyle w:val="ListParagraph"/>
+        <w:numPr>
+          <w:ilvl w:val="1"/>
+          <w:numId w:val="1"/>
+        </w:numPr>
+        <w:rPr>
+          <w:rStyle w:val="Hyperlink"/>
           <w:color w:val="000000" w:themeColor="text1"/>
           <w:u w:val="none"/>
         </w:rPr>
-        <w:t>roslaunch</w:t>
-      </w:r>
-      <w:proofErr w:type="spellEnd"/>
-      <w:r>
-        <w:rPr>
-          <w:rStyle w:val="Hyperlink"/>
-          <w:b/>
-          <w:bCs/>
+      </w:pPr>
+      <w:r>
+        <w:rPr>
+          <w:rStyle w:val="Hyperlink"/>
           <w:color w:val="000000" w:themeColor="text1"/>
           <w:u w:val="none"/>
         </w:rPr>
-        <w:t xml:space="preserve"> </w:t>
-      </w:r>
-      <w:proofErr w:type="spellStart"/>
-      <w:r>
-        <w:rPr>
-          <w:rStyle w:val="Hyperlink"/>
-          <w:b/>
-          <w:bCs/>
+        <w:t>Command that opens MoveIt for generating paths between poses:</w:t>
+      </w:r>
+    </w:p>
+    <w:p>
+      <w:pPr>
+        <w:pStyle w:val="ListParagraph"/>
+        <w:ind w:left="1440"/>
+        <w:rPr>
+          <w:rStyle w:val="Hyperlink"/>
           <w:color w:val="000000" w:themeColor="text1"/>
           <w:u w:val="none"/>
         </w:rPr>
-        <w:t>moveit_setup_assistant</w:t>
-      </w:r>
-      <w:proofErr w:type="spellEnd"/>
+      </w:pPr>
       <w:r>
         <w:rPr>
           <w:rStyle w:val="Hyperlink"/>
@@ -1895,207 +1393,7 @@
           <w:color w:val="000000" w:themeColor="text1"/>
           <w:u w:val="none"/>
         </w:rPr>
-        <w:t xml:space="preserve"> </w:t>
-      </w:r>
-      <w:proofErr w:type="spellStart"/>
-      <w:r>
-        <w:rPr>
-          <w:rStyle w:val="Hyperlink"/>
-          <w:b/>
-          <w:bCs/>
-          <w:color w:val="000000" w:themeColor="text1"/>
-          <w:u w:val="none"/>
-        </w:rPr>
-        <w:t>setup_assistant.launch</w:t>
-      </w:r>
-      <w:proofErr w:type="spellEnd"/>
-    </w:p>
-    <w:p>
-      <w:pPr>
-        <w:pStyle w:val="ListParagraph"/>
-        <w:numPr>
-          <w:ilvl w:val="2"/>
-          <w:numId w:val="1"/>
-        </w:numPr>
-        <w:rPr>
-          <w:rStyle w:val="Hyperlink"/>
-          <w:color w:val="auto"/>
-          <w:u w:val="none"/>
-        </w:rPr>
-      </w:pPr>
-      <w:r>
-        <w:rPr>
-          <w:rStyle w:val="Hyperlink"/>
-          <w:color w:val="auto"/>
-          <w:u w:val="none"/>
-        </w:rPr>
-        <w:t>Note</w:t>
-      </w:r>
-      <w:r>
-        <w:rPr>
-          <w:rStyle w:val="Hyperlink"/>
-          <w:color w:val="auto"/>
-          <w:u w:val="none"/>
-        </w:rPr>
-        <w:t xml:space="preserve"> that you will want to look at the default start pose in Unity (after you press “play” and the joints settle) and put the joint angles into one of the poses you save in your config file. This will allow you to make plans that start from the URDF’s natural start pose, rather than having an abrupt jump at the beginning (position control) or getting the robot stuck against one of its joint limits </w:t>
-      </w:r>
-      <w:r>
-        <w:rPr>
-          <w:rStyle w:val="Hyperlink"/>
-          <w:color w:val="auto"/>
-          <w:u w:val="none"/>
-        </w:rPr>
-        <w:lastRenderedPageBreak/>
-        <w:t>(velocity control). Doing this also allowed me to both plan and execute your chosen path (originally, Execution would fail because the robot start state wasn’t considered valid).</w:t>
-      </w:r>
-    </w:p>
-    <w:p>
-      <w:pPr>
-        <w:pStyle w:val="ListParagraph"/>
-        <w:numPr>
-          <w:ilvl w:val="1"/>
-          <w:numId w:val="1"/>
-        </w:numPr>
-        <w:rPr>
-          <w:rStyle w:val="Hyperlink"/>
-          <w:color w:val="000000" w:themeColor="text1"/>
-          <w:u w:val="none"/>
-        </w:rPr>
-      </w:pPr>
-      <w:r>
-        <w:rPr>
-          <w:rStyle w:val="Hyperlink"/>
-          <w:color w:val="000000" w:themeColor="text1"/>
-          <w:u w:val="none"/>
-        </w:rPr>
-        <w:t xml:space="preserve">Command that opens </w:t>
-      </w:r>
-      <w:proofErr w:type="spellStart"/>
-      <w:r>
-        <w:rPr>
-          <w:rStyle w:val="Hyperlink"/>
-          <w:color w:val="000000" w:themeColor="text1"/>
-          <w:u w:val="none"/>
-        </w:rPr>
-        <w:t>MoveIt</w:t>
-      </w:r>
-      <w:proofErr w:type="spellEnd"/>
-      <w:r>
-        <w:rPr>
-          <w:rStyle w:val="Hyperlink"/>
-          <w:color w:val="000000" w:themeColor="text1"/>
-          <w:u w:val="none"/>
-        </w:rPr>
-        <w:t xml:space="preserve"> for generating paths between poses:</w:t>
-      </w:r>
-    </w:p>
-    <w:p>
-      <w:pPr>
-        <w:pStyle w:val="ListParagraph"/>
-        <w:ind w:left="1440"/>
-        <w:rPr>
-          <w:rStyle w:val="Hyperlink"/>
-          <w:color w:val="000000" w:themeColor="text1"/>
-          <w:u w:val="none"/>
-        </w:rPr>
-      </w:pPr>
-      <w:r>
-        <w:rPr>
-          <w:rStyle w:val="Hyperlink"/>
-          <w:b/>
-          <w:bCs/>
-          <w:color w:val="000000" w:themeColor="text1"/>
-          <w:u w:val="none"/>
-        </w:rPr>
-        <w:t xml:space="preserve">&gt; </w:t>
-      </w:r>
-      <w:proofErr w:type="spellStart"/>
-      <w:r>
-        <w:rPr>
-          <w:rStyle w:val="Hyperlink"/>
-          <w:b/>
-          <w:bCs/>
-          <w:color w:val="000000" w:themeColor="text1"/>
-          <w:u w:val="none"/>
-        </w:rPr>
-        <w:t>roslaunch</w:t>
-      </w:r>
-      <w:proofErr w:type="spellEnd"/>
-      <w:r>
-        <w:rPr>
-          <w:rStyle w:val="Hyperlink"/>
-          <w:b/>
-          <w:bCs/>
-          <w:color w:val="000000" w:themeColor="text1"/>
-          <w:u w:val="none"/>
-        </w:rPr>
-        <w:t xml:space="preserve"> </w:t>
-      </w:r>
-      <w:proofErr w:type="spellStart"/>
-      <w:r>
-        <w:rPr>
-          <w:rStyle w:val="Hyperlink"/>
-          <w:b/>
-          <w:bCs/>
-          <w:color w:val="000000" w:themeColor="text1"/>
-          <w:u w:val="none"/>
-        </w:rPr>
-        <w:t>kinova_moveit_config</w:t>
-      </w:r>
-      <w:proofErr w:type="spellEnd"/>
-      <w:r>
-        <w:rPr>
-          <w:rStyle w:val="Hyperlink"/>
-          <w:b/>
-          <w:bCs/>
-          <w:color w:val="000000" w:themeColor="text1"/>
-          <w:u w:val="none"/>
-        </w:rPr>
-        <w:t xml:space="preserve"> </w:t>
-      </w:r>
-      <w:proofErr w:type="spellStart"/>
-      <w:r>
-        <w:rPr>
-          <w:rStyle w:val="Hyperlink"/>
-          <w:b/>
-          <w:bCs/>
-          <w:color w:val="000000" w:themeColor="text1"/>
-          <w:u w:val="none"/>
-        </w:rPr>
-        <w:t>demo.launch</w:t>
-      </w:r>
-      <w:proofErr w:type="spellEnd"/>
-      <w:r>
-        <w:rPr>
-          <w:rStyle w:val="Hyperlink"/>
-          <w:b/>
-          <w:bCs/>
-          <w:color w:val="000000" w:themeColor="text1"/>
-          <w:u w:val="none"/>
-        </w:rPr>
-        <w:t xml:space="preserve"> </w:t>
-      </w:r>
-      <w:proofErr w:type="spellStart"/>
-      <w:r>
-        <w:rPr>
-          <w:rStyle w:val="Hyperlink"/>
-          <w:b/>
-          <w:bCs/>
-          <w:color w:val="000000" w:themeColor="text1"/>
-          <w:u w:val="none"/>
-        </w:rPr>
-        <w:t>rvis_tutorial</w:t>
-      </w:r>
-      <w:proofErr w:type="spellEnd"/>
-      <w:r>
-        <w:rPr>
-          <w:rStyle w:val="Hyperlink"/>
-          <w:b/>
-          <w:bCs/>
-          <w:color w:val="000000" w:themeColor="text1"/>
-          <w:u w:val="none"/>
-        </w:rPr>
-        <w:t>:=true</w:t>
+        <w:t>&gt; roslaunch kinova_moveit_config demo.launch rvis_tutorial:=true</w:t>
       </w:r>
     </w:p>
     <w:p>
@@ -2145,97 +1443,7 @@
           <w:color w:val="auto"/>
           <w:u w:val="none"/>
         </w:rPr>
-        <w:t xml:space="preserve"> and end pose, press “plan” in the “</w:t>
-      </w:r>
-      <w:proofErr w:type="spellStart"/>
-      <w:r>
-        <w:rPr>
-          <w:rStyle w:val="Hyperlink"/>
-          <w:color w:val="auto"/>
-          <w:u w:val="none"/>
-        </w:rPr>
-        <w:t>MotionPlanning</w:t>
-      </w:r>
-      <w:proofErr w:type="spellEnd"/>
-      <w:r>
-        <w:rPr>
-          <w:rStyle w:val="Hyperlink"/>
-          <w:color w:val="auto"/>
-          <w:u w:val="none"/>
-        </w:rPr>
-        <w:t xml:space="preserve">/Planning” tab at the bottom left of the </w:t>
-      </w:r>
-      <w:proofErr w:type="spellStart"/>
-      <w:r>
-        <w:rPr>
-          <w:rStyle w:val="Hyperlink"/>
-          <w:color w:val="auto"/>
-          <w:u w:val="none"/>
-        </w:rPr>
-        <w:t>RViz</w:t>
-      </w:r>
-      <w:proofErr w:type="spellEnd"/>
-      <w:r>
-        <w:rPr>
-          <w:rStyle w:val="Hyperlink"/>
-          <w:color w:val="auto"/>
-          <w:u w:val="none"/>
-        </w:rPr>
-        <w:t xml:space="preserve"> screen. You can export the positions of the joints for your planned path by saving the joint positions to a “</w:t>
-      </w:r>
-      <w:proofErr w:type="spellStart"/>
-      <w:r>
-        <w:rPr>
-          <w:rStyle w:val="Hyperlink"/>
-          <w:color w:val="auto"/>
-          <w:u w:val="none"/>
-        </w:rPr>
-        <w:t>test.bag</w:t>
-      </w:r>
-      <w:proofErr w:type="spellEnd"/>
-      <w:r>
-        <w:rPr>
-          <w:rStyle w:val="Hyperlink"/>
-          <w:color w:val="auto"/>
-          <w:u w:val="none"/>
-        </w:rPr>
-        <w:t xml:space="preserve">” </w:t>
-      </w:r>
-      <w:proofErr w:type="spellStart"/>
-      <w:r>
-        <w:rPr>
-          <w:rStyle w:val="Hyperlink"/>
-          <w:color w:val="auto"/>
-          <w:u w:val="none"/>
-        </w:rPr>
-        <w:t>rosbag</w:t>
-      </w:r>
-      <w:proofErr w:type="spellEnd"/>
-      <w:r>
-        <w:rPr>
-          <w:rStyle w:val="Hyperlink"/>
-          <w:color w:val="auto"/>
-          <w:u w:val="none"/>
-        </w:rPr>
-        <w:t xml:space="preserve"> and then a “</w:t>
-      </w:r>
-      <w:proofErr w:type="spellStart"/>
-      <w:r>
-        <w:rPr>
-          <w:rStyle w:val="Hyperlink"/>
-          <w:color w:val="auto"/>
-          <w:u w:val="none"/>
-        </w:rPr>
-        <w:t>test.yaml</w:t>
-      </w:r>
-      <w:proofErr w:type="spellEnd"/>
-      <w:r>
-        <w:rPr>
-          <w:rStyle w:val="Hyperlink"/>
-          <w:color w:val="auto"/>
-          <w:u w:val="none"/>
-        </w:rPr>
-        <w:t>” file with the following command</w:t>
+        <w:t xml:space="preserve"> and end pose, press “plan” in the “MotionPlanning/Planning” tab at the bottom left of the RViz screen. You can export the positions of the joints for your planned path by saving the joint positions to a “test.bag” rosbag and then a “test.yaml” file with the following command</w:t>
       </w:r>
       <w:r>
         <w:rPr>
@@ -2269,86 +1477,8 @@
           <w:color w:val="auto"/>
           <w:u w:val="none"/>
         </w:rPr>
-        <w:t xml:space="preserve">&gt; </w:t>
-      </w:r>
-      <w:proofErr w:type="spellStart"/>
-      <w:r>
-        <w:rPr>
-          <w:rStyle w:val="Hyperlink"/>
-          <w:b/>
-          <w:bCs/>
-          <w:color w:val="auto"/>
-          <w:u w:val="none"/>
-        </w:rPr>
-        <w:t>rosbag</w:t>
-      </w:r>
-      <w:proofErr w:type="spellEnd"/>
-      <w:r>
-        <w:rPr>
-          <w:rStyle w:val="Hyperlink"/>
-          <w:b/>
-          <w:bCs/>
-          <w:color w:val="auto"/>
-          <w:u w:val="none"/>
-        </w:rPr>
-        <w:t xml:space="preserve"> record --duration=10 --output-name=</w:t>
-      </w:r>
-      <w:proofErr w:type="spellStart"/>
-      <w:r>
-        <w:rPr>
-          <w:rStyle w:val="Hyperlink"/>
-          <w:b/>
-          <w:bCs/>
-          <w:color w:val="auto"/>
-          <w:u w:val="none"/>
-        </w:rPr>
-        <w:t>test.bag</w:t>
-      </w:r>
-      <w:proofErr w:type="spellEnd"/>
-      <w:r>
-        <w:rPr>
-          <w:rStyle w:val="Hyperlink"/>
-          <w:b/>
-          <w:bCs/>
-          <w:color w:val="auto"/>
-          <w:u w:val="none"/>
-        </w:rPr>
-        <w:t xml:space="preserve"> /</w:t>
-      </w:r>
-      <w:proofErr w:type="spellStart"/>
-      <w:r>
-        <w:rPr>
-          <w:rStyle w:val="Hyperlink"/>
-          <w:b/>
-          <w:bCs/>
-          <w:color w:val="auto"/>
-          <w:u w:val="none"/>
-        </w:rPr>
-        <w:t>move_group</w:t>
-      </w:r>
-      <w:proofErr w:type="spellEnd"/>
-      <w:r>
-        <w:rPr>
-          <w:rStyle w:val="Hyperlink"/>
-          <w:b/>
-          <w:bCs/>
-          <w:color w:val="auto"/>
-          <w:u w:val="none"/>
-        </w:rPr>
-        <w:t>/</w:t>
-      </w:r>
-      <w:proofErr w:type="spellStart"/>
-      <w:r>
-        <w:rPr>
-          <w:rStyle w:val="Hyperlink"/>
-          <w:b/>
-          <w:bCs/>
-          <w:color w:val="auto"/>
-          <w:u w:val="none"/>
-        </w:rPr>
-        <w:t>display_planned_path</w:t>
-      </w:r>
-      <w:proofErr w:type="spellEnd"/>
+        <w:t>&gt; rosbag record --duration=10 --output-name=test.bag /move_group/display_planned_path</w:t>
+      </w:r>
     </w:p>
     <w:p>
       <w:pPr>
@@ -2374,10 +1504,13 @@
           <w:color w:val="808080" w:themeColor="background1" w:themeShade="80"/>
           <w:u w:val="none"/>
         </w:rPr>
-        <w:t xml:space="preserve">&gt; </w:t>
-      </w:r>
-      <w:proofErr w:type="spellStart"/>
-      <w:r>
+        <w:t>&gt; rostopic echo -b bag_name.bag -p /move_group/display_planned_path &gt; test.csv</w:t>
+      </w:r>
+    </w:p>
+    <w:p>
+      <w:pPr>
+        <w:pStyle w:val="ListParagraph"/>
+        <w:ind w:left="1440"/>
         <w:rPr>
           <w:rStyle w:val="Hyperlink"/>
           <w:b/>
@@ -2387,9 +1520,7 @@
           <w:color w:val="808080" w:themeColor="background1" w:themeShade="80"/>
           <w:u w:val="none"/>
         </w:rPr>
-        <w:t>rostopic</w:t>
-      </w:r>
-      <w:proofErr w:type="spellEnd"/>
+      </w:pPr>
       <w:r>
         <w:rPr>
           <w:rStyle w:val="Hyperlink"/>
@@ -2400,255 +1531,50 @@
           <w:color w:val="808080" w:themeColor="background1" w:themeShade="80"/>
           <w:u w:val="none"/>
         </w:rPr>
-        <w:t xml:space="preserve"> echo -b </w:t>
-      </w:r>
-      <w:proofErr w:type="spellStart"/>
-      <w:r>
+        <w:t>(above is deprecated; does not capture all information)</w:t>
+      </w:r>
+      <w:r>
+        <w:rPr>
+          <w:rStyle w:val="Hyperlink"/>
+          <w:color w:val="auto"/>
+          <w:u w:val="none"/>
+        </w:rPr>
+        <w:br/>
+      </w:r>
+      <w:r>
+        <w:rPr>
+          <w:rStyle w:val="Hyperlink"/>
+          <w:b/>
+          <w:bCs/>
+          <w:color w:val="auto"/>
+          <w:u w:val="none"/>
+        </w:rPr>
+        <w:t>&gt;  time ros_readbagfile.py test.bag /move_group/display_planned_path | tee test.yaml</w:t>
+      </w:r>
+    </w:p>
+    <w:p>
+      <w:pPr>
+        <w:pStyle w:val="ListParagraph"/>
+        <w:ind w:left="1440"/>
         <w:rPr>
           <w:rStyle w:val="Hyperlink"/>
           <w:b/>
           <w:bCs/>
           <w:i/>
           <w:iCs/>
-          <w:color w:val="808080" w:themeColor="background1" w:themeShade="80"/>
-          <w:u w:val="none"/>
-        </w:rPr>
-        <w:t>bag_name.bag</w:t>
-      </w:r>
-      <w:proofErr w:type="spellEnd"/>
-      <w:r>
-        <w:rPr>
-          <w:rStyle w:val="Hyperlink"/>
-          <w:b/>
-          <w:bCs/>
-          <w:i/>
-          <w:iCs/>
-          <w:color w:val="808080" w:themeColor="background1" w:themeShade="80"/>
-          <w:u w:val="none"/>
-        </w:rPr>
-        <w:t xml:space="preserve"> -p /</w:t>
-      </w:r>
-      <w:proofErr w:type="spellStart"/>
-      <w:r>
-        <w:rPr>
-          <w:rStyle w:val="Hyperlink"/>
-          <w:b/>
-          <w:bCs/>
-          <w:i/>
-          <w:iCs/>
-          <w:color w:val="808080" w:themeColor="background1" w:themeShade="80"/>
-          <w:u w:val="none"/>
-        </w:rPr>
-        <w:t>move_group</w:t>
-      </w:r>
-      <w:proofErr w:type="spellEnd"/>
-      <w:r>
-        <w:rPr>
-          <w:rStyle w:val="Hyperlink"/>
-          <w:b/>
-          <w:bCs/>
-          <w:i/>
-          <w:iCs/>
-          <w:color w:val="808080" w:themeColor="background1" w:themeShade="80"/>
-          <w:u w:val="none"/>
-        </w:rPr>
-        <w:t>/</w:t>
-      </w:r>
-      <w:proofErr w:type="spellStart"/>
-      <w:r>
-        <w:rPr>
-          <w:rStyle w:val="Hyperlink"/>
-          <w:b/>
-          <w:bCs/>
-          <w:i/>
-          <w:iCs/>
-          <w:color w:val="808080" w:themeColor="background1" w:themeShade="80"/>
-          <w:u w:val="none"/>
-        </w:rPr>
-        <w:t>display_planned_path</w:t>
-      </w:r>
-      <w:proofErr w:type="spellEnd"/>
-      <w:r>
-        <w:rPr>
-          <w:rStyle w:val="Hyperlink"/>
-          <w:b/>
-          <w:bCs/>
-          <w:i/>
-          <w:iCs/>
-          <w:color w:val="808080" w:themeColor="background1" w:themeShade="80"/>
-          <w:u w:val="none"/>
-        </w:rPr>
-        <w:t xml:space="preserve"> &gt; test.csv</w:t>
-      </w:r>
-    </w:p>
-    <w:p>
-      <w:pPr>
-        <w:pStyle w:val="ListParagraph"/>
-        <w:ind w:left="1440"/>
-        <w:rPr>
-          <w:rStyle w:val="Hyperlink"/>
-          <w:b/>
-          <w:bCs/>
-          <w:i/>
-          <w:iCs/>
-          <w:color w:val="808080" w:themeColor="background1" w:themeShade="80"/>
-          <w:u w:val="none"/>
-        </w:rPr>
-      </w:pPr>
-      <w:r>
-        <w:rPr>
-          <w:rStyle w:val="Hyperlink"/>
-          <w:b/>
-          <w:bCs/>
-          <w:i/>
-          <w:iCs/>
-          <w:color w:val="808080" w:themeColor="background1" w:themeShade="80"/>
-          <w:u w:val="none"/>
-        </w:rPr>
-        <w:t>(above is deprecated; does not capture all information)</w:t>
-      </w:r>
-      <w:r>
-        <w:rPr>
-          <w:rStyle w:val="Hyperlink"/>
-          <w:color w:val="auto"/>
-          <w:u w:val="none"/>
-        </w:rPr>
-        <w:br/>
-      </w:r>
-      <w:r>
-        <w:rPr>
-          <w:rStyle w:val="Hyperlink"/>
-          <w:b/>
-          <w:bCs/>
-          <w:color w:val="auto"/>
-          <w:u w:val="none"/>
-        </w:rPr>
-        <w:t xml:space="preserve">&gt;  time ros_readbagfile.py </w:t>
-      </w:r>
-      <w:proofErr w:type="spellStart"/>
-      <w:r>
-        <w:rPr>
-          <w:rStyle w:val="Hyperlink"/>
-          <w:b/>
-          <w:bCs/>
-          <w:color w:val="auto"/>
-          <w:u w:val="none"/>
-        </w:rPr>
-        <w:t>test.bag</w:t>
-      </w:r>
-      <w:proofErr w:type="spellEnd"/>
-      <w:r>
-        <w:rPr>
-          <w:rStyle w:val="Hyperlink"/>
-          <w:b/>
-          <w:bCs/>
-          <w:color w:val="auto"/>
-          <w:u w:val="none"/>
-        </w:rPr>
-        <w:t xml:space="preserve"> /</w:t>
-      </w:r>
-      <w:proofErr w:type="spellStart"/>
-      <w:r>
-        <w:rPr>
-          <w:rStyle w:val="Hyperlink"/>
-          <w:b/>
-          <w:bCs/>
-          <w:color w:val="auto"/>
-          <w:u w:val="none"/>
-        </w:rPr>
-        <w:t>move_group</w:t>
-      </w:r>
-      <w:proofErr w:type="spellEnd"/>
-      <w:r>
-        <w:rPr>
-          <w:rStyle w:val="Hyperlink"/>
-          <w:b/>
-          <w:bCs/>
-          <w:color w:val="auto"/>
-          <w:u w:val="none"/>
-        </w:rPr>
-        <w:t>/</w:t>
-      </w:r>
-      <w:proofErr w:type="spellStart"/>
-      <w:r>
-        <w:rPr>
-          <w:rStyle w:val="Hyperlink"/>
-          <w:b/>
-          <w:bCs/>
-          <w:color w:val="auto"/>
-          <w:u w:val="none"/>
-        </w:rPr>
-        <w:t>display_planned_path</w:t>
-      </w:r>
-      <w:proofErr w:type="spellEnd"/>
-      <w:r>
-        <w:rPr>
-          <w:rStyle w:val="Hyperlink"/>
-          <w:b/>
-          <w:bCs/>
-          <w:color w:val="auto"/>
-          <w:u w:val="none"/>
-        </w:rPr>
-        <w:t xml:space="preserve"> | tee </w:t>
-      </w:r>
-      <w:proofErr w:type="spellStart"/>
-      <w:r>
-        <w:rPr>
-          <w:rStyle w:val="Hyperlink"/>
-          <w:b/>
-          <w:bCs/>
-          <w:color w:val="auto"/>
-          <w:u w:val="none"/>
-        </w:rPr>
-        <w:t>test.yaml</w:t>
-      </w:r>
-      <w:proofErr w:type="spellEnd"/>
-    </w:p>
-    <w:p>
-      <w:pPr>
-        <w:pStyle w:val="ListParagraph"/>
-        <w:ind w:left="1440"/>
-        <w:rPr>
-          <w:rStyle w:val="Hyperlink"/>
-          <w:b/>
-          <w:bCs/>
-          <w:i/>
-          <w:iCs/>
-          <w:color w:val="auto"/>
-          <w:u w:val="none"/>
-        </w:rPr>
-      </w:pPr>
-      <w:r>
-        <w:rPr>
-          <w:rStyle w:val="Hyperlink"/>
-          <w:b/>
-          <w:bCs/>
-          <w:color w:val="auto"/>
-          <w:u w:val="none"/>
-        </w:rPr>
-        <w:t xml:space="preserve">&gt; awk '/positions/ {print}' </w:t>
-      </w:r>
-      <w:proofErr w:type="spellStart"/>
-      <w:r>
-        <w:rPr>
-          <w:rStyle w:val="Hyperlink"/>
-          <w:b/>
-          <w:bCs/>
-          <w:color w:val="auto"/>
-          <w:u w:val="none"/>
-        </w:rPr>
-        <w:t>test.yaml</w:t>
-      </w:r>
-      <w:proofErr w:type="spellEnd"/>
-      <w:r>
-        <w:rPr>
-          <w:rStyle w:val="Hyperlink"/>
-          <w:b/>
-          <w:bCs/>
-          <w:color w:val="auto"/>
-          <w:u w:val="none"/>
-        </w:rPr>
-        <w:t xml:space="preserve"> &gt; positions.txt</w:t>
+          <w:color w:val="auto"/>
+          <w:u w:val="none"/>
+        </w:rPr>
+      </w:pPr>
+      <w:r>
+        <w:rPr>
+          <w:rStyle w:val="Hyperlink"/>
+          <w:b/>
+          <w:bCs/>
+          <w:color w:val="auto"/>
+          <w:u w:val="none"/>
+        </w:rPr>
+        <w:t>&gt; awk '/positions/ {print}' test.yaml &gt; positions.txt</w:t>
       </w:r>
     </w:p>
     <w:p>
@@ -2731,51 +1657,15 @@
           <w:color w:val="auto"/>
           <w:u w:val="none"/>
         </w:rPr>
-        <w:t>The controller code in Unity (</w:t>
-      </w:r>
-      <w:proofErr w:type="spellStart"/>
-      <w:r>
-        <w:rPr>
-          <w:rStyle w:val="Hyperlink"/>
-          <w:color w:val="auto"/>
-          <w:u w:val="none"/>
-        </w:rPr>
-        <w:t>ControllerFromLogFile.cs</w:t>
-      </w:r>
-      <w:proofErr w:type="spellEnd"/>
-      <w:r>
-        <w:rPr>
-          <w:rStyle w:val="Hyperlink"/>
-          <w:color w:val="auto"/>
-          <w:u w:val="none"/>
-        </w:rPr>
-        <w:t xml:space="preserve">) will import the sequence of positions and transmit them to the robot every 0.2 seconds. </w:t>
-      </w:r>
-      <w:r>
-        <w:rPr>
-          <w:rStyle w:val="Hyperlink"/>
-          <w:color w:val="auto"/>
-          <w:u w:val="none"/>
-        </w:rPr>
-        <w:t xml:space="preserve">This can be manually visualized by dragging the “target” slider under the </w:t>
-      </w:r>
-      <w:proofErr w:type="spellStart"/>
-      <w:r>
-        <w:rPr>
-          <w:rStyle w:val="Hyperlink"/>
-          <w:color w:val="auto"/>
-          <w:u w:val="none"/>
-        </w:rPr>
-        <w:t>xDrive</w:t>
-      </w:r>
-      <w:proofErr w:type="spellEnd"/>
-      <w:r>
-        <w:rPr>
-          <w:rStyle w:val="Hyperlink"/>
-          <w:color w:val="auto"/>
-          <w:u w:val="none"/>
-        </w:rPr>
-        <w:t xml:space="preserve"> of each individual link while running the code in Unity.</w:t>
+        <w:t xml:space="preserve">The controller code in Unity (ControllerFromLogFile.cs) will import the sequence of positions and transmit them to the robot every 0.2 seconds. </w:t>
+      </w:r>
+      <w:r>
+        <w:rPr>
+          <w:rStyle w:val="Hyperlink"/>
+          <w:color w:val="auto"/>
+          <w:u w:val="none"/>
+        </w:rPr>
+        <w:t>This can be manually visualized by dragging the “target” slider under the xDrive of each individual link while running the code in Unity.</w:t>
       </w:r>
       <w:r>
         <w:rPr>
@@ -2821,25 +1711,7 @@
           <w:color w:val="auto"/>
           <w:u w:val="none"/>
         </w:rPr>
-        <w:t>upload “</w:t>
-      </w:r>
-      <w:proofErr w:type="spellStart"/>
-      <w:r>
-        <w:rPr>
-          <w:rStyle w:val="Hyperlink"/>
-          <w:color w:val="auto"/>
-          <w:u w:val="none"/>
-        </w:rPr>
-        <w:t>targetVelocity</w:t>
-      </w:r>
-      <w:proofErr w:type="spellEnd"/>
-      <w:r>
-        <w:rPr>
-          <w:rStyle w:val="Hyperlink"/>
-          <w:color w:val="auto"/>
-          <w:u w:val="none"/>
-        </w:rPr>
-        <w:t>” values instead of “target” [position] values with my code.</w:t>
+        <w:t>upload “targetVelocity” values instead of “target” [position] values with my code.</w:t>
       </w:r>
     </w:p>
     <w:p>
@@ -3009,23 +1881,7 @@
           <w:rStyle w:val="Hyperlink"/>
           <w:color w:val="A6A6A6" w:themeColor="background1" w:themeShade="A6"/>
         </w:rPr>
-        <w:t xml:space="preserve">Using </w:t>
-      </w:r>
-      <w:proofErr w:type="spellStart"/>
-      <w:r>
-        <w:rPr>
-          <w:rStyle w:val="Hyperlink"/>
-          <w:color w:val="A6A6A6" w:themeColor="background1" w:themeShade="A6"/>
-        </w:rPr>
-        <w:t>MoveIt</w:t>
-      </w:r>
-      <w:proofErr w:type="spellEnd"/>
-      <w:r>
-        <w:rPr>
-          <w:rStyle w:val="Hyperlink"/>
-          <w:color w:val="A6A6A6" w:themeColor="background1" w:themeShade="A6"/>
-        </w:rPr>
-        <w:t xml:space="preserve"> to create a trajectory that spans multiple waypoints:</w:t>
+        <w:t>Using MoveIt to create a trajectory that spans multiple waypoints:</w:t>
       </w:r>
     </w:p>
     <w:p>
@@ -3053,7 +1909,23 @@
           <w:color w:val="A6A6A6" w:themeColor="background1" w:themeShade="A6"/>
           <w:u w:val="none"/>
         </w:rPr>
-        <w:t xml:space="preserve">It’s easier to </w:t>
+        <w:t>I</w:t>
+      </w:r>
+      <w:r>
+        <w:rPr>
+          <w:rStyle w:val="Hyperlink"/>
+          <w:color w:val="A6A6A6" w:themeColor="background1" w:themeShade="A6"/>
+          <w:u w:val="none"/>
+        </w:rPr>
+        <w:t>f the trajectory is not based on end-effector position and thus does not require IK, i</w:t>
+      </w:r>
+      <w:r>
+        <w:rPr>
+          <w:rStyle w:val="Hyperlink"/>
+          <w:color w:val="A6A6A6" w:themeColor="background1" w:themeShade="A6"/>
+          <w:u w:val="none"/>
+        </w:rPr>
+        <w:t xml:space="preserve">t’s easier to </w:t>
       </w:r>
       <w:r>
         <w:rPr>
@@ -3069,25 +1941,7 @@
           <w:color w:val="A6A6A6" w:themeColor="background1" w:themeShade="A6"/>
           <w:u w:val="none"/>
         </w:rPr>
-        <w:t xml:space="preserve"> from </w:t>
-      </w:r>
-      <w:proofErr w:type="spellStart"/>
-      <w:r>
-        <w:rPr>
-          <w:rStyle w:val="Hyperlink"/>
-          <w:color w:val="A6A6A6" w:themeColor="background1" w:themeShade="A6"/>
-          <w:u w:val="none"/>
-        </w:rPr>
-        <w:t>MoveIt</w:t>
-      </w:r>
-      <w:proofErr w:type="spellEnd"/>
-      <w:r>
-        <w:rPr>
-          <w:rStyle w:val="Hyperlink"/>
-          <w:color w:val="A6A6A6" w:themeColor="background1" w:themeShade="A6"/>
-          <w:u w:val="none"/>
-        </w:rPr>
-        <w:t xml:space="preserve"> for a csv-driven URDF trajectory</w:t>
+        <w:t xml:space="preserve"> from MoveIt for a csv-driven URDF trajectory</w:t>
       </w:r>
     </w:p>
     <w:p>
@@ -3117,43 +1971,7 @@
           <w:color w:val="A6A6A6" w:themeColor="background1" w:themeShade="A6"/>
           <w:u w:val="none"/>
         </w:rPr>
-        <w:t xml:space="preserve"> This should be the config folder where you saved all miscellaneous files after completing your URDF setup in the </w:t>
-      </w:r>
-      <w:proofErr w:type="spellStart"/>
-      <w:r>
-        <w:rPr>
-          <w:rStyle w:val="Hyperlink"/>
-          <w:color w:val="A6A6A6" w:themeColor="background1" w:themeShade="A6"/>
-          <w:u w:val="none"/>
-        </w:rPr>
-        <w:t>MoveIt</w:t>
-      </w:r>
-      <w:proofErr w:type="spellEnd"/>
-      <w:r>
-        <w:rPr>
-          <w:rStyle w:val="Hyperlink"/>
-          <w:color w:val="A6A6A6" w:themeColor="background1" w:themeShade="A6"/>
-          <w:u w:val="none"/>
-        </w:rPr>
-        <w:t xml:space="preserve"> </w:t>
-      </w:r>
-      <w:proofErr w:type="spellStart"/>
-      <w:r>
-        <w:rPr>
-          <w:rStyle w:val="Hyperlink"/>
-          <w:color w:val="A6A6A6" w:themeColor="background1" w:themeShade="A6"/>
-          <w:u w:val="none"/>
-        </w:rPr>
-        <w:t>SetUp</w:t>
-      </w:r>
-      <w:proofErr w:type="spellEnd"/>
-      <w:r>
-        <w:rPr>
-          <w:rStyle w:val="Hyperlink"/>
-          <w:color w:val="A6A6A6" w:themeColor="background1" w:themeShade="A6"/>
-          <w:u w:val="none"/>
-        </w:rPr>
-        <w:t xml:space="preserve"> Assistant.</w:t>
+        <w:t xml:space="preserve"> This should be the config folder where you saved all miscellaneous files after completing your URDF setup in the MoveIt SetUp Assistant.</w:t>
       </w:r>
     </w:p>
     <w:p>
@@ -3177,25 +1995,7 @@
           <w:color w:val="A6A6A6" w:themeColor="background1" w:themeShade="A6"/>
           <w:u w:val="none"/>
         </w:rPr>
-        <w:t xml:space="preserve">Launch </w:t>
-      </w:r>
-      <w:proofErr w:type="spellStart"/>
-      <w:r>
-        <w:rPr>
-          <w:rStyle w:val="Hyperlink"/>
-          <w:color w:val="A6A6A6" w:themeColor="background1" w:themeShade="A6"/>
-          <w:u w:val="none"/>
-        </w:rPr>
-        <w:t>Rviz</w:t>
-      </w:r>
-      <w:proofErr w:type="spellEnd"/>
-      <w:r>
-        <w:rPr>
-          <w:rStyle w:val="Hyperlink"/>
-          <w:color w:val="A6A6A6" w:themeColor="background1" w:themeShade="A6"/>
-          <w:u w:val="none"/>
-        </w:rPr>
-        <w:t xml:space="preserve"> in one terminal window: </w:t>
+        <w:t xml:space="preserve">Launch Rviz in one terminal window: </w:t>
       </w:r>
     </w:p>
     <w:p>
@@ -3218,29 +2018,7 @@
           <w:color w:val="A6A6A6" w:themeColor="background1" w:themeShade="A6"/>
           <w:u w:val="none"/>
         </w:rPr>
-        <w:t xml:space="preserve">&gt; </w:t>
-      </w:r>
-      <w:proofErr w:type="spellStart"/>
-      <w:r>
-        <w:rPr>
-          <w:rStyle w:val="Hyperlink"/>
-          <w:b/>
-          <w:bCs/>
-          <w:color w:val="A6A6A6" w:themeColor="background1" w:themeShade="A6"/>
-          <w:u w:val="none"/>
-        </w:rPr>
-        <w:t>roslaunch</w:t>
-      </w:r>
-      <w:proofErr w:type="spellEnd"/>
-      <w:r>
-        <w:rPr>
-          <w:rStyle w:val="Hyperlink"/>
-          <w:b/>
-          <w:bCs/>
-          <w:color w:val="A6A6A6" w:themeColor="background1" w:themeShade="A6"/>
-          <w:u w:val="none"/>
-        </w:rPr>
-        <w:t xml:space="preserve"> </w:t>
+        <w:t xml:space="preserve">&gt; roslaunch </w:t>
       </w:r>
       <w:r>
         <w:rPr>
@@ -3252,7 +2030,6 @@
         </w:rPr>
         <w:t>[</w:t>
       </w:r>
-      <w:proofErr w:type="spellStart"/>
       <w:r>
         <w:rPr>
           <w:rStyle w:val="Hyperlink"/>
@@ -3263,7 +2040,6 @@
         </w:rPr>
         <w:t>kinova_moveit</w:t>
       </w:r>
-      <w:proofErr w:type="spellEnd"/>
       <w:r>
         <w:rPr>
           <w:rStyle w:val="Hyperlink"/>
@@ -3282,51 +2058,7 @@
           <w:color w:val="A6A6A6" w:themeColor="background1" w:themeShade="A6"/>
           <w:u w:val="none"/>
         </w:rPr>
-        <w:t xml:space="preserve">_config </w:t>
-      </w:r>
-      <w:proofErr w:type="spellStart"/>
-      <w:r>
-        <w:rPr>
-          <w:rStyle w:val="Hyperlink"/>
-          <w:b/>
-          <w:bCs/>
-          <w:color w:val="A6A6A6" w:themeColor="background1" w:themeShade="A6"/>
-          <w:u w:val="none"/>
-        </w:rPr>
-        <w:t>demo.launch</w:t>
-      </w:r>
-      <w:proofErr w:type="spellEnd"/>
-      <w:r>
-        <w:rPr>
-          <w:rStyle w:val="Hyperlink"/>
-          <w:b/>
-          <w:bCs/>
-          <w:color w:val="A6A6A6" w:themeColor="background1" w:themeShade="A6"/>
-          <w:u w:val="none"/>
-        </w:rPr>
-        <w:t xml:space="preserve"> </w:t>
-      </w:r>
-      <w:proofErr w:type="spellStart"/>
-      <w:r>
-        <w:rPr>
-          <w:rStyle w:val="Hyperlink"/>
-          <w:b/>
-          <w:bCs/>
-          <w:color w:val="A6A6A6" w:themeColor="background1" w:themeShade="A6"/>
-          <w:u w:val="none"/>
-        </w:rPr>
-        <w:t>rvis_tutorial</w:t>
-      </w:r>
-      <w:proofErr w:type="spellEnd"/>
-      <w:r>
-        <w:rPr>
-          <w:rStyle w:val="Hyperlink"/>
-          <w:b/>
-          <w:bCs/>
-          <w:color w:val="A6A6A6" w:themeColor="background1" w:themeShade="A6"/>
-          <w:u w:val="none"/>
-        </w:rPr>
-        <w:t>:=true</w:t>
+        <w:t>_config demo.launch rvis_tutorial:=true</w:t>
       </w:r>
     </w:p>
     <w:p>
@@ -3350,6 +2082,7 @@
           <w:color w:val="A6A6A6" w:themeColor="background1" w:themeShade="A6"/>
           <w:u w:val="none"/>
         </w:rPr>
+        <w:lastRenderedPageBreak/>
         <w:t>Launch the trajectory planner in another:</w:t>
       </w:r>
     </w:p>
@@ -3373,51 +2106,7 @@
           <w:color w:val="A6A6A6" w:themeColor="background1" w:themeShade="A6"/>
           <w:u w:val="none"/>
         </w:rPr>
-        <w:t xml:space="preserve">&gt; </w:t>
-      </w:r>
-      <w:proofErr w:type="spellStart"/>
-      <w:r>
-        <w:rPr>
-          <w:rStyle w:val="Hyperlink"/>
-          <w:b/>
-          <w:bCs/>
-          <w:color w:val="A6A6A6" w:themeColor="background1" w:themeShade="A6"/>
-          <w:u w:val="none"/>
-        </w:rPr>
-        <w:t>rosrun</w:t>
-      </w:r>
-      <w:proofErr w:type="spellEnd"/>
-      <w:r>
-        <w:rPr>
-          <w:rStyle w:val="Hyperlink"/>
-          <w:b/>
-          <w:bCs/>
-          <w:color w:val="A6A6A6" w:themeColor="background1" w:themeShade="A6"/>
-          <w:u w:val="none"/>
-        </w:rPr>
-        <w:t xml:space="preserve"> [</w:t>
-      </w:r>
-      <w:proofErr w:type="spellStart"/>
-      <w:r>
-        <w:rPr>
-          <w:rStyle w:val="Hyperlink"/>
-          <w:b/>
-          <w:bCs/>
-          <w:color w:val="A6A6A6" w:themeColor="background1" w:themeShade="A6"/>
-          <w:u w:val="none"/>
-        </w:rPr>
-        <w:t>kinova_moveit</w:t>
-      </w:r>
-      <w:proofErr w:type="spellEnd"/>
-      <w:r>
-        <w:rPr>
-          <w:rStyle w:val="Hyperlink"/>
-          <w:b/>
-          <w:bCs/>
-          <w:color w:val="A6A6A6" w:themeColor="background1" w:themeShade="A6"/>
-          <w:u w:val="none"/>
-        </w:rPr>
-        <w:t>]_config move_group_grid_search.py</w:t>
+        <w:t>&gt; rosrun [kinova_moveit]_config move_group_grid_search.py</w:t>
       </w:r>
     </w:p>
     <w:p>
@@ -3439,80 +2128,7 @@
           <w:color w:val="A6A6A6" w:themeColor="background1" w:themeShade="A6"/>
           <w:u w:val="none"/>
         </w:rPr>
-        <w:lastRenderedPageBreak/>
-        <w:t xml:space="preserve">You can change the joint angle combinations and order in the move_group_python_interface.py, under the </w:t>
-      </w:r>
-      <w:proofErr w:type="spellStart"/>
-      <w:r>
-        <w:rPr>
-          <w:rStyle w:val="Hyperlink"/>
-          <w:color w:val="A6A6A6" w:themeColor="background1" w:themeShade="A6"/>
-          <w:u w:val="none"/>
-        </w:rPr>
-        <w:t>go_to_joint_state</w:t>
-      </w:r>
-      <w:proofErr w:type="spellEnd"/>
-      <w:r>
-        <w:rPr>
-          <w:rStyle w:val="Hyperlink"/>
-          <w:color w:val="A6A6A6" w:themeColor="background1" w:themeShade="A6"/>
-          <w:u w:val="none"/>
-        </w:rPr>
-        <w:t xml:space="preserve">() function. Comment out all other tutorial functions under the main() function. I found that three joint angles per </w:t>
-      </w:r>
-      <w:proofErr w:type="spellStart"/>
-      <w:r>
-        <w:rPr>
-          <w:rStyle w:val="Hyperlink"/>
-          <w:color w:val="A6A6A6" w:themeColor="background1" w:themeShade="A6"/>
-          <w:u w:val="none"/>
-        </w:rPr>
-        <w:t>dof</w:t>
-      </w:r>
-      <w:proofErr w:type="spellEnd"/>
-      <w:r>
-        <w:rPr>
-          <w:rStyle w:val="Hyperlink"/>
-          <w:color w:val="A6A6A6" w:themeColor="background1" w:themeShade="A6"/>
-          <w:u w:val="none"/>
-        </w:rPr>
-        <w:t xml:space="preserve"> (pi/3, pi, and 5pi/3) was few enough that even with 3^6 combinations, all motions can be run in a reasonable time frame, and the selected joint angles also avoid hitting joint limits near 360deg and 0deg. Grab the output angles by doing the usual </w:t>
-      </w:r>
-      <w:proofErr w:type="spellStart"/>
-      <w:r>
-        <w:rPr>
-          <w:rStyle w:val="Hyperlink"/>
-          <w:color w:val="A6A6A6" w:themeColor="background1" w:themeShade="A6"/>
-          <w:u w:val="none"/>
-        </w:rPr>
-        <w:t>rosbag</w:t>
-      </w:r>
-      <w:proofErr w:type="spellEnd"/>
-      <w:r>
-        <w:rPr>
-          <w:rStyle w:val="Hyperlink"/>
-          <w:color w:val="A6A6A6" w:themeColor="background1" w:themeShade="A6"/>
-          <w:u w:val="none"/>
-        </w:rPr>
-        <w:t xml:space="preserve"> command on the /</w:t>
-      </w:r>
-      <w:proofErr w:type="spellStart"/>
-      <w:r>
-        <w:rPr>
-          <w:rStyle w:val="Hyperlink"/>
-          <w:color w:val="A6A6A6" w:themeColor="background1" w:themeShade="A6"/>
-          <w:u w:val="none"/>
-        </w:rPr>
-        <w:t>joint_states</w:t>
-      </w:r>
-      <w:proofErr w:type="spellEnd"/>
-      <w:r>
-        <w:rPr>
-          <w:rStyle w:val="Hyperlink"/>
-          <w:color w:val="A6A6A6" w:themeColor="background1" w:themeShade="A6"/>
-          <w:u w:val="none"/>
-        </w:rPr>
-        <w:t xml:space="preserve"> topic.</w:t>
+        <w:t>You can change the joint angle combinations and order in the move_group_python_interface.py, under the go_to_joint_state() function. Comment out all other tutorial functions under the main() function. I found that three joint angles per dof (pi/3, pi, and 5pi/3) was few enough that even with 3^6 combinations, all motions can be run in a reasonable time frame, and the selected joint angles also avoid hitting joint limits near 360deg and 0deg. Grab the output angles by doing the usual rosbag command on the /joint_states topic.</w:t>
       </w:r>
     </w:p>
     <w:p>
@@ -3526,19 +2142,11 @@
           <w:color w:val="A6A6A6" w:themeColor="background1" w:themeShade="A6"/>
         </w:rPr>
       </w:pPr>
-      <w:proofErr w:type="spellStart"/>
-      <w:r>
-        <w:rPr>
-          <w:color w:val="A6A6A6" w:themeColor="background1" w:themeShade="A6"/>
-        </w:rPr>
-        <w:t>FastIK</w:t>
-      </w:r>
-      <w:proofErr w:type="spellEnd"/>
-      <w:r>
-        <w:rPr>
-          <w:color w:val="A6A6A6" w:themeColor="background1" w:themeShade="A6"/>
-        </w:rPr>
-        <w:t>:</w:t>
+      <w:r>
+        <w:rPr>
+          <w:color w:val="A6A6A6" w:themeColor="background1" w:themeShade="A6"/>
+        </w:rPr>
+        <w:t>FastIK:</w:t>
       </w:r>
     </w:p>
     <w:p>
@@ -3588,19 +2196,11 @@
         </w:rPr>
         <w:t xml:space="preserve">) to install the </w:t>
       </w:r>
-      <w:proofErr w:type="spellStart"/>
-      <w:r>
-        <w:rPr>
-          <w:color w:val="A6A6A6" w:themeColor="background1" w:themeShade="A6"/>
-        </w:rPr>
-        <w:t>OpenRave</w:t>
-      </w:r>
-      <w:proofErr w:type="spellEnd"/>
-      <w:r>
-        <w:rPr>
-          <w:color w:val="A6A6A6" w:themeColor="background1" w:themeShade="A6"/>
-        </w:rPr>
-        <w:t xml:space="preserve"> software package. (I think the tutorial has been updated in the last week so you can go straight to docker and it’ll take care of the installation for you)</w:t>
+      <w:r>
+        <w:rPr>
+          <w:color w:val="A6A6A6" w:themeColor="background1" w:themeShade="A6"/>
+        </w:rPr>
+        <w:t>OpenRave software package. (I think the tutorial has been updated in the last week so you can go straight to docker and it’ll take care of the installation for you)</w:t>
       </w:r>
     </w:p>
     <w:p>
@@ -3618,21 +2218,7 @@
         <w:rPr>
           <w:color w:val="A6A6A6" w:themeColor="background1" w:themeShade="A6"/>
         </w:rPr>
-        <w:t xml:space="preserve">Download </w:t>
-      </w:r>
-      <w:proofErr w:type="spellStart"/>
-      <w:r>
-        <w:rPr>
-          <w:color w:val="A6A6A6" w:themeColor="background1" w:themeShade="A6"/>
-        </w:rPr>
-        <w:t>collada_urdf</w:t>
-      </w:r>
-      <w:proofErr w:type="spellEnd"/>
-      <w:r>
-        <w:rPr>
-          <w:color w:val="A6A6A6" w:themeColor="background1" w:themeShade="A6"/>
-        </w:rPr>
-        <w:t xml:space="preserve">: </w:t>
+        <w:t xml:space="preserve">Download collada_urdf: </w:t>
       </w:r>
     </w:p>
     <w:p>
@@ -3647,58 +2233,8 @@
         <w:rPr>
           <w:color w:val="A6A6A6" w:themeColor="background1" w:themeShade="A6"/>
         </w:rPr>
-        <w:t xml:space="preserve">&gt; </w:t>
-      </w:r>
-      <w:proofErr w:type="spellStart"/>
-      <w:r>
-        <w:rPr>
-          <w:color w:val="A6A6A6" w:themeColor="background1" w:themeShade="A6"/>
-        </w:rPr>
-        <w:t>sudo</w:t>
-      </w:r>
-      <w:proofErr w:type="spellEnd"/>
-      <w:r>
-        <w:rPr>
-          <w:color w:val="A6A6A6" w:themeColor="background1" w:themeShade="A6"/>
-        </w:rPr>
-        <w:t xml:space="preserve"> apt-get install </w:t>
-      </w:r>
-      <w:proofErr w:type="spellStart"/>
-      <w:r>
-        <w:rPr>
-          <w:color w:val="A6A6A6" w:themeColor="background1" w:themeShade="A6"/>
-        </w:rPr>
-        <w:t>ros</w:t>
-      </w:r>
-      <w:proofErr w:type="spellEnd"/>
-      <w:r>
-        <w:rPr>
-          <w:color w:val="A6A6A6" w:themeColor="background1" w:themeShade="A6"/>
-        </w:rPr>
-        <w:t>-melodic-</w:t>
-      </w:r>
-      <w:proofErr w:type="spellStart"/>
-      <w:r>
-        <w:rPr>
-          <w:color w:val="A6A6A6" w:themeColor="background1" w:themeShade="A6"/>
-        </w:rPr>
-        <w:t>collada</w:t>
-      </w:r>
-      <w:proofErr w:type="spellEnd"/>
-      <w:r>
-        <w:rPr>
-          <w:color w:val="A6A6A6" w:themeColor="background1" w:themeShade="A6"/>
-        </w:rPr>
-        <w:t>-</w:t>
-      </w:r>
-      <w:proofErr w:type="spellStart"/>
-      <w:r>
-        <w:rPr>
-          <w:color w:val="A6A6A6" w:themeColor="background1" w:themeShade="A6"/>
-        </w:rPr>
-        <w:t>urdf</w:t>
-      </w:r>
-      <w:proofErr w:type="spellEnd"/>
+        <w:t>&gt; sudo apt-get install ros-melodic-collada-urdf</w:t>
+      </w:r>
     </w:p>
     <w:p>
       <w:pPr>
@@ -3715,35 +2251,7 @@
         <w:rPr>
           <w:color w:val="A6A6A6" w:themeColor="background1" w:themeShade="A6"/>
         </w:rPr>
-        <w:t xml:space="preserve">Once again, check your $ROS_PACKAGE_PATH variable to make sure it can find your </w:t>
-      </w:r>
-      <w:proofErr w:type="spellStart"/>
-      <w:r>
-        <w:rPr>
-          <w:color w:val="A6A6A6" w:themeColor="background1" w:themeShade="A6"/>
-        </w:rPr>
-        <w:t>urdfs</w:t>
-      </w:r>
-      <w:proofErr w:type="spellEnd"/>
-      <w:r>
-        <w:rPr>
-          <w:color w:val="A6A6A6" w:themeColor="background1" w:themeShade="A6"/>
-        </w:rPr>
-        <w:t xml:space="preserve"> before you turn them into .</w:t>
-      </w:r>
-      <w:proofErr w:type="spellStart"/>
-      <w:r>
-        <w:rPr>
-          <w:color w:val="A6A6A6" w:themeColor="background1" w:themeShade="A6"/>
-        </w:rPr>
-        <w:t>dae</w:t>
-      </w:r>
-      <w:proofErr w:type="spellEnd"/>
-      <w:r>
-        <w:rPr>
-          <w:color w:val="A6A6A6" w:themeColor="background1" w:themeShade="A6"/>
-        </w:rPr>
-        <w:t xml:space="preserve"> files with this command:</w:t>
+        <w:t>Once again, check your $ROS_PACKAGE_PATH variable to make sure it can find your urdfs before you turn them into .dae files with this command:</w:t>
       </w:r>
     </w:p>
     <w:p>
@@ -3758,72 +2266,8 @@
         <w:rPr>
           <w:color w:val="A6A6A6" w:themeColor="background1" w:themeShade="A6"/>
         </w:rPr>
-        <w:t xml:space="preserve">&gt; </w:t>
-      </w:r>
-      <w:proofErr w:type="spellStart"/>
-      <w:r>
-        <w:rPr>
-          <w:color w:val="A6A6A6" w:themeColor="background1" w:themeShade="A6"/>
-        </w:rPr>
-        <w:t>rosrun</w:t>
-      </w:r>
-      <w:proofErr w:type="spellEnd"/>
-      <w:r>
-        <w:rPr>
-          <w:color w:val="A6A6A6" w:themeColor="background1" w:themeShade="A6"/>
-        </w:rPr>
-        <w:t xml:space="preserve"> </w:t>
-      </w:r>
-      <w:proofErr w:type="spellStart"/>
-      <w:r>
-        <w:rPr>
-          <w:color w:val="A6A6A6" w:themeColor="background1" w:themeShade="A6"/>
-        </w:rPr>
-        <w:t>collada_urdf</w:t>
-      </w:r>
-      <w:proofErr w:type="spellEnd"/>
-      <w:r>
-        <w:rPr>
-          <w:color w:val="A6A6A6" w:themeColor="background1" w:themeShade="A6"/>
-        </w:rPr>
-        <w:t xml:space="preserve"> </w:t>
-      </w:r>
-      <w:proofErr w:type="spellStart"/>
-      <w:r>
-        <w:rPr>
-          <w:color w:val="A6A6A6" w:themeColor="background1" w:themeShade="A6"/>
-        </w:rPr>
-        <w:t>urdf_to_collada</w:t>
-      </w:r>
-      <w:proofErr w:type="spellEnd"/>
-      <w:r>
-        <w:rPr>
-          <w:color w:val="A6A6A6" w:themeColor="background1" w:themeShade="A6"/>
-        </w:rPr>
-        <w:t xml:space="preserve"> “$MYROBOT_NAME”.</w:t>
-      </w:r>
-      <w:proofErr w:type="spellStart"/>
-      <w:r>
-        <w:rPr>
-          <w:color w:val="A6A6A6" w:themeColor="background1" w:themeShade="A6"/>
-        </w:rPr>
-        <w:t>urdf</w:t>
-      </w:r>
-      <w:proofErr w:type="spellEnd"/>
-      <w:r>
-        <w:rPr>
-          <w:color w:val="A6A6A6" w:themeColor="background1" w:themeShade="A6"/>
-        </w:rPr>
-        <w:t xml:space="preserve"> “$MYROBOT_NAME”.</w:t>
-      </w:r>
-      <w:proofErr w:type="spellStart"/>
-      <w:r>
-        <w:rPr>
-          <w:color w:val="A6A6A6" w:themeColor="background1" w:themeShade="A6"/>
-        </w:rPr>
-        <w:t>dae</w:t>
-      </w:r>
-      <w:proofErr w:type="spellEnd"/>
+        <w:t>&gt; rosrun collada_urdf urdf_to_collada “$MYROBOT_NAME”.urdf “$MYROBOT_NAME”.dae</w:t>
+      </w:r>
     </w:p>
     <w:p>
       <w:pPr>
@@ -3846,15 +2290,7 @@
         </w:numPr>
       </w:pPr>
       <w:r>
-        <w:t xml:space="preserve">I followed this tutorial, with its relevant </w:t>
-      </w:r>
-      <w:proofErr w:type="spellStart"/>
-      <w:r>
-        <w:t>github</w:t>
-      </w:r>
-      <w:proofErr w:type="spellEnd"/>
-      <w:r>
-        <w:t xml:space="preserve">: </w:t>
+        <w:t xml:space="preserve">I followed this tutorial, with its relevant github: </w:t>
       </w:r>
       <w:hyperlink r:id="rId19" w:history="1">
         <w:r>
@@ -3878,16 +2314,7 @@
           <w:color w:val="auto"/>
           <w:u w:val="none"/>
         </w:rPr>
-        <w:t xml:space="preserve"> Look for </w:t>
-      </w:r>
-      <w:proofErr w:type="spellStart"/>
-      <w:r>
-        <w:rPr>
-          <w:rStyle w:val="Hyperlink"/>
-          <w:color w:val="auto"/>
-          <w:u w:val="none"/>
-        </w:rPr>
-        <w:t>NAH_DTW</w:t>
+        <w:t xml:space="preserve"> Look for NAH_DTW</w:t>
       </w:r>
       <w:r>
         <w:rPr>
@@ -3903,52 +2330,15 @@
           <w:color w:val="auto"/>
           <w:u w:val="none"/>
         </w:rPr>
-        <w:t>.ipynb</w:t>
-      </w:r>
-      <w:proofErr w:type="spellEnd"/>
-      <w:r>
-        <w:rPr>
-          <w:rStyle w:val="Hyperlink"/>
-          <w:color w:val="auto"/>
-          <w:u w:val="none"/>
-        </w:rPr>
-        <w:t xml:space="preserve"> in the </w:t>
-      </w:r>
-      <w:proofErr w:type="spellStart"/>
-      <w:r>
-        <w:rPr>
-          <w:rStyle w:val="Hyperlink"/>
-          <w:color w:val="auto"/>
-          <w:u w:val="none"/>
-        </w:rPr>
-        <w:t>github</w:t>
-      </w:r>
-      <w:proofErr w:type="spellEnd"/>
-      <w:r>
-        <w:rPr>
-          <w:rStyle w:val="Hyperlink"/>
-          <w:color w:val="auto"/>
-          <w:u w:val="none"/>
-        </w:rPr>
-        <w:t xml:space="preserve">. (I made two files, one for end-effector DTW alignment and one that includes alignment for joint positions. I realized that it’s better to make mappings to the joint angles, since that’s how Unity will control the robot, rather than generating end-effector poses that you have to put back into </w:t>
-      </w:r>
-      <w:proofErr w:type="spellStart"/>
-      <w:r>
-        <w:rPr>
-          <w:rStyle w:val="Hyperlink"/>
-          <w:color w:val="auto"/>
-          <w:u w:val="none"/>
-        </w:rPr>
-        <w:t>MoveIt</w:t>
-      </w:r>
-      <w:proofErr w:type="spellEnd"/>
-      <w:r>
-        <w:rPr>
-          <w:rStyle w:val="Hyperlink"/>
-          <w:color w:val="auto"/>
-          <w:u w:val="none"/>
-        </w:rPr>
-        <w:t xml:space="preserve"> (and which leave an unresolved DOF mismatch for some URDFs).)</w:t>
+        <w:t>.ipynb in the github</w:t>
+      </w:r>
+      <w:r>
+        <w:rPr>
+          <w:rStyle w:val="Hyperlink"/>
+          <w:color w:val="auto"/>
+          <w:u w:val="none"/>
+        </w:rPr>
+        <w:t>. (I made two files, one for end-effector DTW alignment and one that includes alignment for joint positions. I realized that it’s better to make mappings to the joint angles, since that’s how Unity will control the robot, rather than generating end-effector poses that you have to put back into MoveIt (and which leave an unresolved DOF mismatch for some URDFs).)</w:t>
       </w:r>
     </w:p>
     <w:p>
@@ -3975,27 +2365,14 @@
         <w:t>GPR</w:t>
       </w:r>
       <w:r>
-        <w:t xml:space="preserve">: look for </w:t>
-      </w:r>
-      <w:proofErr w:type="spellStart"/>
-      <w:r>
-        <w:t>GPR_for_</w:t>
+        <w:t>: look for GPR_for_</w:t>
       </w:r>
       <w:r>
         <w:t>joint_angles</w:t>
       </w:r>
       <w:r>
-        <w:t>.ipynb</w:t>
-      </w:r>
-      <w:proofErr w:type="spellEnd"/>
-      <w:r>
-        <w:t xml:space="preserve"> in the </w:t>
-      </w:r>
-      <w:proofErr w:type="spellStart"/>
-      <w:r>
-        <w:t>github</w:t>
-      </w:r>
-      <w:proofErr w:type="spellEnd"/>
+        <w:t>.ipynb in the github</w:t>
+      </w:r>
     </w:p>
     <w:p>
       <w:pPr>
@@ -4038,6 +2415,19 @@
           <w:numId w:val="1"/>
         </w:numPr>
       </w:pPr>
+      <w:r>
+        <w:t xml:space="preserve">Also note that according to 2018-era literature (quoted from </w:t>
+      </w:r>
+      <w:r>
+        <w:t>https://stackoverflow.com/questions/50185399/multiple-output-gaussian-process-regression-in-scikit-learn</w:t>
+      </w:r>
+      <w:r>
+        <w:t xml:space="preserve">) , multiple-output GPRs really are equivalent (or should be) to </w:t>
+      </w:r>
+      <w:r>
+        <w:lastRenderedPageBreak/>
+        <w:t>multiple single-output GPRs, and thus for the sake of getting accurate std_dev info, we should train GPRs for each joint angle separately</w:t>
+      </w:r>
     </w:p>
     <w:p>
       <w:pPr>
@@ -4070,6 +2460,19 @@
             <w:rStyle w:val="Hyperlink"/>
           </w:rPr>
           <w:t>https://github.com/Unity-Technologies/Unity-Robotics-Hub/issues/215</w:t>
+        </w:r>
+      </w:hyperlink>
+    </w:p>
+    <w:p>
+      <w:r>
+        <w:t xml:space="preserve">Motivation for doing multiple single-output GPRs instead of one attempted multiple-output GPR: </w:t>
+      </w:r>
+      <w:hyperlink r:id="rId21" w:history="1">
+        <w:r>
+          <w:rPr>
+            <w:rStyle w:val="Hyperlink"/>
+          </w:rPr>
+          <w:t>https://stackoverflow.com/questions/50185399/multiple-output-gaussian-process-regression-in-scikit-learn</w:t>
         </w:r>
       </w:hyperlink>
     </w:p>

</xml_diff>

<commit_message>
Updating data .npz files just in case angles are still off (possibly for gesture 5)
</commit_message>
<xml_diff>
--- a/Resources for VR Study Creation - readme.docx
+++ b/Resources for VR Study Creation - readme.docx
@@ -2383,7 +2383,13 @@
         </w:numPr>
       </w:pPr>
       <w:r>
-        <w:t xml:space="preserve">Note that Unity stores Transform rotations as quaternions, but controls them via Euler angle rotations. This is why the control script in the Unity requires a 180/pi factor to be multiplied against the same rotation values it just exported into the log file in order to animate the URDF. But it also means that there are ugly discontinuities in the </w:t>
+        <w:t xml:space="preserve">Note that Unity stores Transform rotations as quaternions, but controls them via Euler angle rotations. This is why the control script in the Unity requires a 180/pi factor to be multiplied against the same rotation values it just exported into the log file in order to animate the URDF. But it also means that </w:t>
+      </w:r>
+      <w:r>
+        <w:t xml:space="preserve">Unity sometimes hiccups and outputs odd </w:t>
+      </w:r>
+      <w:r>
+        <w:t xml:space="preserve">discontinuities in the </w:t>
       </w:r>
       <w:r>
         <w:t xml:space="preserve">rotation </w:t>
@@ -2392,19 +2398,10 @@
         <w:t xml:space="preserve">data </w:t>
       </w:r>
       <w:r>
-        <w:t xml:space="preserve">that we need to resolve before doing GPR </w:t>
-      </w:r>
-      <w:r>
-        <w:t>(why? Didn’t you just say we were storing quaternions?</w:t>
-      </w:r>
-      <w:r>
-        <w:t xml:space="preserve"> Where do the discontinuities come from?</w:t>
-      </w:r>
-      <w:r>
-        <w:t>)</w:t>
-      </w:r>
-      <w:r>
-        <w:t>.</w:t>
+        <w:t>that we need to resolve before doing GPR</w:t>
+      </w:r>
+      <w:r>
+        <w:t>. They’re artifacts, not data. There is a function within the python code that will smooth them out.</w:t>
       </w:r>
     </w:p>
     <w:p>
@@ -2427,6 +2424,9 @@
       <w:r>
         <w:lastRenderedPageBreak/>
         <w:t>multiple single-output GPRs, and thus for the sake of getting accurate std_dev info, we should train GPRs for each joint angle separately</w:t>
+      </w:r>
+      <w:r>
+        <w:t>.</w:t>
       </w:r>
     </w:p>
     <w:p>

</xml_diff>

<commit_message>
Updating info on URDF import procedures
</commit_message>
<xml_diff>
--- a/Resources for VR Study Creation - readme.docx
+++ b/Resources for VR Study Creation - readme.docx
@@ -138,7 +138,15 @@
         </w:numPr>
       </w:pPr>
       <w:r>
-        <w:t>When you put on your headset, you’ll get a prompt asking you to confirm data transfer and then another prompt asking to allow your computer’s specific RSA fingerprint. You need to accept both. If the second prompt doesn’t appear, unplug and replug it in</w:t>
+        <w:t xml:space="preserve">When you put on your headset, you’ll get a prompt asking you to confirm data transfer and then another prompt asking to allow your computer’s specific RSA fingerprint. You need to accept both. If the second prompt doesn’t appear, unplug and </w:t>
+      </w:r>
+      <w:proofErr w:type="spellStart"/>
+      <w:r>
+        <w:t>replug</w:t>
+      </w:r>
+      <w:proofErr w:type="spellEnd"/>
+      <w:r>
+        <w:t xml:space="preserve"> it in</w:t>
       </w:r>
     </w:p>
     <w:p>
@@ -240,10 +248,26 @@
         <w:t>Theoretically, it also allows you</w:t>
       </w:r>
       <w:r>
-        <w:t xml:space="preserve"> to download an .apk directly to your headset.</w:t>
-      </w:r>
-      <w:r>
-        <w:t xml:space="preserve"> I’ve had better luck with SideQuest.</w:t>
+        <w:t xml:space="preserve"> to download an .</w:t>
+      </w:r>
+      <w:proofErr w:type="spellStart"/>
+      <w:r>
+        <w:t>apk</w:t>
+      </w:r>
+      <w:proofErr w:type="spellEnd"/>
+      <w:r>
+        <w:t xml:space="preserve"> directly to your headset.</w:t>
+      </w:r>
+      <w:r>
+        <w:t xml:space="preserve"> I’ve had better luck with </w:t>
+      </w:r>
+      <w:proofErr w:type="spellStart"/>
+      <w:r>
+        <w:t>SideQuest</w:t>
+      </w:r>
+      <w:proofErr w:type="spellEnd"/>
+      <w:r>
+        <w:t>.</w:t>
       </w:r>
     </w:p>
     <w:p>
@@ -255,11 +279,32 @@
         </w:numPr>
       </w:pPr>
       <w:r>
-        <w:t>Downloading an already-existing .apk onto your headset</w:t>
-      </w:r>
-      <w:r>
-        <w:t xml:space="preserve"> using SideQuest</w:t>
-      </w:r>
+        <w:t xml:space="preserve">Downloading an </w:t>
+      </w:r>
+      <w:proofErr w:type="gramStart"/>
+      <w:r>
+        <w:t>already-existing</w:t>
+      </w:r>
+      <w:proofErr w:type="gramEnd"/>
+      <w:r>
+        <w:t xml:space="preserve"> .</w:t>
+      </w:r>
+      <w:proofErr w:type="spellStart"/>
+      <w:r>
+        <w:t>apk</w:t>
+      </w:r>
+      <w:proofErr w:type="spellEnd"/>
+      <w:r>
+        <w:t xml:space="preserve"> onto your headset</w:t>
+      </w:r>
+      <w:r>
+        <w:t xml:space="preserve"> using </w:t>
+      </w:r>
+      <w:proofErr w:type="spellStart"/>
+      <w:r>
+        <w:t>SideQuest</w:t>
+      </w:r>
+      <w:proofErr w:type="spellEnd"/>
     </w:p>
     <w:p>
       <w:pPr>
@@ -273,13 +318,29 @@
         <w:t xml:space="preserve">Unity will let you </w:t>
       </w:r>
       <w:r>
-        <w:t>launch a new apk straight from the editor by choosing “build + run” under your Build Settings</w:t>
+        <w:t xml:space="preserve">launch a new </w:t>
+      </w:r>
+      <w:proofErr w:type="spellStart"/>
+      <w:r>
+        <w:t>apk</w:t>
+      </w:r>
+      <w:proofErr w:type="spellEnd"/>
+      <w:r>
+        <w:t xml:space="preserve"> straight from the editor by choosing “build + run” under your Build Settings</w:t>
       </w:r>
       <w:r>
         <w:t xml:space="preserve">, but </w:t>
       </w:r>
       <w:r>
-        <w:t>once your APK is built, you don’t need to rebuild it in order to launch it on your Oculus. If it’s already downloaded, go to your list of existing apps. The default is to display only Unity apps, so click on the dropdown in the upper right corner from inside your headset and it should give you other options. Scroll all the way down to “Unknown Sources” and then you should be able to see your app. It might give you a warning about unverified sources; you built this yourself so just skip it.</w:t>
+        <w:t xml:space="preserve">once your APK is built, you don’t need to rebuild it </w:t>
+      </w:r>
+      <w:proofErr w:type="gramStart"/>
+      <w:r>
+        <w:t>in order to</w:t>
+      </w:r>
+      <w:proofErr w:type="gramEnd"/>
+      <w:r>
+        <w:t xml:space="preserve"> launch it on your Oculus. If it’s already downloaded, go to your list of existing apps. The default is to display only Unity apps, so click on the dropdown in the upper right corner from inside your headset and it should give you other options. Scroll all the way down to “Unknown Sources” and then you should be able to see your app. It might give you a warning about unverified sources; you built this yourself so just skip it.</w:t>
       </w:r>
     </w:p>
     <w:p>
@@ -291,7 +352,31 @@
         </w:numPr>
       </w:pPr>
       <w:r>
-        <w:t xml:space="preserve">This allows you to play or restart an apk you’ve already installed. If you have the .apk but have not loaded it to your Oculus for some reason, open SideQuest and click the “upload” icon (it’s closer to the middle of the bar of icons on the top right). It’ll let you know if there have been any errors in uploading or if your </w:t>
+        <w:t xml:space="preserve">This allows you to play or restart an </w:t>
+      </w:r>
+      <w:proofErr w:type="spellStart"/>
+      <w:r>
+        <w:t>apk</w:t>
+      </w:r>
+      <w:proofErr w:type="spellEnd"/>
+      <w:r>
+        <w:t xml:space="preserve"> you’ve already installed. If you have the .</w:t>
+      </w:r>
+      <w:proofErr w:type="spellStart"/>
+      <w:r>
+        <w:t>apk</w:t>
+      </w:r>
+      <w:proofErr w:type="spellEnd"/>
+      <w:r>
+        <w:t xml:space="preserve"> but have not loaded it to your Oculus for some reason, open </w:t>
+      </w:r>
+      <w:proofErr w:type="spellStart"/>
+      <w:r>
+        <w:t>SideQuest</w:t>
+      </w:r>
+      <w:proofErr w:type="spellEnd"/>
+      <w:r>
+        <w:t xml:space="preserve"> and click the “upload” icon (it’s closer to the middle of the bar of icons on the top right). It’ll let you know if there have been any errors in uploading or if your </w:t>
       </w:r>
       <w:r>
         <w:lastRenderedPageBreak/>
@@ -314,6 +399,18 @@
       </w:r>
       <w:r>
         <w:t xml:space="preserve"> </w:t>
+      </w:r>
+    </w:p>
+    <w:p>
+      <w:pPr>
+        <w:pStyle w:val="ListParagraph"/>
+        <w:numPr>
+          <w:ilvl w:val="1"/>
+          <w:numId w:val="1"/>
+        </w:numPr>
+      </w:pPr>
+      <w:r>
+        <w:t xml:space="preserve">First, you need this in Unity: </w:t>
       </w:r>
       <w:hyperlink r:id="rId8" w:history="1">
         <w:r>
@@ -345,7 +442,20 @@
         </w:numPr>
       </w:pPr>
       <w:r>
-        <w:t>ROS command to create URDF from a .xacro in the Melodic distribution:</w:t>
+        <w:t xml:space="preserve">ROS command to create URDF from </w:t>
+      </w:r>
+      <w:proofErr w:type="gramStart"/>
+      <w:r>
+        <w:t>a .</w:t>
+      </w:r>
+      <w:proofErr w:type="spellStart"/>
+      <w:r>
+        <w:t>xacro</w:t>
+      </w:r>
+      <w:proofErr w:type="spellEnd"/>
+      <w:proofErr w:type="gramEnd"/>
+      <w:r>
+        <w:t xml:space="preserve"> in the Melodic distribution:</w:t>
       </w:r>
     </w:p>
     <w:p>
@@ -362,7 +472,89 @@
           <w:b/>
           <w:bCs/>
         </w:rPr>
-        <w:t>“rosrun xacro xacro [name.xacro] &gt; [name.urdf]”</w:t>
+        <w:t>“</w:t>
+      </w:r>
+      <w:proofErr w:type="spellStart"/>
+      <w:r>
+        <w:rPr>
+          <w:b/>
+          <w:bCs/>
+        </w:rPr>
+        <w:t>rosrun</w:t>
+      </w:r>
+      <w:proofErr w:type="spellEnd"/>
+      <w:r>
+        <w:rPr>
+          <w:b/>
+          <w:bCs/>
+        </w:rPr>
+        <w:t xml:space="preserve"> </w:t>
+      </w:r>
+      <w:proofErr w:type="spellStart"/>
+      <w:r>
+        <w:rPr>
+          <w:b/>
+          <w:bCs/>
+        </w:rPr>
+        <w:t>xacro</w:t>
+      </w:r>
+      <w:proofErr w:type="spellEnd"/>
+      <w:r>
+        <w:rPr>
+          <w:b/>
+          <w:bCs/>
+        </w:rPr>
+        <w:t xml:space="preserve"> </w:t>
+      </w:r>
+      <w:proofErr w:type="spellStart"/>
+      <w:r>
+        <w:rPr>
+          <w:b/>
+          <w:bCs/>
+        </w:rPr>
+        <w:t>xacro</w:t>
+      </w:r>
+      <w:proofErr w:type="spellEnd"/>
+      <w:r>
+        <w:rPr>
+          <w:b/>
+          <w:bCs/>
+        </w:rPr>
+        <w:t xml:space="preserve"> [</w:t>
+      </w:r>
+      <w:proofErr w:type="spellStart"/>
+      <w:proofErr w:type="gramStart"/>
+      <w:r>
+        <w:rPr>
+          <w:b/>
+          <w:bCs/>
+        </w:rPr>
+        <w:t>name.xacro</w:t>
+      </w:r>
+      <w:proofErr w:type="spellEnd"/>
+      <w:proofErr w:type="gramEnd"/>
+      <w:r>
+        <w:rPr>
+          <w:b/>
+          <w:bCs/>
+        </w:rPr>
+        <w:t>] &gt; [</w:t>
+      </w:r>
+      <w:proofErr w:type="spellStart"/>
+      <w:r>
+        <w:rPr>
+          <w:b/>
+          <w:bCs/>
+        </w:rPr>
+        <w:t>name.urdf</w:t>
+      </w:r>
+      <w:proofErr w:type="spellEnd"/>
+      <w:r>
+        <w:rPr>
+          <w:b/>
+          <w:bCs/>
+        </w:rPr>
+        <w:t>]”</w:t>
       </w:r>
     </w:p>
     <w:p>
@@ -374,7 +566,15 @@
         </w:numPr>
       </w:pPr>
       <w:r>
-        <w:t>You can use “check_urdf” as a command afterwards to make sure it ran</w:t>
+        <w:t>You can use “</w:t>
+      </w:r>
+      <w:proofErr w:type="spellStart"/>
+      <w:r>
+        <w:t>check_urdf</w:t>
+      </w:r>
+      <w:proofErr w:type="spellEnd"/>
+      <w:r>
+        <w:t>” as a command afterwards to make sure it ran</w:t>
       </w:r>
     </w:p>
     <w:p>
@@ -392,7 +592,43 @@
         <w:rPr>
           <w:highlight w:val="yellow"/>
         </w:rPr>
-        <w:t xml:space="preserve">Biggest problem I’ve found if it doesn’t run: $ROS_PACKAGE_PATH doesn’t include the directory with your xacro file. (Some of the .xacro files have “find &lt;pkg&gt; in the first handful of lines; if the &lt;pkg&gt; path isn’t in the $ROS_PACKAGE_PATH, add it </w:t>
+        <w:t xml:space="preserve">Biggest problem I’ve found if it doesn’t run: $ROS_PACKAGE_PATH doesn’t include the directory with your </w:t>
+      </w:r>
+      <w:proofErr w:type="spellStart"/>
+      <w:r>
+        <w:rPr>
+          <w:highlight w:val="yellow"/>
+        </w:rPr>
+        <w:t>xacro</w:t>
+      </w:r>
+      <w:proofErr w:type="spellEnd"/>
+      <w:r>
+        <w:rPr>
+          <w:highlight w:val="yellow"/>
+        </w:rPr>
+        <w:t xml:space="preserve"> file. (Some of </w:t>
+      </w:r>
+      <w:proofErr w:type="gramStart"/>
+      <w:r>
+        <w:rPr>
+          <w:highlight w:val="yellow"/>
+        </w:rPr>
+        <w:t>the .</w:t>
+      </w:r>
+      <w:proofErr w:type="spellStart"/>
+      <w:r>
+        <w:rPr>
+          <w:highlight w:val="yellow"/>
+        </w:rPr>
+        <w:t>xacro</w:t>
+      </w:r>
+      <w:proofErr w:type="spellEnd"/>
+      <w:proofErr w:type="gramEnd"/>
+      <w:r>
+        <w:rPr>
+          <w:highlight w:val="yellow"/>
+        </w:rPr>
+        <w:t xml:space="preserve"> files have “find &lt;pkg&gt; in the first handful of lines; if the &lt;pkg&gt; path isn’t in the $ROS_PACKAGE_PATH, add it </w:t>
       </w:r>
     </w:p>
     <w:p>
@@ -414,16 +650,44 @@
           <w:bCs/>
           <w:highlight w:val="yellow"/>
         </w:rPr>
-        <w:t>export ROS_PACKAGE_PATH=$ROS_PACKAGE_PATH:/home/&lt;usr&gt;/ &lt;path_</w:t>
-      </w:r>
+        <w:t>export ROS_PACKAGE_PATH=$ROS_PACKAGE_PATH:/home/&lt;</w:t>
+      </w:r>
+      <w:proofErr w:type="spellStart"/>
       <w:r>
         <w:rPr>
           <w:b/>
           <w:bCs/>
           <w:highlight w:val="yellow"/>
         </w:rPr>
+        <w:t>usr</w:t>
+      </w:r>
+      <w:proofErr w:type="spellEnd"/>
+      <w:r>
+        <w:rPr>
+          <w:b/>
+          <w:bCs/>
+          <w:highlight w:val="yellow"/>
+        </w:rPr>
+        <w:t>&gt;/ &lt;</w:t>
+      </w:r>
+      <w:proofErr w:type="spellStart"/>
+      <w:r>
+        <w:rPr>
+          <w:b/>
+          <w:bCs/>
+          <w:highlight w:val="yellow"/>
+        </w:rPr>
+        <w:t>path_</w:t>
+      </w:r>
+      <w:r>
+        <w:rPr>
+          <w:b/>
+          <w:bCs/>
+          <w:highlight w:val="yellow"/>
+        </w:rPr>
         <w:t>to_your_urdf_directory</w:t>
       </w:r>
+      <w:proofErr w:type="spellEnd"/>
       <w:r>
         <w:rPr>
           <w:b/>
@@ -442,7 +706,15 @@
         </w:numPr>
       </w:pPr>
       <w:r>
-        <w:t>Second biggest problem: not using the correct xacro file. Some are subfiles referenced by others; you want the top-most one.</w:t>
+        <w:t xml:space="preserve">Second biggest problem: not using the correct </w:t>
+      </w:r>
+      <w:proofErr w:type="spellStart"/>
+      <w:r>
+        <w:t>xacro</w:t>
+      </w:r>
+      <w:proofErr w:type="spellEnd"/>
+      <w:r>
+        <w:t xml:space="preserve"> file. Some are subfiles referenced by others; you want the top-most one.</w:t>
       </w:r>
     </w:p>
     <w:p>
@@ -456,6 +728,90 @@
       <w:r>
         <w:t>Transfer the URDF onto a Windows machine to import into a Unity project</w:t>
       </w:r>
+      <w:r>
+        <w:t xml:space="preserve">: Copy the entire folder into Assets/URDF/ in your Unity project--not just the URDF; you need meshes too, and you need to maintain the folder hierarchy that’s described in your </w:t>
+      </w:r>
+      <w:r>
+        <w:t>.</w:t>
+      </w:r>
+      <w:proofErr w:type="spellStart"/>
+      <w:r>
+        <w:t>urdf</w:t>
+      </w:r>
+      <w:proofErr w:type="spellEnd"/>
+      <w:r>
+        <w:t xml:space="preserve"> file. Then right-click on the </w:t>
+      </w:r>
+      <w:proofErr w:type="spellStart"/>
+      <w:r>
+        <w:t>urdf</w:t>
+      </w:r>
+      <w:proofErr w:type="spellEnd"/>
+      <w:r>
+        <w:t xml:space="preserve"> you just made and click on “Import Robot from Selected URDF File” (which should be available once you finish importing the URDF-Importer and following the instructions in its README). </w:t>
+      </w:r>
+    </w:p>
+    <w:p>
+      <w:pPr>
+        <w:pStyle w:val="ListParagraph"/>
+        <w:ind w:left="1440"/>
+      </w:pPr>
+      <w:r>
+        <w:rPr>
+          <w:noProof/>
+        </w:rPr>
+        <w:drawing>
+          <wp:inline distT="0" distB="0" distL="0" distR="0" wp14:anchorId="468B2D10" wp14:editId="19AF0386">
+            <wp:extent cx="5039360" cy="2827655"/>
+            <wp:effectExtent l="0" t="0" r="8890" b="0"/>
+            <wp:docPr id="2" name="Picture 2" descr="Graphical user interface, text, application&#10;&#10;Description automatically generated"/>
+            <wp:cNvGraphicFramePr>
+              <a:graphicFrameLocks xmlns:a="http://schemas.openxmlformats.org/drawingml/2006/main" noChangeAspect="1"/>
+            </wp:cNvGraphicFramePr>
+            <a:graphic xmlns:a="http://schemas.openxmlformats.org/drawingml/2006/main">
+              <a:graphicData uri="http://schemas.openxmlformats.org/drawingml/2006/picture">
+                <pic:pic xmlns:pic="http://schemas.openxmlformats.org/drawingml/2006/picture">
+                  <pic:nvPicPr>
+                    <pic:cNvPr id="2" name="Picture 2" descr="Graphical user interface, text, application&#10;&#10;Description automatically generated"/>
+                    <pic:cNvPicPr/>
+                  </pic:nvPicPr>
+                  <pic:blipFill rotWithShape="1">
+                    <a:blip r:embed="rId9"/>
+                    <a:srcRect l="15205" t="52504" b="-2"/>
+                    <a:stretch/>
+                  </pic:blipFill>
+                  <pic:spPr bwMode="auto">
+                    <a:xfrm>
+                      <a:off x="0" y="0"/>
+                      <a:ext cx="5039833" cy="2827920"/>
+                    </a:xfrm>
+                    <a:prstGeom prst="rect">
+                      <a:avLst/>
+                    </a:prstGeom>
+                    <a:ln>
+                      <a:noFill/>
+                    </a:ln>
+                    <a:extLst>
+                      <a:ext uri="{53640926-AAD7-44D8-BBD7-CCE9431645EC}">
+                        <a14:shadowObscured xmlns:a14="http://schemas.microsoft.com/office/drawing/2010/main"/>
+                      </a:ext>
+                    </a:extLst>
+                  </pic:spPr>
+                </pic:pic>
+              </a:graphicData>
+            </a:graphic>
+          </wp:inline>
+        </w:drawing>
+      </w:r>
+    </w:p>
+    <w:p>
+      <w:pPr>
+        <w:pStyle w:val="ListParagraph"/>
+        <w:ind w:left="1440"/>
+      </w:pPr>
+      <w:r>
+        <w:t>Possible issues:</w:t>
+      </w:r>
     </w:p>
     <w:p>
       <w:pPr>
@@ -475,7 +831,37 @@
         <w:t>project folder</w:t>
       </w:r>
       <w:r>
-        <w:t xml:space="preserve"> and things should start importing fine.</w:t>
+        <w:t xml:space="preserve"> </w:t>
+      </w:r>
+      <w:r>
+        <w:t>(</w:t>
+      </w:r>
+      <w:proofErr w:type="gramStart"/>
+      <w:r>
+        <w:t>i.e.</w:t>
+      </w:r>
+      <w:proofErr w:type="gramEnd"/>
+      <w:r>
+        <w:t xml:space="preserve"> “Assets/URDF/” instead of “Assets/URDF/</w:t>
+      </w:r>
+      <w:proofErr w:type="spellStart"/>
+      <w:r>
+        <w:t>anki_description</w:t>
+      </w:r>
+      <w:proofErr w:type="spellEnd"/>
+      <w:r>
+        <w:t>/meshes/*</w:t>
+      </w:r>
+      <w:proofErr w:type="spellStart"/>
+      <w:r>
+        <w:t>dae</w:t>
+      </w:r>
+      <w:proofErr w:type="spellEnd"/>
+      <w:r>
+        <w:t xml:space="preserve">”) </w:t>
+      </w:r>
+      <w:r>
+        <w:t>and things should start importing fine.</w:t>
       </w:r>
     </w:p>
     <w:p>
@@ -499,7 +885,16 @@
         </w:numPr>
       </w:pPr>
       <w:r>
-        <w:t>I’ve gotten a world AABB error when the URDF is initialized too far from the world origin. Not 100% sure why this might be (“AABB” is a super descriptive error message), but come back to that/keep it in mind.</w:t>
+        <w:lastRenderedPageBreak/>
+        <w:t>I’ve gotten a world AABB error when the URDF is initialized too far from the world origin. Not 100% sure why this might be (“AABB” is a super descriptive error message</w:t>
+      </w:r>
+      <w:proofErr w:type="gramStart"/>
+      <w:r>
+        <w:t>), but</w:t>
+      </w:r>
+      <w:proofErr w:type="gramEnd"/>
+      <w:r>
+        <w:t xml:space="preserve"> come back to that/keep it in mind.</w:t>
       </w:r>
     </w:p>
     <w:p>
@@ -511,7 +906,15 @@
         </w:numPr>
       </w:pPr>
       <w:r>
-        <w:t>You probably want to make your root link immovable in space so it doesn’t fall with gravity.</w:t>
+        <w:t xml:space="preserve">You probably want to make your root link immovable in </w:t>
+      </w:r>
+      <w:proofErr w:type="gramStart"/>
+      <w:r>
+        <w:t>space</w:t>
+      </w:r>
+      <w:proofErr w:type="gramEnd"/>
+      <w:r>
+        <w:t xml:space="preserve"> so it doesn’t fall with gravity.</w:t>
       </w:r>
     </w:p>
     <w:p>
@@ -546,6 +949,7 @@
       <w:r>
         <w:t xml:space="preserve">uilt-in </w:t>
       </w:r>
+      <w:proofErr w:type="spellStart"/>
       <w:r>
         <w:t>C</w:t>
       </w:r>
@@ -553,7 +957,11 @@
         <w:t>ontroller</w:t>
       </w:r>
       <w:r>
-        <w:t>.cs script</w:t>
+        <w:t>.cs</w:t>
+      </w:r>
+      <w:proofErr w:type="spellEnd"/>
+      <w:r>
+        <w:t xml:space="preserve"> script</w:t>
       </w:r>
       <w:r>
         <w:t xml:space="preserve"> can be enabled after importing. Here are the recommended parameters </w:t>
@@ -591,7 +999,7 @@
                     <pic:cNvPicPr/>
                   </pic:nvPicPr>
                   <pic:blipFill>
-                    <a:blip r:embed="rId9"/>
+                    <a:blip r:embed="rId10"/>
                     <a:stretch>
                       <a:fillRect/>
                     </a:stretch>
@@ -621,7 +1029,15 @@
         </w:numPr>
       </w:pPr>
       <w:r>
-        <w:t xml:space="preserve">There are multiple versions of the Controller.cs file: </w:t>
+        <w:t xml:space="preserve">There are multiple versions of the </w:t>
+      </w:r>
+      <w:proofErr w:type="spellStart"/>
+      <w:r>
+        <w:t>Controller.cs</w:t>
+      </w:r>
+      <w:proofErr w:type="spellEnd"/>
+      <w:r>
+        <w:t xml:space="preserve"> file: </w:t>
       </w:r>
     </w:p>
     <w:p>
@@ -632,8 +1048,21 @@
           <w:numId w:val="1"/>
         </w:numPr>
       </w:pPr>
-      <w:r>
-        <w:t>Controller.cs: default, auto-generated, permits control using keyboard keys</w:t>
+      <w:proofErr w:type="spellStart"/>
+      <w:r>
+        <w:t>Controller.cs</w:t>
+      </w:r>
+      <w:proofErr w:type="spellEnd"/>
+      <w:r>
+        <w:t xml:space="preserve">: default, </w:t>
+      </w:r>
+      <w:proofErr w:type="gramStart"/>
+      <w:r>
+        <w:t>auto-generated</w:t>
+      </w:r>
+      <w:proofErr w:type="gramEnd"/>
+      <w:r>
+        <w:t>, permits control using keyboard keys</w:t>
       </w:r>
     </w:p>
     <w:p>
@@ -644,9 +1073,260 @@
           <w:numId w:val="1"/>
         </w:numPr>
       </w:pPr>
+      <w:proofErr w:type="spellStart"/>
+      <w:r>
+        <w:t>ControllerWithOculus.cs</w:t>
+      </w:r>
+      <w:proofErr w:type="spellEnd"/>
+      <w:r>
+        <w:t>: modified script controls URDF using Oculus joystick and buttons</w:t>
+      </w:r>
+    </w:p>
+    <w:p>
+      <w:pPr>
+        <w:pStyle w:val="ListParagraph"/>
+        <w:numPr>
+          <w:ilvl w:val="2"/>
+          <w:numId w:val="1"/>
+        </w:numPr>
+      </w:pPr>
+      <w:proofErr w:type="spellStart"/>
+      <w:r>
+        <w:t>ControllerFromLogFile.cs</w:t>
+      </w:r>
+      <w:proofErr w:type="spellEnd"/>
+      <w:r>
+        <w:t xml:space="preserve">: reads in a csv file generated by </w:t>
+      </w:r>
+      <w:proofErr w:type="spellStart"/>
+      <w:r>
+        <w:t>MoveIt</w:t>
+      </w:r>
+      <w:proofErr w:type="spellEnd"/>
+      <w:r>
+        <w:t xml:space="preserve"> and moves the URDF to follow the trajectory thus documented</w:t>
+      </w:r>
+      <w:r>
+        <w:t xml:space="preserve">. For information on how to use </w:t>
+      </w:r>
+      <w:proofErr w:type="spellStart"/>
+      <w:r>
+        <w:t>MoveIt</w:t>
+      </w:r>
+      <w:proofErr w:type="spellEnd"/>
+      <w:r>
+        <w:t xml:space="preserve"> to generate </w:t>
+      </w:r>
+      <w:r>
+        <w:t xml:space="preserve">csv files, see </w:t>
+      </w:r>
+      <w:r>
+        <w:rPr>
+          <w:b/>
+          <w:bCs/>
+        </w:rPr>
+        <w:t xml:space="preserve">Section </w:t>
+      </w:r>
+      <w:r>
+        <w:rPr>
+          <w:b/>
+          <w:bCs/>
+        </w:rPr>
+        <w:fldChar w:fldCharType="begin"/>
+      </w:r>
+      <w:r>
+        <w:rPr>
+          <w:b/>
+          <w:bCs/>
+        </w:rPr>
+        <w:instrText xml:space="preserve"> REF _Ref112339869 \r \h </w:instrText>
+      </w:r>
+      <w:r>
+        <w:rPr>
+          <w:b/>
+          <w:bCs/>
+        </w:rPr>
+        <w:instrText xml:space="preserve"> \* MERGEFORMAT </w:instrText>
+      </w:r>
+      <w:r>
+        <w:rPr>
+          <w:b/>
+          <w:bCs/>
+        </w:rPr>
+      </w:r>
+      <w:r>
+        <w:rPr>
+          <w:b/>
+          <w:bCs/>
+        </w:rPr>
+        <w:fldChar w:fldCharType="separate"/>
+      </w:r>
+      <w:r>
+        <w:rPr>
+          <w:b/>
+          <w:bCs/>
+        </w:rPr>
+        <w:t>VI</w:t>
+      </w:r>
+      <w:r>
+        <w:rPr>
+          <w:b/>
+          <w:bCs/>
+        </w:rPr>
+        <w:fldChar w:fldCharType="end"/>
+      </w:r>
+      <w:r>
+        <w:t xml:space="preserve"> below.</w:t>
+      </w:r>
+    </w:p>
+    <w:p>
+      <w:pPr>
+        <w:pStyle w:val="ListParagraph"/>
+        <w:numPr>
+          <w:ilvl w:val="2"/>
+          <w:numId w:val="1"/>
+        </w:numPr>
+      </w:pPr>
+      <w:proofErr w:type="spellStart"/>
+      <w:r>
+        <w:t>ControllerFullExploration.cs</w:t>
+      </w:r>
+      <w:proofErr w:type="spellEnd"/>
+      <w:r>
+        <w:t xml:space="preserve">: Instead of using a pre-planned </w:t>
+      </w:r>
+      <w:proofErr w:type="spellStart"/>
+      <w:r>
+        <w:t>MoveIt</w:t>
+      </w:r>
+      <w:proofErr w:type="spellEnd"/>
+      <w:r>
+        <w:t xml:space="preserve"> path to generate moment-by-moment full-body </w:t>
+      </w:r>
+      <w:r>
+        <w:t>poses</w:t>
+      </w:r>
+      <w:r>
+        <w:t xml:space="preserve">, </w:t>
+      </w:r>
+      <w:r>
+        <w:t xml:space="preserve">target joint angles can be set and the robot can “drive” to them. In order to span a reasonable portion of the URDF workspace, this script generates a sequence of random joint angle combinations based on a random </w:t>
+      </w:r>
+      <w:proofErr w:type="gramStart"/>
+      <w:r>
+        <w:t>number</w:t>
+      </w:r>
+      <w:proofErr w:type="gramEnd"/>
+      <w:r>
+        <w:t xml:space="preserve"> seed, subsamples the list to a trajectory that can fit within 5 minutes, and then drives the robot URDF through that sequence of poses. </w:t>
+      </w:r>
+    </w:p>
+    <w:p>
+      <w:pPr>
+        <w:pStyle w:val="ListParagraph"/>
+        <w:numPr>
+          <w:ilvl w:val="1"/>
+          <w:numId w:val="1"/>
+        </w:numPr>
+      </w:pPr>
+      <w:r>
+        <w:t xml:space="preserve">Note: if anything breaks in your project, you’ll likely get crazy random motion from the robot. Backtrack and try again. I’ve had this behavior when I tried to call or access a Game Object in the project that was not available or active—even when it wasn’t the robot Game Object, but like a </w:t>
+      </w:r>
+      <w:proofErr w:type="spellStart"/>
+      <w:r>
+        <w:t>TextMeshPro</w:t>
+      </w:r>
+      <w:proofErr w:type="spellEnd"/>
+      <w:r>
+        <w:t xml:space="preserve"> Debug Report or something.</w:t>
+      </w:r>
+    </w:p>
+    <w:p>
+      <w:pPr>
+        <w:pStyle w:val="ListParagraph"/>
+        <w:numPr>
+          <w:ilvl w:val="0"/>
+          <w:numId w:val="1"/>
+        </w:numPr>
+        <w:rPr>
+          <w:u w:val="single"/>
+        </w:rPr>
+      </w:pPr>
+      <w:r>
+        <w:rPr>
+          <w:u w:val="single"/>
+        </w:rPr>
+        <w:t>Recording URDF and User Poses</w:t>
+      </w:r>
+    </w:p>
+    <w:p>
+      <w:pPr>
+        <w:pStyle w:val="ListParagraph"/>
+        <w:numPr>
+          <w:ilvl w:val="1"/>
+          <w:numId w:val="1"/>
+        </w:numPr>
+      </w:pPr>
+      <w:r>
+        <w:t xml:space="preserve">The </w:t>
+      </w:r>
+      <w:proofErr w:type="spellStart"/>
+      <w:r>
+        <w:t>PosPotRecorder.cs</w:t>
+      </w:r>
+      <w:proofErr w:type="spellEnd"/>
+      <w:r>
+        <w:t xml:space="preserve"> file can be inserted as many times as necessary into the Hierarchy within the Scene. (I </w:t>
+      </w:r>
+      <w:r>
+        <w:t xml:space="preserve">attach it underneath every </w:t>
+      </w:r>
+      <w:proofErr w:type="spellStart"/>
+      <w:r>
+        <w:t>HandAnchor</w:t>
+      </w:r>
+      <w:proofErr w:type="spellEnd"/>
+      <w:r>
+        <w:t xml:space="preserve"> or </w:t>
+      </w:r>
+      <w:proofErr w:type="spellStart"/>
+      <w:r>
+        <w:t>EndEffector</w:t>
+      </w:r>
+      <w:proofErr w:type="spellEnd"/>
+      <w:r>
+        <w:t xml:space="preserve"> </w:t>
+      </w:r>
       <w:r>
         <w:lastRenderedPageBreak/>
-        <w:t>ControllerWithOculus.cs: modified script controls URDF using Oculus joystick and buttons</w:t>
+        <w:t xml:space="preserve">that I might want to record pose info for, but it </w:t>
+      </w:r>
+      <w:r>
+        <w:t xml:space="preserve">has a public input field where you can drag the Transform or </w:t>
+      </w:r>
+      <w:proofErr w:type="spellStart"/>
+      <w:r>
+        <w:t>GameObject</w:t>
+      </w:r>
+      <w:proofErr w:type="spellEnd"/>
+      <w:r>
+        <w:t xml:space="preserve"> of your choice, so all the scripts could technically live under one </w:t>
+      </w:r>
+      <w:proofErr w:type="spellStart"/>
+      <w:r>
+        <w:t>GameObject</w:t>
+      </w:r>
+      <w:proofErr w:type="spellEnd"/>
+      <w:r>
+        <w:t xml:space="preserve"> if you wanted). It will record the Transform information (position and rotation about X/Y/Z axes) into a csv which is labeled according to the </w:t>
+      </w:r>
+      <w:proofErr w:type="spellStart"/>
+      <w:r>
+        <w:t>GameObject</w:t>
+      </w:r>
+      <w:proofErr w:type="spellEnd"/>
+      <w:r>
+        <w:t xml:space="preserve"> name. </w:t>
       </w:r>
     </w:p>
     <w:p>
@@ -656,73 +1336,87 @@
           <w:ilvl w:val="2"/>
           <w:numId w:val="1"/>
         </w:numPr>
-      </w:pPr>
-      <w:r>
-        <w:t>ControllerFromLogFile.cs: reads in a csv file generated by MoveIt and moves the URDF to follow the trajectory thus documented</w:t>
-      </w:r>
-      <w:r>
-        <w:t xml:space="preserve">. For information on how to use MoveIt to generate </w:t>
-      </w:r>
-      <w:r>
-        <w:t xml:space="preserve">csv files, see </w:t>
-      </w:r>
-      <w:r>
-        <w:rPr>
-          <w:b/>
-          <w:bCs/>
-        </w:rPr>
-        <w:t xml:space="preserve">Section </w:t>
-      </w:r>
-      <w:r>
-        <w:rPr>
-          <w:b/>
-          <w:bCs/>
-        </w:rPr>
-        <w:fldChar w:fldCharType="begin"/>
-      </w:r>
-      <w:r>
-        <w:rPr>
-          <w:b/>
-          <w:bCs/>
-        </w:rPr>
-        <w:instrText xml:space="preserve"> REF _Ref112339869 \r \h </w:instrText>
-      </w:r>
-      <w:r>
-        <w:rPr>
-          <w:b/>
-          <w:bCs/>
-        </w:rPr>
-      </w:r>
-      <w:r>
-        <w:rPr>
-          <w:b/>
-          <w:bCs/>
-        </w:rPr>
-        <w:instrText xml:space="preserve"> \* MERGEFORMAT </w:instrText>
-      </w:r>
-      <w:r>
-        <w:rPr>
-          <w:b/>
-          <w:bCs/>
-        </w:rPr>
-        <w:fldChar w:fldCharType="separate"/>
-      </w:r>
-      <w:r>
-        <w:rPr>
-          <w:b/>
-          <w:bCs/>
-        </w:rPr>
-        <w:t>VI</w:t>
-      </w:r>
-      <w:r>
-        <w:rPr>
-          <w:b/>
-          <w:bCs/>
-        </w:rPr>
-        <w:fldChar w:fldCharType="end"/>
-      </w:r>
-      <w:r>
-        <w:t xml:space="preserve"> below.</w:t>
+        <w:rPr>
+          <w:highlight w:val="green"/>
+        </w:rPr>
+      </w:pPr>
+      <w:r>
+        <w:t xml:space="preserve">Note that the </w:t>
+      </w:r>
+      <w:r>
+        <w:t xml:space="preserve">Transform information will be stored </w:t>
+      </w:r>
+      <w:r>
+        <w:t xml:space="preserve">as a weird mixture of Euler angle and quaternion: Unity stores Transform data as quaternions in </w:t>
+      </w:r>
+      <w:proofErr w:type="gramStart"/>
+      <w:r>
+        <w:t>radians, but</w:t>
+      </w:r>
+      <w:proofErr w:type="gramEnd"/>
+      <w:r>
+        <w:t xml:space="preserve"> handles translations and rotations along the X/Y/Z axes and by degrees. Since </w:t>
+      </w:r>
+      <w:proofErr w:type="spellStart"/>
+      <w:r>
+        <w:t>MoveIt</w:t>
+      </w:r>
+      <w:proofErr w:type="spellEnd"/>
+      <w:r>
+        <w:t xml:space="preserve"> also uses radians, the Controller scripts are designed to transform inputs from the csv files by a factor of 180/pi </w:t>
+      </w:r>
+      <w:proofErr w:type="gramStart"/>
+      <w:r>
+        <w:t>in order to</w:t>
+      </w:r>
+      <w:proofErr w:type="gramEnd"/>
+      <w:r>
+        <w:t xml:space="preserve"> </w:t>
+      </w:r>
+      <w:r>
+        <w:t xml:space="preserve">create the desired range of motion. However, this may be resulting in discontinuities in logged data. </w:t>
+      </w:r>
+      <w:r>
+        <w:rPr>
+          <w:highlight w:val="green"/>
+        </w:rPr>
+        <w:t>Double check to make sure you understand the nature of your input and output transforms.</w:t>
+      </w:r>
+    </w:p>
+    <w:p>
+      <w:pPr>
+        <w:pStyle w:val="ListParagraph"/>
+        <w:numPr>
+          <w:ilvl w:val="1"/>
+          <w:numId w:val="1"/>
+        </w:numPr>
+      </w:pPr>
+      <w:r>
+        <w:t xml:space="preserve">The </w:t>
+      </w:r>
+      <w:proofErr w:type="spellStart"/>
+      <w:r>
+        <w:t>JointRecorder.cs</w:t>
+      </w:r>
+      <w:proofErr w:type="spellEnd"/>
+      <w:r>
+        <w:t xml:space="preserve"> file generates files similarly to the </w:t>
+      </w:r>
+      <w:proofErr w:type="spellStart"/>
+      <w:r>
+        <w:t>PosPotRecorder</w:t>
+      </w:r>
+      <w:proofErr w:type="spellEnd"/>
+      <w:r>
+        <w:t xml:space="preserve">, but instead of recording position and orientation information, it stores the joint angles for each of the </w:t>
+      </w:r>
+      <w:proofErr w:type="gramStart"/>
+      <w:r>
+        <w:t>numerically-labeled</w:t>
+      </w:r>
+      <w:proofErr w:type="gramEnd"/>
+      <w:r>
+        <w:t xml:space="preserve"> joints in the URDF. </w:t>
       </w:r>
     </w:p>
     <w:p>
@@ -734,16 +1428,65 @@
         </w:numPr>
       </w:pPr>
       <w:r>
-        <w:t xml:space="preserve">ControllerFullExploration.cs: Instead of using a pre-planned MoveIt path to generate moment-by-moment full-body </w:t>
-      </w:r>
-      <w:r>
-        <w:t>poses</w:t>
-      </w:r>
-      <w:r>
-        <w:t xml:space="preserve">, </w:t>
-      </w:r>
-      <w:r>
-        <w:t xml:space="preserve">target joint angles can be set and the robot can “drive” to them. In order to span a reasonable portion of the URDF workspace, this script generates a sequence of random joint angle combinations based on a random number seed, subsamples the list to a trajectory that can fit within 5 minutes, and then drives the robot URDF through that sequence of poses. </w:t>
+        <w:t xml:space="preserve">Note that this script runs continuously, and that the size of the target file is not </w:t>
+      </w:r>
+      <w:r>
+        <w:t xml:space="preserve">based on the input controlpositions.csv file and cannot be </w:t>
+      </w:r>
+      <w:r>
+        <w:t>known from the beginning. Therefore, instead of storing all joint values into a variable that is then written into a csv</w:t>
+      </w:r>
+      <w:r>
+        <w:t xml:space="preserve"> at the end of a run</w:t>
+      </w:r>
+      <w:r>
+        <w:t>, the &lt;</w:t>
+      </w:r>
+      <w:proofErr w:type="spellStart"/>
+      <w:r>
+        <w:t>urdf_name</w:t>
+      </w:r>
+      <w:proofErr w:type="spellEnd"/>
+      <w:r>
+        <w:t>&gt;_</w:t>
+      </w:r>
+      <w:proofErr w:type="spellStart"/>
+      <w:r>
+        <w:t>JointMotion</w:t>
+      </w:r>
+      <w:proofErr w:type="spellEnd"/>
+      <w:r>
+        <w:t>_&lt;</w:t>
+      </w:r>
+      <w:proofErr w:type="spellStart"/>
+      <w:r>
+        <w:t>run_num</w:t>
+      </w:r>
+      <w:proofErr w:type="spellEnd"/>
+      <w:r>
+        <w:t xml:space="preserve">&gt;.csv file is opened </w:t>
+      </w:r>
+      <w:r>
+        <w:t xml:space="preserve">immediately upon launch and values are stored in it throughout the run. This means that at the end of your data collection, you will have one opened but empty JointMotion.csv file that needs to be deleted. It also means that if you relaunch the </w:t>
+      </w:r>
+      <w:proofErr w:type="spellStart"/>
+      <w:r>
+        <w:t>apk</w:t>
+      </w:r>
+      <w:proofErr w:type="spellEnd"/>
+      <w:r>
+        <w:t xml:space="preserve"> freshly for any testing purposes, it will immediately overwrite the &lt;</w:t>
+      </w:r>
+      <w:proofErr w:type="spellStart"/>
+      <w:r>
+        <w:t>urdf</w:t>
+      </w:r>
+      <w:proofErr w:type="spellEnd"/>
+      <w:r>
+        <w:t>&gt;_JointMotion_1.csv file if it exists.</w:t>
+      </w:r>
+      <w:r>
+        <w:t xml:space="preserve"> There are probably tidier ways of writing this but for now, just be careful.</w:t>
       </w:r>
     </w:p>
     <w:p>
@@ -753,51 +1496,62 @@
           <w:ilvl w:val="1"/>
           <w:numId w:val="1"/>
         </w:numPr>
-      </w:pPr>
-      <w:r>
-        <w:t>Note: if anything breaks in your project, you’ll likely get crazy random motion from the robot. Backtrack and try again. I’ve had this behavior when I tried to call or access a Game Object in the project that was not available or active—even when it wasn’t the robot Game Object, but like a TextMeshPro Debug Report or something.</w:t>
-      </w:r>
-    </w:p>
-    <w:p>
-      <w:pPr>
-        <w:pStyle w:val="ListParagraph"/>
-        <w:numPr>
-          <w:ilvl w:val="0"/>
-          <w:numId w:val="1"/>
-        </w:numPr>
-        <w:rPr>
-          <w:u w:val="single"/>
-        </w:rPr>
-      </w:pPr>
-      <w:r>
-        <w:rPr>
-          <w:u w:val="single"/>
-        </w:rPr>
-        <w:t>Recording URDF and User Poses</w:t>
-      </w:r>
-    </w:p>
-    <w:p>
-      <w:pPr>
-        <w:pStyle w:val="ListParagraph"/>
-        <w:numPr>
-          <w:ilvl w:val="1"/>
-          <w:numId w:val="1"/>
-        </w:numPr>
-      </w:pPr>
-      <w:r>
-        <w:t>The PosPotRecorder.cs</w:t>
-      </w:r>
-      <w:r>
-        <w:t xml:space="preserve"> file </w:t>
-      </w:r>
-      <w:r>
-        <w:t xml:space="preserve">can be inserted as many times as necessary into the Hierarchy within the Scene. (I </w:t>
-      </w:r>
-      <w:r>
-        <w:t xml:space="preserve">attach it underneath every HandAnchor or EndEffector that I might want to record pose info for, but it </w:t>
-      </w:r>
-      <w:r>
-        <w:t xml:space="preserve">has a public input field where you can drag the Transform or GameObject of your choice, so all the scripts could technically live under one GameObject if you wanted). It will record the Transform information (position and rotation about X/Y/Z axes) into a csv which is labeled according to the GameObject name. </w:t>
+        <w:rPr>
+          <w:color w:val="A6A6A6" w:themeColor="background1" w:themeShade="A6"/>
+        </w:rPr>
+      </w:pPr>
+      <w:r>
+        <w:rPr>
+          <w:color w:val="A6A6A6" w:themeColor="background1" w:themeShade="A6"/>
+        </w:rPr>
+        <w:t>I had intended to transmit info</w:t>
+      </w:r>
+      <w:r>
+        <w:rPr>
+          <w:color w:val="A6A6A6" w:themeColor="background1" w:themeShade="A6"/>
+        </w:rPr>
+        <w:t xml:space="preserve"> to/from the Oculus Quest</w:t>
+      </w:r>
+      <w:r>
+        <w:rPr>
+          <w:color w:val="A6A6A6" w:themeColor="background1" w:themeShade="A6"/>
+        </w:rPr>
+        <w:t xml:space="preserve"> via server, as Jack did for the </w:t>
+      </w:r>
+      <w:proofErr w:type="spellStart"/>
+      <w:r>
+        <w:rPr>
+          <w:color w:val="A6A6A6" w:themeColor="background1" w:themeShade="A6"/>
+        </w:rPr>
+        <w:t>RoboVR</w:t>
+      </w:r>
+      <w:proofErr w:type="spellEnd"/>
+      <w:r>
+        <w:rPr>
+          <w:color w:val="A6A6A6" w:themeColor="background1" w:themeShade="A6"/>
+        </w:rPr>
+        <w:t xml:space="preserve"> Hackathon in October. Instead, I’m doing asynchronous transfer of info via .csv log files. If you need real-time info transfer, there is theoretically a ROS# communication pathway you can set up with Unity (see “Simulating Robots in Unity” from a Google search) but if that doesn’t work, I know we’ve at least got Jack’s method functioning once. </w:t>
+      </w:r>
+    </w:p>
+    <w:p>
+      <w:pPr>
+        <w:pStyle w:val="ListParagraph"/>
+        <w:ind w:left="1080" w:firstLine="360"/>
+        <w:rPr>
+          <w:color w:val="A6A6A6" w:themeColor="background1" w:themeShade="A6"/>
+        </w:rPr>
+      </w:pPr>
+      <w:r>
+        <w:rPr>
+          <w:color w:val="A6A6A6" w:themeColor="background1" w:themeShade="A6"/>
+        </w:rPr>
+        <w:t>To t</w:t>
+      </w:r>
+      <w:r>
+        <w:rPr>
+          <w:color w:val="A6A6A6" w:themeColor="background1" w:themeShade="A6"/>
+        </w:rPr>
+        <w:t>ransmit info to/from a server using JSONs:</w:t>
       </w:r>
     </w:p>
     <w:p>
@@ -808,38 +1562,113 @@
           <w:numId w:val="1"/>
         </w:numPr>
         <w:rPr>
-          <w:highlight w:val="green"/>
-        </w:rPr>
-      </w:pPr>
-      <w:r>
-        <w:t xml:space="preserve">Note that the </w:t>
-      </w:r>
-      <w:r>
-        <w:t xml:space="preserve">Transform information will be stored </w:t>
-      </w:r>
-      <w:r>
-        <w:t xml:space="preserve">as a weird mixture of Euler angle and quaternion: Unity stores Transform data as quaternions in radians, but handles translations and rotations along the X/Y/Z axes and by degrees. Since MoveIt also uses radians, the Controller scripts are designed to transform inputs from the csv files by a factor of 180/pi in order to </w:t>
-      </w:r>
-      <w:r>
-        <w:t xml:space="preserve">create the desired range of motion. However, this may be resulting in discontinuities in logged data. </w:t>
-      </w:r>
-      <w:r>
-        <w:rPr>
-          <w:highlight w:val="green"/>
-        </w:rPr>
-        <w:t>Double check to make sure you understand the nature of your input and output transforms.</w:t>
-      </w:r>
-    </w:p>
-    <w:p>
-      <w:pPr>
-        <w:pStyle w:val="ListParagraph"/>
-        <w:numPr>
-          <w:ilvl w:val="1"/>
-          <w:numId w:val="1"/>
-        </w:numPr>
-      </w:pPr>
-      <w:r>
-        <w:t xml:space="preserve">The JointRecorder.cs file generates files similarly to the PosPotRecorder, but instead of recording position and orientation information, it stores the joint angles for each of the numerically-labeled joints in the URDF. </w:t>
+          <w:color w:val="A6A6A6" w:themeColor="background1" w:themeShade="A6"/>
+        </w:rPr>
+      </w:pPr>
+      <w:r>
+        <w:rPr>
+          <w:color w:val="A6A6A6" w:themeColor="background1" w:themeShade="A6"/>
+        </w:rPr>
+        <w:t xml:space="preserve">Current server setup is done via Go, modified from Jack Kolb’s starter script (see </w:t>
+      </w:r>
+      <w:proofErr w:type="spellStart"/>
+      <w:r>
+        <w:rPr>
+          <w:color w:val="A6A6A6" w:themeColor="background1" w:themeShade="A6"/>
+        </w:rPr>
+        <w:t>ServerScripts</w:t>
+      </w:r>
+      <w:proofErr w:type="spellEnd"/>
+      <w:r>
+        <w:rPr>
+          <w:color w:val="A6A6A6" w:themeColor="background1" w:themeShade="A6"/>
+        </w:rPr>
+        <w:t xml:space="preserve"> folder. Must be on the same </w:t>
+      </w:r>
+      <w:proofErr w:type="spellStart"/>
+      <w:r>
+        <w:rPr>
+          <w:color w:val="A6A6A6" w:themeColor="background1" w:themeShade="A6"/>
+        </w:rPr>
+        <w:t>wifi</w:t>
+      </w:r>
+      <w:proofErr w:type="spellEnd"/>
+      <w:r>
+        <w:rPr>
+          <w:color w:val="A6A6A6" w:themeColor="background1" w:themeShade="A6"/>
+        </w:rPr>
+        <w:t xml:space="preserve"> network as the server workstation </w:t>
+      </w:r>
+      <w:proofErr w:type="gramStart"/>
+      <w:r>
+        <w:rPr>
+          <w:color w:val="A6A6A6" w:themeColor="background1" w:themeShade="A6"/>
+        </w:rPr>
+        <w:t>in order to</w:t>
+      </w:r>
+      <w:proofErr w:type="gramEnd"/>
+      <w:r>
+        <w:rPr>
+          <w:color w:val="A6A6A6" w:themeColor="background1" w:themeShade="A6"/>
+        </w:rPr>
+        <w:t xml:space="preserve"> access.)</w:t>
+      </w:r>
+    </w:p>
+    <w:p>
+      <w:pPr>
+        <w:pStyle w:val="ListParagraph"/>
+        <w:ind w:left="1440" w:firstLine="540"/>
+        <w:rPr>
+          <w:b/>
+          <w:bCs/>
+          <w:color w:val="A6A6A6" w:themeColor="background1" w:themeShade="A6"/>
+        </w:rPr>
+      </w:pPr>
+      <w:r>
+        <w:rPr>
+          <w:b/>
+          <w:bCs/>
+          <w:color w:val="A6A6A6" w:themeColor="background1" w:themeShade="A6"/>
+        </w:rPr>
+        <w:t xml:space="preserve">&gt; go </w:t>
+      </w:r>
+      <w:proofErr w:type="gramStart"/>
+      <w:r>
+        <w:rPr>
+          <w:b/>
+          <w:bCs/>
+          <w:color w:val="A6A6A6" w:themeColor="background1" w:themeShade="A6"/>
+        </w:rPr>
+        <w:t>run .</w:t>
+      </w:r>
+      <w:proofErr w:type="gramEnd"/>
+      <w:r>
+        <w:rPr>
+          <w:b/>
+          <w:bCs/>
+          <w:color w:val="A6A6A6" w:themeColor="background1" w:themeShade="A6"/>
+        </w:rPr>
+        <w:t xml:space="preserve">     (or go run </w:t>
+      </w:r>
+      <w:proofErr w:type="spellStart"/>
+      <w:proofErr w:type="gramStart"/>
+      <w:r>
+        <w:rPr>
+          <w:b/>
+          <w:bCs/>
+          <w:color w:val="A6A6A6" w:themeColor="background1" w:themeShade="A6"/>
+        </w:rPr>
+        <w:t>main.go</w:t>
+      </w:r>
+      <w:proofErr w:type="spellEnd"/>
+      <w:proofErr w:type="gramEnd"/>
+      <w:r>
+        <w:rPr>
+          <w:b/>
+          <w:bCs/>
+          <w:color w:val="A6A6A6" w:themeColor="background1" w:themeShade="A6"/>
+        </w:rPr>
+        <w:t>)</w:t>
       </w:r>
     </w:p>
     <w:p>
@@ -849,136 +1678,6 @@
           <w:ilvl w:val="2"/>
           <w:numId w:val="1"/>
         </w:numPr>
-      </w:pPr>
-      <w:r>
-        <w:t xml:space="preserve">Note that this script runs continuously, and that the size of the target file is not </w:t>
-      </w:r>
-      <w:r>
-        <w:t xml:space="preserve">based on the input controlpositions.csv file and cannot be </w:t>
-      </w:r>
-      <w:r>
-        <w:t>known from the beginning. Therefore, instead of storing all joint values into a variable that is then written into a csv</w:t>
-      </w:r>
-      <w:r>
-        <w:t xml:space="preserve"> at the end of a run</w:t>
-      </w:r>
-      <w:r>
-        <w:t xml:space="preserve">, the &lt;urdf_name&gt;_JointMotion_&lt;run_num&gt;.csv file is opened </w:t>
-      </w:r>
-      <w:r>
-        <w:t xml:space="preserve">immediately upon launch and values are stored in it throughout the run. This means that at the end of your data collection, you will have one opened but empty JointMotion.csv file that needs to be deleted. It also means that if you relaunch the apk freshly for any testing purposes, it will immediately overwrite the </w:t>
-      </w:r>
-      <w:r>
-        <w:lastRenderedPageBreak/>
-        <w:t>&lt;urdf&gt;_JointMotion_1.csv file if it exists.</w:t>
-      </w:r>
-      <w:r>
-        <w:t xml:space="preserve"> There are probably tidier ways of writing this but for now, just be careful.</w:t>
-      </w:r>
-    </w:p>
-    <w:p>
-      <w:pPr>
-        <w:pStyle w:val="ListParagraph"/>
-        <w:numPr>
-          <w:ilvl w:val="1"/>
-          <w:numId w:val="1"/>
-        </w:numPr>
-        <w:rPr>
-          <w:color w:val="A6A6A6" w:themeColor="background1" w:themeShade="A6"/>
-        </w:rPr>
-      </w:pPr>
-      <w:r>
-        <w:rPr>
-          <w:color w:val="A6A6A6" w:themeColor="background1" w:themeShade="A6"/>
-        </w:rPr>
-        <w:t>I had intended to transmit info</w:t>
-      </w:r>
-      <w:r>
-        <w:rPr>
-          <w:color w:val="A6A6A6" w:themeColor="background1" w:themeShade="A6"/>
-        </w:rPr>
-        <w:t xml:space="preserve"> to/from the Oculus Quest</w:t>
-      </w:r>
-      <w:r>
-        <w:rPr>
-          <w:color w:val="A6A6A6" w:themeColor="background1" w:themeShade="A6"/>
-        </w:rPr>
-        <w:t xml:space="preserve"> via server, as Jack did for the RoboVR Hackathon in October. Instead, I’m doing asynchronous transfer of info via .csv log files. If you need real-time info transfer, there is theoretically a ROS# communication pathway you can set up with Unity (see “Simulating Robots in Unity” from a Google search) but if that doesn’t work, I know we’ve at least got Jack’s method functioning once. </w:t>
-      </w:r>
-    </w:p>
-    <w:p>
-      <w:pPr>
-        <w:pStyle w:val="ListParagraph"/>
-        <w:ind w:left="1080" w:firstLine="360"/>
-        <w:rPr>
-          <w:color w:val="A6A6A6" w:themeColor="background1" w:themeShade="A6"/>
-        </w:rPr>
-      </w:pPr>
-      <w:r>
-        <w:rPr>
-          <w:color w:val="A6A6A6" w:themeColor="background1" w:themeShade="A6"/>
-        </w:rPr>
-        <w:t>To t</w:t>
-      </w:r>
-      <w:r>
-        <w:rPr>
-          <w:color w:val="A6A6A6" w:themeColor="background1" w:themeShade="A6"/>
-        </w:rPr>
-        <w:t>ransmit info to/from a server using JSONs:</w:t>
-      </w:r>
-    </w:p>
-    <w:p>
-      <w:pPr>
-        <w:pStyle w:val="ListParagraph"/>
-        <w:numPr>
-          <w:ilvl w:val="2"/>
-          <w:numId w:val="1"/>
-        </w:numPr>
-        <w:rPr>
-          <w:color w:val="A6A6A6" w:themeColor="background1" w:themeShade="A6"/>
-        </w:rPr>
-      </w:pPr>
-      <w:r>
-        <w:rPr>
-          <w:color w:val="A6A6A6" w:themeColor="background1" w:themeShade="A6"/>
-        </w:rPr>
-        <w:t>Current server setup is done via Go, modified from Jack Kolb’s starter script (see ServerScripts folder. Must be on the same wifi network as the server workstation in order to access.)</w:t>
-      </w:r>
-    </w:p>
-    <w:p>
-      <w:pPr>
-        <w:pStyle w:val="ListParagraph"/>
-        <w:ind w:left="1440" w:firstLine="540"/>
-        <w:rPr>
-          <w:b/>
-          <w:bCs/>
-          <w:color w:val="A6A6A6" w:themeColor="background1" w:themeShade="A6"/>
-        </w:rPr>
-      </w:pPr>
-      <w:r>
-        <w:rPr>
-          <w:b/>
-          <w:bCs/>
-          <w:color w:val="A6A6A6" w:themeColor="background1" w:themeShade="A6"/>
-        </w:rPr>
-        <w:t>&gt; go run .</w:t>
-      </w:r>
-      <w:r>
-        <w:rPr>
-          <w:b/>
-          <w:bCs/>
-          <w:color w:val="A6A6A6" w:themeColor="background1" w:themeShade="A6"/>
-        </w:rPr>
-        <w:t xml:space="preserve">     (or go run main.go)</w:t>
-      </w:r>
-    </w:p>
-    <w:p>
-      <w:pPr>
-        <w:pStyle w:val="ListParagraph"/>
-        <w:numPr>
-          <w:ilvl w:val="2"/>
-          <w:numId w:val="1"/>
-        </w:numPr>
         <w:rPr>
           <w:color w:val="A6A6A6" w:themeColor="background1" w:themeShade="A6"/>
         </w:rPr>
@@ -995,7 +1694,7 @@
         </w:rPr>
         <w:t xml:space="preserve"> (</w:t>
       </w:r>
-      <w:hyperlink r:id="rId10" w:history="1">
+      <w:hyperlink r:id="rId11" w:history="1">
         <w:r>
           <w:rPr>
             <w:rStyle w:val="Hyperlink"/>
@@ -1020,13 +1719,33 @@
         </w:numPr>
       </w:pPr>
       <w:r>
-        <w:t xml:space="preserve">Communication between the Oculus and MoveIt is done via .csv logfiles in the “persistent data path directory” (specific paths for deployment on Oculus and testing on Windows are mentioned </w:t>
+        <w:t xml:space="preserve">Communication between the Oculus and </w:t>
+      </w:r>
+      <w:proofErr w:type="spellStart"/>
+      <w:r>
+        <w:t>MoveIt</w:t>
+      </w:r>
+      <w:proofErr w:type="spellEnd"/>
+      <w:r>
+        <w:t xml:space="preserve"> is done via .csv logfiles in the “persistent data path directory” (specific paths for deployment on Oculus and testing on Windows are mentioned </w:t>
       </w:r>
       <w:r>
         <w:t>below</w:t>
       </w:r>
       <w:r>
-        <w:t>). Properly-labeled CSV files will be read by the Oculus from that directory, and labeled CSV files with joint variables, hand pose and end-effector pose are saved into that directory as well.</w:t>
+        <w:t xml:space="preserve">). </w:t>
+      </w:r>
+      <w:proofErr w:type="gramStart"/>
+      <w:r>
+        <w:t>Properly-labeled</w:t>
+      </w:r>
+      <w:proofErr w:type="gramEnd"/>
+      <w:r>
+        <w:t xml:space="preserve"> CSV files will be read by the Oculus from that directory, </w:t>
+      </w:r>
+      <w:r>
+        <w:lastRenderedPageBreak/>
+        <w:t>and labeled CSV files with joint variables, hand pose and end-effector pose are saved into that directory as well.</w:t>
       </w:r>
     </w:p>
     <w:p>
@@ -1083,12 +1802,14 @@
         </w:rPr>
         <w:t xml:space="preserve">Using </w:t>
       </w:r>
+      <w:proofErr w:type="spellStart"/>
       <w:r>
         <w:rPr>
           <w:u w:val="single"/>
         </w:rPr>
         <w:t>MoveIt</w:t>
       </w:r>
+      <w:proofErr w:type="spellEnd"/>
       <w:r>
         <w:rPr>
           <w:u w:val="single"/>
@@ -1148,13 +1869,69 @@
         <w:rPr>
           <w:highlight w:val="yellow"/>
         </w:rPr>
-        <w:t xml:space="preserve">Important note: sourcing the setup.bash file in the melodic moveit workspace will overwrite the $ROS_PACKAGE_PATH so that it cannot see your urdf file. Even if you successfully exported/created it earlier. Run this line of code manually </w:t>
-      </w:r>
+        <w:t xml:space="preserve">Important note: sourcing the </w:t>
+      </w:r>
+      <w:proofErr w:type="spellStart"/>
       <w:r>
         <w:rPr>
           <w:highlight w:val="yellow"/>
         </w:rPr>
-        <w:t>right before you launch the moveit setup assistant:</w:t>
+        <w:t>setup.bash</w:t>
+      </w:r>
+      <w:proofErr w:type="spellEnd"/>
+      <w:r>
+        <w:rPr>
+          <w:highlight w:val="yellow"/>
+        </w:rPr>
+        <w:t xml:space="preserve"> file in the melodic </w:t>
+      </w:r>
+      <w:proofErr w:type="spellStart"/>
+      <w:r>
+        <w:rPr>
+          <w:highlight w:val="yellow"/>
+        </w:rPr>
+        <w:t>moveit</w:t>
+      </w:r>
+      <w:proofErr w:type="spellEnd"/>
+      <w:r>
+        <w:rPr>
+          <w:highlight w:val="yellow"/>
+        </w:rPr>
+        <w:t xml:space="preserve"> workspace will overwrite the $ROS_PACKAGE_PATH so that it cannot see your </w:t>
+      </w:r>
+      <w:proofErr w:type="spellStart"/>
+      <w:r>
+        <w:rPr>
+          <w:highlight w:val="yellow"/>
+        </w:rPr>
+        <w:t>urdf</w:t>
+      </w:r>
+      <w:proofErr w:type="spellEnd"/>
+      <w:r>
+        <w:rPr>
+          <w:highlight w:val="yellow"/>
+        </w:rPr>
+        <w:t xml:space="preserve"> file. Even if you successfully exported/created it earlier. Run this line of code manually </w:t>
+      </w:r>
+      <w:r>
+        <w:rPr>
+          <w:highlight w:val="yellow"/>
+        </w:rPr>
+        <w:t xml:space="preserve">right before you launch the </w:t>
+      </w:r>
+      <w:proofErr w:type="spellStart"/>
+      <w:r>
+        <w:rPr>
+          <w:highlight w:val="yellow"/>
+        </w:rPr>
+        <w:t>moveit</w:t>
+      </w:r>
+      <w:proofErr w:type="spellEnd"/>
+      <w:r>
+        <w:rPr>
+          <w:highlight w:val="yellow"/>
+        </w:rPr>
+        <w:t xml:space="preserve"> setup assistant:</w:t>
       </w:r>
     </w:p>
     <w:p>
@@ -1205,8 +1982,58 @@
           <w:b/>
           <w:bCs/>
         </w:rPr>
-        <w:t>&gt; roslaunch moveit_setup_assistant setup_assistant.launch</w:t>
-      </w:r>
+        <w:t xml:space="preserve">&gt; </w:t>
+      </w:r>
+      <w:proofErr w:type="spellStart"/>
+      <w:r>
+        <w:rPr>
+          <w:b/>
+          <w:bCs/>
+        </w:rPr>
+        <w:t>roslaunch</w:t>
+      </w:r>
+      <w:proofErr w:type="spellEnd"/>
+      <w:r>
+        <w:rPr>
+          <w:b/>
+          <w:bCs/>
+        </w:rPr>
+        <w:t xml:space="preserve"> </w:t>
+      </w:r>
+      <w:proofErr w:type="spellStart"/>
+      <w:r>
+        <w:rPr>
+          <w:b/>
+          <w:bCs/>
+        </w:rPr>
+        <w:t>moveit_setup_assistant</w:t>
+      </w:r>
+      <w:proofErr w:type="spellEnd"/>
+      <w:r>
+        <w:rPr>
+          <w:b/>
+          <w:bCs/>
+        </w:rPr>
+        <w:t xml:space="preserve"> </w:t>
+      </w:r>
+      <w:proofErr w:type="spellStart"/>
+      <w:r>
+        <w:rPr>
+          <w:b/>
+          <w:bCs/>
+        </w:rPr>
+        <w:t>setup_</w:t>
+      </w:r>
+      <w:proofErr w:type="gramStart"/>
+      <w:r>
+        <w:rPr>
+          <w:b/>
+          <w:bCs/>
+        </w:rPr>
+        <w:t>assistant.launch</w:t>
+      </w:r>
+      <w:proofErr w:type="spellEnd"/>
+      <w:proofErr w:type="gramEnd"/>
     </w:p>
     <w:p>
       <w:pPr>
@@ -1224,7 +2051,7 @@
       <w:r>
         <w:t xml:space="preserve">You can follow the tutorial to set up your config file here: </w:t>
       </w:r>
-      <w:hyperlink r:id="rId15" w:history="1">
+      <w:hyperlink r:id="rId16" w:history="1">
         <w:r>
           <w:rPr>
             <w:rStyle w:val="Hyperlink"/>
@@ -1311,8 +2138,76 @@
           <w:color w:val="000000" w:themeColor="text1"/>
           <w:u w:val="none"/>
         </w:rPr>
-        <w:t>&gt; roslaunch moveit_setup_assistant setup_assistant.launch</w:t>
-      </w:r>
+        <w:t xml:space="preserve">&gt; </w:t>
+      </w:r>
+      <w:proofErr w:type="spellStart"/>
+      <w:r>
+        <w:rPr>
+          <w:rStyle w:val="Hyperlink"/>
+          <w:b/>
+          <w:bCs/>
+          <w:color w:val="000000" w:themeColor="text1"/>
+          <w:u w:val="none"/>
+        </w:rPr>
+        <w:t>roslaunch</w:t>
+      </w:r>
+      <w:proofErr w:type="spellEnd"/>
+      <w:r>
+        <w:rPr>
+          <w:rStyle w:val="Hyperlink"/>
+          <w:b/>
+          <w:bCs/>
+          <w:color w:val="000000" w:themeColor="text1"/>
+          <w:u w:val="none"/>
+        </w:rPr>
+        <w:t xml:space="preserve"> </w:t>
+      </w:r>
+      <w:proofErr w:type="spellStart"/>
+      <w:r>
+        <w:rPr>
+          <w:rStyle w:val="Hyperlink"/>
+          <w:b/>
+          <w:bCs/>
+          <w:color w:val="000000" w:themeColor="text1"/>
+          <w:u w:val="none"/>
+        </w:rPr>
+        <w:t>moveit_setup_assistant</w:t>
+      </w:r>
+      <w:proofErr w:type="spellEnd"/>
+      <w:r>
+        <w:rPr>
+          <w:rStyle w:val="Hyperlink"/>
+          <w:b/>
+          <w:bCs/>
+          <w:color w:val="000000" w:themeColor="text1"/>
+          <w:u w:val="none"/>
+        </w:rPr>
+        <w:t xml:space="preserve"> </w:t>
+      </w:r>
+      <w:proofErr w:type="spellStart"/>
+      <w:r>
+        <w:rPr>
+          <w:rStyle w:val="Hyperlink"/>
+          <w:b/>
+          <w:bCs/>
+          <w:color w:val="000000" w:themeColor="text1"/>
+          <w:u w:val="none"/>
+        </w:rPr>
+        <w:t>setup_</w:t>
+      </w:r>
+      <w:proofErr w:type="gramStart"/>
+      <w:r>
+        <w:rPr>
+          <w:rStyle w:val="Hyperlink"/>
+          <w:b/>
+          <w:bCs/>
+          <w:color w:val="000000" w:themeColor="text1"/>
+          <w:u w:val="none"/>
+        </w:rPr>
+        <w:t>assistant.launch</w:t>
+      </w:r>
+      <w:proofErr w:type="spellEnd"/>
+      <w:proofErr w:type="gramEnd"/>
     </w:p>
     <w:p>
       <w:pPr>
@@ -1341,16 +2236,25 @@
           <w:color w:val="auto"/>
           <w:u w:val="none"/>
         </w:rPr>
-        <w:t xml:space="preserve"> that you will want to look at the default start pose in Unity (after you press “play” and the joints settle) and put the joint angles into one of the poses you save in your config file. This will allow you to make plans that start from the URDF’s natural start pose, rather than having an abrupt jump at the beginning </w:t>
-      </w:r>
-      <w:r>
-        <w:rPr>
-          <w:rStyle w:val="Hyperlink"/>
-          <w:color w:val="auto"/>
-          <w:u w:val="none"/>
-        </w:rPr>
-        <w:lastRenderedPageBreak/>
-        <w:t>(position control) or getting the robot stuck against one of its joint limits (velocity control). Doing this also allowed me to both plan and execute your chosen path (originally, Execution would fail because the robot start state wasn’t considered valid).</w:t>
+        <w:t xml:space="preserve"> that you will want to look at the default start pose in Unity (after you press “play</w:t>
+      </w:r>
+      <w:proofErr w:type="gramStart"/>
+      <w:r>
+        <w:rPr>
+          <w:rStyle w:val="Hyperlink"/>
+          <w:color w:val="auto"/>
+          <w:u w:val="none"/>
+        </w:rPr>
+        <w:t>”</w:t>
+      </w:r>
+      <w:proofErr w:type="gramEnd"/>
+      <w:r>
+        <w:rPr>
+          <w:rStyle w:val="Hyperlink"/>
+          <w:color w:val="auto"/>
+          <w:u w:val="none"/>
+        </w:rPr>
+        <w:t xml:space="preserve"> and the joints settle) and put the joint angles into one of the poses you save in your config file. This will allow you to make plans that start from the URDF’s natural start pose, rather than having an abrupt jump at the beginning (position control) or getting the robot stuck against one of its joint limits (velocity control). Doing this also allowed me to both plan and execute your chosen path (originally, Execution would fail because the robot start state wasn’t considered valid).</w:t>
       </w:r>
     </w:p>
     <w:p>
@@ -1372,7 +2276,25 @@
           <w:color w:val="000000" w:themeColor="text1"/>
           <w:u w:val="none"/>
         </w:rPr>
-        <w:t>Command that opens MoveIt for generating paths between poses:</w:t>
+        <w:t xml:space="preserve">Command that opens </w:t>
+      </w:r>
+      <w:proofErr w:type="spellStart"/>
+      <w:r>
+        <w:rPr>
+          <w:rStyle w:val="Hyperlink"/>
+          <w:color w:val="000000" w:themeColor="text1"/>
+          <w:u w:val="none"/>
+        </w:rPr>
+        <w:t>MoveIt</w:t>
+      </w:r>
+      <w:proofErr w:type="spellEnd"/>
+      <w:r>
+        <w:rPr>
+          <w:rStyle w:val="Hyperlink"/>
+          <w:color w:val="000000" w:themeColor="text1"/>
+          <w:u w:val="none"/>
+        </w:rPr>
+        <w:t xml:space="preserve"> for generating paths between poses:</w:t>
       </w:r>
     </w:p>
     <w:p>
@@ -1393,7 +2315,97 @@
           <w:color w:val="000000" w:themeColor="text1"/>
           <w:u w:val="none"/>
         </w:rPr>
-        <w:t>&gt; roslaunch kinova_moveit_config demo.launch rvis_tutorial:=true</w:t>
+        <w:t xml:space="preserve">&gt; </w:t>
+      </w:r>
+      <w:proofErr w:type="spellStart"/>
+      <w:r>
+        <w:rPr>
+          <w:rStyle w:val="Hyperlink"/>
+          <w:b/>
+          <w:bCs/>
+          <w:color w:val="000000" w:themeColor="text1"/>
+          <w:u w:val="none"/>
+        </w:rPr>
+        <w:t>roslaunch</w:t>
+      </w:r>
+      <w:proofErr w:type="spellEnd"/>
+      <w:r>
+        <w:rPr>
+          <w:rStyle w:val="Hyperlink"/>
+          <w:b/>
+          <w:bCs/>
+          <w:color w:val="000000" w:themeColor="text1"/>
+          <w:u w:val="none"/>
+        </w:rPr>
+        <w:t xml:space="preserve"> </w:t>
+      </w:r>
+      <w:proofErr w:type="spellStart"/>
+      <w:r>
+        <w:rPr>
+          <w:rStyle w:val="Hyperlink"/>
+          <w:b/>
+          <w:bCs/>
+          <w:color w:val="000000" w:themeColor="text1"/>
+          <w:u w:val="none"/>
+        </w:rPr>
+        <w:t>kinova_moveit_config</w:t>
+      </w:r>
+      <w:proofErr w:type="spellEnd"/>
+      <w:r>
+        <w:rPr>
+          <w:rStyle w:val="Hyperlink"/>
+          <w:b/>
+          <w:bCs/>
+          <w:color w:val="000000" w:themeColor="text1"/>
+          <w:u w:val="none"/>
+        </w:rPr>
+        <w:t xml:space="preserve"> </w:t>
+      </w:r>
+      <w:proofErr w:type="spellStart"/>
+      <w:proofErr w:type="gramStart"/>
+      <w:r>
+        <w:rPr>
+          <w:rStyle w:val="Hyperlink"/>
+          <w:b/>
+          <w:bCs/>
+          <w:color w:val="000000" w:themeColor="text1"/>
+          <w:u w:val="none"/>
+        </w:rPr>
+        <w:t>demo.launch</w:t>
+      </w:r>
+      <w:proofErr w:type="spellEnd"/>
+      <w:proofErr w:type="gramEnd"/>
+      <w:r>
+        <w:rPr>
+          <w:rStyle w:val="Hyperlink"/>
+          <w:b/>
+          <w:bCs/>
+          <w:color w:val="000000" w:themeColor="text1"/>
+          <w:u w:val="none"/>
+        </w:rPr>
+        <w:t xml:space="preserve"> </w:t>
+      </w:r>
+      <w:proofErr w:type="spellStart"/>
+      <w:r>
+        <w:rPr>
+          <w:rStyle w:val="Hyperlink"/>
+          <w:b/>
+          <w:bCs/>
+          <w:color w:val="000000" w:themeColor="text1"/>
+          <w:u w:val="none"/>
+        </w:rPr>
+        <w:t>rvis_tutorial</w:t>
+      </w:r>
+      <w:proofErr w:type="spellEnd"/>
+      <w:r>
+        <w:rPr>
+          <w:rStyle w:val="Hyperlink"/>
+          <w:b/>
+          <w:bCs/>
+          <w:color w:val="000000" w:themeColor="text1"/>
+          <w:u w:val="none"/>
+        </w:rPr>
+        <w:t>:=true</w:t>
       </w:r>
     </w:p>
     <w:p>
@@ -1443,7 +2455,99 @@
           <w:color w:val="auto"/>
           <w:u w:val="none"/>
         </w:rPr>
-        <w:t xml:space="preserve"> and end pose, press “plan” in the “MotionPlanning/Planning” tab at the bottom left of the RViz screen. You can export the positions of the joints for your planned path by saving the joint positions to a “test.bag” rosbag and then a “test.yaml” file with the following command</w:t>
+        <w:t xml:space="preserve"> and end pose, press “plan” in the “</w:t>
+      </w:r>
+      <w:proofErr w:type="spellStart"/>
+      <w:r>
+        <w:rPr>
+          <w:rStyle w:val="Hyperlink"/>
+          <w:color w:val="auto"/>
+          <w:u w:val="none"/>
+        </w:rPr>
+        <w:t>MotionPlanning</w:t>
+      </w:r>
+      <w:proofErr w:type="spellEnd"/>
+      <w:r>
+        <w:rPr>
+          <w:rStyle w:val="Hyperlink"/>
+          <w:color w:val="auto"/>
+          <w:u w:val="none"/>
+        </w:rPr>
+        <w:t xml:space="preserve">/Planning” tab at the bottom left of the </w:t>
+      </w:r>
+      <w:proofErr w:type="spellStart"/>
+      <w:r>
+        <w:rPr>
+          <w:rStyle w:val="Hyperlink"/>
+          <w:color w:val="auto"/>
+          <w:u w:val="none"/>
+        </w:rPr>
+        <w:t>RViz</w:t>
+      </w:r>
+      <w:proofErr w:type="spellEnd"/>
+      <w:r>
+        <w:rPr>
+          <w:rStyle w:val="Hyperlink"/>
+          <w:color w:val="auto"/>
+          <w:u w:val="none"/>
+        </w:rPr>
+        <w:t xml:space="preserve"> screen. You can export the positions of the joints for your planned path by saving the joint positions to a “</w:t>
+      </w:r>
+      <w:proofErr w:type="spellStart"/>
+      <w:r>
+        <w:rPr>
+          <w:rStyle w:val="Hyperlink"/>
+          <w:color w:val="auto"/>
+          <w:u w:val="none"/>
+        </w:rPr>
+        <w:t>test.bag</w:t>
+      </w:r>
+      <w:proofErr w:type="spellEnd"/>
+      <w:r>
+        <w:rPr>
+          <w:rStyle w:val="Hyperlink"/>
+          <w:color w:val="auto"/>
+          <w:u w:val="none"/>
+        </w:rPr>
+        <w:t xml:space="preserve">” </w:t>
+      </w:r>
+      <w:proofErr w:type="spellStart"/>
+      <w:r>
+        <w:rPr>
+          <w:rStyle w:val="Hyperlink"/>
+          <w:color w:val="auto"/>
+          <w:u w:val="none"/>
+        </w:rPr>
+        <w:t>rosbag</w:t>
+      </w:r>
+      <w:proofErr w:type="spellEnd"/>
+      <w:r>
+        <w:rPr>
+          <w:rStyle w:val="Hyperlink"/>
+          <w:color w:val="auto"/>
+          <w:u w:val="none"/>
+        </w:rPr>
+        <w:t xml:space="preserve"> and then a “</w:t>
+      </w:r>
+      <w:proofErr w:type="spellStart"/>
+      <w:proofErr w:type="gramStart"/>
+      <w:r>
+        <w:rPr>
+          <w:rStyle w:val="Hyperlink"/>
+          <w:color w:val="auto"/>
+          <w:u w:val="none"/>
+        </w:rPr>
+        <w:t>test.yaml</w:t>
+      </w:r>
+      <w:proofErr w:type="spellEnd"/>
+      <w:proofErr w:type="gramEnd"/>
+      <w:r>
+        <w:rPr>
+          <w:rStyle w:val="Hyperlink"/>
+          <w:color w:val="auto"/>
+          <w:u w:val="none"/>
+        </w:rPr>
+        <w:t>” file with the following command</w:t>
       </w:r>
       <w:r>
         <w:rPr>
@@ -1477,8 +2581,86 @@
           <w:color w:val="auto"/>
           <w:u w:val="none"/>
         </w:rPr>
-        <w:t>&gt; rosbag record --duration=10 --output-name=test.bag /move_group/display_planned_path</w:t>
-      </w:r>
+        <w:t xml:space="preserve">&gt; </w:t>
+      </w:r>
+      <w:proofErr w:type="spellStart"/>
+      <w:r>
+        <w:rPr>
+          <w:rStyle w:val="Hyperlink"/>
+          <w:b/>
+          <w:bCs/>
+          <w:color w:val="auto"/>
+          <w:u w:val="none"/>
+        </w:rPr>
+        <w:t>rosbag</w:t>
+      </w:r>
+      <w:proofErr w:type="spellEnd"/>
+      <w:r>
+        <w:rPr>
+          <w:rStyle w:val="Hyperlink"/>
+          <w:b/>
+          <w:bCs/>
+          <w:color w:val="auto"/>
+          <w:u w:val="none"/>
+        </w:rPr>
+        <w:t xml:space="preserve"> record --duration=10 --output-name=</w:t>
+      </w:r>
+      <w:proofErr w:type="spellStart"/>
+      <w:r>
+        <w:rPr>
+          <w:rStyle w:val="Hyperlink"/>
+          <w:b/>
+          <w:bCs/>
+          <w:color w:val="auto"/>
+          <w:u w:val="none"/>
+        </w:rPr>
+        <w:t>test.bag</w:t>
+      </w:r>
+      <w:proofErr w:type="spellEnd"/>
+      <w:r>
+        <w:rPr>
+          <w:rStyle w:val="Hyperlink"/>
+          <w:b/>
+          <w:bCs/>
+          <w:color w:val="auto"/>
+          <w:u w:val="none"/>
+        </w:rPr>
+        <w:t xml:space="preserve"> /</w:t>
+      </w:r>
+      <w:proofErr w:type="spellStart"/>
+      <w:r>
+        <w:rPr>
+          <w:rStyle w:val="Hyperlink"/>
+          <w:b/>
+          <w:bCs/>
+          <w:color w:val="auto"/>
+          <w:u w:val="none"/>
+        </w:rPr>
+        <w:t>move_group</w:t>
+      </w:r>
+      <w:proofErr w:type="spellEnd"/>
+      <w:r>
+        <w:rPr>
+          <w:rStyle w:val="Hyperlink"/>
+          <w:b/>
+          <w:bCs/>
+          <w:color w:val="auto"/>
+          <w:u w:val="none"/>
+        </w:rPr>
+        <w:t>/</w:t>
+      </w:r>
+      <w:proofErr w:type="spellStart"/>
+      <w:r>
+        <w:rPr>
+          <w:rStyle w:val="Hyperlink"/>
+          <w:b/>
+          <w:bCs/>
+          <w:color w:val="auto"/>
+          <w:u w:val="none"/>
+        </w:rPr>
+        <w:t>display_planned_path</w:t>
+      </w:r>
+      <w:proofErr w:type="spellEnd"/>
     </w:p>
     <w:p>
       <w:pPr>
@@ -1504,13 +2686,10 @@
           <w:color w:val="808080" w:themeColor="background1" w:themeShade="80"/>
           <w:u w:val="none"/>
         </w:rPr>
-        <w:t>&gt; rostopic echo -b bag_name.bag -p /move_group/display_planned_path &gt; test.csv</w:t>
-      </w:r>
-    </w:p>
-    <w:p>
-      <w:pPr>
-        <w:pStyle w:val="ListParagraph"/>
-        <w:ind w:left="1440"/>
+        <w:t xml:space="preserve">&gt; </w:t>
+      </w:r>
+      <w:proofErr w:type="spellStart"/>
+      <w:r>
         <w:rPr>
           <w:rStyle w:val="Hyperlink"/>
           <w:b/>
@@ -1520,7 +2699,9 @@
           <w:color w:val="808080" w:themeColor="background1" w:themeShade="80"/>
           <w:u w:val="none"/>
         </w:rPr>
-      </w:pPr>
+        <w:t>rostopic</w:t>
+      </w:r>
+      <w:proofErr w:type="spellEnd"/>
       <w:r>
         <w:rPr>
           <w:rStyle w:val="Hyperlink"/>
@@ -1531,71 +2712,309 @@
           <w:color w:val="808080" w:themeColor="background1" w:themeShade="80"/>
           <w:u w:val="none"/>
         </w:rPr>
-        <w:t>(above is deprecated; does not capture all information)</w:t>
-      </w:r>
-      <w:r>
-        <w:rPr>
-          <w:rStyle w:val="Hyperlink"/>
-          <w:color w:val="auto"/>
-          <w:u w:val="none"/>
-        </w:rPr>
-        <w:br/>
-      </w:r>
-      <w:r>
-        <w:rPr>
-          <w:rStyle w:val="Hyperlink"/>
-          <w:b/>
-          <w:bCs/>
-          <w:color w:val="auto"/>
-          <w:u w:val="none"/>
-        </w:rPr>
-        <w:t>&gt;  time ros_readbagfile.py test.bag /move_group/display_planned_path | tee test.yaml</w:t>
-      </w:r>
-    </w:p>
-    <w:p>
-      <w:pPr>
-        <w:pStyle w:val="ListParagraph"/>
-        <w:ind w:left="1440"/>
+        <w:t xml:space="preserve"> echo -b </w:t>
+      </w:r>
+      <w:proofErr w:type="spellStart"/>
+      <w:r>
         <w:rPr>
           <w:rStyle w:val="Hyperlink"/>
           <w:b/>
           <w:bCs/>
           <w:i/>
           <w:iCs/>
-          <w:color w:val="auto"/>
-          <w:u w:val="none"/>
-        </w:rPr>
-      </w:pPr>
-      <w:r>
-        <w:rPr>
-          <w:rStyle w:val="Hyperlink"/>
-          <w:b/>
-          <w:bCs/>
-          <w:color w:val="auto"/>
-          <w:u w:val="none"/>
-        </w:rPr>
-        <w:t>&gt; awk '/positions/ {print}' test.yaml &gt; positions.txt</w:t>
-      </w:r>
-    </w:p>
-    <w:p>
-      <w:pPr>
-        <w:pStyle w:val="ListParagraph"/>
-        <w:ind w:left="1440"/>
-        <w:rPr>
-          <w:rStyle w:val="Hyperlink"/>
+          <w:color w:val="808080" w:themeColor="background1" w:themeShade="80"/>
+          <w:u w:val="none"/>
+        </w:rPr>
+        <w:t>bag_name.bag</w:t>
+      </w:r>
+      <w:proofErr w:type="spellEnd"/>
+      <w:r>
+        <w:rPr>
+          <w:rStyle w:val="Hyperlink"/>
+          <w:b/>
+          <w:bCs/>
           <w:i/>
           <w:iCs/>
-          <w:color w:val="auto"/>
-          <w:u w:val="none"/>
-        </w:rPr>
-      </w:pPr>
-      <w:r>
-        <w:rPr>
-          <w:rStyle w:val="Hyperlink"/>
-          <w:color w:val="auto"/>
-          <w:u w:val="none"/>
-        </w:rPr>
-        <w:t>(above requires installation of ros_readbagfile.py</w:t>
+          <w:color w:val="808080" w:themeColor="background1" w:themeShade="80"/>
+          <w:u w:val="none"/>
+        </w:rPr>
+        <w:t xml:space="preserve"> -p /</w:t>
+      </w:r>
+      <w:proofErr w:type="spellStart"/>
+      <w:r>
+        <w:rPr>
+          <w:rStyle w:val="Hyperlink"/>
+          <w:b/>
+          <w:bCs/>
+          <w:i/>
+          <w:iCs/>
+          <w:color w:val="808080" w:themeColor="background1" w:themeShade="80"/>
+          <w:u w:val="none"/>
+        </w:rPr>
+        <w:t>move_group</w:t>
+      </w:r>
+      <w:proofErr w:type="spellEnd"/>
+      <w:r>
+        <w:rPr>
+          <w:rStyle w:val="Hyperlink"/>
+          <w:b/>
+          <w:bCs/>
+          <w:i/>
+          <w:iCs/>
+          <w:color w:val="808080" w:themeColor="background1" w:themeShade="80"/>
+          <w:u w:val="none"/>
+        </w:rPr>
+        <w:t>/</w:t>
+      </w:r>
+      <w:proofErr w:type="spellStart"/>
+      <w:r>
+        <w:rPr>
+          <w:rStyle w:val="Hyperlink"/>
+          <w:b/>
+          <w:bCs/>
+          <w:i/>
+          <w:iCs/>
+          <w:color w:val="808080" w:themeColor="background1" w:themeShade="80"/>
+          <w:u w:val="none"/>
+        </w:rPr>
+        <w:t>display_planned_path</w:t>
+      </w:r>
+      <w:proofErr w:type="spellEnd"/>
+      <w:r>
+        <w:rPr>
+          <w:rStyle w:val="Hyperlink"/>
+          <w:b/>
+          <w:bCs/>
+          <w:i/>
+          <w:iCs/>
+          <w:color w:val="808080" w:themeColor="background1" w:themeShade="80"/>
+          <w:u w:val="none"/>
+        </w:rPr>
+        <w:t xml:space="preserve"> &gt; test.csv</w:t>
+      </w:r>
+    </w:p>
+    <w:p>
+      <w:pPr>
+        <w:pStyle w:val="ListParagraph"/>
+        <w:ind w:left="1440"/>
+        <w:rPr>
+          <w:rStyle w:val="Hyperlink"/>
+          <w:b/>
+          <w:bCs/>
+          <w:i/>
+          <w:iCs/>
+          <w:color w:val="808080" w:themeColor="background1" w:themeShade="80"/>
+          <w:u w:val="none"/>
+        </w:rPr>
+      </w:pPr>
+      <w:r>
+        <w:rPr>
+          <w:rStyle w:val="Hyperlink"/>
+          <w:b/>
+          <w:bCs/>
+          <w:i/>
+          <w:iCs/>
+          <w:color w:val="808080" w:themeColor="background1" w:themeShade="80"/>
+          <w:u w:val="none"/>
+        </w:rPr>
+        <w:t>(above is deprecated; does not capture all information)</w:t>
+      </w:r>
+      <w:r>
+        <w:rPr>
+          <w:rStyle w:val="Hyperlink"/>
+          <w:color w:val="auto"/>
+          <w:u w:val="none"/>
+        </w:rPr>
+        <w:br/>
+      </w:r>
+      <w:proofErr w:type="gramStart"/>
+      <w:r>
+        <w:rPr>
+          <w:rStyle w:val="Hyperlink"/>
+          <w:b/>
+          <w:bCs/>
+          <w:color w:val="auto"/>
+          <w:u w:val="none"/>
+        </w:rPr>
+        <w:t>&gt;  time</w:t>
+      </w:r>
+      <w:proofErr w:type="gramEnd"/>
+      <w:r>
+        <w:rPr>
+          <w:rStyle w:val="Hyperlink"/>
+          <w:b/>
+          <w:bCs/>
+          <w:color w:val="auto"/>
+          <w:u w:val="none"/>
+        </w:rPr>
+        <w:t xml:space="preserve"> ros_readbagfile.py </w:t>
+      </w:r>
+      <w:proofErr w:type="spellStart"/>
+      <w:r>
+        <w:rPr>
+          <w:rStyle w:val="Hyperlink"/>
+          <w:b/>
+          <w:bCs/>
+          <w:color w:val="auto"/>
+          <w:u w:val="none"/>
+        </w:rPr>
+        <w:t>test.bag</w:t>
+      </w:r>
+      <w:proofErr w:type="spellEnd"/>
+      <w:r>
+        <w:rPr>
+          <w:rStyle w:val="Hyperlink"/>
+          <w:b/>
+          <w:bCs/>
+          <w:color w:val="auto"/>
+          <w:u w:val="none"/>
+        </w:rPr>
+        <w:t xml:space="preserve"> /</w:t>
+      </w:r>
+      <w:proofErr w:type="spellStart"/>
+      <w:r>
+        <w:rPr>
+          <w:rStyle w:val="Hyperlink"/>
+          <w:b/>
+          <w:bCs/>
+          <w:color w:val="auto"/>
+          <w:u w:val="none"/>
+        </w:rPr>
+        <w:t>move_group</w:t>
+      </w:r>
+      <w:proofErr w:type="spellEnd"/>
+      <w:r>
+        <w:rPr>
+          <w:rStyle w:val="Hyperlink"/>
+          <w:b/>
+          <w:bCs/>
+          <w:color w:val="auto"/>
+          <w:u w:val="none"/>
+        </w:rPr>
+        <w:t>/</w:t>
+      </w:r>
+      <w:proofErr w:type="spellStart"/>
+      <w:r>
+        <w:rPr>
+          <w:rStyle w:val="Hyperlink"/>
+          <w:b/>
+          <w:bCs/>
+          <w:color w:val="auto"/>
+          <w:u w:val="none"/>
+        </w:rPr>
+        <w:t>display_planned_path</w:t>
+      </w:r>
+      <w:proofErr w:type="spellEnd"/>
+      <w:r>
+        <w:rPr>
+          <w:rStyle w:val="Hyperlink"/>
+          <w:b/>
+          <w:bCs/>
+          <w:color w:val="auto"/>
+          <w:u w:val="none"/>
+        </w:rPr>
+        <w:t xml:space="preserve"> | tee </w:t>
+      </w:r>
+      <w:proofErr w:type="spellStart"/>
+      <w:r>
+        <w:rPr>
+          <w:rStyle w:val="Hyperlink"/>
+          <w:b/>
+          <w:bCs/>
+          <w:color w:val="auto"/>
+          <w:u w:val="none"/>
+        </w:rPr>
+        <w:t>test.yaml</w:t>
+      </w:r>
+      <w:proofErr w:type="spellEnd"/>
+    </w:p>
+    <w:p>
+      <w:pPr>
+        <w:pStyle w:val="ListParagraph"/>
+        <w:ind w:left="1440"/>
+        <w:rPr>
+          <w:rStyle w:val="Hyperlink"/>
+          <w:b/>
+          <w:bCs/>
+          <w:i/>
+          <w:iCs/>
+          <w:color w:val="auto"/>
+          <w:u w:val="none"/>
+        </w:rPr>
+      </w:pPr>
+      <w:r>
+        <w:rPr>
+          <w:rStyle w:val="Hyperlink"/>
+          <w:b/>
+          <w:bCs/>
+          <w:color w:val="auto"/>
+          <w:u w:val="none"/>
+        </w:rPr>
+        <w:t xml:space="preserve">&gt; awk '/positions/ {print}' </w:t>
+      </w:r>
+      <w:proofErr w:type="spellStart"/>
+      <w:proofErr w:type="gramStart"/>
+      <w:r>
+        <w:rPr>
+          <w:rStyle w:val="Hyperlink"/>
+          <w:b/>
+          <w:bCs/>
+          <w:color w:val="auto"/>
+          <w:u w:val="none"/>
+        </w:rPr>
+        <w:t>test.yaml</w:t>
+      </w:r>
+      <w:proofErr w:type="spellEnd"/>
+      <w:proofErr w:type="gramEnd"/>
+      <w:r>
+        <w:rPr>
+          <w:rStyle w:val="Hyperlink"/>
+          <w:b/>
+          <w:bCs/>
+          <w:color w:val="auto"/>
+          <w:u w:val="none"/>
+        </w:rPr>
+        <w:t xml:space="preserve"> &gt; positions.txt</w:t>
+      </w:r>
+    </w:p>
+    <w:p>
+      <w:pPr>
+        <w:pStyle w:val="ListParagraph"/>
+        <w:ind w:left="1440"/>
+        <w:rPr>
+          <w:rStyle w:val="Hyperlink"/>
+          <w:i/>
+          <w:iCs/>
+          <w:color w:val="auto"/>
+          <w:u w:val="none"/>
+        </w:rPr>
+      </w:pPr>
+      <w:r>
+        <w:rPr>
+          <w:rStyle w:val="Hyperlink"/>
+          <w:color w:val="auto"/>
+          <w:u w:val="none"/>
+        </w:rPr>
+        <w:lastRenderedPageBreak/>
+        <w:t>(</w:t>
+      </w:r>
+      <w:proofErr w:type="gramStart"/>
+      <w:r>
+        <w:rPr>
+          <w:rStyle w:val="Hyperlink"/>
+          <w:color w:val="auto"/>
+          <w:u w:val="none"/>
+        </w:rPr>
+        <w:t>above</w:t>
+      </w:r>
+      <w:proofErr w:type="gramEnd"/>
+      <w:r>
+        <w:rPr>
+          <w:rStyle w:val="Hyperlink"/>
+          <w:color w:val="auto"/>
+          <w:u w:val="none"/>
+        </w:rPr>
+        <w:t xml:space="preserve"> requires installation of ros_readbagfile.py</w:t>
       </w:r>
       <w:r>
         <w:rPr>
@@ -1605,7 +3024,7 @@
         </w:rPr>
         <w:t xml:space="preserve">; see </w:t>
       </w:r>
-      <w:hyperlink r:id="rId16" w:history="1">
+      <w:hyperlink r:id="rId17" w:history="1">
         <w:r>
           <w:rPr>
             <w:rStyle w:val="Hyperlink"/>
@@ -1657,15 +3076,51 @@
           <w:color w:val="auto"/>
           <w:u w:val="none"/>
         </w:rPr>
-        <w:t xml:space="preserve">The controller code in Unity (ControllerFromLogFile.cs) will import the sequence of positions and transmit them to the robot every 0.2 seconds. </w:t>
-      </w:r>
-      <w:r>
-        <w:rPr>
-          <w:rStyle w:val="Hyperlink"/>
-          <w:color w:val="auto"/>
-          <w:u w:val="none"/>
-        </w:rPr>
-        <w:t>This can be manually visualized by dragging the “target” slider under the xDrive of each individual link while running the code in Unity.</w:t>
+        <w:t>The controller code in Unity (</w:t>
+      </w:r>
+      <w:proofErr w:type="spellStart"/>
+      <w:r>
+        <w:rPr>
+          <w:rStyle w:val="Hyperlink"/>
+          <w:color w:val="auto"/>
+          <w:u w:val="none"/>
+        </w:rPr>
+        <w:t>ControllerFromLogFile.cs</w:t>
+      </w:r>
+      <w:proofErr w:type="spellEnd"/>
+      <w:r>
+        <w:rPr>
+          <w:rStyle w:val="Hyperlink"/>
+          <w:color w:val="auto"/>
+          <w:u w:val="none"/>
+        </w:rPr>
+        <w:t xml:space="preserve">) will import the sequence of positions and transmit them to the robot every 0.2 seconds. </w:t>
+      </w:r>
+      <w:r>
+        <w:rPr>
+          <w:rStyle w:val="Hyperlink"/>
+          <w:color w:val="auto"/>
+          <w:u w:val="none"/>
+        </w:rPr>
+        <w:t xml:space="preserve">This can be manually visualized by dragging the “target” slider under the </w:t>
+      </w:r>
+      <w:proofErr w:type="spellStart"/>
+      <w:r>
+        <w:rPr>
+          <w:rStyle w:val="Hyperlink"/>
+          <w:color w:val="auto"/>
+          <w:u w:val="none"/>
+        </w:rPr>
+        <w:t>xDrive</w:t>
+      </w:r>
+      <w:proofErr w:type="spellEnd"/>
+      <w:r>
+        <w:rPr>
+          <w:rStyle w:val="Hyperlink"/>
+          <w:color w:val="auto"/>
+          <w:u w:val="none"/>
+        </w:rPr>
+        <w:t xml:space="preserve"> of each individual link while running the code in Unity.</w:t>
       </w:r>
       <w:r>
         <w:rPr>
@@ -1711,7 +3166,25 @@
           <w:color w:val="auto"/>
           <w:u w:val="none"/>
         </w:rPr>
-        <w:t>upload “targetVelocity” values instead of “target” [position] values with my code.</w:t>
+        <w:t>upload “</w:t>
+      </w:r>
+      <w:proofErr w:type="spellStart"/>
+      <w:r>
+        <w:rPr>
+          <w:rStyle w:val="Hyperlink"/>
+          <w:color w:val="auto"/>
+          <w:u w:val="none"/>
+        </w:rPr>
+        <w:t>targetVelocity</w:t>
+      </w:r>
+      <w:proofErr w:type="spellEnd"/>
+      <w:r>
+        <w:rPr>
+          <w:rStyle w:val="Hyperlink"/>
+          <w:color w:val="auto"/>
+          <w:u w:val="none"/>
+        </w:rPr>
+        <w:t>” values instead of “target” [position] values with my code.</w:t>
       </w:r>
     </w:p>
     <w:p>
@@ -1881,7 +3354,23 @@
           <w:rStyle w:val="Hyperlink"/>
           <w:color w:val="A6A6A6" w:themeColor="background1" w:themeShade="A6"/>
         </w:rPr>
-        <w:t>Using MoveIt to create a trajectory that spans multiple waypoints:</w:t>
+        <w:t xml:space="preserve">Using </w:t>
+      </w:r>
+      <w:proofErr w:type="spellStart"/>
+      <w:r>
+        <w:rPr>
+          <w:rStyle w:val="Hyperlink"/>
+          <w:color w:val="A6A6A6" w:themeColor="background1" w:themeShade="A6"/>
+        </w:rPr>
+        <w:t>MoveIt</w:t>
+      </w:r>
+      <w:proofErr w:type="spellEnd"/>
+      <w:r>
+        <w:rPr>
+          <w:rStyle w:val="Hyperlink"/>
+          <w:color w:val="A6A6A6" w:themeColor="background1" w:themeShade="A6"/>
+        </w:rPr>
+        <w:t xml:space="preserve"> to create a trajectory that spans multiple waypoints:</w:t>
       </w:r>
     </w:p>
     <w:p>
@@ -1941,7 +3430,25 @@
           <w:color w:val="A6A6A6" w:themeColor="background1" w:themeShade="A6"/>
           <w:u w:val="none"/>
         </w:rPr>
-        <w:t xml:space="preserve"> from MoveIt for a csv-driven URDF trajectory</w:t>
+        <w:t xml:space="preserve"> from </w:t>
+      </w:r>
+      <w:proofErr w:type="spellStart"/>
+      <w:r>
+        <w:rPr>
+          <w:rStyle w:val="Hyperlink"/>
+          <w:color w:val="A6A6A6" w:themeColor="background1" w:themeShade="A6"/>
+          <w:u w:val="none"/>
+        </w:rPr>
+        <w:t>MoveIt</w:t>
+      </w:r>
+      <w:proofErr w:type="spellEnd"/>
+      <w:r>
+        <w:rPr>
+          <w:rStyle w:val="Hyperlink"/>
+          <w:color w:val="A6A6A6" w:themeColor="background1" w:themeShade="A6"/>
+          <w:u w:val="none"/>
+        </w:rPr>
+        <w:t xml:space="preserve"> for a csv-driven URDF trajectory</w:t>
       </w:r>
     </w:p>
     <w:p>
@@ -1971,7 +3478,43 @@
           <w:color w:val="A6A6A6" w:themeColor="background1" w:themeShade="A6"/>
           <w:u w:val="none"/>
         </w:rPr>
-        <w:t xml:space="preserve"> This should be the config folder where you saved all miscellaneous files after completing your URDF setup in the MoveIt SetUp Assistant.</w:t>
+        <w:t xml:space="preserve"> This should be the config folder where you saved all miscellaneous files after completing your URDF setup in the </w:t>
+      </w:r>
+      <w:proofErr w:type="spellStart"/>
+      <w:r>
+        <w:rPr>
+          <w:rStyle w:val="Hyperlink"/>
+          <w:color w:val="A6A6A6" w:themeColor="background1" w:themeShade="A6"/>
+          <w:u w:val="none"/>
+        </w:rPr>
+        <w:t>MoveIt</w:t>
+      </w:r>
+      <w:proofErr w:type="spellEnd"/>
+      <w:r>
+        <w:rPr>
+          <w:rStyle w:val="Hyperlink"/>
+          <w:color w:val="A6A6A6" w:themeColor="background1" w:themeShade="A6"/>
+          <w:u w:val="none"/>
+        </w:rPr>
+        <w:t xml:space="preserve"> </w:t>
+      </w:r>
+      <w:proofErr w:type="spellStart"/>
+      <w:r>
+        <w:rPr>
+          <w:rStyle w:val="Hyperlink"/>
+          <w:color w:val="A6A6A6" w:themeColor="background1" w:themeShade="A6"/>
+          <w:u w:val="none"/>
+        </w:rPr>
+        <w:t>SetUp</w:t>
+      </w:r>
+      <w:proofErr w:type="spellEnd"/>
+      <w:r>
+        <w:rPr>
+          <w:rStyle w:val="Hyperlink"/>
+          <w:color w:val="A6A6A6" w:themeColor="background1" w:themeShade="A6"/>
+          <w:u w:val="none"/>
+        </w:rPr>
+        <w:t xml:space="preserve"> Assistant.</w:t>
       </w:r>
     </w:p>
     <w:p>
@@ -1995,7 +3538,25 @@
           <w:color w:val="A6A6A6" w:themeColor="background1" w:themeShade="A6"/>
           <w:u w:val="none"/>
         </w:rPr>
-        <w:t xml:space="preserve">Launch Rviz in one terminal window: </w:t>
+        <w:t xml:space="preserve">Launch </w:t>
+      </w:r>
+      <w:proofErr w:type="spellStart"/>
+      <w:r>
+        <w:rPr>
+          <w:rStyle w:val="Hyperlink"/>
+          <w:color w:val="A6A6A6" w:themeColor="background1" w:themeShade="A6"/>
+          <w:u w:val="none"/>
+        </w:rPr>
+        <w:t>Rviz</w:t>
+      </w:r>
+      <w:proofErr w:type="spellEnd"/>
+      <w:r>
+        <w:rPr>
+          <w:rStyle w:val="Hyperlink"/>
+          <w:color w:val="A6A6A6" w:themeColor="background1" w:themeShade="A6"/>
+          <w:u w:val="none"/>
+        </w:rPr>
+        <w:t xml:space="preserve"> in one terminal window: </w:t>
       </w:r>
     </w:p>
     <w:p>
@@ -2018,7 +3579,29 @@
           <w:color w:val="A6A6A6" w:themeColor="background1" w:themeShade="A6"/>
           <w:u w:val="none"/>
         </w:rPr>
-        <w:t xml:space="preserve">&gt; roslaunch </w:t>
+        <w:t xml:space="preserve">&gt; </w:t>
+      </w:r>
+      <w:proofErr w:type="spellStart"/>
+      <w:r>
+        <w:rPr>
+          <w:rStyle w:val="Hyperlink"/>
+          <w:b/>
+          <w:bCs/>
+          <w:color w:val="A6A6A6" w:themeColor="background1" w:themeShade="A6"/>
+          <w:u w:val="none"/>
+        </w:rPr>
+        <w:t>roslaunch</w:t>
+      </w:r>
+      <w:proofErr w:type="spellEnd"/>
+      <w:r>
+        <w:rPr>
+          <w:rStyle w:val="Hyperlink"/>
+          <w:b/>
+          <w:bCs/>
+          <w:color w:val="A6A6A6" w:themeColor="background1" w:themeShade="A6"/>
+          <w:u w:val="none"/>
+        </w:rPr>
+        <w:t xml:space="preserve"> </w:t>
       </w:r>
       <w:r>
         <w:rPr>
@@ -2030,16 +3613,29 @@
         </w:rPr>
         <w:t>[</w:t>
       </w:r>
-      <w:r>
-        <w:rPr>
-          <w:rStyle w:val="Hyperlink"/>
-          <w:b/>
-          <w:bCs/>
-          <w:color w:val="A6A6A6" w:themeColor="background1" w:themeShade="A6"/>
-          <w:u w:val="none"/>
-        </w:rPr>
-        <w:t>kinova_moveit</w:t>
-      </w:r>
+      <w:proofErr w:type="spellStart"/>
+      <w:r>
+        <w:rPr>
+          <w:rStyle w:val="Hyperlink"/>
+          <w:b/>
+          <w:bCs/>
+          <w:color w:val="A6A6A6" w:themeColor="background1" w:themeShade="A6"/>
+          <w:u w:val="none"/>
+        </w:rPr>
+        <w:t>kinova_</w:t>
+      </w:r>
+      <w:proofErr w:type="gramStart"/>
+      <w:r>
+        <w:rPr>
+          <w:rStyle w:val="Hyperlink"/>
+          <w:b/>
+          <w:bCs/>
+          <w:color w:val="A6A6A6" w:themeColor="background1" w:themeShade="A6"/>
+          <w:u w:val="none"/>
+        </w:rPr>
+        <w:t>moveit</w:t>
+      </w:r>
+      <w:proofErr w:type="spellEnd"/>
       <w:r>
         <w:rPr>
           <w:rStyle w:val="Hyperlink"/>
@@ -2058,7 +3654,62 @@
           <w:color w:val="A6A6A6" w:themeColor="background1" w:themeShade="A6"/>
           <w:u w:val="none"/>
         </w:rPr>
-        <w:t>_config demo.launch rvis_tutorial:=true</w:t>
+        <w:t>_</w:t>
+      </w:r>
+      <w:proofErr w:type="gramEnd"/>
+      <w:r>
+        <w:rPr>
+          <w:rStyle w:val="Hyperlink"/>
+          <w:b/>
+          <w:bCs/>
+          <w:color w:val="A6A6A6" w:themeColor="background1" w:themeShade="A6"/>
+          <w:u w:val="none"/>
+        </w:rPr>
+        <w:t xml:space="preserve">config </w:t>
+      </w:r>
+      <w:proofErr w:type="spellStart"/>
+      <w:r>
+        <w:rPr>
+          <w:rStyle w:val="Hyperlink"/>
+          <w:b/>
+          <w:bCs/>
+          <w:color w:val="A6A6A6" w:themeColor="background1" w:themeShade="A6"/>
+          <w:u w:val="none"/>
+        </w:rPr>
+        <w:t>demo.launch</w:t>
+      </w:r>
+      <w:proofErr w:type="spellEnd"/>
+      <w:r>
+        <w:rPr>
+          <w:rStyle w:val="Hyperlink"/>
+          <w:b/>
+          <w:bCs/>
+          <w:color w:val="A6A6A6" w:themeColor="background1" w:themeShade="A6"/>
+          <w:u w:val="none"/>
+        </w:rPr>
+        <w:t xml:space="preserve"> </w:t>
+      </w:r>
+      <w:proofErr w:type="spellStart"/>
+      <w:r>
+        <w:rPr>
+          <w:rStyle w:val="Hyperlink"/>
+          <w:b/>
+          <w:bCs/>
+          <w:color w:val="A6A6A6" w:themeColor="background1" w:themeShade="A6"/>
+          <w:u w:val="none"/>
+        </w:rPr>
+        <w:t>rvis_tutorial</w:t>
+      </w:r>
+      <w:proofErr w:type="spellEnd"/>
+      <w:r>
+        <w:rPr>
+          <w:rStyle w:val="Hyperlink"/>
+          <w:b/>
+          <w:bCs/>
+          <w:color w:val="A6A6A6" w:themeColor="background1" w:themeShade="A6"/>
+          <w:u w:val="none"/>
+        </w:rPr>
+        <w:t>:=true</w:t>
       </w:r>
     </w:p>
     <w:p>
@@ -2082,7 +3733,6 @@
           <w:color w:val="A6A6A6" w:themeColor="background1" w:themeShade="A6"/>
           <w:u w:val="none"/>
         </w:rPr>
-        <w:lastRenderedPageBreak/>
         <w:t>Launch the trajectory planner in another:</w:t>
       </w:r>
     </w:p>
@@ -2106,7 +3756,73 @@
           <w:color w:val="A6A6A6" w:themeColor="background1" w:themeShade="A6"/>
           <w:u w:val="none"/>
         </w:rPr>
-        <w:t>&gt; rosrun [kinova_moveit]_config move_group_grid_search.py</w:t>
+        <w:t xml:space="preserve">&gt; </w:t>
+      </w:r>
+      <w:proofErr w:type="spellStart"/>
+      <w:r>
+        <w:rPr>
+          <w:rStyle w:val="Hyperlink"/>
+          <w:b/>
+          <w:bCs/>
+          <w:color w:val="A6A6A6" w:themeColor="background1" w:themeShade="A6"/>
+          <w:u w:val="none"/>
+        </w:rPr>
+        <w:t>rosrun</w:t>
+      </w:r>
+      <w:proofErr w:type="spellEnd"/>
+      <w:r>
+        <w:rPr>
+          <w:rStyle w:val="Hyperlink"/>
+          <w:b/>
+          <w:bCs/>
+          <w:color w:val="A6A6A6" w:themeColor="background1" w:themeShade="A6"/>
+          <w:u w:val="none"/>
+        </w:rPr>
+        <w:t xml:space="preserve"> [</w:t>
+      </w:r>
+      <w:proofErr w:type="spellStart"/>
+      <w:r>
+        <w:rPr>
+          <w:rStyle w:val="Hyperlink"/>
+          <w:b/>
+          <w:bCs/>
+          <w:color w:val="A6A6A6" w:themeColor="background1" w:themeShade="A6"/>
+          <w:u w:val="none"/>
+        </w:rPr>
+        <w:t>kinova_</w:t>
+      </w:r>
+      <w:proofErr w:type="gramStart"/>
+      <w:r>
+        <w:rPr>
+          <w:rStyle w:val="Hyperlink"/>
+          <w:b/>
+          <w:bCs/>
+          <w:color w:val="A6A6A6" w:themeColor="background1" w:themeShade="A6"/>
+          <w:u w:val="none"/>
+        </w:rPr>
+        <w:t>moveit</w:t>
+      </w:r>
+      <w:proofErr w:type="spellEnd"/>
+      <w:r>
+        <w:rPr>
+          <w:rStyle w:val="Hyperlink"/>
+          <w:b/>
+          <w:bCs/>
+          <w:color w:val="A6A6A6" w:themeColor="background1" w:themeShade="A6"/>
+          <w:u w:val="none"/>
+        </w:rPr>
+        <w:t>]_</w:t>
+      </w:r>
+      <w:proofErr w:type="gramEnd"/>
+      <w:r>
+        <w:rPr>
+          <w:rStyle w:val="Hyperlink"/>
+          <w:b/>
+          <w:bCs/>
+          <w:color w:val="A6A6A6" w:themeColor="background1" w:themeShade="A6"/>
+          <w:u w:val="none"/>
+        </w:rPr>
+        <w:t>config move_group_grid_search.py</w:t>
       </w:r>
     </w:p>
     <w:p>
@@ -2128,7 +3844,115 @@
           <w:color w:val="A6A6A6" w:themeColor="background1" w:themeShade="A6"/>
           <w:u w:val="none"/>
         </w:rPr>
-        <w:t>You can change the joint angle combinations and order in the move_group_python_interface.py, under the go_to_joint_state() function. Comment out all other tutorial functions under the main() function. I found that three joint angles per dof (pi/3, pi, and 5pi/3) was few enough that even with 3^6 combinations, all motions can be run in a reasonable time frame, and the selected joint angles also avoid hitting joint limits near 360deg and 0deg. Grab the output angles by doing the usual rosbag command on the /joint_states topic.</w:t>
+        <w:t xml:space="preserve">You can change the joint angle combinations and order in the move_group_python_interface.py, under the </w:t>
+      </w:r>
+      <w:proofErr w:type="spellStart"/>
+      <w:r>
+        <w:rPr>
+          <w:rStyle w:val="Hyperlink"/>
+          <w:color w:val="A6A6A6" w:themeColor="background1" w:themeShade="A6"/>
+          <w:u w:val="none"/>
+        </w:rPr>
+        <w:t>go_to_joint_</w:t>
+      </w:r>
+      <w:proofErr w:type="gramStart"/>
+      <w:r>
+        <w:rPr>
+          <w:rStyle w:val="Hyperlink"/>
+          <w:color w:val="A6A6A6" w:themeColor="background1" w:themeShade="A6"/>
+          <w:u w:val="none"/>
+        </w:rPr>
+        <w:t>state</w:t>
+      </w:r>
+      <w:proofErr w:type="spellEnd"/>
+      <w:r>
+        <w:rPr>
+          <w:rStyle w:val="Hyperlink"/>
+          <w:color w:val="A6A6A6" w:themeColor="background1" w:themeShade="A6"/>
+          <w:u w:val="none"/>
+        </w:rPr>
+        <w:t>(</w:t>
+      </w:r>
+      <w:proofErr w:type="gramEnd"/>
+      <w:r>
+        <w:rPr>
+          <w:rStyle w:val="Hyperlink"/>
+          <w:color w:val="A6A6A6" w:themeColor="background1" w:themeShade="A6"/>
+          <w:u w:val="none"/>
+        </w:rPr>
+        <w:t xml:space="preserve">) function. Comment out all other tutorial functions under the </w:t>
+      </w:r>
+      <w:proofErr w:type="gramStart"/>
+      <w:r>
+        <w:rPr>
+          <w:rStyle w:val="Hyperlink"/>
+          <w:color w:val="A6A6A6" w:themeColor="background1" w:themeShade="A6"/>
+          <w:u w:val="none"/>
+        </w:rPr>
+        <w:t>main(</w:t>
+      </w:r>
+      <w:proofErr w:type="gramEnd"/>
+      <w:r>
+        <w:rPr>
+          <w:rStyle w:val="Hyperlink"/>
+          <w:color w:val="A6A6A6" w:themeColor="background1" w:themeShade="A6"/>
+          <w:u w:val="none"/>
+        </w:rPr>
+        <w:t xml:space="preserve">) function. I found that three joint angles per </w:t>
+      </w:r>
+      <w:proofErr w:type="spellStart"/>
+      <w:r>
+        <w:rPr>
+          <w:rStyle w:val="Hyperlink"/>
+          <w:color w:val="A6A6A6" w:themeColor="background1" w:themeShade="A6"/>
+          <w:u w:val="none"/>
+        </w:rPr>
+        <w:t>dof</w:t>
+      </w:r>
+      <w:proofErr w:type="spellEnd"/>
+      <w:r>
+        <w:rPr>
+          <w:rStyle w:val="Hyperlink"/>
+          <w:color w:val="A6A6A6" w:themeColor="background1" w:themeShade="A6"/>
+          <w:u w:val="none"/>
+        </w:rPr>
+        <w:t xml:space="preserve"> (pi/3, pi, and 5pi/3) was few enough that even with 3^6 combinations, all motions can be run in a reasonable time frame, and the selected joint angles also avoid hitting joint limits near 360deg and 0deg. Grab the output angles by doing the usual </w:t>
+      </w:r>
+      <w:proofErr w:type="spellStart"/>
+      <w:r>
+        <w:rPr>
+          <w:rStyle w:val="Hyperlink"/>
+          <w:color w:val="A6A6A6" w:themeColor="background1" w:themeShade="A6"/>
+          <w:u w:val="none"/>
+        </w:rPr>
+        <w:t>rosbag</w:t>
+      </w:r>
+      <w:proofErr w:type="spellEnd"/>
+      <w:r>
+        <w:rPr>
+          <w:rStyle w:val="Hyperlink"/>
+          <w:color w:val="A6A6A6" w:themeColor="background1" w:themeShade="A6"/>
+          <w:u w:val="none"/>
+        </w:rPr>
+        <w:t xml:space="preserve"> command on the /</w:t>
+      </w:r>
+      <w:proofErr w:type="spellStart"/>
+      <w:r>
+        <w:rPr>
+          <w:rStyle w:val="Hyperlink"/>
+          <w:color w:val="A6A6A6" w:themeColor="background1" w:themeShade="A6"/>
+          <w:u w:val="none"/>
+        </w:rPr>
+        <w:t>joint_states</w:t>
+      </w:r>
+      <w:proofErr w:type="spellEnd"/>
+      <w:r>
+        <w:rPr>
+          <w:rStyle w:val="Hyperlink"/>
+          <w:color w:val="A6A6A6" w:themeColor="background1" w:themeShade="A6"/>
+          <w:u w:val="none"/>
+        </w:rPr>
+        <w:t xml:space="preserve"> topic.</w:t>
       </w:r>
     </w:p>
     <w:p>
@@ -2142,11 +3966,19 @@
           <w:color w:val="A6A6A6" w:themeColor="background1" w:themeShade="A6"/>
         </w:rPr>
       </w:pPr>
-      <w:r>
-        <w:rPr>
-          <w:color w:val="A6A6A6" w:themeColor="background1" w:themeShade="A6"/>
-        </w:rPr>
-        <w:t>FastIK:</w:t>
+      <w:proofErr w:type="spellStart"/>
+      <w:r>
+        <w:rPr>
+          <w:color w:val="A6A6A6" w:themeColor="background1" w:themeShade="A6"/>
+        </w:rPr>
+        <w:t>FastIK</w:t>
+      </w:r>
+      <w:proofErr w:type="spellEnd"/>
+      <w:r>
+        <w:rPr>
+          <w:color w:val="A6A6A6" w:themeColor="background1" w:themeShade="A6"/>
+        </w:rPr>
+        <w:t>:</w:t>
       </w:r>
     </w:p>
     <w:p>
@@ -2166,7 +3998,7 @@
         </w:rPr>
         <w:t xml:space="preserve">Installation is a pain. I followed the tutorial here: </w:t>
       </w:r>
-      <w:hyperlink r:id="rId17" w:history="1">
+      <w:hyperlink r:id="rId18" w:history="1">
         <w:r>
           <w:rPr>
             <w:rStyle w:val="Hyperlink"/>
@@ -2181,7 +4013,7 @@
         </w:rPr>
         <w:t xml:space="preserve"> using the git package here (</w:t>
       </w:r>
-      <w:hyperlink r:id="rId18" w:history="1">
+      <w:hyperlink r:id="rId19" w:history="1">
         <w:r>
           <w:rPr>
             <w:rStyle w:val="Hyperlink"/>
@@ -2196,11 +4028,33 @@
         </w:rPr>
         <w:t xml:space="preserve">) to install the </w:t>
       </w:r>
-      <w:r>
-        <w:rPr>
-          <w:color w:val="A6A6A6" w:themeColor="background1" w:themeShade="A6"/>
-        </w:rPr>
-        <w:t>OpenRave software package. (I think the tutorial has been updated in the last week so you can go straight to docker and it’ll take care of the installation for you)</w:t>
+      <w:proofErr w:type="spellStart"/>
+      <w:r>
+        <w:rPr>
+          <w:color w:val="A6A6A6" w:themeColor="background1" w:themeShade="A6"/>
+        </w:rPr>
+        <w:t>OpenRave</w:t>
+      </w:r>
+      <w:proofErr w:type="spellEnd"/>
+      <w:r>
+        <w:rPr>
+          <w:color w:val="A6A6A6" w:themeColor="background1" w:themeShade="A6"/>
+        </w:rPr>
+        <w:t xml:space="preserve"> software package. (I think the tutorial has been updated in the last week so you can go straight to </w:t>
+      </w:r>
+      <w:proofErr w:type="gramStart"/>
+      <w:r>
+        <w:rPr>
+          <w:color w:val="A6A6A6" w:themeColor="background1" w:themeShade="A6"/>
+        </w:rPr>
+        <w:t>docker</w:t>
+      </w:r>
+      <w:proofErr w:type="gramEnd"/>
+      <w:r>
+        <w:rPr>
+          <w:color w:val="A6A6A6" w:themeColor="background1" w:themeShade="A6"/>
+        </w:rPr>
+        <w:t xml:space="preserve"> and it’ll take care of the installation for you)</w:t>
       </w:r>
     </w:p>
     <w:p>
@@ -2218,7 +4072,21 @@
         <w:rPr>
           <w:color w:val="A6A6A6" w:themeColor="background1" w:themeShade="A6"/>
         </w:rPr>
-        <w:t xml:space="preserve">Download collada_urdf: </w:t>
+        <w:t xml:space="preserve">Download </w:t>
+      </w:r>
+      <w:proofErr w:type="spellStart"/>
+      <w:r>
+        <w:rPr>
+          <w:color w:val="A6A6A6" w:themeColor="background1" w:themeShade="A6"/>
+        </w:rPr>
+        <w:t>collada_urdf</w:t>
+      </w:r>
+      <w:proofErr w:type="spellEnd"/>
+      <w:r>
+        <w:rPr>
+          <w:color w:val="A6A6A6" w:themeColor="background1" w:themeShade="A6"/>
+        </w:rPr>
+        <w:t xml:space="preserve">: </w:t>
       </w:r>
     </w:p>
     <w:p>
@@ -2233,8 +4101,59 @@
         <w:rPr>
           <w:color w:val="A6A6A6" w:themeColor="background1" w:themeShade="A6"/>
         </w:rPr>
-        <w:t>&gt; sudo apt-get install ros-melodic-collada-urdf</w:t>
-      </w:r>
+        <w:lastRenderedPageBreak/>
+        <w:t xml:space="preserve">&gt; </w:t>
+      </w:r>
+      <w:proofErr w:type="spellStart"/>
+      <w:r>
+        <w:rPr>
+          <w:color w:val="A6A6A6" w:themeColor="background1" w:themeShade="A6"/>
+        </w:rPr>
+        <w:t>sudo</w:t>
+      </w:r>
+      <w:proofErr w:type="spellEnd"/>
+      <w:r>
+        <w:rPr>
+          <w:color w:val="A6A6A6" w:themeColor="background1" w:themeShade="A6"/>
+        </w:rPr>
+        <w:t xml:space="preserve"> apt-get install </w:t>
+      </w:r>
+      <w:proofErr w:type="spellStart"/>
+      <w:r>
+        <w:rPr>
+          <w:color w:val="A6A6A6" w:themeColor="background1" w:themeShade="A6"/>
+        </w:rPr>
+        <w:t>ros</w:t>
+      </w:r>
+      <w:proofErr w:type="spellEnd"/>
+      <w:r>
+        <w:rPr>
+          <w:color w:val="A6A6A6" w:themeColor="background1" w:themeShade="A6"/>
+        </w:rPr>
+        <w:t>-melodic-</w:t>
+      </w:r>
+      <w:proofErr w:type="spellStart"/>
+      <w:r>
+        <w:rPr>
+          <w:color w:val="A6A6A6" w:themeColor="background1" w:themeShade="A6"/>
+        </w:rPr>
+        <w:t>collada</w:t>
+      </w:r>
+      <w:proofErr w:type="spellEnd"/>
+      <w:r>
+        <w:rPr>
+          <w:color w:val="A6A6A6" w:themeColor="background1" w:themeShade="A6"/>
+        </w:rPr>
+        <w:t>-</w:t>
+      </w:r>
+      <w:proofErr w:type="spellStart"/>
+      <w:r>
+        <w:rPr>
+          <w:color w:val="A6A6A6" w:themeColor="background1" w:themeShade="A6"/>
+        </w:rPr>
+        <w:t>urdf</w:t>
+      </w:r>
+      <w:proofErr w:type="spellEnd"/>
     </w:p>
     <w:p>
       <w:pPr>
@@ -2251,7 +4170,35 @@
         <w:rPr>
           <w:color w:val="A6A6A6" w:themeColor="background1" w:themeShade="A6"/>
         </w:rPr>
-        <w:t>Once again, check your $ROS_PACKAGE_PATH variable to make sure it can find your urdfs before you turn them into .dae files with this command:</w:t>
+        <w:t xml:space="preserve">Once again, check your $ROS_PACKAGE_PATH variable to make sure it can find your </w:t>
+      </w:r>
+      <w:proofErr w:type="spellStart"/>
+      <w:r>
+        <w:rPr>
+          <w:color w:val="A6A6A6" w:themeColor="background1" w:themeShade="A6"/>
+        </w:rPr>
+        <w:t>urdfs</w:t>
+      </w:r>
+      <w:proofErr w:type="spellEnd"/>
+      <w:r>
+        <w:rPr>
+          <w:color w:val="A6A6A6" w:themeColor="background1" w:themeShade="A6"/>
+        </w:rPr>
+        <w:t xml:space="preserve"> before you turn them into .</w:t>
+      </w:r>
+      <w:proofErr w:type="spellStart"/>
+      <w:r>
+        <w:rPr>
+          <w:color w:val="A6A6A6" w:themeColor="background1" w:themeShade="A6"/>
+        </w:rPr>
+        <w:t>dae</w:t>
+      </w:r>
+      <w:proofErr w:type="spellEnd"/>
+      <w:r>
+        <w:rPr>
+          <w:color w:val="A6A6A6" w:themeColor="background1" w:themeShade="A6"/>
+        </w:rPr>
+        <w:t xml:space="preserve"> files with this command:</w:t>
       </w:r>
     </w:p>
     <w:p>
@@ -2266,8 +4213,80 @@
         <w:rPr>
           <w:color w:val="A6A6A6" w:themeColor="background1" w:themeShade="A6"/>
         </w:rPr>
-        <w:t>&gt; rosrun collada_urdf urdf_to_collada “$MYROBOT_NAME”.urdf “$MYROBOT_NAME”.dae</w:t>
-      </w:r>
+        <w:t xml:space="preserve">&gt; </w:t>
+      </w:r>
+      <w:proofErr w:type="spellStart"/>
+      <w:r>
+        <w:rPr>
+          <w:color w:val="A6A6A6" w:themeColor="background1" w:themeShade="A6"/>
+        </w:rPr>
+        <w:t>rosrun</w:t>
+      </w:r>
+      <w:proofErr w:type="spellEnd"/>
+      <w:r>
+        <w:rPr>
+          <w:color w:val="A6A6A6" w:themeColor="background1" w:themeShade="A6"/>
+        </w:rPr>
+        <w:t xml:space="preserve"> </w:t>
+      </w:r>
+      <w:proofErr w:type="spellStart"/>
+      <w:r>
+        <w:rPr>
+          <w:color w:val="A6A6A6" w:themeColor="background1" w:themeShade="A6"/>
+        </w:rPr>
+        <w:t>collada_urdf</w:t>
+      </w:r>
+      <w:proofErr w:type="spellEnd"/>
+      <w:r>
+        <w:rPr>
+          <w:color w:val="A6A6A6" w:themeColor="background1" w:themeShade="A6"/>
+        </w:rPr>
+        <w:t xml:space="preserve"> </w:t>
+      </w:r>
+      <w:proofErr w:type="spellStart"/>
+      <w:r>
+        <w:rPr>
+          <w:color w:val="A6A6A6" w:themeColor="background1" w:themeShade="A6"/>
+        </w:rPr>
+        <w:t>urdf_to_collada</w:t>
+      </w:r>
+      <w:proofErr w:type="spellEnd"/>
+      <w:r>
+        <w:rPr>
+          <w:color w:val="A6A6A6" w:themeColor="background1" w:themeShade="A6"/>
+        </w:rPr>
+        <w:t xml:space="preserve"> “$MYROBOT_NAME</w:t>
+      </w:r>
+      <w:proofErr w:type="gramStart"/>
+      <w:r>
+        <w:rPr>
+          <w:color w:val="A6A6A6" w:themeColor="background1" w:themeShade="A6"/>
+        </w:rPr>
+        <w:t>”.</w:t>
+      </w:r>
+      <w:proofErr w:type="spellStart"/>
+      <w:r>
+        <w:rPr>
+          <w:color w:val="A6A6A6" w:themeColor="background1" w:themeShade="A6"/>
+        </w:rPr>
+        <w:t>urdf</w:t>
+      </w:r>
+      <w:proofErr w:type="spellEnd"/>
+      <w:proofErr w:type="gramEnd"/>
+      <w:r>
+        <w:rPr>
+          <w:color w:val="A6A6A6" w:themeColor="background1" w:themeShade="A6"/>
+        </w:rPr>
+        <w:t xml:space="preserve"> “$MYROBOT_NAME”.</w:t>
+      </w:r>
+      <w:proofErr w:type="spellStart"/>
+      <w:r>
+        <w:rPr>
+          <w:color w:val="A6A6A6" w:themeColor="background1" w:themeShade="A6"/>
+        </w:rPr>
+        <w:t>dae</w:t>
+      </w:r>
+      <w:proofErr w:type="spellEnd"/>
     </w:p>
     <w:p>
       <w:pPr>
@@ -2290,9 +4309,17 @@
         </w:numPr>
       </w:pPr>
       <w:r>
-        <w:t xml:space="preserve">I followed this tutorial, with its relevant github: </w:t>
-      </w:r>
-      <w:hyperlink r:id="rId19" w:history="1">
+        <w:t xml:space="preserve">I followed this tutorial, with its relevant </w:t>
+      </w:r>
+      <w:proofErr w:type="spellStart"/>
+      <w:r>
+        <w:t>github</w:t>
+      </w:r>
+      <w:proofErr w:type="spellEnd"/>
+      <w:r>
+        <w:t xml:space="preserve">: </w:t>
+      </w:r>
+      <w:hyperlink r:id="rId20" w:history="1">
         <w:r>
           <w:rPr>
             <w:rStyle w:val="Hyperlink"/>
@@ -2314,31 +4341,105 @@
           <w:color w:val="auto"/>
           <w:u w:val="none"/>
         </w:rPr>
-        <w:t xml:space="preserve"> Look for NAH_DTW</w:t>
-      </w:r>
-      <w:r>
-        <w:rPr>
-          <w:rStyle w:val="Hyperlink"/>
-          <w:color w:val="auto"/>
-          <w:u w:val="none"/>
-        </w:rPr>
-        <w:t>_for_JA</w:t>
-      </w:r>
-      <w:r>
-        <w:rPr>
-          <w:rStyle w:val="Hyperlink"/>
-          <w:color w:val="auto"/>
-          <w:u w:val="none"/>
-        </w:rPr>
-        <w:t>.ipynb in the github</w:t>
-      </w:r>
-      <w:r>
-        <w:rPr>
-          <w:rStyle w:val="Hyperlink"/>
-          <w:color w:val="auto"/>
-          <w:u w:val="none"/>
-        </w:rPr>
-        <w:t>. (I made two files, one for end-effector DTW alignment and one that includes alignment for joint positions. I realized that it’s better to make mappings to the joint angles, since that’s how Unity will control the robot, rather than generating end-effector poses that you have to put back into MoveIt (and which leave an unresolved DOF mismatch for some URDFs).)</w:t>
+        <w:t xml:space="preserve"> Look for </w:t>
+      </w:r>
+      <w:proofErr w:type="spellStart"/>
+      <w:r>
+        <w:rPr>
+          <w:rStyle w:val="Hyperlink"/>
+          <w:color w:val="auto"/>
+          <w:u w:val="none"/>
+        </w:rPr>
+        <w:t>NAH_DTW</w:t>
+      </w:r>
+      <w:r>
+        <w:rPr>
+          <w:rStyle w:val="Hyperlink"/>
+          <w:color w:val="auto"/>
+          <w:u w:val="none"/>
+        </w:rPr>
+        <w:t>_for_</w:t>
+      </w:r>
+      <w:proofErr w:type="gramStart"/>
+      <w:r>
+        <w:rPr>
+          <w:rStyle w:val="Hyperlink"/>
+          <w:color w:val="auto"/>
+          <w:u w:val="none"/>
+        </w:rPr>
+        <w:t>JA</w:t>
+      </w:r>
+      <w:r>
+        <w:rPr>
+          <w:rStyle w:val="Hyperlink"/>
+          <w:color w:val="auto"/>
+          <w:u w:val="none"/>
+        </w:rPr>
+        <w:t>.ipynb</w:t>
+      </w:r>
+      <w:proofErr w:type="spellEnd"/>
+      <w:proofErr w:type="gramEnd"/>
+      <w:r>
+        <w:rPr>
+          <w:rStyle w:val="Hyperlink"/>
+          <w:color w:val="auto"/>
+          <w:u w:val="none"/>
+        </w:rPr>
+        <w:t xml:space="preserve"> in the </w:t>
+      </w:r>
+      <w:proofErr w:type="spellStart"/>
+      <w:r>
+        <w:rPr>
+          <w:rStyle w:val="Hyperlink"/>
+          <w:color w:val="auto"/>
+          <w:u w:val="none"/>
+        </w:rPr>
+        <w:t>github</w:t>
+      </w:r>
+      <w:proofErr w:type="spellEnd"/>
+      <w:r>
+        <w:rPr>
+          <w:rStyle w:val="Hyperlink"/>
+          <w:color w:val="auto"/>
+          <w:u w:val="none"/>
+        </w:rPr>
+        <w:t xml:space="preserve">. (I made two files, one for end-effector DTW alignment and one that includes alignment for joint positions. I realized that it’s better to make mappings to the joint angles, since that’s how Unity will control the robot, rather than generating end-effector poses that you </w:t>
+      </w:r>
+      <w:proofErr w:type="gramStart"/>
+      <w:r>
+        <w:rPr>
+          <w:rStyle w:val="Hyperlink"/>
+          <w:color w:val="auto"/>
+          <w:u w:val="none"/>
+        </w:rPr>
+        <w:t>have to</w:t>
+      </w:r>
+      <w:proofErr w:type="gramEnd"/>
+      <w:r>
+        <w:rPr>
+          <w:rStyle w:val="Hyperlink"/>
+          <w:color w:val="auto"/>
+          <w:u w:val="none"/>
+        </w:rPr>
+        <w:t xml:space="preserve"> put back into </w:t>
+      </w:r>
+      <w:proofErr w:type="spellStart"/>
+      <w:r>
+        <w:rPr>
+          <w:rStyle w:val="Hyperlink"/>
+          <w:color w:val="auto"/>
+          <w:u w:val="none"/>
+        </w:rPr>
+        <w:t>MoveIt</w:t>
+      </w:r>
+      <w:proofErr w:type="spellEnd"/>
+      <w:r>
+        <w:rPr>
+          <w:rStyle w:val="Hyperlink"/>
+          <w:color w:val="auto"/>
+          <w:u w:val="none"/>
+        </w:rPr>
+        <w:t xml:space="preserve"> (and which leave an unresolved DOF mismatch for some URDFs).)</w:t>
       </w:r>
     </w:p>
     <w:p>
@@ -2365,14 +4466,32 @@
         <w:t>GPR</w:t>
       </w:r>
       <w:r>
-        <w:t>: look for GPR_for_</w:t>
-      </w:r>
-      <w:r>
-        <w:t>joint_angles</w:t>
-      </w:r>
-      <w:r>
-        <w:t>.ipynb in the github</w:t>
-      </w:r>
+        <w:t xml:space="preserve">: look for </w:t>
+      </w:r>
+      <w:proofErr w:type="spellStart"/>
+      <w:r>
+        <w:t>GPR_for_</w:t>
+      </w:r>
+      <w:r>
+        <w:t>joint_</w:t>
+      </w:r>
+      <w:proofErr w:type="gramStart"/>
+      <w:r>
+        <w:t>angles</w:t>
+      </w:r>
+      <w:r>
+        <w:t>.ipynb</w:t>
+      </w:r>
+      <w:proofErr w:type="spellEnd"/>
+      <w:proofErr w:type="gramEnd"/>
+      <w:r>
+        <w:t xml:space="preserve"> in the </w:t>
+      </w:r>
+      <w:proofErr w:type="spellStart"/>
+      <w:r>
+        <w:t>github</w:t>
+      </w:r>
+      <w:proofErr w:type="spellEnd"/>
     </w:p>
     <w:p>
       <w:pPr>
@@ -2383,7 +4502,23 @@
         </w:numPr>
       </w:pPr>
       <w:r>
-        <w:t xml:space="preserve">Note that Unity stores Transform rotations as quaternions, but controls them via Euler angle rotations. This is why the control script in the Unity requires a 180/pi factor to be multiplied against the same rotation values it just exported into the log file in order to animate the URDF. But it also means that </w:t>
+        <w:t xml:space="preserve">Note that Unity stores Transform rotations as </w:t>
+      </w:r>
+      <w:proofErr w:type="gramStart"/>
+      <w:r>
+        <w:t>quaternions, but</w:t>
+      </w:r>
+      <w:proofErr w:type="gramEnd"/>
+      <w:r>
+        <w:t xml:space="preserve"> controls them via Euler angle rotations. </w:t>
+      </w:r>
+      <w:proofErr w:type="gramStart"/>
+      <w:r>
+        <w:t>This is why</w:t>
+      </w:r>
+      <w:proofErr w:type="gramEnd"/>
+      <w:r>
+        <w:t xml:space="preserve"> the control script in the Unity requires a 180/pi factor to be multiplied against the same rotation values it just exported into the log file in order to animate the URDF. But it also means that </w:t>
       </w:r>
       <w:r>
         <w:t xml:space="preserve">Unity sometimes hiccups and outputs odd </w:t>
@@ -2418,12 +4553,21 @@
       <w:r>
         <w:t>https://stackoverflow.com/questions/50185399/multiple-output-gaussian-process-regression-in-scikit-learn</w:t>
       </w:r>
-      <w:r>
-        <w:t xml:space="preserve">) , multiple-output GPRs really are equivalent (or should be) to </w:t>
-      </w:r>
-      <w:r>
-        <w:lastRenderedPageBreak/>
-        <w:t>multiple single-output GPRs, and thus for the sake of getting accurate std_dev info, we should train GPRs for each joint angle separately</w:t>
+      <w:proofErr w:type="gramStart"/>
+      <w:r>
+        <w:t>) ,</w:t>
+      </w:r>
+      <w:proofErr w:type="gramEnd"/>
+      <w:r>
+        <w:t xml:space="preserve"> multiple-output GPRs really are equivalent (or should be) to multiple single-output GPRs, and thus for the sake of getting accurate </w:t>
+      </w:r>
+      <w:proofErr w:type="spellStart"/>
+      <w:r>
+        <w:t>std_dev</w:t>
+      </w:r>
+      <w:proofErr w:type="spellEnd"/>
+      <w:r>
+        <w:t xml:space="preserve"> info, we should train GPRs for each joint angle separately</w:t>
       </w:r>
       <w:r>
         <w:t>.</w:t>
@@ -2454,7 +4598,7 @@
         <w:lastRenderedPageBreak/>
         <w:t xml:space="preserve">Weird plugin bugs: </w:t>
       </w:r>
-      <w:hyperlink r:id="rId20" w:history="1">
+      <w:hyperlink r:id="rId21" w:history="1">
         <w:r>
           <w:rPr>
             <w:rStyle w:val="Hyperlink"/>
@@ -2467,7 +4611,7 @@
       <w:r>
         <w:t xml:space="preserve">Motivation for doing multiple single-output GPRs instead of one attempted multiple-output GPR: </w:t>
       </w:r>
-      <w:hyperlink r:id="rId21" w:history="1">
+      <w:hyperlink r:id="rId22" w:history="1">
         <w:r>
           <w:rPr>
             <w:rStyle w:val="Hyperlink"/>

</xml_diff>

<commit_message>
Updating readme with GUI changes
</commit_message>
<xml_diff>
--- a/Resources for VR Study Creation - readme.docx
+++ b/Resources for VR Study Creation - readme.docx
@@ -97,6 +97,21 @@
       <w:pPr>
         <w:pStyle w:val="ListParagraph"/>
         <w:numPr>
+          <w:ilvl w:val="1"/>
+          <w:numId w:val="1"/>
+        </w:numPr>
+      </w:pPr>
+      <w:r>
+        <w:t xml:space="preserve">I originally started with the following packages from the Package Manager (Windows -&gt; Package Manager): XR Plugin Management, OpenXR Plugin. In order to operate any GUI stuff, you’ll also need to add the XR Interaction Toolkit and possibly the Universal RP (Render Pipeline). I followed this tutorial to get the GUI stuff to work: </w:t>
+      </w:r>
+      <w:r>
+        <w:t>https://learn.unity.com/course/create-with-vr?uv=2020.3</w:t>
+      </w:r>
+    </w:p>
+    <w:p>
+      <w:pPr>
+        <w:pStyle w:val="ListParagraph"/>
+        <w:numPr>
           <w:ilvl w:val="0"/>
           <w:numId w:val="1"/>
         </w:numPr>
@@ -279,7 +294,11 @@
         <w:t xml:space="preserve">, but </w:t>
       </w:r>
       <w:r>
-        <w:t>once your APK is built, you don’t need to rebuild it in order to launch it on your Oculus. If it’s already downloaded, go to your list of existing apps. The default is to display only Unity apps, so click on the dropdown in the upper right corner from inside your headset and it should give you other options. Scroll all the way down to “Unknown Sources” and then you should be able to see your app. It might give you a warning about unverified sources; you built this yourself so just skip it.</w:t>
+        <w:t xml:space="preserve">once your APK is built, you don’t need to rebuild it in order to launch it on your Oculus. If it’s already downloaded, go to your list of existing apps. The default is to display only Unity apps, so click on the dropdown in the upper right corner from inside your headset and it should give you other options. Scroll all the way down to “Unknown Sources” and then you </w:t>
+      </w:r>
+      <w:r>
+        <w:lastRenderedPageBreak/>
+        <w:t>should be able to see your app. It might give you a warning about unverified sources; you built this yourself so just skip it.</w:t>
       </w:r>
     </w:p>
     <w:p>
@@ -291,11 +310,7 @@
         </w:numPr>
       </w:pPr>
       <w:r>
-        <w:t xml:space="preserve">This allows you to play or restart an apk you’ve already installed. If you have the .apk but have not loaded it to your Oculus for some reason, open SideQuest and click the “upload” icon (it’s closer to the middle of the bar of icons on the top right). It’ll let you know if there have been any errors in uploading or if your </w:t>
-      </w:r>
-      <w:r>
-        <w:lastRenderedPageBreak/>
-        <w:t>Oculus can’t be found and you need to unplug and click through some dialogue boxes again.</w:t>
+        <w:t>This allows you to play or restart an apk you’ve already installed. If you have the .apk but have not loaded it to your Oculus for some reason, open SideQuest and click the “upload” icon (it’s closer to the middle of the bar of icons on the top right). It’ll let you know if there have been any errors in uploading or if your Oculus can’t be found and you need to unplug and click through some dialogue boxes again.</w:t>
       </w:r>
     </w:p>
     <w:p>
@@ -546,6 +561,7 @@
         </w:numPr>
       </w:pPr>
       <w:r>
+        <w:lastRenderedPageBreak/>
         <w:t>T</w:t>
       </w:r>
       <w:r>
@@ -585,7 +601,6 @@
         </w:numPr>
       </w:pPr>
       <w:r>
-        <w:lastRenderedPageBreak/>
         <w:t>I’ve gotten a world AABB error when the URDF is initialized too far from the world origin. Not 100% sure why this might be (“AABB” is a super descriptive error message), but come back to that/keep it in mind.</w:t>
       </w:r>
     </w:p>
@@ -856,7 +871,11 @@
         <w:t xml:space="preserve">, </w:t>
       </w:r>
       <w:r>
-        <w:t xml:space="preserve">target joint angles can be set and the robot can “drive” to them. In order to span a reasonable portion of the URDF workspace, this script generates a sequence of random joint angle combinations based on a random number seed, subsamples the list to a trajectory that can fit within 5 minutes, and then drives the robot URDF through that sequence of poses. </w:t>
+        <w:t xml:space="preserve">target joint angles can be set and the robot can “drive” to them. In order to span a reasonable portion of the URDF workspace, this script generates a sequence of random joint angle </w:t>
+      </w:r>
+      <w:r>
+        <w:lastRenderedPageBreak/>
+        <w:t xml:space="preserve">combinations based on a random number seed, subsamples the list to a trajectory that can fit within 5 minutes, and then drives the robot URDF through that sequence of poses. </w:t>
       </w:r>
       <w:r>
         <w:t>This script also has modifications to allow it to take turns with other URDFs, so that the different robots are operated sequentially and their associated information is saved into different .csv files.</w:t>
@@ -871,53 +890,185 @@
         </w:numPr>
       </w:pPr>
       <w:r>
+        <w:t>Note: if anything breaks in your project, you’ll likely get crazy random motion from the robot. Backtrack and try again</w:t>
+      </w:r>
+      <w:r>
+        <w:t>, or check to make sure all your GameObject references are populated and valid</w:t>
+      </w:r>
+      <w:r>
+        <w:t>. I’ve had this behavior when I tried to call or access a Game Object in the project that was not available or active—even when it wasn’t the robot Game Object, but a TextMeshPro Debug Report or something.</w:t>
+      </w:r>
+    </w:p>
+    <w:p>
+      <w:pPr>
+        <w:pStyle w:val="ListParagraph"/>
+        <w:numPr>
+          <w:ilvl w:val="0"/>
+          <w:numId w:val="1"/>
+        </w:numPr>
+        <w:rPr>
+          <w:u w:val="single"/>
+        </w:rPr>
+      </w:pPr>
+      <w:r>
+        <w:rPr>
+          <w:u w:val="single"/>
+        </w:rPr>
+        <w:t>Recording URDF and User Poses</w:t>
+      </w:r>
+    </w:p>
+    <w:p>
+      <w:pPr>
+        <w:pStyle w:val="ListParagraph"/>
+        <w:numPr>
+          <w:ilvl w:val="1"/>
+          <w:numId w:val="1"/>
+        </w:numPr>
+      </w:pPr>
+      <w:r>
+        <w:t>The PosPotRecorder.cs</w:t>
+      </w:r>
+      <w:r>
+        <w:t xml:space="preserve"> file can be inserted as many times as necessary into the Hierarchy within the Scene. (I </w:t>
+      </w:r>
+      <w:r>
+        <w:t xml:space="preserve">attach it underneath every HandAnchor or EndEffector that I might want to record pose info for, but it </w:t>
+      </w:r>
+      <w:r>
+        <w:t>has a public input field where you can drag the Transform or GameObject of your choice, so all the scripts could technically live under one GameObject if you wanted). It will record the Transform information (</w:t>
+      </w:r>
+      <w:r>
+        <w:t xml:space="preserve">position and rotation about X/Y/Z axes) into a csv which is labeled according to the GameObject name. </w:t>
+      </w:r>
+    </w:p>
+    <w:p>
+      <w:pPr>
+        <w:pStyle w:val="ListParagraph"/>
+        <w:numPr>
+          <w:ilvl w:val="2"/>
+          <w:numId w:val="1"/>
+        </w:numPr>
+        <w:rPr>
+          <w:highlight w:val="green"/>
+        </w:rPr>
+      </w:pPr>
+      <w:r>
+        <w:t xml:space="preserve">Note that the </w:t>
+      </w:r>
+      <w:r>
+        <w:t xml:space="preserve">Transform information will be stored </w:t>
+      </w:r>
+      <w:r>
+        <w:t>as a weird mixture of Euler angle and quaternion: Unity stores Transform data as quaternions in radians, but handles</w:t>
+      </w:r>
+      <w:r>
+        <w:t xml:space="preserve"> translations and rotations along the X/Y/Z axes and by degrees. Since MoveIt also uses radians, the Controller scripts are designed to transform inputs from the csv files by a factor of 180/pi in order to </w:t>
+      </w:r>
+      <w:r>
+        <w:t xml:space="preserve">create the desired range of motion. However, this may be resulting in discontinuities in logged data. </w:t>
+      </w:r>
+      <w:r>
+        <w:t>Double check to make sure you understand the nature of your input and output transforms.</w:t>
+      </w:r>
+    </w:p>
+    <w:p>
+      <w:pPr>
+        <w:pStyle w:val="ListParagraph"/>
+        <w:numPr>
+          <w:ilvl w:val="1"/>
+          <w:numId w:val="1"/>
+        </w:numPr>
+      </w:pPr>
+      <w:r>
+        <w:t xml:space="preserve">The JointRecorder.cs file generates files similarly to the PosPotRecorder, but instead of recording position and orientation information, it stores the joint angles for each of the numerically-labeled joints in the URDF. </w:t>
+      </w:r>
+    </w:p>
+    <w:p>
+      <w:pPr>
+        <w:pStyle w:val="ListParagraph"/>
+        <w:numPr>
+          <w:ilvl w:val="2"/>
+          <w:numId w:val="1"/>
+        </w:numPr>
+      </w:pPr>
+      <w:r>
+        <w:t xml:space="preserve">Note that this script runs continuously, and that the size of the target file is not </w:t>
+      </w:r>
+      <w:r>
+        <w:t xml:space="preserve">based on the input controlpositions.csv file and cannot be </w:t>
+      </w:r>
+      <w:r>
+        <w:t>known from the beginning. Therefore, instead of storing all joint values into a variable that is then written into a csv</w:t>
+      </w:r>
+      <w:r>
+        <w:t xml:space="preserve"> at the end of a run</w:t>
+      </w:r>
+      <w:r>
+        <w:t xml:space="preserve">, the &lt;urdf_name&gt;_JointMotion_&lt;run_num&gt;.csv file is opened </w:t>
+      </w:r>
+      <w:r>
+        <w:t>immediately upon launch and values are stored in it throughout the run. This means that at the end of your data collection, you will have one opened but empty JointMotion.csv file that needs to be deleted. It also means that if you relaunch the apk freshly for any testing purposes, it will immediately overwrite the &lt;urdf&gt;_JointMotion_1.csv file if it exists.</w:t>
+      </w:r>
+      <w:r>
+        <w:t xml:space="preserve"> There are probably tidier ways of writing this but for now, just be careful.</w:t>
+      </w:r>
+    </w:p>
+    <w:p>
+      <w:pPr>
+        <w:pStyle w:val="ListParagraph"/>
+        <w:numPr>
+          <w:ilvl w:val="1"/>
+          <w:numId w:val="1"/>
+        </w:numPr>
+        <w:rPr>
+          <w:color w:val="A6A6A6" w:themeColor="background1" w:themeShade="A6"/>
+        </w:rPr>
+      </w:pPr>
+      <w:r>
+        <w:rPr>
+          <w:color w:val="A6A6A6" w:themeColor="background1" w:themeShade="A6"/>
+        </w:rPr>
+        <w:t>I had intended to transmit info</w:t>
+      </w:r>
+      <w:r>
+        <w:rPr>
+          <w:color w:val="A6A6A6" w:themeColor="background1" w:themeShade="A6"/>
+        </w:rPr>
+        <w:t xml:space="preserve"> to/from the Oculus Quest</w:t>
+      </w:r>
+      <w:r>
+        <w:rPr>
+          <w:color w:val="A6A6A6" w:themeColor="background1" w:themeShade="A6"/>
+        </w:rPr>
+        <w:t xml:space="preserve"> via server, as Jack did for the RoboVR Hackathon in October. Instead, I’m doing asynchronous transfer of info via .csv log files. If you need real-time info transfer, there is theoretically a ROS# communication pathway you can set up with Unity (see “Simulating Robots in Unity” from a Google </w:t>
+      </w:r>
+      <w:r>
+        <w:rPr>
+          <w:color w:val="A6A6A6" w:themeColor="background1" w:themeShade="A6"/>
+        </w:rPr>
         <w:lastRenderedPageBreak/>
-        <w:t>Note: if anything breaks in your project, you’ll likely get crazy random motion from the robot. Backtrack and try again</w:t>
-      </w:r>
-      <w:r>
-        <w:t>, or check to make sure all your GameObject references are populated and valid</w:t>
-      </w:r>
-      <w:r>
-        <w:t>. I’ve had this behavior when I tried to call or access a Game Object in the project that was not available or active—even when it wasn’t the robot Game Object, but a TextMeshPro Debug Report or something.</w:t>
-      </w:r>
-    </w:p>
-    <w:p>
-      <w:pPr>
-        <w:pStyle w:val="ListParagraph"/>
-        <w:numPr>
-          <w:ilvl w:val="0"/>
-          <w:numId w:val="1"/>
-        </w:numPr>
-        <w:rPr>
-          <w:u w:val="single"/>
-        </w:rPr>
-      </w:pPr>
-      <w:r>
-        <w:rPr>
-          <w:u w:val="single"/>
-        </w:rPr>
-        <w:t>Recording URDF and User Poses</w:t>
-      </w:r>
-    </w:p>
-    <w:p>
-      <w:pPr>
-        <w:pStyle w:val="ListParagraph"/>
-        <w:numPr>
-          <w:ilvl w:val="1"/>
-          <w:numId w:val="1"/>
-        </w:numPr>
-      </w:pPr>
-      <w:r>
-        <w:t>The PosPotRecorder.cs</w:t>
-      </w:r>
-      <w:r>
-        <w:t xml:space="preserve"> file can be inserted as many times as necessary into the Hierarchy within the Scene. (I </w:t>
-      </w:r>
-      <w:r>
-        <w:t xml:space="preserve">attach it underneath every HandAnchor or EndEffector that I might want to record pose info for, but it </w:t>
-      </w:r>
-      <w:r>
-        <w:t xml:space="preserve">has a public input field where you can drag the Transform or GameObject of your choice, so all the scripts could technically live under one GameObject if you wanted). It will record the Transform information (position and rotation about X/Y/Z axes) into a csv which is labeled according to the GameObject name. </w:t>
+        <w:t xml:space="preserve">search) but if that doesn’t work, I know we’ve at least got Jack’s method functioning once. </w:t>
+      </w:r>
+    </w:p>
+    <w:p>
+      <w:pPr>
+        <w:pStyle w:val="ListParagraph"/>
+        <w:ind w:left="1080" w:firstLine="360"/>
+        <w:rPr>
+          <w:color w:val="A6A6A6" w:themeColor="background1" w:themeShade="A6"/>
+        </w:rPr>
+      </w:pPr>
+      <w:r>
+        <w:rPr>
+          <w:color w:val="A6A6A6" w:themeColor="background1" w:themeShade="A6"/>
+        </w:rPr>
+        <w:t>To t</w:t>
+      </w:r>
+      <w:r>
+        <w:rPr>
+          <w:color w:val="A6A6A6" w:themeColor="background1" w:themeShade="A6"/>
+        </w:rPr>
+        <w:t>ransmit info to/from a server using JSONs:</w:t>
       </w:r>
     </w:p>
     <w:p>
@@ -928,137 +1079,13 @@
           <w:numId w:val="1"/>
         </w:numPr>
         <w:rPr>
-          <w:highlight w:val="green"/>
-        </w:rPr>
-      </w:pPr>
-      <w:r>
-        <w:t xml:space="preserve">Note that the </w:t>
-      </w:r>
-      <w:r>
-        <w:t xml:space="preserve">Transform information will be stored </w:t>
-      </w:r>
-      <w:r>
-        <w:t xml:space="preserve">as a weird mixture of Euler angle and quaternion: Unity stores Transform data as quaternions in radians, but handles translations and rotations along the X/Y/Z axes and by degrees. Since MoveIt also uses radians, the Controller scripts are designed to transform inputs from the csv files by a factor of 180/pi in order to </w:t>
-      </w:r>
-      <w:r>
-        <w:t xml:space="preserve">create the desired range of motion. However, this may be resulting in discontinuities in logged data. </w:t>
-      </w:r>
-      <w:r>
-        <w:rPr>
-          <w:highlight w:val="green"/>
-        </w:rPr>
-        <w:t>Double check to make sure you understand the nature of your input and output transforms.</w:t>
-      </w:r>
-    </w:p>
-    <w:p>
-      <w:pPr>
-        <w:pStyle w:val="ListParagraph"/>
-        <w:numPr>
-          <w:ilvl w:val="1"/>
-          <w:numId w:val="1"/>
-        </w:numPr>
-      </w:pPr>
-      <w:r>
-        <w:t xml:space="preserve">The JointRecorder.cs file generates files similarly to the PosPotRecorder, but instead of recording position and orientation information, it stores the joint angles for each of the numerically-labeled joints in the URDF. </w:t>
-      </w:r>
-    </w:p>
-    <w:p>
-      <w:pPr>
-        <w:pStyle w:val="ListParagraph"/>
-        <w:numPr>
-          <w:ilvl w:val="2"/>
-          <w:numId w:val="1"/>
-        </w:numPr>
-      </w:pPr>
-      <w:r>
-        <w:t xml:space="preserve">Note that this script runs continuously, and that the size of the target file is not </w:t>
-      </w:r>
-      <w:r>
-        <w:t xml:space="preserve">based on the input controlpositions.csv file and cannot be </w:t>
-      </w:r>
-      <w:r>
-        <w:t>known from the beginning. Therefore, instead of storing all joint values into a variable that is then written into a csv</w:t>
-      </w:r>
-      <w:r>
-        <w:t xml:space="preserve"> at the end of a run</w:t>
-      </w:r>
-      <w:r>
-        <w:t xml:space="preserve">, the &lt;urdf_name&gt;_JointMotion_&lt;run_num&gt;.csv file is opened </w:t>
-      </w:r>
-      <w:r>
-        <w:t>immediately upon launch and values are stored in it throughout the run. This means that at the end of your data collection, you will have one opened but empty JointMotion.csv file that needs to be deleted. It also means that if you relaunch the apk freshly for any testing purposes, it will immediately overwrite the &lt;urdf&gt;_JointMotion_1.csv file if it exists.</w:t>
-      </w:r>
-      <w:r>
-        <w:t xml:space="preserve"> There are probably tidier ways of writing this but for now, just be careful.</w:t>
-      </w:r>
-    </w:p>
-    <w:p>
-      <w:pPr>
-        <w:pStyle w:val="ListParagraph"/>
-        <w:numPr>
-          <w:ilvl w:val="1"/>
-          <w:numId w:val="1"/>
-        </w:numPr>
-        <w:rPr>
-          <w:color w:val="A6A6A6" w:themeColor="background1" w:themeShade="A6"/>
-        </w:rPr>
-      </w:pPr>
-      <w:r>
-        <w:rPr>
-          <w:color w:val="A6A6A6" w:themeColor="background1" w:themeShade="A6"/>
-        </w:rPr>
-        <w:t>I had intended to transmit info</w:t>
-      </w:r>
-      <w:r>
-        <w:rPr>
-          <w:color w:val="A6A6A6" w:themeColor="background1" w:themeShade="A6"/>
-        </w:rPr>
-        <w:t xml:space="preserve"> to/from the Oculus Quest</w:t>
-      </w:r>
-      <w:r>
-        <w:rPr>
-          <w:color w:val="A6A6A6" w:themeColor="background1" w:themeShade="A6"/>
-        </w:rPr>
-        <w:t xml:space="preserve"> via server, as Jack did for the RoboVR Hackathon in October. Instead, I’m doing asynchronous transfer of info via .csv log files. If you need real-time info transfer, there is theoretically a ROS# communication pathway you can set up with Unity (see “Simulating Robots in Unity” from a Google search) but if that doesn’t work, I know we’ve at least got Jack’s method functioning once. </w:t>
-      </w:r>
-    </w:p>
-    <w:p>
-      <w:pPr>
-        <w:pStyle w:val="ListParagraph"/>
-        <w:ind w:left="1080" w:firstLine="360"/>
-        <w:rPr>
-          <w:color w:val="A6A6A6" w:themeColor="background1" w:themeShade="A6"/>
-        </w:rPr>
-      </w:pPr>
-      <w:r>
-        <w:rPr>
-          <w:color w:val="A6A6A6" w:themeColor="background1" w:themeShade="A6"/>
-        </w:rPr>
-        <w:t>To t</w:t>
-      </w:r>
-      <w:r>
-        <w:rPr>
-          <w:color w:val="A6A6A6" w:themeColor="background1" w:themeShade="A6"/>
-        </w:rPr>
-        <w:t>ransmit info to/from a server using JSONs:</w:t>
-      </w:r>
-    </w:p>
-    <w:p>
-      <w:pPr>
-        <w:pStyle w:val="ListParagraph"/>
-        <w:numPr>
-          <w:ilvl w:val="2"/>
-          <w:numId w:val="1"/>
-        </w:numPr>
-        <w:rPr>
-          <w:color w:val="A6A6A6" w:themeColor="background1" w:themeShade="A6"/>
-        </w:rPr>
-      </w:pPr>
-      <w:r>
-        <w:rPr>
-          <w:color w:val="A6A6A6" w:themeColor="background1" w:themeShade="A6"/>
-        </w:rPr>
-        <w:lastRenderedPageBreak/>
+          <w:color w:val="A6A6A6" w:themeColor="background1" w:themeShade="A6"/>
+        </w:rPr>
+      </w:pPr>
+      <w:r>
+        <w:rPr>
+          <w:color w:val="A6A6A6" w:themeColor="background1" w:themeShade="A6"/>
+        </w:rPr>
         <w:t>Current server setup is done via Go, modified from Jack Kolb’s starter script (see ServerScripts folder. Must be on the same wifi network as the server workstation in order to access.)</w:t>
       </w:r>
     </w:p>
@@ -1135,9 +1162,131 @@
           <w:ilvl w:val="0"/>
           <w:numId w:val="1"/>
         </w:numPr>
-      </w:pPr>
-      <w:r>
-        <w:t xml:space="preserve">Communication between the Oculus and MoveIt is done via .csv logfiles in the “persistent data path directory” (specific paths for deployment on Oculus and testing on Windows are mentioned </w:t>
+        <w:rPr>
+          <w:highlight w:val="cyan"/>
+          <w:u w:val="single"/>
+        </w:rPr>
+      </w:pPr>
+      <w:r>
+        <w:rPr>
+          <w:highlight w:val="cyan"/>
+          <w:u w:val="single"/>
+        </w:rPr>
+        <w:t>Importing and Controlling the Tentacle-bot:</w:t>
+      </w:r>
+      <w:r>
+        <w:rPr>
+          <w:highlight w:val="cyan"/>
+        </w:rPr>
+        <w:t xml:space="preserve"> The tentacle robot is in imitation of a soft-robot, and so it is controlled differently than a URDF with rigid links. There is a 3DOF and a 6DOF version of the prefab in the Assets folder, and each 3DOF segment has a tip and a base connected by 14 skeleton bones. Control of the tentacle will need to be done by controlling the location of the tip and its “pole” in 3D space, according to whatever control scheme you find reasonable. I coded this to be [cartesian/spherical/curvature…?] with a distance limit</w:t>
+      </w:r>
+      <w:r>
+        <w:rPr>
+          <w:highlight w:val="cyan"/>
+        </w:rPr>
+        <w:t>,</w:t>
+      </w:r>
+      <w:r>
+        <w:rPr>
+          <w:highlight w:val="cyan"/>
+        </w:rPr>
+        <w:t xml:space="preserve"> and a restriction that the pole always make</w:t>
+      </w:r>
+      <w:r>
+        <w:rPr>
+          <w:highlight w:val="cyan"/>
+        </w:rPr>
+        <w:t>s the</w:t>
+      </w:r>
+      <w:r>
+        <w:rPr>
+          <w:highlight w:val="cyan"/>
+        </w:rPr>
+        <w:t xml:space="preserve"> tentacle bend upward, instead of horizontally (like </w:t>
+      </w:r>
+      <w:r>
+        <w:rPr>
+          <w:highlight w:val="cyan"/>
+        </w:rPr>
+        <w:t xml:space="preserve">a willow tree </w:t>
+      </w:r>
+      <w:r>
+        <w:rPr>
+          <w:highlight w:val="cyan"/>
+        </w:rPr>
+        <w:t xml:space="preserve">instead of a snake). </w:t>
+      </w:r>
+    </w:p>
+    <w:p>
+      <w:pPr>
+        <w:pStyle w:val="ListParagraph"/>
+        <w:numPr>
+          <w:ilvl w:val="1"/>
+          <w:numId w:val="1"/>
+        </w:numPr>
+        <w:rPr>
+          <w:highlight w:val="cyan"/>
+        </w:rPr>
+      </w:pPr>
+      <w:r>
+        <w:rPr>
+          <w:highlight w:val="cyan"/>
+        </w:rPr>
+        <w:t>You’ll have to switch off the normal control scripts when the tentacle is in play, and you’ll have to report the location of the tip and pole and base instead of the location of the different links in your log file.</w:t>
+      </w:r>
+    </w:p>
+    <w:p>
+      <w:pPr>
+        <w:pStyle w:val="ListParagraph"/>
+        <w:numPr>
+          <w:ilvl w:val="1"/>
+          <w:numId w:val="1"/>
+        </w:numPr>
+        <w:rPr>
+          <w:highlight w:val="cyan"/>
+        </w:rPr>
+      </w:pPr>
+      <w:r>
+        <w:rPr>
+          <w:highlight w:val="cyan"/>
+        </w:rPr>
+        <w:t>Note that you might need to add something to smooth the transition between the bottom and the base. Right now I have the base and top separate for ease of control, but I’m not sure if the parenting will work right between the two so that they sit on top of each other sensibly. Trying to have all of them combined has issues with “loop in parent” errors in Blender so far.</w:t>
+      </w:r>
+      <w:r>
+        <w:rPr>
+          <w:highlight w:val="cyan"/>
+        </w:rPr>
+        <w:t xml:space="preserve"> (Test with moving base and see if top comes along for the ride first</w:t>
+      </w:r>
+      <w:r>
+        <w:rPr>
+          <w:highlight w:val="cyan"/>
+        </w:rPr>
+        <w:t xml:space="preserve">. Answer: it does, but there is a lack of deformation at that juncture. Maybe put a ball there to mark the junction point and cover up the slop, like </w:t>
+      </w:r>
+      <w:r>
+        <w:rPr>
+          <w:highlight w:val="cyan"/>
+        </w:rPr>
+        <w:t>)</w:t>
+      </w:r>
+    </w:p>
+    <w:p>
+      <w:pPr>
+        <w:pStyle w:val="ListParagraph"/>
+        <w:numPr>
+          <w:ilvl w:val="0"/>
+          <w:numId w:val="1"/>
+        </w:numPr>
+      </w:pPr>
+      <w:r>
+        <w:rPr>
+          <w:u w:val="single"/>
+        </w:rPr>
+        <w:t>Communication between the Oculus and MoveIt</w:t>
+      </w:r>
+      <w:r>
+        <w:t xml:space="preserve"> is done via .csv logfiles in the “persistent data path directory” (specific paths for deployment on Oculus and testing on Windows are mentioned </w:t>
       </w:r>
       <w:r>
         <w:t>below</w:t>
@@ -1288,6 +1437,7 @@
           <w:b/>
           <w:bCs/>
         </w:rPr>
+        <w:lastRenderedPageBreak/>
         <w:t>&gt; export ROS_PACKAGE_PATH=$ROS_PACKAGE_PATH:</w:t>
       </w:r>
       <w:commentRangeStart w:id="1"/>
@@ -1551,16 +1701,7 @@
           <w:color w:val="auto"/>
           <w:u w:val="none"/>
         </w:rPr>
-        <w:t xml:space="preserve"> and end pose, press “plan” in the “MotionPlanning/Planning” tab at the bottom left of the RViz screen. You can export the positions of the joints for your planned path by saving the joint positions to a “test.bag” </w:t>
-      </w:r>
-      <w:r>
-        <w:rPr>
-          <w:rStyle w:val="Hyperlink"/>
-          <w:color w:val="auto"/>
-          <w:u w:val="none"/>
-        </w:rPr>
-        <w:lastRenderedPageBreak/>
-        <w:t>rosbag and then a “test.yaml” file with the following command</w:t>
+        <w:t xml:space="preserve"> and end pose, press “plan” in the “MotionPlanning/Planning” tab at the bottom left of the RViz screen. You can export the positions of the joints for your planned path by saving the joint positions to a “test.bag” rosbag and then a “test.yaml” file with the following command</w:t>
       </w:r>
       <w:r>
         <w:rPr>
@@ -1928,7 +2069,7 @@
           <w:color w:val="auto"/>
           <w:u w:val="none"/>
         </w:rPr>
-        <w:t>C:\Quest 2\Internal shared storage\Android\data\com.DefaultCompany.NonAnthroHandsUserStudy\files</w:t>
+        <w:t xml:space="preserve">C:\Quest </w:t>
       </w:r>
       <w:r>
         <w:rPr>
@@ -1938,6 +2079,17 @@
           <w:color w:val="auto"/>
           <w:u w:val="none"/>
         </w:rPr>
+        <w:lastRenderedPageBreak/>
+        <w:t>2\Internal shared storage\Android\data\com.DefaultCompany.NonAnthroHandsUserStudy\files</w:t>
+      </w:r>
+      <w:r>
+        <w:rPr>
+          <w:rStyle w:val="Hyperlink"/>
+          <w:i/>
+          <w:iCs/>
+          <w:color w:val="auto"/>
+          <w:u w:val="none"/>
+        </w:rPr>
         <w:t>”</w:t>
       </w:r>
       <w:r>
@@ -2244,16 +2396,7 @@
           <w:color w:val="A6A6A6" w:themeColor="background1" w:themeShade="A6"/>
           <w:u w:val="none"/>
         </w:rPr>
-        <w:t xml:space="preserve">You can change the joint angle combinations and order in the move_group_python_interface.py, under the go_to_joint_state() function. Comment out all other tutorial functions under the main() function. I found that three joint angles per dof (pi/3, pi, and 5pi/3) was few enough that even with 3^6 combinations, all motions can be run in a reasonable time frame, and the selected joint angles also avoid hitting </w:t>
-      </w:r>
-      <w:r>
-        <w:rPr>
-          <w:rStyle w:val="Hyperlink"/>
-          <w:color w:val="A6A6A6" w:themeColor="background1" w:themeShade="A6"/>
-          <w:u w:val="none"/>
-        </w:rPr>
-        <w:lastRenderedPageBreak/>
-        <w:t>joint limits near 360deg and 0deg. Grab the output angles by doing the usual rosbag command on the /joint_states topic.</w:t>
+        <w:t>You can change the joint angle combinations and order in the move_group_python_interface.py, under the go_to_joint_state() function. Comment out all other tutorial functions under the main() function. I found that three joint angles per dof (pi/3, pi, and 5pi/3) was few enough that even with 3^6 combinations, all motions can be run in a reasonable time frame, and the selected joint angles also avoid hitting joint limits near 360deg and 0deg. Grab the output angles by doing the usual rosbag command on the /joint_states topic.</w:t>
       </w:r>
     </w:p>
     <w:p>
@@ -2475,6 +2618,7 @@
         </w:numPr>
       </w:pPr>
       <w:r>
+        <w:lastRenderedPageBreak/>
         <w:t>Note that if you have extra data at the front or back end, your DTW will have weird mappings there. It’s good practice to truncate all recordings that do not contain actual data.</w:t>
       </w:r>
     </w:p>
@@ -2597,7 +2741,23 @@
         </w:r>
       </w:hyperlink>
     </w:p>
-    <w:p/>
+    <w:p>
+      <w:r>
+        <w:t>Getting GUI buttons to be activatable using Oculus controllers and (for development) keyboard and mouse:</w:t>
+      </w:r>
+    </w:p>
+    <w:p>
+      <w:pPr>
+        <w:pStyle w:val="ListParagraph"/>
+        <w:numPr>
+          <w:ilvl w:val="0"/>
+          <w:numId w:val="2"/>
+        </w:numPr>
+      </w:pPr>
+      <w:r>
+        <w:t>Currently using raycasting, but making the ray invisible. (Could turn it on and off for different periods of using the app.) One difficulty: the direction of the ray is inconsistent. Every 5 sec it stops, and then starts jittering farther and farther. What’s up with that?</w:t>
+      </w:r>
+    </w:p>
     <w:sectPr>
       <w:pgSz w:w="12240" w:h="15840"/>
       <w:pgMar w:top="1440" w:right="1440" w:bottom="1440" w:left="1440" w:header="720" w:footer="720" w:gutter="0"/>
@@ -2650,6 +2810,118 @@
 <file path=word/numbering.xml><?xml version="1.0" encoding="utf-8"?>
 <w:numbering xmlns:wpc="http://schemas.microsoft.com/office/word/2010/wordprocessingCanvas" xmlns:cx="http://schemas.microsoft.com/office/drawing/2014/chartex" xmlns:cx1="http://schemas.microsoft.com/office/drawing/2015/9/8/chartex" xmlns:cx2="http://schemas.microsoft.com/office/drawing/2015/10/21/chartex" xmlns:cx3="http://schemas.microsoft.com/office/drawing/2016/5/9/chartex" xmlns:cx4="http://schemas.microsoft.com/office/drawing/2016/5/10/chartex" xmlns:cx5="http://schemas.microsoft.com/office/drawing/2016/5/11/chartex" xmlns:cx6="http://schemas.microsoft.com/office/drawing/2016/5/12/chartex" xmlns:cx7="http://schemas.microsoft.com/office/drawing/2016/5/13/chartex" xmlns:cx8="http://schemas.microsoft.com/office/drawing/2016/5/14/chartex" xmlns:mc="http://schemas.openxmlformats.org/markup-compatibility/2006" xmlns:aink="http://schemas.microsoft.com/office/drawing/2016/ink" xmlns:am3d="http://schemas.microsoft.com/office/drawing/2017/model3d" xmlns:o="urn:schemas-microsoft-com:office:office" xmlns:oel="http://schemas.microsoft.com/office/2019/extlst" xmlns:r="http://schemas.openxmlformats.org/officeDocument/2006/relationships" xmlns:m="http://schemas.openxmlformats.org/officeDocument/2006/math" xmlns:v="urn:schemas-microsoft-com:vml" xmlns:wp14="http://schemas.microsoft.com/office/word/2010/wordprocessingDrawing" xmlns:wp="http://schemas.openxmlformats.org/drawingml/2006/wordprocessingDrawing" xmlns:w10="urn:schemas-microsoft-com:office:word" xmlns:w="http://schemas.openxmlformats.org/wordprocessingml/2006/main" xmlns:w14="http://schemas.microsoft.com/office/word/2010/wordml" xmlns:w15="http://schemas.microsoft.com/office/word/2012/wordml" xmlns:w16cex="http://schemas.microsoft.com/office/word/2018/wordml/cex" xmlns:w16cid="http://schemas.microsoft.com/office/word/2016/wordml/cid" xmlns:w16="http://schemas.microsoft.com/office/word/2018/wordml" xmlns:w16sdtdh="http://schemas.microsoft.com/office/word/2020/wordml/sdtdatahash" xmlns:w16se="http://schemas.microsoft.com/office/word/2015/wordml/symex" xmlns:wpg="http://schemas.microsoft.com/office/word/2010/wordprocessingGroup" xmlns:wpi="http://schemas.microsoft.com/office/word/2010/wordprocessingInk" xmlns:wne="http://schemas.microsoft.com/office/word/2006/wordml" xmlns:wps="http://schemas.microsoft.com/office/word/2010/wordprocessingShape" mc:Ignorable="w14 w15 w16se w16cid w16 w16cex w16sdtdh wp14">
   <w:abstractNum w:abstractNumId="0" w15:restartNumberingAfterBreak="0">
+    <w:nsid w:val="1A0C6809"/>
+    <w:multiLevelType w:val="hybridMultilevel"/>
+    <w:tmpl w:val="D4787F58"/>
+    <w:lvl w:ilvl="0" w:tplc="6C32361A">
+      <w:numFmt w:val="bullet"/>
+      <w:lvlText w:val="-"/>
+      <w:lvlJc w:val="left"/>
+      <w:pPr>
+        <w:ind w:left="1080" w:hanging="360"/>
+      </w:pPr>
+      <w:rPr>
+        <w:rFonts w:ascii="Calibri" w:eastAsiaTheme="minorHAnsi" w:hAnsi="Calibri" w:cs="Calibri" w:hint="default"/>
+      </w:rPr>
+    </w:lvl>
+    <w:lvl w:ilvl="1" w:tplc="04090003" w:tentative="1">
+      <w:start w:val="1"/>
+      <w:numFmt w:val="bullet"/>
+      <w:lvlText w:val="o"/>
+      <w:lvlJc w:val="left"/>
+      <w:pPr>
+        <w:ind w:left="1800" w:hanging="360"/>
+      </w:pPr>
+      <w:rPr>
+        <w:rFonts w:ascii="Courier New" w:hAnsi="Courier New" w:cs="Courier New" w:hint="default"/>
+      </w:rPr>
+    </w:lvl>
+    <w:lvl w:ilvl="2" w:tplc="04090005" w:tentative="1">
+      <w:start w:val="1"/>
+      <w:numFmt w:val="bullet"/>
+      <w:lvlText w:val=""/>
+      <w:lvlJc w:val="left"/>
+      <w:pPr>
+        <w:ind w:left="2520" w:hanging="360"/>
+      </w:pPr>
+      <w:rPr>
+        <w:rFonts w:ascii="Wingdings" w:hAnsi="Wingdings" w:hint="default"/>
+      </w:rPr>
+    </w:lvl>
+    <w:lvl w:ilvl="3" w:tplc="04090001" w:tentative="1">
+      <w:start w:val="1"/>
+      <w:numFmt w:val="bullet"/>
+      <w:lvlText w:val=""/>
+      <w:lvlJc w:val="left"/>
+      <w:pPr>
+        <w:ind w:left="3240" w:hanging="360"/>
+      </w:pPr>
+      <w:rPr>
+        <w:rFonts w:ascii="Symbol" w:hAnsi="Symbol" w:hint="default"/>
+      </w:rPr>
+    </w:lvl>
+    <w:lvl w:ilvl="4" w:tplc="04090003" w:tentative="1">
+      <w:start w:val="1"/>
+      <w:numFmt w:val="bullet"/>
+      <w:lvlText w:val="o"/>
+      <w:lvlJc w:val="left"/>
+      <w:pPr>
+        <w:ind w:left="3960" w:hanging="360"/>
+      </w:pPr>
+      <w:rPr>
+        <w:rFonts w:ascii="Courier New" w:hAnsi="Courier New" w:cs="Courier New" w:hint="default"/>
+      </w:rPr>
+    </w:lvl>
+    <w:lvl w:ilvl="5" w:tplc="04090005" w:tentative="1">
+      <w:start w:val="1"/>
+      <w:numFmt w:val="bullet"/>
+      <w:lvlText w:val=""/>
+      <w:lvlJc w:val="left"/>
+      <w:pPr>
+        <w:ind w:left="4680" w:hanging="360"/>
+      </w:pPr>
+      <w:rPr>
+        <w:rFonts w:ascii="Wingdings" w:hAnsi="Wingdings" w:hint="default"/>
+      </w:rPr>
+    </w:lvl>
+    <w:lvl w:ilvl="6" w:tplc="04090001" w:tentative="1">
+      <w:start w:val="1"/>
+      <w:numFmt w:val="bullet"/>
+      <w:lvlText w:val=""/>
+      <w:lvlJc w:val="left"/>
+      <w:pPr>
+        <w:ind w:left="5400" w:hanging="360"/>
+      </w:pPr>
+      <w:rPr>
+        <w:rFonts w:ascii="Symbol" w:hAnsi="Symbol" w:hint="default"/>
+      </w:rPr>
+    </w:lvl>
+    <w:lvl w:ilvl="7" w:tplc="04090003" w:tentative="1">
+      <w:start w:val="1"/>
+      <w:numFmt w:val="bullet"/>
+      <w:lvlText w:val="o"/>
+      <w:lvlJc w:val="left"/>
+      <w:pPr>
+        <w:ind w:left="6120" w:hanging="360"/>
+      </w:pPr>
+      <w:rPr>
+        <w:rFonts w:ascii="Courier New" w:hAnsi="Courier New" w:cs="Courier New" w:hint="default"/>
+      </w:rPr>
+    </w:lvl>
+    <w:lvl w:ilvl="8" w:tplc="04090005" w:tentative="1">
+      <w:start w:val="1"/>
+      <w:numFmt w:val="bullet"/>
+      <w:lvlText w:val=""/>
+      <w:lvlJc w:val="left"/>
+      <w:pPr>
+        <w:ind w:left="6840" w:hanging="360"/>
+      </w:pPr>
+      <w:rPr>
+        <w:rFonts w:ascii="Wingdings" w:hAnsi="Wingdings" w:hint="default"/>
+      </w:rPr>
+    </w:lvl>
+  </w:abstractNum>
+  <w:abstractNum w:abstractNumId="1" w15:restartNumberingAfterBreak="0">
     <w:nsid w:val="28C2628A"/>
     <w:multiLevelType w:val="hybridMultilevel"/>
     <w:tmpl w:val="1D1AB730"/>
@@ -2739,6 +3011,9 @@
     </w:lvl>
   </w:abstractNum>
   <w:num w:numId="1" w16cid:durableId="2074350838">
+    <w:abstractNumId w:val="1"/>
+  </w:num>
+  <w:num w:numId="2" w16cid:durableId="1777090651">
     <w:abstractNumId w:val="0"/>
   </w:num>
 </w:numbering>

</xml_diff>

<commit_message>
Adding details about Controller.cs file
</commit_message>
<xml_diff>
--- a/Resources for VR Study Creation - readme.docx
+++ b/Resources for VR Study Creation - readme.docx
@@ -1,6 +1,6 @@
 
 <file path=word/document.xml><?xml version="1.0" encoding="utf-8"?>
-<w:document xmlns:wpc="http://schemas.microsoft.com/office/word/2010/wordprocessingCanvas" xmlns:cx="http://schemas.microsoft.com/office/drawing/2014/chartex" xmlns:cx1="http://schemas.microsoft.com/office/drawing/2015/9/8/chartex" xmlns:cx2="http://schemas.microsoft.com/office/drawing/2015/10/21/chartex" xmlns:cx3="http://schemas.microsoft.com/office/drawing/2016/5/9/chartex" xmlns:cx4="http://schemas.microsoft.com/office/drawing/2016/5/10/chartex" xmlns:cx5="http://schemas.microsoft.com/office/drawing/2016/5/11/chartex" xmlns:cx6="http://schemas.microsoft.com/office/drawing/2016/5/12/chartex" xmlns:cx7="http://schemas.microsoft.com/office/drawing/2016/5/13/chartex" xmlns:cx8="http://schemas.microsoft.com/office/drawing/2016/5/14/chartex" xmlns:mc="http://schemas.openxmlformats.org/markup-compatibility/2006" xmlns:aink="http://schemas.microsoft.com/office/drawing/2016/ink" xmlns:am3d="http://schemas.microsoft.com/office/drawing/2017/model3d" xmlns:o="urn:schemas-microsoft-com:office:office" xmlns:oel="http://schemas.microsoft.com/office/2019/extlst" xmlns:r="http://schemas.openxmlformats.org/officeDocument/2006/relationships" xmlns:m="http://schemas.openxmlformats.org/officeDocument/2006/math" xmlns:v="urn:schemas-microsoft-com:vml" xmlns:wp14="http://schemas.microsoft.com/office/word/2010/wordprocessingDrawing" xmlns:wp="http://schemas.openxmlformats.org/drawingml/2006/wordprocessingDrawing" xmlns:w10="urn:schemas-microsoft-com:office:word" xmlns:w="http://schemas.openxmlformats.org/wordprocessingml/2006/main" xmlns:w14="http://schemas.microsoft.com/office/word/2010/wordml" xmlns:w15="http://schemas.microsoft.com/office/word/2012/wordml" xmlns:w16cex="http://schemas.microsoft.com/office/word/2018/wordml/cex" xmlns:w16cid="http://schemas.microsoft.com/office/word/2016/wordml/cid" xmlns:w16="http://schemas.microsoft.com/office/word/2018/wordml" xmlns:w16sdtdh="http://schemas.microsoft.com/office/word/2020/wordml/sdtdatahash" xmlns:w16se="http://schemas.microsoft.com/office/word/2015/wordml/symex" xmlns:wpg="http://schemas.microsoft.com/office/word/2010/wordprocessingGroup" xmlns:wpi="http://schemas.microsoft.com/office/word/2010/wordprocessingInk" xmlns:wne="http://schemas.microsoft.com/office/word/2006/wordml" xmlns:wps="http://schemas.microsoft.com/office/word/2010/wordprocessingShape" mc:Ignorable="w14 w15 w16se w16cid w16 w16cex w16sdtdh wp14">
+<w:document xmlns:wpc="http://schemas.microsoft.com/office/word/2010/wordprocessingCanvas" xmlns:cx="http://schemas.microsoft.com/office/drawing/2014/chartex" xmlns:cx1="http://schemas.microsoft.com/office/drawing/2015/9/8/chartex" xmlns:cx2="http://schemas.microsoft.com/office/drawing/2015/10/21/chartex" xmlns:cx3="http://schemas.microsoft.com/office/drawing/2016/5/9/chartex" xmlns:cx4="http://schemas.microsoft.com/office/drawing/2016/5/10/chartex" xmlns:cx5="http://schemas.microsoft.com/office/drawing/2016/5/11/chartex" xmlns:cx6="http://schemas.microsoft.com/office/drawing/2016/5/12/chartex" xmlns:cx7="http://schemas.microsoft.com/office/drawing/2016/5/13/chartex" xmlns:cx8="http://schemas.microsoft.com/office/drawing/2016/5/14/chartex" xmlns:mc="http://schemas.openxmlformats.org/markup-compatibility/2006" xmlns:aink="http://schemas.microsoft.com/office/drawing/2016/ink" xmlns:am3d="http://schemas.microsoft.com/office/drawing/2017/model3d" xmlns:o="urn:schemas-microsoft-com:office:office" xmlns:oel="http://schemas.microsoft.com/office/2019/extlst" xmlns:r="http://schemas.openxmlformats.org/officeDocument/2006/relationships" xmlns:m="http://schemas.openxmlformats.org/officeDocument/2006/math" xmlns:v="urn:schemas-microsoft-com:vml" xmlns:wp14="http://schemas.microsoft.com/office/word/2010/wordprocessingDrawing" xmlns:wp="http://schemas.openxmlformats.org/drawingml/2006/wordprocessingDrawing" xmlns:w10="urn:schemas-microsoft-com:office:word" xmlns:w="http://schemas.openxmlformats.org/wordprocessingml/2006/main" xmlns:w14="http://schemas.microsoft.com/office/word/2010/wordml" xmlns:w15="http://schemas.microsoft.com/office/word/2012/wordml" xmlns:w16cex="http://schemas.microsoft.com/office/word/2018/wordml/cex" xmlns:w16cid="http://schemas.microsoft.com/office/word/2016/wordml/cid" xmlns:w16="http://schemas.microsoft.com/office/word/2018/wordml" xmlns:w16du="http://schemas.microsoft.com/office/word/2023/wordml/word16du" xmlns:w16sdtdh="http://schemas.microsoft.com/office/word/2020/wordml/sdtdatahash" xmlns:w16se="http://schemas.microsoft.com/office/word/2015/wordml/symex" xmlns:wpg="http://schemas.microsoft.com/office/word/2010/wordprocessingGroup" xmlns:wpi="http://schemas.microsoft.com/office/word/2010/wordprocessingInk" xmlns:wne="http://schemas.microsoft.com/office/word/2006/wordml" xmlns:wps="http://schemas.microsoft.com/office/word/2010/wordprocessingShape" mc:Ignorable="w14 w15 w16se w16cid w16 w16cex w16sdtdh wp14">
   <w:body>
     <w:p>
       <w:pPr>
@@ -102,7 +102,15 @@
         </w:numPr>
       </w:pPr>
       <w:r>
-        <w:t xml:space="preserve">I originally started with the following packages from the Package Manager (Windows -&gt; Package Manager): XR Plugin Management, OpenXR Plugin. In order to operate any GUI stuff, you’ll also need to add the XR Interaction Toolkit and possibly the Universal RP (Render Pipeline). I followed this tutorial to get the GUI stuff to work: </w:t>
+        <w:t xml:space="preserve">I originally started with the following packages from the Package Manager (Windows -&gt; Package Manager): XR Plugin Management, </w:t>
+      </w:r>
+      <w:proofErr w:type="spellStart"/>
+      <w:r>
+        <w:t>OpenXR</w:t>
+      </w:r>
+      <w:proofErr w:type="spellEnd"/>
+      <w:r>
+        <w:t xml:space="preserve"> Plugin. In order to operate any GUI stuff, you’ll also need to add the XR Interaction Toolkit and possibly the Universal RP (Render Pipeline). I followed this tutorial to get the GUI stuff to work: </w:t>
       </w:r>
       <w:r>
         <w:t>https://learn.unity.com/course/create-with-vr?uv=2020.3</w:t>
@@ -153,7 +161,15 @@
         </w:numPr>
       </w:pPr>
       <w:r>
-        <w:t>When you put on your headset, you’ll get a prompt asking you to confirm data transfer and then another prompt asking to allow your computer’s specific RSA fingerprint. You need to accept both. If the second prompt doesn’t appear, unplug and replug it in</w:t>
+        <w:t xml:space="preserve">When you put on your headset, you’ll get a prompt asking you to confirm data transfer and then another prompt asking to allow your computer’s specific RSA fingerprint. You need to accept both. If the second prompt doesn’t appear, unplug and </w:t>
+      </w:r>
+      <w:proofErr w:type="spellStart"/>
+      <w:r>
+        <w:t>replug</w:t>
+      </w:r>
+      <w:proofErr w:type="spellEnd"/>
+      <w:r>
+        <w:t xml:space="preserve"> it in</w:t>
       </w:r>
     </w:p>
     <w:p>
@@ -255,10 +271,26 @@
         <w:t>Theoretically, it also allows you</w:t>
       </w:r>
       <w:r>
-        <w:t xml:space="preserve"> to download an .apk directly to your headset.</w:t>
-      </w:r>
-      <w:r>
-        <w:t xml:space="preserve"> I’ve had better luck with SideQuest.</w:t>
+        <w:t xml:space="preserve"> to download an .</w:t>
+      </w:r>
+      <w:proofErr w:type="spellStart"/>
+      <w:r>
+        <w:t>apk</w:t>
+      </w:r>
+      <w:proofErr w:type="spellEnd"/>
+      <w:r>
+        <w:t xml:space="preserve"> directly to your headset.</w:t>
+      </w:r>
+      <w:r>
+        <w:t xml:space="preserve"> I’ve had better luck with </w:t>
+      </w:r>
+      <w:proofErr w:type="spellStart"/>
+      <w:r>
+        <w:t>SideQuest</w:t>
+      </w:r>
+      <w:proofErr w:type="spellEnd"/>
+      <w:r>
+        <w:t>.</w:t>
       </w:r>
     </w:p>
     <w:p>
@@ -270,11 +302,24 @@
         </w:numPr>
       </w:pPr>
       <w:r>
-        <w:t>Downloading an already-existing .apk onto your headset</w:t>
-      </w:r>
-      <w:r>
-        <w:t xml:space="preserve"> using SideQuest</w:t>
-      </w:r>
+        <w:t>Downloading an already-existing .</w:t>
+      </w:r>
+      <w:proofErr w:type="spellStart"/>
+      <w:r>
+        <w:t>apk</w:t>
+      </w:r>
+      <w:proofErr w:type="spellEnd"/>
+      <w:r>
+        <w:t xml:space="preserve"> onto your headset</w:t>
+      </w:r>
+      <w:r>
+        <w:t xml:space="preserve"> using </w:t>
+      </w:r>
+      <w:proofErr w:type="spellStart"/>
+      <w:r>
+        <w:t>SideQuest</w:t>
+      </w:r>
+      <w:proofErr w:type="spellEnd"/>
     </w:p>
     <w:p>
       <w:pPr>
@@ -288,7 +333,15 @@
         <w:t xml:space="preserve">Unity will let you </w:t>
       </w:r>
       <w:r>
-        <w:t>launch a new apk straight from the editor by choosing “build + run” under your Build Settings</w:t>
+        <w:t xml:space="preserve">launch a new </w:t>
+      </w:r>
+      <w:proofErr w:type="spellStart"/>
+      <w:r>
+        <w:t>apk</w:t>
+      </w:r>
+      <w:proofErr w:type="spellEnd"/>
+      <w:r>
+        <w:t xml:space="preserve"> straight from the editor by choosing “build + run” under your Build Settings</w:t>
       </w:r>
       <w:r>
         <w:t xml:space="preserve">, but </w:t>
@@ -310,7 +363,31 @@
         </w:numPr>
       </w:pPr>
       <w:r>
-        <w:t>This allows you to play or restart an apk you’ve already installed. If you have the .apk but have not loaded it to your Oculus for some reason, open SideQuest and click the “upload” icon (it’s closer to the middle of the bar of icons on the top right). It’ll let you know if there have been any errors in uploading or if your Oculus can’t be found and you need to unplug and click through some dialogue boxes again.</w:t>
+        <w:t xml:space="preserve">This allows you to play or restart an </w:t>
+      </w:r>
+      <w:proofErr w:type="spellStart"/>
+      <w:r>
+        <w:t>apk</w:t>
+      </w:r>
+      <w:proofErr w:type="spellEnd"/>
+      <w:r>
+        <w:t xml:space="preserve"> you’ve already installed. If you have the .</w:t>
+      </w:r>
+      <w:proofErr w:type="spellStart"/>
+      <w:r>
+        <w:t>apk</w:t>
+      </w:r>
+      <w:proofErr w:type="spellEnd"/>
+      <w:r>
+        <w:t xml:space="preserve"> but have not loaded it to your Oculus for some reason, open </w:t>
+      </w:r>
+      <w:proofErr w:type="spellStart"/>
+      <w:r>
+        <w:t>SideQuest</w:t>
+      </w:r>
+      <w:proofErr w:type="spellEnd"/>
+      <w:r>
+        <w:t xml:space="preserve"> and click the “upload” icon (it’s closer to the middle of the bar of icons on the top right). It’ll let you know if there have been any errors in uploading or if your Oculus can’t be found and you need to unplug and click through some dialogue boxes again.</w:t>
       </w:r>
     </w:p>
     <w:p>
@@ -372,7 +449,15 @@
         </w:numPr>
       </w:pPr>
       <w:r>
-        <w:t>ROS command to create URDF from a .xacro in the Melodic distribution:</w:t>
+        <w:t>ROS command to create URDF from a .</w:t>
+      </w:r>
+      <w:proofErr w:type="spellStart"/>
+      <w:r>
+        <w:t>xacro</w:t>
+      </w:r>
+      <w:proofErr w:type="spellEnd"/>
+      <w:r>
+        <w:t xml:space="preserve"> in the Melodic distribution:</w:t>
       </w:r>
     </w:p>
     <w:p>
@@ -389,7 +474,87 @@
           <w:b/>
           <w:bCs/>
         </w:rPr>
-        <w:t>“rosrun xacro xacro [name.xacro] &gt; [name.urdf]”</w:t>
+        <w:t>“</w:t>
+      </w:r>
+      <w:proofErr w:type="spellStart"/>
+      <w:r>
+        <w:rPr>
+          <w:b/>
+          <w:bCs/>
+        </w:rPr>
+        <w:t>rosrun</w:t>
+      </w:r>
+      <w:proofErr w:type="spellEnd"/>
+      <w:r>
+        <w:rPr>
+          <w:b/>
+          <w:bCs/>
+        </w:rPr>
+        <w:t xml:space="preserve"> </w:t>
+      </w:r>
+      <w:proofErr w:type="spellStart"/>
+      <w:r>
+        <w:rPr>
+          <w:b/>
+          <w:bCs/>
+        </w:rPr>
+        <w:t>xacro</w:t>
+      </w:r>
+      <w:proofErr w:type="spellEnd"/>
+      <w:r>
+        <w:rPr>
+          <w:b/>
+          <w:bCs/>
+        </w:rPr>
+        <w:t xml:space="preserve"> </w:t>
+      </w:r>
+      <w:proofErr w:type="spellStart"/>
+      <w:r>
+        <w:rPr>
+          <w:b/>
+          <w:bCs/>
+        </w:rPr>
+        <w:t>xacro</w:t>
+      </w:r>
+      <w:proofErr w:type="spellEnd"/>
+      <w:r>
+        <w:rPr>
+          <w:b/>
+          <w:bCs/>
+        </w:rPr>
+        <w:t xml:space="preserve"> [</w:t>
+      </w:r>
+      <w:proofErr w:type="spellStart"/>
+      <w:r>
+        <w:rPr>
+          <w:b/>
+          <w:bCs/>
+        </w:rPr>
+        <w:t>name.xacro</w:t>
+      </w:r>
+      <w:proofErr w:type="spellEnd"/>
+      <w:r>
+        <w:rPr>
+          <w:b/>
+          <w:bCs/>
+        </w:rPr>
+        <w:t>] &gt; [</w:t>
+      </w:r>
+      <w:proofErr w:type="spellStart"/>
+      <w:r>
+        <w:rPr>
+          <w:b/>
+          <w:bCs/>
+        </w:rPr>
+        <w:t>name.urdf</w:t>
+      </w:r>
+      <w:proofErr w:type="spellEnd"/>
+      <w:r>
+        <w:rPr>
+          <w:b/>
+          <w:bCs/>
+        </w:rPr>
+        <w:t>]”</w:t>
       </w:r>
     </w:p>
     <w:p>
@@ -401,7 +566,15 @@
         </w:numPr>
       </w:pPr>
       <w:r>
-        <w:t>You can use “check_urdf” as a command afterwards to make sure it ran</w:t>
+        <w:t>You can use “</w:t>
+      </w:r>
+      <w:proofErr w:type="spellStart"/>
+      <w:r>
+        <w:t>check_urdf</w:t>
+      </w:r>
+      <w:proofErr w:type="spellEnd"/>
+      <w:r>
+        <w:t>” as a command afterwards to make sure it ran</w:t>
       </w:r>
     </w:p>
     <w:p>
@@ -419,7 +592,35 @@
         <w:rPr>
           <w:highlight w:val="yellow"/>
         </w:rPr>
-        <w:t xml:space="preserve">Biggest problem I’ve found if it doesn’t run: $ROS_PACKAGE_PATH doesn’t include the directory with your xacro file. (Some of the .xacro files have “find &lt;pkg&gt; in the first handful of lines; if the &lt;pkg&gt; path isn’t in the $ROS_PACKAGE_PATH, add it </w:t>
+        <w:t xml:space="preserve">Biggest problem I’ve found if it doesn’t run: $ROS_PACKAGE_PATH doesn’t include the directory with your </w:t>
+      </w:r>
+      <w:proofErr w:type="spellStart"/>
+      <w:r>
+        <w:rPr>
+          <w:highlight w:val="yellow"/>
+        </w:rPr>
+        <w:t>xacro</w:t>
+      </w:r>
+      <w:proofErr w:type="spellEnd"/>
+      <w:r>
+        <w:rPr>
+          <w:highlight w:val="yellow"/>
+        </w:rPr>
+        <w:t xml:space="preserve"> file. (Some of the .</w:t>
+      </w:r>
+      <w:proofErr w:type="spellStart"/>
+      <w:r>
+        <w:rPr>
+          <w:highlight w:val="yellow"/>
+        </w:rPr>
+        <w:t>xacro</w:t>
+      </w:r>
+      <w:proofErr w:type="spellEnd"/>
+      <w:r>
+        <w:rPr>
+          <w:highlight w:val="yellow"/>
+        </w:rPr>
+        <w:t xml:space="preserve"> files have “find &lt;pkg&gt; in the first handful of lines; if the &lt;pkg&gt; path isn’t in the $ROS_PACKAGE_PATH, add it </w:t>
       </w:r>
     </w:p>
     <w:p>
@@ -441,16 +642,44 @@
           <w:bCs/>
           <w:highlight w:val="yellow"/>
         </w:rPr>
-        <w:t>export ROS_PACKAGE_PATH=$ROS_PACKAGE_PATH:/home/&lt;usr&gt;/ &lt;path_</w:t>
-      </w:r>
+        <w:t>export ROS_PACKAGE_PATH=$ROS_PACKAGE_PATH:/home/&lt;</w:t>
+      </w:r>
+      <w:proofErr w:type="spellStart"/>
       <w:r>
         <w:rPr>
           <w:b/>
           <w:bCs/>
           <w:highlight w:val="yellow"/>
         </w:rPr>
+        <w:t>usr</w:t>
+      </w:r>
+      <w:proofErr w:type="spellEnd"/>
+      <w:r>
+        <w:rPr>
+          <w:b/>
+          <w:bCs/>
+          <w:highlight w:val="yellow"/>
+        </w:rPr>
+        <w:t>&gt;/ &lt;</w:t>
+      </w:r>
+      <w:proofErr w:type="spellStart"/>
+      <w:r>
+        <w:rPr>
+          <w:b/>
+          <w:bCs/>
+          <w:highlight w:val="yellow"/>
+        </w:rPr>
+        <w:t>path_</w:t>
+      </w:r>
+      <w:r>
+        <w:rPr>
+          <w:b/>
+          <w:bCs/>
+          <w:highlight w:val="yellow"/>
+        </w:rPr>
         <w:t>to_your_urdf_directory</w:t>
       </w:r>
+      <w:proofErr w:type="spellEnd"/>
       <w:r>
         <w:rPr>
           <w:b/>
@@ -469,7 +698,15 @@
         </w:numPr>
       </w:pPr>
       <w:r>
-        <w:t>Second biggest problem: not using the correct xacro file. Some are subfiles referenced by others; you want the top-most one.</w:t>
+        <w:t xml:space="preserve">Second biggest problem: not using the correct </w:t>
+      </w:r>
+      <w:proofErr w:type="spellStart"/>
+      <w:r>
+        <w:t>xacro</w:t>
+      </w:r>
+      <w:proofErr w:type="spellEnd"/>
+      <w:r>
+        <w:t xml:space="preserve"> file. Some are subfiles referenced by others; you want the top-most one.</w:t>
       </w:r>
     </w:p>
     <w:p>
@@ -487,7 +724,23 @@
         <w:t xml:space="preserve">: Copy the entire folder into Assets/URDF/ in your Unity project--not just the URDF; you need meshes too, and you need to maintain the folder hierarchy that’s described in your </w:t>
       </w:r>
       <w:r>
-        <w:t xml:space="preserve">.urdf file. Then right-click on the urdf you just made and click on “Import Robot from Selected URDF File” (which should be available once you finish importing the URDF-Importer and following the instructions in its README). </w:t>
+        <w:t>.</w:t>
+      </w:r>
+      <w:proofErr w:type="spellStart"/>
+      <w:r>
+        <w:t>urdf</w:t>
+      </w:r>
+      <w:proofErr w:type="spellEnd"/>
+      <w:r>
+        <w:t xml:space="preserve"> file. Then right-click on the </w:t>
+      </w:r>
+      <w:proofErr w:type="spellStart"/>
+      <w:r>
+        <w:t>urdf</w:t>
+      </w:r>
+      <w:proofErr w:type="spellEnd"/>
+      <w:r>
+        <w:t xml:space="preserve"> you just made and click on “Import Robot from Selected URDF File” (which should be available once you finish importing the URDF-Importer and following the instructions in its README). </w:t>
       </w:r>
     </w:p>
     <w:p>
@@ -574,7 +827,23 @@
         <w:t xml:space="preserve"> </w:t>
       </w:r>
       <w:r>
-        <w:t xml:space="preserve">(i.e. “Assets/URDF/” instead of “Assets/URDF/anki_description/meshes/*dae”) </w:t>
+        <w:t>(i.e. “Assets/URDF/” instead of “Assets/URDF/</w:t>
+      </w:r>
+      <w:proofErr w:type="spellStart"/>
+      <w:r>
+        <w:t>anki_description</w:t>
+      </w:r>
+      <w:proofErr w:type="spellEnd"/>
+      <w:r>
+        <w:t>/meshes/*</w:t>
+      </w:r>
+      <w:proofErr w:type="spellStart"/>
+      <w:r>
+        <w:t>dae</w:t>
+      </w:r>
+      <w:proofErr w:type="spellEnd"/>
+      <w:r>
+        <w:t xml:space="preserve">”) </w:t>
       </w:r>
       <w:r>
         <w:t>and things should start importing fine.</w:t>
@@ -648,6 +917,7 @@
       <w:r>
         <w:t xml:space="preserve">uilt-in </w:t>
       </w:r>
+      <w:proofErr w:type="spellStart"/>
       <w:r>
         <w:t>C</w:t>
       </w:r>
@@ -655,7 +925,11 @@
         <w:t>ontroller</w:t>
       </w:r>
       <w:r>
-        <w:t>.cs script</w:t>
+        <w:t>.cs</w:t>
+      </w:r>
+      <w:proofErr w:type="spellEnd"/>
+      <w:r>
+        <w:t xml:space="preserve"> script</w:t>
       </w:r>
       <w:r>
         <w:t xml:space="preserve"> can be enabled after importing. Here are the recommended parameters </w:t>
@@ -723,10 +997,60 @@
         </w:numPr>
       </w:pPr>
       <w:r>
-        <w:t>There are multiple versions of the Controller.cs file</w:t>
-      </w:r>
-      <w:r>
-        <w:t xml:space="preserve">. I create an empty Child of my robot urdf and label it “Controller,” then disable the built-in Controller.cs and “Add Component” to this new Child. The current recommended option is “ControllerFullExploration.cs”: </w:t>
+        <w:t xml:space="preserve">There are multiple versions of the </w:t>
+      </w:r>
+      <w:proofErr w:type="spellStart"/>
+      <w:r>
+        <w:t>Controller.cs</w:t>
+      </w:r>
+      <w:proofErr w:type="spellEnd"/>
+      <w:r>
+        <w:t xml:space="preserve"> file</w:t>
+      </w:r>
+      <w:r>
+        <w:t xml:space="preserve">. I create an empty Child </w:t>
+      </w:r>
+      <w:r>
+        <w:t xml:space="preserve">under </w:t>
+      </w:r>
+      <w:r>
+        <w:t xml:space="preserve">my robot </w:t>
+      </w:r>
+      <w:r>
+        <w:t>URDF</w:t>
+      </w:r>
+      <w:r>
+        <w:t xml:space="preserve"> </w:t>
+      </w:r>
+      <w:r>
+        <w:t xml:space="preserve">in the </w:t>
+      </w:r>
+      <w:proofErr w:type="spellStart"/>
+      <w:r>
+        <w:t>SampleScene</w:t>
+      </w:r>
+      <w:proofErr w:type="spellEnd"/>
+      <w:r>
+        <w:t xml:space="preserve"> hierarchy </w:t>
+      </w:r>
+      <w:r>
+        <w:t xml:space="preserve">and label it “Controller,” then disable the built-in </w:t>
+      </w:r>
+      <w:proofErr w:type="spellStart"/>
+      <w:r>
+        <w:t>Controller.cs</w:t>
+      </w:r>
+      <w:proofErr w:type="spellEnd"/>
+      <w:r>
+        <w:t xml:space="preserve"> and “Add Component” to this new Child. The current recommended option is “</w:t>
+      </w:r>
+      <w:proofErr w:type="spellStart"/>
+      <w:r>
+        <w:t>ControllerFullExploration.cs</w:t>
+      </w:r>
+      <w:proofErr w:type="spellEnd"/>
+      <w:r>
+        <w:t xml:space="preserve">”: </w:t>
       </w:r>
     </w:p>
     <w:p>
@@ -737,8 +1061,13 @@
           <w:numId w:val="1"/>
         </w:numPr>
       </w:pPr>
-      <w:r>
-        <w:t xml:space="preserve">Controller.cs: default, auto-generated, permits control </w:t>
+      <w:proofErr w:type="spellStart"/>
+      <w:r>
+        <w:t>Controller.cs</w:t>
+      </w:r>
+      <w:proofErr w:type="spellEnd"/>
+      <w:r>
+        <w:t xml:space="preserve">: default, auto-generated, permits control </w:t>
       </w:r>
       <w:r>
         <w:t xml:space="preserve">of the URDF joint by joint, </w:t>
@@ -755,8 +1084,13 @@
           <w:numId w:val="1"/>
         </w:numPr>
       </w:pPr>
-      <w:r>
-        <w:t xml:space="preserve">ControllerWithOculus.cs: modified script controls URDF </w:t>
+      <w:proofErr w:type="spellStart"/>
+      <w:r>
+        <w:t>ControllerWithOculus.cs</w:t>
+      </w:r>
+      <w:proofErr w:type="spellEnd"/>
+      <w:r>
+        <w:t xml:space="preserve">: modified script controls URDF </w:t>
       </w:r>
       <w:r>
         <w:t xml:space="preserve">joint by joint, </w:t>
@@ -779,8 +1113,21 @@
           <w:numId w:val="1"/>
         </w:numPr>
       </w:pPr>
-      <w:r>
-        <w:t xml:space="preserve">ControllerFromLogFile.cs: reads in a csv file generated by MoveIt </w:t>
+      <w:proofErr w:type="spellStart"/>
+      <w:r>
+        <w:t>ControllerFromLogFile.cs</w:t>
+      </w:r>
+      <w:proofErr w:type="spellEnd"/>
+      <w:r>
+        <w:t xml:space="preserve">: reads in a csv file generated by </w:t>
+      </w:r>
+      <w:proofErr w:type="spellStart"/>
+      <w:r>
+        <w:t>MoveIt</w:t>
+      </w:r>
+      <w:proofErr w:type="spellEnd"/>
+      <w:r>
+        <w:t xml:space="preserve"> </w:t>
       </w:r>
       <w:r>
         <w:t xml:space="preserve">(titled “corrected_positions.csv” </w:t>
@@ -789,7 +1136,15 @@
         <w:t>and moves the URDF to follow the trajectory thus documented</w:t>
       </w:r>
       <w:r>
-        <w:t xml:space="preserve">. For information on how to use MoveIt to generate </w:t>
+        <w:t xml:space="preserve">. For information on how to use </w:t>
+      </w:r>
+      <w:proofErr w:type="spellStart"/>
+      <w:r>
+        <w:t>MoveIt</w:t>
+      </w:r>
+      <w:proofErr w:type="spellEnd"/>
+      <w:r>
+        <w:t xml:space="preserve"> to generate </w:t>
       </w:r>
       <w:r>
         <w:t xml:space="preserve">csv files, see </w:t>
@@ -861,8 +1216,21 @@
           <w:numId w:val="1"/>
         </w:numPr>
       </w:pPr>
-      <w:r>
-        <w:t xml:space="preserve">ControllerFullExploration.cs: Instead of using a pre-planned MoveIt path to generate moment-by-moment full-body </w:t>
+      <w:proofErr w:type="spellStart"/>
+      <w:r>
+        <w:t>ControllerFullExploration.cs</w:t>
+      </w:r>
+      <w:proofErr w:type="spellEnd"/>
+      <w:r>
+        <w:t xml:space="preserve">: Instead of using a pre-planned </w:t>
+      </w:r>
+      <w:proofErr w:type="spellStart"/>
+      <w:r>
+        <w:t>MoveIt</w:t>
+      </w:r>
+      <w:proofErr w:type="spellEnd"/>
+      <w:r>
+        <w:t xml:space="preserve"> path to generate moment-by-moment full-body </w:t>
       </w:r>
       <w:r>
         <w:t>poses</w:t>
@@ -893,10 +1261,26 @@
         <w:t>Note: if anything breaks in your project, you’ll likely get crazy random motion from the robot. Backtrack and try again</w:t>
       </w:r>
       <w:r>
-        <w:t>, or check to make sure all your GameObject references are populated and valid</w:t>
-      </w:r>
-      <w:r>
-        <w:t>. I’ve had this behavior when I tried to call or access a Game Object in the project that was not available or active—even when it wasn’t the robot Game Object, but a TextMeshPro Debug Report or something.</w:t>
+        <w:t xml:space="preserve">, or check to make sure all your </w:t>
+      </w:r>
+      <w:proofErr w:type="spellStart"/>
+      <w:r>
+        <w:t>GameObject</w:t>
+      </w:r>
+      <w:proofErr w:type="spellEnd"/>
+      <w:r>
+        <w:t xml:space="preserve"> references are populated and valid</w:t>
+      </w:r>
+      <w:r>
+        <w:t xml:space="preserve">. I’ve had this behavior when I tried to call or access a Game Object in the project that was not available or active—even when it wasn’t the robot Game Object, but a </w:t>
+      </w:r>
+      <w:proofErr w:type="spellStart"/>
+      <w:r>
+        <w:t>TextMeshPro</w:t>
+      </w:r>
+      <w:proofErr w:type="spellEnd"/>
+      <w:r>
+        <w:t xml:space="preserve"> Debug Report or something.</w:t>
       </w:r>
     </w:p>
     <w:p>
@@ -926,19 +1310,64 @@
         </w:numPr>
       </w:pPr>
       <w:r>
-        <w:t>The PosPotRecorder.cs</w:t>
-      </w:r>
+        <w:t xml:space="preserve">The </w:t>
+      </w:r>
+      <w:proofErr w:type="spellStart"/>
+      <w:r>
+        <w:t>PosPotRecorder.cs</w:t>
+      </w:r>
+      <w:proofErr w:type="spellEnd"/>
       <w:r>
         <w:t xml:space="preserve"> file can be inserted as many times as necessary into the Hierarchy within the Scene. (I </w:t>
       </w:r>
       <w:r>
-        <w:t xml:space="preserve">attach it underneath every HandAnchor or EndEffector that I might want to record pose info for, but it </w:t>
-      </w:r>
-      <w:r>
-        <w:t>has a public input field where you can drag the Transform or GameObject of your choice, so all the scripts could technically live under one GameObject if you wanted). It will record the Transform information (</w:t>
-      </w:r>
-      <w:r>
-        <w:t xml:space="preserve">position and rotation about X/Y/Z axes) into a csv which is labeled according to the GameObject name. </w:t>
+        <w:t xml:space="preserve">attach it underneath every </w:t>
+      </w:r>
+      <w:proofErr w:type="spellStart"/>
+      <w:r>
+        <w:t>HandAnchor</w:t>
+      </w:r>
+      <w:proofErr w:type="spellEnd"/>
+      <w:r>
+        <w:t xml:space="preserve"> or </w:t>
+      </w:r>
+      <w:proofErr w:type="spellStart"/>
+      <w:r>
+        <w:t>EndEffector</w:t>
+      </w:r>
+      <w:proofErr w:type="spellEnd"/>
+      <w:r>
+        <w:t xml:space="preserve"> that I might want to record pose info for, but it </w:t>
+      </w:r>
+      <w:r>
+        <w:t xml:space="preserve">has a public input field where you can drag the Transform or </w:t>
+      </w:r>
+      <w:proofErr w:type="spellStart"/>
+      <w:r>
+        <w:t>GameObject</w:t>
+      </w:r>
+      <w:proofErr w:type="spellEnd"/>
+      <w:r>
+        <w:t xml:space="preserve"> of your choice, so all the scripts could technically live under one </w:t>
+      </w:r>
+      <w:proofErr w:type="spellStart"/>
+      <w:r>
+        <w:t>GameObject</w:t>
+      </w:r>
+      <w:proofErr w:type="spellEnd"/>
+      <w:r>
+        <w:t xml:space="preserve"> if you wanted). It will record the Transform information (</w:t>
+      </w:r>
+      <w:r>
+        <w:t xml:space="preserve">position and rotation about X/Y/Z axes) into a csv which is labeled according to the </w:t>
+      </w:r>
+      <w:proofErr w:type="spellStart"/>
+      <w:r>
+        <w:t>GameObject</w:t>
+      </w:r>
+      <w:proofErr w:type="spellEnd"/>
+      <w:r>
+        <w:t xml:space="preserve"> name. </w:t>
       </w:r>
     </w:p>
     <w:p>
@@ -962,7 +1391,15 @@
         <w:t>as a weird mixture of Euler angle and quaternion: Unity stores Transform data as quaternions in radians, but handles</w:t>
       </w:r>
       <w:r>
-        <w:t xml:space="preserve"> translations and rotations along the X/Y/Z axes and by degrees. Since MoveIt also uses radians, the Controller scripts are designed to transform inputs from the csv files by a factor of 180/pi in order to </w:t>
+        <w:t xml:space="preserve"> translations and rotations along the X/Y/Z axes and by degrees. Since </w:t>
+      </w:r>
+      <w:proofErr w:type="spellStart"/>
+      <w:r>
+        <w:t>MoveIt</w:t>
+      </w:r>
+      <w:proofErr w:type="spellEnd"/>
+      <w:r>
+        <w:t xml:space="preserve"> also uses radians, the Controller scripts are designed to transform inputs from the csv files by a factor of 180/pi in order to </w:t>
       </w:r>
       <w:r>
         <w:t xml:space="preserve">create the desired range of motion. However, this may be resulting in discontinuities in logged data. </w:t>
@@ -980,7 +1417,23 @@
         </w:numPr>
       </w:pPr>
       <w:r>
-        <w:t xml:space="preserve">The JointRecorder.cs file generates files similarly to the PosPotRecorder, but instead of recording position and orientation information, it stores the joint angles for each of the numerically-labeled joints in the URDF. </w:t>
+        <w:t xml:space="preserve">The </w:t>
+      </w:r>
+      <w:proofErr w:type="spellStart"/>
+      <w:r>
+        <w:t>JointRecorder.cs</w:t>
+      </w:r>
+      <w:proofErr w:type="spellEnd"/>
+      <w:r>
+        <w:t xml:space="preserve"> file generates files similarly to the </w:t>
+      </w:r>
+      <w:proofErr w:type="spellStart"/>
+      <w:r>
+        <w:t>PosPotRecorder</w:t>
+      </w:r>
+      <w:proofErr w:type="spellEnd"/>
+      <w:r>
+        <w:t xml:space="preserve">, but instead of recording position and orientation information, it stores the joint angles for each of the numerically-labeled joints in the URDF. </w:t>
       </w:r>
     </w:p>
     <w:p>
@@ -1004,10 +1457,50 @@
         <w:t xml:space="preserve"> at the end of a run</w:t>
       </w:r>
       <w:r>
-        <w:t xml:space="preserve">, the &lt;urdf_name&gt;_JointMotion_&lt;run_num&gt;.csv file is opened </w:t>
-      </w:r>
-      <w:r>
-        <w:t>immediately upon launch and values are stored in it throughout the run. This means that at the end of your data collection, you will have one opened but empty JointMotion.csv file that needs to be deleted. It also means that if you relaunch the apk freshly for any testing purposes, it will immediately overwrite the &lt;urdf&gt;_JointMotion_1.csv file if it exists.</w:t>
+        <w:t>, the &lt;</w:t>
+      </w:r>
+      <w:proofErr w:type="spellStart"/>
+      <w:r>
+        <w:t>urdf_name</w:t>
+      </w:r>
+      <w:proofErr w:type="spellEnd"/>
+      <w:r>
+        <w:t>&gt;_</w:t>
+      </w:r>
+      <w:proofErr w:type="spellStart"/>
+      <w:r>
+        <w:t>JointMotion</w:t>
+      </w:r>
+      <w:proofErr w:type="spellEnd"/>
+      <w:r>
+        <w:t>_&lt;</w:t>
+      </w:r>
+      <w:proofErr w:type="spellStart"/>
+      <w:r>
+        <w:t>run_num</w:t>
+      </w:r>
+      <w:proofErr w:type="spellEnd"/>
+      <w:r>
+        <w:t xml:space="preserve">&gt;.csv file is opened </w:t>
+      </w:r>
+      <w:r>
+        <w:t xml:space="preserve">immediately upon launch and values are stored in it throughout the run. This means that at the end of your data collection, you will have one opened but empty JointMotion.csv file that needs to be deleted. It also means that if you relaunch the </w:t>
+      </w:r>
+      <w:proofErr w:type="spellStart"/>
+      <w:r>
+        <w:t>apk</w:t>
+      </w:r>
+      <w:proofErr w:type="spellEnd"/>
+      <w:r>
+        <w:t xml:space="preserve"> freshly for any testing purposes, it will immediately overwrite the &lt;</w:t>
+      </w:r>
+      <w:proofErr w:type="spellStart"/>
+      <w:r>
+        <w:t>urdf</w:t>
+      </w:r>
+      <w:proofErr w:type="spellEnd"/>
+      <w:r>
+        <w:t>&gt;_JointMotion_1.csv file if it exists.</w:t>
       </w:r>
       <w:r>
         <w:t xml:space="preserve"> There are probably tidier ways of writing this but for now, just be careful.</w:t>
@@ -1040,7 +1533,21 @@
         <w:rPr>
           <w:color w:val="A6A6A6" w:themeColor="background1" w:themeShade="A6"/>
         </w:rPr>
-        <w:t xml:space="preserve"> via server, as Jack did for the RoboVR Hackathon in October. Instead, I’m doing asynchronous transfer of info via .csv log files. If you need real-time info transfer, there is theoretically a ROS# communication pathway you can set up with Unity (see “Simulating Robots in Unity” from a Google </w:t>
+        <w:t xml:space="preserve"> via server, as Jack did for the </w:t>
+      </w:r>
+      <w:proofErr w:type="spellStart"/>
+      <w:r>
+        <w:rPr>
+          <w:color w:val="A6A6A6" w:themeColor="background1" w:themeShade="A6"/>
+        </w:rPr>
+        <w:t>RoboVR</w:t>
+      </w:r>
+      <w:proofErr w:type="spellEnd"/>
+      <w:r>
+        <w:rPr>
+          <w:color w:val="A6A6A6" w:themeColor="background1" w:themeShade="A6"/>
+        </w:rPr>
+        <w:t xml:space="preserve"> Hackathon in October. Instead, I’m doing asynchronous transfer of info via .csv log files. If you need real-time info transfer, there is theoretically a ROS# communication pathway you can set up with Unity (see “Simulating Robots in Unity” from a Google </w:t>
       </w:r>
       <w:r>
         <w:rPr>
@@ -1086,7 +1593,35 @@
         <w:rPr>
           <w:color w:val="A6A6A6" w:themeColor="background1" w:themeShade="A6"/>
         </w:rPr>
-        <w:t>Current server setup is done via Go, modified from Jack Kolb’s starter script (see ServerScripts folder. Must be on the same wifi network as the server workstation in order to access.)</w:t>
+        <w:t xml:space="preserve">Current server setup is done via Go, modified from Jack Kolb’s starter script (see </w:t>
+      </w:r>
+      <w:proofErr w:type="spellStart"/>
+      <w:r>
+        <w:rPr>
+          <w:color w:val="A6A6A6" w:themeColor="background1" w:themeShade="A6"/>
+        </w:rPr>
+        <w:t>ServerScripts</w:t>
+      </w:r>
+      <w:proofErr w:type="spellEnd"/>
+      <w:r>
+        <w:rPr>
+          <w:color w:val="A6A6A6" w:themeColor="background1" w:themeShade="A6"/>
+        </w:rPr>
+        <w:t xml:space="preserve"> folder. Must be on the same </w:t>
+      </w:r>
+      <w:proofErr w:type="spellStart"/>
+      <w:r>
+        <w:rPr>
+          <w:color w:val="A6A6A6" w:themeColor="background1" w:themeShade="A6"/>
+        </w:rPr>
+        <w:t>wifi</w:t>
+      </w:r>
+      <w:proofErr w:type="spellEnd"/>
+      <w:r>
+        <w:rPr>
+          <w:color w:val="A6A6A6" w:themeColor="background1" w:themeShade="A6"/>
+        </w:rPr>
+        <w:t xml:space="preserve"> network as the server workstation in order to access.)</w:t>
       </w:r>
     </w:p>
     <w:p>
@@ -1113,7 +1648,25 @@
           <w:bCs/>
           <w:color w:val="A6A6A6" w:themeColor="background1" w:themeShade="A6"/>
         </w:rPr>
-        <w:t xml:space="preserve">     (or go run main.go)</w:t>
+        <w:t xml:space="preserve">     (or go run </w:t>
+      </w:r>
+      <w:proofErr w:type="spellStart"/>
+      <w:r>
+        <w:rPr>
+          <w:b/>
+          <w:bCs/>
+          <w:color w:val="A6A6A6" w:themeColor="background1" w:themeShade="A6"/>
+        </w:rPr>
+        <w:t>main.go</w:t>
+      </w:r>
+      <w:proofErr w:type="spellEnd"/>
+      <w:r>
+        <w:rPr>
+          <w:b/>
+          <w:bCs/>
+          <w:color w:val="A6A6A6" w:themeColor="background1" w:themeShade="A6"/>
+        </w:rPr>
+        <w:t>)</w:t>
       </w:r>
     </w:p>
     <w:p>
@@ -1283,8 +1836,16 @@
         <w:rPr>
           <w:u w:val="single"/>
         </w:rPr>
-        <w:t>Communication between the Oculus and MoveIt</w:t>
-      </w:r>
+        <w:t xml:space="preserve">Communication between the Oculus and </w:t>
+      </w:r>
+      <w:proofErr w:type="spellStart"/>
+      <w:r>
+        <w:rPr>
+          <w:u w:val="single"/>
+        </w:rPr>
+        <w:t>MoveIt</w:t>
+      </w:r>
+      <w:proofErr w:type="spellEnd"/>
       <w:r>
         <w:t xml:space="preserve"> is done via .csv logfiles in the “persistent data path directory” (specific paths for deployment on Oculus and testing on Windows are mentioned </w:t>
       </w:r>
@@ -1349,12 +1910,14 @@
         </w:rPr>
         <w:t xml:space="preserve">Using </w:t>
       </w:r>
+      <w:proofErr w:type="spellStart"/>
       <w:r>
         <w:rPr>
           <w:u w:val="single"/>
         </w:rPr>
         <w:t>MoveIt</w:t>
       </w:r>
+      <w:proofErr w:type="spellEnd"/>
       <w:r>
         <w:rPr>
           <w:u w:val="single"/>
@@ -1414,13 +1977,69 @@
         <w:rPr>
           <w:highlight w:val="yellow"/>
         </w:rPr>
-        <w:t xml:space="preserve">Important note: sourcing the setup.bash file in the melodic moveit workspace will overwrite the $ROS_PACKAGE_PATH so that it cannot see your urdf file. Even if you successfully exported/created it earlier. Run this line of code manually </w:t>
-      </w:r>
+        <w:t xml:space="preserve">Important note: sourcing the </w:t>
+      </w:r>
+      <w:proofErr w:type="spellStart"/>
       <w:r>
         <w:rPr>
           <w:highlight w:val="yellow"/>
         </w:rPr>
-        <w:t>right before you launch the moveit setup assistant:</w:t>
+        <w:t>setup.bash</w:t>
+      </w:r>
+      <w:proofErr w:type="spellEnd"/>
+      <w:r>
+        <w:rPr>
+          <w:highlight w:val="yellow"/>
+        </w:rPr>
+        <w:t xml:space="preserve"> file in the melodic </w:t>
+      </w:r>
+      <w:proofErr w:type="spellStart"/>
+      <w:r>
+        <w:rPr>
+          <w:highlight w:val="yellow"/>
+        </w:rPr>
+        <w:t>moveit</w:t>
+      </w:r>
+      <w:proofErr w:type="spellEnd"/>
+      <w:r>
+        <w:rPr>
+          <w:highlight w:val="yellow"/>
+        </w:rPr>
+        <w:t xml:space="preserve"> workspace will overwrite the $ROS_PACKAGE_PATH so that it cannot see your </w:t>
+      </w:r>
+      <w:proofErr w:type="spellStart"/>
+      <w:r>
+        <w:rPr>
+          <w:highlight w:val="yellow"/>
+        </w:rPr>
+        <w:t>urdf</w:t>
+      </w:r>
+      <w:proofErr w:type="spellEnd"/>
+      <w:r>
+        <w:rPr>
+          <w:highlight w:val="yellow"/>
+        </w:rPr>
+        <w:t xml:space="preserve"> file. Even if you successfully exported/created it earlier. Run this line of code manually </w:t>
+      </w:r>
+      <w:r>
+        <w:rPr>
+          <w:highlight w:val="yellow"/>
+        </w:rPr>
+        <w:t xml:space="preserve">right before you launch the </w:t>
+      </w:r>
+      <w:proofErr w:type="spellStart"/>
+      <w:r>
+        <w:rPr>
+          <w:highlight w:val="yellow"/>
+        </w:rPr>
+        <w:t>moveit</w:t>
+      </w:r>
+      <w:proofErr w:type="spellEnd"/>
+      <w:r>
+        <w:rPr>
+          <w:highlight w:val="yellow"/>
+        </w:rPr>
+        <w:t xml:space="preserve"> setup assistant:</w:t>
       </w:r>
     </w:p>
     <w:p>
@@ -1438,7 +2057,14 @@
           <w:bCs/>
         </w:rPr>
         <w:lastRenderedPageBreak/>
-        <w:t>&gt; export ROS_PACKAGE_PATH=$ROS_PACKAGE_PATH:</w:t>
+        <w:t>&gt; export RO</w:t>
+      </w:r>
+      <w:r>
+        <w:rPr>
+          <w:b/>
+          <w:bCs/>
+        </w:rPr>
+        <w:t>S_PACKAGE_PATH=$ROS_PACKAGE_PATH:</w:t>
       </w:r>
       <w:commentRangeStart w:id="1"/>
       <w:r>
@@ -1472,8 +2098,49 @@
           <w:b/>
           <w:bCs/>
         </w:rPr>
-        <w:t>&gt; roslaunch moveit_setup_assistant setup_assistant.launch</w:t>
-      </w:r>
+        <w:t xml:space="preserve">&gt; </w:t>
+      </w:r>
+      <w:proofErr w:type="spellStart"/>
+      <w:r>
+        <w:rPr>
+          <w:b/>
+          <w:bCs/>
+        </w:rPr>
+        <w:t>roslaunch</w:t>
+      </w:r>
+      <w:proofErr w:type="spellEnd"/>
+      <w:r>
+        <w:rPr>
+          <w:b/>
+          <w:bCs/>
+        </w:rPr>
+        <w:t xml:space="preserve"> </w:t>
+      </w:r>
+      <w:proofErr w:type="spellStart"/>
+      <w:r>
+        <w:rPr>
+          <w:b/>
+          <w:bCs/>
+        </w:rPr>
+        <w:t>moveit_setup_assistant</w:t>
+      </w:r>
+      <w:proofErr w:type="spellEnd"/>
+      <w:r>
+        <w:rPr>
+          <w:b/>
+          <w:bCs/>
+        </w:rPr>
+        <w:t xml:space="preserve"> </w:t>
+      </w:r>
+      <w:proofErr w:type="spellStart"/>
+      <w:r>
+        <w:rPr>
+          <w:b/>
+          <w:bCs/>
+        </w:rPr>
+        <w:t>setup_assistant.launch</w:t>
+      </w:r>
+      <w:proofErr w:type="spellEnd"/>
     </w:p>
     <w:p>
       <w:pPr>
@@ -1578,8 +2245,64 @@
           <w:color w:val="000000" w:themeColor="text1"/>
           <w:u w:val="none"/>
         </w:rPr>
-        <w:t>&gt; roslaunch moveit_setup_assistant setup_assistant.launch</w:t>
-      </w:r>
+        <w:t xml:space="preserve">&gt; </w:t>
+      </w:r>
+      <w:proofErr w:type="spellStart"/>
+      <w:r>
+        <w:rPr>
+          <w:rStyle w:val="Hyperlink"/>
+          <w:b/>
+          <w:bCs/>
+          <w:color w:val="000000" w:themeColor="text1"/>
+          <w:u w:val="none"/>
+        </w:rPr>
+        <w:t>roslaunch</w:t>
+      </w:r>
+      <w:proofErr w:type="spellEnd"/>
+      <w:r>
+        <w:rPr>
+          <w:rStyle w:val="Hyperlink"/>
+          <w:b/>
+          <w:bCs/>
+          <w:color w:val="000000" w:themeColor="text1"/>
+          <w:u w:val="none"/>
+        </w:rPr>
+        <w:t xml:space="preserve"> </w:t>
+      </w:r>
+      <w:proofErr w:type="spellStart"/>
+      <w:r>
+        <w:rPr>
+          <w:rStyle w:val="Hyperlink"/>
+          <w:b/>
+          <w:bCs/>
+          <w:color w:val="000000" w:themeColor="text1"/>
+          <w:u w:val="none"/>
+        </w:rPr>
+        <w:t>moveit_setup_assistant</w:t>
+      </w:r>
+      <w:proofErr w:type="spellEnd"/>
+      <w:r>
+        <w:rPr>
+          <w:rStyle w:val="Hyperlink"/>
+          <w:b/>
+          <w:bCs/>
+          <w:color w:val="000000" w:themeColor="text1"/>
+          <w:u w:val="none"/>
+        </w:rPr>
+        <w:t xml:space="preserve"> </w:t>
+      </w:r>
+      <w:proofErr w:type="spellStart"/>
+      <w:r>
+        <w:rPr>
+          <w:rStyle w:val="Hyperlink"/>
+          <w:b/>
+          <w:bCs/>
+          <w:color w:val="000000" w:themeColor="text1"/>
+          <w:u w:val="none"/>
+        </w:rPr>
+        <w:t>setup_assistant.launch</w:t>
+      </w:r>
+      <w:proofErr w:type="spellEnd"/>
     </w:p>
     <w:p>
       <w:pPr>
@@ -1630,7 +2353,25 @@
           <w:color w:val="000000" w:themeColor="text1"/>
           <w:u w:val="none"/>
         </w:rPr>
-        <w:t>Command that opens MoveIt for generating paths between poses:</w:t>
+        <w:t xml:space="preserve">Command that opens </w:t>
+      </w:r>
+      <w:proofErr w:type="spellStart"/>
+      <w:r>
+        <w:rPr>
+          <w:rStyle w:val="Hyperlink"/>
+          <w:color w:val="000000" w:themeColor="text1"/>
+          <w:u w:val="none"/>
+        </w:rPr>
+        <w:t>MoveIt</w:t>
+      </w:r>
+      <w:proofErr w:type="spellEnd"/>
+      <w:r>
+        <w:rPr>
+          <w:rStyle w:val="Hyperlink"/>
+          <w:color w:val="000000" w:themeColor="text1"/>
+          <w:u w:val="none"/>
+        </w:rPr>
+        <w:t xml:space="preserve"> for generating paths between poses:</w:t>
       </w:r>
     </w:p>
     <w:p>
@@ -1651,7 +2392,95 @@
           <w:color w:val="000000" w:themeColor="text1"/>
           <w:u w:val="none"/>
         </w:rPr>
-        <w:t>&gt; roslaunch kinova_moveit_config demo.launch rvis_tutorial:=true</w:t>
+        <w:t xml:space="preserve">&gt; </w:t>
+      </w:r>
+      <w:proofErr w:type="spellStart"/>
+      <w:r>
+        <w:rPr>
+          <w:rStyle w:val="Hyperlink"/>
+          <w:b/>
+          <w:bCs/>
+          <w:color w:val="000000" w:themeColor="text1"/>
+          <w:u w:val="none"/>
+        </w:rPr>
+        <w:t>roslaunch</w:t>
+      </w:r>
+      <w:proofErr w:type="spellEnd"/>
+      <w:r>
+        <w:rPr>
+          <w:rStyle w:val="Hyperlink"/>
+          <w:b/>
+          <w:bCs/>
+          <w:color w:val="000000" w:themeColor="text1"/>
+          <w:u w:val="none"/>
+        </w:rPr>
+        <w:t xml:space="preserve"> </w:t>
+      </w:r>
+      <w:proofErr w:type="spellStart"/>
+      <w:r>
+        <w:rPr>
+          <w:rStyle w:val="Hyperlink"/>
+          <w:b/>
+          <w:bCs/>
+          <w:color w:val="000000" w:themeColor="text1"/>
+          <w:u w:val="none"/>
+        </w:rPr>
+        <w:t>kinova_moveit_config</w:t>
+      </w:r>
+      <w:proofErr w:type="spellEnd"/>
+      <w:r>
+        <w:rPr>
+          <w:rStyle w:val="Hyperlink"/>
+          <w:b/>
+          <w:bCs/>
+          <w:color w:val="000000" w:themeColor="text1"/>
+          <w:u w:val="none"/>
+        </w:rPr>
+        <w:t xml:space="preserve"> </w:t>
+      </w:r>
+      <w:proofErr w:type="spellStart"/>
+      <w:r>
+        <w:rPr>
+          <w:rStyle w:val="Hyperlink"/>
+          <w:b/>
+          <w:bCs/>
+          <w:color w:val="000000" w:themeColor="text1"/>
+          <w:u w:val="none"/>
+        </w:rPr>
+        <w:t>demo.launch</w:t>
+      </w:r>
+      <w:proofErr w:type="spellEnd"/>
+      <w:r>
+        <w:rPr>
+          <w:rStyle w:val="Hyperlink"/>
+          <w:b/>
+          <w:bCs/>
+          <w:color w:val="000000" w:themeColor="text1"/>
+          <w:u w:val="none"/>
+        </w:rPr>
+        <w:t xml:space="preserve"> </w:t>
+      </w:r>
+      <w:proofErr w:type="spellStart"/>
+      <w:r>
+        <w:rPr>
+          <w:rStyle w:val="Hyperlink"/>
+          <w:b/>
+          <w:bCs/>
+          <w:color w:val="000000" w:themeColor="text1"/>
+          <w:u w:val="none"/>
+        </w:rPr>
+        <w:t>rvis_tutorial</w:t>
+      </w:r>
+      <w:proofErr w:type="spellEnd"/>
+      <w:r>
+        <w:rPr>
+          <w:rStyle w:val="Hyperlink"/>
+          <w:b/>
+          <w:bCs/>
+          <w:color w:val="000000" w:themeColor="text1"/>
+          <w:u w:val="none"/>
+        </w:rPr>
+        <w:t>:=true</w:t>
       </w:r>
     </w:p>
     <w:p>
@@ -1701,7 +2530,97 @@
           <w:color w:val="auto"/>
           <w:u w:val="none"/>
         </w:rPr>
-        <w:t xml:space="preserve"> and end pose, press “plan” in the “MotionPlanning/Planning” tab at the bottom left of the RViz screen. You can export the positions of the joints for your planned path by saving the joint positions to a “test.bag” rosbag and then a “test.yaml” file with the following command</w:t>
+        <w:t xml:space="preserve"> and end pose, press “plan” in the “</w:t>
+      </w:r>
+      <w:proofErr w:type="spellStart"/>
+      <w:r>
+        <w:rPr>
+          <w:rStyle w:val="Hyperlink"/>
+          <w:color w:val="auto"/>
+          <w:u w:val="none"/>
+        </w:rPr>
+        <w:t>MotionPlanning</w:t>
+      </w:r>
+      <w:proofErr w:type="spellEnd"/>
+      <w:r>
+        <w:rPr>
+          <w:rStyle w:val="Hyperlink"/>
+          <w:color w:val="auto"/>
+          <w:u w:val="none"/>
+        </w:rPr>
+        <w:t xml:space="preserve">/Planning” tab at the bottom left of the </w:t>
+      </w:r>
+      <w:proofErr w:type="spellStart"/>
+      <w:r>
+        <w:rPr>
+          <w:rStyle w:val="Hyperlink"/>
+          <w:color w:val="auto"/>
+          <w:u w:val="none"/>
+        </w:rPr>
+        <w:t>RViz</w:t>
+      </w:r>
+      <w:proofErr w:type="spellEnd"/>
+      <w:r>
+        <w:rPr>
+          <w:rStyle w:val="Hyperlink"/>
+          <w:color w:val="auto"/>
+          <w:u w:val="none"/>
+        </w:rPr>
+        <w:t xml:space="preserve"> screen. You can export the positions of the joints for your planned path by saving the joint positions to a “</w:t>
+      </w:r>
+      <w:proofErr w:type="spellStart"/>
+      <w:r>
+        <w:rPr>
+          <w:rStyle w:val="Hyperlink"/>
+          <w:color w:val="auto"/>
+          <w:u w:val="none"/>
+        </w:rPr>
+        <w:t>test.bag</w:t>
+      </w:r>
+      <w:proofErr w:type="spellEnd"/>
+      <w:r>
+        <w:rPr>
+          <w:rStyle w:val="Hyperlink"/>
+          <w:color w:val="auto"/>
+          <w:u w:val="none"/>
+        </w:rPr>
+        <w:t xml:space="preserve">” </w:t>
+      </w:r>
+      <w:proofErr w:type="spellStart"/>
+      <w:r>
+        <w:rPr>
+          <w:rStyle w:val="Hyperlink"/>
+          <w:color w:val="auto"/>
+          <w:u w:val="none"/>
+        </w:rPr>
+        <w:t>rosbag</w:t>
+      </w:r>
+      <w:proofErr w:type="spellEnd"/>
+      <w:r>
+        <w:rPr>
+          <w:rStyle w:val="Hyperlink"/>
+          <w:color w:val="auto"/>
+          <w:u w:val="none"/>
+        </w:rPr>
+        <w:t xml:space="preserve"> and then a “</w:t>
+      </w:r>
+      <w:proofErr w:type="spellStart"/>
+      <w:r>
+        <w:rPr>
+          <w:rStyle w:val="Hyperlink"/>
+          <w:color w:val="auto"/>
+          <w:u w:val="none"/>
+        </w:rPr>
+        <w:t>test.yaml</w:t>
+      </w:r>
+      <w:proofErr w:type="spellEnd"/>
+      <w:r>
+        <w:rPr>
+          <w:rStyle w:val="Hyperlink"/>
+          <w:color w:val="auto"/>
+          <w:u w:val="none"/>
+        </w:rPr>
+        <w:t>” file with the following command</w:t>
       </w:r>
       <w:r>
         <w:rPr>
@@ -1735,8 +2654,86 @@
           <w:color w:val="auto"/>
           <w:u w:val="none"/>
         </w:rPr>
-        <w:t>&gt; rosbag record --duration=10 --output-name=test.bag /move_group/display_planned_path</w:t>
-      </w:r>
+        <w:t xml:space="preserve">&gt; </w:t>
+      </w:r>
+      <w:proofErr w:type="spellStart"/>
+      <w:r>
+        <w:rPr>
+          <w:rStyle w:val="Hyperlink"/>
+          <w:b/>
+          <w:bCs/>
+          <w:color w:val="auto"/>
+          <w:u w:val="none"/>
+        </w:rPr>
+        <w:t>rosbag</w:t>
+      </w:r>
+      <w:proofErr w:type="spellEnd"/>
+      <w:r>
+        <w:rPr>
+          <w:rStyle w:val="Hyperlink"/>
+          <w:b/>
+          <w:bCs/>
+          <w:color w:val="auto"/>
+          <w:u w:val="none"/>
+        </w:rPr>
+        <w:t xml:space="preserve"> record --duration=10 --output-name=</w:t>
+      </w:r>
+      <w:proofErr w:type="spellStart"/>
+      <w:r>
+        <w:rPr>
+          <w:rStyle w:val="Hyperlink"/>
+          <w:b/>
+          <w:bCs/>
+          <w:color w:val="auto"/>
+          <w:u w:val="none"/>
+        </w:rPr>
+        <w:t>test.bag</w:t>
+      </w:r>
+      <w:proofErr w:type="spellEnd"/>
+      <w:r>
+        <w:rPr>
+          <w:rStyle w:val="Hyperlink"/>
+          <w:b/>
+          <w:bCs/>
+          <w:color w:val="auto"/>
+          <w:u w:val="none"/>
+        </w:rPr>
+        <w:t xml:space="preserve"> /</w:t>
+      </w:r>
+      <w:proofErr w:type="spellStart"/>
+      <w:r>
+        <w:rPr>
+          <w:rStyle w:val="Hyperlink"/>
+          <w:b/>
+          <w:bCs/>
+          <w:color w:val="auto"/>
+          <w:u w:val="none"/>
+        </w:rPr>
+        <w:t>move_group</w:t>
+      </w:r>
+      <w:proofErr w:type="spellEnd"/>
+      <w:r>
+        <w:rPr>
+          <w:rStyle w:val="Hyperlink"/>
+          <w:b/>
+          <w:bCs/>
+          <w:color w:val="auto"/>
+          <w:u w:val="none"/>
+        </w:rPr>
+        <w:t>/</w:t>
+      </w:r>
+      <w:proofErr w:type="spellStart"/>
+      <w:r>
+        <w:rPr>
+          <w:rStyle w:val="Hyperlink"/>
+          <w:b/>
+          <w:bCs/>
+          <w:color w:val="auto"/>
+          <w:u w:val="none"/>
+        </w:rPr>
+        <w:t>display_planned_path</w:t>
+      </w:r>
+      <w:proofErr w:type="spellEnd"/>
     </w:p>
     <w:p>
       <w:pPr>
@@ -1762,13 +2759,10 @@
           <w:color w:val="808080" w:themeColor="background1" w:themeShade="80"/>
           <w:u w:val="none"/>
         </w:rPr>
-        <w:t>&gt; rostopic echo -b bag_name.bag -p /move_group/display_planned_path &gt; test.csv</w:t>
-      </w:r>
-    </w:p>
-    <w:p>
-      <w:pPr>
-        <w:pStyle w:val="ListParagraph"/>
-        <w:ind w:left="1440"/>
+        <w:t xml:space="preserve">&gt; </w:t>
+      </w:r>
+      <w:proofErr w:type="spellStart"/>
+      <w:r>
         <w:rPr>
           <w:rStyle w:val="Hyperlink"/>
           <w:b/>
@@ -1778,7 +2772,9 @@
           <w:color w:val="808080" w:themeColor="background1" w:themeShade="80"/>
           <w:u w:val="none"/>
         </w:rPr>
-      </w:pPr>
+        <w:t>rostopic</w:t>
+      </w:r>
+      <w:proofErr w:type="spellEnd"/>
       <w:r>
         <w:rPr>
           <w:rStyle w:val="Hyperlink"/>
@@ -1789,50 +2785,255 @@
           <w:color w:val="808080" w:themeColor="background1" w:themeShade="80"/>
           <w:u w:val="none"/>
         </w:rPr>
-        <w:t>(above is deprecated; does not capture all information)</w:t>
-      </w:r>
-      <w:r>
-        <w:rPr>
-          <w:rStyle w:val="Hyperlink"/>
-          <w:color w:val="auto"/>
-          <w:u w:val="none"/>
-        </w:rPr>
-        <w:br/>
-      </w:r>
-      <w:r>
-        <w:rPr>
-          <w:rStyle w:val="Hyperlink"/>
-          <w:b/>
-          <w:bCs/>
-          <w:color w:val="auto"/>
-          <w:u w:val="none"/>
-        </w:rPr>
-        <w:t>&gt;  time ros_readbagfile.py test.bag /move_group/display_planned_path | tee test.yaml</w:t>
-      </w:r>
-    </w:p>
-    <w:p>
-      <w:pPr>
-        <w:pStyle w:val="ListParagraph"/>
-        <w:ind w:left="1440"/>
+        <w:t xml:space="preserve"> echo -b </w:t>
+      </w:r>
+      <w:proofErr w:type="spellStart"/>
+      <w:r>
         <w:rPr>
           <w:rStyle w:val="Hyperlink"/>
           <w:b/>
           <w:bCs/>
           <w:i/>
           <w:iCs/>
-          <w:color w:val="auto"/>
-          <w:u w:val="none"/>
-        </w:rPr>
-      </w:pPr>
-      <w:r>
-        <w:rPr>
-          <w:rStyle w:val="Hyperlink"/>
-          <w:b/>
-          <w:bCs/>
-          <w:color w:val="auto"/>
-          <w:u w:val="none"/>
-        </w:rPr>
-        <w:t>&gt; awk '/positions/ {print}' test.yaml &gt; positions.txt</w:t>
+          <w:color w:val="808080" w:themeColor="background1" w:themeShade="80"/>
+          <w:u w:val="none"/>
+        </w:rPr>
+        <w:t>bag_name.bag</w:t>
+      </w:r>
+      <w:proofErr w:type="spellEnd"/>
+      <w:r>
+        <w:rPr>
+          <w:rStyle w:val="Hyperlink"/>
+          <w:b/>
+          <w:bCs/>
+          <w:i/>
+          <w:iCs/>
+          <w:color w:val="808080" w:themeColor="background1" w:themeShade="80"/>
+          <w:u w:val="none"/>
+        </w:rPr>
+        <w:t xml:space="preserve"> -p /</w:t>
+      </w:r>
+      <w:proofErr w:type="spellStart"/>
+      <w:r>
+        <w:rPr>
+          <w:rStyle w:val="Hyperlink"/>
+          <w:b/>
+          <w:bCs/>
+          <w:i/>
+          <w:iCs/>
+          <w:color w:val="808080" w:themeColor="background1" w:themeShade="80"/>
+          <w:u w:val="none"/>
+        </w:rPr>
+        <w:t>move_group</w:t>
+      </w:r>
+      <w:proofErr w:type="spellEnd"/>
+      <w:r>
+        <w:rPr>
+          <w:rStyle w:val="Hyperlink"/>
+          <w:b/>
+          <w:bCs/>
+          <w:i/>
+          <w:iCs/>
+          <w:color w:val="808080" w:themeColor="background1" w:themeShade="80"/>
+          <w:u w:val="none"/>
+        </w:rPr>
+        <w:t>/</w:t>
+      </w:r>
+      <w:proofErr w:type="spellStart"/>
+      <w:r>
+        <w:rPr>
+          <w:rStyle w:val="Hyperlink"/>
+          <w:b/>
+          <w:bCs/>
+          <w:i/>
+          <w:iCs/>
+          <w:color w:val="808080" w:themeColor="background1" w:themeShade="80"/>
+          <w:u w:val="none"/>
+        </w:rPr>
+        <w:t>display_planned_path</w:t>
+      </w:r>
+      <w:proofErr w:type="spellEnd"/>
+      <w:r>
+        <w:rPr>
+          <w:rStyle w:val="Hyperlink"/>
+          <w:b/>
+          <w:bCs/>
+          <w:i/>
+          <w:iCs/>
+          <w:color w:val="808080" w:themeColor="background1" w:themeShade="80"/>
+          <w:u w:val="none"/>
+        </w:rPr>
+        <w:t xml:space="preserve"> &gt; test.csv</w:t>
+      </w:r>
+    </w:p>
+    <w:p>
+      <w:pPr>
+        <w:pStyle w:val="ListParagraph"/>
+        <w:ind w:left="1440"/>
+        <w:rPr>
+          <w:rStyle w:val="Hyperlink"/>
+          <w:b/>
+          <w:bCs/>
+          <w:i/>
+          <w:iCs/>
+          <w:color w:val="808080" w:themeColor="background1" w:themeShade="80"/>
+          <w:u w:val="none"/>
+        </w:rPr>
+      </w:pPr>
+      <w:r>
+        <w:rPr>
+          <w:rStyle w:val="Hyperlink"/>
+          <w:b/>
+          <w:bCs/>
+          <w:i/>
+          <w:iCs/>
+          <w:color w:val="808080" w:themeColor="background1" w:themeShade="80"/>
+          <w:u w:val="none"/>
+        </w:rPr>
+        <w:t>(above is deprecated; does not capture all information)</w:t>
+      </w:r>
+      <w:r>
+        <w:rPr>
+          <w:rStyle w:val="Hyperlink"/>
+          <w:color w:val="auto"/>
+          <w:u w:val="none"/>
+        </w:rPr>
+        <w:br/>
+      </w:r>
+      <w:r>
+        <w:rPr>
+          <w:rStyle w:val="Hyperlink"/>
+          <w:b/>
+          <w:bCs/>
+          <w:color w:val="auto"/>
+          <w:u w:val="none"/>
+        </w:rPr>
+        <w:t xml:space="preserve">&gt;  time ros_readbagfile.py </w:t>
+      </w:r>
+      <w:proofErr w:type="spellStart"/>
+      <w:r>
+        <w:rPr>
+          <w:rStyle w:val="Hyperlink"/>
+          <w:b/>
+          <w:bCs/>
+          <w:color w:val="auto"/>
+          <w:u w:val="none"/>
+        </w:rPr>
+        <w:t>test.bag</w:t>
+      </w:r>
+      <w:proofErr w:type="spellEnd"/>
+      <w:r>
+        <w:rPr>
+          <w:rStyle w:val="Hyperlink"/>
+          <w:b/>
+          <w:bCs/>
+          <w:color w:val="auto"/>
+          <w:u w:val="none"/>
+        </w:rPr>
+        <w:t xml:space="preserve"> /</w:t>
+      </w:r>
+      <w:proofErr w:type="spellStart"/>
+      <w:r>
+        <w:rPr>
+          <w:rStyle w:val="Hyperlink"/>
+          <w:b/>
+          <w:bCs/>
+          <w:color w:val="auto"/>
+          <w:u w:val="none"/>
+        </w:rPr>
+        <w:t>move_group</w:t>
+      </w:r>
+      <w:proofErr w:type="spellEnd"/>
+      <w:r>
+        <w:rPr>
+          <w:rStyle w:val="Hyperlink"/>
+          <w:b/>
+          <w:bCs/>
+          <w:color w:val="auto"/>
+          <w:u w:val="none"/>
+        </w:rPr>
+        <w:t>/</w:t>
+      </w:r>
+      <w:proofErr w:type="spellStart"/>
+      <w:r>
+        <w:rPr>
+          <w:rStyle w:val="Hyperlink"/>
+          <w:b/>
+          <w:bCs/>
+          <w:color w:val="auto"/>
+          <w:u w:val="none"/>
+        </w:rPr>
+        <w:t>display_planned_path</w:t>
+      </w:r>
+      <w:proofErr w:type="spellEnd"/>
+      <w:r>
+        <w:rPr>
+          <w:rStyle w:val="Hyperlink"/>
+          <w:b/>
+          <w:bCs/>
+          <w:color w:val="auto"/>
+          <w:u w:val="none"/>
+        </w:rPr>
+        <w:t xml:space="preserve"> | tee </w:t>
+      </w:r>
+      <w:proofErr w:type="spellStart"/>
+      <w:r>
+        <w:rPr>
+          <w:rStyle w:val="Hyperlink"/>
+          <w:b/>
+          <w:bCs/>
+          <w:color w:val="auto"/>
+          <w:u w:val="none"/>
+        </w:rPr>
+        <w:t>test.yaml</w:t>
+      </w:r>
+      <w:proofErr w:type="spellEnd"/>
+    </w:p>
+    <w:p>
+      <w:pPr>
+        <w:pStyle w:val="ListParagraph"/>
+        <w:ind w:left="1440"/>
+        <w:rPr>
+          <w:rStyle w:val="Hyperlink"/>
+          <w:b/>
+          <w:bCs/>
+          <w:i/>
+          <w:iCs/>
+          <w:color w:val="auto"/>
+          <w:u w:val="none"/>
+        </w:rPr>
+      </w:pPr>
+      <w:r>
+        <w:rPr>
+          <w:rStyle w:val="Hyperlink"/>
+          <w:b/>
+          <w:bCs/>
+          <w:color w:val="auto"/>
+          <w:u w:val="none"/>
+        </w:rPr>
+        <w:t xml:space="preserve">&gt; awk '/positions/ {print}' </w:t>
+      </w:r>
+      <w:proofErr w:type="spellStart"/>
+      <w:r>
+        <w:rPr>
+          <w:rStyle w:val="Hyperlink"/>
+          <w:b/>
+          <w:bCs/>
+          <w:color w:val="auto"/>
+          <w:u w:val="none"/>
+        </w:rPr>
+        <w:t>test.yaml</w:t>
+      </w:r>
+      <w:proofErr w:type="spellEnd"/>
+      <w:r>
+        <w:rPr>
+          <w:rStyle w:val="Hyperlink"/>
+          <w:b/>
+          <w:bCs/>
+          <w:color w:val="auto"/>
+          <w:u w:val="none"/>
+        </w:rPr>
+        <w:t xml:space="preserve"> &gt; positions.txt</w:t>
       </w:r>
     </w:p>
     <w:p>
@@ -1915,7 +3116,25 @@
           <w:color w:val="auto"/>
           <w:u w:val="none"/>
         </w:rPr>
-        <w:t xml:space="preserve">The controller code in Unity (ControllerFromLogFile.cs) will import the sequence of positions and transmit them to the robot every 0.2 seconds. </w:t>
+        <w:t>The controller code in Unity (</w:t>
+      </w:r>
+      <w:proofErr w:type="spellStart"/>
+      <w:r>
+        <w:rPr>
+          <w:rStyle w:val="Hyperlink"/>
+          <w:color w:val="auto"/>
+          <w:u w:val="none"/>
+        </w:rPr>
+        <w:t>ControllerFromLogFile.cs</w:t>
+      </w:r>
+      <w:proofErr w:type="spellEnd"/>
+      <w:r>
+        <w:rPr>
+          <w:rStyle w:val="Hyperlink"/>
+          <w:color w:val="auto"/>
+          <w:u w:val="none"/>
+        </w:rPr>
+        <w:t xml:space="preserve">) will import the sequence of positions and transmit them to the robot every 0.2 seconds. </w:t>
       </w:r>
       <w:r>
         <w:rPr>
@@ -1969,7 +3188,25 @@
           <w:color w:val="auto"/>
           <w:u w:val="none"/>
         </w:rPr>
-        <w:t>upload “targetVelocity” values instead of “target” [position] values with my code.</w:t>
+        <w:t>upload “</w:t>
+      </w:r>
+      <w:proofErr w:type="spellStart"/>
+      <w:r>
+        <w:rPr>
+          <w:rStyle w:val="Hyperlink"/>
+          <w:color w:val="auto"/>
+          <w:u w:val="none"/>
+        </w:rPr>
+        <w:t>targetVelocity</w:t>
+      </w:r>
+      <w:proofErr w:type="spellEnd"/>
+      <w:r>
+        <w:rPr>
+          <w:rStyle w:val="Hyperlink"/>
+          <w:color w:val="auto"/>
+          <w:u w:val="none"/>
+        </w:rPr>
+        <w:t>” values instead of “target” [position] values with my code.</w:t>
       </w:r>
     </w:p>
     <w:p>
@@ -2150,7 +3387,23 @@
           <w:rStyle w:val="Hyperlink"/>
           <w:color w:val="A6A6A6" w:themeColor="background1" w:themeShade="A6"/>
         </w:rPr>
-        <w:t>Using MoveIt to create a trajectory that spans multiple waypoints:</w:t>
+        <w:t xml:space="preserve">Using </w:t>
+      </w:r>
+      <w:proofErr w:type="spellStart"/>
+      <w:r>
+        <w:rPr>
+          <w:rStyle w:val="Hyperlink"/>
+          <w:color w:val="A6A6A6" w:themeColor="background1" w:themeShade="A6"/>
+        </w:rPr>
+        <w:t>MoveIt</w:t>
+      </w:r>
+      <w:proofErr w:type="spellEnd"/>
+      <w:r>
+        <w:rPr>
+          <w:rStyle w:val="Hyperlink"/>
+          <w:color w:val="A6A6A6" w:themeColor="background1" w:themeShade="A6"/>
+        </w:rPr>
+        <w:t xml:space="preserve"> to create a trajectory that spans multiple waypoints:</w:t>
       </w:r>
     </w:p>
     <w:p>
@@ -2210,7 +3463,25 @@
           <w:color w:val="A6A6A6" w:themeColor="background1" w:themeShade="A6"/>
           <w:u w:val="none"/>
         </w:rPr>
-        <w:t xml:space="preserve"> from MoveIt for a csv-driven URDF trajectory</w:t>
+        <w:t xml:space="preserve"> from </w:t>
+      </w:r>
+      <w:proofErr w:type="spellStart"/>
+      <w:r>
+        <w:rPr>
+          <w:rStyle w:val="Hyperlink"/>
+          <w:color w:val="A6A6A6" w:themeColor="background1" w:themeShade="A6"/>
+          <w:u w:val="none"/>
+        </w:rPr>
+        <w:t>MoveIt</w:t>
+      </w:r>
+      <w:proofErr w:type="spellEnd"/>
+      <w:r>
+        <w:rPr>
+          <w:rStyle w:val="Hyperlink"/>
+          <w:color w:val="A6A6A6" w:themeColor="background1" w:themeShade="A6"/>
+          <w:u w:val="none"/>
+        </w:rPr>
+        <w:t xml:space="preserve"> for a csv-driven URDF trajectory</w:t>
       </w:r>
     </w:p>
     <w:p>
@@ -2240,7 +3511,43 @@
           <w:color w:val="A6A6A6" w:themeColor="background1" w:themeShade="A6"/>
           <w:u w:val="none"/>
         </w:rPr>
-        <w:t xml:space="preserve"> This should be the config folder where you saved all miscellaneous files after completing your URDF setup in the MoveIt SetUp Assistant.</w:t>
+        <w:t xml:space="preserve"> This should be the config folder where you saved all miscellaneous files after completing your URDF setup in the </w:t>
+      </w:r>
+      <w:proofErr w:type="spellStart"/>
+      <w:r>
+        <w:rPr>
+          <w:rStyle w:val="Hyperlink"/>
+          <w:color w:val="A6A6A6" w:themeColor="background1" w:themeShade="A6"/>
+          <w:u w:val="none"/>
+        </w:rPr>
+        <w:t>MoveIt</w:t>
+      </w:r>
+      <w:proofErr w:type="spellEnd"/>
+      <w:r>
+        <w:rPr>
+          <w:rStyle w:val="Hyperlink"/>
+          <w:color w:val="A6A6A6" w:themeColor="background1" w:themeShade="A6"/>
+          <w:u w:val="none"/>
+        </w:rPr>
+        <w:t xml:space="preserve"> </w:t>
+      </w:r>
+      <w:proofErr w:type="spellStart"/>
+      <w:r>
+        <w:rPr>
+          <w:rStyle w:val="Hyperlink"/>
+          <w:color w:val="A6A6A6" w:themeColor="background1" w:themeShade="A6"/>
+          <w:u w:val="none"/>
+        </w:rPr>
+        <w:t>SetUp</w:t>
+      </w:r>
+      <w:proofErr w:type="spellEnd"/>
+      <w:r>
+        <w:rPr>
+          <w:rStyle w:val="Hyperlink"/>
+          <w:color w:val="A6A6A6" w:themeColor="background1" w:themeShade="A6"/>
+          <w:u w:val="none"/>
+        </w:rPr>
+        <w:t xml:space="preserve"> Assistant.</w:t>
       </w:r>
     </w:p>
     <w:p>
@@ -2264,7 +3571,25 @@
           <w:color w:val="A6A6A6" w:themeColor="background1" w:themeShade="A6"/>
           <w:u w:val="none"/>
         </w:rPr>
-        <w:t xml:space="preserve">Launch Rviz in one terminal window: </w:t>
+        <w:t xml:space="preserve">Launch </w:t>
+      </w:r>
+      <w:proofErr w:type="spellStart"/>
+      <w:r>
+        <w:rPr>
+          <w:rStyle w:val="Hyperlink"/>
+          <w:color w:val="A6A6A6" w:themeColor="background1" w:themeShade="A6"/>
+          <w:u w:val="none"/>
+        </w:rPr>
+        <w:t>Rviz</w:t>
+      </w:r>
+      <w:proofErr w:type="spellEnd"/>
+      <w:r>
+        <w:rPr>
+          <w:rStyle w:val="Hyperlink"/>
+          <w:color w:val="A6A6A6" w:themeColor="background1" w:themeShade="A6"/>
+          <w:u w:val="none"/>
+        </w:rPr>
+        <w:t xml:space="preserve"> in one terminal window: </w:t>
       </w:r>
     </w:p>
     <w:p>
@@ -2287,7 +3612,29 @@
           <w:color w:val="A6A6A6" w:themeColor="background1" w:themeShade="A6"/>
           <w:u w:val="none"/>
         </w:rPr>
-        <w:t xml:space="preserve">&gt; roslaunch </w:t>
+        <w:t xml:space="preserve">&gt; </w:t>
+      </w:r>
+      <w:proofErr w:type="spellStart"/>
+      <w:r>
+        <w:rPr>
+          <w:rStyle w:val="Hyperlink"/>
+          <w:b/>
+          <w:bCs/>
+          <w:color w:val="A6A6A6" w:themeColor="background1" w:themeShade="A6"/>
+          <w:u w:val="none"/>
+        </w:rPr>
+        <w:t>roslaunch</w:t>
+      </w:r>
+      <w:proofErr w:type="spellEnd"/>
+      <w:r>
+        <w:rPr>
+          <w:rStyle w:val="Hyperlink"/>
+          <w:b/>
+          <w:bCs/>
+          <w:color w:val="A6A6A6" w:themeColor="background1" w:themeShade="A6"/>
+          <w:u w:val="none"/>
+        </w:rPr>
+        <w:t xml:space="preserve"> </w:t>
       </w:r>
       <w:r>
         <w:rPr>
@@ -2299,6 +3646,7 @@
         </w:rPr>
         <w:t>[</w:t>
       </w:r>
+      <w:proofErr w:type="spellStart"/>
       <w:r>
         <w:rPr>
           <w:rStyle w:val="Hyperlink"/>
@@ -2309,6 +3657,7 @@
         </w:rPr>
         <w:t>kinova_moveit</w:t>
       </w:r>
+      <w:proofErr w:type="spellEnd"/>
       <w:r>
         <w:rPr>
           <w:rStyle w:val="Hyperlink"/>
@@ -2327,7 +3676,51 @@
           <w:color w:val="A6A6A6" w:themeColor="background1" w:themeShade="A6"/>
           <w:u w:val="none"/>
         </w:rPr>
-        <w:t>_config demo.launch rvis_tutorial:=true</w:t>
+        <w:t xml:space="preserve">_config </w:t>
+      </w:r>
+      <w:proofErr w:type="spellStart"/>
+      <w:r>
+        <w:rPr>
+          <w:rStyle w:val="Hyperlink"/>
+          <w:b/>
+          <w:bCs/>
+          <w:color w:val="A6A6A6" w:themeColor="background1" w:themeShade="A6"/>
+          <w:u w:val="none"/>
+        </w:rPr>
+        <w:t>demo.launch</w:t>
+      </w:r>
+      <w:proofErr w:type="spellEnd"/>
+      <w:r>
+        <w:rPr>
+          <w:rStyle w:val="Hyperlink"/>
+          <w:b/>
+          <w:bCs/>
+          <w:color w:val="A6A6A6" w:themeColor="background1" w:themeShade="A6"/>
+          <w:u w:val="none"/>
+        </w:rPr>
+        <w:t xml:space="preserve"> </w:t>
+      </w:r>
+      <w:proofErr w:type="spellStart"/>
+      <w:r>
+        <w:rPr>
+          <w:rStyle w:val="Hyperlink"/>
+          <w:b/>
+          <w:bCs/>
+          <w:color w:val="A6A6A6" w:themeColor="background1" w:themeShade="A6"/>
+          <w:u w:val="none"/>
+        </w:rPr>
+        <w:t>rvis_tutorial</w:t>
+      </w:r>
+      <w:proofErr w:type="spellEnd"/>
+      <w:r>
+        <w:rPr>
+          <w:rStyle w:val="Hyperlink"/>
+          <w:b/>
+          <w:bCs/>
+          <w:color w:val="A6A6A6" w:themeColor="background1" w:themeShade="A6"/>
+          <w:u w:val="none"/>
+        </w:rPr>
+        <w:t>:=true</w:t>
       </w:r>
     </w:p>
     <w:p>
@@ -2374,7 +3767,51 @@
           <w:color w:val="A6A6A6" w:themeColor="background1" w:themeShade="A6"/>
           <w:u w:val="none"/>
         </w:rPr>
-        <w:t>&gt; rosrun [kinova_moveit]_config move_group_grid_search.py</w:t>
+        <w:t xml:space="preserve">&gt; </w:t>
+      </w:r>
+      <w:proofErr w:type="spellStart"/>
+      <w:r>
+        <w:rPr>
+          <w:rStyle w:val="Hyperlink"/>
+          <w:b/>
+          <w:bCs/>
+          <w:color w:val="A6A6A6" w:themeColor="background1" w:themeShade="A6"/>
+          <w:u w:val="none"/>
+        </w:rPr>
+        <w:t>rosrun</w:t>
+      </w:r>
+      <w:proofErr w:type="spellEnd"/>
+      <w:r>
+        <w:rPr>
+          <w:rStyle w:val="Hyperlink"/>
+          <w:b/>
+          <w:bCs/>
+          <w:color w:val="A6A6A6" w:themeColor="background1" w:themeShade="A6"/>
+          <w:u w:val="none"/>
+        </w:rPr>
+        <w:t xml:space="preserve"> [</w:t>
+      </w:r>
+      <w:proofErr w:type="spellStart"/>
+      <w:r>
+        <w:rPr>
+          <w:rStyle w:val="Hyperlink"/>
+          <w:b/>
+          <w:bCs/>
+          <w:color w:val="A6A6A6" w:themeColor="background1" w:themeShade="A6"/>
+          <w:u w:val="none"/>
+        </w:rPr>
+        <w:t>kinova_moveit</w:t>
+      </w:r>
+      <w:proofErr w:type="spellEnd"/>
+      <w:r>
+        <w:rPr>
+          <w:rStyle w:val="Hyperlink"/>
+          <w:b/>
+          <w:bCs/>
+          <w:color w:val="A6A6A6" w:themeColor="background1" w:themeShade="A6"/>
+          <w:u w:val="none"/>
+        </w:rPr>
+        <w:t>]_config move_group_grid_search.py</w:t>
       </w:r>
     </w:p>
     <w:p>
@@ -2396,7 +3833,79 @@
           <w:color w:val="A6A6A6" w:themeColor="background1" w:themeShade="A6"/>
           <w:u w:val="none"/>
         </w:rPr>
-        <w:t>You can change the joint angle combinations and order in the move_group_python_interface.py, under the go_to_joint_state() function. Comment out all other tutorial functions under the main() function. I found that three joint angles per dof (pi/3, pi, and 5pi/3) was few enough that even with 3^6 combinations, all motions can be run in a reasonable time frame, and the selected joint angles also avoid hitting joint limits near 360deg and 0deg. Grab the output angles by doing the usual rosbag command on the /joint_states topic.</w:t>
+        <w:t xml:space="preserve">You can change the joint angle combinations and order in the move_group_python_interface.py, under the </w:t>
+      </w:r>
+      <w:proofErr w:type="spellStart"/>
+      <w:r>
+        <w:rPr>
+          <w:rStyle w:val="Hyperlink"/>
+          <w:color w:val="A6A6A6" w:themeColor="background1" w:themeShade="A6"/>
+          <w:u w:val="none"/>
+        </w:rPr>
+        <w:t>go_to_joint_state</w:t>
+      </w:r>
+      <w:proofErr w:type="spellEnd"/>
+      <w:r>
+        <w:rPr>
+          <w:rStyle w:val="Hyperlink"/>
+          <w:color w:val="A6A6A6" w:themeColor="background1" w:themeShade="A6"/>
+          <w:u w:val="none"/>
+        </w:rPr>
+        <w:t xml:space="preserve">() function. Comment out all other tutorial functions under the main() function. I found that three joint angles per </w:t>
+      </w:r>
+      <w:proofErr w:type="spellStart"/>
+      <w:r>
+        <w:rPr>
+          <w:rStyle w:val="Hyperlink"/>
+          <w:color w:val="A6A6A6" w:themeColor="background1" w:themeShade="A6"/>
+          <w:u w:val="none"/>
+        </w:rPr>
+        <w:t>dof</w:t>
+      </w:r>
+      <w:proofErr w:type="spellEnd"/>
+      <w:r>
+        <w:rPr>
+          <w:rStyle w:val="Hyperlink"/>
+          <w:color w:val="A6A6A6" w:themeColor="background1" w:themeShade="A6"/>
+          <w:u w:val="none"/>
+        </w:rPr>
+        <w:t xml:space="preserve"> (pi/3, pi, and 5pi/3) was few enough that even with 3^6 combinations, all motions can be run in a reasonable time frame, and the selected joint angles also avoid hitting joint limits near 360deg and 0deg. Grab the output angles by doing the usual </w:t>
+      </w:r>
+      <w:proofErr w:type="spellStart"/>
+      <w:r>
+        <w:rPr>
+          <w:rStyle w:val="Hyperlink"/>
+          <w:color w:val="A6A6A6" w:themeColor="background1" w:themeShade="A6"/>
+          <w:u w:val="none"/>
+        </w:rPr>
+        <w:t>rosbag</w:t>
+      </w:r>
+      <w:proofErr w:type="spellEnd"/>
+      <w:r>
+        <w:rPr>
+          <w:rStyle w:val="Hyperlink"/>
+          <w:color w:val="A6A6A6" w:themeColor="background1" w:themeShade="A6"/>
+          <w:u w:val="none"/>
+        </w:rPr>
+        <w:t xml:space="preserve"> command on the /</w:t>
+      </w:r>
+      <w:proofErr w:type="spellStart"/>
+      <w:r>
+        <w:rPr>
+          <w:rStyle w:val="Hyperlink"/>
+          <w:color w:val="A6A6A6" w:themeColor="background1" w:themeShade="A6"/>
+          <w:u w:val="none"/>
+        </w:rPr>
+        <w:t>joint_states</w:t>
+      </w:r>
+      <w:proofErr w:type="spellEnd"/>
+      <w:r>
+        <w:rPr>
+          <w:rStyle w:val="Hyperlink"/>
+          <w:color w:val="A6A6A6" w:themeColor="background1" w:themeShade="A6"/>
+          <w:u w:val="none"/>
+        </w:rPr>
+        <w:t xml:space="preserve"> topic.</w:t>
       </w:r>
     </w:p>
     <w:p>
@@ -2410,11 +3919,19 @@
           <w:color w:val="A6A6A6" w:themeColor="background1" w:themeShade="A6"/>
         </w:rPr>
       </w:pPr>
-      <w:r>
-        <w:rPr>
-          <w:color w:val="A6A6A6" w:themeColor="background1" w:themeShade="A6"/>
-        </w:rPr>
-        <w:t>FastIK:</w:t>
+      <w:proofErr w:type="spellStart"/>
+      <w:r>
+        <w:rPr>
+          <w:color w:val="A6A6A6" w:themeColor="background1" w:themeShade="A6"/>
+        </w:rPr>
+        <w:t>FastIK</w:t>
+      </w:r>
+      <w:proofErr w:type="spellEnd"/>
+      <w:r>
+        <w:rPr>
+          <w:color w:val="A6A6A6" w:themeColor="background1" w:themeShade="A6"/>
+        </w:rPr>
+        <w:t>:</w:t>
       </w:r>
     </w:p>
     <w:p>
@@ -2464,11 +3981,19 @@
         </w:rPr>
         <w:t xml:space="preserve">) to install the </w:t>
       </w:r>
-      <w:r>
-        <w:rPr>
-          <w:color w:val="A6A6A6" w:themeColor="background1" w:themeShade="A6"/>
-        </w:rPr>
-        <w:t>OpenRave software package. (I think the tutorial has been updated in the last week so you can go straight to docker and it’ll take care of the installation for you)</w:t>
+      <w:proofErr w:type="spellStart"/>
+      <w:r>
+        <w:rPr>
+          <w:color w:val="A6A6A6" w:themeColor="background1" w:themeShade="A6"/>
+        </w:rPr>
+        <w:t>OpenRave</w:t>
+      </w:r>
+      <w:proofErr w:type="spellEnd"/>
+      <w:r>
+        <w:rPr>
+          <w:color w:val="A6A6A6" w:themeColor="background1" w:themeShade="A6"/>
+        </w:rPr>
+        <w:t xml:space="preserve"> software package. (I think the tutorial has been updated in the last week so you can go straight to docker and it’ll take care of the installation for you)</w:t>
       </w:r>
     </w:p>
     <w:p>
@@ -2486,7 +4011,21 @@
         <w:rPr>
           <w:color w:val="A6A6A6" w:themeColor="background1" w:themeShade="A6"/>
         </w:rPr>
-        <w:t xml:space="preserve">Download collada_urdf: </w:t>
+        <w:t xml:space="preserve">Download </w:t>
+      </w:r>
+      <w:proofErr w:type="spellStart"/>
+      <w:r>
+        <w:rPr>
+          <w:color w:val="A6A6A6" w:themeColor="background1" w:themeShade="A6"/>
+        </w:rPr>
+        <w:t>collada_urdf</w:t>
+      </w:r>
+      <w:proofErr w:type="spellEnd"/>
+      <w:r>
+        <w:rPr>
+          <w:color w:val="A6A6A6" w:themeColor="background1" w:themeShade="A6"/>
+        </w:rPr>
+        <w:t xml:space="preserve">: </w:t>
       </w:r>
     </w:p>
     <w:p>
@@ -2501,8 +4040,58 @@
         <w:rPr>
           <w:color w:val="A6A6A6" w:themeColor="background1" w:themeShade="A6"/>
         </w:rPr>
-        <w:t>&gt; sudo apt-get install ros-melodic-collada-urdf</w:t>
-      </w:r>
+        <w:t xml:space="preserve">&gt; </w:t>
+      </w:r>
+      <w:proofErr w:type="spellStart"/>
+      <w:r>
+        <w:rPr>
+          <w:color w:val="A6A6A6" w:themeColor="background1" w:themeShade="A6"/>
+        </w:rPr>
+        <w:t>sudo</w:t>
+      </w:r>
+      <w:proofErr w:type="spellEnd"/>
+      <w:r>
+        <w:rPr>
+          <w:color w:val="A6A6A6" w:themeColor="background1" w:themeShade="A6"/>
+        </w:rPr>
+        <w:t xml:space="preserve"> apt-get install </w:t>
+      </w:r>
+      <w:proofErr w:type="spellStart"/>
+      <w:r>
+        <w:rPr>
+          <w:color w:val="A6A6A6" w:themeColor="background1" w:themeShade="A6"/>
+        </w:rPr>
+        <w:t>ros</w:t>
+      </w:r>
+      <w:proofErr w:type="spellEnd"/>
+      <w:r>
+        <w:rPr>
+          <w:color w:val="A6A6A6" w:themeColor="background1" w:themeShade="A6"/>
+        </w:rPr>
+        <w:t>-melodic-</w:t>
+      </w:r>
+      <w:proofErr w:type="spellStart"/>
+      <w:r>
+        <w:rPr>
+          <w:color w:val="A6A6A6" w:themeColor="background1" w:themeShade="A6"/>
+        </w:rPr>
+        <w:t>collada</w:t>
+      </w:r>
+      <w:proofErr w:type="spellEnd"/>
+      <w:r>
+        <w:rPr>
+          <w:color w:val="A6A6A6" w:themeColor="background1" w:themeShade="A6"/>
+        </w:rPr>
+        <w:t>-</w:t>
+      </w:r>
+      <w:proofErr w:type="spellStart"/>
+      <w:r>
+        <w:rPr>
+          <w:color w:val="A6A6A6" w:themeColor="background1" w:themeShade="A6"/>
+        </w:rPr>
+        <w:t>urdf</w:t>
+      </w:r>
+      <w:proofErr w:type="spellEnd"/>
     </w:p>
     <w:p>
       <w:pPr>
@@ -2519,7 +4108,35 @@
         <w:rPr>
           <w:color w:val="A6A6A6" w:themeColor="background1" w:themeShade="A6"/>
         </w:rPr>
-        <w:t>Once again, check your $ROS_PACKAGE_PATH variable to make sure it can find your urdfs before you turn them into .dae files with this command:</w:t>
+        <w:t xml:space="preserve">Once again, check your $ROS_PACKAGE_PATH variable to make sure it can find your </w:t>
+      </w:r>
+      <w:proofErr w:type="spellStart"/>
+      <w:r>
+        <w:rPr>
+          <w:color w:val="A6A6A6" w:themeColor="background1" w:themeShade="A6"/>
+        </w:rPr>
+        <w:t>urdfs</w:t>
+      </w:r>
+      <w:proofErr w:type="spellEnd"/>
+      <w:r>
+        <w:rPr>
+          <w:color w:val="A6A6A6" w:themeColor="background1" w:themeShade="A6"/>
+        </w:rPr>
+        <w:t xml:space="preserve"> before you turn them into .</w:t>
+      </w:r>
+      <w:proofErr w:type="spellStart"/>
+      <w:r>
+        <w:rPr>
+          <w:color w:val="A6A6A6" w:themeColor="background1" w:themeShade="A6"/>
+        </w:rPr>
+        <w:t>dae</w:t>
+      </w:r>
+      <w:proofErr w:type="spellEnd"/>
+      <w:r>
+        <w:rPr>
+          <w:color w:val="A6A6A6" w:themeColor="background1" w:themeShade="A6"/>
+        </w:rPr>
+        <w:t xml:space="preserve"> files with this command:</w:t>
       </w:r>
     </w:p>
     <w:p>
@@ -2534,8 +4151,72 @@
         <w:rPr>
           <w:color w:val="A6A6A6" w:themeColor="background1" w:themeShade="A6"/>
         </w:rPr>
-        <w:t>&gt; rosrun collada_urdf urdf_to_collada “$MYROBOT_NAME”.urdf “$MYROBOT_NAME”.dae</w:t>
-      </w:r>
+        <w:t xml:space="preserve">&gt; </w:t>
+      </w:r>
+      <w:proofErr w:type="spellStart"/>
+      <w:r>
+        <w:rPr>
+          <w:color w:val="A6A6A6" w:themeColor="background1" w:themeShade="A6"/>
+        </w:rPr>
+        <w:t>rosrun</w:t>
+      </w:r>
+      <w:proofErr w:type="spellEnd"/>
+      <w:r>
+        <w:rPr>
+          <w:color w:val="A6A6A6" w:themeColor="background1" w:themeShade="A6"/>
+        </w:rPr>
+        <w:t xml:space="preserve"> </w:t>
+      </w:r>
+      <w:proofErr w:type="spellStart"/>
+      <w:r>
+        <w:rPr>
+          <w:color w:val="A6A6A6" w:themeColor="background1" w:themeShade="A6"/>
+        </w:rPr>
+        <w:t>collada_urdf</w:t>
+      </w:r>
+      <w:proofErr w:type="spellEnd"/>
+      <w:r>
+        <w:rPr>
+          <w:color w:val="A6A6A6" w:themeColor="background1" w:themeShade="A6"/>
+        </w:rPr>
+        <w:t xml:space="preserve"> </w:t>
+      </w:r>
+      <w:proofErr w:type="spellStart"/>
+      <w:r>
+        <w:rPr>
+          <w:color w:val="A6A6A6" w:themeColor="background1" w:themeShade="A6"/>
+        </w:rPr>
+        <w:t>urdf_to_collada</w:t>
+      </w:r>
+      <w:proofErr w:type="spellEnd"/>
+      <w:r>
+        <w:rPr>
+          <w:color w:val="A6A6A6" w:themeColor="background1" w:themeShade="A6"/>
+        </w:rPr>
+        <w:t xml:space="preserve"> “$MYROBOT_NAME”.</w:t>
+      </w:r>
+      <w:proofErr w:type="spellStart"/>
+      <w:r>
+        <w:rPr>
+          <w:color w:val="A6A6A6" w:themeColor="background1" w:themeShade="A6"/>
+        </w:rPr>
+        <w:t>urdf</w:t>
+      </w:r>
+      <w:proofErr w:type="spellEnd"/>
+      <w:r>
+        <w:rPr>
+          <w:color w:val="A6A6A6" w:themeColor="background1" w:themeShade="A6"/>
+        </w:rPr>
+        <w:t xml:space="preserve"> “$MYROBOT_NAME”.</w:t>
+      </w:r>
+      <w:proofErr w:type="spellStart"/>
+      <w:r>
+        <w:rPr>
+          <w:color w:val="A6A6A6" w:themeColor="background1" w:themeShade="A6"/>
+        </w:rPr>
+        <w:t>dae</w:t>
+      </w:r>
+      <w:proofErr w:type="spellEnd"/>
     </w:p>
     <w:p>
       <w:pPr>
@@ -2558,7 +4239,15 @@
         </w:numPr>
       </w:pPr>
       <w:r>
-        <w:t xml:space="preserve">I followed this tutorial, with its relevant github: </w:t>
+        <w:t xml:space="preserve">I followed this tutorial, with its relevant </w:t>
+      </w:r>
+      <w:proofErr w:type="spellStart"/>
+      <w:r>
+        <w:t>github</w:t>
+      </w:r>
+      <w:proofErr w:type="spellEnd"/>
+      <w:r>
+        <w:t xml:space="preserve">: </w:t>
       </w:r>
       <w:hyperlink r:id="rId20" w:history="1">
         <w:r>
@@ -2582,7 +4271,16 @@
           <w:color w:val="auto"/>
           <w:u w:val="none"/>
         </w:rPr>
-        <w:t xml:space="preserve"> Look for NAH_DTW</w:t>
+        <w:t xml:space="preserve"> Look for </w:t>
+      </w:r>
+      <w:proofErr w:type="spellStart"/>
+      <w:r>
+        <w:rPr>
+          <w:rStyle w:val="Hyperlink"/>
+          <w:color w:val="auto"/>
+          <w:u w:val="none"/>
+        </w:rPr>
+        <w:t>NAH_DTW</w:t>
       </w:r>
       <w:r>
         <w:rPr>
@@ -2598,15 +4296,52 @@
           <w:color w:val="auto"/>
           <w:u w:val="none"/>
         </w:rPr>
-        <w:t>.ipynb in the github</w:t>
-      </w:r>
-      <w:r>
-        <w:rPr>
-          <w:rStyle w:val="Hyperlink"/>
-          <w:color w:val="auto"/>
-          <w:u w:val="none"/>
-        </w:rPr>
-        <w:t>. (I made two files, one for end-effector DTW alignment and one that includes alignment for joint positions. I realized that it’s better to make mappings to the joint angles, since that’s how Unity will control the robot, rather than generating end-effector poses that you have to put back into MoveIt (and which leave an unresolved DOF mismatch for some URDFs).)</w:t>
+        <w:t>.ipynb</w:t>
+      </w:r>
+      <w:proofErr w:type="spellEnd"/>
+      <w:r>
+        <w:rPr>
+          <w:rStyle w:val="Hyperlink"/>
+          <w:color w:val="auto"/>
+          <w:u w:val="none"/>
+        </w:rPr>
+        <w:t xml:space="preserve"> in the </w:t>
+      </w:r>
+      <w:proofErr w:type="spellStart"/>
+      <w:r>
+        <w:rPr>
+          <w:rStyle w:val="Hyperlink"/>
+          <w:color w:val="auto"/>
+          <w:u w:val="none"/>
+        </w:rPr>
+        <w:t>github</w:t>
+      </w:r>
+      <w:proofErr w:type="spellEnd"/>
+      <w:r>
+        <w:rPr>
+          <w:rStyle w:val="Hyperlink"/>
+          <w:color w:val="auto"/>
+          <w:u w:val="none"/>
+        </w:rPr>
+        <w:t xml:space="preserve">. (I made two files, one for end-effector DTW alignment and one that includes alignment for joint positions. I realized that it’s better to make mappings to the joint angles, since that’s how Unity will control the robot, rather than generating end-effector poses that you have to put back into </w:t>
+      </w:r>
+      <w:proofErr w:type="spellStart"/>
+      <w:r>
+        <w:rPr>
+          <w:rStyle w:val="Hyperlink"/>
+          <w:color w:val="auto"/>
+          <w:u w:val="none"/>
+        </w:rPr>
+        <w:t>MoveIt</w:t>
+      </w:r>
+      <w:proofErr w:type="spellEnd"/>
+      <w:r>
+        <w:rPr>
+          <w:rStyle w:val="Hyperlink"/>
+          <w:color w:val="auto"/>
+          <w:u w:val="none"/>
+        </w:rPr>
+        <w:t xml:space="preserve"> (and which leave an unresolved DOF mismatch for some URDFs).)</w:t>
       </w:r>
     </w:p>
     <w:p>
@@ -2634,14 +4369,27 @@
         <w:t>GPR</w:t>
       </w:r>
       <w:r>
-        <w:t>: look for GPR_for_</w:t>
+        <w:t xml:space="preserve">: look for </w:t>
+      </w:r>
+      <w:proofErr w:type="spellStart"/>
+      <w:r>
+        <w:t>GPR_for_</w:t>
       </w:r>
       <w:r>
         <w:t>joint_angles</w:t>
       </w:r>
       <w:r>
-        <w:t>.ipynb in the github</w:t>
-      </w:r>
+        <w:t>.ipynb</w:t>
+      </w:r>
+      <w:proofErr w:type="spellEnd"/>
+      <w:r>
+        <w:t xml:space="preserve"> in the </w:t>
+      </w:r>
+      <w:proofErr w:type="spellStart"/>
+      <w:r>
+        <w:t>github</w:t>
+      </w:r>
+      <w:proofErr w:type="spellEnd"/>
     </w:p>
     <w:p>
       <w:pPr>
@@ -2688,7 +4436,15 @@
         <w:t>https://stackoverflow.com/questions/50185399/multiple-output-gaussian-process-regression-in-scikit-learn</w:t>
       </w:r>
       <w:r>
-        <w:t>) , multiple-output GPRs really are equivalent (or should be) to multiple single-output GPRs, and thus for the sake of getting accurate std_dev info, we should train GPRs for each joint angle separately</w:t>
+        <w:t xml:space="preserve">) , multiple-output GPRs really are equivalent (or should be) to multiple single-output GPRs, and thus for the sake of getting accurate </w:t>
+      </w:r>
+      <w:proofErr w:type="spellStart"/>
+      <w:r>
+        <w:t>std_dev</w:t>
+      </w:r>
+      <w:proofErr w:type="spellEnd"/>
+      <w:r>
+        <w:t xml:space="preserve"> info, we should train GPRs for each joint angle separately</w:t>
       </w:r>
       <w:r>
         <w:t>.</w:t>
@@ -2755,7 +4511,15 @@
         </w:numPr>
       </w:pPr>
       <w:r>
-        <w:t>Currently using raycasting, but making the ray invisible. (Could turn it on and off for different periods of using the app.) One difficulty: the direction of the ray is inconsistent. Every 5 sec it stops, and then starts jittering farther and farther. What’s up with that?</w:t>
+        <w:t xml:space="preserve">Currently using </w:t>
+      </w:r>
+      <w:proofErr w:type="spellStart"/>
+      <w:r>
+        <w:t>raycasting</w:t>
+      </w:r>
+      <w:proofErr w:type="spellEnd"/>
+      <w:r>
+        <w:t>, but making the ray invisible. (Could turn it on and off for different periods of using the app.) One difficulty: the direction of the ray is inconsistent. Every 5 sec it stops, and then starts jittering farther and farther. What’s up with that?</w:t>
       </w:r>
     </w:p>
     <w:sectPr>
@@ -2769,7 +4533,7 @@
 </file>
 
 <file path=word/comments.xml><?xml version="1.0" encoding="utf-8"?>
-<w:comments xmlns:wpc="http://schemas.microsoft.com/office/word/2010/wordprocessingCanvas" xmlns:cx="http://schemas.microsoft.com/office/drawing/2014/chartex" xmlns:cx1="http://schemas.microsoft.com/office/drawing/2015/9/8/chartex" xmlns:cx2="http://schemas.microsoft.com/office/drawing/2015/10/21/chartex" xmlns:cx3="http://schemas.microsoft.com/office/drawing/2016/5/9/chartex" xmlns:cx4="http://schemas.microsoft.com/office/drawing/2016/5/10/chartex" xmlns:cx5="http://schemas.microsoft.com/office/drawing/2016/5/11/chartex" xmlns:cx6="http://schemas.microsoft.com/office/drawing/2016/5/12/chartex" xmlns:cx7="http://schemas.microsoft.com/office/drawing/2016/5/13/chartex" xmlns:cx8="http://schemas.microsoft.com/office/drawing/2016/5/14/chartex" xmlns:mc="http://schemas.openxmlformats.org/markup-compatibility/2006" xmlns:aink="http://schemas.microsoft.com/office/drawing/2016/ink" xmlns:am3d="http://schemas.microsoft.com/office/drawing/2017/model3d" xmlns:o="urn:schemas-microsoft-com:office:office" xmlns:oel="http://schemas.microsoft.com/office/2019/extlst" xmlns:r="http://schemas.openxmlformats.org/officeDocument/2006/relationships" xmlns:m="http://schemas.openxmlformats.org/officeDocument/2006/math" xmlns:v="urn:schemas-microsoft-com:vml" xmlns:wp14="http://schemas.microsoft.com/office/word/2010/wordprocessingDrawing" xmlns:wp="http://schemas.openxmlformats.org/drawingml/2006/wordprocessingDrawing" xmlns:w10="urn:schemas-microsoft-com:office:word" xmlns:w="http://schemas.openxmlformats.org/wordprocessingml/2006/main" xmlns:w14="http://schemas.microsoft.com/office/word/2010/wordml" xmlns:w15="http://schemas.microsoft.com/office/word/2012/wordml" xmlns:w16cex="http://schemas.microsoft.com/office/word/2018/wordml/cex" xmlns:w16cid="http://schemas.microsoft.com/office/word/2016/wordml/cid" xmlns:w16="http://schemas.microsoft.com/office/word/2018/wordml" xmlns:w16sdtdh="http://schemas.microsoft.com/office/word/2020/wordml/sdtdatahash" xmlns:w16se="http://schemas.microsoft.com/office/word/2015/wordml/symex" xmlns:wpg="http://schemas.microsoft.com/office/word/2010/wordprocessingGroup" xmlns:wpi="http://schemas.microsoft.com/office/word/2010/wordprocessingInk" xmlns:wne="http://schemas.microsoft.com/office/word/2006/wordml" xmlns:wps="http://schemas.microsoft.com/office/word/2010/wordprocessingShape" mc:Ignorable="w14 w15 w16se w16cid w16 w16cex w16sdtdh wp14">
+<w:comments xmlns:wpc="http://schemas.microsoft.com/office/word/2010/wordprocessingCanvas" xmlns:cx="http://schemas.microsoft.com/office/drawing/2014/chartex" xmlns:cx1="http://schemas.microsoft.com/office/drawing/2015/9/8/chartex" xmlns:cx2="http://schemas.microsoft.com/office/drawing/2015/10/21/chartex" xmlns:cx3="http://schemas.microsoft.com/office/drawing/2016/5/9/chartex" xmlns:cx4="http://schemas.microsoft.com/office/drawing/2016/5/10/chartex" xmlns:cx5="http://schemas.microsoft.com/office/drawing/2016/5/11/chartex" xmlns:cx6="http://schemas.microsoft.com/office/drawing/2016/5/12/chartex" xmlns:cx7="http://schemas.microsoft.com/office/drawing/2016/5/13/chartex" xmlns:cx8="http://schemas.microsoft.com/office/drawing/2016/5/14/chartex" xmlns:mc="http://schemas.openxmlformats.org/markup-compatibility/2006" xmlns:aink="http://schemas.microsoft.com/office/drawing/2016/ink" xmlns:am3d="http://schemas.microsoft.com/office/drawing/2017/model3d" xmlns:o="urn:schemas-microsoft-com:office:office" xmlns:oel="http://schemas.microsoft.com/office/2019/extlst" xmlns:r="http://schemas.openxmlformats.org/officeDocument/2006/relationships" xmlns:m="http://schemas.openxmlformats.org/officeDocument/2006/math" xmlns:v="urn:schemas-microsoft-com:vml" xmlns:wp14="http://schemas.microsoft.com/office/word/2010/wordprocessingDrawing" xmlns:wp="http://schemas.openxmlformats.org/drawingml/2006/wordprocessingDrawing" xmlns:w10="urn:schemas-microsoft-com:office:word" xmlns:w="http://schemas.openxmlformats.org/wordprocessingml/2006/main" xmlns:w14="http://schemas.microsoft.com/office/word/2010/wordml" xmlns:w15="http://schemas.microsoft.com/office/word/2012/wordml" xmlns:w16cex="http://schemas.microsoft.com/office/word/2018/wordml/cex" xmlns:w16cid="http://schemas.microsoft.com/office/word/2016/wordml/cid" xmlns:w16="http://schemas.microsoft.com/office/word/2018/wordml" xmlns:w16du="http://schemas.microsoft.com/office/word/2023/wordml/word16du" xmlns:w16sdtdh="http://schemas.microsoft.com/office/word/2020/wordml/sdtdatahash" xmlns:w16se="http://schemas.microsoft.com/office/word/2015/wordml/symex" xmlns:wpg="http://schemas.microsoft.com/office/word/2010/wordprocessingGroup" xmlns:wpi="http://schemas.microsoft.com/office/word/2010/wordprocessingInk" xmlns:wne="http://schemas.microsoft.com/office/word/2006/wordml" xmlns:wps="http://schemas.microsoft.com/office/word/2010/wordprocessingShape" mc:Ignorable="w14 w15 w16se w16cid w16 w16cex w16sdtdh wp14">
   <w:comment w:id="1" w:author="Jennifer Molnar" w:date="2022-07-20T15:58:00Z" w:initials="JM">
     <w:p>
       <w:pPr>
@@ -2790,25 +4554,25 @@
 </file>
 
 <file path=word/commentsExtended.xml><?xml version="1.0" encoding="utf-8"?>
-<w15:commentsEx xmlns:wpc="http://schemas.microsoft.com/office/word/2010/wordprocessingCanvas" xmlns:cx="http://schemas.microsoft.com/office/drawing/2014/chartex" xmlns:cx1="http://schemas.microsoft.com/office/drawing/2015/9/8/chartex" xmlns:cx2="http://schemas.microsoft.com/office/drawing/2015/10/21/chartex" xmlns:cx3="http://schemas.microsoft.com/office/drawing/2016/5/9/chartex" xmlns:cx4="http://schemas.microsoft.com/office/drawing/2016/5/10/chartex" xmlns:cx5="http://schemas.microsoft.com/office/drawing/2016/5/11/chartex" xmlns:cx6="http://schemas.microsoft.com/office/drawing/2016/5/12/chartex" xmlns:cx7="http://schemas.microsoft.com/office/drawing/2016/5/13/chartex" xmlns:cx8="http://schemas.microsoft.com/office/drawing/2016/5/14/chartex" xmlns:mc="http://schemas.openxmlformats.org/markup-compatibility/2006" xmlns:aink="http://schemas.microsoft.com/office/drawing/2016/ink" xmlns:am3d="http://schemas.microsoft.com/office/drawing/2017/model3d" xmlns:o="urn:schemas-microsoft-com:office:office" xmlns:oel="http://schemas.microsoft.com/office/2019/extlst" xmlns:r="http://schemas.openxmlformats.org/officeDocument/2006/relationships" xmlns:m="http://schemas.openxmlformats.org/officeDocument/2006/math" xmlns:v="urn:schemas-microsoft-com:vml" xmlns:wp14="http://schemas.microsoft.com/office/word/2010/wordprocessingDrawing" xmlns:wp="http://schemas.openxmlformats.org/drawingml/2006/wordprocessingDrawing" xmlns:w10="urn:schemas-microsoft-com:office:word" xmlns:w="http://schemas.openxmlformats.org/wordprocessingml/2006/main" xmlns:w14="http://schemas.microsoft.com/office/word/2010/wordml" xmlns:w15="http://schemas.microsoft.com/office/word/2012/wordml" xmlns:w16cex="http://schemas.microsoft.com/office/word/2018/wordml/cex" xmlns:w16cid="http://schemas.microsoft.com/office/word/2016/wordml/cid" xmlns:w16="http://schemas.microsoft.com/office/word/2018/wordml" xmlns:w16sdtdh="http://schemas.microsoft.com/office/word/2020/wordml/sdtdatahash" xmlns:w16se="http://schemas.microsoft.com/office/word/2015/wordml/symex" xmlns:wpg="http://schemas.microsoft.com/office/word/2010/wordprocessingGroup" xmlns:wpi="http://schemas.microsoft.com/office/word/2010/wordprocessingInk" xmlns:wne="http://schemas.microsoft.com/office/word/2006/wordml" xmlns:wps="http://schemas.microsoft.com/office/word/2010/wordprocessingShape" mc:Ignorable="w14 w15 w16se w16cid w16 w16cex w16sdtdh wp14">
+<w15:commentsEx xmlns:wpc="http://schemas.microsoft.com/office/word/2010/wordprocessingCanvas" xmlns:cx="http://schemas.microsoft.com/office/drawing/2014/chartex" xmlns:cx1="http://schemas.microsoft.com/office/drawing/2015/9/8/chartex" xmlns:cx2="http://schemas.microsoft.com/office/drawing/2015/10/21/chartex" xmlns:cx3="http://schemas.microsoft.com/office/drawing/2016/5/9/chartex" xmlns:cx4="http://schemas.microsoft.com/office/drawing/2016/5/10/chartex" xmlns:cx5="http://schemas.microsoft.com/office/drawing/2016/5/11/chartex" xmlns:cx6="http://schemas.microsoft.com/office/drawing/2016/5/12/chartex" xmlns:cx7="http://schemas.microsoft.com/office/drawing/2016/5/13/chartex" xmlns:cx8="http://schemas.microsoft.com/office/drawing/2016/5/14/chartex" xmlns:mc="http://schemas.openxmlformats.org/markup-compatibility/2006" xmlns:aink="http://schemas.microsoft.com/office/drawing/2016/ink" xmlns:am3d="http://schemas.microsoft.com/office/drawing/2017/model3d" xmlns:o="urn:schemas-microsoft-com:office:office" xmlns:oel="http://schemas.microsoft.com/office/2019/extlst" xmlns:r="http://schemas.openxmlformats.org/officeDocument/2006/relationships" xmlns:m="http://schemas.openxmlformats.org/officeDocument/2006/math" xmlns:v="urn:schemas-microsoft-com:vml" xmlns:wp14="http://schemas.microsoft.com/office/word/2010/wordprocessingDrawing" xmlns:wp="http://schemas.openxmlformats.org/drawingml/2006/wordprocessingDrawing" xmlns:w10="urn:schemas-microsoft-com:office:word" xmlns:w="http://schemas.openxmlformats.org/wordprocessingml/2006/main" xmlns:w14="http://schemas.microsoft.com/office/word/2010/wordml" xmlns:w15="http://schemas.microsoft.com/office/word/2012/wordml" xmlns:w16cex="http://schemas.microsoft.com/office/word/2018/wordml/cex" xmlns:w16cid="http://schemas.microsoft.com/office/word/2016/wordml/cid" xmlns:w16="http://schemas.microsoft.com/office/word/2018/wordml" xmlns:w16du="http://schemas.microsoft.com/office/word/2023/wordml/word16du" xmlns:w16sdtdh="http://schemas.microsoft.com/office/word/2020/wordml/sdtdatahash" xmlns:w16se="http://schemas.microsoft.com/office/word/2015/wordml/symex" xmlns:wpg="http://schemas.microsoft.com/office/word/2010/wordprocessingGroup" xmlns:wpi="http://schemas.microsoft.com/office/word/2010/wordprocessingInk" xmlns:wne="http://schemas.microsoft.com/office/word/2006/wordml" xmlns:wps="http://schemas.microsoft.com/office/word/2010/wordprocessingShape" mc:Ignorable="w14 w15 w16se w16cid w16 w16cex w16sdtdh wp14">
   <w15:commentEx w15:paraId="02E5C26F" w15:done="0"/>
 </w15:commentsEx>
 </file>
 
 <file path=word/commentsExtensible.xml><?xml version="1.0" encoding="utf-8"?>
-<w16cex:commentsExtensible xmlns:wpc="http://schemas.microsoft.com/office/word/2010/wordprocessingCanvas" xmlns:cx="http://schemas.microsoft.com/office/drawing/2014/chartex" xmlns:cx1="http://schemas.microsoft.com/office/drawing/2015/9/8/chartex" xmlns:cx2="http://schemas.microsoft.com/office/drawing/2015/10/21/chartex" xmlns:cx3="http://schemas.microsoft.com/office/drawing/2016/5/9/chartex" xmlns:cx4="http://schemas.microsoft.com/office/drawing/2016/5/10/chartex" xmlns:cx5="http://schemas.microsoft.com/office/drawing/2016/5/11/chartex" xmlns:cx6="http://schemas.microsoft.com/office/drawing/2016/5/12/chartex" xmlns:cx7="http://schemas.microsoft.com/office/drawing/2016/5/13/chartex" xmlns:cx8="http://schemas.microsoft.com/office/drawing/2016/5/14/chartex" xmlns:mc="http://schemas.openxmlformats.org/markup-compatibility/2006" xmlns:aink="http://schemas.microsoft.com/office/drawing/2016/ink" xmlns:am3d="http://schemas.microsoft.com/office/drawing/2017/model3d" xmlns:o="urn:schemas-microsoft-com:office:office" xmlns:oel="http://schemas.microsoft.com/office/2019/extlst" xmlns:r="http://schemas.openxmlformats.org/officeDocument/2006/relationships" xmlns:m="http://schemas.openxmlformats.org/officeDocument/2006/math" xmlns:v="urn:schemas-microsoft-com:vml" xmlns:wp14="http://schemas.microsoft.com/office/word/2010/wordprocessingDrawing" xmlns:wp="http://schemas.openxmlformats.org/drawingml/2006/wordprocessingDrawing" xmlns:w10="urn:schemas-microsoft-com:office:word" xmlns:w="http://schemas.openxmlformats.org/wordprocessingml/2006/main" xmlns:w14="http://schemas.microsoft.com/office/word/2010/wordml" xmlns:w15="http://schemas.microsoft.com/office/word/2012/wordml" xmlns:w16cex="http://schemas.microsoft.com/office/word/2018/wordml/cex" xmlns:w16cid="http://schemas.microsoft.com/office/word/2016/wordml/cid" xmlns:w16="http://schemas.microsoft.com/office/word/2018/wordml" xmlns:w16sdtdh="http://schemas.microsoft.com/office/word/2020/wordml/sdtdatahash" xmlns:w16se="http://schemas.microsoft.com/office/word/2015/wordml/symex" xmlns:wpg="http://schemas.microsoft.com/office/word/2010/wordprocessingGroup" xmlns:wpi="http://schemas.microsoft.com/office/word/2010/wordprocessingInk" xmlns:wne="http://schemas.microsoft.com/office/word/2006/wordml" xmlns:wps="http://schemas.microsoft.com/office/word/2010/wordprocessingShape" mc:Ignorable="w14 w15 w16se w16cid w16 w16cex w16sdtdh wp14">
+<w16cex:commentsExtensible xmlns:wpc="http://schemas.microsoft.com/office/word/2010/wordprocessingCanvas" xmlns:cx="http://schemas.microsoft.com/office/drawing/2014/chartex" xmlns:cx1="http://schemas.microsoft.com/office/drawing/2015/9/8/chartex" xmlns:cx2="http://schemas.microsoft.com/office/drawing/2015/10/21/chartex" xmlns:cx3="http://schemas.microsoft.com/office/drawing/2016/5/9/chartex" xmlns:cx4="http://schemas.microsoft.com/office/drawing/2016/5/10/chartex" xmlns:cx5="http://schemas.microsoft.com/office/drawing/2016/5/11/chartex" xmlns:cx6="http://schemas.microsoft.com/office/drawing/2016/5/12/chartex" xmlns:cx7="http://schemas.microsoft.com/office/drawing/2016/5/13/chartex" xmlns:cx8="http://schemas.microsoft.com/office/drawing/2016/5/14/chartex" xmlns:mc="http://schemas.openxmlformats.org/markup-compatibility/2006" xmlns:aink="http://schemas.microsoft.com/office/drawing/2016/ink" xmlns:am3d="http://schemas.microsoft.com/office/drawing/2017/model3d" xmlns:o="urn:schemas-microsoft-com:office:office" xmlns:oel="http://schemas.microsoft.com/office/2019/extlst" xmlns:r="http://schemas.openxmlformats.org/officeDocument/2006/relationships" xmlns:m="http://schemas.openxmlformats.org/officeDocument/2006/math" xmlns:v="urn:schemas-microsoft-com:vml" xmlns:wp14="http://schemas.microsoft.com/office/word/2010/wordprocessingDrawing" xmlns:wp="http://schemas.openxmlformats.org/drawingml/2006/wordprocessingDrawing" xmlns:w10="urn:schemas-microsoft-com:office:word" xmlns:w="http://schemas.openxmlformats.org/wordprocessingml/2006/main" xmlns:w14="http://schemas.microsoft.com/office/word/2010/wordml" xmlns:w15="http://schemas.microsoft.com/office/word/2012/wordml" xmlns:w16cex="http://schemas.microsoft.com/office/word/2018/wordml/cex" xmlns:w16cid="http://schemas.microsoft.com/office/word/2016/wordml/cid" xmlns:w16="http://schemas.microsoft.com/office/word/2018/wordml" xmlns:w16du="http://schemas.microsoft.com/office/word/2023/wordml/word16du" xmlns:w16sdtdh="http://schemas.microsoft.com/office/word/2020/wordml/sdtdatahash" xmlns:w16se="http://schemas.microsoft.com/office/word/2015/wordml/symex" xmlns:wpg="http://schemas.microsoft.com/office/word/2010/wordprocessingGroup" xmlns:wpi="http://schemas.microsoft.com/office/word/2010/wordprocessingInk" xmlns:wne="http://schemas.microsoft.com/office/word/2006/wordml" xmlns:wps="http://schemas.microsoft.com/office/word/2010/wordprocessingShape" mc:Ignorable="w14 w15 w16se w16cid w16 w16cex w16sdtdh wp14">
   <w16cex:commentExtensible w16cex:durableId="2682A4A2" w16cex:dateUtc="2022-07-20T19:58:00Z"/>
 </w16cex:commentsExtensible>
 </file>
 
 <file path=word/commentsIds.xml><?xml version="1.0" encoding="utf-8"?>
-<w16cid:commentsIds xmlns:wpc="http://schemas.microsoft.com/office/word/2010/wordprocessingCanvas" xmlns:cx="http://schemas.microsoft.com/office/drawing/2014/chartex" xmlns:cx1="http://schemas.microsoft.com/office/drawing/2015/9/8/chartex" xmlns:cx2="http://schemas.microsoft.com/office/drawing/2015/10/21/chartex" xmlns:cx3="http://schemas.microsoft.com/office/drawing/2016/5/9/chartex" xmlns:cx4="http://schemas.microsoft.com/office/drawing/2016/5/10/chartex" xmlns:cx5="http://schemas.microsoft.com/office/drawing/2016/5/11/chartex" xmlns:cx6="http://schemas.microsoft.com/office/drawing/2016/5/12/chartex" xmlns:cx7="http://schemas.microsoft.com/office/drawing/2016/5/13/chartex" xmlns:cx8="http://schemas.microsoft.com/office/drawing/2016/5/14/chartex" xmlns:mc="http://schemas.openxmlformats.org/markup-compatibility/2006" xmlns:aink="http://schemas.microsoft.com/office/drawing/2016/ink" xmlns:am3d="http://schemas.microsoft.com/office/drawing/2017/model3d" xmlns:o="urn:schemas-microsoft-com:office:office" xmlns:oel="http://schemas.microsoft.com/office/2019/extlst" xmlns:r="http://schemas.openxmlformats.org/officeDocument/2006/relationships" xmlns:m="http://schemas.openxmlformats.org/officeDocument/2006/math" xmlns:v="urn:schemas-microsoft-com:vml" xmlns:wp14="http://schemas.microsoft.com/office/word/2010/wordprocessingDrawing" xmlns:wp="http://schemas.openxmlformats.org/drawingml/2006/wordprocessingDrawing" xmlns:w10="urn:schemas-microsoft-com:office:word" xmlns:w="http://schemas.openxmlformats.org/wordprocessingml/2006/main" xmlns:w14="http://schemas.microsoft.com/office/word/2010/wordml" xmlns:w15="http://schemas.microsoft.com/office/word/2012/wordml" xmlns:w16cex="http://schemas.microsoft.com/office/word/2018/wordml/cex" xmlns:w16cid="http://schemas.microsoft.com/office/word/2016/wordml/cid" xmlns:w16="http://schemas.microsoft.com/office/word/2018/wordml" xmlns:w16sdtdh="http://schemas.microsoft.com/office/word/2020/wordml/sdtdatahash" xmlns:w16se="http://schemas.microsoft.com/office/word/2015/wordml/symex" xmlns:wpg="http://schemas.microsoft.com/office/word/2010/wordprocessingGroup" xmlns:wpi="http://schemas.microsoft.com/office/word/2010/wordprocessingInk" xmlns:wne="http://schemas.microsoft.com/office/word/2006/wordml" xmlns:wps="http://schemas.microsoft.com/office/word/2010/wordprocessingShape" mc:Ignorable="w14 w15 w16se w16cid w16 w16cex w16sdtdh wp14">
+<w16cid:commentsIds xmlns:wpc="http://schemas.microsoft.com/office/word/2010/wordprocessingCanvas" xmlns:cx="http://schemas.microsoft.com/office/drawing/2014/chartex" xmlns:cx1="http://schemas.microsoft.com/office/drawing/2015/9/8/chartex" xmlns:cx2="http://schemas.microsoft.com/office/drawing/2015/10/21/chartex" xmlns:cx3="http://schemas.microsoft.com/office/drawing/2016/5/9/chartex" xmlns:cx4="http://schemas.microsoft.com/office/drawing/2016/5/10/chartex" xmlns:cx5="http://schemas.microsoft.com/office/drawing/2016/5/11/chartex" xmlns:cx6="http://schemas.microsoft.com/office/drawing/2016/5/12/chartex" xmlns:cx7="http://schemas.microsoft.com/office/drawing/2016/5/13/chartex" xmlns:cx8="http://schemas.microsoft.com/office/drawing/2016/5/14/chartex" xmlns:mc="http://schemas.openxmlformats.org/markup-compatibility/2006" xmlns:aink="http://schemas.microsoft.com/office/drawing/2016/ink" xmlns:am3d="http://schemas.microsoft.com/office/drawing/2017/model3d" xmlns:o="urn:schemas-microsoft-com:office:office" xmlns:oel="http://schemas.microsoft.com/office/2019/extlst" xmlns:r="http://schemas.openxmlformats.org/officeDocument/2006/relationships" xmlns:m="http://schemas.openxmlformats.org/officeDocument/2006/math" xmlns:v="urn:schemas-microsoft-com:vml" xmlns:wp14="http://schemas.microsoft.com/office/word/2010/wordprocessingDrawing" xmlns:wp="http://schemas.openxmlformats.org/drawingml/2006/wordprocessingDrawing" xmlns:w10="urn:schemas-microsoft-com:office:word" xmlns:w="http://schemas.openxmlformats.org/wordprocessingml/2006/main" xmlns:w14="http://schemas.microsoft.com/office/word/2010/wordml" xmlns:w15="http://schemas.microsoft.com/office/word/2012/wordml" xmlns:w16cex="http://schemas.microsoft.com/office/word/2018/wordml/cex" xmlns:w16cid="http://schemas.microsoft.com/office/word/2016/wordml/cid" xmlns:w16="http://schemas.microsoft.com/office/word/2018/wordml" xmlns:w16du="http://schemas.microsoft.com/office/word/2023/wordml/word16du" xmlns:w16sdtdh="http://schemas.microsoft.com/office/word/2020/wordml/sdtdatahash" xmlns:w16se="http://schemas.microsoft.com/office/word/2015/wordml/symex" xmlns:wpg="http://schemas.microsoft.com/office/word/2010/wordprocessingGroup" xmlns:wpi="http://schemas.microsoft.com/office/word/2010/wordprocessingInk" xmlns:wne="http://schemas.microsoft.com/office/word/2006/wordml" xmlns:wps="http://schemas.microsoft.com/office/word/2010/wordprocessingShape" mc:Ignorable="w14 w15 w16se w16cid w16 w16cex w16sdtdh wp14">
   <w16cid:commentId w16cid:paraId="02E5C26F" w16cid:durableId="2682A4A2"/>
 </w16cid:commentsIds>
 </file>
 
 <file path=word/numbering.xml><?xml version="1.0" encoding="utf-8"?>
-<w:numbering xmlns:wpc="http://schemas.microsoft.com/office/word/2010/wordprocessingCanvas" xmlns:cx="http://schemas.microsoft.com/office/drawing/2014/chartex" xmlns:cx1="http://schemas.microsoft.com/office/drawing/2015/9/8/chartex" xmlns:cx2="http://schemas.microsoft.com/office/drawing/2015/10/21/chartex" xmlns:cx3="http://schemas.microsoft.com/office/drawing/2016/5/9/chartex" xmlns:cx4="http://schemas.microsoft.com/office/drawing/2016/5/10/chartex" xmlns:cx5="http://schemas.microsoft.com/office/drawing/2016/5/11/chartex" xmlns:cx6="http://schemas.microsoft.com/office/drawing/2016/5/12/chartex" xmlns:cx7="http://schemas.microsoft.com/office/drawing/2016/5/13/chartex" xmlns:cx8="http://schemas.microsoft.com/office/drawing/2016/5/14/chartex" xmlns:mc="http://schemas.openxmlformats.org/markup-compatibility/2006" xmlns:aink="http://schemas.microsoft.com/office/drawing/2016/ink" xmlns:am3d="http://schemas.microsoft.com/office/drawing/2017/model3d" xmlns:o="urn:schemas-microsoft-com:office:office" xmlns:oel="http://schemas.microsoft.com/office/2019/extlst" xmlns:r="http://schemas.openxmlformats.org/officeDocument/2006/relationships" xmlns:m="http://schemas.openxmlformats.org/officeDocument/2006/math" xmlns:v="urn:schemas-microsoft-com:vml" xmlns:wp14="http://schemas.microsoft.com/office/word/2010/wordprocessingDrawing" xmlns:wp="http://schemas.openxmlformats.org/drawingml/2006/wordprocessingDrawing" xmlns:w10="urn:schemas-microsoft-com:office:word" xmlns:w="http://schemas.openxmlformats.org/wordprocessingml/2006/main" xmlns:w14="http://schemas.microsoft.com/office/word/2010/wordml" xmlns:w15="http://schemas.microsoft.com/office/word/2012/wordml" xmlns:w16cex="http://schemas.microsoft.com/office/word/2018/wordml/cex" xmlns:w16cid="http://schemas.microsoft.com/office/word/2016/wordml/cid" xmlns:w16="http://schemas.microsoft.com/office/word/2018/wordml" xmlns:w16sdtdh="http://schemas.microsoft.com/office/word/2020/wordml/sdtdatahash" xmlns:w16se="http://schemas.microsoft.com/office/word/2015/wordml/symex" xmlns:wpg="http://schemas.microsoft.com/office/word/2010/wordprocessingGroup" xmlns:wpi="http://schemas.microsoft.com/office/word/2010/wordprocessingInk" xmlns:wne="http://schemas.microsoft.com/office/word/2006/wordml" xmlns:wps="http://schemas.microsoft.com/office/word/2010/wordprocessingShape" mc:Ignorable="w14 w15 w16se w16cid w16 w16cex w16sdtdh wp14">
+<w:numbering xmlns:wpc="http://schemas.microsoft.com/office/word/2010/wordprocessingCanvas" xmlns:cx="http://schemas.microsoft.com/office/drawing/2014/chartex" xmlns:cx1="http://schemas.microsoft.com/office/drawing/2015/9/8/chartex" xmlns:cx2="http://schemas.microsoft.com/office/drawing/2015/10/21/chartex" xmlns:cx3="http://schemas.microsoft.com/office/drawing/2016/5/9/chartex" xmlns:cx4="http://schemas.microsoft.com/office/drawing/2016/5/10/chartex" xmlns:cx5="http://schemas.microsoft.com/office/drawing/2016/5/11/chartex" xmlns:cx6="http://schemas.microsoft.com/office/drawing/2016/5/12/chartex" xmlns:cx7="http://schemas.microsoft.com/office/drawing/2016/5/13/chartex" xmlns:cx8="http://schemas.microsoft.com/office/drawing/2016/5/14/chartex" xmlns:mc="http://schemas.openxmlformats.org/markup-compatibility/2006" xmlns:aink="http://schemas.microsoft.com/office/drawing/2016/ink" xmlns:am3d="http://schemas.microsoft.com/office/drawing/2017/model3d" xmlns:o="urn:schemas-microsoft-com:office:office" xmlns:oel="http://schemas.microsoft.com/office/2019/extlst" xmlns:r="http://schemas.openxmlformats.org/officeDocument/2006/relationships" xmlns:m="http://schemas.openxmlformats.org/officeDocument/2006/math" xmlns:v="urn:schemas-microsoft-com:vml" xmlns:wp14="http://schemas.microsoft.com/office/word/2010/wordprocessingDrawing" xmlns:wp="http://schemas.openxmlformats.org/drawingml/2006/wordprocessingDrawing" xmlns:w10="urn:schemas-microsoft-com:office:word" xmlns:w="http://schemas.openxmlformats.org/wordprocessingml/2006/main" xmlns:w14="http://schemas.microsoft.com/office/word/2010/wordml" xmlns:w15="http://schemas.microsoft.com/office/word/2012/wordml" xmlns:w16cex="http://schemas.microsoft.com/office/word/2018/wordml/cex" xmlns:w16cid="http://schemas.microsoft.com/office/word/2016/wordml/cid" xmlns:w16="http://schemas.microsoft.com/office/word/2018/wordml" xmlns:w16du="http://schemas.microsoft.com/office/word/2023/wordml/word16du" xmlns:w16sdtdh="http://schemas.microsoft.com/office/word/2020/wordml/sdtdatahash" xmlns:w16se="http://schemas.microsoft.com/office/word/2015/wordml/symex" xmlns:wpg="http://schemas.microsoft.com/office/word/2010/wordprocessingGroup" xmlns:wpi="http://schemas.microsoft.com/office/word/2010/wordprocessingInk" xmlns:wne="http://schemas.microsoft.com/office/word/2006/wordml" xmlns:wps="http://schemas.microsoft.com/office/word/2010/wordprocessingShape" mc:Ignorable="w14 w15 w16se w16cid w16 w16cex w16sdtdh wp14">
   <w:abstractNum w:abstractNumId="0" w15:restartNumberingAfterBreak="0">
     <w:nsid w:val="1A0C6809"/>
     <w:multiLevelType w:val="hybridMultilevel"/>
@@ -3020,7 +4784,7 @@
 </file>
 
 <file path=word/people.xml><?xml version="1.0" encoding="utf-8"?>
-<w15:people xmlns:wpc="http://schemas.microsoft.com/office/word/2010/wordprocessingCanvas" xmlns:cx="http://schemas.microsoft.com/office/drawing/2014/chartex" xmlns:cx1="http://schemas.microsoft.com/office/drawing/2015/9/8/chartex" xmlns:cx2="http://schemas.microsoft.com/office/drawing/2015/10/21/chartex" xmlns:cx3="http://schemas.microsoft.com/office/drawing/2016/5/9/chartex" xmlns:cx4="http://schemas.microsoft.com/office/drawing/2016/5/10/chartex" xmlns:cx5="http://schemas.microsoft.com/office/drawing/2016/5/11/chartex" xmlns:cx6="http://schemas.microsoft.com/office/drawing/2016/5/12/chartex" xmlns:cx7="http://schemas.microsoft.com/office/drawing/2016/5/13/chartex" xmlns:cx8="http://schemas.microsoft.com/office/drawing/2016/5/14/chartex" xmlns:mc="http://schemas.openxmlformats.org/markup-compatibility/2006" xmlns:aink="http://schemas.microsoft.com/office/drawing/2016/ink" xmlns:am3d="http://schemas.microsoft.com/office/drawing/2017/model3d" xmlns:o="urn:schemas-microsoft-com:office:office" xmlns:oel="http://schemas.microsoft.com/office/2019/extlst" xmlns:r="http://schemas.openxmlformats.org/officeDocument/2006/relationships" xmlns:m="http://schemas.openxmlformats.org/officeDocument/2006/math" xmlns:v="urn:schemas-microsoft-com:vml" xmlns:wp14="http://schemas.microsoft.com/office/word/2010/wordprocessingDrawing" xmlns:wp="http://schemas.openxmlformats.org/drawingml/2006/wordprocessingDrawing" xmlns:w10="urn:schemas-microsoft-com:office:word" xmlns:w="http://schemas.openxmlformats.org/wordprocessingml/2006/main" xmlns:w14="http://schemas.microsoft.com/office/word/2010/wordml" xmlns:w15="http://schemas.microsoft.com/office/word/2012/wordml" xmlns:w16cex="http://schemas.microsoft.com/office/word/2018/wordml/cex" xmlns:w16cid="http://schemas.microsoft.com/office/word/2016/wordml/cid" xmlns:w16="http://schemas.microsoft.com/office/word/2018/wordml" xmlns:w16sdtdh="http://schemas.microsoft.com/office/word/2020/wordml/sdtdatahash" xmlns:w16se="http://schemas.microsoft.com/office/word/2015/wordml/symex" xmlns:wpg="http://schemas.microsoft.com/office/word/2010/wordprocessingGroup" xmlns:wpi="http://schemas.microsoft.com/office/word/2010/wordprocessingInk" xmlns:wne="http://schemas.microsoft.com/office/word/2006/wordml" xmlns:wps="http://schemas.microsoft.com/office/word/2010/wordprocessingShape" mc:Ignorable="w14 w15 w16se w16cid w16 w16cex w16sdtdh wp14">
+<w15:people xmlns:wpc="http://schemas.microsoft.com/office/word/2010/wordprocessingCanvas" xmlns:cx="http://schemas.microsoft.com/office/drawing/2014/chartex" xmlns:cx1="http://schemas.microsoft.com/office/drawing/2015/9/8/chartex" xmlns:cx2="http://schemas.microsoft.com/office/drawing/2015/10/21/chartex" xmlns:cx3="http://schemas.microsoft.com/office/drawing/2016/5/9/chartex" xmlns:cx4="http://schemas.microsoft.com/office/drawing/2016/5/10/chartex" xmlns:cx5="http://schemas.microsoft.com/office/drawing/2016/5/11/chartex" xmlns:cx6="http://schemas.microsoft.com/office/drawing/2016/5/12/chartex" xmlns:cx7="http://schemas.microsoft.com/office/drawing/2016/5/13/chartex" xmlns:cx8="http://schemas.microsoft.com/office/drawing/2016/5/14/chartex" xmlns:mc="http://schemas.openxmlformats.org/markup-compatibility/2006" xmlns:aink="http://schemas.microsoft.com/office/drawing/2016/ink" xmlns:am3d="http://schemas.microsoft.com/office/drawing/2017/model3d" xmlns:o="urn:schemas-microsoft-com:office:office" xmlns:oel="http://schemas.microsoft.com/office/2019/extlst" xmlns:r="http://schemas.openxmlformats.org/officeDocument/2006/relationships" xmlns:m="http://schemas.openxmlformats.org/officeDocument/2006/math" xmlns:v="urn:schemas-microsoft-com:vml" xmlns:wp14="http://schemas.microsoft.com/office/word/2010/wordprocessingDrawing" xmlns:wp="http://schemas.openxmlformats.org/drawingml/2006/wordprocessingDrawing" xmlns:w10="urn:schemas-microsoft-com:office:word" xmlns:w="http://schemas.openxmlformats.org/wordprocessingml/2006/main" xmlns:w14="http://schemas.microsoft.com/office/word/2010/wordml" xmlns:w15="http://schemas.microsoft.com/office/word/2012/wordml" xmlns:w16cex="http://schemas.microsoft.com/office/word/2018/wordml/cex" xmlns:w16cid="http://schemas.microsoft.com/office/word/2016/wordml/cid" xmlns:w16="http://schemas.microsoft.com/office/word/2018/wordml" xmlns:w16du="http://schemas.microsoft.com/office/word/2023/wordml/word16du" xmlns:w16sdtdh="http://schemas.microsoft.com/office/word/2020/wordml/sdtdatahash" xmlns:w16se="http://schemas.microsoft.com/office/word/2015/wordml/symex" xmlns:wpg="http://schemas.microsoft.com/office/word/2010/wordprocessingGroup" xmlns:wpi="http://schemas.microsoft.com/office/word/2010/wordprocessingInk" xmlns:wne="http://schemas.microsoft.com/office/word/2006/wordml" xmlns:wps="http://schemas.microsoft.com/office/word/2010/wordprocessingShape" mc:Ignorable="w14 w15 w16se w16cid w16 w16cex w16sdtdh wp14">
   <w15:person w15:author="Jennifer Molnar">
     <w15:presenceInfo w15:providerId="Windows Live" w15:userId="30c9f2caf29860ce"/>
   </w15:person>

</xml_diff>

<commit_message>
Updating special handling of tentacle bot
</commit_message>
<xml_diff>
--- a/Resources for VR Study Creation - readme.docx
+++ b/Resources for VR Study Creation - readme.docx
@@ -110,11 +110,21 @@
       </w:r>
       <w:proofErr w:type="spellEnd"/>
       <w:r>
-        <w:t xml:space="preserve"> Plugin. In order to operate any GUI stuff, you’ll also need to add the XR Interaction Toolkit and possibly the Universal RP (Render Pipeline). I followed this tutorial to get the GUI stuff to work: </w:t>
-      </w:r>
+        <w:t xml:space="preserve"> Plugin. </w:t>
+      </w:r>
+      <w:proofErr w:type="gramStart"/>
+      <w:r>
+        <w:t>In order to</w:t>
+      </w:r>
+      <w:proofErr w:type="gramEnd"/>
+      <w:r>
+        <w:t xml:space="preserve"> operate any GUI stuff, you’ll also need to add the XR Interaction Toolkit and possibly the Universal RP (Render Pipeline). I followed this tutorial to get the GUI stuff to work: </w:t>
+      </w:r>
+      <w:proofErr w:type="gramStart"/>
       <w:r>
         <w:t>https://learn.unity.com/course/create-with-vr?uv=2020.3</w:t>
       </w:r>
+      <w:proofErr w:type="gramEnd"/>
     </w:p>
     <w:p>
       <w:pPr>
@@ -256,8 +266,13 @@
         <w:t>ncheck the “Proximity Sensor” and “</w:t>
       </w:r>
       <w:r>
-        <w:t>Guardian” checkboxes</w:t>
-      </w:r>
+        <w:t xml:space="preserve">Guardian” </w:t>
+      </w:r>
+      <w:proofErr w:type="gramStart"/>
+      <w:r>
+        <w:t>checkboxes</w:t>
+      </w:r>
+      <w:proofErr w:type="gramEnd"/>
     </w:p>
     <w:p>
       <w:pPr>
@@ -302,7 +317,15 @@
         </w:numPr>
       </w:pPr>
       <w:r>
-        <w:t>Downloading an already-existing .</w:t>
+        <w:t xml:space="preserve">Downloading an </w:t>
+      </w:r>
+      <w:proofErr w:type="gramStart"/>
+      <w:r>
+        <w:t>already-existing</w:t>
+      </w:r>
+      <w:proofErr w:type="gramEnd"/>
+      <w:r>
+        <w:t xml:space="preserve"> .</w:t>
       </w:r>
       <w:proofErr w:type="spellStart"/>
       <w:r>
@@ -347,7 +370,15 @@
         <w:t xml:space="preserve">, but </w:t>
       </w:r>
       <w:r>
-        <w:t xml:space="preserve">once your APK is built, you don’t need to rebuild it in order to launch it on your Oculus. If it’s already downloaded, go to your list of existing apps. The default is to display only Unity apps, so click on the dropdown in the upper right corner from inside your headset and it should give you other options. Scroll all the way down to “Unknown Sources” and then you </w:t>
+        <w:t xml:space="preserve">once your APK is built, you don’t need to rebuild it </w:t>
+      </w:r>
+      <w:proofErr w:type="gramStart"/>
+      <w:r>
+        <w:t>in order to</w:t>
+      </w:r>
+      <w:proofErr w:type="gramEnd"/>
+      <w:r>
+        <w:t xml:space="preserve"> launch it on your Oculus. If it’s already downloaded, go to your list of existing apps. The default is to display only Unity apps, so click on the dropdown in the upper right corner from inside your headset and it should give you other options. Scroll all the way down to “Unknown Sources” and then you </w:t>
       </w:r>
       <w:r>
         <w:lastRenderedPageBreak/>
@@ -449,13 +480,18 @@
         </w:numPr>
       </w:pPr>
       <w:r>
-        <w:t>ROS command to create URDF from a .</w:t>
+        <w:t xml:space="preserve">ROS command to create URDF from </w:t>
+      </w:r>
+      <w:proofErr w:type="gramStart"/>
+      <w:r>
+        <w:t>a .</w:t>
       </w:r>
       <w:proofErr w:type="spellStart"/>
       <w:r>
         <w:t>xacro</w:t>
       </w:r>
       <w:proofErr w:type="spellEnd"/>
+      <w:proofErr w:type="gramEnd"/>
       <w:r>
         <w:t xml:space="preserve"> in the Melodic distribution:</w:t>
       </w:r>
@@ -525,6 +561,7 @@
         <w:t xml:space="preserve"> [</w:t>
       </w:r>
       <w:proofErr w:type="spellStart"/>
+      <w:proofErr w:type="gramStart"/>
       <w:r>
         <w:rPr>
           <w:b/>
@@ -533,6 +570,7 @@
         <w:t>name.xacro</w:t>
       </w:r>
       <w:proofErr w:type="spellEnd"/>
+      <w:proofErr w:type="gramEnd"/>
       <w:r>
         <w:rPr>
           <w:b/>
@@ -574,8 +612,13 @@
       </w:r>
       <w:proofErr w:type="spellEnd"/>
       <w:r>
-        <w:t>” as a command afterwards to make sure it ran</w:t>
-      </w:r>
+        <w:t xml:space="preserve">” as a command afterwards to make sure it </w:t>
+      </w:r>
+      <w:proofErr w:type="gramStart"/>
+      <w:r>
+        <w:t>ran</w:t>
+      </w:r>
+      <w:proofErr w:type="gramEnd"/>
     </w:p>
     <w:p>
       <w:pPr>
@@ -606,16 +649,24 @@
         <w:rPr>
           <w:highlight w:val="yellow"/>
         </w:rPr>
-        <w:t xml:space="preserve"> file. (Some of the .</w:t>
-      </w:r>
-      <w:proofErr w:type="spellStart"/>
+        <w:t xml:space="preserve"> file. (Some of </w:t>
+      </w:r>
+      <w:proofErr w:type="gramStart"/>
       <w:r>
         <w:rPr>
           <w:highlight w:val="yellow"/>
         </w:rPr>
+        <w:t>the .</w:t>
+      </w:r>
+      <w:proofErr w:type="spellStart"/>
+      <w:r>
+        <w:rPr>
+          <w:highlight w:val="yellow"/>
+        </w:rPr>
         <w:t>xacro</w:t>
       </w:r>
       <w:proofErr w:type="spellEnd"/>
+      <w:proofErr w:type="gramEnd"/>
       <w:r>
         <w:rPr>
           <w:highlight w:val="yellow"/>
@@ -827,7 +878,15 @@
         <w:t xml:space="preserve"> </w:t>
       </w:r>
       <w:r>
-        <w:t>(i.e. “Assets/URDF/” instead of “Assets/URDF/</w:t>
+        <w:t>(</w:t>
+      </w:r>
+      <w:proofErr w:type="gramStart"/>
+      <w:r>
+        <w:t>i.e.</w:t>
+      </w:r>
+      <w:proofErr w:type="gramEnd"/>
+      <w:r>
+        <w:t xml:space="preserve"> “Assets/URDF/” instead of “Assets/URDF/</w:t>
       </w:r>
       <w:proofErr w:type="spellStart"/>
       <w:r>
@@ -870,7 +929,15 @@
         </w:numPr>
       </w:pPr>
       <w:r>
-        <w:t>I’ve gotten a world AABB error when the URDF is initialized too far from the world origin. Not 100% sure why this might be (“AABB” is a super descriptive error message), but come back to that/keep it in mind.</w:t>
+        <w:t>I’ve gotten a world AABB error when the URDF is initialized too far from the world origin. Not 100% sure why this might be (“AABB” is a super descriptive error message</w:t>
+      </w:r>
+      <w:proofErr w:type="gramStart"/>
+      <w:r>
+        <w:t>), but</w:t>
+      </w:r>
+      <w:proofErr w:type="gramEnd"/>
+      <w:r>
+        <w:t xml:space="preserve"> come back to that/keep it in mind.</w:t>
       </w:r>
     </w:p>
     <w:p>
@@ -882,7 +949,15 @@
         </w:numPr>
       </w:pPr>
       <w:r>
-        <w:t>You probably want to make your root link immovable in space so it doesn’t fall with gravity.</w:t>
+        <w:t xml:space="preserve">You probably want to make your root link immovable in </w:t>
+      </w:r>
+      <w:proofErr w:type="gramStart"/>
+      <w:r>
+        <w:t>space</w:t>
+      </w:r>
+      <w:proofErr w:type="gramEnd"/>
+      <w:r>
+        <w:t xml:space="preserve"> so it doesn’t fall with gravity.</w:t>
       </w:r>
     </w:p>
     <w:p>
@@ -1067,7 +1142,15 @@
       </w:r>
       <w:proofErr w:type="spellEnd"/>
       <w:r>
-        <w:t xml:space="preserve">: default, auto-generated, permits control </w:t>
+        <w:t xml:space="preserve">: default, </w:t>
+      </w:r>
+      <w:proofErr w:type="gramStart"/>
+      <w:r>
+        <w:t>auto-generated</w:t>
+      </w:r>
+      <w:proofErr w:type="gramEnd"/>
+      <w:r>
+        <w:t xml:space="preserve">, permits control </w:t>
       </w:r>
       <w:r>
         <w:t xml:space="preserve">of the URDF joint by joint, </w:t>
@@ -1102,8 +1185,13 @@
         <w:t xml:space="preserve">the </w:t>
       </w:r>
       <w:r>
-        <w:t>Oculus joystick and buttons</w:t>
-      </w:r>
+        <w:t xml:space="preserve">Oculus joystick and </w:t>
+      </w:r>
+      <w:proofErr w:type="gramStart"/>
+      <w:r>
+        <w:t>buttons</w:t>
+      </w:r>
+      <w:proofErr w:type="gramEnd"/>
     </w:p>
     <w:p>
       <w:pPr>
@@ -1243,10 +1331,26 @@
       </w:r>
       <w:r>
         <w:lastRenderedPageBreak/>
-        <w:t xml:space="preserve">combinations based on a random number seed, subsamples the list to a trajectory that can fit within 5 minutes, and then drives the robot URDF through that sequence of poses. </w:t>
-      </w:r>
-      <w:r>
-        <w:t>This script also has modifications to allow it to take turns with other URDFs, so that the different robots are operated sequentially and their associated information is saved into different .csv files.</w:t>
+        <w:t xml:space="preserve">combinations based on a random </w:t>
+      </w:r>
+      <w:proofErr w:type="gramStart"/>
+      <w:r>
+        <w:t>number</w:t>
+      </w:r>
+      <w:proofErr w:type="gramEnd"/>
+      <w:r>
+        <w:t xml:space="preserve"> seed, subsamples the list to a trajectory that can fit within 5 minutes, and then drives the robot URDF through that sequence of poses. </w:t>
+      </w:r>
+      <w:r>
+        <w:t xml:space="preserve">This script also has modifications to allow it to take turns with other URDFs, so that the different robots are operated </w:t>
+      </w:r>
+      <w:proofErr w:type="gramStart"/>
+      <w:r>
+        <w:t>sequentially</w:t>
+      </w:r>
+      <w:proofErr w:type="gramEnd"/>
+      <w:r>
+        <w:t xml:space="preserve"> and their associated information is saved into different .csv files.</w:t>
       </w:r>
     </w:p>
     <w:p>
@@ -1258,10 +1362,18 @@
         </w:numPr>
       </w:pPr>
       <w:r>
-        <w:t>Note: if anything breaks in your project, you’ll likely get crazy random motion from the robot. Backtrack and try again</w:t>
-      </w:r>
-      <w:r>
-        <w:t xml:space="preserve">, or check to make sure all your </w:t>
+        <w:t xml:space="preserve">Note: if anything breaks in your project, you’ll likely get crazy random motion from the robot. Backtrack and try </w:t>
+      </w:r>
+      <w:proofErr w:type="gramStart"/>
+      <w:r>
+        <w:t>again</w:t>
+      </w:r>
+      <w:r>
+        <w:t>, or</w:t>
+      </w:r>
+      <w:proofErr w:type="gramEnd"/>
+      <w:r>
+        <w:t xml:space="preserve"> check to make sure all your </w:t>
       </w:r>
       <w:proofErr w:type="spellStart"/>
       <w:r>
@@ -1388,7 +1500,15 @@
         <w:t xml:space="preserve">Transform information will be stored </w:t>
       </w:r>
       <w:r>
-        <w:t>as a weird mixture of Euler angle and quaternion: Unity stores Transform data as quaternions in radians, but handles</w:t>
+        <w:t xml:space="preserve">as a weird mixture of Euler angle and quaternion: Unity stores Transform data as quaternions in </w:t>
+      </w:r>
+      <w:proofErr w:type="gramStart"/>
+      <w:r>
+        <w:t>radians, but</w:t>
+      </w:r>
+      <w:proofErr w:type="gramEnd"/>
+      <w:r>
+        <w:t xml:space="preserve"> handles</w:t>
       </w:r>
       <w:r>
         <w:t xml:space="preserve"> translations and rotations along the X/Y/Z axes and by degrees. Since </w:t>
@@ -1399,7 +1519,15 @@
       </w:r>
       <w:proofErr w:type="spellEnd"/>
       <w:r>
-        <w:t xml:space="preserve"> also uses radians, the Controller scripts are designed to transform inputs from the csv files by a factor of 180/pi in order to </w:t>
+        <w:t xml:space="preserve"> also uses radians, the Controller scripts are designed to transform inputs from the csv files by a factor of 180/pi </w:t>
+      </w:r>
+      <w:proofErr w:type="gramStart"/>
+      <w:r>
+        <w:t>in order to</w:t>
+      </w:r>
+      <w:proofErr w:type="gramEnd"/>
+      <w:r>
+        <w:t xml:space="preserve"> </w:t>
       </w:r>
       <w:r>
         <w:t xml:space="preserve">create the desired range of motion. However, this may be resulting in discontinuities in logged data. </w:t>
@@ -1433,7 +1561,15 @@
       </w:r>
       <w:proofErr w:type="spellEnd"/>
       <w:r>
-        <w:t xml:space="preserve">, but instead of recording position and orientation information, it stores the joint angles for each of the numerically-labeled joints in the URDF. </w:t>
+        <w:t xml:space="preserve">, but instead of recording position and orientation information, it stores the joint angles for each of the </w:t>
+      </w:r>
+      <w:proofErr w:type="gramStart"/>
+      <w:r>
+        <w:t>numerically-labeled</w:t>
+      </w:r>
+      <w:proofErr w:type="gramEnd"/>
+      <w:r>
+        <w:t xml:space="preserve"> joints in the URDF. </w:t>
       </w:r>
     </w:p>
     <w:p>
@@ -1621,7 +1757,21 @@
         <w:rPr>
           <w:color w:val="A6A6A6" w:themeColor="background1" w:themeShade="A6"/>
         </w:rPr>
-        <w:t xml:space="preserve"> network as the server workstation in order to access.)</w:t>
+        <w:t xml:space="preserve"> network as the server workstation </w:t>
+      </w:r>
+      <w:proofErr w:type="gramStart"/>
+      <w:r>
+        <w:rPr>
+          <w:color w:val="A6A6A6" w:themeColor="background1" w:themeShade="A6"/>
+        </w:rPr>
+        <w:t>in order to</w:t>
+      </w:r>
+      <w:proofErr w:type="gramEnd"/>
+      <w:r>
+        <w:rPr>
+          <w:color w:val="A6A6A6" w:themeColor="background1" w:themeShade="A6"/>
+        </w:rPr>
+        <w:t xml:space="preserve"> access.)</w:t>
       </w:r>
     </w:p>
     <w:p>
@@ -1640,8 +1790,18 @@
           <w:bCs/>
           <w:color w:val="A6A6A6" w:themeColor="background1" w:themeShade="A6"/>
         </w:rPr>
-        <w:t>&gt; go run .</w:t>
-      </w:r>
+        <w:t xml:space="preserve">&gt; go </w:t>
+      </w:r>
+      <w:proofErr w:type="gramStart"/>
+      <w:r>
+        <w:rPr>
+          <w:b/>
+          <w:bCs/>
+          <w:color w:val="A6A6A6" w:themeColor="background1" w:themeShade="A6"/>
+        </w:rPr>
+        <w:t>run .</w:t>
+      </w:r>
+      <w:proofErr w:type="gramEnd"/>
       <w:r>
         <w:rPr>
           <w:b/>
@@ -1651,6 +1811,7 @@
         <w:t xml:space="preserve">     (or go run </w:t>
       </w:r>
       <w:proofErr w:type="spellStart"/>
+      <w:proofErr w:type="gramStart"/>
       <w:r>
         <w:rPr>
           <w:b/>
@@ -1660,6 +1821,7 @@
         <w:t>main.go</w:t>
       </w:r>
       <w:proofErr w:type="spellEnd"/>
+      <w:proofErr w:type="gramEnd"/>
       <w:r>
         <w:rPr>
           <w:b/>
@@ -1731,12 +1893,191 @@
         <w:rPr>
           <w:highlight w:val="cyan"/>
         </w:rPr>
-        <w:t xml:space="preserve"> The tentacle robot is in imitation of a soft-robot, and so it is controlled differently than a URDF with rigid links. There is a 3DOF and a 6DOF version of the prefab in the Assets folder, and each 3DOF segment has a tip and a base connected by 14 skeleton bones. Control of the tentacle will need to be done by controlling the location of the tip and its “pole” in 3D space, according to whatever control scheme you find reasonable. I coded this to be [cartesian/spherical/curvature…?] with a distance limit</w:t>
+        <w:t xml:space="preserve"> The tentacle robot is in imitation of a soft-robot, and so it is controlled differently than a URDF with rigid links. There is a 3DOF and a 6DOF version of the prefab in the Assets folder, and each 3DOF segment has a tip and a base connected by 14 skeleton bones. Control of the tentacle will need to be done by controlling the location of the tip and its “pole” in 3D space, according to whatever control scheme you find reasonable</w:t>
       </w:r>
       <w:r>
         <w:rPr>
           <w:highlight w:val="cyan"/>
         </w:rPr>
+        <w:t xml:space="preserve">, and then adding the Fast IK Fabric component from the </w:t>
+      </w:r>
+      <w:proofErr w:type="spellStart"/>
+      <w:r>
+        <w:rPr>
+          <w:highlight w:val="cyan"/>
+        </w:rPr>
+        <w:t>FastIK</w:t>
+      </w:r>
+      <w:proofErr w:type="spellEnd"/>
+      <w:r>
+        <w:rPr>
+          <w:highlight w:val="cyan"/>
+        </w:rPr>
+        <w:t xml:space="preserve"> asset you can download from Unity</w:t>
+      </w:r>
+      <w:r>
+        <w:rPr>
+          <w:highlight w:val="cyan"/>
+        </w:rPr>
+        <w:t xml:space="preserve">. </w:t>
+      </w:r>
+      <w:r>
+        <w:rPr>
+          <w:highlight w:val="cyan"/>
+        </w:rPr>
+        <w:t xml:space="preserve">Proper settings for </w:t>
+      </w:r>
+      <w:proofErr w:type="spellStart"/>
+      <w:r>
+        <w:rPr>
+          <w:highlight w:val="cyan"/>
+        </w:rPr>
+        <w:t>FastIKFabric.cs</w:t>
+      </w:r>
+      <w:proofErr w:type="spellEnd"/>
+      <w:r>
+        <w:rPr>
+          <w:highlight w:val="cyan"/>
+        </w:rPr>
+        <w:t xml:space="preserve"> are shown in this screenshot:</w:t>
+      </w:r>
+    </w:p>
+    <w:p>
+      <w:pPr>
+        <w:pStyle w:val="ListParagraph"/>
+        <w:ind w:left="1080"/>
+        <w:rPr>
+          <w:highlight w:val="cyan"/>
+          <w:u w:val="single"/>
+        </w:rPr>
+      </w:pPr>
+      <w:r>
+        <w:rPr>
+          <w:u w:val="single"/>
+        </w:rPr>
+        <w:drawing>
+          <wp:inline distT="0" distB="0" distL="0" distR="0" wp14:anchorId="6489D6F5" wp14:editId="170863AD">
+            <wp:extent cx="3619814" cy="2720576"/>
+            <wp:effectExtent l="0" t="0" r="0" b="3810"/>
+            <wp:docPr id="1470802613" name="Picture 1"/>
+            <wp:cNvGraphicFramePr>
+              <a:graphicFrameLocks xmlns:a="http://schemas.openxmlformats.org/drawingml/2006/main" noChangeAspect="1"/>
+            </wp:cNvGraphicFramePr>
+            <a:graphic xmlns:a="http://schemas.openxmlformats.org/drawingml/2006/main">
+              <a:graphicData uri="http://schemas.openxmlformats.org/drawingml/2006/picture">
+                <pic:pic xmlns:pic="http://schemas.openxmlformats.org/drawingml/2006/picture">
+                  <pic:nvPicPr>
+                    <pic:cNvPr id="1470802613" name=""/>
+                    <pic:cNvPicPr/>
+                  </pic:nvPicPr>
+                  <pic:blipFill>
+                    <a:blip r:embed="rId12"/>
+                    <a:stretch>
+                      <a:fillRect/>
+                    </a:stretch>
+                  </pic:blipFill>
+                  <pic:spPr>
+                    <a:xfrm>
+                      <a:off x="0" y="0"/>
+                      <a:ext cx="3619814" cy="2720576"/>
+                    </a:xfrm>
+                    <a:prstGeom prst="rect">
+                      <a:avLst/>
+                    </a:prstGeom>
+                  </pic:spPr>
+                </pic:pic>
+              </a:graphicData>
+            </a:graphic>
+          </wp:inline>
+        </w:drawing>
+      </w:r>
+      <w:r>
+        <w:rPr>
+          <w:u w:val="single"/>
+        </w:rPr>
+        <w:drawing>
+          <wp:inline distT="0" distB="0" distL="0" distR="0" wp14:anchorId="305419F6" wp14:editId="18B6D8C5">
+            <wp:extent cx="3793671" cy="1552238"/>
+            <wp:effectExtent l="0" t="0" r="0" b="0"/>
+            <wp:docPr id="2024973394" name="Picture 1"/>
+            <wp:cNvGraphicFramePr>
+              <a:graphicFrameLocks xmlns:a="http://schemas.openxmlformats.org/drawingml/2006/main" noChangeAspect="1"/>
+            </wp:cNvGraphicFramePr>
+            <a:graphic xmlns:a="http://schemas.openxmlformats.org/drawingml/2006/main">
+              <a:graphicData uri="http://schemas.openxmlformats.org/drawingml/2006/picture">
+                <pic:pic xmlns:pic="http://schemas.openxmlformats.org/drawingml/2006/picture">
+                  <pic:nvPicPr>
+                    <pic:cNvPr id="2024973394" name=""/>
+                    <pic:cNvPicPr/>
+                  </pic:nvPicPr>
+                  <pic:blipFill>
+                    <a:blip r:embed="rId13"/>
+                    <a:stretch>
+                      <a:fillRect/>
+                    </a:stretch>
+                  </pic:blipFill>
+                  <pic:spPr>
+                    <a:xfrm>
+                      <a:off x="0" y="0"/>
+                      <a:ext cx="3806006" cy="1557285"/>
+                    </a:xfrm>
+                    <a:prstGeom prst="rect">
+                      <a:avLst/>
+                    </a:prstGeom>
+                  </pic:spPr>
+                </pic:pic>
+              </a:graphicData>
+            </a:graphic>
+          </wp:inline>
+        </w:drawing>
+      </w:r>
+    </w:p>
+    <w:p>
+      <w:pPr>
+        <w:pStyle w:val="ListParagraph"/>
+        <w:numPr>
+          <w:ilvl w:val="1"/>
+          <w:numId w:val="1"/>
+        </w:numPr>
+        <w:rPr>
+          <w:highlight w:val="cyan"/>
+          <w:u w:val="single"/>
+        </w:rPr>
+      </w:pPr>
+      <w:r>
+        <w:rPr>
+          <w:highlight w:val="cyan"/>
+        </w:rPr>
+        <w:t xml:space="preserve">I coded </w:t>
+      </w:r>
+      <w:r>
+        <w:rPr>
+          <w:highlight w:val="cyan"/>
+        </w:rPr>
+        <w:t xml:space="preserve">the tip (or “target”) and pole controls to follow </w:t>
+      </w:r>
+      <w:r>
+        <w:rPr>
+          <w:highlight w:val="cyan"/>
+        </w:rPr>
+        <w:t xml:space="preserve">[cartesian/spherical/curvature…?] </w:t>
+      </w:r>
+      <w:r>
+        <w:rPr>
+          <w:highlight w:val="cyan"/>
+        </w:rPr>
+        <w:t xml:space="preserve">coordinates </w:t>
+      </w:r>
+      <w:r>
+        <w:rPr>
+          <w:highlight w:val="cyan"/>
+        </w:rPr>
+        <w:t>with a distance limit</w:t>
+      </w:r>
+      <w:r>
+        <w:rPr>
+          <w:highlight w:val="cyan"/>
+        </w:rPr>
         <w:t>,</w:t>
       </w:r>
       <w:r>
@@ -1785,6 +2126,7 @@
         <w:rPr>
           <w:highlight w:val="cyan"/>
         </w:rPr>
+        <w:lastRenderedPageBreak/>
         <w:t>You’ll have to switch off the normal control scripts when the tentacle is in play, and you’ll have to report the location of the tip and pole and base instead of the location of the different links in your log file.</w:t>
       </w:r>
     </w:p>
@@ -1803,26 +2145,48 @@
         <w:rPr>
           <w:highlight w:val="cyan"/>
         </w:rPr>
-        <w:t>Note that you might need to add something to smooth the transition between the bottom and the base. Right now I have the base and top separate for ease of control, but I’m not sure if the parenting will work right between the two so that they sit on top of each other sensibly. Trying to have all of them combined has issues with “loop in parent” errors in Blender so far.</w:t>
-      </w:r>
+        <w:t xml:space="preserve">Note that you might need to add something to smooth the transition between the bottom and the base. Right </w:t>
+      </w:r>
+      <w:proofErr w:type="gramStart"/>
       <w:r>
         <w:rPr>
           <w:highlight w:val="cyan"/>
         </w:rPr>
+        <w:t>now</w:t>
+      </w:r>
+      <w:proofErr w:type="gramEnd"/>
+      <w:r>
+        <w:rPr>
+          <w:highlight w:val="cyan"/>
+        </w:rPr>
+        <w:t xml:space="preserve"> I have the base and top separate for ease of control, but I’m not sure if the parenting will work right between the two so that they sit on top of each other sensibly. Trying to have all of them combined has issues with “loop in parent” errors in Blender so far.</w:t>
+      </w:r>
+      <w:r>
+        <w:rPr>
+          <w:highlight w:val="cyan"/>
+        </w:rPr>
         <w:t xml:space="preserve"> (Test with moving base and see if top comes along for the ride first</w:t>
       </w:r>
       <w:r>
         <w:rPr>
           <w:highlight w:val="cyan"/>
         </w:rPr>
-        <w:t xml:space="preserve">. Answer: it does, but there is a lack of deformation at that juncture. Maybe put a ball there to mark the junction point and cover up the slop, like </w:t>
-      </w:r>
+        <w:t xml:space="preserve">. Answer: it does, but there is a lack of deformation at that juncture. Maybe put a ball there to mark the junction point and cover up the slop, </w:t>
+      </w:r>
+      <w:proofErr w:type="gramStart"/>
       <w:r>
         <w:rPr>
           <w:highlight w:val="cyan"/>
         </w:rPr>
+        <w:t xml:space="preserve">like </w:t>
+      </w:r>
+      <w:r>
+        <w:rPr>
+          <w:highlight w:val="cyan"/>
+        </w:rPr>
         <w:t>)</w:t>
       </w:r>
+      <w:proofErr w:type="gramEnd"/>
     </w:p>
     <w:p>
       <w:pPr>
@@ -1853,7 +2217,15 @@
         <w:t>below</w:t>
       </w:r>
       <w:r>
-        <w:t>). Properly-labeled CSV files will be read by the Oculus from that directory, and labeled CSV files with joint variables, hand pose and end-effector pose are saved into that directory as well.</w:t>
+        <w:t xml:space="preserve">). </w:t>
+      </w:r>
+      <w:proofErr w:type="gramStart"/>
+      <w:r>
+        <w:t>Properly-labeled</w:t>
+      </w:r>
+      <w:proofErr w:type="gramEnd"/>
+      <w:r>
+        <w:t xml:space="preserve"> CSV files will be read by the Oculus from that directory, and labeled CSV files with joint variables, hand pose and end-effector pose are saved into that directory as well.</w:t>
       </w:r>
     </w:p>
     <w:p>
@@ -2056,7 +2428,6 @@
           <w:b/>
           <w:bCs/>
         </w:rPr>
-        <w:lastRenderedPageBreak/>
         <w:t>&gt; export RO</w:t>
       </w:r>
       <w:r>
@@ -2138,9 +2509,18 @@
           <w:b/>
           <w:bCs/>
         </w:rPr>
-        <w:t>setup_assistant.launch</w:t>
-      </w:r>
-      <w:proofErr w:type="spellEnd"/>
+        <w:t>setup_</w:t>
+      </w:r>
+      <w:proofErr w:type="gramStart"/>
+      <w:r>
+        <w:rPr>
+          <w:b/>
+          <w:bCs/>
+        </w:rPr>
+        <w:t>assistant.launch</w:t>
+      </w:r>
+      <w:proofErr w:type="spellEnd"/>
+      <w:proofErr w:type="gramEnd"/>
     </w:p>
     <w:p>
       <w:pPr>
@@ -2158,7 +2538,7 @@
       <w:r>
         <w:t xml:space="preserve">You can follow the tutorial to set up your config file here: </w:t>
       </w:r>
-      <w:hyperlink r:id="rId16" w:history="1">
+      <w:hyperlink r:id="rId18" w:history="1">
         <w:r>
           <w:rPr>
             <w:rStyle w:val="Hyperlink"/>
@@ -2300,9 +2680,21 @@
           <w:color w:val="000000" w:themeColor="text1"/>
           <w:u w:val="none"/>
         </w:rPr>
-        <w:t>setup_assistant.launch</w:t>
-      </w:r>
-      <w:proofErr w:type="spellEnd"/>
+        <w:t>setup_</w:t>
+      </w:r>
+      <w:proofErr w:type="gramStart"/>
+      <w:r>
+        <w:rPr>
+          <w:rStyle w:val="Hyperlink"/>
+          <w:b/>
+          <w:bCs/>
+          <w:color w:val="000000" w:themeColor="text1"/>
+          <w:u w:val="none"/>
+        </w:rPr>
+        <w:t>assistant.launch</w:t>
+      </w:r>
+      <w:proofErr w:type="spellEnd"/>
+      <w:proofErr w:type="gramEnd"/>
     </w:p>
     <w:p>
       <w:pPr>
@@ -2331,7 +2723,25 @@
           <w:color w:val="auto"/>
           <w:u w:val="none"/>
         </w:rPr>
-        <w:t xml:space="preserve"> that you will want to look at the default start pose in Unity (after you press “play” and the joints settle) and put the joint angles into one of the poses you save in your config file. This will allow you to make plans that start from the URDF’s natural start pose, rather than having an abrupt jump at the beginning (position control) or getting the robot stuck against one of its joint limits (velocity control). Doing this also allowed me to both plan and execute your chosen path (originally, Execution would fail because the robot start state wasn’t considered valid).</w:t>
+        <w:t xml:space="preserve"> that you will want to look at the default start pose in Unity (after you press “play</w:t>
+      </w:r>
+      <w:proofErr w:type="gramStart"/>
+      <w:r>
+        <w:rPr>
+          <w:rStyle w:val="Hyperlink"/>
+          <w:color w:val="auto"/>
+          <w:u w:val="none"/>
+        </w:rPr>
+        <w:t>”</w:t>
+      </w:r>
+      <w:proofErr w:type="gramEnd"/>
+      <w:r>
+        <w:rPr>
+          <w:rStyle w:val="Hyperlink"/>
+          <w:color w:val="auto"/>
+          <w:u w:val="none"/>
+        </w:rPr>
+        <w:t xml:space="preserve"> and the joints settle) and put the joint angles into one of the poses you save in your config file. This will allow you to make plans that start from the URDF’s natural start pose, rather than having an abrupt jump at the beginning (position control) or getting the robot stuck against one of its joint limits (velocity control). Doing this also allowed me to both plan and execute your chosen path (originally, Execution would fail because the robot start state wasn’t considered valid).</w:t>
       </w:r>
     </w:p>
     <w:p>
@@ -2392,6 +2802,7 @@
           <w:color w:val="000000" w:themeColor="text1"/>
           <w:u w:val="none"/>
         </w:rPr>
+        <w:lastRenderedPageBreak/>
         <w:t xml:space="preserve">&gt; </w:t>
       </w:r>
       <w:proofErr w:type="spellStart"/>
@@ -2439,6 +2850,7 @@
         <w:t xml:space="preserve"> </w:t>
       </w:r>
       <w:proofErr w:type="spellStart"/>
+      <w:proofErr w:type="gramStart"/>
       <w:r>
         <w:rPr>
           <w:rStyle w:val="Hyperlink"/>
@@ -2450,6 +2862,7 @@
         <w:t>demo.launch</w:t>
       </w:r>
       <w:proofErr w:type="spellEnd"/>
+      <w:proofErr w:type="gramEnd"/>
       <w:r>
         <w:rPr>
           <w:rStyle w:val="Hyperlink"/>
@@ -2605,6 +3018,7 @@
         <w:t xml:space="preserve"> and then a “</w:t>
       </w:r>
       <w:proofErr w:type="spellStart"/>
+      <w:proofErr w:type="gramStart"/>
       <w:r>
         <w:rPr>
           <w:rStyle w:val="Hyperlink"/>
@@ -2614,6 +3028,7 @@
         <w:t>test.yaml</w:t>
       </w:r>
       <w:proofErr w:type="spellEnd"/>
+      <w:proofErr w:type="gramEnd"/>
       <w:r>
         <w:rPr>
           <w:rStyle w:val="Hyperlink"/>
@@ -2900,15 +3315,27 @@
         </w:rPr>
         <w:br/>
       </w:r>
-      <w:r>
-        <w:rPr>
-          <w:rStyle w:val="Hyperlink"/>
-          <w:b/>
-          <w:bCs/>
-          <w:color w:val="auto"/>
-          <w:u w:val="none"/>
-        </w:rPr>
-        <w:t xml:space="preserve">&gt;  time ros_readbagfile.py </w:t>
+      <w:proofErr w:type="gramStart"/>
+      <w:r>
+        <w:rPr>
+          <w:rStyle w:val="Hyperlink"/>
+          <w:b/>
+          <w:bCs/>
+          <w:color w:val="auto"/>
+          <w:u w:val="none"/>
+        </w:rPr>
+        <w:t>&gt;  time</w:t>
+      </w:r>
+      <w:proofErr w:type="gramEnd"/>
+      <w:r>
+        <w:rPr>
+          <w:rStyle w:val="Hyperlink"/>
+          <w:b/>
+          <w:bCs/>
+          <w:color w:val="auto"/>
+          <w:u w:val="none"/>
+        </w:rPr>
+        <w:t xml:space="preserve"> ros_readbagfile.py </w:t>
       </w:r>
       <w:proofErr w:type="spellStart"/>
       <w:r>
@@ -3014,6 +3441,7 @@
         <w:t xml:space="preserve">&gt; awk '/positions/ {print}' </w:t>
       </w:r>
       <w:proofErr w:type="spellStart"/>
+      <w:proofErr w:type="gramStart"/>
       <w:r>
         <w:rPr>
           <w:rStyle w:val="Hyperlink"/>
@@ -3025,6 +3453,7 @@
         <w:t>test.yaml</w:t>
       </w:r>
       <w:proofErr w:type="spellEnd"/>
+      <w:proofErr w:type="gramEnd"/>
       <w:r>
         <w:rPr>
           <w:rStyle w:val="Hyperlink"/>
@@ -3054,7 +3483,25 @@
           <w:color w:val="auto"/>
           <w:u w:val="none"/>
         </w:rPr>
-        <w:t>(above requires installation of ros_readbagfile.py</w:t>
+        <w:t>(</w:t>
+      </w:r>
+      <w:proofErr w:type="gramStart"/>
+      <w:r>
+        <w:rPr>
+          <w:rStyle w:val="Hyperlink"/>
+          <w:color w:val="auto"/>
+          <w:u w:val="none"/>
+        </w:rPr>
+        <w:t>above</w:t>
+      </w:r>
+      <w:proofErr w:type="gramEnd"/>
+      <w:r>
+        <w:rPr>
+          <w:rStyle w:val="Hyperlink"/>
+          <w:color w:val="auto"/>
+          <w:u w:val="none"/>
+        </w:rPr>
+        <w:t xml:space="preserve"> requires installation of ros_readbagfile.py</w:t>
       </w:r>
       <w:r>
         <w:rPr>
@@ -3064,7 +3511,7 @@
         </w:rPr>
         <w:t xml:space="preserve">; see </w:t>
       </w:r>
-      <w:hyperlink r:id="rId17" w:history="1">
+      <w:hyperlink r:id="rId19" w:history="1">
         <w:r>
           <w:rPr>
             <w:rStyle w:val="Hyperlink"/>
@@ -3306,7 +3753,7 @@
           <w:color w:val="auto"/>
           <w:u w:val="none"/>
         </w:rPr>
-        <w:t xml:space="preserve">C:\Quest </w:t>
+        <w:t>C:\Quest 2\Internal shared storage\Android\data\com.DefaultCompany.NonAnthroHandsUserStudy\files</w:t>
       </w:r>
       <w:r>
         <w:rPr>
@@ -3316,58 +3763,710 @@
           <w:color w:val="auto"/>
           <w:u w:val="none"/>
         </w:rPr>
+        <w:t>”</w:t>
+      </w:r>
+      <w:r>
+        <w:rPr>
+          <w:rStyle w:val="Hyperlink"/>
+          <w:color w:val="auto"/>
+          <w:u w:val="none"/>
+        </w:rPr>
+        <w:t xml:space="preserve"> </w:t>
+      </w:r>
+      <w:r>
+        <w:rPr>
+          <w:rStyle w:val="Hyperlink"/>
+          <w:color w:val="auto"/>
+          <w:u w:val="none"/>
+        </w:rPr>
+        <w:t xml:space="preserve">for the </w:t>
+      </w:r>
+      <w:r>
+        <w:rPr>
+          <w:rStyle w:val="Hyperlink"/>
+          <w:color w:val="auto"/>
+          <w:u w:val="none"/>
+        </w:rPr>
+        <w:t xml:space="preserve">app to </w:t>
+      </w:r>
+      <w:r>
+        <w:rPr>
+          <w:rStyle w:val="Hyperlink"/>
+          <w:color w:val="auto"/>
+          <w:u w:val="none"/>
+        </w:rPr>
+        <w:t xml:space="preserve">access when deployed </w:t>
+      </w:r>
+      <w:r>
+        <w:rPr>
+          <w:rStyle w:val="Hyperlink"/>
+          <w:color w:val="auto"/>
+          <w:u w:val="none"/>
+        </w:rPr>
+        <w:t xml:space="preserve">on the </w:t>
+      </w:r>
+      <w:proofErr w:type="gramStart"/>
+      <w:r>
+        <w:rPr>
+          <w:rStyle w:val="Hyperlink"/>
+          <w:color w:val="auto"/>
+          <w:u w:val="none"/>
+        </w:rPr>
+        <w:t>Oculus</w:t>
+      </w:r>
+      <w:proofErr w:type="gramEnd"/>
+    </w:p>
+    <w:p>
+      <w:pPr>
+        <w:pStyle w:val="ListParagraph"/>
+        <w:numPr>
+          <w:ilvl w:val="1"/>
+          <w:numId w:val="1"/>
+        </w:numPr>
+        <w:rPr>
+          <w:rStyle w:val="Hyperlink"/>
+          <w:color w:val="A6A6A6" w:themeColor="background1" w:themeShade="A6"/>
+        </w:rPr>
+      </w:pPr>
+      <w:r>
+        <w:rPr>
+          <w:rStyle w:val="Hyperlink"/>
+          <w:color w:val="A6A6A6" w:themeColor="background1" w:themeShade="A6"/>
+        </w:rPr>
+        <w:t xml:space="preserve">Using </w:t>
+      </w:r>
+      <w:proofErr w:type="spellStart"/>
+      <w:r>
+        <w:rPr>
+          <w:rStyle w:val="Hyperlink"/>
+          <w:color w:val="A6A6A6" w:themeColor="background1" w:themeShade="A6"/>
+        </w:rPr>
+        <w:t>MoveIt</w:t>
+      </w:r>
+      <w:proofErr w:type="spellEnd"/>
+      <w:r>
+        <w:rPr>
+          <w:rStyle w:val="Hyperlink"/>
+          <w:color w:val="A6A6A6" w:themeColor="background1" w:themeShade="A6"/>
+        </w:rPr>
+        <w:t xml:space="preserve"> to create a trajectory that spans multiple waypoints:</w:t>
+      </w:r>
+    </w:p>
+    <w:p>
+      <w:pPr>
+        <w:pStyle w:val="ListParagraph"/>
+        <w:ind w:left="1440"/>
+        <w:rPr>
+          <w:rStyle w:val="Hyperlink"/>
+          <w:color w:val="A6A6A6" w:themeColor="background1" w:themeShade="A6"/>
+        </w:rPr>
+      </w:pPr>
+      <w:r>
+        <w:rPr>
+          <w:rStyle w:val="Hyperlink"/>
+          <w:b/>
+          <w:bCs/>
+          <w:color w:val="A6A6A6" w:themeColor="background1" w:themeShade="A6"/>
+          <w:u w:val="none"/>
+        </w:rPr>
+        <w:t xml:space="preserve">DEPRECATED: </w:t>
+      </w:r>
+      <w:r>
+        <w:rPr>
+          <w:rStyle w:val="Hyperlink"/>
+          <w:color w:val="A6A6A6" w:themeColor="background1" w:themeShade="A6"/>
+          <w:u w:val="none"/>
+        </w:rPr>
+        <w:t>I</w:t>
+      </w:r>
+      <w:r>
+        <w:rPr>
+          <w:rStyle w:val="Hyperlink"/>
+          <w:color w:val="A6A6A6" w:themeColor="background1" w:themeShade="A6"/>
+          <w:u w:val="none"/>
+        </w:rPr>
+        <w:t>f the trajectory is not based on end-effector position and thus does not require IK, i</w:t>
+      </w:r>
+      <w:r>
+        <w:rPr>
+          <w:rStyle w:val="Hyperlink"/>
+          <w:color w:val="A6A6A6" w:themeColor="background1" w:themeShade="A6"/>
+          <w:u w:val="none"/>
+        </w:rPr>
+        <w:t xml:space="preserve">t’s easier to </w:t>
+      </w:r>
+      <w:r>
+        <w:rPr>
+          <w:rStyle w:val="Hyperlink"/>
+          <w:color w:val="A6A6A6" w:themeColor="background1" w:themeShade="A6"/>
+          <w:u w:val="none"/>
+        </w:rPr>
+        <w:t>systematically insert joint angle drive targets into Unity than to collect thousands of waypoints</w:t>
+      </w:r>
+      <w:r>
+        <w:rPr>
+          <w:rStyle w:val="Hyperlink"/>
+          <w:color w:val="A6A6A6" w:themeColor="background1" w:themeShade="A6"/>
+          <w:u w:val="none"/>
+        </w:rPr>
+        <w:t xml:space="preserve"> from </w:t>
+      </w:r>
+      <w:proofErr w:type="spellStart"/>
+      <w:r>
+        <w:rPr>
+          <w:rStyle w:val="Hyperlink"/>
+          <w:color w:val="A6A6A6" w:themeColor="background1" w:themeShade="A6"/>
+          <w:u w:val="none"/>
+        </w:rPr>
+        <w:t>MoveIt</w:t>
+      </w:r>
+      <w:proofErr w:type="spellEnd"/>
+      <w:r>
+        <w:rPr>
+          <w:rStyle w:val="Hyperlink"/>
+          <w:color w:val="A6A6A6" w:themeColor="background1" w:themeShade="A6"/>
+          <w:u w:val="none"/>
+        </w:rPr>
+        <w:t xml:space="preserve"> for a csv-driven URDF trajectory</w:t>
+      </w:r>
+    </w:p>
+    <w:p>
+      <w:pPr>
+        <w:pStyle w:val="ListParagraph"/>
+        <w:numPr>
+          <w:ilvl w:val="2"/>
+          <w:numId w:val="1"/>
+        </w:numPr>
+        <w:rPr>
+          <w:rStyle w:val="Hyperlink"/>
+          <w:color w:val="A6A6A6" w:themeColor="background1" w:themeShade="A6"/>
+          <w:u w:val="none"/>
+        </w:rPr>
+      </w:pPr>
+      <w:r>
+        <w:rPr>
+          <w:rStyle w:val="Hyperlink"/>
+          <w:color w:val="A6A6A6" w:themeColor="background1" w:themeShade="A6"/>
+          <w:u w:val="none"/>
+        </w:rPr>
+        <w:t>Don’t forget to export your up-to-date ROS_PACKAGE_PATH with the path to your config folder as well as your URDF.</w:t>
+      </w:r>
+      <w:r>
+        <w:rPr>
+          <w:rStyle w:val="Hyperlink"/>
+          <w:color w:val="A6A6A6" w:themeColor="background1" w:themeShade="A6"/>
+          <w:u w:val="none"/>
+        </w:rPr>
+        <w:t xml:space="preserve"> This should be the config folder where you saved all miscellaneous files after completing your URDF setup in the </w:t>
+      </w:r>
+      <w:proofErr w:type="spellStart"/>
+      <w:r>
+        <w:rPr>
+          <w:rStyle w:val="Hyperlink"/>
+          <w:color w:val="A6A6A6" w:themeColor="background1" w:themeShade="A6"/>
+          <w:u w:val="none"/>
+        </w:rPr>
+        <w:t>MoveIt</w:t>
+      </w:r>
+      <w:proofErr w:type="spellEnd"/>
+      <w:r>
+        <w:rPr>
+          <w:rStyle w:val="Hyperlink"/>
+          <w:color w:val="A6A6A6" w:themeColor="background1" w:themeShade="A6"/>
+          <w:u w:val="none"/>
+        </w:rPr>
+        <w:t xml:space="preserve"> </w:t>
+      </w:r>
+      <w:proofErr w:type="spellStart"/>
+      <w:r>
+        <w:rPr>
+          <w:rStyle w:val="Hyperlink"/>
+          <w:color w:val="A6A6A6" w:themeColor="background1" w:themeShade="A6"/>
+          <w:u w:val="none"/>
+        </w:rPr>
+        <w:t>SetUp</w:t>
+      </w:r>
+      <w:proofErr w:type="spellEnd"/>
+      <w:r>
+        <w:rPr>
+          <w:rStyle w:val="Hyperlink"/>
+          <w:color w:val="A6A6A6" w:themeColor="background1" w:themeShade="A6"/>
+          <w:u w:val="none"/>
+        </w:rPr>
+        <w:t xml:space="preserve"> Assistant.</w:t>
+      </w:r>
+    </w:p>
+    <w:p>
+      <w:pPr>
+        <w:pStyle w:val="ListParagraph"/>
+        <w:numPr>
+          <w:ilvl w:val="2"/>
+          <w:numId w:val="1"/>
+        </w:numPr>
+        <w:rPr>
+          <w:rStyle w:val="Hyperlink"/>
+          <w:b/>
+          <w:bCs/>
+          <w:color w:val="A6A6A6" w:themeColor="background1" w:themeShade="A6"/>
+          <w:u w:val="none"/>
+        </w:rPr>
+      </w:pPr>
+      <w:r>
+        <w:rPr>
+          <w:rStyle w:val="Hyperlink"/>
+          <w:color w:val="A6A6A6" w:themeColor="background1" w:themeShade="A6"/>
+          <w:u w:val="none"/>
+        </w:rPr>
+        <w:t xml:space="preserve">Launch </w:t>
+      </w:r>
+      <w:proofErr w:type="spellStart"/>
+      <w:r>
+        <w:rPr>
+          <w:rStyle w:val="Hyperlink"/>
+          <w:color w:val="A6A6A6" w:themeColor="background1" w:themeShade="A6"/>
+          <w:u w:val="none"/>
+        </w:rPr>
+        <w:t>Rviz</w:t>
+      </w:r>
+      <w:proofErr w:type="spellEnd"/>
+      <w:r>
+        <w:rPr>
+          <w:rStyle w:val="Hyperlink"/>
+          <w:color w:val="A6A6A6" w:themeColor="background1" w:themeShade="A6"/>
+          <w:u w:val="none"/>
+        </w:rPr>
+        <w:t xml:space="preserve"> in one terminal window: </w:t>
+      </w:r>
+    </w:p>
+    <w:p>
+      <w:pPr>
+        <w:pStyle w:val="ListParagraph"/>
+        <w:ind w:left="2160"/>
+        <w:rPr>
+          <w:rStyle w:val="Hyperlink"/>
+          <w:b/>
+          <w:bCs/>
+          <w:color w:val="A6A6A6" w:themeColor="background1" w:themeShade="A6"/>
+          <w:u w:val="none"/>
+        </w:rPr>
+      </w:pPr>
+      <w:r>
+        <w:rPr>
+          <w:rStyle w:val="Hyperlink"/>
+          <w:b/>
+          <w:bCs/>
+          <w:color w:val="A6A6A6" w:themeColor="background1" w:themeShade="A6"/>
+          <w:u w:val="none"/>
+        </w:rPr>
+        <w:t xml:space="preserve">&gt; </w:t>
+      </w:r>
+      <w:proofErr w:type="spellStart"/>
+      <w:r>
+        <w:rPr>
+          <w:rStyle w:val="Hyperlink"/>
+          <w:b/>
+          <w:bCs/>
+          <w:color w:val="A6A6A6" w:themeColor="background1" w:themeShade="A6"/>
+          <w:u w:val="none"/>
+        </w:rPr>
+        <w:t>roslaunch</w:t>
+      </w:r>
+      <w:proofErr w:type="spellEnd"/>
+      <w:r>
+        <w:rPr>
+          <w:rStyle w:val="Hyperlink"/>
+          <w:b/>
+          <w:bCs/>
+          <w:color w:val="A6A6A6" w:themeColor="background1" w:themeShade="A6"/>
+          <w:u w:val="none"/>
+        </w:rPr>
+        <w:t xml:space="preserve"> </w:t>
+      </w:r>
+      <w:r>
+        <w:rPr>
+          <w:rStyle w:val="Hyperlink"/>
+          <w:b/>
+          <w:bCs/>
+          <w:color w:val="A6A6A6" w:themeColor="background1" w:themeShade="A6"/>
+          <w:u w:val="none"/>
+        </w:rPr>
+        <w:t>[</w:t>
+      </w:r>
+      <w:proofErr w:type="spellStart"/>
+      <w:r>
+        <w:rPr>
+          <w:rStyle w:val="Hyperlink"/>
+          <w:b/>
+          <w:bCs/>
+          <w:color w:val="A6A6A6" w:themeColor="background1" w:themeShade="A6"/>
+          <w:u w:val="none"/>
+        </w:rPr>
+        <w:t>kinova_</w:t>
+      </w:r>
+      <w:proofErr w:type="gramStart"/>
+      <w:r>
+        <w:rPr>
+          <w:rStyle w:val="Hyperlink"/>
+          <w:b/>
+          <w:bCs/>
+          <w:color w:val="A6A6A6" w:themeColor="background1" w:themeShade="A6"/>
+          <w:u w:val="none"/>
+        </w:rPr>
+        <w:t>moveit</w:t>
+      </w:r>
+      <w:proofErr w:type="spellEnd"/>
+      <w:r>
+        <w:rPr>
+          <w:rStyle w:val="Hyperlink"/>
+          <w:b/>
+          <w:bCs/>
+          <w:color w:val="A6A6A6" w:themeColor="background1" w:themeShade="A6"/>
+          <w:u w:val="none"/>
+        </w:rPr>
+        <w:t>]</w:t>
+      </w:r>
+      <w:r>
+        <w:rPr>
+          <w:rStyle w:val="Hyperlink"/>
+          <w:b/>
+          <w:bCs/>
+          <w:color w:val="A6A6A6" w:themeColor="background1" w:themeShade="A6"/>
+          <w:u w:val="none"/>
+        </w:rPr>
+        <w:t>_</w:t>
+      </w:r>
+      <w:proofErr w:type="gramEnd"/>
+      <w:r>
+        <w:rPr>
+          <w:rStyle w:val="Hyperlink"/>
+          <w:b/>
+          <w:bCs/>
+          <w:color w:val="A6A6A6" w:themeColor="background1" w:themeShade="A6"/>
+          <w:u w:val="none"/>
+        </w:rPr>
+        <w:t xml:space="preserve">config </w:t>
+      </w:r>
+      <w:proofErr w:type="spellStart"/>
+      <w:r>
+        <w:rPr>
+          <w:rStyle w:val="Hyperlink"/>
+          <w:b/>
+          <w:bCs/>
+          <w:color w:val="A6A6A6" w:themeColor="background1" w:themeShade="A6"/>
+          <w:u w:val="none"/>
+        </w:rPr>
+        <w:t>demo.launch</w:t>
+      </w:r>
+      <w:proofErr w:type="spellEnd"/>
+      <w:r>
+        <w:rPr>
+          <w:rStyle w:val="Hyperlink"/>
+          <w:b/>
+          <w:bCs/>
+          <w:color w:val="A6A6A6" w:themeColor="background1" w:themeShade="A6"/>
+          <w:u w:val="none"/>
+        </w:rPr>
+        <w:t xml:space="preserve"> </w:t>
+      </w:r>
+      <w:proofErr w:type="spellStart"/>
+      <w:r>
+        <w:rPr>
+          <w:rStyle w:val="Hyperlink"/>
+          <w:b/>
+          <w:bCs/>
+          <w:color w:val="A6A6A6" w:themeColor="background1" w:themeShade="A6"/>
+          <w:u w:val="none"/>
+        </w:rPr>
+        <w:t>rvis_tutorial</w:t>
+      </w:r>
+      <w:proofErr w:type="spellEnd"/>
+      <w:r>
+        <w:rPr>
+          <w:rStyle w:val="Hyperlink"/>
+          <w:b/>
+          <w:bCs/>
+          <w:color w:val="A6A6A6" w:themeColor="background1" w:themeShade="A6"/>
+          <w:u w:val="none"/>
+        </w:rPr>
+        <w:t>:=true</w:t>
+      </w:r>
+    </w:p>
+    <w:p>
+      <w:pPr>
+        <w:pStyle w:val="ListParagraph"/>
+        <w:numPr>
+          <w:ilvl w:val="2"/>
+          <w:numId w:val="1"/>
+        </w:numPr>
+        <w:rPr>
+          <w:rStyle w:val="Hyperlink"/>
+          <w:b/>
+          <w:bCs/>
+          <w:color w:val="A6A6A6" w:themeColor="background1" w:themeShade="A6"/>
+          <w:u w:val="none"/>
+        </w:rPr>
+      </w:pPr>
+      <w:r>
+        <w:rPr>
+          <w:rStyle w:val="Hyperlink"/>
+          <w:color w:val="A6A6A6" w:themeColor="background1" w:themeShade="A6"/>
+          <w:u w:val="none"/>
+        </w:rPr>
+        <w:t>Launch the trajectory planner in another:</w:t>
+      </w:r>
+    </w:p>
+    <w:p>
+      <w:pPr>
+        <w:pStyle w:val="ListParagraph"/>
+        <w:ind w:left="2160"/>
+        <w:rPr>
+          <w:rStyle w:val="Hyperlink"/>
+          <w:b/>
+          <w:bCs/>
+          <w:color w:val="A6A6A6" w:themeColor="background1" w:themeShade="A6"/>
+          <w:u w:val="none"/>
+        </w:rPr>
+      </w:pPr>
+      <w:r>
+        <w:rPr>
+          <w:rStyle w:val="Hyperlink"/>
+          <w:b/>
+          <w:bCs/>
+          <w:color w:val="A6A6A6" w:themeColor="background1" w:themeShade="A6"/>
+          <w:u w:val="none"/>
+        </w:rPr>
+        <w:t xml:space="preserve">&gt; </w:t>
+      </w:r>
+      <w:proofErr w:type="spellStart"/>
+      <w:r>
+        <w:rPr>
+          <w:rStyle w:val="Hyperlink"/>
+          <w:b/>
+          <w:bCs/>
+          <w:color w:val="A6A6A6" w:themeColor="background1" w:themeShade="A6"/>
+          <w:u w:val="none"/>
+        </w:rPr>
+        <w:t>rosrun</w:t>
+      </w:r>
+      <w:proofErr w:type="spellEnd"/>
+      <w:r>
+        <w:rPr>
+          <w:rStyle w:val="Hyperlink"/>
+          <w:b/>
+          <w:bCs/>
+          <w:color w:val="A6A6A6" w:themeColor="background1" w:themeShade="A6"/>
+          <w:u w:val="none"/>
+        </w:rPr>
+        <w:t xml:space="preserve"> [</w:t>
+      </w:r>
+      <w:proofErr w:type="spellStart"/>
+      <w:r>
+        <w:rPr>
+          <w:rStyle w:val="Hyperlink"/>
+          <w:b/>
+          <w:bCs/>
+          <w:color w:val="A6A6A6" w:themeColor="background1" w:themeShade="A6"/>
+          <w:u w:val="none"/>
+        </w:rPr>
+        <w:t>kinova_</w:t>
+      </w:r>
+      <w:proofErr w:type="gramStart"/>
+      <w:r>
+        <w:rPr>
+          <w:rStyle w:val="Hyperlink"/>
+          <w:b/>
+          <w:bCs/>
+          <w:color w:val="A6A6A6" w:themeColor="background1" w:themeShade="A6"/>
+          <w:u w:val="none"/>
+        </w:rPr>
+        <w:t>moveit</w:t>
+      </w:r>
+      <w:proofErr w:type="spellEnd"/>
+      <w:r>
+        <w:rPr>
+          <w:rStyle w:val="Hyperlink"/>
+          <w:b/>
+          <w:bCs/>
+          <w:color w:val="A6A6A6" w:themeColor="background1" w:themeShade="A6"/>
+          <w:u w:val="none"/>
+        </w:rPr>
+        <w:t>]_</w:t>
+      </w:r>
+      <w:proofErr w:type="gramEnd"/>
+      <w:r>
+        <w:rPr>
+          <w:rStyle w:val="Hyperlink"/>
+          <w:b/>
+          <w:bCs/>
+          <w:color w:val="A6A6A6" w:themeColor="background1" w:themeShade="A6"/>
+          <w:u w:val="none"/>
+        </w:rPr>
+        <w:t>config move_group_grid_search.py</w:t>
+      </w:r>
+    </w:p>
+    <w:p>
+      <w:pPr>
+        <w:pStyle w:val="ListParagraph"/>
+        <w:numPr>
+          <w:ilvl w:val="3"/>
+          <w:numId w:val="1"/>
+        </w:numPr>
+        <w:rPr>
+          <w:rStyle w:val="Hyperlink"/>
+          <w:color w:val="A6A6A6" w:themeColor="background1" w:themeShade="A6"/>
+          <w:u w:val="none"/>
+        </w:rPr>
+      </w:pPr>
+      <w:r>
+        <w:rPr>
+          <w:rStyle w:val="Hyperlink"/>
+          <w:color w:val="A6A6A6" w:themeColor="background1" w:themeShade="A6"/>
+          <w:u w:val="none"/>
+        </w:rPr>
+        <w:t xml:space="preserve">You can change the joint angle combinations and order in the move_group_python_interface.py, under the </w:t>
+      </w:r>
+      <w:proofErr w:type="spellStart"/>
+      <w:r>
+        <w:rPr>
+          <w:rStyle w:val="Hyperlink"/>
+          <w:color w:val="A6A6A6" w:themeColor="background1" w:themeShade="A6"/>
+          <w:u w:val="none"/>
+        </w:rPr>
+        <w:t>go_to_joint_</w:t>
+      </w:r>
+      <w:proofErr w:type="gramStart"/>
+      <w:r>
+        <w:rPr>
+          <w:rStyle w:val="Hyperlink"/>
+          <w:color w:val="A6A6A6" w:themeColor="background1" w:themeShade="A6"/>
+          <w:u w:val="none"/>
+        </w:rPr>
+        <w:t>state</w:t>
+      </w:r>
+      <w:proofErr w:type="spellEnd"/>
+      <w:r>
+        <w:rPr>
+          <w:rStyle w:val="Hyperlink"/>
+          <w:color w:val="A6A6A6" w:themeColor="background1" w:themeShade="A6"/>
+          <w:u w:val="none"/>
+        </w:rPr>
+        <w:t>(</w:t>
+      </w:r>
+      <w:proofErr w:type="gramEnd"/>
+      <w:r>
+        <w:rPr>
+          <w:rStyle w:val="Hyperlink"/>
+          <w:color w:val="A6A6A6" w:themeColor="background1" w:themeShade="A6"/>
+          <w:u w:val="none"/>
+        </w:rPr>
+        <w:t xml:space="preserve">) function. Comment out all other tutorial functions under the </w:t>
+      </w:r>
+      <w:proofErr w:type="gramStart"/>
+      <w:r>
+        <w:rPr>
+          <w:rStyle w:val="Hyperlink"/>
+          <w:color w:val="A6A6A6" w:themeColor="background1" w:themeShade="A6"/>
+          <w:u w:val="none"/>
+        </w:rPr>
+        <w:t>main(</w:t>
+      </w:r>
+      <w:proofErr w:type="gramEnd"/>
+      <w:r>
+        <w:rPr>
+          <w:rStyle w:val="Hyperlink"/>
+          <w:color w:val="A6A6A6" w:themeColor="background1" w:themeShade="A6"/>
+          <w:u w:val="none"/>
+        </w:rPr>
+        <w:t xml:space="preserve">) </w:t>
+      </w:r>
+      <w:r>
+        <w:rPr>
+          <w:rStyle w:val="Hyperlink"/>
+          <w:color w:val="A6A6A6" w:themeColor="background1" w:themeShade="A6"/>
+          <w:u w:val="none"/>
+        </w:rPr>
         <w:lastRenderedPageBreak/>
-        <w:t>2\Internal shared storage\Android\data\com.DefaultCompany.NonAnthroHandsUserStudy\files</w:t>
-      </w:r>
-      <w:r>
-        <w:rPr>
-          <w:rStyle w:val="Hyperlink"/>
-          <w:i/>
-          <w:iCs/>
-          <w:color w:val="auto"/>
-          <w:u w:val="none"/>
-        </w:rPr>
-        <w:t>”</w:t>
-      </w:r>
-      <w:r>
-        <w:rPr>
-          <w:rStyle w:val="Hyperlink"/>
-          <w:color w:val="auto"/>
-          <w:u w:val="none"/>
-        </w:rPr>
-        <w:t xml:space="preserve"> </w:t>
-      </w:r>
-      <w:r>
-        <w:rPr>
-          <w:rStyle w:val="Hyperlink"/>
-          <w:color w:val="auto"/>
-          <w:u w:val="none"/>
-        </w:rPr>
-        <w:t xml:space="preserve">for the </w:t>
-      </w:r>
-      <w:r>
-        <w:rPr>
-          <w:rStyle w:val="Hyperlink"/>
-          <w:color w:val="auto"/>
-          <w:u w:val="none"/>
-        </w:rPr>
-        <w:t xml:space="preserve">app to </w:t>
-      </w:r>
-      <w:r>
-        <w:rPr>
-          <w:rStyle w:val="Hyperlink"/>
-          <w:color w:val="auto"/>
-          <w:u w:val="none"/>
-        </w:rPr>
-        <w:t xml:space="preserve">access when deployed </w:t>
-      </w:r>
-      <w:r>
-        <w:rPr>
-          <w:rStyle w:val="Hyperlink"/>
-          <w:color w:val="auto"/>
-          <w:u w:val="none"/>
-        </w:rPr>
-        <w:t>on the Oculus</w:t>
+        <w:t xml:space="preserve">function. I found that three joint angles per </w:t>
+      </w:r>
+      <w:proofErr w:type="spellStart"/>
+      <w:r>
+        <w:rPr>
+          <w:rStyle w:val="Hyperlink"/>
+          <w:color w:val="A6A6A6" w:themeColor="background1" w:themeShade="A6"/>
+          <w:u w:val="none"/>
+        </w:rPr>
+        <w:t>dof</w:t>
+      </w:r>
+      <w:proofErr w:type="spellEnd"/>
+      <w:r>
+        <w:rPr>
+          <w:rStyle w:val="Hyperlink"/>
+          <w:color w:val="A6A6A6" w:themeColor="background1" w:themeShade="A6"/>
+          <w:u w:val="none"/>
+        </w:rPr>
+        <w:t xml:space="preserve"> (pi/3, pi, and 5pi/3) was few enough that even with 3^6 combinations, all motions can be run in a reasonable time frame, and the selected joint angles also avoid hitting joint limits near 360deg and 0deg. Grab the output angles by doing the usual </w:t>
+      </w:r>
+      <w:proofErr w:type="spellStart"/>
+      <w:r>
+        <w:rPr>
+          <w:rStyle w:val="Hyperlink"/>
+          <w:color w:val="A6A6A6" w:themeColor="background1" w:themeShade="A6"/>
+          <w:u w:val="none"/>
+        </w:rPr>
+        <w:t>rosbag</w:t>
+      </w:r>
+      <w:proofErr w:type="spellEnd"/>
+      <w:r>
+        <w:rPr>
+          <w:rStyle w:val="Hyperlink"/>
+          <w:color w:val="A6A6A6" w:themeColor="background1" w:themeShade="A6"/>
+          <w:u w:val="none"/>
+        </w:rPr>
+        <w:t xml:space="preserve"> command on the /</w:t>
+      </w:r>
+      <w:proofErr w:type="spellStart"/>
+      <w:r>
+        <w:rPr>
+          <w:rStyle w:val="Hyperlink"/>
+          <w:color w:val="A6A6A6" w:themeColor="background1" w:themeShade="A6"/>
+          <w:u w:val="none"/>
+        </w:rPr>
+        <w:t>joint_states</w:t>
+      </w:r>
+      <w:proofErr w:type="spellEnd"/>
+      <w:r>
+        <w:rPr>
+          <w:rStyle w:val="Hyperlink"/>
+          <w:color w:val="A6A6A6" w:themeColor="background1" w:themeShade="A6"/>
+          <w:u w:val="none"/>
+        </w:rPr>
+        <w:t xml:space="preserve"> topic.</w:t>
+      </w:r>
+    </w:p>
+    <w:p>
+      <w:pPr>
+        <w:pStyle w:val="ListParagraph"/>
+        <w:numPr>
+          <w:ilvl w:val="0"/>
+          <w:numId w:val="1"/>
+        </w:numPr>
+        <w:rPr>
+          <w:color w:val="A6A6A6" w:themeColor="background1" w:themeShade="A6"/>
+        </w:rPr>
+      </w:pPr>
+      <w:proofErr w:type="spellStart"/>
+      <w:r>
+        <w:rPr>
+          <w:color w:val="A6A6A6" w:themeColor="background1" w:themeShade="A6"/>
+        </w:rPr>
+        <w:t>FastIK</w:t>
+      </w:r>
+      <w:proofErr w:type="spellEnd"/>
+      <w:r>
+        <w:rPr>
+          <w:color w:val="A6A6A6" w:themeColor="background1" w:themeShade="A6"/>
+        </w:rPr>
+        <w:t>:</w:t>
       </w:r>
     </w:p>
     <w:p>
@@ -3378,570 +4477,6 @@
           <w:numId w:val="1"/>
         </w:numPr>
         <w:rPr>
-          <w:rStyle w:val="Hyperlink"/>
-          <w:color w:val="A6A6A6" w:themeColor="background1" w:themeShade="A6"/>
-        </w:rPr>
-      </w:pPr>
-      <w:r>
-        <w:rPr>
-          <w:rStyle w:val="Hyperlink"/>
-          <w:color w:val="A6A6A6" w:themeColor="background1" w:themeShade="A6"/>
-        </w:rPr>
-        <w:t xml:space="preserve">Using </w:t>
-      </w:r>
-      <w:proofErr w:type="spellStart"/>
-      <w:r>
-        <w:rPr>
-          <w:rStyle w:val="Hyperlink"/>
-          <w:color w:val="A6A6A6" w:themeColor="background1" w:themeShade="A6"/>
-        </w:rPr>
-        <w:t>MoveIt</w:t>
-      </w:r>
-      <w:proofErr w:type="spellEnd"/>
-      <w:r>
-        <w:rPr>
-          <w:rStyle w:val="Hyperlink"/>
-          <w:color w:val="A6A6A6" w:themeColor="background1" w:themeShade="A6"/>
-        </w:rPr>
-        <w:t xml:space="preserve"> to create a trajectory that spans multiple waypoints:</w:t>
-      </w:r>
-    </w:p>
-    <w:p>
-      <w:pPr>
-        <w:pStyle w:val="ListParagraph"/>
-        <w:ind w:left="1440"/>
-        <w:rPr>
-          <w:rStyle w:val="Hyperlink"/>
-          <w:color w:val="A6A6A6" w:themeColor="background1" w:themeShade="A6"/>
-        </w:rPr>
-      </w:pPr>
-      <w:r>
-        <w:rPr>
-          <w:rStyle w:val="Hyperlink"/>
-          <w:b/>
-          <w:bCs/>
-          <w:color w:val="A6A6A6" w:themeColor="background1" w:themeShade="A6"/>
-          <w:u w:val="none"/>
-        </w:rPr>
-        <w:t xml:space="preserve">DEPRECATED: </w:t>
-      </w:r>
-      <w:r>
-        <w:rPr>
-          <w:rStyle w:val="Hyperlink"/>
-          <w:color w:val="A6A6A6" w:themeColor="background1" w:themeShade="A6"/>
-          <w:u w:val="none"/>
-        </w:rPr>
-        <w:t>I</w:t>
-      </w:r>
-      <w:r>
-        <w:rPr>
-          <w:rStyle w:val="Hyperlink"/>
-          <w:color w:val="A6A6A6" w:themeColor="background1" w:themeShade="A6"/>
-          <w:u w:val="none"/>
-        </w:rPr>
-        <w:t>f the trajectory is not based on end-effector position and thus does not require IK, i</w:t>
-      </w:r>
-      <w:r>
-        <w:rPr>
-          <w:rStyle w:val="Hyperlink"/>
-          <w:color w:val="A6A6A6" w:themeColor="background1" w:themeShade="A6"/>
-          <w:u w:val="none"/>
-        </w:rPr>
-        <w:t xml:space="preserve">t’s easier to </w:t>
-      </w:r>
-      <w:r>
-        <w:rPr>
-          <w:rStyle w:val="Hyperlink"/>
-          <w:color w:val="A6A6A6" w:themeColor="background1" w:themeShade="A6"/>
-          <w:u w:val="none"/>
-        </w:rPr>
-        <w:t>systematically insert joint angle drive targets into Unity than to collect thousands of waypoints</w:t>
-      </w:r>
-      <w:r>
-        <w:rPr>
-          <w:rStyle w:val="Hyperlink"/>
-          <w:color w:val="A6A6A6" w:themeColor="background1" w:themeShade="A6"/>
-          <w:u w:val="none"/>
-        </w:rPr>
-        <w:t xml:space="preserve"> from </w:t>
-      </w:r>
-      <w:proofErr w:type="spellStart"/>
-      <w:r>
-        <w:rPr>
-          <w:rStyle w:val="Hyperlink"/>
-          <w:color w:val="A6A6A6" w:themeColor="background1" w:themeShade="A6"/>
-          <w:u w:val="none"/>
-        </w:rPr>
-        <w:t>MoveIt</w:t>
-      </w:r>
-      <w:proofErr w:type="spellEnd"/>
-      <w:r>
-        <w:rPr>
-          <w:rStyle w:val="Hyperlink"/>
-          <w:color w:val="A6A6A6" w:themeColor="background1" w:themeShade="A6"/>
-          <w:u w:val="none"/>
-        </w:rPr>
-        <w:t xml:space="preserve"> for a csv-driven URDF trajectory</w:t>
-      </w:r>
-    </w:p>
-    <w:p>
-      <w:pPr>
-        <w:pStyle w:val="ListParagraph"/>
-        <w:numPr>
-          <w:ilvl w:val="2"/>
-          <w:numId w:val="1"/>
-        </w:numPr>
-        <w:rPr>
-          <w:rStyle w:val="Hyperlink"/>
-          <w:color w:val="A6A6A6" w:themeColor="background1" w:themeShade="A6"/>
-          <w:u w:val="none"/>
-        </w:rPr>
-      </w:pPr>
-      <w:r>
-        <w:rPr>
-          <w:rStyle w:val="Hyperlink"/>
-          <w:color w:val="A6A6A6" w:themeColor="background1" w:themeShade="A6"/>
-          <w:u w:val="none"/>
-        </w:rPr>
-        <w:t>Don’t forget to export your up-to-date ROS_PACKAGE_PATH with the path to your config folder as well as your URDF.</w:t>
-      </w:r>
-      <w:r>
-        <w:rPr>
-          <w:rStyle w:val="Hyperlink"/>
-          <w:color w:val="A6A6A6" w:themeColor="background1" w:themeShade="A6"/>
-          <w:u w:val="none"/>
-        </w:rPr>
-        <w:t xml:space="preserve"> This should be the config folder where you saved all miscellaneous files after completing your URDF setup in the </w:t>
-      </w:r>
-      <w:proofErr w:type="spellStart"/>
-      <w:r>
-        <w:rPr>
-          <w:rStyle w:val="Hyperlink"/>
-          <w:color w:val="A6A6A6" w:themeColor="background1" w:themeShade="A6"/>
-          <w:u w:val="none"/>
-        </w:rPr>
-        <w:t>MoveIt</w:t>
-      </w:r>
-      <w:proofErr w:type="spellEnd"/>
-      <w:r>
-        <w:rPr>
-          <w:rStyle w:val="Hyperlink"/>
-          <w:color w:val="A6A6A6" w:themeColor="background1" w:themeShade="A6"/>
-          <w:u w:val="none"/>
-        </w:rPr>
-        <w:t xml:space="preserve"> </w:t>
-      </w:r>
-      <w:proofErr w:type="spellStart"/>
-      <w:r>
-        <w:rPr>
-          <w:rStyle w:val="Hyperlink"/>
-          <w:color w:val="A6A6A6" w:themeColor="background1" w:themeShade="A6"/>
-          <w:u w:val="none"/>
-        </w:rPr>
-        <w:t>SetUp</w:t>
-      </w:r>
-      <w:proofErr w:type="spellEnd"/>
-      <w:r>
-        <w:rPr>
-          <w:rStyle w:val="Hyperlink"/>
-          <w:color w:val="A6A6A6" w:themeColor="background1" w:themeShade="A6"/>
-          <w:u w:val="none"/>
-        </w:rPr>
-        <w:t xml:space="preserve"> Assistant.</w:t>
-      </w:r>
-    </w:p>
-    <w:p>
-      <w:pPr>
-        <w:pStyle w:val="ListParagraph"/>
-        <w:numPr>
-          <w:ilvl w:val="2"/>
-          <w:numId w:val="1"/>
-        </w:numPr>
-        <w:rPr>
-          <w:rStyle w:val="Hyperlink"/>
-          <w:b/>
-          <w:bCs/>
-          <w:color w:val="A6A6A6" w:themeColor="background1" w:themeShade="A6"/>
-          <w:u w:val="none"/>
-        </w:rPr>
-      </w:pPr>
-      <w:r>
-        <w:rPr>
-          <w:rStyle w:val="Hyperlink"/>
-          <w:color w:val="A6A6A6" w:themeColor="background1" w:themeShade="A6"/>
-          <w:u w:val="none"/>
-        </w:rPr>
-        <w:t xml:space="preserve">Launch </w:t>
-      </w:r>
-      <w:proofErr w:type="spellStart"/>
-      <w:r>
-        <w:rPr>
-          <w:rStyle w:val="Hyperlink"/>
-          <w:color w:val="A6A6A6" w:themeColor="background1" w:themeShade="A6"/>
-          <w:u w:val="none"/>
-        </w:rPr>
-        <w:t>Rviz</w:t>
-      </w:r>
-      <w:proofErr w:type="spellEnd"/>
-      <w:r>
-        <w:rPr>
-          <w:rStyle w:val="Hyperlink"/>
-          <w:color w:val="A6A6A6" w:themeColor="background1" w:themeShade="A6"/>
-          <w:u w:val="none"/>
-        </w:rPr>
-        <w:t xml:space="preserve"> in one terminal window: </w:t>
-      </w:r>
-    </w:p>
-    <w:p>
-      <w:pPr>
-        <w:pStyle w:val="ListParagraph"/>
-        <w:ind w:left="2160"/>
-        <w:rPr>
-          <w:rStyle w:val="Hyperlink"/>
-          <w:b/>
-          <w:bCs/>
-          <w:color w:val="A6A6A6" w:themeColor="background1" w:themeShade="A6"/>
-          <w:u w:val="none"/>
-        </w:rPr>
-      </w:pPr>
-      <w:r>
-        <w:rPr>
-          <w:rStyle w:val="Hyperlink"/>
-          <w:b/>
-          <w:bCs/>
-          <w:color w:val="A6A6A6" w:themeColor="background1" w:themeShade="A6"/>
-          <w:u w:val="none"/>
-        </w:rPr>
-        <w:t xml:space="preserve">&gt; </w:t>
-      </w:r>
-      <w:proofErr w:type="spellStart"/>
-      <w:r>
-        <w:rPr>
-          <w:rStyle w:val="Hyperlink"/>
-          <w:b/>
-          <w:bCs/>
-          <w:color w:val="A6A6A6" w:themeColor="background1" w:themeShade="A6"/>
-          <w:u w:val="none"/>
-        </w:rPr>
-        <w:t>roslaunch</w:t>
-      </w:r>
-      <w:proofErr w:type="spellEnd"/>
-      <w:r>
-        <w:rPr>
-          <w:rStyle w:val="Hyperlink"/>
-          <w:b/>
-          <w:bCs/>
-          <w:color w:val="A6A6A6" w:themeColor="background1" w:themeShade="A6"/>
-          <w:u w:val="none"/>
-        </w:rPr>
-        <w:t xml:space="preserve"> </w:t>
-      </w:r>
-      <w:r>
-        <w:rPr>
-          <w:rStyle w:val="Hyperlink"/>
-          <w:b/>
-          <w:bCs/>
-          <w:color w:val="A6A6A6" w:themeColor="background1" w:themeShade="A6"/>
-          <w:u w:val="none"/>
-        </w:rPr>
-        <w:t>[</w:t>
-      </w:r>
-      <w:proofErr w:type="spellStart"/>
-      <w:r>
-        <w:rPr>
-          <w:rStyle w:val="Hyperlink"/>
-          <w:b/>
-          <w:bCs/>
-          <w:color w:val="A6A6A6" w:themeColor="background1" w:themeShade="A6"/>
-          <w:u w:val="none"/>
-        </w:rPr>
-        <w:t>kinova_moveit</w:t>
-      </w:r>
-      <w:proofErr w:type="spellEnd"/>
-      <w:r>
-        <w:rPr>
-          <w:rStyle w:val="Hyperlink"/>
-          <w:b/>
-          <w:bCs/>
-          <w:color w:val="A6A6A6" w:themeColor="background1" w:themeShade="A6"/>
-          <w:u w:val="none"/>
-        </w:rPr>
-        <w:t>]</w:t>
-      </w:r>
-      <w:r>
-        <w:rPr>
-          <w:rStyle w:val="Hyperlink"/>
-          <w:b/>
-          <w:bCs/>
-          <w:color w:val="A6A6A6" w:themeColor="background1" w:themeShade="A6"/>
-          <w:u w:val="none"/>
-        </w:rPr>
-        <w:t xml:space="preserve">_config </w:t>
-      </w:r>
-      <w:proofErr w:type="spellStart"/>
-      <w:r>
-        <w:rPr>
-          <w:rStyle w:val="Hyperlink"/>
-          <w:b/>
-          <w:bCs/>
-          <w:color w:val="A6A6A6" w:themeColor="background1" w:themeShade="A6"/>
-          <w:u w:val="none"/>
-        </w:rPr>
-        <w:t>demo.launch</w:t>
-      </w:r>
-      <w:proofErr w:type="spellEnd"/>
-      <w:r>
-        <w:rPr>
-          <w:rStyle w:val="Hyperlink"/>
-          <w:b/>
-          <w:bCs/>
-          <w:color w:val="A6A6A6" w:themeColor="background1" w:themeShade="A6"/>
-          <w:u w:val="none"/>
-        </w:rPr>
-        <w:t xml:space="preserve"> </w:t>
-      </w:r>
-      <w:proofErr w:type="spellStart"/>
-      <w:r>
-        <w:rPr>
-          <w:rStyle w:val="Hyperlink"/>
-          <w:b/>
-          <w:bCs/>
-          <w:color w:val="A6A6A6" w:themeColor="background1" w:themeShade="A6"/>
-          <w:u w:val="none"/>
-        </w:rPr>
-        <w:t>rvis_tutorial</w:t>
-      </w:r>
-      <w:proofErr w:type="spellEnd"/>
-      <w:r>
-        <w:rPr>
-          <w:rStyle w:val="Hyperlink"/>
-          <w:b/>
-          <w:bCs/>
-          <w:color w:val="A6A6A6" w:themeColor="background1" w:themeShade="A6"/>
-          <w:u w:val="none"/>
-        </w:rPr>
-        <w:t>:=true</w:t>
-      </w:r>
-    </w:p>
-    <w:p>
-      <w:pPr>
-        <w:pStyle w:val="ListParagraph"/>
-        <w:numPr>
-          <w:ilvl w:val="2"/>
-          <w:numId w:val="1"/>
-        </w:numPr>
-        <w:rPr>
-          <w:rStyle w:val="Hyperlink"/>
-          <w:b/>
-          <w:bCs/>
-          <w:color w:val="A6A6A6" w:themeColor="background1" w:themeShade="A6"/>
-          <w:u w:val="none"/>
-        </w:rPr>
-      </w:pPr>
-      <w:r>
-        <w:rPr>
-          <w:rStyle w:val="Hyperlink"/>
-          <w:color w:val="A6A6A6" w:themeColor="background1" w:themeShade="A6"/>
-          <w:u w:val="none"/>
-        </w:rPr>
-        <w:t>Launch the trajectory planner in another:</w:t>
-      </w:r>
-    </w:p>
-    <w:p>
-      <w:pPr>
-        <w:pStyle w:val="ListParagraph"/>
-        <w:ind w:left="2160"/>
-        <w:rPr>
-          <w:rStyle w:val="Hyperlink"/>
-          <w:b/>
-          <w:bCs/>
-          <w:color w:val="A6A6A6" w:themeColor="background1" w:themeShade="A6"/>
-          <w:u w:val="none"/>
-        </w:rPr>
-      </w:pPr>
-      <w:r>
-        <w:rPr>
-          <w:rStyle w:val="Hyperlink"/>
-          <w:b/>
-          <w:bCs/>
-          <w:color w:val="A6A6A6" w:themeColor="background1" w:themeShade="A6"/>
-          <w:u w:val="none"/>
-        </w:rPr>
-        <w:t xml:space="preserve">&gt; </w:t>
-      </w:r>
-      <w:proofErr w:type="spellStart"/>
-      <w:r>
-        <w:rPr>
-          <w:rStyle w:val="Hyperlink"/>
-          <w:b/>
-          <w:bCs/>
-          <w:color w:val="A6A6A6" w:themeColor="background1" w:themeShade="A6"/>
-          <w:u w:val="none"/>
-        </w:rPr>
-        <w:t>rosrun</w:t>
-      </w:r>
-      <w:proofErr w:type="spellEnd"/>
-      <w:r>
-        <w:rPr>
-          <w:rStyle w:val="Hyperlink"/>
-          <w:b/>
-          <w:bCs/>
-          <w:color w:val="A6A6A6" w:themeColor="background1" w:themeShade="A6"/>
-          <w:u w:val="none"/>
-        </w:rPr>
-        <w:t xml:space="preserve"> [</w:t>
-      </w:r>
-      <w:proofErr w:type="spellStart"/>
-      <w:r>
-        <w:rPr>
-          <w:rStyle w:val="Hyperlink"/>
-          <w:b/>
-          <w:bCs/>
-          <w:color w:val="A6A6A6" w:themeColor="background1" w:themeShade="A6"/>
-          <w:u w:val="none"/>
-        </w:rPr>
-        <w:t>kinova_moveit</w:t>
-      </w:r>
-      <w:proofErr w:type="spellEnd"/>
-      <w:r>
-        <w:rPr>
-          <w:rStyle w:val="Hyperlink"/>
-          <w:b/>
-          <w:bCs/>
-          <w:color w:val="A6A6A6" w:themeColor="background1" w:themeShade="A6"/>
-          <w:u w:val="none"/>
-        </w:rPr>
-        <w:t>]_config move_group_grid_search.py</w:t>
-      </w:r>
-    </w:p>
-    <w:p>
-      <w:pPr>
-        <w:pStyle w:val="ListParagraph"/>
-        <w:numPr>
-          <w:ilvl w:val="3"/>
-          <w:numId w:val="1"/>
-        </w:numPr>
-        <w:rPr>
-          <w:rStyle w:val="Hyperlink"/>
-          <w:color w:val="A6A6A6" w:themeColor="background1" w:themeShade="A6"/>
-          <w:u w:val="none"/>
-        </w:rPr>
-      </w:pPr>
-      <w:r>
-        <w:rPr>
-          <w:rStyle w:val="Hyperlink"/>
-          <w:color w:val="A6A6A6" w:themeColor="background1" w:themeShade="A6"/>
-          <w:u w:val="none"/>
-        </w:rPr>
-        <w:t xml:space="preserve">You can change the joint angle combinations and order in the move_group_python_interface.py, under the </w:t>
-      </w:r>
-      <w:proofErr w:type="spellStart"/>
-      <w:r>
-        <w:rPr>
-          <w:rStyle w:val="Hyperlink"/>
-          <w:color w:val="A6A6A6" w:themeColor="background1" w:themeShade="A6"/>
-          <w:u w:val="none"/>
-        </w:rPr>
-        <w:t>go_to_joint_state</w:t>
-      </w:r>
-      <w:proofErr w:type="spellEnd"/>
-      <w:r>
-        <w:rPr>
-          <w:rStyle w:val="Hyperlink"/>
-          <w:color w:val="A6A6A6" w:themeColor="background1" w:themeShade="A6"/>
-          <w:u w:val="none"/>
-        </w:rPr>
-        <w:t xml:space="preserve">() function. Comment out all other tutorial functions under the main() function. I found that three joint angles per </w:t>
-      </w:r>
-      <w:proofErr w:type="spellStart"/>
-      <w:r>
-        <w:rPr>
-          <w:rStyle w:val="Hyperlink"/>
-          <w:color w:val="A6A6A6" w:themeColor="background1" w:themeShade="A6"/>
-          <w:u w:val="none"/>
-        </w:rPr>
-        <w:t>dof</w:t>
-      </w:r>
-      <w:proofErr w:type="spellEnd"/>
-      <w:r>
-        <w:rPr>
-          <w:rStyle w:val="Hyperlink"/>
-          <w:color w:val="A6A6A6" w:themeColor="background1" w:themeShade="A6"/>
-          <w:u w:val="none"/>
-        </w:rPr>
-        <w:t xml:space="preserve"> (pi/3, pi, and 5pi/3) was few enough that even with 3^6 combinations, all motions can be run in a reasonable time frame, and the selected joint angles also avoid hitting joint limits near 360deg and 0deg. Grab the output angles by doing the usual </w:t>
-      </w:r>
-      <w:proofErr w:type="spellStart"/>
-      <w:r>
-        <w:rPr>
-          <w:rStyle w:val="Hyperlink"/>
-          <w:color w:val="A6A6A6" w:themeColor="background1" w:themeShade="A6"/>
-          <w:u w:val="none"/>
-        </w:rPr>
-        <w:t>rosbag</w:t>
-      </w:r>
-      <w:proofErr w:type="spellEnd"/>
-      <w:r>
-        <w:rPr>
-          <w:rStyle w:val="Hyperlink"/>
-          <w:color w:val="A6A6A6" w:themeColor="background1" w:themeShade="A6"/>
-          <w:u w:val="none"/>
-        </w:rPr>
-        <w:t xml:space="preserve"> command on the /</w:t>
-      </w:r>
-      <w:proofErr w:type="spellStart"/>
-      <w:r>
-        <w:rPr>
-          <w:rStyle w:val="Hyperlink"/>
-          <w:color w:val="A6A6A6" w:themeColor="background1" w:themeShade="A6"/>
-          <w:u w:val="none"/>
-        </w:rPr>
-        <w:t>joint_states</w:t>
-      </w:r>
-      <w:proofErr w:type="spellEnd"/>
-      <w:r>
-        <w:rPr>
-          <w:rStyle w:val="Hyperlink"/>
-          <w:color w:val="A6A6A6" w:themeColor="background1" w:themeShade="A6"/>
-          <w:u w:val="none"/>
-        </w:rPr>
-        <w:t xml:space="preserve"> topic.</w:t>
-      </w:r>
-    </w:p>
-    <w:p>
-      <w:pPr>
-        <w:pStyle w:val="ListParagraph"/>
-        <w:numPr>
-          <w:ilvl w:val="0"/>
-          <w:numId w:val="1"/>
-        </w:numPr>
-        <w:rPr>
-          <w:color w:val="A6A6A6" w:themeColor="background1" w:themeShade="A6"/>
-        </w:rPr>
-      </w:pPr>
-      <w:proofErr w:type="spellStart"/>
-      <w:r>
-        <w:rPr>
-          <w:color w:val="A6A6A6" w:themeColor="background1" w:themeShade="A6"/>
-        </w:rPr>
-        <w:t>FastIK</w:t>
-      </w:r>
-      <w:proofErr w:type="spellEnd"/>
-      <w:r>
-        <w:rPr>
-          <w:color w:val="A6A6A6" w:themeColor="background1" w:themeShade="A6"/>
-        </w:rPr>
-        <w:t>:</w:t>
-      </w:r>
-    </w:p>
-    <w:p>
-      <w:pPr>
-        <w:pStyle w:val="ListParagraph"/>
-        <w:numPr>
-          <w:ilvl w:val="1"/>
-          <w:numId w:val="1"/>
-        </w:numPr>
-        <w:rPr>
           <w:color w:val="A6A6A6" w:themeColor="background1" w:themeShade="A6"/>
         </w:rPr>
       </w:pPr>
@@ -3951,7 +4486,7 @@
         </w:rPr>
         <w:t xml:space="preserve">Installation is a pain. I followed the tutorial here: </w:t>
       </w:r>
-      <w:hyperlink r:id="rId18" w:history="1">
+      <w:hyperlink r:id="rId20" w:history="1">
         <w:r>
           <w:rPr>
             <w:rStyle w:val="Hyperlink"/>
@@ -3966,7 +4501,7 @@
         </w:rPr>
         <w:t xml:space="preserve"> using the git package here (</w:t>
       </w:r>
-      <w:hyperlink r:id="rId19" w:history="1">
+      <w:hyperlink r:id="rId21" w:history="1">
         <w:r>
           <w:rPr>
             <w:rStyle w:val="Hyperlink"/>
@@ -3993,7 +4528,21 @@
         <w:rPr>
           <w:color w:val="A6A6A6" w:themeColor="background1" w:themeShade="A6"/>
         </w:rPr>
-        <w:t xml:space="preserve"> software package. (I think the tutorial has been updated in the last week so you can go straight to docker and it’ll take care of the installation for you)</w:t>
+        <w:t xml:space="preserve"> software package. (I think the tutorial has been updated in the last week so you can go straight to </w:t>
+      </w:r>
+      <w:proofErr w:type="gramStart"/>
+      <w:r>
+        <w:rPr>
+          <w:color w:val="A6A6A6" w:themeColor="background1" w:themeShade="A6"/>
+        </w:rPr>
+        <w:t>docker</w:t>
+      </w:r>
+      <w:proofErr w:type="gramEnd"/>
+      <w:r>
+        <w:rPr>
+          <w:color w:val="A6A6A6" w:themeColor="background1" w:themeShade="A6"/>
+        </w:rPr>
+        <w:t xml:space="preserve"> and it’ll take care of the installation for you)</w:t>
       </w:r>
     </w:p>
     <w:p>
@@ -4085,6 +4634,7 @@
         <w:t>-</w:t>
       </w:r>
       <w:proofErr w:type="spellStart"/>
+      <w:proofErr w:type="gramStart"/>
       <w:r>
         <w:rPr>
           <w:color w:val="A6A6A6" w:themeColor="background1" w:themeShade="A6"/>
@@ -4092,6 +4642,7 @@
         <w:t>urdf</w:t>
       </w:r>
       <w:proofErr w:type="spellEnd"/>
+      <w:proofErr w:type="gramEnd"/>
     </w:p>
     <w:p>
       <w:pPr>
@@ -4193,6 +4744,28 @@
         <w:rPr>
           <w:color w:val="A6A6A6" w:themeColor="background1" w:themeShade="A6"/>
         </w:rPr>
+        <w:t xml:space="preserve"> “$MYROBOT_NAME</w:t>
+      </w:r>
+      <w:proofErr w:type="gramStart"/>
+      <w:r>
+        <w:rPr>
+          <w:color w:val="A6A6A6" w:themeColor="background1" w:themeShade="A6"/>
+        </w:rPr>
+        <w:t>”.</w:t>
+      </w:r>
+      <w:proofErr w:type="spellStart"/>
+      <w:r>
+        <w:rPr>
+          <w:color w:val="A6A6A6" w:themeColor="background1" w:themeShade="A6"/>
+        </w:rPr>
+        <w:t>urdf</w:t>
+      </w:r>
+      <w:proofErr w:type="spellEnd"/>
+      <w:proofErr w:type="gramEnd"/>
+      <w:r>
+        <w:rPr>
+          <w:color w:val="A6A6A6" w:themeColor="background1" w:themeShade="A6"/>
+        </w:rPr>
         <w:t xml:space="preserve"> “$MYROBOT_NAME”.</w:t>
       </w:r>
       <w:proofErr w:type="spellStart"/>
@@ -4200,20 +4773,6 @@
         <w:rPr>
           <w:color w:val="A6A6A6" w:themeColor="background1" w:themeShade="A6"/>
         </w:rPr>
-        <w:t>urdf</w:t>
-      </w:r>
-      <w:proofErr w:type="spellEnd"/>
-      <w:r>
-        <w:rPr>
-          <w:color w:val="A6A6A6" w:themeColor="background1" w:themeShade="A6"/>
-        </w:rPr>
-        <w:t xml:space="preserve"> “$MYROBOT_NAME”.</w:t>
-      </w:r>
-      <w:proofErr w:type="spellStart"/>
-      <w:r>
-        <w:rPr>
-          <w:color w:val="A6A6A6" w:themeColor="background1" w:themeShade="A6"/>
-        </w:rPr>
         <w:t>dae</w:t>
       </w:r>
       <w:proofErr w:type="spellEnd"/>
@@ -4249,7 +4808,7 @@
       <w:r>
         <w:t xml:space="preserve">: </w:t>
       </w:r>
-      <w:hyperlink r:id="rId20" w:history="1">
+      <w:hyperlink r:id="rId22" w:history="1">
         <w:r>
           <w:rPr>
             <w:rStyle w:val="Hyperlink"/>
@@ -4288,7 +4847,16 @@
           <w:color w:val="auto"/>
           <w:u w:val="none"/>
         </w:rPr>
-        <w:t>_for_JA</w:t>
+        <w:t>_for_</w:t>
+      </w:r>
+      <w:proofErr w:type="gramStart"/>
+      <w:r>
+        <w:rPr>
+          <w:rStyle w:val="Hyperlink"/>
+          <w:color w:val="auto"/>
+          <w:u w:val="none"/>
+        </w:rPr>
+        <w:t>JA</w:t>
       </w:r>
       <w:r>
         <w:rPr>
@@ -4299,6 +4867,7 @@
         <w:t>.ipynb</w:t>
       </w:r>
       <w:proofErr w:type="spellEnd"/>
+      <w:proofErr w:type="gramEnd"/>
       <w:r>
         <w:rPr>
           <w:rStyle w:val="Hyperlink"/>
@@ -4323,7 +4892,25 @@
           <w:color w:val="auto"/>
           <w:u w:val="none"/>
         </w:rPr>
-        <w:t xml:space="preserve">. (I made two files, one for end-effector DTW alignment and one that includes alignment for joint positions. I realized that it’s better to make mappings to the joint angles, since that’s how Unity will control the robot, rather than generating end-effector poses that you have to put back into </w:t>
+        <w:t xml:space="preserve">. (I made two files, one for end-effector DTW alignment and one that includes alignment for joint positions. I realized that it’s better to make mappings to the joint angles, since that’s how Unity will control the robot, rather than generating end-effector poses that you </w:t>
+      </w:r>
+      <w:proofErr w:type="gramStart"/>
+      <w:r>
+        <w:rPr>
+          <w:rStyle w:val="Hyperlink"/>
+          <w:color w:val="auto"/>
+          <w:u w:val="none"/>
+        </w:rPr>
+        <w:t>have to</w:t>
+      </w:r>
+      <w:proofErr w:type="gramEnd"/>
+      <w:r>
+        <w:rPr>
+          <w:rStyle w:val="Hyperlink"/>
+          <w:color w:val="auto"/>
+          <w:u w:val="none"/>
+        </w:rPr>
+        <w:t xml:space="preserve"> put back into </w:t>
       </w:r>
       <w:proofErr w:type="spellStart"/>
       <w:r>
@@ -4353,7 +4940,6 @@
         </w:numPr>
       </w:pPr>
       <w:r>
-        <w:lastRenderedPageBreak/>
         <w:t>Note that if you have extra data at the front or back end, your DTW will have weird mappings there. It’s good practice to truncate all recordings that do not contain actual data.</w:t>
       </w:r>
     </w:p>
@@ -4376,12 +4962,17 @@
         <w:t>GPR_for_</w:t>
       </w:r>
       <w:r>
-        <w:t>joint_angles</w:t>
+        <w:t>joint_</w:t>
+      </w:r>
+      <w:proofErr w:type="gramStart"/>
+      <w:r>
+        <w:t>angles</w:t>
       </w:r>
       <w:r>
         <w:t>.ipynb</w:t>
       </w:r>
       <w:proofErr w:type="spellEnd"/>
+      <w:proofErr w:type="gramEnd"/>
       <w:r>
         <w:t xml:space="preserve"> in the </w:t>
       </w:r>
@@ -4400,7 +4991,23 @@
         </w:numPr>
       </w:pPr>
       <w:r>
-        <w:t xml:space="preserve">Note that Unity stores Transform rotations as quaternions, but controls them via Euler angle rotations. This is why the control script in the Unity requires a 180/pi factor to be multiplied against the same rotation values it just exported into the log file in order to animate the URDF. But it also means that </w:t>
+        <w:t xml:space="preserve">Note that Unity stores Transform rotations as </w:t>
+      </w:r>
+      <w:proofErr w:type="gramStart"/>
+      <w:r>
+        <w:t>quaternions, but</w:t>
+      </w:r>
+      <w:proofErr w:type="gramEnd"/>
+      <w:r>
+        <w:t xml:space="preserve"> controls them via Euler angle rotations. This is why the control script in the Unity requires a 180/pi factor to be multiplied against the same rotation values it just exported into the log file </w:t>
+      </w:r>
+      <w:proofErr w:type="gramStart"/>
+      <w:r>
+        <w:t>in order to</w:t>
+      </w:r>
+      <w:proofErr w:type="gramEnd"/>
+      <w:r>
+        <w:t xml:space="preserve"> animate the URDF. But it also means that </w:t>
       </w:r>
       <w:r>
         <w:t xml:space="preserve">Unity sometimes hiccups and outputs odd </w:t>
@@ -4435,8 +5042,13 @@
       <w:r>
         <w:t>https://stackoverflow.com/questions/50185399/multiple-output-gaussian-process-regression-in-scikit-learn</w:t>
       </w:r>
-      <w:r>
-        <w:t xml:space="preserve">) , multiple-output GPRs really are equivalent (or should be) to multiple single-output GPRs, and thus for the sake of getting accurate </w:t>
+      <w:proofErr w:type="gramStart"/>
+      <w:r>
+        <w:t>) ,</w:t>
+      </w:r>
+      <w:proofErr w:type="gramEnd"/>
+      <w:r>
+        <w:t xml:space="preserve"> multiple-output GPRs really are equivalent (or should be) to multiple single-output GPRs, and thus for the sake of getting accurate </w:t>
       </w:r>
       <w:proofErr w:type="spellStart"/>
       <w:r>
@@ -4475,7 +5087,7 @@
         <w:lastRenderedPageBreak/>
         <w:t xml:space="preserve">Weird plugin bugs: </w:t>
       </w:r>
-      <w:hyperlink r:id="rId21" w:history="1">
+      <w:hyperlink r:id="rId23" w:history="1">
         <w:r>
           <w:rPr>
             <w:rStyle w:val="Hyperlink"/>
@@ -4488,7 +5100,7 @@
       <w:r>
         <w:t xml:space="preserve">Motivation for doing multiple single-output GPRs instead of one attempted multiple-output GPR: </w:t>
       </w:r>
-      <w:hyperlink r:id="rId22" w:history="1">
+      <w:hyperlink r:id="rId24" w:history="1">
         <w:r>
           <w:rPr>
             <w:rStyle w:val="Hyperlink"/>
@@ -4514,12 +5126,17 @@
         <w:t xml:space="preserve">Currently using </w:t>
       </w:r>
       <w:proofErr w:type="spellStart"/>
+      <w:proofErr w:type="gramStart"/>
       <w:r>
         <w:t>raycasting</w:t>
       </w:r>
       <w:proofErr w:type="spellEnd"/>
       <w:r>
-        <w:t>, but making the ray invisible. (Could turn it on and off for different periods of using the app.) One difficulty: the direction of the ray is inconsistent. Every 5 sec it stops, and then starts jittering farther and farther. What’s up with that?</w:t>
+        <w:t>, but</w:t>
+      </w:r>
+      <w:proofErr w:type="gramEnd"/>
+      <w:r>
+        <w:t xml:space="preserve"> making the ray invisible. (Could turn it on and off for different periods of using the app.) One difficulty: the direction of the ray is inconsistent. Every 5 sec it stops, and then starts jittering farther and farther. What’s up with that?</w:t>
       </w:r>
     </w:p>
     <w:sectPr>

</xml_diff>

<commit_message>
Updating info on tentacle control and the correct source/path procedures for launching Rviz
</commit_message>
<xml_diff>
--- a/Resources for VR Study Creation - readme.docx
+++ b/Resources for VR Study Creation - readme.docx
@@ -1899,7 +1899,45 @@
         <w:rPr>
           <w:highlight w:val="cyan"/>
         </w:rPr>
-        <w:t xml:space="preserve">, and then adding the Fast IK Fabric component from the </w:t>
+        <w:t>, and then adding the Fast IK Fabric component</w:t>
+      </w:r>
+      <w:r>
+        <w:rPr>
+          <w:highlight w:val="cyan"/>
+        </w:rPr>
+        <w:t xml:space="preserve"> (with </w:t>
+      </w:r>
+      <w:proofErr w:type="spellStart"/>
+      <w:r>
+        <w:rPr>
+          <w:highlight w:val="cyan"/>
+        </w:rPr>
+        <w:t>its</w:t>
+      </w:r>
+      <w:proofErr w:type="spellEnd"/>
+      <w:r>
+        <w:rPr>
+          <w:highlight w:val="cyan"/>
+        </w:rPr>
+        <w:t xml:space="preserve"> appropriate tip, pole, and chain length parameters—chain length = 17 for each 14-bone tentacle segment)</w:t>
+      </w:r>
+      <w:r>
+        <w:rPr>
+          <w:highlight w:val="cyan"/>
+        </w:rPr>
+        <w:t xml:space="preserve"> </w:t>
+      </w:r>
+      <w:r>
+        <w:rPr>
+          <w:highlight w:val="cyan"/>
+        </w:rPr>
+        <w:t xml:space="preserve">to the end bone </w:t>
+      </w:r>
+      <w:r>
+        <w:rPr>
+          <w:highlight w:val="cyan"/>
+        </w:rPr>
+        <w:t xml:space="preserve">from the </w:t>
       </w:r>
       <w:proofErr w:type="spellStart"/>
       <w:r>
@@ -1953,6 +1991,7 @@
       </w:pPr>
       <w:r>
         <w:rPr>
+          <w:noProof/>
           <w:u w:val="single"/>
         </w:rPr>
         <w:drawing>
@@ -1993,6 +2032,7 @@
       </w:r>
       <w:r>
         <w:rPr>
+          <w:noProof/>
           <w:u w:val="single"/>
         </w:rPr>
         <w:drawing>
@@ -2035,6 +2075,202 @@
     <w:p>
       <w:pPr>
         <w:pStyle w:val="ListParagraph"/>
+        <w:ind w:left="1080"/>
+        <w:rPr>
+          <w:highlight w:val="cyan"/>
+        </w:rPr>
+      </w:pPr>
+      <w:r>
+        <w:rPr>
+          <w:highlight w:val="cyan"/>
+        </w:rPr>
+        <w:t xml:space="preserve">Make the </w:t>
+      </w:r>
+      <w:r>
+        <w:rPr>
+          <w:highlight w:val="cyan"/>
+        </w:rPr>
+        <w:t>tip and pole spheres invisible after you’ve verified that everything’s working.</w:t>
+      </w:r>
+    </w:p>
+    <w:p>
+      <w:pPr>
+        <w:pStyle w:val="ListParagraph"/>
+        <w:numPr>
+          <w:ilvl w:val="1"/>
+          <w:numId w:val="1"/>
+        </w:numPr>
+        <w:rPr>
+          <w:highlight w:val="cyan"/>
+        </w:rPr>
+      </w:pPr>
+      <w:r>
+        <w:rPr>
+          <w:highlight w:val="cyan"/>
+        </w:rPr>
+        <w:t xml:space="preserve">I coded </w:t>
+      </w:r>
+      <w:r>
+        <w:rPr>
+          <w:highlight w:val="cyan"/>
+        </w:rPr>
+        <w:t xml:space="preserve">the tip (or “target”) and pole controls to follow </w:t>
+      </w:r>
+      <w:r>
+        <w:rPr>
+          <w:highlight w:val="cyan"/>
+        </w:rPr>
+        <w:t xml:space="preserve">[cartesian/spherical/curvature…?] </w:t>
+      </w:r>
+      <w:r>
+        <w:rPr>
+          <w:highlight w:val="cyan"/>
+        </w:rPr>
+        <w:t xml:space="preserve">coordinates </w:t>
+      </w:r>
+      <w:r>
+        <w:rPr>
+          <w:highlight w:val="cyan"/>
+        </w:rPr>
+        <w:t>with a distance limit</w:t>
+      </w:r>
+      <w:r>
+        <w:rPr>
+          <w:highlight w:val="cyan"/>
+        </w:rPr>
+        <w:t>,</w:t>
+      </w:r>
+      <w:r>
+        <w:rPr>
+          <w:highlight w:val="cyan"/>
+        </w:rPr>
+        <w:t xml:space="preserve"> and a restriction </w:t>
+      </w:r>
+      <w:r>
+        <w:rPr>
+          <w:highlight w:val="cyan"/>
+        </w:rPr>
+        <w:lastRenderedPageBreak/>
+        <w:t>that the pole always make</w:t>
+      </w:r>
+      <w:r>
+        <w:rPr>
+          <w:highlight w:val="cyan"/>
+        </w:rPr>
+        <w:t>s the</w:t>
+      </w:r>
+      <w:r>
+        <w:rPr>
+          <w:highlight w:val="cyan"/>
+        </w:rPr>
+        <w:t xml:space="preserve"> tentacle bend upward, instead of horizontally (like </w:t>
+      </w:r>
+      <w:r>
+        <w:rPr>
+          <w:highlight w:val="cyan"/>
+        </w:rPr>
+        <w:t xml:space="preserve">a willow tree </w:t>
+      </w:r>
+      <w:r>
+        <w:rPr>
+          <w:highlight w:val="cyan"/>
+        </w:rPr>
+        <w:t xml:space="preserve">instead of a snake). </w:t>
+      </w:r>
+      <w:r>
+        <w:rPr>
+          <w:highlight w:val="cyan"/>
+        </w:rPr>
+        <w:t xml:space="preserve">This is the purpose of the </w:t>
+      </w:r>
+      <w:proofErr w:type="spellStart"/>
+      <w:r>
+        <w:rPr>
+          <w:highlight w:val="cyan"/>
+        </w:rPr>
+        <w:t>TentacleController</w:t>
+      </w:r>
+      <w:proofErr w:type="spellEnd"/>
+      <w:r>
+        <w:rPr>
+          <w:highlight w:val="cyan"/>
+        </w:rPr>
+        <w:t xml:space="preserve"> script, which means it functions differently than the normal Controller scripts attached to every other robot prefab. Note that the Controller scripts are attached to each prefab, so you shouldn’t need to attentively switch any </w:t>
+      </w:r>
+      <w:proofErr w:type="gramStart"/>
+      <w:r>
+        <w:rPr>
+          <w:highlight w:val="cyan"/>
+        </w:rPr>
+        <w:t>particular type of controller</w:t>
+      </w:r>
+      <w:proofErr w:type="gramEnd"/>
+      <w:r>
+        <w:rPr>
+          <w:highlight w:val="cyan"/>
+        </w:rPr>
+        <w:t xml:space="preserve"> on and off. The </w:t>
+      </w:r>
+      <w:proofErr w:type="spellStart"/>
+      <w:r>
+        <w:rPr>
+          <w:highlight w:val="cyan"/>
+        </w:rPr>
+        <w:t>PosRotRecorder</w:t>
+      </w:r>
+      <w:proofErr w:type="spellEnd"/>
+      <w:r>
+        <w:rPr>
+          <w:highlight w:val="cyan"/>
+        </w:rPr>
+        <w:t xml:space="preserve"> script is also placed at </w:t>
+      </w:r>
+      <w:r>
+        <w:rPr>
+          <w:highlight w:val="cyan"/>
+        </w:rPr>
+        <w:t xml:space="preserve">report the location of the tip and pole and base </w:t>
+      </w:r>
+      <w:r>
+        <w:rPr>
+          <w:highlight w:val="cyan"/>
+        </w:rPr>
+        <w:t xml:space="preserve">(of each segment) </w:t>
+      </w:r>
+      <w:r>
+        <w:rPr>
+          <w:highlight w:val="cyan"/>
+        </w:rPr>
+        <w:t>instead of</w:t>
+      </w:r>
+      <w:r>
+        <w:rPr>
+          <w:highlight w:val="cyan"/>
+        </w:rPr>
+        <w:t xml:space="preserve"> at</w:t>
+      </w:r>
+      <w:r>
+        <w:rPr>
+          <w:highlight w:val="cyan"/>
+        </w:rPr>
+        <w:t xml:space="preserve"> the location of the different links</w:t>
+      </w:r>
+      <w:r>
+        <w:rPr>
+          <w:highlight w:val="cyan"/>
+        </w:rPr>
+        <w:t xml:space="preserve"> or end-effectors</w:t>
+      </w:r>
+      <w:r>
+        <w:rPr>
+          <w:highlight w:val="cyan"/>
+        </w:rPr>
+        <w:t>.</w:t>
+      </w:r>
+    </w:p>
+    <w:p>
+      <w:pPr>
+        <w:pStyle w:val="ListParagraph"/>
         <w:numPr>
           <w:ilvl w:val="1"/>
           <w:numId w:val="1"/>
@@ -2044,483 +2280,561 @@
           <w:u w:val="single"/>
         </w:rPr>
       </w:pPr>
+      <w:proofErr w:type="gramStart"/>
       <w:r>
         <w:rPr>
           <w:highlight w:val="cyan"/>
         </w:rPr>
-        <w:t xml:space="preserve">I coded </w:t>
-      </w:r>
+        <w:t>In order to</w:t>
+      </w:r>
+      <w:proofErr w:type="gramEnd"/>
       <w:r>
         <w:rPr>
           <w:highlight w:val="cyan"/>
         </w:rPr>
-        <w:t xml:space="preserve">the tip (or “target”) and pole controls to follow </w:t>
+        <w:t xml:space="preserve"> make the tentacle follow the tip/target and the pole, </w:t>
       </w:r>
       <w:r>
         <w:rPr>
           <w:highlight w:val="cyan"/>
         </w:rPr>
-        <w:t xml:space="preserve">[cartesian/spherical/curvature…?] </w:t>
-      </w:r>
-      <w:r>
-        <w:rPr>
+        <w:t xml:space="preserve">don’t forget that you need </w:t>
+      </w:r>
+      <w:r>
+        <w:rPr>
+          <w:i/>
+          <w:iCs/>
           <w:highlight w:val="cyan"/>
         </w:rPr>
-        <w:t xml:space="preserve">coordinates </w:t>
+        <w:t>both</w:t>
       </w:r>
       <w:r>
         <w:rPr>
           <w:highlight w:val="cyan"/>
         </w:rPr>
-        <w:t>with a distance limit</w:t>
-      </w:r>
+        <w:t xml:space="preserve"> the </w:t>
+      </w:r>
+      <w:proofErr w:type="spellStart"/>
       <w:r>
         <w:rPr>
           <w:highlight w:val="cyan"/>
         </w:rPr>
+        <w:t>TentacleController</w:t>
+      </w:r>
+      <w:proofErr w:type="spellEnd"/>
+      <w:r>
+        <w:rPr>
+          <w:highlight w:val="cyan"/>
+        </w:rPr>
+        <w:t xml:space="preserve"> (at the tentacle root) and the Fast IK Fabric component (at the tip—or at least, the tip of each segment).</w:t>
+      </w:r>
+    </w:p>
+    <w:p>
+      <w:pPr>
+        <w:pStyle w:val="ListParagraph"/>
+        <w:numPr>
+          <w:ilvl w:val="1"/>
+          <w:numId w:val="1"/>
+        </w:numPr>
+        <w:rPr>
+          <w:highlight w:val="cyan"/>
+        </w:rPr>
+      </w:pPr>
+      <w:r>
+        <w:rPr>
+          <w:highlight w:val="cyan"/>
+        </w:rPr>
+        <w:t xml:space="preserve">Note that you might need to add something to smooth the transition between the bottom and the base. Right </w:t>
+      </w:r>
+      <w:proofErr w:type="gramStart"/>
+      <w:r>
+        <w:rPr>
+          <w:highlight w:val="cyan"/>
+        </w:rPr>
+        <w:t>now</w:t>
+      </w:r>
+      <w:proofErr w:type="gramEnd"/>
+      <w:r>
+        <w:rPr>
+          <w:highlight w:val="cyan"/>
+        </w:rPr>
+        <w:t xml:space="preserve"> I have the base and top separate for ease of control, but I’m not sure if the parenting will work right between the two so that they sit on top of each other sensibly. Trying to have all of them combined has issues with “loop in parent” errors in Blender so far.</w:t>
+      </w:r>
+      <w:r>
+        <w:rPr>
+          <w:highlight w:val="cyan"/>
+        </w:rPr>
+        <w:t xml:space="preserve"> (Test with moving base and see if top comes along for the ride first</w:t>
+      </w:r>
+      <w:r>
+        <w:rPr>
+          <w:highlight w:val="cyan"/>
+        </w:rPr>
+        <w:t xml:space="preserve">. Answer: it does, but there is a lack of deformation at that juncture. Maybe put a ball there to mark the junction point and cover up the slop, </w:t>
+      </w:r>
+      <w:proofErr w:type="gramStart"/>
+      <w:r>
+        <w:rPr>
+          <w:highlight w:val="cyan"/>
+        </w:rPr>
+        <w:t xml:space="preserve">like </w:t>
+      </w:r>
+      <w:r>
+        <w:rPr>
+          <w:highlight w:val="cyan"/>
+        </w:rPr>
+        <w:t>)</w:t>
+      </w:r>
+      <w:proofErr w:type="gramEnd"/>
+    </w:p>
+    <w:p>
+      <w:pPr>
+        <w:pStyle w:val="ListParagraph"/>
+        <w:numPr>
+          <w:ilvl w:val="0"/>
+          <w:numId w:val="1"/>
+        </w:numPr>
+      </w:pPr>
+      <w:r>
+        <w:rPr>
+          <w:u w:val="single"/>
+        </w:rPr>
+        <w:t xml:space="preserve">Communication between the Oculus and </w:t>
+      </w:r>
+      <w:proofErr w:type="spellStart"/>
+      <w:r>
+        <w:rPr>
+          <w:u w:val="single"/>
+        </w:rPr>
+        <w:t>MoveIt</w:t>
+      </w:r>
+      <w:proofErr w:type="spellEnd"/>
+      <w:r>
+        <w:t xml:space="preserve"> is done via .csv logfiles in the “persistent data path directory” (specific paths for deployment on Oculus and testing on Windows are mentioned </w:t>
+      </w:r>
+      <w:r>
+        <w:t>below</w:t>
+      </w:r>
+      <w:r>
+        <w:t xml:space="preserve">). </w:t>
+      </w:r>
+      <w:proofErr w:type="gramStart"/>
+      <w:r>
+        <w:t>Properly-labeled</w:t>
+      </w:r>
+      <w:proofErr w:type="gramEnd"/>
+      <w:r>
+        <w:t xml:space="preserve"> CSV files will be read by the Oculus from that directory, and labeled CSV files with joint variables, hand pose and end-effector pose are saved into that directory as well.</w:t>
+      </w:r>
+    </w:p>
+    <w:p>
+      <w:pPr>
+        <w:pStyle w:val="ListParagraph"/>
+        <w:numPr>
+          <w:ilvl w:val="1"/>
+          <w:numId w:val="1"/>
+        </w:numPr>
+      </w:pPr>
+      <w:r>
+        <w:t xml:space="preserve">Persistent data path for Windows (my machine only): </w:t>
+      </w:r>
+      <w:r>
+        <w:t>C:\Users\jmoln\AppData\LocalLow\DefaultCompany\NonAnthroHandsUserStudy</w:t>
+      </w:r>
+    </w:p>
+    <w:p>
+      <w:pPr>
+        <w:pStyle w:val="ListParagraph"/>
+        <w:numPr>
+          <w:ilvl w:val="1"/>
+          <w:numId w:val="1"/>
+        </w:numPr>
+      </w:pPr>
+      <w:r>
+        <w:t xml:space="preserve">Persistent data path for Oculus: </w:t>
+      </w:r>
+    </w:p>
+    <w:p>
+      <w:pPr>
+        <w:pStyle w:val="ListParagraph"/>
+        <w:ind w:left="1440"/>
+      </w:pPr>
+      <w:r>
+        <w:t>This PC\Quest 2\Internal shared storage\Android\data\com.DefaultCompany.NonAnthroHandsUserStudy\files</w:t>
+      </w:r>
+    </w:p>
+    <w:p>
+      <w:pPr>
+        <w:pStyle w:val="ListParagraph"/>
+        <w:numPr>
+          <w:ilvl w:val="0"/>
+          <w:numId w:val="1"/>
+        </w:numPr>
+        <w:rPr>
+          <w:u w:val="single"/>
+        </w:rPr>
+      </w:pPr>
+      <w:bookmarkStart w:id="0" w:name="_Ref112339869"/>
+      <w:r>
+        <w:rPr>
+          <w:u w:val="single"/>
+        </w:rPr>
+        <w:t xml:space="preserve">Using </w:t>
+      </w:r>
+      <w:proofErr w:type="spellStart"/>
+      <w:r>
+        <w:rPr>
+          <w:u w:val="single"/>
+        </w:rPr>
+        <w:t>MoveIt</w:t>
+      </w:r>
+      <w:proofErr w:type="spellEnd"/>
+      <w:r>
+        <w:rPr>
+          <w:u w:val="single"/>
+        </w:rPr>
+        <w:t xml:space="preserve"> to identify joint limits</w:t>
+      </w:r>
+      <w:r>
+        <w:rPr>
+          <w:u w:val="single"/>
+        </w:rPr>
+        <w:t xml:space="preserve">, </w:t>
+      </w:r>
+      <w:r>
+        <w:rPr>
+          <w:u w:val="single"/>
+        </w:rPr>
+        <w:t xml:space="preserve">generate </w:t>
+      </w:r>
+      <w:r>
+        <w:rPr>
+          <w:u w:val="single"/>
+        </w:rPr>
+        <w:t xml:space="preserve">sample </w:t>
+      </w:r>
+      <w:r>
+        <w:rPr>
+          <w:u w:val="single"/>
+        </w:rPr>
+        <w:t>trajectories</w:t>
+      </w:r>
+      <w:r>
+        <w:rPr>
+          <w:u w:val="single"/>
+        </w:rPr>
+        <w:t>, and generate IK-based joint commands when end-effector movement is pre-specified</w:t>
+      </w:r>
+      <w:r>
+        <w:rPr>
+          <w:u w:val="single"/>
+        </w:rPr>
+        <w:t>:</w:t>
+      </w:r>
+      <w:bookmarkEnd w:id="0"/>
+    </w:p>
+    <w:p>
+      <w:pPr>
+        <w:pStyle w:val="ListParagraph"/>
+        <w:numPr>
+          <w:ilvl w:val="1"/>
+          <w:numId w:val="1"/>
+        </w:numPr>
+        <w:rPr>
+          <w:highlight w:val="yellow"/>
+        </w:rPr>
+      </w:pPr>
+      <w:r>
+        <w:rPr>
+          <w:highlight w:val="yellow"/>
+        </w:rPr>
+        <w:t xml:space="preserve">Important note: </w:t>
+      </w:r>
+      <w:r>
+        <w:rPr>
+          <w:highlight w:val="yellow"/>
+        </w:rPr>
+        <w:t xml:space="preserve">After you </w:t>
+      </w:r>
+      <w:r>
+        <w:rPr>
+          <w:highlight w:val="yellow"/>
+        </w:rPr>
+        <w:t>sourc</w:t>
+      </w:r>
+      <w:r>
+        <w:rPr>
+          <w:highlight w:val="yellow"/>
+        </w:rPr>
+        <w:t>e</w:t>
+      </w:r>
+      <w:r>
+        <w:rPr>
+          <w:highlight w:val="yellow"/>
+        </w:rPr>
+        <w:t xml:space="preserve"> the </w:t>
+      </w:r>
+      <w:proofErr w:type="spellStart"/>
+      <w:r>
+        <w:rPr>
+          <w:highlight w:val="yellow"/>
+        </w:rPr>
+        <w:t>setup.bash</w:t>
+      </w:r>
+      <w:proofErr w:type="spellEnd"/>
+      <w:r>
+        <w:rPr>
+          <w:highlight w:val="yellow"/>
+        </w:rPr>
+        <w:t xml:space="preserve"> file in the melodic </w:t>
+      </w:r>
+      <w:proofErr w:type="spellStart"/>
+      <w:r>
+        <w:rPr>
+          <w:highlight w:val="yellow"/>
+        </w:rPr>
+        <w:t>moveit</w:t>
+      </w:r>
+      <w:proofErr w:type="spellEnd"/>
+      <w:r>
+        <w:rPr>
+          <w:highlight w:val="yellow"/>
+        </w:rPr>
+        <w:t xml:space="preserve"> workspace </w:t>
+      </w:r>
+      <w:r>
+        <w:rPr>
+          <w:i/>
+          <w:iCs/>
+          <w:highlight w:val="yellow"/>
+        </w:rPr>
+        <w:t>(which you should do)</w:t>
+      </w:r>
+      <w:r>
+        <w:rPr>
+          <w:i/>
+          <w:iCs/>
+          <w:highlight w:val="yellow"/>
+        </w:rPr>
         <w:t>,</w:t>
       </w:r>
       <w:r>
         <w:rPr>
-          <w:highlight w:val="cyan"/>
-        </w:rPr>
-        <w:t xml:space="preserve"> and a restriction that the pole always make</w:t>
-      </w:r>
-      <w:r>
-        <w:rPr>
-          <w:highlight w:val="cyan"/>
-        </w:rPr>
-        <w:t>s the</w:t>
-      </w:r>
-      <w:r>
-        <w:rPr>
-          <w:highlight w:val="cyan"/>
-        </w:rPr>
-        <w:t xml:space="preserve"> tentacle bend upward, instead of horizontally (like </w:t>
-      </w:r>
-      <w:r>
-        <w:rPr>
-          <w:highlight w:val="cyan"/>
-        </w:rPr>
-        <w:t xml:space="preserve">a willow tree </w:t>
-      </w:r>
-      <w:r>
-        <w:rPr>
-          <w:highlight w:val="cyan"/>
-        </w:rPr>
-        <w:t xml:space="preserve">instead of a snake). </w:t>
-      </w:r>
-    </w:p>
-    <w:p>
-      <w:pPr>
-        <w:pStyle w:val="ListParagraph"/>
-        <w:numPr>
-          <w:ilvl w:val="1"/>
-          <w:numId w:val="1"/>
-        </w:numPr>
-        <w:rPr>
-          <w:highlight w:val="cyan"/>
-        </w:rPr>
-      </w:pPr>
-      <w:r>
-        <w:rPr>
-          <w:highlight w:val="cyan"/>
-        </w:rPr>
-        <w:lastRenderedPageBreak/>
-        <w:t>You’ll have to switch off the normal control scripts when the tentacle is in play, and you’ll have to report the location of the tip and pole and base instead of the location of the different links in your log file.</w:t>
-      </w:r>
-    </w:p>
-    <w:p>
-      <w:pPr>
-        <w:pStyle w:val="ListParagraph"/>
-        <w:numPr>
-          <w:ilvl w:val="1"/>
-          <w:numId w:val="1"/>
-        </w:numPr>
-        <w:rPr>
-          <w:highlight w:val="cyan"/>
-        </w:rPr>
-      </w:pPr>
-      <w:r>
-        <w:rPr>
-          <w:highlight w:val="cyan"/>
-        </w:rPr>
-        <w:t xml:space="preserve">Note that you might need to add something to smooth the transition between the bottom and the base. Right </w:t>
+          <w:highlight w:val="yellow"/>
+        </w:rPr>
+        <w:t xml:space="preserve"> </w:t>
+      </w:r>
+      <w:r>
+        <w:rPr>
+          <w:highlight w:val="yellow"/>
+        </w:rPr>
+        <w:t>r</w:t>
+      </w:r>
+      <w:r>
+        <w:rPr>
+          <w:highlight w:val="yellow"/>
+        </w:rPr>
+        <w:t xml:space="preserve">un this line of code manually </w:t>
+      </w:r>
+      <w:r>
+        <w:rPr>
+          <w:highlight w:val="yellow"/>
+        </w:rPr>
+        <w:t xml:space="preserve">right before you launch the </w:t>
+      </w:r>
+      <w:proofErr w:type="spellStart"/>
+      <w:r>
+        <w:rPr>
+          <w:highlight w:val="yellow"/>
+        </w:rPr>
+        <w:t>moveit</w:t>
+      </w:r>
+      <w:proofErr w:type="spellEnd"/>
+      <w:r>
+        <w:rPr>
+          <w:highlight w:val="yellow"/>
+        </w:rPr>
+        <w:t xml:space="preserve"> setup assistant:</w:t>
+      </w:r>
+    </w:p>
+    <w:p>
+      <w:pPr>
+        <w:pStyle w:val="ListParagraph"/>
+        <w:ind w:left="1440"/>
+        <w:rPr>
+          <w:b/>
+          <w:bCs/>
+        </w:rPr>
+      </w:pPr>
+      <w:r>
+        <w:rPr>
+          <w:b/>
+          <w:bCs/>
+        </w:rPr>
+        <w:t>&gt; export RO</w:t>
+      </w:r>
+      <w:r>
+        <w:rPr>
+          <w:b/>
+          <w:bCs/>
+        </w:rPr>
+        <w:t>S_PACKAGE_PATH=$ROS_PACKAGE_PATH:</w:t>
+      </w:r>
+      <w:commentRangeStart w:id="1"/>
+      <w:r>
+        <w:rPr>
+          <w:b/>
+          <w:bCs/>
+        </w:rPr>
+        <w:t>/home/&lt;usr&gt;/&lt;path_to_urdf_directory&gt;</w:t>
+      </w:r>
+      <w:commentRangeEnd w:id="1"/>
+      <w:r>
+        <w:rPr>
+          <w:rStyle w:val="CommentReference"/>
+          <w:b/>
+          <w:bCs/>
+        </w:rPr>
+        <w:commentReference w:id="1"/>
+      </w:r>
+    </w:p>
+    <w:p>
+      <w:pPr>
+        <w:pStyle w:val="ListParagraph"/>
+        <w:ind w:left="1440"/>
+        <w:rPr>
+          <w:b/>
+          <w:bCs/>
+        </w:rPr>
+      </w:pPr>
+      <w:r>
+        <w:rPr>
+          <w:b/>
+          <w:bCs/>
+        </w:rPr>
+        <w:t xml:space="preserve">&gt; </w:t>
+      </w:r>
+      <w:proofErr w:type="spellStart"/>
+      <w:r>
+        <w:rPr>
+          <w:b/>
+          <w:bCs/>
+        </w:rPr>
+        <w:t>roslaunch</w:t>
+      </w:r>
+      <w:proofErr w:type="spellEnd"/>
+      <w:r>
+        <w:rPr>
+          <w:b/>
+          <w:bCs/>
+        </w:rPr>
+        <w:t xml:space="preserve"> </w:t>
+      </w:r>
+      <w:proofErr w:type="spellStart"/>
+      <w:r>
+        <w:rPr>
+          <w:b/>
+          <w:bCs/>
+        </w:rPr>
+        <w:t>moveit_setup_assistant</w:t>
+      </w:r>
+      <w:proofErr w:type="spellEnd"/>
+      <w:r>
+        <w:rPr>
+          <w:b/>
+          <w:bCs/>
+        </w:rPr>
+        <w:t xml:space="preserve"> </w:t>
+      </w:r>
+      <w:proofErr w:type="spellStart"/>
+      <w:r>
+        <w:rPr>
+          <w:b/>
+          <w:bCs/>
+        </w:rPr>
+        <w:t>setup_</w:t>
       </w:r>
       <w:proofErr w:type="gramStart"/>
       <w:r>
         <w:rPr>
-          <w:highlight w:val="cyan"/>
-        </w:rPr>
-        <w:t>now</w:t>
-      </w:r>
+          <w:b/>
+          <w:bCs/>
+        </w:rPr>
+        <w:t>assistant.launch</w:t>
+      </w:r>
+      <w:proofErr w:type="spellEnd"/>
       <w:proofErr w:type="gramEnd"/>
       <w:r>
         <w:rPr>
-          <w:highlight w:val="cyan"/>
-        </w:rPr>
-        <w:t xml:space="preserve"> I have the base and top separate for ease of control, but I’m not sure if the parenting will work right between the two so that they sit on top of each other sensibly. Trying to have all of them combined has issues with “loop in parent” errors in Blender so far.</w:t>
-      </w:r>
-      <w:r>
-        <w:rPr>
-          <w:highlight w:val="cyan"/>
-        </w:rPr>
-        <w:t xml:space="preserve"> (Test with moving base and see if top comes along for the ride first</w:t>
-      </w:r>
-      <w:r>
-        <w:rPr>
-          <w:highlight w:val="cyan"/>
-        </w:rPr>
-        <w:t xml:space="preserve">. Answer: it does, but there is a lack of deformation at that juncture. Maybe put a ball there to mark the junction point and cover up the slop, </w:t>
-      </w:r>
-      <w:proofErr w:type="gramStart"/>
-      <w:r>
-        <w:rPr>
-          <w:highlight w:val="cyan"/>
-        </w:rPr>
-        <w:t xml:space="preserve">like </w:t>
-      </w:r>
-      <w:r>
-        <w:rPr>
-          <w:highlight w:val="cyan"/>
-        </w:rPr>
-        <w:t>)</w:t>
-      </w:r>
-      <w:proofErr w:type="gramEnd"/>
-    </w:p>
-    <w:p>
-      <w:pPr>
-        <w:pStyle w:val="ListParagraph"/>
-        <w:numPr>
-          <w:ilvl w:val="0"/>
-          <w:numId w:val="1"/>
-        </w:numPr>
-      </w:pPr>
-      <w:r>
-        <w:rPr>
-          <w:u w:val="single"/>
-        </w:rPr>
-        <w:t xml:space="preserve">Communication between the Oculus and </w:t>
-      </w:r>
-      <w:proofErr w:type="spellStart"/>
-      <w:r>
-        <w:rPr>
-          <w:u w:val="single"/>
-        </w:rPr>
-        <w:t>MoveIt</w:t>
-      </w:r>
-      <w:proofErr w:type="spellEnd"/>
-      <w:r>
-        <w:t xml:space="preserve"> is done via .csv logfiles in the “persistent data path directory” (specific paths for deployment on Oculus and testing on Windows are mentioned </w:t>
-      </w:r>
-      <w:r>
-        <w:t>below</w:t>
-      </w:r>
-      <w:r>
-        <w:t xml:space="preserve">). </w:t>
-      </w:r>
-      <w:proofErr w:type="gramStart"/>
-      <w:r>
-        <w:t>Properly-labeled</w:t>
-      </w:r>
-      <w:proofErr w:type="gramEnd"/>
-      <w:r>
-        <w:t xml:space="preserve"> CSV files will be read by the Oculus from that directory, and labeled CSV files with joint variables, hand pose and end-effector pose are saved into that directory as well.</w:t>
-      </w:r>
-    </w:p>
-    <w:p>
-      <w:pPr>
-        <w:pStyle w:val="ListParagraph"/>
-        <w:numPr>
-          <w:ilvl w:val="1"/>
-          <w:numId w:val="1"/>
-        </w:numPr>
-      </w:pPr>
-      <w:r>
-        <w:t xml:space="preserve">Persistent data path for Windows (my machine only): </w:t>
-      </w:r>
-      <w:r>
-        <w:t>C:\Users\jmoln\AppData\LocalLow\DefaultCompany\NonAnthroHandsUserStudy</w:t>
-      </w:r>
-    </w:p>
-    <w:p>
-      <w:pPr>
-        <w:pStyle w:val="ListParagraph"/>
-        <w:numPr>
-          <w:ilvl w:val="1"/>
-          <w:numId w:val="1"/>
-        </w:numPr>
-      </w:pPr>
-      <w:r>
-        <w:t xml:space="preserve">Persistent data path for Oculus: </w:t>
-      </w:r>
-    </w:p>
-    <w:p>
-      <w:pPr>
-        <w:pStyle w:val="ListParagraph"/>
-        <w:ind w:left="1440"/>
-      </w:pPr>
-      <w:r>
-        <w:t>This PC\Quest 2\Internal shared storage\Android\data\com.DefaultCompany.NonAnthroHandsUserStudy\files</w:t>
-      </w:r>
-    </w:p>
-    <w:p>
-      <w:pPr>
-        <w:pStyle w:val="ListParagraph"/>
-        <w:numPr>
-          <w:ilvl w:val="0"/>
-          <w:numId w:val="1"/>
-        </w:numPr>
-        <w:rPr>
-          <w:u w:val="single"/>
-        </w:rPr>
-      </w:pPr>
-      <w:bookmarkStart w:id="0" w:name="_Ref112339869"/>
-      <w:r>
-        <w:rPr>
-          <w:u w:val="single"/>
-        </w:rPr>
-        <w:t xml:space="preserve">Using </w:t>
-      </w:r>
-      <w:proofErr w:type="spellStart"/>
-      <w:r>
-        <w:rPr>
-          <w:u w:val="single"/>
-        </w:rPr>
-        <w:t>MoveIt</w:t>
-      </w:r>
-      <w:proofErr w:type="spellEnd"/>
-      <w:r>
-        <w:rPr>
-          <w:u w:val="single"/>
-        </w:rPr>
-        <w:t xml:space="preserve"> to identify joint limits</w:t>
-      </w:r>
-      <w:r>
-        <w:rPr>
-          <w:u w:val="single"/>
-        </w:rPr>
-        <w:t xml:space="preserve">, </w:t>
-      </w:r>
-      <w:r>
-        <w:rPr>
-          <w:u w:val="single"/>
-        </w:rPr>
-        <w:t xml:space="preserve">generate </w:t>
-      </w:r>
-      <w:r>
-        <w:rPr>
-          <w:u w:val="single"/>
-        </w:rPr>
-        <w:t xml:space="preserve">sample </w:t>
-      </w:r>
-      <w:r>
-        <w:rPr>
-          <w:u w:val="single"/>
-        </w:rPr>
-        <w:t>trajectories</w:t>
-      </w:r>
-      <w:r>
-        <w:rPr>
-          <w:u w:val="single"/>
-        </w:rPr>
-        <w:t>, and generate IK-based joint commands when end-effector movement is pre-specified</w:t>
-      </w:r>
-      <w:r>
-        <w:rPr>
-          <w:u w:val="single"/>
-        </w:rPr>
-        <w:t>:</w:t>
-      </w:r>
-      <w:bookmarkEnd w:id="0"/>
-    </w:p>
-    <w:p>
-      <w:pPr>
-        <w:pStyle w:val="ListParagraph"/>
-        <w:numPr>
-          <w:ilvl w:val="1"/>
-          <w:numId w:val="1"/>
-        </w:numPr>
+          <w:b/>
+          <w:bCs/>
+        </w:rPr>
+        <w:br/>
+      </w:r>
+      <w:r>
         <w:rPr>
           <w:highlight w:val="yellow"/>
         </w:rPr>
-      </w:pPr>
+        <w:t xml:space="preserve">Sourcing the </w:t>
+      </w:r>
+      <w:proofErr w:type="spellStart"/>
       <w:r>
         <w:rPr>
           <w:highlight w:val="yellow"/>
         </w:rPr>
-        <w:t xml:space="preserve">Important note: sourcing the </w:t>
-      </w:r>
-      <w:proofErr w:type="spellStart"/>
+        <w:t>setup.bash</w:t>
+      </w:r>
+      <w:proofErr w:type="spellEnd"/>
       <w:r>
         <w:rPr>
           <w:highlight w:val="yellow"/>
         </w:rPr>
-        <w:t>setup.bash</w:t>
-      </w:r>
-      <w:proofErr w:type="spellEnd"/>
+        <w:t xml:space="preserve"> file </w:t>
+      </w:r>
       <w:r>
         <w:rPr>
           <w:highlight w:val="yellow"/>
         </w:rPr>
-        <w:t xml:space="preserve"> file in the melodic </w:t>
-      </w:r>
-      <w:proofErr w:type="spellStart"/>
+        <w:t xml:space="preserve">will overwrite the $ROS_PACKAGE_PATH so that it cannot </w:t>
+      </w:r>
       <w:r>
         <w:rPr>
           <w:highlight w:val="yellow"/>
         </w:rPr>
-        <w:t>moveit</w:t>
-      </w:r>
-      <w:proofErr w:type="spellEnd"/>
+        <w:t xml:space="preserve">see your </w:t>
+      </w:r>
+      <w:proofErr w:type="spellStart"/>
       <w:r>
         <w:rPr>
           <w:highlight w:val="yellow"/>
         </w:rPr>
-        <w:t xml:space="preserve"> workspace will overwrite the $ROS_PACKAGE_PATH so that it cannot see your </w:t>
-      </w:r>
-      <w:proofErr w:type="spellStart"/>
+        <w:t>urdf</w:t>
+      </w:r>
+      <w:proofErr w:type="spellEnd"/>
       <w:r>
         <w:rPr>
           <w:highlight w:val="yellow"/>
         </w:rPr>
-        <w:t>urdf</w:t>
-      </w:r>
-      <w:proofErr w:type="spellEnd"/>
+        <w:t xml:space="preserve"> file</w:t>
+      </w:r>
       <w:r>
         <w:rPr>
           <w:highlight w:val="yellow"/>
         </w:rPr>
-        <w:t xml:space="preserve"> file. Even if you successfully exported/created it earlier. Run this line of code manually </w:t>
+        <w:t>, e</w:t>
       </w:r>
       <w:r>
         <w:rPr>
           <w:highlight w:val="yellow"/>
         </w:rPr>
-        <w:t xml:space="preserve">right before you launch the </w:t>
-      </w:r>
-      <w:proofErr w:type="spellStart"/>
+        <w:t>ven if you successfully exported/created it earlier</w:t>
+      </w:r>
       <w:r>
         <w:rPr>
           <w:highlight w:val="yellow"/>
         </w:rPr>
-        <w:t>moveit</w:t>
-      </w:r>
-      <w:proofErr w:type="spellEnd"/>
-      <w:r>
-        <w:rPr>
-          <w:highlight w:val="yellow"/>
-        </w:rPr>
-        <w:t xml:space="preserve"> setup assistant:</w:t>
-      </w:r>
-    </w:p>
-    <w:p>
-      <w:pPr>
-        <w:pStyle w:val="ListParagraph"/>
-        <w:ind w:left="1440"/>
-        <w:rPr>
-          <w:b/>
-          <w:bCs/>
-        </w:rPr>
-      </w:pPr>
-      <w:r>
-        <w:rPr>
-          <w:b/>
-          <w:bCs/>
-        </w:rPr>
-        <w:t>&gt; export RO</w:t>
-      </w:r>
-      <w:r>
-        <w:rPr>
-          <w:b/>
-          <w:bCs/>
-        </w:rPr>
-        <w:t>S_PACKAGE_PATH=$ROS_PACKAGE_PATH:</w:t>
-      </w:r>
-      <w:commentRangeStart w:id="1"/>
-      <w:r>
-        <w:rPr>
-          <w:b/>
-          <w:bCs/>
-        </w:rPr>
-        <w:t>/home/&lt;usr&gt;/&lt;path_to_urdf_directory&gt;</w:t>
-      </w:r>
-      <w:commentRangeEnd w:id="1"/>
-      <w:r>
-        <w:rPr>
-          <w:rStyle w:val="CommentReference"/>
-          <w:b/>
-          <w:bCs/>
-        </w:rPr>
-        <w:commentReference w:id="1"/>
-      </w:r>
-    </w:p>
-    <w:p>
-      <w:pPr>
-        <w:pStyle w:val="ListParagraph"/>
-        <w:ind w:left="1440"/>
-        <w:rPr>
-          <w:b/>
-          <w:bCs/>
-        </w:rPr>
-      </w:pPr>
-      <w:r>
-        <w:rPr>
-          <w:b/>
-          <w:bCs/>
-        </w:rPr>
-        <w:t xml:space="preserve">&gt; </w:t>
-      </w:r>
-      <w:proofErr w:type="spellStart"/>
-      <w:r>
-        <w:rPr>
-          <w:b/>
-          <w:bCs/>
-        </w:rPr>
-        <w:t>roslaunch</w:t>
-      </w:r>
-      <w:proofErr w:type="spellEnd"/>
-      <w:r>
-        <w:rPr>
-          <w:b/>
-          <w:bCs/>
-        </w:rPr>
-        <w:t xml:space="preserve"> </w:t>
-      </w:r>
-      <w:proofErr w:type="spellStart"/>
-      <w:r>
-        <w:rPr>
-          <w:b/>
-          <w:bCs/>
-        </w:rPr>
-        <w:t>moveit_setup_assistant</w:t>
-      </w:r>
-      <w:proofErr w:type="spellEnd"/>
-      <w:r>
-        <w:rPr>
-          <w:b/>
-          <w:bCs/>
-        </w:rPr>
-        <w:t xml:space="preserve"> </w:t>
-      </w:r>
-      <w:proofErr w:type="spellStart"/>
-      <w:r>
-        <w:rPr>
-          <w:b/>
-          <w:bCs/>
-        </w:rPr>
-        <w:t>setup_</w:t>
-      </w:r>
-      <w:proofErr w:type="gramStart"/>
-      <w:r>
-        <w:rPr>
-          <w:b/>
-          <w:bCs/>
-        </w:rPr>
-        <w:t>assistant.launch</w:t>
-      </w:r>
-      <w:proofErr w:type="spellEnd"/>
-      <w:proofErr w:type="gramEnd"/>
+        <w:t>. DON’T FORGET THIS CRUCIAL STEP.</w:t>
+      </w:r>
     </w:p>
     <w:p>
       <w:pPr>
@@ -2715,6 +3029,7 @@
           <w:color w:val="auto"/>
           <w:u w:val="none"/>
         </w:rPr>
+        <w:lastRenderedPageBreak/>
         <w:t>Note</w:t>
       </w:r>
       <w:r>
@@ -2802,7 +3117,6 @@
           <w:color w:val="000000" w:themeColor="text1"/>
           <w:u w:val="none"/>
         </w:rPr>
-        <w:lastRenderedPageBreak/>
         <w:t xml:space="preserve">&gt; </w:t>
       </w:r>
       <w:proofErr w:type="spellStart"/>
@@ -3957,7 +4271,16 @@
           <w:color w:val="A6A6A6" w:themeColor="background1" w:themeShade="A6"/>
           <w:u w:val="none"/>
         </w:rPr>
-        <w:t xml:space="preserve"> This should be the config folder where you saved all miscellaneous files after completing your URDF setup in the </w:t>
+        <w:t xml:space="preserve"> This should be the config folder where </w:t>
+      </w:r>
+      <w:r>
+        <w:rPr>
+          <w:rStyle w:val="Hyperlink"/>
+          <w:color w:val="A6A6A6" w:themeColor="background1" w:themeShade="A6"/>
+          <w:u w:val="none"/>
+        </w:rPr>
+        <w:lastRenderedPageBreak/>
+        <w:t xml:space="preserve">you saved all miscellaneous files after completing your URDF setup in the </w:t>
       </w:r>
       <w:proofErr w:type="spellStart"/>
       <w:r>
@@ -4377,16 +4700,7 @@
           <w:color w:val="A6A6A6" w:themeColor="background1" w:themeShade="A6"/>
           <w:u w:val="none"/>
         </w:rPr>
-        <w:t xml:space="preserve">) </w:t>
-      </w:r>
-      <w:r>
-        <w:rPr>
-          <w:rStyle w:val="Hyperlink"/>
-          <w:color w:val="A6A6A6" w:themeColor="background1" w:themeShade="A6"/>
-          <w:u w:val="none"/>
-        </w:rPr>
-        <w:lastRenderedPageBreak/>
-        <w:t xml:space="preserve">function. I found that three joint angles per </w:t>
+        <w:t xml:space="preserve">) function. I found that three joint angles per </w:t>
       </w:r>
       <w:proofErr w:type="spellStart"/>
       <w:r>
@@ -4874,139 +5188,149 @@
           <w:color w:val="auto"/>
           <w:u w:val="none"/>
         </w:rPr>
+        <w:t xml:space="preserve"> in </w:t>
+      </w:r>
+      <w:proofErr w:type="gramStart"/>
+      <w:r>
+        <w:rPr>
+          <w:rStyle w:val="Hyperlink"/>
+          <w:color w:val="auto"/>
+          <w:u w:val="none"/>
+        </w:rPr>
+        <w:t xml:space="preserve">the </w:t>
+      </w:r>
+      <w:proofErr w:type="spellStart"/>
+      <w:r>
+        <w:rPr>
+          <w:rStyle w:val="Hyperlink"/>
+          <w:color w:val="auto"/>
+          <w:u w:val="none"/>
+        </w:rPr>
+        <w:t>github</w:t>
+      </w:r>
+      <w:proofErr w:type="spellEnd"/>
+      <w:proofErr w:type="gramEnd"/>
+      <w:r>
+        <w:rPr>
+          <w:rStyle w:val="Hyperlink"/>
+          <w:color w:val="auto"/>
+          <w:u w:val="none"/>
+        </w:rPr>
+        <w:t xml:space="preserve">. (I made two files, one for end-effector DTW alignment and one that includes alignment for joint positions. I realized that it’s better to make mappings to the joint angles, since that’s how Unity will control the robot, rather than generating end-effector poses that you </w:t>
+      </w:r>
+      <w:proofErr w:type="gramStart"/>
+      <w:r>
+        <w:rPr>
+          <w:rStyle w:val="Hyperlink"/>
+          <w:color w:val="auto"/>
+          <w:u w:val="none"/>
+        </w:rPr>
+        <w:t>have to</w:t>
+      </w:r>
+      <w:proofErr w:type="gramEnd"/>
+      <w:r>
+        <w:rPr>
+          <w:rStyle w:val="Hyperlink"/>
+          <w:color w:val="auto"/>
+          <w:u w:val="none"/>
+        </w:rPr>
+        <w:t xml:space="preserve"> put back into </w:t>
+      </w:r>
+      <w:proofErr w:type="spellStart"/>
+      <w:r>
+        <w:rPr>
+          <w:rStyle w:val="Hyperlink"/>
+          <w:color w:val="auto"/>
+          <w:u w:val="none"/>
+        </w:rPr>
+        <w:t>MoveIt</w:t>
+      </w:r>
+      <w:proofErr w:type="spellEnd"/>
+      <w:r>
+        <w:rPr>
+          <w:rStyle w:val="Hyperlink"/>
+          <w:color w:val="auto"/>
+          <w:u w:val="none"/>
+        </w:rPr>
+        <w:t xml:space="preserve"> (and which leave an unresolved DOF mismatch for some URDFs).)</w:t>
+      </w:r>
+    </w:p>
+    <w:p>
+      <w:pPr>
+        <w:pStyle w:val="ListParagraph"/>
+        <w:numPr>
+          <w:ilvl w:val="1"/>
+          <w:numId w:val="1"/>
+        </w:numPr>
+      </w:pPr>
+      <w:r>
+        <w:t>Note that if you have extra data at the front or back end, your DTW will have weird mappings there. It’s good practice to truncate all recordings that do not contain actual data.</w:t>
+      </w:r>
+    </w:p>
+    <w:p>
+      <w:pPr>
+        <w:pStyle w:val="ListParagraph"/>
+        <w:numPr>
+          <w:ilvl w:val="0"/>
+          <w:numId w:val="1"/>
+        </w:numPr>
+      </w:pPr>
+      <w:r>
+        <w:t>GPR</w:t>
+      </w:r>
+      <w:r>
+        <w:t xml:space="preserve">: look for </w:t>
+      </w:r>
+      <w:proofErr w:type="spellStart"/>
+      <w:r>
+        <w:t>GPR_for_</w:t>
+      </w:r>
+      <w:r>
+        <w:t>joint_</w:t>
+      </w:r>
+      <w:proofErr w:type="gramStart"/>
+      <w:r>
+        <w:t>angles</w:t>
+      </w:r>
+      <w:r>
+        <w:t>.ipynb</w:t>
+      </w:r>
+      <w:proofErr w:type="spellEnd"/>
+      <w:proofErr w:type="gramEnd"/>
+      <w:r>
         <w:t xml:space="preserve"> in the </w:t>
       </w:r>
       <w:proofErr w:type="spellStart"/>
       <w:r>
-        <w:rPr>
-          <w:rStyle w:val="Hyperlink"/>
-          <w:color w:val="auto"/>
-          <w:u w:val="none"/>
-        </w:rPr>
         <w:t>github</w:t>
       </w:r>
       <w:proofErr w:type="spellEnd"/>
-      <w:r>
-        <w:rPr>
-          <w:rStyle w:val="Hyperlink"/>
-          <w:color w:val="auto"/>
-          <w:u w:val="none"/>
-        </w:rPr>
-        <w:t xml:space="preserve">. (I made two files, one for end-effector DTW alignment and one that includes alignment for joint positions. I realized that it’s better to make mappings to the joint angles, since that’s how Unity will control the robot, rather than generating end-effector poses that you </w:t>
+    </w:p>
+    <w:p>
+      <w:pPr>
+        <w:pStyle w:val="ListParagraph"/>
+        <w:numPr>
+          <w:ilvl w:val="1"/>
+          <w:numId w:val="1"/>
+        </w:numPr>
+      </w:pPr>
+      <w:r>
+        <w:t xml:space="preserve">Note that Unity stores Transform rotations as </w:t>
       </w:r>
       <w:proofErr w:type="gramStart"/>
       <w:r>
-        <w:rPr>
-          <w:rStyle w:val="Hyperlink"/>
-          <w:color w:val="auto"/>
-          <w:u w:val="none"/>
-        </w:rPr>
-        <w:t>have to</w:t>
+        <w:t>quaternions, but</w:t>
       </w:r>
       <w:proofErr w:type="gramEnd"/>
       <w:r>
-        <w:rPr>
-          <w:rStyle w:val="Hyperlink"/>
-          <w:color w:val="auto"/>
-          <w:u w:val="none"/>
-        </w:rPr>
-        <w:t xml:space="preserve"> put back into </w:t>
-      </w:r>
-      <w:proofErr w:type="spellStart"/>
-      <w:r>
-        <w:rPr>
-          <w:rStyle w:val="Hyperlink"/>
-          <w:color w:val="auto"/>
-          <w:u w:val="none"/>
-        </w:rPr>
-        <w:t>MoveIt</w:t>
-      </w:r>
-      <w:proofErr w:type="spellEnd"/>
-      <w:r>
-        <w:rPr>
-          <w:rStyle w:val="Hyperlink"/>
-          <w:color w:val="auto"/>
-          <w:u w:val="none"/>
-        </w:rPr>
-        <w:t xml:space="preserve"> (and which leave an unresolved DOF mismatch for some URDFs).)</w:t>
-      </w:r>
-    </w:p>
-    <w:p>
-      <w:pPr>
-        <w:pStyle w:val="ListParagraph"/>
-        <w:numPr>
-          <w:ilvl w:val="1"/>
-          <w:numId w:val="1"/>
-        </w:numPr>
-      </w:pPr>
-      <w:r>
-        <w:t>Note that if you have extra data at the front or back end, your DTW will have weird mappings there. It’s good practice to truncate all recordings that do not contain actual data.</w:t>
-      </w:r>
-    </w:p>
-    <w:p>
-      <w:pPr>
-        <w:pStyle w:val="ListParagraph"/>
-        <w:numPr>
-          <w:ilvl w:val="0"/>
-          <w:numId w:val="1"/>
-        </w:numPr>
-      </w:pPr>
-      <w:r>
-        <w:t>GPR</w:t>
-      </w:r>
-      <w:r>
-        <w:t xml:space="preserve">: look for </w:t>
-      </w:r>
-      <w:proofErr w:type="spellStart"/>
-      <w:r>
-        <w:t>GPR_for_</w:t>
-      </w:r>
-      <w:r>
-        <w:t>joint_</w:t>
+        <w:t xml:space="preserve"> controls them via Euler angle rotations. This is why the control script in the Unity requires a 180/pi factor to be multiplied against the same rotation values it just exported into the log file </w:t>
       </w:r>
       <w:proofErr w:type="gramStart"/>
       <w:r>
-        <w:t>angles</w:t>
-      </w:r>
-      <w:r>
-        <w:t>.ipynb</w:t>
-      </w:r>
-      <w:proofErr w:type="spellEnd"/>
+        <w:t>in order to</w:t>
+      </w:r>
       <w:proofErr w:type="gramEnd"/>
       <w:r>
-        <w:t xml:space="preserve"> in the </w:t>
-      </w:r>
-      <w:proofErr w:type="spellStart"/>
-      <w:r>
-        <w:t>github</w:t>
-      </w:r>
-      <w:proofErr w:type="spellEnd"/>
-    </w:p>
-    <w:p>
-      <w:pPr>
-        <w:pStyle w:val="ListParagraph"/>
-        <w:numPr>
-          <w:ilvl w:val="1"/>
-          <w:numId w:val="1"/>
-        </w:numPr>
-      </w:pPr>
-      <w:r>
-        <w:t xml:space="preserve">Note that Unity stores Transform rotations as </w:t>
-      </w:r>
-      <w:proofErr w:type="gramStart"/>
-      <w:r>
-        <w:t>quaternions, but</w:t>
-      </w:r>
-      <w:proofErr w:type="gramEnd"/>
-      <w:r>
-        <w:t xml:space="preserve"> controls them via Euler angle rotations. This is why the control script in the Unity requires a 180/pi factor to be multiplied against the same rotation values it just exported into the log file </w:t>
-      </w:r>
-      <w:proofErr w:type="gramStart"/>
-      <w:r>
-        <w:t>in order to</w:t>
-      </w:r>
-      <w:proofErr w:type="gramEnd"/>
-      <w:r>
         <w:t xml:space="preserve"> animate the URDF. But it also means that </w:t>
       </w:r>
       <w:r>
@@ -5025,7 +5349,11 @@
         <w:t>that we need to resolve before doing GPR</w:t>
       </w:r>
       <w:r>
-        <w:t>. They’re artifacts, not data. There is a function within the python code that will smooth them out.</w:t>
+        <w:t xml:space="preserve">. They’re </w:t>
+      </w:r>
+      <w:r>
+        <w:lastRenderedPageBreak/>
+        <w:t>artifacts, not data. There is a function within the python code that will smooth them out.</w:t>
       </w:r>
     </w:p>
     <w:p>

</xml_diff>

<commit_message>
Updating instructions doc with details on Unity project initialization
</commit_message>
<xml_diff>
--- a/Resources for VR Study Creation - readme.docx
+++ b/Resources for VR Study Creation - readme.docx
@@ -78,7 +78,13 @@
         </w:numPr>
       </w:pPr>
       <w:r>
-        <w:t xml:space="preserve">Switch the build settings to Android --&gt; </w:t>
+        <w:t>Switch the build settings to Android</w:t>
+      </w:r>
+      <w:r>
+        <w:t>, then Refresh the dropdown next to “Run Device” and click on the Quest 2 when it shows up (after you’ve connected it to your computer)</w:t>
+      </w:r>
+      <w:r>
+        <w:t>. There may be a build speed reason to change the texture compression option, but I’ve left it at the default.</w:t>
       </w:r>
     </w:p>
     <w:p>
@@ -102,7 +108,15 @@
         </w:numPr>
       </w:pPr>
       <w:r>
-        <w:t xml:space="preserve">I originally started with the following packages from the Package Manager (Windows -&gt; Package Manager): XR Plugin Management, OpenXR Plugin. In order to operate any GUI stuff, you’ll also need to add the XR Interaction Toolkit and possibly the Universal RP (Render Pipeline). I followed this tutorial to get the GUI stuff to work: </w:t>
+        <w:t xml:space="preserve">I originally started with the following packages from the Package Manager (Windows -&gt; Package Manager): XR Plugin Management, </w:t>
+      </w:r>
+      <w:proofErr w:type="spellStart"/>
+      <w:r>
+        <w:t>OpenXR</w:t>
+      </w:r>
+      <w:proofErr w:type="spellEnd"/>
+      <w:r>
+        <w:t xml:space="preserve"> Plugin. In order to operate any GUI stuff, you’ll also need to add the XR Interaction Toolkit and possibly the Universal RP (Render Pipeline). I followed this tutorial to get the GUI stuff to work: </w:t>
       </w:r>
       <w:r>
         <w:t>https://learn.unity.com/course/create-with-vr?uv=2020.3</w:t>
@@ -153,7 +167,15 @@
         </w:numPr>
       </w:pPr>
       <w:r>
-        <w:t>When you put on your headset, you’ll get a prompt asking you to confirm data transfer and then another prompt asking to allow your computer’s specific RSA fingerprint. You need to accept both. If the second prompt doesn’t appear, unplug and replug it in</w:t>
+        <w:t xml:space="preserve">When you put on your headset, you’ll get a prompt asking you to confirm data transfer and then another prompt asking to allow your computer’s specific RSA fingerprint. You need to accept both. If the second prompt doesn’t appear, unplug and </w:t>
+      </w:r>
+      <w:proofErr w:type="spellStart"/>
+      <w:r>
+        <w:t>replug</w:t>
+      </w:r>
+      <w:proofErr w:type="spellEnd"/>
+      <w:r>
+        <w:t xml:space="preserve"> it in</w:t>
       </w:r>
     </w:p>
     <w:p>
@@ -255,10 +277,26 @@
         <w:t>Theoretically, it also allows you</w:t>
       </w:r>
       <w:r>
-        <w:t xml:space="preserve"> to download an .apk directly to your headset.</w:t>
-      </w:r>
-      <w:r>
-        <w:t xml:space="preserve"> I’ve had better luck with SideQuest.</w:t>
+        <w:t xml:space="preserve"> to download an .</w:t>
+      </w:r>
+      <w:proofErr w:type="spellStart"/>
+      <w:r>
+        <w:t>apk</w:t>
+      </w:r>
+      <w:proofErr w:type="spellEnd"/>
+      <w:r>
+        <w:t xml:space="preserve"> directly to your headset.</w:t>
+      </w:r>
+      <w:r>
+        <w:t xml:space="preserve"> I’ve had better luck with </w:t>
+      </w:r>
+      <w:proofErr w:type="spellStart"/>
+      <w:r>
+        <w:t>SideQuest</w:t>
+      </w:r>
+      <w:proofErr w:type="spellEnd"/>
+      <w:r>
+        <w:t>.</w:t>
       </w:r>
     </w:p>
     <w:p>
@@ -270,11 +308,24 @@
         </w:numPr>
       </w:pPr>
       <w:r>
-        <w:t>Downloading an already-existing .apk onto your headset</w:t>
-      </w:r>
-      <w:r>
-        <w:t xml:space="preserve"> using SideQuest</w:t>
-      </w:r>
+        <w:t>Downloading an already-existing .</w:t>
+      </w:r>
+      <w:proofErr w:type="spellStart"/>
+      <w:r>
+        <w:t>apk</w:t>
+      </w:r>
+      <w:proofErr w:type="spellEnd"/>
+      <w:r>
+        <w:t xml:space="preserve"> onto your headset</w:t>
+      </w:r>
+      <w:r>
+        <w:t xml:space="preserve"> using </w:t>
+      </w:r>
+      <w:proofErr w:type="spellStart"/>
+      <w:r>
+        <w:t>SideQuest</w:t>
+      </w:r>
+      <w:proofErr w:type="spellEnd"/>
     </w:p>
     <w:p>
       <w:pPr>
@@ -288,17 +339,25 @@
         <w:t xml:space="preserve">Unity will let you </w:t>
       </w:r>
       <w:r>
-        <w:t>launch a new apk straight from the editor by choosing “build + run” under your Build Settings</w:t>
+        <w:t xml:space="preserve">launch a new </w:t>
+      </w:r>
+      <w:proofErr w:type="spellStart"/>
+      <w:r>
+        <w:t>apk</w:t>
+      </w:r>
+      <w:proofErr w:type="spellEnd"/>
+      <w:r>
+        <w:t xml:space="preserve"> straight from the editor by choosing “build + run” under your Build Settings</w:t>
       </w:r>
       <w:r>
         <w:t xml:space="preserve">, but </w:t>
       </w:r>
       <w:r>
-        <w:t xml:space="preserve">once your APK is built, you don’t need to rebuild it in order to launch it on your Oculus. If it’s already downloaded, go to your list of existing apps. The default is to display only Unity apps, so click on the dropdown in the upper right corner from inside your headset and it should give you other options. Scroll all the way down to “Unknown Sources” and then you </w:t>
+        <w:t xml:space="preserve">once your APK is built, you don’t need to rebuild it in order to launch it on your Oculus. If it’s already downloaded, go to your list of existing apps. The default is to display only Unity apps, so click on the </w:t>
       </w:r>
       <w:r>
         <w:lastRenderedPageBreak/>
-        <w:t>should be able to see your app. It might give you a warning about unverified sources; you built this yourself so just skip it.</w:t>
+        <w:t>dropdown in the upper right corner from inside your headset and it should give you other options. Scroll all the way down to “Unknown Sources” and then you should be able to see your app. It might give you a warning about unverified sources; you built this yourself so just skip it.</w:t>
       </w:r>
     </w:p>
     <w:p>
@@ -310,7 +369,31 @@
         </w:numPr>
       </w:pPr>
       <w:r>
-        <w:t>This allows you to play or restart an apk you’ve already installed. If you have the .apk but have not loaded it to your Oculus for some reason, open SideQuest and click the “upload” icon (it’s closer to the middle of the bar of icons on the top right). It’ll let you know if there have been any errors in uploading or if your Oculus can’t be found and you need to unplug and click through some dialogue boxes again.</w:t>
+        <w:t xml:space="preserve">This allows you to play or restart an </w:t>
+      </w:r>
+      <w:proofErr w:type="spellStart"/>
+      <w:r>
+        <w:t>apk</w:t>
+      </w:r>
+      <w:proofErr w:type="spellEnd"/>
+      <w:r>
+        <w:t xml:space="preserve"> you’ve already installed. If you have the .</w:t>
+      </w:r>
+      <w:proofErr w:type="spellStart"/>
+      <w:r>
+        <w:t>apk</w:t>
+      </w:r>
+      <w:proofErr w:type="spellEnd"/>
+      <w:r>
+        <w:t xml:space="preserve"> but have not loaded it to your Oculus for some reason, open </w:t>
+      </w:r>
+      <w:proofErr w:type="spellStart"/>
+      <w:r>
+        <w:t>SideQuest</w:t>
+      </w:r>
+      <w:proofErr w:type="spellEnd"/>
+      <w:r>
+        <w:t xml:space="preserve"> and click the “upload” icon (it’s closer to the middle of the bar of icons on the top right). It’ll let you know if there have been any errors in uploading or if your Oculus can’t be found and you need to unplug and click through some dialogue boxes again.</w:t>
       </w:r>
     </w:p>
     <w:p>
@@ -372,7 +455,15 @@
         </w:numPr>
       </w:pPr>
       <w:r>
-        <w:t>ROS command to create URDF from a .xacro in the Melodic distribution:</w:t>
+        <w:t>ROS command to create URDF from a .</w:t>
+      </w:r>
+      <w:proofErr w:type="spellStart"/>
+      <w:r>
+        <w:t>xacro</w:t>
+      </w:r>
+      <w:proofErr w:type="spellEnd"/>
+      <w:r>
+        <w:t xml:space="preserve"> in the Melodic distribution:</w:t>
       </w:r>
     </w:p>
     <w:p>
@@ -389,7 +480,87 @@
           <w:b/>
           <w:bCs/>
         </w:rPr>
-        <w:t>“rosrun xacro xacro [name.xacro] &gt; [name.urdf]”</w:t>
+        <w:t>“</w:t>
+      </w:r>
+      <w:proofErr w:type="spellStart"/>
+      <w:r>
+        <w:rPr>
+          <w:b/>
+          <w:bCs/>
+        </w:rPr>
+        <w:t>rosrun</w:t>
+      </w:r>
+      <w:proofErr w:type="spellEnd"/>
+      <w:r>
+        <w:rPr>
+          <w:b/>
+          <w:bCs/>
+        </w:rPr>
+        <w:t xml:space="preserve"> </w:t>
+      </w:r>
+      <w:proofErr w:type="spellStart"/>
+      <w:r>
+        <w:rPr>
+          <w:b/>
+          <w:bCs/>
+        </w:rPr>
+        <w:t>xacro</w:t>
+      </w:r>
+      <w:proofErr w:type="spellEnd"/>
+      <w:r>
+        <w:rPr>
+          <w:b/>
+          <w:bCs/>
+        </w:rPr>
+        <w:t xml:space="preserve"> </w:t>
+      </w:r>
+      <w:proofErr w:type="spellStart"/>
+      <w:r>
+        <w:rPr>
+          <w:b/>
+          <w:bCs/>
+        </w:rPr>
+        <w:t>xacro</w:t>
+      </w:r>
+      <w:proofErr w:type="spellEnd"/>
+      <w:r>
+        <w:rPr>
+          <w:b/>
+          <w:bCs/>
+        </w:rPr>
+        <w:t xml:space="preserve"> [</w:t>
+      </w:r>
+      <w:proofErr w:type="spellStart"/>
+      <w:r>
+        <w:rPr>
+          <w:b/>
+          <w:bCs/>
+        </w:rPr>
+        <w:t>name.xacro</w:t>
+      </w:r>
+      <w:proofErr w:type="spellEnd"/>
+      <w:r>
+        <w:rPr>
+          <w:b/>
+          <w:bCs/>
+        </w:rPr>
+        <w:t>] &gt; [</w:t>
+      </w:r>
+      <w:proofErr w:type="spellStart"/>
+      <w:r>
+        <w:rPr>
+          <w:b/>
+          <w:bCs/>
+        </w:rPr>
+        <w:t>name.urdf</w:t>
+      </w:r>
+      <w:proofErr w:type="spellEnd"/>
+      <w:r>
+        <w:rPr>
+          <w:b/>
+          <w:bCs/>
+        </w:rPr>
+        <w:t>]”</w:t>
       </w:r>
     </w:p>
     <w:p>
@@ -401,7 +572,15 @@
         </w:numPr>
       </w:pPr>
       <w:r>
-        <w:t>You can use “check_urdf” as a command afterwards to make sure it ran</w:t>
+        <w:t>You can use “</w:t>
+      </w:r>
+      <w:proofErr w:type="spellStart"/>
+      <w:r>
+        <w:t>check_urdf</w:t>
+      </w:r>
+      <w:proofErr w:type="spellEnd"/>
+      <w:r>
+        <w:t>” as a command afterwards to make sure it ran</w:t>
       </w:r>
     </w:p>
     <w:p>
@@ -419,7 +598,35 @@
         <w:rPr>
           <w:highlight w:val="yellow"/>
         </w:rPr>
-        <w:t xml:space="preserve">Biggest problem I’ve found if it doesn’t run: $ROS_PACKAGE_PATH doesn’t include the directory with your xacro file. (Some of the .xacro files have “find &lt;pkg&gt; in the first handful of lines; if the &lt;pkg&gt; path isn’t in the $ROS_PACKAGE_PATH, add it </w:t>
+        <w:t xml:space="preserve">Biggest problem I’ve found if it doesn’t run: $ROS_PACKAGE_PATH doesn’t include the directory with your </w:t>
+      </w:r>
+      <w:proofErr w:type="spellStart"/>
+      <w:r>
+        <w:rPr>
+          <w:highlight w:val="yellow"/>
+        </w:rPr>
+        <w:t>xacro</w:t>
+      </w:r>
+      <w:proofErr w:type="spellEnd"/>
+      <w:r>
+        <w:rPr>
+          <w:highlight w:val="yellow"/>
+        </w:rPr>
+        <w:t xml:space="preserve"> file. (Some of the .</w:t>
+      </w:r>
+      <w:proofErr w:type="spellStart"/>
+      <w:r>
+        <w:rPr>
+          <w:highlight w:val="yellow"/>
+        </w:rPr>
+        <w:t>xacro</w:t>
+      </w:r>
+      <w:proofErr w:type="spellEnd"/>
+      <w:r>
+        <w:rPr>
+          <w:highlight w:val="yellow"/>
+        </w:rPr>
+        <w:t xml:space="preserve"> files have “find &lt;pkg&gt; in the first handful of lines; if the &lt;pkg&gt; path isn’t in the $ROS_PACKAGE_PATH, add it </w:t>
       </w:r>
     </w:p>
     <w:p>
@@ -441,16 +648,44 @@
           <w:bCs/>
           <w:highlight w:val="yellow"/>
         </w:rPr>
-        <w:t>export ROS_PACKAGE_PATH=$ROS_PACKAGE_PATH:/home/&lt;usr&gt;/ &lt;path_</w:t>
-      </w:r>
+        <w:t>export ROS_PACKAGE_PATH=$ROS_PACKAGE_PATH:/home/&lt;</w:t>
+      </w:r>
+      <w:proofErr w:type="spellStart"/>
       <w:r>
         <w:rPr>
           <w:b/>
           <w:bCs/>
           <w:highlight w:val="yellow"/>
         </w:rPr>
+        <w:t>usr</w:t>
+      </w:r>
+      <w:proofErr w:type="spellEnd"/>
+      <w:r>
+        <w:rPr>
+          <w:b/>
+          <w:bCs/>
+          <w:highlight w:val="yellow"/>
+        </w:rPr>
+        <w:t>&gt;/ &lt;</w:t>
+      </w:r>
+      <w:proofErr w:type="spellStart"/>
+      <w:r>
+        <w:rPr>
+          <w:b/>
+          <w:bCs/>
+          <w:highlight w:val="yellow"/>
+        </w:rPr>
+        <w:t>path_</w:t>
+      </w:r>
+      <w:r>
+        <w:rPr>
+          <w:b/>
+          <w:bCs/>
+          <w:highlight w:val="yellow"/>
+        </w:rPr>
         <w:t>to_your_urdf_directory</w:t>
       </w:r>
+      <w:proofErr w:type="spellEnd"/>
       <w:r>
         <w:rPr>
           <w:b/>
@@ -469,7 +704,15 @@
         </w:numPr>
       </w:pPr>
       <w:r>
-        <w:t>Second biggest problem: not using the correct xacro file. Some are subfiles referenced by others; you want the top-most one.</w:t>
+        <w:t xml:space="preserve">Second biggest problem: not using the correct </w:t>
+      </w:r>
+      <w:proofErr w:type="spellStart"/>
+      <w:r>
+        <w:t>xacro</w:t>
+      </w:r>
+      <w:proofErr w:type="spellEnd"/>
+      <w:r>
+        <w:t xml:space="preserve"> file. Some are subfiles referenced by others; you want the top-most one.</w:t>
       </w:r>
     </w:p>
     <w:p>
@@ -487,7 +730,23 @@
         <w:t xml:space="preserve">: Copy the entire folder into Assets/URDF/ in your Unity project--not just the URDF; you need meshes too, and you need to maintain the folder hierarchy that’s described in your </w:t>
       </w:r>
       <w:r>
-        <w:t xml:space="preserve">.urdf file. Then right-click on the urdf you just made and click on “Import Robot from Selected URDF File” (which should be available once you finish importing the URDF-Importer and following the instructions in its README). </w:t>
+        <w:t>.</w:t>
+      </w:r>
+      <w:proofErr w:type="spellStart"/>
+      <w:r>
+        <w:t>urdf</w:t>
+      </w:r>
+      <w:proofErr w:type="spellEnd"/>
+      <w:r>
+        <w:t xml:space="preserve"> file. Then right-click on the </w:t>
+      </w:r>
+      <w:proofErr w:type="spellStart"/>
+      <w:r>
+        <w:t>urdf</w:t>
+      </w:r>
+      <w:proofErr w:type="spellEnd"/>
+      <w:r>
+        <w:t xml:space="preserve"> you just made and click on “Import Robot from Selected URDF File” (which should be available once you finish importing the URDF-Importer and following the instructions in its README). </w:t>
       </w:r>
     </w:p>
     <w:p>
@@ -499,6 +758,7 @@
         <w:rPr>
           <w:noProof/>
         </w:rPr>
+        <w:lastRenderedPageBreak/>
         <w:drawing>
           <wp:inline distT="0" distB="0" distL="0" distR="0" wp14:anchorId="468B2D10" wp14:editId="19AF0386">
             <wp:extent cx="5039360" cy="2827655"/>
@@ -561,7 +821,6 @@
         </w:numPr>
       </w:pPr>
       <w:r>
-        <w:lastRenderedPageBreak/>
         <w:t>T</w:t>
       </w:r>
       <w:r>
@@ -574,7 +833,23 @@
         <w:t xml:space="preserve"> </w:t>
       </w:r>
       <w:r>
-        <w:t xml:space="preserve">(i.e. “Assets/URDF/” instead of “Assets/URDF/anki_description/meshes/*dae”) </w:t>
+        <w:t>(i.e. “Assets/URDF/” instead of “Assets/URDF/</w:t>
+      </w:r>
+      <w:proofErr w:type="spellStart"/>
+      <w:r>
+        <w:t>anki_description</w:t>
+      </w:r>
+      <w:proofErr w:type="spellEnd"/>
+      <w:r>
+        <w:t>/meshes/*</w:t>
+      </w:r>
+      <w:proofErr w:type="spellStart"/>
+      <w:r>
+        <w:t>dae</w:t>
+      </w:r>
+      <w:proofErr w:type="spellEnd"/>
+      <w:r>
+        <w:t xml:space="preserve">”) </w:t>
       </w:r>
       <w:r>
         <w:t>and things should start importing fine.</w:t>
@@ -648,6 +923,7 @@
       <w:r>
         <w:t xml:space="preserve">uilt-in </w:t>
       </w:r>
+      <w:proofErr w:type="spellStart"/>
       <w:r>
         <w:t>C</w:t>
       </w:r>
@@ -655,7 +931,11 @@
         <w:t>ontroller</w:t>
       </w:r>
       <w:r>
-        <w:t>.cs script</w:t>
+        <w:t>.cs</w:t>
+      </w:r>
+      <w:proofErr w:type="spellEnd"/>
+      <w:r>
+        <w:t xml:space="preserve"> script</w:t>
       </w:r>
       <w:r>
         <w:t xml:space="preserve"> can be enabled after importing. Here are the recommended parameters </w:t>
@@ -677,6 +957,7 @@
         <w:rPr>
           <w:noProof/>
         </w:rPr>
+        <w:lastRenderedPageBreak/>
         <w:drawing>
           <wp:inline distT="0" distB="0" distL="0" distR="0" wp14:anchorId="2D4507B5" wp14:editId="4C456FC4">
             <wp:extent cx="3400425" cy="2628900"/>
@@ -723,7 +1004,15 @@
         </w:numPr>
       </w:pPr>
       <w:r>
-        <w:t>There are multiple versions of the Controller.cs file</w:t>
+        <w:t xml:space="preserve">There are multiple versions of the </w:t>
+      </w:r>
+      <w:proofErr w:type="spellStart"/>
+      <w:r>
+        <w:t>Controller.cs</w:t>
+      </w:r>
+      <w:proofErr w:type="spellEnd"/>
+      <w:r>
+        <w:t xml:space="preserve"> file</w:t>
       </w:r>
       <w:r>
         <w:t xml:space="preserve">. I create an empty Child </w:t>
@@ -741,10 +1030,34 @@
         <w:t xml:space="preserve"> </w:t>
       </w:r>
       <w:r>
-        <w:t xml:space="preserve">in the SampleScene hierarchy </w:t>
-      </w:r>
-      <w:r>
-        <w:t xml:space="preserve">and label it “Controller,” then disable the built-in Controller.cs and “Add Component” to this new Child. The current recommended option is “ControllerFullExploration.cs”: </w:t>
+        <w:t xml:space="preserve">in the </w:t>
+      </w:r>
+      <w:proofErr w:type="spellStart"/>
+      <w:r>
+        <w:t>SampleScene</w:t>
+      </w:r>
+      <w:proofErr w:type="spellEnd"/>
+      <w:r>
+        <w:t xml:space="preserve"> hierarchy </w:t>
+      </w:r>
+      <w:r>
+        <w:t xml:space="preserve">and label it “Controller,” then disable the built-in </w:t>
+      </w:r>
+      <w:proofErr w:type="spellStart"/>
+      <w:r>
+        <w:t>Controller.cs</w:t>
+      </w:r>
+      <w:proofErr w:type="spellEnd"/>
+      <w:r>
+        <w:t xml:space="preserve"> and “Add Component” to this new Child. The current recommended option is “</w:t>
+      </w:r>
+      <w:proofErr w:type="spellStart"/>
+      <w:r>
+        <w:t>ControllerFullExploration.cs</w:t>
+      </w:r>
+      <w:proofErr w:type="spellEnd"/>
+      <w:r>
+        <w:t xml:space="preserve">”: </w:t>
       </w:r>
     </w:p>
     <w:p>
@@ -755,8 +1068,13 @@
           <w:numId w:val="1"/>
         </w:numPr>
       </w:pPr>
-      <w:r>
-        <w:t xml:space="preserve">Controller.cs: default, auto-generated, permits control </w:t>
+      <w:proofErr w:type="spellStart"/>
+      <w:r>
+        <w:t>Controller.cs</w:t>
+      </w:r>
+      <w:proofErr w:type="spellEnd"/>
+      <w:r>
+        <w:t xml:space="preserve">: default, auto-generated, permits control </w:t>
       </w:r>
       <w:r>
         <w:t xml:space="preserve">of the URDF joint by joint, </w:t>
@@ -773,8 +1091,13 @@
           <w:numId w:val="1"/>
         </w:numPr>
       </w:pPr>
-      <w:r>
-        <w:t xml:space="preserve">ControllerWithOculus.cs: modified script controls URDF </w:t>
+      <w:proofErr w:type="spellStart"/>
+      <w:r>
+        <w:t>ControllerWithOculus.cs</w:t>
+      </w:r>
+      <w:proofErr w:type="spellEnd"/>
+      <w:r>
+        <w:t xml:space="preserve">: modified script controls URDF </w:t>
       </w:r>
       <w:r>
         <w:t xml:space="preserve">joint by joint, </w:t>
@@ -797,8 +1120,21 @@
           <w:numId w:val="1"/>
         </w:numPr>
       </w:pPr>
-      <w:r>
-        <w:t xml:space="preserve">ControllerFromLogFile.cs: reads in a csv file generated by MoveIt </w:t>
+      <w:proofErr w:type="spellStart"/>
+      <w:r>
+        <w:t>ControllerFromLogFile.cs</w:t>
+      </w:r>
+      <w:proofErr w:type="spellEnd"/>
+      <w:r>
+        <w:t xml:space="preserve">: reads in a csv file generated by </w:t>
+      </w:r>
+      <w:proofErr w:type="spellStart"/>
+      <w:r>
+        <w:t>MoveIt</w:t>
+      </w:r>
+      <w:proofErr w:type="spellEnd"/>
+      <w:r>
+        <w:t xml:space="preserve"> </w:t>
       </w:r>
       <w:r>
         <w:t xml:space="preserve">(titled “corrected_positions.csv” </w:t>
@@ -807,7 +1143,15 @@
         <w:t>and moves the URDF to follow the trajectory thus documented</w:t>
       </w:r>
       <w:r>
-        <w:t xml:space="preserve">. For information on how to use MoveIt to generate </w:t>
+        <w:t xml:space="preserve">. For information on how to use </w:t>
+      </w:r>
+      <w:proofErr w:type="spellStart"/>
+      <w:r>
+        <w:t>MoveIt</w:t>
+      </w:r>
+      <w:proofErr w:type="spellEnd"/>
+      <w:r>
+        <w:t xml:space="preserve"> to generate </w:t>
       </w:r>
       <w:r>
         <w:t xml:space="preserve">csv files, see </w:t>
@@ -879,8 +1223,21 @@
           <w:numId w:val="1"/>
         </w:numPr>
       </w:pPr>
-      <w:r>
-        <w:t xml:space="preserve">ControllerFullExploration.cs: Instead of using a pre-planned MoveIt path to generate moment-by-moment full-body </w:t>
+      <w:proofErr w:type="spellStart"/>
+      <w:r>
+        <w:t>ControllerFullExploration.cs</w:t>
+      </w:r>
+      <w:proofErr w:type="spellEnd"/>
+      <w:r>
+        <w:t xml:space="preserve">: Instead of using a pre-planned </w:t>
+      </w:r>
+      <w:proofErr w:type="spellStart"/>
+      <w:r>
+        <w:t>MoveIt</w:t>
+      </w:r>
+      <w:proofErr w:type="spellEnd"/>
+      <w:r>
+        <w:t xml:space="preserve"> path to generate moment-by-moment full-body </w:t>
       </w:r>
       <w:r>
         <w:t>poses</w:t>
@@ -889,14 +1246,173 @@
         <w:t xml:space="preserve">, </w:t>
       </w:r>
       <w:r>
-        <w:t xml:space="preserve">target joint angles can be set and the robot can “drive” to them. In order to span a reasonable portion of the URDF workspace, this script generates a sequence of random joint angle </w:t>
+        <w:t xml:space="preserve">target joint angles can be set and the robot can “drive” to them. In order to span a reasonable portion of the URDF workspace, this script generates a sequence of random joint angle combinations based on a random number seed, subsamples the list to a trajectory that can fit within 5 minutes, and then drives the robot URDF through that sequence of poses. </w:t>
+      </w:r>
+      <w:r>
+        <w:t>This script also has modifications to allow it to take turns with other URDFs, so that the different robots are operated sequentially and their associated information is saved into different .csv files.</w:t>
+      </w:r>
+    </w:p>
+    <w:p>
+      <w:pPr>
+        <w:pStyle w:val="ListParagraph"/>
+        <w:numPr>
+          <w:ilvl w:val="1"/>
+          <w:numId w:val="1"/>
+        </w:numPr>
+      </w:pPr>
+      <w:r>
+        <w:t>Note: if anything breaks in your project, you’ll likely get crazy random motion from the robot. Backtrack and try again</w:t>
+      </w:r>
+      <w:r>
+        <w:t xml:space="preserve">, or check to make sure all your </w:t>
+      </w:r>
+      <w:proofErr w:type="spellStart"/>
+      <w:r>
+        <w:t>GameObject</w:t>
+      </w:r>
+      <w:proofErr w:type="spellEnd"/>
+      <w:r>
+        <w:t xml:space="preserve"> references are populated and valid</w:t>
+      </w:r>
+      <w:r>
+        <w:t xml:space="preserve">. I’ve had this behavior when I tried to call or access a Game Object in the project that was not available or active—even when it wasn’t the robot Game Object, but a </w:t>
+      </w:r>
+      <w:proofErr w:type="spellStart"/>
+      <w:r>
+        <w:t>TextMeshPro</w:t>
+      </w:r>
+      <w:proofErr w:type="spellEnd"/>
+      <w:r>
+        <w:t xml:space="preserve"> Debug Report or something.</w:t>
+      </w:r>
+    </w:p>
+    <w:p>
+      <w:pPr>
+        <w:pStyle w:val="ListParagraph"/>
+        <w:numPr>
+          <w:ilvl w:val="0"/>
+          <w:numId w:val="1"/>
+        </w:numPr>
+        <w:rPr>
+          <w:u w:val="single"/>
+        </w:rPr>
+      </w:pPr>
+      <w:r>
+        <w:rPr>
+          <w:u w:val="single"/>
+        </w:rPr>
+        <w:t>Recording URDF and User Poses</w:t>
+      </w:r>
+    </w:p>
+    <w:p>
+      <w:pPr>
+        <w:pStyle w:val="ListParagraph"/>
+        <w:numPr>
+          <w:ilvl w:val="1"/>
+          <w:numId w:val="1"/>
+        </w:numPr>
+      </w:pPr>
+      <w:r>
+        <w:t xml:space="preserve">The </w:t>
+      </w:r>
+      <w:proofErr w:type="spellStart"/>
+      <w:r>
+        <w:t>PosPotRecorder.cs</w:t>
+      </w:r>
+      <w:proofErr w:type="spellEnd"/>
+      <w:r>
+        <w:t xml:space="preserve"> file can be inserted as many times as necessary into the Hierarchy within the Scene. (I </w:t>
+      </w:r>
+      <w:r>
+        <w:t xml:space="preserve">attach it underneath every </w:t>
+      </w:r>
+      <w:proofErr w:type="spellStart"/>
+      <w:r>
+        <w:t>HandAnchor</w:t>
+      </w:r>
+      <w:proofErr w:type="spellEnd"/>
+      <w:r>
+        <w:t xml:space="preserve"> or </w:t>
+      </w:r>
+      <w:proofErr w:type="spellStart"/>
+      <w:r>
+        <w:t>EndEffector</w:t>
+      </w:r>
+      <w:proofErr w:type="spellEnd"/>
+      <w:r>
+        <w:t xml:space="preserve"> that I might want to record pose info for, but it </w:t>
+      </w:r>
+      <w:r>
+        <w:t xml:space="preserve">has a public input field where you can </w:t>
       </w:r>
       <w:r>
         <w:lastRenderedPageBreak/>
-        <w:t xml:space="preserve">combinations based on a random number seed, subsamples the list to a trajectory that can fit within 5 minutes, and then drives the robot URDF through that sequence of poses. </w:t>
-      </w:r>
-      <w:r>
-        <w:t>This script also has modifications to allow it to take turns with other URDFs, so that the different robots are operated sequentially and their associated information is saved into different .csv files.</w:t>
+        <w:t xml:space="preserve">drag the Transform or </w:t>
+      </w:r>
+      <w:proofErr w:type="spellStart"/>
+      <w:r>
+        <w:t>GameObject</w:t>
+      </w:r>
+      <w:proofErr w:type="spellEnd"/>
+      <w:r>
+        <w:t xml:space="preserve"> of your choice, so all the scripts could technically live under one </w:t>
+      </w:r>
+      <w:proofErr w:type="spellStart"/>
+      <w:r>
+        <w:t>GameObject</w:t>
+      </w:r>
+      <w:proofErr w:type="spellEnd"/>
+      <w:r>
+        <w:t xml:space="preserve"> if you wanted). It will record the Transform information (</w:t>
+      </w:r>
+      <w:r>
+        <w:t xml:space="preserve">position and rotation about X/Y/Z axes) into a csv which is labeled according to the </w:t>
+      </w:r>
+      <w:proofErr w:type="spellStart"/>
+      <w:r>
+        <w:t>GameObject</w:t>
+      </w:r>
+      <w:proofErr w:type="spellEnd"/>
+      <w:r>
+        <w:t xml:space="preserve"> name. </w:t>
+      </w:r>
+    </w:p>
+    <w:p>
+      <w:pPr>
+        <w:pStyle w:val="ListParagraph"/>
+        <w:numPr>
+          <w:ilvl w:val="2"/>
+          <w:numId w:val="1"/>
+        </w:numPr>
+        <w:rPr>
+          <w:highlight w:val="green"/>
+        </w:rPr>
+      </w:pPr>
+      <w:r>
+        <w:t xml:space="preserve">Note that the </w:t>
+      </w:r>
+      <w:r>
+        <w:t xml:space="preserve">Transform information will be stored </w:t>
+      </w:r>
+      <w:r>
+        <w:t>as a weird mixture of Euler angle and quaternion: Unity stores Transform data as quaternions in radians, but handles</w:t>
+      </w:r>
+      <w:r>
+        <w:t xml:space="preserve"> translations and rotations along the X/Y/Z axes and by degrees. Since </w:t>
+      </w:r>
+      <w:proofErr w:type="spellStart"/>
+      <w:r>
+        <w:t>MoveIt</w:t>
+      </w:r>
+      <w:proofErr w:type="spellEnd"/>
+      <w:r>
+        <w:t xml:space="preserve"> also uses radians, the Controller scripts are designed to transform inputs from the csv files by a factor of 180/pi in order to </w:t>
+      </w:r>
+      <w:r>
+        <w:t xml:space="preserve">create the desired range of motion. However, this may be resulting in discontinuities in logged data. </w:t>
+      </w:r>
+      <w:r>
+        <w:t>Double check to make sure you understand the nature of your input and output transforms.</w:t>
       </w:r>
     </w:p>
     <w:p>
@@ -908,31 +1424,93 @@
         </w:numPr>
       </w:pPr>
       <w:r>
-        <w:t>Note: if anything breaks in your project, you’ll likely get crazy random motion from the robot. Backtrack and try again</w:t>
-      </w:r>
-      <w:r>
-        <w:t>, or check to make sure all your GameObject references are populated and valid</w:t>
-      </w:r>
-      <w:r>
-        <w:t>. I’ve had this behavior when I tried to call or access a Game Object in the project that was not available or active—even when it wasn’t the robot Game Object, but a TextMeshPro Debug Report or something.</w:t>
-      </w:r>
-    </w:p>
-    <w:p>
-      <w:pPr>
-        <w:pStyle w:val="ListParagraph"/>
-        <w:numPr>
-          <w:ilvl w:val="0"/>
-          <w:numId w:val="1"/>
-        </w:numPr>
-        <w:rPr>
-          <w:u w:val="single"/>
-        </w:rPr>
-      </w:pPr>
-      <w:r>
-        <w:rPr>
-          <w:u w:val="single"/>
-        </w:rPr>
-        <w:t>Recording URDF and User Poses</w:t>
+        <w:t xml:space="preserve">The </w:t>
+      </w:r>
+      <w:proofErr w:type="spellStart"/>
+      <w:r>
+        <w:t>JointRecorder.cs</w:t>
+      </w:r>
+      <w:proofErr w:type="spellEnd"/>
+      <w:r>
+        <w:t xml:space="preserve"> file generates files similarly to the </w:t>
+      </w:r>
+      <w:proofErr w:type="spellStart"/>
+      <w:r>
+        <w:t>PosPotRecorder</w:t>
+      </w:r>
+      <w:proofErr w:type="spellEnd"/>
+      <w:r>
+        <w:t xml:space="preserve">, but instead of recording position and orientation information, it stores the joint angles for each of the numerically-labeled joints in the URDF. </w:t>
+      </w:r>
+    </w:p>
+    <w:p>
+      <w:pPr>
+        <w:pStyle w:val="ListParagraph"/>
+        <w:numPr>
+          <w:ilvl w:val="2"/>
+          <w:numId w:val="1"/>
+        </w:numPr>
+      </w:pPr>
+      <w:r>
+        <w:t xml:space="preserve">Note that this script runs continuously, and that the size of the target file is not </w:t>
+      </w:r>
+      <w:r>
+        <w:t xml:space="preserve">based on the input controlpositions.csv file and cannot be </w:t>
+      </w:r>
+      <w:r>
+        <w:t>known from the beginning. Therefore, instead of storing all joint values into a variable that is then written into a csv</w:t>
+      </w:r>
+      <w:r>
+        <w:t xml:space="preserve"> at the end of a run</w:t>
+      </w:r>
+      <w:r>
+        <w:t>, the &lt;</w:t>
+      </w:r>
+      <w:proofErr w:type="spellStart"/>
+      <w:r>
+        <w:t>urdf_name</w:t>
+      </w:r>
+      <w:proofErr w:type="spellEnd"/>
+      <w:r>
+        <w:t>&gt;_</w:t>
+      </w:r>
+      <w:proofErr w:type="spellStart"/>
+      <w:r>
+        <w:t>JointMotion</w:t>
+      </w:r>
+      <w:proofErr w:type="spellEnd"/>
+      <w:r>
+        <w:t>_&lt;</w:t>
+      </w:r>
+      <w:proofErr w:type="spellStart"/>
+      <w:r>
+        <w:t>run_num</w:t>
+      </w:r>
+      <w:proofErr w:type="spellEnd"/>
+      <w:r>
+        <w:t xml:space="preserve">&gt;.csv file is opened </w:t>
+      </w:r>
+      <w:r>
+        <w:t xml:space="preserve">immediately upon launch and values are stored in it throughout the run. This means that at the end of your data collection, you will have one opened but empty JointMotion.csv file that needs to be deleted. It also means that if you relaunch the </w:t>
+      </w:r>
+      <w:proofErr w:type="spellStart"/>
+      <w:r>
+        <w:t>apk</w:t>
+      </w:r>
+      <w:proofErr w:type="spellEnd"/>
+      <w:r>
+        <w:t xml:space="preserve"> freshly for any testing purposes, it will immediately overwrite the &lt;</w:t>
+      </w:r>
+      <w:proofErr w:type="spellStart"/>
+      <w:r>
+        <w:t>urdf</w:t>
+      </w:r>
+      <w:proofErr w:type="spellEnd"/>
+      <w:r>
+        <w:t>&gt;_JointMotion_1.csv file if it exists.</w:t>
+      </w:r>
+      <w:r>
+        <w:t xml:space="preserve"> There are probably tidier ways of writing this but for now, just be careful.</w:t>
       </w:r>
     </w:p>
     <w:p>
@@ -942,21 +1520,62 @@
           <w:ilvl w:val="1"/>
           <w:numId w:val="1"/>
         </w:numPr>
-      </w:pPr>
-      <w:r>
-        <w:t>The PosPotRecorder.cs</w:t>
-      </w:r>
-      <w:r>
-        <w:t xml:space="preserve"> file can be inserted as many times as necessary into the Hierarchy within the Scene. (I </w:t>
-      </w:r>
-      <w:r>
-        <w:t xml:space="preserve">attach it underneath every HandAnchor or EndEffector that I might want to record pose info for, but it </w:t>
-      </w:r>
-      <w:r>
-        <w:t>has a public input field where you can drag the Transform or GameObject of your choice, so all the scripts could technically live under one GameObject if you wanted). It will record the Transform information (</w:t>
-      </w:r>
-      <w:r>
-        <w:t xml:space="preserve">position and rotation about X/Y/Z axes) into a csv which is labeled according to the GameObject name. </w:t>
+        <w:rPr>
+          <w:color w:val="A6A6A6" w:themeColor="background1" w:themeShade="A6"/>
+        </w:rPr>
+      </w:pPr>
+      <w:r>
+        <w:rPr>
+          <w:color w:val="A6A6A6" w:themeColor="background1" w:themeShade="A6"/>
+        </w:rPr>
+        <w:t>I had intended to transmit info</w:t>
+      </w:r>
+      <w:r>
+        <w:rPr>
+          <w:color w:val="A6A6A6" w:themeColor="background1" w:themeShade="A6"/>
+        </w:rPr>
+        <w:t xml:space="preserve"> to/from the Oculus Quest</w:t>
+      </w:r>
+      <w:r>
+        <w:rPr>
+          <w:color w:val="A6A6A6" w:themeColor="background1" w:themeShade="A6"/>
+        </w:rPr>
+        <w:t xml:space="preserve"> via server, as Jack did for the </w:t>
+      </w:r>
+      <w:proofErr w:type="spellStart"/>
+      <w:r>
+        <w:rPr>
+          <w:color w:val="A6A6A6" w:themeColor="background1" w:themeShade="A6"/>
+        </w:rPr>
+        <w:t>RoboVR</w:t>
+      </w:r>
+      <w:proofErr w:type="spellEnd"/>
+      <w:r>
+        <w:rPr>
+          <w:color w:val="A6A6A6" w:themeColor="background1" w:themeShade="A6"/>
+        </w:rPr>
+        <w:t xml:space="preserve"> Hackathon in October. Instead, I’m doing asynchronous transfer of info via .csv log files. If you need real-time info transfer, there is theoretically a ROS# communication pathway you can set up with Unity (see “Simulating Robots in Unity” from a Google search) but if that doesn’t work, I know we’ve at least got Jack’s method functioning once. </w:t>
+      </w:r>
+    </w:p>
+    <w:p>
+      <w:pPr>
+        <w:pStyle w:val="ListParagraph"/>
+        <w:ind w:left="1080" w:firstLine="360"/>
+        <w:rPr>
+          <w:color w:val="A6A6A6" w:themeColor="background1" w:themeShade="A6"/>
+        </w:rPr>
+      </w:pPr>
+      <w:r>
+        <w:rPr>
+          <w:color w:val="A6A6A6" w:themeColor="background1" w:themeShade="A6"/>
+        </w:rPr>
+        <w:t>To t</w:t>
+      </w:r>
+      <w:r>
+        <w:rPr>
+          <w:color w:val="A6A6A6" w:themeColor="background1" w:themeShade="A6"/>
+        </w:rPr>
+        <w:t>ransmit info to/from a server using JSONs:</w:t>
       </w:r>
     </w:p>
     <w:p>
@@ -967,144 +1586,42 @@
           <w:numId w:val="1"/>
         </w:numPr>
         <w:rPr>
-          <w:highlight w:val="green"/>
-        </w:rPr>
-      </w:pPr>
-      <w:r>
-        <w:t xml:space="preserve">Note that the </w:t>
-      </w:r>
-      <w:r>
-        <w:t xml:space="preserve">Transform information will be stored </w:t>
-      </w:r>
-      <w:r>
-        <w:t>as a weird mixture of Euler angle and quaternion: Unity stores Transform data as quaternions in radians, but handles</w:t>
-      </w:r>
-      <w:r>
-        <w:t xml:space="preserve"> translations and rotations along the X/Y/Z axes and by degrees. Since MoveIt also uses radians, the Controller scripts are designed to transform inputs from the csv files by a factor of 180/pi in order to </w:t>
-      </w:r>
-      <w:r>
-        <w:t xml:space="preserve">create the desired range of motion. However, this may be resulting in discontinuities in logged data. </w:t>
-      </w:r>
-      <w:r>
-        <w:t>Double check to make sure you understand the nature of your input and output transforms.</w:t>
-      </w:r>
-    </w:p>
-    <w:p>
-      <w:pPr>
-        <w:pStyle w:val="ListParagraph"/>
-        <w:numPr>
-          <w:ilvl w:val="1"/>
-          <w:numId w:val="1"/>
-        </w:numPr>
-      </w:pPr>
-      <w:r>
-        <w:t xml:space="preserve">The JointRecorder.cs file generates files similarly to the PosPotRecorder, but instead of recording position and orientation information, it stores the joint angles for each of the numerically-labeled joints in the URDF. </w:t>
-      </w:r>
-    </w:p>
-    <w:p>
-      <w:pPr>
-        <w:pStyle w:val="ListParagraph"/>
-        <w:numPr>
-          <w:ilvl w:val="2"/>
-          <w:numId w:val="1"/>
-        </w:numPr>
-      </w:pPr>
-      <w:r>
-        <w:t xml:space="preserve">Note that this script runs continuously, and that the size of the target file is not </w:t>
-      </w:r>
-      <w:r>
-        <w:t xml:space="preserve">based on the input controlpositions.csv file and cannot be </w:t>
-      </w:r>
-      <w:r>
-        <w:t>known from the beginning. Therefore, instead of storing all joint values into a variable that is then written into a csv</w:t>
-      </w:r>
-      <w:r>
-        <w:t xml:space="preserve"> at the end of a run</w:t>
-      </w:r>
-      <w:r>
-        <w:t xml:space="preserve">, the &lt;urdf_name&gt;_JointMotion_&lt;run_num&gt;.csv file is opened </w:t>
-      </w:r>
-      <w:r>
-        <w:t>immediately upon launch and values are stored in it throughout the run. This means that at the end of your data collection, you will have one opened but empty JointMotion.csv file that needs to be deleted. It also means that if you relaunch the apk freshly for any testing purposes, it will immediately overwrite the &lt;urdf&gt;_JointMotion_1.csv file if it exists.</w:t>
-      </w:r>
-      <w:r>
-        <w:t xml:space="preserve"> There are probably tidier ways of writing this but for now, just be careful.</w:t>
-      </w:r>
-    </w:p>
-    <w:p>
-      <w:pPr>
-        <w:pStyle w:val="ListParagraph"/>
-        <w:numPr>
-          <w:ilvl w:val="1"/>
-          <w:numId w:val="1"/>
-        </w:numPr>
-        <w:rPr>
-          <w:color w:val="A6A6A6" w:themeColor="background1" w:themeShade="A6"/>
-        </w:rPr>
-      </w:pPr>
-      <w:r>
-        <w:rPr>
-          <w:color w:val="A6A6A6" w:themeColor="background1" w:themeShade="A6"/>
-        </w:rPr>
-        <w:t>I had intended to transmit info</w:t>
-      </w:r>
-      <w:r>
-        <w:rPr>
-          <w:color w:val="A6A6A6" w:themeColor="background1" w:themeShade="A6"/>
-        </w:rPr>
-        <w:t xml:space="preserve"> to/from the Oculus Quest</w:t>
-      </w:r>
-      <w:r>
-        <w:rPr>
-          <w:color w:val="A6A6A6" w:themeColor="background1" w:themeShade="A6"/>
-        </w:rPr>
-        <w:t xml:space="preserve"> via server, as Jack did for the RoboVR Hackathon in October. Instead, I’m doing asynchronous transfer of info via .csv log files. If you need real-time info transfer, there is theoretically a ROS# communication pathway you can set up with Unity (see “Simulating Robots in Unity” from a Google </w:t>
-      </w:r>
-      <w:r>
-        <w:rPr>
-          <w:color w:val="A6A6A6" w:themeColor="background1" w:themeShade="A6"/>
-        </w:rPr>
-        <w:lastRenderedPageBreak/>
-        <w:t xml:space="preserve">search) but if that doesn’t work, I know we’ve at least got Jack’s method functioning once. </w:t>
-      </w:r>
-    </w:p>
-    <w:p>
-      <w:pPr>
-        <w:pStyle w:val="ListParagraph"/>
-        <w:ind w:left="1080" w:firstLine="360"/>
-        <w:rPr>
-          <w:color w:val="A6A6A6" w:themeColor="background1" w:themeShade="A6"/>
-        </w:rPr>
-      </w:pPr>
-      <w:r>
-        <w:rPr>
-          <w:color w:val="A6A6A6" w:themeColor="background1" w:themeShade="A6"/>
-        </w:rPr>
-        <w:t>To t</w:t>
-      </w:r>
-      <w:r>
-        <w:rPr>
-          <w:color w:val="A6A6A6" w:themeColor="background1" w:themeShade="A6"/>
-        </w:rPr>
-        <w:t>ransmit info to/from a server using JSONs:</w:t>
-      </w:r>
-    </w:p>
-    <w:p>
-      <w:pPr>
-        <w:pStyle w:val="ListParagraph"/>
-        <w:numPr>
-          <w:ilvl w:val="2"/>
-          <w:numId w:val="1"/>
-        </w:numPr>
-        <w:rPr>
-          <w:color w:val="A6A6A6" w:themeColor="background1" w:themeShade="A6"/>
-        </w:rPr>
-      </w:pPr>
-      <w:r>
-        <w:rPr>
-          <w:color w:val="A6A6A6" w:themeColor="background1" w:themeShade="A6"/>
-        </w:rPr>
-        <w:t>Current server setup is done via Go, modified from Jack Kolb’s starter script (see ServerScripts folder. Must be on the same wifi network as the server workstation in order to access.)</w:t>
+          <w:color w:val="A6A6A6" w:themeColor="background1" w:themeShade="A6"/>
+        </w:rPr>
+      </w:pPr>
+      <w:r>
+        <w:rPr>
+          <w:color w:val="A6A6A6" w:themeColor="background1" w:themeShade="A6"/>
+        </w:rPr>
+        <w:t xml:space="preserve">Current server setup is done via Go, modified from Jack Kolb’s starter script (see </w:t>
+      </w:r>
+      <w:proofErr w:type="spellStart"/>
+      <w:r>
+        <w:rPr>
+          <w:color w:val="A6A6A6" w:themeColor="background1" w:themeShade="A6"/>
+        </w:rPr>
+        <w:t>ServerScripts</w:t>
+      </w:r>
+      <w:proofErr w:type="spellEnd"/>
+      <w:r>
+        <w:rPr>
+          <w:color w:val="A6A6A6" w:themeColor="background1" w:themeShade="A6"/>
+        </w:rPr>
+        <w:t xml:space="preserve"> folder. Must be on the same </w:t>
+      </w:r>
+      <w:proofErr w:type="spellStart"/>
+      <w:r>
+        <w:rPr>
+          <w:color w:val="A6A6A6" w:themeColor="background1" w:themeShade="A6"/>
+        </w:rPr>
+        <w:t>wifi</w:t>
+      </w:r>
+      <w:proofErr w:type="spellEnd"/>
+      <w:r>
+        <w:rPr>
+          <w:color w:val="A6A6A6" w:themeColor="background1" w:themeShade="A6"/>
+        </w:rPr>
+        <w:t xml:space="preserve"> network as the server workstation in order to access.)</w:t>
       </w:r>
     </w:p>
     <w:p>
@@ -1131,7 +1648,25 @@
           <w:bCs/>
           <w:color w:val="A6A6A6" w:themeColor="background1" w:themeShade="A6"/>
         </w:rPr>
-        <w:t xml:space="preserve">     (or go run main.go)</w:t>
+        <w:t xml:space="preserve">     (or go run </w:t>
+      </w:r>
+      <w:proofErr w:type="spellStart"/>
+      <w:r>
+        <w:rPr>
+          <w:b/>
+          <w:bCs/>
+          <w:color w:val="A6A6A6" w:themeColor="background1" w:themeShade="A6"/>
+        </w:rPr>
+        <w:t>main.go</w:t>
+      </w:r>
+      <w:proofErr w:type="spellEnd"/>
+      <w:r>
+        <w:rPr>
+          <w:b/>
+          <w:bCs/>
+          <w:color w:val="A6A6A6" w:themeColor="background1" w:themeShade="A6"/>
+        </w:rPr>
+        <w:t>)</w:t>
       </w:r>
     </w:p>
     <w:p>
@@ -1196,12 +1731,19 @@
         <w:rPr>
           <w:highlight w:val="cyan"/>
         </w:rPr>
-        <w:t xml:space="preserve"> The tentacle robot is in imitation of a soft-robot, and so it is controlled differently than a URDF with rigid links. There is a 3DOF and a 6DOF version of the prefab in the Assets folder, and each 3DOF segment has a tip and a base connected by 14 skeleton bones. Control of the tentacle will need to be done by controlling the location of the tip and its “pole” in 3D space, according to whatever control scheme you find reasonable</w:t>
+        <w:t xml:space="preserve"> The tentacle robot is in imitation of a soft-robot, and so it is controlled differently than a URDF with rigid links. There is a 3DOF and a 6DOF version of the prefab in the Assets folder, and each 3DOF segment has a tip and a base connected by 14 skeleton bones. Control of the tentacle will need to be done by controlling the location of the tip and its “pole” in 3D space, according to whatever control scheme you </w:t>
       </w:r>
       <w:r>
         <w:rPr>
           <w:highlight w:val="cyan"/>
         </w:rPr>
+        <w:lastRenderedPageBreak/>
+        <w:t>find reasonable</w:t>
+      </w:r>
+      <w:r>
+        <w:rPr>
+          <w:highlight w:val="cyan"/>
+        </w:rPr>
         <w:t>, and then adding the Fast IK Fabric component</w:t>
       </w:r>
       <w:r>
@@ -1226,19 +1768,47 @@
         <w:rPr>
           <w:highlight w:val="cyan"/>
         </w:rPr>
-        <w:t>from the FastIK asset you can download from Unity</w:t>
-      </w:r>
+        <w:t xml:space="preserve">from the </w:t>
+      </w:r>
+      <w:proofErr w:type="spellStart"/>
       <w:r>
         <w:rPr>
           <w:highlight w:val="cyan"/>
         </w:rPr>
+        <w:t>FastIK</w:t>
+      </w:r>
+      <w:proofErr w:type="spellEnd"/>
+      <w:r>
+        <w:rPr>
+          <w:highlight w:val="cyan"/>
+        </w:rPr>
+        <w:t xml:space="preserve"> asset you can download from Unity</w:t>
+      </w:r>
+      <w:r>
+        <w:rPr>
+          <w:highlight w:val="cyan"/>
+        </w:rPr>
         <w:t xml:space="preserve">. </w:t>
       </w:r>
       <w:r>
         <w:rPr>
           <w:highlight w:val="cyan"/>
         </w:rPr>
-        <w:t>Proper settings for FastIKFabric.cs are shown in this screenshot:</w:t>
+        <w:t xml:space="preserve">Proper settings for </w:t>
+      </w:r>
+      <w:proofErr w:type="spellStart"/>
+      <w:r>
+        <w:rPr>
+          <w:highlight w:val="cyan"/>
+        </w:rPr>
+        <w:t>FastIKFabric.cs</w:t>
+      </w:r>
+      <w:proofErr w:type="spellEnd"/>
+      <w:r>
+        <w:rPr>
+          <w:highlight w:val="cyan"/>
+        </w:rPr>
+        <w:t xml:space="preserve"> are shown in this screenshot:</w:t>
       </w:r>
     </w:p>
     <w:p>
@@ -1405,44 +1975,65 @@
         <w:rPr>
           <w:highlight w:val="cyan"/>
         </w:rPr>
-        <w:t xml:space="preserve"> and a restriction </w:t>
+        <w:t xml:space="preserve"> and a restriction that the pole always make</w:t>
       </w:r>
       <w:r>
         <w:rPr>
           <w:highlight w:val="cyan"/>
         </w:rPr>
-        <w:lastRenderedPageBreak/>
-        <w:t>that the pole always make</w:t>
+        <w:t>s the</w:t>
       </w:r>
       <w:r>
         <w:rPr>
           <w:highlight w:val="cyan"/>
         </w:rPr>
-        <w:t>s the</w:t>
+        <w:t xml:space="preserve"> tentacle bend upward, instead of horizontally (like </w:t>
       </w:r>
       <w:r>
         <w:rPr>
           <w:highlight w:val="cyan"/>
         </w:rPr>
-        <w:t xml:space="preserve"> tentacle bend upward, instead of horizontally (like </w:t>
+        <w:t xml:space="preserve">a willow tree </w:t>
       </w:r>
       <w:r>
         <w:rPr>
           <w:highlight w:val="cyan"/>
         </w:rPr>
-        <w:t xml:space="preserve">a willow tree </w:t>
+        <w:t xml:space="preserve">instead of a snake). </w:t>
       </w:r>
       <w:r>
         <w:rPr>
           <w:highlight w:val="cyan"/>
         </w:rPr>
-        <w:t xml:space="preserve">instead of a snake). </w:t>
-      </w:r>
+        <w:t xml:space="preserve">This is the purpose of the </w:t>
+      </w:r>
+      <w:proofErr w:type="spellStart"/>
       <w:r>
         <w:rPr>
           <w:highlight w:val="cyan"/>
         </w:rPr>
-        <w:t xml:space="preserve">This is the purpose of the TentacleController script, which means it functions differently than the normal Controller scripts attached to every other robot prefab. Note that the Controller scripts are attached to each prefab, so you shouldn’t need to attentively switch any particular type of controller on and off. The PosRotRecorder script is also placed at </w:t>
+        <w:t>TentacleController</w:t>
+      </w:r>
+      <w:proofErr w:type="spellEnd"/>
+      <w:r>
+        <w:rPr>
+          <w:highlight w:val="cyan"/>
+        </w:rPr>
+        <w:t xml:space="preserve"> script, which means it functions differently than the normal Controller scripts attached to every other robot prefab. Note that the Controller scripts are attached to each prefab, so you shouldn’t need to attentively switch any particular type of controller on and off. The </w:t>
+      </w:r>
+      <w:proofErr w:type="spellStart"/>
+      <w:r>
+        <w:rPr>
+          <w:highlight w:val="cyan"/>
+        </w:rPr>
+        <w:t>PosRotRecorder</w:t>
+      </w:r>
+      <w:proofErr w:type="spellEnd"/>
+      <w:r>
+        <w:rPr>
+          <w:highlight w:val="cyan"/>
+        </w:rPr>
+        <w:t xml:space="preserve"> script is also placed at </w:t>
       </w:r>
       <w:r>
         <w:rPr>
@@ -1523,7 +2114,21 @@
         <w:rPr>
           <w:highlight w:val="cyan"/>
         </w:rPr>
-        <w:t xml:space="preserve"> the TentacleController (at the tentacle root) and the Fast IK Fabric component (at the tip—or at least, the tip of each segment).</w:t>
+        <w:t xml:space="preserve"> the </w:t>
+      </w:r>
+      <w:proofErr w:type="spellStart"/>
+      <w:r>
+        <w:rPr>
+          <w:highlight w:val="cyan"/>
+        </w:rPr>
+        <w:t>TentacleController</w:t>
+      </w:r>
+      <w:proofErr w:type="spellEnd"/>
+      <w:r>
+        <w:rPr>
+          <w:highlight w:val="cyan"/>
+        </w:rPr>
+        <w:t xml:space="preserve"> (at the tentacle root) and the Fast IK Fabric component (at the tip—or at least, the tip of each segment).</w:t>
       </w:r>
     </w:p>
     <w:p>
@@ -1541,12 +2146,19 @@
         <w:rPr>
           <w:highlight w:val="cyan"/>
         </w:rPr>
-        <w:t>Note that you might need to add something to smooth the transition between the bottom and the base. Right now I have the base and top separate for ease of control, but I’m not sure if the parenting will work right between the two so that they sit on top of each other sensibly. Trying to have all of them combined has issues with “loop in parent” errors in Blender so far.</w:t>
+        <w:t xml:space="preserve">Note that you might need to add something to smooth the transition between the bottom and the base. Right now I have the base and top separate for ease of control, but I’m not sure if the parenting will work right between the two so that they sit on top of each other sensibly. Trying to have all of them combined has issues with “loop in </w:t>
       </w:r>
       <w:r>
         <w:rPr>
           <w:highlight w:val="cyan"/>
         </w:rPr>
+        <w:lastRenderedPageBreak/>
+        <w:t>parent” errors in Blender so far.</w:t>
+      </w:r>
+      <w:r>
+        <w:rPr>
+          <w:highlight w:val="cyan"/>
+        </w:rPr>
         <w:t xml:space="preserve"> (Test with moving base and see if top comes along for the ride first</w:t>
       </w:r>
       <w:r>
@@ -1574,8 +2186,16 @@
         <w:rPr>
           <w:u w:val="single"/>
         </w:rPr>
-        <w:t>Communication between the Oculus and MoveIt</w:t>
-      </w:r>
+        <w:t xml:space="preserve">Communication between the Oculus and </w:t>
+      </w:r>
+      <w:proofErr w:type="spellStart"/>
+      <w:r>
+        <w:rPr>
+          <w:u w:val="single"/>
+        </w:rPr>
+        <w:t>MoveIt</w:t>
+      </w:r>
+      <w:proofErr w:type="spellEnd"/>
       <w:r>
         <w:t xml:space="preserve"> is done via .csv logfiles in the “persistent data path directory” (specific paths for deployment on Oculus and testing on Windows are mentioned </w:t>
       </w:r>
@@ -1640,12 +2260,14 @@
         </w:rPr>
         <w:t xml:space="preserve">Using </w:t>
       </w:r>
+      <w:proofErr w:type="spellStart"/>
       <w:r>
         <w:rPr>
           <w:u w:val="single"/>
         </w:rPr>
         <w:t>MoveIt</w:t>
       </w:r>
+      <w:proofErr w:type="spellEnd"/>
       <w:r>
         <w:rPr>
           <w:u w:val="single"/>
@@ -1729,7 +2351,35 @@
         <w:rPr>
           <w:highlight w:val="yellow"/>
         </w:rPr>
-        <w:t xml:space="preserve"> the setup.bash file in the melodic moveit workspace </w:t>
+        <w:t xml:space="preserve"> the </w:t>
+      </w:r>
+      <w:proofErr w:type="spellStart"/>
+      <w:r>
+        <w:rPr>
+          <w:highlight w:val="yellow"/>
+        </w:rPr>
+        <w:t>setup.bash</w:t>
+      </w:r>
+      <w:proofErr w:type="spellEnd"/>
+      <w:r>
+        <w:rPr>
+          <w:highlight w:val="yellow"/>
+        </w:rPr>
+        <w:t xml:space="preserve"> file in the melodic </w:t>
+      </w:r>
+      <w:proofErr w:type="spellStart"/>
+      <w:r>
+        <w:rPr>
+          <w:highlight w:val="yellow"/>
+        </w:rPr>
+        <w:t>moveit</w:t>
+      </w:r>
+      <w:proofErr w:type="spellEnd"/>
+      <w:r>
+        <w:rPr>
+          <w:highlight w:val="yellow"/>
+        </w:rPr>
+        <w:t xml:space="preserve"> workspace </w:t>
       </w:r>
       <w:r>
         <w:rPr>
@@ -1769,7 +2419,21 @@
         <w:rPr>
           <w:highlight w:val="yellow"/>
         </w:rPr>
-        <w:t>right before you launch the moveit setup assistant:</w:t>
+        <w:t xml:space="preserve">right before you launch the </w:t>
+      </w:r>
+      <w:proofErr w:type="spellStart"/>
+      <w:r>
+        <w:rPr>
+          <w:highlight w:val="yellow"/>
+        </w:rPr>
+        <w:t>moveit</w:t>
+      </w:r>
+      <w:proofErr w:type="spellEnd"/>
+      <w:r>
+        <w:rPr>
+          <w:highlight w:val="yellow"/>
+        </w:rPr>
+        <w:t xml:space="preserve"> setup assistant:</w:t>
       </w:r>
     </w:p>
     <w:p>
@@ -1843,8 +2507,49 @@
           <w:b/>
           <w:bCs/>
         </w:rPr>
-        <w:t>&gt; roslaunch moveit_setup_assistant setup_assistant.launch</w:t>
-      </w:r>
+        <w:t xml:space="preserve">&gt; </w:t>
+      </w:r>
+      <w:proofErr w:type="spellStart"/>
+      <w:r>
+        <w:rPr>
+          <w:b/>
+          <w:bCs/>
+        </w:rPr>
+        <w:t>roslaunch</w:t>
+      </w:r>
+      <w:proofErr w:type="spellEnd"/>
+      <w:r>
+        <w:rPr>
+          <w:b/>
+          <w:bCs/>
+        </w:rPr>
+        <w:t xml:space="preserve"> </w:t>
+      </w:r>
+      <w:proofErr w:type="spellStart"/>
+      <w:r>
+        <w:rPr>
+          <w:b/>
+          <w:bCs/>
+        </w:rPr>
+        <w:t>moveit_setup_assistant</w:t>
+      </w:r>
+      <w:proofErr w:type="spellEnd"/>
+      <w:r>
+        <w:rPr>
+          <w:b/>
+          <w:bCs/>
+        </w:rPr>
+        <w:t xml:space="preserve"> </w:t>
+      </w:r>
+      <w:proofErr w:type="spellStart"/>
+      <w:r>
+        <w:rPr>
+          <w:b/>
+          <w:bCs/>
+        </w:rPr>
+        <w:t>setup_assistant.launch</w:t>
+      </w:r>
+      <w:proofErr w:type="spellEnd"/>
       <w:r>
         <w:rPr>
           <w:b/>
@@ -1856,19 +2561,47 @@
         <w:rPr>
           <w:highlight w:val="yellow"/>
         </w:rPr>
-        <w:t xml:space="preserve">Sourcing the setup.bash file </w:t>
-      </w:r>
+        <w:t xml:space="preserve">Sourcing the </w:t>
+      </w:r>
+      <w:proofErr w:type="spellStart"/>
       <w:r>
         <w:rPr>
           <w:highlight w:val="yellow"/>
         </w:rPr>
+        <w:t>setup.bash</w:t>
+      </w:r>
+      <w:proofErr w:type="spellEnd"/>
+      <w:r>
+        <w:rPr>
+          <w:highlight w:val="yellow"/>
+        </w:rPr>
+        <w:t xml:space="preserve"> file </w:t>
+      </w:r>
+      <w:r>
+        <w:rPr>
+          <w:highlight w:val="yellow"/>
+        </w:rPr>
         <w:t xml:space="preserve">will overwrite the $ROS_PACKAGE_PATH so that it cannot </w:t>
       </w:r>
       <w:r>
         <w:rPr>
           <w:highlight w:val="yellow"/>
         </w:rPr>
-        <w:t>see your urdf file, even if you successfully exported/created it earlier. DON’T FORGET THIS CRUCIAL STEP.</w:t>
+        <w:t xml:space="preserve">see your </w:t>
+      </w:r>
+      <w:proofErr w:type="spellStart"/>
+      <w:r>
+        <w:rPr>
+          <w:highlight w:val="yellow"/>
+        </w:rPr>
+        <w:t>urdf</w:t>
+      </w:r>
+      <w:proofErr w:type="spellEnd"/>
+      <w:r>
+        <w:rPr>
+          <w:highlight w:val="yellow"/>
+        </w:rPr>
+        <w:t xml:space="preserve"> file, even if you successfully exported/created it earlier. DON’T FORGET THIS CRUCIAL STEP.</w:t>
       </w:r>
     </w:p>
     <w:p>
@@ -1974,8 +2707,64 @@
           <w:color w:val="000000" w:themeColor="text1"/>
           <w:u w:val="none"/>
         </w:rPr>
-        <w:t>&gt; roslaunch moveit_setup_assistant setup_assistant.launch</w:t>
-      </w:r>
+        <w:t xml:space="preserve">&gt; </w:t>
+      </w:r>
+      <w:proofErr w:type="spellStart"/>
+      <w:r>
+        <w:rPr>
+          <w:rStyle w:val="Hyperlink"/>
+          <w:b/>
+          <w:bCs/>
+          <w:color w:val="000000" w:themeColor="text1"/>
+          <w:u w:val="none"/>
+        </w:rPr>
+        <w:t>roslaunch</w:t>
+      </w:r>
+      <w:proofErr w:type="spellEnd"/>
+      <w:r>
+        <w:rPr>
+          <w:rStyle w:val="Hyperlink"/>
+          <w:b/>
+          <w:bCs/>
+          <w:color w:val="000000" w:themeColor="text1"/>
+          <w:u w:val="none"/>
+        </w:rPr>
+        <w:t xml:space="preserve"> </w:t>
+      </w:r>
+      <w:proofErr w:type="spellStart"/>
+      <w:r>
+        <w:rPr>
+          <w:rStyle w:val="Hyperlink"/>
+          <w:b/>
+          <w:bCs/>
+          <w:color w:val="000000" w:themeColor="text1"/>
+          <w:u w:val="none"/>
+        </w:rPr>
+        <w:t>moveit_setup_assistant</w:t>
+      </w:r>
+      <w:proofErr w:type="spellEnd"/>
+      <w:r>
+        <w:rPr>
+          <w:rStyle w:val="Hyperlink"/>
+          <w:b/>
+          <w:bCs/>
+          <w:color w:val="000000" w:themeColor="text1"/>
+          <w:u w:val="none"/>
+        </w:rPr>
+        <w:t xml:space="preserve"> </w:t>
+      </w:r>
+      <w:proofErr w:type="spellStart"/>
+      <w:r>
+        <w:rPr>
+          <w:rStyle w:val="Hyperlink"/>
+          <w:b/>
+          <w:bCs/>
+          <w:color w:val="000000" w:themeColor="text1"/>
+          <w:u w:val="none"/>
+        </w:rPr>
+        <w:t>setup_assistant.launch</w:t>
+      </w:r>
+      <w:proofErr w:type="spellEnd"/>
     </w:p>
     <w:p>
       <w:pPr>
@@ -1996,7 +2785,6 @@
           <w:color w:val="auto"/>
           <w:u w:val="none"/>
         </w:rPr>
-        <w:lastRenderedPageBreak/>
         <w:t>Note</w:t>
       </w:r>
       <w:r>
@@ -2027,7 +2815,25 @@
           <w:color w:val="000000" w:themeColor="text1"/>
           <w:u w:val="none"/>
         </w:rPr>
-        <w:t>Command that opens MoveIt for generating paths between poses:</w:t>
+        <w:t xml:space="preserve">Command that opens </w:t>
+      </w:r>
+      <w:proofErr w:type="spellStart"/>
+      <w:r>
+        <w:rPr>
+          <w:rStyle w:val="Hyperlink"/>
+          <w:color w:val="000000" w:themeColor="text1"/>
+          <w:u w:val="none"/>
+        </w:rPr>
+        <w:t>MoveIt</w:t>
+      </w:r>
+      <w:proofErr w:type="spellEnd"/>
+      <w:r>
+        <w:rPr>
+          <w:rStyle w:val="Hyperlink"/>
+          <w:color w:val="000000" w:themeColor="text1"/>
+          <w:u w:val="none"/>
+        </w:rPr>
+        <w:t xml:space="preserve"> for generating paths between poses:</w:t>
       </w:r>
     </w:p>
     <w:p>
@@ -2048,8 +2854,9 @@
           <w:color w:val="000000" w:themeColor="text1"/>
           <w:u w:val="none"/>
         </w:rPr>
-        <w:t>&gt; roslaunch kinova_moveit_config demo.launch rvis_tutorial:=true</w:t>
-      </w:r>
+        <w:t xml:space="preserve">&gt; </w:t>
+      </w:r>
+      <w:proofErr w:type="spellStart"/>
       <w:r>
         <w:rPr>
           <w:rStyle w:val="Hyperlink"/>
@@ -2058,6 +2865,93 @@
           <w:color w:val="000000" w:themeColor="text1"/>
           <w:u w:val="none"/>
         </w:rPr>
+        <w:t>roslaunch</w:t>
+      </w:r>
+      <w:proofErr w:type="spellEnd"/>
+      <w:r>
+        <w:rPr>
+          <w:rStyle w:val="Hyperlink"/>
+          <w:b/>
+          <w:bCs/>
+          <w:color w:val="000000" w:themeColor="text1"/>
+          <w:u w:val="none"/>
+        </w:rPr>
+        <w:t xml:space="preserve"> </w:t>
+      </w:r>
+      <w:proofErr w:type="spellStart"/>
+      <w:r>
+        <w:rPr>
+          <w:rStyle w:val="Hyperlink"/>
+          <w:b/>
+          <w:bCs/>
+          <w:color w:val="000000" w:themeColor="text1"/>
+          <w:u w:val="none"/>
+        </w:rPr>
+        <w:t>kinova_moveit_config</w:t>
+      </w:r>
+      <w:proofErr w:type="spellEnd"/>
+      <w:r>
+        <w:rPr>
+          <w:rStyle w:val="Hyperlink"/>
+          <w:b/>
+          <w:bCs/>
+          <w:color w:val="000000" w:themeColor="text1"/>
+          <w:u w:val="none"/>
+        </w:rPr>
+        <w:t xml:space="preserve"> </w:t>
+      </w:r>
+      <w:proofErr w:type="spellStart"/>
+      <w:r>
+        <w:rPr>
+          <w:rStyle w:val="Hyperlink"/>
+          <w:b/>
+          <w:bCs/>
+          <w:color w:val="000000" w:themeColor="text1"/>
+          <w:u w:val="none"/>
+        </w:rPr>
+        <w:t>demo.launch</w:t>
+      </w:r>
+      <w:proofErr w:type="spellEnd"/>
+      <w:r>
+        <w:rPr>
+          <w:rStyle w:val="Hyperlink"/>
+          <w:b/>
+          <w:bCs/>
+          <w:color w:val="000000" w:themeColor="text1"/>
+          <w:u w:val="none"/>
+        </w:rPr>
+        <w:t xml:space="preserve"> </w:t>
+      </w:r>
+      <w:proofErr w:type="spellStart"/>
+      <w:r>
+        <w:rPr>
+          <w:rStyle w:val="Hyperlink"/>
+          <w:b/>
+          <w:bCs/>
+          <w:color w:val="000000" w:themeColor="text1"/>
+          <w:u w:val="none"/>
+        </w:rPr>
+        <w:t>rvis_tutorial</w:t>
+      </w:r>
+      <w:proofErr w:type="spellEnd"/>
+      <w:r>
+        <w:rPr>
+          <w:rStyle w:val="Hyperlink"/>
+          <w:b/>
+          <w:bCs/>
+          <w:color w:val="000000" w:themeColor="text1"/>
+          <w:u w:val="none"/>
+        </w:rPr>
+        <w:t>:=true</w:t>
+      </w:r>
+      <w:r>
+        <w:rPr>
+          <w:rStyle w:val="Hyperlink"/>
+          <w:b/>
+          <w:bCs/>
+          <w:color w:val="000000" w:themeColor="text1"/>
+          <w:u w:val="none"/>
+        </w:rPr>
         <w:br/>
       </w:r>
       <w:r>
@@ -2074,15 +2968,69 @@
           <w:color w:val="000000" w:themeColor="text1"/>
           <w:u w:val="none"/>
         </w:rPr>
-        <w:t xml:space="preserve">found that the ROS_PACKAGE_PATH updates that I had made earlier weren’t enough to get RViz to open with MoveIt. I had to add the path down to my launch folder, along with </w:t>
-      </w:r>
+        <w:t xml:space="preserve">found that the ROS_PACKAGE_PATH updates that I had made earlier weren’t enough to get </w:t>
+      </w:r>
+      <w:proofErr w:type="spellStart"/>
       <w:r>
         <w:rPr>
           <w:rStyle w:val="Hyperlink"/>
           <w:color w:val="000000" w:themeColor="text1"/>
           <w:u w:val="none"/>
         </w:rPr>
-        <w:t>all the subpaths down to that level.</w:t>
+        <w:t>RViz</w:t>
+      </w:r>
+      <w:proofErr w:type="spellEnd"/>
+      <w:r>
+        <w:rPr>
+          <w:rStyle w:val="Hyperlink"/>
+          <w:color w:val="000000" w:themeColor="text1"/>
+          <w:u w:val="none"/>
+        </w:rPr>
+        <w:t xml:space="preserve"> to open with </w:t>
+      </w:r>
+      <w:proofErr w:type="spellStart"/>
+      <w:r>
+        <w:rPr>
+          <w:rStyle w:val="Hyperlink"/>
+          <w:color w:val="000000" w:themeColor="text1"/>
+          <w:u w:val="none"/>
+        </w:rPr>
+        <w:t>MoveIt</w:t>
+      </w:r>
+      <w:proofErr w:type="spellEnd"/>
+      <w:r>
+        <w:rPr>
+          <w:rStyle w:val="Hyperlink"/>
+          <w:color w:val="000000" w:themeColor="text1"/>
+          <w:u w:val="none"/>
+        </w:rPr>
+        <w:t xml:space="preserve">. I had to add the path down to my launch folder, along with </w:t>
+      </w:r>
+      <w:r>
+        <w:rPr>
+          <w:rStyle w:val="Hyperlink"/>
+          <w:color w:val="000000" w:themeColor="text1"/>
+          <w:u w:val="none"/>
+        </w:rPr>
+        <w:t xml:space="preserve">all the </w:t>
+      </w:r>
+      <w:proofErr w:type="spellStart"/>
+      <w:r>
+        <w:rPr>
+          <w:rStyle w:val="Hyperlink"/>
+          <w:color w:val="000000" w:themeColor="text1"/>
+          <w:u w:val="none"/>
+        </w:rPr>
+        <w:t>subpaths</w:t>
+      </w:r>
+      <w:proofErr w:type="spellEnd"/>
+      <w:r>
+        <w:rPr>
+          <w:rStyle w:val="Hyperlink"/>
+          <w:color w:val="000000" w:themeColor="text1"/>
+          <w:u w:val="none"/>
+        </w:rPr>
+        <w:t xml:space="preserve"> down to that level.</w:t>
       </w:r>
     </w:p>
     <w:p>
@@ -2108,6 +3056,7 @@
           <w:color w:val="auto"/>
           <w:u w:val="none"/>
         </w:rPr>
+        <w:lastRenderedPageBreak/>
         <w:t>On</w:t>
       </w:r>
       <w:r>
@@ -2132,7 +3081,97 @@
           <w:color w:val="auto"/>
           <w:u w:val="none"/>
         </w:rPr>
-        <w:t xml:space="preserve"> and end pose, press “plan” in the “MotionPlanning/Planning” tab at the bottom left of the RViz screen. You can export the positions of the joints for your planned path by saving the joint positions to a “test.bag” rosbag and then a “test.yaml” file with the following command</w:t>
+        <w:t xml:space="preserve"> and end pose, press “plan” in the “</w:t>
+      </w:r>
+      <w:proofErr w:type="spellStart"/>
+      <w:r>
+        <w:rPr>
+          <w:rStyle w:val="Hyperlink"/>
+          <w:color w:val="auto"/>
+          <w:u w:val="none"/>
+        </w:rPr>
+        <w:t>MotionPlanning</w:t>
+      </w:r>
+      <w:proofErr w:type="spellEnd"/>
+      <w:r>
+        <w:rPr>
+          <w:rStyle w:val="Hyperlink"/>
+          <w:color w:val="auto"/>
+          <w:u w:val="none"/>
+        </w:rPr>
+        <w:t xml:space="preserve">/Planning” tab at the bottom left of the </w:t>
+      </w:r>
+      <w:proofErr w:type="spellStart"/>
+      <w:r>
+        <w:rPr>
+          <w:rStyle w:val="Hyperlink"/>
+          <w:color w:val="auto"/>
+          <w:u w:val="none"/>
+        </w:rPr>
+        <w:t>RViz</w:t>
+      </w:r>
+      <w:proofErr w:type="spellEnd"/>
+      <w:r>
+        <w:rPr>
+          <w:rStyle w:val="Hyperlink"/>
+          <w:color w:val="auto"/>
+          <w:u w:val="none"/>
+        </w:rPr>
+        <w:t xml:space="preserve"> screen. You can export the positions of the joints for your planned path by saving the joint positions to a “</w:t>
+      </w:r>
+      <w:proofErr w:type="spellStart"/>
+      <w:r>
+        <w:rPr>
+          <w:rStyle w:val="Hyperlink"/>
+          <w:color w:val="auto"/>
+          <w:u w:val="none"/>
+        </w:rPr>
+        <w:t>test.bag</w:t>
+      </w:r>
+      <w:proofErr w:type="spellEnd"/>
+      <w:r>
+        <w:rPr>
+          <w:rStyle w:val="Hyperlink"/>
+          <w:color w:val="auto"/>
+          <w:u w:val="none"/>
+        </w:rPr>
+        <w:t xml:space="preserve">” </w:t>
+      </w:r>
+      <w:proofErr w:type="spellStart"/>
+      <w:r>
+        <w:rPr>
+          <w:rStyle w:val="Hyperlink"/>
+          <w:color w:val="auto"/>
+          <w:u w:val="none"/>
+        </w:rPr>
+        <w:t>rosbag</w:t>
+      </w:r>
+      <w:proofErr w:type="spellEnd"/>
+      <w:r>
+        <w:rPr>
+          <w:rStyle w:val="Hyperlink"/>
+          <w:color w:val="auto"/>
+          <w:u w:val="none"/>
+        </w:rPr>
+        <w:t xml:space="preserve"> and then a “</w:t>
+      </w:r>
+      <w:proofErr w:type="spellStart"/>
+      <w:r>
+        <w:rPr>
+          <w:rStyle w:val="Hyperlink"/>
+          <w:color w:val="auto"/>
+          <w:u w:val="none"/>
+        </w:rPr>
+        <w:t>test.yaml</w:t>
+      </w:r>
+      <w:proofErr w:type="spellEnd"/>
+      <w:r>
+        <w:rPr>
+          <w:rStyle w:val="Hyperlink"/>
+          <w:color w:val="auto"/>
+          <w:u w:val="none"/>
+        </w:rPr>
+        <w:t>” file with the following command</w:t>
       </w:r>
       <w:r>
         <w:rPr>
@@ -2166,8 +3205,86 @@
           <w:color w:val="auto"/>
           <w:u w:val="none"/>
         </w:rPr>
-        <w:t>&gt; rosbag record --duration=10 --output-name=test.bag /move_group/display_planned_path</w:t>
-      </w:r>
+        <w:t xml:space="preserve">&gt; </w:t>
+      </w:r>
+      <w:proofErr w:type="spellStart"/>
+      <w:r>
+        <w:rPr>
+          <w:rStyle w:val="Hyperlink"/>
+          <w:b/>
+          <w:bCs/>
+          <w:color w:val="auto"/>
+          <w:u w:val="none"/>
+        </w:rPr>
+        <w:t>rosbag</w:t>
+      </w:r>
+      <w:proofErr w:type="spellEnd"/>
+      <w:r>
+        <w:rPr>
+          <w:rStyle w:val="Hyperlink"/>
+          <w:b/>
+          <w:bCs/>
+          <w:color w:val="auto"/>
+          <w:u w:val="none"/>
+        </w:rPr>
+        <w:t xml:space="preserve"> record --duration=10 --output-name=</w:t>
+      </w:r>
+      <w:proofErr w:type="spellStart"/>
+      <w:r>
+        <w:rPr>
+          <w:rStyle w:val="Hyperlink"/>
+          <w:b/>
+          <w:bCs/>
+          <w:color w:val="auto"/>
+          <w:u w:val="none"/>
+        </w:rPr>
+        <w:t>test.bag</w:t>
+      </w:r>
+      <w:proofErr w:type="spellEnd"/>
+      <w:r>
+        <w:rPr>
+          <w:rStyle w:val="Hyperlink"/>
+          <w:b/>
+          <w:bCs/>
+          <w:color w:val="auto"/>
+          <w:u w:val="none"/>
+        </w:rPr>
+        <w:t xml:space="preserve"> /</w:t>
+      </w:r>
+      <w:proofErr w:type="spellStart"/>
+      <w:r>
+        <w:rPr>
+          <w:rStyle w:val="Hyperlink"/>
+          <w:b/>
+          <w:bCs/>
+          <w:color w:val="auto"/>
+          <w:u w:val="none"/>
+        </w:rPr>
+        <w:t>move_group</w:t>
+      </w:r>
+      <w:proofErr w:type="spellEnd"/>
+      <w:r>
+        <w:rPr>
+          <w:rStyle w:val="Hyperlink"/>
+          <w:b/>
+          <w:bCs/>
+          <w:color w:val="auto"/>
+          <w:u w:val="none"/>
+        </w:rPr>
+        <w:t>/</w:t>
+      </w:r>
+      <w:proofErr w:type="spellStart"/>
+      <w:r>
+        <w:rPr>
+          <w:rStyle w:val="Hyperlink"/>
+          <w:b/>
+          <w:bCs/>
+          <w:color w:val="auto"/>
+          <w:u w:val="none"/>
+        </w:rPr>
+        <w:t>display_planned_path</w:t>
+      </w:r>
+      <w:proofErr w:type="spellEnd"/>
     </w:p>
     <w:p>
       <w:pPr>
@@ -2193,13 +3310,10 @@
           <w:color w:val="808080" w:themeColor="background1" w:themeShade="80"/>
           <w:u w:val="none"/>
         </w:rPr>
-        <w:t>&gt; rostopic echo -b bag_name.bag -p /move_group/display_planned_path &gt; test.csv</w:t>
-      </w:r>
-    </w:p>
-    <w:p>
-      <w:pPr>
-        <w:pStyle w:val="ListParagraph"/>
-        <w:ind w:left="1440"/>
+        <w:t xml:space="preserve">&gt; </w:t>
+      </w:r>
+      <w:proofErr w:type="spellStart"/>
+      <w:r>
         <w:rPr>
           <w:rStyle w:val="Hyperlink"/>
           <w:b/>
@@ -2209,7 +3323,9 @@
           <w:color w:val="808080" w:themeColor="background1" w:themeShade="80"/>
           <w:u w:val="none"/>
         </w:rPr>
-      </w:pPr>
+        <w:t>rostopic</w:t>
+      </w:r>
+      <w:proofErr w:type="spellEnd"/>
       <w:r>
         <w:rPr>
           <w:rStyle w:val="Hyperlink"/>
@@ -2220,50 +3336,277 @@
           <w:color w:val="808080" w:themeColor="background1" w:themeShade="80"/>
           <w:u w:val="none"/>
         </w:rPr>
-        <w:t>(above is deprecated; does not capture all information)</w:t>
-      </w:r>
-      <w:r>
-        <w:rPr>
-          <w:rStyle w:val="Hyperlink"/>
-          <w:color w:val="auto"/>
-          <w:u w:val="none"/>
-        </w:rPr>
-        <w:br/>
-      </w:r>
-      <w:r>
-        <w:rPr>
-          <w:rStyle w:val="Hyperlink"/>
-          <w:b/>
-          <w:bCs/>
-          <w:color w:val="auto"/>
-          <w:u w:val="none"/>
-        </w:rPr>
-        <w:t>&gt;  time ros_readbagfile test.bag /move_group/display_planned_path | tee test.yaml</w:t>
-      </w:r>
-    </w:p>
-    <w:p>
-      <w:pPr>
-        <w:pStyle w:val="ListParagraph"/>
-        <w:ind w:left="1440"/>
+        <w:t xml:space="preserve"> echo -b </w:t>
+      </w:r>
+      <w:proofErr w:type="spellStart"/>
+      <w:r>
         <w:rPr>
           <w:rStyle w:val="Hyperlink"/>
           <w:b/>
           <w:bCs/>
           <w:i/>
           <w:iCs/>
-          <w:color w:val="auto"/>
-          <w:u w:val="none"/>
-        </w:rPr>
-      </w:pPr>
-      <w:r>
-        <w:rPr>
-          <w:rStyle w:val="Hyperlink"/>
-          <w:b/>
-          <w:bCs/>
-          <w:color w:val="auto"/>
-          <w:u w:val="none"/>
-        </w:rPr>
-        <w:t>&gt; awk '/positions/ {print}' test.yaml &gt; positions.txt</w:t>
+          <w:color w:val="808080" w:themeColor="background1" w:themeShade="80"/>
+          <w:u w:val="none"/>
+        </w:rPr>
+        <w:t>bag_name.bag</w:t>
+      </w:r>
+      <w:proofErr w:type="spellEnd"/>
+      <w:r>
+        <w:rPr>
+          <w:rStyle w:val="Hyperlink"/>
+          <w:b/>
+          <w:bCs/>
+          <w:i/>
+          <w:iCs/>
+          <w:color w:val="808080" w:themeColor="background1" w:themeShade="80"/>
+          <w:u w:val="none"/>
+        </w:rPr>
+        <w:t xml:space="preserve"> -p /</w:t>
+      </w:r>
+      <w:proofErr w:type="spellStart"/>
+      <w:r>
+        <w:rPr>
+          <w:rStyle w:val="Hyperlink"/>
+          <w:b/>
+          <w:bCs/>
+          <w:i/>
+          <w:iCs/>
+          <w:color w:val="808080" w:themeColor="background1" w:themeShade="80"/>
+          <w:u w:val="none"/>
+        </w:rPr>
+        <w:t>move_group</w:t>
+      </w:r>
+      <w:proofErr w:type="spellEnd"/>
+      <w:r>
+        <w:rPr>
+          <w:rStyle w:val="Hyperlink"/>
+          <w:b/>
+          <w:bCs/>
+          <w:i/>
+          <w:iCs/>
+          <w:color w:val="808080" w:themeColor="background1" w:themeShade="80"/>
+          <w:u w:val="none"/>
+        </w:rPr>
+        <w:t>/</w:t>
+      </w:r>
+      <w:proofErr w:type="spellStart"/>
+      <w:r>
+        <w:rPr>
+          <w:rStyle w:val="Hyperlink"/>
+          <w:b/>
+          <w:bCs/>
+          <w:i/>
+          <w:iCs/>
+          <w:color w:val="808080" w:themeColor="background1" w:themeShade="80"/>
+          <w:u w:val="none"/>
+        </w:rPr>
+        <w:t>display_planned_path</w:t>
+      </w:r>
+      <w:proofErr w:type="spellEnd"/>
+      <w:r>
+        <w:rPr>
+          <w:rStyle w:val="Hyperlink"/>
+          <w:b/>
+          <w:bCs/>
+          <w:i/>
+          <w:iCs/>
+          <w:color w:val="808080" w:themeColor="background1" w:themeShade="80"/>
+          <w:u w:val="none"/>
+        </w:rPr>
+        <w:t xml:space="preserve"> &gt; test.csv</w:t>
+      </w:r>
+    </w:p>
+    <w:p>
+      <w:pPr>
+        <w:pStyle w:val="ListParagraph"/>
+        <w:ind w:left="1440"/>
+        <w:rPr>
+          <w:rStyle w:val="Hyperlink"/>
+          <w:b/>
+          <w:bCs/>
+          <w:i/>
+          <w:iCs/>
+          <w:color w:val="808080" w:themeColor="background1" w:themeShade="80"/>
+          <w:u w:val="none"/>
+        </w:rPr>
+      </w:pPr>
+      <w:r>
+        <w:rPr>
+          <w:rStyle w:val="Hyperlink"/>
+          <w:b/>
+          <w:bCs/>
+          <w:i/>
+          <w:iCs/>
+          <w:color w:val="808080" w:themeColor="background1" w:themeShade="80"/>
+          <w:u w:val="none"/>
+        </w:rPr>
+        <w:t>(above is deprecated; does not capture all information)</w:t>
+      </w:r>
+      <w:r>
+        <w:rPr>
+          <w:rStyle w:val="Hyperlink"/>
+          <w:color w:val="auto"/>
+          <w:u w:val="none"/>
+        </w:rPr>
+        <w:br/>
+      </w:r>
+      <w:r>
+        <w:rPr>
+          <w:rStyle w:val="Hyperlink"/>
+          <w:b/>
+          <w:bCs/>
+          <w:color w:val="auto"/>
+          <w:u w:val="none"/>
+        </w:rPr>
+        <w:t xml:space="preserve">&gt;  time </w:t>
+      </w:r>
+      <w:proofErr w:type="spellStart"/>
+      <w:r>
+        <w:rPr>
+          <w:rStyle w:val="Hyperlink"/>
+          <w:b/>
+          <w:bCs/>
+          <w:color w:val="auto"/>
+          <w:u w:val="none"/>
+        </w:rPr>
+        <w:t>ros_readbagfile</w:t>
+      </w:r>
+      <w:proofErr w:type="spellEnd"/>
+      <w:r>
+        <w:rPr>
+          <w:rStyle w:val="Hyperlink"/>
+          <w:b/>
+          <w:bCs/>
+          <w:color w:val="auto"/>
+          <w:u w:val="none"/>
+        </w:rPr>
+        <w:t xml:space="preserve"> </w:t>
+      </w:r>
+      <w:proofErr w:type="spellStart"/>
+      <w:r>
+        <w:rPr>
+          <w:rStyle w:val="Hyperlink"/>
+          <w:b/>
+          <w:bCs/>
+          <w:color w:val="auto"/>
+          <w:u w:val="none"/>
+        </w:rPr>
+        <w:t>test.bag</w:t>
+      </w:r>
+      <w:proofErr w:type="spellEnd"/>
+      <w:r>
+        <w:rPr>
+          <w:rStyle w:val="Hyperlink"/>
+          <w:b/>
+          <w:bCs/>
+          <w:color w:val="auto"/>
+          <w:u w:val="none"/>
+        </w:rPr>
+        <w:t xml:space="preserve"> /</w:t>
+      </w:r>
+      <w:proofErr w:type="spellStart"/>
+      <w:r>
+        <w:rPr>
+          <w:rStyle w:val="Hyperlink"/>
+          <w:b/>
+          <w:bCs/>
+          <w:color w:val="auto"/>
+          <w:u w:val="none"/>
+        </w:rPr>
+        <w:t>move_group</w:t>
+      </w:r>
+      <w:proofErr w:type="spellEnd"/>
+      <w:r>
+        <w:rPr>
+          <w:rStyle w:val="Hyperlink"/>
+          <w:b/>
+          <w:bCs/>
+          <w:color w:val="auto"/>
+          <w:u w:val="none"/>
+        </w:rPr>
+        <w:t>/</w:t>
+      </w:r>
+      <w:proofErr w:type="spellStart"/>
+      <w:r>
+        <w:rPr>
+          <w:rStyle w:val="Hyperlink"/>
+          <w:b/>
+          <w:bCs/>
+          <w:color w:val="auto"/>
+          <w:u w:val="none"/>
+        </w:rPr>
+        <w:t>display_planned_path</w:t>
+      </w:r>
+      <w:proofErr w:type="spellEnd"/>
+      <w:r>
+        <w:rPr>
+          <w:rStyle w:val="Hyperlink"/>
+          <w:b/>
+          <w:bCs/>
+          <w:color w:val="auto"/>
+          <w:u w:val="none"/>
+        </w:rPr>
+        <w:t xml:space="preserve"> | tee </w:t>
+      </w:r>
+      <w:proofErr w:type="spellStart"/>
+      <w:r>
+        <w:rPr>
+          <w:rStyle w:val="Hyperlink"/>
+          <w:b/>
+          <w:bCs/>
+          <w:color w:val="auto"/>
+          <w:u w:val="none"/>
+        </w:rPr>
+        <w:t>test.yaml</w:t>
+      </w:r>
+      <w:proofErr w:type="spellEnd"/>
+    </w:p>
+    <w:p>
+      <w:pPr>
+        <w:pStyle w:val="ListParagraph"/>
+        <w:ind w:left="1440"/>
+        <w:rPr>
+          <w:rStyle w:val="Hyperlink"/>
+          <w:b/>
+          <w:bCs/>
+          <w:i/>
+          <w:iCs/>
+          <w:color w:val="auto"/>
+          <w:u w:val="none"/>
+        </w:rPr>
+      </w:pPr>
+      <w:r>
+        <w:rPr>
+          <w:rStyle w:val="Hyperlink"/>
+          <w:b/>
+          <w:bCs/>
+          <w:color w:val="auto"/>
+          <w:u w:val="none"/>
+        </w:rPr>
+        <w:t xml:space="preserve">&gt; awk '/positions/ {print}' </w:t>
+      </w:r>
+      <w:proofErr w:type="spellStart"/>
+      <w:r>
+        <w:rPr>
+          <w:rStyle w:val="Hyperlink"/>
+          <w:b/>
+          <w:bCs/>
+          <w:color w:val="auto"/>
+          <w:u w:val="none"/>
+        </w:rPr>
+        <w:t>test.yaml</w:t>
+      </w:r>
+      <w:proofErr w:type="spellEnd"/>
+      <w:r>
+        <w:rPr>
+          <w:rStyle w:val="Hyperlink"/>
+          <w:b/>
+          <w:bCs/>
+          <w:color w:val="auto"/>
+          <w:u w:val="none"/>
+        </w:rPr>
+        <w:t xml:space="preserve"> &gt; positions.txt</w:t>
       </w:r>
     </w:p>
     <w:p>
@@ -2338,7 +3681,25 @@
           <w:color w:val="auto"/>
           <w:u w:val="none"/>
         </w:rPr>
-        <w:t xml:space="preserve"> (The PositionFileTxtToCSV” python notebook will do this for you.)</w:t>
+        <w:t xml:space="preserve"> (The </w:t>
+      </w:r>
+      <w:proofErr w:type="spellStart"/>
+      <w:r>
+        <w:rPr>
+          <w:rStyle w:val="Hyperlink"/>
+          <w:color w:val="auto"/>
+          <w:u w:val="none"/>
+        </w:rPr>
+        <w:t>PositionFileTxtToCSV</w:t>
+      </w:r>
+      <w:proofErr w:type="spellEnd"/>
+      <w:r>
+        <w:rPr>
+          <w:rStyle w:val="Hyperlink"/>
+          <w:color w:val="auto"/>
+          <w:u w:val="none"/>
+        </w:rPr>
+        <w:t>” python notebook will do this for you.)</w:t>
       </w:r>
       <w:r>
         <w:rPr>
@@ -2362,7 +3723,25 @@
           <w:color w:val="auto"/>
           <w:u w:val="none"/>
         </w:rPr>
-        <w:t xml:space="preserve">The controller code in Unity (ControllerFromLogFile.cs) will import the sequence of </w:t>
+        <w:t>The controller code in Unity (</w:t>
+      </w:r>
+      <w:proofErr w:type="spellStart"/>
+      <w:r>
+        <w:rPr>
+          <w:rStyle w:val="Hyperlink"/>
+          <w:color w:val="auto"/>
+          <w:u w:val="none"/>
+        </w:rPr>
+        <w:t>ControllerFromLogFile.cs</w:t>
+      </w:r>
+      <w:proofErr w:type="spellEnd"/>
+      <w:r>
+        <w:rPr>
+          <w:rStyle w:val="Hyperlink"/>
+          <w:color w:val="auto"/>
+          <w:u w:val="none"/>
+        </w:rPr>
+        <w:t xml:space="preserve">) will import the sequence of </w:t>
       </w:r>
       <w:r>
         <w:rPr>
@@ -2480,7 +3859,25 @@
           <w:color w:val="auto"/>
           <w:u w:val="none"/>
         </w:rPr>
-        <w:t>upload “targetVelocity” values instead of “target” [position] values with my code.</w:t>
+        <w:t>upload “</w:t>
+      </w:r>
+      <w:proofErr w:type="spellStart"/>
+      <w:r>
+        <w:rPr>
+          <w:rStyle w:val="Hyperlink"/>
+          <w:color w:val="auto"/>
+          <w:u w:val="none"/>
+        </w:rPr>
+        <w:t>targetVelocity</w:t>
+      </w:r>
+      <w:proofErr w:type="spellEnd"/>
+      <w:r>
+        <w:rPr>
+          <w:rStyle w:val="Hyperlink"/>
+          <w:color w:val="auto"/>
+          <w:u w:val="none"/>
+        </w:rPr>
+        <w:t>” values instead of “target” [position] values with my code.</w:t>
       </w:r>
     </w:p>
     <w:p>
@@ -2650,7 +4047,23 @@
           <w:rStyle w:val="Hyperlink"/>
           <w:color w:val="A6A6A6" w:themeColor="background1" w:themeShade="A6"/>
         </w:rPr>
-        <w:t>Using MoveIt to create a trajectory that spans multiple waypoints:</w:t>
+        <w:t xml:space="preserve">Using </w:t>
+      </w:r>
+      <w:proofErr w:type="spellStart"/>
+      <w:r>
+        <w:rPr>
+          <w:rStyle w:val="Hyperlink"/>
+          <w:color w:val="A6A6A6" w:themeColor="background1" w:themeShade="A6"/>
+        </w:rPr>
+        <w:t>MoveIt</w:t>
+      </w:r>
+      <w:proofErr w:type="spellEnd"/>
+      <w:r>
+        <w:rPr>
+          <w:rStyle w:val="Hyperlink"/>
+          <w:color w:val="A6A6A6" w:themeColor="background1" w:themeShade="A6"/>
+        </w:rPr>
+        <w:t xml:space="preserve"> to create a trajectory that spans multiple waypoints:</w:t>
       </w:r>
     </w:p>
     <w:p>
@@ -2702,226 +4115,482 @@
           <w:color w:val="auto"/>
           <w:u w:val="none"/>
         </w:rPr>
-        <w:t xml:space="preserve">systematically insert joint angle drive targets into Unity than to </w:t>
-      </w:r>
-      <w:r>
-        <w:rPr>
-          <w:rStyle w:val="Hyperlink"/>
-          <w:color w:val="auto"/>
+        <w:t>systematically insert joint angle drive targets into Unity than to collect thousands of waypoints</w:t>
+      </w:r>
+      <w:r>
+        <w:rPr>
+          <w:rStyle w:val="Hyperlink"/>
+          <w:color w:val="auto"/>
+          <w:u w:val="none"/>
+        </w:rPr>
+        <w:t xml:space="preserve"> from </w:t>
+      </w:r>
+      <w:proofErr w:type="spellStart"/>
+      <w:r>
+        <w:rPr>
+          <w:rStyle w:val="Hyperlink"/>
+          <w:color w:val="auto"/>
+          <w:u w:val="none"/>
+        </w:rPr>
+        <w:t>MoveIt</w:t>
+      </w:r>
+      <w:proofErr w:type="spellEnd"/>
+      <w:r>
+        <w:rPr>
+          <w:rStyle w:val="Hyperlink"/>
+          <w:color w:val="auto"/>
+          <w:u w:val="none"/>
+        </w:rPr>
+        <w:t xml:space="preserve"> for a csv-driven URDF trajectory</w:t>
+      </w:r>
+      <w:r>
+        <w:rPr>
+          <w:rStyle w:val="Hyperlink"/>
+          <w:color w:val="auto"/>
+          <w:u w:val="none"/>
+        </w:rPr>
+        <w:t xml:space="preserve">. Alternatively, you can make </w:t>
+      </w:r>
+      <w:r>
+        <w:rPr>
+          <w:rStyle w:val="Hyperlink"/>
+          <w:color w:val="auto"/>
+          <w:u w:val="none"/>
+        </w:rPr>
+        <w:t>multiple trajectories and set the start point of one to be the end-point of another, and then sequence them manually.</w:t>
+      </w:r>
+    </w:p>
+    <w:p>
+      <w:pPr>
+        <w:pStyle w:val="ListParagraph"/>
+        <w:numPr>
+          <w:ilvl w:val="2"/>
+          <w:numId w:val="1"/>
+        </w:numPr>
+        <w:rPr>
+          <w:rStyle w:val="Hyperlink"/>
+          <w:color w:val="A6A6A6" w:themeColor="background1" w:themeShade="A6"/>
+          <w:u w:val="none"/>
+        </w:rPr>
+      </w:pPr>
+      <w:r>
+        <w:rPr>
+          <w:rStyle w:val="Hyperlink"/>
+          <w:color w:val="A6A6A6" w:themeColor="background1" w:themeShade="A6"/>
+          <w:u w:val="none"/>
+        </w:rPr>
+        <w:t>Don’t forget to export your up-to-date ROS_PACKAGE_PATH with the path to your config folder as well as your URDF.</w:t>
+      </w:r>
+      <w:r>
+        <w:rPr>
+          <w:rStyle w:val="Hyperlink"/>
+          <w:color w:val="A6A6A6" w:themeColor="background1" w:themeShade="A6"/>
+          <w:u w:val="none"/>
+        </w:rPr>
+        <w:t xml:space="preserve"> This should be the config folder where you saved all miscellaneous files after completing your URDF setup in the </w:t>
+      </w:r>
+      <w:proofErr w:type="spellStart"/>
+      <w:r>
+        <w:rPr>
+          <w:rStyle w:val="Hyperlink"/>
+          <w:color w:val="A6A6A6" w:themeColor="background1" w:themeShade="A6"/>
+          <w:u w:val="none"/>
+        </w:rPr>
+        <w:t>MoveIt</w:t>
+      </w:r>
+      <w:proofErr w:type="spellEnd"/>
+      <w:r>
+        <w:rPr>
+          <w:rStyle w:val="Hyperlink"/>
+          <w:color w:val="A6A6A6" w:themeColor="background1" w:themeShade="A6"/>
+          <w:u w:val="none"/>
+        </w:rPr>
+        <w:t xml:space="preserve"> </w:t>
+      </w:r>
+      <w:proofErr w:type="spellStart"/>
+      <w:r>
+        <w:rPr>
+          <w:rStyle w:val="Hyperlink"/>
+          <w:color w:val="A6A6A6" w:themeColor="background1" w:themeShade="A6"/>
+          <w:u w:val="none"/>
+        </w:rPr>
+        <w:t>SetUp</w:t>
+      </w:r>
+      <w:proofErr w:type="spellEnd"/>
+      <w:r>
+        <w:rPr>
+          <w:rStyle w:val="Hyperlink"/>
+          <w:color w:val="A6A6A6" w:themeColor="background1" w:themeShade="A6"/>
+          <w:u w:val="none"/>
+        </w:rPr>
+        <w:t xml:space="preserve"> Assistant.</w:t>
+      </w:r>
+    </w:p>
+    <w:p>
+      <w:pPr>
+        <w:pStyle w:val="ListParagraph"/>
+        <w:numPr>
+          <w:ilvl w:val="2"/>
+          <w:numId w:val="1"/>
+        </w:numPr>
+        <w:rPr>
+          <w:rStyle w:val="Hyperlink"/>
+          <w:b/>
+          <w:bCs/>
+          <w:color w:val="A6A6A6" w:themeColor="background1" w:themeShade="A6"/>
+          <w:u w:val="none"/>
+        </w:rPr>
+      </w:pPr>
+      <w:r>
+        <w:rPr>
+          <w:rStyle w:val="Hyperlink"/>
+          <w:color w:val="A6A6A6" w:themeColor="background1" w:themeShade="A6"/>
+          <w:u w:val="none"/>
+        </w:rPr>
+        <w:t xml:space="preserve">Launch </w:t>
+      </w:r>
+      <w:proofErr w:type="spellStart"/>
+      <w:r>
+        <w:rPr>
+          <w:rStyle w:val="Hyperlink"/>
+          <w:color w:val="A6A6A6" w:themeColor="background1" w:themeShade="A6"/>
+          <w:u w:val="none"/>
+        </w:rPr>
+        <w:t>Rviz</w:t>
+      </w:r>
+      <w:proofErr w:type="spellEnd"/>
+      <w:r>
+        <w:rPr>
+          <w:rStyle w:val="Hyperlink"/>
+          <w:color w:val="A6A6A6" w:themeColor="background1" w:themeShade="A6"/>
+          <w:u w:val="none"/>
+        </w:rPr>
+        <w:t xml:space="preserve"> in one terminal window: </w:t>
+      </w:r>
+    </w:p>
+    <w:p>
+      <w:pPr>
+        <w:pStyle w:val="ListParagraph"/>
+        <w:ind w:left="2160"/>
+        <w:rPr>
+          <w:rStyle w:val="Hyperlink"/>
+          <w:b/>
+          <w:bCs/>
+          <w:color w:val="A6A6A6" w:themeColor="background1" w:themeShade="A6"/>
+          <w:u w:val="none"/>
+        </w:rPr>
+      </w:pPr>
+      <w:r>
+        <w:rPr>
+          <w:rStyle w:val="Hyperlink"/>
+          <w:b/>
+          <w:bCs/>
+          <w:color w:val="A6A6A6" w:themeColor="background1" w:themeShade="A6"/>
+          <w:u w:val="none"/>
+        </w:rPr>
+        <w:t xml:space="preserve">&gt; </w:t>
+      </w:r>
+      <w:proofErr w:type="spellStart"/>
+      <w:r>
+        <w:rPr>
+          <w:rStyle w:val="Hyperlink"/>
+          <w:b/>
+          <w:bCs/>
+          <w:color w:val="A6A6A6" w:themeColor="background1" w:themeShade="A6"/>
+          <w:u w:val="none"/>
+        </w:rPr>
+        <w:t>roslaunch</w:t>
+      </w:r>
+      <w:proofErr w:type="spellEnd"/>
+      <w:r>
+        <w:rPr>
+          <w:rStyle w:val="Hyperlink"/>
+          <w:b/>
+          <w:bCs/>
+          <w:color w:val="A6A6A6" w:themeColor="background1" w:themeShade="A6"/>
+          <w:u w:val="none"/>
+        </w:rPr>
+        <w:t xml:space="preserve"> </w:t>
+      </w:r>
+      <w:r>
+        <w:rPr>
+          <w:rStyle w:val="Hyperlink"/>
+          <w:b/>
+          <w:bCs/>
+          <w:color w:val="A6A6A6" w:themeColor="background1" w:themeShade="A6"/>
+          <w:u w:val="none"/>
+        </w:rPr>
+        <w:t>[</w:t>
+      </w:r>
+      <w:proofErr w:type="spellStart"/>
+      <w:r>
+        <w:rPr>
+          <w:rStyle w:val="Hyperlink"/>
+          <w:b/>
+          <w:bCs/>
+          <w:color w:val="A6A6A6" w:themeColor="background1" w:themeShade="A6"/>
+          <w:u w:val="none"/>
+        </w:rPr>
+        <w:t>kinova_moveit</w:t>
+      </w:r>
+      <w:proofErr w:type="spellEnd"/>
+      <w:r>
+        <w:rPr>
+          <w:rStyle w:val="Hyperlink"/>
+          <w:b/>
+          <w:bCs/>
+          <w:color w:val="A6A6A6" w:themeColor="background1" w:themeShade="A6"/>
+          <w:u w:val="none"/>
+        </w:rPr>
+        <w:t>]</w:t>
+      </w:r>
+      <w:r>
+        <w:rPr>
+          <w:rStyle w:val="Hyperlink"/>
+          <w:b/>
+          <w:bCs/>
+          <w:color w:val="A6A6A6" w:themeColor="background1" w:themeShade="A6"/>
+          <w:u w:val="none"/>
+        </w:rPr>
+        <w:t xml:space="preserve">_config </w:t>
+      </w:r>
+      <w:proofErr w:type="spellStart"/>
+      <w:r>
+        <w:rPr>
+          <w:rStyle w:val="Hyperlink"/>
+          <w:b/>
+          <w:bCs/>
+          <w:color w:val="A6A6A6" w:themeColor="background1" w:themeShade="A6"/>
+          <w:u w:val="none"/>
+        </w:rPr>
+        <w:t>demo.launch</w:t>
+      </w:r>
+      <w:proofErr w:type="spellEnd"/>
+      <w:r>
+        <w:rPr>
+          <w:rStyle w:val="Hyperlink"/>
+          <w:b/>
+          <w:bCs/>
+          <w:color w:val="A6A6A6" w:themeColor="background1" w:themeShade="A6"/>
+          <w:u w:val="none"/>
+        </w:rPr>
+        <w:t xml:space="preserve"> </w:t>
+      </w:r>
+      <w:proofErr w:type="spellStart"/>
+      <w:r>
+        <w:rPr>
+          <w:rStyle w:val="Hyperlink"/>
+          <w:b/>
+          <w:bCs/>
+          <w:color w:val="A6A6A6" w:themeColor="background1" w:themeShade="A6"/>
+          <w:u w:val="none"/>
+        </w:rPr>
+        <w:t>rvis_tutorial</w:t>
+      </w:r>
+      <w:proofErr w:type="spellEnd"/>
+      <w:r>
+        <w:rPr>
+          <w:rStyle w:val="Hyperlink"/>
+          <w:b/>
+          <w:bCs/>
+          <w:color w:val="A6A6A6" w:themeColor="background1" w:themeShade="A6"/>
+          <w:u w:val="none"/>
+        </w:rPr>
+        <w:t>:=true</w:t>
+      </w:r>
+    </w:p>
+    <w:p>
+      <w:pPr>
+        <w:pStyle w:val="ListParagraph"/>
+        <w:numPr>
+          <w:ilvl w:val="2"/>
+          <w:numId w:val="1"/>
+        </w:numPr>
+        <w:rPr>
+          <w:rStyle w:val="Hyperlink"/>
+          <w:b/>
+          <w:bCs/>
+          <w:color w:val="A6A6A6" w:themeColor="background1" w:themeShade="A6"/>
+          <w:u w:val="none"/>
+        </w:rPr>
+      </w:pPr>
+      <w:r>
+        <w:rPr>
+          <w:rStyle w:val="Hyperlink"/>
+          <w:color w:val="A6A6A6" w:themeColor="background1" w:themeShade="A6"/>
+          <w:u w:val="none"/>
+        </w:rPr>
+        <w:t>Launch the trajectory planner in another:</w:t>
+      </w:r>
+    </w:p>
+    <w:p>
+      <w:pPr>
+        <w:pStyle w:val="ListParagraph"/>
+        <w:ind w:left="2160"/>
+        <w:rPr>
+          <w:rStyle w:val="Hyperlink"/>
+          <w:b/>
+          <w:bCs/>
+          <w:color w:val="A6A6A6" w:themeColor="background1" w:themeShade="A6"/>
+          <w:u w:val="none"/>
+        </w:rPr>
+      </w:pPr>
+      <w:r>
+        <w:rPr>
+          <w:rStyle w:val="Hyperlink"/>
+          <w:b/>
+          <w:bCs/>
+          <w:color w:val="A6A6A6" w:themeColor="background1" w:themeShade="A6"/>
+          <w:u w:val="none"/>
+        </w:rPr>
+        <w:t xml:space="preserve">&gt; </w:t>
+      </w:r>
+      <w:proofErr w:type="spellStart"/>
+      <w:r>
+        <w:rPr>
+          <w:rStyle w:val="Hyperlink"/>
+          <w:b/>
+          <w:bCs/>
+          <w:color w:val="A6A6A6" w:themeColor="background1" w:themeShade="A6"/>
+          <w:u w:val="none"/>
+        </w:rPr>
+        <w:t>rosrun</w:t>
+      </w:r>
+      <w:proofErr w:type="spellEnd"/>
+      <w:r>
+        <w:rPr>
+          <w:rStyle w:val="Hyperlink"/>
+          <w:b/>
+          <w:bCs/>
+          <w:color w:val="A6A6A6" w:themeColor="background1" w:themeShade="A6"/>
+          <w:u w:val="none"/>
+        </w:rPr>
+        <w:t xml:space="preserve"> [</w:t>
+      </w:r>
+      <w:proofErr w:type="spellStart"/>
+      <w:r>
+        <w:rPr>
+          <w:rStyle w:val="Hyperlink"/>
+          <w:b/>
+          <w:bCs/>
+          <w:color w:val="A6A6A6" w:themeColor="background1" w:themeShade="A6"/>
+          <w:u w:val="none"/>
+        </w:rPr>
+        <w:t>kinova_moveit</w:t>
+      </w:r>
+      <w:proofErr w:type="spellEnd"/>
+      <w:r>
+        <w:rPr>
+          <w:rStyle w:val="Hyperlink"/>
+          <w:b/>
+          <w:bCs/>
+          <w:color w:val="A6A6A6" w:themeColor="background1" w:themeShade="A6"/>
+          <w:u w:val="none"/>
+        </w:rPr>
+        <w:t>]_config move_group_grid_search.py</w:t>
+      </w:r>
+    </w:p>
+    <w:p>
+      <w:pPr>
+        <w:pStyle w:val="ListParagraph"/>
+        <w:numPr>
+          <w:ilvl w:val="3"/>
+          <w:numId w:val="1"/>
+        </w:numPr>
+        <w:rPr>
+          <w:rStyle w:val="Hyperlink"/>
+          <w:color w:val="A6A6A6" w:themeColor="background1" w:themeShade="A6"/>
+          <w:u w:val="none"/>
+        </w:rPr>
+      </w:pPr>
+      <w:r>
+        <w:rPr>
+          <w:rStyle w:val="Hyperlink"/>
+          <w:color w:val="A6A6A6" w:themeColor="background1" w:themeShade="A6"/>
+          <w:u w:val="none"/>
+        </w:rPr>
+        <w:t xml:space="preserve">You can change the joint angle combinations and order in the move_group_python_interface.py, under the </w:t>
+      </w:r>
+      <w:proofErr w:type="spellStart"/>
+      <w:r>
+        <w:rPr>
+          <w:rStyle w:val="Hyperlink"/>
+          <w:color w:val="A6A6A6" w:themeColor="background1" w:themeShade="A6"/>
+          <w:u w:val="none"/>
+        </w:rPr>
+        <w:t>go_to_joint_state</w:t>
+      </w:r>
+      <w:proofErr w:type="spellEnd"/>
+      <w:r>
+        <w:rPr>
+          <w:rStyle w:val="Hyperlink"/>
+          <w:color w:val="A6A6A6" w:themeColor="background1" w:themeShade="A6"/>
+          <w:u w:val="none"/>
+        </w:rPr>
+        <w:t xml:space="preserve">() </w:t>
+      </w:r>
+      <w:r>
+        <w:rPr>
+          <w:rStyle w:val="Hyperlink"/>
+          <w:color w:val="A6A6A6" w:themeColor="background1" w:themeShade="A6"/>
           <w:u w:val="none"/>
         </w:rPr>
         <w:lastRenderedPageBreak/>
-        <w:t>collect thousands of waypoints</w:t>
-      </w:r>
-      <w:r>
-        <w:rPr>
-          <w:rStyle w:val="Hyperlink"/>
-          <w:color w:val="auto"/>
-          <w:u w:val="none"/>
-        </w:rPr>
-        <w:t xml:space="preserve"> from MoveIt for a csv-driven URDF trajectory</w:t>
-      </w:r>
-      <w:r>
-        <w:rPr>
-          <w:rStyle w:val="Hyperlink"/>
-          <w:color w:val="auto"/>
-          <w:u w:val="none"/>
-        </w:rPr>
-        <w:t xml:space="preserve">. Alternatively, you can make </w:t>
-      </w:r>
-      <w:r>
-        <w:rPr>
-          <w:rStyle w:val="Hyperlink"/>
-          <w:color w:val="auto"/>
-          <w:u w:val="none"/>
-        </w:rPr>
-        <w:t>multiple trajectories and set the start point of one to be the end-point of another, and then sequence them manually.</w:t>
-      </w:r>
-    </w:p>
-    <w:p>
-      <w:pPr>
-        <w:pStyle w:val="ListParagraph"/>
-        <w:numPr>
-          <w:ilvl w:val="2"/>
-          <w:numId w:val="1"/>
-        </w:numPr>
-        <w:rPr>
-          <w:rStyle w:val="Hyperlink"/>
-          <w:color w:val="A6A6A6" w:themeColor="background1" w:themeShade="A6"/>
-          <w:u w:val="none"/>
-        </w:rPr>
-      </w:pPr>
-      <w:r>
-        <w:rPr>
-          <w:rStyle w:val="Hyperlink"/>
-          <w:color w:val="A6A6A6" w:themeColor="background1" w:themeShade="A6"/>
-          <w:u w:val="none"/>
-        </w:rPr>
-        <w:t>Don’t forget to export your up-to-date ROS_PACKAGE_PATH with the path to your config folder as well as your URDF.</w:t>
-      </w:r>
-      <w:r>
-        <w:rPr>
-          <w:rStyle w:val="Hyperlink"/>
-          <w:color w:val="A6A6A6" w:themeColor="background1" w:themeShade="A6"/>
-          <w:u w:val="none"/>
-        </w:rPr>
-        <w:t xml:space="preserve"> This should be the config folder where you saved all miscellaneous files after completing your URDF setup in the MoveIt SetUp Assistant.</w:t>
-      </w:r>
-    </w:p>
-    <w:p>
-      <w:pPr>
-        <w:pStyle w:val="ListParagraph"/>
-        <w:numPr>
-          <w:ilvl w:val="2"/>
-          <w:numId w:val="1"/>
-        </w:numPr>
-        <w:rPr>
-          <w:rStyle w:val="Hyperlink"/>
-          <w:b/>
-          <w:bCs/>
-          <w:color w:val="A6A6A6" w:themeColor="background1" w:themeShade="A6"/>
-          <w:u w:val="none"/>
-        </w:rPr>
-      </w:pPr>
-      <w:r>
-        <w:rPr>
-          <w:rStyle w:val="Hyperlink"/>
-          <w:color w:val="A6A6A6" w:themeColor="background1" w:themeShade="A6"/>
-          <w:u w:val="none"/>
-        </w:rPr>
-        <w:t xml:space="preserve">Launch Rviz in one terminal window: </w:t>
-      </w:r>
-    </w:p>
-    <w:p>
-      <w:pPr>
-        <w:pStyle w:val="ListParagraph"/>
-        <w:ind w:left="2160"/>
-        <w:rPr>
-          <w:rStyle w:val="Hyperlink"/>
-          <w:b/>
-          <w:bCs/>
-          <w:color w:val="A6A6A6" w:themeColor="background1" w:themeShade="A6"/>
-          <w:u w:val="none"/>
-        </w:rPr>
-      </w:pPr>
-      <w:r>
-        <w:rPr>
-          <w:rStyle w:val="Hyperlink"/>
-          <w:b/>
-          <w:bCs/>
-          <w:color w:val="A6A6A6" w:themeColor="background1" w:themeShade="A6"/>
-          <w:u w:val="none"/>
-        </w:rPr>
-        <w:t xml:space="preserve">&gt; roslaunch </w:t>
-      </w:r>
-      <w:r>
-        <w:rPr>
-          <w:rStyle w:val="Hyperlink"/>
-          <w:b/>
-          <w:bCs/>
-          <w:color w:val="A6A6A6" w:themeColor="background1" w:themeShade="A6"/>
-          <w:u w:val="none"/>
-        </w:rPr>
-        <w:t>[</w:t>
-      </w:r>
-      <w:r>
-        <w:rPr>
-          <w:rStyle w:val="Hyperlink"/>
-          <w:b/>
-          <w:bCs/>
-          <w:color w:val="A6A6A6" w:themeColor="background1" w:themeShade="A6"/>
-          <w:u w:val="none"/>
-        </w:rPr>
-        <w:t>kinova_moveit</w:t>
-      </w:r>
-      <w:r>
-        <w:rPr>
-          <w:rStyle w:val="Hyperlink"/>
-          <w:b/>
-          <w:bCs/>
-          <w:color w:val="A6A6A6" w:themeColor="background1" w:themeShade="A6"/>
-          <w:u w:val="none"/>
-        </w:rPr>
-        <w:t>]</w:t>
-      </w:r>
-      <w:r>
-        <w:rPr>
-          <w:rStyle w:val="Hyperlink"/>
-          <w:b/>
-          <w:bCs/>
-          <w:color w:val="A6A6A6" w:themeColor="background1" w:themeShade="A6"/>
-          <w:u w:val="none"/>
-        </w:rPr>
-        <w:t>_config demo.launch rvis_tutorial:=true</w:t>
-      </w:r>
-    </w:p>
-    <w:p>
-      <w:pPr>
-        <w:pStyle w:val="ListParagraph"/>
-        <w:numPr>
-          <w:ilvl w:val="2"/>
-          <w:numId w:val="1"/>
-        </w:numPr>
-        <w:rPr>
-          <w:rStyle w:val="Hyperlink"/>
-          <w:b/>
-          <w:bCs/>
-          <w:color w:val="A6A6A6" w:themeColor="background1" w:themeShade="A6"/>
-          <w:u w:val="none"/>
-        </w:rPr>
-      </w:pPr>
-      <w:r>
-        <w:rPr>
-          <w:rStyle w:val="Hyperlink"/>
-          <w:color w:val="A6A6A6" w:themeColor="background1" w:themeShade="A6"/>
-          <w:u w:val="none"/>
-        </w:rPr>
-        <w:t>Launch the trajectory planner in another:</w:t>
-      </w:r>
-    </w:p>
-    <w:p>
-      <w:pPr>
-        <w:pStyle w:val="ListParagraph"/>
-        <w:ind w:left="2160"/>
-        <w:rPr>
-          <w:rStyle w:val="Hyperlink"/>
-          <w:b/>
-          <w:bCs/>
-          <w:color w:val="A6A6A6" w:themeColor="background1" w:themeShade="A6"/>
-          <w:u w:val="none"/>
-        </w:rPr>
-      </w:pPr>
-      <w:r>
-        <w:rPr>
-          <w:rStyle w:val="Hyperlink"/>
-          <w:b/>
-          <w:bCs/>
-          <w:color w:val="A6A6A6" w:themeColor="background1" w:themeShade="A6"/>
-          <w:u w:val="none"/>
-        </w:rPr>
-        <w:t>&gt; rosrun [kinova_moveit]_config move_group_grid_search.py</w:t>
-      </w:r>
-    </w:p>
-    <w:p>
-      <w:pPr>
-        <w:pStyle w:val="ListParagraph"/>
-        <w:numPr>
-          <w:ilvl w:val="3"/>
-          <w:numId w:val="1"/>
-        </w:numPr>
-        <w:rPr>
-          <w:rStyle w:val="Hyperlink"/>
-          <w:color w:val="A6A6A6" w:themeColor="background1" w:themeShade="A6"/>
-          <w:u w:val="none"/>
-        </w:rPr>
-      </w:pPr>
-      <w:r>
-        <w:rPr>
-          <w:rStyle w:val="Hyperlink"/>
-          <w:color w:val="A6A6A6" w:themeColor="background1" w:themeShade="A6"/>
-          <w:u w:val="none"/>
-        </w:rPr>
-        <w:t>You can change the joint angle combinations and order in the move_group_python_interface.py, under the go_to_joint_state() function. Comment out all other tutorial functions under the main() function. I found that three joint angles per dof (pi/3, pi, and 5pi/3) was few enough that even with 3^6 combinations, all motions can be run in a reasonable time frame, and the selected joint angles also avoid hitting joint limits near 360deg and 0deg. Grab the output angles by doing the usual rosbag command on the /joint_states topic.</w:t>
+        <w:t xml:space="preserve">function. Comment out all other tutorial functions under the main() function. I found that three joint angles per </w:t>
+      </w:r>
+      <w:proofErr w:type="spellStart"/>
+      <w:r>
+        <w:rPr>
+          <w:rStyle w:val="Hyperlink"/>
+          <w:color w:val="A6A6A6" w:themeColor="background1" w:themeShade="A6"/>
+          <w:u w:val="none"/>
+        </w:rPr>
+        <w:t>dof</w:t>
+      </w:r>
+      <w:proofErr w:type="spellEnd"/>
+      <w:r>
+        <w:rPr>
+          <w:rStyle w:val="Hyperlink"/>
+          <w:color w:val="A6A6A6" w:themeColor="background1" w:themeShade="A6"/>
+          <w:u w:val="none"/>
+        </w:rPr>
+        <w:t xml:space="preserve"> (pi/3, pi, and 5pi/3) was few enough that even with 3^6 combinations, all motions can be run in a reasonable time frame, and the selected joint angles also avoid hitting joint limits near 360deg and 0deg. Grab the output angles by doing the usual </w:t>
+      </w:r>
+      <w:proofErr w:type="spellStart"/>
+      <w:r>
+        <w:rPr>
+          <w:rStyle w:val="Hyperlink"/>
+          <w:color w:val="A6A6A6" w:themeColor="background1" w:themeShade="A6"/>
+          <w:u w:val="none"/>
+        </w:rPr>
+        <w:t>rosbag</w:t>
+      </w:r>
+      <w:proofErr w:type="spellEnd"/>
+      <w:r>
+        <w:rPr>
+          <w:rStyle w:val="Hyperlink"/>
+          <w:color w:val="A6A6A6" w:themeColor="background1" w:themeShade="A6"/>
+          <w:u w:val="none"/>
+        </w:rPr>
+        <w:t xml:space="preserve"> command on the /</w:t>
+      </w:r>
+      <w:proofErr w:type="spellStart"/>
+      <w:r>
+        <w:rPr>
+          <w:rStyle w:val="Hyperlink"/>
+          <w:color w:val="A6A6A6" w:themeColor="background1" w:themeShade="A6"/>
+          <w:u w:val="none"/>
+        </w:rPr>
+        <w:t>joint_states</w:t>
+      </w:r>
+      <w:proofErr w:type="spellEnd"/>
+      <w:r>
+        <w:rPr>
+          <w:rStyle w:val="Hyperlink"/>
+          <w:color w:val="A6A6A6" w:themeColor="background1" w:themeShade="A6"/>
+          <w:u w:val="none"/>
+        </w:rPr>
+        <w:t xml:space="preserve"> topic.</w:t>
       </w:r>
     </w:p>
     <w:p>
@@ -2935,11 +4604,19 @@
           <w:color w:val="A6A6A6" w:themeColor="background1" w:themeShade="A6"/>
         </w:rPr>
       </w:pPr>
-      <w:r>
-        <w:rPr>
-          <w:color w:val="A6A6A6" w:themeColor="background1" w:themeShade="A6"/>
-        </w:rPr>
-        <w:t>FastIK:</w:t>
+      <w:proofErr w:type="spellStart"/>
+      <w:r>
+        <w:rPr>
+          <w:color w:val="A6A6A6" w:themeColor="background1" w:themeShade="A6"/>
+        </w:rPr>
+        <w:t>FastIK</w:t>
+      </w:r>
+      <w:proofErr w:type="spellEnd"/>
+      <w:r>
+        <w:rPr>
+          <w:color w:val="A6A6A6" w:themeColor="background1" w:themeShade="A6"/>
+        </w:rPr>
+        <w:t>:</w:t>
       </w:r>
     </w:p>
     <w:p>
@@ -2989,11 +4666,19 @@
         </w:rPr>
         <w:t xml:space="preserve">) to install the </w:t>
       </w:r>
-      <w:r>
-        <w:rPr>
-          <w:color w:val="A6A6A6" w:themeColor="background1" w:themeShade="A6"/>
-        </w:rPr>
-        <w:t>OpenRave software package. (I think the tutorial has been updated in the last week so you can go straight to docker and it’ll take care of the installation for you)</w:t>
+      <w:proofErr w:type="spellStart"/>
+      <w:r>
+        <w:rPr>
+          <w:color w:val="A6A6A6" w:themeColor="background1" w:themeShade="A6"/>
+        </w:rPr>
+        <w:t>OpenRave</w:t>
+      </w:r>
+      <w:proofErr w:type="spellEnd"/>
+      <w:r>
+        <w:rPr>
+          <w:color w:val="A6A6A6" w:themeColor="background1" w:themeShade="A6"/>
+        </w:rPr>
+        <w:t xml:space="preserve"> software package. (I think the tutorial has been updated in the last week so you can go straight to docker and it’ll take care of the installation for you)</w:t>
       </w:r>
     </w:p>
     <w:p>
@@ -3011,7 +4696,21 @@
         <w:rPr>
           <w:color w:val="A6A6A6" w:themeColor="background1" w:themeShade="A6"/>
         </w:rPr>
-        <w:t xml:space="preserve">Download collada_urdf: </w:t>
+        <w:t xml:space="preserve">Download </w:t>
+      </w:r>
+      <w:proofErr w:type="spellStart"/>
+      <w:r>
+        <w:rPr>
+          <w:color w:val="A6A6A6" w:themeColor="background1" w:themeShade="A6"/>
+        </w:rPr>
+        <w:t>collada_urdf</w:t>
+      </w:r>
+      <w:proofErr w:type="spellEnd"/>
+      <w:r>
+        <w:rPr>
+          <w:color w:val="A6A6A6" w:themeColor="background1" w:themeShade="A6"/>
+        </w:rPr>
+        <w:t xml:space="preserve">: </w:t>
       </w:r>
     </w:p>
     <w:p>
@@ -3026,8 +4725,58 @@
         <w:rPr>
           <w:color w:val="A6A6A6" w:themeColor="background1" w:themeShade="A6"/>
         </w:rPr>
-        <w:t>&gt; sudo apt-get install ros-melodic-collada-urdf</w:t>
-      </w:r>
+        <w:t xml:space="preserve">&gt; </w:t>
+      </w:r>
+      <w:proofErr w:type="spellStart"/>
+      <w:r>
+        <w:rPr>
+          <w:color w:val="A6A6A6" w:themeColor="background1" w:themeShade="A6"/>
+        </w:rPr>
+        <w:t>sudo</w:t>
+      </w:r>
+      <w:proofErr w:type="spellEnd"/>
+      <w:r>
+        <w:rPr>
+          <w:color w:val="A6A6A6" w:themeColor="background1" w:themeShade="A6"/>
+        </w:rPr>
+        <w:t xml:space="preserve"> apt-get install </w:t>
+      </w:r>
+      <w:proofErr w:type="spellStart"/>
+      <w:r>
+        <w:rPr>
+          <w:color w:val="A6A6A6" w:themeColor="background1" w:themeShade="A6"/>
+        </w:rPr>
+        <w:t>ros</w:t>
+      </w:r>
+      <w:proofErr w:type="spellEnd"/>
+      <w:r>
+        <w:rPr>
+          <w:color w:val="A6A6A6" w:themeColor="background1" w:themeShade="A6"/>
+        </w:rPr>
+        <w:t>-melodic-</w:t>
+      </w:r>
+      <w:proofErr w:type="spellStart"/>
+      <w:r>
+        <w:rPr>
+          <w:color w:val="A6A6A6" w:themeColor="background1" w:themeShade="A6"/>
+        </w:rPr>
+        <w:t>collada</w:t>
+      </w:r>
+      <w:proofErr w:type="spellEnd"/>
+      <w:r>
+        <w:rPr>
+          <w:color w:val="A6A6A6" w:themeColor="background1" w:themeShade="A6"/>
+        </w:rPr>
+        <w:t>-</w:t>
+      </w:r>
+      <w:proofErr w:type="spellStart"/>
+      <w:r>
+        <w:rPr>
+          <w:color w:val="A6A6A6" w:themeColor="background1" w:themeShade="A6"/>
+        </w:rPr>
+        <w:t>urdf</w:t>
+      </w:r>
+      <w:proofErr w:type="spellEnd"/>
     </w:p>
     <w:p>
       <w:pPr>
@@ -3044,7 +4793,35 @@
         <w:rPr>
           <w:color w:val="A6A6A6" w:themeColor="background1" w:themeShade="A6"/>
         </w:rPr>
-        <w:t>Once again, check your $ROS_PACKAGE_PATH variable to make sure it can find your urdfs before you turn them into .dae files with this command:</w:t>
+        <w:t xml:space="preserve">Once again, check your $ROS_PACKAGE_PATH variable to make sure it can find your </w:t>
+      </w:r>
+      <w:proofErr w:type="spellStart"/>
+      <w:r>
+        <w:rPr>
+          <w:color w:val="A6A6A6" w:themeColor="background1" w:themeShade="A6"/>
+        </w:rPr>
+        <w:t>urdfs</w:t>
+      </w:r>
+      <w:proofErr w:type="spellEnd"/>
+      <w:r>
+        <w:rPr>
+          <w:color w:val="A6A6A6" w:themeColor="background1" w:themeShade="A6"/>
+        </w:rPr>
+        <w:t xml:space="preserve"> before you turn them into .</w:t>
+      </w:r>
+      <w:proofErr w:type="spellStart"/>
+      <w:r>
+        <w:rPr>
+          <w:color w:val="A6A6A6" w:themeColor="background1" w:themeShade="A6"/>
+        </w:rPr>
+        <w:t>dae</w:t>
+      </w:r>
+      <w:proofErr w:type="spellEnd"/>
+      <w:r>
+        <w:rPr>
+          <w:color w:val="A6A6A6" w:themeColor="background1" w:themeShade="A6"/>
+        </w:rPr>
+        <w:t xml:space="preserve"> files with this command:</w:t>
       </w:r>
     </w:p>
     <w:p>
@@ -3059,8 +4836,72 @@
         <w:rPr>
           <w:color w:val="A6A6A6" w:themeColor="background1" w:themeShade="A6"/>
         </w:rPr>
-        <w:t>&gt; rosrun collada_urdf urdf_to_collada “$MYROBOT_NAME”.urdf “$MYROBOT_NAME”.dae</w:t>
-      </w:r>
+        <w:t xml:space="preserve">&gt; </w:t>
+      </w:r>
+      <w:proofErr w:type="spellStart"/>
+      <w:r>
+        <w:rPr>
+          <w:color w:val="A6A6A6" w:themeColor="background1" w:themeShade="A6"/>
+        </w:rPr>
+        <w:t>rosrun</w:t>
+      </w:r>
+      <w:proofErr w:type="spellEnd"/>
+      <w:r>
+        <w:rPr>
+          <w:color w:val="A6A6A6" w:themeColor="background1" w:themeShade="A6"/>
+        </w:rPr>
+        <w:t xml:space="preserve"> </w:t>
+      </w:r>
+      <w:proofErr w:type="spellStart"/>
+      <w:r>
+        <w:rPr>
+          <w:color w:val="A6A6A6" w:themeColor="background1" w:themeShade="A6"/>
+        </w:rPr>
+        <w:t>collada_urdf</w:t>
+      </w:r>
+      <w:proofErr w:type="spellEnd"/>
+      <w:r>
+        <w:rPr>
+          <w:color w:val="A6A6A6" w:themeColor="background1" w:themeShade="A6"/>
+        </w:rPr>
+        <w:t xml:space="preserve"> </w:t>
+      </w:r>
+      <w:proofErr w:type="spellStart"/>
+      <w:r>
+        <w:rPr>
+          <w:color w:val="A6A6A6" w:themeColor="background1" w:themeShade="A6"/>
+        </w:rPr>
+        <w:t>urdf_to_collada</w:t>
+      </w:r>
+      <w:proofErr w:type="spellEnd"/>
+      <w:r>
+        <w:rPr>
+          <w:color w:val="A6A6A6" w:themeColor="background1" w:themeShade="A6"/>
+        </w:rPr>
+        <w:t xml:space="preserve"> “$MYROBOT_NAME”.</w:t>
+      </w:r>
+      <w:proofErr w:type="spellStart"/>
+      <w:r>
+        <w:rPr>
+          <w:color w:val="A6A6A6" w:themeColor="background1" w:themeShade="A6"/>
+        </w:rPr>
+        <w:t>urdf</w:t>
+      </w:r>
+      <w:proofErr w:type="spellEnd"/>
+      <w:r>
+        <w:rPr>
+          <w:color w:val="A6A6A6" w:themeColor="background1" w:themeShade="A6"/>
+        </w:rPr>
+        <w:t xml:space="preserve"> “$MYROBOT_NAME”.</w:t>
+      </w:r>
+      <w:proofErr w:type="spellStart"/>
+      <w:r>
+        <w:rPr>
+          <w:color w:val="A6A6A6" w:themeColor="background1" w:themeShade="A6"/>
+        </w:rPr>
+        <w:t>dae</w:t>
+      </w:r>
+      <w:proofErr w:type="spellEnd"/>
     </w:p>
     <w:p>
       <w:pPr>
@@ -3083,7 +4924,15 @@
         </w:numPr>
       </w:pPr>
       <w:r>
-        <w:t xml:space="preserve">I followed this tutorial, with its relevant github: </w:t>
+        <w:t xml:space="preserve">I followed this tutorial, with its relevant </w:t>
+      </w:r>
+      <w:proofErr w:type="spellStart"/>
+      <w:r>
+        <w:t>github</w:t>
+      </w:r>
+      <w:proofErr w:type="spellEnd"/>
+      <w:r>
+        <w:t xml:space="preserve">: </w:t>
       </w:r>
       <w:hyperlink r:id="rId22" w:history="1">
         <w:r>
@@ -3107,7 +4956,16 @@
           <w:color w:val="auto"/>
           <w:u w:val="none"/>
         </w:rPr>
-        <w:t xml:space="preserve"> Look for NAH_DTW</w:t>
+        <w:t xml:space="preserve"> Look for </w:t>
+      </w:r>
+      <w:proofErr w:type="spellStart"/>
+      <w:r>
+        <w:rPr>
+          <w:rStyle w:val="Hyperlink"/>
+          <w:color w:val="auto"/>
+          <w:u w:val="none"/>
+        </w:rPr>
+        <w:t>NAH_DTW</w:t>
       </w:r>
       <w:r>
         <w:rPr>
@@ -3123,15 +4981,52 @@
           <w:color w:val="auto"/>
           <w:u w:val="none"/>
         </w:rPr>
-        <w:t>.ipynb in the github</w:t>
-      </w:r>
-      <w:r>
-        <w:rPr>
-          <w:rStyle w:val="Hyperlink"/>
-          <w:color w:val="auto"/>
-          <w:u w:val="none"/>
-        </w:rPr>
-        <w:t>. (I made two files, one for end-effector DTW alignment and one that includes alignment for joint positions. I realized that it’s better to make mappings to the joint angles, since that’s how Unity will control the robot, rather than generating end-effector poses that you have to put back into MoveIt (and which leave an unresolved DOF mismatch for some URDFs).)</w:t>
+        <w:t>.ipynb</w:t>
+      </w:r>
+      <w:proofErr w:type="spellEnd"/>
+      <w:r>
+        <w:rPr>
+          <w:rStyle w:val="Hyperlink"/>
+          <w:color w:val="auto"/>
+          <w:u w:val="none"/>
+        </w:rPr>
+        <w:t xml:space="preserve"> in the </w:t>
+      </w:r>
+      <w:proofErr w:type="spellStart"/>
+      <w:r>
+        <w:rPr>
+          <w:rStyle w:val="Hyperlink"/>
+          <w:color w:val="auto"/>
+          <w:u w:val="none"/>
+        </w:rPr>
+        <w:t>github</w:t>
+      </w:r>
+      <w:proofErr w:type="spellEnd"/>
+      <w:r>
+        <w:rPr>
+          <w:rStyle w:val="Hyperlink"/>
+          <w:color w:val="auto"/>
+          <w:u w:val="none"/>
+        </w:rPr>
+        <w:t xml:space="preserve">. (I made two files, one for end-effector DTW alignment and one that includes alignment for joint positions. I realized that it’s better to make mappings to the joint angles, since that’s how Unity will control the robot, rather than generating end-effector poses that you have to put back into </w:t>
+      </w:r>
+      <w:proofErr w:type="spellStart"/>
+      <w:r>
+        <w:rPr>
+          <w:rStyle w:val="Hyperlink"/>
+          <w:color w:val="auto"/>
+          <w:u w:val="none"/>
+        </w:rPr>
+        <w:t>MoveIt</w:t>
+      </w:r>
+      <w:proofErr w:type="spellEnd"/>
+      <w:r>
+        <w:rPr>
+          <w:rStyle w:val="Hyperlink"/>
+          <w:color w:val="auto"/>
+          <w:u w:val="none"/>
+        </w:rPr>
+        <w:t xml:space="preserve"> (and which leave an unresolved DOF mismatch for some URDFs).)</w:t>
       </w:r>
     </w:p>
     <w:p>
@@ -3158,14 +5053,27 @@
         <w:t>GPR</w:t>
       </w:r>
       <w:r>
-        <w:t>: look for GPR_for_</w:t>
+        <w:t xml:space="preserve">: look for </w:t>
+      </w:r>
+      <w:proofErr w:type="spellStart"/>
+      <w:r>
+        <w:t>GPR_for_</w:t>
       </w:r>
       <w:r>
         <w:t>joint_angles</w:t>
       </w:r>
       <w:r>
-        <w:t>.ipynb in the github</w:t>
-      </w:r>
+        <w:t>.ipynb</w:t>
+      </w:r>
+      <w:proofErr w:type="spellEnd"/>
+      <w:r>
+        <w:t xml:space="preserve"> in the </w:t>
+      </w:r>
+      <w:proofErr w:type="spellStart"/>
+      <w:r>
+        <w:t>github</w:t>
+      </w:r>
+      <w:proofErr w:type="spellEnd"/>
     </w:p>
     <w:p>
       <w:pPr>
@@ -3176,66 +5084,74 @@
         </w:numPr>
       </w:pPr>
       <w:r>
+        <w:t xml:space="preserve">Note that Unity stores Transform rotations as quaternions, but controls them via Euler angle rotations. This is why the control script in the Unity requires a 180/pi factor to be multiplied against the same rotation values it just exported into the log file in order to animate the URDF. But it also means that </w:t>
+      </w:r>
+      <w:r>
+        <w:t xml:space="preserve">Unity sometimes hiccups and outputs odd </w:t>
+      </w:r>
+      <w:r>
+        <w:t xml:space="preserve">discontinuities in the </w:t>
+      </w:r>
+      <w:r>
+        <w:t xml:space="preserve">rotation </w:t>
+      </w:r>
+      <w:r>
+        <w:t xml:space="preserve">data </w:t>
+      </w:r>
+      <w:r>
+        <w:t>that we need to resolve before doing GPR</w:t>
+      </w:r>
+      <w:r>
+        <w:t>. They’re artifacts, not data. There is a function within the python code that will smooth them out.</w:t>
+      </w:r>
+    </w:p>
+    <w:p>
+      <w:pPr>
+        <w:pStyle w:val="ListParagraph"/>
+        <w:numPr>
+          <w:ilvl w:val="1"/>
+          <w:numId w:val="1"/>
+        </w:numPr>
+      </w:pPr>
+      <w:r>
+        <w:t xml:space="preserve">Also note that according to 2018-era literature (quoted from </w:t>
+      </w:r>
+      <w:r>
+        <w:t>https://stackoverflow.com/questions/50185399/multiple-output-gaussian-process-regression-in-scikit-learn</w:t>
+      </w:r>
+      <w:r>
+        <w:t xml:space="preserve">) , multiple-output GPRs really are equivalent (or should be) to multiple single-output GPRs, and thus for the sake of getting accurate </w:t>
+      </w:r>
+      <w:proofErr w:type="spellStart"/>
+      <w:r>
+        <w:t>std_dev</w:t>
+      </w:r>
+      <w:proofErr w:type="spellEnd"/>
+      <w:r>
+        <w:t xml:space="preserve"> info, we should train GPRs for each joint angle separately</w:t>
+      </w:r>
+      <w:r>
+        <w:t>.</w:t>
+      </w:r>
+    </w:p>
+    <w:p>
+      <w:pPr>
+        <w:pStyle w:val="ListParagraph"/>
+        <w:numPr>
+          <w:ilvl w:val="0"/>
+          <w:numId w:val="1"/>
+        </w:numPr>
+      </w:pPr>
+    </w:p>
+    <w:p>
+      <w:pPr>
+        <w:pStyle w:val="ListParagraph"/>
+        <w:ind w:left="1440"/>
+      </w:pPr>
+    </w:p>
+    <w:p>
+      <w:r>
         <w:lastRenderedPageBreak/>
-        <w:t xml:space="preserve">Note that Unity stores Transform rotations as quaternions, but controls them via Euler angle rotations. This is why the control script in the Unity requires a 180/pi factor to be multiplied against the same rotation values it just exported into the log file in order to animate the URDF. But it also means that </w:t>
-      </w:r>
-      <w:r>
-        <w:t xml:space="preserve">Unity sometimes hiccups and outputs odd </w:t>
-      </w:r>
-      <w:r>
-        <w:t xml:space="preserve">discontinuities in the </w:t>
-      </w:r>
-      <w:r>
-        <w:t xml:space="preserve">rotation </w:t>
-      </w:r>
-      <w:r>
-        <w:t xml:space="preserve">data </w:t>
-      </w:r>
-      <w:r>
-        <w:t>that we need to resolve before doing GPR</w:t>
-      </w:r>
-      <w:r>
-        <w:t>. They’re artifacts, not data. There is a function within the python code that will smooth them out.</w:t>
-      </w:r>
-    </w:p>
-    <w:p>
-      <w:pPr>
-        <w:pStyle w:val="ListParagraph"/>
-        <w:numPr>
-          <w:ilvl w:val="1"/>
-          <w:numId w:val="1"/>
-        </w:numPr>
-      </w:pPr>
-      <w:r>
-        <w:t xml:space="preserve">Also note that according to 2018-era literature (quoted from </w:t>
-      </w:r>
-      <w:r>
-        <w:t>https://stackoverflow.com/questions/50185399/multiple-output-gaussian-process-regression-in-scikit-learn</w:t>
-      </w:r>
-      <w:r>
-        <w:t>) , multiple-output GPRs really are equivalent (or should be) to multiple single-output GPRs, and thus for the sake of getting accurate std_dev info, we should train GPRs for each joint angle separately</w:t>
-      </w:r>
-      <w:r>
-        <w:t>.</w:t>
-      </w:r>
-    </w:p>
-    <w:p>
-      <w:pPr>
-        <w:pStyle w:val="ListParagraph"/>
-        <w:numPr>
-          <w:ilvl w:val="0"/>
-          <w:numId w:val="1"/>
-        </w:numPr>
-      </w:pPr>
-    </w:p>
-    <w:p>
-      <w:pPr>
-        <w:pStyle w:val="ListParagraph"/>
-        <w:ind w:left="1440"/>
-      </w:pPr>
-    </w:p>
-    <w:p>
-      <w:r>
         <w:br w:type="page"/>
       </w:r>
     </w:p>
@@ -3280,7 +5196,15 @@
         </w:numPr>
       </w:pPr>
       <w:r>
-        <w:t>Currently using raycasting, but making the ray invisible. (Could turn it on and off for different periods of using the app.) One difficulty: the direction of the ray is inconsistent. Every 5 sec it stops, and then starts jittering farther and farther. What’s up with that?</w:t>
+        <w:t xml:space="preserve">Currently using </w:t>
+      </w:r>
+      <w:proofErr w:type="spellStart"/>
+      <w:r>
+        <w:t>raycasting</w:t>
+      </w:r>
+      <w:proofErr w:type="spellEnd"/>
+      <w:r>
+        <w:t>, but making the ray invisible. (Could turn it on and off for different periods of using the app.) One difficulty: the direction of the ray is inconsistent. Every 5 sec it stops, and then starts jittering farther and farther. What’s up with that?</w:t>
       </w:r>
     </w:p>
     <w:sectPr>

</xml_diff>

<commit_message>
Updating README with new information on sculpting gestures
</commit_message>
<xml_diff>
--- a/Resources for VR Study Creation - readme.docx
+++ b/Resources for VR Study Creation - readme.docx
@@ -1,6 +1,6 @@
 
 <file path=word/document.xml><?xml version="1.0" encoding="utf-8"?>
-<w:document xmlns:wpc="http://schemas.microsoft.com/office/word/2010/wordprocessingCanvas" xmlns:cx="http://schemas.microsoft.com/office/drawing/2014/chartex" xmlns:cx1="http://schemas.microsoft.com/office/drawing/2015/9/8/chartex" xmlns:cx2="http://schemas.microsoft.com/office/drawing/2015/10/21/chartex" xmlns:cx3="http://schemas.microsoft.com/office/drawing/2016/5/9/chartex" xmlns:cx4="http://schemas.microsoft.com/office/drawing/2016/5/10/chartex" xmlns:cx5="http://schemas.microsoft.com/office/drawing/2016/5/11/chartex" xmlns:cx6="http://schemas.microsoft.com/office/drawing/2016/5/12/chartex" xmlns:cx7="http://schemas.microsoft.com/office/drawing/2016/5/13/chartex" xmlns:cx8="http://schemas.microsoft.com/office/drawing/2016/5/14/chartex" xmlns:mc="http://schemas.openxmlformats.org/markup-compatibility/2006" xmlns:aink="http://schemas.microsoft.com/office/drawing/2016/ink" xmlns:am3d="http://schemas.microsoft.com/office/drawing/2017/model3d" xmlns:o="urn:schemas-microsoft-com:office:office" xmlns:oel="http://schemas.microsoft.com/office/2019/extlst" xmlns:r="http://schemas.openxmlformats.org/officeDocument/2006/relationships" xmlns:m="http://schemas.openxmlformats.org/officeDocument/2006/math" xmlns:v="urn:schemas-microsoft-com:vml" xmlns:wp14="http://schemas.microsoft.com/office/word/2010/wordprocessingDrawing" xmlns:wp="http://schemas.openxmlformats.org/drawingml/2006/wordprocessingDrawing" xmlns:w10="urn:schemas-microsoft-com:office:word" xmlns:w="http://schemas.openxmlformats.org/wordprocessingml/2006/main" xmlns:w14="http://schemas.microsoft.com/office/word/2010/wordml" xmlns:w15="http://schemas.microsoft.com/office/word/2012/wordml" xmlns:w16cex="http://schemas.microsoft.com/office/word/2018/wordml/cex" xmlns:w16cid="http://schemas.microsoft.com/office/word/2016/wordml/cid" xmlns:w16="http://schemas.microsoft.com/office/word/2018/wordml" xmlns:w16du="http://schemas.microsoft.com/office/word/2023/wordml/word16du" xmlns:w16sdtdh="http://schemas.microsoft.com/office/word/2020/wordml/sdtdatahash" xmlns:w16se="http://schemas.microsoft.com/office/word/2015/wordml/symex" xmlns:wpg="http://schemas.microsoft.com/office/word/2010/wordprocessingGroup" xmlns:wpi="http://schemas.microsoft.com/office/word/2010/wordprocessingInk" xmlns:wne="http://schemas.microsoft.com/office/word/2006/wordml" xmlns:wps="http://schemas.microsoft.com/office/word/2010/wordprocessingShape" mc:Ignorable="w14 w15 w16se w16cid w16 w16cex w16sdtdh wp14">
+<w:document xmlns:wpc="http://schemas.microsoft.com/office/word/2010/wordprocessingCanvas" xmlns:cx="http://schemas.microsoft.com/office/drawing/2014/chartex" xmlns:cx1="http://schemas.microsoft.com/office/drawing/2015/9/8/chartex" xmlns:cx2="http://schemas.microsoft.com/office/drawing/2015/10/21/chartex" xmlns:cx3="http://schemas.microsoft.com/office/drawing/2016/5/9/chartex" xmlns:cx4="http://schemas.microsoft.com/office/drawing/2016/5/10/chartex" xmlns:cx5="http://schemas.microsoft.com/office/drawing/2016/5/11/chartex" xmlns:cx6="http://schemas.microsoft.com/office/drawing/2016/5/12/chartex" xmlns:cx7="http://schemas.microsoft.com/office/drawing/2016/5/13/chartex" xmlns:cx8="http://schemas.microsoft.com/office/drawing/2016/5/14/chartex" xmlns:mc="http://schemas.openxmlformats.org/markup-compatibility/2006" xmlns:aink="http://schemas.microsoft.com/office/drawing/2016/ink" xmlns:am3d="http://schemas.microsoft.com/office/drawing/2017/model3d" xmlns:o="urn:schemas-microsoft-com:office:office" xmlns:oel="http://schemas.microsoft.com/office/2019/extlst" xmlns:r="http://schemas.openxmlformats.org/officeDocument/2006/relationships" xmlns:m="http://schemas.openxmlformats.org/officeDocument/2006/math" xmlns:v="urn:schemas-microsoft-com:vml" xmlns:wp14="http://schemas.microsoft.com/office/word/2010/wordprocessingDrawing" xmlns:wp="http://schemas.openxmlformats.org/drawingml/2006/wordprocessingDrawing" xmlns:w10="urn:schemas-microsoft-com:office:word" xmlns:w="http://schemas.openxmlformats.org/wordprocessingml/2006/main" xmlns:w14="http://schemas.microsoft.com/office/word/2010/wordml" xmlns:w15="http://schemas.microsoft.com/office/word/2012/wordml" xmlns:w16cex="http://schemas.microsoft.com/office/word/2018/wordml/cex" xmlns:w16cid="http://schemas.microsoft.com/office/word/2016/wordml/cid" xmlns:w16="http://schemas.microsoft.com/office/word/2018/wordml" xmlns:w16sdtdh="http://schemas.microsoft.com/office/word/2020/wordml/sdtdatahash" xmlns:w16se="http://schemas.microsoft.com/office/word/2015/wordml/symex" xmlns:wpg="http://schemas.microsoft.com/office/word/2010/wordprocessingGroup" xmlns:wpi="http://schemas.microsoft.com/office/word/2010/wordprocessingInk" xmlns:wne="http://schemas.microsoft.com/office/word/2006/wordml" xmlns:wps="http://schemas.microsoft.com/office/word/2010/wordprocessingShape" mc:Ignorable="w14 w15 w16se w16cid w16 w16cex w16sdtdh wp14">
   <w:body>
     <w:p>
       <w:pPr>
@@ -116,11 +116,21 @@
       </w:r>
       <w:proofErr w:type="spellEnd"/>
       <w:r>
-        <w:t xml:space="preserve"> Plugin. In order to operate any GUI stuff, you’ll also need to add the XR Interaction Toolkit and possibly the Universal RP (Render Pipeline). I followed this tutorial to get the GUI stuff to work: </w:t>
-      </w:r>
+        <w:t xml:space="preserve"> Plugin. </w:t>
+      </w:r>
+      <w:proofErr w:type="gramStart"/>
+      <w:r>
+        <w:t>In order to</w:t>
+      </w:r>
+      <w:proofErr w:type="gramEnd"/>
+      <w:r>
+        <w:t xml:space="preserve"> operate any GUI stuff, you’ll also need to add the XR Interaction Toolkit and possibly the Universal RP (Render Pipeline). I followed this tutorial to get the GUI stuff to work: </w:t>
+      </w:r>
+      <w:proofErr w:type="gramStart"/>
       <w:r>
         <w:t>https://learn.unity.com/course/create-with-vr?uv=2020.3</w:t>
       </w:r>
+      <w:proofErr w:type="gramEnd"/>
     </w:p>
     <w:p>
       <w:pPr>
@@ -262,8 +272,13 @@
         <w:t>ncheck the “Proximity Sensor” and “</w:t>
       </w:r>
       <w:r>
-        <w:t>Guardian” checkboxes</w:t>
-      </w:r>
+        <w:t xml:space="preserve">Guardian” </w:t>
+      </w:r>
+      <w:proofErr w:type="gramStart"/>
+      <w:r>
+        <w:t>checkboxes</w:t>
+      </w:r>
+      <w:proofErr w:type="gramEnd"/>
     </w:p>
     <w:p>
       <w:pPr>
@@ -308,7 +323,15 @@
         </w:numPr>
       </w:pPr>
       <w:r>
-        <w:t>Downloading an already-existing .</w:t>
+        <w:t xml:space="preserve">Downloading an </w:t>
+      </w:r>
+      <w:proofErr w:type="gramStart"/>
+      <w:r>
+        <w:t>already-existing</w:t>
+      </w:r>
+      <w:proofErr w:type="gramEnd"/>
+      <w:r>
+        <w:t xml:space="preserve"> .</w:t>
       </w:r>
       <w:proofErr w:type="spellStart"/>
       <w:r>
@@ -353,7 +376,15 @@
         <w:t xml:space="preserve">, but </w:t>
       </w:r>
       <w:r>
-        <w:t xml:space="preserve">once your APK is built, you don’t need to rebuild it in order to launch it on your Oculus. If it’s already downloaded, go to your list of existing apps. The default is to display only Unity apps, so click on the </w:t>
+        <w:t xml:space="preserve">once your APK is built, you don’t need to rebuild it </w:t>
+      </w:r>
+      <w:proofErr w:type="gramStart"/>
+      <w:r>
+        <w:t>in order to</w:t>
+      </w:r>
+      <w:proofErr w:type="gramEnd"/>
+      <w:r>
+        <w:t xml:space="preserve"> launch it on your Oculus. If it’s already downloaded, go to your list of existing apps. The default is to display only Unity apps, so click on the </w:t>
       </w:r>
       <w:r>
         <w:lastRenderedPageBreak/>
@@ -455,13 +486,18 @@
         </w:numPr>
       </w:pPr>
       <w:r>
-        <w:t>ROS command to create URDF from a .</w:t>
+        <w:t xml:space="preserve">ROS command to create URDF from </w:t>
+      </w:r>
+      <w:proofErr w:type="gramStart"/>
+      <w:r>
+        <w:t>a .</w:t>
       </w:r>
       <w:proofErr w:type="spellStart"/>
       <w:r>
         <w:t>xacro</w:t>
       </w:r>
       <w:proofErr w:type="spellEnd"/>
+      <w:proofErr w:type="gramEnd"/>
       <w:r>
         <w:t xml:space="preserve"> in the Melodic distribution:</w:t>
       </w:r>
@@ -531,6 +567,7 @@
         <w:t xml:space="preserve"> [</w:t>
       </w:r>
       <w:proofErr w:type="spellStart"/>
+      <w:proofErr w:type="gramStart"/>
       <w:r>
         <w:rPr>
           <w:b/>
@@ -539,6 +576,7 @@
         <w:t>name.xacro</w:t>
       </w:r>
       <w:proofErr w:type="spellEnd"/>
+      <w:proofErr w:type="gramEnd"/>
       <w:r>
         <w:rPr>
           <w:b/>
@@ -580,8 +618,13 @@
       </w:r>
       <w:proofErr w:type="spellEnd"/>
       <w:r>
-        <w:t>” as a command afterwards to make sure it ran</w:t>
-      </w:r>
+        <w:t xml:space="preserve">” as a command afterwards to make sure it </w:t>
+      </w:r>
+      <w:proofErr w:type="gramStart"/>
+      <w:r>
+        <w:t>ran</w:t>
+      </w:r>
+      <w:proofErr w:type="gramEnd"/>
     </w:p>
     <w:p>
       <w:pPr>
@@ -612,16 +655,24 @@
         <w:rPr>
           <w:highlight w:val="yellow"/>
         </w:rPr>
-        <w:t xml:space="preserve"> file. (Some of the .</w:t>
-      </w:r>
-      <w:proofErr w:type="spellStart"/>
+        <w:t xml:space="preserve"> file. (Some of </w:t>
+      </w:r>
+      <w:proofErr w:type="gramStart"/>
       <w:r>
         <w:rPr>
           <w:highlight w:val="yellow"/>
         </w:rPr>
+        <w:t>the .</w:t>
+      </w:r>
+      <w:proofErr w:type="spellStart"/>
+      <w:r>
+        <w:rPr>
+          <w:highlight w:val="yellow"/>
+        </w:rPr>
         <w:t>xacro</w:t>
       </w:r>
       <w:proofErr w:type="spellEnd"/>
+      <w:proofErr w:type="gramEnd"/>
       <w:r>
         <w:rPr>
           <w:highlight w:val="yellow"/>
@@ -833,7 +884,15 @@
         <w:t xml:space="preserve"> </w:t>
       </w:r>
       <w:r>
-        <w:t>(i.e. “Assets/URDF/” instead of “Assets/URDF/</w:t>
+        <w:t>(</w:t>
+      </w:r>
+      <w:proofErr w:type="gramStart"/>
+      <w:r>
+        <w:t>i.e.</w:t>
+      </w:r>
+      <w:proofErr w:type="gramEnd"/>
+      <w:r>
+        <w:t xml:space="preserve"> “Assets/URDF/” instead of “Assets/URDF/</w:t>
       </w:r>
       <w:proofErr w:type="spellStart"/>
       <w:r>
@@ -876,7 +935,15 @@
         </w:numPr>
       </w:pPr>
       <w:r>
-        <w:t>I’ve gotten a world AABB error when the URDF is initialized too far from the world origin. Not 100% sure why this might be (“AABB” is a super descriptive error message), but come back to that/keep it in mind.</w:t>
+        <w:t>I’ve gotten a world AABB error when the URDF is initialized too far from the world origin. Not 100% sure why this might be (“AABB” is a super descriptive error message</w:t>
+      </w:r>
+      <w:proofErr w:type="gramStart"/>
+      <w:r>
+        <w:t>), but</w:t>
+      </w:r>
+      <w:proofErr w:type="gramEnd"/>
+      <w:r>
+        <w:t xml:space="preserve"> come back to that/keep it in mind.</w:t>
       </w:r>
     </w:p>
     <w:p>
@@ -888,7 +955,15 @@
         </w:numPr>
       </w:pPr>
       <w:r>
-        <w:t>You probably want to make your root link immovable in space so it doesn’t fall with gravity.</w:t>
+        <w:t xml:space="preserve">You probably want to make your root link immovable in </w:t>
+      </w:r>
+      <w:proofErr w:type="gramStart"/>
+      <w:r>
+        <w:t>space</w:t>
+      </w:r>
+      <w:proofErr w:type="gramEnd"/>
+      <w:r>
+        <w:t xml:space="preserve"> so it doesn’t fall with gravity.</w:t>
       </w:r>
     </w:p>
     <w:p>
@@ -957,11 +1032,10 @@
         <w:rPr>
           <w:noProof/>
         </w:rPr>
-        <w:lastRenderedPageBreak/>
         <w:drawing>
-          <wp:inline distT="0" distB="0" distL="0" distR="0" wp14:anchorId="2D4507B5" wp14:editId="4C456FC4">
-            <wp:extent cx="3400425" cy="2628900"/>
-            <wp:effectExtent l="0" t="0" r="9525" b="0"/>
+          <wp:inline distT="0" distB="0" distL="0" distR="0" wp14:anchorId="2D4507B5" wp14:editId="396705C8">
+            <wp:extent cx="2887897" cy="2232660"/>
+            <wp:effectExtent l="0" t="0" r="8255" b="0"/>
             <wp:docPr id="1" name="Picture 1"/>
             <wp:cNvGraphicFramePr>
               <a:graphicFrameLocks xmlns:a="http://schemas.openxmlformats.org/drawingml/2006/main" noChangeAspect="1"/>
@@ -982,7 +1056,7 @@
                   <pic:spPr>
                     <a:xfrm>
                       <a:off x="0" y="0"/>
-                      <a:ext cx="3400425" cy="2628900"/>
+                      <a:ext cx="2891381" cy="2235353"/>
                     </a:xfrm>
                     <a:prstGeom prst="rect">
                       <a:avLst/>
@@ -1041,7 +1115,11 @@
         <w:t xml:space="preserve"> hierarchy </w:t>
       </w:r>
       <w:r>
-        <w:t xml:space="preserve">and label it “Controller,” then disable the built-in </w:t>
+        <w:t xml:space="preserve">and label it “Controller,” then disable the </w:t>
+      </w:r>
+      <w:r>
+        <w:lastRenderedPageBreak/>
+        <w:t xml:space="preserve">built-in </w:t>
       </w:r>
       <w:proofErr w:type="spellStart"/>
       <w:r>
@@ -1074,7 +1152,15 @@
       </w:r>
       <w:proofErr w:type="spellEnd"/>
       <w:r>
-        <w:t xml:space="preserve">: default, auto-generated, permits control </w:t>
+        <w:t xml:space="preserve">: default, </w:t>
+      </w:r>
+      <w:proofErr w:type="gramStart"/>
+      <w:r>
+        <w:t>auto-generated</w:t>
+      </w:r>
+      <w:proofErr w:type="gramEnd"/>
+      <w:r>
+        <w:t xml:space="preserve">, permits control </w:t>
       </w:r>
       <w:r>
         <w:t xml:space="preserve">of the URDF joint by joint, </w:t>
@@ -1109,8 +1195,13 @@
         <w:t xml:space="preserve">the </w:t>
       </w:r>
       <w:r>
-        <w:t>Oculus joystick and buttons</w:t>
-      </w:r>
+        <w:t xml:space="preserve">Oculus joystick and </w:t>
+      </w:r>
+      <w:proofErr w:type="gramStart"/>
+      <w:r>
+        <w:t>buttons</w:t>
+      </w:r>
+      <w:proofErr w:type="gramEnd"/>
     </w:p>
     <w:p>
       <w:pPr>
@@ -1246,10 +1337,26 @@
         <w:t xml:space="preserve">, </w:t>
       </w:r>
       <w:r>
-        <w:t xml:space="preserve">target joint angles can be set and the robot can “drive” to them. In order to span a reasonable portion of the URDF workspace, this script generates a sequence of random joint angle combinations based on a random number seed, subsamples the list to a trajectory that can fit within 5 minutes, and then drives the robot URDF through that sequence of poses. </w:t>
-      </w:r>
-      <w:r>
-        <w:t>This script also has modifications to allow it to take turns with other URDFs, so that the different robots are operated sequentially and their associated information is saved into different .csv files.</w:t>
+        <w:t xml:space="preserve">target joint angles can be set and the robot can “drive” to them. In order to span a reasonable portion of the URDF workspace, this script generates a sequence of random joint angle combinations based on a random </w:t>
+      </w:r>
+      <w:proofErr w:type="gramStart"/>
+      <w:r>
+        <w:t>number</w:t>
+      </w:r>
+      <w:proofErr w:type="gramEnd"/>
+      <w:r>
+        <w:t xml:space="preserve"> seed, subsamples the list to a trajectory that can fit within 5 minutes, and then drives the robot URDF through that sequence of poses. </w:t>
+      </w:r>
+      <w:r>
+        <w:t xml:space="preserve">This script also has modifications to allow it to take turns with other URDFs, so that the different robots are operated </w:t>
+      </w:r>
+      <w:proofErr w:type="gramStart"/>
+      <w:r>
+        <w:t>sequentially</w:t>
+      </w:r>
+      <w:proofErr w:type="gramEnd"/>
+      <w:r>
+        <w:t xml:space="preserve"> and their associated information is saved into different .csv files.</w:t>
       </w:r>
     </w:p>
     <w:p>
@@ -1261,10 +1368,18 @@
         </w:numPr>
       </w:pPr>
       <w:r>
-        <w:t>Note: if anything breaks in your project, you’ll likely get crazy random motion from the robot. Backtrack and try again</w:t>
-      </w:r>
-      <w:r>
-        <w:t xml:space="preserve">, or check to make sure all your </w:t>
+        <w:t xml:space="preserve">Note: if anything breaks in your project, you’ll likely get crazy random motion from the robot. Backtrack and try </w:t>
+      </w:r>
+      <w:proofErr w:type="gramStart"/>
+      <w:r>
+        <w:t>again</w:t>
+      </w:r>
+      <w:r>
+        <w:t>, or</w:t>
+      </w:r>
+      <w:proofErr w:type="gramEnd"/>
+      <w:r>
+        <w:t xml:space="preserve"> check to make sure all your </w:t>
       </w:r>
       <w:proofErr w:type="spellStart"/>
       <w:r>
@@ -1284,6 +1399,65 @@
       <w:proofErr w:type="spellEnd"/>
       <w:r>
         <w:t xml:space="preserve"> Debug Report or something.</w:t>
+      </w:r>
+      <w:r>
+        <w:t xml:space="preserve"> Other possible reasons for crazy motion: excessive forces, stiffness, or inappropriate damping levels on one or more URDF joints.</w:t>
+      </w:r>
+    </w:p>
+    <w:p>
+      <w:pPr>
+        <w:pStyle w:val="ListParagraph"/>
+        <w:numPr>
+          <w:ilvl w:val="1"/>
+          <w:numId w:val="1"/>
+        </w:numPr>
+      </w:pPr>
+      <w:r>
+        <w:t xml:space="preserve">Rotating your URDF for optimal viewing: This seems like a straightforward thing, but if you check the “Immovable” box under the Articulation Body component in one of your links (which is recommended, to keep your robot poised in midair instead of falling through the floor), then whatever your starting rotation is </w:t>
+      </w:r>
+      <w:proofErr w:type="spellStart"/>
+      <w:r>
+        <w:t>is</w:t>
+      </w:r>
+      <w:proofErr w:type="spellEnd"/>
+      <w:r>
+        <w:t xml:space="preserve"> what you’re stuck with. If you choose to rotate a joint distal to the immovable one, you’re likely in the realm of the joints you manually </w:t>
+      </w:r>
+      <w:proofErr w:type="gramStart"/>
+      <w:r>
+        <w:t>control, and</w:t>
+      </w:r>
+      <w:proofErr w:type="gramEnd"/>
+      <w:r>
+        <w:t xml:space="preserve"> will be stuck with setting “targets” in your X drive in order to reach the desired position. Setting the Force Limits, Stiffness and Damping to get to that value in a reasonable way without overshooting or getting crazy motion from the robot is a chore. Instead, I recommend setting the Y rotation of a base link (earlier than the immovable one) to be 180 degrees so that it faces away. </w:t>
+      </w:r>
+      <w:r>
+        <w:t xml:space="preserve">If you want to have a robot that faces the viewer instead of away from the viewer (mirror image instead of facing the same way), this is the original position (without the </w:t>
+      </w:r>
+      <w:proofErr w:type="gramStart"/>
+      <w:r>
+        <w:t>180 degree</w:t>
+      </w:r>
+      <w:proofErr w:type="gramEnd"/>
+      <w:r>
+        <w:t xml:space="preserve"> rotation) but you’ll </w:t>
+      </w:r>
+      <w:r>
+        <w:t xml:space="preserve">probably </w:t>
+      </w:r>
+      <w:r>
+        <w:t xml:space="preserve">have to </w:t>
+      </w:r>
+      <w:proofErr w:type="spellStart"/>
+      <w:r>
+        <w:t>reinstantiate</w:t>
+      </w:r>
+      <w:proofErr w:type="spellEnd"/>
+      <w:r>
+        <w:t xml:space="preserve"> the robot in order to get it.</w:t>
+      </w:r>
+      <w:r>
+        <w:t xml:space="preserve"> I could not manually rotate the robot during Play/Edit mode.</w:t>
       </w:r>
     </w:p>
     <w:p>
@@ -1395,7 +1569,15 @@
         <w:t xml:space="preserve">Transform information will be stored </w:t>
       </w:r>
       <w:r>
-        <w:t>as a weird mixture of Euler angle and quaternion: Unity stores Transform data as quaternions in radians, but handles</w:t>
+        <w:t xml:space="preserve">as a weird mixture of Euler angle and quaternion: Unity stores Transform data as quaternions in </w:t>
+      </w:r>
+      <w:proofErr w:type="gramStart"/>
+      <w:r>
+        <w:t>radians, but</w:t>
+      </w:r>
+      <w:proofErr w:type="gramEnd"/>
+      <w:r>
+        <w:t xml:space="preserve"> handles</w:t>
       </w:r>
       <w:r>
         <w:t xml:space="preserve"> translations and rotations along the X/Y/Z axes and by degrees. Since </w:t>
@@ -1406,7 +1588,15 @@
       </w:r>
       <w:proofErr w:type="spellEnd"/>
       <w:r>
-        <w:t xml:space="preserve"> also uses radians, the Controller scripts are designed to transform inputs from the csv files by a factor of 180/pi in order to </w:t>
+        <w:t xml:space="preserve"> also uses radians, the Controller scripts are designed to transform inputs from the csv files by a factor of 180/pi </w:t>
+      </w:r>
+      <w:proofErr w:type="gramStart"/>
+      <w:r>
+        <w:t>in order to</w:t>
+      </w:r>
+      <w:proofErr w:type="gramEnd"/>
+      <w:r>
+        <w:t xml:space="preserve"> </w:t>
       </w:r>
       <w:r>
         <w:t xml:space="preserve">create the desired range of motion. However, this may be resulting in discontinuities in logged data. </w:t>
@@ -1440,7 +1630,15 @@
       </w:r>
       <w:proofErr w:type="spellEnd"/>
       <w:r>
-        <w:t xml:space="preserve">, but instead of recording position and orientation information, it stores the joint angles for each of the numerically-labeled joints in the URDF. </w:t>
+        <w:t xml:space="preserve">, but instead of recording position and orientation information, it stores the joint angles for each of the </w:t>
+      </w:r>
+      <w:proofErr w:type="gramStart"/>
+      <w:r>
+        <w:t>numerically-labeled</w:t>
+      </w:r>
+      <w:proofErr w:type="gramEnd"/>
+      <w:r>
+        <w:t xml:space="preserve"> joints in the URDF. </w:t>
       </w:r>
     </w:p>
     <w:p>
@@ -1458,58 +1656,106 @@
         <w:t xml:space="preserve">based on the input controlpositions.csv file and cannot be </w:t>
       </w:r>
       <w:r>
-        <w:t>known from the beginning. Therefore, instead of storing all joint values into a variable that is then written into a csv</w:t>
-      </w:r>
-      <w:r>
+        <w:t xml:space="preserve">known from the beginning. </w:t>
+      </w:r>
+      <w:r>
+        <w:rPr>
+          <w:strike/>
+        </w:rPr>
+        <w:t>Therefore, instead of storing all joint values into a variable that is then written into a csv</w:t>
+      </w:r>
+      <w:r>
+        <w:rPr>
+          <w:strike/>
+        </w:rPr>
         <w:t xml:space="preserve"> at the end of a run</w:t>
       </w:r>
       <w:r>
+        <w:rPr>
+          <w:strike/>
+        </w:rPr>
         <w:t>, the &lt;</w:t>
       </w:r>
       <w:proofErr w:type="spellStart"/>
       <w:r>
+        <w:rPr>
+          <w:strike/>
+        </w:rPr>
         <w:t>urdf_name</w:t>
       </w:r>
       <w:proofErr w:type="spellEnd"/>
       <w:r>
+        <w:rPr>
+          <w:strike/>
+        </w:rPr>
         <w:t>&gt;_</w:t>
       </w:r>
       <w:proofErr w:type="spellStart"/>
       <w:r>
+        <w:rPr>
+          <w:strike/>
+        </w:rPr>
         <w:t>JointMotion</w:t>
       </w:r>
       <w:proofErr w:type="spellEnd"/>
       <w:r>
+        <w:rPr>
+          <w:strike/>
+        </w:rPr>
         <w:t>_&lt;</w:t>
       </w:r>
       <w:proofErr w:type="spellStart"/>
       <w:r>
+        <w:rPr>
+          <w:strike/>
+        </w:rPr>
         <w:t>run_num</w:t>
       </w:r>
       <w:proofErr w:type="spellEnd"/>
       <w:r>
+        <w:rPr>
+          <w:strike/>
+        </w:rPr>
         <w:t xml:space="preserve">&gt;.csv file is opened </w:t>
       </w:r>
       <w:r>
+        <w:rPr>
+          <w:strike/>
+        </w:rPr>
         <w:t xml:space="preserve">immediately upon launch and values are stored in it throughout the run. This means that at the end of your data collection, you will have one opened but empty JointMotion.csv file that needs to be deleted. It also means that if you relaunch the </w:t>
       </w:r>
       <w:proofErr w:type="spellStart"/>
       <w:r>
+        <w:rPr>
+          <w:strike/>
+        </w:rPr>
         <w:t>apk</w:t>
       </w:r>
       <w:proofErr w:type="spellEnd"/>
       <w:r>
+        <w:rPr>
+          <w:strike/>
+        </w:rPr>
         <w:t xml:space="preserve"> freshly for any testing purposes, it will immediately overwrite the &lt;</w:t>
       </w:r>
       <w:proofErr w:type="spellStart"/>
       <w:r>
+        <w:rPr>
+          <w:strike/>
+        </w:rPr>
         <w:t>urdf</w:t>
       </w:r>
       <w:proofErr w:type="spellEnd"/>
       <w:r>
+        <w:rPr>
+          <w:strike/>
+        </w:rPr>
         <w:t>&gt;_JointMotion_1.csv file if it exists.</w:t>
       </w:r>
       <w:r>
+        <w:rPr>
+          <w:strike/>
+        </w:rPr>
         <w:t xml:space="preserve"> There are probably tidier ways of writing this but for now, just be careful.</w:t>
       </w:r>
     </w:p>
@@ -1621,7 +1867,21 @@
         <w:rPr>
           <w:color w:val="A6A6A6" w:themeColor="background1" w:themeShade="A6"/>
         </w:rPr>
-        <w:t xml:space="preserve"> network as the server workstation in order to access.)</w:t>
+        <w:t xml:space="preserve"> network as the server workstation </w:t>
+      </w:r>
+      <w:proofErr w:type="gramStart"/>
+      <w:r>
+        <w:rPr>
+          <w:color w:val="A6A6A6" w:themeColor="background1" w:themeShade="A6"/>
+        </w:rPr>
+        <w:t>in order to</w:t>
+      </w:r>
+      <w:proofErr w:type="gramEnd"/>
+      <w:r>
+        <w:rPr>
+          <w:color w:val="A6A6A6" w:themeColor="background1" w:themeShade="A6"/>
+        </w:rPr>
+        <w:t xml:space="preserve"> access.)</w:t>
       </w:r>
     </w:p>
     <w:p>
@@ -1640,8 +1900,18 @@
           <w:bCs/>
           <w:color w:val="A6A6A6" w:themeColor="background1" w:themeShade="A6"/>
         </w:rPr>
-        <w:t>&gt; go run .</w:t>
-      </w:r>
+        <w:t xml:space="preserve">&gt; go </w:t>
+      </w:r>
+      <w:proofErr w:type="gramStart"/>
+      <w:r>
+        <w:rPr>
+          <w:b/>
+          <w:bCs/>
+          <w:color w:val="A6A6A6" w:themeColor="background1" w:themeShade="A6"/>
+        </w:rPr>
+        <w:t>run .</w:t>
+      </w:r>
+      <w:proofErr w:type="gramEnd"/>
       <w:r>
         <w:rPr>
           <w:b/>
@@ -1651,6 +1921,7 @@
         <w:t xml:space="preserve">     (or go run </w:t>
       </w:r>
       <w:proofErr w:type="spellStart"/>
+      <w:proofErr w:type="gramStart"/>
       <w:r>
         <w:rPr>
           <w:b/>
@@ -1660,6 +1931,7 @@
         <w:t>main.go</w:t>
       </w:r>
       <w:proofErr w:type="spellEnd"/>
+      <w:proofErr w:type="gramEnd"/>
       <w:r>
         <w:rPr>
           <w:b/>
@@ -2019,7 +2291,21 @@
         <w:rPr>
           <w:highlight w:val="cyan"/>
         </w:rPr>
-        <w:t xml:space="preserve"> script, which means it functions differently than the normal Controller scripts attached to every other robot prefab. Note that the Controller scripts are attached to each prefab, so you shouldn’t need to attentively switch any particular type of controller on and off. The </w:t>
+        <w:t xml:space="preserve"> script, which means it functions differently than the normal Controller scripts attached to every other robot prefab. Note that the Controller scripts are attached to each prefab, so you shouldn’t need to attentively switch any </w:t>
+      </w:r>
+      <w:proofErr w:type="gramStart"/>
+      <w:r>
+        <w:rPr>
+          <w:highlight w:val="cyan"/>
+        </w:rPr>
+        <w:t>particular type of controller</w:t>
+      </w:r>
+      <w:proofErr w:type="gramEnd"/>
+      <w:r>
+        <w:rPr>
+          <w:highlight w:val="cyan"/>
+        </w:rPr>
+        <w:t xml:space="preserve"> on and off. The </w:t>
       </w:r>
       <w:proofErr w:type="spellStart"/>
       <w:r>
@@ -2090,11 +2376,19 @@
           <w:u w:val="single"/>
         </w:rPr>
       </w:pPr>
+      <w:proofErr w:type="gramStart"/>
       <w:r>
         <w:rPr>
           <w:highlight w:val="cyan"/>
         </w:rPr>
-        <w:t xml:space="preserve">In order to make the tentacle follow the tip/target and the pole, </w:t>
+        <w:t>In order to</w:t>
+      </w:r>
+      <w:proofErr w:type="gramEnd"/>
+      <w:r>
+        <w:rPr>
+          <w:highlight w:val="cyan"/>
+        </w:rPr>
+        <w:t xml:space="preserve"> make the tentacle follow the tip/target and the pole, </w:t>
       </w:r>
       <w:r>
         <w:rPr>
@@ -2146,7 +2440,21 @@
         <w:rPr>
           <w:highlight w:val="cyan"/>
         </w:rPr>
-        <w:t xml:space="preserve">Note that you might need to add something to smooth the transition between the bottom and the base. Right now I have the base and top separate for ease of control, but I’m not sure if the parenting will work right between the two so that they sit on top of each other sensibly. Trying to have all of them combined has issues with “loop in </w:t>
+        <w:t xml:space="preserve">Note that you might need to add something to smooth the transition between the bottom and the base. Right </w:t>
+      </w:r>
+      <w:proofErr w:type="gramStart"/>
+      <w:r>
+        <w:rPr>
+          <w:highlight w:val="cyan"/>
+        </w:rPr>
+        <w:t>now</w:t>
+      </w:r>
+      <w:proofErr w:type="gramEnd"/>
+      <w:r>
+        <w:rPr>
+          <w:highlight w:val="cyan"/>
+        </w:rPr>
+        <w:t xml:space="preserve"> I have the base and top separate for ease of control, but I’m not sure if the parenting will work right between the two so that they sit on top of each other sensibly. Trying to have all of them combined has issues with “loop in </w:t>
       </w:r>
       <w:r>
         <w:rPr>
@@ -2165,14 +2473,22 @@
         <w:rPr>
           <w:highlight w:val="cyan"/>
         </w:rPr>
-        <w:t xml:space="preserve">. Answer: it does, but there is a lack of deformation at that juncture. Maybe put a ball there to mark the junction point and cover up the slop, like </w:t>
-      </w:r>
+        <w:t xml:space="preserve">. Answer: it does, but there is a lack of deformation at that juncture. Maybe put a ball there to mark the junction point and cover up the slop, </w:t>
+      </w:r>
+      <w:proofErr w:type="gramStart"/>
       <w:r>
         <w:rPr>
           <w:highlight w:val="cyan"/>
         </w:rPr>
+        <w:t xml:space="preserve">like </w:t>
+      </w:r>
+      <w:r>
+        <w:rPr>
+          <w:highlight w:val="cyan"/>
+        </w:rPr>
         <w:t>)</w:t>
       </w:r>
+      <w:proofErr w:type="gramEnd"/>
     </w:p>
     <w:p>
       <w:pPr>
@@ -2186,13 +2502,27 @@
         <w:rPr>
           <w:u w:val="single"/>
         </w:rPr>
-        <w:t xml:space="preserve">Communication between the Oculus and </w:t>
-      </w:r>
-      <w:proofErr w:type="spellStart"/>
+        <w:t xml:space="preserve">Communication between </w:t>
+      </w:r>
+      <w:proofErr w:type="gramStart"/>
       <w:r>
         <w:rPr>
           <w:u w:val="single"/>
         </w:rPr>
+        <w:t>the Oculus</w:t>
+      </w:r>
+      <w:proofErr w:type="gramEnd"/>
+      <w:r>
+        <w:rPr>
+          <w:u w:val="single"/>
+        </w:rPr>
+        <w:t xml:space="preserve"> and </w:t>
+      </w:r>
+      <w:proofErr w:type="spellStart"/>
+      <w:r>
+        <w:rPr>
+          <w:u w:val="single"/>
+        </w:rPr>
         <w:t>MoveIt</w:t>
       </w:r>
       <w:proofErr w:type="spellEnd"/>
@@ -2203,7 +2533,15 @@
         <w:t>below</w:t>
       </w:r>
       <w:r>
-        <w:t>). Properly-labeled CSV files will be read by the Oculus from that directory, and labeled CSV files with joint variables, hand pose and end-effector pose are saved into that directory as well.</w:t>
+        <w:t xml:space="preserve">). </w:t>
+      </w:r>
+      <w:proofErr w:type="gramStart"/>
+      <w:r>
+        <w:t>Properly-labeled</w:t>
+      </w:r>
+      <w:proofErr w:type="gramEnd"/>
+      <w:r>
+        <w:t xml:space="preserve"> CSV files will be read by the Oculus from that directory, and labeled CSV files with joint variables, hand pose and end-effector pose are saved into that directory as well.</w:t>
       </w:r>
     </w:p>
     <w:p>
@@ -2547,9 +2885,18 @@
           <w:b/>
           <w:bCs/>
         </w:rPr>
-        <w:t>setup_assistant.launch</w:t>
-      </w:r>
-      <w:proofErr w:type="spellEnd"/>
+        <w:t>setup_</w:t>
+      </w:r>
+      <w:proofErr w:type="gramStart"/>
+      <w:r>
+        <w:rPr>
+          <w:b/>
+          <w:bCs/>
+        </w:rPr>
+        <w:t>assistant.launch</w:t>
+      </w:r>
+      <w:proofErr w:type="spellEnd"/>
+      <w:proofErr w:type="gramEnd"/>
       <w:r>
         <w:rPr>
           <w:b/>
@@ -2762,9 +3109,21 @@
           <w:color w:val="000000" w:themeColor="text1"/>
           <w:u w:val="none"/>
         </w:rPr>
-        <w:t>setup_assistant.launch</w:t>
-      </w:r>
-      <w:proofErr w:type="spellEnd"/>
+        <w:t>setup_</w:t>
+      </w:r>
+      <w:proofErr w:type="gramStart"/>
+      <w:r>
+        <w:rPr>
+          <w:rStyle w:val="Hyperlink"/>
+          <w:b/>
+          <w:bCs/>
+          <w:color w:val="000000" w:themeColor="text1"/>
+          <w:u w:val="none"/>
+        </w:rPr>
+        <w:t>assistant.launch</w:t>
+      </w:r>
+      <w:proofErr w:type="spellEnd"/>
+      <w:proofErr w:type="gramEnd"/>
     </w:p>
     <w:p>
       <w:pPr>
@@ -2793,7 +3152,43 @@
           <w:color w:val="auto"/>
           <w:u w:val="none"/>
         </w:rPr>
-        <w:t xml:space="preserve"> that you will want to look at the default start pose in Unity (after you press “play” and the joints settle) and put the joint angles into one of the poses you save in your config file. This will allow you to make plans that start from the URDF’s natural start pose, rather than having an abrupt jump at the beginning (position control) or getting the robot stuck against one of its joint limits (velocity control). Doing this also allowed me to both plan and execute your chosen path (originally, Execution would fail because the robot start state wasn’t considered valid).</w:t>
+        <w:t xml:space="preserve"> that you will want to look at the default start pose in Unity (after you press “play</w:t>
+      </w:r>
+      <w:proofErr w:type="gramStart"/>
+      <w:r>
+        <w:rPr>
+          <w:rStyle w:val="Hyperlink"/>
+          <w:color w:val="auto"/>
+          <w:u w:val="none"/>
+        </w:rPr>
+        <w:t>”</w:t>
+      </w:r>
+      <w:proofErr w:type="gramEnd"/>
+      <w:r>
+        <w:rPr>
+          <w:rStyle w:val="Hyperlink"/>
+          <w:color w:val="auto"/>
+          <w:u w:val="none"/>
+        </w:rPr>
+        <w:t xml:space="preserve"> and the joints settle) and put the joint angles into one of the poses you save in your config file. This will allow you to make plans that start from the URDF’s natural start pose, rather than having an abrupt jump at the beginning (position control) or getting the robot stuck against one of its joint limits (velocity control). Doing this also allowed me to both plan and execute </w:t>
+      </w:r>
+      <w:proofErr w:type="gramStart"/>
+      <w:r>
+        <w:rPr>
+          <w:rStyle w:val="Hyperlink"/>
+          <w:color w:val="auto"/>
+          <w:u w:val="none"/>
+        </w:rPr>
+        <w:t>your</w:t>
+      </w:r>
+      <w:proofErr w:type="gramEnd"/>
+      <w:r>
+        <w:rPr>
+          <w:rStyle w:val="Hyperlink"/>
+          <w:color w:val="auto"/>
+          <w:u w:val="none"/>
+        </w:rPr>
+        <w:t xml:space="preserve"> chosen path (originally, Execution would fail because the robot start state wasn’t considered valid).</w:t>
       </w:r>
     </w:p>
     <w:p>
@@ -2878,6 +3273,7 @@
         </w:rPr>
         <w:t xml:space="preserve"> </w:t>
       </w:r>
+      <w:commentRangeStart w:id="4"/>
       <w:proofErr w:type="spellStart"/>
       <w:r>
         <w:rPr>
@@ -2889,7 +3285,14 @@
         </w:rPr>
         <w:t>kinova_moveit_config</w:t>
       </w:r>
-      <w:proofErr w:type="spellEnd"/>
+      <w:commentRangeEnd w:id="4"/>
+      <w:proofErr w:type="spellEnd"/>
+      <w:r>
+        <w:rPr>
+          <w:rStyle w:val="CommentReference"/>
+        </w:rPr>
+        <w:commentReference w:id="4"/>
+      </w:r>
       <w:r>
         <w:rPr>
           <w:rStyle w:val="Hyperlink"/>
@@ -2901,6 +3304,7 @@
         <w:t xml:space="preserve"> </w:t>
       </w:r>
       <w:proofErr w:type="spellStart"/>
+      <w:proofErr w:type="gramStart"/>
       <w:r>
         <w:rPr>
           <w:rStyle w:val="Hyperlink"/>
@@ -2912,6 +3316,7 @@
         <w:t>demo.launch</w:t>
       </w:r>
       <w:proofErr w:type="spellEnd"/>
+      <w:proofErr w:type="gramEnd"/>
       <w:r>
         <w:rPr>
           <w:rStyle w:val="Hyperlink"/>
@@ -2968,25 +3373,7 @@
           <w:color w:val="000000" w:themeColor="text1"/>
           <w:u w:val="none"/>
         </w:rPr>
-        <w:t xml:space="preserve">found that the ROS_PACKAGE_PATH updates that I had made earlier weren’t enough to get </w:t>
-      </w:r>
-      <w:proofErr w:type="spellStart"/>
-      <w:r>
-        <w:rPr>
-          <w:rStyle w:val="Hyperlink"/>
-          <w:color w:val="000000" w:themeColor="text1"/>
-          <w:u w:val="none"/>
-        </w:rPr>
-        <w:t>RViz</w:t>
-      </w:r>
-      <w:proofErr w:type="spellEnd"/>
-      <w:r>
-        <w:rPr>
-          <w:rStyle w:val="Hyperlink"/>
-          <w:color w:val="000000" w:themeColor="text1"/>
-          <w:u w:val="none"/>
-        </w:rPr>
-        <w:t xml:space="preserve"> to open with </w:t>
+        <w:t xml:space="preserve">found that the ROS_PACKAGE_PATH updates that I had made earlier weren’t enough to get RViz to open with </w:t>
       </w:r>
       <w:proofErr w:type="spellStart"/>
       <w:r>
@@ -3099,25 +3486,7 @@
           <w:color w:val="auto"/>
           <w:u w:val="none"/>
         </w:rPr>
-        <w:t xml:space="preserve">/Planning” tab at the bottom left of the </w:t>
-      </w:r>
-      <w:proofErr w:type="spellStart"/>
-      <w:r>
-        <w:rPr>
-          <w:rStyle w:val="Hyperlink"/>
-          <w:color w:val="auto"/>
-          <w:u w:val="none"/>
-        </w:rPr>
-        <w:t>RViz</w:t>
-      </w:r>
-      <w:proofErr w:type="spellEnd"/>
-      <w:r>
-        <w:rPr>
-          <w:rStyle w:val="Hyperlink"/>
-          <w:color w:val="auto"/>
-          <w:u w:val="none"/>
-        </w:rPr>
-        <w:t xml:space="preserve"> screen. You can export the positions of the joints for your planned path by saving the joint positions to a “</w:t>
+        <w:t>/Planning” tab at the bottom left of the RViz screen. You can export the positions of the joints for your planned path by saving the joint positions to a “</w:t>
       </w:r>
       <w:proofErr w:type="spellStart"/>
       <w:r>
@@ -3156,6 +3525,7 @@
         <w:t xml:space="preserve"> and then a “</w:t>
       </w:r>
       <w:proofErr w:type="spellStart"/>
+      <w:proofErr w:type="gramStart"/>
       <w:r>
         <w:rPr>
           <w:rStyle w:val="Hyperlink"/>
@@ -3165,6 +3535,7 @@
         <w:t>test.yaml</w:t>
       </w:r>
       <w:proofErr w:type="spellEnd"/>
+      <w:proofErr w:type="gramEnd"/>
       <w:r>
         <w:rPr>
           <w:rStyle w:val="Hyperlink"/>
@@ -3451,15 +3822,27 @@
         </w:rPr>
         <w:br/>
       </w:r>
-      <w:r>
-        <w:rPr>
-          <w:rStyle w:val="Hyperlink"/>
-          <w:b/>
-          <w:bCs/>
-          <w:color w:val="auto"/>
-          <w:u w:val="none"/>
-        </w:rPr>
-        <w:t xml:space="preserve">&gt;  time </w:t>
+      <w:proofErr w:type="gramStart"/>
+      <w:r>
+        <w:rPr>
+          <w:rStyle w:val="Hyperlink"/>
+          <w:b/>
+          <w:bCs/>
+          <w:color w:val="auto"/>
+          <w:u w:val="none"/>
+        </w:rPr>
+        <w:t>&gt;  time</w:t>
+      </w:r>
+      <w:proofErr w:type="gramEnd"/>
+      <w:r>
+        <w:rPr>
+          <w:rStyle w:val="Hyperlink"/>
+          <w:b/>
+          <w:bCs/>
+          <w:color w:val="auto"/>
+          <w:u w:val="none"/>
+        </w:rPr>
+        <w:t xml:space="preserve"> </w:t>
       </w:r>
       <w:proofErr w:type="spellStart"/>
       <w:r>
@@ -3587,6 +3970,7 @@
         <w:t xml:space="preserve">&gt; awk '/positions/ {print}' </w:t>
       </w:r>
       <w:proofErr w:type="spellStart"/>
+      <w:proofErr w:type="gramStart"/>
       <w:r>
         <w:rPr>
           <w:rStyle w:val="Hyperlink"/>
@@ -3598,6 +3982,7 @@
         <w:t>test.yaml</w:t>
       </w:r>
       <w:proofErr w:type="spellEnd"/>
+      <w:proofErr w:type="gramEnd"/>
       <w:r>
         <w:rPr>
           <w:rStyle w:val="Hyperlink"/>
@@ -3615,19 +4000,35 @@
         <w:ind w:left="1440"/>
         <w:rPr>
           <w:rStyle w:val="Hyperlink"/>
-          <w:i/>
-          <w:iCs/>
-          <w:color w:val="auto"/>
-          <w:u w:val="none"/>
-        </w:rPr>
-      </w:pPr>
-      <w:r>
-        <w:rPr>
-          <w:rStyle w:val="Hyperlink"/>
-          <w:color w:val="auto"/>
-          <w:u w:val="none"/>
-        </w:rPr>
-        <w:t>(above requires installation of ros_readbagfile.py</w:t>
+          <w:color w:val="auto"/>
+          <w:u w:val="none"/>
+        </w:rPr>
+      </w:pPr>
+      <w:r>
+        <w:rPr>
+          <w:rStyle w:val="Hyperlink"/>
+          <w:color w:val="auto"/>
+          <w:u w:val="none"/>
+        </w:rPr>
+        <w:t>(</w:t>
+      </w:r>
+      <w:proofErr w:type="gramStart"/>
+      <w:r>
+        <w:rPr>
+          <w:rStyle w:val="Hyperlink"/>
+          <w:color w:val="auto"/>
+          <w:u w:val="none"/>
+        </w:rPr>
+        <w:t>above</w:t>
+      </w:r>
+      <w:proofErr w:type="gramEnd"/>
+      <w:r>
+        <w:rPr>
+          <w:rStyle w:val="Hyperlink"/>
+          <w:color w:val="auto"/>
+          <w:u w:val="none"/>
+        </w:rPr>
+        <w:t xml:space="preserve"> requires installation of ros_readbagfile.py</w:t>
       </w:r>
       <w:r>
         <w:rPr>
@@ -3658,258 +4059,157 @@
       <w:pPr>
         <w:pStyle w:val="ListParagraph"/>
         <w:numPr>
-          <w:ilvl w:val="1"/>
-          <w:numId w:val="1"/>
-        </w:numPr>
-        <w:rPr>
-          <w:rStyle w:val="Hyperlink"/>
-          <w:color w:val="auto"/>
-          <w:u w:val="none"/>
-        </w:rPr>
-      </w:pPr>
-      <w:r>
-        <w:rPr>
-          <w:rStyle w:val="Hyperlink"/>
-          <w:color w:val="auto"/>
-          <w:u w:val="none"/>
-        </w:rPr>
-        <w:t>Convert positions.txt into a csv file, with brackets and headers removed.</w:t>
-      </w:r>
-      <w:r>
-        <w:rPr>
-          <w:rStyle w:val="Hyperlink"/>
-          <w:color w:val="auto"/>
-          <w:u w:val="none"/>
-        </w:rPr>
-        <w:t xml:space="preserve"> (The </w:t>
-      </w:r>
-      <w:proofErr w:type="spellStart"/>
-      <w:r>
-        <w:rPr>
-          <w:rStyle w:val="Hyperlink"/>
-          <w:color w:val="auto"/>
-          <w:u w:val="none"/>
-        </w:rPr>
-        <w:t>PositionFileTxtToCSV</w:t>
-      </w:r>
-      <w:proofErr w:type="spellEnd"/>
-      <w:r>
-        <w:rPr>
-          <w:rStyle w:val="Hyperlink"/>
-          <w:color w:val="auto"/>
-          <w:u w:val="none"/>
-        </w:rPr>
-        <w:t>” python notebook will do this for you.)</w:t>
-      </w:r>
-      <w:r>
-        <w:rPr>
-          <w:rStyle w:val="Hyperlink"/>
-          <w:color w:val="auto"/>
-          <w:u w:val="none"/>
-        </w:rPr>
-        <w:t xml:space="preserve"> </w:t>
-      </w:r>
-      <w:r>
-        <w:rPr>
-          <w:rStyle w:val="Hyperlink"/>
-          <w:color w:val="auto"/>
-          <w:u w:val="none"/>
-        </w:rPr>
-        <w:t xml:space="preserve">Save as “corrected_positions.csv”. </w:t>
-      </w:r>
-      <w:r>
-        <w:rPr>
-          <w:rStyle w:val="Hyperlink"/>
-          <w:color w:val="auto"/>
-          <w:u w:val="none"/>
-        </w:rPr>
-        <w:t>The controller code in Unity (</w:t>
-      </w:r>
-      <w:proofErr w:type="spellStart"/>
-      <w:r>
-        <w:rPr>
-          <w:rStyle w:val="Hyperlink"/>
-          <w:color w:val="auto"/>
-          <w:u w:val="none"/>
-        </w:rPr>
-        <w:t>ControllerFromLogFile.cs</w:t>
-      </w:r>
-      <w:proofErr w:type="spellEnd"/>
-      <w:r>
-        <w:rPr>
-          <w:rStyle w:val="Hyperlink"/>
-          <w:color w:val="auto"/>
-          <w:u w:val="none"/>
-        </w:rPr>
-        <w:t xml:space="preserve">) will import the sequence of </w:t>
-      </w:r>
-      <w:r>
-        <w:rPr>
-          <w:rStyle w:val="Hyperlink"/>
-          <w:color w:val="auto"/>
-          <w:u w:val="none"/>
-        </w:rPr>
-        <w:t xml:space="preserve">joint </w:t>
-      </w:r>
-      <w:r>
-        <w:rPr>
-          <w:rStyle w:val="Hyperlink"/>
-          <w:color w:val="auto"/>
-          <w:u w:val="none"/>
-        </w:rPr>
-        <w:t xml:space="preserve">positions and transmit them to the robot every 0.2 seconds. </w:t>
-      </w:r>
-      <w:r>
-        <w:rPr>
-          <w:rStyle w:val="Hyperlink"/>
-          <w:color w:val="auto"/>
-          <w:u w:val="none"/>
-        </w:rPr>
-        <w:t>Th</w:t>
-      </w:r>
-      <w:r>
-        <w:rPr>
-          <w:rStyle w:val="Hyperlink"/>
-          <w:color w:val="auto"/>
-          <w:u w:val="none"/>
-        </w:rPr>
-        <w:t>ese joint positions</w:t>
-      </w:r>
-      <w:r>
-        <w:rPr>
-          <w:rStyle w:val="Hyperlink"/>
-          <w:color w:val="auto"/>
-          <w:u w:val="none"/>
-        </w:rPr>
-        <w:t xml:space="preserve"> can be manually visualized by dragging the “target” slider under the xDrive of each individual link while running the </w:t>
-      </w:r>
-      <w:r>
-        <w:rPr>
-          <w:rStyle w:val="Hyperlink"/>
-          <w:color w:val="auto"/>
-          <w:u w:val="none"/>
-        </w:rPr>
-        <w:t xml:space="preserve">app </w:t>
-      </w:r>
-      <w:r>
-        <w:rPr>
-          <w:rStyle w:val="Hyperlink"/>
-          <w:color w:val="auto"/>
-          <w:u w:val="none"/>
-        </w:rPr>
-        <w:t>in Unity</w:t>
-      </w:r>
-      <w:r>
-        <w:rPr>
-          <w:rStyle w:val="Hyperlink"/>
-          <w:color w:val="auto"/>
-          <w:u w:val="none"/>
-        </w:rPr>
-        <w:t>’s Editor</w:t>
-      </w:r>
-      <w:r>
-        <w:rPr>
-          <w:rStyle w:val="Hyperlink"/>
-          <w:color w:val="auto"/>
-          <w:u w:val="none"/>
-        </w:rPr>
-        <w:t>.</w:t>
-      </w:r>
-      <w:r>
-        <w:rPr>
-          <w:rStyle w:val="Hyperlink"/>
-          <w:color w:val="auto"/>
-          <w:u w:val="none"/>
-        </w:rPr>
-        <w:t xml:space="preserve"> </w:t>
-      </w:r>
-    </w:p>
-    <w:p>
-      <w:pPr>
-        <w:pStyle w:val="ListParagraph"/>
-        <w:numPr>
-          <w:ilvl w:val="1"/>
-          <w:numId w:val="1"/>
-        </w:numPr>
-        <w:rPr>
-          <w:rStyle w:val="Hyperlink"/>
-          <w:color w:val="auto"/>
-          <w:u w:val="none"/>
-        </w:rPr>
-      </w:pPr>
-      <w:r>
-        <w:rPr>
-          <w:rStyle w:val="Hyperlink"/>
-          <w:color w:val="auto"/>
-          <w:u w:val="none"/>
-        </w:rPr>
-        <w:t xml:space="preserve">You can do the same with velocities if you want. The default URDF controller in Unity uses velocities, but even after </w:t>
-      </w:r>
-      <w:r>
-        <w:rPr>
-          <w:rStyle w:val="Hyperlink"/>
-          <w:color w:val="auto"/>
-          <w:u w:val="none"/>
-        </w:rPr>
-        <w:t xml:space="preserve">scaling my velocities to be in deg/sec instead of rad/sec, I didn’t see much motion when I tried to </w:t>
-      </w:r>
-      <w:r>
-        <w:rPr>
-          <w:rStyle w:val="Hyperlink"/>
-          <w:color w:val="auto"/>
-          <w:u w:val="none"/>
-        </w:rPr>
-        <w:t>upload “</w:t>
-      </w:r>
-      <w:proofErr w:type="spellStart"/>
-      <w:r>
-        <w:rPr>
-          <w:rStyle w:val="Hyperlink"/>
-          <w:color w:val="auto"/>
-          <w:u w:val="none"/>
-        </w:rPr>
-        <w:t>targetVelocity</w:t>
-      </w:r>
-      <w:proofErr w:type="spellEnd"/>
-      <w:r>
-        <w:rPr>
-          <w:rStyle w:val="Hyperlink"/>
-          <w:color w:val="auto"/>
-          <w:u w:val="none"/>
-        </w:rPr>
-        <w:t>” values instead of “target” [position] values with my code.</w:t>
-      </w:r>
-    </w:p>
-    <w:p>
-      <w:pPr>
-        <w:pStyle w:val="ListParagraph"/>
-        <w:numPr>
-          <w:ilvl w:val="1"/>
-          <w:numId w:val="1"/>
-        </w:numPr>
-        <w:rPr>
-          <w:rStyle w:val="Hyperlink"/>
-          <w:color w:val="auto"/>
-          <w:u w:val="none"/>
-        </w:rPr>
-      </w:pPr>
-      <w:r>
-        <w:rPr>
-          <w:rStyle w:val="Hyperlink"/>
-          <w:color w:val="auto"/>
-          <w:u w:val="none"/>
-        </w:rPr>
-        <w:t xml:space="preserve">Move the “corrected_positions.csv” file to </w:t>
-      </w:r>
+          <w:ilvl w:val="2"/>
+          <w:numId w:val="1"/>
+        </w:numPr>
+        <w:rPr>
+          <w:rStyle w:val="Hyperlink"/>
+          <w:color w:val="auto"/>
+          <w:u w:val="none"/>
+        </w:rPr>
+      </w:pPr>
       <w:r>
         <w:rPr>
           <w:rStyle w:val="Hyperlink"/>
           <w:i/>
           <w:iCs/>
           <w:color w:val="auto"/>
-          <w:u w:val="none"/>
-        </w:rPr>
-        <w:t>“C:\Users\&lt;username&gt;\AppData\LocalLow\DefaultCompany\NonAnthroHandsUserStudy”</w:t>
+          <w:highlight w:val="yellow"/>
+          <w:u w:val="none"/>
+        </w:rPr>
+        <w:t>Cool things you can manipulate (and probably should!):</w:t>
+      </w:r>
+      <w:r>
+        <w:rPr>
+          <w:rStyle w:val="Hyperlink"/>
+          <w:color w:val="auto"/>
+          <w:u w:val="none"/>
+        </w:rPr>
+        <w:t xml:space="preserve"> You can get </w:t>
+      </w:r>
+      <w:proofErr w:type="spellStart"/>
+      <w:r>
+        <w:rPr>
+          <w:rStyle w:val="Hyperlink"/>
+          <w:color w:val="auto"/>
+          <w:u w:val="none"/>
+        </w:rPr>
+        <w:t>MoveIt</w:t>
+      </w:r>
+      <w:proofErr w:type="spellEnd"/>
+      <w:r>
+        <w:rPr>
+          <w:rStyle w:val="Hyperlink"/>
+          <w:color w:val="auto"/>
+          <w:u w:val="none"/>
+        </w:rPr>
+        <w:t xml:space="preserve"> to do way cooler and more useful stuff than just what the default planner provides (interpolates smoothly between all joint start and end angles simultaneously). Get a little more control over the gestures by clicking the “Use Cartesian Path” checkbox in the Planning tab (if such a solution exists—this will attempt to make the end-effector move in a straight line instead of swinging in arcs the way the default planner will do), and by adding Scene Objects in the appropriate tab. You can change the dimensions of the boxes when they’re first created, which allows you to set planes that constrain the planner’s motion to zones that you want. </w:t>
+      </w:r>
+    </w:p>
+    <w:p>
+      <w:pPr>
+        <w:pStyle w:val="ListParagraph"/>
+        <w:numPr>
+          <w:ilvl w:val="2"/>
+          <w:numId w:val="1"/>
+        </w:numPr>
+        <w:rPr>
+          <w:rStyle w:val="Hyperlink"/>
+          <w:color w:val="auto"/>
+          <w:u w:val="none"/>
+        </w:rPr>
+      </w:pPr>
+      <w:r>
+        <w:rPr>
+          <w:rStyle w:val="Hyperlink"/>
+          <w:color w:val="auto"/>
+          <w:u w:val="none"/>
+        </w:rPr>
+        <w:t xml:space="preserve">Note that once you add constraints, the planner no longer defaults to the same planned trajectory every time. Monitor the animation as you store it </w:t>
+      </w:r>
+      <w:proofErr w:type="gramStart"/>
+      <w:r>
+        <w:rPr>
+          <w:rStyle w:val="Hyperlink"/>
+          <w:color w:val="auto"/>
+          <w:u w:val="none"/>
+        </w:rPr>
+        <w:t>to</w:t>
+      </w:r>
+      <w:proofErr w:type="gramEnd"/>
+      <w:r>
+        <w:rPr>
+          <w:rStyle w:val="Hyperlink"/>
+          <w:color w:val="auto"/>
+          <w:u w:val="none"/>
+        </w:rPr>
+        <w:t xml:space="preserve"> the </w:t>
+      </w:r>
+      <w:proofErr w:type="spellStart"/>
+      <w:r>
+        <w:rPr>
+          <w:rStyle w:val="Hyperlink"/>
+          <w:color w:val="auto"/>
+          <w:u w:val="none"/>
+        </w:rPr>
+        <w:t>test.bag</w:t>
+      </w:r>
+      <w:proofErr w:type="spellEnd"/>
+      <w:r>
+        <w:rPr>
+          <w:rStyle w:val="Hyperlink"/>
+          <w:color w:val="auto"/>
+          <w:u w:val="none"/>
+        </w:rPr>
+        <w:t xml:space="preserve"> file; only transfer and save if it’s the motion you want.</w:t>
+      </w:r>
+    </w:p>
+    <w:p>
+      <w:pPr>
+        <w:pStyle w:val="ListParagraph"/>
+        <w:numPr>
+          <w:ilvl w:val="1"/>
+          <w:numId w:val="1"/>
+        </w:numPr>
+        <w:rPr>
+          <w:rStyle w:val="Hyperlink"/>
+          <w:color w:val="auto"/>
+          <w:u w:val="none"/>
+        </w:rPr>
+      </w:pPr>
+      <w:r>
+        <w:rPr>
+          <w:rStyle w:val="Hyperlink"/>
+          <w:color w:val="auto"/>
+          <w:u w:val="none"/>
+        </w:rPr>
+        <w:t>Convert positions.txt into a csv file, with brackets and headers removed.</w:t>
+      </w:r>
+      <w:r>
+        <w:rPr>
+          <w:rStyle w:val="Hyperlink"/>
+          <w:color w:val="auto"/>
+          <w:u w:val="none"/>
+        </w:rPr>
+        <w:t xml:space="preserve"> (The </w:t>
+      </w:r>
+      <w:proofErr w:type="spellStart"/>
+      <w:r>
+        <w:rPr>
+          <w:rStyle w:val="Hyperlink"/>
+          <w:color w:val="auto"/>
+          <w:u w:val="none"/>
+        </w:rPr>
+        <w:t>PositionFileTxtToCSV</w:t>
+      </w:r>
+      <w:proofErr w:type="spellEnd"/>
+      <w:r>
+        <w:rPr>
+          <w:rStyle w:val="Hyperlink"/>
+          <w:color w:val="auto"/>
+          <w:u w:val="none"/>
+        </w:rPr>
+        <w:t>” python notebook will do this for you.)</w:t>
       </w:r>
       <w:r>
         <w:rPr>
@@ -3925,39 +4225,378 @@
           <w:color w:val="auto"/>
           <w:u w:val="none"/>
         </w:rPr>
-        <w:t>if you need</w:t>
-      </w:r>
-      <w:r>
-        <w:rPr>
-          <w:rStyle w:val="Hyperlink"/>
-          <w:color w:val="auto"/>
-          <w:u w:val="none"/>
-        </w:rPr>
-        <w:t xml:space="preserve"> Unity </w:t>
-      </w:r>
-      <w:r>
-        <w:rPr>
-          <w:rStyle w:val="Hyperlink"/>
-          <w:color w:val="auto"/>
-          <w:u w:val="none"/>
-        </w:rPr>
-        <w:t>to be able to read the file during Play</w:t>
-      </w:r>
-      <w:r>
-        <w:rPr>
-          <w:rStyle w:val="Hyperlink"/>
-          <w:color w:val="auto"/>
-          <w:u w:val="none"/>
-        </w:rPr>
-        <w:t xml:space="preserve">, and </w:t>
-      </w:r>
-      <w:r>
-        <w:rPr>
-          <w:rStyle w:val="Hyperlink"/>
-          <w:color w:val="auto"/>
-          <w:u w:val="none"/>
-        </w:rPr>
-        <w:t xml:space="preserve">place a copy in </w:t>
+        <w:t>Save as “</w:t>
+      </w:r>
+      <w:r>
+        <w:rPr>
+          <w:rStyle w:val="Hyperlink"/>
+          <w:color w:val="auto"/>
+          <w:u w:val="none"/>
+        </w:rPr>
+        <w:t>&lt;</w:t>
+      </w:r>
+      <w:proofErr w:type="spellStart"/>
+      <w:r>
+        <w:rPr>
+          <w:rStyle w:val="Hyperlink"/>
+          <w:color w:val="auto"/>
+          <w:u w:val="none"/>
+        </w:rPr>
+        <w:t>urdf_name</w:t>
+      </w:r>
+      <w:proofErr w:type="spellEnd"/>
+      <w:r>
+        <w:rPr>
+          <w:rStyle w:val="Hyperlink"/>
+          <w:color w:val="auto"/>
+          <w:u w:val="none"/>
+        </w:rPr>
+        <w:t>&gt;_</w:t>
+      </w:r>
+      <w:proofErr w:type="spellStart"/>
+      <w:r>
+        <w:rPr>
+          <w:rStyle w:val="Hyperlink"/>
+          <w:color w:val="auto"/>
+          <w:u w:val="none"/>
+        </w:rPr>
+        <w:t>corrected_positions</w:t>
+      </w:r>
+      <w:proofErr w:type="spellEnd"/>
+      <w:r>
+        <w:rPr>
+          <w:rStyle w:val="Hyperlink"/>
+          <w:color w:val="auto"/>
+          <w:u w:val="none"/>
+        </w:rPr>
+        <w:t>_&lt;num&gt;</w:t>
+      </w:r>
+      <w:r>
+        <w:rPr>
+          <w:rStyle w:val="Hyperlink"/>
+          <w:color w:val="auto"/>
+          <w:u w:val="none"/>
+        </w:rPr>
+        <w:t xml:space="preserve">.csv”. </w:t>
+      </w:r>
+      <w:r>
+        <w:rPr>
+          <w:rStyle w:val="Hyperlink"/>
+          <w:color w:val="auto"/>
+          <w:u w:val="none"/>
+        </w:rPr>
+        <w:t>The controller code in Unity (</w:t>
+      </w:r>
+      <w:proofErr w:type="spellStart"/>
+      <w:r>
+        <w:rPr>
+          <w:rStyle w:val="Hyperlink"/>
+          <w:color w:val="auto"/>
+          <w:u w:val="none"/>
+        </w:rPr>
+        <w:t>ControllerFromLogFile.cs</w:t>
+      </w:r>
+      <w:proofErr w:type="spellEnd"/>
+      <w:r>
+        <w:rPr>
+          <w:rStyle w:val="Hyperlink"/>
+          <w:color w:val="auto"/>
+          <w:u w:val="none"/>
+        </w:rPr>
+        <w:t xml:space="preserve">) will import the sequence of </w:t>
+      </w:r>
+      <w:r>
+        <w:rPr>
+          <w:rStyle w:val="Hyperlink"/>
+          <w:color w:val="auto"/>
+          <w:u w:val="none"/>
+        </w:rPr>
+        <w:t xml:space="preserve">joint </w:t>
+      </w:r>
+      <w:r>
+        <w:rPr>
+          <w:rStyle w:val="Hyperlink"/>
+          <w:color w:val="auto"/>
+          <w:u w:val="none"/>
+        </w:rPr>
+        <w:t xml:space="preserve">positions and transmit them to the robot every 0.2 seconds. </w:t>
+      </w:r>
+      <w:r>
+        <w:rPr>
+          <w:rStyle w:val="Hyperlink"/>
+          <w:color w:val="auto"/>
+          <w:u w:val="none"/>
+        </w:rPr>
+        <w:t>Th</w:t>
+      </w:r>
+      <w:r>
+        <w:rPr>
+          <w:rStyle w:val="Hyperlink"/>
+          <w:color w:val="auto"/>
+          <w:u w:val="none"/>
+        </w:rPr>
+        <w:t>ese joint positions</w:t>
+      </w:r>
+      <w:r>
+        <w:rPr>
+          <w:rStyle w:val="Hyperlink"/>
+          <w:color w:val="auto"/>
+          <w:u w:val="none"/>
+        </w:rPr>
+        <w:t xml:space="preserve"> can be manually visualized by dragging the “target” slider under the xDrive of each individual link while running the </w:t>
+      </w:r>
+      <w:r>
+        <w:rPr>
+          <w:rStyle w:val="Hyperlink"/>
+          <w:color w:val="auto"/>
+          <w:u w:val="none"/>
+        </w:rPr>
+        <w:t xml:space="preserve">app </w:t>
+      </w:r>
+      <w:r>
+        <w:rPr>
+          <w:rStyle w:val="Hyperlink"/>
+          <w:color w:val="auto"/>
+          <w:u w:val="none"/>
+        </w:rPr>
+        <w:t>in Unity</w:t>
+      </w:r>
+      <w:r>
+        <w:rPr>
+          <w:rStyle w:val="Hyperlink"/>
+          <w:color w:val="auto"/>
+          <w:u w:val="none"/>
+        </w:rPr>
+        <w:t>’s Editor</w:t>
+      </w:r>
+      <w:r>
+        <w:rPr>
+          <w:rStyle w:val="Hyperlink"/>
+          <w:color w:val="auto"/>
+          <w:u w:val="none"/>
+        </w:rPr>
+        <w:t>.</w:t>
+      </w:r>
+      <w:r>
+        <w:rPr>
+          <w:rStyle w:val="Hyperlink"/>
+          <w:color w:val="auto"/>
+          <w:u w:val="none"/>
+        </w:rPr>
+        <w:t xml:space="preserve"> </w:t>
+      </w:r>
+    </w:p>
+    <w:p>
+      <w:pPr>
+        <w:pStyle w:val="ListParagraph"/>
+        <w:numPr>
+          <w:ilvl w:val="2"/>
+          <w:numId w:val="1"/>
+        </w:numPr>
+        <w:rPr>
+          <w:rStyle w:val="Hyperlink"/>
+          <w:color w:val="auto"/>
+          <w:u w:val="none"/>
+        </w:rPr>
+      </w:pPr>
+      <w:r>
+        <w:rPr>
+          <w:rStyle w:val="Hyperlink"/>
+          <w:color w:val="auto"/>
+          <w:u w:val="none"/>
+        </w:rPr>
+        <w:t xml:space="preserve">File editing: </w:t>
+      </w:r>
+      <w:r>
+        <w:rPr>
+          <w:rStyle w:val="Hyperlink"/>
+          <w:color w:val="auto"/>
+          <w:u w:val="none"/>
+        </w:rPr>
+        <w:t>Check to make sure that RViz didn’t save multiple trajectories, just the one you want. (If there are more than one</w:t>
+      </w:r>
+      <w:r>
+        <w:rPr>
+          <w:rStyle w:val="Hyperlink"/>
+          <w:color w:val="auto"/>
+          <w:u w:val="none"/>
+        </w:rPr>
+        <w:t xml:space="preserve"> </w:t>
+      </w:r>
+      <w:proofErr w:type="gramStart"/>
+      <w:r>
+        <w:rPr>
+          <w:rStyle w:val="Hyperlink"/>
+          <w:color w:val="auto"/>
+          <w:u w:val="none"/>
+        </w:rPr>
+        <w:t>back to back</w:t>
+      </w:r>
+      <w:proofErr w:type="gramEnd"/>
+      <w:r>
+        <w:rPr>
+          <w:rStyle w:val="Hyperlink"/>
+          <w:color w:val="auto"/>
+          <w:u w:val="none"/>
+        </w:rPr>
+        <w:t>, it may be that the “current” position of the robot in RViz is different than your starting position. That would make the second motion the one you want.)</w:t>
+      </w:r>
+    </w:p>
+    <w:p>
+      <w:pPr>
+        <w:pStyle w:val="ListParagraph"/>
+        <w:numPr>
+          <w:ilvl w:val="2"/>
+          <w:numId w:val="1"/>
+        </w:numPr>
+        <w:rPr>
+          <w:rStyle w:val="Hyperlink"/>
+          <w:color w:val="auto"/>
+          <w:u w:val="none"/>
+        </w:rPr>
+      </w:pPr>
+      <w:r>
+        <w:rPr>
+          <w:rStyle w:val="Hyperlink"/>
+          <w:color w:val="auto"/>
+          <w:u w:val="none"/>
+        </w:rPr>
+        <w:t>Also do a test run in Unity’s editor to make sure that the invisible end-of-line and end-of-document characters are correct. You’ll notice if the “record” and “play” buttons never re-enable, and the robot is frozen in its final position. To correct this, select all empty boxes in Excel and re-delete them.</w:t>
+      </w:r>
+    </w:p>
+    <w:p>
+      <w:pPr>
+        <w:pStyle w:val="ListParagraph"/>
+        <w:numPr>
+          <w:ilvl w:val="2"/>
+          <w:numId w:val="1"/>
+        </w:numPr>
+        <w:rPr>
+          <w:rStyle w:val="Hyperlink"/>
+          <w:color w:val="auto"/>
+          <w:u w:val="none"/>
+        </w:rPr>
+      </w:pPr>
+      <w:r>
+        <w:rPr>
+          <w:rStyle w:val="Hyperlink"/>
+          <w:color w:val="auto"/>
+          <w:u w:val="none"/>
+        </w:rPr>
+        <w:t xml:space="preserve">Use Unity to also check that the speed of your motion is desirable. Most of the time that it runs too quickly, it’s because it’s using the default planner (that smoothly interpolates between starting and ending joint angles) and has segmented the trajectories too sparsely. You can manually interpolate more </w:t>
+      </w:r>
+      <w:r>
+        <w:rPr>
+          <w:rStyle w:val="Hyperlink"/>
+          <w:color w:val="auto"/>
+          <w:u w:val="none"/>
+        </w:rPr>
+        <w:lastRenderedPageBreak/>
+        <w:t xml:space="preserve">finely in Excel. It’s </w:t>
+      </w:r>
+      <w:proofErr w:type="spellStart"/>
+      <w:r>
+        <w:rPr>
+          <w:rStyle w:val="Hyperlink"/>
+          <w:color w:val="auto"/>
+          <w:u w:val="none"/>
+        </w:rPr>
+        <w:t>kinda</w:t>
+      </w:r>
+      <w:proofErr w:type="spellEnd"/>
+      <w:r>
+        <w:rPr>
+          <w:rStyle w:val="Hyperlink"/>
+          <w:color w:val="auto"/>
+          <w:u w:val="none"/>
+        </w:rPr>
+        <w:t xml:space="preserve"> a pain, but I haven’t found a straightforward way of checking for this except manually.</w:t>
+      </w:r>
+      <w:r>
+        <w:rPr>
+          <w:rStyle w:val="Hyperlink"/>
+          <w:color w:val="auto"/>
+          <w:u w:val="none"/>
+        </w:rPr>
+        <w:t xml:space="preserve"> </w:t>
+      </w:r>
+    </w:p>
+    <w:p>
+      <w:pPr>
+        <w:pStyle w:val="ListParagraph"/>
+        <w:numPr>
+          <w:ilvl w:val="1"/>
+          <w:numId w:val="1"/>
+        </w:numPr>
+        <w:rPr>
+          <w:rStyle w:val="Hyperlink"/>
+          <w:color w:val="auto"/>
+          <w:u w:val="none"/>
+        </w:rPr>
+      </w:pPr>
+      <w:r>
+        <w:rPr>
+          <w:rStyle w:val="Hyperlink"/>
+          <w:color w:val="auto"/>
+          <w:u w:val="none"/>
+        </w:rPr>
+        <w:t xml:space="preserve">You can do the same with velocities if you want. The default URDF controller in Unity uses velocities, but even after </w:t>
+      </w:r>
+      <w:r>
+        <w:rPr>
+          <w:rStyle w:val="Hyperlink"/>
+          <w:color w:val="auto"/>
+          <w:u w:val="none"/>
+        </w:rPr>
+        <w:t xml:space="preserve">scaling my velocities to be in deg/sec instead of rad/sec, I didn’t see much motion when I tried to </w:t>
+      </w:r>
+      <w:r>
+        <w:rPr>
+          <w:rStyle w:val="Hyperlink"/>
+          <w:color w:val="auto"/>
+          <w:u w:val="none"/>
+        </w:rPr>
+        <w:t>upload “</w:t>
+      </w:r>
+      <w:proofErr w:type="spellStart"/>
+      <w:r>
+        <w:rPr>
+          <w:rStyle w:val="Hyperlink"/>
+          <w:color w:val="auto"/>
+          <w:u w:val="none"/>
+        </w:rPr>
+        <w:t>targetVelocity</w:t>
+      </w:r>
+      <w:proofErr w:type="spellEnd"/>
+      <w:r>
+        <w:rPr>
+          <w:rStyle w:val="Hyperlink"/>
+          <w:color w:val="auto"/>
+          <w:u w:val="none"/>
+        </w:rPr>
+        <w:t>” values instead of “target” [position] values with my code.</w:t>
+      </w:r>
+    </w:p>
+    <w:p>
+      <w:pPr>
+        <w:pStyle w:val="ListParagraph"/>
+        <w:numPr>
+          <w:ilvl w:val="1"/>
+          <w:numId w:val="1"/>
+        </w:numPr>
+        <w:rPr>
+          <w:rStyle w:val="Hyperlink"/>
+          <w:color w:val="auto"/>
+          <w:u w:val="none"/>
+        </w:rPr>
+      </w:pPr>
+      <w:r>
+        <w:rPr>
+          <w:rStyle w:val="Hyperlink"/>
+          <w:color w:val="auto"/>
+          <w:u w:val="none"/>
+        </w:rPr>
+        <w:t xml:space="preserve">Move the “corrected_positions.csv” file to </w:t>
       </w:r>
       <w:r>
         <w:rPr>
@@ -3967,7 +4606,55 @@
           <w:color w:val="auto"/>
           <w:u w:val="none"/>
         </w:rPr>
-        <w:t>“</w:t>
+        <w:t>“C:\Users\&lt;username&gt;\AppData\LocalLow\DefaultCompany\NonAnthroHandsUserStudy”</w:t>
+      </w:r>
+      <w:r>
+        <w:rPr>
+          <w:rStyle w:val="Hyperlink"/>
+          <w:color w:val="auto"/>
+          <w:u w:val="none"/>
+        </w:rPr>
+        <w:t xml:space="preserve"> </w:t>
+      </w:r>
+      <w:r>
+        <w:rPr>
+          <w:rStyle w:val="Hyperlink"/>
+          <w:color w:val="auto"/>
+          <w:u w:val="none"/>
+        </w:rPr>
+        <w:t>if you need</w:t>
+      </w:r>
+      <w:r>
+        <w:rPr>
+          <w:rStyle w:val="Hyperlink"/>
+          <w:color w:val="auto"/>
+          <w:u w:val="none"/>
+        </w:rPr>
+        <w:t xml:space="preserve"> Unity </w:t>
+      </w:r>
+      <w:r>
+        <w:rPr>
+          <w:rStyle w:val="Hyperlink"/>
+          <w:color w:val="auto"/>
+          <w:u w:val="none"/>
+        </w:rPr>
+        <w:t>to be able to read the file during Play</w:t>
+      </w:r>
+      <w:r>
+        <w:rPr>
+          <w:rStyle w:val="Hyperlink"/>
+          <w:color w:val="auto"/>
+          <w:u w:val="none"/>
+        </w:rPr>
+        <w:t xml:space="preserve">, and </w:t>
+      </w:r>
+      <w:r>
+        <w:rPr>
+          <w:rStyle w:val="Hyperlink"/>
+          <w:color w:val="auto"/>
+          <w:u w:val="none"/>
+        </w:rPr>
+        <w:t xml:space="preserve">place a copy in </w:t>
       </w:r>
       <w:r>
         <w:rPr>
@@ -3977,7 +4664,7 @@
           <w:color w:val="auto"/>
           <w:u w:val="none"/>
         </w:rPr>
-        <w:t>C:\Quest 2\Internal shared storage\Android\data\com.DefaultCompany.NonAnthroHandsUserStudy\files</w:t>
+        <w:t>“</w:t>
       </w:r>
       <w:r>
         <w:rPr>
@@ -3987,6 +4674,16 @@
           <w:color w:val="auto"/>
           <w:u w:val="none"/>
         </w:rPr>
+        <w:t>C:\Quest 2\Internal shared storage\Android\data\com.DefaultCompany.NonAnthroHandsUserStudy\files</w:t>
+      </w:r>
+      <w:r>
+        <w:rPr>
+          <w:rStyle w:val="Hyperlink"/>
+          <w:i/>
+          <w:iCs/>
+          <w:color w:val="auto"/>
+          <w:u w:val="none"/>
+        </w:rPr>
         <w:t>”</w:t>
       </w:r>
       <w:r>
@@ -4027,8 +4724,18 @@
           <w:color w:val="auto"/>
           <w:u w:val="none"/>
         </w:rPr>
-        <w:t>on the Oculus</w:t>
-      </w:r>
+        <w:t xml:space="preserve">on the </w:t>
+      </w:r>
+      <w:proofErr w:type="gramStart"/>
+      <w:r>
+        <w:rPr>
+          <w:rStyle w:val="Hyperlink"/>
+          <w:color w:val="auto"/>
+          <w:u w:val="none"/>
+        </w:rPr>
+        <w:t>Oculus</w:t>
+      </w:r>
+      <w:proofErr w:type="gramEnd"/>
     </w:p>
     <w:p>
       <w:pPr>
@@ -4157,7 +4864,25 @@
           <w:color w:val="auto"/>
           <w:u w:val="none"/>
         </w:rPr>
-        <w:t>multiple trajectories and set the start point of one to be the end-point of another, and then sequence them manually.</w:t>
+        <w:t xml:space="preserve">multiple trajectories and set the start point of one to be the </w:t>
+      </w:r>
+      <w:proofErr w:type="gramStart"/>
+      <w:r>
+        <w:rPr>
+          <w:rStyle w:val="Hyperlink"/>
+          <w:color w:val="auto"/>
+          <w:u w:val="none"/>
+        </w:rPr>
+        <w:t>end-point</w:t>
+      </w:r>
+      <w:proofErr w:type="gramEnd"/>
+      <w:r>
+        <w:rPr>
+          <w:rStyle w:val="Hyperlink"/>
+          <w:color w:val="auto"/>
+          <w:u w:val="none"/>
+        </w:rPr>
+        <w:t xml:space="preserve"> of another, and then sequence them manually.</w:t>
       </w:r>
     </w:p>
     <w:p>
@@ -4247,25 +4972,7 @@
           <w:color w:val="A6A6A6" w:themeColor="background1" w:themeShade="A6"/>
           <w:u w:val="none"/>
         </w:rPr>
-        <w:t xml:space="preserve">Launch </w:t>
-      </w:r>
-      <w:proofErr w:type="spellStart"/>
-      <w:r>
-        <w:rPr>
-          <w:rStyle w:val="Hyperlink"/>
-          <w:color w:val="A6A6A6" w:themeColor="background1" w:themeShade="A6"/>
-          <w:u w:val="none"/>
-        </w:rPr>
-        <w:t>Rviz</w:t>
-      </w:r>
-      <w:proofErr w:type="spellEnd"/>
-      <w:r>
-        <w:rPr>
-          <w:rStyle w:val="Hyperlink"/>
-          <w:color w:val="A6A6A6" w:themeColor="background1" w:themeShade="A6"/>
-          <w:u w:val="none"/>
-        </w:rPr>
-        <w:t xml:space="preserve"> in one terminal window: </w:t>
+        <w:t xml:space="preserve">Launch Rviz in one terminal window: </w:t>
       </w:r>
     </w:p>
     <w:p>
@@ -4331,7 +5038,18 @@
           <w:color w:val="A6A6A6" w:themeColor="background1" w:themeShade="A6"/>
           <w:u w:val="none"/>
         </w:rPr>
-        <w:t>kinova_moveit</w:t>
+        <w:t>kinova_</w:t>
+      </w:r>
+      <w:proofErr w:type="gramStart"/>
+      <w:r>
+        <w:rPr>
+          <w:rStyle w:val="Hyperlink"/>
+          <w:b/>
+          <w:bCs/>
+          <w:color w:val="A6A6A6" w:themeColor="background1" w:themeShade="A6"/>
+          <w:u w:val="none"/>
+        </w:rPr>
+        <w:t>moveit</w:t>
       </w:r>
       <w:proofErr w:type="spellEnd"/>
       <w:r>
@@ -4352,7 +5070,18 @@
           <w:color w:val="A6A6A6" w:themeColor="background1" w:themeShade="A6"/>
           <w:u w:val="none"/>
         </w:rPr>
-        <w:t xml:space="preserve">_config </w:t>
+        <w:t>_</w:t>
+      </w:r>
+      <w:proofErr w:type="gramEnd"/>
+      <w:r>
+        <w:rPr>
+          <w:rStyle w:val="Hyperlink"/>
+          <w:b/>
+          <w:bCs/>
+          <w:color w:val="A6A6A6" w:themeColor="background1" w:themeShade="A6"/>
+          <w:u w:val="none"/>
+        </w:rPr>
+        <w:t xml:space="preserve">config </w:t>
       </w:r>
       <w:proofErr w:type="spellStart"/>
       <w:r>
@@ -4476,18 +5205,40 @@
           <w:color w:val="A6A6A6" w:themeColor="background1" w:themeShade="A6"/>
           <w:u w:val="none"/>
         </w:rPr>
-        <w:t>kinova_moveit</w:t>
-      </w:r>
-      <w:proofErr w:type="spellEnd"/>
-      <w:r>
-        <w:rPr>
-          <w:rStyle w:val="Hyperlink"/>
-          <w:b/>
-          <w:bCs/>
-          <w:color w:val="A6A6A6" w:themeColor="background1" w:themeShade="A6"/>
-          <w:u w:val="none"/>
-        </w:rPr>
-        <w:t>]_config move_group_grid_search.py</w:t>
+        <w:t>kinova_</w:t>
+      </w:r>
+      <w:proofErr w:type="gramStart"/>
+      <w:r>
+        <w:rPr>
+          <w:rStyle w:val="Hyperlink"/>
+          <w:b/>
+          <w:bCs/>
+          <w:color w:val="A6A6A6" w:themeColor="background1" w:themeShade="A6"/>
+          <w:u w:val="none"/>
+        </w:rPr>
+        <w:t>moveit</w:t>
+      </w:r>
+      <w:proofErr w:type="spellEnd"/>
+      <w:r>
+        <w:rPr>
+          <w:rStyle w:val="Hyperlink"/>
+          <w:b/>
+          <w:bCs/>
+          <w:color w:val="A6A6A6" w:themeColor="background1" w:themeShade="A6"/>
+          <w:u w:val="none"/>
+        </w:rPr>
+        <w:t>]_</w:t>
+      </w:r>
+      <w:proofErr w:type="gramEnd"/>
+      <w:r>
+        <w:rPr>
+          <w:rStyle w:val="Hyperlink"/>
+          <w:b/>
+          <w:bCs/>
+          <w:color w:val="A6A6A6" w:themeColor="background1" w:themeShade="A6"/>
+          <w:u w:val="none"/>
+        </w:rPr>
+        <w:t>config move_group_grid_search.py</w:t>
       </w:r>
     </w:p>
     <w:p>
@@ -4518,25 +5269,52 @@
           <w:color w:val="A6A6A6" w:themeColor="background1" w:themeShade="A6"/>
           <w:u w:val="none"/>
         </w:rPr>
-        <w:t>go_to_joint_state</w:t>
-      </w:r>
-      <w:proofErr w:type="spellEnd"/>
-      <w:r>
-        <w:rPr>
-          <w:rStyle w:val="Hyperlink"/>
-          <w:color w:val="A6A6A6" w:themeColor="background1" w:themeShade="A6"/>
-          <w:u w:val="none"/>
-        </w:rPr>
-        <w:t xml:space="preserve">() </w:t>
-      </w:r>
-      <w:r>
-        <w:rPr>
-          <w:rStyle w:val="Hyperlink"/>
-          <w:color w:val="A6A6A6" w:themeColor="background1" w:themeShade="A6"/>
-          <w:u w:val="none"/>
-        </w:rPr>
-        <w:lastRenderedPageBreak/>
-        <w:t xml:space="preserve">function. Comment out all other tutorial functions under the main() function. I found that three joint angles per </w:t>
+        <w:t>go_to_joint_</w:t>
+      </w:r>
+      <w:proofErr w:type="gramStart"/>
+      <w:r>
+        <w:rPr>
+          <w:rStyle w:val="Hyperlink"/>
+          <w:color w:val="A6A6A6" w:themeColor="background1" w:themeShade="A6"/>
+          <w:u w:val="none"/>
+        </w:rPr>
+        <w:t>state</w:t>
+      </w:r>
+      <w:proofErr w:type="spellEnd"/>
+      <w:r>
+        <w:rPr>
+          <w:rStyle w:val="Hyperlink"/>
+          <w:color w:val="A6A6A6" w:themeColor="background1" w:themeShade="A6"/>
+          <w:u w:val="none"/>
+        </w:rPr>
+        <w:t>(</w:t>
+      </w:r>
+      <w:proofErr w:type="gramEnd"/>
+      <w:r>
+        <w:rPr>
+          <w:rStyle w:val="Hyperlink"/>
+          <w:color w:val="A6A6A6" w:themeColor="background1" w:themeShade="A6"/>
+          <w:u w:val="none"/>
+        </w:rPr>
+        <w:t xml:space="preserve">) function. Comment out all other tutorial functions under the </w:t>
+      </w:r>
+      <w:proofErr w:type="gramStart"/>
+      <w:r>
+        <w:rPr>
+          <w:rStyle w:val="Hyperlink"/>
+          <w:color w:val="A6A6A6" w:themeColor="background1" w:themeShade="A6"/>
+          <w:u w:val="none"/>
+        </w:rPr>
+        <w:t>main(</w:t>
+      </w:r>
+      <w:proofErr w:type="gramEnd"/>
+      <w:r>
+        <w:rPr>
+          <w:rStyle w:val="Hyperlink"/>
+          <w:color w:val="A6A6A6" w:themeColor="background1" w:themeShade="A6"/>
+          <w:u w:val="none"/>
+        </w:rPr>
+        <w:t xml:space="preserve">) function. I found that three joint angles per </w:t>
       </w:r>
       <w:proofErr w:type="spellStart"/>
       <w:r>
@@ -4678,7 +5456,21 @@
         <w:rPr>
           <w:color w:val="A6A6A6" w:themeColor="background1" w:themeShade="A6"/>
         </w:rPr>
-        <w:t xml:space="preserve"> software package. (I think the tutorial has been updated in the last week so you can go straight to docker and it’ll take care of the installation for you)</w:t>
+        <w:t xml:space="preserve"> software package. (I think the tutorial has been updated in the last week so you can go straight to </w:t>
+      </w:r>
+      <w:proofErr w:type="gramStart"/>
+      <w:r>
+        <w:rPr>
+          <w:color w:val="A6A6A6" w:themeColor="background1" w:themeShade="A6"/>
+        </w:rPr>
+        <w:t>docker</w:t>
+      </w:r>
+      <w:proofErr w:type="gramEnd"/>
+      <w:r>
+        <w:rPr>
+          <w:color w:val="A6A6A6" w:themeColor="background1" w:themeShade="A6"/>
+        </w:rPr>
+        <w:t xml:space="preserve"> and it’ll take care of the installation for you)</w:t>
       </w:r>
     </w:p>
     <w:p>
@@ -4770,6 +5562,7 @@
         <w:t>-</w:t>
       </w:r>
       <w:proofErr w:type="spellStart"/>
+      <w:proofErr w:type="gramStart"/>
       <w:r>
         <w:rPr>
           <w:color w:val="A6A6A6" w:themeColor="background1" w:themeShade="A6"/>
@@ -4777,6 +5570,7 @@
         <w:t>urdf</w:t>
       </w:r>
       <w:proofErr w:type="spellEnd"/>
+      <w:proofErr w:type="gramEnd"/>
     </w:p>
     <w:p>
       <w:pPr>
@@ -4836,6 +5630,7 @@
         <w:rPr>
           <w:color w:val="A6A6A6" w:themeColor="background1" w:themeShade="A6"/>
         </w:rPr>
+        <w:lastRenderedPageBreak/>
         <w:t xml:space="preserve">&gt; </w:t>
       </w:r>
       <w:proofErr w:type="spellStart"/>
@@ -4878,7 +5673,14 @@
         <w:rPr>
           <w:color w:val="A6A6A6" w:themeColor="background1" w:themeShade="A6"/>
         </w:rPr>
-        <w:t xml:space="preserve"> “$MYROBOT_NAME”.</w:t>
+        <w:t xml:space="preserve"> “$MYROBOT_NAME</w:t>
+      </w:r>
+      <w:proofErr w:type="gramStart"/>
+      <w:r>
+        <w:rPr>
+          <w:color w:val="A6A6A6" w:themeColor="background1" w:themeShade="A6"/>
+        </w:rPr>
+        <w:t>”.</w:t>
       </w:r>
       <w:proofErr w:type="spellStart"/>
       <w:r>
@@ -4888,6 +5690,7 @@
         <w:t>urdf</w:t>
       </w:r>
       <w:proofErr w:type="spellEnd"/>
+      <w:proofErr w:type="gramEnd"/>
       <w:r>
         <w:rPr>
           <w:color w:val="A6A6A6" w:themeColor="background1" w:themeShade="A6"/>
@@ -4973,7 +5776,16 @@
           <w:color w:val="auto"/>
           <w:u w:val="none"/>
         </w:rPr>
-        <w:t>_for_JA</w:t>
+        <w:t>_for_</w:t>
+      </w:r>
+      <w:proofErr w:type="gramStart"/>
+      <w:r>
+        <w:rPr>
+          <w:rStyle w:val="Hyperlink"/>
+          <w:color w:val="auto"/>
+          <w:u w:val="none"/>
+        </w:rPr>
+        <w:t>JA</w:t>
       </w:r>
       <w:r>
         <w:rPr>
@@ -4984,50 +5796,210 @@
         <w:t>.ipynb</w:t>
       </w:r>
       <w:proofErr w:type="spellEnd"/>
-      <w:r>
-        <w:rPr>
-          <w:rStyle w:val="Hyperlink"/>
-          <w:color w:val="auto"/>
-          <w:u w:val="none"/>
-        </w:rPr>
+      <w:proofErr w:type="gramEnd"/>
+      <w:r>
+        <w:rPr>
+          <w:rStyle w:val="Hyperlink"/>
+          <w:color w:val="auto"/>
+          <w:u w:val="none"/>
+        </w:rPr>
+        <w:t xml:space="preserve"> in </w:t>
+      </w:r>
+      <w:proofErr w:type="gramStart"/>
+      <w:r>
+        <w:rPr>
+          <w:rStyle w:val="Hyperlink"/>
+          <w:color w:val="auto"/>
+          <w:u w:val="none"/>
+        </w:rPr>
+        <w:t xml:space="preserve">the </w:t>
+      </w:r>
+      <w:proofErr w:type="spellStart"/>
+      <w:r>
+        <w:rPr>
+          <w:rStyle w:val="Hyperlink"/>
+          <w:color w:val="auto"/>
+          <w:u w:val="none"/>
+        </w:rPr>
+        <w:t>github</w:t>
+      </w:r>
+      <w:proofErr w:type="spellEnd"/>
+      <w:proofErr w:type="gramEnd"/>
+      <w:r>
+        <w:rPr>
+          <w:rStyle w:val="Hyperlink"/>
+          <w:color w:val="auto"/>
+          <w:u w:val="none"/>
+        </w:rPr>
+        <w:t xml:space="preserve">. (I made two files, one for end-effector DTW alignment and one that includes alignment for joint positions. I realized that it’s better to make mappings to the joint angles, since that’s how Unity will control the robot, rather than generating end-effector poses that you </w:t>
+      </w:r>
+      <w:proofErr w:type="gramStart"/>
+      <w:r>
+        <w:rPr>
+          <w:rStyle w:val="Hyperlink"/>
+          <w:color w:val="auto"/>
+          <w:u w:val="none"/>
+        </w:rPr>
+        <w:t>have to</w:t>
+      </w:r>
+      <w:proofErr w:type="gramEnd"/>
+      <w:r>
+        <w:rPr>
+          <w:rStyle w:val="Hyperlink"/>
+          <w:color w:val="auto"/>
+          <w:u w:val="none"/>
+        </w:rPr>
+        <w:t xml:space="preserve"> put back into </w:t>
+      </w:r>
+      <w:proofErr w:type="spellStart"/>
+      <w:r>
+        <w:rPr>
+          <w:rStyle w:val="Hyperlink"/>
+          <w:color w:val="auto"/>
+          <w:u w:val="none"/>
+        </w:rPr>
+        <w:t>MoveIt</w:t>
+      </w:r>
+      <w:proofErr w:type="spellEnd"/>
+      <w:r>
+        <w:rPr>
+          <w:rStyle w:val="Hyperlink"/>
+          <w:color w:val="auto"/>
+          <w:u w:val="none"/>
+        </w:rPr>
+        <w:t xml:space="preserve"> (and which leave an unresolved DOF mismatch for some URDFs).)</w:t>
+      </w:r>
+    </w:p>
+    <w:p>
+      <w:pPr>
+        <w:pStyle w:val="ListParagraph"/>
+        <w:numPr>
+          <w:ilvl w:val="1"/>
+          <w:numId w:val="1"/>
+        </w:numPr>
+      </w:pPr>
+      <w:r>
+        <w:t>Note that if you have extra data at the front or back end, your DTW will have weird mappings there. It’s good practice to truncate all recordings that do not contain actual data.</w:t>
+      </w:r>
+    </w:p>
+    <w:p>
+      <w:pPr>
+        <w:pStyle w:val="ListParagraph"/>
+        <w:numPr>
+          <w:ilvl w:val="1"/>
+          <w:numId w:val="1"/>
+        </w:numPr>
+      </w:pPr>
+      <w:r>
+        <w:t>Note that if you install Conda in a Unix environment, it will break the paths you’ve made for all your ROS/</w:t>
+      </w:r>
+      <w:proofErr w:type="spellStart"/>
+      <w:r>
+        <w:t>MoveIt</w:t>
+      </w:r>
+      <w:proofErr w:type="spellEnd"/>
+      <w:r>
+        <w:t xml:space="preserve"> operations. To deactivate (activate) a Conda environment (it will be on by default—look for the </w:t>
+      </w:r>
+      <w:r>
+        <w:rPr>
+          <w:i/>
+          <w:iCs/>
+        </w:rPr>
+        <w:t>(base)</w:t>
+      </w:r>
+      <w:r>
+        <w:t xml:space="preserve"> in front of your </w:t>
+      </w:r>
+      <w:proofErr w:type="gramStart"/>
+      <w:r>
+        <w:t>user name</w:t>
+      </w:r>
+      <w:proofErr w:type="gramEnd"/>
+      <w:r>
+        <w:t xml:space="preserve"> at the command line), type: </w:t>
+      </w:r>
+    </w:p>
+    <w:p>
+      <w:pPr>
+        <w:pStyle w:val="ListParagraph"/>
+        <w:ind w:left="1440"/>
+        <w:rPr>
+          <w:b/>
+          <w:bCs/>
+        </w:rPr>
+      </w:pPr>
+      <w:r>
+        <w:rPr>
+          <w:b/>
+          <w:bCs/>
+        </w:rPr>
+        <w:t xml:space="preserve">&gt; </w:t>
+      </w:r>
+      <w:proofErr w:type="spellStart"/>
+      <w:r>
+        <w:rPr>
+          <w:b/>
+          <w:bCs/>
+        </w:rPr>
+        <w:t>conda</w:t>
+      </w:r>
+      <w:proofErr w:type="spellEnd"/>
+      <w:r>
+        <w:rPr>
+          <w:b/>
+          <w:bCs/>
+        </w:rPr>
+        <w:t xml:space="preserve"> </w:t>
+      </w:r>
+      <w:proofErr w:type="gramStart"/>
+      <w:r>
+        <w:rPr>
+          <w:b/>
+          <w:bCs/>
+        </w:rPr>
+        <w:t>deactivate</w:t>
+      </w:r>
+      <w:proofErr w:type="gramEnd"/>
+    </w:p>
+    <w:p>
+      <w:pPr>
+        <w:pStyle w:val="ListParagraph"/>
+        <w:numPr>
+          <w:ilvl w:val="0"/>
+          <w:numId w:val="1"/>
+        </w:numPr>
+      </w:pPr>
+      <w:r>
+        <w:t>GPR</w:t>
+      </w:r>
+      <w:r>
+        <w:t xml:space="preserve">: look for </w:t>
+      </w:r>
+      <w:proofErr w:type="spellStart"/>
+      <w:r>
+        <w:t>GPR_for_</w:t>
+      </w:r>
+      <w:r>
+        <w:t>joint_</w:t>
+      </w:r>
+      <w:proofErr w:type="gramStart"/>
+      <w:r>
+        <w:t>angles</w:t>
+      </w:r>
+      <w:r>
+        <w:t>.ipynb</w:t>
+      </w:r>
+      <w:proofErr w:type="spellEnd"/>
+      <w:proofErr w:type="gramEnd"/>
+      <w:r>
         <w:t xml:space="preserve"> in the </w:t>
       </w:r>
       <w:proofErr w:type="spellStart"/>
       <w:r>
-        <w:rPr>
-          <w:rStyle w:val="Hyperlink"/>
-          <w:color w:val="auto"/>
-          <w:u w:val="none"/>
-        </w:rPr>
         <w:t>github</w:t>
       </w:r>
       <w:proofErr w:type="spellEnd"/>
-      <w:r>
-        <w:rPr>
-          <w:rStyle w:val="Hyperlink"/>
-          <w:color w:val="auto"/>
-          <w:u w:val="none"/>
-        </w:rPr>
-        <w:t xml:space="preserve">. (I made two files, one for end-effector DTW alignment and one that includes alignment for joint positions. I realized that it’s better to make mappings to the joint angles, since that’s how Unity will control the robot, rather than generating end-effector poses that you have to put back into </w:t>
-      </w:r>
-      <w:proofErr w:type="spellStart"/>
-      <w:r>
-        <w:rPr>
-          <w:rStyle w:val="Hyperlink"/>
-          <w:color w:val="auto"/>
-          <w:u w:val="none"/>
-        </w:rPr>
-        <w:t>MoveIt</w:t>
-      </w:r>
-      <w:proofErr w:type="spellEnd"/>
-      <w:r>
-        <w:rPr>
-          <w:rStyle w:val="Hyperlink"/>
-          <w:color w:val="auto"/>
-          <w:u w:val="none"/>
-        </w:rPr>
-        <w:t xml:space="preserve"> (and which leave an unresolved DOF mismatch for some URDFs).)</w:t>
-      </w:r>
     </w:p>
     <w:p>
       <w:pPr>
@@ -5038,7 +6010,75 @@
         </w:numPr>
       </w:pPr>
       <w:r>
-        <w:t>Note that if you have extra data at the front or back end, your DTW will have weird mappings there. It’s good practice to truncate all recordings that do not contain actual data.</w:t>
+        <w:t xml:space="preserve">Note that Unity stores Transform rotations as </w:t>
+      </w:r>
+      <w:proofErr w:type="gramStart"/>
+      <w:r>
+        <w:t>quaternions, but</w:t>
+      </w:r>
+      <w:proofErr w:type="gramEnd"/>
+      <w:r>
+        <w:t xml:space="preserve"> controls them via Euler angle rotations. This is why the control script in the Unity requires a 180/pi factor to be multiplied against the same rotation values it just exported into the log file </w:t>
+      </w:r>
+      <w:proofErr w:type="gramStart"/>
+      <w:r>
+        <w:t>in order to</w:t>
+      </w:r>
+      <w:proofErr w:type="gramEnd"/>
+      <w:r>
+        <w:t xml:space="preserve"> animate the URDF. But it also means that </w:t>
+      </w:r>
+      <w:r>
+        <w:t xml:space="preserve">Unity sometimes hiccups and outputs odd </w:t>
+      </w:r>
+      <w:r>
+        <w:t xml:space="preserve">discontinuities in the </w:t>
+      </w:r>
+      <w:r>
+        <w:t xml:space="preserve">rotation </w:t>
+      </w:r>
+      <w:r>
+        <w:t xml:space="preserve">data </w:t>
+      </w:r>
+      <w:r>
+        <w:t>that we need to resolve before doing GPR</w:t>
+      </w:r>
+      <w:r>
+        <w:t>. They’re artifacts, not data. There is a function within the python code that will smooth them out.</w:t>
+      </w:r>
+    </w:p>
+    <w:p>
+      <w:pPr>
+        <w:pStyle w:val="ListParagraph"/>
+        <w:numPr>
+          <w:ilvl w:val="1"/>
+          <w:numId w:val="1"/>
+        </w:numPr>
+      </w:pPr>
+      <w:r>
+        <w:t xml:space="preserve">Also note that according to 2018-era literature (quoted from </w:t>
+      </w:r>
+      <w:r>
+        <w:t>https://stackoverflow.com/questions/50185399/multiple-output-gaussian-process-regression-in-scikit-learn</w:t>
+      </w:r>
+      <w:proofErr w:type="gramStart"/>
+      <w:r>
+        <w:t>) ,</w:t>
+      </w:r>
+      <w:proofErr w:type="gramEnd"/>
+      <w:r>
+        <w:t xml:space="preserve"> multiple-output GPRs really are equivalent (or should be) to multiple single-output GPRs, and thus for the sake of getting accurate </w:t>
+      </w:r>
+      <w:proofErr w:type="spellStart"/>
+      <w:r>
+        <w:t>std_dev</w:t>
+      </w:r>
+      <w:proofErr w:type="spellEnd"/>
+      <w:r>
+        <w:t xml:space="preserve"> info, we should train GPRs for each joint angle separately</w:t>
+      </w:r>
+      <w:r>
+        <w:t>.</w:t>
       </w:r>
     </w:p>
     <w:p>
@@ -5049,99 +6089,6 @@
           <w:numId w:val="1"/>
         </w:numPr>
       </w:pPr>
-      <w:r>
-        <w:t>GPR</w:t>
-      </w:r>
-      <w:r>
-        <w:t xml:space="preserve">: look for </w:t>
-      </w:r>
-      <w:proofErr w:type="spellStart"/>
-      <w:r>
-        <w:t>GPR_for_</w:t>
-      </w:r>
-      <w:r>
-        <w:t>joint_angles</w:t>
-      </w:r>
-      <w:r>
-        <w:t>.ipynb</w:t>
-      </w:r>
-      <w:proofErr w:type="spellEnd"/>
-      <w:r>
-        <w:t xml:space="preserve"> in the </w:t>
-      </w:r>
-      <w:proofErr w:type="spellStart"/>
-      <w:r>
-        <w:t>github</w:t>
-      </w:r>
-      <w:proofErr w:type="spellEnd"/>
-    </w:p>
-    <w:p>
-      <w:pPr>
-        <w:pStyle w:val="ListParagraph"/>
-        <w:numPr>
-          <w:ilvl w:val="1"/>
-          <w:numId w:val="1"/>
-        </w:numPr>
-      </w:pPr>
-      <w:r>
-        <w:t xml:space="preserve">Note that Unity stores Transform rotations as quaternions, but controls them via Euler angle rotations. This is why the control script in the Unity requires a 180/pi factor to be multiplied against the same rotation values it just exported into the log file in order to animate the URDF. But it also means that </w:t>
-      </w:r>
-      <w:r>
-        <w:t xml:space="preserve">Unity sometimes hiccups and outputs odd </w:t>
-      </w:r>
-      <w:r>
-        <w:t xml:space="preserve">discontinuities in the </w:t>
-      </w:r>
-      <w:r>
-        <w:t xml:space="preserve">rotation </w:t>
-      </w:r>
-      <w:r>
-        <w:t xml:space="preserve">data </w:t>
-      </w:r>
-      <w:r>
-        <w:t>that we need to resolve before doing GPR</w:t>
-      </w:r>
-      <w:r>
-        <w:t>. They’re artifacts, not data. There is a function within the python code that will smooth them out.</w:t>
-      </w:r>
-    </w:p>
-    <w:p>
-      <w:pPr>
-        <w:pStyle w:val="ListParagraph"/>
-        <w:numPr>
-          <w:ilvl w:val="1"/>
-          <w:numId w:val="1"/>
-        </w:numPr>
-      </w:pPr>
-      <w:r>
-        <w:t xml:space="preserve">Also note that according to 2018-era literature (quoted from </w:t>
-      </w:r>
-      <w:r>
-        <w:t>https://stackoverflow.com/questions/50185399/multiple-output-gaussian-process-regression-in-scikit-learn</w:t>
-      </w:r>
-      <w:r>
-        <w:t xml:space="preserve">) , multiple-output GPRs really are equivalent (or should be) to multiple single-output GPRs, and thus for the sake of getting accurate </w:t>
-      </w:r>
-      <w:proofErr w:type="spellStart"/>
-      <w:r>
-        <w:t>std_dev</w:t>
-      </w:r>
-      <w:proofErr w:type="spellEnd"/>
-      <w:r>
-        <w:t xml:space="preserve"> info, we should train GPRs for each joint angle separately</w:t>
-      </w:r>
-      <w:r>
-        <w:t>.</w:t>
-      </w:r>
-    </w:p>
-    <w:p>
-      <w:pPr>
-        <w:pStyle w:val="ListParagraph"/>
-        <w:numPr>
-          <w:ilvl w:val="0"/>
-          <w:numId w:val="1"/>
-        </w:numPr>
-      </w:pPr>
     </w:p>
     <w:p>
       <w:pPr>
@@ -5151,7 +6098,6 @@
     </w:p>
     <w:p>
       <w:r>
-        <w:lastRenderedPageBreak/>
         <w:br w:type="page"/>
       </w:r>
     </w:p>
@@ -5199,12 +6145,17 @@
         <w:t xml:space="preserve">Currently using </w:t>
       </w:r>
       <w:proofErr w:type="spellStart"/>
+      <w:proofErr w:type="gramStart"/>
       <w:r>
         <w:t>raycasting</w:t>
       </w:r>
       <w:proofErr w:type="spellEnd"/>
       <w:r>
-        <w:t>, but making the ray invisible. (Could turn it on and off for different periods of using the app.) One difficulty: the direction of the ray is inconsistent. Every 5 sec it stops, and then starts jittering farther and farther. What’s up with that?</w:t>
+        <w:t>, but</w:t>
+      </w:r>
+      <w:proofErr w:type="gramEnd"/>
+      <w:r>
+        <w:t xml:space="preserve"> making the ray invisible. (Could turn it on and off for different periods of using the app.) One difficulty: the direction of the ray is inconsistent. Every 5 sec it stops, and then starts jittering farther and farther. What’s up with that?</w:t>
       </w:r>
     </w:p>
     <w:sectPr>
@@ -5218,7 +6169,7 @@
 </file>
 
 <file path=word/comments.xml><?xml version="1.0" encoding="utf-8"?>
-<w:comments xmlns:wpc="http://schemas.microsoft.com/office/word/2010/wordprocessingCanvas" xmlns:cx="http://schemas.microsoft.com/office/drawing/2014/chartex" xmlns:cx1="http://schemas.microsoft.com/office/drawing/2015/9/8/chartex" xmlns:cx2="http://schemas.microsoft.com/office/drawing/2015/10/21/chartex" xmlns:cx3="http://schemas.microsoft.com/office/drawing/2016/5/9/chartex" xmlns:cx4="http://schemas.microsoft.com/office/drawing/2016/5/10/chartex" xmlns:cx5="http://schemas.microsoft.com/office/drawing/2016/5/11/chartex" xmlns:cx6="http://schemas.microsoft.com/office/drawing/2016/5/12/chartex" xmlns:cx7="http://schemas.microsoft.com/office/drawing/2016/5/13/chartex" xmlns:cx8="http://schemas.microsoft.com/office/drawing/2016/5/14/chartex" xmlns:mc="http://schemas.openxmlformats.org/markup-compatibility/2006" xmlns:aink="http://schemas.microsoft.com/office/drawing/2016/ink" xmlns:am3d="http://schemas.microsoft.com/office/drawing/2017/model3d" xmlns:o="urn:schemas-microsoft-com:office:office" xmlns:oel="http://schemas.microsoft.com/office/2019/extlst" xmlns:r="http://schemas.openxmlformats.org/officeDocument/2006/relationships" xmlns:m="http://schemas.openxmlformats.org/officeDocument/2006/math" xmlns:v="urn:schemas-microsoft-com:vml" xmlns:wp14="http://schemas.microsoft.com/office/word/2010/wordprocessingDrawing" xmlns:wp="http://schemas.openxmlformats.org/drawingml/2006/wordprocessingDrawing" xmlns:w10="urn:schemas-microsoft-com:office:word" xmlns:w="http://schemas.openxmlformats.org/wordprocessingml/2006/main" xmlns:w14="http://schemas.microsoft.com/office/word/2010/wordml" xmlns:w15="http://schemas.microsoft.com/office/word/2012/wordml" xmlns:w16cex="http://schemas.microsoft.com/office/word/2018/wordml/cex" xmlns:w16cid="http://schemas.microsoft.com/office/word/2016/wordml/cid" xmlns:w16="http://schemas.microsoft.com/office/word/2018/wordml" xmlns:w16du="http://schemas.microsoft.com/office/word/2023/wordml/word16du" xmlns:w16sdtdh="http://schemas.microsoft.com/office/word/2020/wordml/sdtdatahash" xmlns:w16se="http://schemas.microsoft.com/office/word/2015/wordml/symex" xmlns:wpg="http://schemas.microsoft.com/office/word/2010/wordprocessingGroup" xmlns:wpi="http://schemas.microsoft.com/office/word/2010/wordprocessingInk" xmlns:wne="http://schemas.microsoft.com/office/word/2006/wordml" xmlns:wps="http://schemas.microsoft.com/office/word/2010/wordprocessingShape" mc:Ignorable="w14 w15 w16se w16cid w16 w16cex w16sdtdh wp14">
+<w:comments xmlns:wpc="http://schemas.microsoft.com/office/word/2010/wordprocessingCanvas" xmlns:cx="http://schemas.microsoft.com/office/drawing/2014/chartex" xmlns:cx1="http://schemas.microsoft.com/office/drawing/2015/9/8/chartex" xmlns:cx2="http://schemas.microsoft.com/office/drawing/2015/10/21/chartex" xmlns:cx3="http://schemas.microsoft.com/office/drawing/2016/5/9/chartex" xmlns:cx4="http://schemas.microsoft.com/office/drawing/2016/5/10/chartex" xmlns:cx5="http://schemas.microsoft.com/office/drawing/2016/5/11/chartex" xmlns:cx6="http://schemas.microsoft.com/office/drawing/2016/5/12/chartex" xmlns:cx7="http://schemas.microsoft.com/office/drawing/2016/5/13/chartex" xmlns:cx8="http://schemas.microsoft.com/office/drawing/2016/5/14/chartex" xmlns:mc="http://schemas.openxmlformats.org/markup-compatibility/2006" xmlns:aink="http://schemas.microsoft.com/office/drawing/2016/ink" xmlns:am3d="http://schemas.microsoft.com/office/drawing/2017/model3d" xmlns:o="urn:schemas-microsoft-com:office:office" xmlns:oel="http://schemas.microsoft.com/office/2019/extlst" xmlns:r="http://schemas.openxmlformats.org/officeDocument/2006/relationships" xmlns:m="http://schemas.openxmlformats.org/officeDocument/2006/math" xmlns:v="urn:schemas-microsoft-com:vml" xmlns:wp14="http://schemas.microsoft.com/office/word/2010/wordprocessingDrawing" xmlns:wp="http://schemas.openxmlformats.org/drawingml/2006/wordprocessingDrawing" xmlns:w10="urn:schemas-microsoft-com:office:word" xmlns:w="http://schemas.openxmlformats.org/wordprocessingml/2006/main" xmlns:w14="http://schemas.microsoft.com/office/word/2010/wordml" xmlns:w15="http://schemas.microsoft.com/office/word/2012/wordml" xmlns:w16cex="http://schemas.microsoft.com/office/word/2018/wordml/cex" xmlns:w16cid="http://schemas.microsoft.com/office/word/2016/wordml/cid" xmlns:w16="http://schemas.microsoft.com/office/word/2018/wordml" xmlns:w16sdtdh="http://schemas.microsoft.com/office/word/2020/wordml/sdtdatahash" xmlns:w16se="http://schemas.microsoft.com/office/word/2015/wordml/symex" xmlns:wpg="http://schemas.microsoft.com/office/word/2010/wordprocessingGroup" xmlns:wpi="http://schemas.microsoft.com/office/word/2010/wordprocessingInk" xmlns:wne="http://schemas.microsoft.com/office/word/2006/wordml" xmlns:wps="http://schemas.microsoft.com/office/word/2010/wordprocessingShape" mc:Ignorable="w14 w15 w16se w16cid w16 w16cex w16sdtdh wp14">
   <w:comment w:id="1" w:author="Jennifer Molnar" w:date="2022-07-20T15:58:00Z" w:initials="JM">
     <w:p>
       <w:pPr>
@@ -5264,6 +6215,26 @@
       </w:r>
       <w:r>
         <w:t>…/kinova_description/j2s6s300_config/urdf</w:t>
+      </w:r>
+    </w:p>
+  </w:comment>
+  <w:comment w:id="4" w:author="Jennifer Molnar" w:date="2023-07-27T17:02:00Z" w:initials="JM">
+    <w:p>
+      <w:pPr>
+        <w:pStyle w:val="CommentText"/>
+      </w:pPr>
+      <w:r>
+        <w:rPr>
+          <w:rStyle w:val="CommentReference"/>
+        </w:rPr>
+        <w:annotationRef/>
+      </w:r>
+      <w:r>
+        <w:t>OR j2s6s300_config OR whatever the name of your config folder is.</w:t>
+      </w:r>
+      <w:r>
+        <w:br/>
+        <w:t>Do not include the backslash afterwards. It will not run, even with the proper $ROS_PACKAGE_PATH</w:t>
       </w:r>
     </w:p>
   </w:comment>
@@ -5271,31 +6242,34 @@
 </file>
 
 <file path=word/commentsExtended.xml><?xml version="1.0" encoding="utf-8"?>
-<w15:commentsEx xmlns:wpc="http://schemas.microsoft.com/office/word/2010/wordprocessingCanvas" xmlns:cx="http://schemas.microsoft.com/office/drawing/2014/chartex" xmlns:cx1="http://schemas.microsoft.com/office/drawing/2015/9/8/chartex" xmlns:cx2="http://schemas.microsoft.com/office/drawing/2015/10/21/chartex" xmlns:cx3="http://schemas.microsoft.com/office/drawing/2016/5/9/chartex" xmlns:cx4="http://schemas.microsoft.com/office/drawing/2016/5/10/chartex" xmlns:cx5="http://schemas.microsoft.com/office/drawing/2016/5/11/chartex" xmlns:cx6="http://schemas.microsoft.com/office/drawing/2016/5/12/chartex" xmlns:cx7="http://schemas.microsoft.com/office/drawing/2016/5/13/chartex" xmlns:cx8="http://schemas.microsoft.com/office/drawing/2016/5/14/chartex" xmlns:mc="http://schemas.openxmlformats.org/markup-compatibility/2006" xmlns:aink="http://schemas.microsoft.com/office/drawing/2016/ink" xmlns:am3d="http://schemas.microsoft.com/office/drawing/2017/model3d" xmlns:o="urn:schemas-microsoft-com:office:office" xmlns:oel="http://schemas.microsoft.com/office/2019/extlst" xmlns:r="http://schemas.openxmlformats.org/officeDocument/2006/relationships" xmlns:m="http://schemas.openxmlformats.org/officeDocument/2006/math" xmlns:v="urn:schemas-microsoft-com:vml" xmlns:wp14="http://schemas.microsoft.com/office/word/2010/wordprocessingDrawing" xmlns:wp="http://schemas.openxmlformats.org/drawingml/2006/wordprocessingDrawing" xmlns:w10="urn:schemas-microsoft-com:office:word" xmlns:w="http://schemas.openxmlformats.org/wordprocessingml/2006/main" xmlns:w14="http://schemas.microsoft.com/office/word/2010/wordml" xmlns:w15="http://schemas.microsoft.com/office/word/2012/wordml" xmlns:w16cex="http://schemas.microsoft.com/office/word/2018/wordml/cex" xmlns:w16cid="http://schemas.microsoft.com/office/word/2016/wordml/cid" xmlns:w16="http://schemas.microsoft.com/office/word/2018/wordml" xmlns:w16du="http://schemas.microsoft.com/office/word/2023/wordml/word16du" xmlns:w16sdtdh="http://schemas.microsoft.com/office/word/2020/wordml/sdtdatahash" xmlns:w16se="http://schemas.microsoft.com/office/word/2015/wordml/symex" xmlns:wpg="http://schemas.microsoft.com/office/word/2010/wordprocessingGroup" xmlns:wpi="http://schemas.microsoft.com/office/word/2010/wordprocessingInk" xmlns:wne="http://schemas.microsoft.com/office/word/2006/wordml" xmlns:wps="http://schemas.microsoft.com/office/word/2010/wordprocessingShape" mc:Ignorable="w14 w15 w16se w16cid w16 w16cex w16sdtdh wp14">
+<w15:commentsEx xmlns:wpc="http://schemas.microsoft.com/office/word/2010/wordprocessingCanvas" xmlns:cx="http://schemas.microsoft.com/office/drawing/2014/chartex" xmlns:cx1="http://schemas.microsoft.com/office/drawing/2015/9/8/chartex" xmlns:cx2="http://schemas.microsoft.com/office/drawing/2015/10/21/chartex" xmlns:cx3="http://schemas.microsoft.com/office/drawing/2016/5/9/chartex" xmlns:cx4="http://schemas.microsoft.com/office/drawing/2016/5/10/chartex" xmlns:cx5="http://schemas.microsoft.com/office/drawing/2016/5/11/chartex" xmlns:cx6="http://schemas.microsoft.com/office/drawing/2016/5/12/chartex" xmlns:cx7="http://schemas.microsoft.com/office/drawing/2016/5/13/chartex" xmlns:cx8="http://schemas.microsoft.com/office/drawing/2016/5/14/chartex" xmlns:mc="http://schemas.openxmlformats.org/markup-compatibility/2006" xmlns:aink="http://schemas.microsoft.com/office/drawing/2016/ink" xmlns:am3d="http://schemas.microsoft.com/office/drawing/2017/model3d" xmlns:o="urn:schemas-microsoft-com:office:office" xmlns:oel="http://schemas.microsoft.com/office/2019/extlst" xmlns:r="http://schemas.openxmlformats.org/officeDocument/2006/relationships" xmlns:m="http://schemas.openxmlformats.org/officeDocument/2006/math" xmlns:v="urn:schemas-microsoft-com:vml" xmlns:wp14="http://schemas.microsoft.com/office/word/2010/wordprocessingDrawing" xmlns:wp="http://schemas.openxmlformats.org/drawingml/2006/wordprocessingDrawing" xmlns:w10="urn:schemas-microsoft-com:office:word" xmlns:w="http://schemas.openxmlformats.org/wordprocessingml/2006/main" xmlns:w14="http://schemas.microsoft.com/office/word/2010/wordml" xmlns:w15="http://schemas.microsoft.com/office/word/2012/wordml" xmlns:w16cex="http://schemas.microsoft.com/office/word/2018/wordml/cex" xmlns:w16cid="http://schemas.microsoft.com/office/word/2016/wordml/cid" xmlns:w16="http://schemas.microsoft.com/office/word/2018/wordml" xmlns:w16sdtdh="http://schemas.microsoft.com/office/word/2020/wordml/sdtdatahash" xmlns:w16se="http://schemas.microsoft.com/office/word/2015/wordml/symex" xmlns:wpg="http://schemas.microsoft.com/office/word/2010/wordprocessingGroup" xmlns:wpi="http://schemas.microsoft.com/office/word/2010/wordprocessingInk" xmlns:wne="http://schemas.microsoft.com/office/word/2006/wordml" xmlns:wps="http://schemas.microsoft.com/office/word/2010/wordprocessingShape" mc:Ignorable="w14 w15 w16se w16cid w16 w16cex w16sdtdh wp14">
   <w15:commentEx w15:paraId="02E5C26F" w15:done="0"/>
   <w15:commentEx w15:paraId="04C253E1" w15:paraIdParent="02E5C26F" w15:done="0"/>
   <w15:commentEx w15:paraId="182119AF" w15:paraIdParent="02E5C26F" w15:done="0"/>
+  <w15:commentEx w15:paraId="1496F701" w15:done="0"/>
 </w15:commentsEx>
 </file>
 
 <file path=word/commentsExtensible.xml><?xml version="1.0" encoding="utf-8"?>
-<w16cex:commentsExtensible xmlns:wpc="http://schemas.microsoft.com/office/word/2010/wordprocessingCanvas" xmlns:cx="http://schemas.microsoft.com/office/drawing/2014/chartex" xmlns:cx1="http://schemas.microsoft.com/office/drawing/2015/9/8/chartex" xmlns:cx2="http://schemas.microsoft.com/office/drawing/2015/10/21/chartex" xmlns:cx3="http://schemas.microsoft.com/office/drawing/2016/5/9/chartex" xmlns:cx4="http://schemas.microsoft.com/office/drawing/2016/5/10/chartex" xmlns:cx5="http://schemas.microsoft.com/office/drawing/2016/5/11/chartex" xmlns:cx6="http://schemas.microsoft.com/office/drawing/2016/5/12/chartex" xmlns:cx7="http://schemas.microsoft.com/office/drawing/2016/5/13/chartex" xmlns:cx8="http://schemas.microsoft.com/office/drawing/2016/5/14/chartex" xmlns:mc="http://schemas.openxmlformats.org/markup-compatibility/2006" xmlns:aink="http://schemas.microsoft.com/office/drawing/2016/ink" xmlns:am3d="http://schemas.microsoft.com/office/drawing/2017/model3d" xmlns:o="urn:schemas-microsoft-com:office:office" xmlns:oel="http://schemas.microsoft.com/office/2019/extlst" xmlns:r="http://schemas.openxmlformats.org/officeDocument/2006/relationships" xmlns:m="http://schemas.openxmlformats.org/officeDocument/2006/math" xmlns:v="urn:schemas-microsoft-com:vml" xmlns:wp14="http://schemas.microsoft.com/office/word/2010/wordprocessingDrawing" xmlns:wp="http://schemas.openxmlformats.org/drawingml/2006/wordprocessingDrawing" xmlns:w10="urn:schemas-microsoft-com:office:word" xmlns:w="http://schemas.openxmlformats.org/wordprocessingml/2006/main" xmlns:w14="http://schemas.microsoft.com/office/word/2010/wordml" xmlns:w15="http://schemas.microsoft.com/office/word/2012/wordml" xmlns:w16cex="http://schemas.microsoft.com/office/word/2018/wordml/cex" xmlns:w16cid="http://schemas.microsoft.com/office/word/2016/wordml/cid" xmlns:w16="http://schemas.microsoft.com/office/word/2018/wordml" xmlns:w16du="http://schemas.microsoft.com/office/word/2023/wordml/word16du" xmlns:w16sdtdh="http://schemas.microsoft.com/office/word/2020/wordml/sdtdatahash" xmlns:w16se="http://schemas.microsoft.com/office/word/2015/wordml/symex" xmlns:wpg="http://schemas.microsoft.com/office/word/2010/wordprocessingGroup" xmlns:wpi="http://schemas.microsoft.com/office/word/2010/wordprocessingInk" xmlns:wne="http://schemas.microsoft.com/office/word/2006/wordml" xmlns:wps="http://schemas.microsoft.com/office/word/2010/wordprocessingShape" mc:Ignorable="w14 w15 w16se w16cid w16 w16cex w16sdtdh wp14">
+<w16cex:commentsExtensible xmlns:wpc="http://schemas.microsoft.com/office/word/2010/wordprocessingCanvas" xmlns:cx="http://schemas.microsoft.com/office/drawing/2014/chartex" xmlns:cx1="http://schemas.microsoft.com/office/drawing/2015/9/8/chartex" xmlns:cx2="http://schemas.microsoft.com/office/drawing/2015/10/21/chartex" xmlns:cx3="http://schemas.microsoft.com/office/drawing/2016/5/9/chartex" xmlns:cx4="http://schemas.microsoft.com/office/drawing/2016/5/10/chartex" xmlns:cx5="http://schemas.microsoft.com/office/drawing/2016/5/11/chartex" xmlns:cx6="http://schemas.microsoft.com/office/drawing/2016/5/12/chartex" xmlns:cx7="http://schemas.microsoft.com/office/drawing/2016/5/13/chartex" xmlns:cx8="http://schemas.microsoft.com/office/drawing/2016/5/14/chartex" xmlns:mc="http://schemas.openxmlformats.org/markup-compatibility/2006" xmlns:aink="http://schemas.microsoft.com/office/drawing/2016/ink" xmlns:am3d="http://schemas.microsoft.com/office/drawing/2017/model3d" xmlns:o="urn:schemas-microsoft-com:office:office" xmlns:oel="http://schemas.microsoft.com/office/2019/extlst" xmlns:r="http://schemas.openxmlformats.org/officeDocument/2006/relationships" xmlns:m="http://schemas.openxmlformats.org/officeDocument/2006/math" xmlns:v="urn:schemas-microsoft-com:vml" xmlns:wp14="http://schemas.microsoft.com/office/word/2010/wordprocessingDrawing" xmlns:wp="http://schemas.openxmlformats.org/drawingml/2006/wordprocessingDrawing" xmlns:w10="urn:schemas-microsoft-com:office:word" xmlns:w="http://schemas.openxmlformats.org/wordprocessingml/2006/main" xmlns:w14="http://schemas.microsoft.com/office/word/2010/wordml" xmlns:w15="http://schemas.microsoft.com/office/word/2012/wordml" xmlns:w16cex="http://schemas.microsoft.com/office/word/2018/wordml/cex" xmlns:w16cid="http://schemas.microsoft.com/office/word/2016/wordml/cid" xmlns:w16="http://schemas.microsoft.com/office/word/2018/wordml" xmlns:w16sdtdh="http://schemas.microsoft.com/office/word/2020/wordml/sdtdatahash" xmlns:w16se="http://schemas.microsoft.com/office/word/2015/wordml/symex" xmlns:wpg="http://schemas.microsoft.com/office/word/2010/wordprocessingGroup" xmlns:wpi="http://schemas.microsoft.com/office/word/2010/wordprocessingInk" xmlns:wne="http://schemas.microsoft.com/office/word/2006/wordml" xmlns:wps="http://schemas.microsoft.com/office/word/2010/wordprocessingShape" mc:Ignorable="w14 w15 w16se w16cid w16 w16cex w16sdtdh wp14">
   <w16cex:commentExtensible w16cex:durableId="2682A4A2" w16cex:dateUtc="2022-07-20T19:58:00Z"/>
   <w16cex:commentExtensible w16cex:durableId="2829C2ED" w16cex:dateUtc="2023-06-06T18:36:00Z"/>
   <w16cex:commentExtensible w16cex:durableId="2829C34D" w16cex:dateUtc="2023-06-06T18:38:00Z"/>
+  <w16cex:commentExtensible w16cex:durableId="286D218D" w16cex:dateUtc="2023-07-27T21:02:00Z"/>
 </w16cex:commentsExtensible>
 </file>
 
 <file path=word/commentsIds.xml><?xml version="1.0" encoding="utf-8"?>
-<w16cid:commentsIds xmlns:wpc="http://schemas.microsoft.com/office/word/2010/wordprocessingCanvas" xmlns:cx="http://schemas.microsoft.com/office/drawing/2014/chartex" xmlns:cx1="http://schemas.microsoft.com/office/drawing/2015/9/8/chartex" xmlns:cx2="http://schemas.microsoft.com/office/drawing/2015/10/21/chartex" xmlns:cx3="http://schemas.microsoft.com/office/drawing/2016/5/9/chartex" xmlns:cx4="http://schemas.microsoft.com/office/drawing/2016/5/10/chartex" xmlns:cx5="http://schemas.microsoft.com/office/drawing/2016/5/11/chartex" xmlns:cx6="http://schemas.microsoft.com/office/drawing/2016/5/12/chartex" xmlns:cx7="http://schemas.microsoft.com/office/drawing/2016/5/13/chartex" xmlns:cx8="http://schemas.microsoft.com/office/drawing/2016/5/14/chartex" xmlns:mc="http://schemas.openxmlformats.org/markup-compatibility/2006" xmlns:aink="http://schemas.microsoft.com/office/drawing/2016/ink" xmlns:am3d="http://schemas.microsoft.com/office/drawing/2017/model3d" xmlns:o="urn:schemas-microsoft-com:office:office" xmlns:oel="http://schemas.microsoft.com/office/2019/extlst" xmlns:r="http://schemas.openxmlformats.org/officeDocument/2006/relationships" xmlns:m="http://schemas.openxmlformats.org/officeDocument/2006/math" xmlns:v="urn:schemas-microsoft-com:vml" xmlns:wp14="http://schemas.microsoft.com/office/word/2010/wordprocessingDrawing" xmlns:wp="http://schemas.openxmlformats.org/drawingml/2006/wordprocessingDrawing" xmlns:w10="urn:schemas-microsoft-com:office:word" xmlns:w="http://schemas.openxmlformats.org/wordprocessingml/2006/main" xmlns:w14="http://schemas.microsoft.com/office/word/2010/wordml" xmlns:w15="http://schemas.microsoft.com/office/word/2012/wordml" xmlns:w16cex="http://schemas.microsoft.com/office/word/2018/wordml/cex" xmlns:w16cid="http://schemas.microsoft.com/office/word/2016/wordml/cid" xmlns:w16="http://schemas.microsoft.com/office/word/2018/wordml" xmlns:w16du="http://schemas.microsoft.com/office/word/2023/wordml/word16du" xmlns:w16sdtdh="http://schemas.microsoft.com/office/word/2020/wordml/sdtdatahash" xmlns:w16se="http://schemas.microsoft.com/office/word/2015/wordml/symex" xmlns:wpg="http://schemas.microsoft.com/office/word/2010/wordprocessingGroup" xmlns:wpi="http://schemas.microsoft.com/office/word/2010/wordprocessingInk" xmlns:wne="http://schemas.microsoft.com/office/word/2006/wordml" xmlns:wps="http://schemas.microsoft.com/office/word/2010/wordprocessingShape" mc:Ignorable="w14 w15 w16se w16cid w16 w16cex w16sdtdh wp14">
+<w16cid:commentsIds xmlns:wpc="http://schemas.microsoft.com/office/word/2010/wordprocessingCanvas" xmlns:cx="http://schemas.microsoft.com/office/drawing/2014/chartex" xmlns:cx1="http://schemas.microsoft.com/office/drawing/2015/9/8/chartex" xmlns:cx2="http://schemas.microsoft.com/office/drawing/2015/10/21/chartex" xmlns:cx3="http://schemas.microsoft.com/office/drawing/2016/5/9/chartex" xmlns:cx4="http://schemas.microsoft.com/office/drawing/2016/5/10/chartex" xmlns:cx5="http://schemas.microsoft.com/office/drawing/2016/5/11/chartex" xmlns:cx6="http://schemas.microsoft.com/office/drawing/2016/5/12/chartex" xmlns:cx7="http://schemas.microsoft.com/office/drawing/2016/5/13/chartex" xmlns:cx8="http://schemas.microsoft.com/office/drawing/2016/5/14/chartex" xmlns:mc="http://schemas.openxmlformats.org/markup-compatibility/2006" xmlns:aink="http://schemas.microsoft.com/office/drawing/2016/ink" xmlns:am3d="http://schemas.microsoft.com/office/drawing/2017/model3d" xmlns:o="urn:schemas-microsoft-com:office:office" xmlns:oel="http://schemas.microsoft.com/office/2019/extlst" xmlns:r="http://schemas.openxmlformats.org/officeDocument/2006/relationships" xmlns:m="http://schemas.openxmlformats.org/officeDocument/2006/math" xmlns:v="urn:schemas-microsoft-com:vml" xmlns:wp14="http://schemas.microsoft.com/office/word/2010/wordprocessingDrawing" xmlns:wp="http://schemas.openxmlformats.org/drawingml/2006/wordprocessingDrawing" xmlns:w10="urn:schemas-microsoft-com:office:word" xmlns:w="http://schemas.openxmlformats.org/wordprocessingml/2006/main" xmlns:w14="http://schemas.microsoft.com/office/word/2010/wordml" xmlns:w15="http://schemas.microsoft.com/office/word/2012/wordml" xmlns:w16cex="http://schemas.microsoft.com/office/word/2018/wordml/cex" xmlns:w16cid="http://schemas.microsoft.com/office/word/2016/wordml/cid" xmlns:w16="http://schemas.microsoft.com/office/word/2018/wordml" xmlns:w16sdtdh="http://schemas.microsoft.com/office/word/2020/wordml/sdtdatahash" xmlns:w16se="http://schemas.microsoft.com/office/word/2015/wordml/symex" xmlns:wpg="http://schemas.microsoft.com/office/word/2010/wordprocessingGroup" xmlns:wpi="http://schemas.microsoft.com/office/word/2010/wordprocessingInk" xmlns:wne="http://schemas.microsoft.com/office/word/2006/wordml" xmlns:wps="http://schemas.microsoft.com/office/word/2010/wordprocessingShape" mc:Ignorable="w14 w15 w16se w16cid w16 w16cex w16sdtdh wp14">
   <w16cid:commentId w16cid:paraId="02E5C26F" w16cid:durableId="2682A4A2"/>
   <w16cid:commentId w16cid:paraId="04C253E1" w16cid:durableId="2829C2ED"/>
   <w16cid:commentId w16cid:paraId="182119AF" w16cid:durableId="2829C34D"/>
+  <w16cid:commentId w16cid:paraId="1496F701" w16cid:durableId="286D218D"/>
 </w16cid:commentsIds>
 </file>
 
 <file path=word/numbering.xml><?xml version="1.0" encoding="utf-8"?>
-<w:numbering xmlns:wpc="http://schemas.microsoft.com/office/word/2010/wordprocessingCanvas" xmlns:cx="http://schemas.microsoft.com/office/drawing/2014/chartex" xmlns:cx1="http://schemas.microsoft.com/office/drawing/2015/9/8/chartex" xmlns:cx2="http://schemas.microsoft.com/office/drawing/2015/10/21/chartex" xmlns:cx3="http://schemas.microsoft.com/office/drawing/2016/5/9/chartex" xmlns:cx4="http://schemas.microsoft.com/office/drawing/2016/5/10/chartex" xmlns:cx5="http://schemas.microsoft.com/office/drawing/2016/5/11/chartex" xmlns:cx6="http://schemas.microsoft.com/office/drawing/2016/5/12/chartex" xmlns:cx7="http://schemas.microsoft.com/office/drawing/2016/5/13/chartex" xmlns:cx8="http://schemas.microsoft.com/office/drawing/2016/5/14/chartex" xmlns:mc="http://schemas.openxmlformats.org/markup-compatibility/2006" xmlns:aink="http://schemas.microsoft.com/office/drawing/2016/ink" xmlns:am3d="http://schemas.microsoft.com/office/drawing/2017/model3d" xmlns:o="urn:schemas-microsoft-com:office:office" xmlns:oel="http://schemas.microsoft.com/office/2019/extlst" xmlns:r="http://schemas.openxmlformats.org/officeDocument/2006/relationships" xmlns:m="http://schemas.openxmlformats.org/officeDocument/2006/math" xmlns:v="urn:schemas-microsoft-com:vml" xmlns:wp14="http://schemas.microsoft.com/office/word/2010/wordprocessingDrawing" xmlns:wp="http://schemas.openxmlformats.org/drawingml/2006/wordprocessingDrawing" xmlns:w10="urn:schemas-microsoft-com:office:word" xmlns:w="http://schemas.openxmlformats.org/wordprocessingml/2006/main" xmlns:w14="http://schemas.microsoft.com/office/word/2010/wordml" xmlns:w15="http://schemas.microsoft.com/office/word/2012/wordml" xmlns:w16cex="http://schemas.microsoft.com/office/word/2018/wordml/cex" xmlns:w16cid="http://schemas.microsoft.com/office/word/2016/wordml/cid" xmlns:w16="http://schemas.microsoft.com/office/word/2018/wordml" xmlns:w16du="http://schemas.microsoft.com/office/word/2023/wordml/word16du" xmlns:w16sdtdh="http://schemas.microsoft.com/office/word/2020/wordml/sdtdatahash" xmlns:w16se="http://schemas.microsoft.com/office/word/2015/wordml/symex" xmlns:wpg="http://schemas.microsoft.com/office/word/2010/wordprocessingGroup" xmlns:wpi="http://schemas.microsoft.com/office/word/2010/wordprocessingInk" xmlns:wne="http://schemas.microsoft.com/office/word/2006/wordml" xmlns:wps="http://schemas.microsoft.com/office/word/2010/wordprocessingShape" mc:Ignorable="w14 w15 w16se w16cid w16 w16cex w16sdtdh wp14">
+<w:numbering xmlns:wpc="http://schemas.microsoft.com/office/word/2010/wordprocessingCanvas" xmlns:cx="http://schemas.microsoft.com/office/drawing/2014/chartex" xmlns:cx1="http://schemas.microsoft.com/office/drawing/2015/9/8/chartex" xmlns:cx2="http://schemas.microsoft.com/office/drawing/2015/10/21/chartex" xmlns:cx3="http://schemas.microsoft.com/office/drawing/2016/5/9/chartex" xmlns:cx4="http://schemas.microsoft.com/office/drawing/2016/5/10/chartex" xmlns:cx5="http://schemas.microsoft.com/office/drawing/2016/5/11/chartex" xmlns:cx6="http://schemas.microsoft.com/office/drawing/2016/5/12/chartex" xmlns:cx7="http://schemas.microsoft.com/office/drawing/2016/5/13/chartex" xmlns:cx8="http://schemas.microsoft.com/office/drawing/2016/5/14/chartex" xmlns:mc="http://schemas.openxmlformats.org/markup-compatibility/2006" xmlns:aink="http://schemas.microsoft.com/office/drawing/2016/ink" xmlns:am3d="http://schemas.microsoft.com/office/drawing/2017/model3d" xmlns:o="urn:schemas-microsoft-com:office:office" xmlns:oel="http://schemas.microsoft.com/office/2019/extlst" xmlns:r="http://schemas.openxmlformats.org/officeDocument/2006/relationships" xmlns:m="http://schemas.openxmlformats.org/officeDocument/2006/math" xmlns:v="urn:schemas-microsoft-com:vml" xmlns:wp14="http://schemas.microsoft.com/office/word/2010/wordprocessingDrawing" xmlns:wp="http://schemas.openxmlformats.org/drawingml/2006/wordprocessingDrawing" xmlns:w10="urn:schemas-microsoft-com:office:word" xmlns:w="http://schemas.openxmlformats.org/wordprocessingml/2006/main" xmlns:w14="http://schemas.microsoft.com/office/word/2010/wordml" xmlns:w15="http://schemas.microsoft.com/office/word/2012/wordml" xmlns:w16cex="http://schemas.microsoft.com/office/word/2018/wordml/cex" xmlns:w16cid="http://schemas.microsoft.com/office/word/2016/wordml/cid" xmlns:w16="http://schemas.microsoft.com/office/word/2018/wordml" xmlns:w16sdtdh="http://schemas.microsoft.com/office/word/2020/wordml/sdtdatahash" xmlns:w16se="http://schemas.microsoft.com/office/word/2015/wordml/symex" xmlns:wpg="http://schemas.microsoft.com/office/word/2010/wordprocessingGroup" xmlns:wpi="http://schemas.microsoft.com/office/word/2010/wordprocessingInk" xmlns:wne="http://schemas.microsoft.com/office/word/2006/wordml" xmlns:wps="http://schemas.microsoft.com/office/word/2010/wordprocessingShape" mc:Ignorable="w14 w15 w16se w16cid w16 w16cex w16sdtdh wp14">
   <w:abstractNum w:abstractNumId="0" w15:restartNumberingAfterBreak="0">
     <w:nsid w:val="1A0C6809"/>
     <w:multiLevelType w:val="hybridMultilevel"/>
@@ -5507,7 +6481,7 @@
 </file>
 
 <file path=word/people.xml><?xml version="1.0" encoding="utf-8"?>
-<w15:people xmlns:wpc="http://schemas.microsoft.com/office/word/2010/wordprocessingCanvas" xmlns:cx="http://schemas.microsoft.com/office/drawing/2014/chartex" xmlns:cx1="http://schemas.microsoft.com/office/drawing/2015/9/8/chartex" xmlns:cx2="http://schemas.microsoft.com/office/drawing/2015/10/21/chartex" xmlns:cx3="http://schemas.microsoft.com/office/drawing/2016/5/9/chartex" xmlns:cx4="http://schemas.microsoft.com/office/drawing/2016/5/10/chartex" xmlns:cx5="http://schemas.microsoft.com/office/drawing/2016/5/11/chartex" xmlns:cx6="http://schemas.microsoft.com/office/drawing/2016/5/12/chartex" xmlns:cx7="http://schemas.microsoft.com/office/drawing/2016/5/13/chartex" xmlns:cx8="http://schemas.microsoft.com/office/drawing/2016/5/14/chartex" xmlns:mc="http://schemas.openxmlformats.org/markup-compatibility/2006" xmlns:aink="http://schemas.microsoft.com/office/drawing/2016/ink" xmlns:am3d="http://schemas.microsoft.com/office/drawing/2017/model3d" xmlns:o="urn:schemas-microsoft-com:office:office" xmlns:oel="http://schemas.microsoft.com/office/2019/extlst" xmlns:r="http://schemas.openxmlformats.org/officeDocument/2006/relationships" xmlns:m="http://schemas.openxmlformats.org/officeDocument/2006/math" xmlns:v="urn:schemas-microsoft-com:vml" xmlns:wp14="http://schemas.microsoft.com/office/word/2010/wordprocessingDrawing" xmlns:wp="http://schemas.openxmlformats.org/drawingml/2006/wordprocessingDrawing" xmlns:w10="urn:schemas-microsoft-com:office:word" xmlns:w="http://schemas.openxmlformats.org/wordprocessingml/2006/main" xmlns:w14="http://schemas.microsoft.com/office/word/2010/wordml" xmlns:w15="http://schemas.microsoft.com/office/word/2012/wordml" xmlns:w16cex="http://schemas.microsoft.com/office/word/2018/wordml/cex" xmlns:w16cid="http://schemas.microsoft.com/office/word/2016/wordml/cid" xmlns:w16="http://schemas.microsoft.com/office/word/2018/wordml" xmlns:w16du="http://schemas.microsoft.com/office/word/2023/wordml/word16du" xmlns:w16sdtdh="http://schemas.microsoft.com/office/word/2020/wordml/sdtdatahash" xmlns:w16se="http://schemas.microsoft.com/office/word/2015/wordml/symex" xmlns:wpg="http://schemas.microsoft.com/office/word/2010/wordprocessingGroup" xmlns:wpi="http://schemas.microsoft.com/office/word/2010/wordprocessingInk" xmlns:wne="http://schemas.microsoft.com/office/word/2006/wordml" xmlns:wps="http://schemas.microsoft.com/office/word/2010/wordprocessingShape" mc:Ignorable="w14 w15 w16se w16cid w16 w16cex w16sdtdh wp14">
+<w15:people xmlns:wpc="http://schemas.microsoft.com/office/word/2010/wordprocessingCanvas" xmlns:cx="http://schemas.microsoft.com/office/drawing/2014/chartex" xmlns:cx1="http://schemas.microsoft.com/office/drawing/2015/9/8/chartex" xmlns:cx2="http://schemas.microsoft.com/office/drawing/2015/10/21/chartex" xmlns:cx3="http://schemas.microsoft.com/office/drawing/2016/5/9/chartex" xmlns:cx4="http://schemas.microsoft.com/office/drawing/2016/5/10/chartex" xmlns:cx5="http://schemas.microsoft.com/office/drawing/2016/5/11/chartex" xmlns:cx6="http://schemas.microsoft.com/office/drawing/2016/5/12/chartex" xmlns:cx7="http://schemas.microsoft.com/office/drawing/2016/5/13/chartex" xmlns:cx8="http://schemas.microsoft.com/office/drawing/2016/5/14/chartex" xmlns:mc="http://schemas.openxmlformats.org/markup-compatibility/2006" xmlns:aink="http://schemas.microsoft.com/office/drawing/2016/ink" xmlns:am3d="http://schemas.microsoft.com/office/drawing/2017/model3d" xmlns:o="urn:schemas-microsoft-com:office:office" xmlns:oel="http://schemas.microsoft.com/office/2019/extlst" xmlns:r="http://schemas.openxmlformats.org/officeDocument/2006/relationships" xmlns:m="http://schemas.openxmlformats.org/officeDocument/2006/math" xmlns:v="urn:schemas-microsoft-com:vml" xmlns:wp14="http://schemas.microsoft.com/office/word/2010/wordprocessingDrawing" xmlns:wp="http://schemas.openxmlformats.org/drawingml/2006/wordprocessingDrawing" xmlns:w10="urn:schemas-microsoft-com:office:word" xmlns:w="http://schemas.openxmlformats.org/wordprocessingml/2006/main" xmlns:w14="http://schemas.microsoft.com/office/word/2010/wordml" xmlns:w15="http://schemas.microsoft.com/office/word/2012/wordml" xmlns:w16cex="http://schemas.microsoft.com/office/word/2018/wordml/cex" xmlns:w16cid="http://schemas.microsoft.com/office/word/2016/wordml/cid" xmlns:w16="http://schemas.microsoft.com/office/word/2018/wordml" xmlns:w16sdtdh="http://schemas.microsoft.com/office/word/2020/wordml/sdtdatahash" xmlns:w16se="http://schemas.microsoft.com/office/word/2015/wordml/symex" xmlns:wpg="http://schemas.microsoft.com/office/word/2010/wordprocessingGroup" xmlns:wpi="http://schemas.microsoft.com/office/word/2010/wordprocessingInk" xmlns:wne="http://schemas.microsoft.com/office/word/2006/wordml" xmlns:wps="http://schemas.microsoft.com/office/word/2010/wordprocessingShape" mc:Ignorable="w14 w15 w16se w16cid w16 w16cex w16sdtdh wp14">
   <w15:person w15:author="Jennifer Molnar">
     <w15:presenceInfo w15:providerId="Windows Live" w15:userId="30c9f2caf29860ce"/>
   </w15:person>

</xml_diff>

<commit_message>
More updates on using MoveIt properly
</commit_message>
<xml_diff>
--- a/Resources for VR Study Creation - readme.docx
+++ b/Resources for VR Study Creation - readme.docx
@@ -3237,213 +3237,292 @@
         <w:ind w:left="1440"/>
         <w:rPr>
           <w:rStyle w:val="Hyperlink"/>
-          <w:color w:val="000000" w:themeColor="text1"/>
-          <w:u w:val="none"/>
-        </w:rPr>
-      </w:pPr>
-      <w:r>
-        <w:rPr>
-          <w:rStyle w:val="Hyperlink"/>
-          <w:b/>
-          <w:bCs/>
-          <w:color w:val="000000" w:themeColor="text1"/>
-          <w:u w:val="none"/>
-        </w:rPr>
-        <w:t xml:space="preserve">&gt; </w:t>
-      </w:r>
-      <w:proofErr w:type="spellStart"/>
-      <w:r>
-        <w:rPr>
-          <w:rStyle w:val="Hyperlink"/>
-          <w:b/>
-          <w:bCs/>
-          <w:color w:val="000000" w:themeColor="text1"/>
-          <w:u w:val="none"/>
-        </w:rPr>
-        <w:t>roslaunch</w:t>
-      </w:r>
-      <w:proofErr w:type="spellEnd"/>
-      <w:r>
-        <w:rPr>
-          <w:rStyle w:val="Hyperlink"/>
-          <w:b/>
-          <w:bCs/>
-          <w:color w:val="000000" w:themeColor="text1"/>
-          <w:u w:val="none"/>
-        </w:rPr>
-        <w:t xml:space="preserve"> </w:t>
-      </w:r>
-      <w:commentRangeStart w:id="4"/>
-      <w:proofErr w:type="spellStart"/>
-      <w:r>
-        <w:rPr>
-          <w:rStyle w:val="Hyperlink"/>
-          <w:b/>
-          <w:bCs/>
-          <w:color w:val="000000" w:themeColor="text1"/>
-          <w:u w:val="none"/>
-        </w:rPr>
-        <w:t>kinova_moveit_config</w:t>
-      </w:r>
-      <w:commentRangeEnd w:id="4"/>
-      <w:proofErr w:type="spellEnd"/>
-      <w:r>
-        <w:rPr>
-          <w:rStyle w:val="CommentReference"/>
-        </w:rPr>
-        <w:commentReference w:id="4"/>
-      </w:r>
-      <w:r>
-        <w:rPr>
-          <w:rStyle w:val="Hyperlink"/>
-          <w:b/>
-          <w:bCs/>
-          <w:color w:val="000000" w:themeColor="text1"/>
-          <w:u w:val="none"/>
-        </w:rPr>
-        <w:t xml:space="preserve"> </w:t>
-      </w:r>
-      <w:proofErr w:type="spellStart"/>
-      <w:proofErr w:type="gramStart"/>
-      <w:r>
-        <w:rPr>
-          <w:rStyle w:val="Hyperlink"/>
-          <w:b/>
-          <w:bCs/>
-          <w:color w:val="000000" w:themeColor="text1"/>
-          <w:u w:val="none"/>
-        </w:rPr>
-        <w:t>demo.launch</w:t>
-      </w:r>
-      <w:proofErr w:type="spellEnd"/>
-      <w:proofErr w:type="gramEnd"/>
-      <w:r>
-        <w:rPr>
-          <w:rStyle w:val="Hyperlink"/>
-          <w:b/>
-          <w:bCs/>
-          <w:color w:val="000000" w:themeColor="text1"/>
-          <w:u w:val="none"/>
-        </w:rPr>
-        <w:t xml:space="preserve"> </w:t>
-      </w:r>
-      <w:proofErr w:type="spellStart"/>
-      <w:r>
-        <w:rPr>
-          <w:rStyle w:val="Hyperlink"/>
-          <w:b/>
-          <w:bCs/>
-          <w:color w:val="000000" w:themeColor="text1"/>
-          <w:u w:val="none"/>
-        </w:rPr>
-        <w:t>rvis_tutorial</w:t>
-      </w:r>
-      <w:proofErr w:type="spellEnd"/>
-      <w:r>
-        <w:rPr>
-          <w:rStyle w:val="Hyperlink"/>
-          <w:b/>
-          <w:bCs/>
-          <w:color w:val="000000" w:themeColor="text1"/>
-          <w:u w:val="none"/>
-        </w:rPr>
-        <w:t>:=true</w:t>
-      </w:r>
-      <w:r>
-        <w:rPr>
-          <w:rStyle w:val="Hyperlink"/>
-          <w:b/>
-          <w:bCs/>
-          <w:color w:val="000000" w:themeColor="text1"/>
-          <w:u w:val="none"/>
-        </w:rPr>
-        <w:br/>
-      </w:r>
-      <w:r>
-        <w:rPr>
-          <w:rStyle w:val="Hyperlink"/>
-          <w:color w:val="000000" w:themeColor="text1"/>
-          <w:u w:val="none"/>
-        </w:rPr>
-        <w:t xml:space="preserve">I </w:t>
-      </w:r>
-      <w:r>
-        <w:rPr>
-          <w:rStyle w:val="Hyperlink"/>
-          <w:color w:val="000000" w:themeColor="text1"/>
-          <w:u w:val="none"/>
-        </w:rPr>
-        <w:t xml:space="preserve">found that the ROS_PACKAGE_PATH updates that I had made earlier weren’t enough to get RViz to open with </w:t>
-      </w:r>
-      <w:proofErr w:type="spellStart"/>
-      <w:r>
-        <w:rPr>
-          <w:rStyle w:val="Hyperlink"/>
-          <w:color w:val="000000" w:themeColor="text1"/>
-          <w:u w:val="none"/>
-        </w:rPr>
-        <w:t>MoveIt</w:t>
-      </w:r>
-      <w:proofErr w:type="spellEnd"/>
-      <w:r>
-        <w:rPr>
-          <w:rStyle w:val="Hyperlink"/>
-          <w:color w:val="000000" w:themeColor="text1"/>
-          <w:u w:val="none"/>
-        </w:rPr>
-        <w:t xml:space="preserve">. I had to add the path down to my launch folder, along with </w:t>
-      </w:r>
-      <w:r>
-        <w:rPr>
-          <w:rStyle w:val="Hyperlink"/>
-          <w:color w:val="000000" w:themeColor="text1"/>
-          <w:u w:val="none"/>
-        </w:rPr>
-        <w:t xml:space="preserve">all the </w:t>
-      </w:r>
-      <w:proofErr w:type="spellStart"/>
-      <w:r>
-        <w:rPr>
-          <w:rStyle w:val="Hyperlink"/>
-          <w:color w:val="000000" w:themeColor="text1"/>
-          <w:u w:val="none"/>
-        </w:rPr>
-        <w:t>subpaths</w:t>
-      </w:r>
-      <w:proofErr w:type="spellEnd"/>
-      <w:r>
-        <w:rPr>
-          <w:rStyle w:val="Hyperlink"/>
-          <w:color w:val="000000" w:themeColor="text1"/>
-          <w:u w:val="none"/>
-        </w:rPr>
-        <w:t xml:space="preserve"> down to that level.</w:t>
-      </w:r>
-    </w:p>
-    <w:p>
-      <w:pPr>
-        <w:pStyle w:val="ListParagraph"/>
-        <w:numPr>
-          <w:ilvl w:val="1"/>
-          <w:numId w:val="1"/>
-        </w:numPr>
-        <w:rPr>
-          <w:rStyle w:val="Hyperlink"/>
-          <w:b/>
-          <w:bCs/>
           <w:i/>
           <w:iCs/>
-          <w:color w:val="auto"/>
-          <w:u w:val="none"/>
-        </w:rPr>
-      </w:pPr>
-      <w:r>
-        <w:rPr>
-          <w:rStyle w:val="Hyperlink"/>
-          <w:color w:val="auto"/>
+          <w:color w:val="000000" w:themeColor="text1"/>
+          <w:u w:val="none"/>
+        </w:rPr>
+      </w:pPr>
+      <w:r>
+        <w:rPr>
+          <w:rStyle w:val="Hyperlink"/>
+          <w:b/>
+          <w:bCs/>
+          <w:color w:val="000000" w:themeColor="text1"/>
+          <w:u w:val="none"/>
+        </w:rPr>
+        <w:t xml:space="preserve">&gt; </w:t>
+      </w:r>
+      <w:proofErr w:type="spellStart"/>
+      <w:r>
+        <w:rPr>
+          <w:rStyle w:val="Hyperlink"/>
+          <w:b/>
+          <w:bCs/>
+          <w:color w:val="000000" w:themeColor="text1"/>
+          <w:u w:val="none"/>
+        </w:rPr>
+        <w:t>roslaunch</w:t>
+      </w:r>
+      <w:proofErr w:type="spellEnd"/>
+      <w:r>
+        <w:rPr>
+          <w:rStyle w:val="Hyperlink"/>
+          <w:b/>
+          <w:bCs/>
+          <w:color w:val="000000" w:themeColor="text1"/>
+          <w:u w:val="none"/>
+        </w:rPr>
+        <w:t xml:space="preserve"> </w:t>
+      </w:r>
+      <w:proofErr w:type="spellStart"/>
+      <w:r>
+        <w:rPr>
+          <w:rStyle w:val="Hyperlink"/>
+          <w:b/>
+          <w:bCs/>
+          <w:color w:val="000000" w:themeColor="text1"/>
+          <w:u w:val="none"/>
+        </w:rPr>
+        <w:t>kinova_moveit_config</w:t>
+      </w:r>
+      <w:proofErr w:type="spellEnd"/>
+      <w:r>
+        <w:rPr>
+          <w:rStyle w:val="Hyperlink"/>
+          <w:b/>
+          <w:bCs/>
+          <w:color w:val="000000" w:themeColor="text1"/>
+          <w:u w:val="none"/>
+        </w:rPr>
+        <w:t xml:space="preserve"> </w:t>
+      </w:r>
+      <w:proofErr w:type="spellStart"/>
+      <w:proofErr w:type="gramStart"/>
+      <w:r>
+        <w:rPr>
+          <w:rStyle w:val="Hyperlink"/>
+          <w:b/>
+          <w:bCs/>
+          <w:color w:val="000000" w:themeColor="text1"/>
+          <w:u w:val="none"/>
+        </w:rPr>
+        <w:t>demo.launch</w:t>
+      </w:r>
+      <w:proofErr w:type="spellEnd"/>
+      <w:proofErr w:type="gramEnd"/>
+      <w:r>
+        <w:rPr>
+          <w:rStyle w:val="Hyperlink"/>
+          <w:b/>
+          <w:bCs/>
+          <w:color w:val="000000" w:themeColor="text1"/>
+          <w:u w:val="none"/>
+        </w:rPr>
+        <w:t xml:space="preserve"> </w:t>
+      </w:r>
+      <w:proofErr w:type="spellStart"/>
+      <w:r>
+        <w:rPr>
+          <w:rStyle w:val="Hyperlink"/>
+          <w:b/>
+          <w:bCs/>
+          <w:color w:val="000000" w:themeColor="text1"/>
+          <w:u w:val="none"/>
+        </w:rPr>
+        <w:t>rvis_tutorial</w:t>
+      </w:r>
+      <w:proofErr w:type="spellEnd"/>
+      <w:r>
+        <w:rPr>
+          <w:rStyle w:val="Hyperlink"/>
+          <w:b/>
+          <w:bCs/>
+          <w:color w:val="000000" w:themeColor="text1"/>
+          <w:u w:val="none"/>
+        </w:rPr>
+        <w:t>:=true</w:t>
+      </w:r>
+      <w:r>
+        <w:rPr>
+          <w:rStyle w:val="Hyperlink"/>
+          <w:b/>
+          <w:bCs/>
+          <w:color w:val="000000" w:themeColor="text1"/>
+          <w:u w:val="none"/>
+        </w:rPr>
+        <w:br/>
+      </w:r>
+      <w:r>
+        <w:rPr>
+          <w:rStyle w:val="Hyperlink"/>
+          <w:i/>
+          <w:iCs/>
+          <w:color w:val="000000" w:themeColor="text1"/>
+          <w:u w:val="none"/>
+        </w:rPr>
+        <w:t>(</w:t>
+      </w:r>
+      <w:r>
+        <w:rPr>
+          <w:rStyle w:val="Hyperlink"/>
+          <w:i/>
+          <w:iCs/>
+          <w:color w:val="000000" w:themeColor="text1"/>
+          <w:u w:val="none"/>
+        </w:rPr>
+        <w:t>OR j2s6s300_config OR whatever the name of your config folder is.</w:t>
+      </w:r>
+    </w:p>
+    <w:p>
+      <w:pPr>
+        <w:pStyle w:val="ListParagraph"/>
+        <w:ind w:left="1440"/>
+        <w:rPr>
+          <w:rStyle w:val="Hyperlink"/>
+          <w:color w:val="000000" w:themeColor="text1"/>
+          <w:u w:val="none"/>
+        </w:rPr>
+      </w:pPr>
+      <w:r>
+        <w:rPr>
+          <w:rStyle w:val="Hyperlink"/>
+          <w:i/>
+          <w:iCs/>
+          <w:color w:val="000000" w:themeColor="text1"/>
+          <w:u w:val="none"/>
+        </w:rPr>
+        <w:t>Do not include the backslash afterwards. It will not run, even with the proper $ROS_PACKAGE_PATH</w:t>
+      </w:r>
+      <w:r>
+        <w:rPr>
+          <w:rStyle w:val="Hyperlink"/>
+          <w:i/>
+          <w:iCs/>
+          <w:color w:val="000000" w:themeColor="text1"/>
+          <w:u w:val="none"/>
+        </w:rPr>
+        <w:t>)</w:t>
+      </w:r>
+      <w:r>
+        <w:rPr>
+          <w:rStyle w:val="Hyperlink"/>
+          <w:i/>
+          <w:iCs/>
+          <w:color w:val="000000" w:themeColor="text1"/>
+          <w:u w:val="none"/>
+        </w:rPr>
+        <w:br/>
+      </w:r>
+      <w:r>
+        <w:rPr>
+          <w:rStyle w:val="Hyperlink"/>
+          <w:color w:val="000000" w:themeColor="text1"/>
+          <w:u w:val="none"/>
+        </w:rPr>
+        <w:t xml:space="preserve">I </w:t>
+      </w:r>
+      <w:r>
+        <w:rPr>
+          <w:rStyle w:val="Hyperlink"/>
+          <w:color w:val="000000" w:themeColor="text1"/>
+          <w:u w:val="none"/>
+        </w:rPr>
+        <w:t xml:space="preserve">found that the ROS_PACKAGE_PATH updates that I had made earlier weren’t enough </w:t>
+      </w:r>
+      <w:r>
+        <w:rPr>
+          <w:rStyle w:val="Hyperlink"/>
+          <w:color w:val="000000" w:themeColor="text1"/>
           <w:u w:val="none"/>
         </w:rPr>
         <w:lastRenderedPageBreak/>
+        <w:t xml:space="preserve">to get RViz to open with </w:t>
+      </w:r>
+      <w:proofErr w:type="spellStart"/>
+      <w:r>
+        <w:rPr>
+          <w:rStyle w:val="Hyperlink"/>
+          <w:color w:val="000000" w:themeColor="text1"/>
+          <w:u w:val="none"/>
+        </w:rPr>
+        <w:t>MoveIt</w:t>
+      </w:r>
+      <w:proofErr w:type="spellEnd"/>
+      <w:r>
+        <w:rPr>
+          <w:rStyle w:val="Hyperlink"/>
+          <w:color w:val="000000" w:themeColor="text1"/>
+          <w:u w:val="none"/>
+        </w:rPr>
+        <w:t>. I</w:t>
+      </w:r>
+      <w:r>
+        <w:rPr>
+          <w:rStyle w:val="Hyperlink"/>
+          <w:color w:val="000000" w:themeColor="text1"/>
+          <w:u w:val="none"/>
+        </w:rPr>
+        <w:t>t threw errors until I added</w:t>
+      </w:r>
+      <w:r>
+        <w:rPr>
+          <w:rStyle w:val="Hyperlink"/>
+          <w:color w:val="000000" w:themeColor="text1"/>
+          <w:u w:val="none"/>
+        </w:rPr>
+        <w:t xml:space="preserve"> the path down to my launch folder, along with </w:t>
+      </w:r>
+      <w:r>
+        <w:rPr>
+          <w:rStyle w:val="Hyperlink"/>
+          <w:color w:val="000000" w:themeColor="text1"/>
+          <w:u w:val="none"/>
+        </w:rPr>
+        <w:t xml:space="preserve">all the </w:t>
+      </w:r>
+      <w:proofErr w:type="spellStart"/>
+      <w:r>
+        <w:rPr>
+          <w:rStyle w:val="Hyperlink"/>
+          <w:color w:val="000000" w:themeColor="text1"/>
+          <w:u w:val="none"/>
+        </w:rPr>
+        <w:t>subpaths</w:t>
+      </w:r>
+      <w:proofErr w:type="spellEnd"/>
+      <w:r>
+        <w:rPr>
+          <w:rStyle w:val="Hyperlink"/>
+          <w:color w:val="000000" w:themeColor="text1"/>
+          <w:u w:val="none"/>
+        </w:rPr>
+        <w:t xml:space="preserve"> down to that level.</w:t>
+      </w:r>
+    </w:p>
+    <w:p>
+      <w:pPr>
+        <w:pStyle w:val="ListParagraph"/>
+        <w:numPr>
+          <w:ilvl w:val="1"/>
+          <w:numId w:val="1"/>
+        </w:numPr>
+        <w:rPr>
+          <w:rStyle w:val="Hyperlink"/>
+          <w:b/>
+          <w:bCs/>
+          <w:i/>
+          <w:iCs/>
+          <w:color w:val="auto"/>
+          <w:u w:val="none"/>
+        </w:rPr>
+      </w:pPr>
+      <w:r>
+        <w:rPr>
+          <w:rStyle w:val="Hyperlink"/>
+          <w:color w:val="auto"/>
+          <w:u w:val="none"/>
+        </w:rPr>
         <w:t>On</w:t>
       </w:r>
       <w:r>
@@ -4483,7 +4562,7 @@
           <w:color w:val="auto"/>
           <w:u w:val="none"/>
         </w:rPr>
-        <w:t xml:space="preserve">Use Unity to also check that the speed of your motion is desirable. Most of the time that it runs too quickly, it’s because it’s using the default planner (that smoothly interpolates between starting and ending joint angles) and has segmented the trajectories too sparsely. You can manually interpolate more </w:t>
+        <w:t xml:space="preserve">Use Unity to also check that the speed of your motion is desirable. Most of the time that it runs too quickly, it’s because it’s using the default planner (that </w:t>
       </w:r>
       <w:r>
         <w:rPr>
@@ -4492,7 +4571,7 @@
           <w:u w:val="none"/>
         </w:rPr>
         <w:lastRenderedPageBreak/>
-        <w:t xml:space="preserve">finely in Excel. It’s </w:t>
+        <w:t xml:space="preserve">smoothly interpolates between starting and ending joint angles) and has segmented the trajectories too sparsely. You can manually interpolate more finely in Excel. It’s </w:t>
       </w:r>
       <w:proofErr w:type="spellStart"/>
       <w:r>
@@ -5587,6 +5666,7 @@
         <w:rPr>
           <w:color w:val="A6A6A6" w:themeColor="background1" w:themeShade="A6"/>
         </w:rPr>
+        <w:lastRenderedPageBreak/>
         <w:t xml:space="preserve">Once again, check your $ROS_PACKAGE_PATH variable to make sure it can find your </w:t>
       </w:r>
       <w:proofErr w:type="spellStart"/>
@@ -5630,7 +5710,6 @@
         <w:rPr>
           <w:color w:val="A6A6A6" w:themeColor="background1" w:themeShade="A6"/>
         </w:rPr>
-        <w:lastRenderedPageBreak/>
         <w:t xml:space="preserve">&gt; </w:t>
       </w:r>
       <w:proofErr w:type="spellStart"/>
@@ -6218,26 +6297,6 @@
       </w:r>
     </w:p>
   </w:comment>
-  <w:comment w:id="4" w:author="Jennifer Molnar" w:date="2023-07-27T17:02:00Z" w:initials="JM">
-    <w:p>
-      <w:pPr>
-        <w:pStyle w:val="CommentText"/>
-      </w:pPr>
-      <w:r>
-        <w:rPr>
-          <w:rStyle w:val="CommentReference"/>
-        </w:rPr>
-        <w:annotationRef/>
-      </w:r>
-      <w:r>
-        <w:t>OR j2s6s300_config OR whatever the name of your config folder is.</w:t>
-      </w:r>
-      <w:r>
-        <w:br/>
-        <w:t>Do not include the backslash afterwards. It will not run, even with the proper $ROS_PACKAGE_PATH</w:t>
-      </w:r>
-    </w:p>
-  </w:comment>
 </w:comments>
 </file>
 
@@ -6246,7 +6305,6 @@
   <w15:commentEx w15:paraId="02E5C26F" w15:done="0"/>
   <w15:commentEx w15:paraId="04C253E1" w15:paraIdParent="02E5C26F" w15:done="0"/>
   <w15:commentEx w15:paraId="182119AF" w15:paraIdParent="02E5C26F" w15:done="0"/>
-  <w15:commentEx w15:paraId="1496F701" w15:done="0"/>
 </w15:commentsEx>
 </file>
 
@@ -6255,7 +6313,6 @@
   <w16cex:commentExtensible w16cex:durableId="2682A4A2" w16cex:dateUtc="2022-07-20T19:58:00Z"/>
   <w16cex:commentExtensible w16cex:durableId="2829C2ED" w16cex:dateUtc="2023-06-06T18:36:00Z"/>
   <w16cex:commentExtensible w16cex:durableId="2829C34D" w16cex:dateUtc="2023-06-06T18:38:00Z"/>
-  <w16cex:commentExtensible w16cex:durableId="286D218D" w16cex:dateUtc="2023-07-27T21:02:00Z"/>
 </w16cex:commentsExtensible>
 </file>
 
@@ -6264,7 +6321,6 @@
   <w16cid:commentId w16cid:paraId="02E5C26F" w16cid:durableId="2682A4A2"/>
   <w16cid:commentId w16cid:paraId="04C253E1" w16cid:durableId="2829C2ED"/>
   <w16cid:commentId w16cid:paraId="182119AF" w16cid:durableId="2829C34D"/>
-  <w16cid:commentId w16cid:paraId="1496F701" w16cid:durableId="286D218D"/>
 </w16cid:commentsIds>
 </file>
 

</xml_diff>

<commit_message>
Updating info on loading gesture files to Oculus
</commit_message>
<xml_diff>
--- a/Resources for VR Study Creation - readme.docx
+++ b/Resources for VR Study Creation - readme.docx
@@ -2584,6 +2584,47 @@
       <w:pPr>
         <w:pStyle w:val="ListParagraph"/>
         <w:numPr>
+          <w:ilvl w:val="1"/>
+          <w:numId w:val="1"/>
+        </w:numPr>
+      </w:pPr>
+      <w:r>
+        <w:t xml:space="preserve">NOTE: The files that should be loaded onto the Oculus (besides the APK) for the app to work are in a consolidated directory, </w:t>
+      </w:r>
+      <w:r>
+        <w:rPr>
+          <w:rFonts w:ascii="Lucida Console" w:hAnsi="Lucida Console" w:cs="Lucida Console"/>
+          <w:color w:val="808080" w:themeColor="background1" w:themeShade="80"/>
+          <w:sz w:val="18"/>
+          <w:szCs w:val="18"/>
+        </w:rPr>
+        <w:t>~/Documents/Projects/</w:t>
+      </w:r>
+      <w:proofErr w:type="spellStart"/>
+      <w:r>
+        <w:rPr>
+          <w:rFonts w:ascii="Lucida Console" w:hAnsi="Lucida Console" w:cs="Lucida Console"/>
+          <w:color w:val="808080" w:themeColor="background1" w:themeShade="80"/>
+          <w:sz w:val="18"/>
+          <w:szCs w:val="18"/>
+        </w:rPr>
+        <w:t>NonAnthroHands_User_Study</w:t>
+      </w:r>
+      <w:proofErr w:type="spellEnd"/>
+      <w:r>
+        <w:rPr>
+          <w:rFonts w:ascii="Lucida Console" w:hAnsi="Lucida Console" w:cs="Lucida Console"/>
+          <w:color w:val="808080" w:themeColor="background1" w:themeShade="80"/>
+          <w:sz w:val="18"/>
+          <w:szCs w:val="18"/>
+        </w:rPr>
+        <w:t>/Files\ needed\ on\ Oculus/</w:t>
+      </w:r>
+    </w:p>
+    <w:p>
+      <w:pPr>
+        <w:pStyle w:val="ListParagraph"/>
+        <w:numPr>
           <w:ilvl w:val="0"/>
           <w:numId w:val="1"/>
         </w:numPr>
@@ -3392,6 +3433,7 @@
           <w:color w:val="000000" w:themeColor="text1"/>
           <w:u w:val="none"/>
         </w:rPr>
+        <w:lastRenderedPageBreak/>
         <w:t>Do not include the backslash afterwards. It will not run, even with the proper $ROS_PACKAGE_PATH</w:t>
       </w:r>
       <w:r>
@@ -3428,16 +3470,7 @@
           <w:color w:val="000000" w:themeColor="text1"/>
           <w:u w:val="none"/>
         </w:rPr>
-        <w:t xml:space="preserve">found that the ROS_PACKAGE_PATH updates that I had made earlier weren’t enough </w:t>
-      </w:r>
-      <w:r>
-        <w:rPr>
-          <w:rStyle w:val="Hyperlink"/>
-          <w:color w:val="000000" w:themeColor="text1"/>
-          <w:u w:val="none"/>
-        </w:rPr>
-        <w:lastRenderedPageBreak/>
-        <w:t xml:space="preserve">to get RViz to open with </w:t>
+        <w:t xml:space="preserve">found that the ROS_PACKAGE_PATH updates that I had made earlier weren’t enough to get RViz to open with </w:t>
       </w:r>
       <w:proofErr w:type="spellStart"/>
       <w:r>
@@ -4518,7 +4551,23 @@
           <w:color w:val="auto"/>
           <w:u w:val="none"/>
         </w:rPr>
-        <w:t>, it may be that the “current” position of the robot in RViz is different than your starting position. That would make the second motion the one you want.)</w:t>
+        <w:t>, it may be that the “current” position of the robot in RViz is different than your starting position. That would make the second motion the one you want.</w:t>
+      </w:r>
+      <w:r>
+        <w:rPr>
+          <w:rStyle w:val="Hyperlink"/>
+          <w:color w:val="auto"/>
+          <w:u w:val="none"/>
+        </w:rPr>
+        <w:t xml:space="preserve"> Occasionally it is the last motion, instead.</w:t>
+      </w:r>
+      <w:r>
+        <w:rPr>
+          <w:rStyle w:val="Hyperlink"/>
+          <w:color w:val="auto"/>
+          <w:u w:val="none"/>
+        </w:rPr>
+        <w:t>)</w:t>
       </w:r>
     </w:p>
     <w:p>
@@ -4540,7 +4589,16 @@
           <w:color w:val="auto"/>
           <w:u w:val="none"/>
         </w:rPr>
-        <w:t>Also do a test run in Unity’s editor to make sure that the invisible end-of-line and end-of-document characters are correct. You’ll notice if the “record” and “play” buttons never re-enable, and the robot is frozen in its final position. To correct this, select all empty boxes in Excel and re-delete them.</w:t>
+        <w:t xml:space="preserve">Also do a test run in Unity’s editor to make sure that the invisible end-of-line and end-of-document characters are correct. You’ll notice if the “record” and </w:t>
+      </w:r>
+      <w:r>
+        <w:rPr>
+          <w:rStyle w:val="Hyperlink"/>
+          <w:color w:val="auto"/>
+          <w:u w:val="none"/>
+        </w:rPr>
+        <w:lastRenderedPageBreak/>
+        <w:t>“play” buttons never re-enable, and the robot is frozen in its final position. To correct this, select all empty boxes in Excel and re-delete them.</w:t>
       </w:r>
     </w:p>
     <w:p>
@@ -4562,16 +4620,7 @@
           <w:color w:val="auto"/>
           <w:u w:val="none"/>
         </w:rPr>
-        <w:t xml:space="preserve">Use Unity to also check that the speed of your motion is desirable. Most of the time that it runs too quickly, it’s because it’s using the default planner (that </w:t>
-      </w:r>
-      <w:r>
-        <w:rPr>
-          <w:rStyle w:val="Hyperlink"/>
-          <w:color w:val="auto"/>
-          <w:u w:val="none"/>
-        </w:rPr>
-        <w:lastRenderedPageBreak/>
-        <w:t xml:space="preserve">smoothly interpolates between starting and ending joint angles) and has segmented the trajectories too sparsely. You can manually interpolate more finely in Excel. It’s </w:t>
+        <w:t xml:space="preserve">Use Unity to also check that the speed of your motion is desirable. Most of the time that it runs too quickly, it’s because it’s using the default planner (that smoothly interpolates between starting and ending joint angles) and has segmented the trajectories too sparsely. You can manually interpolate more finely in Excel. It’s </w:t>
       </w:r>
       <w:proofErr w:type="spellStart"/>
       <w:r>
@@ -5521,7 +5570,14 @@
         <w:rPr>
           <w:color w:val="A6A6A6" w:themeColor="background1" w:themeShade="A6"/>
         </w:rPr>
-        <w:t xml:space="preserve">) to install the </w:t>
+        <w:t xml:space="preserve">) to </w:t>
+      </w:r>
+      <w:r>
+        <w:rPr>
+          <w:color w:val="A6A6A6" w:themeColor="background1" w:themeShade="A6"/>
+        </w:rPr>
+        <w:lastRenderedPageBreak/>
+        <w:t xml:space="preserve">install the </w:t>
       </w:r>
       <w:proofErr w:type="spellStart"/>
       <w:r>
@@ -5666,7 +5722,6 @@
         <w:rPr>
           <w:color w:val="A6A6A6" w:themeColor="background1" w:themeShade="A6"/>
         </w:rPr>
-        <w:lastRenderedPageBreak/>
         <w:t xml:space="preserve">Once again, check your $ROS_PACKAGE_PATH variable to make sure it can find your </w:t>
       </w:r>
       <w:proofErr w:type="spellStart"/>

</xml_diff>